<commit_message>
updating docx - some URLs now active
</commit_message>
<xml_diff>
--- a/2021-22 MDE Ed-Fi Documentation/2021-22 SIS Vendor and District Test Plan.docx
+++ b/2021-22 MDE Ed-Fi Documentation/2021-22 SIS Vendor and District Test Plan.docx
@@ -285,6 +285,12 @@
     <w:p/>
     <w:sdt>
       <w:sdtPr>
+        <w:rPr>
+          <w:rFonts w:ascii="Arial" w:eastAsiaTheme="minorEastAsia" w:hAnsi="Arial" w:cstheme="minorBidi"/>
+          <w:color w:val="auto"/>
+          <w:sz w:val="20"/>
+          <w:szCs w:val="24"/>
+        </w:rPr>
         <w:id w:val="-320969175"/>
         <w:docPartObj>
           <w:docPartGallery w:val="Table of Contents"/>
@@ -293,13 +299,9 @@
       </w:sdtPr>
       <w:sdtEndPr>
         <w:rPr>
-          <w:rFonts w:ascii="Arial" w:eastAsiaTheme="minorEastAsia" w:hAnsi="Arial" w:cstheme="minorBidi"/>
           <w:b/>
           <w:bCs/>
           <w:noProof/>
-          <w:color w:val="auto"/>
-          <w:sz w:val="20"/>
-          <w:szCs w:val="24"/>
         </w:rPr>
       </w:sdtEndPr>
       <w:sdtContent>
@@ -7773,16 +7775,6 @@
           <w:t>https://test.edfi.education.mn.gov/sb21_/EdFi.Ods.SwaggerUI/</w:t>
         </w:r>
       </w:hyperlink>
-      <w:r>
-        <w:t xml:space="preserve"> </w:t>
-      </w:r>
-      <w:r>
-        <w:rPr>
-          <w:color w:val="FF0000"/>
-          <w:szCs w:val="20"/>
-        </w:rPr>
-        <w:t>(Not currently active)</w:t>
-      </w:r>
     </w:p>
     <w:p>
       <w:pPr>
@@ -8066,47 +8058,21 @@
           <w:rPr>
             <w:rStyle w:val="Hyperlink"/>
           </w:rPr>
-          <w:t>https://test.edfi.education.mn.gov/sb21_/EdFi.Od</w:t>
+          <w:t>https://test.edfi.education.m</w:t>
         </w:r>
         <w:r>
           <w:rPr>
             <w:rStyle w:val="Hyperlink"/>
           </w:rPr>
-          <w:t>s</w:t>
+          <w:t>n</w:t>
         </w:r>
         <w:r>
           <w:rPr>
             <w:rStyle w:val="Hyperlink"/>
           </w:rPr>
-          <w:t>.A</w:t>
-        </w:r>
-        <w:r>
-          <w:rPr>
-            <w:rStyle w:val="Hyperlink"/>
-          </w:rPr>
-          <w:t>d</w:t>
-        </w:r>
-        <w:r>
-          <w:rPr>
-            <w:rStyle w:val="Hyperlink"/>
-          </w:rPr>
-          <w:t>min.Web</w:t>
+          <w:t>.gov/sb21_/EdFi.Ods.Admin.Web</w:t>
         </w:r>
       </w:hyperlink>
-      <w:r>
-        <w:rPr>
-          <w:rStyle w:val="Hyperlink"/>
-          <w:u w:val="none"/>
-        </w:rPr>
-        <w:t xml:space="preserve"> </w:t>
-      </w:r>
-      <w:r>
-        <w:rPr>
-          <w:color w:val="FF0000"/>
-          <w:szCs w:val="20"/>
-        </w:rPr>
-        <w:t>(Not currently active)</w:t>
-      </w:r>
     </w:p>
     <w:p>
       <w:pPr>
@@ -8169,21 +8135,21 @@
             <w:rStyle w:val="Hyperlink"/>
             <w:szCs w:val="20"/>
           </w:rPr>
-          <w:t>https://test.edfi.education.mn.gov/sb21_/ed</w:t>
+          <w:t>https://test.edfi.education.mn.gov/sb21_/edfi.ods.web</w:t>
         </w:r>
         <w:r>
           <w:rPr>
             <w:rStyle w:val="Hyperlink"/>
             <w:szCs w:val="20"/>
           </w:rPr>
-          <w:t>f</w:t>
+          <w:t>a</w:t>
         </w:r>
         <w:r>
           <w:rPr>
             <w:rStyle w:val="Hyperlink"/>
             <w:szCs w:val="20"/>
           </w:rPr>
-          <w:t>i.ods.webapi/data/v3/</w:t>
+          <w:t>pi/data/v3/</w:t>
         </w:r>
       </w:hyperlink>
       <w:r>
@@ -8593,7 +8559,29 @@
             <w:szCs w:val="21"/>
             <w:shd w:val="clear" w:color="auto" w:fill="FFFFFF"/>
           </w:rPr>
-          <w:t>https://test.edfi.education.mn.gov/sb21_/edfi.ods.webapi/oauth/</w:t>
+          <w:t>https://test.edfi.educatio</w:t>
+        </w:r>
+        <w:bookmarkStart w:id="7" w:name="_GoBack"/>
+        <w:bookmarkEnd w:id="7"/>
+        <w:r>
+          <w:rPr>
+            <w:rStyle w:val="Hyperlink"/>
+            <w:rFonts w:ascii="Roboto" w:hAnsi="Roboto"/>
+            <w:sz w:val="21"/>
+            <w:szCs w:val="21"/>
+            <w:shd w:val="clear" w:color="auto" w:fill="FFFFFF"/>
+          </w:rPr>
+          <w:t>n</w:t>
+        </w:r>
+        <w:r>
+          <w:rPr>
+            <w:rStyle w:val="Hyperlink"/>
+            <w:rFonts w:ascii="Roboto" w:hAnsi="Roboto"/>
+            <w:sz w:val="21"/>
+            <w:szCs w:val="21"/>
+            <w:shd w:val="clear" w:color="auto" w:fill="FFFFFF"/>
+          </w:rPr>
+          <w:t>.mn.gov/sb21_/edfi.ods.webapi/oauth/</w:t>
         </w:r>
       </w:hyperlink>
       <w:r>
@@ -8691,11 +8679,11 @@
       <w:pPr>
         <w:pStyle w:val="Heading2"/>
       </w:pPr>
-      <w:bookmarkStart w:id="7" w:name="_Toc62120753"/>
+      <w:bookmarkStart w:id="8" w:name="_Toc62120753"/>
       <w:r>
         <w:t>Sandbox Environment Helpful Tips</w:t>
       </w:r>
-      <w:bookmarkEnd w:id="7"/>
+      <w:bookmarkEnd w:id="8"/>
     </w:p>
     <w:p>
       <w:pPr>
@@ -9308,11 +9296,11 @@
       <w:pPr>
         <w:pStyle w:val="Heading2"/>
       </w:pPr>
-      <w:bookmarkStart w:id="8" w:name="_Toc62120754"/>
+      <w:bookmarkStart w:id="9" w:name="_Toc62120754"/>
       <w:r>
         <w:t>How LocalEducationAgencyId and SchoolId are derived from MDE stateOrganizationID</w:t>
       </w:r>
-      <w:bookmarkEnd w:id="8"/>
+      <w:bookmarkEnd w:id="9"/>
     </w:p>
     <w:p>
       <w:pPr>
@@ -9758,7 +9746,7 @@
       <w:pPr>
         <w:pStyle w:val="Heading1"/>
       </w:pPr>
-      <w:bookmarkStart w:id="9" w:name="_Toc62120755"/>
+      <w:bookmarkStart w:id="10" w:name="_Toc62120755"/>
       <w:r>
         <w:t>202</w:t>
       </w:r>
@@ -9777,17 +9765,17 @@
       <w:r>
         <w:t>Data Requirements - API Resources</w:t>
       </w:r>
-      <w:bookmarkEnd w:id="9"/>
+      <w:bookmarkEnd w:id="10"/>
     </w:p>
     <w:p>
       <w:pPr>
         <w:pStyle w:val="Heading2"/>
       </w:pPr>
-      <w:bookmarkStart w:id="10" w:name="_Toc62120756"/>
+      <w:bookmarkStart w:id="11" w:name="_Toc62120756"/>
       <w:r>
         <w:t>API Documentation</w:t>
       </w:r>
-      <w:bookmarkEnd w:id="10"/>
+      <w:bookmarkEnd w:id="11"/>
     </w:p>
     <w:p>
       <w:pPr>
@@ -9929,7 +9917,7 @@
               </wp:anchor>
             </w:drawing>
           </mc:Choice>
-          <mc:Fallback xmlns:w16="http://schemas.microsoft.com/office/word/2018/wordml" xmlns:w16cid="http://schemas.microsoft.com/office/word/2016/wordml/cid" xmlns:w16cex="http://schemas.microsoft.com/office/word/2018/wordml/cex" xmlns:am3d="http://schemas.microsoft.com/office/drawing/2017/model3d" xmlns:aink="http://schemas.microsoft.com/office/drawing/2016/ink" xmlns:cx8="http://schemas.microsoft.com/office/drawing/2016/5/14/chartex" xmlns:cx7="http://schemas.microsoft.com/office/drawing/2016/5/13/chartex" xmlns:cx6="http://schemas.microsoft.com/office/drawing/2016/5/12/chartex" xmlns:cx5="http://schemas.microsoft.com/office/drawing/2016/5/11/chartex" xmlns:cx4="http://schemas.microsoft.com/office/drawing/2016/5/10/chartex" xmlns:cx3="http://schemas.microsoft.com/office/drawing/2016/5/9/chartex" xmlns:cx2="http://schemas.microsoft.com/office/drawing/2015/10/21/chartex">
+          <mc:Fallback xmlns:cx2="http://schemas.microsoft.com/office/drawing/2015/10/21/chartex" xmlns:cx3="http://schemas.microsoft.com/office/drawing/2016/5/9/chartex" xmlns:cx4="http://schemas.microsoft.com/office/drawing/2016/5/10/chartex" xmlns:cx5="http://schemas.microsoft.com/office/drawing/2016/5/11/chartex" xmlns:cx6="http://schemas.microsoft.com/office/drawing/2016/5/12/chartex" xmlns:cx7="http://schemas.microsoft.com/office/drawing/2016/5/13/chartex" xmlns:cx8="http://schemas.microsoft.com/office/drawing/2016/5/14/chartex" xmlns:aink="http://schemas.microsoft.com/office/drawing/2016/ink" xmlns:am3d="http://schemas.microsoft.com/office/drawing/2017/model3d" xmlns:w16cex="http://schemas.microsoft.com/office/word/2018/wordml/cex" xmlns:w16cid="http://schemas.microsoft.com/office/word/2016/wordml/cid" xmlns:w16="http://schemas.microsoft.com/office/word/2018/wordml">
             <w:pict>
               <v:shapetype w14:anchorId="5AA9C00D" id="_x0000_t32" coordsize="21600,21600" o:spt="32" o:oned="t" path="m,l21600,21600e" filled="f">
                 <v:path arrowok="t" fillok="f" o:connecttype="none"/>
@@ -10082,7 +10070,7 @@
               </wp:anchor>
             </w:drawing>
           </mc:Choice>
-          <mc:Fallback xmlns:w16="http://schemas.microsoft.com/office/word/2018/wordml" xmlns:w16cid="http://schemas.microsoft.com/office/word/2016/wordml/cid" xmlns:w16cex="http://schemas.microsoft.com/office/word/2018/wordml/cex" xmlns:am3d="http://schemas.microsoft.com/office/drawing/2017/model3d" xmlns:aink="http://schemas.microsoft.com/office/drawing/2016/ink" xmlns:cx8="http://schemas.microsoft.com/office/drawing/2016/5/14/chartex" xmlns:cx7="http://schemas.microsoft.com/office/drawing/2016/5/13/chartex" xmlns:cx6="http://schemas.microsoft.com/office/drawing/2016/5/12/chartex" xmlns:cx5="http://schemas.microsoft.com/office/drawing/2016/5/11/chartex" xmlns:cx4="http://schemas.microsoft.com/office/drawing/2016/5/10/chartex" xmlns:cx3="http://schemas.microsoft.com/office/drawing/2016/5/9/chartex" xmlns:cx2="http://schemas.microsoft.com/office/drawing/2015/10/21/chartex">
+          <mc:Fallback xmlns:cx2="http://schemas.microsoft.com/office/drawing/2015/10/21/chartex" xmlns:cx3="http://schemas.microsoft.com/office/drawing/2016/5/9/chartex" xmlns:cx4="http://schemas.microsoft.com/office/drawing/2016/5/10/chartex" xmlns:cx5="http://schemas.microsoft.com/office/drawing/2016/5/11/chartex" xmlns:cx6="http://schemas.microsoft.com/office/drawing/2016/5/12/chartex" xmlns:cx7="http://schemas.microsoft.com/office/drawing/2016/5/13/chartex" xmlns:cx8="http://schemas.microsoft.com/office/drawing/2016/5/14/chartex" xmlns:aink="http://schemas.microsoft.com/office/drawing/2016/ink" xmlns:am3d="http://schemas.microsoft.com/office/drawing/2017/model3d" xmlns:w16cex="http://schemas.microsoft.com/office/word/2018/wordml/cex" xmlns:w16cid="http://schemas.microsoft.com/office/word/2016/wordml/cid" xmlns:w16="http://schemas.microsoft.com/office/word/2018/wordml">
             <w:pict>
               <v:rect w14:anchorId="18239118" id="Rectangle 8" o:spid="_x0000_s1026" style="position:absolute;margin-left:123pt;margin-top:58pt;width:32.3pt;height:8.65pt;z-index:251662336;visibility:visible;mso-wrap-style:square;mso-wrap-distance-left:9pt;mso-wrap-distance-top:0;mso-wrap-distance-right:9pt;mso-wrap-distance-bottom:0;mso-position-horizontal:absolute;mso-position-horizontal-relative:text;mso-position-vertical:absolute;mso-position-vertical-relative:text;v-text-anchor:middle" o:gfxdata="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" filled="f" strokecolor="red" strokeweight="2pt"/>
             </w:pict>
@@ -10225,7 +10213,7 @@
               </wp:anchor>
             </w:drawing>
           </mc:Choice>
-          <mc:Fallback xmlns:w16="http://schemas.microsoft.com/office/word/2018/wordml" xmlns:w16cid="http://schemas.microsoft.com/office/word/2016/wordml/cid" xmlns:w16cex="http://schemas.microsoft.com/office/word/2018/wordml/cex" xmlns:am3d="http://schemas.microsoft.com/office/drawing/2017/model3d" xmlns:aink="http://schemas.microsoft.com/office/drawing/2016/ink" xmlns:cx8="http://schemas.microsoft.com/office/drawing/2016/5/14/chartex" xmlns:cx7="http://schemas.microsoft.com/office/drawing/2016/5/13/chartex" xmlns:cx6="http://schemas.microsoft.com/office/drawing/2016/5/12/chartex" xmlns:cx5="http://schemas.microsoft.com/office/drawing/2016/5/11/chartex" xmlns:cx4="http://schemas.microsoft.com/office/drawing/2016/5/10/chartex" xmlns:cx3="http://schemas.microsoft.com/office/drawing/2016/5/9/chartex" xmlns:cx2="http://schemas.microsoft.com/office/drawing/2015/10/21/chartex">
+          <mc:Fallback xmlns:cx2="http://schemas.microsoft.com/office/drawing/2015/10/21/chartex" xmlns:cx3="http://schemas.microsoft.com/office/drawing/2016/5/9/chartex" xmlns:cx4="http://schemas.microsoft.com/office/drawing/2016/5/10/chartex" xmlns:cx5="http://schemas.microsoft.com/office/drawing/2016/5/11/chartex" xmlns:cx6="http://schemas.microsoft.com/office/drawing/2016/5/12/chartex" xmlns:cx7="http://schemas.microsoft.com/office/drawing/2016/5/13/chartex" xmlns:cx8="http://schemas.microsoft.com/office/drawing/2016/5/14/chartex" xmlns:aink="http://schemas.microsoft.com/office/drawing/2016/ink" xmlns:am3d="http://schemas.microsoft.com/office/drawing/2017/model3d" xmlns:w16cex="http://schemas.microsoft.com/office/word/2018/wordml/cex" xmlns:w16cid="http://schemas.microsoft.com/office/word/2016/wordml/cid" xmlns:w16="http://schemas.microsoft.com/office/word/2018/wordml">
             <w:pict>
               <v:rect w14:anchorId="0CBD8623" id="Rectangle 10" o:spid="_x0000_s1026" style="position:absolute;margin-left:118.1pt;margin-top:41.9pt;width:18.15pt;height:8.65pt;z-index:251664384;visibility:visible;mso-wrap-style:square;mso-width-percent:0;mso-wrap-distance-left:9pt;mso-wrap-distance-top:0;mso-wrap-distance-right:9pt;mso-wrap-distance-bottom:0;mso-position-horizontal:absolute;mso-position-horizontal-relative:text;mso-position-vertical:absolute;mso-position-vertical-relative:text;mso-width-percent:0;mso-width-relative:margin;v-text-anchor:middle" o:gfxdata="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" filled="f" strokecolor="red" strokeweight="2pt"/>
             </w:pict>
@@ -10277,14 +10265,14 @@
       <w:pPr>
         <w:pStyle w:val="Heading2"/>
       </w:pPr>
-      <w:bookmarkStart w:id="11" w:name="_Toc62120757"/>
+      <w:bookmarkStart w:id="12" w:name="_Toc62120757"/>
       <w:r>
         <w:t xml:space="preserve">Mapping </w:t>
       </w:r>
       <w:r>
         <w:t>Documentation</w:t>
       </w:r>
-      <w:bookmarkEnd w:id="11"/>
+      <w:bookmarkEnd w:id="12"/>
     </w:p>
     <w:p>
       <w:r>
@@ -10302,11 +10290,11 @@
       <w:r>
         <w:t xml:space="preserve"> will introduce the Ed-Fi collection of </w:t>
       </w:r>
-      <w:bookmarkStart w:id="12" w:name="_Hlk26264136"/>
+      <w:bookmarkStart w:id="13" w:name="_Hlk26264136"/>
       <w:r>
         <w:t>Minnesota Common Course Catalogue</w:t>
       </w:r>
-      <w:bookmarkEnd w:id="12"/>
+      <w:bookmarkEnd w:id="13"/>
       <w:r>
         <w:t xml:space="preserve"> (MCCC)</w:t>
       </w:r>
@@ -10466,7 +10454,7 @@
               </wp:anchor>
             </w:drawing>
           </mc:Choice>
-          <mc:Fallback xmlns:w16="http://schemas.microsoft.com/office/word/2018/wordml" xmlns:w16cid="http://schemas.microsoft.com/office/word/2016/wordml/cid" xmlns:w16cex="http://schemas.microsoft.com/office/word/2018/wordml/cex" xmlns:am3d="http://schemas.microsoft.com/office/drawing/2017/model3d" xmlns:aink="http://schemas.microsoft.com/office/drawing/2016/ink" xmlns:cx8="http://schemas.microsoft.com/office/drawing/2016/5/14/chartex" xmlns:cx7="http://schemas.microsoft.com/office/drawing/2016/5/13/chartex" xmlns:cx6="http://schemas.microsoft.com/office/drawing/2016/5/12/chartex" xmlns:cx5="http://schemas.microsoft.com/office/drawing/2016/5/11/chartex" xmlns:cx4="http://schemas.microsoft.com/office/drawing/2016/5/10/chartex" xmlns:cx3="http://schemas.microsoft.com/office/drawing/2016/5/9/chartex" xmlns:cx2="http://schemas.microsoft.com/office/drawing/2015/10/21/chartex">
+          <mc:Fallback xmlns:cx2="http://schemas.microsoft.com/office/drawing/2015/10/21/chartex" xmlns:cx3="http://schemas.microsoft.com/office/drawing/2016/5/9/chartex" xmlns:cx4="http://schemas.microsoft.com/office/drawing/2016/5/10/chartex" xmlns:cx5="http://schemas.microsoft.com/office/drawing/2016/5/11/chartex" xmlns:cx6="http://schemas.microsoft.com/office/drawing/2016/5/12/chartex" xmlns:cx7="http://schemas.microsoft.com/office/drawing/2016/5/13/chartex" xmlns:cx8="http://schemas.microsoft.com/office/drawing/2016/5/14/chartex" xmlns:aink="http://schemas.microsoft.com/office/drawing/2016/ink" xmlns:am3d="http://schemas.microsoft.com/office/drawing/2017/model3d" xmlns:w16cex="http://schemas.microsoft.com/office/word/2018/wordml/cex" xmlns:w16cid="http://schemas.microsoft.com/office/word/2016/wordml/cid" xmlns:w16="http://schemas.microsoft.com/office/word/2018/wordml">
             <w:pict>
               <v:shape w14:anchorId="2185BE52" id="Straight Arrow Connector 14" o:spid="_x0000_s1026" type="#_x0000_t32" style="position:absolute;margin-left:307.9pt;margin-top:274.55pt;width:3.6pt;height:16.15pt;flip:y;z-index:251669504;visibility:visible;mso-wrap-style:square;mso-width-percent:0;mso-height-percent:0;mso-wrap-distance-left:9pt;mso-wrap-distance-top:0;mso-wrap-distance-right:9pt;mso-wrap-distance-bottom:0;mso-position-horizontal:absolute;mso-position-horizontal-relative:text;mso-position-vertical:absolute;mso-position-vertical-relative:text;mso-width-percent:0;mso-height-percent:0;mso-width-relative:margin;mso-height-relative:margin" o:gfxdata="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" strokecolor="#8bc53f [3204]" strokeweight="2pt">
                 <v:stroke endarrow="block"/>
@@ -10539,7 +10527,7 @@
               </wp:anchor>
             </w:drawing>
           </mc:Choice>
-          <mc:Fallback xmlns:w16="http://schemas.microsoft.com/office/word/2018/wordml" xmlns:w16cid="http://schemas.microsoft.com/office/word/2016/wordml/cid" xmlns:w16cex="http://schemas.microsoft.com/office/word/2018/wordml/cex" xmlns:am3d="http://schemas.microsoft.com/office/drawing/2017/model3d" xmlns:aink="http://schemas.microsoft.com/office/drawing/2016/ink" xmlns:cx8="http://schemas.microsoft.com/office/drawing/2016/5/14/chartex" xmlns:cx7="http://schemas.microsoft.com/office/drawing/2016/5/13/chartex" xmlns:cx6="http://schemas.microsoft.com/office/drawing/2016/5/12/chartex" xmlns:cx5="http://schemas.microsoft.com/office/drawing/2016/5/11/chartex" xmlns:cx4="http://schemas.microsoft.com/office/drawing/2016/5/10/chartex" xmlns:cx3="http://schemas.microsoft.com/office/drawing/2016/5/9/chartex" xmlns:cx2="http://schemas.microsoft.com/office/drawing/2015/10/21/chartex">
+          <mc:Fallback xmlns:cx2="http://schemas.microsoft.com/office/drawing/2015/10/21/chartex" xmlns:cx3="http://schemas.microsoft.com/office/drawing/2016/5/9/chartex" xmlns:cx4="http://schemas.microsoft.com/office/drawing/2016/5/10/chartex" xmlns:cx5="http://schemas.microsoft.com/office/drawing/2016/5/11/chartex" xmlns:cx6="http://schemas.microsoft.com/office/drawing/2016/5/12/chartex" xmlns:cx7="http://schemas.microsoft.com/office/drawing/2016/5/13/chartex" xmlns:cx8="http://schemas.microsoft.com/office/drawing/2016/5/14/chartex" xmlns:aink="http://schemas.microsoft.com/office/drawing/2016/ink" xmlns:am3d="http://schemas.microsoft.com/office/drawing/2017/model3d" xmlns:w16cex="http://schemas.microsoft.com/office/word/2018/wordml/cex" xmlns:w16cid="http://schemas.microsoft.com/office/word/2016/wordml/cid" xmlns:w16="http://schemas.microsoft.com/office/word/2018/wordml">
             <w:pict>
               <v:shape w14:anchorId="49550540" id="Straight Arrow Connector 15" o:spid="_x0000_s1026" type="#_x0000_t32" style="position:absolute;margin-left:248.7pt;margin-top:271.6pt;width:38.4pt;height:19.1pt;flip:x y;z-index:251671552;visibility:visible;mso-wrap-style:square;mso-width-percent:0;mso-height-percent:0;mso-wrap-distance-left:9pt;mso-wrap-distance-top:0;mso-wrap-distance-right:9pt;mso-wrap-distance-bottom:0;mso-position-horizontal:absolute;mso-position-horizontal-relative:text;mso-position-vertical:absolute;mso-position-vertical-relative:text;mso-width-percent:0;mso-height-percent:0;mso-width-relative:margin;mso-height-relative:margin" o:gfxdata="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" strokecolor="#8bc53f [3204]" strokeweight="2pt">
                 <v:stroke endarrow="block"/>
@@ -10612,7 +10600,7 @@
               </wp:anchor>
             </w:drawing>
           </mc:Choice>
-          <mc:Fallback xmlns:w16="http://schemas.microsoft.com/office/word/2018/wordml" xmlns:w16cid="http://schemas.microsoft.com/office/word/2016/wordml/cid" xmlns:w16cex="http://schemas.microsoft.com/office/word/2018/wordml/cex" xmlns:am3d="http://schemas.microsoft.com/office/drawing/2017/model3d" xmlns:aink="http://schemas.microsoft.com/office/drawing/2016/ink" xmlns:cx8="http://schemas.microsoft.com/office/drawing/2016/5/14/chartex" xmlns:cx7="http://schemas.microsoft.com/office/drawing/2016/5/13/chartex" xmlns:cx6="http://schemas.microsoft.com/office/drawing/2016/5/12/chartex" xmlns:cx5="http://schemas.microsoft.com/office/drawing/2016/5/11/chartex" xmlns:cx4="http://schemas.microsoft.com/office/drawing/2016/5/10/chartex" xmlns:cx3="http://schemas.microsoft.com/office/drawing/2016/5/9/chartex" xmlns:cx2="http://schemas.microsoft.com/office/drawing/2015/10/21/chartex">
+          <mc:Fallback xmlns:cx2="http://schemas.microsoft.com/office/drawing/2015/10/21/chartex" xmlns:cx3="http://schemas.microsoft.com/office/drawing/2016/5/9/chartex" xmlns:cx4="http://schemas.microsoft.com/office/drawing/2016/5/10/chartex" xmlns:cx5="http://schemas.microsoft.com/office/drawing/2016/5/11/chartex" xmlns:cx6="http://schemas.microsoft.com/office/drawing/2016/5/12/chartex" xmlns:cx7="http://schemas.microsoft.com/office/drawing/2016/5/13/chartex" xmlns:cx8="http://schemas.microsoft.com/office/drawing/2016/5/14/chartex" xmlns:aink="http://schemas.microsoft.com/office/drawing/2016/ink" xmlns:am3d="http://schemas.microsoft.com/office/drawing/2017/model3d" xmlns:w16cex="http://schemas.microsoft.com/office/word/2018/wordml/cex" xmlns:w16cid="http://schemas.microsoft.com/office/word/2016/wordml/cid" xmlns:w16="http://schemas.microsoft.com/office/word/2018/wordml">
             <w:pict>
               <v:shape w14:anchorId="2F970499" id="Straight Arrow Connector 16" o:spid="_x0000_s1026" type="#_x0000_t32" style="position:absolute;margin-left:337pt;margin-top:271.6pt;width:25.35pt;height:22.1pt;flip:y;z-index:251673600;visibility:visible;mso-wrap-style:square;mso-width-percent:0;mso-height-percent:0;mso-wrap-distance-left:9pt;mso-wrap-distance-top:0;mso-wrap-distance-right:9pt;mso-wrap-distance-bottom:0;mso-position-horizontal:absolute;mso-position-horizontal-relative:text;mso-position-vertical:absolute;mso-position-vertical-relative:text;mso-width-percent:0;mso-height-percent:0;mso-width-relative:margin;mso-height-relative:margin" o:gfxdata="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" strokecolor="#8bc53f [3204]" strokeweight="2pt">
                 <v:stroke endarrow="block"/>
@@ -10685,7 +10673,7 @@
               </wp:anchor>
             </w:drawing>
           </mc:Choice>
-          <mc:Fallback xmlns:w16="http://schemas.microsoft.com/office/word/2018/wordml" xmlns:w16cid="http://schemas.microsoft.com/office/word/2016/wordml/cid" xmlns:w16cex="http://schemas.microsoft.com/office/word/2018/wordml/cex" xmlns:am3d="http://schemas.microsoft.com/office/drawing/2017/model3d" xmlns:aink="http://schemas.microsoft.com/office/drawing/2016/ink" xmlns:cx8="http://schemas.microsoft.com/office/drawing/2016/5/14/chartex" xmlns:cx7="http://schemas.microsoft.com/office/drawing/2016/5/13/chartex" xmlns:cx6="http://schemas.microsoft.com/office/drawing/2016/5/12/chartex" xmlns:cx5="http://schemas.microsoft.com/office/drawing/2016/5/11/chartex" xmlns:cx4="http://schemas.microsoft.com/office/drawing/2016/5/10/chartex" xmlns:cx3="http://schemas.microsoft.com/office/drawing/2016/5/9/chartex" xmlns:cx2="http://schemas.microsoft.com/office/drawing/2015/10/21/chartex">
+          <mc:Fallback xmlns:cx2="http://schemas.microsoft.com/office/drawing/2015/10/21/chartex" xmlns:cx3="http://schemas.microsoft.com/office/drawing/2016/5/9/chartex" xmlns:cx4="http://schemas.microsoft.com/office/drawing/2016/5/10/chartex" xmlns:cx5="http://schemas.microsoft.com/office/drawing/2016/5/11/chartex" xmlns:cx6="http://schemas.microsoft.com/office/drawing/2016/5/12/chartex" xmlns:cx7="http://schemas.microsoft.com/office/drawing/2016/5/13/chartex" xmlns:cx8="http://schemas.microsoft.com/office/drawing/2016/5/14/chartex" xmlns:aink="http://schemas.microsoft.com/office/drawing/2016/ink" xmlns:am3d="http://schemas.microsoft.com/office/drawing/2017/model3d" xmlns:w16cex="http://schemas.microsoft.com/office/word/2018/wordml/cex" xmlns:w16cid="http://schemas.microsoft.com/office/word/2016/wordml/cid" xmlns:w16="http://schemas.microsoft.com/office/word/2018/wordml">
             <w:pict>
               <v:shape w14:anchorId="196E9016" id="Straight Arrow Connector 13" o:spid="_x0000_s1026" type="#_x0000_t32" style="position:absolute;margin-left:16.1pt;margin-top:266.4pt;width:13.4pt;height:27.3pt;flip:x y;z-index:251667456;visibility:visible;mso-wrap-style:square;mso-width-percent:0;mso-height-percent:0;mso-wrap-distance-left:9pt;mso-wrap-distance-top:0;mso-wrap-distance-right:9pt;mso-wrap-distance-bottom:0;mso-position-horizontal:absolute;mso-position-horizontal-relative:text;mso-position-vertical:absolute;mso-position-vertical-relative:text;mso-width-percent:0;mso-height-percent:0;mso-width-relative:margin;mso-height-relative:margin" o:gfxdata="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" strokecolor="#8bc53f [3204]" strokeweight="2pt">
                 <v:stroke endarrow="block"/>
@@ -10760,7 +10748,7 @@
               </wp:anchor>
             </w:drawing>
           </mc:Choice>
-          <mc:Fallback xmlns:w16="http://schemas.microsoft.com/office/word/2018/wordml" xmlns:w16cid="http://schemas.microsoft.com/office/word/2016/wordml/cid" xmlns:w16cex="http://schemas.microsoft.com/office/word/2018/wordml/cex" xmlns:am3d="http://schemas.microsoft.com/office/drawing/2017/model3d" xmlns:aink="http://schemas.microsoft.com/office/drawing/2016/ink" xmlns:cx8="http://schemas.microsoft.com/office/drawing/2016/5/14/chartex" xmlns:cx7="http://schemas.microsoft.com/office/drawing/2016/5/13/chartex" xmlns:cx6="http://schemas.microsoft.com/office/drawing/2016/5/12/chartex" xmlns:cx5="http://schemas.microsoft.com/office/drawing/2016/5/11/chartex" xmlns:cx4="http://schemas.microsoft.com/office/drawing/2016/5/10/chartex" xmlns:cx3="http://schemas.microsoft.com/office/drawing/2016/5/9/chartex" xmlns:cx2="http://schemas.microsoft.com/office/drawing/2015/10/21/chartex">
+          <mc:Fallback xmlns:cx2="http://schemas.microsoft.com/office/drawing/2015/10/21/chartex" xmlns:cx3="http://schemas.microsoft.com/office/drawing/2016/5/9/chartex" xmlns:cx4="http://schemas.microsoft.com/office/drawing/2016/5/10/chartex" xmlns:cx5="http://schemas.microsoft.com/office/drawing/2016/5/11/chartex" xmlns:cx6="http://schemas.microsoft.com/office/drawing/2016/5/12/chartex" xmlns:cx7="http://schemas.microsoft.com/office/drawing/2016/5/13/chartex" xmlns:cx8="http://schemas.microsoft.com/office/drawing/2016/5/14/chartex" xmlns:aink="http://schemas.microsoft.com/office/drawing/2016/ink" xmlns:am3d="http://schemas.microsoft.com/office/drawing/2017/model3d" xmlns:w16cex="http://schemas.microsoft.com/office/word/2018/wordml/cex" xmlns:w16cid="http://schemas.microsoft.com/office/word/2016/wordml/cid" xmlns:w16="http://schemas.microsoft.com/office/word/2018/wordml">
             <w:pict>
               <v:rect w14:anchorId="0CF9060A" id="Rectangle 12" o:spid="_x0000_s1026" style="position:absolute;margin-left:34.15pt;margin-top:257.8pt;width:476.55pt;height:8.65pt;z-index:251666432;visibility:visible;mso-wrap-style:square;mso-wrap-distance-left:9pt;mso-wrap-distance-top:0;mso-wrap-distance-right:9pt;mso-wrap-distance-bottom:0;mso-position-horizontal:absolute;mso-position-horizontal-relative:text;mso-position-vertical:absolute;mso-position-vertical-relative:text;v-text-anchor:middle" o:gfxdata="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" filled="f" strokecolor="red" strokeweight="2pt"/>
             </w:pict>
@@ -10953,7 +10941,7 @@
       <w:pPr>
         <w:pStyle w:val="Heading2"/>
       </w:pPr>
-      <w:bookmarkStart w:id="13" w:name="_Toc62120758"/>
+      <w:bookmarkStart w:id="14" w:name="_Toc62120758"/>
       <w:r>
         <w:lastRenderedPageBreak/>
         <w:t xml:space="preserve">Ed-FI </w:t>
@@ -10970,7 +10958,7 @@
       <w:r>
         <w:t xml:space="preserve"> for School Year 21-22</w:t>
       </w:r>
-      <w:bookmarkEnd w:id="13"/>
+      <w:bookmarkEnd w:id="14"/>
     </w:p>
     <w:p>
       <w:pPr>
@@ -11048,8 +11036,8 @@
       <w:pPr>
         <w:pStyle w:val="Heading2"/>
       </w:pPr>
-      <w:bookmarkStart w:id="14" w:name="_Hlk21619322"/>
       <w:bookmarkStart w:id="15" w:name="_Toc62120759"/>
+      <w:bookmarkStart w:id="16" w:name="_Hlk21619322"/>
       <w:r>
         <w:t>Education Organization Id usage by Resource</w:t>
       </w:r>
@@ -12143,7 +12131,7 @@
       <w:pPr>
         <w:pStyle w:val="Heading2"/>
       </w:pPr>
-      <w:bookmarkStart w:id="16" w:name="_Toc62120760"/>
+      <w:bookmarkStart w:id="17" w:name="_Toc62120760"/>
       <w:r>
         <w:t>MARSS</w:t>
       </w:r>
@@ -12159,7 +12147,7 @@
       <w:r>
         <w:t xml:space="preserve"> API Resources</w:t>
       </w:r>
-      <w:bookmarkEnd w:id="16"/>
+      <w:bookmarkEnd w:id="17"/>
       <w:r>
         <w:t xml:space="preserve"> </w:t>
       </w:r>
@@ -12168,18 +12156,16 @@
       <w:pPr>
         <w:pStyle w:val="Heading3"/>
       </w:pPr>
-      <w:bookmarkStart w:id="17" w:name="_Toc62120761"/>
+      <w:bookmarkStart w:id="18" w:name="_Toc62120761"/>
       <w:r>
         <w:t>Resource: Students</w:t>
       </w:r>
-      <w:bookmarkEnd w:id="17"/>
+      <w:bookmarkEnd w:id="18"/>
     </w:p>
     <w:p>
       <w:pPr>
         <w:pStyle w:val="Heading4"/>
       </w:pPr>
-      <w:bookmarkStart w:id="18" w:name="_GoBack"/>
-      <w:bookmarkEnd w:id="18"/>
       <w:r>
         <w:t>Description</w:t>
       </w:r>
@@ -27289,15 +27275,15 @@
       <w:pPr>
         <w:pStyle w:val="Heading3"/>
       </w:pPr>
-      <w:bookmarkStart w:id="54" w:name="_Hlk26267175"/>
-      <w:bookmarkStart w:id="55" w:name="_Toc62120796"/>
+      <w:bookmarkStart w:id="54" w:name="_Toc62120796"/>
+      <w:bookmarkStart w:id="55" w:name="_Hlk26267175"/>
       <w:r>
         <w:t>Resource: Calendar</w:t>
       </w:r>
       <w:r>
         <w:t>Date</w:t>
       </w:r>
-      <w:bookmarkEnd w:id="55"/>
+      <w:bookmarkEnd w:id="54"/>
     </w:p>
     <w:p>
       <w:pPr>
@@ -27582,7 +27568,7 @@
         <w:pStyle w:val="Heading3"/>
       </w:pPr>
       <w:bookmarkStart w:id="56" w:name="_Toc62120797"/>
-      <w:bookmarkEnd w:id="54"/>
+      <w:bookmarkEnd w:id="55"/>
       <w:r>
         <w:t xml:space="preserve">Resource: </w:t>
       </w:r>
@@ -44067,7 +44053,7 @@
         <w:pStyle w:val="Heading2"/>
       </w:pPr>
       <w:bookmarkStart w:id="89" w:name="_Toc62120817"/>
-      <w:bookmarkEnd w:id="14"/>
+      <w:bookmarkEnd w:id="16"/>
       <w:r>
         <w:t>20</w:t>
       </w:r>
@@ -45293,7 +45279,7 @@
               </wp:anchor>
             </w:drawing>
           </mc:Choice>
-          <mc:Fallback xmlns:w16="http://schemas.microsoft.com/office/word/2018/wordml" xmlns:w16cid="http://schemas.microsoft.com/office/word/2016/wordml/cid" xmlns:w16cex="http://schemas.microsoft.com/office/word/2018/wordml/cex" xmlns:am3d="http://schemas.microsoft.com/office/drawing/2017/model3d" xmlns:aink="http://schemas.microsoft.com/office/drawing/2016/ink" xmlns:cx8="http://schemas.microsoft.com/office/drawing/2016/5/14/chartex" xmlns:cx7="http://schemas.microsoft.com/office/drawing/2016/5/13/chartex" xmlns:cx6="http://schemas.microsoft.com/office/drawing/2016/5/12/chartex" xmlns:cx5="http://schemas.microsoft.com/office/drawing/2016/5/11/chartex" xmlns:cx4="http://schemas.microsoft.com/office/drawing/2016/5/10/chartex" xmlns:cx3="http://schemas.microsoft.com/office/drawing/2016/5/9/chartex" xmlns:cx2="http://schemas.microsoft.com/office/drawing/2015/10/21/chartex">
+          <mc:Fallback xmlns:cx2="http://schemas.microsoft.com/office/drawing/2015/10/21/chartex" xmlns:cx3="http://schemas.microsoft.com/office/drawing/2016/5/9/chartex" xmlns:cx4="http://schemas.microsoft.com/office/drawing/2016/5/10/chartex" xmlns:cx5="http://schemas.microsoft.com/office/drawing/2016/5/11/chartex" xmlns:cx6="http://schemas.microsoft.com/office/drawing/2016/5/12/chartex" xmlns:cx7="http://schemas.microsoft.com/office/drawing/2016/5/13/chartex" xmlns:cx8="http://schemas.microsoft.com/office/drawing/2016/5/14/chartex" xmlns:aink="http://schemas.microsoft.com/office/drawing/2016/ink" xmlns:am3d="http://schemas.microsoft.com/office/drawing/2017/model3d" xmlns:w16cex="http://schemas.microsoft.com/office/word/2018/wordml/cex" xmlns:w16cid="http://schemas.microsoft.com/office/word/2016/wordml/cid" xmlns:w16="http://schemas.microsoft.com/office/word/2018/wordml">
             <w:pict>
               <v:line w14:anchorId="7CB6D58B" id="Straight Connector 27" o:spid="_x0000_s1026" style="position:absolute;z-index:251691008;visibility:visible;mso-wrap-style:square;mso-wrap-distance-left:9pt;mso-wrap-distance-top:0;mso-wrap-distance-right:9pt;mso-wrap-distance-bottom:0;mso-position-horizontal:absolute;mso-position-horizontal-relative:text;mso-position-vertical:absolute;mso-position-vertical-relative:text" from="133.6pt,6.95pt" to="133.6pt,24.1pt" o:gfxdata="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" strokecolor="#505150 [3200]" strokeweight="2pt">
                 <v:shadow on="t" color="black" opacity="24903f" origin=",.5" offset="0,.55556mm"/>
@@ -45372,7 +45358,7 @@
               </wp:anchor>
             </w:drawing>
           </mc:Choice>
-          <mc:Fallback xmlns:w16="http://schemas.microsoft.com/office/word/2018/wordml" xmlns:w16cid="http://schemas.microsoft.com/office/word/2016/wordml/cid" xmlns:w16cex="http://schemas.microsoft.com/office/word/2018/wordml/cex" xmlns:am3d="http://schemas.microsoft.com/office/drawing/2017/model3d" xmlns:aink="http://schemas.microsoft.com/office/drawing/2016/ink" xmlns:cx8="http://schemas.microsoft.com/office/drawing/2016/5/14/chartex" xmlns:cx7="http://schemas.microsoft.com/office/drawing/2016/5/13/chartex" xmlns:cx6="http://schemas.microsoft.com/office/drawing/2016/5/12/chartex" xmlns:cx5="http://schemas.microsoft.com/office/drawing/2016/5/11/chartex" xmlns:cx4="http://schemas.microsoft.com/office/drawing/2016/5/10/chartex" xmlns:cx3="http://schemas.microsoft.com/office/drawing/2016/5/9/chartex" xmlns:cx2="http://schemas.microsoft.com/office/drawing/2015/10/21/chartex">
+          <mc:Fallback xmlns:cx2="http://schemas.microsoft.com/office/drawing/2015/10/21/chartex" xmlns:cx3="http://schemas.microsoft.com/office/drawing/2016/5/9/chartex" xmlns:cx4="http://schemas.microsoft.com/office/drawing/2016/5/10/chartex" xmlns:cx5="http://schemas.microsoft.com/office/drawing/2016/5/11/chartex" xmlns:cx6="http://schemas.microsoft.com/office/drawing/2016/5/12/chartex" xmlns:cx7="http://schemas.microsoft.com/office/drawing/2016/5/13/chartex" xmlns:cx8="http://schemas.microsoft.com/office/drawing/2016/5/14/chartex" xmlns:aink="http://schemas.microsoft.com/office/drawing/2016/ink" xmlns:am3d="http://schemas.microsoft.com/office/drawing/2017/model3d" xmlns:w16cex="http://schemas.microsoft.com/office/word/2018/wordml/cex" xmlns:w16cid="http://schemas.microsoft.com/office/word/2016/wordml/cid" xmlns:w16="http://schemas.microsoft.com/office/word/2018/wordml">
             <w:pict>
               <v:shapetype w14:anchorId="25BE7399" id="_x0000_t34" coordsize="21600,21600" o:spt="34" o:oned="t" adj="10800" path="m,l@0,0@0,21600,21600,21600e" filled="f">
                 <v:stroke joinstyle="miter"/>
@@ -45455,7 +45441,7 @@
               </wp:anchor>
             </w:drawing>
           </mc:Choice>
-          <mc:Fallback xmlns:w16="http://schemas.microsoft.com/office/word/2018/wordml" xmlns:w16cid="http://schemas.microsoft.com/office/word/2016/wordml/cid" xmlns:w16cex="http://schemas.microsoft.com/office/word/2018/wordml/cex" xmlns:am3d="http://schemas.microsoft.com/office/drawing/2017/model3d" xmlns:aink="http://schemas.microsoft.com/office/drawing/2016/ink" xmlns:cx8="http://schemas.microsoft.com/office/drawing/2016/5/14/chartex" xmlns:cx7="http://schemas.microsoft.com/office/drawing/2016/5/13/chartex" xmlns:cx6="http://schemas.microsoft.com/office/drawing/2016/5/12/chartex" xmlns:cx5="http://schemas.microsoft.com/office/drawing/2016/5/11/chartex" xmlns:cx4="http://schemas.microsoft.com/office/drawing/2016/5/10/chartex" xmlns:cx3="http://schemas.microsoft.com/office/drawing/2016/5/9/chartex" xmlns:cx2="http://schemas.microsoft.com/office/drawing/2015/10/21/chartex">
+          <mc:Fallback xmlns:cx2="http://schemas.microsoft.com/office/drawing/2015/10/21/chartex" xmlns:cx3="http://schemas.microsoft.com/office/drawing/2016/5/9/chartex" xmlns:cx4="http://schemas.microsoft.com/office/drawing/2016/5/10/chartex" xmlns:cx5="http://schemas.microsoft.com/office/drawing/2016/5/11/chartex" xmlns:cx6="http://schemas.microsoft.com/office/drawing/2016/5/12/chartex" xmlns:cx7="http://schemas.microsoft.com/office/drawing/2016/5/13/chartex" xmlns:cx8="http://schemas.microsoft.com/office/drawing/2016/5/14/chartex" xmlns:aink="http://schemas.microsoft.com/office/drawing/2016/ink" xmlns:am3d="http://schemas.microsoft.com/office/drawing/2017/model3d" xmlns:w16cex="http://schemas.microsoft.com/office/word/2018/wordml/cex" xmlns:w16cid="http://schemas.microsoft.com/office/word/2016/wordml/cid" xmlns:w16="http://schemas.microsoft.com/office/word/2018/wordml">
             <w:pict>
               <v:shape w14:anchorId="401F4863" id="Connector: Elbow 25" o:spid="_x0000_s1026" type="#_x0000_t34" style="position:absolute;margin-left:69.7pt;margin-top:9.45pt;width:63.9pt;height:22.7pt;flip:x;z-index:251687936;visibility:visible;mso-wrap-style:square;mso-height-percent:0;mso-wrap-distance-left:9pt;mso-wrap-distance-top:0;mso-wrap-distance-right:9pt;mso-wrap-distance-bottom:0;mso-position-horizontal:absolute;mso-position-horizontal-relative:text;mso-position-vertical:absolute;mso-position-vertical-relative:text;mso-height-percent:0;mso-height-relative:margin" o:gfxdata="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" adj="21496" strokecolor="#505150 [3200]" strokeweight="2pt">
                 <v:stroke endarrow="block"/>
@@ -45834,7 +45820,7 @@
               </wp:anchor>
             </w:drawing>
           </mc:Choice>
-          <mc:Fallback xmlns:w16="http://schemas.microsoft.com/office/word/2018/wordml" xmlns:w16cid="http://schemas.microsoft.com/office/word/2016/wordml/cid" xmlns:w16cex="http://schemas.microsoft.com/office/word/2018/wordml/cex" xmlns:am3d="http://schemas.microsoft.com/office/drawing/2017/model3d" xmlns:aink="http://schemas.microsoft.com/office/drawing/2016/ink" xmlns:cx8="http://schemas.microsoft.com/office/drawing/2016/5/14/chartex" xmlns:cx7="http://schemas.microsoft.com/office/drawing/2016/5/13/chartex" xmlns:cx6="http://schemas.microsoft.com/office/drawing/2016/5/12/chartex" xmlns:cx5="http://schemas.microsoft.com/office/drawing/2016/5/11/chartex" xmlns:cx4="http://schemas.microsoft.com/office/drawing/2016/5/10/chartex" xmlns:cx3="http://schemas.microsoft.com/office/drawing/2016/5/9/chartex" xmlns:cx2="http://schemas.microsoft.com/office/drawing/2015/10/21/chartex">
+          <mc:Fallback xmlns:cx2="http://schemas.microsoft.com/office/drawing/2015/10/21/chartex" xmlns:cx3="http://schemas.microsoft.com/office/drawing/2016/5/9/chartex" xmlns:cx4="http://schemas.microsoft.com/office/drawing/2016/5/10/chartex" xmlns:cx5="http://schemas.microsoft.com/office/drawing/2016/5/11/chartex" xmlns:cx6="http://schemas.microsoft.com/office/drawing/2016/5/12/chartex" xmlns:cx7="http://schemas.microsoft.com/office/drawing/2016/5/13/chartex" xmlns:cx8="http://schemas.microsoft.com/office/drawing/2016/5/14/chartex" xmlns:aink="http://schemas.microsoft.com/office/drawing/2016/ink" xmlns:am3d="http://schemas.microsoft.com/office/drawing/2017/model3d" xmlns:w16cex="http://schemas.microsoft.com/office/word/2018/wordml/cex" xmlns:w16cid="http://schemas.microsoft.com/office/word/2016/wordml/cid" xmlns:w16="http://schemas.microsoft.com/office/word/2018/wordml">
             <w:pict>
               <v:shape w14:anchorId="6A4F3E8F" id="Straight Arrow Connector 385073581" o:spid="_x0000_s1026" type="#_x0000_t32" style="position:absolute;margin-left:240pt;margin-top:13.35pt;width:91.65pt;height:3.6pt;z-index:251707392;visibility:visible;mso-wrap-style:square;mso-width-percent:0;mso-height-percent:0;mso-wrap-distance-left:9pt;mso-wrap-distance-top:0;mso-wrap-distance-right:9pt;mso-wrap-distance-bottom:0;mso-position-horizontal:absolute;mso-position-horizontal-relative:text;mso-position-vertical:absolute;mso-position-vertical-relative:text;mso-width-percent:0;mso-height-percent:0;mso-width-relative:margin;mso-height-relative:margin" o:gfxdata="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" strokecolor="#505150 [3200]" strokeweight="2pt">
                 <v:stroke endarrow="block"/>
@@ -45916,7 +45902,7 @@
               </wp:anchor>
             </w:drawing>
           </mc:Choice>
-          <mc:Fallback xmlns:w16="http://schemas.microsoft.com/office/word/2018/wordml" xmlns:w16cid="http://schemas.microsoft.com/office/word/2016/wordml/cid" xmlns:w16cex="http://schemas.microsoft.com/office/word/2018/wordml/cex" xmlns:am3d="http://schemas.microsoft.com/office/drawing/2017/model3d" xmlns:aink="http://schemas.microsoft.com/office/drawing/2016/ink" xmlns:cx8="http://schemas.microsoft.com/office/drawing/2016/5/14/chartex" xmlns:cx7="http://schemas.microsoft.com/office/drawing/2016/5/13/chartex" xmlns:cx6="http://schemas.microsoft.com/office/drawing/2016/5/12/chartex" xmlns:cx5="http://schemas.microsoft.com/office/drawing/2016/5/11/chartex" xmlns:cx4="http://schemas.microsoft.com/office/drawing/2016/5/10/chartex" xmlns:cx3="http://schemas.microsoft.com/office/drawing/2016/5/9/chartex" xmlns:cx2="http://schemas.microsoft.com/office/drawing/2015/10/21/chartex">
+          <mc:Fallback xmlns:cx2="http://schemas.microsoft.com/office/drawing/2015/10/21/chartex" xmlns:cx3="http://schemas.microsoft.com/office/drawing/2016/5/9/chartex" xmlns:cx4="http://schemas.microsoft.com/office/drawing/2016/5/10/chartex" xmlns:cx5="http://schemas.microsoft.com/office/drawing/2016/5/11/chartex" xmlns:cx6="http://schemas.microsoft.com/office/drawing/2016/5/12/chartex" xmlns:cx7="http://schemas.microsoft.com/office/drawing/2016/5/13/chartex" xmlns:cx8="http://schemas.microsoft.com/office/drawing/2016/5/14/chartex" xmlns:aink="http://schemas.microsoft.com/office/drawing/2016/ink" xmlns:am3d="http://schemas.microsoft.com/office/drawing/2017/model3d" xmlns:w16cex="http://schemas.microsoft.com/office/word/2018/wordml/cex" xmlns:w16cid="http://schemas.microsoft.com/office/word/2016/wordml/cid" xmlns:w16="http://schemas.microsoft.com/office/word/2018/wordml">
             <w:pict>
               <v:shape w14:anchorId="17FA204C" id="Straight Arrow Connector 31" o:spid="_x0000_s1026" type="#_x0000_t32" style="position:absolute;margin-left:176.9pt;margin-top:3.55pt;width:0;height:79.4pt;z-index:251698176;visibility:visible;mso-wrap-style:square;mso-wrap-distance-left:9pt;mso-wrap-distance-top:0;mso-wrap-distance-right:9pt;mso-wrap-distance-bottom:0;mso-position-horizontal:absolute;mso-position-horizontal-relative:text;mso-position-vertical:absolute;mso-position-vertical-relative:text" o:gfxdata="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" strokecolor="#505150 [3200]" strokeweight="2pt">
                 <v:stroke endarrow="block"/>
@@ -45983,7 +45969,7 @@
               </wp:anchor>
             </w:drawing>
           </mc:Choice>
-          <mc:Fallback xmlns:w16="http://schemas.microsoft.com/office/word/2018/wordml" xmlns:w16cid="http://schemas.microsoft.com/office/word/2016/wordml/cid" xmlns:w16cex="http://schemas.microsoft.com/office/word/2018/wordml/cex" xmlns:am3d="http://schemas.microsoft.com/office/drawing/2017/model3d" xmlns:aink="http://schemas.microsoft.com/office/drawing/2016/ink" xmlns:cx8="http://schemas.microsoft.com/office/drawing/2016/5/14/chartex" xmlns:cx7="http://schemas.microsoft.com/office/drawing/2016/5/13/chartex" xmlns:cx6="http://schemas.microsoft.com/office/drawing/2016/5/12/chartex" xmlns:cx5="http://schemas.microsoft.com/office/drawing/2016/5/11/chartex" xmlns:cx4="http://schemas.microsoft.com/office/drawing/2016/5/10/chartex" xmlns:cx3="http://schemas.microsoft.com/office/drawing/2016/5/9/chartex" xmlns:cx2="http://schemas.microsoft.com/office/drawing/2015/10/21/chartex">
+          <mc:Fallback xmlns:cx2="http://schemas.microsoft.com/office/drawing/2015/10/21/chartex" xmlns:cx3="http://schemas.microsoft.com/office/drawing/2016/5/9/chartex" xmlns:cx4="http://schemas.microsoft.com/office/drawing/2016/5/10/chartex" xmlns:cx5="http://schemas.microsoft.com/office/drawing/2016/5/11/chartex" xmlns:cx6="http://schemas.microsoft.com/office/drawing/2016/5/12/chartex" xmlns:cx7="http://schemas.microsoft.com/office/drawing/2016/5/13/chartex" xmlns:cx8="http://schemas.microsoft.com/office/drawing/2016/5/14/chartex" xmlns:aink="http://schemas.microsoft.com/office/drawing/2016/ink" xmlns:am3d="http://schemas.microsoft.com/office/drawing/2017/model3d" xmlns:w16cex="http://schemas.microsoft.com/office/word/2018/wordml/cex" xmlns:w16cid="http://schemas.microsoft.com/office/word/2016/wordml/cid" xmlns:w16="http://schemas.microsoft.com/office/word/2018/wordml">
             <w:pict>
               <v:shape w14:anchorId="452EFDFD" id="Straight Arrow Connector 30" o:spid="_x0000_s1026" type="#_x0000_t32" style="position:absolute;margin-left:69.6pt;margin-top:3.65pt;width:0;height:79.4pt;z-index:251696128;visibility:visible;mso-wrap-style:square;mso-wrap-distance-left:9pt;mso-wrap-distance-top:0;mso-wrap-distance-right:9pt;mso-wrap-distance-bottom:0;mso-position-horizontal:absolute;mso-position-horizontal-relative:text;mso-position-vertical:absolute;mso-position-vertical-relative:text" o:gfxdata="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" strokecolor="#505150 [3200]" strokeweight="2pt">
                 <v:stroke endarrow="block"/>
@@ -46050,7 +46036,7 @@
               </wp:anchor>
             </w:drawing>
           </mc:Choice>
-          <mc:Fallback xmlns:w16="http://schemas.microsoft.com/office/word/2018/wordml" xmlns:w16cid="http://schemas.microsoft.com/office/word/2016/wordml/cid" xmlns:w16cex="http://schemas.microsoft.com/office/word/2018/wordml/cex" xmlns:am3d="http://schemas.microsoft.com/office/drawing/2017/model3d" xmlns:aink="http://schemas.microsoft.com/office/drawing/2016/ink" xmlns:cx8="http://schemas.microsoft.com/office/drawing/2016/5/14/chartex" xmlns:cx7="http://schemas.microsoft.com/office/drawing/2016/5/13/chartex" xmlns:cx6="http://schemas.microsoft.com/office/drawing/2016/5/12/chartex" xmlns:cx5="http://schemas.microsoft.com/office/drawing/2016/5/11/chartex" xmlns:cx4="http://schemas.microsoft.com/office/drawing/2016/5/10/chartex" xmlns:cx3="http://schemas.microsoft.com/office/drawing/2016/5/9/chartex" xmlns:cx2="http://schemas.microsoft.com/office/drawing/2015/10/21/chartex">
+          <mc:Fallback xmlns:cx2="http://schemas.microsoft.com/office/drawing/2015/10/21/chartex" xmlns:cx3="http://schemas.microsoft.com/office/drawing/2016/5/9/chartex" xmlns:cx4="http://schemas.microsoft.com/office/drawing/2016/5/10/chartex" xmlns:cx5="http://schemas.microsoft.com/office/drawing/2016/5/11/chartex" xmlns:cx6="http://schemas.microsoft.com/office/drawing/2016/5/12/chartex" xmlns:cx7="http://schemas.microsoft.com/office/drawing/2016/5/13/chartex" xmlns:cx8="http://schemas.microsoft.com/office/drawing/2016/5/14/chartex" xmlns:aink="http://schemas.microsoft.com/office/drawing/2016/ink" xmlns:am3d="http://schemas.microsoft.com/office/drawing/2017/model3d" xmlns:w16cex="http://schemas.microsoft.com/office/word/2018/wordml/cex" xmlns:w16cid="http://schemas.microsoft.com/office/word/2016/wordml/cid" xmlns:w16="http://schemas.microsoft.com/office/word/2018/wordml">
             <w:pict>
               <v:line w14:anchorId="1C5D9B40" id="Straight Connector 29" o:spid="_x0000_s1026" style="position:absolute;z-index:251695104;visibility:visible;mso-wrap-style:square;mso-height-percent:0;mso-wrap-distance-left:9pt;mso-wrap-distance-top:0;mso-wrap-distance-right:9pt;mso-wrap-distance-bottom:0;mso-position-horizontal:absolute;mso-position-horizontal-relative:text;mso-position-vertical:absolute;mso-position-vertical-relative:text;mso-height-percent:0;mso-height-relative:margin" from="200.35pt,3.55pt" to="200.35pt,43.05pt" o:gfxdata="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" strokecolor="#505150 [3200]" strokeweight="2pt">
                 <v:shadow on="t" color="black" opacity="24903f" origin=",.5" offset="0,.55556mm"/>
@@ -46139,7 +46125,7 @@
               </wp:anchor>
             </w:drawing>
           </mc:Choice>
-          <mc:Fallback xmlns:w16="http://schemas.microsoft.com/office/word/2018/wordml" xmlns:w16cid="http://schemas.microsoft.com/office/word/2016/wordml/cid" xmlns:w16cex="http://schemas.microsoft.com/office/word/2018/wordml/cex" xmlns:am3d="http://schemas.microsoft.com/office/drawing/2017/model3d" xmlns:aink="http://schemas.microsoft.com/office/drawing/2016/ink" xmlns:cx8="http://schemas.microsoft.com/office/drawing/2016/5/14/chartex" xmlns:cx7="http://schemas.microsoft.com/office/drawing/2016/5/13/chartex" xmlns:cx6="http://schemas.microsoft.com/office/drawing/2016/5/12/chartex" xmlns:cx5="http://schemas.microsoft.com/office/drawing/2016/5/11/chartex" xmlns:cx4="http://schemas.microsoft.com/office/drawing/2016/5/10/chartex" xmlns:cx3="http://schemas.microsoft.com/office/drawing/2016/5/9/chartex" xmlns:cx2="http://schemas.microsoft.com/office/drawing/2015/10/21/chartex">
+          <mc:Fallback xmlns:cx2="http://schemas.microsoft.com/office/drawing/2015/10/21/chartex" xmlns:cx3="http://schemas.microsoft.com/office/drawing/2016/5/9/chartex" xmlns:cx4="http://schemas.microsoft.com/office/drawing/2016/5/10/chartex" xmlns:cx5="http://schemas.microsoft.com/office/drawing/2016/5/11/chartex" xmlns:cx6="http://schemas.microsoft.com/office/drawing/2016/5/12/chartex" xmlns:cx7="http://schemas.microsoft.com/office/drawing/2016/5/13/chartex" xmlns:cx8="http://schemas.microsoft.com/office/drawing/2016/5/14/chartex" xmlns:aink="http://schemas.microsoft.com/office/drawing/2016/ink" xmlns:am3d="http://schemas.microsoft.com/office/drawing/2017/model3d" xmlns:w16cex="http://schemas.microsoft.com/office/word/2018/wordml/cex" xmlns:w16cid="http://schemas.microsoft.com/office/word/2016/wordml/cid" xmlns:w16="http://schemas.microsoft.com/office/word/2018/wordml">
             <w:pict>
               <v:shape w14:anchorId="7CF855AC" id="Connector: Elbow 28" o:spid="_x0000_s1026" type="#_x0000_t34" style="position:absolute;margin-left:196.45pt;margin-top:8.65pt;width:153.05pt;height:21pt;z-index:251693056;visibility:visible;mso-wrap-style:square;mso-width-percent:0;mso-height-percent:0;mso-wrap-distance-left:9pt;mso-wrap-distance-top:0;mso-wrap-distance-right:9pt;mso-wrap-distance-bottom:0;mso-position-horizontal:absolute;mso-position-horizontal-relative:text;mso-position-vertical:absolute;mso-position-vertical-relative:text;mso-width-percent:0;mso-height-percent:0;mso-width-relative:margin;mso-height-relative:margin" o:gfxdata="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" adj="21568" strokecolor="#505150 [3200]" strokeweight="2pt">
                 <v:stroke endarrow="block"/>
@@ -46446,7 +46432,7 @@
               </wp:anchor>
             </w:drawing>
           </mc:Choice>
-          <mc:Fallback xmlns:w16="http://schemas.microsoft.com/office/word/2018/wordml" xmlns:w16cid="http://schemas.microsoft.com/office/word/2016/wordml/cid" xmlns:w16cex="http://schemas.microsoft.com/office/word/2018/wordml/cex" xmlns:am3d="http://schemas.microsoft.com/office/drawing/2017/model3d" xmlns:aink="http://schemas.microsoft.com/office/drawing/2016/ink" xmlns:cx8="http://schemas.microsoft.com/office/drawing/2016/5/14/chartex" xmlns:cx7="http://schemas.microsoft.com/office/drawing/2016/5/13/chartex" xmlns:cx6="http://schemas.microsoft.com/office/drawing/2016/5/12/chartex" xmlns:cx5="http://schemas.microsoft.com/office/drawing/2016/5/11/chartex" xmlns:cx4="http://schemas.microsoft.com/office/drawing/2016/5/10/chartex" xmlns:cx3="http://schemas.microsoft.com/office/drawing/2016/5/9/chartex" xmlns:cx2="http://schemas.microsoft.com/office/drawing/2015/10/21/chartex">
+          <mc:Fallback xmlns:cx2="http://schemas.microsoft.com/office/drawing/2015/10/21/chartex" xmlns:cx3="http://schemas.microsoft.com/office/drawing/2016/5/9/chartex" xmlns:cx4="http://schemas.microsoft.com/office/drawing/2016/5/10/chartex" xmlns:cx5="http://schemas.microsoft.com/office/drawing/2016/5/11/chartex" xmlns:cx6="http://schemas.microsoft.com/office/drawing/2016/5/12/chartex" xmlns:cx7="http://schemas.microsoft.com/office/drawing/2016/5/13/chartex" xmlns:cx8="http://schemas.microsoft.com/office/drawing/2016/5/14/chartex" xmlns:aink="http://schemas.microsoft.com/office/drawing/2016/ink" xmlns:am3d="http://schemas.microsoft.com/office/drawing/2017/model3d" xmlns:w16cex="http://schemas.microsoft.com/office/word/2018/wordml/cex" xmlns:w16cid="http://schemas.microsoft.com/office/word/2016/wordml/cid" xmlns:w16="http://schemas.microsoft.com/office/word/2018/wordml">
             <w:pict>
               <v:shape w14:anchorId="4F101426" id="Straight Arrow Connector 385073573" o:spid="_x0000_s1026" type="#_x0000_t32" style="position:absolute;margin-left:401.1pt;margin-top:14.5pt;width:0;height:49.15pt;z-index:251704320;visibility:visible;mso-wrap-style:square;mso-width-percent:0;mso-height-percent:0;mso-wrap-distance-left:9pt;mso-wrap-distance-top:0;mso-wrap-distance-right:9pt;mso-wrap-distance-bottom:0;mso-position-horizontal:absolute;mso-position-horizontal-relative:text;mso-position-vertical:absolute;mso-position-vertical-relative:text;mso-width-percent:0;mso-height-percent:0;mso-width-relative:margin;mso-height-relative:margin" o:gfxdata="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" strokecolor="#505150 [3200]" strokeweight="2pt">
                 <v:stroke endarrow="block"/>
@@ -46524,7 +46510,7 @@
               </wp:anchor>
             </w:drawing>
           </mc:Choice>
-          <mc:Fallback xmlns:w16="http://schemas.microsoft.com/office/word/2018/wordml" xmlns:w16cid="http://schemas.microsoft.com/office/word/2016/wordml/cid" xmlns:w16cex="http://schemas.microsoft.com/office/word/2018/wordml/cex" xmlns:am3d="http://schemas.microsoft.com/office/drawing/2017/model3d" xmlns:aink="http://schemas.microsoft.com/office/drawing/2016/ink" xmlns:cx8="http://schemas.microsoft.com/office/drawing/2016/5/14/chartex" xmlns:cx7="http://schemas.microsoft.com/office/drawing/2016/5/13/chartex" xmlns:cx6="http://schemas.microsoft.com/office/drawing/2016/5/12/chartex" xmlns:cx5="http://schemas.microsoft.com/office/drawing/2016/5/11/chartex" xmlns:cx4="http://schemas.microsoft.com/office/drawing/2016/5/10/chartex" xmlns:cx3="http://schemas.microsoft.com/office/drawing/2016/5/9/chartex" xmlns:cx2="http://schemas.microsoft.com/office/drawing/2015/10/21/chartex">
+          <mc:Fallback xmlns:cx2="http://schemas.microsoft.com/office/drawing/2015/10/21/chartex" xmlns:cx3="http://schemas.microsoft.com/office/drawing/2016/5/9/chartex" xmlns:cx4="http://schemas.microsoft.com/office/drawing/2016/5/10/chartex" xmlns:cx5="http://schemas.microsoft.com/office/drawing/2016/5/11/chartex" xmlns:cx6="http://schemas.microsoft.com/office/drawing/2016/5/12/chartex" xmlns:cx7="http://schemas.microsoft.com/office/drawing/2016/5/13/chartex" xmlns:cx8="http://schemas.microsoft.com/office/drawing/2016/5/14/chartex" xmlns:aink="http://schemas.microsoft.com/office/drawing/2016/ink" xmlns:am3d="http://schemas.microsoft.com/office/drawing/2017/model3d" xmlns:w16cex="http://schemas.microsoft.com/office/word/2018/wordml/cex" xmlns:w16cid="http://schemas.microsoft.com/office/word/2016/wordml/cid" xmlns:w16="http://schemas.microsoft.com/office/word/2018/wordml">
             <w:pict>
               <v:shape w14:anchorId="57D3C9DE" id="Straight Arrow Connector 385073572" o:spid="_x0000_s1026" type="#_x0000_t32" style="position:absolute;margin-left:239.65pt;margin-top:10.65pt;width:129.2pt;height:37.1pt;z-index:251702272;visibility:visible;mso-wrap-style:square;mso-width-percent:0;mso-height-percent:0;mso-wrap-distance-left:9pt;mso-wrap-distance-top:0;mso-wrap-distance-right:9pt;mso-wrap-distance-bottom:0;mso-position-horizontal:absolute;mso-position-horizontal-relative:text;mso-position-vertical:absolute;mso-position-vertical-relative:text;mso-width-percent:0;mso-height-percent:0;mso-width-relative:margin;mso-height-relative:margin" o:gfxdata="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" strokecolor="#505150 [3200]" strokeweight="2pt">
                 <v:stroke endarrow="block"/>
@@ -46594,7 +46580,7 @@
               </wp:anchor>
             </w:drawing>
           </mc:Choice>
-          <mc:Fallback xmlns:w16="http://schemas.microsoft.com/office/word/2018/wordml" xmlns:w16cid="http://schemas.microsoft.com/office/word/2016/wordml/cid" xmlns:w16cex="http://schemas.microsoft.com/office/word/2018/wordml/cex" xmlns:am3d="http://schemas.microsoft.com/office/drawing/2017/model3d" xmlns:aink="http://schemas.microsoft.com/office/drawing/2016/ink" xmlns:cx8="http://schemas.microsoft.com/office/drawing/2016/5/14/chartex" xmlns:cx7="http://schemas.microsoft.com/office/drawing/2016/5/13/chartex" xmlns:cx6="http://schemas.microsoft.com/office/drawing/2016/5/12/chartex" xmlns:cx5="http://schemas.microsoft.com/office/drawing/2016/5/11/chartex" xmlns:cx4="http://schemas.microsoft.com/office/drawing/2016/5/10/chartex" xmlns:cx3="http://schemas.microsoft.com/office/drawing/2016/5/9/chartex" xmlns:cx2="http://schemas.microsoft.com/office/drawing/2015/10/21/chartex">
+          <mc:Fallback xmlns:cx2="http://schemas.microsoft.com/office/drawing/2015/10/21/chartex" xmlns:cx3="http://schemas.microsoft.com/office/drawing/2016/5/9/chartex" xmlns:cx4="http://schemas.microsoft.com/office/drawing/2016/5/10/chartex" xmlns:cx5="http://schemas.microsoft.com/office/drawing/2016/5/11/chartex" xmlns:cx6="http://schemas.microsoft.com/office/drawing/2016/5/12/chartex" xmlns:cx7="http://schemas.microsoft.com/office/drawing/2016/5/13/chartex" xmlns:cx8="http://schemas.microsoft.com/office/drawing/2016/5/14/chartex" xmlns:aink="http://schemas.microsoft.com/office/drawing/2016/ink" xmlns:am3d="http://schemas.microsoft.com/office/drawing/2017/model3d" xmlns:w16cex="http://schemas.microsoft.com/office/word/2018/wordml/cex" xmlns:w16cid="http://schemas.microsoft.com/office/word/2016/wordml/cid" xmlns:w16="http://schemas.microsoft.com/office/word/2018/wordml">
             <w:pict>
               <v:shape w14:anchorId="5ACB6AB3" id="Straight Arrow Connector 385073570" o:spid="_x0000_s1026" type="#_x0000_t32" style="position:absolute;margin-left:74.4pt;margin-top:11.15pt;width:0;height:36.95pt;z-index:251700224;visibility:visible;mso-wrap-style:square;mso-height-percent:0;mso-wrap-distance-left:9pt;mso-wrap-distance-top:0;mso-wrap-distance-right:9pt;mso-wrap-distance-bottom:0;mso-position-horizontal:absolute;mso-position-horizontal-relative:text;mso-position-vertical:absolute;mso-position-vertical-relative:text;mso-height-percent:0;mso-height-relative:margin" o:gfxdata="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" strokecolor="#505150 [3200]" strokeweight="2pt">
                 <v:stroke endarrow="block"/>
@@ -47191,7 +47177,7 @@
               </wp:anchor>
             </w:drawing>
           </mc:Choice>
-          <mc:Fallback xmlns:w16="http://schemas.microsoft.com/office/word/2018/wordml" xmlns:w16cid="http://schemas.microsoft.com/office/word/2016/wordml/cid" xmlns:w16cex="http://schemas.microsoft.com/office/word/2018/wordml/cex" xmlns:am3d="http://schemas.microsoft.com/office/drawing/2017/model3d" xmlns:aink="http://schemas.microsoft.com/office/drawing/2016/ink" xmlns:cx8="http://schemas.microsoft.com/office/drawing/2016/5/14/chartex" xmlns:cx7="http://schemas.microsoft.com/office/drawing/2016/5/13/chartex" xmlns:cx6="http://schemas.microsoft.com/office/drawing/2016/5/12/chartex" xmlns:cx5="http://schemas.microsoft.com/office/drawing/2016/5/11/chartex" xmlns:cx4="http://schemas.microsoft.com/office/drawing/2016/5/10/chartex" xmlns:cx3="http://schemas.microsoft.com/office/drawing/2016/5/9/chartex" xmlns:cx2="http://schemas.microsoft.com/office/drawing/2015/10/21/chartex">
+          <mc:Fallback xmlns:cx2="http://schemas.microsoft.com/office/drawing/2015/10/21/chartex" xmlns:cx3="http://schemas.microsoft.com/office/drawing/2016/5/9/chartex" xmlns:cx4="http://schemas.microsoft.com/office/drawing/2016/5/10/chartex" xmlns:cx5="http://schemas.microsoft.com/office/drawing/2016/5/11/chartex" xmlns:cx6="http://schemas.microsoft.com/office/drawing/2016/5/12/chartex" xmlns:cx7="http://schemas.microsoft.com/office/drawing/2016/5/13/chartex" xmlns:cx8="http://schemas.microsoft.com/office/drawing/2016/5/14/chartex" xmlns:aink="http://schemas.microsoft.com/office/drawing/2016/ink" xmlns:am3d="http://schemas.microsoft.com/office/drawing/2017/model3d" xmlns:w16cex="http://schemas.microsoft.com/office/word/2018/wordml/cex" xmlns:w16cid="http://schemas.microsoft.com/office/word/2016/wordml/cid" xmlns:w16="http://schemas.microsoft.com/office/word/2018/wordml">
             <w:pict>
               <v:line w14:anchorId="02221E65" id="Straight Connector 1054311648" o:spid="_x0000_s1026" style="position:absolute;z-index:251718656;visibility:visible;mso-wrap-style:square;mso-wrap-distance-left:9pt;mso-wrap-distance-top:0;mso-wrap-distance-right:9pt;mso-wrap-distance-bottom:0;mso-position-horizontal:absolute;mso-position-horizontal-relative:text;mso-position-vertical:absolute;mso-position-vertical-relative:text" from="133.6pt,6.95pt" to="133.6pt,24.1pt" o:gfxdata="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" strokecolor="#505150 [3200]" strokeweight="2pt">
                 <v:shadow on="t" color="black" opacity="24903f" origin=",.5" offset="0,.55556mm"/>
@@ -47376,7 +47362,7 @@
               </wp:anchor>
             </w:drawing>
           </mc:Choice>
-          <mc:Fallback xmlns:w16="http://schemas.microsoft.com/office/word/2018/wordml" xmlns:w16cid="http://schemas.microsoft.com/office/word/2016/wordml/cid" xmlns:w16cex="http://schemas.microsoft.com/office/word/2018/wordml/cex" xmlns:am3d="http://schemas.microsoft.com/office/drawing/2017/model3d" xmlns:aink="http://schemas.microsoft.com/office/drawing/2016/ink" xmlns:cx8="http://schemas.microsoft.com/office/drawing/2016/5/14/chartex" xmlns:cx7="http://schemas.microsoft.com/office/drawing/2016/5/13/chartex" xmlns:cx6="http://schemas.microsoft.com/office/drawing/2016/5/12/chartex" xmlns:cx5="http://schemas.microsoft.com/office/drawing/2016/5/11/chartex" xmlns:cx4="http://schemas.microsoft.com/office/drawing/2016/5/10/chartex" xmlns:cx3="http://schemas.microsoft.com/office/drawing/2016/5/9/chartex" xmlns:cx2="http://schemas.microsoft.com/office/drawing/2015/10/21/chartex">
+          <mc:Fallback xmlns:cx2="http://schemas.microsoft.com/office/drawing/2015/10/21/chartex" xmlns:cx3="http://schemas.microsoft.com/office/drawing/2016/5/9/chartex" xmlns:cx4="http://schemas.microsoft.com/office/drawing/2016/5/10/chartex" xmlns:cx5="http://schemas.microsoft.com/office/drawing/2016/5/11/chartex" xmlns:cx6="http://schemas.microsoft.com/office/drawing/2016/5/12/chartex" xmlns:cx7="http://schemas.microsoft.com/office/drawing/2016/5/13/chartex" xmlns:cx8="http://schemas.microsoft.com/office/drawing/2016/5/14/chartex" xmlns:aink="http://schemas.microsoft.com/office/drawing/2016/ink" xmlns:am3d="http://schemas.microsoft.com/office/drawing/2017/model3d" xmlns:w16cex="http://schemas.microsoft.com/office/word/2018/wordml/cex" xmlns:w16cid="http://schemas.microsoft.com/office/word/2016/wordml/cid" xmlns:w16="http://schemas.microsoft.com/office/word/2018/wordml">
             <w:pict>
               <v:shape w14:anchorId="01EAFE4D" id="Connector: Elbow 1054311649" o:spid="_x0000_s1026" type="#_x0000_t34" style="position:absolute;margin-left:133.75pt;margin-top:9.45pt;width:62.8pt;height:22.7pt;z-index:251717632;visibility:visible;mso-wrap-style:square;mso-width-percent:0;mso-height-percent:0;mso-wrap-distance-left:9pt;mso-wrap-distance-top:0;mso-wrap-distance-right:9pt;mso-wrap-distance-bottom:0;mso-position-horizontal:absolute;mso-position-horizontal-relative:text;mso-position-vertical:absolute;mso-position-vertical-relative:text;mso-width-percent:0;mso-height-percent:0;mso-width-relative:margin;mso-height-relative:margin" o:gfxdata="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" adj="21568" strokecolor="#505150 [3200]" strokeweight="2pt">
                 <v:stroke endarrow="block"/>
@@ -47449,7 +47435,7 @@
               </wp:anchor>
             </w:drawing>
           </mc:Choice>
-          <mc:Fallback xmlns:w16="http://schemas.microsoft.com/office/word/2018/wordml" xmlns:w16cid="http://schemas.microsoft.com/office/word/2016/wordml/cid" xmlns:w16cex="http://schemas.microsoft.com/office/word/2018/wordml/cex" xmlns:am3d="http://schemas.microsoft.com/office/drawing/2017/model3d" xmlns:aink="http://schemas.microsoft.com/office/drawing/2016/ink" xmlns:cx8="http://schemas.microsoft.com/office/drawing/2016/5/14/chartex" xmlns:cx7="http://schemas.microsoft.com/office/drawing/2016/5/13/chartex" xmlns:cx6="http://schemas.microsoft.com/office/drawing/2016/5/12/chartex" xmlns:cx5="http://schemas.microsoft.com/office/drawing/2016/5/11/chartex" xmlns:cx4="http://schemas.microsoft.com/office/drawing/2016/5/10/chartex" xmlns:cx3="http://schemas.microsoft.com/office/drawing/2016/5/9/chartex" xmlns:cx2="http://schemas.microsoft.com/office/drawing/2015/10/21/chartex">
+          <mc:Fallback xmlns:cx2="http://schemas.microsoft.com/office/drawing/2015/10/21/chartex" xmlns:cx3="http://schemas.microsoft.com/office/drawing/2016/5/9/chartex" xmlns:cx4="http://schemas.microsoft.com/office/drawing/2016/5/10/chartex" xmlns:cx5="http://schemas.microsoft.com/office/drawing/2016/5/11/chartex" xmlns:cx6="http://schemas.microsoft.com/office/drawing/2016/5/12/chartex" xmlns:cx7="http://schemas.microsoft.com/office/drawing/2016/5/13/chartex" xmlns:cx8="http://schemas.microsoft.com/office/drawing/2016/5/14/chartex" xmlns:aink="http://schemas.microsoft.com/office/drawing/2016/ink" xmlns:am3d="http://schemas.microsoft.com/office/drawing/2017/model3d" xmlns:w16cex="http://schemas.microsoft.com/office/word/2018/wordml/cex" xmlns:w16cid="http://schemas.microsoft.com/office/word/2016/wordml/cid" xmlns:w16="http://schemas.microsoft.com/office/word/2018/wordml">
             <w:pict>
               <v:shape w14:anchorId="3F28FE92" id="Connector: Elbow 1054311650" o:spid="_x0000_s1026" type="#_x0000_t34" style="position:absolute;margin-left:69.7pt;margin-top:9.45pt;width:63.9pt;height:22.7pt;flip:x;z-index:251716608;visibility:visible;mso-wrap-style:square;mso-height-percent:0;mso-wrap-distance-left:9pt;mso-wrap-distance-top:0;mso-wrap-distance-right:9pt;mso-wrap-distance-bottom:0;mso-position-horizontal:absolute;mso-position-horizontal-relative:text;mso-position-vertical:absolute;mso-position-vertical-relative:text;mso-height-percent:0;mso-height-relative:margin" o:gfxdata="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" adj="21496" strokecolor="#505150 [3200]" strokeweight="2pt">
                 <v:stroke endarrow="block"/>
@@ -47745,7 +47731,7 @@
               </wp:anchor>
             </w:drawing>
           </mc:Choice>
-          <mc:Fallback xmlns:w16="http://schemas.microsoft.com/office/word/2018/wordml" xmlns:w16cid="http://schemas.microsoft.com/office/word/2016/wordml/cid" xmlns:w16cex="http://schemas.microsoft.com/office/word/2018/wordml/cex" xmlns:am3d="http://schemas.microsoft.com/office/drawing/2017/model3d" xmlns:aink="http://schemas.microsoft.com/office/drawing/2016/ink" xmlns:cx8="http://schemas.microsoft.com/office/drawing/2016/5/14/chartex" xmlns:cx7="http://schemas.microsoft.com/office/drawing/2016/5/13/chartex" xmlns:cx6="http://schemas.microsoft.com/office/drawing/2016/5/12/chartex" xmlns:cx5="http://schemas.microsoft.com/office/drawing/2016/5/11/chartex" xmlns:cx4="http://schemas.microsoft.com/office/drawing/2016/5/10/chartex" xmlns:cx3="http://schemas.microsoft.com/office/drawing/2016/5/9/chartex" xmlns:cx2="http://schemas.microsoft.com/office/drawing/2015/10/21/chartex">
+          <mc:Fallback xmlns:cx2="http://schemas.microsoft.com/office/drawing/2015/10/21/chartex" xmlns:cx3="http://schemas.microsoft.com/office/drawing/2016/5/9/chartex" xmlns:cx4="http://schemas.microsoft.com/office/drawing/2016/5/10/chartex" xmlns:cx5="http://schemas.microsoft.com/office/drawing/2016/5/11/chartex" xmlns:cx6="http://schemas.microsoft.com/office/drawing/2016/5/12/chartex" xmlns:cx7="http://schemas.microsoft.com/office/drawing/2016/5/13/chartex" xmlns:cx8="http://schemas.microsoft.com/office/drawing/2016/5/14/chartex" xmlns:aink="http://schemas.microsoft.com/office/drawing/2016/ink" xmlns:am3d="http://schemas.microsoft.com/office/drawing/2017/model3d" xmlns:w16cex="http://schemas.microsoft.com/office/word/2018/wordml/cex" xmlns:w16cid="http://schemas.microsoft.com/office/word/2016/wordml/cid" xmlns:w16="http://schemas.microsoft.com/office/word/2018/wordml">
             <w:pict>
               <v:shape w14:anchorId="6CEF6B28" id="Straight Arrow Connector 1054311654" o:spid="_x0000_s1026" type="#_x0000_t32" style="position:absolute;margin-left:239.85pt;margin-top:5.55pt;width:91.75pt;height:7.85pt;flip:y;z-index:251727872;visibility:visible;mso-wrap-style:square;mso-width-percent:0;mso-height-percent:0;mso-wrap-distance-left:9pt;mso-wrap-distance-top:0;mso-wrap-distance-right:9pt;mso-wrap-distance-bottom:0;mso-position-horizontal:absolute;mso-position-horizontal-relative:text;mso-position-vertical:absolute;mso-position-vertical-relative:text;mso-width-percent:0;mso-height-percent:0;mso-width-relative:margin;mso-height-relative:margin" o:gfxdata="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" strokecolor="#505150 [3200]" strokeweight="2pt">
                 <v:stroke endarrow="block"/>
@@ -47843,7 +47829,7 @@
               </wp:anchor>
             </w:drawing>
           </mc:Choice>
-          <mc:Fallback xmlns:w16="http://schemas.microsoft.com/office/word/2018/wordml" xmlns:w16cid="http://schemas.microsoft.com/office/word/2016/wordml/cid" xmlns:w16cex="http://schemas.microsoft.com/office/word/2018/wordml/cex" xmlns:am3d="http://schemas.microsoft.com/office/drawing/2017/model3d" xmlns:aink="http://schemas.microsoft.com/office/drawing/2016/ink" xmlns:cx8="http://schemas.microsoft.com/office/drawing/2016/5/14/chartex" xmlns:cx7="http://schemas.microsoft.com/office/drawing/2016/5/13/chartex" xmlns:cx6="http://schemas.microsoft.com/office/drawing/2016/5/12/chartex" xmlns:cx5="http://schemas.microsoft.com/office/drawing/2016/5/11/chartex" xmlns:cx4="http://schemas.microsoft.com/office/drawing/2016/5/10/chartex" xmlns:cx3="http://schemas.microsoft.com/office/drawing/2016/5/9/chartex" xmlns:cx2="http://schemas.microsoft.com/office/drawing/2015/10/21/chartex">
+          <mc:Fallback xmlns:cx2="http://schemas.microsoft.com/office/drawing/2015/10/21/chartex" xmlns:cx3="http://schemas.microsoft.com/office/drawing/2016/5/9/chartex" xmlns:cx4="http://schemas.microsoft.com/office/drawing/2016/5/10/chartex" xmlns:cx5="http://schemas.microsoft.com/office/drawing/2016/5/11/chartex" xmlns:cx6="http://schemas.microsoft.com/office/drawing/2016/5/12/chartex" xmlns:cx7="http://schemas.microsoft.com/office/drawing/2016/5/13/chartex" xmlns:cx8="http://schemas.microsoft.com/office/drawing/2016/5/14/chartex" xmlns:aink="http://schemas.microsoft.com/office/drawing/2016/ink" xmlns:am3d="http://schemas.microsoft.com/office/drawing/2017/model3d" xmlns:w16cex="http://schemas.microsoft.com/office/word/2018/wordml/cex" xmlns:w16cid="http://schemas.microsoft.com/office/word/2016/wordml/cid" xmlns:w16="http://schemas.microsoft.com/office/word/2018/wordml">
             <w:pict>
               <v:shape w14:anchorId="0A777786" id="Straight Arrow Connector 1054311668" o:spid="_x0000_s1026" type="#_x0000_t32" style="position:absolute;margin-left:64.45pt;margin-top:8.85pt;width:0;height:205.35pt;z-index:251734016;visibility:visible;mso-wrap-style:square;mso-width-percent:0;mso-height-percent:0;mso-wrap-distance-left:9pt;mso-wrap-distance-top:0;mso-wrap-distance-right:9pt;mso-wrap-distance-bottom:0;mso-position-horizontal:absolute;mso-position-horizontal-relative:text;mso-position-vertical:absolute;mso-position-vertical-relative:text;mso-width-percent:0;mso-height-percent:0;mso-width-relative:margin;mso-height-relative:margin" o:gfxdata="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" strokecolor="#505150 [3200]" strokeweight="2pt">
                 <v:stroke endarrow="block"/>
@@ -48035,7 +48021,7 @@
               </wp:anchor>
             </w:drawing>
           </mc:Choice>
-          <mc:Fallback xmlns:w16="http://schemas.microsoft.com/office/word/2018/wordml" xmlns:w16cid="http://schemas.microsoft.com/office/word/2016/wordml/cid" xmlns:w16cex="http://schemas.microsoft.com/office/word/2018/wordml/cex" xmlns:am3d="http://schemas.microsoft.com/office/drawing/2017/model3d" xmlns:aink="http://schemas.microsoft.com/office/drawing/2016/ink" xmlns:cx8="http://schemas.microsoft.com/office/drawing/2016/5/14/chartex" xmlns:cx7="http://schemas.microsoft.com/office/drawing/2016/5/13/chartex" xmlns:cx6="http://schemas.microsoft.com/office/drawing/2016/5/12/chartex" xmlns:cx5="http://schemas.microsoft.com/office/drawing/2016/5/11/chartex" xmlns:cx4="http://schemas.microsoft.com/office/drawing/2016/5/10/chartex" xmlns:cx3="http://schemas.microsoft.com/office/drawing/2016/5/9/chartex" xmlns:cx2="http://schemas.microsoft.com/office/drawing/2015/10/21/chartex">
+          <mc:Fallback xmlns:cx2="http://schemas.microsoft.com/office/drawing/2015/10/21/chartex" xmlns:cx3="http://schemas.microsoft.com/office/drawing/2016/5/9/chartex" xmlns:cx4="http://schemas.microsoft.com/office/drawing/2016/5/10/chartex" xmlns:cx5="http://schemas.microsoft.com/office/drawing/2016/5/11/chartex" xmlns:cx6="http://schemas.microsoft.com/office/drawing/2016/5/12/chartex" xmlns:cx7="http://schemas.microsoft.com/office/drawing/2016/5/13/chartex" xmlns:cx8="http://schemas.microsoft.com/office/drawing/2016/5/14/chartex" xmlns:aink="http://schemas.microsoft.com/office/drawing/2016/ink" xmlns:am3d="http://schemas.microsoft.com/office/drawing/2017/model3d" xmlns:w16cex="http://schemas.microsoft.com/office/word/2018/wordml/cex" xmlns:w16cid="http://schemas.microsoft.com/office/word/2016/wordml/cid" xmlns:w16="http://schemas.microsoft.com/office/word/2018/wordml">
             <w:pict>
               <v:shape w14:anchorId="48A1F430" id="Straight Arrow Connector 1054311655" o:spid="_x0000_s1026" type="#_x0000_t32" style="position:absolute;margin-left:176.4pt;margin-top:6.15pt;width:3.6pt;height:31.15pt;flip:x;z-index:251722752;visibility:visible;mso-wrap-style:square;mso-width-percent:0;mso-height-percent:0;mso-wrap-distance-left:9pt;mso-wrap-distance-top:0;mso-wrap-distance-right:9pt;mso-wrap-distance-bottom:0;mso-position-horizontal:absolute;mso-position-horizontal-relative:text;mso-position-vertical:absolute;mso-position-vertical-relative:text;mso-width-percent:0;mso-height-percent:0;mso-width-relative:margin;mso-height-relative:margin" o:gfxdata="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" strokecolor="#505150 [3200]" strokeweight="2pt">
                 <v:stroke endarrow="block"/>
@@ -48256,7 +48242,7 @@
               </wp:anchor>
             </w:drawing>
           </mc:Choice>
-          <mc:Fallback xmlns:w16="http://schemas.microsoft.com/office/word/2018/wordml" xmlns:w16cid="http://schemas.microsoft.com/office/word/2016/wordml/cid" xmlns:w16cex="http://schemas.microsoft.com/office/word/2018/wordml/cex" xmlns:am3d="http://schemas.microsoft.com/office/drawing/2017/model3d" xmlns:aink="http://schemas.microsoft.com/office/drawing/2016/ink" xmlns:cx8="http://schemas.microsoft.com/office/drawing/2016/5/14/chartex" xmlns:cx7="http://schemas.microsoft.com/office/drawing/2016/5/13/chartex" xmlns:cx6="http://schemas.microsoft.com/office/drawing/2016/5/12/chartex" xmlns:cx5="http://schemas.microsoft.com/office/drawing/2016/5/11/chartex" xmlns:cx4="http://schemas.microsoft.com/office/drawing/2016/5/10/chartex" xmlns:cx3="http://schemas.microsoft.com/office/drawing/2016/5/9/chartex" xmlns:cx2="http://schemas.microsoft.com/office/drawing/2015/10/21/chartex">
+          <mc:Fallback xmlns:cx2="http://schemas.microsoft.com/office/drawing/2015/10/21/chartex" xmlns:cx3="http://schemas.microsoft.com/office/drawing/2016/5/9/chartex" xmlns:cx4="http://schemas.microsoft.com/office/drawing/2016/5/10/chartex" xmlns:cx5="http://schemas.microsoft.com/office/drawing/2016/5/11/chartex" xmlns:cx6="http://schemas.microsoft.com/office/drawing/2016/5/12/chartex" xmlns:cx7="http://schemas.microsoft.com/office/drawing/2016/5/13/chartex" xmlns:cx8="http://schemas.microsoft.com/office/drawing/2016/5/14/chartex" xmlns:aink="http://schemas.microsoft.com/office/drawing/2016/ink" xmlns:am3d="http://schemas.microsoft.com/office/drawing/2017/model3d" xmlns:w16cex="http://schemas.microsoft.com/office/word/2018/wordml/cex" xmlns:w16cid="http://schemas.microsoft.com/office/word/2016/wordml/cid" xmlns:w16="http://schemas.microsoft.com/office/word/2018/wordml">
             <w:pict>
               <v:shape w14:anchorId="7B3BE5D4" id="Straight Arrow Connector 1054311669" o:spid="_x0000_s1026" type="#_x0000_t32" style="position:absolute;margin-left:174.1pt;margin-top:1.05pt;width:0;height:33.6pt;z-index:251736064;visibility:visible;mso-wrap-style:square;mso-width-percent:0;mso-height-percent:0;mso-wrap-distance-left:9pt;mso-wrap-distance-top:0;mso-wrap-distance-right:9pt;mso-wrap-distance-bottom:0;mso-position-horizontal:absolute;mso-position-horizontal-relative:text;mso-position-vertical:absolute;mso-position-vertical-relative:text;mso-width-percent:0;mso-height-percent:0;mso-width-relative:margin;mso-height-relative:margin" o:gfxdata="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" strokecolor="#505150 [3200]" strokeweight="2pt">
                 <v:stroke endarrow="block"/>
@@ -48576,7 +48562,7 @@
               </wp:anchor>
             </w:drawing>
           </mc:Choice>
-          <mc:Fallback xmlns:w16="http://schemas.microsoft.com/office/word/2018/wordml" xmlns:w16cid="http://schemas.microsoft.com/office/word/2016/wordml/cid" xmlns:w16cex="http://schemas.microsoft.com/office/word/2018/wordml/cex" xmlns:am3d="http://schemas.microsoft.com/office/drawing/2017/model3d" xmlns:aink="http://schemas.microsoft.com/office/drawing/2016/ink" xmlns:cx8="http://schemas.microsoft.com/office/drawing/2016/5/14/chartex" xmlns:cx7="http://schemas.microsoft.com/office/drawing/2016/5/13/chartex" xmlns:cx6="http://schemas.microsoft.com/office/drawing/2016/5/12/chartex" xmlns:cx5="http://schemas.microsoft.com/office/drawing/2016/5/11/chartex" xmlns:cx4="http://schemas.microsoft.com/office/drawing/2016/5/10/chartex" xmlns:cx3="http://schemas.microsoft.com/office/drawing/2016/5/9/chartex" xmlns:cx2="http://schemas.microsoft.com/office/drawing/2015/10/21/chartex">
+          <mc:Fallback xmlns:cx2="http://schemas.microsoft.com/office/drawing/2015/10/21/chartex" xmlns:cx3="http://schemas.microsoft.com/office/drawing/2016/5/9/chartex" xmlns:cx4="http://schemas.microsoft.com/office/drawing/2016/5/10/chartex" xmlns:cx5="http://schemas.microsoft.com/office/drawing/2016/5/11/chartex" xmlns:cx6="http://schemas.microsoft.com/office/drawing/2016/5/12/chartex" xmlns:cx7="http://schemas.microsoft.com/office/drawing/2016/5/13/chartex" xmlns:cx8="http://schemas.microsoft.com/office/drawing/2016/5/14/chartex" xmlns:aink="http://schemas.microsoft.com/office/drawing/2016/ink" xmlns:am3d="http://schemas.microsoft.com/office/drawing/2017/model3d" xmlns:w16cex="http://schemas.microsoft.com/office/word/2018/wordml/cex" xmlns:w16cid="http://schemas.microsoft.com/office/word/2016/wordml/cid" xmlns:w16="http://schemas.microsoft.com/office/word/2018/wordml">
             <w:pict>
               <v:shape w14:anchorId="6F789BCE" id="Straight Arrow Connector 1054311670" o:spid="_x0000_s1026" type="#_x0000_t32" style="position:absolute;margin-left:164.85pt;margin-top:6.65pt;width:3.75pt;height:27.5pt;flip:x;z-index:251738112;visibility:visible;mso-wrap-style:square;mso-width-percent:0;mso-height-percent:0;mso-wrap-distance-left:9pt;mso-wrap-distance-top:0;mso-wrap-distance-right:9pt;mso-wrap-distance-bottom:0;mso-position-horizontal:absolute;mso-position-horizontal-relative:text;mso-position-vertical:absolute;mso-position-vertical-relative:text;mso-width-percent:0;mso-height-percent:0;mso-width-relative:margin;mso-height-relative:margin" o:gfxdata="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" strokecolor="#505150 [3200]" strokeweight="2pt">
                 <v:stroke endarrow="block"/>
@@ -48773,7 +48759,7 @@
               </wp:anchor>
             </w:drawing>
           </mc:Choice>
-          <mc:Fallback xmlns:w16="http://schemas.microsoft.com/office/word/2018/wordml" xmlns:w16cid="http://schemas.microsoft.com/office/word/2016/wordml/cid" xmlns:w16cex="http://schemas.microsoft.com/office/word/2018/wordml/cex" xmlns:am3d="http://schemas.microsoft.com/office/drawing/2017/model3d" xmlns:aink="http://schemas.microsoft.com/office/drawing/2016/ink" xmlns:cx8="http://schemas.microsoft.com/office/drawing/2016/5/14/chartex" xmlns:cx7="http://schemas.microsoft.com/office/drawing/2016/5/13/chartex" xmlns:cx6="http://schemas.microsoft.com/office/drawing/2016/5/12/chartex" xmlns:cx5="http://schemas.microsoft.com/office/drawing/2016/5/11/chartex" xmlns:cx4="http://schemas.microsoft.com/office/drawing/2016/5/10/chartex" xmlns:cx3="http://schemas.microsoft.com/office/drawing/2016/5/9/chartex" xmlns:cx2="http://schemas.microsoft.com/office/drawing/2015/10/21/chartex">
+          <mc:Fallback xmlns:cx2="http://schemas.microsoft.com/office/drawing/2015/10/21/chartex" xmlns:cx3="http://schemas.microsoft.com/office/drawing/2016/5/9/chartex" xmlns:cx4="http://schemas.microsoft.com/office/drawing/2016/5/10/chartex" xmlns:cx5="http://schemas.microsoft.com/office/drawing/2016/5/11/chartex" xmlns:cx6="http://schemas.microsoft.com/office/drawing/2016/5/12/chartex" xmlns:cx7="http://schemas.microsoft.com/office/drawing/2016/5/13/chartex" xmlns:cx8="http://schemas.microsoft.com/office/drawing/2016/5/14/chartex" xmlns:aink="http://schemas.microsoft.com/office/drawing/2016/ink" xmlns:am3d="http://schemas.microsoft.com/office/drawing/2017/model3d" xmlns:w16cex="http://schemas.microsoft.com/office/word/2018/wordml/cex" xmlns:w16cid="http://schemas.microsoft.com/office/word/2016/wordml/cid" xmlns:w16="http://schemas.microsoft.com/office/word/2018/wordml">
             <w:pict>
               <v:shape w14:anchorId="1BE730AB" id="Straight Arrow Connector 1054311671" o:spid="_x0000_s1026" type="#_x0000_t32" style="position:absolute;margin-left:114pt;margin-top:9.3pt;width:43pt;height:22pt;flip:x;z-index:251740160;visibility:visible;mso-wrap-style:square;mso-width-percent:0;mso-height-percent:0;mso-wrap-distance-left:9pt;mso-wrap-distance-top:0;mso-wrap-distance-right:9pt;mso-wrap-distance-bottom:0;mso-position-horizontal:absolute;mso-position-horizontal-relative:text;mso-position-vertical:absolute;mso-position-vertical-relative:text;mso-width-percent:0;mso-height-percent:0;mso-width-relative:margin;mso-height-relative:margin" o:gfxdata="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" strokecolor="#505150 [3200]" strokeweight="2pt">
                 <v:stroke endarrow="block"/>
@@ -48855,7 +48841,7 @@
               </wp:anchor>
             </w:drawing>
           </mc:Choice>
-          <mc:Fallback xmlns:w16="http://schemas.microsoft.com/office/word/2018/wordml" xmlns:w16cid="http://schemas.microsoft.com/office/word/2016/wordml/cid" xmlns:w16cex="http://schemas.microsoft.com/office/word/2018/wordml/cex" xmlns:am3d="http://schemas.microsoft.com/office/drawing/2017/model3d" xmlns:aink="http://schemas.microsoft.com/office/drawing/2016/ink" xmlns:cx8="http://schemas.microsoft.com/office/drawing/2016/5/14/chartex" xmlns:cx7="http://schemas.microsoft.com/office/drawing/2016/5/13/chartex" xmlns:cx6="http://schemas.microsoft.com/office/drawing/2016/5/12/chartex" xmlns:cx5="http://schemas.microsoft.com/office/drawing/2016/5/11/chartex" xmlns:cx4="http://schemas.microsoft.com/office/drawing/2016/5/10/chartex" xmlns:cx3="http://schemas.microsoft.com/office/drawing/2016/5/9/chartex" xmlns:cx2="http://schemas.microsoft.com/office/drawing/2015/10/21/chartex">
+          <mc:Fallback xmlns:cx2="http://schemas.microsoft.com/office/drawing/2015/10/21/chartex" xmlns:cx3="http://schemas.microsoft.com/office/drawing/2016/5/9/chartex" xmlns:cx4="http://schemas.microsoft.com/office/drawing/2016/5/10/chartex" xmlns:cx5="http://schemas.microsoft.com/office/drawing/2016/5/11/chartex" xmlns:cx6="http://schemas.microsoft.com/office/drawing/2016/5/12/chartex" xmlns:cx7="http://schemas.microsoft.com/office/drawing/2016/5/13/chartex" xmlns:cx8="http://schemas.microsoft.com/office/drawing/2016/5/14/chartex" xmlns:aink="http://schemas.microsoft.com/office/drawing/2016/ink" xmlns:am3d="http://schemas.microsoft.com/office/drawing/2017/model3d" xmlns:w16cex="http://schemas.microsoft.com/office/word/2018/wordml/cex" xmlns:w16cid="http://schemas.microsoft.com/office/word/2016/wordml/cid" xmlns:w16="http://schemas.microsoft.com/office/word/2018/wordml">
             <w:pict>
               <v:shape w14:anchorId="0320539D" id="Straight Arrow Connector 1054311677" o:spid="_x0000_s1026" type="#_x0000_t32" style="position:absolute;margin-left:57.15pt;margin-top:56.3pt;width:4pt;height:57.05pt;z-index:251752448;visibility:visible;mso-wrap-style:square;mso-width-percent:0;mso-height-percent:0;mso-wrap-distance-left:9pt;mso-wrap-distance-top:0;mso-wrap-distance-right:9pt;mso-wrap-distance-bottom:0;mso-position-horizontal:absolute;mso-position-horizontal-relative:text;mso-position-vertical:absolute;mso-position-vertical-relative:text;mso-width-percent:0;mso-height-percent:0;mso-width-relative:margin;mso-height-relative:margin" o:gfxdata="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" strokecolor="#505150 [3200]" strokeweight="2pt">
                 <v:stroke endarrow="block"/>
@@ -48929,7 +48915,7 @@
               </wp:anchor>
             </w:drawing>
           </mc:Choice>
-          <mc:Fallback xmlns:w16="http://schemas.microsoft.com/office/word/2018/wordml" xmlns:w16cid="http://schemas.microsoft.com/office/word/2016/wordml/cid" xmlns:w16cex="http://schemas.microsoft.com/office/word/2018/wordml/cex" xmlns:am3d="http://schemas.microsoft.com/office/drawing/2017/model3d" xmlns:aink="http://schemas.microsoft.com/office/drawing/2016/ink" xmlns:cx8="http://schemas.microsoft.com/office/drawing/2016/5/14/chartex" xmlns:cx7="http://schemas.microsoft.com/office/drawing/2016/5/13/chartex" xmlns:cx6="http://schemas.microsoft.com/office/drawing/2016/5/12/chartex" xmlns:cx5="http://schemas.microsoft.com/office/drawing/2016/5/11/chartex" xmlns:cx4="http://schemas.microsoft.com/office/drawing/2016/5/10/chartex" xmlns:cx3="http://schemas.microsoft.com/office/drawing/2016/5/9/chartex" xmlns:cx2="http://schemas.microsoft.com/office/drawing/2015/10/21/chartex">
+          <mc:Fallback xmlns:cx2="http://schemas.microsoft.com/office/drawing/2015/10/21/chartex" xmlns:cx3="http://schemas.microsoft.com/office/drawing/2016/5/9/chartex" xmlns:cx4="http://schemas.microsoft.com/office/drawing/2016/5/10/chartex" xmlns:cx5="http://schemas.microsoft.com/office/drawing/2016/5/11/chartex" xmlns:cx6="http://schemas.microsoft.com/office/drawing/2016/5/12/chartex" xmlns:cx7="http://schemas.microsoft.com/office/drawing/2016/5/13/chartex" xmlns:cx8="http://schemas.microsoft.com/office/drawing/2016/5/14/chartex" xmlns:aink="http://schemas.microsoft.com/office/drawing/2016/ink" xmlns:am3d="http://schemas.microsoft.com/office/drawing/2017/model3d" xmlns:w16cex="http://schemas.microsoft.com/office/word/2018/wordml/cex" xmlns:w16cid="http://schemas.microsoft.com/office/word/2016/wordml/cid" xmlns:w16="http://schemas.microsoft.com/office/word/2018/wordml">
             <w:pict>
               <v:shape w14:anchorId="79160216" id="Straight Arrow Connector 1054311678" o:spid="_x0000_s1026" type="#_x0000_t32" style="position:absolute;margin-left:87.7pt;margin-top:71.3pt;width:38.95pt;height:42pt;flip:x;z-index:251754496;visibility:visible;mso-wrap-style:square;mso-width-percent:0;mso-height-percent:0;mso-wrap-distance-left:9pt;mso-wrap-distance-top:0;mso-wrap-distance-right:9pt;mso-wrap-distance-bottom:0;mso-position-horizontal:absolute;mso-position-horizontal-relative:text;mso-position-vertical:absolute;mso-position-vertical-relative:text;mso-width-percent:0;mso-height-percent:0;mso-width-relative:margin;mso-height-relative:margin" o:gfxdata="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" strokecolor="#505150 [3200]" strokeweight="2pt">
                 <v:stroke endarrow="block"/>
@@ -49201,7 +49187,7 @@
               </wp:anchor>
             </w:drawing>
           </mc:Choice>
-          <mc:Fallback xmlns:w16="http://schemas.microsoft.com/office/word/2018/wordml" xmlns:w16cid="http://schemas.microsoft.com/office/word/2016/wordml/cid" xmlns:w16cex="http://schemas.microsoft.com/office/word/2018/wordml/cex" xmlns:am3d="http://schemas.microsoft.com/office/drawing/2017/model3d" xmlns:aink="http://schemas.microsoft.com/office/drawing/2016/ink" xmlns:cx8="http://schemas.microsoft.com/office/drawing/2016/5/14/chartex" xmlns:cx7="http://schemas.microsoft.com/office/drawing/2016/5/13/chartex" xmlns:cx6="http://schemas.microsoft.com/office/drawing/2016/5/12/chartex" xmlns:cx5="http://schemas.microsoft.com/office/drawing/2016/5/11/chartex" xmlns:cx4="http://schemas.microsoft.com/office/drawing/2016/5/10/chartex" xmlns:cx3="http://schemas.microsoft.com/office/drawing/2016/5/9/chartex" xmlns:cx2="http://schemas.microsoft.com/office/drawing/2015/10/21/chartex">
+          <mc:Fallback xmlns:cx2="http://schemas.microsoft.com/office/drawing/2015/10/21/chartex" xmlns:cx3="http://schemas.microsoft.com/office/drawing/2016/5/9/chartex" xmlns:cx4="http://schemas.microsoft.com/office/drawing/2016/5/10/chartex" xmlns:cx5="http://schemas.microsoft.com/office/drawing/2016/5/11/chartex" xmlns:cx6="http://schemas.microsoft.com/office/drawing/2016/5/12/chartex" xmlns:cx7="http://schemas.microsoft.com/office/drawing/2016/5/13/chartex" xmlns:cx8="http://schemas.microsoft.com/office/drawing/2016/5/14/chartex" xmlns:aink="http://schemas.microsoft.com/office/drawing/2016/ink" xmlns:am3d="http://schemas.microsoft.com/office/drawing/2017/model3d" xmlns:w16cex="http://schemas.microsoft.com/office/word/2018/wordml/cex" xmlns:w16cid="http://schemas.microsoft.com/office/word/2016/wordml/cid" xmlns:w16="http://schemas.microsoft.com/office/word/2018/wordml">
             <w:pict>
               <v:shape w14:anchorId="7480A440" id="Straight Arrow Connector 1054311674" o:spid="_x0000_s1026" type="#_x0000_t32" style="position:absolute;margin-left:294.75pt;margin-top:14.35pt;width:3.6pt;height:35.55pt;z-index:251746304;visibility:visible;mso-wrap-style:square;mso-width-percent:0;mso-height-percent:0;mso-wrap-distance-left:9pt;mso-wrap-distance-top:0;mso-wrap-distance-right:9pt;mso-wrap-distance-bottom:0;mso-position-horizontal:absolute;mso-position-horizontal-relative:text;mso-position-vertical:absolute;mso-position-vertical-relative:text;mso-width-percent:0;mso-height-percent:0;mso-width-relative:margin;mso-height-relative:margin" o:gfxdata="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" strokecolor="#505150 [3200]" strokeweight="2pt">
                 <v:stroke endarrow="block"/>
@@ -49275,7 +49261,7 @@
               </wp:anchor>
             </w:drawing>
           </mc:Choice>
-          <mc:Fallback xmlns:w16="http://schemas.microsoft.com/office/word/2018/wordml" xmlns:w16cid="http://schemas.microsoft.com/office/word/2016/wordml/cid" xmlns:w16cex="http://schemas.microsoft.com/office/word/2018/wordml/cex" xmlns:am3d="http://schemas.microsoft.com/office/drawing/2017/model3d" xmlns:aink="http://schemas.microsoft.com/office/drawing/2016/ink" xmlns:cx8="http://schemas.microsoft.com/office/drawing/2016/5/14/chartex" xmlns:cx7="http://schemas.microsoft.com/office/drawing/2016/5/13/chartex" xmlns:cx6="http://schemas.microsoft.com/office/drawing/2016/5/12/chartex" xmlns:cx5="http://schemas.microsoft.com/office/drawing/2016/5/11/chartex" xmlns:cx4="http://schemas.microsoft.com/office/drawing/2016/5/10/chartex" xmlns:cx3="http://schemas.microsoft.com/office/drawing/2016/5/9/chartex" xmlns:cx2="http://schemas.microsoft.com/office/drawing/2015/10/21/chartex">
+          <mc:Fallback xmlns:cx2="http://schemas.microsoft.com/office/drawing/2015/10/21/chartex" xmlns:cx3="http://schemas.microsoft.com/office/drawing/2016/5/9/chartex" xmlns:cx4="http://schemas.microsoft.com/office/drawing/2016/5/10/chartex" xmlns:cx5="http://schemas.microsoft.com/office/drawing/2016/5/11/chartex" xmlns:cx6="http://schemas.microsoft.com/office/drawing/2016/5/12/chartex" xmlns:cx7="http://schemas.microsoft.com/office/drawing/2016/5/13/chartex" xmlns:cx8="http://schemas.microsoft.com/office/drawing/2016/5/14/chartex" xmlns:aink="http://schemas.microsoft.com/office/drawing/2016/ink" xmlns:am3d="http://schemas.microsoft.com/office/drawing/2017/model3d" xmlns:w16cex="http://schemas.microsoft.com/office/word/2018/wordml/cex" xmlns:w16cid="http://schemas.microsoft.com/office/word/2016/wordml/cid" xmlns:w16="http://schemas.microsoft.com/office/word/2018/wordml">
             <w:pict>
               <v:shape w14:anchorId="52ACF2B8" id="Straight Arrow Connector 1054311673" o:spid="_x0000_s1026" type="#_x0000_t32" style="position:absolute;margin-left:223.4pt;margin-top:33.3pt;width:30.65pt;height:35.45pt;z-index:251744256;visibility:visible;mso-wrap-style:square;mso-width-percent:0;mso-height-percent:0;mso-wrap-distance-left:9pt;mso-wrap-distance-top:0;mso-wrap-distance-right:9pt;mso-wrap-distance-bottom:0;mso-position-horizontal:absolute;mso-position-horizontal-relative:text;mso-position-vertical:absolute;mso-position-vertical-relative:text;mso-width-percent:0;mso-height-percent:0;mso-width-relative:margin;mso-height-relative:margin" o:gfxdata="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" strokecolor="#505150 [3200]" strokeweight="2pt">
                 <v:stroke endarrow="block"/>
@@ -52148,7 +52134,7 @@
           <w:rPr>
             <w:noProof/>
           </w:rPr>
-          <w:t>9</w:t>
+          <w:t>17</w:t>
         </w:r>
         <w:r>
           <w:rPr>
@@ -61887,6 +61873,27 @@
 
 <file path=customXml/item2.xml><?xml version="1.0" encoding="utf-8"?>
 <?mso-contentType ?>
+<FormTemplates xmlns="http://schemas.microsoft.com/sharepoint/v3/contenttype/forms">
+  <Display>DocumentLibraryForm</Display>
+  <Edit>DocumentLibraryForm</Edit>
+  <New>DocumentLibraryForm</New>
+</FormTemplates>
+</file>
+
+<file path=customXml/item3.xml><?xml version="1.0" encoding="utf-8"?>
+<p:properties xmlns:p="http://schemas.microsoft.com/office/2006/metadata/properties" xmlns:xsi="http://www.w3.org/2001/XMLSchema-instance" xmlns:pc="http://schemas.microsoft.com/office/infopath/2007/PartnerControls">
+  <documentManagement>
+    <_dlc_DocId xmlns="51adfe52-6b67-47fa-a4b8-d920c8b69b06">3J5YSHVNQAZM-1106575984-237</_dlc_DocId>
+    <_dlc_DocIdUrl xmlns="51adfe52-6b67-47fa-a4b8-d920c8b69b06">
+      <Url>https://mn365.sharepoint.com/sites/MDE/IT/ASDCS/_layouts/15/DocIdRedir.aspx?ID=3J5YSHVNQAZM-1106575984-237</Url>
+      <Description>3J5YSHVNQAZM-1106575984-237</Description>
+    </_dlc_DocIdUrl>
+  </documentManagement>
+</p:properties>
+</file>
+
+<file path=customXml/item4.xml><?xml version="1.0" encoding="utf-8"?>
+<?mso-contentType ?>
 <spe:Receivers xmlns:spe="http://schemas.microsoft.com/sharepoint/events">
   <Receiver>
     <Name>Document ID Generator</Name>
@@ -61935,27 +61942,6 @@
 </spe:Receivers>
 </file>
 
-<file path=customXml/item3.xml><?xml version="1.0" encoding="utf-8"?>
-<p:properties xmlns:p="http://schemas.microsoft.com/office/2006/metadata/properties" xmlns:xsi="http://www.w3.org/2001/XMLSchema-instance" xmlns:pc="http://schemas.microsoft.com/office/infopath/2007/PartnerControls">
-  <documentManagement>
-    <_dlc_DocId xmlns="51adfe52-6b67-47fa-a4b8-d920c8b69b06">3J5YSHVNQAZM-1106575984-237</_dlc_DocId>
-    <_dlc_DocIdUrl xmlns="51adfe52-6b67-47fa-a4b8-d920c8b69b06">
-      <Url>https://mn365.sharepoint.com/sites/MDE/IT/ASDCS/_layouts/15/DocIdRedir.aspx?ID=3J5YSHVNQAZM-1106575984-237</Url>
-      <Description>3J5YSHVNQAZM-1106575984-237</Description>
-    </_dlc_DocIdUrl>
-  </documentManagement>
-</p:properties>
-</file>
-
-<file path=customXml/item4.xml><?xml version="1.0" encoding="utf-8"?>
-<?mso-contentType ?>
-<FormTemplates xmlns="http://schemas.microsoft.com/sharepoint/v3/contenttype/forms">
-  <Display>DocumentLibraryForm</Display>
-  <Edit>DocumentLibraryForm</Edit>
-  <New>DocumentLibraryForm</New>
-</FormTemplates>
-</file>
-
 <file path=customXml/item5.xml><?xml version="1.0" encoding="utf-8"?>
 <b:Sources xmlns:b="http://schemas.openxmlformats.org/officeDocument/2006/bibliography" xmlns="http://schemas.openxmlformats.org/officeDocument/2006/bibliography" SelectedStyle="\APASixthEditionOfficeOnline.xsl" StyleName="APA" Version="6"/>
 </file>
@@ -61981,9 +61967,9 @@
 </file>
 
 <file path=customXml/itemProps2.xml><?xml version="1.0" encoding="utf-8"?>
-<ds:datastoreItem xmlns:ds="http://schemas.openxmlformats.org/officeDocument/2006/customXml" ds:itemID="{0B4AAE1F-354C-4079-84CF-4DBB708D2142}">
+<ds:datastoreItem xmlns:ds="http://schemas.openxmlformats.org/officeDocument/2006/customXml" ds:itemID="{99F7B3F0-EC91-4759-92DC-3CEC55588465}">
   <ds:schemaRefs>
-    <ds:schemaRef ds:uri="http://schemas.microsoft.com/sharepoint/events"/>
+    <ds:schemaRef ds:uri="http://schemas.microsoft.com/sharepoint/v3/contenttype/forms"/>
   </ds:schemaRefs>
 </ds:datastoreItem>
 </file>
@@ -61999,15 +61985,15 @@
 </file>
 
 <file path=customXml/itemProps4.xml><?xml version="1.0" encoding="utf-8"?>
-<ds:datastoreItem xmlns:ds="http://schemas.openxmlformats.org/officeDocument/2006/customXml" ds:itemID="{99F7B3F0-EC91-4759-92DC-3CEC55588465}">
+<ds:datastoreItem xmlns:ds="http://schemas.openxmlformats.org/officeDocument/2006/customXml" ds:itemID="{0B4AAE1F-354C-4079-84CF-4DBB708D2142}">
   <ds:schemaRefs>
-    <ds:schemaRef ds:uri="http://schemas.microsoft.com/sharepoint/v3/contenttype/forms"/>
+    <ds:schemaRef ds:uri="http://schemas.microsoft.com/sharepoint/events"/>
   </ds:schemaRefs>
 </ds:datastoreItem>
 </file>
 
 <file path=customXml/itemProps5.xml><?xml version="1.0" encoding="utf-8"?>
-<ds:datastoreItem xmlns:ds="http://schemas.openxmlformats.org/officeDocument/2006/customXml" ds:itemID="{470888B9-1B11-4A39-872C-A6B9CFAD7EAF}">
+<ds:datastoreItem xmlns:ds="http://schemas.openxmlformats.org/officeDocument/2006/customXml" ds:itemID="{9ED376BA-551D-4BF7-843E-707C948DA198}">
   <ds:schemaRefs>
     <ds:schemaRef ds:uri="http://schemas.openxmlformats.org/officeDocument/2006/bibliography"/>
   </ds:schemaRefs>

</xml_diff>

<commit_message>
Updating sandbox certification documents
</commit_message>
<xml_diff>
--- a/2021-22 MDE Ed-Fi Documentation/2021-22 SIS Vendor and District Test Plan.docx
+++ b/2021-22 MDE Ed-Fi Documentation/2021-22 SIS Vendor and District Test Plan.docx
@@ -10021,8 +10021,6 @@
           <w:t>https://test.edfi.education.mn.gov/sb21_/EdFi.Ods.SwaggerUI/</w:t>
         </w:r>
       </w:hyperlink>
-      <w:bookmarkStart w:id="11" w:name="_GoBack"/>
-      <w:bookmarkEnd w:id="11"/>
     </w:p>
     <w:p>
       <w:pPr>
@@ -10100,7 +10098,7 @@
               </wp:anchor>
             </w:drawing>
           </mc:Choice>
-          <mc:Fallback xmlns:w16="http://schemas.microsoft.com/office/word/2018/wordml" xmlns:w16cid="http://schemas.microsoft.com/office/word/2016/wordml/cid" xmlns:w16cex="http://schemas.microsoft.com/office/word/2018/wordml/cex" xmlns:am3d="http://schemas.microsoft.com/office/drawing/2017/model3d" xmlns:aink="http://schemas.microsoft.com/office/drawing/2016/ink" xmlns:cx8="http://schemas.microsoft.com/office/drawing/2016/5/14/chartex" xmlns:cx7="http://schemas.microsoft.com/office/drawing/2016/5/13/chartex" xmlns:cx6="http://schemas.microsoft.com/office/drawing/2016/5/12/chartex" xmlns:cx5="http://schemas.microsoft.com/office/drawing/2016/5/11/chartex" xmlns:cx4="http://schemas.microsoft.com/office/drawing/2016/5/10/chartex" xmlns:cx3="http://schemas.microsoft.com/office/drawing/2016/5/9/chartex" xmlns:cx2="http://schemas.microsoft.com/office/drawing/2015/10/21/chartex">
+          <mc:Fallback xmlns:cx2="http://schemas.microsoft.com/office/drawing/2015/10/21/chartex" xmlns:cx3="http://schemas.microsoft.com/office/drawing/2016/5/9/chartex" xmlns:cx4="http://schemas.microsoft.com/office/drawing/2016/5/10/chartex" xmlns:cx5="http://schemas.microsoft.com/office/drawing/2016/5/11/chartex" xmlns:cx6="http://schemas.microsoft.com/office/drawing/2016/5/12/chartex" xmlns:cx7="http://schemas.microsoft.com/office/drawing/2016/5/13/chartex" xmlns:cx8="http://schemas.microsoft.com/office/drawing/2016/5/14/chartex" xmlns:aink="http://schemas.microsoft.com/office/drawing/2016/ink" xmlns:am3d="http://schemas.microsoft.com/office/drawing/2017/model3d" xmlns:w16cex="http://schemas.microsoft.com/office/word/2018/wordml/cex" xmlns:w16cid="http://schemas.microsoft.com/office/word/2016/wordml/cid" xmlns:w16="http://schemas.microsoft.com/office/word/2018/wordml">
             <w:pict>
               <v:shapetype w14:anchorId="5AA9C00D" id="_x0000_t32" coordsize="21600,21600" o:spt="32" o:oned="t" path="m,l21600,21600e" filled="f">
                 <v:path arrowok="t" fillok="f" o:connecttype="none"/>
@@ -10252,7 +10250,7 @@
               </wp:anchor>
             </w:drawing>
           </mc:Choice>
-          <mc:Fallback xmlns:w16="http://schemas.microsoft.com/office/word/2018/wordml" xmlns:w16cid="http://schemas.microsoft.com/office/word/2016/wordml/cid" xmlns:w16cex="http://schemas.microsoft.com/office/word/2018/wordml/cex" xmlns:am3d="http://schemas.microsoft.com/office/drawing/2017/model3d" xmlns:aink="http://schemas.microsoft.com/office/drawing/2016/ink" xmlns:cx8="http://schemas.microsoft.com/office/drawing/2016/5/14/chartex" xmlns:cx7="http://schemas.microsoft.com/office/drawing/2016/5/13/chartex" xmlns:cx6="http://schemas.microsoft.com/office/drawing/2016/5/12/chartex" xmlns:cx5="http://schemas.microsoft.com/office/drawing/2016/5/11/chartex" xmlns:cx4="http://schemas.microsoft.com/office/drawing/2016/5/10/chartex" xmlns:cx3="http://schemas.microsoft.com/office/drawing/2016/5/9/chartex" xmlns:cx2="http://schemas.microsoft.com/office/drawing/2015/10/21/chartex">
+          <mc:Fallback xmlns:cx2="http://schemas.microsoft.com/office/drawing/2015/10/21/chartex" xmlns:cx3="http://schemas.microsoft.com/office/drawing/2016/5/9/chartex" xmlns:cx4="http://schemas.microsoft.com/office/drawing/2016/5/10/chartex" xmlns:cx5="http://schemas.microsoft.com/office/drawing/2016/5/11/chartex" xmlns:cx6="http://schemas.microsoft.com/office/drawing/2016/5/12/chartex" xmlns:cx7="http://schemas.microsoft.com/office/drawing/2016/5/13/chartex" xmlns:cx8="http://schemas.microsoft.com/office/drawing/2016/5/14/chartex" xmlns:aink="http://schemas.microsoft.com/office/drawing/2016/ink" xmlns:am3d="http://schemas.microsoft.com/office/drawing/2017/model3d" xmlns:w16cex="http://schemas.microsoft.com/office/word/2018/wordml/cex" xmlns:w16cid="http://schemas.microsoft.com/office/word/2016/wordml/cid" xmlns:w16="http://schemas.microsoft.com/office/word/2018/wordml">
             <w:pict>
               <v:rect w14:anchorId="18239118" id="Rectangle 8" o:spid="_x0000_s1026" style="position:absolute;margin-left:123pt;margin-top:58pt;width:32.3pt;height:8.65pt;z-index:251662336;visibility:visible;mso-wrap-style:square;mso-wrap-distance-left:9pt;mso-wrap-distance-top:0;mso-wrap-distance-right:9pt;mso-wrap-distance-bottom:0;mso-position-horizontal:absolute;mso-position-horizontal-relative:text;mso-position-vertical:absolute;mso-position-vertical-relative:text;v-text-anchor:middle" o:gfxdata="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" filled="f" strokecolor="red" strokeweight="2pt"/>
             </w:pict>
@@ -10395,7 +10393,7 @@
               </wp:anchor>
             </w:drawing>
           </mc:Choice>
-          <mc:Fallback xmlns:w16="http://schemas.microsoft.com/office/word/2018/wordml" xmlns:w16cid="http://schemas.microsoft.com/office/word/2016/wordml/cid" xmlns:w16cex="http://schemas.microsoft.com/office/word/2018/wordml/cex" xmlns:am3d="http://schemas.microsoft.com/office/drawing/2017/model3d" xmlns:aink="http://schemas.microsoft.com/office/drawing/2016/ink" xmlns:cx8="http://schemas.microsoft.com/office/drawing/2016/5/14/chartex" xmlns:cx7="http://schemas.microsoft.com/office/drawing/2016/5/13/chartex" xmlns:cx6="http://schemas.microsoft.com/office/drawing/2016/5/12/chartex" xmlns:cx5="http://schemas.microsoft.com/office/drawing/2016/5/11/chartex" xmlns:cx4="http://schemas.microsoft.com/office/drawing/2016/5/10/chartex" xmlns:cx3="http://schemas.microsoft.com/office/drawing/2016/5/9/chartex" xmlns:cx2="http://schemas.microsoft.com/office/drawing/2015/10/21/chartex">
+          <mc:Fallback xmlns:cx2="http://schemas.microsoft.com/office/drawing/2015/10/21/chartex" xmlns:cx3="http://schemas.microsoft.com/office/drawing/2016/5/9/chartex" xmlns:cx4="http://schemas.microsoft.com/office/drawing/2016/5/10/chartex" xmlns:cx5="http://schemas.microsoft.com/office/drawing/2016/5/11/chartex" xmlns:cx6="http://schemas.microsoft.com/office/drawing/2016/5/12/chartex" xmlns:cx7="http://schemas.microsoft.com/office/drawing/2016/5/13/chartex" xmlns:cx8="http://schemas.microsoft.com/office/drawing/2016/5/14/chartex" xmlns:aink="http://schemas.microsoft.com/office/drawing/2016/ink" xmlns:am3d="http://schemas.microsoft.com/office/drawing/2017/model3d" xmlns:w16cex="http://schemas.microsoft.com/office/word/2018/wordml/cex" xmlns:w16cid="http://schemas.microsoft.com/office/word/2016/wordml/cid" xmlns:w16="http://schemas.microsoft.com/office/word/2018/wordml">
             <w:pict>
               <v:rect w14:anchorId="0CBD8623" id="Rectangle 10" o:spid="_x0000_s1026" style="position:absolute;margin-left:118.1pt;margin-top:41.9pt;width:18.15pt;height:8.65pt;z-index:251664384;visibility:visible;mso-wrap-style:square;mso-width-percent:0;mso-wrap-distance-left:9pt;mso-wrap-distance-top:0;mso-wrap-distance-right:9pt;mso-wrap-distance-bottom:0;mso-position-horizontal:absolute;mso-position-horizontal-relative:text;mso-position-vertical:absolute;mso-position-vertical-relative:text;mso-width-percent:0;mso-width-relative:margin;v-text-anchor:middle" o:gfxdata="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" filled="f" strokecolor="red" strokeweight="2pt"/>
             </w:pict>
@@ -10447,36 +10445,36 @@
       <w:pPr>
         <w:pStyle w:val="Heading2"/>
       </w:pPr>
-      <w:bookmarkStart w:id="12" w:name="_Toc62120757"/>
+      <w:bookmarkStart w:id="11" w:name="_Toc62120757"/>
       <w:r>
         <w:t xml:space="preserve">Mapping </w:t>
       </w:r>
       <w:r>
         <w:t>Documentation</w:t>
       </w:r>
+      <w:bookmarkEnd w:id="11"/>
+    </w:p>
+    <w:p>
+      <w:r>
+        <w:t>School Year 2</w:t>
+      </w:r>
+      <w:r>
+        <w:t>1</w:t>
+      </w:r>
+      <w:r>
+        <w:t>-2</w:t>
+      </w:r>
+      <w:r>
+        <w:t>2</w:t>
+      </w:r>
+      <w:r>
+        <w:t xml:space="preserve"> will introduce the Ed-Fi collection of </w:t>
+      </w:r>
+      <w:bookmarkStart w:id="12" w:name="_Hlk26264136"/>
+      <w:r>
+        <w:t>Minnesota Common Course Catalogue</w:t>
+      </w:r>
       <w:bookmarkEnd w:id="12"/>
-    </w:p>
-    <w:p>
-      <w:r>
-        <w:t>School Year 2</w:t>
-      </w:r>
-      <w:r>
-        <w:t>1</w:t>
-      </w:r>
-      <w:r>
-        <w:t>-2</w:t>
-      </w:r>
-      <w:r>
-        <w:t>2</w:t>
-      </w:r>
-      <w:r>
-        <w:t xml:space="preserve"> will introduce the Ed-Fi collection of </w:t>
-      </w:r>
-      <w:bookmarkStart w:id="13" w:name="_Hlk26264136"/>
-      <w:r>
-        <w:t>Minnesota Common Course Catalogue</w:t>
-      </w:r>
-      <w:bookmarkEnd w:id="13"/>
       <w:r>
         <w:t xml:space="preserve"> (MCCC)</w:t>
       </w:r>
@@ -10636,7 +10634,7 @@
               </wp:anchor>
             </w:drawing>
           </mc:Choice>
-          <mc:Fallback xmlns:w16="http://schemas.microsoft.com/office/word/2018/wordml" xmlns:w16cid="http://schemas.microsoft.com/office/word/2016/wordml/cid" xmlns:w16cex="http://schemas.microsoft.com/office/word/2018/wordml/cex" xmlns:am3d="http://schemas.microsoft.com/office/drawing/2017/model3d" xmlns:aink="http://schemas.microsoft.com/office/drawing/2016/ink" xmlns:cx8="http://schemas.microsoft.com/office/drawing/2016/5/14/chartex" xmlns:cx7="http://schemas.microsoft.com/office/drawing/2016/5/13/chartex" xmlns:cx6="http://schemas.microsoft.com/office/drawing/2016/5/12/chartex" xmlns:cx5="http://schemas.microsoft.com/office/drawing/2016/5/11/chartex" xmlns:cx4="http://schemas.microsoft.com/office/drawing/2016/5/10/chartex" xmlns:cx3="http://schemas.microsoft.com/office/drawing/2016/5/9/chartex" xmlns:cx2="http://schemas.microsoft.com/office/drawing/2015/10/21/chartex">
+          <mc:Fallback xmlns:cx2="http://schemas.microsoft.com/office/drawing/2015/10/21/chartex" xmlns:cx3="http://schemas.microsoft.com/office/drawing/2016/5/9/chartex" xmlns:cx4="http://schemas.microsoft.com/office/drawing/2016/5/10/chartex" xmlns:cx5="http://schemas.microsoft.com/office/drawing/2016/5/11/chartex" xmlns:cx6="http://schemas.microsoft.com/office/drawing/2016/5/12/chartex" xmlns:cx7="http://schemas.microsoft.com/office/drawing/2016/5/13/chartex" xmlns:cx8="http://schemas.microsoft.com/office/drawing/2016/5/14/chartex" xmlns:aink="http://schemas.microsoft.com/office/drawing/2016/ink" xmlns:am3d="http://schemas.microsoft.com/office/drawing/2017/model3d" xmlns:w16cex="http://schemas.microsoft.com/office/word/2018/wordml/cex" xmlns:w16cid="http://schemas.microsoft.com/office/word/2016/wordml/cid" xmlns:w16="http://schemas.microsoft.com/office/word/2018/wordml">
             <w:pict>
               <v:shape w14:anchorId="2185BE52" id="Straight Arrow Connector 14" o:spid="_x0000_s1026" type="#_x0000_t32" style="position:absolute;margin-left:307.9pt;margin-top:274.55pt;width:3.6pt;height:16.15pt;flip:y;z-index:251669504;visibility:visible;mso-wrap-style:square;mso-width-percent:0;mso-height-percent:0;mso-wrap-distance-left:9pt;mso-wrap-distance-top:0;mso-wrap-distance-right:9pt;mso-wrap-distance-bottom:0;mso-position-horizontal:absolute;mso-position-horizontal-relative:text;mso-position-vertical:absolute;mso-position-vertical-relative:text;mso-width-percent:0;mso-height-percent:0;mso-width-relative:margin;mso-height-relative:margin" o:gfxdata="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" strokecolor="#8bc53f [3204]" strokeweight="2pt">
                 <v:stroke endarrow="block"/>
@@ -10709,7 +10707,7 @@
               </wp:anchor>
             </w:drawing>
           </mc:Choice>
-          <mc:Fallback xmlns:w16="http://schemas.microsoft.com/office/word/2018/wordml" xmlns:w16cid="http://schemas.microsoft.com/office/word/2016/wordml/cid" xmlns:w16cex="http://schemas.microsoft.com/office/word/2018/wordml/cex" xmlns:am3d="http://schemas.microsoft.com/office/drawing/2017/model3d" xmlns:aink="http://schemas.microsoft.com/office/drawing/2016/ink" xmlns:cx8="http://schemas.microsoft.com/office/drawing/2016/5/14/chartex" xmlns:cx7="http://schemas.microsoft.com/office/drawing/2016/5/13/chartex" xmlns:cx6="http://schemas.microsoft.com/office/drawing/2016/5/12/chartex" xmlns:cx5="http://schemas.microsoft.com/office/drawing/2016/5/11/chartex" xmlns:cx4="http://schemas.microsoft.com/office/drawing/2016/5/10/chartex" xmlns:cx3="http://schemas.microsoft.com/office/drawing/2016/5/9/chartex" xmlns:cx2="http://schemas.microsoft.com/office/drawing/2015/10/21/chartex">
+          <mc:Fallback xmlns:cx2="http://schemas.microsoft.com/office/drawing/2015/10/21/chartex" xmlns:cx3="http://schemas.microsoft.com/office/drawing/2016/5/9/chartex" xmlns:cx4="http://schemas.microsoft.com/office/drawing/2016/5/10/chartex" xmlns:cx5="http://schemas.microsoft.com/office/drawing/2016/5/11/chartex" xmlns:cx6="http://schemas.microsoft.com/office/drawing/2016/5/12/chartex" xmlns:cx7="http://schemas.microsoft.com/office/drawing/2016/5/13/chartex" xmlns:cx8="http://schemas.microsoft.com/office/drawing/2016/5/14/chartex" xmlns:aink="http://schemas.microsoft.com/office/drawing/2016/ink" xmlns:am3d="http://schemas.microsoft.com/office/drawing/2017/model3d" xmlns:w16cex="http://schemas.microsoft.com/office/word/2018/wordml/cex" xmlns:w16cid="http://schemas.microsoft.com/office/word/2016/wordml/cid" xmlns:w16="http://schemas.microsoft.com/office/word/2018/wordml">
             <w:pict>
               <v:shape w14:anchorId="49550540" id="Straight Arrow Connector 15" o:spid="_x0000_s1026" type="#_x0000_t32" style="position:absolute;margin-left:248.7pt;margin-top:271.6pt;width:38.4pt;height:19.1pt;flip:x y;z-index:251671552;visibility:visible;mso-wrap-style:square;mso-width-percent:0;mso-height-percent:0;mso-wrap-distance-left:9pt;mso-wrap-distance-top:0;mso-wrap-distance-right:9pt;mso-wrap-distance-bottom:0;mso-position-horizontal:absolute;mso-position-horizontal-relative:text;mso-position-vertical:absolute;mso-position-vertical-relative:text;mso-width-percent:0;mso-height-percent:0;mso-width-relative:margin;mso-height-relative:margin" o:gfxdata="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" strokecolor="#8bc53f [3204]" strokeweight="2pt">
                 <v:stroke endarrow="block"/>
@@ -10782,7 +10780,7 @@
               </wp:anchor>
             </w:drawing>
           </mc:Choice>
-          <mc:Fallback xmlns:w16="http://schemas.microsoft.com/office/word/2018/wordml" xmlns:w16cid="http://schemas.microsoft.com/office/word/2016/wordml/cid" xmlns:w16cex="http://schemas.microsoft.com/office/word/2018/wordml/cex" xmlns:am3d="http://schemas.microsoft.com/office/drawing/2017/model3d" xmlns:aink="http://schemas.microsoft.com/office/drawing/2016/ink" xmlns:cx8="http://schemas.microsoft.com/office/drawing/2016/5/14/chartex" xmlns:cx7="http://schemas.microsoft.com/office/drawing/2016/5/13/chartex" xmlns:cx6="http://schemas.microsoft.com/office/drawing/2016/5/12/chartex" xmlns:cx5="http://schemas.microsoft.com/office/drawing/2016/5/11/chartex" xmlns:cx4="http://schemas.microsoft.com/office/drawing/2016/5/10/chartex" xmlns:cx3="http://schemas.microsoft.com/office/drawing/2016/5/9/chartex" xmlns:cx2="http://schemas.microsoft.com/office/drawing/2015/10/21/chartex">
+          <mc:Fallback xmlns:cx2="http://schemas.microsoft.com/office/drawing/2015/10/21/chartex" xmlns:cx3="http://schemas.microsoft.com/office/drawing/2016/5/9/chartex" xmlns:cx4="http://schemas.microsoft.com/office/drawing/2016/5/10/chartex" xmlns:cx5="http://schemas.microsoft.com/office/drawing/2016/5/11/chartex" xmlns:cx6="http://schemas.microsoft.com/office/drawing/2016/5/12/chartex" xmlns:cx7="http://schemas.microsoft.com/office/drawing/2016/5/13/chartex" xmlns:cx8="http://schemas.microsoft.com/office/drawing/2016/5/14/chartex" xmlns:aink="http://schemas.microsoft.com/office/drawing/2016/ink" xmlns:am3d="http://schemas.microsoft.com/office/drawing/2017/model3d" xmlns:w16cex="http://schemas.microsoft.com/office/word/2018/wordml/cex" xmlns:w16cid="http://schemas.microsoft.com/office/word/2016/wordml/cid" xmlns:w16="http://schemas.microsoft.com/office/word/2018/wordml">
             <w:pict>
               <v:shape w14:anchorId="2F970499" id="Straight Arrow Connector 16" o:spid="_x0000_s1026" type="#_x0000_t32" style="position:absolute;margin-left:337pt;margin-top:271.6pt;width:25.35pt;height:22.1pt;flip:y;z-index:251673600;visibility:visible;mso-wrap-style:square;mso-width-percent:0;mso-height-percent:0;mso-wrap-distance-left:9pt;mso-wrap-distance-top:0;mso-wrap-distance-right:9pt;mso-wrap-distance-bottom:0;mso-position-horizontal:absolute;mso-position-horizontal-relative:text;mso-position-vertical:absolute;mso-position-vertical-relative:text;mso-width-percent:0;mso-height-percent:0;mso-width-relative:margin;mso-height-relative:margin" o:gfxdata="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" strokecolor="#8bc53f [3204]" strokeweight="2pt">
                 <v:stroke endarrow="block"/>
@@ -10855,7 +10853,7 @@
               </wp:anchor>
             </w:drawing>
           </mc:Choice>
-          <mc:Fallback xmlns:w16="http://schemas.microsoft.com/office/word/2018/wordml" xmlns:w16cid="http://schemas.microsoft.com/office/word/2016/wordml/cid" xmlns:w16cex="http://schemas.microsoft.com/office/word/2018/wordml/cex" xmlns:am3d="http://schemas.microsoft.com/office/drawing/2017/model3d" xmlns:aink="http://schemas.microsoft.com/office/drawing/2016/ink" xmlns:cx8="http://schemas.microsoft.com/office/drawing/2016/5/14/chartex" xmlns:cx7="http://schemas.microsoft.com/office/drawing/2016/5/13/chartex" xmlns:cx6="http://schemas.microsoft.com/office/drawing/2016/5/12/chartex" xmlns:cx5="http://schemas.microsoft.com/office/drawing/2016/5/11/chartex" xmlns:cx4="http://schemas.microsoft.com/office/drawing/2016/5/10/chartex" xmlns:cx3="http://schemas.microsoft.com/office/drawing/2016/5/9/chartex" xmlns:cx2="http://schemas.microsoft.com/office/drawing/2015/10/21/chartex">
+          <mc:Fallback xmlns:cx2="http://schemas.microsoft.com/office/drawing/2015/10/21/chartex" xmlns:cx3="http://schemas.microsoft.com/office/drawing/2016/5/9/chartex" xmlns:cx4="http://schemas.microsoft.com/office/drawing/2016/5/10/chartex" xmlns:cx5="http://schemas.microsoft.com/office/drawing/2016/5/11/chartex" xmlns:cx6="http://schemas.microsoft.com/office/drawing/2016/5/12/chartex" xmlns:cx7="http://schemas.microsoft.com/office/drawing/2016/5/13/chartex" xmlns:cx8="http://schemas.microsoft.com/office/drawing/2016/5/14/chartex" xmlns:aink="http://schemas.microsoft.com/office/drawing/2016/ink" xmlns:am3d="http://schemas.microsoft.com/office/drawing/2017/model3d" xmlns:w16cex="http://schemas.microsoft.com/office/word/2018/wordml/cex" xmlns:w16cid="http://schemas.microsoft.com/office/word/2016/wordml/cid" xmlns:w16="http://schemas.microsoft.com/office/word/2018/wordml">
             <w:pict>
               <v:shape w14:anchorId="196E9016" id="Straight Arrow Connector 13" o:spid="_x0000_s1026" type="#_x0000_t32" style="position:absolute;margin-left:16.1pt;margin-top:266.4pt;width:13.4pt;height:27.3pt;flip:x y;z-index:251667456;visibility:visible;mso-wrap-style:square;mso-width-percent:0;mso-height-percent:0;mso-wrap-distance-left:9pt;mso-wrap-distance-top:0;mso-wrap-distance-right:9pt;mso-wrap-distance-bottom:0;mso-position-horizontal:absolute;mso-position-horizontal-relative:text;mso-position-vertical:absolute;mso-position-vertical-relative:text;mso-width-percent:0;mso-height-percent:0;mso-width-relative:margin;mso-height-relative:margin" o:gfxdata="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" strokecolor="#8bc53f [3204]" strokeweight="2pt">
                 <v:stroke endarrow="block"/>
@@ -10930,7 +10928,7 @@
               </wp:anchor>
             </w:drawing>
           </mc:Choice>
-          <mc:Fallback xmlns:w16="http://schemas.microsoft.com/office/word/2018/wordml" xmlns:w16cid="http://schemas.microsoft.com/office/word/2016/wordml/cid" xmlns:w16cex="http://schemas.microsoft.com/office/word/2018/wordml/cex" xmlns:am3d="http://schemas.microsoft.com/office/drawing/2017/model3d" xmlns:aink="http://schemas.microsoft.com/office/drawing/2016/ink" xmlns:cx8="http://schemas.microsoft.com/office/drawing/2016/5/14/chartex" xmlns:cx7="http://schemas.microsoft.com/office/drawing/2016/5/13/chartex" xmlns:cx6="http://schemas.microsoft.com/office/drawing/2016/5/12/chartex" xmlns:cx5="http://schemas.microsoft.com/office/drawing/2016/5/11/chartex" xmlns:cx4="http://schemas.microsoft.com/office/drawing/2016/5/10/chartex" xmlns:cx3="http://schemas.microsoft.com/office/drawing/2016/5/9/chartex" xmlns:cx2="http://schemas.microsoft.com/office/drawing/2015/10/21/chartex">
+          <mc:Fallback xmlns:cx2="http://schemas.microsoft.com/office/drawing/2015/10/21/chartex" xmlns:cx3="http://schemas.microsoft.com/office/drawing/2016/5/9/chartex" xmlns:cx4="http://schemas.microsoft.com/office/drawing/2016/5/10/chartex" xmlns:cx5="http://schemas.microsoft.com/office/drawing/2016/5/11/chartex" xmlns:cx6="http://schemas.microsoft.com/office/drawing/2016/5/12/chartex" xmlns:cx7="http://schemas.microsoft.com/office/drawing/2016/5/13/chartex" xmlns:cx8="http://schemas.microsoft.com/office/drawing/2016/5/14/chartex" xmlns:aink="http://schemas.microsoft.com/office/drawing/2016/ink" xmlns:am3d="http://schemas.microsoft.com/office/drawing/2017/model3d" xmlns:w16cex="http://schemas.microsoft.com/office/word/2018/wordml/cex" xmlns:w16cid="http://schemas.microsoft.com/office/word/2016/wordml/cid" xmlns:w16="http://schemas.microsoft.com/office/word/2018/wordml">
             <w:pict>
               <v:rect w14:anchorId="0CF9060A" id="Rectangle 12" o:spid="_x0000_s1026" style="position:absolute;margin-left:34.15pt;margin-top:257.8pt;width:476.55pt;height:8.65pt;z-index:251666432;visibility:visible;mso-wrap-style:square;mso-wrap-distance-left:9pt;mso-wrap-distance-top:0;mso-wrap-distance-right:9pt;mso-wrap-distance-bottom:0;mso-position-horizontal:absolute;mso-position-horizontal-relative:text;mso-position-vertical:absolute;mso-position-vertical-relative:text;v-text-anchor:middle" o:gfxdata="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" filled="f" strokecolor="red" strokeweight="2pt"/>
             </w:pict>
@@ -11123,7 +11121,7 @@
       <w:pPr>
         <w:pStyle w:val="Heading2"/>
       </w:pPr>
-      <w:bookmarkStart w:id="14" w:name="_Toc62120758"/>
+      <w:bookmarkStart w:id="13" w:name="_Toc62120758"/>
       <w:r>
         <w:lastRenderedPageBreak/>
         <w:t xml:space="preserve">Ed-FI </w:t>
@@ -11140,7 +11138,7 @@
       <w:r>
         <w:t xml:space="preserve"> for School Year 21-22</w:t>
       </w:r>
-      <w:bookmarkEnd w:id="14"/>
+      <w:bookmarkEnd w:id="13"/>
     </w:p>
     <w:p>
       <w:pPr>
@@ -11218,12 +11216,12 @@
       <w:pPr>
         <w:pStyle w:val="Heading2"/>
       </w:pPr>
-      <w:bookmarkStart w:id="15" w:name="_Toc62120759"/>
-      <w:bookmarkStart w:id="16" w:name="_Hlk21619322"/>
+      <w:bookmarkStart w:id="14" w:name="_Toc62120759"/>
+      <w:bookmarkStart w:id="15" w:name="_Hlk21619322"/>
       <w:r>
         <w:t>Education Organization Id usage by Resource</w:t>
       </w:r>
-      <w:bookmarkEnd w:id="15"/>
+      <w:bookmarkEnd w:id="14"/>
     </w:p>
     <w:p>
       <w:r>
@@ -12313,7 +12311,7 @@
       <w:pPr>
         <w:pStyle w:val="Heading2"/>
       </w:pPr>
-      <w:bookmarkStart w:id="17" w:name="_Toc62120760"/>
+      <w:bookmarkStart w:id="16" w:name="_Toc62120760"/>
       <w:r>
         <w:t>MARSS</w:t>
       </w:r>
@@ -12329,20 +12327,20 @@
       <w:r>
         <w:t xml:space="preserve"> API Resources</w:t>
       </w:r>
+      <w:bookmarkEnd w:id="16"/>
+      <w:r>
+        <w:t xml:space="preserve"> </w:t>
+      </w:r>
+    </w:p>
+    <w:p>
+      <w:pPr>
+        <w:pStyle w:val="Heading3"/>
+      </w:pPr>
+      <w:bookmarkStart w:id="17" w:name="_Toc62120761"/>
+      <w:r>
+        <w:t>Resource: Students</w:t>
+      </w:r>
       <w:bookmarkEnd w:id="17"/>
-      <w:r>
-        <w:t xml:space="preserve"> </w:t>
-      </w:r>
-    </w:p>
-    <w:p>
-      <w:pPr>
-        <w:pStyle w:val="Heading3"/>
-      </w:pPr>
-      <w:bookmarkStart w:id="18" w:name="_Toc62120761"/>
-      <w:r>
-        <w:t>Resource: Students</w:t>
-      </w:r>
-      <w:bookmarkEnd w:id="18"/>
     </w:p>
     <w:p>
       <w:pPr>
@@ -12581,11 +12579,11 @@
       <w:pPr>
         <w:pStyle w:val="Heading3"/>
       </w:pPr>
-      <w:bookmarkStart w:id="19" w:name="_Toc62120762"/>
+      <w:bookmarkStart w:id="18" w:name="_Toc62120762"/>
       <w:r>
         <w:t>Resource: StudentSchoolAssociations</w:t>
       </w:r>
-      <w:bookmarkEnd w:id="19"/>
+      <w:bookmarkEnd w:id="18"/>
     </w:p>
     <w:p>
       <w:pPr>
@@ -13257,11 +13255,11 @@
       <w:pPr>
         <w:pStyle w:val="Heading3"/>
       </w:pPr>
-      <w:bookmarkStart w:id="20" w:name="_Toc62120763"/>
+      <w:bookmarkStart w:id="19" w:name="_Toc62120763"/>
       <w:r>
         <w:t>Resource: StudentEducationOrganizationAssociation</w:t>
       </w:r>
-      <w:bookmarkEnd w:id="20"/>
+      <w:bookmarkEnd w:id="19"/>
     </w:p>
     <w:p>
       <w:pPr>
@@ -13817,11 +13815,11 @@
       <w:pPr>
         <w:pStyle w:val="Heading3"/>
       </w:pPr>
-      <w:bookmarkStart w:id="21" w:name="_Toc62120764"/>
+      <w:bookmarkStart w:id="20" w:name="_Toc62120764"/>
       <w:r>
         <w:t>Resource: Calendar</w:t>
       </w:r>
-      <w:bookmarkEnd w:id="21"/>
+      <w:bookmarkEnd w:id="20"/>
     </w:p>
     <w:p>
       <w:pPr>
@@ -14624,14 +14622,14 @@
       <w:pPr>
         <w:pStyle w:val="Heading3"/>
       </w:pPr>
-      <w:bookmarkStart w:id="22" w:name="_Toc62120765"/>
+      <w:bookmarkStart w:id="21" w:name="_Toc62120765"/>
       <w:r>
         <w:t>Resource: Calendar</w:t>
       </w:r>
       <w:r>
         <w:t>Date</w:t>
       </w:r>
-      <w:bookmarkEnd w:id="22"/>
+      <w:bookmarkEnd w:id="21"/>
     </w:p>
     <w:p>
       <w:pPr>
@@ -14899,14 +14897,14 @@
       <w:pPr>
         <w:pStyle w:val="Heading3"/>
       </w:pPr>
-      <w:bookmarkStart w:id="23" w:name="_Toc62120766"/>
+      <w:bookmarkStart w:id="22" w:name="_Toc62120766"/>
       <w:r>
         <w:t xml:space="preserve">Resource: </w:t>
       </w:r>
       <w:r>
         <w:t>ClassPeriod</w:t>
       </w:r>
-      <w:bookmarkEnd w:id="23"/>
+      <w:bookmarkEnd w:id="22"/>
     </w:p>
     <w:p>
       <w:pPr>
@@ -15211,14 +15209,14 @@
       <w:pPr>
         <w:pStyle w:val="Heading3"/>
       </w:pPr>
-      <w:bookmarkStart w:id="24" w:name="_Toc62120767"/>
+      <w:bookmarkStart w:id="23" w:name="_Toc62120767"/>
       <w:r>
         <w:t xml:space="preserve">Resource: </w:t>
       </w:r>
       <w:r>
         <w:t>GradingPeriod</w:t>
       </w:r>
-      <w:bookmarkEnd w:id="24"/>
+      <w:bookmarkEnd w:id="23"/>
     </w:p>
     <w:p>
       <w:pPr>
@@ -15453,14 +15451,14 @@
       <w:pPr>
         <w:pStyle w:val="Heading3"/>
       </w:pPr>
-      <w:bookmarkStart w:id="25" w:name="_Toc62120768"/>
+      <w:bookmarkStart w:id="24" w:name="_Toc62120768"/>
       <w:r>
         <w:t xml:space="preserve">Resource: </w:t>
       </w:r>
       <w:r>
         <w:t>Session</w:t>
       </w:r>
-      <w:bookmarkEnd w:id="25"/>
+      <w:bookmarkEnd w:id="24"/>
     </w:p>
     <w:p>
       <w:pPr>
@@ -15839,14 +15837,14 @@
       <w:pPr>
         <w:pStyle w:val="Heading3"/>
       </w:pPr>
-      <w:bookmarkStart w:id="26" w:name="_Toc62120769"/>
+      <w:bookmarkStart w:id="25" w:name="_Toc62120769"/>
       <w:r>
         <w:t xml:space="preserve">Resource: </w:t>
       </w:r>
       <w:r>
         <w:t>Course</w:t>
       </w:r>
-      <w:bookmarkEnd w:id="26"/>
+      <w:bookmarkEnd w:id="25"/>
     </w:p>
     <w:p>
       <w:pPr>
@@ -19273,7 +19271,7 @@
       <w:pPr>
         <w:pStyle w:val="Heading3"/>
       </w:pPr>
-      <w:bookmarkStart w:id="27" w:name="_Toc62120770"/>
+      <w:bookmarkStart w:id="26" w:name="_Toc62120770"/>
       <w:r>
         <w:lastRenderedPageBreak/>
         <w:t xml:space="preserve">Resource: </w:t>
@@ -19281,7 +19279,7 @@
       <w:r>
         <w:t>CourseOffering</w:t>
       </w:r>
-      <w:bookmarkEnd w:id="27"/>
+      <w:bookmarkEnd w:id="26"/>
     </w:p>
     <w:p>
       <w:pPr>
@@ -21615,14 +21613,14 @@
       <w:pPr>
         <w:pStyle w:val="Heading3"/>
       </w:pPr>
-      <w:bookmarkStart w:id="28" w:name="_Toc62120771"/>
+      <w:bookmarkStart w:id="27" w:name="_Toc62120771"/>
       <w:r>
         <w:t xml:space="preserve">Resource: </w:t>
       </w:r>
       <w:r>
         <w:t>Section</w:t>
       </w:r>
-      <w:bookmarkEnd w:id="28"/>
+      <w:bookmarkEnd w:id="27"/>
     </w:p>
     <w:p>
       <w:pPr>
@@ -22293,7 +22291,7 @@
       <w:pPr>
         <w:pStyle w:val="Heading3"/>
       </w:pPr>
-      <w:bookmarkStart w:id="29" w:name="_Toc62120772"/>
+      <w:bookmarkStart w:id="28" w:name="_Toc62120772"/>
       <w:r>
         <w:lastRenderedPageBreak/>
         <w:t xml:space="preserve">Resource: </w:t>
@@ -22301,7 +22299,7 @@
       <w:r>
         <w:t>StaffSectionAssociation</w:t>
       </w:r>
-      <w:bookmarkEnd w:id="29"/>
+      <w:bookmarkEnd w:id="28"/>
     </w:p>
     <w:p>
       <w:pPr>
@@ -22606,14 +22604,14 @@
       <w:pPr>
         <w:pStyle w:val="Heading3"/>
       </w:pPr>
-      <w:bookmarkStart w:id="30" w:name="_Toc62120773"/>
+      <w:bookmarkStart w:id="29" w:name="_Toc62120773"/>
       <w:r>
         <w:t xml:space="preserve">Resource: </w:t>
       </w:r>
       <w:r>
         <w:t>StudentSectionAssociation</w:t>
       </w:r>
-      <w:bookmarkEnd w:id="30"/>
+      <w:bookmarkEnd w:id="29"/>
     </w:p>
     <w:p>
       <w:pPr>
@@ -23177,14 +23175,14 @@
       <w:pPr>
         <w:pStyle w:val="Heading3"/>
       </w:pPr>
-      <w:bookmarkStart w:id="31" w:name="_Toc62120774"/>
+      <w:bookmarkStart w:id="30" w:name="_Toc62120774"/>
       <w:r>
         <w:t xml:space="preserve">Resource: </w:t>
       </w:r>
       <w:r>
         <w:t>Grade</w:t>
       </w:r>
-      <w:bookmarkEnd w:id="31"/>
+      <w:bookmarkEnd w:id="30"/>
     </w:p>
     <w:p>
       <w:pPr>
@@ -23601,11 +23599,11 @@
       <w:pPr>
         <w:pStyle w:val="Heading3"/>
       </w:pPr>
-      <w:bookmarkStart w:id="32" w:name="_Toc62120775"/>
+      <w:bookmarkStart w:id="31" w:name="_Toc62120775"/>
       <w:r>
         <w:t>Resource: Programs</w:t>
       </w:r>
-      <w:bookmarkEnd w:id="32"/>
+      <w:bookmarkEnd w:id="31"/>
     </w:p>
     <w:p>
       <w:pPr>
@@ -23766,21 +23764,21 @@
       <w:pPr>
         <w:pStyle w:val="Heading2"/>
       </w:pPr>
-      <w:bookmarkStart w:id="33" w:name="_Toc62120776"/>
+      <w:bookmarkStart w:id="32" w:name="_Toc62120776"/>
       <w:r>
         <w:t>StudentProgramAssociations</w:t>
       </w:r>
+      <w:bookmarkEnd w:id="32"/>
+    </w:p>
+    <w:p>
+      <w:pPr>
+        <w:pStyle w:val="Heading3"/>
+      </w:pPr>
+      <w:bookmarkStart w:id="33" w:name="_Toc62120777"/>
+      <w:r>
+        <w:t>Resource: Student21stCenturyLearningCenterGrantProgramAssociation</w:t>
+      </w:r>
       <w:bookmarkEnd w:id="33"/>
-    </w:p>
-    <w:p>
-      <w:pPr>
-        <w:pStyle w:val="Heading3"/>
-      </w:pPr>
-      <w:bookmarkStart w:id="34" w:name="_Toc62120777"/>
-      <w:r>
-        <w:t>Resource: Student21stCenturyLearningCenterGrantProgramAssociation</w:t>
-      </w:r>
-      <w:bookmarkEnd w:id="34"/>
     </w:p>
     <w:p>
       <w:pPr>
@@ -23907,11 +23905,11 @@
       <w:pPr>
         <w:pStyle w:val="Heading3"/>
       </w:pPr>
-      <w:bookmarkStart w:id="35" w:name="_Toc62120778"/>
+      <w:bookmarkStart w:id="34" w:name="_Toc62120778"/>
       <w:r>
         <w:t>Resource: StudentCEISProgramAssociation</w:t>
       </w:r>
-      <w:bookmarkEnd w:id="35"/>
+      <w:bookmarkEnd w:id="34"/>
     </w:p>
     <w:p>
       <w:pPr>
@@ -24120,7 +24118,7 @@
       <w:pPr>
         <w:pStyle w:val="Heading3"/>
       </w:pPr>
-      <w:bookmarkStart w:id="36" w:name="_Toc62120779"/>
+      <w:bookmarkStart w:id="35" w:name="_Toc62120779"/>
       <w:r>
         <w:t xml:space="preserve">Resource: </w:t>
       </w:r>
@@ -24130,7 +24128,7 @@
       <w:r>
         <w:t>tudentEarlyChildhoodScreeningProgramAssociations</w:t>
       </w:r>
-      <w:bookmarkEnd w:id="36"/>
+      <w:bookmarkEnd w:id="35"/>
     </w:p>
     <w:p>
       <w:pPr>
@@ -24305,11 +24303,11 @@
       <w:pPr>
         <w:pStyle w:val="Heading3"/>
       </w:pPr>
-      <w:bookmarkStart w:id="37" w:name="_Toc62120780"/>
+      <w:bookmarkStart w:id="36" w:name="_Toc62120780"/>
       <w:r>
         <w:t>Resource: StudentGiftedTalentedProgramAssociation</w:t>
       </w:r>
-      <w:bookmarkEnd w:id="37"/>
+      <w:bookmarkEnd w:id="36"/>
     </w:p>
     <w:p>
       <w:pPr>
@@ -24457,11 +24455,11 @@
       <w:pPr>
         <w:pStyle w:val="Heading3"/>
       </w:pPr>
-      <w:bookmarkStart w:id="38" w:name="_Toc62120781"/>
+      <w:bookmarkStart w:id="37" w:name="_Toc62120781"/>
       <w:r>
         <w:t>Resource: StudentADSISProgramAssociation</w:t>
       </w:r>
-      <w:bookmarkEnd w:id="38"/>
+      <w:bookmarkEnd w:id="37"/>
     </w:p>
     <w:p>
       <w:pPr>
@@ -24602,11 +24600,11 @@
       <w:pPr>
         <w:pStyle w:val="Heading3"/>
       </w:pPr>
-      <w:bookmarkStart w:id="39" w:name="_Toc62120782"/>
+      <w:bookmarkStart w:id="38" w:name="_Toc62120782"/>
       <w:r>
         <w:t>Resource: StudentHomelessProgramAssociation</w:t>
       </w:r>
-      <w:bookmarkEnd w:id="39"/>
+      <w:bookmarkEnd w:id="38"/>
     </w:p>
     <w:p>
       <w:pPr>
@@ -24868,11 +24866,11 @@
       <w:pPr>
         <w:pStyle w:val="Heading3"/>
       </w:pPr>
-      <w:bookmarkStart w:id="40" w:name="_Toc62120783"/>
+      <w:bookmarkStart w:id="39" w:name="_Toc62120783"/>
       <w:r>
         <w:t>Resource: StudentLanguageInstructionProgramAssociation</w:t>
       </w:r>
-      <w:bookmarkEnd w:id="40"/>
+      <w:bookmarkEnd w:id="39"/>
     </w:p>
     <w:p>
       <w:pPr>
@@ -25110,7 +25108,7 @@
       <w:pPr>
         <w:pStyle w:val="Heading3"/>
       </w:pPr>
-      <w:bookmarkStart w:id="41" w:name="_Toc62120784"/>
+      <w:bookmarkStart w:id="40" w:name="_Toc62120784"/>
       <w:r>
         <w:t xml:space="preserve">Resource: </w:t>
       </w:r>
@@ -25120,7 +25118,7 @@
       <w:r>
         <w:t>tudentPSEOConcurrentProgramAssociation</w:t>
       </w:r>
-      <w:bookmarkEnd w:id="41"/>
+      <w:bookmarkEnd w:id="40"/>
     </w:p>
     <w:p>
       <w:pPr>
@@ -25247,7 +25245,7 @@
       <w:pPr>
         <w:pStyle w:val="Heading3"/>
       </w:pPr>
-      <w:bookmarkStart w:id="42" w:name="_Toc62120785"/>
+      <w:bookmarkStart w:id="41" w:name="_Toc62120785"/>
       <w:r>
         <w:t xml:space="preserve">Resource: </w:t>
       </w:r>
@@ -25257,7 +25255,7 @@
       <w:r>
         <w:t>tudentPSEOProgramAssociation</w:t>
       </w:r>
-      <w:bookmarkEnd w:id="42"/>
+      <w:bookmarkEnd w:id="41"/>
     </w:p>
     <w:p>
       <w:pPr>
@@ -25411,7 +25409,7 @@
       <w:pPr>
         <w:pStyle w:val="Heading3"/>
       </w:pPr>
-      <w:bookmarkStart w:id="43" w:name="_Toc62120786"/>
+      <w:bookmarkStart w:id="42" w:name="_Toc62120786"/>
       <w:r>
         <w:t xml:space="preserve">Resource: </w:t>
       </w:r>
@@ -25421,7 +25419,7 @@
       <w:r>
         <w:t>tudentSAAPProgramAssociation</w:t>
       </w:r>
-      <w:bookmarkEnd w:id="43"/>
+      <w:bookmarkEnd w:id="42"/>
     </w:p>
     <w:p>
       <w:pPr>
@@ -25646,7 +25644,7 @@
       <w:pPr>
         <w:pStyle w:val="Heading3"/>
       </w:pPr>
-      <w:bookmarkStart w:id="44" w:name="_Toc62120787"/>
+      <w:bookmarkStart w:id="43" w:name="_Toc62120787"/>
       <w:r>
         <w:t xml:space="preserve">Resource: </w:t>
       </w:r>
@@ -25656,7 +25654,7 @@
       <w:r>
         <w:t>tudentSchoolFoodServiceProgramAssociation</w:t>
       </w:r>
-      <w:bookmarkEnd w:id="44"/>
+      <w:bookmarkEnd w:id="43"/>
     </w:p>
     <w:p>
       <w:pPr>
@@ -25941,7 +25939,7 @@
       <w:pPr>
         <w:pStyle w:val="Heading3"/>
       </w:pPr>
-      <w:bookmarkStart w:id="45" w:name="_Toc62120788"/>
+      <w:bookmarkStart w:id="44" w:name="_Toc62120788"/>
       <w:r>
         <w:t xml:space="preserve">Resource: </w:t>
       </w:r>
@@ -25951,7 +25949,7 @@
       <w:r>
         <w:t>tudentSection504PlanProgramAssociation</w:t>
       </w:r>
-      <w:bookmarkEnd w:id="45"/>
+      <w:bookmarkEnd w:id="44"/>
     </w:p>
     <w:p>
       <w:pPr>
@@ -26078,14 +26076,14 @@
       <w:pPr>
         <w:pStyle w:val="Heading3"/>
       </w:pPr>
-      <w:bookmarkStart w:id="46" w:name="_Toc62120789"/>
+      <w:bookmarkStart w:id="45" w:name="_Toc62120789"/>
       <w:r>
         <w:t xml:space="preserve">Resource: </w:t>
       </w:r>
       <w:r>
         <w:t>StudentSpecialEducationProgramAssociation</w:t>
       </w:r>
-      <w:bookmarkEnd w:id="46"/>
+      <w:bookmarkEnd w:id="45"/>
     </w:p>
     <w:p>
       <w:pPr>
@@ -26352,7 +26350,7 @@
       <w:pPr>
         <w:pStyle w:val="Heading3"/>
       </w:pPr>
-      <w:bookmarkStart w:id="47" w:name="_Toc62120790"/>
+      <w:bookmarkStart w:id="46" w:name="_Toc62120790"/>
       <w:r>
         <w:t xml:space="preserve">Resource: </w:t>
       </w:r>
@@ -26362,7 +26360,7 @@
       <w:r>
         <w:t>tudentTitleIPartAProgramAssociations</w:t>
       </w:r>
-      <w:bookmarkEnd w:id="47"/>
+      <w:bookmarkEnd w:id="46"/>
     </w:p>
     <w:p>
       <w:pPr>
@@ -26488,21 +26486,21 @@
       <w:pPr>
         <w:pStyle w:val="Heading2"/>
       </w:pPr>
-      <w:bookmarkStart w:id="48" w:name="_Toc62120791"/>
+      <w:bookmarkStart w:id="47" w:name="_Toc62120791"/>
       <w:r>
         <w:t>MCCC Certification Scenarios - API Resources</w:t>
       </w:r>
+      <w:bookmarkEnd w:id="47"/>
+    </w:p>
+    <w:p>
+      <w:pPr>
+        <w:pStyle w:val="Heading3"/>
+      </w:pPr>
+      <w:bookmarkStart w:id="48" w:name="_Toc62120792"/>
+      <w:r>
+        <w:t>Resource: Students</w:t>
+      </w:r>
       <w:bookmarkEnd w:id="48"/>
-    </w:p>
-    <w:p>
-      <w:pPr>
-        <w:pStyle w:val="Heading3"/>
-      </w:pPr>
-      <w:bookmarkStart w:id="49" w:name="_Toc62120792"/>
-      <w:r>
-        <w:t>Resource: Students</w:t>
-      </w:r>
-      <w:bookmarkEnd w:id="49"/>
     </w:p>
     <w:p>
       <w:pPr>
@@ -26777,11 +26775,11 @@
       <w:pPr>
         <w:pStyle w:val="Heading3"/>
       </w:pPr>
-      <w:bookmarkStart w:id="50" w:name="_Toc62120793"/>
+      <w:bookmarkStart w:id="49" w:name="_Toc62120793"/>
       <w:r>
         <w:t>Resource: StudentSchoolAssociations</w:t>
       </w:r>
-      <w:bookmarkEnd w:id="50"/>
+      <w:bookmarkEnd w:id="49"/>
     </w:p>
     <w:p>
       <w:pPr>
@@ -26900,11 +26898,11 @@
       <w:pPr>
         <w:pStyle w:val="Heading3"/>
       </w:pPr>
-      <w:bookmarkStart w:id="51" w:name="_Toc62120794"/>
+      <w:bookmarkStart w:id="50" w:name="_Toc62120794"/>
       <w:r>
         <w:t>Resource: StudentEducationOrganizationAssociation</w:t>
       </w:r>
-      <w:bookmarkEnd w:id="51"/>
+      <w:bookmarkEnd w:id="50"/>
     </w:p>
     <w:p>
       <w:pPr>
@@ -27056,11 +27054,11 @@
       <w:pPr>
         <w:pStyle w:val="Heading3"/>
       </w:pPr>
-      <w:bookmarkStart w:id="52" w:name="_Toc62120795"/>
+      <w:bookmarkStart w:id="51" w:name="_Toc62120795"/>
       <w:r>
         <w:t>Resource: Calendar</w:t>
       </w:r>
-      <w:bookmarkEnd w:id="52"/>
+      <w:bookmarkEnd w:id="51"/>
     </w:p>
     <w:p>
       <w:pPr>
@@ -27093,7 +27091,7 @@
         </w:rPr>
         <w:t xml:space="preserve">MDE is not using the Calendar entity as collection of dates, rather MDE captures the following key pieces of Calendar Metadata in the Calendar file: </w:t>
       </w:r>
-      <w:bookmarkStart w:id="53" w:name="_Hlk6828695"/>
+      <w:bookmarkStart w:id="52" w:name="_Hlk6828695"/>
       <w:r>
         <w:rPr>
           <w:rFonts w:cs="Arial"/>
@@ -27103,7 +27101,7 @@
         <w:lastRenderedPageBreak/>
         <w:t>Instructional Days, Length of Day</w:t>
       </w:r>
-      <w:bookmarkEnd w:id="53"/>
+      <w:bookmarkEnd w:id="52"/>
       <w:r>
         <w:rPr>
           <w:rFonts w:cs="Arial"/>
@@ -27457,15 +27455,15 @@
       <w:pPr>
         <w:pStyle w:val="Heading3"/>
       </w:pPr>
-      <w:bookmarkStart w:id="54" w:name="_Toc62120796"/>
-      <w:bookmarkStart w:id="55" w:name="_Hlk26267175"/>
+      <w:bookmarkStart w:id="53" w:name="_Toc62120796"/>
+      <w:bookmarkStart w:id="54" w:name="_Hlk26267175"/>
       <w:r>
         <w:t>Resource: Calendar</w:t>
       </w:r>
       <w:r>
         <w:t>Date</w:t>
       </w:r>
-      <w:bookmarkEnd w:id="54"/>
+      <w:bookmarkEnd w:id="53"/>
     </w:p>
     <w:p>
       <w:pPr>
@@ -27749,15 +27747,15 @@
       <w:pPr>
         <w:pStyle w:val="Heading3"/>
       </w:pPr>
-      <w:bookmarkStart w:id="56" w:name="_Toc62120797"/>
+      <w:bookmarkStart w:id="55" w:name="_Toc62120797"/>
+      <w:bookmarkEnd w:id="54"/>
+      <w:r>
+        <w:t xml:space="preserve">Resource: </w:t>
+      </w:r>
+      <w:r>
+        <w:t>ClassPeriod</w:t>
+      </w:r>
       <w:bookmarkEnd w:id="55"/>
-      <w:r>
-        <w:t xml:space="preserve">Resource: </w:t>
-      </w:r>
-      <w:r>
-        <w:t>ClassPeriod</w:t>
-      </w:r>
-      <w:bookmarkEnd w:id="56"/>
     </w:p>
     <w:p>
       <w:pPr>
@@ -28062,14 +28060,14 @@
       <w:pPr>
         <w:pStyle w:val="Heading3"/>
       </w:pPr>
-      <w:bookmarkStart w:id="57" w:name="_Toc62120798"/>
+      <w:bookmarkStart w:id="56" w:name="_Toc62120798"/>
       <w:r>
         <w:t xml:space="preserve">Resource: </w:t>
       </w:r>
       <w:r>
         <w:t>GradingPeriod</w:t>
       </w:r>
-      <w:bookmarkEnd w:id="57"/>
+      <w:bookmarkEnd w:id="56"/>
     </w:p>
     <w:p>
       <w:pPr>
@@ -28333,14 +28331,14 @@
       <w:pPr>
         <w:pStyle w:val="Heading3"/>
       </w:pPr>
-      <w:bookmarkStart w:id="58" w:name="_Toc62120799"/>
+      <w:bookmarkStart w:id="57" w:name="_Toc62120799"/>
       <w:r>
         <w:t xml:space="preserve">Resource: </w:t>
       </w:r>
       <w:r>
         <w:t>Session</w:t>
       </w:r>
-      <w:bookmarkEnd w:id="58"/>
+      <w:bookmarkEnd w:id="57"/>
     </w:p>
     <w:p>
       <w:pPr>
@@ -28782,7 +28780,7 @@
       <w:pPr>
         <w:pStyle w:val="Heading3"/>
       </w:pPr>
-      <w:bookmarkStart w:id="59" w:name="_Toc62120800"/>
+      <w:bookmarkStart w:id="58" w:name="_Toc62120800"/>
       <w:r>
         <w:lastRenderedPageBreak/>
         <w:t xml:space="preserve">Resource: </w:t>
@@ -28790,7 +28788,7 @@
       <w:r>
         <w:t>Course</w:t>
       </w:r>
-      <w:bookmarkEnd w:id="59"/>
+      <w:bookmarkEnd w:id="58"/>
     </w:p>
     <w:p>
       <w:pPr>
@@ -32586,14 +32584,14 @@
       <w:pPr>
         <w:pStyle w:val="Heading3"/>
       </w:pPr>
-      <w:bookmarkStart w:id="60" w:name="_Toc62120801"/>
+      <w:bookmarkStart w:id="59" w:name="_Toc62120801"/>
       <w:r>
         <w:t xml:space="preserve">Resource: </w:t>
       </w:r>
       <w:r>
         <w:t>CourseOffering</w:t>
       </w:r>
-      <w:bookmarkEnd w:id="60"/>
+      <w:bookmarkEnd w:id="59"/>
     </w:p>
     <w:p>
       <w:pPr>
@@ -35262,7 +35260,7 @@
       <w:pPr>
         <w:pStyle w:val="Heading3"/>
       </w:pPr>
-      <w:bookmarkStart w:id="61" w:name="_Toc62120802"/>
+      <w:bookmarkStart w:id="60" w:name="_Toc62120802"/>
       <w:r>
         <w:lastRenderedPageBreak/>
         <w:t xml:space="preserve">Resource: </w:t>
@@ -35270,7 +35268,7 @@
       <w:r>
         <w:t>Section</w:t>
       </w:r>
-      <w:bookmarkEnd w:id="61"/>
+      <w:bookmarkEnd w:id="60"/>
     </w:p>
     <w:p>
       <w:pPr>
@@ -36137,14 +36135,14 @@
       <w:pPr>
         <w:pStyle w:val="Heading3"/>
       </w:pPr>
-      <w:bookmarkStart w:id="62" w:name="_Toc62120803"/>
+      <w:bookmarkStart w:id="61" w:name="_Toc62120803"/>
       <w:r>
         <w:t xml:space="preserve">Resource: </w:t>
       </w:r>
       <w:r>
         <w:t>StaffSectionAssociation</w:t>
       </w:r>
-      <w:bookmarkEnd w:id="62"/>
+      <w:bookmarkEnd w:id="61"/>
     </w:p>
     <w:p>
       <w:pPr>
@@ -36466,14 +36464,14 @@
       <w:pPr>
         <w:pStyle w:val="Heading3"/>
       </w:pPr>
-      <w:bookmarkStart w:id="63" w:name="_Toc62120804"/>
+      <w:bookmarkStart w:id="62" w:name="_Toc62120804"/>
       <w:r>
         <w:t xml:space="preserve">Resource: </w:t>
       </w:r>
       <w:r>
         <w:t>StudentSectionAssociation</w:t>
       </w:r>
-      <w:bookmarkEnd w:id="63"/>
+      <w:bookmarkEnd w:id="62"/>
     </w:p>
     <w:p>
       <w:pPr>
@@ -37044,14 +37042,14 @@
       <w:pPr>
         <w:pStyle w:val="Heading3"/>
       </w:pPr>
-      <w:bookmarkStart w:id="64" w:name="_Toc62120805"/>
+      <w:bookmarkStart w:id="63" w:name="_Toc62120805"/>
       <w:r>
         <w:t xml:space="preserve">Resource: </w:t>
       </w:r>
       <w:r>
         <w:t>Grade</w:t>
       </w:r>
-      <w:bookmarkEnd w:id="64"/>
+      <w:bookmarkEnd w:id="63"/>
     </w:p>
     <w:p>
       <w:pPr>
@@ -37458,25 +37456,25 @@
       <w:pPr>
         <w:pStyle w:val="Heading2"/>
       </w:pPr>
-      <w:bookmarkStart w:id="65" w:name="_Toc38352799"/>
-      <w:bookmarkStart w:id="66" w:name="_Toc62120806"/>
+      <w:bookmarkStart w:id="64" w:name="_Toc38352799"/>
+      <w:bookmarkStart w:id="65" w:name="_Toc62120806"/>
       <w:r>
         <w:t>Early Education Enrollment Certification Scenarios - API Resources</w:t>
       </w:r>
+      <w:bookmarkEnd w:id="64"/>
       <w:bookmarkEnd w:id="65"/>
+    </w:p>
+    <w:p>
+      <w:pPr>
+        <w:pStyle w:val="Heading3"/>
+      </w:pPr>
+      <w:bookmarkStart w:id="66" w:name="_Toc38352800"/>
+      <w:bookmarkStart w:id="67" w:name="_Toc62120807"/>
+      <w:r>
+        <w:t>Resource: StudentSchoolAssociations</w:t>
+      </w:r>
       <w:bookmarkEnd w:id="66"/>
-    </w:p>
-    <w:p>
-      <w:pPr>
-        <w:pStyle w:val="Heading3"/>
-      </w:pPr>
-      <w:bookmarkStart w:id="67" w:name="_Toc38352800"/>
-      <w:bookmarkStart w:id="68" w:name="_Toc62120807"/>
-      <w:r>
-        <w:t>Resource: StudentSchoolAssociations</w:t>
-      </w:r>
       <w:bookmarkEnd w:id="67"/>
-      <w:bookmarkEnd w:id="68"/>
     </w:p>
     <w:p>
       <w:pPr>
@@ -38378,13 +38376,13 @@
       <w:pPr>
         <w:pStyle w:val="Heading3"/>
       </w:pPr>
-      <w:bookmarkStart w:id="69" w:name="_Toc38352801"/>
-      <w:bookmarkStart w:id="70" w:name="_Toc62120808"/>
+      <w:bookmarkStart w:id="68" w:name="_Toc38352801"/>
+      <w:bookmarkStart w:id="69" w:name="_Toc62120808"/>
       <w:r>
         <w:t>Resource: Parent</w:t>
       </w:r>
+      <w:bookmarkEnd w:id="68"/>
       <w:bookmarkEnd w:id="69"/>
-      <w:bookmarkEnd w:id="70"/>
       <w:r>
         <w:t xml:space="preserve"> </w:t>
       </w:r>
@@ -38766,13 +38764,13 @@
       <w:pPr>
         <w:pStyle w:val="Heading3"/>
       </w:pPr>
-      <w:bookmarkStart w:id="71" w:name="_Toc38352802"/>
-      <w:bookmarkStart w:id="72" w:name="_Toc62120809"/>
+      <w:bookmarkStart w:id="70" w:name="_Toc38352802"/>
+      <w:bookmarkStart w:id="71" w:name="_Toc62120809"/>
       <w:r>
         <w:t>Resource: StudentParentAssociation</w:t>
       </w:r>
+      <w:bookmarkEnd w:id="70"/>
       <w:bookmarkEnd w:id="71"/>
-      <w:bookmarkEnd w:id="72"/>
     </w:p>
     <w:p>
       <w:pPr>
@@ -39015,13 +39013,13 @@
       <w:pPr>
         <w:pStyle w:val="Heading3"/>
       </w:pPr>
-      <w:bookmarkStart w:id="73" w:name="_Toc38352803"/>
-      <w:bookmarkStart w:id="74" w:name="_Toc62120810"/>
+      <w:bookmarkStart w:id="72" w:name="_Toc38352803"/>
+      <w:bookmarkStart w:id="73" w:name="_Toc62120810"/>
       <w:r>
         <w:t>Resource: StudentEducationOrganizationAssociation</w:t>
       </w:r>
+      <w:bookmarkEnd w:id="72"/>
       <w:bookmarkEnd w:id="73"/>
-      <w:bookmarkEnd w:id="74"/>
     </w:p>
     <w:p>
       <w:pPr>
@@ -39212,14 +39210,14 @@
       <w:pPr>
         <w:pStyle w:val="Heading3"/>
       </w:pPr>
-      <w:bookmarkStart w:id="75" w:name="_Toc38352804"/>
-      <w:bookmarkStart w:id="76" w:name="_Toc62120811"/>
+      <w:bookmarkStart w:id="74" w:name="_Toc38352804"/>
+      <w:bookmarkStart w:id="75" w:name="_Toc62120811"/>
       <w:r>
         <w:lastRenderedPageBreak/>
         <w:t>Resource: StudentEarlyEducationProgramAssociations</w:t>
       </w:r>
+      <w:bookmarkEnd w:id="74"/>
       <w:bookmarkEnd w:id="75"/>
-      <w:bookmarkEnd w:id="76"/>
     </w:p>
     <w:p>
       <w:pPr>
@@ -39345,7 +39343,21 @@
           <w:rFonts w:cs="Arial"/>
           <w:szCs w:val="20"/>
         </w:rPr>
-        <w:t>Program - where ProgramTypeDescriptor = “SR”</w:t>
+        <w:t>Program - where ProgramTypeDescriptor = “</w:t>
+      </w:r>
+      <w:r>
+        <w:rPr>
+          <w:rFonts w:cs="Arial"/>
+          <w:szCs w:val="20"/>
+        </w:rPr>
+        <w:t>EE-</w:t>
+      </w:r>
+      <w:r>
+        <w:rPr>
+          <w:rFonts w:cs="Arial"/>
+          <w:szCs w:val="20"/>
+        </w:rPr>
+        <w:t>SR”</w:t>
       </w:r>
     </w:p>
     <w:p>
@@ -39365,7 +39377,23 @@
           <w:rFonts w:cs="Arial"/>
           <w:szCs w:val="20"/>
         </w:rPr>
-        <w:t>Program - where ProgramTypeDescriptor = “ECFE”</w:t>
+        <w:t>Program - where ProgramTypeDescriptor = “</w:t>
+      </w:r>
+      <w:r>
+        <w:rPr>
+          <w:rFonts w:cs="Arial"/>
+          <w:szCs w:val="20"/>
+        </w:rPr>
+        <w:t>EE-</w:t>
+      </w:r>
+      <w:bookmarkStart w:id="76" w:name="_GoBack"/>
+      <w:bookmarkEnd w:id="76"/>
+      <w:r>
+        <w:rPr>
+          <w:rFonts w:cs="Arial"/>
+          <w:szCs w:val="20"/>
+        </w:rPr>
+        <w:t>ECFE”</w:t>
       </w:r>
     </w:p>
     <w:p>
@@ -44235,7 +44263,7 @@
         <w:pStyle w:val="Heading2"/>
       </w:pPr>
       <w:bookmarkStart w:id="89" w:name="_Toc62120817"/>
-      <w:bookmarkEnd w:id="16"/>
+      <w:bookmarkEnd w:id="15"/>
       <w:r>
         <w:t>20</w:t>
       </w:r>
@@ -45461,7 +45489,7 @@
               </wp:anchor>
             </w:drawing>
           </mc:Choice>
-          <mc:Fallback xmlns:w16="http://schemas.microsoft.com/office/word/2018/wordml" xmlns:w16cid="http://schemas.microsoft.com/office/word/2016/wordml/cid" xmlns:w16cex="http://schemas.microsoft.com/office/word/2018/wordml/cex" xmlns:am3d="http://schemas.microsoft.com/office/drawing/2017/model3d" xmlns:aink="http://schemas.microsoft.com/office/drawing/2016/ink" xmlns:cx8="http://schemas.microsoft.com/office/drawing/2016/5/14/chartex" xmlns:cx7="http://schemas.microsoft.com/office/drawing/2016/5/13/chartex" xmlns:cx6="http://schemas.microsoft.com/office/drawing/2016/5/12/chartex" xmlns:cx5="http://schemas.microsoft.com/office/drawing/2016/5/11/chartex" xmlns:cx4="http://schemas.microsoft.com/office/drawing/2016/5/10/chartex" xmlns:cx3="http://schemas.microsoft.com/office/drawing/2016/5/9/chartex" xmlns:cx2="http://schemas.microsoft.com/office/drawing/2015/10/21/chartex">
+          <mc:Fallback xmlns:cx2="http://schemas.microsoft.com/office/drawing/2015/10/21/chartex" xmlns:cx3="http://schemas.microsoft.com/office/drawing/2016/5/9/chartex" xmlns:cx4="http://schemas.microsoft.com/office/drawing/2016/5/10/chartex" xmlns:cx5="http://schemas.microsoft.com/office/drawing/2016/5/11/chartex" xmlns:cx6="http://schemas.microsoft.com/office/drawing/2016/5/12/chartex" xmlns:cx7="http://schemas.microsoft.com/office/drawing/2016/5/13/chartex" xmlns:cx8="http://schemas.microsoft.com/office/drawing/2016/5/14/chartex" xmlns:aink="http://schemas.microsoft.com/office/drawing/2016/ink" xmlns:am3d="http://schemas.microsoft.com/office/drawing/2017/model3d" xmlns:w16cex="http://schemas.microsoft.com/office/word/2018/wordml/cex" xmlns:w16cid="http://schemas.microsoft.com/office/word/2016/wordml/cid" xmlns:w16="http://schemas.microsoft.com/office/word/2018/wordml">
             <w:pict>
               <v:line w14:anchorId="7CB6D58B" id="Straight Connector 27" o:spid="_x0000_s1026" style="position:absolute;z-index:251691008;visibility:visible;mso-wrap-style:square;mso-wrap-distance-left:9pt;mso-wrap-distance-top:0;mso-wrap-distance-right:9pt;mso-wrap-distance-bottom:0;mso-position-horizontal:absolute;mso-position-horizontal-relative:text;mso-position-vertical:absolute;mso-position-vertical-relative:text" from="133.6pt,6.95pt" to="133.6pt,24.1pt" o:gfxdata="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" strokecolor="#505150 [3200]" strokeweight="2pt">
                 <v:shadow on="t" color="black" opacity="24903f" origin=",.5" offset="0,.55556mm"/>
@@ -45540,7 +45568,7 @@
               </wp:anchor>
             </w:drawing>
           </mc:Choice>
-          <mc:Fallback xmlns:w16="http://schemas.microsoft.com/office/word/2018/wordml" xmlns:w16cid="http://schemas.microsoft.com/office/word/2016/wordml/cid" xmlns:w16cex="http://schemas.microsoft.com/office/word/2018/wordml/cex" xmlns:am3d="http://schemas.microsoft.com/office/drawing/2017/model3d" xmlns:aink="http://schemas.microsoft.com/office/drawing/2016/ink" xmlns:cx8="http://schemas.microsoft.com/office/drawing/2016/5/14/chartex" xmlns:cx7="http://schemas.microsoft.com/office/drawing/2016/5/13/chartex" xmlns:cx6="http://schemas.microsoft.com/office/drawing/2016/5/12/chartex" xmlns:cx5="http://schemas.microsoft.com/office/drawing/2016/5/11/chartex" xmlns:cx4="http://schemas.microsoft.com/office/drawing/2016/5/10/chartex" xmlns:cx3="http://schemas.microsoft.com/office/drawing/2016/5/9/chartex" xmlns:cx2="http://schemas.microsoft.com/office/drawing/2015/10/21/chartex">
+          <mc:Fallback xmlns:cx2="http://schemas.microsoft.com/office/drawing/2015/10/21/chartex" xmlns:cx3="http://schemas.microsoft.com/office/drawing/2016/5/9/chartex" xmlns:cx4="http://schemas.microsoft.com/office/drawing/2016/5/10/chartex" xmlns:cx5="http://schemas.microsoft.com/office/drawing/2016/5/11/chartex" xmlns:cx6="http://schemas.microsoft.com/office/drawing/2016/5/12/chartex" xmlns:cx7="http://schemas.microsoft.com/office/drawing/2016/5/13/chartex" xmlns:cx8="http://schemas.microsoft.com/office/drawing/2016/5/14/chartex" xmlns:aink="http://schemas.microsoft.com/office/drawing/2016/ink" xmlns:am3d="http://schemas.microsoft.com/office/drawing/2017/model3d" xmlns:w16cex="http://schemas.microsoft.com/office/word/2018/wordml/cex" xmlns:w16cid="http://schemas.microsoft.com/office/word/2016/wordml/cid" xmlns:w16="http://schemas.microsoft.com/office/word/2018/wordml">
             <w:pict>
               <v:shapetype w14:anchorId="25BE7399" id="_x0000_t34" coordsize="21600,21600" o:spt="34" o:oned="t" adj="10800" path="m,l@0,0@0,21600,21600,21600e" filled="f">
                 <v:stroke joinstyle="miter"/>
@@ -45623,7 +45651,7 @@
               </wp:anchor>
             </w:drawing>
           </mc:Choice>
-          <mc:Fallback xmlns:w16="http://schemas.microsoft.com/office/word/2018/wordml" xmlns:w16cid="http://schemas.microsoft.com/office/word/2016/wordml/cid" xmlns:w16cex="http://schemas.microsoft.com/office/word/2018/wordml/cex" xmlns:am3d="http://schemas.microsoft.com/office/drawing/2017/model3d" xmlns:aink="http://schemas.microsoft.com/office/drawing/2016/ink" xmlns:cx8="http://schemas.microsoft.com/office/drawing/2016/5/14/chartex" xmlns:cx7="http://schemas.microsoft.com/office/drawing/2016/5/13/chartex" xmlns:cx6="http://schemas.microsoft.com/office/drawing/2016/5/12/chartex" xmlns:cx5="http://schemas.microsoft.com/office/drawing/2016/5/11/chartex" xmlns:cx4="http://schemas.microsoft.com/office/drawing/2016/5/10/chartex" xmlns:cx3="http://schemas.microsoft.com/office/drawing/2016/5/9/chartex" xmlns:cx2="http://schemas.microsoft.com/office/drawing/2015/10/21/chartex">
+          <mc:Fallback xmlns:cx2="http://schemas.microsoft.com/office/drawing/2015/10/21/chartex" xmlns:cx3="http://schemas.microsoft.com/office/drawing/2016/5/9/chartex" xmlns:cx4="http://schemas.microsoft.com/office/drawing/2016/5/10/chartex" xmlns:cx5="http://schemas.microsoft.com/office/drawing/2016/5/11/chartex" xmlns:cx6="http://schemas.microsoft.com/office/drawing/2016/5/12/chartex" xmlns:cx7="http://schemas.microsoft.com/office/drawing/2016/5/13/chartex" xmlns:cx8="http://schemas.microsoft.com/office/drawing/2016/5/14/chartex" xmlns:aink="http://schemas.microsoft.com/office/drawing/2016/ink" xmlns:am3d="http://schemas.microsoft.com/office/drawing/2017/model3d" xmlns:w16cex="http://schemas.microsoft.com/office/word/2018/wordml/cex" xmlns:w16cid="http://schemas.microsoft.com/office/word/2016/wordml/cid" xmlns:w16="http://schemas.microsoft.com/office/word/2018/wordml">
             <w:pict>
               <v:shape w14:anchorId="401F4863" id="Connector: Elbow 25" o:spid="_x0000_s1026" type="#_x0000_t34" style="position:absolute;margin-left:69.7pt;margin-top:9.45pt;width:63.9pt;height:22.7pt;flip:x;z-index:251687936;visibility:visible;mso-wrap-style:square;mso-height-percent:0;mso-wrap-distance-left:9pt;mso-wrap-distance-top:0;mso-wrap-distance-right:9pt;mso-wrap-distance-bottom:0;mso-position-horizontal:absolute;mso-position-horizontal-relative:text;mso-position-vertical:absolute;mso-position-vertical-relative:text;mso-height-percent:0;mso-height-relative:margin" o:gfxdata="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" adj="21496" strokecolor="#505150 [3200]" strokeweight="2pt">
                 <v:stroke endarrow="block"/>
@@ -46002,7 +46030,7 @@
               </wp:anchor>
             </w:drawing>
           </mc:Choice>
-          <mc:Fallback xmlns:w16="http://schemas.microsoft.com/office/word/2018/wordml" xmlns:w16cid="http://schemas.microsoft.com/office/word/2016/wordml/cid" xmlns:w16cex="http://schemas.microsoft.com/office/word/2018/wordml/cex" xmlns:am3d="http://schemas.microsoft.com/office/drawing/2017/model3d" xmlns:aink="http://schemas.microsoft.com/office/drawing/2016/ink" xmlns:cx8="http://schemas.microsoft.com/office/drawing/2016/5/14/chartex" xmlns:cx7="http://schemas.microsoft.com/office/drawing/2016/5/13/chartex" xmlns:cx6="http://schemas.microsoft.com/office/drawing/2016/5/12/chartex" xmlns:cx5="http://schemas.microsoft.com/office/drawing/2016/5/11/chartex" xmlns:cx4="http://schemas.microsoft.com/office/drawing/2016/5/10/chartex" xmlns:cx3="http://schemas.microsoft.com/office/drawing/2016/5/9/chartex" xmlns:cx2="http://schemas.microsoft.com/office/drawing/2015/10/21/chartex">
+          <mc:Fallback xmlns:cx2="http://schemas.microsoft.com/office/drawing/2015/10/21/chartex" xmlns:cx3="http://schemas.microsoft.com/office/drawing/2016/5/9/chartex" xmlns:cx4="http://schemas.microsoft.com/office/drawing/2016/5/10/chartex" xmlns:cx5="http://schemas.microsoft.com/office/drawing/2016/5/11/chartex" xmlns:cx6="http://schemas.microsoft.com/office/drawing/2016/5/12/chartex" xmlns:cx7="http://schemas.microsoft.com/office/drawing/2016/5/13/chartex" xmlns:cx8="http://schemas.microsoft.com/office/drawing/2016/5/14/chartex" xmlns:aink="http://schemas.microsoft.com/office/drawing/2016/ink" xmlns:am3d="http://schemas.microsoft.com/office/drawing/2017/model3d" xmlns:w16cex="http://schemas.microsoft.com/office/word/2018/wordml/cex" xmlns:w16cid="http://schemas.microsoft.com/office/word/2016/wordml/cid" xmlns:w16="http://schemas.microsoft.com/office/word/2018/wordml">
             <w:pict>
               <v:shape w14:anchorId="6A4F3E8F" id="Straight Arrow Connector 385073581" o:spid="_x0000_s1026" type="#_x0000_t32" style="position:absolute;margin-left:240pt;margin-top:13.35pt;width:91.65pt;height:3.6pt;z-index:251707392;visibility:visible;mso-wrap-style:square;mso-width-percent:0;mso-height-percent:0;mso-wrap-distance-left:9pt;mso-wrap-distance-top:0;mso-wrap-distance-right:9pt;mso-wrap-distance-bottom:0;mso-position-horizontal:absolute;mso-position-horizontal-relative:text;mso-position-vertical:absolute;mso-position-vertical-relative:text;mso-width-percent:0;mso-height-percent:0;mso-width-relative:margin;mso-height-relative:margin" o:gfxdata="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" strokecolor="#505150 [3200]" strokeweight="2pt">
                 <v:stroke endarrow="block"/>
@@ -46084,7 +46112,7 @@
               </wp:anchor>
             </w:drawing>
           </mc:Choice>
-          <mc:Fallback xmlns:w16="http://schemas.microsoft.com/office/word/2018/wordml" xmlns:w16cid="http://schemas.microsoft.com/office/word/2016/wordml/cid" xmlns:w16cex="http://schemas.microsoft.com/office/word/2018/wordml/cex" xmlns:am3d="http://schemas.microsoft.com/office/drawing/2017/model3d" xmlns:aink="http://schemas.microsoft.com/office/drawing/2016/ink" xmlns:cx8="http://schemas.microsoft.com/office/drawing/2016/5/14/chartex" xmlns:cx7="http://schemas.microsoft.com/office/drawing/2016/5/13/chartex" xmlns:cx6="http://schemas.microsoft.com/office/drawing/2016/5/12/chartex" xmlns:cx5="http://schemas.microsoft.com/office/drawing/2016/5/11/chartex" xmlns:cx4="http://schemas.microsoft.com/office/drawing/2016/5/10/chartex" xmlns:cx3="http://schemas.microsoft.com/office/drawing/2016/5/9/chartex" xmlns:cx2="http://schemas.microsoft.com/office/drawing/2015/10/21/chartex">
+          <mc:Fallback xmlns:cx2="http://schemas.microsoft.com/office/drawing/2015/10/21/chartex" xmlns:cx3="http://schemas.microsoft.com/office/drawing/2016/5/9/chartex" xmlns:cx4="http://schemas.microsoft.com/office/drawing/2016/5/10/chartex" xmlns:cx5="http://schemas.microsoft.com/office/drawing/2016/5/11/chartex" xmlns:cx6="http://schemas.microsoft.com/office/drawing/2016/5/12/chartex" xmlns:cx7="http://schemas.microsoft.com/office/drawing/2016/5/13/chartex" xmlns:cx8="http://schemas.microsoft.com/office/drawing/2016/5/14/chartex" xmlns:aink="http://schemas.microsoft.com/office/drawing/2016/ink" xmlns:am3d="http://schemas.microsoft.com/office/drawing/2017/model3d" xmlns:w16cex="http://schemas.microsoft.com/office/word/2018/wordml/cex" xmlns:w16cid="http://schemas.microsoft.com/office/word/2016/wordml/cid" xmlns:w16="http://schemas.microsoft.com/office/word/2018/wordml">
             <w:pict>
               <v:shape w14:anchorId="17FA204C" id="Straight Arrow Connector 31" o:spid="_x0000_s1026" type="#_x0000_t32" style="position:absolute;margin-left:176.9pt;margin-top:3.55pt;width:0;height:79.4pt;z-index:251698176;visibility:visible;mso-wrap-style:square;mso-wrap-distance-left:9pt;mso-wrap-distance-top:0;mso-wrap-distance-right:9pt;mso-wrap-distance-bottom:0;mso-position-horizontal:absolute;mso-position-horizontal-relative:text;mso-position-vertical:absolute;mso-position-vertical-relative:text" o:gfxdata="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" strokecolor="#505150 [3200]" strokeweight="2pt">
                 <v:stroke endarrow="block"/>
@@ -46151,7 +46179,7 @@
               </wp:anchor>
             </w:drawing>
           </mc:Choice>
-          <mc:Fallback xmlns:w16="http://schemas.microsoft.com/office/word/2018/wordml" xmlns:w16cid="http://schemas.microsoft.com/office/word/2016/wordml/cid" xmlns:w16cex="http://schemas.microsoft.com/office/word/2018/wordml/cex" xmlns:am3d="http://schemas.microsoft.com/office/drawing/2017/model3d" xmlns:aink="http://schemas.microsoft.com/office/drawing/2016/ink" xmlns:cx8="http://schemas.microsoft.com/office/drawing/2016/5/14/chartex" xmlns:cx7="http://schemas.microsoft.com/office/drawing/2016/5/13/chartex" xmlns:cx6="http://schemas.microsoft.com/office/drawing/2016/5/12/chartex" xmlns:cx5="http://schemas.microsoft.com/office/drawing/2016/5/11/chartex" xmlns:cx4="http://schemas.microsoft.com/office/drawing/2016/5/10/chartex" xmlns:cx3="http://schemas.microsoft.com/office/drawing/2016/5/9/chartex" xmlns:cx2="http://schemas.microsoft.com/office/drawing/2015/10/21/chartex">
+          <mc:Fallback xmlns:cx2="http://schemas.microsoft.com/office/drawing/2015/10/21/chartex" xmlns:cx3="http://schemas.microsoft.com/office/drawing/2016/5/9/chartex" xmlns:cx4="http://schemas.microsoft.com/office/drawing/2016/5/10/chartex" xmlns:cx5="http://schemas.microsoft.com/office/drawing/2016/5/11/chartex" xmlns:cx6="http://schemas.microsoft.com/office/drawing/2016/5/12/chartex" xmlns:cx7="http://schemas.microsoft.com/office/drawing/2016/5/13/chartex" xmlns:cx8="http://schemas.microsoft.com/office/drawing/2016/5/14/chartex" xmlns:aink="http://schemas.microsoft.com/office/drawing/2016/ink" xmlns:am3d="http://schemas.microsoft.com/office/drawing/2017/model3d" xmlns:w16cex="http://schemas.microsoft.com/office/word/2018/wordml/cex" xmlns:w16cid="http://schemas.microsoft.com/office/word/2016/wordml/cid" xmlns:w16="http://schemas.microsoft.com/office/word/2018/wordml">
             <w:pict>
               <v:shape w14:anchorId="452EFDFD" id="Straight Arrow Connector 30" o:spid="_x0000_s1026" type="#_x0000_t32" style="position:absolute;margin-left:69.6pt;margin-top:3.65pt;width:0;height:79.4pt;z-index:251696128;visibility:visible;mso-wrap-style:square;mso-wrap-distance-left:9pt;mso-wrap-distance-top:0;mso-wrap-distance-right:9pt;mso-wrap-distance-bottom:0;mso-position-horizontal:absolute;mso-position-horizontal-relative:text;mso-position-vertical:absolute;mso-position-vertical-relative:text" o:gfxdata="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" strokecolor="#505150 [3200]" strokeweight="2pt">
                 <v:stroke endarrow="block"/>
@@ -46218,7 +46246,7 @@
               </wp:anchor>
             </w:drawing>
           </mc:Choice>
-          <mc:Fallback xmlns:w16="http://schemas.microsoft.com/office/word/2018/wordml" xmlns:w16cid="http://schemas.microsoft.com/office/word/2016/wordml/cid" xmlns:w16cex="http://schemas.microsoft.com/office/word/2018/wordml/cex" xmlns:am3d="http://schemas.microsoft.com/office/drawing/2017/model3d" xmlns:aink="http://schemas.microsoft.com/office/drawing/2016/ink" xmlns:cx8="http://schemas.microsoft.com/office/drawing/2016/5/14/chartex" xmlns:cx7="http://schemas.microsoft.com/office/drawing/2016/5/13/chartex" xmlns:cx6="http://schemas.microsoft.com/office/drawing/2016/5/12/chartex" xmlns:cx5="http://schemas.microsoft.com/office/drawing/2016/5/11/chartex" xmlns:cx4="http://schemas.microsoft.com/office/drawing/2016/5/10/chartex" xmlns:cx3="http://schemas.microsoft.com/office/drawing/2016/5/9/chartex" xmlns:cx2="http://schemas.microsoft.com/office/drawing/2015/10/21/chartex">
+          <mc:Fallback xmlns:cx2="http://schemas.microsoft.com/office/drawing/2015/10/21/chartex" xmlns:cx3="http://schemas.microsoft.com/office/drawing/2016/5/9/chartex" xmlns:cx4="http://schemas.microsoft.com/office/drawing/2016/5/10/chartex" xmlns:cx5="http://schemas.microsoft.com/office/drawing/2016/5/11/chartex" xmlns:cx6="http://schemas.microsoft.com/office/drawing/2016/5/12/chartex" xmlns:cx7="http://schemas.microsoft.com/office/drawing/2016/5/13/chartex" xmlns:cx8="http://schemas.microsoft.com/office/drawing/2016/5/14/chartex" xmlns:aink="http://schemas.microsoft.com/office/drawing/2016/ink" xmlns:am3d="http://schemas.microsoft.com/office/drawing/2017/model3d" xmlns:w16cex="http://schemas.microsoft.com/office/word/2018/wordml/cex" xmlns:w16cid="http://schemas.microsoft.com/office/word/2016/wordml/cid" xmlns:w16="http://schemas.microsoft.com/office/word/2018/wordml">
             <w:pict>
               <v:line w14:anchorId="1C5D9B40" id="Straight Connector 29" o:spid="_x0000_s1026" style="position:absolute;z-index:251695104;visibility:visible;mso-wrap-style:square;mso-height-percent:0;mso-wrap-distance-left:9pt;mso-wrap-distance-top:0;mso-wrap-distance-right:9pt;mso-wrap-distance-bottom:0;mso-position-horizontal:absolute;mso-position-horizontal-relative:text;mso-position-vertical:absolute;mso-position-vertical-relative:text;mso-height-percent:0;mso-height-relative:margin" from="200.35pt,3.55pt" to="200.35pt,43.05pt" o:gfxdata="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" strokecolor="#505150 [3200]" strokeweight="2pt">
                 <v:shadow on="t" color="black" opacity="24903f" origin=",.5" offset="0,.55556mm"/>
@@ -46307,7 +46335,7 @@
               </wp:anchor>
             </w:drawing>
           </mc:Choice>
-          <mc:Fallback xmlns:w16="http://schemas.microsoft.com/office/word/2018/wordml" xmlns:w16cid="http://schemas.microsoft.com/office/word/2016/wordml/cid" xmlns:w16cex="http://schemas.microsoft.com/office/word/2018/wordml/cex" xmlns:am3d="http://schemas.microsoft.com/office/drawing/2017/model3d" xmlns:aink="http://schemas.microsoft.com/office/drawing/2016/ink" xmlns:cx8="http://schemas.microsoft.com/office/drawing/2016/5/14/chartex" xmlns:cx7="http://schemas.microsoft.com/office/drawing/2016/5/13/chartex" xmlns:cx6="http://schemas.microsoft.com/office/drawing/2016/5/12/chartex" xmlns:cx5="http://schemas.microsoft.com/office/drawing/2016/5/11/chartex" xmlns:cx4="http://schemas.microsoft.com/office/drawing/2016/5/10/chartex" xmlns:cx3="http://schemas.microsoft.com/office/drawing/2016/5/9/chartex" xmlns:cx2="http://schemas.microsoft.com/office/drawing/2015/10/21/chartex">
+          <mc:Fallback xmlns:cx2="http://schemas.microsoft.com/office/drawing/2015/10/21/chartex" xmlns:cx3="http://schemas.microsoft.com/office/drawing/2016/5/9/chartex" xmlns:cx4="http://schemas.microsoft.com/office/drawing/2016/5/10/chartex" xmlns:cx5="http://schemas.microsoft.com/office/drawing/2016/5/11/chartex" xmlns:cx6="http://schemas.microsoft.com/office/drawing/2016/5/12/chartex" xmlns:cx7="http://schemas.microsoft.com/office/drawing/2016/5/13/chartex" xmlns:cx8="http://schemas.microsoft.com/office/drawing/2016/5/14/chartex" xmlns:aink="http://schemas.microsoft.com/office/drawing/2016/ink" xmlns:am3d="http://schemas.microsoft.com/office/drawing/2017/model3d" xmlns:w16cex="http://schemas.microsoft.com/office/word/2018/wordml/cex" xmlns:w16cid="http://schemas.microsoft.com/office/word/2016/wordml/cid" xmlns:w16="http://schemas.microsoft.com/office/word/2018/wordml">
             <w:pict>
               <v:shape w14:anchorId="7CF855AC" id="Connector: Elbow 28" o:spid="_x0000_s1026" type="#_x0000_t34" style="position:absolute;margin-left:196.45pt;margin-top:8.65pt;width:153.05pt;height:21pt;z-index:251693056;visibility:visible;mso-wrap-style:square;mso-width-percent:0;mso-height-percent:0;mso-wrap-distance-left:9pt;mso-wrap-distance-top:0;mso-wrap-distance-right:9pt;mso-wrap-distance-bottom:0;mso-position-horizontal:absolute;mso-position-horizontal-relative:text;mso-position-vertical:absolute;mso-position-vertical-relative:text;mso-width-percent:0;mso-height-percent:0;mso-width-relative:margin;mso-height-relative:margin" o:gfxdata="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" adj="21568" strokecolor="#505150 [3200]" strokeweight="2pt">
                 <v:stroke endarrow="block"/>
@@ -46614,7 +46642,7 @@
               </wp:anchor>
             </w:drawing>
           </mc:Choice>
-          <mc:Fallback xmlns:w16="http://schemas.microsoft.com/office/word/2018/wordml" xmlns:w16cid="http://schemas.microsoft.com/office/word/2016/wordml/cid" xmlns:w16cex="http://schemas.microsoft.com/office/word/2018/wordml/cex" xmlns:am3d="http://schemas.microsoft.com/office/drawing/2017/model3d" xmlns:aink="http://schemas.microsoft.com/office/drawing/2016/ink" xmlns:cx8="http://schemas.microsoft.com/office/drawing/2016/5/14/chartex" xmlns:cx7="http://schemas.microsoft.com/office/drawing/2016/5/13/chartex" xmlns:cx6="http://schemas.microsoft.com/office/drawing/2016/5/12/chartex" xmlns:cx5="http://schemas.microsoft.com/office/drawing/2016/5/11/chartex" xmlns:cx4="http://schemas.microsoft.com/office/drawing/2016/5/10/chartex" xmlns:cx3="http://schemas.microsoft.com/office/drawing/2016/5/9/chartex" xmlns:cx2="http://schemas.microsoft.com/office/drawing/2015/10/21/chartex">
+          <mc:Fallback xmlns:cx2="http://schemas.microsoft.com/office/drawing/2015/10/21/chartex" xmlns:cx3="http://schemas.microsoft.com/office/drawing/2016/5/9/chartex" xmlns:cx4="http://schemas.microsoft.com/office/drawing/2016/5/10/chartex" xmlns:cx5="http://schemas.microsoft.com/office/drawing/2016/5/11/chartex" xmlns:cx6="http://schemas.microsoft.com/office/drawing/2016/5/12/chartex" xmlns:cx7="http://schemas.microsoft.com/office/drawing/2016/5/13/chartex" xmlns:cx8="http://schemas.microsoft.com/office/drawing/2016/5/14/chartex" xmlns:aink="http://schemas.microsoft.com/office/drawing/2016/ink" xmlns:am3d="http://schemas.microsoft.com/office/drawing/2017/model3d" xmlns:w16cex="http://schemas.microsoft.com/office/word/2018/wordml/cex" xmlns:w16cid="http://schemas.microsoft.com/office/word/2016/wordml/cid" xmlns:w16="http://schemas.microsoft.com/office/word/2018/wordml">
             <w:pict>
               <v:shape w14:anchorId="4F101426" id="Straight Arrow Connector 385073573" o:spid="_x0000_s1026" type="#_x0000_t32" style="position:absolute;margin-left:401.1pt;margin-top:14.5pt;width:0;height:49.15pt;z-index:251704320;visibility:visible;mso-wrap-style:square;mso-width-percent:0;mso-height-percent:0;mso-wrap-distance-left:9pt;mso-wrap-distance-top:0;mso-wrap-distance-right:9pt;mso-wrap-distance-bottom:0;mso-position-horizontal:absolute;mso-position-horizontal-relative:text;mso-position-vertical:absolute;mso-position-vertical-relative:text;mso-width-percent:0;mso-height-percent:0;mso-width-relative:margin;mso-height-relative:margin" o:gfxdata="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" strokecolor="#505150 [3200]" strokeweight="2pt">
                 <v:stroke endarrow="block"/>
@@ -46692,7 +46720,7 @@
               </wp:anchor>
             </w:drawing>
           </mc:Choice>
-          <mc:Fallback xmlns:w16="http://schemas.microsoft.com/office/word/2018/wordml" xmlns:w16cid="http://schemas.microsoft.com/office/word/2016/wordml/cid" xmlns:w16cex="http://schemas.microsoft.com/office/word/2018/wordml/cex" xmlns:am3d="http://schemas.microsoft.com/office/drawing/2017/model3d" xmlns:aink="http://schemas.microsoft.com/office/drawing/2016/ink" xmlns:cx8="http://schemas.microsoft.com/office/drawing/2016/5/14/chartex" xmlns:cx7="http://schemas.microsoft.com/office/drawing/2016/5/13/chartex" xmlns:cx6="http://schemas.microsoft.com/office/drawing/2016/5/12/chartex" xmlns:cx5="http://schemas.microsoft.com/office/drawing/2016/5/11/chartex" xmlns:cx4="http://schemas.microsoft.com/office/drawing/2016/5/10/chartex" xmlns:cx3="http://schemas.microsoft.com/office/drawing/2016/5/9/chartex" xmlns:cx2="http://schemas.microsoft.com/office/drawing/2015/10/21/chartex">
+          <mc:Fallback xmlns:cx2="http://schemas.microsoft.com/office/drawing/2015/10/21/chartex" xmlns:cx3="http://schemas.microsoft.com/office/drawing/2016/5/9/chartex" xmlns:cx4="http://schemas.microsoft.com/office/drawing/2016/5/10/chartex" xmlns:cx5="http://schemas.microsoft.com/office/drawing/2016/5/11/chartex" xmlns:cx6="http://schemas.microsoft.com/office/drawing/2016/5/12/chartex" xmlns:cx7="http://schemas.microsoft.com/office/drawing/2016/5/13/chartex" xmlns:cx8="http://schemas.microsoft.com/office/drawing/2016/5/14/chartex" xmlns:aink="http://schemas.microsoft.com/office/drawing/2016/ink" xmlns:am3d="http://schemas.microsoft.com/office/drawing/2017/model3d" xmlns:w16cex="http://schemas.microsoft.com/office/word/2018/wordml/cex" xmlns:w16cid="http://schemas.microsoft.com/office/word/2016/wordml/cid" xmlns:w16="http://schemas.microsoft.com/office/word/2018/wordml">
             <w:pict>
               <v:shape w14:anchorId="57D3C9DE" id="Straight Arrow Connector 385073572" o:spid="_x0000_s1026" type="#_x0000_t32" style="position:absolute;margin-left:239.65pt;margin-top:10.65pt;width:129.2pt;height:37.1pt;z-index:251702272;visibility:visible;mso-wrap-style:square;mso-width-percent:0;mso-height-percent:0;mso-wrap-distance-left:9pt;mso-wrap-distance-top:0;mso-wrap-distance-right:9pt;mso-wrap-distance-bottom:0;mso-position-horizontal:absolute;mso-position-horizontal-relative:text;mso-position-vertical:absolute;mso-position-vertical-relative:text;mso-width-percent:0;mso-height-percent:0;mso-width-relative:margin;mso-height-relative:margin" o:gfxdata="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" strokecolor="#505150 [3200]" strokeweight="2pt">
                 <v:stroke endarrow="block"/>
@@ -46762,7 +46790,7 @@
               </wp:anchor>
             </w:drawing>
           </mc:Choice>
-          <mc:Fallback xmlns:w16="http://schemas.microsoft.com/office/word/2018/wordml" xmlns:w16cid="http://schemas.microsoft.com/office/word/2016/wordml/cid" xmlns:w16cex="http://schemas.microsoft.com/office/word/2018/wordml/cex" xmlns:am3d="http://schemas.microsoft.com/office/drawing/2017/model3d" xmlns:aink="http://schemas.microsoft.com/office/drawing/2016/ink" xmlns:cx8="http://schemas.microsoft.com/office/drawing/2016/5/14/chartex" xmlns:cx7="http://schemas.microsoft.com/office/drawing/2016/5/13/chartex" xmlns:cx6="http://schemas.microsoft.com/office/drawing/2016/5/12/chartex" xmlns:cx5="http://schemas.microsoft.com/office/drawing/2016/5/11/chartex" xmlns:cx4="http://schemas.microsoft.com/office/drawing/2016/5/10/chartex" xmlns:cx3="http://schemas.microsoft.com/office/drawing/2016/5/9/chartex" xmlns:cx2="http://schemas.microsoft.com/office/drawing/2015/10/21/chartex">
+          <mc:Fallback xmlns:cx2="http://schemas.microsoft.com/office/drawing/2015/10/21/chartex" xmlns:cx3="http://schemas.microsoft.com/office/drawing/2016/5/9/chartex" xmlns:cx4="http://schemas.microsoft.com/office/drawing/2016/5/10/chartex" xmlns:cx5="http://schemas.microsoft.com/office/drawing/2016/5/11/chartex" xmlns:cx6="http://schemas.microsoft.com/office/drawing/2016/5/12/chartex" xmlns:cx7="http://schemas.microsoft.com/office/drawing/2016/5/13/chartex" xmlns:cx8="http://schemas.microsoft.com/office/drawing/2016/5/14/chartex" xmlns:aink="http://schemas.microsoft.com/office/drawing/2016/ink" xmlns:am3d="http://schemas.microsoft.com/office/drawing/2017/model3d" xmlns:w16cex="http://schemas.microsoft.com/office/word/2018/wordml/cex" xmlns:w16cid="http://schemas.microsoft.com/office/word/2016/wordml/cid" xmlns:w16="http://schemas.microsoft.com/office/word/2018/wordml">
             <w:pict>
               <v:shape w14:anchorId="5ACB6AB3" id="Straight Arrow Connector 385073570" o:spid="_x0000_s1026" type="#_x0000_t32" style="position:absolute;margin-left:74.4pt;margin-top:11.15pt;width:0;height:36.95pt;z-index:251700224;visibility:visible;mso-wrap-style:square;mso-height-percent:0;mso-wrap-distance-left:9pt;mso-wrap-distance-top:0;mso-wrap-distance-right:9pt;mso-wrap-distance-bottom:0;mso-position-horizontal:absolute;mso-position-horizontal-relative:text;mso-position-vertical:absolute;mso-position-vertical-relative:text;mso-height-percent:0;mso-height-relative:margin" o:gfxdata="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" strokecolor="#505150 [3200]" strokeweight="2pt">
                 <v:stroke endarrow="block"/>
@@ -47359,7 +47387,7 @@
               </wp:anchor>
             </w:drawing>
           </mc:Choice>
-          <mc:Fallback xmlns:w16="http://schemas.microsoft.com/office/word/2018/wordml" xmlns:w16cid="http://schemas.microsoft.com/office/word/2016/wordml/cid" xmlns:w16cex="http://schemas.microsoft.com/office/word/2018/wordml/cex" xmlns:am3d="http://schemas.microsoft.com/office/drawing/2017/model3d" xmlns:aink="http://schemas.microsoft.com/office/drawing/2016/ink" xmlns:cx8="http://schemas.microsoft.com/office/drawing/2016/5/14/chartex" xmlns:cx7="http://schemas.microsoft.com/office/drawing/2016/5/13/chartex" xmlns:cx6="http://schemas.microsoft.com/office/drawing/2016/5/12/chartex" xmlns:cx5="http://schemas.microsoft.com/office/drawing/2016/5/11/chartex" xmlns:cx4="http://schemas.microsoft.com/office/drawing/2016/5/10/chartex" xmlns:cx3="http://schemas.microsoft.com/office/drawing/2016/5/9/chartex" xmlns:cx2="http://schemas.microsoft.com/office/drawing/2015/10/21/chartex">
+          <mc:Fallback xmlns:cx2="http://schemas.microsoft.com/office/drawing/2015/10/21/chartex" xmlns:cx3="http://schemas.microsoft.com/office/drawing/2016/5/9/chartex" xmlns:cx4="http://schemas.microsoft.com/office/drawing/2016/5/10/chartex" xmlns:cx5="http://schemas.microsoft.com/office/drawing/2016/5/11/chartex" xmlns:cx6="http://schemas.microsoft.com/office/drawing/2016/5/12/chartex" xmlns:cx7="http://schemas.microsoft.com/office/drawing/2016/5/13/chartex" xmlns:cx8="http://schemas.microsoft.com/office/drawing/2016/5/14/chartex" xmlns:aink="http://schemas.microsoft.com/office/drawing/2016/ink" xmlns:am3d="http://schemas.microsoft.com/office/drawing/2017/model3d" xmlns:w16cex="http://schemas.microsoft.com/office/word/2018/wordml/cex" xmlns:w16cid="http://schemas.microsoft.com/office/word/2016/wordml/cid" xmlns:w16="http://schemas.microsoft.com/office/word/2018/wordml">
             <w:pict>
               <v:line w14:anchorId="02221E65" id="Straight Connector 1054311648" o:spid="_x0000_s1026" style="position:absolute;z-index:251718656;visibility:visible;mso-wrap-style:square;mso-wrap-distance-left:9pt;mso-wrap-distance-top:0;mso-wrap-distance-right:9pt;mso-wrap-distance-bottom:0;mso-position-horizontal:absolute;mso-position-horizontal-relative:text;mso-position-vertical:absolute;mso-position-vertical-relative:text" from="133.6pt,6.95pt" to="133.6pt,24.1pt" o:gfxdata="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" strokecolor="#505150 [3200]" strokeweight="2pt">
                 <v:shadow on="t" color="black" opacity="24903f" origin=",.5" offset="0,.55556mm"/>
@@ -47544,7 +47572,7 @@
               </wp:anchor>
             </w:drawing>
           </mc:Choice>
-          <mc:Fallback xmlns:w16="http://schemas.microsoft.com/office/word/2018/wordml" xmlns:w16cid="http://schemas.microsoft.com/office/word/2016/wordml/cid" xmlns:w16cex="http://schemas.microsoft.com/office/word/2018/wordml/cex" xmlns:am3d="http://schemas.microsoft.com/office/drawing/2017/model3d" xmlns:aink="http://schemas.microsoft.com/office/drawing/2016/ink" xmlns:cx8="http://schemas.microsoft.com/office/drawing/2016/5/14/chartex" xmlns:cx7="http://schemas.microsoft.com/office/drawing/2016/5/13/chartex" xmlns:cx6="http://schemas.microsoft.com/office/drawing/2016/5/12/chartex" xmlns:cx5="http://schemas.microsoft.com/office/drawing/2016/5/11/chartex" xmlns:cx4="http://schemas.microsoft.com/office/drawing/2016/5/10/chartex" xmlns:cx3="http://schemas.microsoft.com/office/drawing/2016/5/9/chartex" xmlns:cx2="http://schemas.microsoft.com/office/drawing/2015/10/21/chartex">
+          <mc:Fallback xmlns:cx2="http://schemas.microsoft.com/office/drawing/2015/10/21/chartex" xmlns:cx3="http://schemas.microsoft.com/office/drawing/2016/5/9/chartex" xmlns:cx4="http://schemas.microsoft.com/office/drawing/2016/5/10/chartex" xmlns:cx5="http://schemas.microsoft.com/office/drawing/2016/5/11/chartex" xmlns:cx6="http://schemas.microsoft.com/office/drawing/2016/5/12/chartex" xmlns:cx7="http://schemas.microsoft.com/office/drawing/2016/5/13/chartex" xmlns:cx8="http://schemas.microsoft.com/office/drawing/2016/5/14/chartex" xmlns:aink="http://schemas.microsoft.com/office/drawing/2016/ink" xmlns:am3d="http://schemas.microsoft.com/office/drawing/2017/model3d" xmlns:w16cex="http://schemas.microsoft.com/office/word/2018/wordml/cex" xmlns:w16cid="http://schemas.microsoft.com/office/word/2016/wordml/cid" xmlns:w16="http://schemas.microsoft.com/office/word/2018/wordml">
             <w:pict>
               <v:shape w14:anchorId="01EAFE4D" id="Connector: Elbow 1054311649" o:spid="_x0000_s1026" type="#_x0000_t34" style="position:absolute;margin-left:133.75pt;margin-top:9.45pt;width:62.8pt;height:22.7pt;z-index:251717632;visibility:visible;mso-wrap-style:square;mso-width-percent:0;mso-height-percent:0;mso-wrap-distance-left:9pt;mso-wrap-distance-top:0;mso-wrap-distance-right:9pt;mso-wrap-distance-bottom:0;mso-position-horizontal:absolute;mso-position-horizontal-relative:text;mso-position-vertical:absolute;mso-position-vertical-relative:text;mso-width-percent:0;mso-height-percent:0;mso-width-relative:margin;mso-height-relative:margin" o:gfxdata="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" adj="21568" strokecolor="#505150 [3200]" strokeweight="2pt">
                 <v:stroke endarrow="block"/>
@@ -47617,7 +47645,7 @@
               </wp:anchor>
             </w:drawing>
           </mc:Choice>
-          <mc:Fallback xmlns:w16="http://schemas.microsoft.com/office/word/2018/wordml" xmlns:w16cid="http://schemas.microsoft.com/office/word/2016/wordml/cid" xmlns:w16cex="http://schemas.microsoft.com/office/word/2018/wordml/cex" xmlns:am3d="http://schemas.microsoft.com/office/drawing/2017/model3d" xmlns:aink="http://schemas.microsoft.com/office/drawing/2016/ink" xmlns:cx8="http://schemas.microsoft.com/office/drawing/2016/5/14/chartex" xmlns:cx7="http://schemas.microsoft.com/office/drawing/2016/5/13/chartex" xmlns:cx6="http://schemas.microsoft.com/office/drawing/2016/5/12/chartex" xmlns:cx5="http://schemas.microsoft.com/office/drawing/2016/5/11/chartex" xmlns:cx4="http://schemas.microsoft.com/office/drawing/2016/5/10/chartex" xmlns:cx3="http://schemas.microsoft.com/office/drawing/2016/5/9/chartex" xmlns:cx2="http://schemas.microsoft.com/office/drawing/2015/10/21/chartex">
+          <mc:Fallback xmlns:cx2="http://schemas.microsoft.com/office/drawing/2015/10/21/chartex" xmlns:cx3="http://schemas.microsoft.com/office/drawing/2016/5/9/chartex" xmlns:cx4="http://schemas.microsoft.com/office/drawing/2016/5/10/chartex" xmlns:cx5="http://schemas.microsoft.com/office/drawing/2016/5/11/chartex" xmlns:cx6="http://schemas.microsoft.com/office/drawing/2016/5/12/chartex" xmlns:cx7="http://schemas.microsoft.com/office/drawing/2016/5/13/chartex" xmlns:cx8="http://schemas.microsoft.com/office/drawing/2016/5/14/chartex" xmlns:aink="http://schemas.microsoft.com/office/drawing/2016/ink" xmlns:am3d="http://schemas.microsoft.com/office/drawing/2017/model3d" xmlns:w16cex="http://schemas.microsoft.com/office/word/2018/wordml/cex" xmlns:w16cid="http://schemas.microsoft.com/office/word/2016/wordml/cid" xmlns:w16="http://schemas.microsoft.com/office/word/2018/wordml">
             <w:pict>
               <v:shape w14:anchorId="3F28FE92" id="Connector: Elbow 1054311650" o:spid="_x0000_s1026" type="#_x0000_t34" style="position:absolute;margin-left:69.7pt;margin-top:9.45pt;width:63.9pt;height:22.7pt;flip:x;z-index:251716608;visibility:visible;mso-wrap-style:square;mso-height-percent:0;mso-wrap-distance-left:9pt;mso-wrap-distance-top:0;mso-wrap-distance-right:9pt;mso-wrap-distance-bottom:0;mso-position-horizontal:absolute;mso-position-horizontal-relative:text;mso-position-vertical:absolute;mso-position-vertical-relative:text;mso-height-percent:0;mso-height-relative:margin" o:gfxdata="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" adj="21496" strokecolor="#505150 [3200]" strokeweight="2pt">
                 <v:stroke endarrow="block"/>
@@ -47913,7 +47941,7 @@
               </wp:anchor>
             </w:drawing>
           </mc:Choice>
-          <mc:Fallback xmlns:w16="http://schemas.microsoft.com/office/word/2018/wordml" xmlns:w16cid="http://schemas.microsoft.com/office/word/2016/wordml/cid" xmlns:w16cex="http://schemas.microsoft.com/office/word/2018/wordml/cex" xmlns:am3d="http://schemas.microsoft.com/office/drawing/2017/model3d" xmlns:aink="http://schemas.microsoft.com/office/drawing/2016/ink" xmlns:cx8="http://schemas.microsoft.com/office/drawing/2016/5/14/chartex" xmlns:cx7="http://schemas.microsoft.com/office/drawing/2016/5/13/chartex" xmlns:cx6="http://schemas.microsoft.com/office/drawing/2016/5/12/chartex" xmlns:cx5="http://schemas.microsoft.com/office/drawing/2016/5/11/chartex" xmlns:cx4="http://schemas.microsoft.com/office/drawing/2016/5/10/chartex" xmlns:cx3="http://schemas.microsoft.com/office/drawing/2016/5/9/chartex" xmlns:cx2="http://schemas.microsoft.com/office/drawing/2015/10/21/chartex">
+          <mc:Fallback xmlns:cx2="http://schemas.microsoft.com/office/drawing/2015/10/21/chartex" xmlns:cx3="http://schemas.microsoft.com/office/drawing/2016/5/9/chartex" xmlns:cx4="http://schemas.microsoft.com/office/drawing/2016/5/10/chartex" xmlns:cx5="http://schemas.microsoft.com/office/drawing/2016/5/11/chartex" xmlns:cx6="http://schemas.microsoft.com/office/drawing/2016/5/12/chartex" xmlns:cx7="http://schemas.microsoft.com/office/drawing/2016/5/13/chartex" xmlns:cx8="http://schemas.microsoft.com/office/drawing/2016/5/14/chartex" xmlns:aink="http://schemas.microsoft.com/office/drawing/2016/ink" xmlns:am3d="http://schemas.microsoft.com/office/drawing/2017/model3d" xmlns:w16cex="http://schemas.microsoft.com/office/word/2018/wordml/cex" xmlns:w16cid="http://schemas.microsoft.com/office/word/2016/wordml/cid" xmlns:w16="http://schemas.microsoft.com/office/word/2018/wordml">
             <w:pict>
               <v:shape w14:anchorId="6CEF6B28" id="Straight Arrow Connector 1054311654" o:spid="_x0000_s1026" type="#_x0000_t32" style="position:absolute;margin-left:239.85pt;margin-top:5.55pt;width:91.75pt;height:7.85pt;flip:y;z-index:251727872;visibility:visible;mso-wrap-style:square;mso-width-percent:0;mso-height-percent:0;mso-wrap-distance-left:9pt;mso-wrap-distance-top:0;mso-wrap-distance-right:9pt;mso-wrap-distance-bottom:0;mso-position-horizontal:absolute;mso-position-horizontal-relative:text;mso-position-vertical:absolute;mso-position-vertical-relative:text;mso-width-percent:0;mso-height-percent:0;mso-width-relative:margin;mso-height-relative:margin" o:gfxdata="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" strokecolor="#505150 [3200]" strokeweight="2pt">
                 <v:stroke endarrow="block"/>
@@ -48011,7 +48039,7 @@
               </wp:anchor>
             </w:drawing>
           </mc:Choice>
-          <mc:Fallback xmlns:w16="http://schemas.microsoft.com/office/word/2018/wordml" xmlns:w16cid="http://schemas.microsoft.com/office/word/2016/wordml/cid" xmlns:w16cex="http://schemas.microsoft.com/office/word/2018/wordml/cex" xmlns:am3d="http://schemas.microsoft.com/office/drawing/2017/model3d" xmlns:aink="http://schemas.microsoft.com/office/drawing/2016/ink" xmlns:cx8="http://schemas.microsoft.com/office/drawing/2016/5/14/chartex" xmlns:cx7="http://schemas.microsoft.com/office/drawing/2016/5/13/chartex" xmlns:cx6="http://schemas.microsoft.com/office/drawing/2016/5/12/chartex" xmlns:cx5="http://schemas.microsoft.com/office/drawing/2016/5/11/chartex" xmlns:cx4="http://schemas.microsoft.com/office/drawing/2016/5/10/chartex" xmlns:cx3="http://schemas.microsoft.com/office/drawing/2016/5/9/chartex" xmlns:cx2="http://schemas.microsoft.com/office/drawing/2015/10/21/chartex">
+          <mc:Fallback xmlns:cx2="http://schemas.microsoft.com/office/drawing/2015/10/21/chartex" xmlns:cx3="http://schemas.microsoft.com/office/drawing/2016/5/9/chartex" xmlns:cx4="http://schemas.microsoft.com/office/drawing/2016/5/10/chartex" xmlns:cx5="http://schemas.microsoft.com/office/drawing/2016/5/11/chartex" xmlns:cx6="http://schemas.microsoft.com/office/drawing/2016/5/12/chartex" xmlns:cx7="http://schemas.microsoft.com/office/drawing/2016/5/13/chartex" xmlns:cx8="http://schemas.microsoft.com/office/drawing/2016/5/14/chartex" xmlns:aink="http://schemas.microsoft.com/office/drawing/2016/ink" xmlns:am3d="http://schemas.microsoft.com/office/drawing/2017/model3d" xmlns:w16cex="http://schemas.microsoft.com/office/word/2018/wordml/cex" xmlns:w16cid="http://schemas.microsoft.com/office/word/2016/wordml/cid" xmlns:w16="http://schemas.microsoft.com/office/word/2018/wordml">
             <w:pict>
               <v:shape w14:anchorId="0A777786" id="Straight Arrow Connector 1054311668" o:spid="_x0000_s1026" type="#_x0000_t32" style="position:absolute;margin-left:64.45pt;margin-top:8.85pt;width:0;height:205.35pt;z-index:251734016;visibility:visible;mso-wrap-style:square;mso-width-percent:0;mso-height-percent:0;mso-wrap-distance-left:9pt;mso-wrap-distance-top:0;mso-wrap-distance-right:9pt;mso-wrap-distance-bottom:0;mso-position-horizontal:absolute;mso-position-horizontal-relative:text;mso-position-vertical:absolute;mso-position-vertical-relative:text;mso-width-percent:0;mso-height-percent:0;mso-width-relative:margin;mso-height-relative:margin" o:gfxdata="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" strokecolor="#505150 [3200]" strokeweight="2pt">
                 <v:stroke endarrow="block"/>
@@ -48203,7 +48231,7 @@
               </wp:anchor>
             </w:drawing>
           </mc:Choice>
-          <mc:Fallback xmlns:w16="http://schemas.microsoft.com/office/word/2018/wordml" xmlns:w16cid="http://schemas.microsoft.com/office/word/2016/wordml/cid" xmlns:w16cex="http://schemas.microsoft.com/office/word/2018/wordml/cex" xmlns:am3d="http://schemas.microsoft.com/office/drawing/2017/model3d" xmlns:aink="http://schemas.microsoft.com/office/drawing/2016/ink" xmlns:cx8="http://schemas.microsoft.com/office/drawing/2016/5/14/chartex" xmlns:cx7="http://schemas.microsoft.com/office/drawing/2016/5/13/chartex" xmlns:cx6="http://schemas.microsoft.com/office/drawing/2016/5/12/chartex" xmlns:cx5="http://schemas.microsoft.com/office/drawing/2016/5/11/chartex" xmlns:cx4="http://schemas.microsoft.com/office/drawing/2016/5/10/chartex" xmlns:cx3="http://schemas.microsoft.com/office/drawing/2016/5/9/chartex" xmlns:cx2="http://schemas.microsoft.com/office/drawing/2015/10/21/chartex">
+          <mc:Fallback xmlns:cx2="http://schemas.microsoft.com/office/drawing/2015/10/21/chartex" xmlns:cx3="http://schemas.microsoft.com/office/drawing/2016/5/9/chartex" xmlns:cx4="http://schemas.microsoft.com/office/drawing/2016/5/10/chartex" xmlns:cx5="http://schemas.microsoft.com/office/drawing/2016/5/11/chartex" xmlns:cx6="http://schemas.microsoft.com/office/drawing/2016/5/12/chartex" xmlns:cx7="http://schemas.microsoft.com/office/drawing/2016/5/13/chartex" xmlns:cx8="http://schemas.microsoft.com/office/drawing/2016/5/14/chartex" xmlns:aink="http://schemas.microsoft.com/office/drawing/2016/ink" xmlns:am3d="http://schemas.microsoft.com/office/drawing/2017/model3d" xmlns:w16cex="http://schemas.microsoft.com/office/word/2018/wordml/cex" xmlns:w16cid="http://schemas.microsoft.com/office/word/2016/wordml/cid" xmlns:w16="http://schemas.microsoft.com/office/word/2018/wordml">
             <w:pict>
               <v:shape w14:anchorId="48A1F430" id="Straight Arrow Connector 1054311655" o:spid="_x0000_s1026" type="#_x0000_t32" style="position:absolute;margin-left:176.4pt;margin-top:6.15pt;width:3.6pt;height:31.15pt;flip:x;z-index:251722752;visibility:visible;mso-wrap-style:square;mso-width-percent:0;mso-height-percent:0;mso-wrap-distance-left:9pt;mso-wrap-distance-top:0;mso-wrap-distance-right:9pt;mso-wrap-distance-bottom:0;mso-position-horizontal:absolute;mso-position-horizontal-relative:text;mso-position-vertical:absolute;mso-position-vertical-relative:text;mso-width-percent:0;mso-height-percent:0;mso-width-relative:margin;mso-height-relative:margin" o:gfxdata="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" strokecolor="#505150 [3200]" strokeweight="2pt">
                 <v:stroke endarrow="block"/>
@@ -48424,7 +48452,7 @@
               </wp:anchor>
             </w:drawing>
           </mc:Choice>
-          <mc:Fallback xmlns:w16="http://schemas.microsoft.com/office/word/2018/wordml" xmlns:w16cid="http://schemas.microsoft.com/office/word/2016/wordml/cid" xmlns:w16cex="http://schemas.microsoft.com/office/word/2018/wordml/cex" xmlns:am3d="http://schemas.microsoft.com/office/drawing/2017/model3d" xmlns:aink="http://schemas.microsoft.com/office/drawing/2016/ink" xmlns:cx8="http://schemas.microsoft.com/office/drawing/2016/5/14/chartex" xmlns:cx7="http://schemas.microsoft.com/office/drawing/2016/5/13/chartex" xmlns:cx6="http://schemas.microsoft.com/office/drawing/2016/5/12/chartex" xmlns:cx5="http://schemas.microsoft.com/office/drawing/2016/5/11/chartex" xmlns:cx4="http://schemas.microsoft.com/office/drawing/2016/5/10/chartex" xmlns:cx3="http://schemas.microsoft.com/office/drawing/2016/5/9/chartex" xmlns:cx2="http://schemas.microsoft.com/office/drawing/2015/10/21/chartex">
+          <mc:Fallback xmlns:cx2="http://schemas.microsoft.com/office/drawing/2015/10/21/chartex" xmlns:cx3="http://schemas.microsoft.com/office/drawing/2016/5/9/chartex" xmlns:cx4="http://schemas.microsoft.com/office/drawing/2016/5/10/chartex" xmlns:cx5="http://schemas.microsoft.com/office/drawing/2016/5/11/chartex" xmlns:cx6="http://schemas.microsoft.com/office/drawing/2016/5/12/chartex" xmlns:cx7="http://schemas.microsoft.com/office/drawing/2016/5/13/chartex" xmlns:cx8="http://schemas.microsoft.com/office/drawing/2016/5/14/chartex" xmlns:aink="http://schemas.microsoft.com/office/drawing/2016/ink" xmlns:am3d="http://schemas.microsoft.com/office/drawing/2017/model3d" xmlns:w16cex="http://schemas.microsoft.com/office/word/2018/wordml/cex" xmlns:w16cid="http://schemas.microsoft.com/office/word/2016/wordml/cid" xmlns:w16="http://schemas.microsoft.com/office/word/2018/wordml">
             <w:pict>
               <v:shape w14:anchorId="7B3BE5D4" id="Straight Arrow Connector 1054311669" o:spid="_x0000_s1026" type="#_x0000_t32" style="position:absolute;margin-left:174.1pt;margin-top:1.05pt;width:0;height:33.6pt;z-index:251736064;visibility:visible;mso-wrap-style:square;mso-width-percent:0;mso-height-percent:0;mso-wrap-distance-left:9pt;mso-wrap-distance-top:0;mso-wrap-distance-right:9pt;mso-wrap-distance-bottom:0;mso-position-horizontal:absolute;mso-position-horizontal-relative:text;mso-position-vertical:absolute;mso-position-vertical-relative:text;mso-width-percent:0;mso-height-percent:0;mso-width-relative:margin;mso-height-relative:margin" o:gfxdata="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" strokecolor="#505150 [3200]" strokeweight="2pt">
                 <v:stroke endarrow="block"/>
@@ -48744,7 +48772,7 @@
               </wp:anchor>
             </w:drawing>
           </mc:Choice>
-          <mc:Fallback xmlns:w16="http://schemas.microsoft.com/office/word/2018/wordml" xmlns:w16cid="http://schemas.microsoft.com/office/word/2016/wordml/cid" xmlns:w16cex="http://schemas.microsoft.com/office/word/2018/wordml/cex" xmlns:am3d="http://schemas.microsoft.com/office/drawing/2017/model3d" xmlns:aink="http://schemas.microsoft.com/office/drawing/2016/ink" xmlns:cx8="http://schemas.microsoft.com/office/drawing/2016/5/14/chartex" xmlns:cx7="http://schemas.microsoft.com/office/drawing/2016/5/13/chartex" xmlns:cx6="http://schemas.microsoft.com/office/drawing/2016/5/12/chartex" xmlns:cx5="http://schemas.microsoft.com/office/drawing/2016/5/11/chartex" xmlns:cx4="http://schemas.microsoft.com/office/drawing/2016/5/10/chartex" xmlns:cx3="http://schemas.microsoft.com/office/drawing/2016/5/9/chartex" xmlns:cx2="http://schemas.microsoft.com/office/drawing/2015/10/21/chartex">
+          <mc:Fallback xmlns:cx2="http://schemas.microsoft.com/office/drawing/2015/10/21/chartex" xmlns:cx3="http://schemas.microsoft.com/office/drawing/2016/5/9/chartex" xmlns:cx4="http://schemas.microsoft.com/office/drawing/2016/5/10/chartex" xmlns:cx5="http://schemas.microsoft.com/office/drawing/2016/5/11/chartex" xmlns:cx6="http://schemas.microsoft.com/office/drawing/2016/5/12/chartex" xmlns:cx7="http://schemas.microsoft.com/office/drawing/2016/5/13/chartex" xmlns:cx8="http://schemas.microsoft.com/office/drawing/2016/5/14/chartex" xmlns:aink="http://schemas.microsoft.com/office/drawing/2016/ink" xmlns:am3d="http://schemas.microsoft.com/office/drawing/2017/model3d" xmlns:w16cex="http://schemas.microsoft.com/office/word/2018/wordml/cex" xmlns:w16cid="http://schemas.microsoft.com/office/word/2016/wordml/cid" xmlns:w16="http://schemas.microsoft.com/office/word/2018/wordml">
             <w:pict>
               <v:shape w14:anchorId="6F789BCE" id="Straight Arrow Connector 1054311670" o:spid="_x0000_s1026" type="#_x0000_t32" style="position:absolute;margin-left:164.85pt;margin-top:6.65pt;width:3.75pt;height:27.5pt;flip:x;z-index:251738112;visibility:visible;mso-wrap-style:square;mso-width-percent:0;mso-height-percent:0;mso-wrap-distance-left:9pt;mso-wrap-distance-top:0;mso-wrap-distance-right:9pt;mso-wrap-distance-bottom:0;mso-position-horizontal:absolute;mso-position-horizontal-relative:text;mso-position-vertical:absolute;mso-position-vertical-relative:text;mso-width-percent:0;mso-height-percent:0;mso-width-relative:margin;mso-height-relative:margin" o:gfxdata="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" strokecolor="#505150 [3200]" strokeweight="2pt">
                 <v:stroke endarrow="block"/>
@@ -48941,7 +48969,7 @@
               </wp:anchor>
             </w:drawing>
           </mc:Choice>
-          <mc:Fallback xmlns:w16="http://schemas.microsoft.com/office/word/2018/wordml" xmlns:w16cid="http://schemas.microsoft.com/office/word/2016/wordml/cid" xmlns:w16cex="http://schemas.microsoft.com/office/word/2018/wordml/cex" xmlns:am3d="http://schemas.microsoft.com/office/drawing/2017/model3d" xmlns:aink="http://schemas.microsoft.com/office/drawing/2016/ink" xmlns:cx8="http://schemas.microsoft.com/office/drawing/2016/5/14/chartex" xmlns:cx7="http://schemas.microsoft.com/office/drawing/2016/5/13/chartex" xmlns:cx6="http://schemas.microsoft.com/office/drawing/2016/5/12/chartex" xmlns:cx5="http://schemas.microsoft.com/office/drawing/2016/5/11/chartex" xmlns:cx4="http://schemas.microsoft.com/office/drawing/2016/5/10/chartex" xmlns:cx3="http://schemas.microsoft.com/office/drawing/2016/5/9/chartex" xmlns:cx2="http://schemas.microsoft.com/office/drawing/2015/10/21/chartex">
+          <mc:Fallback xmlns:cx2="http://schemas.microsoft.com/office/drawing/2015/10/21/chartex" xmlns:cx3="http://schemas.microsoft.com/office/drawing/2016/5/9/chartex" xmlns:cx4="http://schemas.microsoft.com/office/drawing/2016/5/10/chartex" xmlns:cx5="http://schemas.microsoft.com/office/drawing/2016/5/11/chartex" xmlns:cx6="http://schemas.microsoft.com/office/drawing/2016/5/12/chartex" xmlns:cx7="http://schemas.microsoft.com/office/drawing/2016/5/13/chartex" xmlns:cx8="http://schemas.microsoft.com/office/drawing/2016/5/14/chartex" xmlns:aink="http://schemas.microsoft.com/office/drawing/2016/ink" xmlns:am3d="http://schemas.microsoft.com/office/drawing/2017/model3d" xmlns:w16cex="http://schemas.microsoft.com/office/word/2018/wordml/cex" xmlns:w16cid="http://schemas.microsoft.com/office/word/2016/wordml/cid" xmlns:w16="http://schemas.microsoft.com/office/word/2018/wordml">
             <w:pict>
               <v:shape w14:anchorId="1BE730AB" id="Straight Arrow Connector 1054311671" o:spid="_x0000_s1026" type="#_x0000_t32" style="position:absolute;margin-left:114pt;margin-top:9.3pt;width:43pt;height:22pt;flip:x;z-index:251740160;visibility:visible;mso-wrap-style:square;mso-width-percent:0;mso-height-percent:0;mso-wrap-distance-left:9pt;mso-wrap-distance-top:0;mso-wrap-distance-right:9pt;mso-wrap-distance-bottom:0;mso-position-horizontal:absolute;mso-position-horizontal-relative:text;mso-position-vertical:absolute;mso-position-vertical-relative:text;mso-width-percent:0;mso-height-percent:0;mso-width-relative:margin;mso-height-relative:margin" o:gfxdata="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" strokecolor="#505150 [3200]" strokeweight="2pt">
                 <v:stroke endarrow="block"/>
@@ -49023,7 +49051,7 @@
               </wp:anchor>
             </w:drawing>
           </mc:Choice>
-          <mc:Fallback xmlns:w16="http://schemas.microsoft.com/office/word/2018/wordml" xmlns:w16cid="http://schemas.microsoft.com/office/word/2016/wordml/cid" xmlns:w16cex="http://schemas.microsoft.com/office/word/2018/wordml/cex" xmlns:am3d="http://schemas.microsoft.com/office/drawing/2017/model3d" xmlns:aink="http://schemas.microsoft.com/office/drawing/2016/ink" xmlns:cx8="http://schemas.microsoft.com/office/drawing/2016/5/14/chartex" xmlns:cx7="http://schemas.microsoft.com/office/drawing/2016/5/13/chartex" xmlns:cx6="http://schemas.microsoft.com/office/drawing/2016/5/12/chartex" xmlns:cx5="http://schemas.microsoft.com/office/drawing/2016/5/11/chartex" xmlns:cx4="http://schemas.microsoft.com/office/drawing/2016/5/10/chartex" xmlns:cx3="http://schemas.microsoft.com/office/drawing/2016/5/9/chartex" xmlns:cx2="http://schemas.microsoft.com/office/drawing/2015/10/21/chartex">
+          <mc:Fallback xmlns:cx2="http://schemas.microsoft.com/office/drawing/2015/10/21/chartex" xmlns:cx3="http://schemas.microsoft.com/office/drawing/2016/5/9/chartex" xmlns:cx4="http://schemas.microsoft.com/office/drawing/2016/5/10/chartex" xmlns:cx5="http://schemas.microsoft.com/office/drawing/2016/5/11/chartex" xmlns:cx6="http://schemas.microsoft.com/office/drawing/2016/5/12/chartex" xmlns:cx7="http://schemas.microsoft.com/office/drawing/2016/5/13/chartex" xmlns:cx8="http://schemas.microsoft.com/office/drawing/2016/5/14/chartex" xmlns:aink="http://schemas.microsoft.com/office/drawing/2016/ink" xmlns:am3d="http://schemas.microsoft.com/office/drawing/2017/model3d" xmlns:w16cex="http://schemas.microsoft.com/office/word/2018/wordml/cex" xmlns:w16cid="http://schemas.microsoft.com/office/word/2016/wordml/cid" xmlns:w16="http://schemas.microsoft.com/office/word/2018/wordml">
             <w:pict>
               <v:shape w14:anchorId="0320539D" id="Straight Arrow Connector 1054311677" o:spid="_x0000_s1026" type="#_x0000_t32" style="position:absolute;margin-left:57.15pt;margin-top:56.3pt;width:4pt;height:57.05pt;z-index:251752448;visibility:visible;mso-wrap-style:square;mso-width-percent:0;mso-height-percent:0;mso-wrap-distance-left:9pt;mso-wrap-distance-top:0;mso-wrap-distance-right:9pt;mso-wrap-distance-bottom:0;mso-position-horizontal:absolute;mso-position-horizontal-relative:text;mso-position-vertical:absolute;mso-position-vertical-relative:text;mso-width-percent:0;mso-height-percent:0;mso-width-relative:margin;mso-height-relative:margin" o:gfxdata="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" strokecolor="#505150 [3200]" strokeweight="2pt">
                 <v:stroke endarrow="block"/>
@@ -49097,7 +49125,7 @@
               </wp:anchor>
             </w:drawing>
           </mc:Choice>
-          <mc:Fallback xmlns:w16="http://schemas.microsoft.com/office/word/2018/wordml" xmlns:w16cid="http://schemas.microsoft.com/office/word/2016/wordml/cid" xmlns:w16cex="http://schemas.microsoft.com/office/word/2018/wordml/cex" xmlns:am3d="http://schemas.microsoft.com/office/drawing/2017/model3d" xmlns:aink="http://schemas.microsoft.com/office/drawing/2016/ink" xmlns:cx8="http://schemas.microsoft.com/office/drawing/2016/5/14/chartex" xmlns:cx7="http://schemas.microsoft.com/office/drawing/2016/5/13/chartex" xmlns:cx6="http://schemas.microsoft.com/office/drawing/2016/5/12/chartex" xmlns:cx5="http://schemas.microsoft.com/office/drawing/2016/5/11/chartex" xmlns:cx4="http://schemas.microsoft.com/office/drawing/2016/5/10/chartex" xmlns:cx3="http://schemas.microsoft.com/office/drawing/2016/5/9/chartex" xmlns:cx2="http://schemas.microsoft.com/office/drawing/2015/10/21/chartex">
+          <mc:Fallback xmlns:cx2="http://schemas.microsoft.com/office/drawing/2015/10/21/chartex" xmlns:cx3="http://schemas.microsoft.com/office/drawing/2016/5/9/chartex" xmlns:cx4="http://schemas.microsoft.com/office/drawing/2016/5/10/chartex" xmlns:cx5="http://schemas.microsoft.com/office/drawing/2016/5/11/chartex" xmlns:cx6="http://schemas.microsoft.com/office/drawing/2016/5/12/chartex" xmlns:cx7="http://schemas.microsoft.com/office/drawing/2016/5/13/chartex" xmlns:cx8="http://schemas.microsoft.com/office/drawing/2016/5/14/chartex" xmlns:aink="http://schemas.microsoft.com/office/drawing/2016/ink" xmlns:am3d="http://schemas.microsoft.com/office/drawing/2017/model3d" xmlns:w16cex="http://schemas.microsoft.com/office/word/2018/wordml/cex" xmlns:w16cid="http://schemas.microsoft.com/office/word/2016/wordml/cid" xmlns:w16="http://schemas.microsoft.com/office/word/2018/wordml">
             <w:pict>
               <v:shape w14:anchorId="79160216" id="Straight Arrow Connector 1054311678" o:spid="_x0000_s1026" type="#_x0000_t32" style="position:absolute;margin-left:87.7pt;margin-top:71.3pt;width:38.95pt;height:42pt;flip:x;z-index:251754496;visibility:visible;mso-wrap-style:square;mso-width-percent:0;mso-height-percent:0;mso-wrap-distance-left:9pt;mso-wrap-distance-top:0;mso-wrap-distance-right:9pt;mso-wrap-distance-bottom:0;mso-position-horizontal:absolute;mso-position-horizontal-relative:text;mso-position-vertical:absolute;mso-position-vertical-relative:text;mso-width-percent:0;mso-height-percent:0;mso-width-relative:margin;mso-height-relative:margin" o:gfxdata="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" strokecolor="#505150 [3200]" strokeweight="2pt">
                 <v:stroke endarrow="block"/>
@@ -49369,7 +49397,7 @@
               </wp:anchor>
             </w:drawing>
           </mc:Choice>
-          <mc:Fallback xmlns:w16="http://schemas.microsoft.com/office/word/2018/wordml" xmlns:w16cid="http://schemas.microsoft.com/office/word/2016/wordml/cid" xmlns:w16cex="http://schemas.microsoft.com/office/word/2018/wordml/cex" xmlns:am3d="http://schemas.microsoft.com/office/drawing/2017/model3d" xmlns:aink="http://schemas.microsoft.com/office/drawing/2016/ink" xmlns:cx8="http://schemas.microsoft.com/office/drawing/2016/5/14/chartex" xmlns:cx7="http://schemas.microsoft.com/office/drawing/2016/5/13/chartex" xmlns:cx6="http://schemas.microsoft.com/office/drawing/2016/5/12/chartex" xmlns:cx5="http://schemas.microsoft.com/office/drawing/2016/5/11/chartex" xmlns:cx4="http://schemas.microsoft.com/office/drawing/2016/5/10/chartex" xmlns:cx3="http://schemas.microsoft.com/office/drawing/2016/5/9/chartex" xmlns:cx2="http://schemas.microsoft.com/office/drawing/2015/10/21/chartex">
+          <mc:Fallback xmlns:cx2="http://schemas.microsoft.com/office/drawing/2015/10/21/chartex" xmlns:cx3="http://schemas.microsoft.com/office/drawing/2016/5/9/chartex" xmlns:cx4="http://schemas.microsoft.com/office/drawing/2016/5/10/chartex" xmlns:cx5="http://schemas.microsoft.com/office/drawing/2016/5/11/chartex" xmlns:cx6="http://schemas.microsoft.com/office/drawing/2016/5/12/chartex" xmlns:cx7="http://schemas.microsoft.com/office/drawing/2016/5/13/chartex" xmlns:cx8="http://schemas.microsoft.com/office/drawing/2016/5/14/chartex" xmlns:aink="http://schemas.microsoft.com/office/drawing/2016/ink" xmlns:am3d="http://schemas.microsoft.com/office/drawing/2017/model3d" xmlns:w16cex="http://schemas.microsoft.com/office/word/2018/wordml/cex" xmlns:w16cid="http://schemas.microsoft.com/office/word/2016/wordml/cid" xmlns:w16="http://schemas.microsoft.com/office/word/2018/wordml">
             <w:pict>
               <v:shape w14:anchorId="7480A440" id="Straight Arrow Connector 1054311674" o:spid="_x0000_s1026" type="#_x0000_t32" style="position:absolute;margin-left:294.75pt;margin-top:14.35pt;width:3.6pt;height:35.55pt;z-index:251746304;visibility:visible;mso-wrap-style:square;mso-width-percent:0;mso-height-percent:0;mso-wrap-distance-left:9pt;mso-wrap-distance-top:0;mso-wrap-distance-right:9pt;mso-wrap-distance-bottom:0;mso-position-horizontal:absolute;mso-position-horizontal-relative:text;mso-position-vertical:absolute;mso-position-vertical-relative:text;mso-width-percent:0;mso-height-percent:0;mso-width-relative:margin;mso-height-relative:margin" o:gfxdata="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" strokecolor="#505150 [3200]" strokeweight="2pt">
                 <v:stroke endarrow="block"/>
@@ -49443,7 +49471,7 @@
               </wp:anchor>
             </w:drawing>
           </mc:Choice>
-          <mc:Fallback xmlns:w16="http://schemas.microsoft.com/office/word/2018/wordml" xmlns:w16cid="http://schemas.microsoft.com/office/word/2016/wordml/cid" xmlns:w16cex="http://schemas.microsoft.com/office/word/2018/wordml/cex" xmlns:am3d="http://schemas.microsoft.com/office/drawing/2017/model3d" xmlns:aink="http://schemas.microsoft.com/office/drawing/2016/ink" xmlns:cx8="http://schemas.microsoft.com/office/drawing/2016/5/14/chartex" xmlns:cx7="http://schemas.microsoft.com/office/drawing/2016/5/13/chartex" xmlns:cx6="http://schemas.microsoft.com/office/drawing/2016/5/12/chartex" xmlns:cx5="http://schemas.microsoft.com/office/drawing/2016/5/11/chartex" xmlns:cx4="http://schemas.microsoft.com/office/drawing/2016/5/10/chartex" xmlns:cx3="http://schemas.microsoft.com/office/drawing/2016/5/9/chartex" xmlns:cx2="http://schemas.microsoft.com/office/drawing/2015/10/21/chartex">
+          <mc:Fallback xmlns:cx2="http://schemas.microsoft.com/office/drawing/2015/10/21/chartex" xmlns:cx3="http://schemas.microsoft.com/office/drawing/2016/5/9/chartex" xmlns:cx4="http://schemas.microsoft.com/office/drawing/2016/5/10/chartex" xmlns:cx5="http://schemas.microsoft.com/office/drawing/2016/5/11/chartex" xmlns:cx6="http://schemas.microsoft.com/office/drawing/2016/5/12/chartex" xmlns:cx7="http://schemas.microsoft.com/office/drawing/2016/5/13/chartex" xmlns:cx8="http://schemas.microsoft.com/office/drawing/2016/5/14/chartex" xmlns:aink="http://schemas.microsoft.com/office/drawing/2016/ink" xmlns:am3d="http://schemas.microsoft.com/office/drawing/2017/model3d" xmlns:w16cex="http://schemas.microsoft.com/office/word/2018/wordml/cex" xmlns:w16cid="http://schemas.microsoft.com/office/word/2016/wordml/cid" xmlns:w16="http://schemas.microsoft.com/office/word/2018/wordml">
             <w:pict>
               <v:shape w14:anchorId="52ACF2B8" id="Straight Arrow Connector 1054311673" o:spid="_x0000_s1026" type="#_x0000_t32" style="position:absolute;margin-left:223.4pt;margin-top:33.3pt;width:30.65pt;height:35.45pt;z-index:251744256;visibility:visible;mso-wrap-style:square;mso-width-percent:0;mso-height-percent:0;mso-wrap-distance-left:9pt;mso-wrap-distance-top:0;mso-wrap-distance-right:9pt;mso-wrap-distance-bottom:0;mso-position-horizontal:absolute;mso-position-horizontal-relative:text;mso-position-vertical:absolute;mso-position-vertical-relative:text;mso-width-percent:0;mso-height-percent:0;mso-width-relative:margin;mso-height-relative:margin" o:gfxdata="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" strokecolor="#505150 [3200]" strokeweight="2pt">
                 <v:stroke endarrow="block"/>
@@ -52316,7 +52344,7 @@
           <w:rPr>
             <w:noProof/>
           </w:rPr>
-          <w:t>16</w:t>
+          <w:t>40</w:t>
         </w:r>
         <w:r>
           <w:rPr>
@@ -62219,6 +62247,27 @@
 
 <file path=customXml/item2.xml><?xml version="1.0" encoding="utf-8"?>
 <?mso-contentType ?>
+<FormTemplates xmlns="http://schemas.microsoft.com/sharepoint/v3/contenttype/forms">
+  <Display>DocumentLibraryForm</Display>
+  <Edit>DocumentLibraryForm</Edit>
+  <New>DocumentLibraryForm</New>
+</FormTemplates>
+</file>
+
+<file path=customXml/item3.xml><?xml version="1.0" encoding="utf-8"?>
+<p:properties xmlns:p="http://schemas.microsoft.com/office/2006/metadata/properties" xmlns:xsi="http://www.w3.org/2001/XMLSchema-instance" xmlns:pc="http://schemas.microsoft.com/office/infopath/2007/PartnerControls">
+  <documentManagement>
+    <_dlc_DocId xmlns="51adfe52-6b67-47fa-a4b8-d920c8b69b06">3J5YSHVNQAZM-1106575984-237</_dlc_DocId>
+    <_dlc_DocIdUrl xmlns="51adfe52-6b67-47fa-a4b8-d920c8b69b06">
+      <Url>https://mn365.sharepoint.com/sites/MDE/IT/ASDCS/_layouts/15/DocIdRedir.aspx?ID=3J5YSHVNQAZM-1106575984-237</Url>
+      <Description>3J5YSHVNQAZM-1106575984-237</Description>
+    </_dlc_DocIdUrl>
+  </documentManagement>
+</p:properties>
+</file>
+
+<file path=customXml/item4.xml><?xml version="1.0" encoding="utf-8"?>
+<?mso-contentType ?>
 <spe:Receivers xmlns:spe="http://schemas.microsoft.com/sharepoint/events">
   <Receiver>
     <Name>Document ID Generator</Name>
@@ -62267,27 +62316,6 @@
 </spe:Receivers>
 </file>
 
-<file path=customXml/item3.xml><?xml version="1.0" encoding="utf-8"?>
-<p:properties xmlns:p="http://schemas.microsoft.com/office/2006/metadata/properties" xmlns:xsi="http://www.w3.org/2001/XMLSchema-instance" xmlns:pc="http://schemas.microsoft.com/office/infopath/2007/PartnerControls">
-  <documentManagement>
-    <_dlc_DocId xmlns="51adfe52-6b67-47fa-a4b8-d920c8b69b06">3J5YSHVNQAZM-1106575984-237</_dlc_DocId>
-    <_dlc_DocIdUrl xmlns="51adfe52-6b67-47fa-a4b8-d920c8b69b06">
-      <Url>https://mn365.sharepoint.com/sites/MDE/IT/ASDCS/_layouts/15/DocIdRedir.aspx?ID=3J5YSHVNQAZM-1106575984-237</Url>
-      <Description>3J5YSHVNQAZM-1106575984-237</Description>
-    </_dlc_DocIdUrl>
-  </documentManagement>
-</p:properties>
-</file>
-
-<file path=customXml/item4.xml><?xml version="1.0" encoding="utf-8"?>
-<?mso-contentType ?>
-<FormTemplates xmlns="http://schemas.microsoft.com/sharepoint/v3/contenttype/forms">
-  <Display>DocumentLibraryForm</Display>
-  <Edit>DocumentLibraryForm</Edit>
-  <New>DocumentLibraryForm</New>
-</FormTemplates>
-</file>
-
 <file path=customXml/item5.xml><?xml version="1.0" encoding="utf-8"?>
 <b:Sources xmlns:b="http://schemas.openxmlformats.org/officeDocument/2006/bibliography" xmlns="http://schemas.openxmlformats.org/officeDocument/2006/bibliography" SelectedStyle="\APASixthEditionOfficeOnline.xsl" StyleName="APA" Version="6"/>
 </file>
@@ -62313,9 +62341,9 @@
 </file>
 
 <file path=customXml/itemProps2.xml><?xml version="1.0" encoding="utf-8"?>
-<ds:datastoreItem xmlns:ds="http://schemas.openxmlformats.org/officeDocument/2006/customXml" ds:itemID="{0B4AAE1F-354C-4079-84CF-4DBB708D2142}">
+<ds:datastoreItem xmlns:ds="http://schemas.openxmlformats.org/officeDocument/2006/customXml" ds:itemID="{99F7B3F0-EC91-4759-92DC-3CEC55588465}">
   <ds:schemaRefs>
-    <ds:schemaRef ds:uri="http://schemas.microsoft.com/sharepoint/events"/>
+    <ds:schemaRef ds:uri="http://schemas.microsoft.com/sharepoint/v3/contenttype/forms"/>
   </ds:schemaRefs>
 </ds:datastoreItem>
 </file>
@@ -62331,15 +62359,15 @@
 </file>
 
 <file path=customXml/itemProps4.xml><?xml version="1.0" encoding="utf-8"?>
-<ds:datastoreItem xmlns:ds="http://schemas.openxmlformats.org/officeDocument/2006/customXml" ds:itemID="{99F7B3F0-EC91-4759-92DC-3CEC55588465}">
+<ds:datastoreItem xmlns:ds="http://schemas.openxmlformats.org/officeDocument/2006/customXml" ds:itemID="{0B4AAE1F-354C-4079-84CF-4DBB708D2142}">
   <ds:schemaRefs>
-    <ds:schemaRef ds:uri="http://schemas.microsoft.com/sharepoint/v3/contenttype/forms"/>
+    <ds:schemaRef ds:uri="http://schemas.microsoft.com/sharepoint/events"/>
   </ds:schemaRefs>
 </ds:datastoreItem>
 </file>
 
 <file path=customXml/itemProps5.xml><?xml version="1.0" encoding="utf-8"?>
-<ds:datastoreItem xmlns:ds="http://schemas.openxmlformats.org/officeDocument/2006/customXml" ds:itemID="{4A64BE23-8FA2-49B1-8171-F7A52765BA4E}">
+<ds:datastoreItem xmlns:ds="http://schemas.openxmlformats.org/officeDocument/2006/customXml" ds:itemID="{A83E39B3-408A-4DC4-8A3B-259A04CE5B1D}">
   <ds:schemaRefs>
     <ds:schemaRef ds:uri="http://schemas.openxmlformats.org/officeDocument/2006/bibliography"/>
   </ds:schemaRefs>

</xml_diff>

<commit_message>
update SDK link and courseLevelCharacteristic code
</commit_message>
<xml_diff>
--- a/2021-22 MDE Ed-Fi Documentation/2021-22 SIS Vendor and District Test Plan.docx
+++ b/2021-22 MDE Ed-Fi Documentation/2021-22 SIS Vendor and District Test Plan.docx
@@ -10098,7 +10098,7 @@
               </wp:anchor>
             </w:drawing>
           </mc:Choice>
-          <mc:Fallback xmlns:cx2="http://schemas.microsoft.com/office/drawing/2015/10/21/chartex" xmlns:cx3="http://schemas.microsoft.com/office/drawing/2016/5/9/chartex" xmlns:cx4="http://schemas.microsoft.com/office/drawing/2016/5/10/chartex" xmlns:cx5="http://schemas.microsoft.com/office/drawing/2016/5/11/chartex" xmlns:cx6="http://schemas.microsoft.com/office/drawing/2016/5/12/chartex" xmlns:cx7="http://schemas.microsoft.com/office/drawing/2016/5/13/chartex" xmlns:cx8="http://schemas.microsoft.com/office/drawing/2016/5/14/chartex" xmlns:aink="http://schemas.microsoft.com/office/drawing/2016/ink" xmlns:am3d="http://schemas.microsoft.com/office/drawing/2017/model3d" xmlns:w16cex="http://schemas.microsoft.com/office/word/2018/wordml/cex" xmlns:w16cid="http://schemas.microsoft.com/office/word/2016/wordml/cid" xmlns:w16="http://schemas.microsoft.com/office/word/2018/wordml">
+          <mc:Fallback xmlns:w16="http://schemas.microsoft.com/office/word/2018/wordml" xmlns:w16cid="http://schemas.microsoft.com/office/word/2016/wordml/cid" xmlns:w16cex="http://schemas.microsoft.com/office/word/2018/wordml/cex" xmlns:am3d="http://schemas.microsoft.com/office/drawing/2017/model3d" xmlns:aink="http://schemas.microsoft.com/office/drawing/2016/ink" xmlns:cx8="http://schemas.microsoft.com/office/drawing/2016/5/14/chartex" xmlns:cx7="http://schemas.microsoft.com/office/drawing/2016/5/13/chartex" xmlns:cx6="http://schemas.microsoft.com/office/drawing/2016/5/12/chartex" xmlns:cx5="http://schemas.microsoft.com/office/drawing/2016/5/11/chartex" xmlns:cx4="http://schemas.microsoft.com/office/drawing/2016/5/10/chartex" xmlns:cx3="http://schemas.microsoft.com/office/drawing/2016/5/9/chartex" xmlns:cx2="http://schemas.microsoft.com/office/drawing/2015/10/21/chartex">
             <w:pict>
               <v:shapetype w14:anchorId="5AA9C00D" id="_x0000_t32" coordsize="21600,21600" o:spt="32" o:oned="t" path="m,l21600,21600e" filled="f">
                 <v:path arrowok="t" fillok="f" o:connecttype="none"/>
@@ -10250,7 +10250,7 @@
               </wp:anchor>
             </w:drawing>
           </mc:Choice>
-          <mc:Fallback xmlns:cx2="http://schemas.microsoft.com/office/drawing/2015/10/21/chartex" xmlns:cx3="http://schemas.microsoft.com/office/drawing/2016/5/9/chartex" xmlns:cx4="http://schemas.microsoft.com/office/drawing/2016/5/10/chartex" xmlns:cx5="http://schemas.microsoft.com/office/drawing/2016/5/11/chartex" xmlns:cx6="http://schemas.microsoft.com/office/drawing/2016/5/12/chartex" xmlns:cx7="http://schemas.microsoft.com/office/drawing/2016/5/13/chartex" xmlns:cx8="http://schemas.microsoft.com/office/drawing/2016/5/14/chartex" xmlns:aink="http://schemas.microsoft.com/office/drawing/2016/ink" xmlns:am3d="http://schemas.microsoft.com/office/drawing/2017/model3d" xmlns:w16cex="http://schemas.microsoft.com/office/word/2018/wordml/cex" xmlns:w16cid="http://schemas.microsoft.com/office/word/2016/wordml/cid" xmlns:w16="http://schemas.microsoft.com/office/word/2018/wordml">
+          <mc:Fallback xmlns:w16="http://schemas.microsoft.com/office/word/2018/wordml" xmlns:w16cid="http://schemas.microsoft.com/office/word/2016/wordml/cid" xmlns:w16cex="http://schemas.microsoft.com/office/word/2018/wordml/cex" xmlns:am3d="http://schemas.microsoft.com/office/drawing/2017/model3d" xmlns:aink="http://schemas.microsoft.com/office/drawing/2016/ink" xmlns:cx8="http://schemas.microsoft.com/office/drawing/2016/5/14/chartex" xmlns:cx7="http://schemas.microsoft.com/office/drawing/2016/5/13/chartex" xmlns:cx6="http://schemas.microsoft.com/office/drawing/2016/5/12/chartex" xmlns:cx5="http://schemas.microsoft.com/office/drawing/2016/5/11/chartex" xmlns:cx4="http://schemas.microsoft.com/office/drawing/2016/5/10/chartex" xmlns:cx3="http://schemas.microsoft.com/office/drawing/2016/5/9/chartex" xmlns:cx2="http://schemas.microsoft.com/office/drawing/2015/10/21/chartex">
             <w:pict>
               <v:rect w14:anchorId="18239118" id="Rectangle 8" o:spid="_x0000_s1026" style="position:absolute;margin-left:123pt;margin-top:58pt;width:32.3pt;height:8.65pt;z-index:251662336;visibility:visible;mso-wrap-style:square;mso-wrap-distance-left:9pt;mso-wrap-distance-top:0;mso-wrap-distance-right:9pt;mso-wrap-distance-bottom:0;mso-position-horizontal:absolute;mso-position-horizontal-relative:text;mso-position-vertical:absolute;mso-position-vertical-relative:text;v-text-anchor:middle" o:gfxdata="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" filled="f" strokecolor="red" strokeweight="2pt"/>
             </w:pict>
@@ -10393,7 +10393,7 @@
               </wp:anchor>
             </w:drawing>
           </mc:Choice>
-          <mc:Fallback xmlns:cx2="http://schemas.microsoft.com/office/drawing/2015/10/21/chartex" xmlns:cx3="http://schemas.microsoft.com/office/drawing/2016/5/9/chartex" xmlns:cx4="http://schemas.microsoft.com/office/drawing/2016/5/10/chartex" xmlns:cx5="http://schemas.microsoft.com/office/drawing/2016/5/11/chartex" xmlns:cx6="http://schemas.microsoft.com/office/drawing/2016/5/12/chartex" xmlns:cx7="http://schemas.microsoft.com/office/drawing/2016/5/13/chartex" xmlns:cx8="http://schemas.microsoft.com/office/drawing/2016/5/14/chartex" xmlns:aink="http://schemas.microsoft.com/office/drawing/2016/ink" xmlns:am3d="http://schemas.microsoft.com/office/drawing/2017/model3d" xmlns:w16cex="http://schemas.microsoft.com/office/word/2018/wordml/cex" xmlns:w16cid="http://schemas.microsoft.com/office/word/2016/wordml/cid" xmlns:w16="http://schemas.microsoft.com/office/word/2018/wordml">
+          <mc:Fallback xmlns:w16="http://schemas.microsoft.com/office/word/2018/wordml" xmlns:w16cid="http://schemas.microsoft.com/office/word/2016/wordml/cid" xmlns:w16cex="http://schemas.microsoft.com/office/word/2018/wordml/cex" xmlns:am3d="http://schemas.microsoft.com/office/drawing/2017/model3d" xmlns:aink="http://schemas.microsoft.com/office/drawing/2016/ink" xmlns:cx8="http://schemas.microsoft.com/office/drawing/2016/5/14/chartex" xmlns:cx7="http://schemas.microsoft.com/office/drawing/2016/5/13/chartex" xmlns:cx6="http://schemas.microsoft.com/office/drawing/2016/5/12/chartex" xmlns:cx5="http://schemas.microsoft.com/office/drawing/2016/5/11/chartex" xmlns:cx4="http://schemas.microsoft.com/office/drawing/2016/5/10/chartex" xmlns:cx3="http://schemas.microsoft.com/office/drawing/2016/5/9/chartex" xmlns:cx2="http://schemas.microsoft.com/office/drawing/2015/10/21/chartex">
             <w:pict>
               <v:rect w14:anchorId="0CBD8623" id="Rectangle 10" o:spid="_x0000_s1026" style="position:absolute;margin-left:118.1pt;margin-top:41.9pt;width:18.15pt;height:8.65pt;z-index:251664384;visibility:visible;mso-wrap-style:square;mso-width-percent:0;mso-wrap-distance-left:9pt;mso-wrap-distance-top:0;mso-wrap-distance-right:9pt;mso-wrap-distance-bottom:0;mso-position-horizontal:absolute;mso-position-horizontal-relative:text;mso-position-vertical:absolute;mso-position-vertical-relative:text;mso-width-percent:0;mso-width-relative:margin;v-text-anchor:middle" o:gfxdata="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" filled="f" strokecolor="red" strokeweight="2pt"/>
             </w:pict>
@@ -10634,7 +10634,7 @@
               </wp:anchor>
             </w:drawing>
           </mc:Choice>
-          <mc:Fallback xmlns:cx2="http://schemas.microsoft.com/office/drawing/2015/10/21/chartex" xmlns:cx3="http://schemas.microsoft.com/office/drawing/2016/5/9/chartex" xmlns:cx4="http://schemas.microsoft.com/office/drawing/2016/5/10/chartex" xmlns:cx5="http://schemas.microsoft.com/office/drawing/2016/5/11/chartex" xmlns:cx6="http://schemas.microsoft.com/office/drawing/2016/5/12/chartex" xmlns:cx7="http://schemas.microsoft.com/office/drawing/2016/5/13/chartex" xmlns:cx8="http://schemas.microsoft.com/office/drawing/2016/5/14/chartex" xmlns:aink="http://schemas.microsoft.com/office/drawing/2016/ink" xmlns:am3d="http://schemas.microsoft.com/office/drawing/2017/model3d" xmlns:w16cex="http://schemas.microsoft.com/office/word/2018/wordml/cex" xmlns:w16cid="http://schemas.microsoft.com/office/word/2016/wordml/cid" xmlns:w16="http://schemas.microsoft.com/office/word/2018/wordml">
+          <mc:Fallback xmlns:w16="http://schemas.microsoft.com/office/word/2018/wordml" xmlns:w16cid="http://schemas.microsoft.com/office/word/2016/wordml/cid" xmlns:w16cex="http://schemas.microsoft.com/office/word/2018/wordml/cex" xmlns:am3d="http://schemas.microsoft.com/office/drawing/2017/model3d" xmlns:aink="http://schemas.microsoft.com/office/drawing/2016/ink" xmlns:cx8="http://schemas.microsoft.com/office/drawing/2016/5/14/chartex" xmlns:cx7="http://schemas.microsoft.com/office/drawing/2016/5/13/chartex" xmlns:cx6="http://schemas.microsoft.com/office/drawing/2016/5/12/chartex" xmlns:cx5="http://schemas.microsoft.com/office/drawing/2016/5/11/chartex" xmlns:cx4="http://schemas.microsoft.com/office/drawing/2016/5/10/chartex" xmlns:cx3="http://schemas.microsoft.com/office/drawing/2016/5/9/chartex" xmlns:cx2="http://schemas.microsoft.com/office/drawing/2015/10/21/chartex">
             <w:pict>
               <v:shape w14:anchorId="2185BE52" id="Straight Arrow Connector 14" o:spid="_x0000_s1026" type="#_x0000_t32" style="position:absolute;margin-left:307.9pt;margin-top:274.55pt;width:3.6pt;height:16.15pt;flip:y;z-index:251669504;visibility:visible;mso-wrap-style:square;mso-width-percent:0;mso-height-percent:0;mso-wrap-distance-left:9pt;mso-wrap-distance-top:0;mso-wrap-distance-right:9pt;mso-wrap-distance-bottom:0;mso-position-horizontal:absolute;mso-position-horizontal-relative:text;mso-position-vertical:absolute;mso-position-vertical-relative:text;mso-width-percent:0;mso-height-percent:0;mso-width-relative:margin;mso-height-relative:margin" o:gfxdata="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" strokecolor="#8bc53f [3204]" strokeweight="2pt">
                 <v:stroke endarrow="block"/>
@@ -10707,7 +10707,7 @@
               </wp:anchor>
             </w:drawing>
           </mc:Choice>
-          <mc:Fallback xmlns:cx2="http://schemas.microsoft.com/office/drawing/2015/10/21/chartex" xmlns:cx3="http://schemas.microsoft.com/office/drawing/2016/5/9/chartex" xmlns:cx4="http://schemas.microsoft.com/office/drawing/2016/5/10/chartex" xmlns:cx5="http://schemas.microsoft.com/office/drawing/2016/5/11/chartex" xmlns:cx6="http://schemas.microsoft.com/office/drawing/2016/5/12/chartex" xmlns:cx7="http://schemas.microsoft.com/office/drawing/2016/5/13/chartex" xmlns:cx8="http://schemas.microsoft.com/office/drawing/2016/5/14/chartex" xmlns:aink="http://schemas.microsoft.com/office/drawing/2016/ink" xmlns:am3d="http://schemas.microsoft.com/office/drawing/2017/model3d" xmlns:w16cex="http://schemas.microsoft.com/office/word/2018/wordml/cex" xmlns:w16cid="http://schemas.microsoft.com/office/word/2016/wordml/cid" xmlns:w16="http://schemas.microsoft.com/office/word/2018/wordml">
+          <mc:Fallback xmlns:w16="http://schemas.microsoft.com/office/word/2018/wordml" xmlns:w16cid="http://schemas.microsoft.com/office/word/2016/wordml/cid" xmlns:w16cex="http://schemas.microsoft.com/office/word/2018/wordml/cex" xmlns:am3d="http://schemas.microsoft.com/office/drawing/2017/model3d" xmlns:aink="http://schemas.microsoft.com/office/drawing/2016/ink" xmlns:cx8="http://schemas.microsoft.com/office/drawing/2016/5/14/chartex" xmlns:cx7="http://schemas.microsoft.com/office/drawing/2016/5/13/chartex" xmlns:cx6="http://schemas.microsoft.com/office/drawing/2016/5/12/chartex" xmlns:cx5="http://schemas.microsoft.com/office/drawing/2016/5/11/chartex" xmlns:cx4="http://schemas.microsoft.com/office/drawing/2016/5/10/chartex" xmlns:cx3="http://schemas.microsoft.com/office/drawing/2016/5/9/chartex" xmlns:cx2="http://schemas.microsoft.com/office/drawing/2015/10/21/chartex">
             <w:pict>
               <v:shape w14:anchorId="49550540" id="Straight Arrow Connector 15" o:spid="_x0000_s1026" type="#_x0000_t32" style="position:absolute;margin-left:248.7pt;margin-top:271.6pt;width:38.4pt;height:19.1pt;flip:x y;z-index:251671552;visibility:visible;mso-wrap-style:square;mso-width-percent:0;mso-height-percent:0;mso-wrap-distance-left:9pt;mso-wrap-distance-top:0;mso-wrap-distance-right:9pt;mso-wrap-distance-bottom:0;mso-position-horizontal:absolute;mso-position-horizontal-relative:text;mso-position-vertical:absolute;mso-position-vertical-relative:text;mso-width-percent:0;mso-height-percent:0;mso-width-relative:margin;mso-height-relative:margin" o:gfxdata="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" strokecolor="#8bc53f [3204]" strokeweight="2pt">
                 <v:stroke endarrow="block"/>
@@ -10780,7 +10780,7 @@
               </wp:anchor>
             </w:drawing>
           </mc:Choice>
-          <mc:Fallback xmlns:cx2="http://schemas.microsoft.com/office/drawing/2015/10/21/chartex" xmlns:cx3="http://schemas.microsoft.com/office/drawing/2016/5/9/chartex" xmlns:cx4="http://schemas.microsoft.com/office/drawing/2016/5/10/chartex" xmlns:cx5="http://schemas.microsoft.com/office/drawing/2016/5/11/chartex" xmlns:cx6="http://schemas.microsoft.com/office/drawing/2016/5/12/chartex" xmlns:cx7="http://schemas.microsoft.com/office/drawing/2016/5/13/chartex" xmlns:cx8="http://schemas.microsoft.com/office/drawing/2016/5/14/chartex" xmlns:aink="http://schemas.microsoft.com/office/drawing/2016/ink" xmlns:am3d="http://schemas.microsoft.com/office/drawing/2017/model3d" xmlns:w16cex="http://schemas.microsoft.com/office/word/2018/wordml/cex" xmlns:w16cid="http://schemas.microsoft.com/office/word/2016/wordml/cid" xmlns:w16="http://schemas.microsoft.com/office/word/2018/wordml">
+          <mc:Fallback xmlns:w16="http://schemas.microsoft.com/office/word/2018/wordml" xmlns:w16cid="http://schemas.microsoft.com/office/word/2016/wordml/cid" xmlns:w16cex="http://schemas.microsoft.com/office/word/2018/wordml/cex" xmlns:am3d="http://schemas.microsoft.com/office/drawing/2017/model3d" xmlns:aink="http://schemas.microsoft.com/office/drawing/2016/ink" xmlns:cx8="http://schemas.microsoft.com/office/drawing/2016/5/14/chartex" xmlns:cx7="http://schemas.microsoft.com/office/drawing/2016/5/13/chartex" xmlns:cx6="http://schemas.microsoft.com/office/drawing/2016/5/12/chartex" xmlns:cx5="http://schemas.microsoft.com/office/drawing/2016/5/11/chartex" xmlns:cx4="http://schemas.microsoft.com/office/drawing/2016/5/10/chartex" xmlns:cx3="http://schemas.microsoft.com/office/drawing/2016/5/9/chartex" xmlns:cx2="http://schemas.microsoft.com/office/drawing/2015/10/21/chartex">
             <w:pict>
               <v:shape w14:anchorId="2F970499" id="Straight Arrow Connector 16" o:spid="_x0000_s1026" type="#_x0000_t32" style="position:absolute;margin-left:337pt;margin-top:271.6pt;width:25.35pt;height:22.1pt;flip:y;z-index:251673600;visibility:visible;mso-wrap-style:square;mso-width-percent:0;mso-height-percent:0;mso-wrap-distance-left:9pt;mso-wrap-distance-top:0;mso-wrap-distance-right:9pt;mso-wrap-distance-bottom:0;mso-position-horizontal:absolute;mso-position-horizontal-relative:text;mso-position-vertical:absolute;mso-position-vertical-relative:text;mso-width-percent:0;mso-height-percent:0;mso-width-relative:margin;mso-height-relative:margin" o:gfxdata="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" strokecolor="#8bc53f [3204]" strokeweight="2pt">
                 <v:stroke endarrow="block"/>
@@ -10853,7 +10853,7 @@
               </wp:anchor>
             </w:drawing>
           </mc:Choice>
-          <mc:Fallback xmlns:cx2="http://schemas.microsoft.com/office/drawing/2015/10/21/chartex" xmlns:cx3="http://schemas.microsoft.com/office/drawing/2016/5/9/chartex" xmlns:cx4="http://schemas.microsoft.com/office/drawing/2016/5/10/chartex" xmlns:cx5="http://schemas.microsoft.com/office/drawing/2016/5/11/chartex" xmlns:cx6="http://schemas.microsoft.com/office/drawing/2016/5/12/chartex" xmlns:cx7="http://schemas.microsoft.com/office/drawing/2016/5/13/chartex" xmlns:cx8="http://schemas.microsoft.com/office/drawing/2016/5/14/chartex" xmlns:aink="http://schemas.microsoft.com/office/drawing/2016/ink" xmlns:am3d="http://schemas.microsoft.com/office/drawing/2017/model3d" xmlns:w16cex="http://schemas.microsoft.com/office/word/2018/wordml/cex" xmlns:w16cid="http://schemas.microsoft.com/office/word/2016/wordml/cid" xmlns:w16="http://schemas.microsoft.com/office/word/2018/wordml">
+          <mc:Fallback xmlns:w16="http://schemas.microsoft.com/office/word/2018/wordml" xmlns:w16cid="http://schemas.microsoft.com/office/word/2016/wordml/cid" xmlns:w16cex="http://schemas.microsoft.com/office/word/2018/wordml/cex" xmlns:am3d="http://schemas.microsoft.com/office/drawing/2017/model3d" xmlns:aink="http://schemas.microsoft.com/office/drawing/2016/ink" xmlns:cx8="http://schemas.microsoft.com/office/drawing/2016/5/14/chartex" xmlns:cx7="http://schemas.microsoft.com/office/drawing/2016/5/13/chartex" xmlns:cx6="http://schemas.microsoft.com/office/drawing/2016/5/12/chartex" xmlns:cx5="http://schemas.microsoft.com/office/drawing/2016/5/11/chartex" xmlns:cx4="http://schemas.microsoft.com/office/drawing/2016/5/10/chartex" xmlns:cx3="http://schemas.microsoft.com/office/drawing/2016/5/9/chartex" xmlns:cx2="http://schemas.microsoft.com/office/drawing/2015/10/21/chartex">
             <w:pict>
               <v:shape w14:anchorId="196E9016" id="Straight Arrow Connector 13" o:spid="_x0000_s1026" type="#_x0000_t32" style="position:absolute;margin-left:16.1pt;margin-top:266.4pt;width:13.4pt;height:27.3pt;flip:x y;z-index:251667456;visibility:visible;mso-wrap-style:square;mso-width-percent:0;mso-height-percent:0;mso-wrap-distance-left:9pt;mso-wrap-distance-top:0;mso-wrap-distance-right:9pt;mso-wrap-distance-bottom:0;mso-position-horizontal:absolute;mso-position-horizontal-relative:text;mso-position-vertical:absolute;mso-position-vertical-relative:text;mso-width-percent:0;mso-height-percent:0;mso-width-relative:margin;mso-height-relative:margin" o:gfxdata="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" strokecolor="#8bc53f [3204]" strokeweight="2pt">
                 <v:stroke endarrow="block"/>
@@ -10928,7 +10928,7 @@
               </wp:anchor>
             </w:drawing>
           </mc:Choice>
-          <mc:Fallback xmlns:cx2="http://schemas.microsoft.com/office/drawing/2015/10/21/chartex" xmlns:cx3="http://schemas.microsoft.com/office/drawing/2016/5/9/chartex" xmlns:cx4="http://schemas.microsoft.com/office/drawing/2016/5/10/chartex" xmlns:cx5="http://schemas.microsoft.com/office/drawing/2016/5/11/chartex" xmlns:cx6="http://schemas.microsoft.com/office/drawing/2016/5/12/chartex" xmlns:cx7="http://schemas.microsoft.com/office/drawing/2016/5/13/chartex" xmlns:cx8="http://schemas.microsoft.com/office/drawing/2016/5/14/chartex" xmlns:aink="http://schemas.microsoft.com/office/drawing/2016/ink" xmlns:am3d="http://schemas.microsoft.com/office/drawing/2017/model3d" xmlns:w16cex="http://schemas.microsoft.com/office/word/2018/wordml/cex" xmlns:w16cid="http://schemas.microsoft.com/office/word/2016/wordml/cid" xmlns:w16="http://schemas.microsoft.com/office/word/2018/wordml">
+          <mc:Fallback xmlns:w16="http://schemas.microsoft.com/office/word/2018/wordml" xmlns:w16cid="http://schemas.microsoft.com/office/word/2016/wordml/cid" xmlns:w16cex="http://schemas.microsoft.com/office/word/2018/wordml/cex" xmlns:am3d="http://schemas.microsoft.com/office/drawing/2017/model3d" xmlns:aink="http://schemas.microsoft.com/office/drawing/2016/ink" xmlns:cx8="http://schemas.microsoft.com/office/drawing/2016/5/14/chartex" xmlns:cx7="http://schemas.microsoft.com/office/drawing/2016/5/13/chartex" xmlns:cx6="http://schemas.microsoft.com/office/drawing/2016/5/12/chartex" xmlns:cx5="http://schemas.microsoft.com/office/drawing/2016/5/11/chartex" xmlns:cx4="http://schemas.microsoft.com/office/drawing/2016/5/10/chartex" xmlns:cx3="http://schemas.microsoft.com/office/drawing/2016/5/9/chartex" xmlns:cx2="http://schemas.microsoft.com/office/drawing/2015/10/21/chartex">
             <w:pict>
               <v:rect w14:anchorId="0CF9060A" id="Rectangle 12" o:spid="_x0000_s1026" style="position:absolute;margin-left:34.15pt;margin-top:257.8pt;width:476.55pt;height:8.65pt;z-index:251666432;visibility:visible;mso-wrap-style:square;mso-wrap-distance-left:9pt;mso-wrap-distance-top:0;mso-wrap-distance-right:9pt;mso-wrap-distance-bottom:0;mso-position-horizontal:absolute;mso-position-horizontal-relative:text;mso-position-vertical:absolute;mso-position-vertical-relative:text;v-text-anchor:middle" o:gfxdata="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" filled="f" strokecolor="red" strokeweight="2pt"/>
             </w:pict>
@@ -28779,6 +28779,9 @@
     <w:p>
       <w:pPr>
         <w:pStyle w:val="Heading3"/>
+        <w:tabs>
+          <w:tab w:val="center" w:pos="4968"/>
+        </w:tabs>
       </w:pPr>
       <w:bookmarkStart w:id="58" w:name="_Toc62120800"/>
       <w:r>
@@ -28789,6 +28792,9 @@
         <w:t>Course</w:t>
       </w:r>
       <w:bookmarkEnd w:id="58"/>
+      <w:r>
+        <w:tab/>
+      </w:r>
     </w:p>
     <w:p>
       <w:pPr>
@@ -29462,6 +29468,8 @@
         </w:rPr>
         <w:t>ourseTitle</w:t>
       </w:r>
+      <w:bookmarkStart w:id="59" w:name="_GoBack"/>
+      <w:bookmarkEnd w:id="59"/>
     </w:p>
     <w:p>
       <w:pPr>
@@ -32584,14 +32592,14 @@
       <w:pPr>
         <w:pStyle w:val="Heading3"/>
       </w:pPr>
-      <w:bookmarkStart w:id="59" w:name="_Toc62120801"/>
+      <w:bookmarkStart w:id="60" w:name="_Toc62120801"/>
       <w:r>
         <w:t xml:space="preserve">Resource: </w:t>
       </w:r>
       <w:r>
         <w:t>CourseOffering</w:t>
       </w:r>
-      <w:bookmarkEnd w:id="59"/>
+      <w:bookmarkEnd w:id="60"/>
     </w:p>
     <w:p>
       <w:pPr>
@@ -35260,7 +35268,7 @@
       <w:pPr>
         <w:pStyle w:val="Heading3"/>
       </w:pPr>
-      <w:bookmarkStart w:id="60" w:name="_Toc62120802"/>
+      <w:bookmarkStart w:id="61" w:name="_Toc62120802"/>
       <w:r>
         <w:lastRenderedPageBreak/>
         <w:t xml:space="preserve">Resource: </w:t>
@@ -35268,7 +35276,7 @@
       <w:r>
         <w:t>Section</w:t>
       </w:r>
-      <w:bookmarkEnd w:id="60"/>
+      <w:bookmarkEnd w:id="61"/>
     </w:p>
     <w:p>
       <w:pPr>
@@ -36135,14 +36143,14 @@
       <w:pPr>
         <w:pStyle w:val="Heading3"/>
       </w:pPr>
-      <w:bookmarkStart w:id="61" w:name="_Toc62120803"/>
+      <w:bookmarkStart w:id="62" w:name="_Toc62120803"/>
       <w:r>
         <w:t xml:space="preserve">Resource: </w:t>
       </w:r>
       <w:r>
         <w:t>StaffSectionAssociation</w:t>
       </w:r>
-      <w:bookmarkEnd w:id="61"/>
+      <w:bookmarkEnd w:id="62"/>
     </w:p>
     <w:p>
       <w:pPr>
@@ -36464,14 +36472,14 @@
       <w:pPr>
         <w:pStyle w:val="Heading3"/>
       </w:pPr>
-      <w:bookmarkStart w:id="62" w:name="_Toc62120804"/>
+      <w:bookmarkStart w:id="63" w:name="_Toc62120804"/>
       <w:r>
         <w:t xml:space="preserve">Resource: </w:t>
       </w:r>
       <w:r>
         <w:t>StudentSectionAssociation</w:t>
       </w:r>
-      <w:bookmarkEnd w:id="62"/>
+      <w:bookmarkEnd w:id="63"/>
     </w:p>
     <w:p>
       <w:pPr>
@@ -37042,14 +37050,14 @@
       <w:pPr>
         <w:pStyle w:val="Heading3"/>
       </w:pPr>
-      <w:bookmarkStart w:id="63" w:name="_Toc62120805"/>
+      <w:bookmarkStart w:id="64" w:name="_Toc62120805"/>
       <w:r>
         <w:t xml:space="preserve">Resource: </w:t>
       </w:r>
       <w:r>
         <w:t>Grade</w:t>
       </w:r>
-      <w:bookmarkEnd w:id="63"/>
+      <w:bookmarkEnd w:id="64"/>
     </w:p>
     <w:p>
       <w:pPr>
@@ -37456,25 +37464,25 @@
       <w:pPr>
         <w:pStyle w:val="Heading2"/>
       </w:pPr>
-      <w:bookmarkStart w:id="64" w:name="_Toc38352799"/>
-      <w:bookmarkStart w:id="65" w:name="_Toc62120806"/>
+      <w:bookmarkStart w:id="65" w:name="_Toc38352799"/>
+      <w:bookmarkStart w:id="66" w:name="_Toc62120806"/>
       <w:r>
         <w:t>Early Education Enrollment Certification Scenarios - API Resources</w:t>
       </w:r>
-      <w:bookmarkEnd w:id="64"/>
       <w:bookmarkEnd w:id="65"/>
+      <w:bookmarkEnd w:id="66"/>
     </w:p>
     <w:p>
       <w:pPr>
         <w:pStyle w:val="Heading3"/>
       </w:pPr>
-      <w:bookmarkStart w:id="66" w:name="_Toc38352800"/>
-      <w:bookmarkStart w:id="67" w:name="_Toc62120807"/>
+      <w:bookmarkStart w:id="67" w:name="_Toc38352800"/>
+      <w:bookmarkStart w:id="68" w:name="_Toc62120807"/>
       <w:r>
         <w:t>Resource: StudentSchoolAssociations</w:t>
       </w:r>
-      <w:bookmarkEnd w:id="66"/>
       <w:bookmarkEnd w:id="67"/>
+      <w:bookmarkEnd w:id="68"/>
     </w:p>
     <w:p>
       <w:pPr>
@@ -38376,13 +38384,13 @@
       <w:pPr>
         <w:pStyle w:val="Heading3"/>
       </w:pPr>
-      <w:bookmarkStart w:id="68" w:name="_Toc38352801"/>
-      <w:bookmarkStart w:id="69" w:name="_Toc62120808"/>
+      <w:bookmarkStart w:id="69" w:name="_Toc38352801"/>
+      <w:bookmarkStart w:id="70" w:name="_Toc62120808"/>
       <w:r>
         <w:t>Resource: Parent</w:t>
       </w:r>
-      <w:bookmarkEnd w:id="68"/>
       <w:bookmarkEnd w:id="69"/>
+      <w:bookmarkEnd w:id="70"/>
       <w:r>
         <w:t xml:space="preserve"> </w:t>
       </w:r>
@@ -38764,13 +38772,13 @@
       <w:pPr>
         <w:pStyle w:val="Heading3"/>
       </w:pPr>
-      <w:bookmarkStart w:id="70" w:name="_Toc38352802"/>
-      <w:bookmarkStart w:id="71" w:name="_Toc62120809"/>
+      <w:bookmarkStart w:id="71" w:name="_Toc38352802"/>
+      <w:bookmarkStart w:id="72" w:name="_Toc62120809"/>
       <w:r>
         <w:t>Resource: StudentParentAssociation</w:t>
       </w:r>
-      <w:bookmarkEnd w:id="70"/>
       <w:bookmarkEnd w:id="71"/>
+      <w:bookmarkEnd w:id="72"/>
     </w:p>
     <w:p>
       <w:pPr>
@@ -39013,13 +39021,13 @@
       <w:pPr>
         <w:pStyle w:val="Heading3"/>
       </w:pPr>
-      <w:bookmarkStart w:id="72" w:name="_Toc38352803"/>
-      <w:bookmarkStart w:id="73" w:name="_Toc62120810"/>
+      <w:bookmarkStart w:id="73" w:name="_Toc38352803"/>
+      <w:bookmarkStart w:id="74" w:name="_Toc62120810"/>
       <w:r>
         <w:t>Resource: StudentEducationOrganizationAssociation</w:t>
       </w:r>
-      <w:bookmarkEnd w:id="72"/>
       <w:bookmarkEnd w:id="73"/>
+      <w:bookmarkEnd w:id="74"/>
     </w:p>
     <w:p>
       <w:pPr>
@@ -39210,14 +39218,14 @@
       <w:pPr>
         <w:pStyle w:val="Heading3"/>
       </w:pPr>
-      <w:bookmarkStart w:id="74" w:name="_Toc38352804"/>
-      <w:bookmarkStart w:id="75" w:name="_Toc62120811"/>
+      <w:bookmarkStart w:id="75" w:name="_Toc38352804"/>
+      <w:bookmarkStart w:id="76" w:name="_Toc62120811"/>
       <w:r>
         <w:lastRenderedPageBreak/>
         <w:t>Resource: StudentEarlyEducationProgramAssociations</w:t>
       </w:r>
-      <w:bookmarkEnd w:id="74"/>
       <w:bookmarkEnd w:id="75"/>
+      <w:bookmarkEnd w:id="76"/>
     </w:p>
     <w:p>
       <w:pPr>
@@ -39386,8 +39394,6 @@
         </w:rPr>
         <w:t>EE-</w:t>
       </w:r>
-      <w:bookmarkStart w:id="76" w:name="_GoBack"/>
-      <w:bookmarkEnd w:id="76"/>
       <w:r>
         <w:rPr>
           <w:rFonts w:cs="Arial"/>
@@ -45489,7 +45495,7 @@
               </wp:anchor>
             </w:drawing>
           </mc:Choice>
-          <mc:Fallback xmlns:cx2="http://schemas.microsoft.com/office/drawing/2015/10/21/chartex" xmlns:cx3="http://schemas.microsoft.com/office/drawing/2016/5/9/chartex" xmlns:cx4="http://schemas.microsoft.com/office/drawing/2016/5/10/chartex" xmlns:cx5="http://schemas.microsoft.com/office/drawing/2016/5/11/chartex" xmlns:cx6="http://schemas.microsoft.com/office/drawing/2016/5/12/chartex" xmlns:cx7="http://schemas.microsoft.com/office/drawing/2016/5/13/chartex" xmlns:cx8="http://schemas.microsoft.com/office/drawing/2016/5/14/chartex" xmlns:aink="http://schemas.microsoft.com/office/drawing/2016/ink" xmlns:am3d="http://schemas.microsoft.com/office/drawing/2017/model3d" xmlns:w16cex="http://schemas.microsoft.com/office/word/2018/wordml/cex" xmlns:w16cid="http://schemas.microsoft.com/office/word/2016/wordml/cid" xmlns:w16="http://schemas.microsoft.com/office/word/2018/wordml">
+          <mc:Fallback xmlns:w16="http://schemas.microsoft.com/office/word/2018/wordml" xmlns:w16cid="http://schemas.microsoft.com/office/word/2016/wordml/cid" xmlns:w16cex="http://schemas.microsoft.com/office/word/2018/wordml/cex" xmlns:am3d="http://schemas.microsoft.com/office/drawing/2017/model3d" xmlns:aink="http://schemas.microsoft.com/office/drawing/2016/ink" xmlns:cx8="http://schemas.microsoft.com/office/drawing/2016/5/14/chartex" xmlns:cx7="http://schemas.microsoft.com/office/drawing/2016/5/13/chartex" xmlns:cx6="http://schemas.microsoft.com/office/drawing/2016/5/12/chartex" xmlns:cx5="http://schemas.microsoft.com/office/drawing/2016/5/11/chartex" xmlns:cx4="http://schemas.microsoft.com/office/drawing/2016/5/10/chartex" xmlns:cx3="http://schemas.microsoft.com/office/drawing/2016/5/9/chartex" xmlns:cx2="http://schemas.microsoft.com/office/drawing/2015/10/21/chartex">
             <w:pict>
               <v:line w14:anchorId="7CB6D58B" id="Straight Connector 27" o:spid="_x0000_s1026" style="position:absolute;z-index:251691008;visibility:visible;mso-wrap-style:square;mso-wrap-distance-left:9pt;mso-wrap-distance-top:0;mso-wrap-distance-right:9pt;mso-wrap-distance-bottom:0;mso-position-horizontal:absolute;mso-position-horizontal-relative:text;mso-position-vertical:absolute;mso-position-vertical-relative:text" from="133.6pt,6.95pt" to="133.6pt,24.1pt" o:gfxdata="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" strokecolor="#505150 [3200]" strokeweight="2pt">
                 <v:shadow on="t" color="black" opacity="24903f" origin=",.5" offset="0,.55556mm"/>
@@ -45568,7 +45574,7 @@
               </wp:anchor>
             </w:drawing>
           </mc:Choice>
-          <mc:Fallback xmlns:cx2="http://schemas.microsoft.com/office/drawing/2015/10/21/chartex" xmlns:cx3="http://schemas.microsoft.com/office/drawing/2016/5/9/chartex" xmlns:cx4="http://schemas.microsoft.com/office/drawing/2016/5/10/chartex" xmlns:cx5="http://schemas.microsoft.com/office/drawing/2016/5/11/chartex" xmlns:cx6="http://schemas.microsoft.com/office/drawing/2016/5/12/chartex" xmlns:cx7="http://schemas.microsoft.com/office/drawing/2016/5/13/chartex" xmlns:cx8="http://schemas.microsoft.com/office/drawing/2016/5/14/chartex" xmlns:aink="http://schemas.microsoft.com/office/drawing/2016/ink" xmlns:am3d="http://schemas.microsoft.com/office/drawing/2017/model3d" xmlns:w16cex="http://schemas.microsoft.com/office/word/2018/wordml/cex" xmlns:w16cid="http://schemas.microsoft.com/office/word/2016/wordml/cid" xmlns:w16="http://schemas.microsoft.com/office/word/2018/wordml">
+          <mc:Fallback xmlns:w16="http://schemas.microsoft.com/office/word/2018/wordml" xmlns:w16cid="http://schemas.microsoft.com/office/word/2016/wordml/cid" xmlns:w16cex="http://schemas.microsoft.com/office/word/2018/wordml/cex" xmlns:am3d="http://schemas.microsoft.com/office/drawing/2017/model3d" xmlns:aink="http://schemas.microsoft.com/office/drawing/2016/ink" xmlns:cx8="http://schemas.microsoft.com/office/drawing/2016/5/14/chartex" xmlns:cx7="http://schemas.microsoft.com/office/drawing/2016/5/13/chartex" xmlns:cx6="http://schemas.microsoft.com/office/drawing/2016/5/12/chartex" xmlns:cx5="http://schemas.microsoft.com/office/drawing/2016/5/11/chartex" xmlns:cx4="http://schemas.microsoft.com/office/drawing/2016/5/10/chartex" xmlns:cx3="http://schemas.microsoft.com/office/drawing/2016/5/9/chartex" xmlns:cx2="http://schemas.microsoft.com/office/drawing/2015/10/21/chartex">
             <w:pict>
               <v:shapetype w14:anchorId="25BE7399" id="_x0000_t34" coordsize="21600,21600" o:spt="34" o:oned="t" adj="10800" path="m,l@0,0@0,21600,21600,21600e" filled="f">
                 <v:stroke joinstyle="miter"/>
@@ -45651,7 +45657,7 @@
               </wp:anchor>
             </w:drawing>
           </mc:Choice>
-          <mc:Fallback xmlns:cx2="http://schemas.microsoft.com/office/drawing/2015/10/21/chartex" xmlns:cx3="http://schemas.microsoft.com/office/drawing/2016/5/9/chartex" xmlns:cx4="http://schemas.microsoft.com/office/drawing/2016/5/10/chartex" xmlns:cx5="http://schemas.microsoft.com/office/drawing/2016/5/11/chartex" xmlns:cx6="http://schemas.microsoft.com/office/drawing/2016/5/12/chartex" xmlns:cx7="http://schemas.microsoft.com/office/drawing/2016/5/13/chartex" xmlns:cx8="http://schemas.microsoft.com/office/drawing/2016/5/14/chartex" xmlns:aink="http://schemas.microsoft.com/office/drawing/2016/ink" xmlns:am3d="http://schemas.microsoft.com/office/drawing/2017/model3d" xmlns:w16cex="http://schemas.microsoft.com/office/word/2018/wordml/cex" xmlns:w16cid="http://schemas.microsoft.com/office/word/2016/wordml/cid" xmlns:w16="http://schemas.microsoft.com/office/word/2018/wordml">
+          <mc:Fallback xmlns:w16="http://schemas.microsoft.com/office/word/2018/wordml" xmlns:w16cid="http://schemas.microsoft.com/office/word/2016/wordml/cid" xmlns:w16cex="http://schemas.microsoft.com/office/word/2018/wordml/cex" xmlns:am3d="http://schemas.microsoft.com/office/drawing/2017/model3d" xmlns:aink="http://schemas.microsoft.com/office/drawing/2016/ink" xmlns:cx8="http://schemas.microsoft.com/office/drawing/2016/5/14/chartex" xmlns:cx7="http://schemas.microsoft.com/office/drawing/2016/5/13/chartex" xmlns:cx6="http://schemas.microsoft.com/office/drawing/2016/5/12/chartex" xmlns:cx5="http://schemas.microsoft.com/office/drawing/2016/5/11/chartex" xmlns:cx4="http://schemas.microsoft.com/office/drawing/2016/5/10/chartex" xmlns:cx3="http://schemas.microsoft.com/office/drawing/2016/5/9/chartex" xmlns:cx2="http://schemas.microsoft.com/office/drawing/2015/10/21/chartex">
             <w:pict>
               <v:shape w14:anchorId="401F4863" id="Connector: Elbow 25" o:spid="_x0000_s1026" type="#_x0000_t34" style="position:absolute;margin-left:69.7pt;margin-top:9.45pt;width:63.9pt;height:22.7pt;flip:x;z-index:251687936;visibility:visible;mso-wrap-style:square;mso-height-percent:0;mso-wrap-distance-left:9pt;mso-wrap-distance-top:0;mso-wrap-distance-right:9pt;mso-wrap-distance-bottom:0;mso-position-horizontal:absolute;mso-position-horizontal-relative:text;mso-position-vertical:absolute;mso-position-vertical-relative:text;mso-height-percent:0;mso-height-relative:margin" o:gfxdata="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" adj="21496" strokecolor="#505150 [3200]" strokeweight="2pt">
                 <v:stroke endarrow="block"/>
@@ -46030,7 +46036,7 @@
               </wp:anchor>
             </w:drawing>
           </mc:Choice>
-          <mc:Fallback xmlns:cx2="http://schemas.microsoft.com/office/drawing/2015/10/21/chartex" xmlns:cx3="http://schemas.microsoft.com/office/drawing/2016/5/9/chartex" xmlns:cx4="http://schemas.microsoft.com/office/drawing/2016/5/10/chartex" xmlns:cx5="http://schemas.microsoft.com/office/drawing/2016/5/11/chartex" xmlns:cx6="http://schemas.microsoft.com/office/drawing/2016/5/12/chartex" xmlns:cx7="http://schemas.microsoft.com/office/drawing/2016/5/13/chartex" xmlns:cx8="http://schemas.microsoft.com/office/drawing/2016/5/14/chartex" xmlns:aink="http://schemas.microsoft.com/office/drawing/2016/ink" xmlns:am3d="http://schemas.microsoft.com/office/drawing/2017/model3d" xmlns:w16cex="http://schemas.microsoft.com/office/word/2018/wordml/cex" xmlns:w16cid="http://schemas.microsoft.com/office/word/2016/wordml/cid" xmlns:w16="http://schemas.microsoft.com/office/word/2018/wordml">
+          <mc:Fallback xmlns:w16="http://schemas.microsoft.com/office/word/2018/wordml" xmlns:w16cid="http://schemas.microsoft.com/office/word/2016/wordml/cid" xmlns:w16cex="http://schemas.microsoft.com/office/word/2018/wordml/cex" xmlns:am3d="http://schemas.microsoft.com/office/drawing/2017/model3d" xmlns:aink="http://schemas.microsoft.com/office/drawing/2016/ink" xmlns:cx8="http://schemas.microsoft.com/office/drawing/2016/5/14/chartex" xmlns:cx7="http://schemas.microsoft.com/office/drawing/2016/5/13/chartex" xmlns:cx6="http://schemas.microsoft.com/office/drawing/2016/5/12/chartex" xmlns:cx5="http://schemas.microsoft.com/office/drawing/2016/5/11/chartex" xmlns:cx4="http://schemas.microsoft.com/office/drawing/2016/5/10/chartex" xmlns:cx3="http://schemas.microsoft.com/office/drawing/2016/5/9/chartex" xmlns:cx2="http://schemas.microsoft.com/office/drawing/2015/10/21/chartex">
             <w:pict>
               <v:shape w14:anchorId="6A4F3E8F" id="Straight Arrow Connector 385073581" o:spid="_x0000_s1026" type="#_x0000_t32" style="position:absolute;margin-left:240pt;margin-top:13.35pt;width:91.65pt;height:3.6pt;z-index:251707392;visibility:visible;mso-wrap-style:square;mso-width-percent:0;mso-height-percent:0;mso-wrap-distance-left:9pt;mso-wrap-distance-top:0;mso-wrap-distance-right:9pt;mso-wrap-distance-bottom:0;mso-position-horizontal:absolute;mso-position-horizontal-relative:text;mso-position-vertical:absolute;mso-position-vertical-relative:text;mso-width-percent:0;mso-height-percent:0;mso-width-relative:margin;mso-height-relative:margin" o:gfxdata="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" strokecolor="#505150 [3200]" strokeweight="2pt">
                 <v:stroke endarrow="block"/>
@@ -46112,7 +46118,7 @@
               </wp:anchor>
             </w:drawing>
           </mc:Choice>
-          <mc:Fallback xmlns:cx2="http://schemas.microsoft.com/office/drawing/2015/10/21/chartex" xmlns:cx3="http://schemas.microsoft.com/office/drawing/2016/5/9/chartex" xmlns:cx4="http://schemas.microsoft.com/office/drawing/2016/5/10/chartex" xmlns:cx5="http://schemas.microsoft.com/office/drawing/2016/5/11/chartex" xmlns:cx6="http://schemas.microsoft.com/office/drawing/2016/5/12/chartex" xmlns:cx7="http://schemas.microsoft.com/office/drawing/2016/5/13/chartex" xmlns:cx8="http://schemas.microsoft.com/office/drawing/2016/5/14/chartex" xmlns:aink="http://schemas.microsoft.com/office/drawing/2016/ink" xmlns:am3d="http://schemas.microsoft.com/office/drawing/2017/model3d" xmlns:w16cex="http://schemas.microsoft.com/office/word/2018/wordml/cex" xmlns:w16cid="http://schemas.microsoft.com/office/word/2016/wordml/cid" xmlns:w16="http://schemas.microsoft.com/office/word/2018/wordml">
+          <mc:Fallback xmlns:w16="http://schemas.microsoft.com/office/word/2018/wordml" xmlns:w16cid="http://schemas.microsoft.com/office/word/2016/wordml/cid" xmlns:w16cex="http://schemas.microsoft.com/office/word/2018/wordml/cex" xmlns:am3d="http://schemas.microsoft.com/office/drawing/2017/model3d" xmlns:aink="http://schemas.microsoft.com/office/drawing/2016/ink" xmlns:cx8="http://schemas.microsoft.com/office/drawing/2016/5/14/chartex" xmlns:cx7="http://schemas.microsoft.com/office/drawing/2016/5/13/chartex" xmlns:cx6="http://schemas.microsoft.com/office/drawing/2016/5/12/chartex" xmlns:cx5="http://schemas.microsoft.com/office/drawing/2016/5/11/chartex" xmlns:cx4="http://schemas.microsoft.com/office/drawing/2016/5/10/chartex" xmlns:cx3="http://schemas.microsoft.com/office/drawing/2016/5/9/chartex" xmlns:cx2="http://schemas.microsoft.com/office/drawing/2015/10/21/chartex">
             <w:pict>
               <v:shape w14:anchorId="17FA204C" id="Straight Arrow Connector 31" o:spid="_x0000_s1026" type="#_x0000_t32" style="position:absolute;margin-left:176.9pt;margin-top:3.55pt;width:0;height:79.4pt;z-index:251698176;visibility:visible;mso-wrap-style:square;mso-wrap-distance-left:9pt;mso-wrap-distance-top:0;mso-wrap-distance-right:9pt;mso-wrap-distance-bottom:0;mso-position-horizontal:absolute;mso-position-horizontal-relative:text;mso-position-vertical:absolute;mso-position-vertical-relative:text" o:gfxdata="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" strokecolor="#505150 [3200]" strokeweight="2pt">
                 <v:stroke endarrow="block"/>
@@ -46179,7 +46185,7 @@
               </wp:anchor>
             </w:drawing>
           </mc:Choice>
-          <mc:Fallback xmlns:cx2="http://schemas.microsoft.com/office/drawing/2015/10/21/chartex" xmlns:cx3="http://schemas.microsoft.com/office/drawing/2016/5/9/chartex" xmlns:cx4="http://schemas.microsoft.com/office/drawing/2016/5/10/chartex" xmlns:cx5="http://schemas.microsoft.com/office/drawing/2016/5/11/chartex" xmlns:cx6="http://schemas.microsoft.com/office/drawing/2016/5/12/chartex" xmlns:cx7="http://schemas.microsoft.com/office/drawing/2016/5/13/chartex" xmlns:cx8="http://schemas.microsoft.com/office/drawing/2016/5/14/chartex" xmlns:aink="http://schemas.microsoft.com/office/drawing/2016/ink" xmlns:am3d="http://schemas.microsoft.com/office/drawing/2017/model3d" xmlns:w16cex="http://schemas.microsoft.com/office/word/2018/wordml/cex" xmlns:w16cid="http://schemas.microsoft.com/office/word/2016/wordml/cid" xmlns:w16="http://schemas.microsoft.com/office/word/2018/wordml">
+          <mc:Fallback xmlns:w16="http://schemas.microsoft.com/office/word/2018/wordml" xmlns:w16cid="http://schemas.microsoft.com/office/word/2016/wordml/cid" xmlns:w16cex="http://schemas.microsoft.com/office/word/2018/wordml/cex" xmlns:am3d="http://schemas.microsoft.com/office/drawing/2017/model3d" xmlns:aink="http://schemas.microsoft.com/office/drawing/2016/ink" xmlns:cx8="http://schemas.microsoft.com/office/drawing/2016/5/14/chartex" xmlns:cx7="http://schemas.microsoft.com/office/drawing/2016/5/13/chartex" xmlns:cx6="http://schemas.microsoft.com/office/drawing/2016/5/12/chartex" xmlns:cx5="http://schemas.microsoft.com/office/drawing/2016/5/11/chartex" xmlns:cx4="http://schemas.microsoft.com/office/drawing/2016/5/10/chartex" xmlns:cx3="http://schemas.microsoft.com/office/drawing/2016/5/9/chartex" xmlns:cx2="http://schemas.microsoft.com/office/drawing/2015/10/21/chartex">
             <w:pict>
               <v:shape w14:anchorId="452EFDFD" id="Straight Arrow Connector 30" o:spid="_x0000_s1026" type="#_x0000_t32" style="position:absolute;margin-left:69.6pt;margin-top:3.65pt;width:0;height:79.4pt;z-index:251696128;visibility:visible;mso-wrap-style:square;mso-wrap-distance-left:9pt;mso-wrap-distance-top:0;mso-wrap-distance-right:9pt;mso-wrap-distance-bottom:0;mso-position-horizontal:absolute;mso-position-horizontal-relative:text;mso-position-vertical:absolute;mso-position-vertical-relative:text" o:gfxdata="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" strokecolor="#505150 [3200]" strokeweight="2pt">
                 <v:stroke endarrow="block"/>
@@ -46246,7 +46252,7 @@
               </wp:anchor>
             </w:drawing>
           </mc:Choice>
-          <mc:Fallback xmlns:cx2="http://schemas.microsoft.com/office/drawing/2015/10/21/chartex" xmlns:cx3="http://schemas.microsoft.com/office/drawing/2016/5/9/chartex" xmlns:cx4="http://schemas.microsoft.com/office/drawing/2016/5/10/chartex" xmlns:cx5="http://schemas.microsoft.com/office/drawing/2016/5/11/chartex" xmlns:cx6="http://schemas.microsoft.com/office/drawing/2016/5/12/chartex" xmlns:cx7="http://schemas.microsoft.com/office/drawing/2016/5/13/chartex" xmlns:cx8="http://schemas.microsoft.com/office/drawing/2016/5/14/chartex" xmlns:aink="http://schemas.microsoft.com/office/drawing/2016/ink" xmlns:am3d="http://schemas.microsoft.com/office/drawing/2017/model3d" xmlns:w16cex="http://schemas.microsoft.com/office/word/2018/wordml/cex" xmlns:w16cid="http://schemas.microsoft.com/office/word/2016/wordml/cid" xmlns:w16="http://schemas.microsoft.com/office/word/2018/wordml">
+          <mc:Fallback xmlns:w16="http://schemas.microsoft.com/office/word/2018/wordml" xmlns:w16cid="http://schemas.microsoft.com/office/word/2016/wordml/cid" xmlns:w16cex="http://schemas.microsoft.com/office/word/2018/wordml/cex" xmlns:am3d="http://schemas.microsoft.com/office/drawing/2017/model3d" xmlns:aink="http://schemas.microsoft.com/office/drawing/2016/ink" xmlns:cx8="http://schemas.microsoft.com/office/drawing/2016/5/14/chartex" xmlns:cx7="http://schemas.microsoft.com/office/drawing/2016/5/13/chartex" xmlns:cx6="http://schemas.microsoft.com/office/drawing/2016/5/12/chartex" xmlns:cx5="http://schemas.microsoft.com/office/drawing/2016/5/11/chartex" xmlns:cx4="http://schemas.microsoft.com/office/drawing/2016/5/10/chartex" xmlns:cx3="http://schemas.microsoft.com/office/drawing/2016/5/9/chartex" xmlns:cx2="http://schemas.microsoft.com/office/drawing/2015/10/21/chartex">
             <w:pict>
               <v:line w14:anchorId="1C5D9B40" id="Straight Connector 29" o:spid="_x0000_s1026" style="position:absolute;z-index:251695104;visibility:visible;mso-wrap-style:square;mso-height-percent:0;mso-wrap-distance-left:9pt;mso-wrap-distance-top:0;mso-wrap-distance-right:9pt;mso-wrap-distance-bottom:0;mso-position-horizontal:absolute;mso-position-horizontal-relative:text;mso-position-vertical:absolute;mso-position-vertical-relative:text;mso-height-percent:0;mso-height-relative:margin" from="200.35pt,3.55pt" to="200.35pt,43.05pt" o:gfxdata="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" strokecolor="#505150 [3200]" strokeweight="2pt">
                 <v:shadow on="t" color="black" opacity="24903f" origin=",.5" offset="0,.55556mm"/>
@@ -46335,7 +46341,7 @@
               </wp:anchor>
             </w:drawing>
           </mc:Choice>
-          <mc:Fallback xmlns:cx2="http://schemas.microsoft.com/office/drawing/2015/10/21/chartex" xmlns:cx3="http://schemas.microsoft.com/office/drawing/2016/5/9/chartex" xmlns:cx4="http://schemas.microsoft.com/office/drawing/2016/5/10/chartex" xmlns:cx5="http://schemas.microsoft.com/office/drawing/2016/5/11/chartex" xmlns:cx6="http://schemas.microsoft.com/office/drawing/2016/5/12/chartex" xmlns:cx7="http://schemas.microsoft.com/office/drawing/2016/5/13/chartex" xmlns:cx8="http://schemas.microsoft.com/office/drawing/2016/5/14/chartex" xmlns:aink="http://schemas.microsoft.com/office/drawing/2016/ink" xmlns:am3d="http://schemas.microsoft.com/office/drawing/2017/model3d" xmlns:w16cex="http://schemas.microsoft.com/office/word/2018/wordml/cex" xmlns:w16cid="http://schemas.microsoft.com/office/word/2016/wordml/cid" xmlns:w16="http://schemas.microsoft.com/office/word/2018/wordml">
+          <mc:Fallback xmlns:w16="http://schemas.microsoft.com/office/word/2018/wordml" xmlns:w16cid="http://schemas.microsoft.com/office/word/2016/wordml/cid" xmlns:w16cex="http://schemas.microsoft.com/office/word/2018/wordml/cex" xmlns:am3d="http://schemas.microsoft.com/office/drawing/2017/model3d" xmlns:aink="http://schemas.microsoft.com/office/drawing/2016/ink" xmlns:cx8="http://schemas.microsoft.com/office/drawing/2016/5/14/chartex" xmlns:cx7="http://schemas.microsoft.com/office/drawing/2016/5/13/chartex" xmlns:cx6="http://schemas.microsoft.com/office/drawing/2016/5/12/chartex" xmlns:cx5="http://schemas.microsoft.com/office/drawing/2016/5/11/chartex" xmlns:cx4="http://schemas.microsoft.com/office/drawing/2016/5/10/chartex" xmlns:cx3="http://schemas.microsoft.com/office/drawing/2016/5/9/chartex" xmlns:cx2="http://schemas.microsoft.com/office/drawing/2015/10/21/chartex">
             <w:pict>
               <v:shape w14:anchorId="7CF855AC" id="Connector: Elbow 28" o:spid="_x0000_s1026" type="#_x0000_t34" style="position:absolute;margin-left:196.45pt;margin-top:8.65pt;width:153.05pt;height:21pt;z-index:251693056;visibility:visible;mso-wrap-style:square;mso-width-percent:0;mso-height-percent:0;mso-wrap-distance-left:9pt;mso-wrap-distance-top:0;mso-wrap-distance-right:9pt;mso-wrap-distance-bottom:0;mso-position-horizontal:absolute;mso-position-horizontal-relative:text;mso-position-vertical:absolute;mso-position-vertical-relative:text;mso-width-percent:0;mso-height-percent:0;mso-width-relative:margin;mso-height-relative:margin" o:gfxdata="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" adj="21568" strokecolor="#505150 [3200]" strokeweight="2pt">
                 <v:stroke endarrow="block"/>
@@ -46642,7 +46648,7 @@
               </wp:anchor>
             </w:drawing>
           </mc:Choice>
-          <mc:Fallback xmlns:cx2="http://schemas.microsoft.com/office/drawing/2015/10/21/chartex" xmlns:cx3="http://schemas.microsoft.com/office/drawing/2016/5/9/chartex" xmlns:cx4="http://schemas.microsoft.com/office/drawing/2016/5/10/chartex" xmlns:cx5="http://schemas.microsoft.com/office/drawing/2016/5/11/chartex" xmlns:cx6="http://schemas.microsoft.com/office/drawing/2016/5/12/chartex" xmlns:cx7="http://schemas.microsoft.com/office/drawing/2016/5/13/chartex" xmlns:cx8="http://schemas.microsoft.com/office/drawing/2016/5/14/chartex" xmlns:aink="http://schemas.microsoft.com/office/drawing/2016/ink" xmlns:am3d="http://schemas.microsoft.com/office/drawing/2017/model3d" xmlns:w16cex="http://schemas.microsoft.com/office/word/2018/wordml/cex" xmlns:w16cid="http://schemas.microsoft.com/office/word/2016/wordml/cid" xmlns:w16="http://schemas.microsoft.com/office/word/2018/wordml">
+          <mc:Fallback xmlns:w16="http://schemas.microsoft.com/office/word/2018/wordml" xmlns:w16cid="http://schemas.microsoft.com/office/word/2016/wordml/cid" xmlns:w16cex="http://schemas.microsoft.com/office/word/2018/wordml/cex" xmlns:am3d="http://schemas.microsoft.com/office/drawing/2017/model3d" xmlns:aink="http://schemas.microsoft.com/office/drawing/2016/ink" xmlns:cx8="http://schemas.microsoft.com/office/drawing/2016/5/14/chartex" xmlns:cx7="http://schemas.microsoft.com/office/drawing/2016/5/13/chartex" xmlns:cx6="http://schemas.microsoft.com/office/drawing/2016/5/12/chartex" xmlns:cx5="http://schemas.microsoft.com/office/drawing/2016/5/11/chartex" xmlns:cx4="http://schemas.microsoft.com/office/drawing/2016/5/10/chartex" xmlns:cx3="http://schemas.microsoft.com/office/drawing/2016/5/9/chartex" xmlns:cx2="http://schemas.microsoft.com/office/drawing/2015/10/21/chartex">
             <w:pict>
               <v:shape w14:anchorId="4F101426" id="Straight Arrow Connector 385073573" o:spid="_x0000_s1026" type="#_x0000_t32" style="position:absolute;margin-left:401.1pt;margin-top:14.5pt;width:0;height:49.15pt;z-index:251704320;visibility:visible;mso-wrap-style:square;mso-width-percent:0;mso-height-percent:0;mso-wrap-distance-left:9pt;mso-wrap-distance-top:0;mso-wrap-distance-right:9pt;mso-wrap-distance-bottom:0;mso-position-horizontal:absolute;mso-position-horizontal-relative:text;mso-position-vertical:absolute;mso-position-vertical-relative:text;mso-width-percent:0;mso-height-percent:0;mso-width-relative:margin;mso-height-relative:margin" o:gfxdata="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" strokecolor="#505150 [3200]" strokeweight="2pt">
                 <v:stroke endarrow="block"/>
@@ -46720,7 +46726,7 @@
               </wp:anchor>
             </w:drawing>
           </mc:Choice>
-          <mc:Fallback xmlns:cx2="http://schemas.microsoft.com/office/drawing/2015/10/21/chartex" xmlns:cx3="http://schemas.microsoft.com/office/drawing/2016/5/9/chartex" xmlns:cx4="http://schemas.microsoft.com/office/drawing/2016/5/10/chartex" xmlns:cx5="http://schemas.microsoft.com/office/drawing/2016/5/11/chartex" xmlns:cx6="http://schemas.microsoft.com/office/drawing/2016/5/12/chartex" xmlns:cx7="http://schemas.microsoft.com/office/drawing/2016/5/13/chartex" xmlns:cx8="http://schemas.microsoft.com/office/drawing/2016/5/14/chartex" xmlns:aink="http://schemas.microsoft.com/office/drawing/2016/ink" xmlns:am3d="http://schemas.microsoft.com/office/drawing/2017/model3d" xmlns:w16cex="http://schemas.microsoft.com/office/word/2018/wordml/cex" xmlns:w16cid="http://schemas.microsoft.com/office/word/2016/wordml/cid" xmlns:w16="http://schemas.microsoft.com/office/word/2018/wordml">
+          <mc:Fallback xmlns:w16="http://schemas.microsoft.com/office/word/2018/wordml" xmlns:w16cid="http://schemas.microsoft.com/office/word/2016/wordml/cid" xmlns:w16cex="http://schemas.microsoft.com/office/word/2018/wordml/cex" xmlns:am3d="http://schemas.microsoft.com/office/drawing/2017/model3d" xmlns:aink="http://schemas.microsoft.com/office/drawing/2016/ink" xmlns:cx8="http://schemas.microsoft.com/office/drawing/2016/5/14/chartex" xmlns:cx7="http://schemas.microsoft.com/office/drawing/2016/5/13/chartex" xmlns:cx6="http://schemas.microsoft.com/office/drawing/2016/5/12/chartex" xmlns:cx5="http://schemas.microsoft.com/office/drawing/2016/5/11/chartex" xmlns:cx4="http://schemas.microsoft.com/office/drawing/2016/5/10/chartex" xmlns:cx3="http://schemas.microsoft.com/office/drawing/2016/5/9/chartex" xmlns:cx2="http://schemas.microsoft.com/office/drawing/2015/10/21/chartex">
             <w:pict>
               <v:shape w14:anchorId="57D3C9DE" id="Straight Arrow Connector 385073572" o:spid="_x0000_s1026" type="#_x0000_t32" style="position:absolute;margin-left:239.65pt;margin-top:10.65pt;width:129.2pt;height:37.1pt;z-index:251702272;visibility:visible;mso-wrap-style:square;mso-width-percent:0;mso-height-percent:0;mso-wrap-distance-left:9pt;mso-wrap-distance-top:0;mso-wrap-distance-right:9pt;mso-wrap-distance-bottom:0;mso-position-horizontal:absolute;mso-position-horizontal-relative:text;mso-position-vertical:absolute;mso-position-vertical-relative:text;mso-width-percent:0;mso-height-percent:0;mso-width-relative:margin;mso-height-relative:margin" o:gfxdata="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" strokecolor="#505150 [3200]" strokeweight="2pt">
                 <v:stroke endarrow="block"/>
@@ -46790,7 +46796,7 @@
               </wp:anchor>
             </w:drawing>
           </mc:Choice>
-          <mc:Fallback xmlns:cx2="http://schemas.microsoft.com/office/drawing/2015/10/21/chartex" xmlns:cx3="http://schemas.microsoft.com/office/drawing/2016/5/9/chartex" xmlns:cx4="http://schemas.microsoft.com/office/drawing/2016/5/10/chartex" xmlns:cx5="http://schemas.microsoft.com/office/drawing/2016/5/11/chartex" xmlns:cx6="http://schemas.microsoft.com/office/drawing/2016/5/12/chartex" xmlns:cx7="http://schemas.microsoft.com/office/drawing/2016/5/13/chartex" xmlns:cx8="http://schemas.microsoft.com/office/drawing/2016/5/14/chartex" xmlns:aink="http://schemas.microsoft.com/office/drawing/2016/ink" xmlns:am3d="http://schemas.microsoft.com/office/drawing/2017/model3d" xmlns:w16cex="http://schemas.microsoft.com/office/word/2018/wordml/cex" xmlns:w16cid="http://schemas.microsoft.com/office/word/2016/wordml/cid" xmlns:w16="http://schemas.microsoft.com/office/word/2018/wordml">
+          <mc:Fallback xmlns:w16="http://schemas.microsoft.com/office/word/2018/wordml" xmlns:w16cid="http://schemas.microsoft.com/office/word/2016/wordml/cid" xmlns:w16cex="http://schemas.microsoft.com/office/word/2018/wordml/cex" xmlns:am3d="http://schemas.microsoft.com/office/drawing/2017/model3d" xmlns:aink="http://schemas.microsoft.com/office/drawing/2016/ink" xmlns:cx8="http://schemas.microsoft.com/office/drawing/2016/5/14/chartex" xmlns:cx7="http://schemas.microsoft.com/office/drawing/2016/5/13/chartex" xmlns:cx6="http://schemas.microsoft.com/office/drawing/2016/5/12/chartex" xmlns:cx5="http://schemas.microsoft.com/office/drawing/2016/5/11/chartex" xmlns:cx4="http://schemas.microsoft.com/office/drawing/2016/5/10/chartex" xmlns:cx3="http://schemas.microsoft.com/office/drawing/2016/5/9/chartex" xmlns:cx2="http://schemas.microsoft.com/office/drawing/2015/10/21/chartex">
             <w:pict>
               <v:shape w14:anchorId="5ACB6AB3" id="Straight Arrow Connector 385073570" o:spid="_x0000_s1026" type="#_x0000_t32" style="position:absolute;margin-left:74.4pt;margin-top:11.15pt;width:0;height:36.95pt;z-index:251700224;visibility:visible;mso-wrap-style:square;mso-height-percent:0;mso-wrap-distance-left:9pt;mso-wrap-distance-top:0;mso-wrap-distance-right:9pt;mso-wrap-distance-bottom:0;mso-position-horizontal:absolute;mso-position-horizontal-relative:text;mso-position-vertical:absolute;mso-position-vertical-relative:text;mso-height-percent:0;mso-height-relative:margin" o:gfxdata="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" strokecolor="#505150 [3200]" strokeweight="2pt">
                 <v:stroke endarrow="block"/>
@@ -47387,7 +47393,7 @@
               </wp:anchor>
             </w:drawing>
           </mc:Choice>
-          <mc:Fallback xmlns:cx2="http://schemas.microsoft.com/office/drawing/2015/10/21/chartex" xmlns:cx3="http://schemas.microsoft.com/office/drawing/2016/5/9/chartex" xmlns:cx4="http://schemas.microsoft.com/office/drawing/2016/5/10/chartex" xmlns:cx5="http://schemas.microsoft.com/office/drawing/2016/5/11/chartex" xmlns:cx6="http://schemas.microsoft.com/office/drawing/2016/5/12/chartex" xmlns:cx7="http://schemas.microsoft.com/office/drawing/2016/5/13/chartex" xmlns:cx8="http://schemas.microsoft.com/office/drawing/2016/5/14/chartex" xmlns:aink="http://schemas.microsoft.com/office/drawing/2016/ink" xmlns:am3d="http://schemas.microsoft.com/office/drawing/2017/model3d" xmlns:w16cex="http://schemas.microsoft.com/office/word/2018/wordml/cex" xmlns:w16cid="http://schemas.microsoft.com/office/word/2016/wordml/cid" xmlns:w16="http://schemas.microsoft.com/office/word/2018/wordml">
+          <mc:Fallback xmlns:w16="http://schemas.microsoft.com/office/word/2018/wordml" xmlns:w16cid="http://schemas.microsoft.com/office/word/2016/wordml/cid" xmlns:w16cex="http://schemas.microsoft.com/office/word/2018/wordml/cex" xmlns:am3d="http://schemas.microsoft.com/office/drawing/2017/model3d" xmlns:aink="http://schemas.microsoft.com/office/drawing/2016/ink" xmlns:cx8="http://schemas.microsoft.com/office/drawing/2016/5/14/chartex" xmlns:cx7="http://schemas.microsoft.com/office/drawing/2016/5/13/chartex" xmlns:cx6="http://schemas.microsoft.com/office/drawing/2016/5/12/chartex" xmlns:cx5="http://schemas.microsoft.com/office/drawing/2016/5/11/chartex" xmlns:cx4="http://schemas.microsoft.com/office/drawing/2016/5/10/chartex" xmlns:cx3="http://schemas.microsoft.com/office/drawing/2016/5/9/chartex" xmlns:cx2="http://schemas.microsoft.com/office/drawing/2015/10/21/chartex">
             <w:pict>
               <v:line w14:anchorId="02221E65" id="Straight Connector 1054311648" o:spid="_x0000_s1026" style="position:absolute;z-index:251718656;visibility:visible;mso-wrap-style:square;mso-wrap-distance-left:9pt;mso-wrap-distance-top:0;mso-wrap-distance-right:9pt;mso-wrap-distance-bottom:0;mso-position-horizontal:absolute;mso-position-horizontal-relative:text;mso-position-vertical:absolute;mso-position-vertical-relative:text" from="133.6pt,6.95pt" to="133.6pt,24.1pt" o:gfxdata="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" strokecolor="#505150 [3200]" strokeweight="2pt">
                 <v:shadow on="t" color="black" opacity="24903f" origin=",.5" offset="0,.55556mm"/>
@@ -47572,7 +47578,7 @@
               </wp:anchor>
             </w:drawing>
           </mc:Choice>
-          <mc:Fallback xmlns:cx2="http://schemas.microsoft.com/office/drawing/2015/10/21/chartex" xmlns:cx3="http://schemas.microsoft.com/office/drawing/2016/5/9/chartex" xmlns:cx4="http://schemas.microsoft.com/office/drawing/2016/5/10/chartex" xmlns:cx5="http://schemas.microsoft.com/office/drawing/2016/5/11/chartex" xmlns:cx6="http://schemas.microsoft.com/office/drawing/2016/5/12/chartex" xmlns:cx7="http://schemas.microsoft.com/office/drawing/2016/5/13/chartex" xmlns:cx8="http://schemas.microsoft.com/office/drawing/2016/5/14/chartex" xmlns:aink="http://schemas.microsoft.com/office/drawing/2016/ink" xmlns:am3d="http://schemas.microsoft.com/office/drawing/2017/model3d" xmlns:w16cex="http://schemas.microsoft.com/office/word/2018/wordml/cex" xmlns:w16cid="http://schemas.microsoft.com/office/word/2016/wordml/cid" xmlns:w16="http://schemas.microsoft.com/office/word/2018/wordml">
+          <mc:Fallback xmlns:w16="http://schemas.microsoft.com/office/word/2018/wordml" xmlns:w16cid="http://schemas.microsoft.com/office/word/2016/wordml/cid" xmlns:w16cex="http://schemas.microsoft.com/office/word/2018/wordml/cex" xmlns:am3d="http://schemas.microsoft.com/office/drawing/2017/model3d" xmlns:aink="http://schemas.microsoft.com/office/drawing/2016/ink" xmlns:cx8="http://schemas.microsoft.com/office/drawing/2016/5/14/chartex" xmlns:cx7="http://schemas.microsoft.com/office/drawing/2016/5/13/chartex" xmlns:cx6="http://schemas.microsoft.com/office/drawing/2016/5/12/chartex" xmlns:cx5="http://schemas.microsoft.com/office/drawing/2016/5/11/chartex" xmlns:cx4="http://schemas.microsoft.com/office/drawing/2016/5/10/chartex" xmlns:cx3="http://schemas.microsoft.com/office/drawing/2016/5/9/chartex" xmlns:cx2="http://schemas.microsoft.com/office/drawing/2015/10/21/chartex">
             <w:pict>
               <v:shape w14:anchorId="01EAFE4D" id="Connector: Elbow 1054311649" o:spid="_x0000_s1026" type="#_x0000_t34" style="position:absolute;margin-left:133.75pt;margin-top:9.45pt;width:62.8pt;height:22.7pt;z-index:251717632;visibility:visible;mso-wrap-style:square;mso-width-percent:0;mso-height-percent:0;mso-wrap-distance-left:9pt;mso-wrap-distance-top:0;mso-wrap-distance-right:9pt;mso-wrap-distance-bottom:0;mso-position-horizontal:absolute;mso-position-horizontal-relative:text;mso-position-vertical:absolute;mso-position-vertical-relative:text;mso-width-percent:0;mso-height-percent:0;mso-width-relative:margin;mso-height-relative:margin" o:gfxdata="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" adj="21568" strokecolor="#505150 [3200]" strokeweight="2pt">
                 <v:stroke endarrow="block"/>
@@ -47645,7 +47651,7 @@
               </wp:anchor>
             </w:drawing>
           </mc:Choice>
-          <mc:Fallback xmlns:cx2="http://schemas.microsoft.com/office/drawing/2015/10/21/chartex" xmlns:cx3="http://schemas.microsoft.com/office/drawing/2016/5/9/chartex" xmlns:cx4="http://schemas.microsoft.com/office/drawing/2016/5/10/chartex" xmlns:cx5="http://schemas.microsoft.com/office/drawing/2016/5/11/chartex" xmlns:cx6="http://schemas.microsoft.com/office/drawing/2016/5/12/chartex" xmlns:cx7="http://schemas.microsoft.com/office/drawing/2016/5/13/chartex" xmlns:cx8="http://schemas.microsoft.com/office/drawing/2016/5/14/chartex" xmlns:aink="http://schemas.microsoft.com/office/drawing/2016/ink" xmlns:am3d="http://schemas.microsoft.com/office/drawing/2017/model3d" xmlns:w16cex="http://schemas.microsoft.com/office/word/2018/wordml/cex" xmlns:w16cid="http://schemas.microsoft.com/office/word/2016/wordml/cid" xmlns:w16="http://schemas.microsoft.com/office/word/2018/wordml">
+          <mc:Fallback xmlns:w16="http://schemas.microsoft.com/office/word/2018/wordml" xmlns:w16cid="http://schemas.microsoft.com/office/word/2016/wordml/cid" xmlns:w16cex="http://schemas.microsoft.com/office/word/2018/wordml/cex" xmlns:am3d="http://schemas.microsoft.com/office/drawing/2017/model3d" xmlns:aink="http://schemas.microsoft.com/office/drawing/2016/ink" xmlns:cx8="http://schemas.microsoft.com/office/drawing/2016/5/14/chartex" xmlns:cx7="http://schemas.microsoft.com/office/drawing/2016/5/13/chartex" xmlns:cx6="http://schemas.microsoft.com/office/drawing/2016/5/12/chartex" xmlns:cx5="http://schemas.microsoft.com/office/drawing/2016/5/11/chartex" xmlns:cx4="http://schemas.microsoft.com/office/drawing/2016/5/10/chartex" xmlns:cx3="http://schemas.microsoft.com/office/drawing/2016/5/9/chartex" xmlns:cx2="http://schemas.microsoft.com/office/drawing/2015/10/21/chartex">
             <w:pict>
               <v:shape w14:anchorId="3F28FE92" id="Connector: Elbow 1054311650" o:spid="_x0000_s1026" type="#_x0000_t34" style="position:absolute;margin-left:69.7pt;margin-top:9.45pt;width:63.9pt;height:22.7pt;flip:x;z-index:251716608;visibility:visible;mso-wrap-style:square;mso-height-percent:0;mso-wrap-distance-left:9pt;mso-wrap-distance-top:0;mso-wrap-distance-right:9pt;mso-wrap-distance-bottom:0;mso-position-horizontal:absolute;mso-position-horizontal-relative:text;mso-position-vertical:absolute;mso-position-vertical-relative:text;mso-height-percent:0;mso-height-relative:margin" o:gfxdata="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" adj="21496" strokecolor="#505150 [3200]" strokeweight="2pt">
                 <v:stroke endarrow="block"/>
@@ -47941,7 +47947,7 @@
               </wp:anchor>
             </w:drawing>
           </mc:Choice>
-          <mc:Fallback xmlns:cx2="http://schemas.microsoft.com/office/drawing/2015/10/21/chartex" xmlns:cx3="http://schemas.microsoft.com/office/drawing/2016/5/9/chartex" xmlns:cx4="http://schemas.microsoft.com/office/drawing/2016/5/10/chartex" xmlns:cx5="http://schemas.microsoft.com/office/drawing/2016/5/11/chartex" xmlns:cx6="http://schemas.microsoft.com/office/drawing/2016/5/12/chartex" xmlns:cx7="http://schemas.microsoft.com/office/drawing/2016/5/13/chartex" xmlns:cx8="http://schemas.microsoft.com/office/drawing/2016/5/14/chartex" xmlns:aink="http://schemas.microsoft.com/office/drawing/2016/ink" xmlns:am3d="http://schemas.microsoft.com/office/drawing/2017/model3d" xmlns:w16cex="http://schemas.microsoft.com/office/word/2018/wordml/cex" xmlns:w16cid="http://schemas.microsoft.com/office/word/2016/wordml/cid" xmlns:w16="http://schemas.microsoft.com/office/word/2018/wordml">
+          <mc:Fallback xmlns:w16="http://schemas.microsoft.com/office/word/2018/wordml" xmlns:w16cid="http://schemas.microsoft.com/office/word/2016/wordml/cid" xmlns:w16cex="http://schemas.microsoft.com/office/word/2018/wordml/cex" xmlns:am3d="http://schemas.microsoft.com/office/drawing/2017/model3d" xmlns:aink="http://schemas.microsoft.com/office/drawing/2016/ink" xmlns:cx8="http://schemas.microsoft.com/office/drawing/2016/5/14/chartex" xmlns:cx7="http://schemas.microsoft.com/office/drawing/2016/5/13/chartex" xmlns:cx6="http://schemas.microsoft.com/office/drawing/2016/5/12/chartex" xmlns:cx5="http://schemas.microsoft.com/office/drawing/2016/5/11/chartex" xmlns:cx4="http://schemas.microsoft.com/office/drawing/2016/5/10/chartex" xmlns:cx3="http://schemas.microsoft.com/office/drawing/2016/5/9/chartex" xmlns:cx2="http://schemas.microsoft.com/office/drawing/2015/10/21/chartex">
             <w:pict>
               <v:shape w14:anchorId="6CEF6B28" id="Straight Arrow Connector 1054311654" o:spid="_x0000_s1026" type="#_x0000_t32" style="position:absolute;margin-left:239.85pt;margin-top:5.55pt;width:91.75pt;height:7.85pt;flip:y;z-index:251727872;visibility:visible;mso-wrap-style:square;mso-width-percent:0;mso-height-percent:0;mso-wrap-distance-left:9pt;mso-wrap-distance-top:0;mso-wrap-distance-right:9pt;mso-wrap-distance-bottom:0;mso-position-horizontal:absolute;mso-position-horizontal-relative:text;mso-position-vertical:absolute;mso-position-vertical-relative:text;mso-width-percent:0;mso-height-percent:0;mso-width-relative:margin;mso-height-relative:margin" o:gfxdata="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" strokecolor="#505150 [3200]" strokeweight="2pt">
                 <v:stroke endarrow="block"/>
@@ -48039,7 +48045,7 @@
               </wp:anchor>
             </w:drawing>
           </mc:Choice>
-          <mc:Fallback xmlns:cx2="http://schemas.microsoft.com/office/drawing/2015/10/21/chartex" xmlns:cx3="http://schemas.microsoft.com/office/drawing/2016/5/9/chartex" xmlns:cx4="http://schemas.microsoft.com/office/drawing/2016/5/10/chartex" xmlns:cx5="http://schemas.microsoft.com/office/drawing/2016/5/11/chartex" xmlns:cx6="http://schemas.microsoft.com/office/drawing/2016/5/12/chartex" xmlns:cx7="http://schemas.microsoft.com/office/drawing/2016/5/13/chartex" xmlns:cx8="http://schemas.microsoft.com/office/drawing/2016/5/14/chartex" xmlns:aink="http://schemas.microsoft.com/office/drawing/2016/ink" xmlns:am3d="http://schemas.microsoft.com/office/drawing/2017/model3d" xmlns:w16cex="http://schemas.microsoft.com/office/word/2018/wordml/cex" xmlns:w16cid="http://schemas.microsoft.com/office/word/2016/wordml/cid" xmlns:w16="http://schemas.microsoft.com/office/word/2018/wordml">
+          <mc:Fallback xmlns:w16="http://schemas.microsoft.com/office/word/2018/wordml" xmlns:w16cid="http://schemas.microsoft.com/office/word/2016/wordml/cid" xmlns:w16cex="http://schemas.microsoft.com/office/word/2018/wordml/cex" xmlns:am3d="http://schemas.microsoft.com/office/drawing/2017/model3d" xmlns:aink="http://schemas.microsoft.com/office/drawing/2016/ink" xmlns:cx8="http://schemas.microsoft.com/office/drawing/2016/5/14/chartex" xmlns:cx7="http://schemas.microsoft.com/office/drawing/2016/5/13/chartex" xmlns:cx6="http://schemas.microsoft.com/office/drawing/2016/5/12/chartex" xmlns:cx5="http://schemas.microsoft.com/office/drawing/2016/5/11/chartex" xmlns:cx4="http://schemas.microsoft.com/office/drawing/2016/5/10/chartex" xmlns:cx3="http://schemas.microsoft.com/office/drawing/2016/5/9/chartex" xmlns:cx2="http://schemas.microsoft.com/office/drawing/2015/10/21/chartex">
             <w:pict>
               <v:shape w14:anchorId="0A777786" id="Straight Arrow Connector 1054311668" o:spid="_x0000_s1026" type="#_x0000_t32" style="position:absolute;margin-left:64.45pt;margin-top:8.85pt;width:0;height:205.35pt;z-index:251734016;visibility:visible;mso-wrap-style:square;mso-width-percent:0;mso-height-percent:0;mso-wrap-distance-left:9pt;mso-wrap-distance-top:0;mso-wrap-distance-right:9pt;mso-wrap-distance-bottom:0;mso-position-horizontal:absolute;mso-position-horizontal-relative:text;mso-position-vertical:absolute;mso-position-vertical-relative:text;mso-width-percent:0;mso-height-percent:0;mso-width-relative:margin;mso-height-relative:margin" o:gfxdata="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" strokecolor="#505150 [3200]" strokeweight="2pt">
                 <v:stroke endarrow="block"/>
@@ -48231,7 +48237,7 @@
               </wp:anchor>
             </w:drawing>
           </mc:Choice>
-          <mc:Fallback xmlns:cx2="http://schemas.microsoft.com/office/drawing/2015/10/21/chartex" xmlns:cx3="http://schemas.microsoft.com/office/drawing/2016/5/9/chartex" xmlns:cx4="http://schemas.microsoft.com/office/drawing/2016/5/10/chartex" xmlns:cx5="http://schemas.microsoft.com/office/drawing/2016/5/11/chartex" xmlns:cx6="http://schemas.microsoft.com/office/drawing/2016/5/12/chartex" xmlns:cx7="http://schemas.microsoft.com/office/drawing/2016/5/13/chartex" xmlns:cx8="http://schemas.microsoft.com/office/drawing/2016/5/14/chartex" xmlns:aink="http://schemas.microsoft.com/office/drawing/2016/ink" xmlns:am3d="http://schemas.microsoft.com/office/drawing/2017/model3d" xmlns:w16cex="http://schemas.microsoft.com/office/word/2018/wordml/cex" xmlns:w16cid="http://schemas.microsoft.com/office/word/2016/wordml/cid" xmlns:w16="http://schemas.microsoft.com/office/word/2018/wordml">
+          <mc:Fallback xmlns:w16="http://schemas.microsoft.com/office/word/2018/wordml" xmlns:w16cid="http://schemas.microsoft.com/office/word/2016/wordml/cid" xmlns:w16cex="http://schemas.microsoft.com/office/word/2018/wordml/cex" xmlns:am3d="http://schemas.microsoft.com/office/drawing/2017/model3d" xmlns:aink="http://schemas.microsoft.com/office/drawing/2016/ink" xmlns:cx8="http://schemas.microsoft.com/office/drawing/2016/5/14/chartex" xmlns:cx7="http://schemas.microsoft.com/office/drawing/2016/5/13/chartex" xmlns:cx6="http://schemas.microsoft.com/office/drawing/2016/5/12/chartex" xmlns:cx5="http://schemas.microsoft.com/office/drawing/2016/5/11/chartex" xmlns:cx4="http://schemas.microsoft.com/office/drawing/2016/5/10/chartex" xmlns:cx3="http://schemas.microsoft.com/office/drawing/2016/5/9/chartex" xmlns:cx2="http://schemas.microsoft.com/office/drawing/2015/10/21/chartex">
             <w:pict>
               <v:shape w14:anchorId="48A1F430" id="Straight Arrow Connector 1054311655" o:spid="_x0000_s1026" type="#_x0000_t32" style="position:absolute;margin-left:176.4pt;margin-top:6.15pt;width:3.6pt;height:31.15pt;flip:x;z-index:251722752;visibility:visible;mso-wrap-style:square;mso-width-percent:0;mso-height-percent:0;mso-wrap-distance-left:9pt;mso-wrap-distance-top:0;mso-wrap-distance-right:9pt;mso-wrap-distance-bottom:0;mso-position-horizontal:absolute;mso-position-horizontal-relative:text;mso-position-vertical:absolute;mso-position-vertical-relative:text;mso-width-percent:0;mso-height-percent:0;mso-width-relative:margin;mso-height-relative:margin" o:gfxdata="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" strokecolor="#505150 [3200]" strokeweight="2pt">
                 <v:stroke endarrow="block"/>
@@ -48452,7 +48458,7 @@
               </wp:anchor>
             </w:drawing>
           </mc:Choice>
-          <mc:Fallback xmlns:cx2="http://schemas.microsoft.com/office/drawing/2015/10/21/chartex" xmlns:cx3="http://schemas.microsoft.com/office/drawing/2016/5/9/chartex" xmlns:cx4="http://schemas.microsoft.com/office/drawing/2016/5/10/chartex" xmlns:cx5="http://schemas.microsoft.com/office/drawing/2016/5/11/chartex" xmlns:cx6="http://schemas.microsoft.com/office/drawing/2016/5/12/chartex" xmlns:cx7="http://schemas.microsoft.com/office/drawing/2016/5/13/chartex" xmlns:cx8="http://schemas.microsoft.com/office/drawing/2016/5/14/chartex" xmlns:aink="http://schemas.microsoft.com/office/drawing/2016/ink" xmlns:am3d="http://schemas.microsoft.com/office/drawing/2017/model3d" xmlns:w16cex="http://schemas.microsoft.com/office/word/2018/wordml/cex" xmlns:w16cid="http://schemas.microsoft.com/office/word/2016/wordml/cid" xmlns:w16="http://schemas.microsoft.com/office/word/2018/wordml">
+          <mc:Fallback xmlns:w16="http://schemas.microsoft.com/office/word/2018/wordml" xmlns:w16cid="http://schemas.microsoft.com/office/word/2016/wordml/cid" xmlns:w16cex="http://schemas.microsoft.com/office/word/2018/wordml/cex" xmlns:am3d="http://schemas.microsoft.com/office/drawing/2017/model3d" xmlns:aink="http://schemas.microsoft.com/office/drawing/2016/ink" xmlns:cx8="http://schemas.microsoft.com/office/drawing/2016/5/14/chartex" xmlns:cx7="http://schemas.microsoft.com/office/drawing/2016/5/13/chartex" xmlns:cx6="http://schemas.microsoft.com/office/drawing/2016/5/12/chartex" xmlns:cx5="http://schemas.microsoft.com/office/drawing/2016/5/11/chartex" xmlns:cx4="http://schemas.microsoft.com/office/drawing/2016/5/10/chartex" xmlns:cx3="http://schemas.microsoft.com/office/drawing/2016/5/9/chartex" xmlns:cx2="http://schemas.microsoft.com/office/drawing/2015/10/21/chartex">
             <w:pict>
               <v:shape w14:anchorId="7B3BE5D4" id="Straight Arrow Connector 1054311669" o:spid="_x0000_s1026" type="#_x0000_t32" style="position:absolute;margin-left:174.1pt;margin-top:1.05pt;width:0;height:33.6pt;z-index:251736064;visibility:visible;mso-wrap-style:square;mso-width-percent:0;mso-height-percent:0;mso-wrap-distance-left:9pt;mso-wrap-distance-top:0;mso-wrap-distance-right:9pt;mso-wrap-distance-bottom:0;mso-position-horizontal:absolute;mso-position-horizontal-relative:text;mso-position-vertical:absolute;mso-position-vertical-relative:text;mso-width-percent:0;mso-height-percent:0;mso-width-relative:margin;mso-height-relative:margin" o:gfxdata="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" strokecolor="#505150 [3200]" strokeweight="2pt">
                 <v:stroke endarrow="block"/>
@@ -48772,7 +48778,7 @@
               </wp:anchor>
             </w:drawing>
           </mc:Choice>
-          <mc:Fallback xmlns:cx2="http://schemas.microsoft.com/office/drawing/2015/10/21/chartex" xmlns:cx3="http://schemas.microsoft.com/office/drawing/2016/5/9/chartex" xmlns:cx4="http://schemas.microsoft.com/office/drawing/2016/5/10/chartex" xmlns:cx5="http://schemas.microsoft.com/office/drawing/2016/5/11/chartex" xmlns:cx6="http://schemas.microsoft.com/office/drawing/2016/5/12/chartex" xmlns:cx7="http://schemas.microsoft.com/office/drawing/2016/5/13/chartex" xmlns:cx8="http://schemas.microsoft.com/office/drawing/2016/5/14/chartex" xmlns:aink="http://schemas.microsoft.com/office/drawing/2016/ink" xmlns:am3d="http://schemas.microsoft.com/office/drawing/2017/model3d" xmlns:w16cex="http://schemas.microsoft.com/office/word/2018/wordml/cex" xmlns:w16cid="http://schemas.microsoft.com/office/word/2016/wordml/cid" xmlns:w16="http://schemas.microsoft.com/office/word/2018/wordml">
+          <mc:Fallback xmlns:w16="http://schemas.microsoft.com/office/word/2018/wordml" xmlns:w16cid="http://schemas.microsoft.com/office/word/2016/wordml/cid" xmlns:w16cex="http://schemas.microsoft.com/office/word/2018/wordml/cex" xmlns:am3d="http://schemas.microsoft.com/office/drawing/2017/model3d" xmlns:aink="http://schemas.microsoft.com/office/drawing/2016/ink" xmlns:cx8="http://schemas.microsoft.com/office/drawing/2016/5/14/chartex" xmlns:cx7="http://schemas.microsoft.com/office/drawing/2016/5/13/chartex" xmlns:cx6="http://schemas.microsoft.com/office/drawing/2016/5/12/chartex" xmlns:cx5="http://schemas.microsoft.com/office/drawing/2016/5/11/chartex" xmlns:cx4="http://schemas.microsoft.com/office/drawing/2016/5/10/chartex" xmlns:cx3="http://schemas.microsoft.com/office/drawing/2016/5/9/chartex" xmlns:cx2="http://schemas.microsoft.com/office/drawing/2015/10/21/chartex">
             <w:pict>
               <v:shape w14:anchorId="6F789BCE" id="Straight Arrow Connector 1054311670" o:spid="_x0000_s1026" type="#_x0000_t32" style="position:absolute;margin-left:164.85pt;margin-top:6.65pt;width:3.75pt;height:27.5pt;flip:x;z-index:251738112;visibility:visible;mso-wrap-style:square;mso-width-percent:0;mso-height-percent:0;mso-wrap-distance-left:9pt;mso-wrap-distance-top:0;mso-wrap-distance-right:9pt;mso-wrap-distance-bottom:0;mso-position-horizontal:absolute;mso-position-horizontal-relative:text;mso-position-vertical:absolute;mso-position-vertical-relative:text;mso-width-percent:0;mso-height-percent:0;mso-width-relative:margin;mso-height-relative:margin" o:gfxdata="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" strokecolor="#505150 [3200]" strokeweight="2pt">
                 <v:stroke endarrow="block"/>
@@ -48969,7 +48975,7 @@
               </wp:anchor>
             </w:drawing>
           </mc:Choice>
-          <mc:Fallback xmlns:cx2="http://schemas.microsoft.com/office/drawing/2015/10/21/chartex" xmlns:cx3="http://schemas.microsoft.com/office/drawing/2016/5/9/chartex" xmlns:cx4="http://schemas.microsoft.com/office/drawing/2016/5/10/chartex" xmlns:cx5="http://schemas.microsoft.com/office/drawing/2016/5/11/chartex" xmlns:cx6="http://schemas.microsoft.com/office/drawing/2016/5/12/chartex" xmlns:cx7="http://schemas.microsoft.com/office/drawing/2016/5/13/chartex" xmlns:cx8="http://schemas.microsoft.com/office/drawing/2016/5/14/chartex" xmlns:aink="http://schemas.microsoft.com/office/drawing/2016/ink" xmlns:am3d="http://schemas.microsoft.com/office/drawing/2017/model3d" xmlns:w16cex="http://schemas.microsoft.com/office/word/2018/wordml/cex" xmlns:w16cid="http://schemas.microsoft.com/office/word/2016/wordml/cid" xmlns:w16="http://schemas.microsoft.com/office/word/2018/wordml">
+          <mc:Fallback xmlns:w16="http://schemas.microsoft.com/office/word/2018/wordml" xmlns:w16cid="http://schemas.microsoft.com/office/word/2016/wordml/cid" xmlns:w16cex="http://schemas.microsoft.com/office/word/2018/wordml/cex" xmlns:am3d="http://schemas.microsoft.com/office/drawing/2017/model3d" xmlns:aink="http://schemas.microsoft.com/office/drawing/2016/ink" xmlns:cx8="http://schemas.microsoft.com/office/drawing/2016/5/14/chartex" xmlns:cx7="http://schemas.microsoft.com/office/drawing/2016/5/13/chartex" xmlns:cx6="http://schemas.microsoft.com/office/drawing/2016/5/12/chartex" xmlns:cx5="http://schemas.microsoft.com/office/drawing/2016/5/11/chartex" xmlns:cx4="http://schemas.microsoft.com/office/drawing/2016/5/10/chartex" xmlns:cx3="http://schemas.microsoft.com/office/drawing/2016/5/9/chartex" xmlns:cx2="http://schemas.microsoft.com/office/drawing/2015/10/21/chartex">
             <w:pict>
               <v:shape w14:anchorId="1BE730AB" id="Straight Arrow Connector 1054311671" o:spid="_x0000_s1026" type="#_x0000_t32" style="position:absolute;margin-left:114pt;margin-top:9.3pt;width:43pt;height:22pt;flip:x;z-index:251740160;visibility:visible;mso-wrap-style:square;mso-width-percent:0;mso-height-percent:0;mso-wrap-distance-left:9pt;mso-wrap-distance-top:0;mso-wrap-distance-right:9pt;mso-wrap-distance-bottom:0;mso-position-horizontal:absolute;mso-position-horizontal-relative:text;mso-position-vertical:absolute;mso-position-vertical-relative:text;mso-width-percent:0;mso-height-percent:0;mso-width-relative:margin;mso-height-relative:margin" o:gfxdata="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" strokecolor="#505150 [3200]" strokeweight="2pt">
                 <v:stroke endarrow="block"/>
@@ -49051,7 +49057,7 @@
               </wp:anchor>
             </w:drawing>
           </mc:Choice>
-          <mc:Fallback xmlns:cx2="http://schemas.microsoft.com/office/drawing/2015/10/21/chartex" xmlns:cx3="http://schemas.microsoft.com/office/drawing/2016/5/9/chartex" xmlns:cx4="http://schemas.microsoft.com/office/drawing/2016/5/10/chartex" xmlns:cx5="http://schemas.microsoft.com/office/drawing/2016/5/11/chartex" xmlns:cx6="http://schemas.microsoft.com/office/drawing/2016/5/12/chartex" xmlns:cx7="http://schemas.microsoft.com/office/drawing/2016/5/13/chartex" xmlns:cx8="http://schemas.microsoft.com/office/drawing/2016/5/14/chartex" xmlns:aink="http://schemas.microsoft.com/office/drawing/2016/ink" xmlns:am3d="http://schemas.microsoft.com/office/drawing/2017/model3d" xmlns:w16cex="http://schemas.microsoft.com/office/word/2018/wordml/cex" xmlns:w16cid="http://schemas.microsoft.com/office/word/2016/wordml/cid" xmlns:w16="http://schemas.microsoft.com/office/word/2018/wordml">
+          <mc:Fallback xmlns:w16="http://schemas.microsoft.com/office/word/2018/wordml" xmlns:w16cid="http://schemas.microsoft.com/office/word/2016/wordml/cid" xmlns:w16cex="http://schemas.microsoft.com/office/word/2018/wordml/cex" xmlns:am3d="http://schemas.microsoft.com/office/drawing/2017/model3d" xmlns:aink="http://schemas.microsoft.com/office/drawing/2016/ink" xmlns:cx8="http://schemas.microsoft.com/office/drawing/2016/5/14/chartex" xmlns:cx7="http://schemas.microsoft.com/office/drawing/2016/5/13/chartex" xmlns:cx6="http://schemas.microsoft.com/office/drawing/2016/5/12/chartex" xmlns:cx5="http://schemas.microsoft.com/office/drawing/2016/5/11/chartex" xmlns:cx4="http://schemas.microsoft.com/office/drawing/2016/5/10/chartex" xmlns:cx3="http://schemas.microsoft.com/office/drawing/2016/5/9/chartex" xmlns:cx2="http://schemas.microsoft.com/office/drawing/2015/10/21/chartex">
             <w:pict>
               <v:shape w14:anchorId="0320539D" id="Straight Arrow Connector 1054311677" o:spid="_x0000_s1026" type="#_x0000_t32" style="position:absolute;margin-left:57.15pt;margin-top:56.3pt;width:4pt;height:57.05pt;z-index:251752448;visibility:visible;mso-wrap-style:square;mso-width-percent:0;mso-height-percent:0;mso-wrap-distance-left:9pt;mso-wrap-distance-top:0;mso-wrap-distance-right:9pt;mso-wrap-distance-bottom:0;mso-position-horizontal:absolute;mso-position-horizontal-relative:text;mso-position-vertical:absolute;mso-position-vertical-relative:text;mso-width-percent:0;mso-height-percent:0;mso-width-relative:margin;mso-height-relative:margin" o:gfxdata="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" strokecolor="#505150 [3200]" strokeweight="2pt">
                 <v:stroke endarrow="block"/>
@@ -49125,7 +49131,7 @@
               </wp:anchor>
             </w:drawing>
           </mc:Choice>
-          <mc:Fallback xmlns:cx2="http://schemas.microsoft.com/office/drawing/2015/10/21/chartex" xmlns:cx3="http://schemas.microsoft.com/office/drawing/2016/5/9/chartex" xmlns:cx4="http://schemas.microsoft.com/office/drawing/2016/5/10/chartex" xmlns:cx5="http://schemas.microsoft.com/office/drawing/2016/5/11/chartex" xmlns:cx6="http://schemas.microsoft.com/office/drawing/2016/5/12/chartex" xmlns:cx7="http://schemas.microsoft.com/office/drawing/2016/5/13/chartex" xmlns:cx8="http://schemas.microsoft.com/office/drawing/2016/5/14/chartex" xmlns:aink="http://schemas.microsoft.com/office/drawing/2016/ink" xmlns:am3d="http://schemas.microsoft.com/office/drawing/2017/model3d" xmlns:w16cex="http://schemas.microsoft.com/office/word/2018/wordml/cex" xmlns:w16cid="http://schemas.microsoft.com/office/word/2016/wordml/cid" xmlns:w16="http://schemas.microsoft.com/office/word/2018/wordml">
+          <mc:Fallback xmlns:w16="http://schemas.microsoft.com/office/word/2018/wordml" xmlns:w16cid="http://schemas.microsoft.com/office/word/2016/wordml/cid" xmlns:w16cex="http://schemas.microsoft.com/office/word/2018/wordml/cex" xmlns:am3d="http://schemas.microsoft.com/office/drawing/2017/model3d" xmlns:aink="http://schemas.microsoft.com/office/drawing/2016/ink" xmlns:cx8="http://schemas.microsoft.com/office/drawing/2016/5/14/chartex" xmlns:cx7="http://schemas.microsoft.com/office/drawing/2016/5/13/chartex" xmlns:cx6="http://schemas.microsoft.com/office/drawing/2016/5/12/chartex" xmlns:cx5="http://schemas.microsoft.com/office/drawing/2016/5/11/chartex" xmlns:cx4="http://schemas.microsoft.com/office/drawing/2016/5/10/chartex" xmlns:cx3="http://schemas.microsoft.com/office/drawing/2016/5/9/chartex" xmlns:cx2="http://schemas.microsoft.com/office/drawing/2015/10/21/chartex">
             <w:pict>
               <v:shape w14:anchorId="79160216" id="Straight Arrow Connector 1054311678" o:spid="_x0000_s1026" type="#_x0000_t32" style="position:absolute;margin-left:87.7pt;margin-top:71.3pt;width:38.95pt;height:42pt;flip:x;z-index:251754496;visibility:visible;mso-wrap-style:square;mso-width-percent:0;mso-height-percent:0;mso-wrap-distance-left:9pt;mso-wrap-distance-top:0;mso-wrap-distance-right:9pt;mso-wrap-distance-bottom:0;mso-position-horizontal:absolute;mso-position-horizontal-relative:text;mso-position-vertical:absolute;mso-position-vertical-relative:text;mso-width-percent:0;mso-height-percent:0;mso-width-relative:margin;mso-height-relative:margin" o:gfxdata="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" strokecolor="#505150 [3200]" strokeweight="2pt">
                 <v:stroke endarrow="block"/>
@@ -49397,7 +49403,7 @@
               </wp:anchor>
             </w:drawing>
           </mc:Choice>
-          <mc:Fallback xmlns:cx2="http://schemas.microsoft.com/office/drawing/2015/10/21/chartex" xmlns:cx3="http://schemas.microsoft.com/office/drawing/2016/5/9/chartex" xmlns:cx4="http://schemas.microsoft.com/office/drawing/2016/5/10/chartex" xmlns:cx5="http://schemas.microsoft.com/office/drawing/2016/5/11/chartex" xmlns:cx6="http://schemas.microsoft.com/office/drawing/2016/5/12/chartex" xmlns:cx7="http://schemas.microsoft.com/office/drawing/2016/5/13/chartex" xmlns:cx8="http://schemas.microsoft.com/office/drawing/2016/5/14/chartex" xmlns:aink="http://schemas.microsoft.com/office/drawing/2016/ink" xmlns:am3d="http://schemas.microsoft.com/office/drawing/2017/model3d" xmlns:w16cex="http://schemas.microsoft.com/office/word/2018/wordml/cex" xmlns:w16cid="http://schemas.microsoft.com/office/word/2016/wordml/cid" xmlns:w16="http://schemas.microsoft.com/office/word/2018/wordml">
+          <mc:Fallback xmlns:w16="http://schemas.microsoft.com/office/word/2018/wordml" xmlns:w16cid="http://schemas.microsoft.com/office/word/2016/wordml/cid" xmlns:w16cex="http://schemas.microsoft.com/office/word/2018/wordml/cex" xmlns:am3d="http://schemas.microsoft.com/office/drawing/2017/model3d" xmlns:aink="http://schemas.microsoft.com/office/drawing/2016/ink" xmlns:cx8="http://schemas.microsoft.com/office/drawing/2016/5/14/chartex" xmlns:cx7="http://schemas.microsoft.com/office/drawing/2016/5/13/chartex" xmlns:cx6="http://schemas.microsoft.com/office/drawing/2016/5/12/chartex" xmlns:cx5="http://schemas.microsoft.com/office/drawing/2016/5/11/chartex" xmlns:cx4="http://schemas.microsoft.com/office/drawing/2016/5/10/chartex" xmlns:cx3="http://schemas.microsoft.com/office/drawing/2016/5/9/chartex" xmlns:cx2="http://schemas.microsoft.com/office/drawing/2015/10/21/chartex">
             <w:pict>
               <v:shape w14:anchorId="7480A440" id="Straight Arrow Connector 1054311674" o:spid="_x0000_s1026" type="#_x0000_t32" style="position:absolute;margin-left:294.75pt;margin-top:14.35pt;width:3.6pt;height:35.55pt;z-index:251746304;visibility:visible;mso-wrap-style:square;mso-width-percent:0;mso-height-percent:0;mso-wrap-distance-left:9pt;mso-wrap-distance-top:0;mso-wrap-distance-right:9pt;mso-wrap-distance-bottom:0;mso-position-horizontal:absolute;mso-position-horizontal-relative:text;mso-position-vertical:absolute;mso-position-vertical-relative:text;mso-width-percent:0;mso-height-percent:0;mso-width-relative:margin;mso-height-relative:margin" o:gfxdata="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" strokecolor="#505150 [3200]" strokeweight="2pt">
                 <v:stroke endarrow="block"/>
@@ -49471,7 +49477,7 @@
               </wp:anchor>
             </w:drawing>
           </mc:Choice>
-          <mc:Fallback xmlns:cx2="http://schemas.microsoft.com/office/drawing/2015/10/21/chartex" xmlns:cx3="http://schemas.microsoft.com/office/drawing/2016/5/9/chartex" xmlns:cx4="http://schemas.microsoft.com/office/drawing/2016/5/10/chartex" xmlns:cx5="http://schemas.microsoft.com/office/drawing/2016/5/11/chartex" xmlns:cx6="http://schemas.microsoft.com/office/drawing/2016/5/12/chartex" xmlns:cx7="http://schemas.microsoft.com/office/drawing/2016/5/13/chartex" xmlns:cx8="http://schemas.microsoft.com/office/drawing/2016/5/14/chartex" xmlns:aink="http://schemas.microsoft.com/office/drawing/2016/ink" xmlns:am3d="http://schemas.microsoft.com/office/drawing/2017/model3d" xmlns:w16cex="http://schemas.microsoft.com/office/word/2018/wordml/cex" xmlns:w16cid="http://schemas.microsoft.com/office/word/2016/wordml/cid" xmlns:w16="http://schemas.microsoft.com/office/word/2018/wordml">
+          <mc:Fallback xmlns:w16="http://schemas.microsoft.com/office/word/2018/wordml" xmlns:w16cid="http://schemas.microsoft.com/office/word/2016/wordml/cid" xmlns:w16cex="http://schemas.microsoft.com/office/word/2018/wordml/cex" xmlns:am3d="http://schemas.microsoft.com/office/drawing/2017/model3d" xmlns:aink="http://schemas.microsoft.com/office/drawing/2016/ink" xmlns:cx8="http://schemas.microsoft.com/office/drawing/2016/5/14/chartex" xmlns:cx7="http://schemas.microsoft.com/office/drawing/2016/5/13/chartex" xmlns:cx6="http://schemas.microsoft.com/office/drawing/2016/5/12/chartex" xmlns:cx5="http://schemas.microsoft.com/office/drawing/2016/5/11/chartex" xmlns:cx4="http://schemas.microsoft.com/office/drawing/2016/5/10/chartex" xmlns:cx3="http://schemas.microsoft.com/office/drawing/2016/5/9/chartex" xmlns:cx2="http://schemas.microsoft.com/office/drawing/2015/10/21/chartex">
             <w:pict>
               <v:shape w14:anchorId="52ACF2B8" id="Straight Arrow Connector 1054311673" o:spid="_x0000_s1026" type="#_x0000_t32" style="position:absolute;margin-left:223.4pt;margin-top:33.3pt;width:30.65pt;height:35.45pt;z-index:251744256;visibility:visible;mso-wrap-style:square;mso-width-percent:0;mso-height-percent:0;mso-wrap-distance-left:9pt;mso-wrap-distance-top:0;mso-wrap-distance-right:9pt;mso-wrap-distance-bottom:0;mso-position-horizontal:absolute;mso-position-horizontal-relative:text;mso-position-vertical:absolute;mso-position-vertical-relative:text;mso-width-percent:0;mso-height-percent:0;mso-width-relative:margin;mso-height-relative:margin" o:gfxdata="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" strokecolor="#505150 [3200]" strokeweight="2pt">
                 <v:stroke endarrow="block"/>
@@ -52344,7 +52350,7 @@
           <w:rPr>
             <w:noProof/>
           </w:rPr>
-          <w:t>40</w:t>
+          <w:t>32</w:t>
         </w:r>
         <w:r>
           <w:rPr>
@@ -62247,27 +62253,6 @@
 
 <file path=customXml/item2.xml><?xml version="1.0" encoding="utf-8"?>
 <?mso-contentType ?>
-<FormTemplates xmlns="http://schemas.microsoft.com/sharepoint/v3/contenttype/forms">
-  <Display>DocumentLibraryForm</Display>
-  <Edit>DocumentLibraryForm</Edit>
-  <New>DocumentLibraryForm</New>
-</FormTemplates>
-</file>
-
-<file path=customXml/item3.xml><?xml version="1.0" encoding="utf-8"?>
-<p:properties xmlns:p="http://schemas.microsoft.com/office/2006/metadata/properties" xmlns:xsi="http://www.w3.org/2001/XMLSchema-instance" xmlns:pc="http://schemas.microsoft.com/office/infopath/2007/PartnerControls">
-  <documentManagement>
-    <_dlc_DocId xmlns="51adfe52-6b67-47fa-a4b8-d920c8b69b06">3J5YSHVNQAZM-1106575984-237</_dlc_DocId>
-    <_dlc_DocIdUrl xmlns="51adfe52-6b67-47fa-a4b8-d920c8b69b06">
-      <Url>https://mn365.sharepoint.com/sites/MDE/IT/ASDCS/_layouts/15/DocIdRedir.aspx?ID=3J5YSHVNQAZM-1106575984-237</Url>
-      <Description>3J5YSHVNQAZM-1106575984-237</Description>
-    </_dlc_DocIdUrl>
-  </documentManagement>
-</p:properties>
-</file>
-
-<file path=customXml/item4.xml><?xml version="1.0" encoding="utf-8"?>
-<?mso-contentType ?>
 <spe:Receivers xmlns:spe="http://schemas.microsoft.com/sharepoint/events">
   <Receiver>
     <Name>Document ID Generator</Name>
@@ -62316,6 +62301,27 @@
 </spe:Receivers>
 </file>
 
+<file path=customXml/item3.xml><?xml version="1.0" encoding="utf-8"?>
+<p:properties xmlns:p="http://schemas.microsoft.com/office/2006/metadata/properties" xmlns:xsi="http://www.w3.org/2001/XMLSchema-instance" xmlns:pc="http://schemas.microsoft.com/office/infopath/2007/PartnerControls">
+  <documentManagement>
+    <_dlc_DocId xmlns="51adfe52-6b67-47fa-a4b8-d920c8b69b06">3J5YSHVNQAZM-1106575984-237</_dlc_DocId>
+    <_dlc_DocIdUrl xmlns="51adfe52-6b67-47fa-a4b8-d920c8b69b06">
+      <Url>https://mn365.sharepoint.com/sites/MDE/IT/ASDCS/_layouts/15/DocIdRedir.aspx?ID=3J5YSHVNQAZM-1106575984-237</Url>
+      <Description>3J5YSHVNQAZM-1106575984-237</Description>
+    </_dlc_DocIdUrl>
+  </documentManagement>
+</p:properties>
+</file>
+
+<file path=customXml/item4.xml><?xml version="1.0" encoding="utf-8"?>
+<?mso-contentType ?>
+<FormTemplates xmlns="http://schemas.microsoft.com/sharepoint/v3/contenttype/forms">
+  <Display>DocumentLibraryForm</Display>
+  <Edit>DocumentLibraryForm</Edit>
+  <New>DocumentLibraryForm</New>
+</FormTemplates>
+</file>
+
 <file path=customXml/item5.xml><?xml version="1.0" encoding="utf-8"?>
 <b:Sources xmlns:b="http://schemas.openxmlformats.org/officeDocument/2006/bibliography" xmlns="http://schemas.openxmlformats.org/officeDocument/2006/bibliography" SelectedStyle="\APASixthEditionOfficeOnline.xsl" StyleName="APA" Version="6"/>
 </file>
@@ -62341,9 +62347,9 @@
 </file>
 
 <file path=customXml/itemProps2.xml><?xml version="1.0" encoding="utf-8"?>
-<ds:datastoreItem xmlns:ds="http://schemas.openxmlformats.org/officeDocument/2006/customXml" ds:itemID="{99F7B3F0-EC91-4759-92DC-3CEC55588465}">
+<ds:datastoreItem xmlns:ds="http://schemas.openxmlformats.org/officeDocument/2006/customXml" ds:itemID="{0B4AAE1F-354C-4079-84CF-4DBB708D2142}">
   <ds:schemaRefs>
-    <ds:schemaRef ds:uri="http://schemas.microsoft.com/sharepoint/v3/contenttype/forms"/>
+    <ds:schemaRef ds:uri="http://schemas.microsoft.com/sharepoint/events"/>
   </ds:schemaRefs>
 </ds:datastoreItem>
 </file>
@@ -62359,15 +62365,15 @@
 </file>
 
 <file path=customXml/itemProps4.xml><?xml version="1.0" encoding="utf-8"?>
-<ds:datastoreItem xmlns:ds="http://schemas.openxmlformats.org/officeDocument/2006/customXml" ds:itemID="{0B4AAE1F-354C-4079-84CF-4DBB708D2142}">
+<ds:datastoreItem xmlns:ds="http://schemas.openxmlformats.org/officeDocument/2006/customXml" ds:itemID="{99F7B3F0-EC91-4759-92DC-3CEC55588465}">
   <ds:schemaRefs>
-    <ds:schemaRef ds:uri="http://schemas.microsoft.com/sharepoint/events"/>
+    <ds:schemaRef ds:uri="http://schemas.microsoft.com/sharepoint/v3/contenttype/forms"/>
   </ds:schemaRefs>
 </ds:datastoreItem>
 </file>
 
 <file path=customXml/itemProps5.xml><?xml version="1.0" encoding="utf-8"?>
-<ds:datastoreItem xmlns:ds="http://schemas.openxmlformats.org/officeDocument/2006/customXml" ds:itemID="{A83E39B3-408A-4DC4-8A3B-259A04CE5B1D}">
+<ds:datastoreItem xmlns:ds="http://schemas.openxmlformats.org/officeDocument/2006/customXml" ds:itemID="{4BBD1CD3-6FBA-432C-85EC-CDD96EC0B78C}">
   <ds:schemaRefs>
     <ds:schemaRef ds:uri="http://schemas.openxmlformats.org/officeDocument/2006/bibliography"/>
   </ds:schemaRefs>

</xml_diff>

<commit_message>
Small updates to Word and Excel docs from 2021-22 branch
</commit_message>
<xml_diff>
--- a/2021-22 MDE Ed-Fi Documentation/2021-22 SIS Vendor and District Test Plan.docx
+++ b/2021-22 MDE Ed-Fi Documentation/2021-22 SIS Vendor and District Test Plan.docx
@@ -285,6 +285,12 @@
     <w:p/>
     <w:sdt>
       <w:sdtPr>
+        <w:rPr>
+          <w:rFonts w:ascii="Arial" w:eastAsiaTheme="minorEastAsia" w:hAnsi="Arial" w:cstheme="minorBidi"/>
+          <w:color w:val="auto"/>
+          <w:sz w:val="20"/>
+          <w:szCs w:val="24"/>
+        </w:rPr>
         <w:id w:val="-320969175"/>
         <w:docPartObj>
           <w:docPartGallery w:val="Table of Contents"/>
@@ -293,13 +299,9 @@
       </w:sdtPr>
       <w:sdtEndPr>
         <w:rPr>
-          <w:rFonts w:ascii="Arial" w:eastAsiaTheme="minorEastAsia" w:hAnsi="Arial" w:cstheme="minorBidi"/>
           <w:b/>
           <w:bCs/>
           <w:noProof/>
-          <w:color w:val="auto"/>
-          <w:sz w:val="20"/>
-          <w:szCs w:val="24"/>
         </w:rPr>
       </w:sdtEndPr>
       <w:sdtContent>
@@ -7773,16 +7775,6 @@
           <w:t>https://test.edfi.education.mn.gov/sb21_/EdFi.Ods.SwaggerUI/</w:t>
         </w:r>
       </w:hyperlink>
-      <w:r>
-        <w:t xml:space="preserve"> </w:t>
-      </w:r>
-      <w:r>
-        <w:rPr>
-          <w:color w:val="FF0000"/>
-          <w:szCs w:val="20"/>
-        </w:rPr>
-        <w:t>(Not currently active)</w:t>
-      </w:r>
     </w:p>
     <w:p>
       <w:pPr>
@@ -8005,9 +7997,9 @@
           <w:szCs w:val="20"/>
         </w:rPr>
         <w:drawing>
-          <wp:inline distT="0" distB="0" distL="0" distR="0" wp14:anchorId="18A91DAA" wp14:editId="5CF5AED8">
-            <wp:extent cx="6309360" cy="3377565"/>
-            <wp:effectExtent l="0" t="0" r="0" b="0"/>
+          <wp:inline distT="0" distB="0" distL="0" distR="0" wp14:anchorId="18A91DAA" wp14:editId="7572817C">
+            <wp:extent cx="6309360" cy="3251747"/>
+            <wp:effectExtent l="0" t="0" r="0" b="6350"/>
             <wp:docPr id="5" name="Picture 5"/>
             <wp:cNvGraphicFramePr>
               <a:graphicFrameLocks xmlns:a="http://schemas.openxmlformats.org/drawingml/2006/main" noChangeAspect="1"/>
@@ -8020,7 +8012,13 @@
                     <pic:cNvPicPr/>
                   </pic:nvPicPr>
                   <pic:blipFill>
-                    <a:blip r:embed="rId18"/>
+                    <a:blip r:embed="rId18">
+                      <a:extLst>
+                        <a:ext uri="{28A0092B-C50C-407E-A947-70E740481C1C}">
+                          <a14:useLocalDpi xmlns:a14="http://schemas.microsoft.com/office/drawing/2010/main" val="0"/>
+                        </a:ext>
+                      </a:extLst>
+                    </a:blip>
                     <a:stretch>
                       <a:fillRect/>
                     </a:stretch>
@@ -8028,7 +8026,7 @@
                   <pic:spPr>
                     <a:xfrm>
                       <a:off x="0" y="0"/>
-                      <a:ext cx="6309360" cy="3377565"/>
+                      <a:ext cx="6309360" cy="3251747"/>
                     </a:xfrm>
                     <a:prstGeom prst="rect">
                       <a:avLst/>
@@ -8066,47 +8064,9 @@
           <w:rPr>
             <w:rStyle w:val="Hyperlink"/>
           </w:rPr>
-          <w:t>https://test.edfi.education.mn.gov/sb21_/EdFi.Od</w:t>
-        </w:r>
-        <w:r>
-          <w:rPr>
-            <w:rStyle w:val="Hyperlink"/>
-          </w:rPr>
-          <w:t>s</w:t>
-        </w:r>
-        <w:r>
-          <w:rPr>
-            <w:rStyle w:val="Hyperlink"/>
-          </w:rPr>
-          <w:t>.A</w:t>
-        </w:r>
-        <w:r>
-          <w:rPr>
-            <w:rStyle w:val="Hyperlink"/>
-          </w:rPr>
-          <w:t>d</w:t>
-        </w:r>
-        <w:r>
-          <w:rPr>
-            <w:rStyle w:val="Hyperlink"/>
-          </w:rPr>
-          <w:t>min.Web</w:t>
+          <w:t>https://test.edfi.education.mn.gov/sb21_/EdFi.Ods.Admin.Web</w:t>
         </w:r>
       </w:hyperlink>
-      <w:r>
-        <w:rPr>
-          <w:rStyle w:val="Hyperlink"/>
-          <w:u w:val="none"/>
-        </w:rPr>
-        <w:t xml:space="preserve"> </w:t>
-      </w:r>
-      <w:r>
-        <w:rPr>
-          <w:color w:val="FF0000"/>
-          <w:szCs w:val="20"/>
-        </w:rPr>
-        <w:t>(Not currently active)</w:t>
-      </w:r>
     </w:p>
     <w:p>
       <w:pPr>
@@ -8169,21 +8129,7 @@
             <w:rStyle w:val="Hyperlink"/>
             <w:szCs w:val="20"/>
           </w:rPr>
-          <w:t>https://test.edfi.education.mn.gov/sb21_/ed</w:t>
-        </w:r>
-        <w:r>
-          <w:rPr>
-            <w:rStyle w:val="Hyperlink"/>
-            <w:szCs w:val="20"/>
-          </w:rPr>
-          <w:t>f</w:t>
-        </w:r>
-        <w:r>
-          <w:rPr>
-            <w:rStyle w:val="Hyperlink"/>
-            <w:szCs w:val="20"/>
-          </w:rPr>
-          <w:t>i.ods.webapi/data/v3/</w:t>
+          <w:t>https://test.edfi.education.mn.gov/sb21_/edfi.ods.webapi/data/v3/</w:t>
         </w:r>
       </w:hyperlink>
       <w:r>
@@ -8674,16 +8620,17 @@
         <w:t xml:space="preserve"> </w:t>
       </w:r>
       <w:r>
-        <w:t xml:space="preserve">More information and sample API calls are located here: </w:t>
-      </w:r>
-    </w:p>
-    <w:p>
+        <w:t>More information and sam</w:t>
+      </w:r>
+      <w:r>
+        <w:t xml:space="preserve">ple API calls are located in </w:t>
+      </w:r>
       <w:hyperlink r:id="rId22" w:history="1">
         <w:r>
           <w:rPr>
             <w:rStyle w:val="Hyperlink"/>
           </w:rPr>
-          <w:t>https://techdocs.ed-fi.org/display/ODSAPI32/Authentication</w:t>
+          <w:t>the Ed-Fi tech docs.</w:t>
         </w:r>
       </w:hyperlink>
     </w:p>
@@ -9173,7 +9120,6 @@
         <w:rPr>
           <w:szCs w:val="20"/>
         </w:rPr>
-        <w:lastRenderedPageBreak/>
         <w:t xml:space="preserve">For </w:t>
       </w:r>
       <w:r>
@@ -9211,6 +9157,7 @@
         <w:rPr>
           <w:szCs w:val="20"/>
         </w:rPr>
+        <w:lastRenderedPageBreak/>
         <w:t>The School Ids and District Ids used for the ODS/API resources are the MN State Education Organization IDs.</w:t>
       </w:r>
     </w:p>
@@ -9756,9 +9703,253 @@
     </w:p>
     <w:p>
       <w:pPr>
+        <w:pStyle w:val="Heading2"/>
+      </w:pPr>
+      <w:bookmarkStart w:id="9" w:name="_Toc62120755"/>
+      <w:r>
+        <w:t>Identifiers: Schools vs. Buildings</w:t>
+      </w:r>
+    </w:p>
+    <w:p>
+      <w:pPr>
+        <w:pStyle w:val="NormalWeb"/>
+        <w:shd w:val="clear" w:color="auto" w:fill="FFFFFF"/>
+        <w:spacing w:before="0" w:beforeAutospacing="0" w:after="240" w:afterAutospacing="0"/>
+        <w:rPr>
+          <w:rFonts w:ascii="Arial" w:hAnsi="Arial" w:cs="Arial"/>
+          <w:color w:val="333333"/>
+          <w:sz w:val="24"/>
+        </w:rPr>
+      </w:pPr>
+      <w:r>
+        <w:rPr>
+          <w:rFonts w:ascii="Arial" w:hAnsi="Arial" w:cs="Arial"/>
+          <w:color w:val="333333"/>
+        </w:rPr>
+        <w:t>MDE's system for identifying individual schools is independent of building or physical address. Therefore, a district may have multiple school identifiers assigned for the same building, especially if that building houses several different </w:t>
+      </w:r>
+      <w:hyperlink r:id="rId25" w:history="1">
+        <w:r>
+          <w:rPr>
+            <w:rStyle w:val="Hyperlink"/>
+            <w:rFonts w:ascii="Arial" w:eastAsiaTheme="majorEastAsia" w:hAnsi="Arial" w:cs="Arial"/>
+            <w:color w:val="0088CC"/>
+          </w:rPr>
+          <w:t>school classifications</w:t>
+        </w:r>
+      </w:hyperlink>
+      <w:r>
+        <w:rPr>
+          <w:rFonts w:ascii="Arial" w:hAnsi="Arial" w:cs="Arial"/>
+          <w:color w:val="333333"/>
+        </w:rPr>
+        <w:t>.</w:t>
+      </w:r>
+    </w:p>
+    <w:p>
+      <w:pPr>
+        <w:pStyle w:val="NormalWeb"/>
+        <w:shd w:val="clear" w:color="auto" w:fill="FFFFFF"/>
+        <w:spacing w:before="0" w:beforeAutospacing="0" w:after="240" w:afterAutospacing="0"/>
+        <w:rPr>
+          <w:rFonts w:ascii="Arial" w:hAnsi="Arial" w:cs="Arial"/>
+          <w:color w:val="333333"/>
+        </w:rPr>
+      </w:pPr>
+      <w:r>
+        <w:rPr>
+          <w:rFonts w:ascii="Arial" w:hAnsi="Arial" w:cs="Arial"/>
+          <w:color w:val="333333"/>
+        </w:rPr>
+        <w:t>For example, the Comfrey Public School District (0081-01, or </w:t>
+      </w:r>
+      <w:r>
+        <w:rPr>
+          <w:rStyle w:val="HTMLCode"/>
+          <w:rFonts w:ascii="Arial" w:eastAsiaTheme="majorEastAsia" w:hAnsi="Arial" w:cs="Arial"/>
+          <w:color w:val="000000"/>
+          <w:shd w:val="clear" w:color="auto" w:fill="F0F0F0"/>
+        </w:rPr>
+        <w:t>10081000000</w:t>
+      </w:r>
+      <w:r>
+        <w:rPr>
+          <w:rFonts w:ascii="Arial" w:hAnsi="Arial" w:cs="Arial"/>
+          <w:color w:val="333333"/>
+        </w:rPr>
+        <w:t>) houses its district office, </w:t>
+      </w:r>
+      <w:hyperlink r:id="rId26" w:history="1">
+        <w:r>
+          <w:rPr>
+            <w:rStyle w:val="Hyperlink"/>
+            <w:rFonts w:ascii="Arial" w:eastAsiaTheme="majorEastAsia" w:hAnsi="Arial" w:cs="Arial"/>
+            <w:color w:val="0088CC"/>
+          </w:rPr>
+          <w:t>elementary</w:t>
+        </w:r>
+      </w:hyperlink>
+      <w:r>
+        <w:rPr>
+          <w:rFonts w:ascii="Arial" w:hAnsi="Arial" w:cs="Arial"/>
+          <w:color w:val="333333"/>
+        </w:rPr>
+        <w:t>, and </w:t>
+      </w:r>
+      <w:hyperlink r:id="rId27" w:history="1">
+        <w:r>
+          <w:rPr>
+            <w:rStyle w:val="Hyperlink"/>
+            <w:rFonts w:ascii="Arial" w:eastAsiaTheme="majorEastAsia" w:hAnsi="Arial" w:cs="Arial"/>
+            <w:color w:val="0088CC"/>
+          </w:rPr>
+          <w:t>secondary</w:t>
+        </w:r>
+      </w:hyperlink>
+      <w:r>
+        <w:rPr>
+          <w:rFonts w:ascii="Arial" w:hAnsi="Arial" w:cs="Arial"/>
+          <w:color w:val="333333"/>
+        </w:rPr>
+        <w:t> schools (along with several other programs) at 305 Ochre Street West in Comfrey (as of December 2020). However, each program gets an individual identifier, such as:</w:t>
+      </w:r>
+    </w:p>
+    <w:p>
+      <w:pPr>
+        <w:numPr>
+          <w:ilvl w:val="0"/>
+          <w:numId w:val="81"/>
+        </w:numPr>
+        <w:shd w:val="clear" w:color="auto" w:fill="FFFFFF"/>
+        <w:spacing w:before="100" w:beforeAutospacing="1" w:after="0"/>
+        <w:rPr>
+          <w:rFonts w:cs="Arial"/>
+          <w:color w:val="333333"/>
+        </w:rPr>
+      </w:pPr>
+      <w:r>
+        <w:rPr>
+          <w:rStyle w:val="Emphasis"/>
+          <w:rFonts w:cs="Arial"/>
+          <w:color w:val="333333"/>
+        </w:rPr>
+        <w:t>Comfrey Elementary</w:t>
+      </w:r>
+      <w:r>
+        <w:rPr>
+          <w:rFonts w:cs="Arial"/>
+          <w:color w:val="333333"/>
+        </w:rPr>
+        <w:t>: Ed-Fi school ID: </w:t>
+      </w:r>
+      <w:r>
+        <w:rPr>
+          <w:rStyle w:val="HTMLCode"/>
+          <w:rFonts w:ascii="Arial" w:eastAsiaTheme="majorEastAsia" w:hAnsi="Arial" w:cs="Arial"/>
+          <w:color w:val="000000"/>
+          <w:shd w:val="clear" w:color="auto" w:fill="F0F0F0"/>
+        </w:rPr>
+        <w:t>10081010</w:t>
+      </w:r>
+      <w:r>
+        <w:rPr>
+          <w:rFonts w:cs="Arial"/>
+          <w:color w:val="333333"/>
+        </w:rPr>
+        <w:t> </w:t>
+      </w:r>
+      <w:r>
+        <w:rPr>
+          <w:rFonts w:cs="Arial"/>
+          <w:color w:val="333333"/>
+        </w:rPr>
+        <w:t>(</w:t>
+      </w:r>
+      <w:r>
+        <w:rPr>
+          <w:rFonts w:cs="Arial"/>
+          <w:color w:val="333333"/>
+        </w:rPr>
+        <w:t>formatted ID: 0081-01-010</w:t>
+      </w:r>
+      <w:r>
+        <w:rPr>
+          <w:rFonts w:cs="Arial"/>
+          <w:color w:val="333333"/>
+        </w:rPr>
+        <w:t>)</w:t>
+      </w:r>
+    </w:p>
+    <w:p>
+      <w:pPr>
+        <w:numPr>
+          <w:ilvl w:val="0"/>
+          <w:numId w:val="81"/>
+        </w:numPr>
+        <w:shd w:val="clear" w:color="auto" w:fill="FFFFFF"/>
+        <w:spacing w:before="100" w:beforeAutospacing="1" w:after="0"/>
+        <w:rPr>
+          <w:rFonts w:cs="Arial"/>
+          <w:color w:val="333333"/>
+        </w:rPr>
+      </w:pPr>
+      <w:r>
+        <w:rPr>
+          <w:rStyle w:val="Emphasis"/>
+          <w:rFonts w:cs="Arial"/>
+          <w:color w:val="333333"/>
+        </w:rPr>
+        <w:t>Comfrey Secondary</w:t>
+      </w:r>
+      <w:r>
+        <w:rPr>
+          <w:rFonts w:cs="Arial"/>
+          <w:color w:val="333333"/>
+        </w:rPr>
+        <w:t>: Ed-Fi school ID: </w:t>
+      </w:r>
+      <w:r>
+        <w:rPr>
+          <w:rStyle w:val="HTMLCode"/>
+          <w:rFonts w:ascii="Arial" w:eastAsiaTheme="majorEastAsia" w:hAnsi="Arial" w:cs="Arial"/>
+          <w:color w:val="000000"/>
+          <w:shd w:val="clear" w:color="auto" w:fill="F0F0F0"/>
+        </w:rPr>
+        <w:t>10081020</w:t>
+      </w:r>
+      <w:r>
+        <w:rPr>
+          <w:rFonts w:cs="Arial"/>
+          <w:color w:val="333333"/>
+        </w:rPr>
+        <w:t> </w:t>
+      </w:r>
+      <w:r>
+        <w:rPr>
+          <w:rFonts w:cs="Arial"/>
+          <w:color w:val="333333"/>
+        </w:rPr>
+        <w:t>(</w:t>
+      </w:r>
+      <w:r>
+        <w:rPr>
+          <w:rFonts w:cs="Arial"/>
+          <w:color w:val="333333"/>
+        </w:rPr>
+        <w:t>formatted ID: 0081-01-020</w:t>
+      </w:r>
+      <w:r>
+        <w:rPr>
+          <w:rFonts w:cs="Arial"/>
+          <w:color w:val="333333"/>
+        </w:rPr>
+        <w:t>)</w:t>
+      </w:r>
+    </w:p>
+    <w:p>
+      <w:pPr>
         <w:pStyle w:val="Heading1"/>
       </w:pPr>
-      <w:bookmarkStart w:id="9" w:name="_Toc62120755"/>
       <w:r>
         <w:t>202</w:t>
       </w:r>
@@ -9821,7 +10012,7 @@
           <w:szCs w:val="20"/>
         </w:rPr>
       </w:pPr>
-      <w:hyperlink r:id="rId25" w:history="1">
+      <w:hyperlink r:id="rId28" w:history="1">
         <w:r>
           <w:rPr>
             <w:rStyle w:val="Hyperlink"/>
@@ -9830,28 +10021,6 @@
           <w:t>https://test.edfi.education.mn.gov/sb21_/EdFi.Ods.SwaggerUI/</w:t>
         </w:r>
       </w:hyperlink>
-      <w:r>
-        <w:rPr>
-          <w:color w:val="185FAC" w:themeColor="text2"/>
-          <w:szCs w:val="20"/>
-        </w:rPr>
-        <w:t xml:space="preserve"> </w:t>
-      </w:r>
-      <w:r>
-        <w:rPr>
-          <w:rStyle w:val="Hyperlink"/>
-          <w:szCs w:val="20"/>
-          <w:u w:val="none"/>
-        </w:rPr>
-        <w:t xml:space="preserve"> </w:t>
-      </w:r>
-      <w:r>
-        <w:rPr>
-          <w:color w:val="FF0000"/>
-          <w:szCs w:val="20"/>
-        </w:rPr>
-        <w:t>(Not currently active)</w:t>
-      </w:r>
     </w:p>
     <w:p>
       <w:pPr>
@@ -9963,7 +10132,7 @@
                     <pic:cNvPicPr/>
                   </pic:nvPicPr>
                   <pic:blipFill>
-                    <a:blip r:embed="rId26"/>
+                    <a:blip r:embed="rId29"/>
                     <a:stretch>
                       <a:fillRect/>
                     </a:stretch>
@@ -10007,7 +10176,6 @@
         <w:rPr>
           <w:szCs w:val="20"/>
         </w:rPr>
-        <w:lastRenderedPageBreak/>
         <w:t xml:space="preserve">Properties in the StudentSchoolAssociation can be viewed as the JSON object sample by selecting “Example Value”: </w:t>
       </w:r>
     </w:p>
@@ -10109,7 +10277,7 @@
                     <pic:cNvPicPr/>
                   </pic:nvPicPr>
                   <pic:blipFill rotWithShape="1">
-                    <a:blip r:embed="rId27"/>
+                    <a:blip r:embed="rId30"/>
                     <a:srcRect b="7061"/>
                     <a:stretch/>
                   </pic:blipFill>
@@ -10252,7 +10420,7 @@
                     <pic:cNvPicPr/>
                   </pic:nvPicPr>
                   <pic:blipFill>
-                    <a:blip r:embed="rId28"/>
+                    <a:blip r:embed="rId31"/>
                     <a:stretch>
                       <a:fillRect/>
                     </a:stretch>
@@ -10803,7 +10971,7 @@
                     <pic:cNvPicPr/>
                   </pic:nvPicPr>
                   <pic:blipFill>
-                    <a:blip r:embed="rId29"/>
+                    <a:blip r:embed="rId32"/>
                     <a:stretch>
                       <a:fillRect/>
                     </a:stretch>
@@ -11048,12 +11216,12 @@
       <w:pPr>
         <w:pStyle w:val="Heading2"/>
       </w:pPr>
-      <w:bookmarkStart w:id="14" w:name="_Hlk21619322"/>
-      <w:bookmarkStart w:id="15" w:name="_Toc62120759"/>
+      <w:bookmarkStart w:id="14" w:name="_Toc62120759"/>
+      <w:bookmarkStart w:id="15" w:name="_Hlk21619322"/>
       <w:r>
         <w:t>Education Organization Id usage by Resource</w:t>
       </w:r>
-      <w:bookmarkEnd w:id="15"/>
+      <w:bookmarkEnd w:id="14"/>
     </w:p>
     <w:p>
       <w:r>
@@ -12178,8 +12346,6 @@
       <w:pPr>
         <w:pStyle w:val="Heading4"/>
       </w:pPr>
-      <w:bookmarkStart w:id="18" w:name="_GoBack"/>
-      <w:bookmarkEnd w:id="18"/>
       <w:r>
         <w:t>Description</w:t>
       </w:r>
@@ -12413,11 +12579,11 @@
       <w:pPr>
         <w:pStyle w:val="Heading3"/>
       </w:pPr>
-      <w:bookmarkStart w:id="19" w:name="_Toc62120762"/>
+      <w:bookmarkStart w:id="18" w:name="_Toc62120762"/>
       <w:r>
         <w:t>Resource: StudentSchoolAssociations</w:t>
       </w:r>
-      <w:bookmarkEnd w:id="19"/>
+      <w:bookmarkEnd w:id="18"/>
     </w:p>
     <w:p>
       <w:pPr>
@@ -13089,11 +13255,11 @@
       <w:pPr>
         <w:pStyle w:val="Heading3"/>
       </w:pPr>
-      <w:bookmarkStart w:id="20" w:name="_Toc62120763"/>
+      <w:bookmarkStart w:id="19" w:name="_Toc62120763"/>
       <w:r>
         <w:t>Resource: StudentEducationOrganizationAssociation</w:t>
       </w:r>
-      <w:bookmarkEnd w:id="20"/>
+      <w:bookmarkEnd w:id="19"/>
     </w:p>
     <w:p>
       <w:pPr>
@@ -13649,11 +13815,11 @@
       <w:pPr>
         <w:pStyle w:val="Heading3"/>
       </w:pPr>
-      <w:bookmarkStart w:id="21" w:name="_Toc62120764"/>
+      <w:bookmarkStart w:id="20" w:name="_Toc62120764"/>
       <w:r>
         <w:t>Resource: Calendar</w:t>
       </w:r>
-      <w:bookmarkEnd w:id="21"/>
+      <w:bookmarkEnd w:id="20"/>
     </w:p>
     <w:p>
       <w:pPr>
@@ -14456,14 +14622,14 @@
       <w:pPr>
         <w:pStyle w:val="Heading3"/>
       </w:pPr>
-      <w:bookmarkStart w:id="22" w:name="_Toc62120765"/>
+      <w:bookmarkStart w:id="21" w:name="_Toc62120765"/>
       <w:r>
         <w:t>Resource: Calendar</w:t>
       </w:r>
       <w:r>
         <w:t>Date</w:t>
       </w:r>
-      <w:bookmarkEnd w:id="22"/>
+      <w:bookmarkEnd w:id="21"/>
     </w:p>
     <w:p>
       <w:pPr>
@@ -14731,14 +14897,14 @@
       <w:pPr>
         <w:pStyle w:val="Heading3"/>
       </w:pPr>
-      <w:bookmarkStart w:id="23" w:name="_Toc62120766"/>
+      <w:bookmarkStart w:id="22" w:name="_Toc62120766"/>
       <w:r>
         <w:t xml:space="preserve">Resource: </w:t>
       </w:r>
       <w:r>
         <w:t>ClassPeriod</w:t>
       </w:r>
-      <w:bookmarkEnd w:id="23"/>
+      <w:bookmarkEnd w:id="22"/>
     </w:p>
     <w:p>
       <w:pPr>
@@ -15043,14 +15209,14 @@
       <w:pPr>
         <w:pStyle w:val="Heading3"/>
       </w:pPr>
-      <w:bookmarkStart w:id="24" w:name="_Toc62120767"/>
+      <w:bookmarkStart w:id="23" w:name="_Toc62120767"/>
       <w:r>
         <w:t xml:space="preserve">Resource: </w:t>
       </w:r>
       <w:r>
         <w:t>GradingPeriod</w:t>
       </w:r>
-      <w:bookmarkEnd w:id="24"/>
+      <w:bookmarkEnd w:id="23"/>
     </w:p>
     <w:p>
       <w:pPr>
@@ -15285,14 +15451,14 @@
       <w:pPr>
         <w:pStyle w:val="Heading3"/>
       </w:pPr>
-      <w:bookmarkStart w:id="25" w:name="_Toc62120768"/>
+      <w:bookmarkStart w:id="24" w:name="_Toc62120768"/>
       <w:r>
         <w:t xml:space="preserve">Resource: </w:t>
       </w:r>
       <w:r>
         <w:t>Session</w:t>
       </w:r>
-      <w:bookmarkEnd w:id="25"/>
+      <w:bookmarkEnd w:id="24"/>
     </w:p>
     <w:p>
       <w:pPr>
@@ -15671,14 +15837,14 @@
       <w:pPr>
         <w:pStyle w:val="Heading3"/>
       </w:pPr>
-      <w:bookmarkStart w:id="26" w:name="_Toc62120769"/>
+      <w:bookmarkStart w:id="25" w:name="_Toc62120769"/>
       <w:r>
         <w:t xml:space="preserve">Resource: </w:t>
       </w:r>
       <w:r>
         <w:t>Course</w:t>
       </w:r>
-      <w:bookmarkEnd w:id="26"/>
+      <w:bookmarkEnd w:id="25"/>
     </w:p>
     <w:p>
       <w:pPr>
@@ -19105,7 +19271,7 @@
       <w:pPr>
         <w:pStyle w:val="Heading3"/>
       </w:pPr>
-      <w:bookmarkStart w:id="27" w:name="_Toc62120770"/>
+      <w:bookmarkStart w:id="26" w:name="_Toc62120770"/>
       <w:r>
         <w:lastRenderedPageBreak/>
         <w:t xml:space="preserve">Resource: </w:t>
@@ -19113,7 +19279,7 @@
       <w:r>
         <w:t>CourseOffering</w:t>
       </w:r>
-      <w:bookmarkEnd w:id="27"/>
+      <w:bookmarkEnd w:id="26"/>
     </w:p>
     <w:p>
       <w:pPr>
@@ -21447,14 +21613,14 @@
       <w:pPr>
         <w:pStyle w:val="Heading3"/>
       </w:pPr>
-      <w:bookmarkStart w:id="28" w:name="_Toc62120771"/>
+      <w:bookmarkStart w:id="27" w:name="_Toc62120771"/>
       <w:r>
         <w:t xml:space="preserve">Resource: </w:t>
       </w:r>
       <w:r>
         <w:t>Section</w:t>
       </w:r>
-      <w:bookmarkEnd w:id="28"/>
+      <w:bookmarkEnd w:id="27"/>
     </w:p>
     <w:p>
       <w:pPr>
@@ -22125,7 +22291,7 @@
       <w:pPr>
         <w:pStyle w:val="Heading3"/>
       </w:pPr>
-      <w:bookmarkStart w:id="29" w:name="_Toc62120772"/>
+      <w:bookmarkStart w:id="28" w:name="_Toc62120772"/>
       <w:r>
         <w:lastRenderedPageBreak/>
         <w:t xml:space="preserve">Resource: </w:t>
@@ -22133,7 +22299,7 @@
       <w:r>
         <w:t>StaffSectionAssociation</w:t>
       </w:r>
-      <w:bookmarkEnd w:id="29"/>
+      <w:bookmarkEnd w:id="28"/>
     </w:p>
     <w:p>
       <w:pPr>
@@ -22438,14 +22604,14 @@
       <w:pPr>
         <w:pStyle w:val="Heading3"/>
       </w:pPr>
-      <w:bookmarkStart w:id="30" w:name="_Toc62120773"/>
+      <w:bookmarkStart w:id="29" w:name="_Toc62120773"/>
       <w:r>
         <w:t xml:space="preserve">Resource: </w:t>
       </w:r>
       <w:r>
         <w:t>StudentSectionAssociation</w:t>
       </w:r>
-      <w:bookmarkEnd w:id="30"/>
+      <w:bookmarkEnd w:id="29"/>
     </w:p>
     <w:p>
       <w:pPr>
@@ -23009,14 +23175,14 @@
       <w:pPr>
         <w:pStyle w:val="Heading3"/>
       </w:pPr>
-      <w:bookmarkStart w:id="31" w:name="_Toc62120774"/>
+      <w:bookmarkStart w:id="30" w:name="_Toc62120774"/>
       <w:r>
         <w:t xml:space="preserve">Resource: </w:t>
       </w:r>
       <w:r>
         <w:t>Grade</w:t>
       </w:r>
-      <w:bookmarkEnd w:id="31"/>
+      <w:bookmarkEnd w:id="30"/>
     </w:p>
     <w:p>
       <w:pPr>
@@ -23433,11 +23599,11 @@
       <w:pPr>
         <w:pStyle w:val="Heading3"/>
       </w:pPr>
-      <w:bookmarkStart w:id="32" w:name="_Toc62120775"/>
+      <w:bookmarkStart w:id="31" w:name="_Toc62120775"/>
       <w:r>
         <w:t>Resource: Programs</w:t>
       </w:r>
-      <w:bookmarkEnd w:id="32"/>
+      <w:bookmarkEnd w:id="31"/>
     </w:p>
     <w:p>
       <w:pPr>
@@ -23598,21 +23764,21 @@
       <w:pPr>
         <w:pStyle w:val="Heading2"/>
       </w:pPr>
-      <w:bookmarkStart w:id="33" w:name="_Toc62120776"/>
+      <w:bookmarkStart w:id="32" w:name="_Toc62120776"/>
       <w:r>
         <w:t>StudentProgramAssociations</w:t>
       </w:r>
+      <w:bookmarkEnd w:id="32"/>
+    </w:p>
+    <w:p>
+      <w:pPr>
+        <w:pStyle w:val="Heading3"/>
+      </w:pPr>
+      <w:bookmarkStart w:id="33" w:name="_Toc62120777"/>
+      <w:r>
+        <w:t>Resource: Student21stCenturyLearningCenterGrantProgramAssociation</w:t>
+      </w:r>
       <w:bookmarkEnd w:id="33"/>
-    </w:p>
-    <w:p>
-      <w:pPr>
-        <w:pStyle w:val="Heading3"/>
-      </w:pPr>
-      <w:bookmarkStart w:id="34" w:name="_Toc62120777"/>
-      <w:r>
-        <w:t>Resource: Student21stCenturyLearningCenterGrantProgramAssociation</w:t>
-      </w:r>
-      <w:bookmarkEnd w:id="34"/>
     </w:p>
     <w:p>
       <w:pPr>
@@ -23739,11 +23905,11 @@
       <w:pPr>
         <w:pStyle w:val="Heading3"/>
       </w:pPr>
-      <w:bookmarkStart w:id="35" w:name="_Toc62120778"/>
+      <w:bookmarkStart w:id="34" w:name="_Toc62120778"/>
       <w:r>
         <w:t>Resource: StudentCEISProgramAssociation</w:t>
       </w:r>
-      <w:bookmarkEnd w:id="35"/>
+      <w:bookmarkEnd w:id="34"/>
     </w:p>
     <w:p>
       <w:pPr>
@@ -23952,7 +24118,7 @@
       <w:pPr>
         <w:pStyle w:val="Heading3"/>
       </w:pPr>
-      <w:bookmarkStart w:id="36" w:name="_Toc62120779"/>
+      <w:bookmarkStart w:id="35" w:name="_Toc62120779"/>
       <w:r>
         <w:t xml:space="preserve">Resource: </w:t>
       </w:r>
@@ -23962,7 +24128,7 @@
       <w:r>
         <w:t>tudentEarlyChildhoodScreeningProgramAssociations</w:t>
       </w:r>
-      <w:bookmarkEnd w:id="36"/>
+      <w:bookmarkEnd w:id="35"/>
     </w:p>
     <w:p>
       <w:pPr>
@@ -24137,11 +24303,11 @@
       <w:pPr>
         <w:pStyle w:val="Heading3"/>
       </w:pPr>
-      <w:bookmarkStart w:id="37" w:name="_Toc62120780"/>
+      <w:bookmarkStart w:id="36" w:name="_Toc62120780"/>
       <w:r>
         <w:t>Resource: StudentGiftedTalentedProgramAssociation</w:t>
       </w:r>
-      <w:bookmarkEnd w:id="37"/>
+      <w:bookmarkEnd w:id="36"/>
     </w:p>
     <w:p>
       <w:pPr>
@@ -24289,11 +24455,11 @@
       <w:pPr>
         <w:pStyle w:val="Heading3"/>
       </w:pPr>
-      <w:bookmarkStart w:id="38" w:name="_Toc62120781"/>
+      <w:bookmarkStart w:id="37" w:name="_Toc62120781"/>
       <w:r>
         <w:t>Resource: StudentADSISProgramAssociation</w:t>
       </w:r>
-      <w:bookmarkEnd w:id="38"/>
+      <w:bookmarkEnd w:id="37"/>
     </w:p>
     <w:p>
       <w:pPr>
@@ -24434,11 +24600,11 @@
       <w:pPr>
         <w:pStyle w:val="Heading3"/>
       </w:pPr>
-      <w:bookmarkStart w:id="39" w:name="_Toc62120782"/>
+      <w:bookmarkStart w:id="38" w:name="_Toc62120782"/>
       <w:r>
         <w:t>Resource: StudentHomelessProgramAssociation</w:t>
       </w:r>
-      <w:bookmarkEnd w:id="39"/>
+      <w:bookmarkEnd w:id="38"/>
     </w:p>
     <w:p>
       <w:pPr>
@@ -24700,11 +24866,11 @@
       <w:pPr>
         <w:pStyle w:val="Heading3"/>
       </w:pPr>
-      <w:bookmarkStart w:id="40" w:name="_Toc62120783"/>
+      <w:bookmarkStart w:id="39" w:name="_Toc62120783"/>
       <w:r>
         <w:t>Resource: StudentLanguageInstructionProgramAssociation</w:t>
       </w:r>
-      <w:bookmarkEnd w:id="40"/>
+      <w:bookmarkEnd w:id="39"/>
     </w:p>
     <w:p>
       <w:pPr>
@@ -24942,7 +25108,7 @@
       <w:pPr>
         <w:pStyle w:val="Heading3"/>
       </w:pPr>
-      <w:bookmarkStart w:id="41" w:name="_Toc62120784"/>
+      <w:bookmarkStart w:id="40" w:name="_Toc62120784"/>
       <w:r>
         <w:t xml:space="preserve">Resource: </w:t>
       </w:r>
@@ -24952,7 +25118,7 @@
       <w:r>
         <w:t>tudentPSEOConcurrentProgramAssociation</w:t>
       </w:r>
-      <w:bookmarkEnd w:id="41"/>
+      <w:bookmarkEnd w:id="40"/>
     </w:p>
     <w:p>
       <w:pPr>
@@ -25079,7 +25245,7 @@
       <w:pPr>
         <w:pStyle w:val="Heading3"/>
       </w:pPr>
-      <w:bookmarkStart w:id="42" w:name="_Toc62120785"/>
+      <w:bookmarkStart w:id="41" w:name="_Toc62120785"/>
       <w:r>
         <w:t xml:space="preserve">Resource: </w:t>
       </w:r>
@@ -25089,7 +25255,7 @@
       <w:r>
         <w:t>tudentPSEOProgramAssociation</w:t>
       </w:r>
-      <w:bookmarkEnd w:id="42"/>
+      <w:bookmarkEnd w:id="41"/>
     </w:p>
     <w:p>
       <w:pPr>
@@ -25243,7 +25409,7 @@
       <w:pPr>
         <w:pStyle w:val="Heading3"/>
       </w:pPr>
-      <w:bookmarkStart w:id="43" w:name="_Toc62120786"/>
+      <w:bookmarkStart w:id="42" w:name="_Toc62120786"/>
       <w:r>
         <w:t xml:space="preserve">Resource: </w:t>
       </w:r>
@@ -25253,7 +25419,7 @@
       <w:r>
         <w:t>tudentSAAPProgramAssociation</w:t>
       </w:r>
-      <w:bookmarkEnd w:id="43"/>
+      <w:bookmarkEnd w:id="42"/>
     </w:p>
     <w:p>
       <w:pPr>
@@ -25478,7 +25644,7 @@
       <w:pPr>
         <w:pStyle w:val="Heading3"/>
       </w:pPr>
-      <w:bookmarkStart w:id="44" w:name="_Toc62120787"/>
+      <w:bookmarkStart w:id="43" w:name="_Toc62120787"/>
       <w:r>
         <w:t xml:space="preserve">Resource: </w:t>
       </w:r>
@@ -25488,7 +25654,7 @@
       <w:r>
         <w:t>tudentSchoolFoodServiceProgramAssociation</w:t>
       </w:r>
-      <w:bookmarkEnd w:id="44"/>
+      <w:bookmarkEnd w:id="43"/>
     </w:p>
     <w:p>
       <w:pPr>
@@ -25773,7 +25939,7 @@
       <w:pPr>
         <w:pStyle w:val="Heading3"/>
       </w:pPr>
-      <w:bookmarkStart w:id="45" w:name="_Toc62120788"/>
+      <w:bookmarkStart w:id="44" w:name="_Toc62120788"/>
       <w:r>
         <w:t xml:space="preserve">Resource: </w:t>
       </w:r>
@@ -25783,7 +25949,7 @@
       <w:r>
         <w:t>tudentSection504PlanProgramAssociation</w:t>
       </w:r>
-      <w:bookmarkEnd w:id="45"/>
+      <w:bookmarkEnd w:id="44"/>
     </w:p>
     <w:p>
       <w:pPr>
@@ -25910,14 +26076,14 @@
       <w:pPr>
         <w:pStyle w:val="Heading3"/>
       </w:pPr>
-      <w:bookmarkStart w:id="46" w:name="_Toc62120789"/>
+      <w:bookmarkStart w:id="45" w:name="_Toc62120789"/>
       <w:r>
         <w:t xml:space="preserve">Resource: </w:t>
       </w:r>
       <w:r>
         <w:t>StudentSpecialEducationProgramAssociation</w:t>
       </w:r>
-      <w:bookmarkEnd w:id="46"/>
+      <w:bookmarkEnd w:id="45"/>
     </w:p>
     <w:p>
       <w:pPr>
@@ -26184,7 +26350,7 @@
       <w:pPr>
         <w:pStyle w:val="Heading3"/>
       </w:pPr>
-      <w:bookmarkStart w:id="47" w:name="_Toc62120790"/>
+      <w:bookmarkStart w:id="46" w:name="_Toc62120790"/>
       <w:r>
         <w:t xml:space="preserve">Resource: </w:t>
       </w:r>
@@ -26194,7 +26360,7 @@
       <w:r>
         <w:t>tudentTitleIPartAProgramAssociations</w:t>
       </w:r>
-      <w:bookmarkEnd w:id="47"/>
+      <w:bookmarkEnd w:id="46"/>
     </w:p>
     <w:p>
       <w:pPr>
@@ -26320,21 +26486,21 @@
       <w:pPr>
         <w:pStyle w:val="Heading2"/>
       </w:pPr>
-      <w:bookmarkStart w:id="48" w:name="_Toc62120791"/>
+      <w:bookmarkStart w:id="47" w:name="_Toc62120791"/>
       <w:r>
         <w:t>MCCC Certification Scenarios - API Resources</w:t>
       </w:r>
+      <w:bookmarkEnd w:id="47"/>
+    </w:p>
+    <w:p>
+      <w:pPr>
+        <w:pStyle w:val="Heading3"/>
+      </w:pPr>
+      <w:bookmarkStart w:id="48" w:name="_Toc62120792"/>
+      <w:r>
+        <w:t>Resource: Students</w:t>
+      </w:r>
       <w:bookmarkEnd w:id="48"/>
-    </w:p>
-    <w:p>
-      <w:pPr>
-        <w:pStyle w:val="Heading3"/>
-      </w:pPr>
-      <w:bookmarkStart w:id="49" w:name="_Toc62120792"/>
-      <w:r>
-        <w:t>Resource: Students</w:t>
-      </w:r>
-      <w:bookmarkEnd w:id="49"/>
     </w:p>
     <w:p>
       <w:pPr>
@@ -26609,11 +26775,11 @@
       <w:pPr>
         <w:pStyle w:val="Heading3"/>
       </w:pPr>
-      <w:bookmarkStart w:id="50" w:name="_Toc62120793"/>
+      <w:bookmarkStart w:id="49" w:name="_Toc62120793"/>
       <w:r>
         <w:t>Resource: StudentSchoolAssociations</w:t>
       </w:r>
-      <w:bookmarkEnd w:id="50"/>
+      <w:bookmarkEnd w:id="49"/>
     </w:p>
     <w:p>
       <w:pPr>
@@ -26732,11 +26898,11 @@
       <w:pPr>
         <w:pStyle w:val="Heading3"/>
       </w:pPr>
-      <w:bookmarkStart w:id="51" w:name="_Toc62120794"/>
+      <w:bookmarkStart w:id="50" w:name="_Toc62120794"/>
       <w:r>
         <w:t>Resource: StudentEducationOrganizationAssociation</w:t>
       </w:r>
-      <w:bookmarkEnd w:id="51"/>
+      <w:bookmarkEnd w:id="50"/>
     </w:p>
     <w:p>
       <w:pPr>
@@ -26888,11 +27054,11 @@
       <w:pPr>
         <w:pStyle w:val="Heading3"/>
       </w:pPr>
-      <w:bookmarkStart w:id="52" w:name="_Toc62120795"/>
+      <w:bookmarkStart w:id="51" w:name="_Toc62120795"/>
       <w:r>
         <w:t>Resource: Calendar</w:t>
       </w:r>
-      <w:bookmarkEnd w:id="52"/>
+      <w:bookmarkEnd w:id="51"/>
     </w:p>
     <w:p>
       <w:pPr>
@@ -26925,7 +27091,7 @@
         </w:rPr>
         <w:t xml:space="preserve">MDE is not using the Calendar entity as collection of dates, rather MDE captures the following key pieces of Calendar Metadata in the Calendar file: </w:t>
       </w:r>
-      <w:bookmarkStart w:id="53" w:name="_Hlk6828695"/>
+      <w:bookmarkStart w:id="52" w:name="_Hlk6828695"/>
       <w:r>
         <w:rPr>
           <w:rFonts w:cs="Arial"/>
@@ -26935,7 +27101,7 @@
         <w:lastRenderedPageBreak/>
         <w:t>Instructional Days, Length of Day</w:t>
       </w:r>
-      <w:bookmarkEnd w:id="53"/>
+      <w:bookmarkEnd w:id="52"/>
       <w:r>
         <w:rPr>
           <w:rFonts w:cs="Arial"/>
@@ -27289,15 +27455,15 @@
       <w:pPr>
         <w:pStyle w:val="Heading3"/>
       </w:pPr>
+      <w:bookmarkStart w:id="53" w:name="_Toc62120796"/>
       <w:bookmarkStart w:id="54" w:name="_Hlk26267175"/>
-      <w:bookmarkStart w:id="55" w:name="_Toc62120796"/>
       <w:r>
         <w:t>Resource: Calendar</w:t>
       </w:r>
       <w:r>
         <w:t>Date</w:t>
       </w:r>
-      <w:bookmarkEnd w:id="55"/>
+      <w:bookmarkEnd w:id="53"/>
     </w:p>
     <w:p>
       <w:pPr>
@@ -27581,7 +27747,7 @@
       <w:pPr>
         <w:pStyle w:val="Heading3"/>
       </w:pPr>
-      <w:bookmarkStart w:id="56" w:name="_Toc62120797"/>
+      <w:bookmarkStart w:id="55" w:name="_Toc62120797"/>
       <w:bookmarkEnd w:id="54"/>
       <w:r>
         <w:t xml:space="preserve">Resource: </w:t>
@@ -27589,7 +27755,7 @@
       <w:r>
         <w:t>ClassPeriod</w:t>
       </w:r>
-      <w:bookmarkEnd w:id="56"/>
+      <w:bookmarkEnd w:id="55"/>
     </w:p>
     <w:p>
       <w:pPr>
@@ -27894,14 +28060,14 @@
       <w:pPr>
         <w:pStyle w:val="Heading3"/>
       </w:pPr>
-      <w:bookmarkStart w:id="57" w:name="_Toc62120798"/>
+      <w:bookmarkStart w:id="56" w:name="_Toc62120798"/>
       <w:r>
         <w:t xml:space="preserve">Resource: </w:t>
       </w:r>
       <w:r>
         <w:t>GradingPeriod</w:t>
       </w:r>
-      <w:bookmarkEnd w:id="57"/>
+      <w:bookmarkEnd w:id="56"/>
     </w:p>
     <w:p>
       <w:pPr>
@@ -28165,14 +28331,14 @@
       <w:pPr>
         <w:pStyle w:val="Heading3"/>
       </w:pPr>
-      <w:bookmarkStart w:id="58" w:name="_Toc62120799"/>
+      <w:bookmarkStart w:id="57" w:name="_Toc62120799"/>
       <w:r>
         <w:t xml:space="preserve">Resource: </w:t>
       </w:r>
       <w:r>
         <w:t>Session</w:t>
       </w:r>
-      <w:bookmarkEnd w:id="58"/>
+      <w:bookmarkEnd w:id="57"/>
     </w:p>
     <w:p>
       <w:pPr>
@@ -28613,8 +28779,11 @@
     <w:p>
       <w:pPr>
         <w:pStyle w:val="Heading3"/>
-      </w:pPr>
-      <w:bookmarkStart w:id="59" w:name="_Toc62120800"/>
+        <w:tabs>
+          <w:tab w:val="center" w:pos="4968"/>
+        </w:tabs>
+      </w:pPr>
+      <w:bookmarkStart w:id="58" w:name="_Toc62120800"/>
       <w:r>
         <w:lastRenderedPageBreak/>
         <w:t xml:space="preserve">Resource: </w:t>
@@ -28622,7 +28791,10 @@
       <w:r>
         <w:t>Course</w:t>
       </w:r>
-      <w:bookmarkEnd w:id="59"/>
+      <w:bookmarkEnd w:id="58"/>
+      <w:r>
+        <w:tab/>
+      </w:r>
     </w:p>
     <w:p>
       <w:pPr>
@@ -29296,6 +29468,8 @@
         </w:rPr>
         <w:t>ourseTitle</w:t>
       </w:r>
+      <w:bookmarkStart w:id="59" w:name="_GoBack"/>
+      <w:bookmarkEnd w:id="59"/>
     </w:p>
     <w:p>
       <w:pPr>
@@ -39177,7 +39351,21 @@
           <w:rFonts w:cs="Arial"/>
           <w:szCs w:val="20"/>
         </w:rPr>
-        <w:t>Program - where ProgramTypeDescriptor = “SR”</w:t>
+        <w:t>Program - where ProgramTypeDescriptor = “</w:t>
+      </w:r>
+      <w:r>
+        <w:rPr>
+          <w:rFonts w:cs="Arial"/>
+          <w:szCs w:val="20"/>
+        </w:rPr>
+        <w:t>EE-</w:t>
+      </w:r>
+      <w:r>
+        <w:rPr>
+          <w:rFonts w:cs="Arial"/>
+          <w:szCs w:val="20"/>
+        </w:rPr>
+        <w:t>SR”</w:t>
       </w:r>
     </w:p>
     <w:p>
@@ -39197,7 +39385,21 @@
           <w:rFonts w:cs="Arial"/>
           <w:szCs w:val="20"/>
         </w:rPr>
-        <w:t>Program - where ProgramTypeDescriptor = “ECFE”</w:t>
+        <w:t>Program - where ProgramTypeDescriptor = “</w:t>
+      </w:r>
+      <w:r>
+        <w:rPr>
+          <w:rFonts w:cs="Arial"/>
+          <w:szCs w:val="20"/>
+        </w:rPr>
+        <w:t>EE-</w:t>
+      </w:r>
+      <w:r>
+        <w:rPr>
+          <w:rFonts w:cs="Arial"/>
+          <w:szCs w:val="20"/>
+        </w:rPr>
+        <w:t>ECFE”</w:t>
       </w:r>
     </w:p>
     <w:p>
@@ -44067,7 +44269,7 @@
         <w:pStyle w:val="Heading2"/>
       </w:pPr>
       <w:bookmarkStart w:id="89" w:name="_Toc62120817"/>
-      <w:bookmarkEnd w:id="14"/>
+      <w:bookmarkEnd w:id="15"/>
       <w:r>
         <w:t>20</w:t>
       </w:r>
@@ -49631,7 +49833,7 @@
         </w:rPr>
         <w:t xml:space="preserve">The base Staging Environment URL is </w:t>
       </w:r>
-      <w:hyperlink r:id="rId30" w:history="1">
+      <w:hyperlink r:id="rId33" w:history="1">
         <w:r>
           <w:rPr>
             <w:rStyle w:val="Hyperlink"/>
@@ -49768,7 +49970,7 @@
         </w:rPr>
         <w:t xml:space="preserve"> </w:t>
       </w:r>
-      <w:hyperlink r:id="rId31" w:history="1">
+      <w:hyperlink r:id="rId34" w:history="1">
         <w:r>
           <w:rPr>
             <w:rStyle w:val="Hyperlink"/>
@@ -51898,7 +52100,7 @@
       </w:r>
     </w:p>
     <w:sectPr>
-      <w:footerReference w:type="default" r:id="rId32"/>
+      <w:footerReference w:type="default" r:id="rId35"/>
       <w:pgSz w:w="12240" w:h="15840"/>
       <w:pgMar w:top="1800" w:right="1152" w:bottom="1440" w:left="1152" w:header="288" w:footer="504" w:gutter="0"/>
       <w:pgNumType w:start="1"/>
@@ -52148,7 +52350,7 @@
           <w:rPr>
             <w:noProof/>
           </w:rPr>
-          <w:t>9</w:t>
+          <w:t>32</w:t>
         </w:r>
         <w:r>
           <w:rPr>
@@ -53360,6 +53562,155 @@
     </w:lvl>
   </w:abstractNum>
   <w:abstractNum w:abstractNumId="12" w15:restartNumberingAfterBreak="0">
+    <w:nsid w:val="117440D1"/>
+    <w:multiLevelType w:val="multilevel"/>
+    <w:tmpl w:val="B66285A2"/>
+    <w:lvl w:ilvl="0">
+      <w:start w:val="1"/>
+      <w:numFmt w:val="bullet"/>
+      <w:lvlText w:val=""/>
+      <w:lvlJc w:val="left"/>
+      <w:pPr>
+        <w:tabs>
+          <w:tab w:val="num" w:pos="720"/>
+        </w:tabs>
+        <w:ind w:left="720" w:hanging="360"/>
+      </w:pPr>
+      <w:rPr>
+        <w:rFonts w:ascii="Symbol" w:hAnsi="Symbol" w:hint="default"/>
+        <w:sz w:val="20"/>
+      </w:rPr>
+    </w:lvl>
+    <w:lvl w:ilvl="1" w:tentative="1">
+      <w:start w:val="1"/>
+      <w:numFmt w:val="bullet"/>
+      <w:lvlText w:val="o"/>
+      <w:lvlJc w:val="left"/>
+      <w:pPr>
+        <w:tabs>
+          <w:tab w:val="num" w:pos="1440"/>
+        </w:tabs>
+        <w:ind w:left="1440" w:hanging="360"/>
+      </w:pPr>
+      <w:rPr>
+        <w:rFonts w:ascii="Courier New" w:hAnsi="Courier New" w:hint="default"/>
+        <w:sz w:val="20"/>
+      </w:rPr>
+    </w:lvl>
+    <w:lvl w:ilvl="2" w:tentative="1">
+      <w:start w:val="1"/>
+      <w:numFmt w:val="bullet"/>
+      <w:lvlText w:val=""/>
+      <w:lvlJc w:val="left"/>
+      <w:pPr>
+        <w:tabs>
+          <w:tab w:val="num" w:pos="2160"/>
+        </w:tabs>
+        <w:ind w:left="2160" w:hanging="360"/>
+      </w:pPr>
+      <w:rPr>
+        <w:rFonts w:ascii="Wingdings" w:hAnsi="Wingdings" w:hint="default"/>
+        <w:sz w:val="20"/>
+      </w:rPr>
+    </w:lvl>
+    <w:lvl w:ilvl="3" w:tentative="1">
+      <w:start w:val="1"/>
+      <w:numFmt w:val="bullet"/>
+      <w:lvlText w:val=""/>
+      <w:lvlJc w:val="left"/>
+      <w:pPr>
+        <w:tabs>
+          <w:tab w:val="num" w:pos="2880"/>
+        </w:tabs>
+        <w:ind w:left="2880" w:hanging="360"/>
+      </w:pPr>
+      <w:rPr>
+        <w:rFonts w:ascii="Wingdings" w:hAnsi="Wingdings" w:hint="default"/>
+        <w:sz w:val="20"/>
+      </w:rPr>
+    </w:lvl>
+    <w:lvl w:ilvl="4" w:tentative="1">
+      <w:start w:val="1"/>
+      <w:numFmt w:val="bullet"/>
+      <w:lvlText w:val=""/>
+      <w:lvlJc w:val="left"/>
+      <w:pPr>
+        <w:tabs>
+          <w:tab w:val="num" w:pos="3600"/>
+        </w:tabs>
+        <w:ind w:left="3600" w:hanging="360"/>
+      </w:pPr>
+      <w:rPr>
+        <w:rFonts w:ascii="Wingdings" w:hAnsi="Wingdings" w:hint="default"/>
+        <w:sz w:val="20"/>
+      </w:rPr>
+    </w:lvl>
+    <w:lvl w:ilvl="5" w:tentative="1">
+      <w:start w:val="1"/>
+      <w:numFmt w:val="bullet"/>
+      <w:lvlText w:val=""/>
+      <w:lvlJc w:val="left"/>
+      <w:pPr>
+        <w:tabs>
+          <w:tab w:val="num" w:pos="4320"/>
+        </w:tabs>
+        <w:ind w:left="4320" w:hanging="360"/>
+      </w:pPr>
+      <w:rPr>
+        <w:rFonts w:ascii="Wingdings" w:hAnsi="Wingdings" w:hint="default"/>
+        <w:sz w:val="20"/>
+      </w:rPr>
+    </w:lvl>
+    <w:lvl w:ilvl="6" w:tentative="1">
+      <w:start w:val="1"/>
+      <w:numFmt w:val="bullet"/>
+      <w:lvlText w:val=""/>
+      <w:lvlJc w:val="left"/>
+      <w:pPr>
+        <w:tabs>
+          <w:tab w:val="num" w:pos="5040"/>
+        </w:tabs>
+        <w:ind w:left="5040" w:hanging="360"/>
+      </w:pPr>
+      <w:rPr>
+        <w:rFonts w:ascii="Wingdings" w:hAnsi="Wingdings" w:hint="default"/>
+        <w:sz w:val="20"/>
+      </w:rPr>
+    </w:lvl>
+    <w:lvl w:ilvl="7" w:tentative="1">
+      <w:start w:val="1"/>
+      <w:numFmt w:val="bullet"/>
+      <w:lvlText w:val=""/>
+      <w:lvlJc w:val="left"/>
+      <w:pPr>
+        <w:tabs>
+          <w:tab w:val="num" w:pos="5760"/>
+        </w:tabs>
+        <w:ind w:left="5760" w:hanging="360"/>
+      </w:pPr>
+      <w:rPr>
+        <w:rFonts w:ascii="Wingdings" w:hAnsi="Wingdings" w:hint="default"/>
+        <w:sz w:val="20"/>
+      </w:rPr>
+    </w:lvl>
+    <w:lvl w:ilvl="8" w:tentative="1">
+      <w:start w:val="1"/>
+      <w:numFmt w:val="bullet"/>
+      <w:lvlText w:val=""/>
+      <w:lvlJc w:val="left"/>
+      <w:pPr>
+        <w:tabs>
+          <w:tab w:val="num" w:pos="6480"/>
+        </w:tabs>
+        <w:ind w:left="6480" w:hanging="360"/>
+      </w:pPr>
+      <w:rPr>
+        <w:rFonts w:ascii="Wingdings" w:hAnsi="Wingdings" w:hint="default"/>
+        <w:sz w:val="20"/>
+      </w:rPr>
+    </w:lvl>
+  </w:abstractNum>
+  <w:abstractNum w:abstractNumId="13" w15:restartNumberingAfterBreak="0">
     <w:nsid w:val="127E1748"/>
     <w:multiLevelType w:val="hybridMultilevel"/>
     <w:tmpl w:val="1E7E19D0"/>
@@ -53454,7 +53805,7 @@
       </w:pPr>
     </w:lvl>
   </w:abstractNum>
-  <w:abstractNum w:abstractNumId="13" w15:restartNumberingAfterBreak="0">
+  <w:abstractNum w:abstractNumId="14" w15:restartNumberingAfterBreak="0">
     <w:nsid w:val="17792CD7"/>
     <w:multiLevelType w:val="hybridMultilevel"/>
     <w:tmpl w:val="70840064"/>
@@ -53540,7 +53891,7 @@
       </w:pPr>
     </w:lvl>
   </w:abstractNum>
-  <w:abstractNum w:abstractNumId="14" w15:restartNumberingAfterBreak="0">
+  <w:abstractNum w:abstractNumId="15" w15:restartNumberingAfterBreak="0">
     <w:nsid w:val="181E676B"/>
     <w:multiLevelType w:val="hybridMultilevel"/>
     <w:tmpl w:val="70840064"/>
@@ -53626,7 +53977,7 @@
       </w:pPr>
     </w:lvl>
   </w:abstractNum>
-  <w:abstractNum w:abstractNumId="15" w15:restartNumberingAfterBreak="0">
+  <w:abstractNum w:abstractNumId="16" w15:restartNumberingAfterBreak="0">
     <w:nsid w:val="18580DF1"/>
     <w:multiLevelType w:val="hybridMultilevel"/>
     <w:tmpl w:val="351A83DE"/>
@@ -53739,7 +54090,7 @@
       </w:rPr>
     </w:lvl>
   </w:abstractNum>
-  <w:abstractNum w:abstractNumId="16" w15:restartNumberingAfterBreak="0">
+  <w:abstractNum w:abstractNumId="17" w15:restartNumberingAfterBreak="0">
     <w:nsid w:val="1919070B"/>
     <w:multiLevelType w:val="hybridMultilevel"/>
     <w:tmpl w:val="F2A09C04"/>
@@ -53828,7 +54179,7 @@
       </w:pPr>
     </w:lvl>
   </w:abstractNum>
-  <w:abstractNum w:abstractNumId="17" w15:restartNumberingAfterBreak="0">
+  <w:abstractNum w:abstractNumId="18" w15:restartNumberingAfterBreak="0">
     <w:nsid w:val="192131F7"/>
     <w:multiLevelType w:val="hybridMultilevel"/>
     <w:tmpl w:val="3DDEE62A"/>
@@ -53914,7 +54265,7 @@
       </w:pPr>
     </w:lvl>
   </w:abstractNum>
-  <w:abstractNum w:abstractNumId="18" w15:restartNumberingAfterBreak="0">
+  <w:abstractNum w:abstractNumId="19" w15:restartNumberingAfterBreak="0">
     <w:nsid w:val="19503EF5"/>
     <w:multiLevelType w:val="hybridMultilevel"/>
     <w:tmpl w:val="70840064"/>
@@ -54000,7 +54351,7 @@
       </w:pPr>
     </w:lvl>
   </w:abstractNum>
-  <w:abstractNum w:abstractNumId="19" w15:restartNumberingAfterBreak="0">
+  <w:abstractNum w:abstractNumId="20" w15:restartNumberingAfterBreak="0">
     <w:nsid w:val="1A362E10"/>
     <w:multiLevelType w:val="hybridMultilevel"/>
     <w:tmpl w:val="35928708"/>
@@ -54090,7 +54441,7 @@
       </w:pPr>
     </w:lvl>
   </w:abstractNum>
-  <w:abstractNum w:abstractNumId="20" w15:restartNumberingAfterBreak="0">
+  <w:abstractNum w:abstractNumId="21" w15:restartNumberingAfterBreak="0">
     <w:nsid w:val="1BCA504A"/>
     <w:multiLevelType w:val="hybridMultilevel"/>
     <w:tmpl w:val="8996A698"/>
@@ -54202,7 +54553,7 @@
       </w:rPr>
     </w:lvl>
   </w:abstractNum>
-  <w:abstractNum w:abstractNumId="21" w15:restartNumberingAfterBreak="0">
+  <w:abstractNum w:abstractNumId="22" w15:restartNumberingAfterBreak="0">
     <w:nsid w:val="20050CA4"/>
     <w:multiLevelType w:val="hybridMultilevel"/>
     <w:tmpl w:val="E31E9FBA"/>
@@ -54288,7 +54639,7 @@
       </w:pPr>
     </w:lvl>
   </w:abstractNum>
-  <w:abstractNum w:abstractNumId="22" w15:restartNumberingAfterBreak="0">
+  <w:abstractNum w:abstractNumId="23" w15:restartNumberingAfterBreak="0">
     <w:nsid w:val="21BA1886"/>
     <w:multiLevelType w:val="hybridMultilevel"/>
     <w:tmpl w:val="07325652"/>
@@ -54401,7 +54752,7 @@
       </w:rPr>
     </w:lvl>
   </w:abstractNum>
-  <w:abstractNum w:abstractNumId="23" w15:restartNumberingAfterBreak="0">
+  <w:abstractNum w:abstractNumId="24" w15:restartNumberingAfterBreak="0">
     <w:nsid w:val="21F1590C"/>
     <w:multiLevelType w:val="hybridMultilevel"/>
     <w:tmpl w:val="F6CC83FC"/>
@@ -54514,7 +54865,7 @@
       </w:rPr>
     </w:lvl>
   </w:abstractNum>
-  <w:abstractNum w:abstractNumId="24" w15:restartNumberingAfterBreak="0">
+  <w:abstractNum w:abstractNumId="25" w15:restartNumberingAfterBreak="0">
     <w:nsid w:val="22781F7B"/>
     <w:multiLevelType w:val="hybridMultilevel"/>
     <w:tmpl w:val="F2A09C04"/>
@@ -54603,7 +54954,7 @@
       </w:pPr>
     </w:lvl>
   </w:abstractNum>
-  <w:abstractNum w:abstractNumId="25" w15:restartNumberingAfterBreak="0">
+  <w:abstractNum w:abstractNumId="26" w15:restartNumberingAfterBreak="0">
     <w:nsid w:val="24342AE8"/>
     <w:multiLevelType w:val="multilevel"/>
     <w:tmpl w:val="0409001D"/>
@@ -54692,7 +55043,7 @@
       </w:pPr>
     </w:lvl>
   </w:abstractNum>
-  <w:abstractNum w:abstractNumId="26" w15:restartNumberingAfterBreak="0">
+  <w:abstractNum w:abstractNumId="27" w15:restartNumberingAfterBreak="0">
     <w:nsid w:val="24823B18"/>
     <w:multiLevelType w:val="hybridMultilevel"/>
     <w:tmpl w:val="9E9AE5B4"/>
@@ -54805,7 +55156,7 @@
       </w:rPr>
     </w:lvl>
   </w:abstractNum>
-  <w:abstractNum w:abstractNumId="27" w15:restartNumberingAfterBreak="0">
+  <w:abstractNum w:abstractNumId="28" w15:restartNumberingAfterBreak="0">
     <w:nsid w:val="25CE7FAB"/>
     <w:multiLevelType w:val="hybridMultilevel"/>
     <w:tmpl w:val="5B6A8A72"/>
@@ -54891,7 +55242,7 @@
       </w:pPr>
     </w:lvl>
   </w:abstractNum>
-  <w:abstractNum w:abstractNumId="28" w15:restartNumberingAfterBreak="0">
+  <w:abstractNum w:abstractNumId="29" w15:restartNumberingAfterBreak="0">
     <w:nsid w:val="25EB5BFC"/>
     <w:multiLevelType w:val="hybridMultilevel"/>
     <w:tmpl w:val="E31E9FBA"/>
@@ -54977,7 +55328,7 @@
       </w:pPr>
     </w:lvl>
   </w:abstractNum>
-  <w:abstractNum w:abstractNumId="29" w15:restartNumberingAfterBreak="0">
+  <w:abstractNum w:abstractNumId="30" w15:restartNumberingAfterBreak="0">
     <w:nsid w:val="26857801"/>
     <w:multiLevelType w:val="hybridMultilevel"/>
     <w:tmpl w:val="BBF43468"/>
@@ -55090,7 +55441,7 @@
       </w:rPr>
     </w:lvl>
   </w:abstractNum>
-  <w:abstractNum w:abstractNumId="30" w15:restartNumberingAfterBreak="0">
+  <w:abstractNum w:abstractNumId="31" w15:restartNumberingAfterBreak="0">
     <w:nsid w:val="28186245"/>
     <w:multiLevelType w:val="hybridMultilevel"/>
     <w:tmpl w:val="70840064"/>
@@ -55176,7 +55527,7 @@
       </w:pPr>
     </w:lvl>
   </w:abstractNum>
-  <w:abstractNum w:abstractNumId="31" w15:restartNumberingAfterBreak="0">
+  <w:abstractNum w:abstractNumId="32" w15:restartNumberingAfterBreak="0">
     <w:nsid w:val="299045D7"/>
     <w:multiLevelType w:val="hybridMultilevel"/>
     <w:tmpl w:val="05DE7C28"/>
@@ -55289,7 +55640,7 @@
       </w:rPr>
     </w:lvl>
   </w:abstractNum>
-  <w:abstractNum w:abstractNumId="32" w15:restartNumberingAfterBreak="0">
+  <w:abstractNum w:abstractNumId="33" w15:restartNumberingAfterBreak="0">
     <w:nsid w:val="2D490D18"/>
     <w:multiLevelType w:val="hybridMultilevel"/>
     <w:tmpl w:val="2E1894E4"/>
@@ -55378,7 +55729,7 @@
       </w:pPr>
     </w:lvl>
   </w:abstractNum>
-  <w:abstractNum w:abstractNumId="33" w15:restartNumberingAfterBreak="0">
+  <w:abstractNum w:abstractNumId="34" w15:restartNumberingAfterBreak="0">
     <w:nsid w:val="2F5B6258"/>
     <w:multiLevelType w:val="hybridMultilevel"/>
     <w:tmpl w:val="70840064"/>
@@ -55464,7 +55815,7 @@
       </w:pPr>
     </w:lvl>
   </w:abstractNum>
-  <w:abstractNum w:abstractNumId="34" w15:restartNumberingAfterBreak="0">
+  <w:abstractNum w:abstractNumId="35" w15:restartNumberingAfterBreak="0">
     <w:nsid w:val="302D6942"/>
     <w:multiLevelType w:val="hybridMultilevel"/>
     <w:tmpl w:val="70840064"/>
@@ -55550,7 +55901,7 @@
       </w:pPr>
     </w:lvl>
   </w:abstractNum>
-  <w:abstractNum w:abstractNumId="35" w15:restartNumberingAfterBreak="0">
+  <w:abstractNum w:abstractNumId="36" w15:restartNumberingAfterBreak="0">
     <w:nsid w:val="31BA7ABA"/>
     <w:multiLevelType w:val="hybridMultilevel"/>
     <w:tmpl w:val="24C601B8"/>
@@ -55663,7 +56014,7 @@
       </w:rPr>
     </w:lvl>
   </w:abstractNum>
-  <w:abstractNum w:abstractNumId="36" w15:restartNumberingAfterBreak="0">
+  <w:abstractNum w:abstractNumId="37" w15:restartNumberingAfterBreak="0">
     <w:nsid w:val="32830583"/>
     <w:multiLevelType w:val="hybridMultilevel"/>
     <w:tmpl w:val="3C1C7434"/>
@@ -55776,7 +56127,7 @@
       </w:rPr>
     </w:lvl>
   </w:abstractNum>
-  <w:abstractNum w:abstractNumId="37" w15:restartNumberingAfterBreak="0">
+  <w:abstractNum w:abstractNumId="38" w15:restartNumberingAfterBreak="0">
     <w:nsid w:val="3558276A"/>
     <w:multiLevelType w:val="hybridMultilevel"/>
     <w:tmpl w:val="70840064"/>
@@ -55862,7 +56213,7 @@
       </w:pPr>
     </w:lvl>
   </w:abstractNum>
-  <w:abstractNum w:abstractNumId="38" w15:restartNumberingAfterBreak="0">
+  <w:abstractNum w:abstractNumId="39" w15:restartNumberingAfterBreak="0">
     <w:nsid w:val="39F23A2A"/>
     <w:multiLevelType w:val="hybridMultilevel"/>
     <w:tmpl w:val="F2A09C04"/>
@@ -55951,7 +56302,7 @@
       </w:pPr>
     </w:lvl>
   </w:abstractNum>
-  <w:abstractNum w:abstractNumId="39" w15:restartNumberingAfterBreak="0">
+  <w:abstractNum w:abstractNumId="40" w15:restartNumberingAfterBreak="0">
     <w:nsid w:val="3CAE1060"/>
     <w:multiLevelType w:val="hybridMultilevel"/>
     <w:tmpl w:val="6C8CA18E"/>
@@ -56037,7 +56388,7 @@
       </w:pPr>
     </w:lvl>
   </w:abstractNum>
-  <w:abstractNum w:abstractNumId="40" w15:restartNumberingAfterBreak="0">
+  <w:abstractNum w:abstractNumId="41" w15:restartNumberingAfterBreak="0">
     <w:nsid w:val="3FBC5708"/>
     <w:multiLevelType w:val="hybridMultilevel"/>
     <w:tmpl w:val="70840064"/>
@@ -56123,7 +56474,7 @@
       </w:pPr>
     </w:lvl>
   </w:abstractNum>
-  <w:abstractNum w:abstractNumId="41" w15:restartNumberingAfterBreak="0">
+  <w:abstractNum w:abstractNumId="42" w15:restartNumberingAfterBreak="0">
     <w:nsid w:val="3FC65F52"/>
     <w:multiLevelType w:val="hybridMultilevel"/>
     <w:tmpl w:val="70840064"/>
@@ -56209,7 +56560,7 @@
       </w:pPr>
     </w:lvl>
   </w:abstractNum>
-  <w:abstractNum w:abstractNumId="42" w15:restartNumberingAfterBreak="0">
+  <w:abstractNum w:abstractNumId="43" w15:restartNumberingAfterBreak="0">
     <w:nsid w:val="407767E2"/>
     <w:multiLevelType w:val="hybridMultilevel"/>
     <w:tmpl w:val="70840064"/>
@@ -56295,7 +56646,7 @@
       </w:pPr>
     </w:lvl>
   </w:abstractNum>
-  <w:abstractNum w:abstractNumId="43" w15:restartNumberingAfterBreak="0">
+  <w:abstractNum w:abstractNumId="44" w15:restartNumberingAfterBreak="0">
     <w:nsid w:val="43E73369"/>
     <w:multiLevelType w:val="hybridMultilevel"/>
     <w:tmpl w:val="2E1894E4"/>
@@ -56384,7 +56735,7 @@
       </w:pPr>
     </w:lvl>
   </w:abstractNum>
-  <w:abstractNum w:abstractNumId="44" w15:restartNumberingAfterBreak="0">
+  <w:abstractNum w:abstractNumId="45" w15:restartNumberingAfterBreak="0">
     <w:nsid w:val="45D24CAA"/>
     <w:multiLevelType w:val="hybridMultilevel"/>
     <w:tmpl w:val="5B6A8A72"/>
@@ -56470,7 +56821,7 @@
       </w:pPr>
     </w:lvl>
   </w:abstractNum>
-  <w:abstractNum w:abstractNumId="45" w15:restartNumberingAfterBreak="0">
+  <w:abstractNum w:abstractNumId="46" w15:restartNumberingAfterBreak="0">
     <w:nsid w:val="45F757C0"/>
     <w:multiLevelType w:val="hybridMultilevel"/>
     <w:tmpl w:val="70840064"/>
@@ -56556,7 +56907,7 @@
       </w:pPr>
     </w:lvl>
   </w:abstractNum>
-  <w:abstractNum w:abstractNumId="46" w15:restartNumberingAfterBreak="0">
+  <w:abstractNum w:abstractNumId="47" w15:restartNumberingAfterBreak="0">
     <w:nsid w:val="46B7184F"/>
     <w:multiLevelType w:val="hybridMultilevel"/>
     <w:tmpl w:val="3F2043B2"/>
@@ -56645,7 +56996,7 @@
       </w:pPr>
     </w:lvl>
   </w:abstractNum>
-  <w:abstractNum w:abstractNumId="47" w15:restartNumberingAfterBreak="0">
+  <w:abstractNum w:abstractNumId="48" w15:restartNumberingAfterBreak="0">
     <w:nsid w:val="476F1F1D"/>
     <w:multiLevelType w:val="hybridMultilevel"/>
     <w:tmpl w:val="70840064"/>
@@ -56731,7 +57082,7 @@
       </w:pPr>
     </w:lvl>
   </w:abstractNum>
-  <w:abstractNum w:abstractNumId="48" w15:restartNumberingAfterBreak="0">
+  <w:abstractNum w:abstractNumId="49" w15:restartNumberingAfterBreak="0">
     <w:nsid w:val="48E11507"/>
     <w:multiLevelType w:val="hybridMultilevel"/>
     <w:tmpl w:val="70840064"/>
@@ -56817,7 +57168,7 @@
       </w:pPr>
     </w:lvl>
   </w:abstractNum>
-  <w:abstractNum w:abstractNumId="49" w15:restartNumberingAfterBreak="0">
+  <w:abstractNum w:abstractNumId="50" w15:restartNumberingAfterBreak="0">
     <w:nsid w:val="4A236F9B"/>
     <w:multiLevelType w:val="hybridMultilevel"/>
     <w:tmpl w:val="F2A09C04"/>
@@ -56906,7 +57257,7 @@
       </w:pPr>
     </w:lvl>
   </w:abstractNum>
-  <w:abstractNum w:abstractNumId="50" w15:restartNumberingAfterBreak="0">
+  <w:abstractNum w:abstractNumId="51" w15:restartNumberingAfterBreak="0">
     <w:nsid w:val="4AE73633"/>
     <w:multiLevelType w:val="hybridMultilevel"/>
     <w:tmpl w:val="10BA1780"/>
@@ -57019,7 +57370,7 @@
       </w:rPr>
     </w:lvl>
   </w:abstractNum>
-  <w:abstractNum w:abstractNumId="51" w15:restartNumberingAfterBreak="0">
+  <w:abstractNum w:abstractNumId="52" w15:restartNumberingAfterBreak="0">
     <w:nsid w:val="539376F7"/>
     <w:multiLevelType w:val="hybridMultilevel"/>
     <w:tmpl w:val="70840064"/>
@@ -57105,7 +57456,7 @@
       </w:pPr>
     </w:lvl>
   </w:abstractNum>
-  <w:abstractNum w:abstractNumId="52" w15:restartNumberingAfterBreak="0">
+  <w:abstractNum w:abstractNumId="53" w15:restartNumberingAfterBreak="0">
     <w:nsid w:val="54F51305"/>
     <w:multiLevelType w:val="hybridMultilevel"/>
     <w:tmpl w:val="B470A878"/>
@@ -57218,7 +57569,7 @@
       </w:rPr>
     </w:lvl>
   </w:abstractNum>
-  <w:abstractNum w:abstractNumId="53" w15:restartNumberingAfterBreak="0">
+  <w:abstractNum w:abstractNumId="54" w15:restartNumberingAfterBreak="0">
     <w:nsid w:val="581E5052"/>
     <w:multiLevelType w:val="hybridMultilevel"/>
     <w:tmpl w:val="F2A09C04"/>
@@ -57307,7 +57658,7 @@
       </w:pPr>
     </w:lvl>
   </w:abstractNum>
-  <w:abstractNum w:abstractNumId="54" w15:restartNumberingAfterBreak="0">
+  <w:abstractNum w:abstractNumId="55" w15:restartNumberingAfterBreak="0">
     <w:nsid w:val="585B7641"/>
     <w:multiLevelType w:val="hybridMultilevel"/>
     <w:tmpl w:val="7C6000BC"/>
@@ -57420,7 +57771,7 @@
       </w:rPr>
     </w:lvl>
   </w:abstractNum>
-  <w:abstractNum w:abstractNumId="55" w15:restartNumberingAfterBreak="0">
+  <w:abstractNum w:abstractNumId="56" w15:restartNumberingAfterBreak="0">
     <w:nsid w:val="5A246A82"/>
     <w:multiLevelType w:val="hybridMultilevel"/>
     <w:tmpl w:val="8E1AE8A0"/>
@@ -57533,7 +57884,7 @@
       </w:rPr>
     </w:lvl>
   </w:abstractNum>
-  <w:abstractNum w:abstractNumId="56" w15:restartNumberingAfterBreak="0">
+  <w:abstractNum w:abstractNumId="57" w15:restartNumberingAfterBreak="0">
     <w:nsid w:val="5AD3210A"/>
     <w:multiLevelType w:val="hybridMultilevel"/>
     <w:tmpl w:val="66203750"/>
@@ -57646,7 +57997,7 @@
       </w:rPr>
     </w:lvl>
   </w:abstractNum>
-  <w:abstractNum w:abstractNumId="57" w15:restartNumberingAfterBreak="0">
+  <w:abstractNum w:abstractNumId="58" w15:restartNumberingAfterBreak="0">
     <w:nsid w:val="5CA9083D"/>
     <w:multiLevelType w:val="hybridMultilevel"/>
     <w:tmpl w:val="70840064"/>
@@ -57732,7 +58083,7 @@
       </w:pPr>
     </w:lvl>
   </w:abstractNum>
-  <w:abstractNum w:abstractNumId="58" w15:restartNumberingAfterBreak="0">
+  <w:abstractNum w:abstractNumId="59" w15:restartNumberingAfterBreak="0">
     <w:nsid w:val="5D5138BC"/>
     <w:multiLevelType w:val="hybridMultilevel"/>
     <w:tmpl w:val="8ED291D4"/>
@@ -57845,7 +58196,7 @@
       </w:rPr>
     </w:lvl>
   </w:abstractNum>
-  <w:abstractNum w:abstractNumId="59" w15:restartNumberingAfterBreak="0">
+  <w:abstractNum w:abstractNumId="60" w15:restartNumberingAfterBreak="0">
     <w:nsid w:val="5DDB73EE"/>
     <w:multiLevelType w:val="hybridMultilevel"/>
     <w:tmpl w:val="76DC4376"/>
@@ -57931,7 +58282,7 @@
       </w:pPr>
     </w:lvl>
   </w:abstractNum>
-  <w:abstractNum w:abstractNumId="60" w15:restartNumberingAfterBreak="0">
+  <w:abstractNum w:abstractNumId="61" w15:restartNumberingAfterBreak="0">
     <w:nsid w:val="61F53271"/>
     <w:multiLevelType w:val="hybridMultilevel"/>
     <w:tmpl w:val="F2A09C04"/>
@@ -58017,7 +58368,7 @@
       </w:pPr>
     </w:lvl>
   </w:abstractNum>
-  <w:abstractNum w:abstractNumId="61" w15:restartNumberingAfterBreak="0">
+  <w:abstractNum w:abstractNumId="62" w15:restartNumberingAfterBreak="0">
     <w:nsid w:val="62E53A51"/>
     <w:multiLevelType w:val="hybridMultilevel"/>
     <w:tmpl w:val="097ACE62"/>
@@ -58130,7 +58481,7 @@
       </w:rPr>
     </w:lvl>
   </w:abstractNum>
-  <w:abstractNum w:abstractNumId="62" w15:restartNumberingAfterBreak="0">
+  <w:abstractNum w:abstractNumId="63" w15:restartNumberingAfterBreak="0">
     <w:nsid w:val="63AE5640"/>
     <w:multiLevelType w:val="multilevel"/>
     <w:tmpl w:val="40B4BBB8"/>
@@ -58279,7 +58630,7 @@
       </w:rPr>
     </w:lvl>
   </w:abstractNum>
-  <w:abstractNum w:abstractNumId="63" w15:restartNumberingAfterBreak="0">
+  <w:abstractNum w:abstractNumId="64" w15:restartNumberingAfterBreak="0">
     <w:nsid w:val="64502437"/>
     <w:multiLevelType w:val="hybridMultilevel"/>
     <w:tmpl w:val="AF34FAC4"/>
@@ -58369,7 +58720,7 @@
       </w:pPr>
     </w:lvl>
   </w:abstractNum>
-  <w:abstractNum w:abstractNumId="64" w15:restartNumberingAfterBreak="0">
+  <w:abstractNum w:abstractNumId="65" w15:restartNumberingAfterBreak="0">
     <w:nsid w:val="64FD106B"/>
     <w:multiLevelType w:val="hybridMultilevel"/>
     <w:tmpl w:val="2E1894E4"/>
@@ -58458,7 +58809,7 @@
       </w:pPr>
     </w:lvl>
   </w:abstractNum>
-  <w:abstractNum w:abstractNumId="65" w15:restartNumberingAfterBreak="0">
+  <w:abstractNum w:abstractNumId="66" w15:restartNumberingAfterBreak="0">
     <w:nsid w:val="67FA1CCF"/>
     <w:multiLevelType w:val="hybridMultilevel"/>
     <w:tmpl w:val="2E1894E4"/>
@@ -58548,7 +58899,7 @@
       </w:pPr>
     </w:lvl>
   </w:abstractNum>
-  <w:abstractNum w:abstractNumId="66" w15:restartNumberingAfterBreak="0">
+  <w:abstractNum w:abstractNumId="67" w15:restartNumberingAfterBreak="0">
     <w:nsid w:val="6BAC7FDD"/>
     <w:multiLevelType w:val="hybridMultilevel"/>
     <w:tmpl w:val="2E1894E4"/>
@@ -58637,7 +58988,7 @@
       </w:pPr>
     </w:lvl>
   </w:abstractNum>
-  <w:abstractNum w:abstractNumId="67" w15:restartNumberingAfterBreak="0">
+  <w:abstractNum w:abstractNumId="68" w15:restartNumberingAfterBreak="0">
     <w:nsid w:val="6C1F2FB6"/>
     <w:multiLevelType w:val="hybridMultilevel"/>
     <w:tmpl w:val="1EBA3E4C"/>
@@ -58750,7 +59101,7 @@
       </w:rPr>
     </w:lvl>
   </w:abstractNum>
-  <w:abstractNum w:abstractNumId="68" w15:restartNumberingAfterBreak="0">
+  <w:abstractNum w:abstractNumId="69" w15:restartNumberingAfterBreak="0">
     <w:nsid w:val="6E712AB0"/>
     <w:multiLevelType w:val="hybridMultilevel"/>
     <w:tmpl w:val="AFA264BC"/>
@@ -58863,7 +59214,7 @@
       </w:rPr>
     </w:lvl>
   </w:abstractNum>
-  <w:abstractNum w:abstractNumId="69" w15:restartNumberingAfterBreak="0">
+  <w:abstractNum w:abstractNumId="70" w15:restartNumberingAfterBreak="0">
     <w:nsid w:val="6F8A51F3"/>
     <w:multiLevelType w:val="hybridMultilevel"/>
     <w:tmpl w:val="2F042310"/>
@@ -58976,7 +59327,7 @@
       </w:rPr>
     </w:lvl>
   </w:abstractNum>
-  <w:abstractNum w:abstractNumId="70" w15:restartNumberingAfterBreak="0">
+  <w:abstractNum w:abstractNumId="71" w15:restartNumberingAfterBreak="0">
     <w:nsid w:val="76CF2B64"/>
     <w:multiLevelType w:val="hybridMultilevel"/>
     <w:tmpl w:val="AA26F6FE"/>
@@ -59089,7 +59440,7 @@
       </w:rPr>
     </w:lvl>
   </w:abstractNum>
-  <w:abstractNum w:abstractNumId="71" w15:restartNumberingAfterBreak="0">
+  <w:abstractNum w:abstractNumId="72" w15:restartNumberingAfterBreak="0">
     <w:nsid w:val="7837283B"/>
     <w:multiLevelType w:val="hybridMultilevel"/>
     <w:tmpl w:val="0F3845A8"/>
@@ -59202,7 +59553,7 @@
       </w:rPr>
     </w:lvl>
   </w:abstractNum>
-  <w:abstractNum w:abstractNumId="72" w15:restartNumberingAfterBreak="0">
+  <w:abstractNum w:abstractNumId="73" w15:restartNumberingAfterBreak="0">
     <w:nsid w:val="7BF714ED"/>
     <w:multiLevelType w:val="hybridMultilevel"/>
     <w:tmpl w:val="F2A09C04"/>
@@ -59291,7 +59642,7 @@
       </w:pPr>
     </w:lvl>
   </w:abstractNum>
-  <w:abstractNum w:abstractNumId="73" w15:restartNumberingAfterBreak="0">
+  <w:abstractNum w:abstractNumId="74" w15:restartNumberingAfterBreak="0">
     <w:nsid w:val="7CB871DF"/>
     <w:multiLevelType w:val="hybridMultilevel"/>
     <w:tmpl w:val="2E1894E4"/>
@@ -59381,7 +59732,7 @@
       </w:pPr>
     </w:lvl>
   </w:abstractNum>
-  <w:abstractNum w:abstractNumId="74" w15:restartNumberingAfterBreak="0">
+  <w:abstractNum w:abstractNumId="75" w15:restartNumberingAfterBreak="0">
     <w:nsid w:val="7FBD577C"/>
     <w:multiLevelType w:val="hybridMultilevel"/>
     <w:tmpl w:val="F2A09C04"/>
@@ -59471,37 +59822,37 @@
     </w:lvl>
   </w:abstractNum>
   <w:num w:numId="1">
+    <w:abstractNumId w:val="56"/>
+  </w:num>
+  <w:num w:numId="2">
+    <w:abstractNumId w:val="68"/>
+  </w:num>
+  <w:num w:numId="3">
+    <w:abstractNumId w:val="24"/>
+  </w:num>
+  <w:num w:numId="4">
+    <w:abstractNumId w:val="32"/>
+  </w:num>
+  <w:num w:numId="5">
     <w:abstractNumId w:val="55"/>
   </w:num>
-  <w:num w:numId="2">
-    <w:abstractNumId w:val="67"/>
-  </w:num>
-  <w:num w:numId="3">
-    <w:abstractNumId w:val="23"/>
-  </w:num>
-  <w:num w:numId="4">
-    <w:abstractNumId w:val="31"/>
-  </w:num>
-  <w:num w:numId="5">
-    <w:abstractNumId w:val="54"/>
-  </w:num>
   <w:num w:numId="6">
-    <w:abstractNumId w:val="43"/>
+    <w:abstractNumId w:val="44"/>
   </w:num>
   <w:num w:numId="7">
-    <w:abstractNumId w:val="65"/>
+    <w:abstractNumId w:val="66"/>
   </w:num>
   <w:num w:numId="8">
-    <w:abstractNumId w:val="73"/>
+    <w:abstractNumId w:val="74"/>
   </w:num>
   <w:num w:numId="9">
-    <w:abstractNumId w:val="29"/>
+    <w:abstractNumId w:val="30"/>
   </w:num>
   <w:num w:numId="10">
     <w:abstractNumId w:val="2"/>
   </w:num>
   <w:num w:numId="11">
-    <w:abstractNumId w:val="38"/>
+    <w:abstractNumId w:val="39"/>
   </w:num>
   <w:num w:numId="12">
     <w:abstractNumId w:val="11"/>
@@ -59510,97 +59861,97 @@
     <w:abstractNumId w:val="10"/>
   </w:num>
   <w:num w:numId="14">
-    <w:abstractNumId w:val="44"/>
+    <w:abstractNumId w:val="45"/>
   </w:num>
   <w:num w:numId="15">
-    <w:abstractNumId w:val="26"/>
+    <w:abstractNumId w:val="27"/>
   </w:num>
   <w:num w:numId="16">
-    <w:abstractNumId w:val="52"/>
+    <w:abstractNumId w:val="53"/>
   </w:num>
   <w:num w:numId="17">
-    <w:abstractNumId w:val="32"/>
+    <w:abstractNumId w:val="33"/>
   </w:num>
   <w:num w:numId="18">
+    <w:abstractNumId w:val="58"/>
+  </w:num>
+  <w:num w:numId="19">
+    <w:abstractNumId w:val="21"/>
+  </w:num>
+  <w:num w:numId="20">
+    <w:abstractNumId w:val="59"/>
+  </w:num>
+  <w:num w:numId="21">
+    <w:abstractNumId w:val="69"/>
+  </w:num>
+  <w:num w:numId="22">
     <w:abstractNumId w:val="57"/>
   </w:num>
-  <w:num w:numId="19">
-    <w:abstractNumId w:val="20"/>
-  </w:num>
-  <w:num w:numId="20">
-    <w:abstractNumId w:val="58"/>
-  </w:num>
-  <w:num w:numId="21">
-    <w:abstractNumId w:val="68"/>
-  </w:num>
-  <w:num w:numId="22">
-    <w:abstractNumId w:val="56"/>
-  </w:num>
   <w:num w:numId="23">
-    <w:abstractNumId w:val="46"/>
+    <w:abstractNumId w:val="47"/>
   </w:num>
   <w:num w:numId="24">
+    <w:abstractNumId w:val="51"/>
+  </w:num>
+  <w:num w:numId="25">
+    <w:abstractNumId w:val="62"/>
+  </w:num>
+  <w:num w:numId="26">
+    <w:abstractNumId w:val="16"/>
+  </w:num>
+  <w:num w:numId="27">
+    <w:abstractNumId w:val="17"/>
+  </w:num>
+  <w:num w:numId="28">
     <w:abstractNumId w:val="50"/>
   </w:num>
-  <w:num w:numId="25">
-    <w:abstractNumId w:val="61"/>
-  </w:num>
-  <w:num w:numId="26">
-    <w:abstractNumId w:val="15"/>
-  </w:num>
-  <w:num w:numId="27">
-    <w:abstractNumId w:val="16"/>
-  </w:num>
-  <w:num w:numId="28">
-    <w:abstractNumId w:val="49"/>
-  </w:num>
   <w:num w:numId="29">
-    <w:abstractNumId w:val="53"/>
+    <w:abstractNumId w:val="54"/>
   </w:num>
   <w:num w:numId="30">
-    <w:abstractNumId w:val="74"/>
+    <w:abstractNumId w:val="75"/>
   </w:num>
   <w:num w:numId="31">
     <w:abstractNumId w:val="1"/>
   </w:num>
   <w:num w:numId="32">
-    <w:abstractNumId w:val="72"/>
+    <w:abstractNumId w:val="73"/>
   </w:num>
   <w:num w:numId="33">
-    <w:abstractNumId w:val="24"/>
+    <w:abstractNumId w:val="25"/>
   </w:num>
   <w:num w:numId="34">
-    <w:abstractNumId w:val="41"/>
+    <w:abstractNumId w:val="42"/>
   </w:num>
   <w:num w:numId="35">
     <w:abstractNumId w:val="6"/>
   </w:num>
   <w:num w:numId="36">
-    <w:abstractNumId w:val="42"/>
+    <w:abstractNumId w:val="43"/>
   </w:num>
   <w:num w:numId="37">
-    <w:abstractNumId w:val="51"/>
+    <w:abstractNumId w:val="52"/>
   </w:num>
   <w:num w:numId="38">
-    <w:abstractNumId w:val="13"/>
+    <w:abstractNumId w:val="14"/>
   </w:num>
   <w:num w:numId="39">
-    <w:abstractNumId w:val="33"/>
+    <w:abstractNumId w:val="34"/>
   </w:num>
   <w:num w:numId="40">
-    <w:abstractNumId w:val="30"/>
+    <w:abstractNumId w:val="31"/>
   </w:num>
   <w:num w:numId="41">
-    <w:abstractNumId w:val="34"/>
+    <w:abstractNumId w:val="35"/>
   </w:num>
   <w:num w:numId="42">
-    <w:abstractNumId w:val="45"/>
+    <w:abstractNumId w:val="46"/>
   </w:num>
   <w:num w:numId="43">
-    <w:abstractNumId w:val="31"/>
+    <w:abstractNumId w:val="32"/>
   </w:num>
   <w:num w:numId="44">
-    <w:abstractNumId w:val="64"/>
+    <w:abstractNumId w:val="65"/>
     <w:lvlOverride w:ilvl="0">
       <w:startOverride w:val="1"/>
     </w:lvlOverride>
@@ -59630,7 +59981,7 @@
     </w:lvlOverride>
   </w:num>
   <w:num w:numId="45">
-    <w:abstractNumId w:val="28"/>
+    <w:abstractNumId w:val="29"/>
     <w:lvlOverride w:ilvl="0">
       <w:startOverride w:val="1"/>
     </w:lvlOverride>
@@ -59660,6 +60011,66 @@
     </w:lvlOverride>
   </w:num>
   <w:num w:numId="46">
+    <w:abstractNumId w:val="61"/>
+    <w:lvlOverride w:ilvl="0">
+      <w:startOverride w:val="1"/>
+    </w:lvlOverride>
+    <w:lvlOverride w:ilvl="1">
+      <w:startOverride w:val="1"/>
+    </w:lvlOverride>
+    <w:lvlOverride w:ilvl="2">
+      <w:startOverride w:val="1"/>
+    </w:lvlOverride>
+    <w:lvlOverride w:ilvl="3">
+      <w:startOverride w:val="1"/>
+    </w:lvlOverride>
+    <w:lvlOverride w:ilvl="4">
+      <w:startOverride w:val="1"/>
+    </w:lvlOverride>
+    <w:lvlOverride w:ilvl="5">
+      <w:startOverride w:val="1"/>
+    </w:lvlOverride>
+    <w:lvlOverride w:ilvl="6">
+      <w:startOverride w:val="1"/>
+    </w:lvlOverride>
+    <w:lvlOverride w:ilvl="7">
+      <w:startOverride w:val="1"/>
+    </w:lvlOverride>
+    <w:lvlOverride w:ilvl="8">
+      <w:startOverride w:val="1"/>
+    </w:lvlOverride>
+  </w:num>
+  <w:num w:numId="47">
+    <w:abstractNumId w:val="22"/>
+    <w:lvlOverride w:ilvl="0">
+      <w:startOverride w:val="1"/>
+    </w:lvlOverride>
+    <w:lvlOverride w:ilvl="1">
+      <w:startOverride w:val="1"/>
+    </w:lvlOverride>
+    <w:lvlOverride w:ilvl="2">
+      <w:startOverride w:val="1"/>
+    </w:lvlOverride>
+    <w:lvlOverride w:ilvl="3">
+      <w:startOverride w:val="1"/>
+    </w:lvlOverride>
+    <w:lvlOverride w:ilvl="4">
+      <w:startOverride w:val="1"/>
+    </w:lvlOverride>
+    <w:lvlOverride w:ilvl="5">
+      <w:startOverride w:val="1"/>
+    </w:lvlOverride>
+    <w:lvlOverride w:ilvl="6">
+      <w:startOverride w:val="1"/>
+    </w:lvlOverride>
+    <w:lvlOverride w:ilvl="7">
+      <w:startOverride w:val="1"/>
+    </w:lvlOverride>
+    <w:lvlOverride w:ilvl="8">
+      <w:startOverride w:val="1"/>
+    </w:lvlOverride>
+  </w:num>
+  <w:num w:numId="48">
     <w:abstractNumId w:val="60"/>
     <w:lvlOverride w:ilvl="0">
       <w:startOverride w:val="1"/>
@@ -59689,71 +60100,11 @@
       <w:startOverride w:val="1"/>
     </w:lvlOverride>
   </w:num>
-  <w:num w:numId="47">
-    <w:abstractNumId w:val="21"/>
-    <w:lvlOverride w:ilvl="0">
-      <w:startOverride w:val="1"/>
-    </w:lvlOverride>
-    <w:lvlOverride w:ilvl="1">
-      <w:startOverride w:val="1"/>
-    </w:lvlOverride>
-    <w:lvlOverride w:ilvl="2">
-      <w:startOverride w:val="1"/>
-    </w:lvlOverride>
-    <w:lvlOverride w:ilvl="3">
-      <w:startOverride w:val="1"/>
-    </w:lvlOverride>
-    <w:lvlOverride w:ilvl="4">
-      <w:startOverride w:val="1"/>
-    </w:lvlOverride>
-    <w:lvlOverride w:ilvl="5">
-      <w:startOverride w:val="1"/>
-    </w:lvlOverride>
-    <w:lvlOverride w:ilvl="6">
-      <w:startOverride w:val="1"/>
-    </w:lvlOverride>
-    <w:lvlOverride w:ilvl="7">
-      <w:startOverride w:val="1"/>
-    </w:lvlOverride>
-    <w:lvlOverride w:ilvl="8">
-      <w:startOverride w:val="1"/>
-    </w:lvlOverride>
-  </w:num>
-  <w:num w:numId="48">
-    <w:abstractNumId w:val="59"/>
-    <w:lvlOverride w:ilvl="0">
-      <w:startOverride w:val="1"/>
-    </w:lvlOverride>
-    <w:lvlOverride w:ilvl="1">
-      <w:startOverride w:val="1"/>
-    </w:lvlOverride>
-    <w:lvlOverride w:ilvl="2">
-      <w:startOverride w:val="1"/>
-    </w:lvlOverride>
-    <w:lvlOverride w:ilvl="3">
-      <w:startOverride w:val="1"/>
-    </w:lvlOverride>
-    <w:lvlOverride w:ilvl="4">
-      <w:startOverride w:val="1"/>
-    </w:lvlOverride>
-    <w:lvlOverride w:ilvl="5">
-      <w:startOverride w:val="1"/>
-    </w:lvlOverride>
-    <w:lvlOverride w:ilvl="6">
-      <w:startOverride w:val="1"/>
-    </w:lvlOverride>
-    <w:lvlOverride w:ilvl="7">
-      <w:startOverride w:val="1"/>
-    </w:lvlOverride>
-    <w:lvlOverride w:ilvl="8">
-      <w:startOverride w:val="1"/>
-    </w:lvlOverride>
-  </w:num>
   <w:num w:numId="49">
-    <w:abstractNumId w:val="54"/>
+    <w:abstractNumId w:val="55"/>
   </w:num>
   <w:num w:numId="50">
-    <w:abstractNumId w:val="65"/>
+    <w:abstractNumId w:val="66"/>
     <w:lvlOverride w:ilvl="0">
       <w:startOverride w:val="1"/>
     </w:lvlOverride>
@@ -59783,7 +60134,7 @@
     </w:lvlOverride>
   </w:num>
   <w:num w:numId="51">
-    <w:abstractNumId w:val="20"/>
+    <w:abstractNumId w:val="21"/>
   </w:num>
   <w:num w:numId="52">
     <w:abstractNumId w:val="9"/>
@@ -59816,10 +60167,10 @@
     </w:lvlOverride>
   </w:num>
   <w:num w:numId="53">
-    <w:abstractNumId w:val="15"/>
+    <w:abstractNumId w:val="16"/>
   </w:num>
   <w:num w:numId="54">
-    <w:abstractNumId w:val="27"/>
+    <w:abstractNumId w:val="28"/>
     <w:lvlOverride w:ilvl="0">
       <w:startOverride w:val="1"/>
     </w:lvlOverride>
@@ -59849,43 +60200,43 @@
     </w:lvlOverride>
   </w:num>
   <w:num w:numId="55">
-    <w:abstractNumId w:val="17"/>
+    <w:abstractNumId w:val="18"/>
   </w:num>
   <w:num w:numId="56">
-    <w:abstractNumId w:val="66"/>
+    <w:abstractNumId w:val="67"/>
   </w:num>
   <w:num w:numId="57">
-    <w:abstractNumId w:val="63"/>
+    <w:abstractNumId w:val="64"/>
   </w:num>
   <w:num w:numId="58">
     <w:abstractNumId w:val="4"/>
   </w:num>
   <w:num w:numId="59">
-    <w:abstractNumId w:val="37"/>
+    <w:abstractNumId w:val="38"/>
   </w:num>
   <w:num w:numId="60">
-    <w:abstractNumId w:val="40"/>
+    <w:abstractNumId w:val="41"/>
   </w:num>
   <w:num w:numId="61">
     <w:abstractNumId w:val="8"/>
   </w:num>
   <w:num w:numId="62">
-    <w:abstractNumId w:val="25"/>
+    <w:abstractNumId w:val="26"/>
   </w:num>
   <w:num w:numId="63">
-    <w:abstractNumId w:val="14"/>
+    <w:abstractNumId w:val="15"/>
   </w:num>
   <w:num w:numId="64">
     <w:abstractNumId w:val="0"/>
   </w:num>
   <w:num w:numId="65">
-    <w:abstractNumId w:val="18"/>
+    <w:abstractNumId w:val="19"/>
   </w:num>
   <w:num w:numId="66">
-    <w:abstractNumId w:val="19"/>
+    <w:abstractNumId w:val="20"/>
   </w:num>
   <w:num w:numId="67">
-    <w:abstractNumId w:val="48"/>
+    <w:abstractNumId w:val="49"/>
   </w:num>
   <w:num w:numId="68">
     <w:abstractNumId w:val="5"/>
@@ -59894,37 +60245,40 @@
     <w:abstractNumId w:val="7"/>
   </w:num>
   <w:num w:numId="70">
-    <w:abstractNumId w:val="47"/>
+    <w:abstractNumId w:val="48"/>
   </w:num>
   <w:num w:numId="71">
-    <w:abstractNumId w:val="39"/>
+    <w:abstractNumId w:val="40"/>
   </w:num>
   <w:num w:numId="72">
-    <w:abstractNumId w:val="22"/>
+    <w:abstractNumId w:val="23"/>
   </w:num>
   <w:num w:numId="73">
     <w:abstractNumId w:val="3"/>
   </w:num>
   <w:num w:numId="74">
+    <w:abstractNumId w:val="72"/>
+  </w:num>
+  <w:num w:numId="75">
     <w:abstractNumId w:val="71"/>
   </w:num>
-  <w:num w:numId="75">
+  <w:num w:numId="76">
+    <w:abstractNumId w:val="37"/>
+  </w:num>
+  <w:num w:numId="77">
+    <w:abstractNumId w:val="36"/>
+  </w:num>
+  <w:num w:numId="78">
     <w:abstractNumId w:val="70"/>
   </w:num>
-  <w:num w:numId="76">
-    <w:abstractNumId w:val="36"/>
-  </w:num>
-  <w:num w:numId="77">
-    <w:abstractNumId w:val="35"/>
-  </w:num>
-  <w:num w:numId="78">
-    <w:abstractNumId w:val="69"/>
-  </w:num>
   <w:num w:numId="79">
-    <w:abstractNumId w:val="12"/>
+    <w:abstractNumId w:val="13"/>
   </w:num>
   <w:num w:numId="80">
-    <w:abstractNumId w:val="62"/>
+    <w:abstractNumId w:val="63"/>
+  </w:num>
+  <w:num w:numId="81">
+    <w:abstractNumId w:val="12"/>
   </w:num>
   <w:numIdMacAtCleanup w:val="79"/>
 </w:numbering>
@@ -60032,7 +60386,7 @@
     <w:lsdException w:name="Hyperlink" w:semiHidden="1" w:unhideWhenUsed="1"/>
     <w:lsdException w:name="FollowedHyperlink" w:semiHidden="1" w:unhideWhenUsed="1"/>
     <w:lsdException w:name="Strong" w:uiPriority="22" w:qFormat="1"/>
-    <w:lsdException w:name="Emphasis" w:uiPriority="20"/>
+    <w:lsdException w:name="Emphasis" w:uiPriority="20" w:qFormat="1"/>
     <w:lsdException w:name="Document Map" w:semiHidden="1" w:unhideWhenUsed="1"/>
     <w:lsdException w:name="Plain Text" w:semiHidden="1" w:unhideWhenUsed="1"/>
     <w:lsdException w:name="E-mail Signature" w:semiHidden="1" w:unhideWhenUsed="1"/>
@@ -60455,6 +60809,7 @@
   <w:style w:type="character" w:default="1" w:styleId="DefaultParagraphFont">
     <w:name w:val="Default Paragraph Font"/>
     <w:uiPriority w:val="1"/>
+    <w:semiHidden/>
     <w:unhideWhenUsed/>
   </w:style>
   <w:style w:type="table" w:default="1" w:styleId="TableNormal">
@@ -61322,6 +61677,17 @@
       <w:szCs w:val="20"/>
     </w:rPr>
   </w:style>
+  <w:style w:type="character" w:styleId="Emphasis">
+    <w:name w:val="Emphasis"/>
+    <w:basedOn w:val="DefaultParagraphFont"/>
+    <w:uiPriority w:val="20"/>
+    <w:qFormat/>
+    <w:rsid w:val="0020444A"/>
+    <w:rPr>
+      <w:i/>
+      <w:iCs/>
+    </w:rPr>
+  </w:style>
 </w:styles>
 </file>
 
@@ -62007,7 +62373,7 @@
 </file>
 
 <file path=customXml/itemProps5.xml><?xml version="1.0" encoding="utf-8"?>
-<ds:datastoreItem xmlns:ds="http://schemas.openxmlformats.org/officeDocument/2006/customXml" ds:itemID="{470888B9-1B11-4A39-872C-A6B9CFAD7EAF}">
+<ds:datastoreItem xmlns:ds="http://schemas.openxmlformats.org/officeDocument/2006/customXml" ds:itemID="{4BBD1CD3-6FBA-432C-85EC-CDD96EC0B78C}">
   <ds:schemaRefs>
     <ds:schemaRef ds:uri="http://schemas.openxmlformats.org/officeDocument/2006/bibliography"/>
   </ds:schemaRefs>

</xml_diff>

<commit_message>
pull updated matrix and test plan docs from sy2021-22 branch for placing LEA
</commit_message>
<xml_diff>
--- a/2021-22 MDE Ed-Fi Documentation/2021-22 SIS Vendor and District Test Plan.docx
+++ b/2021-22 MDE Ed-Fi Documentation/2021-22 SIS Vendor and District Test Plan.docx
@@ -6641,8 +6641,6 @@
               </w:rPr>
               <w:t xml:space="preserve"> Century Learning Center Student Program Association scenario</w:t>
             </w:r>
-            <w:bookmarkStart w:id="1" w:name="_GoBack"/>
-            <w:bookmarkEnd w:id="1"/>
           </w:p>
         </w:tc>
       </w:tr>
@@ -6669,7 +6667,7 @@
       <w:pPr>
         <w:pStyle w:val="Heading1"/>
       </w:pPr>
-      <w:bookmarkStart w:id="2" w:name="_Toc65502047"/>
+      <w:bookmarkStart w:id="1" w:name="_Toc65502047"/>
       <w:r>
         <w:lastRenderedPageBreak/>
         <w:t>O</w:t>
@@ -6677,186 +6675,609 @@
       <w:r>
         <w:t>verview</w:t>
       </w:r>
+      <w:bookmarkEnd w:id="1"/>
+    </w:p>
+    <w:p>
+      <w:pPr>
+        <w:spacing w:line="259" w:lineRule="auto"/>
+        <w:rPr>
+          <w:szCs w:val="20"/>
+        </w:rPr>
+      </w:pPr>
+      <w:r>
+        <w:rPr>
+          <w:szCs w:val="20"/>
+        </w:rPr>
+        <w:t xml:space="preserve">Student Information Systems vendors integrating with the Minnesota Department of Education's </w:t>
+      </w:r>
+      <w:r>
+        <w:rPr>
+          <w:szCs w:val="20"/>
+        </w:rPr>
+        <w:t xml:space="preserve">(MDE) </w:t>
+      </w:r>
+      <w:r>
+        <w:rPr>
+          <w:szCs w:val="20"/>
+        </w:rPr>
+        <w:t xml:space="preserve">Ed-Fi Automated Student Data Collection system </w:t>
+      </w:r>
+      <w:r>
+        <w:rPr>
+          <w:szCs w:val="20"/>
+        </w:rPr>
+        <w:t>are</w:t>
+      </w:r>
+      <w:r>
+        <w:rPr>
+          <w:szCs w:val="20"/>
+        </w:rPr>
+        <w:t xml:space="preserve"> required to pass 2 levels of testing prior to being granted a district's API key and secret to the production environment.</w:t>
+      </w:r>
+      <w:r>
+        <w:rPr>
+          <w:szCs w:val="20"/>
+        </w:rPr>
+        <w:t xml:space="preserve"> </w:t>
+      </w:r>
+    </w:p>
+    <w:p>
+      <w:pPr>
+        <w:spacing w:line="259" w:lineRule="auto"/>
+        <w:rPr>
+          <w:szCs w:val="20"/>
+        </w:rPr>
+      </w:pPr>
+      <w:r>
+        <w:rPr>
+          <w:szCs w:val="20"/>
+        </w:rPr>
+        <w:t>As in School year 20-21, t</w:t>
+      </w:r>
+      <w:r>
+        <w:rPr>
+          <w:szCs w:val="20"/>
+        </w:rPr>
+        <w:t xml:space="preserve">he </w:t>
+      </w:r>
+      <w:r>
+        <w:rPr>
+          <w:szCs w:val="20"/>
+        </w:rPr>
+        <w:t>2</w:t>
+      </w:r>
+      <w:r>
+        <w:rPr>
+          <w:szCs w:val="20"/>
+        </w:rPr>
+        <w:t>1</w:t>
+      </w:r>
+      <w:r>
+        <w:rPr>
+          <w:szCs w:val="20"/>
+        </w:rPr>
+        <w:t>-2</w:t>
+      </w:r>
+      <w:r>
+        <w:rPr>
+          <w:szCs w:val="20"/>
+        </w:rPr>
+        <w:t>2</w:t>
+      </w:r>
+      <w:r>
+        <w:rPr>
+          <w:szCs w:val="20"/>
+        </w:rPr>
+        <w:t xml:space="preserve"> School Year Certification </w:t>
+      </w:r>
+      <w:r>
+        <w:rPr>
+          <w:szCs w:val="20"/>
+        </w:rPr>
+        <w:t xml:space="preserve">will also be against the </w:t>
+      </w:r>
+      <w:r>
+        <w:rPr>
+          <w:szCs w:val="20"/>
+        </w:rPr>
+        <w:t>Ed-Fi 3.1 Data Standard and ODS/API</w:t>
+      </w:r>
+      <w:r>
+        <w:rPr>
+          <w:szCs w:val="20"/>
+        </w:rPr>
+        <w:t>,</w:t>
+      </w:r>
+      <w:r>
+        <w:rPr>
+          <w:szCs w:val="20"/>
+        </w:rPr>
+        <w:t xml:space="preserve"> with extensions customized for MDE.</w:t>
+      </w:r>
+    </w:p>
+    <w:p>
+      <w:pPr>
+        <w:spacing w:line="259" w:lineRule="auto"/>
+        <w:rPr>
+          <w:szCs w:val="20"/>
+        </w:rPr>
+      </w:pPr>
+      <w:r>
+        <w:rPr>
+          <w:szCs w:val="20"/>
+        </w:rPr>
+        <w:t xml:space="preserve">First, vendors </w:t>
+      </w:r>
+      <w:r>
+        <w:rPr>
+          <w:szCs w:val="20"/>
+        </w:rPr>
+        <w:t xml:space="preserve">are </w:t>
+      </w:r>
+      <w:r>
+        <w:rPr>
+          <w:szCs w:val="20"/>
+        </w:rPr>
+        <w:t xml:space="preserve">required to demonstrate their ability to submit the specific API resources and elements encompassed within </w:t>
+      </w:r>
+      <w:r>
+        <w:rPr>
+          <w:szCs w:val="20"/>
+        </w:rPr>
+        <w:t xml:space="preserve">the </w:t>
+      </w:r>
+      <w:r>
+        <w:rPr>
+          <w:szCs w:val="20"/>
+        </w:rPr>
+        <w:t xml:space="preserve">MARSS Data elements. This first phase </w:t>
+      </w:r>
+      <w:r>
+        <w:rPr>
+          <w:szCs w:val="20"/>
+        </w:rPr>
+        <w:t>is</w:t>
+      </w:r>
+      <w:r>
+        <w:rPr>
+          <w:szCs w:val="20"/>
+        </w:rPr>
+        <w:t xml:space="preserve"> executed in the MNIT Ed-Fi </w:t>
+      </w:r>
+      <w:r>
+        <w:rPr>
+          <w:szCs w:val="20"/>
+        </w:rPr>
+        <w:t xml:space="preserve">Test </w:t>
+      </w:r>
+      <w:r>
+        <w:rPr>
+          <w:szCs w:val="20"/>
+        </w:rPr>
+        <w:t>Sandbox environment.</w:t>
+      </w:r>
+      <w:r>
+        <w:rPr>
+          <w:szCs w:val="20"/>
+        </w:rPr>
+        <w:t xml:space="preserve"> </w:t>
+      </w:r>
+    </w:p>
+    <w:p>
+      <w:pPr>
+        <w:spacing w:line="259" w:lineRule="auto"/>
+        <w:rPr>
+          <w:b/>
+          <w:szCs w:val="20"/>
+        </w:rPr>
+      </w:pPr>
+      <w:r>
+        <w:rPr>
+          <w:b/>
+          <w:szCs w:val="20"/>
+        </w:rPr>
+        <w:t>Th</w:t>
+      </w:r>
+      <w:r>
+        <w:rPr>
+          <w:b/>
+          <w:szCs w:val="20"/>
+        </w:rPr>
+        <w:t>e Test Sandbox</w:t>
+      </w:r>
+      <w:r>
+        <w:rPr>
+          <w:b/>
+          <w:szCs w:val="20"/>
+        </w:rPr>
+        <w:t xml:space="preserve"> environment </w:t>
+      </w:r>
+      <w:r>
+        <w:rPr>
+          <w:b/>
+          <w:szCs w:val="20"/>
+        </w:rPr>
+        <w:t>does</w:t>
+      </w:r>
+      <w:r>
+        <w:rPr>
+          <w:b/>
+          <w:szCs w:val="20"/>
+        </w:rPr>
+        <w:t xml:space="preserve"> not include integration with the Identities API endpoint.</w:t>
+      </w:r>
+    </w:p>
+    <w:p>
+      <w:pPr>
+        <w:spacing w:line="259" w:lineRule="auto"/>
+        <w:rPr>
+          <w:b/>
+          <w:szCs w:val="20"/>
+        </w:rPr>
+      </w:pPr>
+      <w:r>
+        <w:rPr>
+          <w:b/>
+          <w:szCs w:val="20"/>
+        </w:rPr>
+        <w:t xml:space="preserve">API profiles are not enforced in the Test Sandbox environment, however you may be required to demonstrate appropriate implementation of API profile use in your </w:t>
+      </w:r>
+      <w:r>
+        <w:rPr>
+          <w:b/>
+          <w:szCs w:val="20"/>
+        </w:rPr>
+        <w:t>API</w:t>
+      </w:r>
+      <w:r>
+        <w:rPr>
+          <w:b/>
+          <w:szCs w:val="20"/>
+        </w:rPr>
+        <w:t xml:space="preserve"> transactions.</w:t>
+      </w:r>
+    </w:p>
+    <w:p>
+      <w:pPr>
+        <w:spacing w:line="259" w:lineRule="auto"/>
+        <w:rPr>
+          <w:szCs w:val="20"/>
+        </w:rPr>
+      </w:pPr>
+      <w:r>
+        <w:rPr>
+          <w:szCs w:val="20"/>
+        </w:rPr>
+        <w:t xml:space="preserve">When all scenarios </w:t>
+      </w:r>
+      <w:r>
+        <w:rPr>
+          <w:szCs w:val="20"/>
+        </w:rPr>
+        <w:t xml:space="preserve">are verified in the </w:t>
+      </w:r>
+      <w:r>
+        <w:rPr>
+          <w:szCs w:val="20"/>
+        </w:rPr>
+        <w:t>Sandbox test</w:t>
+      </w:r>
+      <w:r>
+        <w:rPr>
+          <w:szCs w:val="20"/>
+        </w:rPr>
+        <w:t>ing</w:t>
+      </w:r>
+      <w:r>
+        <w:rPr>
+          <w:szCs w:val="20"/>
+        </w:rPr>
+        <w:t xml:space="preserve"> environment, the SIS vendor </w:t>
+      </w:r>
+      <w:r>
+        <w:rPr>
+          <w:szCs w:val="20"/>
+        </w:rPr>
+        <w:t>is</w:t>
+      </w:r>
+      <w:r>
+        <w:rPr>
+          <w:szCs w:val="20"/>
+        </w:rPr>
+        <w:t xml:space="preserve"> granted access to the Staging Environment.</w:t>
+      </w:r>
+      <w:r>
+        <w:rPr>
+          <w:szCs w:val="20"/>
+        </w:rPr>
+        <w:t xml:space="preserve"> </w:t>
+      </w:r>
+      <w:r>
+        <w:rPr>
+          <w:szCs w:val="20"/>
+        </w:rPr>
+        <w:t>Vendors must perform a test load of their district's real student demographic data in the Staging environment.</w:t>
+      </w:r>
+      <w:r>
+        <w:rPr>
+          <w:szCs w:val="20"/>
+        </w:rPr>
+        <w:t xml:space="preserve"> </w:t>
+      </w:r>
+      <w:r>
+        <w:rPr>
+          <w:szCs w:val="20"/>
+        </w:rPr>
+        <w:t>During this test</w:t>
+      </w:r>
+      <w:r>
+        <w:rPr>
+          <w:szCs w:val="20"/>
+        </w:rPr>
+        <w:t>,</w:t>
+      </w:r>
+      <w:r>
+        <w:rPr>
+          <w:szCs w:val="20"/>
+        </w:rPr>
+        <w:t xml:space="preserve"> Student IDs will be validated against the Ed-Fi Identities Service to ensure valid ids are being inserted to the Ed-Fi ODS.</w:t>
+      </w:r>
+      <w:r>
+        <w:rPr>
+          <w:szCs w:val="20"/>
+        </w:rPr>
+        <w:t xml:space="preserve"> </w:t>
+      </w:r>
+      <w:r>
+        <w:rPr>
+          <w:szCs w:val="20"/>
+        </w:rPr>
+        <w:t>MARSS comparison checks and additional data quality verifications</w:t>
+      </w:r>
+      <w:r>
+        <w:rPr>
+          <w:szCs w:val="20"/>
+        </w:rPr>
+        <w:t xml:space="preserve"> </w:t>
+      </w:r>
+      <w:r>
+        <w:rPr>
+          <w:szCs w:val="20"/>
+        </w:rPr>
+        <w:t>are</w:t>
+      </w:r>
+      <w:r>
+        <w:rPr>
+          <w:szCs w:val="20"/>
+        </w:rPr>
+        <w:t xml:space="preserve"> executed in the Staging Environment. </w:t>
+      </w:r>
+    </w:p>
+    <w:p>
+      <w:pPr>
+        <w:spacing w:line="259" w:lineRule="auto"/>
+        <w:rPr>
+          <w:szCs w:val="20"/>
+        </w:rPr>
+      </w:pPr>
+      <w:r>
+        <w:rPr>
+          <w:szCs w:val="20"/>
+        </w:rPr>
+        <w:t xml:space="preserve">Once the Staging data </w:t>
+      </w:r>
+      <w:r>
+        <w:rPr>
+          <w:szCs w:val="20"/>
+        </w:rPr>
+        <w:t>reaches</w:t>
+      </w:r>
+      <w:r>
+        <w:rPr>
+          <w:szCs w:val="20"/>
+        </w:rPr>
+        <w:t xml:space="preserve"> a satisfactory level of quality as determined by MDE, MNIT, and </w:t>
+      </w:r>
+      <w:r>
+        <w:rPr>
+          <w:szCs w:val="20"/>
+        </w:rPr>
+        <w:t>the District</w:t>
+      </w:r>
+      <w:r>
+        <w:rPr>
+          <w:szCs w:val="20"/>
+        </w:rPr>
+        <w:t xml:space="preserve">, MNIT will </w:t>
+      </w:r>
+      <w:r>
+        <w:rPr>
+          <w:szCs w:val="20"/>
+        </w:rPr>
+        <w:t>enable</w:t>
+      </w:r>
+      <w:r>
+        <w:rPr>
+          <w:szCs w:val="20"/>
+        </w:rPr>
+        <w:t xml:space="preserve"> the vendor </w:t>
+      </w:r>
+      <w:r>
+        <w:rPr>
+          <w:szCs w:val="20"/>
+        </w:rPr>
+        <w:t xml:space="preserve">to obtain </w:t>
+      </w:r>
+      <w:r>
+        <w:rPr>
+          <w:szCs w:val="20"/>
+        </w:rPr>
+        <w:t xml:space="preserve">a key and secret </w:t>
+      </w:r>
+      <w:r>
+        <w:rPr>
+          <w:szCs w:val="20"/>
+        </w:rPr>
+        <w:t>for</w:t>
+      </w:r>
+      <w:r>
+        <w:rPr>
+          <w:szCs w:val="20"/>
+        </w:rPr>
+        <w:t xml:space="preserve"> the production environment.</w:t>
+      </w:r>
+    </w:p>
+    <w:p>
+      <w:pPr>
+        <w:spacing w:line="259" w:lineRule="auto"/>
+        <w:rPr>
+          <w:szCs w:val="20"/>
+        </w:rPr>
+      </w:pPr>
+      <w:r>
+        <w:rPr>
+          <w:szCs w:val="20"/>
+        </w:rPr>
+        <w:t xml:space="preserve">This document includes the Certification Requirements for both the </w:t>
+      </w:r>
+      <w:r>
+        <w:rPr>
+          <w:szCs w:val="20"/>
+        </w:rPr>
+        <w:t>scenario-based</w:t>
+      </w:r>
+      <w:r>
+        <w:rPr>
+          <w:szCs w:val="20"/>
+        </w:rPr>
+        <w:t xml:space="preserve"> sandbox testing and staging environment </w:t>
+      </w:r>
+      <w:r>
+        <w:rPr>
+          <w:szCs w:val="20"/>
+        </w:rPr>
+        <w:t xml:space="preserve">data </w:t>
+      </w:r>
+      <w:r>
+        <w:rPr>
+          <w:szCs w:val="20"/>
+        </w:rPr>
+        <w:t>loading.</w:t>
+      </w:r>
+    </w:p>
+    <w:p>
+      <w:pPr>
+        <w:rPr>
+          <w:i/>
+          <w:szCs w:val="20"/>
+        </w:rPr>
+      </w:pPr>
+      <w:r>
+        <w:rPr>
+          <w:i/>
+          <w:szCs w:val="20"/>
+        </w:rPr>
+        <w:t>Note: many URLs in this document are not yet active, and thus marked with:</w:t>
+      </w:r>
+    </w:p>
+    <w:p>
+      <w:pPr>
+        <w:ind w:firstLine="720"/>
+        <w:rPr>
+          <w:color w:val="FF0000"/>
+          <w:szCs w:val="20"/>
+        </w:rPr>
+      </w:pPr>
+      <w:r>
+        <w:rPr>
+          <w:color w:val="FF0000"/>
+          <w:szCs w:val="20"/>
+        </w:rPr>
+        <w:t>Not currently active</w:t>
+      </w:r>
+    </w:p>
+    <w:p>
+      <w:pPr>
+        <w:spacing w:line="259" w:lineRule="auto"/>
+        <w:rPr>
+          <w:i/>
+          <w:szCs w:val="20"/>
+        </w:rPr>
+      </w:pPr>
+      <w:r>
+        <w:rPr>
+          <w:i/>
+          <w:szCs w:val="20"/>
+        </w:rPr>
+        <w:t>Please note that these URLs are also subject to change upon actual Ed-Fi implementation for the 2021-2022 school year.</w:t>
+      </w:r>
+    </w:p>
+    <w:p>
+      <w:pPr>
+        <w:pStyle w:val="Heading1"/>
+      </w:pPr>
+      <w:bookmarkStart w:id="2" w:name="_Toc65502048"/>
+      <w:r>
+        <w:t>MN Sandbox Certification Testing</w:t>
+      </w:r>
       <w:bookmarkEnd w:id="2"/>
-    </w:p>
-    <w:p>
-      <w:pPr>
-        <w:spacing w:line="259" w:lineRule="auto"/>
-        <w:rPr>
-          <w:szCs w:val="20"/>
-        </w:rPr>
-      </w:pPr>
-      <w:r>
-        <w:rPr>
-          <w:szCs w:val="20"/>
-        </w:rPr>
-        <w:t xml:space="preserve">Student Information Systems vendors integrating with the Minnesota Department of Education's </w:t>
-      </w:r>
-      <w:r>
-        <w:rPr>
-          <w:szCs w:val="20"/>
-        </w:rPr>
-        <w:t xml:space="preserve">(MDE) </w:t>
-      </w:r>
-      <w:r>
-        <w:rPr>
-          <w:szCs w:val="20"/>
-        </w:rPr>
-        <w:t xml:space="preserve">Ed-Fi Automated Student Data Collection system </w:t>
-      </w:r>
-      <w:r>
-        <w:rPr>
-          <w:szCs w:val="20"/>
-        </w:rPr>
-        <w:t>are</w:t>
-      </w:r>
-      <w:r>
-        <w:rPr>
-          <w:szCs w:val="20"/>
-        </w:rPr>
-        <w:t xml:space="preserve"> required to pass 2 levels of testing prior to being granted a district's API key and secret to the production environment.</w:t>
-      </w:r>
-      <w:r>
-        <w:rPr>
-          <w:szCs w:val="20"/>
-        </w:rPr>
+      <w:r>
         <w:t xml:space="preserve"> </w:t>
       </w:r>
     </w:p>
     <w:p>
       <w:pPr>
-        <w:spacing w:line="259" w:lineRule="auto"/>
-        <w:rPr>
-          <w:szCs w:val="20"/>
-        </w:rPr>
-      </w:pPr>
-      <w:r>
-        <w:rPr>
-          <w:szCs w:val="20"/>
-        </w:rPr>
-        <w:t>As in School year 20-21, t</w:t>
-      </w:r>
-      <w:r>
-        <w:rPr>
-          <w:szCs w:val="20"/>
-        </w:rPr>
-        <w:t xml:space="preserve">he </w:t>
-      </w:r>
-      <w:r>
-        <w:rPr>
-          <w:szCs w:val="20"/>
-        </w:rPr>
-        <w:t>2</w:t>
-      </w:r>
-      <w:r>
-        <w:rPr>
-          <w:szCs w:val="20"/>
-        </w:rPr>
-        <w:t>1</w:t>
-      </w:r>
-      <w:r>
-        <w:rPr>
-          <w:szCs w:val="20"/>
-        </w:rPr>
-        <w:t>-2</w:t>
-      </w:r>
-      <w:r>
-        <w:rPr>
-          <w:szCs w:val="20"/>
-        </w:rPr>
-        <w:t>2</w:t>
-      </w:r>
-      <w:r>
-        <w:rPr>
-          <w:szCs w:val="20"/>
-        </w:rPr>
-        <w:t xml:space="preserve"> School Year Certification </w:t>
-      </w:r>
-      <w:r>
-        <w:rPr>
-          <w:szCs w:val="20"/>
-        </w:rPr>
-        <w:t xml:space="preserve">will also be against the </w:t>
-      </w:r>
-      <w:r>
-        <w:rPr>
-          <w:szCs w:val="20"/>
-        </w:rPr>
-        <w:t>Ed-Fi 3.1 Data Standard and ODS/API</w:t>
-      </w:r>
-      <w:r>
-        <w:rPr>
-          <w:szCs w:val="20"/>
-        </w:rPr>
-        <w:t>,</w:t>
-      </w:r>
-      <w:r>
-        <w:rPr>
-          <w:szCs w:val="20"/>
-        </w:rPr>
-        <w:t xml:space="preserve"> with extensions customized for MDE.</w:t>
-      </w:r>
-    </w:p>
-    <w:p>
-      <w:pPr>
-        <w:spacing w:line="259" w:lineRule="auto"/>
-        <w:rPr>
-          <w:szCs w:val="20"/>
-        </w:rPr>
-      </w:pPr>
-      <w:r>
-        <w:rPr>
-          <w:szCs w:val="20"/>
-        </w:rPr>
-        <w:t xml:space="preserve">First, vendors </w:t>
-      </w:r>
-      <w:r>
-        <w:rPr>
-          <w:szCs w:val="20"/>
-        </w:rPr>
-        <w:t xml:space="preserve">are </w:t>
-      </w:r>
-      <w:r>
-        <w:rPr>
-          <w:szCs w:val="20"/>
-        </w:rPr>
-        <w:t xml:space="preserve">required to demonstrate their ability to submit the specific API resources and elements encompassed within </w:t>
-      </w:r>
-      <w:r>
-        <w:rPr>
-          <w:szCs w:val="20"/>
-        </w:rPr>
-        <w:t xml:space="preserve">the </w:t>
-      </w:r>
-      <w:r>
-        <w:rPr>
-          <w:szCs w:val="20"/>
-        </w:rPr>
-        <w:t xml:space="preserve">MARSS Data elements. This first phase </w:t>
-      </w:r>
-      <w:r>
-        <w:rPr>
-          <w:szCs w:val="20"/>
-        </w:rPr>
-        <w:t>is</w:t>
-      </w:r>
-      <w:r>
-        <w:rPr>
-          <w:szCs w:val="20"/>
-        </w:rPr>
-        <w:t xml:space="preserve"> executed in the MNIT Ed-Fi </w:t>
-      </w:r>
-      <w:r>
-        <w:rPr>
-          <w:szCs w:val="20"/>
-        </w:rPr>
-        <w:t xml:space="preserve">Test </w:t>
-      </w:r>
-      <w:r>
-        <w:rPr>
-          <w:szCs w:val="20"/>
-        </w:rPr>
-        <w:t>Sandbox environment.</w:t>
+        <w:rPr>
+          <w:szCs w:val="20"/>
+        </w:rPr>
+      </w:pPr>
+      <w:r>
+        <w:rPr>
+          <w:szCs w:val="20"/>
+        </w:rPr>
+        <w:t xml:space="preserve">When certification begins, </w:t>
+      </w:r>
+      <w:r>
+        <w:rPr>
+          <w:szCs w:val="20"/>
+        </w:rPr>
+        <w:t xml:space="preserve">vendors </w:t>
+      </w:r>
+      <w:r>
+        <w:rPr>
+          <w:szCs w:val="20"/>
+        </w:rPr>
+        <w:t xml:space="preserve">will be provided </w:t>
+      </w:r>
+      <w:r>
+        <w:rPr>
+          <w:szCs w:val="20"/>
+        </w:rPr>
+        <w:t xml:space="preserve">a </w:t>
+      </w:r>
+      <w:r>
+        <w:rPr>
+          <w:szCs w:val="20"/>
+        </w:rPr>
+        <w:t xml:space="preserve">key and secret to a </w:t>
+      </w:r>
+      <w:r>
+        <w:rPr>
+          <w:szCs w:val="20"/>
+        </w:rPr>
+        <w:t>sandbox ODS/API with</w:t>
+      </w:r>
+      <w:r>
+        <w:rPr>
+          <w:szCs w:val="20"/>
+        </w:rPr>
+        <w:t xml:space="preserve"> no </w:t>
+      </w:r>
+      <w:r>
+        <w:rPr>
+          <w:szCs w:val="20"/>
+        </w:rPr>
+        <w:t>sample data pre-loaded.</w:t>
       </w:r>
       <w:r>
         <w:rPr>
@@ -6864,129 +7285,59 @@
         </w:rPr>
         <w:t xml:space="preserve"> </w:t>
       </w:r>
-    </w:p>
-    <w:p>
-      <w:pPr>
-        <w:spacing w:line="259" w:lineRule="auto"/>
-        <w:rPr>
-          <w:b/>
-          <w:szCs w:val="20"/>
-        </w:rPr>
-      </w:pPr>
-      <w:r>
-        <w:rPr>
-          <w:b/>
-          <w:szCs w:val="20"/>
-        </w:rPr>
-        <w:t>Th</w:t>
-      </w:r>
-      <w:r>
-        <w:rPr>
-          <w:b/>
-          <w:szCs w:val="20"/>
-        </w:rPr>
-        <w:t>e Test Sandbox</w:t>
-      </w:r>
-      <w:r>
-        <w:rPr>
-          <w:b/>
-          <w:szCs w:val="20"/>
-        </w:rPr>
-        <w:t xml:space="preserve"> environment </w:t>
-      </w:r>
-      <w:r>
-        <w:rPr>
-          <w:b/>
-          <w:szCs w:val="20"/>
-        </w:rPr>
-        <w:t>does</w:t>
-      </w:r>
-      <w:r>
-        <w:rPr>
-          <w:b/>
-          <w:szCs w:val="20"/>
-        </w:rPr>
-        <w:t xml:space="preserve"> not include integration with the Identities API endpoint.</w:t>
-      </w:r>
-    </w:p>
-    <w:p>
-      <w:pPr>
-        <w:spacing w:line="259" w:lineRule="auto"/>
-        <w:rPr>
-          <w:b/>
-          <w:szCs w:val="20"/>
-        </w:rPr>
-      </w:pPr>
-      <w:r>
-        <w:rPr>
-          <w:b/>
-          <w:szCs w:val="20"/>
-        </w:rPr>
-        <w:t xml:space="preserve">API profiles are not enforced in the Test Sandbox environment, however you may be required to demonstrate appropriate implementation of API profile use in your </w:t>
-      </w:r>
-      <w:r>
-        <w:rPr>
-          <w:b/>
-          <w:szCs w:val="20"/>
-        </w:rPr>
-        <w:t>API</w:t>
-      </w:r>
-      <w:r>
-        <w:rPr>
-          <w:b/>
-          <w:szCs w:val="20"/>
-        </w:rPr>
-        <w:t xml:space="preserve"> transactions.</w:t>
-      </w:r>
-    </w:p>
-    <w:p>
-      <w:pPr>
-        <w:spacing w:line="259" w:lineRule="auto"/>
-        <w:rPr>
-          <w:szCs w:val="20"/>
-        </w:rPr>
-      </w:pPr>
-      <w:r>
-        <w:rPr>
-          <w:szCs w:val="20"/>
-        </w:rPr>
-        <w:t xml:space="preserve">When all scenarios </w:t>
-      </w:r>
-      <w:r>
-        <w:rPr>
-          <w:szCs w:val="20"/>
-        </w:rPr>
-        <w:t xml:space="preserve">are verified in the </w:t>
-      </w:r>
-      <w:r>
-        <w:rPr>
-          <w:szCs w:val="20"/>
-        </w:rPr>
-        <w:t>Sandbox test</w:t>
-      </w:r>
-      <w:r>
-        <w:rPr>
-          <w:szCs w:val="20"/>
-        </w:rPr>
-        <w:t>ing</w:t>
-      </w:r>
-      <w:r>
-        <w:rPr>
-          <w:szCs w:val="20"/>
-        </w:rPr>
-        <w:t xml:space="preserve"> environment, the SIS vendor </w:t>
-      </w:r>
-      <w:r>
-        <w:rPr>
-          <w:szCs w:val="20"/>
-        </w:rPr>
-        <w:t>is</w:t>
-      </w:r>
-      <w:r>
-        <w:rPr>
-          <w:szCs w:val="20"/>
-        </w:rPr>
-        <w:t xml:space="preserve"> granted access to the Staging Environment.</w:t>
+      <w:r>
+        <w:rPr>
+          <w:szCs w:val="20"/>
+        </w:rPr>
+        <w:t xml:space="preserve">This ODS </w:t>
+      </w:r>
+      <w:r>
+        <w:rPr>
+          <w:szCs w:val="20"/>
+        </w:rPr>
+        <w:t xml:space="preserve">will </w:t>
+      </w:r>
+      <w:r>
+        <w:rPr>
+          <w:szCs w:val="20"/>
+        </w:rPr>
+        <w:t xml:space="preserve">contain the Minnesota Education </w:t>
+      </w:r>
+      <w:r>
+        <w:rPr>
+          <w:szCs w:val="20"/>
+        </w:rPr>
+        <w:t>School and District</w:t>
+      </w:r>
+      <w:r>
+        <w:rPr>
+          <w:szCs w:val="20"/>
+        </w:rPr>
+        <w:t xml:space="preserve"> records </w:t>
+      </w:r>
+      <w:r>
+        <w:rPr>
+          <w:szCs w:val="20"/>
+        </w:rPr>
+        <w:t xml:space="preserve">synchronized with </w:t>
+      </w:r>
+      <w:r>
+        <w:rPr>
+          <w:szCs w:val="20"/>
+        </w:rPr>
+        <w:t xml:space="preserve">MDE-ORG, as well as the MN </w:t>
+      </w:r>
+      <w:r>
+        <w:rPr>
+          <w:szCs w:val="20"/>
+        </w:rPr>
+        <w:t xml:space="preserve">specific </w:t>
+      </w:r>
+      <w:r>
+        <w:rPr>
+          <w:szCs w:val="20"/>
+        </w:rPr>
+        <w:t>descriptors listed below in this document.</w:t>
       </w:r>
       <w:r>
         <w:rPr>
@@ -6998,7 +7349,43 @@
         <w:rPr>
           <w:szCs w:val="20"/>
         </w:rPr>
-        <w:t>Vendors must perform a test load of their district's real student demographic data in the Staging environment.</w:t>
+        <w:t xml:space="preserve">When submitting data for each of the Certification scenarios, we ask that you use </w:t>
+      </w:r>
+      <w:r>
+        <w:rPr>
+          <w:szCs w:val="20"/>
+        </w:rPr>
+        <w:t>a</w:t>
+      </w:r>
+      <w:r>
+        <w:rPr>
+          <w:szCs w:val="20"/>
+        </w:rPr>
+        <w:t xml:space="preserve"> district</w:t>
+      </w:r>
+      <w:r>
+        <w:rPr>
+          <w:szCs w:val="20"/>
+        </w:rPr>
+        <w:t xml:space="preserve"> you have access to</w:t>
+      </w:r>
+      <w:r>
+        <w:rPr>
+          <w:szCs w:val="20"/>
+        </w:rPr>
+        <w:t>, and schools within th</w:t>
+      </w:r>
+      <w:r>
+        <w:rPr>
+          <w:szCs w:val="20"/>
+        </w:rPr>
+        <w:t>e</w:t>
+      </w:r>
+      <w:r>
+        <w:rPr>
+          <w:szCs w:val="20"/>
+        </w:rPr>
+        <w:t xml:space="preserve"> district.</w:t>
       </w:r>
       <w:r>
         <w:rPr>
@@ -7006,418 +7393,29 @@
         </w:rPr>
         <w:t xml:space="preserve"> </w:t>
       </w:r>
-      <w:r>
-        <w:rPr>
-          <w:szCs w:val="20"/>
-        </w:rPr>
-        <w:t>During this test</w:t>
-      </w:r>
-      <w:r>
-        <w:rPr>
-          <w:szCs w:val="20"/>
-        </w:rPr>
-        <w:t>,</w:t>
-      </w:r>
-      <w:r>
-        <w:rPr>
-          <w:szCs w:val="20"/>
-        </w:rPr>
-        <w:t xml:space="preserve"> Student IDs will be validated against the Ed-Fi Identities Service to ensure valid ids are being inserted to the Ed-Fi ODS.</w:t>
-      </w:r>
-      <w:r>
-        <w:rPr>
-          <w:szCs w:val="20"/>
-        </w:rPr>
-        <w:t xml:space="preserve"> </w:t>
-      </w:r>
-      <w:r>
-        <w:rPr>
-          <w:szCs w:val="20"/>
-        </w:rPr>
-        <w:t>MARSS comparison checks and additional data quality verifications</w:t>
-      </w:r>
-      <w:r>
-        <w:rPr>
-          <w:szCs w:val="20"/>
-        </w:rPr>
-        <w:t xml:space="preserve"> </w:t>
-      </w:r>
-      <w:r>
-        <w:rPr>
-          <w:szCs w:val="20"/>
-        </w:rPr>
-        <w:t>are</w:t>
-      </w:r>
-      <w:r>
-        <w:rPr>
-          <w:szCs w:val="20"/>
-        </w:rPr>
-        <w:t xml:space="preserve"> executed in the Staging Environment. </w:t>
-      </w:r>
-    </w:p>
-    <w:p>
-      <w:pPr>
-        <w:spacing w:line="259" w:lineRule="auto"/>
-        <w:rPr>
-          <w:szCs w:val="20"/>
-        </w:rPr>
-      </w:pPr>
-      <w:r>
-        <w:rPr>
-          <w:szCs w:val="20"/>
-        </w:rPr>
-        <w:t xml:space="preserve">Once the Staging data </w:t>
-      </w:r>
-      <w:r>
-        <w:rPr>
-          <w:szCs w:val="20"/>
-        </w:rPr>
-        <w:t>reaches</w:t>
-      </w:r>
-      <w:r>
-        <w:rPr>
-          <w:szCs w:val="20"/>
-        </w:rPr>
-        <w:t xml:space="preserve"> a satisfactory level of quality as determined by MDE, MNIT, and </w:t>
-      </w:r>
-      <w:r>
-        <w:rPr>
-          <w:szCs w:val="20"/>
-        </w:rPr>
-        <w:t>the District</w:t>
-      </w:r>
-      <w:r>
-        <w:rPr>
-          <w:szCs w:val="20"/>
-        </w:rPr>
-        <w:t xml:space="preserve">, MNIT will </w:t>
-      </w:r>
-      <w:r>
-        <w:rPr>
-          <w:szCs w:val="20"/>
-        </w:rPr>
-        <w:t>enable</w:t>
-      </w:r>
-      <w:r>
-        <w:rPr>
-          <w:szCs w:val="20"/>
-        </w:rPr>
-        <w:t xml:space="preserve"> the vendor </w:t>
-      </w:r>
-      <w:r>
-        <w:rPr>
-          <w:szCs w:val="20"/>
-        </w:rPr>
-        <w:t xml:space="preserve">to obtain </w:t>
-      </w:r>
-      <w:r>
-        <w:rPr>
-          <w:szCs w:val="20"/>
-        </w:rPr>
-        <w:t xml:space="preserve">a key and secret </w:t>
-      </w:r>
-      <w:r>
-        <w:rPr>
-          <w:szCs w:val="20"/>
-        </w:rPr>
-        <w:t>for</w:t>
-      </w:r>
-      <w:r>
-        <w:rPr>
-          <w:szCs w:val="20"/>
-        </w:rPr>
-        <w:t xml:space="preserve"> the production environment.</w:t>
-      </w:r>
-    </w:p>
-    <w:p>
-      <w:pPr>
-        <w:spacing w:line="259" w:lineRule="auto"/>
-        <w:rPr>
-          <w:szCs w:val="20"/>
-        </w:rPr>
-      </w:pPr>
-      <w:r>
-        <w:rPr>
-          <w:szCs w:val="20"/>
-        </w:rPr>
-        <w:t xml:space="preserve">This document includes the Certification Requirements for both the </w:t>
-      </w:r>
-      <w:r>
-        <w:rPr>
-          <w:szCs w:val="20"/>
-        </w:rPr>
-        <w:t>scenario-based</w:t>
-      </w:r>
-      <w:r>
-        <w:rPr>
-          <w:szCs w:val="20"/>
-        </w:rPr>
-        <w:t xml:space="preserve"> sandbox testing and staging environment </w:t>
-      </w:r>
-      <w:r>
-        <w:rPr>
-          <w:szCs w:val="20"/>
-        </w:rPr>
-        <w:t xml:space="preserve">data </w:t>
-      </w:r>
-      <w:r>
-        <w:rPr>
-          <w:szCs w:val="20"/>
-        </w:rPr>
-        <w:t>loading.</w:t>
-      </w:r>
-    </w:p>
-    <w:p>
-      <w:pPr>
-        <w:rPr>
-          <w:i/>
-          <w:szCs w:val="20"/>
-        </w:rPr>
-      </w:pPr>
-      <w:r>
-        <w:rPr>
-          <w:i/>
-          <w:szCs w:val="20"/>
-        </w:rPr>
-        <w:t>Note: many URLs in this document are not yet active, and thus marked with:</w:t>
-      </w:r>
-    </w:p>
-    <w:p>
-      <w:pPr>
-        <w:ind w:firstLine="720"/>
-        <w:rPr>
-          <w:color w:val="FF0000"/>
-          <w:szCs w:val="20"/>
-        </w:rPr>
-      </w:pPr>
-      <w:r>
-        <w:rPr>
-          <w:color w:val="FF0000"/>
-          <w:szCs w:val="20"/>
-        </w:rPr>
-        <w:t>Not currently active</w:t>
-      </w:r>
-    </w:p>
-    <w:p>
-      <w:pPr>
-        <w:spacing w:line="259" w:lineRule="auto"/>
-        <w:rPr>
-          <w:i/>
-          <w:szCs w:val="20"/>
-        </w:rPr>
-      </w:pPr>
-      <w:r>
-        <w:rPr>
-          <w:i/>
-          <w:szCs w:val="20"/>
-        </w:rPr>
-        <w:t>Please note that these URLs are also subject to change upon actual Ed-Fi implementation for the 2021-2022 school year.</w:t>
-      </w:r>
-    </w:p>
-    <w:p>
-      <w:pPr>
-        <w:pStyle w:val="Heading1"/>
-      </w:pPr>
-      <w:bookmarkStart w:id="3" w:name="_Toc65502048"/>
-      <w:r>
-        <w:t>MN Sandbox Certification Testing</w:t>
+    </w:p>
+    <w:p>
+      <w:pPr>
+        <w:pStyle w:val="Heading2"/>
+      </w:pPr>
+      <w:bookmarkStart w:id="3" w:name="_Toc65502049"/>
+      <w:r>
+        <w:t>Test Sandbox</w:t>
+      </w:r>
+      <w:r>
+        <w:t xml:space="preserve"> Environment URLs</w:t>
       </w:r>
       <w:bookmarkEnd w:id="3"/>
-      <w:r>
-        <w:t xml:space="preserve"> </w:t>
-      </w:r>
-    </w:p>
-    <w:p>
-      <w:pPr>
-        <w:rPr>
-          <w:szCs w:val="20"/>
-        </w:rPr>
-      </w:pPr>
-      <w:r>
-        <w:rPr>
-          <w:szCs w:val="20"/>
-        </w:rPr>
-        <w:t xml:space="preserve">When certification begins, </w:t>
-      </w:r>
-      <w:r>
-        <w:rPr>
-          <w:szCs w:val="20"/>
-        </w:rPr>
-        <w:t xml:space="preserve">vendors </w:t>
-      </w:r>
-      <w:r>
-        <w:rPr>
-          <w:szCs w:val="20"/>
-        </w:rPr>
-        <w:t xml:space="preserve">will be provided </w:t>
-      </w:r>
-      <w:r>
-        <w:rPr>
-          <w:szCs w:val="20"/>
-        </w:rPr>
-        <w:t xml:space="preserve">a </w:t>
-      </w:r>
-      <w:r>
-        <w:rPr>
-          <w:szCs w:val="20"/>
-        </w:rPr>
-        <w:t xml:space="preserve">key and secret to a </w:t>
-      </w:r>
-      <w:r>
-        <w:rPr>
-          <w:szCs w:val="20"/>
-        </w:rPr>
-        <w:t>sandbox ODS/API with</w:t>
-      </w:r>
-      <w:r>
-        <w:rPr>
-          <w:szCs w:val="20"/>
-        </w:rPr>
-        <w:t xml:space="preserve"> no </w:t>
-      </w:r>
-      <w:r>
-        <w:rPr>
-          <w:szCs w:val="20"/>
-        </w:rPr>
-        <w:t>sample data pre-loaded.</w:t>
-      </w:r>
-      <w:r>
-        <w:rPr>
-          <w:szCs w:val="20"/>
-        </w:rPr>
-        <w:t xml:space="preserve"> </w:t>
-      </w:r>
-      <w:r>
-        <w:rPr>
-          <w:szCs w:val="20"/>
-        </w:rPr>
-        <w:t xml:space="preserve">This ODS </w:t>
-      </w:r>
-      <w:r>
-        <w:rPr>
-          <w:szCs w:val="20"/>
-        </w:rPr>
-        <w:t xml:space="preserve">will </w:t>
-      </w:r>
-      <w:r>
-        <w:rPr>
-          <w:szCs w:val="20"/>
-        </w:rPr>
-        <w:t xml:space="preserve">contain the Minnesota Education </w:t>
-      </w:r>
-      <w:r>
-        <w:rPr>
-          <w:szCs w:val="20"/>
-        </w:rPr>
-        <w:t>School and District</w:t>
-      </w:r>
-      <w:r>
-        <w:rPr>
-          <w:szCs w:val="20"/>
-        </w:rPr>
-        <w:t xml:space="preserve"> records </w:t>
-      </w:r>
-      <w:r>
-        <w:rPr>
-          <w:szCs w:val="20"/>
-        </w:rPr>
-        <w:t xml:space="preserve">synchronized with </w:t>
-      </w:r>
-      <w:r>
-        <w:rPr>
-          <w:szCs w:val="20"/>
-        </w:rPr>
-        <w:t xml:space="preserve">MDE-ORG, as well as the MN </w:t>
-      </w:r>
-      <w:r>
-        <w:rPr>
-          <w:szCs w:val="20"/>
-        </w:rPr>
-        <w:t xml:space="preserve">specific </w:t>
-      </w:r>
-      <w:r>
-        <w:rPr>
-          <w:szCs w:val="20"/>
-        </w:rPr>
-        <w:t>descriptors listed below in this document.</w:t>
-      </w:r>
-      <w:r>
-        <w:rPr>
-          <w:szCs w:val="20"/>
-        </w:rPr>
-        <w:t xml:space="preserve"> </w:t>
-      </w:r>
-      <w:r>
-        <w:rPr>
-          <w:szCs w:val="20"/>
-        </w:rPr>
-        <w:t xml:space="preserve">When submitting data for each of the Certification scenarios, we ask that you use </w:t>
-      </w:r>
-      <w:r>
-        <w:rPr>
-          <w:szCs w:val="20"/>
-        </w:rPr>
-        <w:t>a</w:t>
-      </w:r>
-      <w:r>
-        <w:rPr>
-          <w:szCs w:val="20"/>
-        </w:rPr>
-        <w:t xml:space="preserve"> district</w:t>
-      </w:r>
-      <w:r>
-        <w:rPr>
-          <w:szCs w:val="20"/>
-        </w:rPr>
-        <w:t xml:space="preserve"> you have access to</w:t>
-      </w:r>
-      <w:r>
-        <w:rPr>
-          <w:szCs w:val="20"/>
-        </w:rPr>
-        <w:t>, and schools within th</w:t>
-      </w:r>
-      <w:r>
-        <w:rPr>
-          <w:szCs w:val="20"/>
-        </w:rPr>
-        <w:t>e</w:t>
-      </w:r>
-      <w:r>
-        <w:rPr>
-          <w:szCs w:val="20"/>
-        </w:rPr>
-        <w:t xml:space="preserve"> district.</w:t>
-      </w:r>
-      <w:r>
-        <w:rPr>
-          <w:szCs w:val="20"/>
-        </w:rPr>
-        <w:t xml:space="preserve"> </w:t>
-      </w:r>
-    </w:p>
-    <w:p>
-      <w:pPr>
-        <w:pStyle w:val="Heading2"/>
-      </w:pPr>
-      <w:bookmarkStart w:id="4" w:name="_Toc65502049"/>
-      <w:r>
-        <w:t>Test Sandbox</w:t>
-      </w:r>
-      <w:r>
-        <w:t xml:space="preserve"> Environment URLs</w:t>
+    </w:p>
+    <w:p>
+      <w:pPr>
+        <w:pStyle w:val="Heading3"/>
+      </w:pPr>
+      <w:bookmarkStart w:id="4" w:name="_Toc65502050"/>
+      <w:r>
+        <w:t>Swagger</w:t>
       </w:r>
       <w:bookmarkEnd w:id="4"/>
-    </w:p>
-    <w:p>
-      <w:pPr>
-        <w:pStyle w:val="Heading3"/>
-      </w:pPr>
-      <w:bookmarkStart w:id="5" w:name="_Toc65502050"/>
-      <w:r>
-        <w:t>Swagger</w:t>
-      </w:r>
-      <w:bookmarkEnd w:id="5"/>
     </w:p>
     <w:p>
       <w:hyperlink r:id="rId17" w:history="1">
@@ -7696,11 +7694,11 @@
       <w:pPr>
         <w:pStyle w:val="Heading3"/>
       </w:pPr>
-      <w:bookmarkStart w:id="6" w:name="_Toc65502051"/>
+      <w:bookmarkStart w:id="5" w:name="_Toc65502051"/>
       <w:r>
         <w:t>Ed-Fi Sandbox Admin Website</w:t>
       </w:r>
-      <w:bookmarkEnd w:id="6"/>
+      <w:bookmarkEnd w:id="5"/>
       <w:r>
         <w:t xml:space="preserve"> </w:t>
       </w:r>
@@ -7763,11 +7761,11 @@
       <w:pPr>
         <w:pStyle w:val="Heading3"/>
       </w:pPr>
-      <w:bookmarkStart w:id="7" w:name="_Toc65502052"/>
+      <w:bookmarkStart w:id="6" w:name="_Toc65502052"/>
       <w:r>
         <w:t>ODS/API base URL</w:t>
       </w:r>
-      <w:bookmarkEnd w:id="7"/>
+      <w:bookmarkEnd w:id="6"/>
     </w:p>
     <w:p>
       <w:pPr>
@@ -8150,7 +8148,7 @@
       <w:pPr>
         <w:pStyle w:val="Heading3"/>
       </w:pPr>
-      <w:bookmarkStart w:id="8" w:name="_Toc65502053"/>
+      <w:bookmarkStart w:id="7" w:name="_Toc65502053"/>
       <w:r>
         <w:t xml:space="preserve">ODS/API </w:t>
       </w:r>
@@ -8163,7 +8161,7 @@
       <w:r>
         <w:t xml:space="preserve"> URL</w:t>
       </w:r>
-      <w:bookmarkEnd w:id="8"/>
+      <w:bookmarkEnd w:id="7"/>
     </w:p>
     <w:p>
       <w:pPr>
@@ -8277,11 +8275,11 @@
       <w:pPr>
         <w:pStyle w:val="Heading2"/>
       </w:pPr>
-      <w:bookmarkStart w:id="9" w:name="_Toc65502054"/>
+      <w:bookmarkStart w:id="8" w:name="_Toc65502054"/>
       <w:r>
         <w:t>Sandbox Environment Helpful Tips</w:t>
       </w:r>
-      <w:bookmarkEnd w:id="9"/>
+      <w:bookmarkEnd w:id="8"/>
     </w:p>
     <w:p>
       <w:pPr>
@@ -8894,11 +8892,11 @@
       <w:pPr>
         <w:pStyle w:val="Heading2"/>
       </w:pPr>
-      <w:bookmarkStart w:id="10" w:name="_Toc65502055"/>
+      <w:bookmarkStart w:id="9" w:name="_Toc65502055"/>
       <w:r>
         <w:t>How LocalEducationAgencyId and SchoolId are derived from MDE stateOrganizationID</w:t>
       </w:r>
-      <w:bookmarkEnd w:id="10"/>
+      <w:bookmarkEnd w:id="9"/>
     </w:p>
     <w:p>
       <w:pPr>
@@ -9344,11 +9342,11 @@
       <w:pPr>
         <w:pStyle w:val="Heading2"/>
       </w:pPr>
-      <w:bookmarkStart w:id="11" w:name="_Toc65502056"/>
+      <w:bookmarkStart w:id="10" w:name="_Toc65502056"/>
       <w:r>
         <w:t>Identifiers: Schools vs. Buildings</w:t>
       </w:r>
-      <w:bookmarkEnd w:id="11"/>
+      <w:bookmarkEnd w:id="10"/>
     </w:p>
     <w:p>
       <w:pPr>
@@ -9590,7 +9588,7 @@
       <w:pPr>
         <w:pStyle w:val="Heading1"/>
       </w:pPr>
-      <w:bookmarkStart w:id="12" w:name="_Toc65502057"/>
+      <w:bookmarkStart w:id="11" w:name="_Toc65502057"/>
       <w:r>
         <w:t>202</w:t>
       </w:r>
@@ -9609,17 +9607,17 @@
       <w:r>
         <w:t>Data Requirements - API Resources</w:t>
       </w:r>
+      <w:bookmarkEnd w:id="11"/>
+    </w:p>
+    <w:p>
+      <w:pPr>
+        <w:pStyle w:val="Heading2"/>
+      </w:pPr>
+      <w:bookmarkStart w:id="12" w:name="_Toc65502058"/>
+      <w:r>
+        <w:t>API Documentation</w:t>
+      </w:r>
       <w:bookmarkEnd w:id="12"/>
-    </w:p>
-    <w:p>
-      <w:pPr>
-        <w:pStyle w:val="Heading2"/>
-      </w:pPr>
-      <w:bookmarkStart w:id="13" w:name="_Toc65502058"/>
-      <w:r>
-        <w:t>API Documentation</w:t>
-      </w:r>
-      <w:bookmarkEnd w:id="13"/>
     </w:p>
     <w:p>
       <w:pPr>
@@ -10086,36 +10084,36 @@
       <w:pPr>
         <w:pStyle w:val="Heading2"/>
       </w:pPr>
-      <w:bookmarkStart w:id="14" w:name="_Toc65502059"/>
+      <w:bookmarkStart w:id="13" w:name="_Toc65502059"/>
       <w:r>
         <w:t xml:space="preserve">Mapping </w:t>
       </w:r>
       <w:r>
         <w:t>Documentation</w:t>
       </w:r>
+      <w:bookmarkEnd w:id="13"/>
+    </w:p>
+    <w:p>
+      <w:r>
+        <w:t>School Year 2</w:t>
+      </w:r>
+      <w:r>
+        <w:t>1</w:t>
+      </w:r>
+      <w:r>
+        <w:t>-2</w:t>
+      </w:r>
+      <w:r>
+        <w:t>2</w:t>
+      </w:r>
+      <w:r>
+        <w:t xml:space="preserve"> will introduce the Ed-Fi collection of </w:t>
+      </w:r>
+      <w:bookmarkStart w:id="14" w:name="_Hlk26264136"/>
+      <w:r>
+        <w:t>Minnesota Common Course Catalogue</w:t>
+      </w:r>
       <w:bookmarkEnd w:id="14"/>
-    </w:p>
-    <w:p>
-      <w:r>
-        <w:t>School Year 2</w:t>
-      </w:r>
-      <w:r>
-        <w:t>1</w:t>
-      </w:r>
-      <w:r>
-        <w:t>-2</w:t>
-      </w:r>
-      <w:r>
-        <w:t>2</w:t>
-      </w:r>
-      <w:r>
-        <w:t xml:space="preserve"> will introduce the Ed-Fi collection of </w:t>
-      </w:r>
-      <w:bookmarkStart w:id="15" w:name="_Hlk26264136"/>
-      <w:r>
-        <w:t>Minnesota Common Course Catalogue</w:t>
-      </w:r>
-      <w:bookmarkEnd w:id="15"/>
       <w:r>
         <w:t xml:space="preserve"> (MCCC)</w:t>
       </w:r>
@@ -10762,7 +10760,7 @@
       <w:pPr>
         <w:pStyle w:val="Heading2"/>
       </w:pPr>
-      <w:bookmarkStart w:id="16" w:name="_Toc65502060"/>
+      <w:bookmarkStart w:id="15" w:name="_Toc65502060"/>
       <w:r>
         <w:lastRenderedPageBreak/>
         <w:t xml:space="preserve">Ed-FI </w:t>
@@ -10779,7 +10777,7 @@
       <w:r>
         <w:t xml:space="preserve"> for School Year 21-22</w:t>
       </w:r>
-      <w:bookmarkEnd w:id="16"/>
+      <w:bookmarkEnd w:id="15"/>
     </w:p>
     <w:p>
       <w:pPr>
@@ -10857,12 +10855,12 @@
       <w:pPr>
         <w:pStyle w:val="Heading2"/>
       </w:pPr>
-      <w:bookmarkStart w:id="17" w:name="_Toc65502061"/>
-      <w:bookmarkStart w:id="18" w:name="_Hlk21619322"/>
+      <w:bookmarkStart w:id="16" w:name="_Toc65502061"/>
+      <w:bookmarkStart w:id="17" w:name="_Hlk21619322"/>
       <w:r>
         <w:t>Education Organization Id usage by Resource</w:t>
       </w:r>
-      <w:bookmarkEnd w:id="17"/>
+      <w:bookmarkEnd w:id="16"/>
     </w:p>
     <w:p>
       <w:r>
@@ -11952,7 +11950,7 @@
       <w:pPr>
         <w:pStyle w:val="Heading2"/>
       </w:pPr>
-      <w:bookmarkStart w:id="19" w:name="_Toc65502062"/>
+      <w:bookmarkStart w:id="18" w:name="_Toc65502062"/>
       <w:r>
         <w:t>MARSS</w:t>
       </w:r>
@@ -11968,20 +11966,20 @@
       <w:r>
         <w:t xml:space="preserve"> API Resources</w:t>
       </w:r>
+      <w:bookmarkEnd w:id="18"/>
+      <w:r>
+        <w:t xml:space="preserve"> </w:t>
+      </w:r>
+    </w:p>
+    <w:p>
+      <w:pPr>
+        <w:pStyle w:val="Heading3"/>
+      </w:pPr>
+      <w:bookmarkStart w:id="19" w:name="_Toc65502063"/>
+      <w:r>
+        <w:t>Resource: Students</w:t>
+      </w:r>
       <w:bookmarkEnd w:id="19"/>
-      <w:r>
-        <w:t xml:space="preserve"> </w:t>
-      </w:r>
-    </w:p>
-    <w:p>
-      <w:pPr>
-        <w:pStyle w:val="Heading3"/>
-      </w:pPr>
-      <w:bookmarkStart w:id="20" w:name="_Toc65502063"/>
-      <w:r>
-        <w:t>Resource: Students</w:t>
-      </w:r>
-      <w:bookmarkEnd w:id="20"/>
     </w:p>
     <w:p>
       <w:pPr>
@@ -12220,11 +12218,11 @@
       <w:pPr>
         <w:pStyle w:val="Heading3"/>
       </w:pPr>
-      <w:bookmarkStart w:id="21" w:name="_Toc65502064"/>
+      <w:bookmarkStart w:id="20" w:name="_Toc65502064"/>
       <w:r>
         <w:t>Resource: StudentSchoolAssociations</w:t>
       </w:r>
-      <w:bookmarkEnd w:id="21"/>
+      <w:bookmarkEnd w:id="20"/>
     </w:p>
     <w:p>
       <w:pPr>
@@ -12896,11 +12894,11 @@
       <w:pPr>
         <w:pStyle w:val="Heading3"/>
       </w:pPr>
-      <w:bookmarkStart w:id="22" w:name="_Toc65502065"/>
+      <w:bookmarkStart w:id="21" w:name="_Toc65502065"/>
       <w:r>
         <w:t>Resource: StudentEducationOrganizationAssociation</w:t>
       </w:r>
-      <w:bookmarkEnd w:id="22"/>
+      <w:bookmarkEnd w:id="21"/>
     </w:p>
     <w:p>
       <w:pPr>
@@ -13456,11 +13454,11 @@
       <w:pPr>
         <w:pStyle w:val="Heading3"/>
       </w:pPr>
-      <w:bookmarkStart w:id="23" w:name="_Toc65502066"/>
+      <w:bookmarkStart w:id="22" w:name="_Toc65502066"/>
       <w:r>
         <w:t>Resource: Calendar</w:t>
       </w:r>
-      <w:bookmarkEnd w:id="23"/>
+      <w:bookmarkEnd w:id="22"/>
     </w:p>
     <w:p>
       <w:pPr>
@@ -13967,11 +13965,11 @@
       <w:pPr>
         <w:pStyle w:val="Heading3"/>
       </w:pPr>
-      <w:bookmarkStart w:id="24" w:name="_Toc65502067"/>
+      <w:bookmarkStart w:id="23" w:name="_Toc65502067"/>
       <w:r>
         <w:t>Resource: Programs</w:t>
       </w:r>
-      <w:bookmarkEnd w:id="24"/>
+      <w:bookmarkEnd w:id="23"/>
     </w:p>
     <w:p>
       <w:pPr>
@@ -14132,21 +14130,21 @@
       <w:pPr>
         <w:pStyle w:val="Heading2"/>
       </w:pPr>
-      <w:bookmarkStart w:id="25" w:name="_Toc65502068"/>
+      <w:bookmarkStart w:id="24" w:name="_Toc65502068"/>
       <w:r>
         <w:t>StudentProgramAssociations</w:t>
       </w:r>
+      <w:bookmarkEnd w:id="24"/>
+    </w:p>
+    <w:p>
+      <w:pPr>
+        <w:pStyle w:val="Heading3"/>
+      </w:pPr>
+      <w:bookmarkStart w:id="25" w:name="_Toc65502069"/>
+      <w:r>
+        <w:t>Resource: Student21stCenturyLearningCenterGrantProgramAssociation</w:t>
+      </w:r>
       <w:bookmarkEnd w:id="25"/>
-    </w:p>
-    <w:p>
-      <w:pPr>
-        <w:pStyle w:val="Heading3"/>
-      </w:pPr>
-      <w:bookmarkStart w:id="26" w:name="_Toc65502069"/>
-      <w:r>
-        <w:t>Resource: Student21stCenturyLearningCenterGrantProgramAssociation</w:t>
-      </w:r>
-      <w:bookmarkEnd w:id="26"/>
     </w:p>
     <w:p>
       <w:pPr>
@@ -14356,11 +14354,11 @@
       <w:pPr>
         <w:pStyle w:val="Heading3"/>
       </w:pPr>
-      <w:bookmarkStart w:id="27" w:name="_Toc65502070"/>
+      <w:bookmarkStart w:id="26" w:name="_Toc65502070"/>
       <w:r>
         <w:t>Resource: StudentCEISProgramAssociation</w:t>
       </w:r>
-      <w:bookmarkEnd w:id="27"/>
+      <w:bookmarkEnd w:id="26"/>
     </w:p>
     <w:p>
       <w:pPr>
@@ -14570,7 +14568,7 @@
       <w:pPr>
         <w:pStyle w:val="Heading3"/>
       </w:pPr>
-      <w:bookmarkStart w:id="28" w:name="_Toc65502071"/>
+      <w:bookmarkStart w:id="27" w:name="_Toc65502071"/>
       <w:r>
         <w:t xml:space="preserve">Resource: </w:t>
       </w:r>
@@ -14580,7 +14578,7 @@
       <w:r>
         <w:t>tudentEarlyChildhoodScreeningProgramAssociations</w:t>
       </w:r>
-      <w:bookmarkEnd w:id="28"/>
+      <w:bookmarkEnd w:id="27"/>
     </w:p>
     <w:p>
       <w:pPr>
@@ -14755,11 +14753,11 @@
       <w:pPr>
         <w:pStyle w:val="Heading3"/>
       </w:pPr>
-      <w:bookmarkStart w:id="29" w:name="_Toc65502072"/>
+      <w:bookmarkStart w:id="28" w:name="_Toc65502072"/>
       <w:r>
         <w:t>Resource: StudentGiftedTalentedProgramAssociation</w:t>
       </w:r>
-      <w:bookmarkEnd w:id="29"/>
+      <w:bookmarkEnd w:id="28"/>
     </w:p>
     <w:p>
       <w:pPr>
@@ -14906,11 +14904,11 @@
       <w:pPr>
         <w:pStyle w:val="Heading3"/>
       </w:pPr>
-      <w:bookmarkStart w:id="30" w:name="_Toc65502073"/>
+      <w:bookmarkStart w:id="29" w:name="_Toc65502073"/>
       <w:r>
         <w:t>Resource: StudentADSISProgramAssociation</w:t>
       </w:r>
-      <w:bookmarkEnd w:id="30"/>
+      <w:bookmarkEnd w:id="29"/>
     </w:p>
     <w:p>
       <w:pPr>
@@ -15051,12 +15049,12 @@
       <w:pPr>
         <w:pStyle w:val="Heading3"/>
       </w:pPr>
-      <w:bookmarkStart w:id="31" w:name="_Toc65502074"/>
+      <w:bookmarkStart w:id="30" w:name="_Toc65502074"/>
       <w:r>
         <w:lastRenderedPageBreak/>
         <w:t>Resource: StudentHomelessProgramAssociation</w:t>
       </w:r>
-      <w:bookmarkEnd w:id="31"/>
+      <w:bookmarkEnd w:id="30"/>
     </w:p>
     <w:p>
       <w:pPr>
@@ -15318,11 +15316,11 @@
       <w:pPr>
         <w:pStyle w:val="Heading3"/>
       </w:pPr>
-      <w:bookmarkStart w:id="32" w:name="_Toc65502075"/>
+      <w:bookmarkStart w:id="31" w:name="_Toc65502075"/>
       <w:r>
         <w:t>Resource: StudentLanguageInstructionProgramAssociation</w:t>
       </w:r>
-      <w:bookmarkEnd w:id="32"/>
+      <w:bookmarkEnd w:id="31"/>
     </w:p>
     <w:p>
       <w:pPr>
@@ -15559,7 +15557,7 @@
       <w:pPr>
         <w:pStyle w:val="Heading3"/>
       </w:pPr>
-      <w:bookmarkStart w:id="33" w:name="_Toc65502076"/>
+      <w:bookmarkStart w:id="32" w:name="_Toc65502076"/>
       <w:r>
         <w:t xml:space="preserve">Resource: </w:t>
       </w:r>
@@ -15569,7 +15567,7 @@
       <w:r>
         <w:t>tudentPSEOConcurrentProgramAssociation</w:t>
       </w:r>
-      <w:bookmarkEnd w:id="33"/>
+      <w:bookmarkEnd w:id="32"/>
     </w:p>
     <w:p>
       <w:pPr>
@@ -15697,7 +15695,7 @@
       <w:pPr>
         <w:pStyle w:val="Heading3"/>
       </w:pPr>
-      <w:bookmarkStart w:id="34" w:name="_Toc65502077"/>
+      <w:bookmarkStart w:id="33" w:name="_Toc65502077"/>
       <w:r>
         <w:t xml:space="preserve">Resource: </w:t>
       </w:r>
@@ -15707,7 +15705,7 @@
       <w:r>
         <w:t>tudentPSEOProgramAssociation</w:t>
       </w:r>
-      <w:bookmarkEnd w:id="34"/>
+      <w:bookmarkEnd w:id="33"/>
     </w:p>
     <w:p>
       <w:pPr>
@@ -15861,7 +15859,7 @@
       <w:pPr>
         <w:pStyle w:val="Heading3"/>
       </w:pPr>
-      <w:bookmarkStart w:id="35" w:name="_Toc65502078"/>
+      <w:bookmarkStart w:id="34" w:name="_Toc65502078"/>
       <w:r>
         <w:t xml:space="preserve">Resource: </w:t>
       </w:r>
@@ -15871,7 +15869,7 @@
       <w:r>
         <w:t>tudentSAAPProgramAssociation</w:t>
       </w:r>
-      <w:bookmarkEnd w:id="35"/>
+      <w:bookmarkEnd w:id="34"/>
     </w:p>
     <w:p>
       <w:pPr>
@@ -16095,7 +16093,7 @@
       <w:pPr>
         <w:pStyle w:val="Heading3"/>
       </w:pPr>
-      <w:bookmarkStart w:id="36" w:name="_Toc65502079"/>
+      <w:bookmarkStart w:id="35" w:name="_Toc65502079"/>
       <w:r>
         <w:t xml:space="preserve">Resource: </w:t>
       </w:r>
@@ -16105,7 +16103,7 @@
       <w:r>
         <w:t>tudentSchoolFoodServiceProgramAssociation</w:t>
       </w:r>
-      <w:bookmarkEnd w:id="36"/>
+      <w:bookmarkEnd w:id="35"/>
     </w:p>
     <w:p>
       <w:pPr>
@@ -16391,7 +16389,7 @@
       <w:pPr>
         <w:pStyle w:val="Heading3"/>
       </w:pPr>
-      <w:bookmarkStart w:id="37" w:name="_Toc65502080"/>
+      <w:bookmarkStart w:id="36" w:name="_Toc65502080"/>
       <w:r>
         <w:t xml:space="preserve">Resource: </w:t>
       </w:r>
@@ -16401,7 +16399,7 @@
       <w:r>
         <w:t>tudentSection504PlanProgramAssociation</w:t>
       </w:r>
-      <w:bookmarkEnd w:id="37"/>
+      <w:bookmarkEnd w:id="36"/>
     </w:p>
     <w:p>
       <w:pPr>
@@ -16528,39 +16526,67 @@
       <w:pPr>
         <w:pStyle w:val="Heading3"/>
       </w:pPr>
-      <w:bookmarkStart w:id="38" w:name="_Toc65502081"/>
+      <w:bookmarkStart w:id="37" w:name="_Toc65502081"/>
       <w:r>
         <w:t xml:space="preserve">Resource: </w:t>
       </w:r>
       <w:r>
         <w:t>StudentSpecialEducationProgramAssociation</w:t>
       </w:r>
+      <w:bookmarkEnd w:id="37"/>
+    </w:p>
+    <w:p>
+      <w:pPr>
+        <w:pStyle w:val="Heading4"/>
+      </w:pPr>
+      <w:r>
+        <w:t>Description</w:t>
+      </w:r>
+    </w:p>
+    <w:p>
+      <w:pPr>
+        <w:rPr>
+          <w:rFonts w:cs="Arial"/>
+          <w:color w:val="185EAB"/>
+          <w:szCs w:val="20"/>
+        </w:rPr>
+      </w:pPr>
+      <w:r>
+        <w:rPr>
+          <w:rFonts w:cs="Arial"/>
+          <w:color w:val="185EAB"/>
+          <w:szCs w:val="20"/>
+        </w:rPr>
+        <w:t>This association represents the special education program(s) that a student participates in or receives services from. The association is an extension of the StudentProgramAssociation particular for special education programs.</w:t>
+      </w:r>
+      <w:r>
+        <w:rPr>
+          <w:rFonts w:cs="Arial"/>
+          <w:color w:val="185EAB"/>
+          <w:szCs w:val="20"/>
+        </w:rPr>
+        <w:t xml:space="preserve"> </w:t>
+      </w:r>
+      <w:r>
+        <w:rPr>
+          <w:rFonts w:cs="Arial"/>
+          <w:i/>
+          <w:iCs/>
+          <w:color w:val="185EAB"/>
+          <w:szCs w:val="20"/>
+        </w:rPr>
+        <w:t>Note</w:t>
+      </w:r>
+      <w:r>
+        <w:rPr>
+          <w:rFonts w:cs="Arial"/>
+          <w:color w:val="185EAB"/>
+          <w:szCs w:val="20"/>
+        </w:rPr>
+        <w:t>: Placing Local Education Agency Reference is an optional element, intended only for students with IEPs who are enrolled in a joint powers or intermediate district.</w:t>
+      </w:r>
+      <w:bookmarkStart w:id="38" w:name="_GoBack"/>
       <w:bookmarkEnd w:id="38"/>
-    </w:p>
-    <w:p>
-      <w:pPr>
-        <w:pStyle w:val="Heading4"/>
-      </w:pPr>
-      <w:r>
-        <w:t>Description</w:t>
-      </w:r>
-    </w:p>
-    <w:p>
-      <w:pPr>
-        <w:rPr>
-          <w:rFonts w:cs="Arial"/>
-          <w:color w:val="185EAB"/>
-          <w:szCs w:val="20"/>
-        </w:rPr>
-      </w:pPr>
-      <w:r>
-        <w:rPr>
-          <w:rFonts w:cs="Arial"/>
-          <w:color w:val="185EAB"/>
-          <w:szCs w:val="20"/>
-        </w:rPr>
-        <w:t>This association represents the special education program(s) that a student participates in or receives services from. The association is an extension of the StudentProgramAssociation particular for special education programs.</w:t>
-      </w:r>
     </w:p>
     <w:p>
       <w:pPr>
@@ -16795,6 +16821,40 @@
           <w:szCs w:val="20"/>
         </w:rPr>
         <w:t>special education service hours to 1100.5</w:t>
+      </w:r>
+    </w:p>
+    <w:p>
+      <w:pPr>
+        <w:pStyle w:val="ListParagraph"/>
+        <w:numPr>
+          <w:ilvl w:val="0"/>
+          <w:numId w:val="31"/>
+        </w:numPr>
+        <w:rPr>
+          <w:rFonts w:cs="Arial"/>
+          <w:szCs w:val="20"/>
+        </w:rPr>
+      </w:pPr>
+      <w:r>
+        <w:rPr>
+          <w:rFonts w:cs="Arial"/>
+          <w:szCs w:val="20"/>
+        </w:rPr>
+        <w:t>Add a Placing Local Education Agency Reference (</w:t>
+      </w:r>
+      <w:r>
+        <w:rPr>
+          <w:rFonts w:cs="Arial"/>
+          <w:szCs w:val="20"/>
+        </w:rPr>
+        <w:t>placingLocalEducationAgencyReference</w:t>
+      </w:r>
+      <w:r>
+        <w:rPr>
+          <w:rFonts w:cs="Arial"/>
+          <w:szCs w:val="20"/>
+        </w:rPr>
+        <w:t>) to Student 13</w:t>
       </w:r>
     </w:p>
     <w:p>
@@ -34942,7 +35002,7 @@
         <w:pStyle w:val="Heading2"/>
       </w:pPr>
       <w:bookmarkStart w:id="81" w:name="_Toc65502109"/>
-      <w:bookmarkEnd w:id="18"/>
+      <w:bookmarkEnd w:id="17"/>
       <w:r>
         <w:lastRenderedPageBreak/>
         <w:t>20</w:t>
@@ -37224,8 +37284,13 @@
                       <w:pPr>
                         <w:jc w:val="center"/>
                       </w:pPr>
+                      <w:proofErr w:type="spellStart"/>
                       <w:r>
-                        <w:t xml:space="preserve">StudentSchoolAssociation </w:t>
+                        <w:t>StudentSchoolAssociation</w:t>
+                      </w:r>
+                      <w:proofErr w:type="spellEnd"/>
+                      <w:r>
+                        <w:t xml:space="preserve"> </w:t>
                       </w:r>
                     </w:p>
                     <w:p>
@@ -37679,8 +37744,13 @@
                       <w:pPr>
                         <w:jc w:val="center"/>
                       </w:pPr>
+                      <w:proofErr w:type="spellStart"/>
                       <w:r>
-                        <w:t>StudentEducationOrganizationAssociation (Demographic Records)</w:t>
+                        <w:t>StudentEducationOrganizationAssociation</w:t>
+                      </w:r>
+                      <w:proofErr w:type="spellEnd"/>
+                      <w:r>
+                        <w:t xml:space="preserve"> (Demographic Records)</w:t>
                       </w:r>
                     </w:p>
                   </w:txbxContent>
@@ -38827,9 +38897,11 @@
                       <w:pPr>
                         <w:jc w:val="center"/>
                       </w:pPr>
+                      <w:proofErr w:type="spellStart"/>
                       <w:r>
                         <w:t>ClassPeriod</w:t>
                       </w:r>
+                      <w:proofErr w:type="spellEnd"/>
                     </w:p>
                   </w:txbxContent>
                 </v:textbox>
@@ -43023,7 +43095,7 @@
           <w:rPr>
             <w:noProof/>
           </w:rPr>
-          <w:t>16</w:t>
+          <w:t>17</w:t>
         </w:r>
         <w:r>
           <w:rPr>
@@ -51726,7 +51798,6 @@
   <w:style w:type="character" w:default="1" w:styleId="DefaultParagraphFont">
     <w:name w:val="Default Paragraph Font"/>
     <w:uiPriority w:val="1"/>
-    <w:semiHidden/>
     <w:unhideWhenUsed/>
   </w:style>
   <w:style w:type="table" w:default="1" w:styleId="TableNormal">
@@ -53290,7 +53361,7 @@
 </file>
 
 <file path=customXml/itemProps5.xml><?xml version="1.0" encoding="utf-8"?>
-<ds:datastoreItem xmlns:ds="http://schemas.openxmlformats.org/officeDocument/2006/customXml" ds:itemID="{C08E2BC1-6006-429C-8CE5-7DDB7399D36C}">
+<ds:datastoreItem xmlns:ds="http://schemas.openxmlformats.org/officeDocument/2006/customXml" ds:itemID="{7272A827-1356-4312-9152-20A393B13F6C}">
   <ds:schemaRefs>
     <ds:schemaRef ds:uri="http://schemas.openxmlformats.org/officeDocument/2006/bibliography"/>
   </ds:schemaRefs>

</xml_diff>

<commit_message>
MCCC updates in Word doc
</commit_message>
<xml_diff>
--- a/2021-22 MDE Ed-Fi Documentation/2021-22 SIS Vendor and District Test Plan.docx
+++ b/2021-22 MDE Ed-Fi Documentation/2021-22 SIS Vendor and District Test Plan.docx
@@ -9737,7 +9737,7 @@
               </wp:anchor>
             </w:drawing>
           </mc:Choice>
-          <mc:Fallback xmlns:cx2="http://schemas.microsoft.com/office/drawing/2015/10/21/chartex" xmlns:cx3="http://schemas.microsoft.com/office/drawing/2016/5/9/chartex" xmlns:cx4="http://schemas.microsoft.com/office/drawing/2016/5/10/chartex" xmlns:cx5="http://schemas.microsoft.com/office/drawing/2016/5/11/chartex" xmlns:cx6="http://schemas.microsoft.com/office/drawing/2016/5/12/chartex" xmlns:cx7="http://schemas.microsoft.com/office/drawing/2016/5/13/chartex" xmlns:cx8="http://schemas.microsoft.com/office/drawing/2016/5/14/chartex" xmlns:aink="http://schemas.microsoft.com/office/drawing/2016/ink" xmlns:am3d="http://schemas.microsoft.com/office/drawing/2017/model3d" xmlns:w16cex="http://schemas.microsoft.com/office/word/2018/wordml/cex" xmlns:w16cid="http://schemas.microsoft.com/office/word/2016/wordml/cid" xmlns:w16="http://schemas.microsoft.com/office/word/2018/wordml">
+          <mc:Fallback xmlns:w16="http://schemas.microsoft.com/office/word/2018/wordml" xmlns:w16cid="http://schemas.microsoft.com/office/word/2016/wordml/cid" xmlns:w16cex="http://schemas.microsoft.com/office/word/2018/wordml/cex" xmlns:am3d="http://schemas.microsoft.com/office/drawing/2017/model3d" xmlns:aink="http://schemas.microsoft.com/office/drawing/2016/ink" xmlns:cx8="http://schemas.microsoft.com/office/drawing/2016/5/14/chartex" xmlns:cx7="http://schemas.microsoft.com/office/drawing/2016/5/13/chartex" xmlns:cx6="http://schemas.microsoft.com/office/drawing/2016/5/12/chartex" xmlns:cx5="http://schemas.microsoft.com/office/drawing/2016/5/11/chartex" xmlns:cx4="http://schemas.microsoft.com/office/drawing/2016/5/10/chartex" xmlns:cx3="http://schemas.microsoft.com/office/drawing/2016/5/9/chartex" xmlns:cx2="http://schemas.microsoft.com/office/drawing/2015/10/21/chartex">
             <w:pict>
               <v:shapetype w14:anchorId="5AA9C00D" id="_x0000_t32" coordsize="21600,21600" o:spt="32" o:oned="t" path="m,l21600,21600e" filled="f">
                 <v:path arrowok="t" fillok="f" o:connecttype="none"/>
@@ -9889,7 +9889,7 @@
               </wp:anchor>
             </w:drawing>
           </mc:Choice>
-          <mc:Fallback xmlns:cx2="http://schemas.microsoft.com/office/drawing/2015/10/21/chartex" xmlns:cx3="http://schemas.microsoft.com/office/drawing/2016/5/9/chartex" xmlns:cx4="http://schemas.microsoft.com/office/drawing/2016/5/10/chartex" xmlns:cx5="http://schemas.microsoft.com/office/drawing/2016/5/11/chartex" xmlns:cx6="http://schemas.microsoft.com/office/drawing/2016/5/12/chartex" xmlns:cx7="http://schemas.microsoft.com/office/drawing/2016/5/13/chartex" xmlns:cx8="http://schemas.microsoft.com/office/drawing/2016/5/14/chartex" xmlns:aink="http://schemas.microsoft.com/office/drawing/2016/ink" xmlns:am3d="http://schemas.microsoft.com/office/drawing/2017/model3d" xmlns:w16cex="http://schemas.microsoft.com/office/word/2018/wordml/cex" xmlns:w16cid="http://schemas.microsoft.com/office/word/2016/wordml/cid" xmlns:w16="http://schemas.microsoft.com/office/word/2018/wordml">
+          <mc:Fallback xmlns:w16="http://schemas.microsoft.com/office/word/2018/wordml" xmlns:w16cid="http://schemas.microsoft.com/office/word/2016/wordml/cid" xmlns:w16cex="http://schemas.microsoft.com/office/word/2018/wordml/cex" xmlns:am3d="http://schemas.microsoft.com/office/drawing/2017/model3d" xmlns:aink="http://schemas.microsoft.com/office/drawing/2016/ink" xmlns:cx8="http://schemas.microsoft.com/office/drawing/2016/5/14/chartex" xmlns:cx7="http://schemas.microsoft.com/office/drawing/2016/5/13/chartex" xmlns:cx6="http://schemas.microsoft.com/office/drawing/2016/5/12/chartex" xmlns:cx5="http://schemas.microsoft.com/office/drawing/2016/5/11/chartex" xmlns:cx4="http://schemas.microsoft.com/office/drawing/2016/5/10/chartex" xmlns:cx3="http://schemas.microsoft.com/office/drawing/2016/5/9/chartex" xmlns:cx2="http://schemas.microsoft.com/office/drawing/2015/10/21/chartex">
             <w:pict>
               <v:rect w14:anchorId="18239118" id="Rectangle 8" o:spid="_x0000_s1026" style="position:absolute;margin-left:123pt;margin-top:58pt;width:32.3pt;height:8.65pt;z-index:251662336;visibility:visible;mso-wrap-style:square;mso-wrap-distance-left:9pt;mso-wrap-distance-top:0;mso-wrap-distance-right:9pt;mso-wrap-distance-bottom:0;mso-position-horizontal:absolute;mso-position-horizontal-relative:text;mso-position-vertical:absolute;mso-position-vertical-relative:text;v-text-anchor:middle" o:gfxdata="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" filled="f" strokecolor="red" strokeweight="2pt"/>
             </w:pict>
@@ -10032,7 +10032,7 @@
               </wp:anchor>
             </w:drawing>
           </mc:Choice>
-          <mc:Fallback xmlns:cx2="http://schemas.microsoft.com/office/drawing/2015/10/21/chartex" xmlns:cx3="http://schemas.microsoft.com/office/drawing/2016/5/9/chartex" xmlns:cx4="http://schemas.microsoft.com/office/drawing/2016/5/10/chartex" xmlns:cx5="http://schemas.microsoft.com/office/drawing/2016/5/11/chartex" xmlns:cx6="http://schemas.microsoft.com/office/drawing/2016/5/12/chartex" xmlns:cx7="http://schemas.microsoft.com/office/drawing/2016/5/13/chartex" xmlns:cx8="http://schemas.microsoft.com/office/drawing/2016/5/14/chartex" xmlns:aink="http://schemas.microsoft.com/office/drawing/2016/ink" xmlns:am3d="http://schemas.microsoft.com/office/drawing/2017/model3d" xmlns:w16cex="http://schemas.microsoft.com/office/word/2018/wordml/cex" xmlns:w16cid="http://schemas.microsoft.com/office/word/2016/wordml/cid" xmlns:w16="http://schemas.microsoft.com/office/word/2018/wordml">
+          <mc:Fallback xmlns:w16="http://schemas.microsoft.com/office/word/2018/wordml" xmlns:w16cid="http://schemas.microsoft.com/office/word/2016/wordml/cid" xmlns:w16cex="http://schemas.microsoft.com/office/word/2018/wordml/cex" xmlns:am3d="http://schemas.microsoft.com/office/drawing/2017/model3d" xmlns:aink="http://schemas.microsoft.com/office/drawing/2016/ink" xmlns:cx8="http://schemas.microsoft.com/office/drawing/2016/5/14/chartex" xmlns:cx7="http://schemas.microsoft.com/office/drawing/2016/5/13/chartex" xmlns:cx6="http://schemas.microsoft.com/office/drawing/2016/5/12/chartex" xmlns:cx5="http://schemas.microsoft.com/office/drawing/2016/5/11/chartex" xmlns:cx4="http://schemas.microsoft.com/office/drawing/2016/5/10/chartex" xmlns:cx3="http://schemas.microsoft.com/office/drawing/2016/5/9/chartex" xmlns:cx2="http://schemas.microsoft.com/office/drawing/2015/10/21/chartex">
             <w:pict>
               <v:rect w14:anchorId="0CBD8623" id="Rectangle 10" o:spid="_x0000_s1026" style="position:absolute;margin-left:118.1pt;margin-top:41.9pt;width:18.15pt;height:8.65pt;z-index:251664384;visibility:visible;mso-wrap-style:square;mso-width-percent:0;mso-wrap-distance-left:9pt;mso-wrap-distance-top:0;mso-wrap-distance-right:9pt;mso-wrap-distance-bottom:0;mso-position-horizontal:absolute;mso-position-horizontal-relative:text;mso-position-vertical:absolute;mso-position-vertical-relative:text;mso-width-percent:0;mso-width-relative:margin;v-text-anchor:middle" o:gfxdata="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" filled="f" strokecolor="red" strokeweight="2pt"/>
             </w:pict>
@@ -10273,7 +10273,7 @@
               </wp:anchor>
             </w:drawing>
           </mc:Choice>
-          <mc:Fallback xmlns:cx2="http://schemas.microsoft.com/office/drawing/2015/10/21/chartex" xmlns:cx3="http://schemas.microsoft.com/office/drawing/2016/5/9/chartex" xmlns:cx4="http://schemas.microsoft.com/office/drawing/2016/5/10/chartex" xmlns:cx5="http://schemas.microsoft.com/office/drawing/2016/5/11/chartex" xmlns:cx6="http://schemas.microsoft.com/office/drawing/2016/5/12/chartex" xmlns:cx7="http://schemas.microsoft.com/office/drawing/2016/5/13/chartex" xmlns:cx8="http://schemas.microsoft.com/office/drawing/2016/5/14/chartex" xmlns:aink="http://schemas.microsoft.com/office/drawing/2016/ink" xmlns:am3d="http://schemas.microsoft.com/office/drawing/2017/model3d" xmlns:w16cex="http://schemas.microsoft.com/office/word/2018/wordml/cex" xmlns:w16cid="http://schemas.microsoft.com/office/word/2016/wordml/cid" xmlns:w16="http://schemas.microsoft.com/office/word/2018/wordml">
+          <mc:Fallback xmlns:w16="http://schemas.microsoft.com/office/word/2018/wordml" xmlns:w16cid="http://schemas.microsoft.com/office/word/2016/wordml/cid" xmlns:w16cex="http://schemas.microsoft.com/office/word/2018/wordml/cex" xmlns:am3d="http://schemas.microsoft.com/office/drawing/2017/model3d" xmlns:aink="http://schemas.microsoft.com/office/drawing/2016/ink" xmlns:cx8="http://schemas.microsoft.com/office/drawing/2016/5/14/chartex" xmlns:cx7="http://schemas.microsoft.com/office/drawing/2016/5/13/chartex" xmlns:cx6="http://schemas.microsoft.com/office/drawing/2016/5/12/chartex" xmlns:cx5="http://schemas.microsoft.com/office/drawing/2016/5/11/chartex" xmlns:cx4="http://schemas.microsoft.com/office/drawing/2016/5/10/chartex" xmlns:cx3="http://schemas.microsoft.com/office/drawing/2016/5/9/chartex" xmlns:cx2="http://schemas.microsoft.com/office/drawing/2015/10/21/chartex">
             <w:pict>
               <v:shape w14:anchorId="2185BE52" id="Straight Arrow Connector 14" o:spid="_x0000_s1026" type="#_x0000_t32" style="position:absolute;margin-left:307.9pt;margin-top:274.55pt;width:3.6pt;height:16.15pt;flip:y;z-index:251669504;visibility:visible;mso-wrap-style:square;mso-width-percent:0;mso-height-percent:0;mso-wrap-distance-left:9pt;mso-wrap-distance-top:0;mso-wrap-distance-right:9pt;mso-wrap-distance-bottom:0;mso-position-horizontal:absolute;mso-position-horizontal-relative:text;mso-position-vertical:absolute;mso-position-vertical-relative:text;mso-width-percent:0;mso-height-percent:0;mso-width-relative:margin;mso-height-relative:margin" o:gfxdata="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" strokecolor="#8bc53f [3204]" strokeweight="2pt">
                 <v:stroke endarrow="block"/>
@@ -10346,7 +10346,7 @@
               </wp:anchor>
             </w:drawing>
           </mc:Choice>
-          <mc:Fallback xmlns:cx2="http://schemas.microsoft.com/office/drawing/2015/10/21/chartex" xmlns:cx3="http://schemas.microsoft.com/office/drawing/2016/5/9/chartex" xmlns:cx4="http://schemas.microsoft.com/office/drawing/2016/5/10/chartex" xmlns:cx5="http://schemas.microsoft.com/office/drawing/2016/5/11/chartex" xmlns:cx6="http://schemas.microsoft.com/office/drawing/2016/5/12/chartex" xmlns:cx7="http://schemas.microsoft.com/office/drawing/2016/5/13/chartex" xmlns:cx8="http://schemas.microsoft.com/office/drawing/2016/5/14/chartex" xmlns:aink="http://schemas.microsoft.com/office/drawing/2016/ink" xmlns:am3d="http://schemas.microsoft.com/office/drawing/2017/model3d" xmlns:w16cex="http://schemas.microsoft.com/office/word/2018/wordml/cex" xmlns:w16cid="http://schemas.microsoft.com/office/word/2016/wordml/cid" xmlns:w16="http://schemas.microsoft.com/office/word/2018/wordml">
+          <mc:Fallback xmlns:w16="http://schemas.microsoft.com/office/word/2018/wordml" xmlns:w16cid="http://schemas.microsoft.com/office/word/2016/wordml/cid" xmlns:w16cex="http://schemas.microsoft.com/office/word/2018/wordml/cex" xmlns:am3d="http://schemas.microsoft.com/office/drawing/2017/model3d" xmlns:aink="http://schemas.microsoft.com/office/drawing/2016/ink" xmlns:cx8="http://schemas.microsoft.com/office/drawing/2016/5/14/chartex" xmlns:cx7="http://schemas.microsoft.com/office/drawing/2016/5/13/chartex" xmlns:cx6="http://schemas.microsoft.com/office/drawing/2016/5/12/chartex" xmlns:cx5="http://schemas.microsoft.com/office/drawing/2016/5/11/chartex" xmlns:cx4="http://schemas.microsoft.com/office/drawing/2016/5/10/chartex" xmlns:cx3="http://schemas.microsoft.com/office/drawing/2016/5/9/chartex" xmlns:cx2="http://schemas.microsoft.com/office/drawing/2015/10/21/chartex">
             <w:pict>
               <v:shape w14:anchorId="49550540" id="Straight Arrow Connector 15" o:spid="_x0000_s1026" type="#_x0000_t32" style="position:absolute;margin-left:248.7pt;margin-top:271.6pt;width:38.4pt;height:19.1pt;flip:x y;z-index:251671552;visibility:visible;mso-wrap-style:square;mso-width-percent:0;mso-height-percent:0;mso-wrap-distance-left:9pt;mso-wrap-distance-top:0;mso-wrap-distance-right:9pt;mso-wrap-distance-bottom:0;mso-position-horizontal:absolute;mso-position-horizontal-relative:text;mso-position-vertical:absolute;mso-position-vertical-relative:text;mso-width-percent:0;mso-height-percent:0;mso-width-relative:margin;mso-height-relative:margin" o:gfxdata="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" strokecolor="#8bc53f [3204]" strokeweight="2pt">
                 <v:stroke endarrow="block"/>
@@ -10419,7 +10419,7 @@
               </wp:anchor>
             </w:drawing>
           </mc:Choice>
-          <mc:Fallback xmlns:cx2="http://schemas.microsoft.com/office/drawing/2015/10/21/chartex" xmlns:cx3="http://schemas.microsoft.com/office/drawing/2016/5/9/chartex" xmlns:cx4="http://schemas.microsoft.com/office/drawing/2016/5/10/chartex" xmlns:cx5="http://schemas.microsoft.com/office/drawing/2016/5/11/chartex" xmlns:cx6="http://schemas.microsoft.com/office/drawing/2016/5/12/chartex" xmlns:cx7="http://schemas.microsoft.com/office/drawing/2016/5/13/chartex" xmlns:cx8="http://schemas.microsoft.com/office/drawing/2016/5/14/chartex" xmlns:aink="http://schemas.microsoft.com/office/drawing/2016/ink" xmlns:am3d="http://schemas.microsoft.com/office/drawing/2017/model3d" xmlns:w16cex="http://schemas.microsoft.com/office/word/2018/wordml/cex" xmlns:w16cid="http://schemas.microsoft.com/office/word/2016/wordml/cid" xmlns:w16="http://schemas.microsoft.com/office/word/2018/wordml">
+          <mc:Fallback xmlns:w16="http://schemas.microsoft.com/office/word/2018/wordml" xmlns:w16cid="http://schemas.microsoft.com/office/word/2016/wordml/cid" xmlns:w16cex="http://schemas.microsoft.com/office/word/2018/wordml/cex" xmlns:am3d="http://schemas.microsoft.com/office/drawing/2017/model3d" xmlns:aink="http://schemas.microsoft.com/office/drawing/2016/ink" xmlns:cx8="http://schemas.microsoft.com/office/drawing/2016/5/14/chartex" xmlns:cx7="http://schemas.microsoft.com/office/drawing/2016/5/13/chartex" xmlns:cx6="http://schemas.microsoft.com/office/drawing/2016/5/12/chartex" xmlns:cx5="http://schemas.microsoft.com/office/drawing/2016/5/11/chartex" xmlns:cx4="http://schemas.microsoft.com/office/drawing/2016/5/10/chartex" xmlns:cx3="http://schemas.microsoft.com/office/drawing/2016/5/9/chartex" xmlns:cx2="http://schemas.microsoft.com/office/drawing/2015/10/21/chartex">
             <w:pict>
               <v:shape w14:anchorId="2F970499" id="Straight Arrow Connector 16" o:spid="_x0000_s1026" type="#_x0000_t32" style="position:absolute;margin-left:337pt;margin-top:271.6pt;width:25.35pt;height:22.1pt;flip:y;z-index:251673600;visibility:visible;mso-wrap-style:square;mso-width-percent:0;mso-height-percent:0;mso-wrap-distance-left:9pt;mso-wrap-distance-top:0;mso-wrap-distance-right:9pt;mso-wrap-distance-bottom:0;mso-position-horizontal:absolute;mso-position-horizontal-relative:text;mso-position-vertical:absolute;mso-position-vertical-relative:text;mso-width-percent:0;mso-height-percent:0;mso-width-relative:margin;mso-height-relative:margin" o:gfxdata="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" strokecolor="#8bc53f [3204]" strokeweight="2pt">
                 <v:stroke endarrow="block"/>
@@ -10492,7 +10492,7 @@
               </wp:anchor>
             </w:drawing>
           </mc:Choice>
-          <mc:Fallback xmlns:cx2="http://schemas.microsoft.com/office/drawing/2015/10/21/chartex" xmlns:cx3="http://schemas.microsoft.com/office/drawing/2016/5/9/chartex" xmlns:cx4="http://schemas.microsoft.com/office/drawing/2016/5/10/chartex" xmlns:cx5="http://schemas.microsoft.com/office/drawing/2016/5/11/chartex" xmlns:cx6="http://schemas.microsoft.com/office/drawing/2016/5/12/chartex" xmlns:cx7="http://schemas.microsoft.com/office/drawing/2016/5/13/chartex" xmlns:cx8="http://schemas.microsoft.com/office/drawing/2016/5/14/chartex" xmlns:aink="http://schemas.microsoft.com/office/drawing/2016/ink" xmlns:am3d="http://schemas.microsoft.com/office/drawing/2017/model3d" xmlns:w16cex="http://schemas.microsoft.com/office/word/2018/wordml/cex" xmlns:w16cid="http://schemas.microsoft.com/office/word/2016/wordml/cid" xmlns:w16="http://schemas.microsoft.com/office/word/2018/wordml">
+          <mc:Fallback xmlns:w16="http://schemas.microsoft.com/office/word/2018/wordml" xmlns:w16cid="http://schemas.microsoft.com/office/word/2016/wordml/cid" xmlns:w16cex="http://schemas.microsoft.com/office/word/2018/wordml/cex" xmlns:am3d="http://schemas.microsoft.com/office/drawing/2017/model3d" xmlns:aink="http://schemas.microsoft.com/office/drawing/2016/ink" xmlns:cx8="http://schemas.microsoft.com/office/drawing/2016/5/14/chartex" xmlns:cx7="http://schemas.microsoft.com/office/drawing/2016/5/13/chartex" xmlns:cx6="http://schemas.microsoft.com/office/drawing/2016/5/12/chartex" xmlns:cx5="http://schemas.microsoft.com/office/drawing/2016/5/11/chartex" xmlns:cx4="http://schemas.microsoft.com/office/drawing/2016/5/10/chartex" xmlns:cx3="http://schemas.microsoft.com/office/drawing/2016/5/9/chartex" xmlns:cx2="http://schemas.microsoft.com/office/drawing/2015/10/21/chartex">
             <w:pict>
               <v:shape w14:anchorId="196E9016" id="Straight Arrow Connector 13" o:spid="_x0000_s1026" type="#_x0000_t32" style="position:absolute;margin-left:16.1pt;margin-top:266.4pt;width:13.4pt;height:27.3pt;flip:x y;z-index:251667456;visibility:visible;mso-wrap-style:square;mso-width-percent:0;mso-height-percent:0;mso-wrap-distance-left:9pt;mso-wrap-distance-top:0;mso-wrap-distance-right:9pt;mso-wrap-distance-bottom:0;mso-position-horizontal:absolute;mso-position-horizontal-relative:text;mso-position-vertical:absolute;mso-position-vertical-relative:text;mso-width-percent:0;mso-height-percent:0;mso-width-relative:margin;mso-height-relative:margin" o:gfxdata="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" strokecolor="#8bc53f [3204]" strokeweight="2pt">
                 <v:stroke endarrow="block"/>
@@ -10567,7 +10567,7 @@
               </wp:anchor>
             </w:drawing>
           </mc:Choice>
-          <mc:Fallback xmlns:cx2="http://schemas.microsoft.com/office/drawing/2015/10/21/chartex" xmlns:cx3="http://schemas.microsoft.com/office/drawing/2016/5/9/chartex" xmlns:cx4="http://schemas.microsoft.com/office/drawing/2016/5/10/chartex" xmlns:cx5="http://schemas.microsoft.com/office/drawing/2016/5/11/chartex" xmlns:cx6="http://schemas.microsoft.com/office/drawing/2016/5/12/chartex" xmlns:cx7="http://schemas.microsoft.com/office/drawing/2016/5/13/chartex" xmlns:cx8="http://schemas.microsoft.com/office/drawing/2016/5/14/chartex" xmlns:aink="http://schemas.microsoft.com/office/drawing/2016/ink" xmlns:am3d="http://schemas.microsoft.com/office/drawing/2017/model3d" xmlns:w16cex="http://schemas.microsoft.com/office/word/2018/wordml/cex" xmlns:w16cid="http://schemas.microsoft.com/office/word/2016/wordml/cid" xmlns:w16="http://schemas.microsoft.com/office/word/2018/wordml">
+          <mc:Fallback xmlns:w16="http://schemas.microsoft.com/office/word/2018/wordml" xmlns:w16cid="http://schemas.microsoft.com/office/word/2016/wordml/cid" xmlns:w16cex="http://schemas.microsoft.com/office/word/2018/wordml/cex" xmlns:am3d="http://schemas.microsoft.com/office/drawing/2017/model3d" xmlns:aink="http://schemas.microsoft.com/office/drawing/2016/ink" xmlns:cx8="http://schemas.microsoft.com/office/drawing/2016/5/14/chartex" xmlns:cx7="http://schemas.microsoft.com/office/drawing/2016/5/13/chartex" xmlns:cx6="http://schemas.microsoft.com/office/drawing/2016/5/12/chartex" xmlns:cx5="http://schemas.microsoft.com/office/drawing/2016/5/11/chartex" xmlns:cx4="http://schemas.microsoft.com/office/drawing/2016/5/10/chartex" xmlns:cx3="http://schemas.microsoft.com/office/drawing/2016/5/9/chartex" xmlns:cx2="http://schemas.microsoft.com/office/drawing/2015/10/21/chartex">
             <w:pict>
               <v:rect w14:anchorId="0CF9060A" id="Rectangle 12" o:spid="_x0000_s1026" style="position:absolute;margin-left:34.15pt;margin-top:257.8pt;width:476.55pt;height:8.65pt;z-index:251666432;visibility:visible;mso-wrap-style:square;mso-wrap-distance-left:9pt;mso-wrap-distance-top:0;mso-wrap-distance-right:9pt;mso-wrap-distance-bottom:0;mso-position-horizontal:absolute;mso-position-horizontal-relative:text;mso-position-vertical:absolute;mso-position-vertical-relative:text;v-text-anchor:middle" o:gfxdata="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" filled="f" strokecolor="red" strokeweight="2pt"/>
             </w:pict>
@@ -16585,8 +16585,6 @@
         </w:rPr>
         <w:t>: Placing Local Education Agency Reference is an optional element, intended only for students with IEPs who are enrolled in a joint powers or intermediate district.</w:t>
       </w:r>
-      <w:bookmarkStart w:id="38" w:name="_GoBack"/>
-      <w:bookmarkEnd w:id="38"/>
     </w:p>
     <w:p>
       <w:pPr>
@@ -16861,7 +16859,7 @@
       <w:pPr>
         <w:pStyle w:val="Heading3"/>
       </w:pPr>
-      <w:bookmarkStart w:id="39" w:name="_Toc65502082"/>
+      <w:bookmarkStart w:id="38" w:name="_Toc65502082"/>
       <w:r>
         <w:lastRenderedPageBreak/>
         <w:t xml:space="preserve">Resource: </w:t>
@@ -16872,7 +16870,7 @@
       <w:r>
         <w:t>tudentTitleIPartAProgramAssociations</w:t>
       </w:r>
-      <w:bookmarkEnd w:id="39"/>
+      <w:bookmarkEnd w:id="38"/>
     </w:p>
     <w:p>
       <w:pPr>
@@ -16998,21 +16996,21 @@
       <w:pPr>
         <w:pStyle w:val="Heading2"/>
       </w:pPr>
-      <w:bookmarkStart w:id="40" w:name="_Toc65502083"/>
+      <w:bookmarkStart w:id="39" w:name="_Toc65502083"/>
       <w:r>
         <w:t>MCCC Certification Scenarios - API Resources</w:t>
       </w:r>
+      <w:bookmarkEnd w:id="39"/>
+    </w:p>
+    <w:p>
+      <w:pPr>
+        <w:pStyle w:val="Heading3"/>
+      </w:pPr>
+      <w:bookmarkStart w:id="40" w:name="_Toc65502084"/>
+      <w:r>
+        <w:t>Resource: Students</w:t>
+      </w:r>
       <w:bookmarkEnd w:id="40"/>
-    </w:p>
-    <w:p>
-      <w:pPr>
-        <w:pStyle w:val="Heading3"/>
-      </w:pPr>
-      <w:bookmarkStart w:id="41" w:name="_Toc65502084"/>
-      <w:r>
-        <w:t>Resource: Students</w:t>
-      </w:r>
-      <w:bookmarkEnd w:id="41"/>
     </w:p>
     <w:p>
       <w:pPr>
@@ -17286,11 +17284,11 @@
       <w:pPr>
         <w:pStyle w:val="Heading3"/>
       </w:pPr>
-      <w:bookmarkStart w:id="42" w:name="_Toc65502085"/>
+      <w:bookmarkStart w:id="41" w:name="_Toc65502085"/>
       <w:r>
         <w:t>Resource: StudentSchoolAssociations</w:t>
       </w:r>
-      <w:bookmarkEnd w:id="42"/>
+      <w:bookmarkEnd w:id="41"/>
     </w:p>
     <w:p>
       <w:pPr>
@@ -17410,11 +17408,11 @@
       <w:pPr>
         <w:pStyle w:val="Heading3"/>
       </w:pPr>
-      <w:bookmarkStart w:id="43" w:name="_Toc65502086"/>
+      <w:bookmarkStart w:id="42" w:name="_Toc65502086"/>
       <w:r>
         <w:t>Resource: StudentEducationOrganizationAssociation</w:t>
       </w:r>
-      <w:bookmarkEnd w:id="43"/>
+      <w:bookmarkEnd w:id="42"/>
     </w:p>
     <w:p>
       <w:pPr>
@@ -17566,53 +17564,53 @@
       <w:pPr>
         <w:pStyle w:val="Heading3"/>
       </w:pPr>
-      <w:bookmarkStart w:id="44" w:name="_Toc65502087"/>
+      <w:bookmarkStart w:id="43" w:name="_Toc65502087"/>
       <w:r>
         <w:t>Resource: Calendar</w:t>
       </w:r>
+      <w:bookmarkEnd w:id="43"/>
+    </w:p>
+    <w:p>
+      <w:pPr>
+        <w:pStyle w:val="Heading4"/>
+      </w:pPr>
+      <w:r>
+        <w:t>Description</w:t>
+      </w:r>
+    </w:p>
+    <w:p>
+      <w:pPr>
+        <w:rPr>
+          <w:rFonts w:cs="Arial"/>
+          <w:color w:val="185EAB"/>
+          <w:szCs w:val="20"/>
+        </w:rPr>
+      </w:pPr>
+      <w:r>
+        <w:rPr>
+          <w:rFonts w:cs="Arial"/>
+          <w:szCs w:val="20"/>
+        </w:rPr>
+        <w:t xml:space="preserve">Ed-Fi Description: A set of dates associated with an organization. </w:t>
+      </w:r>
+      <w:r>
+        <w:rPr>
+          <w:rFonts w:cs="Arial"/>
+          <w:color w:val="185EAB"/>
+          <w:szCs w:val="20"/>
+        </w:rPr>
+        <w:t xml:space="preserve">MDE is not using the Calendar entity as collection of dates, rather MDE captures the following key pieces of Calendar Metadata in the Calendar file: </w:t>
+      </w:r>
+      <w:bookmarkStart w:id="44" w:name="_Hlk6828695"/>
+      <w:r>
+        <w:rPr>
+          <w:rFonts w:cs="Arial"/>
+          <w:color w:val="185EAB"/>
+          <w:szCs w:val="20"/>
+        </w:rPr>
+        <w:t>Instructional Days, Length of Day</w:t>
+      </w:r>
       <w:bookmarkEnd w:id="44"/>
-    </w:p>
-    <w:p>
-      <w:pPr>
-        <w:pStyle w:val="Heading4"/>
-      </w:pPr>
-      <w:r>
-        <w:t>Description</w:t>
-      </w:r>
-    </w:p>
-    <w:p>
-      <w:pPr>
-        <w:rPr>
-          <w:rFonts w:cs="Arial"/>
-          <w:color w:val="185EAB"/>
-          <w:szCs w:val="20"/>
-        </w:rPr>
-      </w:pPr>
-      <w:r>
-        <w:rPr>
-          <w:rFonts w:cs="Arial"/>
-          <w:szCs w:val="20"/>
-        </w:rPr>
-        <w:t xml:space="preserve">Ed-Fi Description: A set of dates associated with an organization. </w:t>
-      </w:r>
-      <w:r>
-        <w:rPr>
-          <w:rFonts w:cs="Arial"/>
-          <w:color w:val="185EAB"/>
-          <w:szCs w:val="20"/>
-        </w:rPr>
-        <w:t xml:space="preserve">MDE is not using the Calendar entity as collection of dates, rather MDE captures the following key pieces of Calendar Metadata in the Calendar file: </w:t>
-      </w:r>
-      <w:bookmarkStart w:id="45" w:name="_Hlk6828695"/>
-      <w:r>
-        <w:rPr>
-          <w:rFonts w:cs="Arial"/>
-          <w:color w:val="185EAB"/>
-          <w:szCs w:val="20"/>
-        </w:rPr>
-        <w:t>Instructional Days, Length of Day</w:t>
-      </w:r>
-      <w:bookmarkEnd w:id="45"/>
       <w:r>
         <w:rPr>
           <w:rFonts w:cs="Arial"/>
@@ -17966,15 +17964,15 @@
       <w:pPr>
         <w:pStyle w:val="Heading3"/>
       </w:pPr>
-      <w:bookmarkStart w:id="46" w:name="_Toc65502088"/>
-      <w:bookmarkStart w:id="47" w:name="_Hlk26267175"/>
+      <w:bookmarkStart w:id="45" w:name="_Toc65502088"/>
+      <w:bookmarkStart w:id="46" w:name="_Hlk26267175"/>
       <w:r>
         <w:t>Resource: Calendar</w:t>
       </w:r>
       <w:r>
         <w:t>Date</w:t>
       </w:r>
-      <w:bookmarkEnd w:id="46"/>
+      <w:bookmarkEnd w:id="45"/>
     </w:p>
     <w:p>
       <w:pPr>
@@ -18259,15 +18257,15 @@
       <w:pPr>
         <w:pStyle w:val="Heading3"/>
       </w:pPr>
-      <w:bookmarkStart w:id="48" w:name="_Toc65502089"/>
+      <w:bookmarkStart w:id="47" w:name="_Toc65502089"/>
+      <w:bookmarkEnd w:id="46"/>
+      <w:r>
+        <w:t xml:space="preserve">Resource: </w:t>
+      </w:r>
+      <w:r>
+        <w:t>ClassPeriod</w:t>
+      </w:r>
       <w:bookmarkEnd w:id="47"/>
-      <w:r>
-        <w:t xml:space="preserve">Resource: </w:t>
-      </w:r>
-      <w:r>
-        <w:t>ClassPeriod</w:t>
-      </w:r>
-      <w:bookmarkEnd w:id="48"/>
     </w:p>
     <w:p>
       <w:pPr>
@@ -18536,6 +18534,14 @@
         </w:rPr>
         <w:t>tartTime</w:t>
       </w:r>
+      <w:r>
+        <w:rPr>
+          <w:rFonts w:cs="Arial"/>
+          <w:bCs/>
+          <w:szCs w:val="20"/>
+        </w:rPr>
+        <w:t xml:space="preserve"> (HH:MM)</w:t>
+      </w:r>
     </w:p>
     <w:p>
       <w:pPr>
@@ -18566,6 +18572,24 @@
         </w:rPr>
         <w:t>ndTime</w:t>
       </w:r>
+      <w:r>
+        <w:rPr>
+          <w:rFonts w:cs="Arial"/>
+          <w:bCs/>
+          <w:szCs w:val="20"/>
+        </w:rPr>
+        <w:t xml:space="preserve"> </w:t>
+      </w:r>
+      <w:r>
+        <w:rPr>
+          <w:rFonts w:cs="Arial"/>
+          <w:bCs/>
+          <w:szCs w:val="20"/>
+        </w:rPr>
+        <w:t>(HH:MM)</w:t>
+      </w:r>
+      <w:bookmarkStart w:id="48" w:name="_GoBack"/>
+      <w:bookmarkEnd w:id="48"/>
     </w:p>
     <w:p>
       <w:pPr>
@@ -28034,7 +28058,7 @@
           <w:bCs/>
           <w:szCs w:val="20"/>
         </w:rPr>
-        <w:t>StudentSectionAssociationReference</w:t>
+        <w:t>GradeTypeDescriptor</w:t>
       </w:r>
     </w:p>
     <w:p>
@@ -28056,7 +28080,7 @@
           <w:bCs/>
           <w:szCs w:val="20"/>
         </w:rPr>
-        <w:t xml:space="preserve">CollegeCreditsEarned </w:t>
+        <w:t>GradingPeriodReference</w:t>
       </w:r>
     </w:p>
     <w:p>
@@ -28078,15 +28102,7 @@
           <w:bCs/>
           <w:szCs w:val="20"/>
         </w:rPr>
-        <w:t>C</w:t>
-      </w:r>
-      <w:r>
-        <w:rPr>
-          <w:rFonts w:cs="Arial"/>
-          <w:bCs/>
-          <w:szCs w:val="20"/>
-        </w:rPr>
-        <w:t>ollegeGradeEarned</w:t>
+        <w:t>StudentSectionAssociationReference</w:t>
       </w:r>
     </w:p>
     <w:p>
@@ -28108,7 +28124,7 @@
           <w:bCs/>
           <w:szCs w:val="20"/>
         </w:rPr>
-        <w:t>LocalCreditEarned</w:t>
+        <w:t xml:space="preserve">CollegeCreditsEarned </w:t>
       </w:r>
     </w:p>
     <w:p>
@@ -28130,15 +28146,15 @@
           <w:bCs/>
           <w:szCs w:val="20"/>
         </w:rPr>
-        <w:t>N</w:t>
-      </w:r>
-      <w:r>
-        <w:rPr>
-          <w:rFonts w:cs="Arial"/>
-          <w:bCs/>
-          <w:szCs w:val="20"/>
-        </w:rPr>
-        <w:t xml:space="preserve">umericGradeEarned </w:t>
+        <w:t>C</w:t>
+      </w:r>
+      <w:r>
+        <w:rPr>
+          <w:rFonts w:cs="Arial"/>
+          <w:bCs/>
+          <w:szCs w:val="20"/>
+        </w:rPr>
+        <w:t>ollegeGradeEarned</w:t>
       </w:r>
     </w:p>
     <w:p>
@@ -28160,15 +28176,7 @@
           <w:bCs/>
           <w:szCs w:val="20"/>
         </w:rPr>
-        <w:t>L</w:t>
-      </w:r>
-      <w:r>
-        <w:rPr>
-          <w:rFonts w:cs="Arial"/>
-          <w:bCs/>
-          <w:szCs w:val="20"/>
-        </w:rPr>
-        <w:t>etterGradeEarned</w:t>
+        <w:t>LocalCreditEarned</w:t>
       </w:r>
     </w:p>
     <w:p>
@@ -28190,7 +28198,45 @@
           <w:bCs/>
           <w:szCs w:val="20"/>
         </w:rPr>
-        <w:t>SectionEnrollmentType</w:t>
+        <w:t>N</w:t>
+      </w:r>
+      <w:r>
+        <w:rPr>
+          <w:rFonts w:cs="Arial"/>
+          <w:bCs/>
+          <w:szCs w:val="20"/>
+        </w:rPr>
+        <w:t xml:space="preserve">umericGradeEarned </w:t>
+      </w:r>
+    </w:p>
+    <w:p>
+      <w:pPr>
+        <w:pStyle w:val="ListParagraph"/>
+        <w:numPr>
+          <w:ilvl w:val="2"/>
+          <w:numId w:val="70"/>
+        </w:numPr>
+        <w:rPr>
+          <w:rFonts w:cs="Arial"/>
+          <w:bCs/>
+          <w:szCs w:val="20"/>
+        </w:rPr>
+      </w:pPr>
+      <w:r>
+        <w:rPr>
+          <w:rFonts w:cs="Arial"/>
+          <w:bCs/>
+          <w:szCs w:val="20"/>
+        </w:rPr>
+        <w:t>L</w:t>
+      </w:r>
+      <w:r>
+        <w:rPr>
+          <w:rFonts w:cs="Arial"/>
+          <w:bCs/>
+          <w:szCs w:val="20"/>
+        </w:rPr>
+        <w:t>etterGradeEarned</w:t>
       </w:r>
     </w:p>
     <w:p>
@@ -36228,7 +36274,7 @@
               </wp:anchor>
             </w:drawing>
           </mc:Choice>
-          <mc:Fallback xmlns:cx2="http://schemas.microsoft.com/office/drawing/2015/10/21/chartex" xmlns:cx3="http://schemas.microsoft.com/office/drawing/2016/5/9/chartex" xmlns:cx4="http://schemas.microsoft.com/office/drawing/2016/5/10/chartex" xmlns:cx5="http://schemas.microsoft.com/office/drawing/2016/5/11/chartex" xmlns:cx6="http://schemas.microsoft.com/office/drawing/2016/5/12/chartex" xmlns:cx7="http://schemas.microsoft.com/office/drawing/2016/5/13/chartex" xmlns:cx8="http://schemas.microsoft.com/office/drawing/2016/5/14/chartex" xmlns:aink="http://schemas.microsoft.com/office/drawing/2016/ink" xmlns:am3d="http://schemas.microsoft.com/office/drawing/2017/model3d" xmlns:w16cex="http://schemas.microsoft.com/office/word/2018/wordml/cex" xmlns:w16cid="http://schemas.microsoft.com/office/word/2016/wordml/cid" xmlns:w16="http://schemas.microsoft.com/office/word/2018/wordml">
+          <mc:Fallback xmlns:w16="http://schemas.microsoft.com/office/word/2018/wordml" xmlns:w16cid="http://schemas.microsoft.com/office/word/2016/wordml/cid" xmlns:w16cex="http://schemas.microsoft.com/office/word/2018/wordml/cex" xmlns:am3d="http://schemas.microsoft.com/office/drawing/2017/model3d" xmlns:aink="http://schemas.microsoft.com/office/drawing/2016/ink" xmlns:cx8="http://schemas.microsoft.com/office/drawing/2016/5/14/chartex" xmlns:cx7="http://schemas.microsoft.com/office/drawing/2016/5/13/chartex" xmlns:cx6="http://schemas.microsoft.com/office/drawing/2016/5/12/chartex" xmlns:cx5="http://schemas.microsoft.com/office/drawing/2016/5/11/chartex" xmlns:cx4="http://schemas.microsoft.com/office/drawing/2016/5/10/chartex" xmlns:cx3="http://schemas.microsoft.com/office/drawing/2016/5/9/chartex" xmlns:cx2="http://schemas.microsoft.com/office/drawing/2015/10/21/chartex">
             <w:pict>
               <v:line w14:anchorId="7CB6D58B" id="Straight Connector 27" o:spid="_x0000_s1026" style="position:absolute;z-index:251691008;visibility:visible;mso-wrap-style:square;mso-wrap-distance-left:9pt;mso-wrap-distance-top:0;mso-wrap-distance-right:9pt;mso-wrap-distance-bottom:0;mso-position-horizontal:absolute;mso-position-horizontal-relative:text;mso-position-vertical:absolute;mso-position-vertical-relative:text" from="133.6pt,6.95pt" to="133.6pt,24.1pt" o:gfxdata="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" strokecolor="#505150 [3200]" strokeweight="2pt">
                 <v:shadow on="t" color="black" opacity="24903f" origin=",.5" offset="0,.55556mm"/>
@@ -36307,7 +36353,7 @@
               </wp:anchor>
             </w:drawing>
           </mc:Choice>
-          <mc:Fallback xmlns:cx2="http://schemas.microsoft.com/office/drawing/2015/10/21/chartex" xmlns:cx3="http://schemas.microsoft.com/office/drawing/2016/5/9/chartex" xmlns:cx4="http://schemas.microsoft.com/office/drawing/2016/5/10/chartex" xmlns:cx5="http://schemas.microsoft.com/office/drawing/2016/5/11/chartex" xmlns:cx6="http://schemas.microsoft.com/office/drawing/2016/5/12/chartex" xmlns:cx7="http://schemas.microsoft.com/office/drawing/2016/5/13/chartex" xmlns:cx8="http://schemas.microsoft.com/office/drawing/2016/5/14/chartex" xmlns:aink="http://schemas.microsoft.com/office/drawing/2016/ink" xmlns:am3d="http://schemas.microsoft.com/office/drawing/2017/model3d" xmlns:w16cex="http://schemas.microsoft.com/office/word/2018/wordml/cex" xmlns:w16cid="http://schemas.microsoft.com/office/word/2016/wordml/cid" xmlns:w16="http://schemas.microsoft.com/office/word/2018/wordml">
+          <mc:Fallback xmlns:w16="http://schemas.microsoft.com/office/word/2018/wordml" xmlns:w16cid="http://schemas.microsoft.com/office/word/2016/wordml/cid" xmlns:w16cex="http://schemas.microsoft.com/office/word/2018/wordml/cex" xmlns:am3d="http://schemas.microsoft.com/office/drawing/2017/model3d" xmlns:aink="http://schemas.microsoft.com/office/drawing/2016/ink" xmlns:cx8="http://schemas.microsoft.com/office/drawing/2016/5/14/chartex" xmlns:cx7="http://schemas.microsoft.com/office/drawing/2016/5/13/chartex" xmlns:cx6="http://schemas.microsoft.com/office/drawing/2016/5/12/chartex" xmlns:cx5="http://schemas.microsoft.com/office/drawing/2016/5/11/chartex" xmlns:cx4="http://schemas.microsoft.com/office/drawing/2016/5/10/chartex" xmlns:cx3="http://schemas.microsoft.com/office/drawing/2016/5/9/chartex" xmlns:cx2="http://schemas.microsoft.com/office/drawing/2015/10/21/chartex">
             <w:pict>
               <v:shapetype w14:anchorId="25BE7399" id="_x0000_t34" coordsize="21600,21600" o:spt="34" o:oned="t" adj="10800" path="m,l@0,0@0,21600,21600,21600e" filled="f">
                 <v:stroke joinstyle="miter"/>
@@ -36390,7 +36436,7 @@
               </wp:anchor>
             </w:drawing>
           </mc:Choice>
-          <mc:Fallback xmlns:cx2="http://schemas.microsoft.com/office/drawing/2015/10/21/chartex" xmlns:cx3="http://schemas.microsoft.com/office/drawing/2016/5/9/chartex" xmlns:cx4="http://schemas.microsoft.com/office/drawing/2016/5/10/chartex" xmlns:cx5="http://schemas.microsoft.com/office/drawing/2016/5/11/chartex" xmlns:cx6="http://schemas.microsoft.com/office/drawing/2016/5/12/chartex" xmlns:cx7="http://schemas.microsoft.com/office/drawing/2016/5/13/chartex" xmlns:cx8="http://schemas.microsoft.com/office/drawing/2016/5/14/chartex" xmlns:aink="http://schemas.microsoft.com/office/drawing/2016/ink" xmlns:am3d="http://schemas.microsoft.com/office/drawing/2017/model3d" xmlns:w16cex="http://schemas.microsoft.com/office/word/2018/wordml/cex" xmlns:w16cid="http://schemas.microsoft.com/office/word/2016/wordml/cid" xmlns:w16="http://schemas.microsoft.com/office/word/2018/wordml">
+          <mc:Fallback xmlns:w16="http://schemas.microsoft.com/office/word/2018/wordml" xmlns:w16cid="http://schemas.microsoft.com/office/word/2016/wordml/cid" xmlns:w16cex="http://schemas.microsoft.com/office/word/2018/wordml/cex" xmlns:am3d="http://schemas.microsoft.com/office/drawing/2017/model3d" xmlns:aink="http://schemas.microsoft.com/office/drawing/2016/ink" xmlns:cx8="http://schemas.microsoft.com/office/drawing/2016/5/14/chartex" xmlns:cx7="http://schemas.microsoft.com/office/drawing/2016/5/13/chartex" xmlns:cx6="http://schemas.microsoft.com/office/drawing/2016/5/12/chartex" xmlns:cx5="http://schemas.microsoft.com/office/drawing/2016/5/11/chartex" xmlns:cx4="http://schemas.microsoft.com/office/drawing/2016/5/10/chartex" xmlns:cx3="http://schemas.microsoft.com/office/drawing/2016/5/9/chartex" xmlns:cx2="http://schemas.microsoft.com/office/drawing/2015/10/21/chartex">
             <w:pict>
               <v:shape w14:anchorId="401F4863" id="Connector: Elbow 25" o:spid="_x0000_s1026" type="#_x0000_t34" style="position:absolute;margin-left:69.7pt;margin-top:9.45pt;width:63.9pt;height:22.7pt;flip:x;z-index:251687936;visibility:visible;mso-wrap-style:square;mso-height-percent:0;mso-wrap-distance-left:9pt;mso-wrap-distance-top:0;mso-wrap-distance-right:9pt;mso-wrap-distance-bottom:0;mso-position-horizontal:absolute;mso-position-horizontal-relative:text;mso-position-vertical:absolute;mso-position-vertical-relative:text;mso-height-percent:0;mso-height-relative:margin" o:gfxdata="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" adj="21496" strokecolor="#505150 [3200]" strokeweight="2pt">
                 <v:stroke endarrow="block"/>
@@ -36769,7 +36815,7 @@
               </wp:anchor>
             </w:drawing>
           </mc:Choice>
-          <mc:Fallback xmlns:cx2="http://schemas.microsoft.com/office/drawing/2015/10/21/chartex" xmlns:cx3="http://schemas.microsoft.com/office/drawing/2016/5/9/chartex" xmlns:cx4="http://schemas.microsoft.com/office/drawing/2016/5/10/chartex" xmlns:cx5="http://schemas.microsoft.com/office/drawing/2016/5/11/chartex" xmlns:cx6="http://schemas.microsoft.com/office/drawing/2016/5/12/chartex" xmlns:cx7="http://schemas.microsoft.com/office/drawing/2016/5/13/chartex" xmlns:cx8="http://schemas.microsoft.com/office/drawing/2016/5/14/chartex" xmlns:aink="http://schemas.microsoft.com/office/drawing/2016/ink" xmlns:am3d="http://schemas.microsoft.com/office/drawing/2017/model3d" xmlns:w16cex="http://schemas.microsoft.com/office/word/2018/wordml/cex" xmlns:w16cid="http://schemas.microsoft.com/office/word/2016/wordml/cid" xmlns:w16="http://schemas.microsoft.com/office/word/2018/wordml">
+          <mc:Fallback xmlns:w16="http://schemas.microsoft.com/office/word/2018/wordml" xmlns:w16cid="http://schemas.microsoft.com/office/word/2016/wordml/cid" xmlns:w16cex="http://schemas.microsoft.com/office/word/2018/wordml/cex" xmlns:am3d="http://schemas.microsoft.com/office/drawing/2017/model3d" xmlns:aink="http://schemas.microsoft.com/office/drawing/2016/ink" xmlns:cx8="http://schemas.microsoft.com/office/drawing/2016/5/14/chartex" xmlns:cx7="http://schemas.microsoft.com/office/drawing/2016/5/13/chartex" xmlns:cx6="http://schemas.microsoft.com/office/drawing/2016/5/12/chartex" xmlns:cx5="http://schemas.microsoft.com/office/drawing/2016/5/11/chartex" xmlns:cx4="http://schemas.microsoft.com/office/drawing/2016/5/10/chartex" xmlns:cx3="http://schemas.microsoft.com/office/drawing/2016/5/9/chartex" xmlns:cx2="http://schemas.microsoft.com/office/drawing/2015/10/21/chartex">
             <w:pict>
               <v:shape w14:anchorId="6A4F3E8F" id="Straight Arrow Connector 385073581" o:spid="_x0000_s1026" type="#_x0000_t32" style="position:absolute;margin-left:240pt;margin-top:13.35pt;width:91.65pt;height:3.6pt;z-index:251707392;visibility:visible;mso-wrap-style:square;mso-width-percent:0;mso-height-percent:0;mso-wrap-distance-left:9pt;mso-wrap-distance-top:0;mso-wrap-distance-right:9pt;mso-wrap-distance-bottom:0;mso-position-horizontal:absolute;mso-position-horizontal-relative:text;mso-position-vertical:absolute;mso-position-vertical-relative:text;mso-width-percent:0;mso-height-percent:0;mso-width-relative:margin;mso-height-relative:margin" o:gfxdata="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" strokecolor="#505150 [3200]" strokeweight="2pt">
                 <v:stroke endarrow="block"/>
@@ -36851,7 +36897,7 @@
               </wp:anchor>
             </w:drawing>
           </mc:Choice>
-          <mc:Fallback xmlns:cx2="http://schemas.microsoft.com/office/drawing/2015/10/21/chartex" xmlns:cx3="http://schemas.microsoft.com/office/drawing/2016/5/9/chartex" xmlns:cx4="http://schemas.microsoft.com/office/drawing/2016/5/10/chartex" xmlns:cx5="http://schemas.microsoft.com/office/drawing/2016/5/11/chartex" xmlns:cx6="http://schemas.microsoft.com/office/drawing/2016/5/12/chartex" xmlns:cx7="http://schemas.microsoft.com/office/drawing/2016/5/13/chartex" xmlns:cx8="http://schemas.microsoft.com/office/drawing/2016/5/14/chartex" xmlns:aink="http://schemas.microsoft.com/office/drawing/2016/ink" xmlns:am3d="http://schemas.microsoft.com/office/drawing/2017/model3d" xmlns:w16cex="http://schemas.microsoft.com/office/word/2018/wordml/cex" xmlns:w16cid="http://schemas.microsoft.com/office/word/2016/wordml/cid" xmlns:w16="http://schemas.microsoft.com/office/word/2018/wordml">
+          <mc:Fallback xmlns:w16="http://schemas.microsoft.com/office/word/2018/wordml" xmlns:w16cid="http://schemas.microsoft.com/office/word/2016/wordml/cid" xmlns:w16cex="http://schemas.microsoft.com/office/word/2018/wordml/cex" xmlns:am3d="http://schemas.microsoft.com/office/drawing/2017/model3d" xmlns:aink="http://schemas.microsoft.com/office/drawing/2016/ink" xmlns:cx8="http://schemas.microsoft.com/office/drawing/2016/5/14/chartex" xmlns:cx7="http://schemas.microsoft.com/office/drawing/2016/5/13/chartex" xmlns:cx6="http://schemas.microsoft.com/office/drawing/2016/5/12/chartex" xmlns:cx5="http://schemas.microsoft.com/office/drawing/2016/5/11/chartex" xmlns:cx4="http://schemas.microsoft.com/office/drawing/2016/5/10/chartex" xmlns:cx3="http://schemas.microsoft.com/office/drawing/2016/5/9/chartex" xmlns:cx2="http://schemas.microsoft.com/office/drawing/2015/10/21/chartex">
             <w:pict>
               <v:shape w14:anchorId="17FA204C" id="Straight Arrow Connector 31" o:spid="_x0000_s1026" type="#_x0000_t32" style="position:absolute;margin-left:176.9pt;margin-top:3.55pt;width:0;height:79.4pt;z-index:251698176;visibility:visible;mso-wrap-style:square;mso-wrap-distance-left:9pt;mso-wrap-distance-top:0;mso-wrap-distance-right:9pt;mso-wrap-distance-bottom:0;mso-position-horizontal:absolute;mso-position-horizontal-relative:text;mso-position-vertical:absolute;mso-position-vertical-relative:text" o:gfxdata="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" strokecolor="#505150 [3200]" strokeweight="2pt">
                 <v:stroke endarrow="block"/>
@@ -36918,7 +36964,7 @@
               </wp:anchor>
             </w:drawing>
           </mc:Choice>
-          <mc:Fallback xmlns:cx2="http://schemas.microsoft.com/office/drawing/2015/10/21/chartex" xmlns:cx3="http://schemas.microsoft.com/office/drawing/2016/5/9/chartex" xmlns:cx4="http://schemas.microsoft.com/office/drawing/2016/5/10/chartex" xmlns:cx5="http://schemas.microsoft.com/office/drawing/2016/5/11/chartex" xmlns:cx6="http://schemas.microsoft.com/office/drawing/2016/5/12/chartex" xmlns:cx7="http://schemas.microsoft.com/office/drawing/2016/5/13/chartex" xmlns:cx8="http://schemas.microsoft.com/office/drawing/2016/5/14/chartex" xmlns:aink="http://schemas.microsoft.com/office/drawing/2016/ink" xmlns:am3d="http://schemas.microsoft.com/office/drawing/2017/model3d" xmlns:w16cex="http://schemas.microsoft.com/office/word/2018/wordml/cex" xmlns:w16cid="http://schemas.microsoft.com/office/word/2016/wordml/cid" xmlns:w16="http://schemas.microsoft.com/office/word/2018/wordml">
+          <mc:Fallback xmlns:w16="http://schemas.microsoft.com/office/word/2018/wordml" xmlns:w16cid="http://schemas.microsoft.com/office/word/2016/wordml/cid" xmlns:w16cex="http://schemas.microsoft.com/office/word/2018/wordml/cex" xmlns:am3d="http://schemas.microsoft.com/office/drawing/2017/model3d" xmlns:aink="http://schemas.microsoft.com/office/drawing/2016/ink" xmlns:cx8="http://schemas.microsoft.com/office/drawing/2016/5/14/chartex" xmlns:cx7="http://schemas.microsoft.com/office/drawing/2016/5/13/chartex" xmlns:cx6="http://schemas.microsoft.com/office/drawing/2016/5/12/chartex" xmlns:cx5="http://schemas.microsoft.com/office/drawing/2016/5/11/chartex" xmlns:cx4="http://schemas.microsoft.com/office/drawing/2016/5/10/chartex" xmlns:cx3="http://schemas.microsoft.com/office/drawing/2016/5/9/chartex" xmlns:cx2="http://schemas.microsoft.com/office/drawing/2015/10/21/chartex">
             <w:pict>
               <v:shape w14:anchorId="452EFDFD" id="Straight Arrow Connector 30" o:spid="_x0000_s1026" type="#_x0000_t32" style="position:absolute;margin-left:69.6pt;margin-top:3.65pt;width:0;height:79.4pt;z-index:251696128;visibility:visible;mso-wrap-style:square;mso-wrap-distance-left:9pt;mso-wrap-distance-top:0;mso-wrap-distance-right:9pt;mso-wrap-distance-bottom:0;mso-position-horizontal:absolute;mso-position-horizontal-relative:text;mso-position-vertical:absolute;mso-position-vertical-relative:text" o:gfxdata="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" strokecolor="#505150 [3200]" strokeweight="2pt">
                 <v:stroke endarrow="block"/>
@@ -36985,7 +37031,7 @@
               </wp:anchor>
             </w:drawing>
           </mc:Choice>
-          <mc:Fallback xmlns:cx2="http://schemas.microsoft.com/office/drawing/2015/10/21/chartex" xmlns:cx3="http://schemas.microsoft.com/office/drawing/2016/5/9/chartex" xmlns:cx4="http://schemas.microsoft.com/office/drawing/2016/5/10/chartex" xmlns:cx5="http://schemas.microsoft.com/office/drawing/2016/5/11/chartex" xmlns:cx6="http://schemas.microsoft.com/office/drawing/2016/5/12/chartex" xmlns:cx7="http://schemas.microsoft.com/office/drawing/2016/5/13/chartex" xmlns:cx8="http://schemas.microsoft.com/office/drawing/2016/5/14/chartex" xmlns:aink="http://schemas.microsoft.com/office/drawing/2016/ink" xmlns:am3d="http://schemas.microsoft.com/office/drawing/2017/model3d" xmlns:w16cex="http://schemas.microsoft.com/office/word/2018/wordml/cex" xmlns:w16cid="http://schemas.microsoft.com/office/word/2016/wordml/cid" xmlns:w16="http://schemas.microsoft.com/office/word/2018/wordml">
+          <mc:Fallback xmlns:w16="http://schemas.microsoft.com/office/word/2018/wordml" xmlns:w16cid="http://schemas.microsoft.com/office/word/2016/wordml/cid" xmlns:w16cex="http://schemas.microsoft.com/office/word/2018/wordml/cex" xmlns:am3d="http://schemas.microsoft.com/office/drawing/2017/model3d" xmlns:aink="http://schemas.microsoft.com/office/drawing/2016/ink" xmlns:cx8="http://schemas.microsoft.com/office/drawing/2016/5/14/chartex" xmlns:cx7="http://schemas.microsoft.com/office/drawing/2016/5/13/chartex" xmlns:cx6="http://schemas.microsoft.com/office/drawing/2016/5/12/chartex" xmlns:cx5="http://schemas.microsoft.com/office/drawing/2016/5/11/chartex" xmlns:cx4="http://schemas.microsoft.com/office/drawing/2016/5/10/chartex" xmlns:cx3="http://schemas.microsoft.com/office/drawing/2016/5/9/chartex" xmlns:cx2="http://schemas.microsoft.com/office/drawing/2015/10/21/chartex">
             <w:pict>
               <v:line w14:anchorId="1C5D9B40" id="Straight Connector 29" o:spid="_x0000_s1026" style="position:absolute;z-index:251695104;visibility:visible;mso-wrap-style:square;mso-height-percent:0;mso-wrap-distance-left:9pt;mso-wrap-distance-top:0;mso-wrap-distance-right:9pt;mso-wrap-distance-bottom:0;mso-position-horizontal:absolute;mso-position-horizontal-relative:text;mso-position-vertical:absolute;mso-position-vertical-relative:text;mso-height-percent:0;mso-height-relative:margin" from="200.35pt,3.55pt" to="200.35pt,43.05pt" o:gfxdata="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" strokecolor="#505150 [3200]" strokeweight="2pt">
                 <v:shadow on="t" color="black" opacity="24903f" origin=",.5" offset="0,.55556mm"/>
@@ -37074,7 +37120,7 @@
               </wp:anchor>
             </w:drawing>
           </mc:Choice>
-          <mc:Fallback xmlns:cx2="http://schemas.microsoft.com/office/drawing/2015/10/21/chartex" xmlns:cx3="http://schemas.microsoft.com/office/drawing/2016/5/9/chartex" xmlns:cx4="http://schemas.microsoft.com/office/drawing/2016/5/10/chartex" xmlns:cx5="http://schemas.microsoft.com/office/drawing/2016/5/11/chartex" xmlns:cx6="http://schemas.microsoft.com/office/drawing/2016/5/12/chartex" xmlns:cx7="http://schemas.microsoft.com/office/drawing/2016/5/13/chartex" xmlns:cx8="http://schemas.microsoft.com/office/drawing/2016/5/14/chartex" xmlns:aink="http://schemas.microsoft.com/office/drawing/2016/ink" xmlns:am3d="http://schemas.microsoft.com/office/drawing/2017/model3d" xmlns:w16cex="http://schemas.microsoft.com/office/word/2018/wordml/cex" xmlns:w16cid="http://schemas.microsoft.com/office/word/2016/wordml/cid" xmlns:w16="http://schemas.microsoft.com/office/word/2018/wordml">
+          <mc:Fallback xmlns:w16="http://schemas.microsoft.com/office/word/2018/wordml" xmlns:w16cid="http://schemas.microsoft.com/office/word/2016/wordml/cid" xmlns:w16cex="http://schemas.microsoft.com/office/word/2018/wordml/cex" xmlns:am3d="http://schemas.microsoft.com/office/drawing/2017/model3d" xmlns:aink="http://schemas.microsoft.com/office/drawing/2016/ink" xmlns:cx8="http://schemas.microsoft.com/office/drawing/2016/5/14/chartex" xmlns:cx7="http://schemas.microsoft.com/office/drawing/2016/5/13/chartex" xmlns:cx6="http://schemas.microsoft.com/office/drawing/2016/5/12/chartex" xmlns:cx5="http://schemas.microsoft.com/office/drawing/2016/5/11/chartex" xmlns:cx4="http://schemas.microsoft.com/office/drawing/2016/5/10/chartex" xmlns:cx3="http://schemas.microsoft.com/office/drawing/2016/5/9/chartex" xmlns:cx2="http://schemas.microsoft.com/office/drawing/2015/10/21/chartex">
             <w:pict>
               <v:shape w14:anchorId="7CF855AC" id="Connector: Elbow 28" o:spid="_x0000_s1026" type="#_x0000_t34" style="position:absolute;margin-left:196.45pt;margin-top:8.65pt;width:153.05pt;height:21pt;z-index:251693056;visibility:visible;mso-wrap-style:square;mso-width-percent:0;mso-height-percent:0;mso-wrap-distance-left:9pt;mso-wrap-distance-top:0;mso-wrap-distance-right:9pt;mso-wrap-distance-bottom:0;mso-position-horizontal:absolute;mso-position-horizontal-relative:text;mso-position-vertical:absolute;mso-position-vertical-relative:text;mso-width-percent:0;mso-height-percent:0;mso-width-relative:margin;mso-height-relative:margin" o:gfxdata="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" adj="21568" strokecolor="#505150 [3200]" strokeweight="2pt">
                 <v:stroke endarrow="block"/>
@@ -37284,13 +37330,8 @@
                       <w:pPr>
                         <w:jc w:val="center"/>
                       </w:pPr>
-                      <w:proofErr w:type="spellStart"/>
                       <w:r>
-                        <w:t>StudentSchoolAssociation</w:t>
-                      </w:r>
-                      <w:proofErr w:type="spellEnd"/>
-                      <w:r>
-                        <w:t xml:space="preserve"> </w:t>
+                        <w:t xml:space="preserve">StudentSchoolAssociation </w:t>
                       </w:r>
                     </w:p>
                     <w:p>
@@ -37386,7 +37427,7 @@
               </wp:anchor>
             </w:drawing>
           </mc:Choice>
-          <mc:Fallback xmlns:cx2="http://schemas.microsoft.com/office/drawing/2015/10/21/chartex" xmlns:cx3="http://schemas.microsoft.com/office/drawing/2016/5/9/chartex" xmlns:cx4="http://schemas.microsoft.com/office/drawing/2016/5/10/chartex" xmlns:cx5="http://schemas.microsoft.com/office/drawing/2016/5/11/chartex" xmlns:cx6="http://schemas.microsoft.com/office/drawing/2016/5/12/chartex" xmlns:cx7="http://schemas.microsoft.com/office/drawing/2016/5/13/chartex" xmlns:cx8="http://schemas.microsoft.com/office/drawing/2016/5/14/chartex" xmlns:aink="http://schemas.microsoft.com/office/drawing/2016/ink" xmlns:am3d="http://schemas.microsoft.com/office/drawing/2017/model3d" xmlns:w16cex="http://schemas.microsoft.com/office/word/2018/wordml/cex" xmlns:w16cid="http://schemas.microsoft.com/office/word/2016/wordml/cid" xmlns:w16="http://schemas.microsoft.com/office/word/2018/wordml">
+          <mc:Fallback xmlns:w16="http://schemas.microsoft.com/office/word/2018/wordml" xmlns:w16cid="http://schemas.microsoft.com/office/word/2016/wordml/cid" xmlns:w16cex="http://schemas.microsoft.com/office/word/2018/wordml/cex" xmlns:am3d="http://schemas.microsoft.com/office/drawing/2017/model3d" xmlns:aink="http://schemas.microsoft.com/office/drawing/2016/ink" xmlns:cx8="http://schemas.microsoft.com/office/drawing/2016/5/14/chartex" xmlns:cx7="http://schemas.microsoft.com/office/drawing/2016/5/13/chartex" xmlns:cx6="http://schemas.microsoft.com/office/drawing/2016/5/12/chartex" xmlns:cx5="http://schemas.microsoft.com/office/drawing/2016/5/11/chartex" xmlns:cx4="http://schemas.microsoft.com/office/drawing/2016/5/10/chartex" xmlns:cx3="http://schemas.microsoft.com/office/drawing/2016/5/9/chartex" xmlns:cx2="http://schemas.microsoft.com/office/drawing/2015/10/21/chartex">
             <w:pict>
               <v:shape w14:anchorId="4F101426" id="Straight Arrow Connector 385073573" o:spid="_x0000_s1026" type="#_x0000_t32" style="position:absolute;margin-left:401.1pt;margin-top:14.5pt;width:0;height:49.15pt;z-index:251704320;visibility:visible;mso-wrap-style:square;mso-width-percent:0;mso-height-percent:0;mso-wrap-distance-left:9pt;mso-wrap-distance-top:0;mso-wrap-distance-right:9pt;mso-wrap-distance-bottom:0;mso-position-horizontal:absolute;mso-position-horizontal-relative:text;mso-position-vertical:absolute;mso-position-vertical-relative:text;mso-width-percent:0;mso-height-percent:0;mso-width-relative:margin;mso-height-relative:margin" o:gfxdata="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" strokecolor="#505150 [3200]" strokeweight="2pt">
                 <v:stroke endarrow="block"/>
@@ -37464,7 +37505,7 @@
               </wp:anchor>
             </w:drawing>
           </mc:Choice>
-          <mc:Fallback xmlns:cx2="http://schemas.microsoft.com/office/drawing/2015/10/21/chartex" xmlns:cx3="http://schemas.microsoft.com/office/drawing/2016/5/9/chartex" xmlns:cx4="http://schemas.microsoft.com/office/drawing/2016/5/10/chartex" xmlns:cx5="http://schemas.microsoft.com/office/drawing/2016/5/11/chartex" xmlns:cx6="http://schemas.microsoft.com/office/drawing/2016/5/12/chartex" xmlns:cx7="http://schemas.microsoft.com/office/drawing/2016/5/13/chartex" xmlns:cx8="http://schemas.microsoft.com/office/drawing/2016/5/14/chartex" xmlns:aink="http://schemas.microsoft.com/office/drawing/2016/ink" xmlns:am3d="http://schemas.microsoft.com/office/drawing/2017/model3d" xmlns:w16cex="http://schemas.microsoft.com/office/word/2018/wordml/cex" xmlns:w16cid="http://schemas.microsoft.com/office/word/2016/wordml/cid" xmlns:w16="http://schemas.microsoft.com/office/word/2018/wordml">
+          <mc:Fallback xmlns:w16="http://schemas.microsoft.com/office/word/2018/wordml" xmlns:w16cid="http://schemas.microsoft.com/office/word/2016/wordml/cid" xmlns:w16cex="http://schemas.microsoft.com/office/word/2018/wordml/cex" xmlns:am3d="http://schemas.microsoft.com/office/drawing/2017/model3d" xmlns:aink="http://schemas.microsoft.com/office/drawing/2016/ink" xmlns:cx8="http://schemas.microsoft.com/office/drawing/2016/5/14/chartex" xmlns:cx7="http://schemas.microsoft.com/office/drawing/2016/5/13/chartex" xmlns:cx6="http://schemas.microsoft.com/office/drawing/2016/5/12/chartex" xmlns:cx5="http://schemas.microsoft.com/office/drawing/2016/5/11/chartex" xmlns:cx4="http://schemas.microsoft.com/office/drawing/2016/5/10/chartex" xmlns:cx3="http://schemas.microsoft.com/office/drawing/2016/5/9/chartex" xmlns:cx2="http://schemas.microsoft.com/office/drawing/2015/10/21/chartex">
             <w:pict>
               <v:shape w14:anchorId="57D3C9DE" id="Straight Arrow Connector 385073572" o:spid="_x0000_s1026" type="#_x0000_t32" style="position:absolute;margin-left:239.65pt;margin-top:10.65pt;width:129.2pt;height:37.1pt;z-index:251702272;visibility:visible;mso-wrap-style:square;mso-width-percent:0;mso-height-percent:0;mso-wrap-distance-left:9pt;mso-wrap-distance-top:0;mso-wrap-distance-right:9pt;mso-wrap-distance-bottom:0;mso-position-horizontal:absolute;mso-position-horizontal-relative:text;mso-position-vertical:absolute;mso-position-vertical-relative:text;mso-width-percent:0;mso-height-percent:0;mso-width-relative:margin;mso-height-relative:margin" o:gfxdata="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" strokecolor="#505150 [3200]" strokeweight="2pt">
                 <v:stroke endarrow="block"/>
@@ -37534,7 +37575,7 @@
               </wp:anchor>
             </w:drawing>
           </mc:Choice>
-          <mc:Fallback xmlns:cx2="http://schemas.microsoft.com/office/drawing/2015/10/21/chartex" xmlns:cx3="http://schemas.microsoft.com/office/drawing/2016/5/9/chartex" xmlns:cx4="http://schemas.microsoft.com/office/drawing/2016/5/10/chartex" xmlns:cx5="http://schemas.microsoft.com/office/drawing/2016/5/11/chartex" xmlns:cx6="http://schemas.microsoft.com/office/drawing/2016/5/12/chartex" xmlns:cx7="http://schemas.microsoft.com/office/drawing/2016/5/13/chartex" xmlns:cx8="http://schemas.microsoft.com/office/drawing/2016/5/14/chartex" xmlns:aink="http://schemas.microsoft.com/office/drawing/2016/ink" xmlns:am3d="http://schemas.microsoft.com/office/drawing/2017/model3d" xmlns:w16cex="http://schemas.microsoft.com/office/word/2018/wordml/cex" xmlns:w16cid="http://schemas.microsoft.com/office/word/2016/wordml/cid" xmlns:w16="http://schemas.microsoft.com/office/word/2018/wordml">
+          <mc:Fallback xmlns:w16="http://schemas.microsoft.com/office/word/2018/wordml" xmlns:w16cid="http://schemas.microsoft.com/office/word/2016/wordml/cid" xmlns:w16cex="http://schemas.microsoft.com/office/word/2018/wordml/cex" xmlns:am3d="http://schemas.microsoft.com/office/drawing/2017/model3d" xmlns:aink="http://schemas.microsoft.com/office/drawing/2016/ink" xmlns:cx8="http://schemas.microsoft.com/office/drawing/2016/5/14/chartex" xmlns:cx7="http://schemas.microsoft.com/office/drawing/2016/5/13/chartex" xmlns:cx6="http://schemas.microsoft.com/office/drawing/2016/5/12/chartex" xmlns:cx5="http://schemas.microsoft.com/office/drawing/2016/5/11/chartex" xmlns:cx4="http://schemas.microsoft.com/office/drawing/2016/5/10/chartex" xmlns:cx3="http://schemas.microsoft.com/office/drawing/2016/5/9/chartex" xmlns:cx2="http://schemas.microsoft.com/office/drawing/2015/10/21/chartex">
             <w:pict>
               <v:shape w14:anchorId="5ACB6AB3" id="Straight Arrow Connector 385073570" o:spid="_x0000_s1026" type="#_x0000_t32" style="position:absolute;margin-left:74.4pt;margin-top:11.15pt;width:0;height:36.95pt;z-index:251700224;visibility:visible;mso-wrap-style:square;mso-height-percent:0;mso-wrap-distance-left:9pt;mso-wrap-distance-top:0;mso-wrap-distance-right:9pt;mso-wrap-distance-bottom:0;mso-position-horizontal:absolute;mso-position-horizontal-relative:text;mso-position-vertical:absolute;mso-position-vertical-relative:text;mso-height-percent:0;mso-height-relative:margin" o:gfxdata="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" strokecolor="#505150 [3200]" strokeweight="2pt">
                 <v:stroke endarrow="block"/>
@@ -37744,13 +37785,8 @@
                       <w:pPr>
                         <w:jc w:val="center"/>
                       </w:pPr>
-                      <w:proofErr w:type="spellStart"/>
                       <w:r>
-                        <w:t>StudentEducationOrganizationAssociation</w:t>
-                      </w:r>
-                      <w:proofErr w:type="spellEnd"/>
-                      <w:r>
-                        <w:t xml:space="preserve"> (Demographic Records)</w:t>
+                        <w:t>StudentEducationOrganizationAssociation (Demographic Records)</w:t>
                       </w:r>
                     </w:p>
                   </w:txbxContent>
@@ -38136,7 +38172,7 @@
               </wp:anchor>
             </w:drawing>
           </mc:Choice>
-          <mc:Fallback xmlns:cx2="http://schemas.microsoft.com/office/drawing/2015/10/21/chartex" xmlns:cx3="http://schemas.microsoft.com/office/drawing/2016/5/9/chartex" xmlns:cx4="http://schemas.microsoft.com/office/drawing/2016/5/10/chartex" xmlns:cx5="http://schemas.microsoft.com/office/drawing/2016/5/11/chartex" xmlns:cx6="http://schemas.microsoft.com/office/drawing/2016/5/12/chartex" xmlns:cx7="http://schemas.microsoft.com/office/drawing/2016/5/13/chartex" xmlns:cx8="http://schemas.microsoft.com/office/drawing/2016/5/14/chartex" xmlns:aink="http://schemas.microsoft.com/office/drawing/2016/ink" xmlns:am3d="http://schemas.microsoft.com/office/drawing/2017/model3d" xmlns:w16cex="http://schemas.microsoft.com/office/word/2018/wordml/cex" xmlns:w16cid="http://schemas.microsoft.com/office/word/2016/wordml/cid" xmlns:w16="http://schemas.microsoft.com/office/word/2018/wordml">
+          <mc:Fallback xmlns:w16="http://schemas.microsoft.com/office/word/2018/wordml" xmlns:w16cid="http://schemas.microsoft.com/office/word/2016/wordml/cid" xmlns:w16cex="http://schemas.microsoft.com/office/word/2018/wordml/cex" xmlns:am3d="http://schemas.microsoft.com/office/drawing/2017/model3d" xmlns:aink="http://schemas.microsoft.com/office/drawing/2016/ink" xmlns:cx8="http://schemas.microsoft.com/office/drawing/2016/5/14/chartex" xmlns:cx7="http://schemas.microsoft.com/office/drawing/2016/5/13/chartex" xmlns:cx6="http://schemas.microsoft.com/office/drawing/2016/5/12/chartex" xmlns:cx5="http://schemas.microsoft.com/office/drawing/2016/5/11/chartex" xmlns:cx4="http://schemas.microsoft.com/office/drawing/2016/5/10/chartex" xmlns:cx3="http://schemas.microsoft.com/office/drawing/2016/5/9/chartex" xmlns:cx2="http://schemas.microsoft.com/office/drawing/2015/10/21/chartex">
             <w:pict>
               <v:line w14:anchorId="02221E65" id="Straight Connector 1054311648" o:spid="_x0000_s1026" style="position:absolute;z-index:251718656;visibility:visible;mso-wrap-style:square;mso-wrap-distance-left:9pt;mso-wrap-distance-top:0;mso-wrap-distance-right:9pt;mso-wrap-distance-bottom:0;mso-position-horizontal:absolute;mso-position-horizontal-relative:text;mso-position-vertical:absolute;mso-position-vertical-relative:text" from="133.6pt,6.95pt" to="133.6pt,24.1pt" o:gfxdata="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" strokecolor="#505150 [3200]" strokeweight="2pt">
                 <v:shadow on="t" color="black" opacity="24903f" origin=",.5" offset="0,.55556mm"/>
@@ -38321,7 +38357,7 @@
               </wp:anchor>
             </w:drawing>
           </mc:Choice>
-          <mc:Fallback xmlns:cx2="http://schemas.microsoft.com/office/drawing/2015/10/21/chartex" xmlns:cx3="http://schemas.microsoft.com/office/drawing/2016/5/9/chartex" xmlns:cx4="http://schemas.microsoft.com/office/drawing/2016/5/10/chartex" xmlns:cx5="http://schemas.microsoft.com/office/drawing/2016/5/11/chartex" xmlns:cx6="http://schemas.microsoft.com/office/drawing/2016/5/12/chartex" xmlns:cx7="http://schemas.microsoft.com/office/drawing/2016/5/13/chartex" xmlns:cx8="http://schemas.microsoft.com/office/drawing/2016/5/14/chartex" xmlns:aink="http://schemas.microsoft.com/office/drawing/2016/ink" xmlns:am3d="http://schemas.microsoft.com/office/drawing/2017/model3d" xmlns:w16cex="http://schemas.microsoft.com/office/word/2018/wordml/cex" xmlns:w16cid="http://schemas.microsoft.com/office/word/2016/wordml/cid" xmlns:w16="http://schemas.microsoft.com/office/word/2018/wordml">
+          <mc:Fallback xmlns:w16="http://schemas.microsoft.com/office/word/2018/wordml" xmlns:w16cid="http://schemas.microsoft.com/office/word/2016/wordml/cid" xmlns:w16cex="http://schemas.microsoft.com/office/word/2018/wordml/cex" xmlns:am3d="http://schemas.microsoft.com/office/drawing/2017/model3d" xmlns:aink="http://schemas.microsoft.com/office/drawing/2016/ink" xmlns:cx8="http://schemas.microsoft.com/office/drawing/2016/5/14/chartex" xmlns:cx7="http://schemas.microsoft.com/office/drawing/2016/5/13/chartex" xmlns:cx6="http://schemas.microsoft.com/office/drawing/2016/5/12/chartex" xmlns:cx5="http://schemas.microsoft.com/office/drawing/2016/5/11/chartex" xmlns:cx4="http://schemas.microsoft.com/office/drawing/2016/5/10/chartex" xmlns:cx3="http://schemas.microsoft.com/office/drawing/2016/5/9/chartex" xmlns:cx2="http://schemas.microsoft.com/office/drawing/2015/10/21/chartex">
             <w:pict>
               <v:shape w14:anchorId="01EAFE4D" id="Connector: Elbow 1054311649" o:spid="_x0000_s1026" type="#_x0000_t34" style="position:absolute;margin-left:133.75pt;margin-top:9.45pt;width:62.8pt;height:22.7pt;z-index:251717632;visibility:visible;mso-wrap-style:square;mso-width-percent:0;mso-height-percent:0;mso-wrap-distance-left:9pt;mso-wrap-distance-top:0;mso-wrap-distance-right:9pt;mso-wrap-distance-bottom:0;mso-position-horizontal:absolute;mso-position-horizontal-relative:text;mso-position-vertical:absolute;mso-position-vertical-relative:text;mso-width-percent:0;mso-height-percent:0;mso-width-relative:margin;mso-height-relative:margin" o:gfxdata="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" adj="21568" strokecolor="#505150 [3200]" strokeweight="2pt">
                 <v:stroke endarrow="block"/>
@@ -38394,7 +38430,7 @@
               </wp:anchor>
             </w:drawing>
           </mc:Choice>
-          <mc:Fallback xmlns:cx2="http://schemas.microsoft.com/office/drawing/2015/10/21/chartex" xmlns:cx3="http://schemas.microsoft.com/office/drawing/2016/5/9/chartex" xmlns:cx4="http://schemas.microsoft.com/office/drawing/2016/5/10/chartex" xmlns:cx5="http://schemas.microsoft.com/office/drawing/2016/5/11/chartex" xmlns:cx6="http://schemas.microsoft.com/office/drawing/2016/5/12/chartex" xmlns:cx7="http://schemas.microsoft.com/office/drawing/2016/5/13/chartex" xmlns:cx8="http://schemas.microsoft.com/office/drawing/2016/5/14/chartex" xmlns:aink="http://schemas.microsoft.com/office/drawing/2016/ink" xmlns:am3d="http://schemas.microsoft.com/office/drawing/2017/model3d" xmlns:w16cex="http://schemas.microsoft.com/office/word/2018/wordml/cex" xmlns:w16cid="http://schemas.microsoft.com/office/word/2016/wordml/cid" xmlns:w16="http://schemas.microsoft.com/office/word/2018/wordml">
+          <mc:Fallback xmlns:w16="http://schemas.microsoft.com/office/word/2018/wordml" xmlns:w16cid="http://schemas.microsoft.com/office/word/2016/wordml/cid" xmlns:w16cex="http://schemas.microsoft.com/office/word/2018/wordml/cex" xmlns:am3d="http://schemas.microsoft.com/office/drawing/2017/model3d" xmlns:aink="http://schemas.microsoft.com/office/drawing/2016/ink" xmlns:cx8="http://schemas.microsoft.com/office/drawing/2016/5/14/chartex" xmlns:cx7="http://schemas.microsoft.com/office/drawing/2016/5/13/chartex" xmlns:cx6="http://schemas.microsoft.com/office/drawing/2016/5/12/chartex" xmlns:cx5="http://schemas.microsoft.com/office/drawing/2016/5/11/chartex" xmlns:cx4="http://schemas.microsoft.com/office/drawing/2016/5/10/chartex" xmlns:cx3="http://schemas.microsoft.com/office/drawing/2016/5/9/chartex" xmlns:cx2="http://schemas.microsoft.com/office/drawing/2015/10/21/chartex">
             <w:pict>
               <v:shape w14:anchorId="3F28FE92" id="Connector: Elbow 1054311650" o:spid="_x0000_s1026" type="#_x0000_t34" style="position:absolute;margin-left:69.7pt;margin-top:9.45pt;width:63.9pt;height:22.7pt;flip:x;z-index:251716608;visibility:visible;mso-wrap-style:square;mso-height-percent:0;mso-wrap-distance-left:9pt;mso-wrap-distance-top:0;mso-wrap-distance-right:9pt;mso-wrap-distance-bottom:0;mso-position-horizontal:absolute;mso-position-horizontal-relative:text;mso-position-vertical:absolute;mso-position-vertical-relative:text;mso-height-percent:0;mso-height-relative:margin" o:gfxdata="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" adj="21496" strokecolor="#505150 [3200]" strokeweight="2pt">
                 <v:stroke endarrow="block"/>
@@ -38690,7 +38726,7 @@
               </wp:anchor>
             </w:drawing>
           </mc:Choice>
-          <mc:Fallback xmlns:cx2="http://schemas.microsoft.com/office/drawing/2015/10/21/chartex" xmlns:cx3="http://schemas.microsoft.com/office/drawing/2016/5/9/chartex" xmlns:cx4="http://schemas.microsoft.com/office/drawing/2016/5/10/chartex" xmlns:cx5="http://schemas.microsoft.com/office/drawing/2016/5/11/chartex" xmlns:cx6="http://schemas.microsoft.com/office/drawing/2016/5/12/chartex" xmlns:cx7="http://schemas.microsoft.com/office/drawing/2016/5/13/chartex" xmlns:cx8="http://schemas.microsoft.com/office/drawing/2016/5/14/chartex" xmlns:aink="http://schemas.microsoft.com/office/drawing/2016/ink" xmlns:am3d="http://schemas.microsoft.com/office/drawing/2017/model3d" xmlns:w16cex="http://schemas.microsoft.com/office/word/2018/wordml/cex" xmlns:w16cid="http://schemas.microsoft.com/office/word/2016/wordml/cid" xmlns:w16="http://schemas.microsoft.com/office/word/2018/wordml">
+          <mc:Fallback xmlns:w16="http://schemas.microsoft.com/office/word/2018/wordml" xmlns:w16cid="http://schemas.microsoft.com/office/word/2016/wordml/cid" xmlns:w16cex="http://schemas.microsoft.com/office/word/2018/wordml/cex" xmlns:am3d="http://schemas.microsoft.com/office/drawing/2017/model3d" xmlns:aink="http://schemas.microsoft.com/office/drawing/2016/ink" xmlns:cx8="http://schemas.microsoft.com/office/drawing/2016/5/14/chartex" xmlns:cx7="http://schemas.microsoft.com/office/drawing/2016/5/13/chartex" xmlns:cx6="http://schemas.microsoft.com/office/drawing/2016/5/12/chartex" xmlns:cx5="http://schemas.microsoft.com/office/drawing/2016/5/11/chartex" xmlns:cx4="http://schemas.microsoft.com/office/drawing/2016/5/10/chartex" xmlns:cx3="http://schemas.microsoft.com/office/drawing/2016/5/9/chartex" xmlns:cx2="http://schemas.microsoft.com/office/drawing/2015/10/21/chartex">
             <w:pict>
               <v:shape w14:anchorId="6CEF6B28" id="Straight Arrow Connector 1054311654" o:spid="_x0000_s1026" type="#_x0000_t32" style="position:absolute;margin-left:239.85pt;margin-top:5.55pt;width:91.75pt;height:7.85pt;flip:y;z-index:251727872;visibility:visible;mso-wrap-style:square;mso-width-percent:0;mso-height-percent:0;mso-wrap-distance-left:9pt;mso-wrap-distance-top:0;mso-wrap-distance-right:9pt;mso-wrap-distance-bottom:0;mso-position-horizontal:absolute;mso-position-horizontal-relative:text;mso-position-vertical:absolute;mso-position-vertical-relative:text;mso-width-percent:0;mso-height-percent:0;mso-width-relative:margin;mso-height-relative:margin" o:gfxdata="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" strokecolor="#505150 [3200]" strokeweight="2pt">
                 <v:stroke endarrow="block"/>
@@ -38788,7 +38824,7 @@
               </wp:anchor>
             </w:drawing>
           </mc:Choice>
-          <mc:Fallback xmlns:cx2="http://schemas.microsoft.com/office/drawing/2015/10/21/chartex" xmlns:cx3="http://schemas.microsoft.com/office/drawing/2016/5/9/chartex" xmlns:cx4="http://schemas.microsoft.com/office/drawing/2016/5/10/chartex" xmlns:cx5="http://schemas.microsoft.com/office/drawing/2016/5/11/chartex" xmlns:cx6="http://schemas.microsoft.com/office/drawing/2016/5/12/chartex" xmlns:cx7="http://schemas.microsoft.com/office/drawing/2016/5/13/chartex" xmlns:cx8="http://schemas.microsoft.com/office/drawing/2016/5/14/chartex" xmlns:aink="http://schemas.microsoft.com/office/drawing/2016/ink" xmlns:am3d="http://schemas.microsoft.com/office/drawing/2017/model3d" xmlns:w16cex="http://schemas.microsoft.com/office/word/2018/wordml/cex" xmlns:w16cid="http://schemas.microsoft.com/office/word/2016/wordml/cid" xmlns:w16="http://schemas.microsoft.com/office/word/2018/wordml">
+          <mc:Fallback xmlns:w16="http://schemas.microsoft.com/office/word/2018/wordml" xmlns:w16cid="http://schemas.microsoft.com/office/word/2016/wordml/cid" xmlns:w16cex="http://schemas.microsoft.com/office/word/2018/wordml/cex" xmlns:am3d="http://schemas.microsoft.com/office/drawing/2017/model3d" xmlns:aink="http://schemas.microsoft.com/office/drawing/2016/ink" xmlns:cx8="http://schemas.microsoft.com/office/drawing/2016/5/14/chartex" xmlns:cx7="http://schemas.microsoft.com/office/drawing/2016/5/13/chartex" xmlns:cx6="http://schemas.microsoft.com/office/drawing/2016/5/12/chartex" xmlns:cx5="http://schemas.microsoft.com/office/drawing/2016/5/11/chartex" xmlns:cx4="http://schemas.microsoft.com/office/drawing/2016/5/10/chartex" xmlns:cx3="http://schemas.microsoft.com/office/drawing/2016/5/9/chartex" xmlns:cx2="http://schemas.microsoft.com/office/drawing/2015/10/21/chartex">
             <w:pict>
               <v:shape w14:anchorId="0A777786" id="Straight Arrow Connector 1054311668" o:spid="_x0000_s1026" type="#_x0000_t32" style="position:absolute;margin-left:64.45pt;margin-top:8.85pt;width:0;height:205.35pt;z-index:251734016;visibility:visible;mso-wrap-style:square;mso-width-percent:0;mso-height-percent:0;mso-wrap-distance-left:9pt;mso-wrap-distance-top:0;mso-wrap-distance-right:9pt;mso-wrap-distance-bottom:0;mso-position-horizontal:absolute;mso-position-horizontal-relative:text;mso-position-vertical:absolute;mso-position-vertical-relative:text;mso-width-percent:0;mso-height-percent:0;mso-width-relative:margin;mso-height-relative:margin" o:gfxdata="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" strokecolor="#505150 [3200]" strokeweight="2pt">
                 <v:stroke endarrow="block"/>
@@ -38897,11 +38933,9 @@
                       <w:pPr>
                         <w:jc w:val="center"/>
                       </w:pPr>
-                      <w:proofErr w:type="spellStart"/>
                       <w:r>
                         <w:t>ClassPeriod</w:t>
                       </w:r>
-                      <w:proofErr w:type="spellEnd"/>
                     </w:p>
                   </w:txbxContent>
                 </v:textbox>
@@ -38982,7 +39016,7 @@
               </wp:anchor>
             </w:drawing>
           </mc:Choice>
-          <mc:Fallback xmlns:cx2="http://schemas.microsoft.com/office/drawing/2015/10/21/chartex" xmlns:cx3="http://schemas.microsoft.com/office/drawing/2016/5/9/chartex" xmlns:cx4="http://schemas.microsoft.com/office/drawing/2016/5/10/chartex" xmlns:cx5="http://schemas.microsoft.com/office/drawing/2016/5/11/chartex" xmlns:cx6="http://schemas.microsoft.com/office/drawing/2016/5/12/chartex" xmlns:cx7="http://schemas.microsoft.com/office/drawing/2016/5/13/chartex" xmlns:cx8="http://schemas.microsoft.com/office/drawing/2016/5/14/chartex" xmlns:aink="http://schemas.microsoft.com/office/drawing/2016/ink" xmlns:am3d="http://schemas.microsoft.com/office/drawing/2017/model3d" xmlns:w16cex="http://schemas.microsoft.com/office/word/2018/wordml/cex" xmlns:w16cid="http://schemas.microsoft.com/office/word/2016/wordml/cid" xmlns:w16="http://schemas.microsoft.com/office/word/2018/wordml">
+          <mc:Fallback xmlns:w16="http://schemas.microsoft.com/office/word/2018/wordml" xmlns:w16cid="http://schemas.microsoft.com/office/word/2016/wordml/cid" xmlns:w16cex="http://schemas.microsoft.com/office/word/2018/wordml/cex" xmlns:am3d="http://schemas.microsoft.com/office/drawing/2017/model3d" xmlns:aink="http://schemas.microsoft.com/office/drawing/2016/ink" xmlns:cx8="http://schemas.microsoft.com/office/drawing/2016/5/14/chartex" xmlns:cx7="http://schemas.microsoft.com/office/drawing/2016/5/13/chartex" xmlns:cx6="http://schemas.microsoft.com/office/drawing/2016/5/12/chartex" xmlns:cx5="http://schemas.microsoft.com/office/drawing/2016/5/11/chartex" xmlns:cx4="http://schemas.microsoft.com/office/drawing/2016/5/10/chartex" xmlns:cx3="http://schemas.microsoft.com/office/drawing/2016/5/9/chartex" xmlns:cx2="http://schemas.microsoft.com/office/drawing/2015/10/21/chartex">
             <w:pict>
               <v:shape w14:anchorId="48A1F430" id="Straight Arrow Connector 1054311655" o:spid="_x0000_s1026" type="#_x0000_t32" style="position:absolute;margin-left:176.4pt;margin-top:6.15pt;width:3.6pt;height:31.15pt;flip:x;z-index:251722752;visibility:visible;mso-wrap-style:square;mso-width-percent:0;mso-height-percent:0;mso-wrap-distance-left:9pt;mso-wrap-distance-top:0;mso-wrap-distance-right:9pt;mso-wrap-distance-bottom:0;mso-position-horizontal:absolute;mso-position-horizontal-relative:text;mso-position-vertical:absolute;mso-position-vertical-relative:text;mso-width-percent:0;mso-height-percent:0;mso-width-relative:margin;mso-height-relative:margin" o:gfxdata="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" strokecolor="#505150 [3200]" strokeweight="2pt">
                 <v:stroke endarrow="block"/>
@@ -39203,7 +39237,7 @@
               </wp:anchor>
             </w:drawing>
           </mc:Choice>
-          <mc:Fallback xmlns:cx2="http://schemas.microsoft.com/office/drawing/2015/10/21/chartex" xmlns:cx3="http://schemas.microsoft.com/office/drawing/2016/5/9/chartex" xmlns:cx4="http://schemas.microsoft.com/office/drawing/2016/5/10/chartex" xmlns:cx5="http://schemas.microsoft.com/office/drawing/2016/5/11/chartex" xmlns:cx6="http://schemas.microsoft.com/office/drawing/2016/5/12/chartex" xmlns:cx7="http://schemas.microsoft.com/office/drawing/2016/5/13/chartex" xmlns:cx8="http://schemas.microsoft.com/office/drawing/2016/5/14/chartex" xmlns:aink="http://schemas.microsoft.com/office/drawing/2016/ink" xmlns:am3d="http://schemas.microsoft.com/office/drawing/2017/model3d" xmlns:w16cex="http://schemas.microsoft.com/office/word/2018/wordml/cex" xmlns:w16cid="http://schemas.microsoft.com/office/word/2016/wordml/cid" xmlns:w16="http://schemas.microsoft.com/office/word/2018/wordml">
+          <mc:Fallback xmlns:w16="http://schemas.microsoft.com/office/word/2018/wordml" xmlns:w16cid="http://schemas.microsoft.com/office/word/2016/wordml/cid" xmlns:w16cex="http://schemas.microsoft.com/office/word/2018/wordml/cex" xmlns:am3d="http://schemas.microsoft.com/office/drawing/2017/model3d" xmlns:aink="http://schemas.microsoft.com/office/drawing/2016/ink" xmlns:cx8="http://schemas.microsoft.com/office/drawing/2016/5/14/chartex" xmlns:cx7="http://schemas.microsoft.com/office/drawing/2016/5/13/chartex" xmlns:cx6="http://schemas.microsoft.com/office/drawing/2016/5/12/chartex" xmlns:cx5="http://schemas.microsoft.com/office/drawing/2016/5/11/chartex" xmlns:cx4="http://schemas.microsoft.com/office/drawing/2016/5/10/chartex" xmlns:cx3="http://schemas.microsoft.com/office/drawing/2016/5/9/chartex" xmlns:cx2="http://schemas.microsoft.com/office/drawing/2015/10/21/chartex">
             <w:pict>
               <v:shape w14:anchorId="7B3BE5D4" id="Straight Arrow Connector 1054311669" o:spid="_x0000_s1026" type="#_x0000_t32" style="position:absolute;margin-left:174.1pt;margin-top:1.05pt;width:0;height:33.6pt;z-index:251736064;visibility:visible;mso-wrap-style:square;mso-width-percent:0;mso-height-percent:0;mso-wrap-distance-left:9pt;mso-wrap-distance-top:0;mso-wrap-distance-right:9pt;mso-wrap-distance-bottom:0;mso-position-horizontal:absolute;mso-position-horizontal-relative:text;mso-position-vertical:absolute;mso-position-vertical-relative:text;mso-width-percent:0;mso-height-percent:0;mso-width-relative:margin;mso-height-relative:margin" o:gfxdata="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" strokecolor="#505150 [3200]" strokeweight="2pt">
                 <v:stroke endarrow="block"/>
@@ -39523,7 +39557,7 @@
               </wp:anchor>
             </w:drawing>
           </mc:Choice>
-          <mc:Fallback xmlns:cx2="http://schemas.microsoft.com/office/drawing/2015/10/21/chartex" xmlns:cx3="http://schemas.microsoft.com/office/drawing/2016/5/9/chartex" xmlns:cx4="http://schemas.microsoft.com/office/drawing/2016/5/10/chartex" xmlns:cx5="http://schemas.microsoft.com/office/drawing/2016/5/11/chartex" xmlns:cx6="http://schemas.microsoft.com/office/drawing/2016/5/12/chartex" xmlns:cx7="http://schemas.microsoft.com/office/drawing/2016/5/13/chartex" xmlns:cx8="http://schemas.microsoft.com/office/drawing/2016/5/14/chartex" xmlns:aink="http://schemas.microsoft.com/office/drawing/2016/ink" xmlns:am3d="http://schemas.microsoft.com/office/drawing/2017/model3d" xmlns:w16cex="http://schemas.microsoft.com/office/word/2018/wordml/cex" xmlns:w16cid="http://schemas.microsoft.com/office/word/2016/wordml/cid" xmlns:w16="http://schemas.microsoft.com/office/word/2018/wordml">
+          <mc:Fallback xmlns:w16="http://schemas.microsoft.com/office/word/2018/wordml" xmlns:w16cid="http://schemas.microsoft.com/office/word/2016/wordml/cid" xmlns:w16cex="http://schemas.microsoft.com/office/word/2018/wordml/cex" xmlns:am3d="http://schemas.microsoft.com/office/drawing/2017/model3d" xmlns:aink="http://schemas.microsoft.com/office/drawing/2016/ink" xmlns:cx8="http://schemas.microsoft.com/office/drawing/2016/5/14/chartex" xmlns:cx7="http://schemas.microsoft.com/office/drawing/2016/5/13/chartex" xmlns:cx6="http://schemas.microsoft.com/office/drawing/2016/5/12/chartex" xmlns:cx5="http://schemas.microsoft.com/office/drawing/2016/5/11/chartex" xmlns:cx4="http://schemas.microsoft.com/office/drawing/2016/5/10/chartex" xmlns:cx3="http://schemas.microsoft.com/office/drawing/2016/5/9/chartex" xmlns:cx2="http://schemas.microsoft.com/office/drawing/2015/10/21/chartex">
             <w:pict>
               <v:shape w14:anchorId="6F789BCE" id="Straight Arrow Connector 1054311670" o:spid="_x0000_s1026" type="#_x0000_t32" style="position:absolute;margin-left:164.85pt;margin-top:6.65pt;width:3.75pt;height:27.5pt;flip:x;z-index:251738112;visibility:visible;mso-wrap-style:square;mso-width-percent:0;mso-height-percent:0;mso-wrap-distance-left:9pt;mso-wrap-distance-top:0;mso-wrap-distance-right:9pt;mso-wrap-distance-bottom:0;mso-position-horizontal:absolute;mso-position-horizontal-relative:text;mso-position-vertical:absolute;mso-position-vertical-relative:text;mso-width-percent:0;mso-height-percent:0;mso-width-relative:margin;mso-height-relative:margin" o:gfxdata="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" strokecolor="#505150 [3200]" strokeweight="2pt">
                 <v:stroke endarrow="block"/>
@@ -39720,7 +39754,7 @@
               </wp:anchor>
             </w:drawing>
           </mc:Choice>
-          <mc:Fallback xmlns:cx2="http://schemas.microsoft.com/office/drawing/2015/10/21/chartex" xmlns:cx3="http://schemas.microsoft.com/office/drawing/2016/5/9/chartex" xmlns:cx4="http://schemas.microsoft.com/office/drawing/2016/5/10/chartex" xmlns:cx5="http://schemas.microsoft.com/office/drawing/2016/5/11/chartex" xmlns:cx6="http://schemas.microsoft.com/office/drawing/2016/5/12/chartex" xmlns:cx7="http://schemas.microsoft.com/office/drawing/2016/5/13/chartex" xmlns:cx8="http://schemas.microsoft.com/office/drawing/2016/5/14/chartex" xmlns:aink="http://schemas.microsoft.com/office/drawing/2016/ink" xmlns:am3d="http://schemas.microsoft.com/office/drawing/2017/model3d" xmlns:w16cex="http://schemas.microsoft.com/office/word/2018/wordml/cex" xmlns:w16cid="http://schemas.microsoft.com/office/word/2016/wordml/cid" xmlns:w16="http://schemas.microsoft.com/office/word/2018/wordml">
+          <mc:Fallback xmlns:w16="http://schemas.microsoft.com/office/word/2018/wordml" xmlns:w16cid="http://schemas.microsoft.com/office/word/2016/wordml/cid" xmlns:w16cex="http://schemas.microsoft.com/office/word/2018/wordml/cex" xmlns:am3d="http://schemas.microsoft.com/office/drawing/2017/model3d" xmlns:aink="http://schemas.microsoft.com/office/drawing/2016/ink" xmlns:cx8="http://schemas.microsoft.com/office/drawing/2016/5/14/chartex" xmlns:cx7="http://schemas.microsoft.com/office/drawing/2016/5/13/chartex" xmlns:cx6="http://schemas.microsoft.com/office/drawing/2016/5/12/chartex" xmlns:cx5="http://schemas.microsoft.com/office/drawing/2016/5/11/chartex" xmlns:cx4="http://schemas.microsoft.com/office/drawing/2016/5/10/chartex" xmlns:cx3="http://schemas.microsoft.com/office/drawing/2016/5/9/chartex" xmlns:cx2="http://schemas.microsoft.com/office/drawing/2015/10/21/chartex">
             <w:pict>
               <v:shape w14:anchorId="1BE730AB" id="Straight Arrow Connector 1054311671" o:spid="_x0000_s1026" type="#_x0000_t32" style="position:absolute;margin-left:114pt;margin-top:9.3pt;width:43pt;height:22pt;flip:x;z-index:251740160;visibility:visible;mso-wrap-style:square;mso-width-percent:0;mso-height-percent:0;mso-wrap-distance-left:9pt;mso-wrap-distance-top:0;mso-wrap-distance-right:9pt;mso-wrap-distance-bottom:0;mso-position-horizontal:absolute;mso-position-horizontal-relative:text;mso-position-vertical:absolute;mso-position-vertical-relative:text;mso-width-percent:0;mso-height-percent:0;mso-width-relative:margin;mso-height-relative:margin" o:gfxdata="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" strokecolor="#505150 [3200]" strokeweight="2pt">
                 <v:stroke endarrow="block"/>
@@ -39802,7 +39836,7 @@
               </wp:anchor>
             </w:drawing>
           </mc:Choice>
-          <mc:Fallback xmlns:cx2="http://schemas.microsoft.com/office/drawing/2015/10/21/chartex" xmlns:cx3="http://schemas.microsoft.com/office/drawing/2016/5/9/chartex" xmlns:cx4="http://schemas.microsoft.com/office/drawing/2016/5/10/chartex" xmlns:cx5="http://schemas.microsoft.com/office/drawing/2016/5/11/chartex" xmlns:cx6="http://schemas.microsoft.com/office/drawing/2016/5/12/chartex" xmlns:cx7="http://schemas.microsoft.com/office/drawing/2016/5/13/chartex" xmlns:cx8="http://schemas.microsoft.com/office/drawing/2016/5/14/chartex" xmlns:aink="http://schemas.microsoft.com/office/drawing/2016/ink" xmlns:am3d="http://schemas.microsoft.com/office/drawing/2017/model3d" xmlns:w16cex="http://schemas.microsoft.com/office/word/2018/wordml/cex" xmlns:w16cid="http://schemas.microsoft.com/office/word/2016/wordml/cid" xmlns:w16="http://schemas.microsoft.com/office/word/2018/wordml">
+          <mc:Fallback xmlns:w16="http://schemas.microsoft.com/office/word/2018/wordml" xmlns:w16cid="http://schemas.microsoft.com/office/word/2016/wordml/cid" xmlns:w16cex="http://schemas.microsoft.com/office/word/2018/wordml/cex" xmlns:am3d="http://schemas.microsoft.com/office/drawing/2017/model3d" xmlns:aink="http://schemas.microsoft.com/office/drawing/2016/ink" xmlns:cx8="http://schemas.microsoft.com/office/drawing/2016/5/14/chartex" xmlns:cx7="http://schemas.microsoft.com/office/drawing/2016/5/13/chartex" xmlns:cx6="http://schemas.microsoft.com/office/drawing/2016/5/12/chartex" xmlns:cx5="http://schemas.microsoft.com/office/drawing/2016/5/11/chartex" xmlns:cx4="http://schemas.microsoft.com/office/drawing/2016/5/10/chartex" xmlns:cx3="http://schemas.microsoft.com/office/drawing/2016/5/9/chartex" xmlns:cx2="http://schemas.microsoft.com/office/drawing/2015/10/21/chartex">
             <w:pict>
               <v:shape w14:anchorId="0320539D" id="Straight Arrow Connector 1054311677" o:spid="_x0000_s1026" type="#_x0000_t32" style="position:absolute;margin-left:57.15pt;margin-top:56.3pt;width:4pt;height:57.05pt;z-index:251752448;visibility:visible;mso-wrap-style:square;mso-width-percent:0;mso-height-percent:0;mso-wrap-distance-left:9pt;mso-wrap-distance-top:0;mso-wrap-distance-right:9pt;mso-wrap-distance-bottom:0;mso-position-horizontal:absolute;mso-position-horizontal-relative:text;mso-position-vertical:absolute;mso-position-vertical-relative:text;mso-width-percent:0;mso-height-percent:0;mso-width-relative:margin;mso-height-relative:margin" o:gfxdata="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" strokecolor="#505150 [3200]" strokeweight="2pt">
                 <v:stroke endarrow="block"/>
@@ -39876,7 +39910,7 @@
               </wp:anchor>
             </w:drawing>
           </mc:Choice>
-          <mc:Fallback xmlns:cx2="http://schemas.microsoft.com/office/drawing/2015/10/21/chartex" xmlns:cx3="http://schemas.microsoft.com/office/drawing/2016/5/9/chartex" xmlns:cx4="http://schemas.microsoft.com/office/drawing/2016/5/10/chartex" xmlns:cx5="http://schemas.microsoft.com/office/drawing/2016/5/11/chartex" xmlns:cx6="http://schemas.microsoft.com/office/drawing/2016/5/12/chartex" xmlns:cx7="http://schemas.microsoft.com/office/drawing/2016/5/13/chartex" xmlns:cx8="http://schemas.microsoft.com/office/drawing/2016/5/14/chartex" xmlns:aink="http://schemas.microsoft.com/office/drawing/2016/ink" xmlns:am3d="http://schemas.microsoft.com/office/drawing/2017/model3d" xmlns:w16cex="http://schemas.microsoft.com/office/word/2018/wordml/cex" xmlns:w16cid="http://schemas.microsoft.com/office/word/2016/wordml/cid" xmlns:w16="http://schemas.microsoft.com/office/word/2018/wordml">
+          <mc:Fallback xmlns:w16="http://schemas.microsoft.com/office/word/2018/wordml" xmlns:w16cid="http://schemas.microsoft.com/office/word/2016/wordml/cid" xmlns:w16cex="http://schemas.microsoft.com/office/word/2018/wordml/cex" xmlns:am3d="http://schemas.microsoft.com/office/drawing/2017/model3d" xmlns:aink="http://schemas.microsoft.com/office/drawing/2016/ink" xmlns:cx8="http://schemas.microsoft.com/office/drawing/2016/5/14/chartex" xmlns:cx7="http://schemas.microsoft.com/office/drawing/2016/5/13/chartex" xmlns:cx6="http://schemas.microsoft.com/office/drawing/2016/5/12/chartex" xmlns:cx5="http://schemas.microsoft.com/office/drawing/2016/5/11/chartex" xmlns:cx4="http://schemas.microsoft.com/office/drawing/2016/5/10/chartex" xmlns:cx3="http://schemas.microsoft.com/office/drawing/2016/5/9/chartex" xmlns:cx2="http://schemas.microsoft.com/office/drawing/2015/10/21/chartex">
             <w:pict>
               <v:shape w14:anchorId="79160216" id="Straight Arrow Connector 1054311678" o:spid="_x0000_s1026" type="#_x0000_t32" style="position:absolute;margin-left:87.7pt;margin-top:71.3pt;width:38.95pt;height:42pt;flip:x;z-index:251754496;visibility:visible;mso-wrap-style:square;mso-width-percent:0;mso-height-percent:0;mso-wrap-distance-left:9pt;mso-wrap-distance-top:0;mso-wrap-distance-right:9pt;mso-wrap-distance-bottom:0;mso-position-horizontal:absolute;mso-position-horizontal-relative:text;mso-position-vertical:absolute;mso-position-vertical-relative:text;mso-width-percent:0;mso-height-percent:0;mso-width-relative:margin;mso-height-relative:margin" o:gfxdata="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" strokecolor="#505150 [3200]" strokeweight="2pt">
                 <v:stroke endarrow="block"/>
@@ -40148,7 +40182,7 @@
               </wp:anchor>
             </w:drawing>
           </mc:Choice>
-          <mc:Fallback xmlns:cx2="http://schemas.microsoft.com/office/drawing/2015/10/21/chartex" xmlns:cx3="http://schemas.microsoft.com/office/drawing/2016/5/9/chartex" xmlns:cx4="http://schemas.microsoft.com/office/drawing/2016/5/10/chartex" xmlns:cx5="http://schemas.microsoft.com/office/drawing/2016/5/11/chartex" xmlns:cx6="http://schemas.microsoft.com/office/drawing/2016/5/12/chartex" xmlns:cx7="http://schemas.microsoft.com/office/drawing/2016/5/13/chartex" xmlns:cx8="http://schemas.microsoft.com/office/drawing/2016/5/14/chartex" xmlns:aink="http://schemas.microsoft.com/office/drawing/2016/ink" xmlns:am3d="http://schemas.microsoft.com/office/drawing/2017/model3d" xmlns:w16cex="http://schemas.microsoft.com/office/word/2018/wordml/cex" xmlns:w16cid="http://schemas.microsoft.com/office/word/2016/wordml/cid" xmlns:w16="http://schemas.microsoft.com/office/word/2018/wordml">
+          <mc:Fallback xmlns:w16="http://schemas.microsoft.com/office/word/2018/wordml" xmlns:w16cid="http://schemas.microsoft.com/office/word/2016/wordml/cid" xmlns:w16cex="http://schemas.microsoft.com/office/word/2018/wordml/cex" xmlns:am3d="http://schemas.microsoft.com/office/drawing/2017/model3d" xmlns:aink="http://schemas.microsoft.com/office/drawing/2016/ink" xmlns:cx8="http://schemas.microsoft.com/office/drawing/2016/5/14/chartex" xmlns:cx7="http://schemas.microsoft.com/office/drawing/2016/5/13/chartex" xmlns:cx6="http://schemas.microsoft.com/office/drawing/2016/5/12/chartex" xmlns:cx5="http://schemas.microsoft.com/office/drawing/2016/5/11/chartex" xmlns:cx4="http://schemas.microsoft.com/office/drawing/2016/5/10/chartex" xmlns:cx3="http://schemas.microsoft.com/office/drawing/2016/5/9/chartex" xmlns:cx2="http://schemas.microsoft.com/office/drawing/2015/10/21/chartex">
             <w:pict>
               <v:shape w14:anchorId="7480A440" id="Straight Arrow Connector 1054311674" o:spid="_x0000_s1026" type="#_x0000_t32" style="position:absolute;margin-left:294.75pt;margin-top:14.35pt;width:3.6pt;height:35.55pt;z-index:251746304;visibility:visible;mso-wrap-style:square;mso-width-percent:0;mso-height-percent:0;mso-wrap-distance-left:9pt;mso-wrap-distance-top:0;mso-wrap-distance-right:9pt;mso-wrap-distance-bottom:0;mso-position-horizontal:absolute;mso-position-horizontal-relative:text;mso-position-vertical:absolute;mso-position-vertical-relative:text;mso-width-percent:0;mso-height-percent:0;mso-width-relative:margin;mso-height-relative:margin" o:gfxdata="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" strokecolor="#505150 [3200]" strokeweight="2pt">
                 <v:stroke endarrow="block"/>
@@ -40222,7 +40256,7 @@
               </wp:anchor>
             </w:drawing>
           </mc:Choice>
-          <mc:Fallback xmlns:cx2="http://schemas.microsoft.com/office/drawing/2015/10/21/chartex" xmlns:cx3="http://schemas.microsoft.com/office/drawing/2016/5/9/chartex" xmlns:cx4="http://schemas.microsoft.com/office/drawing/2016/5/10/chartex" xmlns:cx5="http://schemas.microsoft.com/office/drawing/2016/5/11/chartex" xmlns:cx6="http://schemas.microsoft.com/office/drawing/2016/5/12/chartex" xmlns:cx7="http://schemas.microsoft.com/office/drawing/2016/5/13/chartex" xmlns:cx8="http://schemas.microsoft.com/office/drawing/2016/5/14/chartex" xmlns:aink="http://schemas.microsoft.com/office/drawing/2016/ink" xmlns:am3d="http://schemas.microsoft.com/office/drawing/2017/model3d" xmlns:w16cex="http://schemas.microsoft.com/office/word/2018/wordml/cex" xmlns:w16cid="http://schemas.microsoft.com/office/word/2016/wordml/cid" xmlns:w16="http://schemas.microsoft.com/office/word/2018/wordml">
+          <mc:Fallback xmlns:w16="http://schemas.microsoft.com/office/word/2018/wordml" xmlns:w16cid="http://schemas.microsoft.com/office/word/2016/wordml/cid" xmlns:w16cex="http://schemas.microsoft.com/office/word/2018/wordml/cex" xmlns:am3d="http://schemas.microsoft.com/office/drawing/2017/model3d" xmlns:aink="http://schemas.microsoft.com/office/drawing/2016/ink" xmlns:cx8="http://schemas.microsoft.com/office/drawing/2016/5/14/chartex" xmlns:cx7="http://schemas.microsoft.com/office/drawing/2016/5/13/chartex" xmlns:cx6="http://schemas.microsoft.com/office/drawing/2016/5/12/chartex" xmlns:cx5="http://schemas.microsoft.com/office/drawing/2016/5/11/chartex" xmlns:cx4="http://schemas.microsoft.com/office/drawing/2016/5/10/chartex" xmlns:cx3="http://schemas.microsoft.com/office/drawing/2016/5/9/chartex" xmlns:cx2="http://schemas.microsoft.com/office/drawing/2015/10/21/chartex">
             <w:pict>
               <v:shape w14:anchorId="52ACF2B8" id="Straight Arrow Connector 1054311673" o:spid="_x0000_s1026" type="#_x0000_t32" style="position:absolute;margin-left:223.4pt;margin-top:33.3pt;width:30.65pt;height:35.45pt;z-index:251744256;visibility:visible;mso-wrap-style:square;mso-width-percent:0;mso-height-percent:0;mso-wrap-distance-left:9pt;mso-wrap-distance-top:0;mso-wrap-distance-right:9pt;mso-wrap-distance-bottom:0;mso-position-horizontal:absolute;mso-position-horizontal-relative:text;mso-position-vertical:absolute;mso-position-vertical-relative:text;mso-width-percent:0;mso-height-percent:0;mso-width-relative:margin;mso-height-relative:margin" o:gfxdata="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" strokecolor="#505150 [3200]" strokeweight="2pt">
                 <v:stroke endarrow="block"/>
@@ -43095,7 +43129,7 @@
           <w:rPr>
             <w:noProof/>
           </w:rPr>
-          <w:t>17</w:t>
+          <w:t>29</w:t>
         </w:r>
         <w:r>
           <w:rPr>
@@ -51798,6 +51832,7 @@
   <w:style w:type="character" w:default="1" w:styleId="DefaultParagraphFont">
     <w:name w:val="Default Paragraph Font"/>
     <w:uiPriority w:val="1"/>
+    <w:semiHidden/>
     <w:unhideWhenUsed/>
   </w:style>
   <w:style w:type="table" w:default="1" w:styleId="TableNormal">
@@ -53241,6 +53276,27 @@
 
 <file path=customXml/item2.xml><?xml version="1.0" encoding="utf-8"?>
 <?mso-contentType ?>
+<FormTemplates xmlns="http://schemas.microsoft.com/sharepoint/v3/contenttype/forms">
+  <Display>DocumentLibraryForm</Display>
+  <Edit>DocumentLibraryForm</Edit>
+  <New>DocumentLibraryForm</New>
+</FormTemplates>
+</file>
+
+<file path=customXml/item3.xml><?xml version="1.0" encoding="utf-8"?>
+<p:properties xmlns:p="http://schemas.microsoft.com/office/2006/metadata/properties" xmlns:xsi="http://www.w3.org/2001/XMLSchema-instance" xmlns:pc="http://schemas.microsoft.com/office/infopath/2007/PartnerControls">
+  <documentManagement>
+    <_dlc_DocId xmlns="51adfe52-6b67-47fa-a4b8-d920c8b69b06">3J5YSHVNQAZM-1106575984-237</_dlc_DocId>
+    <_dlc_DocIdUrl xmlns="51adfe52-6b67-47fa-a4b8-d920c8b69b06">
+      <Url>https://mn365.sharepoint.com/sites/MDE/IT/ASDCS/_layouts/15/DocIdRedir.aspx?ID=3J5YSHVNQAZM-1106575984-237</Url>
+      <Description>3J5YSHVNQAZM-1106575984-237</Description>
+    </_dlc_DocIdUrl>
+  </documentManagement>
+</p:properties>
+</file>
+
+<file path=customXml/item4.xml><?xml version="1.0" encoding="utf-8"?>
+<?mso-contentType ?>
 <spe:Receivers xmlns:spe="http://schemas.microsoft.com/sharepoint/events">
   <Receiver>
     <Name>Document ID Generator</Name>
@@ -53289,27 +53345,6 @@
 </spe:Receivers>
 </file>
 
-<file path=customXml/item3.xml><?xml version="1.0" encoding="utf-8"?>
-<p:properties xmlns:p="http://schemas.microsoft.com/office/2006/metadata/properties" xmlns:xsi="http://www.w3.org/2001/XMLSchema-instance" xmlns:pc="http://schemas.microsoft.com/office/infopath/2007/PartnerControls">
-  <documentManagement>
-    <_dlc_DocId xmlns="51adfe52-6b67-47fa-a4b8-d920c8b69b06">3J5YSHVNQAZM-1106575984-237</_dlc_DocId>
-    <_dlc_DocIdUrl xmlns="51adfe52-6b67-47fa-a4b8-d920c8b69b06">
-      <Url>https://mn365.sharepoint.com/sites/MDE/IT/ASDCS/_layouts/15/DocIdRedir.aspx?ID=3J5YSHVNQAZM-1106575984-237</Url>
-      <Description>3J5YSHVNQAZM-1106575984-237</Description>
-    </_dlc_DocIdUrl>
-  </documentManagement>
-</p:properties>
-</file>
-
-<file path=customXml/item4.xml><?xml version="1.0" encoding="utf-8"?>
-<?mso-contentType ?>
-<FormTemplates xmlns="http://schemas.microsoft.com/sharepoint/v3/contenttype/forms">
-  <Display>DocumentLibraryForm</Display>
-  <Edit>DocumentLibraryForm</Edit>
-  <New>DocumentLibraryForm</New>
-</FormTemplates>
-</file>
-
 <file path=customXml/item5.xml><?xml version="1.0" encoding="utf-8"?>
 <b:Sources xmlns:b="http://schemas.openxmlformats.org/officeDocument/2006/bibliography" xmlns="http://schemas.openxmlformats.org/officeDocument/2006/bibliography" SelectedStyle="\APASixthEditionOfficeOnline.xsl" StyleName="APA" Version="6"/>
 </file>
@@ -53335,9 +53370,9 @@
 </file>
 
 <file path=customXml/itemProps2.xml><?xml version="1.0" encoding="utf-8"?>
-<ds:datastoreItem xmlns:ds="http://schemas.openxmlformats.org/officeDocument/2006/customXml" ds:itemID="{0B4AAE1F-354C-4079-84CF-4DBB708D2142}">
+<ds:datastoreItem xmlns:ds="http://schemas.openxmlformats.org/officeDocument/2006/customXml" ds:itemID="{99F7B3F0-EC91-4759-92DC-3CEC55588465}">
   <ds:schemaRefs>
-    <ds:schemaRef ds:uri="http://schemas.microsoft.com/sharepoint/events"/>
+    <ds:schemaRef ds:uri="http://schemas.microsoft.com/sharepoint/v3/contenttype/forms"/>
   </ds:schemaRefs>
 </ds:datastoreItem>
 </file>
@@ -53353,15 +53388,15 @@
 </file>
 
 <file path=customXml/itemProps4.xml><?xml version="1.0" encoding="utf-8"?>
-<ds:datastoreItem xmlns:ds="http://schemas.openxmlformats.org/officeDocument/2006/customXml" ds:itemID="{99F7B3F0-EC91-4759-92DC-3CEC55588465}">
+<ds:datastoreItem xmlns:ds="http://schemas.openxmlformats.org/officeDocument/2006/customXml" ds:itemID="{0B4AAE1F-354C-4079-84CF-4DBB708D2142}">
   <ds:schemaRefs>
-    <ds:schemaRef ds:uri="http://schemas.microsoft.com/sharepoint/v3/contenttype/forms"/>
+    <ds:schemaRef ds:uri="http://schemas.microsoft.com/sharepoint/events"/>
   </ds:schemaRefs>
 </ds:datastoreItem>
 </file>
 
 <file path=customXml/itemProps5.xml><?xml version="1.0" encoding="utf-8"?>
-<ds:datastoreItem xmlns:ds="http://schemas.openxmlformats.org/officeDocument/2006/customXml" ds:itemID="{7272A827-1356-4312-9152-20A393B13F6C}">
+<ds:datastoreItem xmlns:ds="http://schemas.openxmlformats.org/officeDocument/2006/customXml" ds:itemID="{B24550EF-F4E4-4CF0-9C9C-AC184B95F414}">
   <ds:schemaRefs>
     <ds:schemaRef ds:uri="http://schemas.openxmlformats.org/officeDocument/2006/bibliography"/>
   </ds:schemaRefs>

</xml_diff>

<commit_message>
clarification on Project Based for MCCC
</commit_message>
<xml_diff>
--- a/2021-22 MDE Ed-Fi Documentation/2021-22 SIS Vendor and District Test Plan.docx
+++ b/2021-22 MDE Ed-Fi Documentation/2021-22 SIS Vendor and District Test Plan.docx
@@ -9737,7 +9737,7 @@
               </wp:anchor>
             </w:drawing>
           </mc:Choice>
-          <mc:Fallback xmlns:w16="http://schemas.microsoft.com/office/word/2018/wordml" xmlns:w16cid="http://schemas.microsoft.com/office/word/2016/wordml/cid" xmlns:w16cex="http://schemas.microsoft.com/office/word/2018/wordml/cex" xmlns:am3d="http://schemas.microsoft.com/office/drawing/2017/model3d" xmlns:aink="http://schemas.microsoft.com/office/drawing/2016/ink" xmlns:cx8="http://schemas.microsoft.com/office/drawing/2016/5/14/chartex" xmlns:cx7="http://schemas.microsoft.com/office/drawing/2016/5/13/chartex" xmlns:cx6="http://schemas.microsoft.com/office/drawing/2016/5/12/chartex" xmlns:cx5="http://schemas.microsoft.com/office/drawing/2016/5/11/chartex" xmlns:cx4="http://schemas.microsoft.com/office/drawing/2016/5/10/chartex" xmlns:cx3="http://schemas.microsoft.com/office/drawing/2016/5/9/chartex" xmlns:cx2="http://schemas.microsoft.com/office/drawing/2015/10/21/chartex">
+          <mc:Fallback xmlns:cx2="http://schemas.microsoft.com/office/drawing/2015/10/21/chartex" xmlns:cx3="http://schemas.microsoft.com/office/drawing/2016/5/9/chartex" xmlns:cx4="http://schemas.microsoft.com/office/drawing/2016/5/10/chartex" xmlns:cx5="http://schemas.microsoft.com/office/drawing/2016/5/11/chartex" xmlns:cx6="http://schemas.microsoft.com/office/drawing/2016/5/12/chartex" xmlns:cx7="http://schemas.microsoft.com/office/drawing/2016/5/13/chartex" xmlns:cx8="http://schemas.microsoft.com/office/drawing/2016/5/14/chartex" xmlns:aink="http://schemas.microsoft.com/office/drawing/2016/ink" xmlns:am3d="http://schemas.microsoft.com/office/drawing/2017/model3d" xmlns:w16cex="http://schemas.microsoft.com/office/word/2018/wordml/cex" xmlns:w16cid="http://schemas.microsoft.com/office/word/2016/wordml/cid" xmlns:w16="http://schemas.microsoft.com/office/word/2018/wordml">
             <w:pict>
               <v:shapetype w14:anchorId="5AA9C00D" id="_x0000_t32" coordsize="21600,21600" o:spt="32" o:oned="t" path="m,l21600,21600e" filled="f">
                 <v:path arrowok="t" fillok="f" o:connecttype="none"/>
@@ -9889,7 +9889,7 @@
               </wp:anchor>
             </w:drawing>
           </mc:Choice>
-          <mc:Fallback xmlns:w16="http://schemas.microsoft.com/office/word/2018/wordml" xmlns:w16cid="http://schemas.microsoft.com/office/word/2016/wordml/cid" xmlns:w16cex="http://schemas.microsoft.com/office/word/2018/wordml/cex" xmlns:am3d="http://schemas.microsoft.com/office/drawing/2017/model3d" xmlns:aink="http://schemas.microsoft.com/office/drawing/2016/ink" xmlns:cx8="http://schemas.microsoft.com/office/drawing/2016/5/14/chartex" xmlns:cx7="http://schemas.microsoft.com/office/drawing/2016/5/13/chartex" xmlns:cx6="http://schemas.microsoft.com/office/drawing/2016/5/12/chartex" xmlns:cx5="http://schemas.microsoft.com/office/drawing/2016/5/11/chartex" xmlns:cx4="http://schemas.microsoft.com/office/drawing/2016/5/10/chartex" xmlns:cx3="http://schemas.microsoft.com/office/drawing/2016/5/9/chartex" xmlns:cx2="http://schemas.microsoft.com/office/drawing/2015/10/21/chartex">
+          <mc:Fallback xmlns:cx2="http://schemas.microsoft.com/office/drawing/2015/10/21/chartex" xmlns:cx3="http://schemas.microsoft.com/office/drawing/2016/5/9/chartex" xmlns:cx4="http://schemas.microsoft.com/office/drawing/2016/5/10/chartex" xmlns:cx5="http://schemas.microsoft.com/office/drawing/2016/5/11/chartex" xmlns:cx6="http://schemas.microsoft.com/office/drawing/2016/5/12/chartex" xmlns:cx7="http://schemas.microsoft.com/office/drawing/2016/5/13/chartex" xmlns:cx8="http://schemas.microsoft.com/office/drawing/2016/5/14/chartex" xmlns:aink="http://schemas.microsoft.com/office/drawing/2016/ink" xmlns:am3d="http://schemas.microsoft.com/office/drawing/2017/model3d" xmlns:w16cex="http://schemas.microsoft.com/office/word/2018/wordml/cex" xmlns:w16cid="http://schemas.microsoft.com/office/word/2016/wordml/cid" xmlns:w16="http://schemas.microsoft.com/office/word/2018/wordml">
             <w:pict>
               <v:rect w14:anchorId="18239118" id="Rectangle 8" o:spid="_x0000_s1026" style="position:absolute;margin-left:123pt;margin-top:58pt;width:32.3pt;height:8.65pt;z-index:251662336;visibility:visible;mso-wrap-style:square;mso-wrap-distance-left:9pt;mso-wrap-distance-top:0;mso-wrap-distance-right:9pt;mso-wrap-distance-bottom:0;mso-position-horizontal:absolute;mso-position-horizontal-relative:text;mso-position-vertical:absolute;mso-position-vertical-relative:text;v-text-anchor:middle" o:gfxdata="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" filled="f" strokecolor="red" strokeweight="2pt"/>
             </w:pict>
@@ -10032,7 +10032,7 @@
               </wp:anchor>
             </w:drawing>
           </mc:Choice>
-          <mc:Fallback xmlns:w16="http://schemas.microsoft.com/office/word/2018/wordml" xmlns:w16cid="http://schemas.microsoft.com/office/word/2016/wordml/cid" xmlns:w16cex="http://schemas.microsoft.com/office/word/2018/wordml/cex" xmlns:am3d="http://schemas.microsoft.com/office/drawing/2017/model3d" xmlns:aink="http://schemas.microsoft.com/office/drawing/2016/ink" xmlns:cx8="http://schemas.microsoft.com/office/drawing/2016/5/14/chartex" xmlns:cx7="http://schemas.microsoft.com/office/drawing/2016/5/13/chartex" xmlns:cx6="http://schemas.microsoft.com/office/drawing/2016/5/12/chartex" xmlns:cx5="http://schemas.microsoft.com/office/drawing/2016/5/11/chartex" xmlns:cx4="http://schemas.microsoft.com/office/drawing/2016/5/10/chartex" xmlns:cx3="http://schemas.microsoft.com/office/drawing/2016/5/9/chartex" xmlns:cx2="http://schemas.microsoft.com/office/drawing/2015/10/21/chartex">
+          <mc:Fallback xmlns:cx2="http://schemas.microsoft.com/office/drawing/2015/10/21/chartex" xmlns:cx3="http://schemas.microsoft.com/office/drawing/2016/5/9/chartex" xmlns:cx4="http://schemas.microsoft.com/office/drawing/2016/5/10/chartex" xmlns:cx5="http://schemas.microsoft.com/office/drawing/2016/5/11/chartex" xmlns:cx6="http://schemas.microsoft.com/office/drawing/2016/5/12/chartex" xmlns:cx7="http://schemas.microsoft.com/office/drawing/2016/5/13/chartex" xmlns:cx8="http://schemas.microsoft.com/office/drawing/2016/5/14/chartex" xmlns:aink="http://schemas.microsoft.com/office/drawing/2016/ink" xmlns:am3d="http://schemas.microsoft.com/office/drawing/2017/model3d" xmlns:w16cex="http://schemas.microsoft.com/office/word/2018/wordml/cex" xmlns:w16cid="http://schemas.microsoft.com/office/word/2016/wordml/cid" xmlns:w16="http://schemas.microsoft.com/office/word/2018/wordml">
             <w:pict>
               <v:rect w14:anchorId="0CBD8623" id="Rectangle 10" o:spid="_x0000_s1026" style="position:absolute;margin-left:118.1pt;margin-top:41.9pt;width:18.15pt;height:8.65pt;z-index:251664384;visibility:visible;mso-wrap-style:square;mso-width-percent:0;mso-wrap-distance-left:9pt;mso-wrap-distance-top:0;mso-wrap-distance-right:9pt;mso-wrap-distance-bottom:0;mso-position-horizontal:absolute;mso-position-horizontal-relative:text;mso-position-vertical:absolute;mso-position-vertical-relative:text;mso-width-percent:0;mso-width-relative:margin;v-text-anchor:middle" o:gfxdata="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" filled="f" strokecolor="red" strokeweight="2pt"/>
             </w:pict>
@@ -10273,7 +10273,7 @@
               </wp:anchor>
             </w:drawing>
           </mc:Choice>
-          <mc:Fallback xmlns:w16="http://schemas.microsoft.com/office/word/2018/wordml" xmlns:w16cid="http://schemas.microsoft.com/office/word/2016/wordml/cid" xmlns:w16cex="http://schemas.microsoft.com/office/word/2018/wordml/cex" xmlns:am3d="http://schemas.microsoft.com/office/drawing/2017/model3d" xmlns:aink="http://schemas.microsoft.com/office/drawing/2016/ink" xmlns:cx8="http://schemas.microsoft.com/office/drawing/2016/5/14/chartex" xmlns:cx7="http://schemas.microsoft.com/office/drawing/2016/5/13/chartex" xmlns:cx6="http://schemas.microsoft.com/office/drawing/2016/5/12/chartex" xmlns:cx5="http://schemas.microsoft.com/office/drawing/2016/5/11/chartex" xmlns:cx4="http://schemas.microsoft.com/office/drawing/2016/5/10/chartex" xmlns:cx3="http://schemas.microsoft.com/office/drawing/2016/5/9/chartex" xmlns:cx2="http://schemas.microsoft.com/office/drawing/2015/10/21/chartex">
+          <mc:Fallback xmlns:cx2="http://schemas.microsoft.com/office/drawing/2015/10/21/chartex" xmlns:cx3="http://schemas.microsoft.com/office/drawing/2016/5/9/chartex" xmlns:cx4="http://schemas.microsoft.com/office/drawing/2016/5/10/chartex" xmlns:cx5="http://schemas.microsoft.com/office/drawing/2016/5/11/chartex" xmlns:cx6="http://schemas.microsoft.com/office/drawing/2016/5/12/chartex" xmlns:cx7="http://schemas.microsoft.com/office/drawing/2016/5/13/chartex" xmlns:cx8="http://schemas.microsoft.com/office/drawing/2016/5/14/chartex" xmlns:aink="http://schemas.microsoft.com/office/drawing/2016/ink" xmlns:am3d="http://schemas.microsoft.com/office/drawing/2017/model3d" xmlns:w16cex="http://schemas.microsoft.com/office/word/2018/wordml/cex" xmlns:w16cid="http://schemas.microsoft.com/office/word/2016/wordml/cid" xmlns:w16="http://schemas.microsoft.com/office/word/2018/wordml">
             <w:pict>
               <v:shape w14:anchorId="2185BE52" id="Straight Arrow Connector 14" o:spid="_x0000_s1026" type="#_x0000_t32" style="position:absolute;margin-left:307.9pt;margin-top:274.55pt;width:3.6pt;height:16.15pt;flip:y;z-index:251669504;visibility:visible;mso-wrap-style:square;mso-width-percent:0;mso-height-percent:0;mso-wrap-distance-left:9pt;mso-wrap-distance-top:0;mso-wrap-distance-right:9pt;mso-wrap-distance-bottom:0;mso-position-horizontal:absolute;mso-position-horizontal-relative:text;mso-position-vertical:absolute;mso-position-vertical-relative:text;mso-width-percent:0;mso-height-percent:0;mso-width-relative:margin;mso-height-relative:margin" o:gfxdata="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" strokecolor="#8bc53f [3204]" strokeweight="2pt">
                 <v:stroke endarrow="block"/>
@@ -10346,7 +10346,7 @@
               </wp:anchor>
             </w:drawing>
           </mc:Choice>
-          <mc:Fallback xmlns:w16="http://schemas.microsoft.com/office/word/2018/wordml" xmlns:w16cid="http://schemas.microsoft.com/office/word/2016/wordml/cid" xmlns:w16cex="http://schemas.microsoft.com/office/word/2018/wordml/cex" xmlns:am3d="http://schemas.microsoft.com/office/drawing/2017/model3d" xmlns:aink="http://schemas.microsoft.com/office/drawing/2016/ink" xmlns:cx8="http://schemas.microsoft.com/office/drawing/2016/5/14/chartex" xmlns:cx7="http://schemas.microsoft.com/office/drawing/2016/5/13/chartex" xmlns:cx6="http://schemas.microsoft.com/office/drawing/2016/5/12/chartex" xmlns:cx5="http://schemas.microsoft.com/office/drawing/2016/5/11/chartex" xmlns:cx4="http://schemas.microsoft.com/office/drawing/2016/5/10/chartex" xmlns:cx3="http://schemas.microsoft.com/office/drawing/2016/5/9/chartex" xmlns:cx2="http://schemas.microsoft.com/office/drawing/2015/10/21/chartex">
+          <mc:Fallback xmlns:cx2="http://schemas.microsoft.com/office/drawing/2015/10/21/chartex" xmlns:cx3="http://schemas.microsoft.com/office/drawing/2016/5/9/chartex" xmlns:cx4="http://schemas.microsoft.com/office/drawing/2016/5/10/chartex" xmlns:cx5="http://schemas.microsoft.com/office/drawing/2016/5/11/chartex" xmlns:cx6="http://schemas.microsoft.com/office/drawing/2016/5/12/chartex" xmlns:cx7="http://schemas.microsoft.com/office/drawing/2016/5/13/chartex" xmlns:cx8="http://schemas.microsoft.com/office/drawing/2016/5/14/chartex" xmlns:aink="http://schemas.microsoft.com/office/drawing/2016/ink" xmlns:am3d="http://schemas.microsoft.com/office/drawing/2017/model3d" xmlns:w16cex="http://schemas.microsoft.com/office/word/2018/wordml/cex" xmlns:w16cid="http://schemas.microsoft.com/office/word/2016/wordml/cid" xmlns:w16="http://schemas.microsoft.com/office/word/2018/wordml">
             <w:pict>
               <v:shape w14:anchorId="49550540" id="Straight Arrow Connector 15" o:spid="_x0000_s1026" type="#_x0000_t32" style="position:absolute;margin-left:248.7pt;margin-top:271.6pt;width:38.4pt;height:19.1pt;flip:x y;z-index:251671552;visibility:visible;mso-wrap-style:square;mso-width-percent:0;mso-height-percent:0;mso-wrap-distance-left:9pt;mso-wrap-distance-top:0;mso-wrap-distance-right:9pt;mso-wrap-distance-bottom:0;mso-position-horizontal:absolute;mso-position-horizontal-relative:text;mso-position-vertical:absolute;mso-position-vertical-relative:text;mso-width-percent:0;mso-height-percent:0;mso-width-relative:margin;mso-height-relative:margin" o:gfxdata="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" strokecolor="#8bc53f [3204]" strokeweight="2pt">
                 <v:stroke endarrow="block"/>
@@ -10419,7 +10419,7 @@
               </wp:anchor>
             </w:drawing>
           </mc:Choice>
-          <mc:Fallback xmlns:w16="http://schemas.microsoft.com/office/word/2018/wordml" xmlns:w16cid="http://schemas.microsoft.com/office/word/2016/wordml/cid" xmlns:w16cex="http://schemas.microsoft.com/office/word/2018/wordml/cex" xmlns:am3d="http://schemas.microsoft.com/office/drawing/2017/model3d" xmlns:aink="http://schemas.microsoft.com/office/drawing/2016/ink" xmlns:cx8="http://schemas.microsoft.com/office/drawing/2016/5/14/chartex" xmlns:cx7="http://schemas.microsoft.com/office/drawing/2016/5/13/chartex" xmlns:cx6="http://schemas.microsoft.com/office/drawing/2016/5/12/chartex" xmlns:cx5="http://schemas.microsoft.com/office/drawing/2016/5/11/chartex" xmlns:cx4="http://schemas.microsoft.com/office/drawing/2016/5/10/chartex" xmlns:cx3="http://schemas.microsoft.com/office/drawing/2016/5/9/chartex" xmlns:cx2="http://schemas.microsoft.com/office/drawing/2015/10/21/chartex">
+          <mc:Fallback xmlns:cx2="http://schemas.microsoft.com/office/drawing/2015/10/21/chartex" xmlns:cx3="http://schemas.microsoft.com/office/drawing/2016/5/9/chartex" xmlns:cx4="http://schemas.microsoft.com/office/drawing/2016/5/10/chartex" xmlns:cx5="http://schemas.microsoft.com/office/drawing/2016/5/11/chartex" xmlns:cx6="http://schemas.microsoft.com/office/drawing/2016/5/12/chartex" xmlns:cx7="http://schemas.microsoft.com/office/drawing/2016/5/13/chartex" xmlns:cx8="http://schemas.microsoft.com/office/drawing/2016/5/14/chartex" xmlns:aink="http://schemas.microsoft.com/office/drawing/2016/ink" xmlns:am3d="http://schemas.microsoft.com/office/drawing/2017/model3d" xmlns:w16cex="http://schemas.microsoft.com/office/word/2018/wordml/cex" xmlns:w16cid="http://schemas.microsoft.com/office/word/2016/wordml/cid" xmlns:w16="http://schemas.microsoft.com/office/word/2018/wordml">
             <w:pict>
               <v:shape w14:anchorId="2F970499" id="Straight Arrow Connector 16" o:spid="_x0000_s1026" type="#_x0000_t32" style="position:absolute;margin-left:337pt;margin-top:271.6pt;width:25.35pt;height:22.1pt;flip:y;z-index:251673600;visibility:visible;mso-wrap-style:square;mso-width-percent:0;mso-height-percent:0;mso-wrap-distance-left:9pt;mso-wrap-distance-top:0;mso-wrap-distance-right:9pt;mso-wrap-distance-bottom:0;mso-position-horizontal:absolute;mso-position-horizontal-relative:text;mso-position-vertical:absolute;mso-position-vertical-relative:text;mso-width-percent:0;mso-height-percent:0;mso-width-relative:margin;mso-height-relative:margin" o:gfxdata="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" strokecolor="#8bc53f [3204]" strokeweight="2pt">
                 <v:stroke endarrow="block"/>
@@ -10492,7 +10492,7 @@
               </wp:anchor>
             </w:drawing>
           </mc:Choice>
-          <mc:Fallback xmlns:w16="http://schemas.microsoft.com/office/word/2018/wordml" xmlns:w16cid="http://schemas.microsoft.com/office/word/2016/wordml/cid" xmlns:w16cex="http://schemas.microsoft.com/office/word/2018/wordml/cex" xmlns:am3d="http://schemas.microsoft.com/office/drawing/2017/model3d" xmlns:aink="http://schemas.microsoft.com/office/drawing/2016/ink" xmlns:cx8="http://schemas.microsoft.com/office/drawing/2016/5/14/chartex" xmlns:cx7="http://schemas.microsoft.com/office/drawing/2016/5/13/chartex" xmlns:cx6="http://schemas.microsoft.com/office/drawing/2016/5/12/chartex" xmlns:cx5="http://schemas.microsoft.com/office/drawing/2016/5/11/chartex" xmlns:cx4="http://schemas.microsoft.com/office/drawing/2016/5/10/chartex" xmlns:cx3="http://schemas.microsoft.com/office/drawing/2016/5/9/chartex" xmlns:cx2="http://schemas.microsoft.com/office/drawing/2015/10/21/chartex">
+          <mc:Fallback xmlns:cx2="http://schemas.microsoft.com/office/drawing/2015/10/21/chartex" xmlns:cx3="http://schemas.microsoft.com/office/drawing/2016/5/9/chartex" xmlns:cx4="http://schemas.microsoft.com/office/drawing/2016/5/10/chartex" xmlns:cx5="http://schemas.microsoft.com/office/drawing/2016/5/11/chartex" xmlns:cx6="http://schemas.microsoft.com/office/drawing/2016/5/12/chartex" xmlns:cx7="http://schemas.microsoft.com/office/drawing/2016/5/13/chartex" xmlns:cx8="http://schemas.microsoft.com/office/drawing/2016/5/14/chartex" xmlns:aink="http://schemas.microsoft.com/office/drawing/2016/ink" xmlns:am3d="http://schemas.microsoft.com/office/drawing/2017/model3d" xmlns:w16cex="http://schemas.microsoft.com/office/word/2018/wordml/cex" xmlns:w16cid="http://schemas.microsoft.com/office/word/2016/wordml/cid" xmlns:w16="http://schemas.microsoft.com/office/word/2018/wordml">
             <w:pict>
               <v:shape w14:anchorId="196E9016" id="Straight Arrow Connector 13" o:spid="_x0000_s1026" type="#_x0000_t32" style="position:absolute;margin-left:16.1pt;margin-top:266.4pt;width:13.4pt;height:27.3pt;flip:x y;z-index:251667456;visibility:visible;mso-wrap-style:square;mso-width-percent:0;mso-height-percent:0;mso-wrap-distance-left:9pt;mso-wrap-distance-top:0;mso-wrap-distance-right:9pt;mso-wrap-distance-bottom:0;mso-position-horizontal:absolute;mso-position-horizontal-relative:text;mso-position-vertical:absolute;mso-position-vertical-relative:text;mso-width-percent:0;mso-height-percent:0;mso-width-relative:margin;mso-height-relative:margin" o:gfxdata="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" strokecolor="#8bc53f [3204]" strokeweight="2pt">
                 <v:stroke endarrow="block"/>
@@ -10567,7 +10567,7 @@
               </wp:anchor>
             </w:drawing>
           </mc:Choice>
-          <mc:Fallback xmlns:w16="http://schemas.microsoft.com/office/word/2018/wordml" xmlns:w16cid="http://schemas.microsoft.com/office/word/2016/wordml/cid" xmlns:w16cex="http://schemas.microsoft.com/office/word/2018/wordml/cex" xmlns:am3d="http://schemas.microsoft.com/office/drawing/2017/model3d" xmlns:aink="http://schemas.microsoft.com/office/drawing/2016/ink" xmlns:cx8="http://schemas.microsoft.com/office/drawing/2016/5/14/chartex" xmlns:cx7="http://schemas.microsoft.com/office/drawing/2016/5/13/chartex" xmlns:cx6="http://schemas.microsoft.com/office/drawing/2016/5/12/chartex" xmlns:cx5="http://schemas.microsoft.com/office/drawing/2016/5/11/chartex" xmlns:cx4="http://schemas.microsoft.com/office/drawing/2016/5/10/chartex" xmlns:cx3="http://schemas.microsoft.com/office/drawing/2016/5/9/chartex" xmlns:cx2="http://schemas.microsoft.com/office/drawing/2015/10/21/chartex">
+          <mc:Fallback xmlns:cx2="http://schemas.microsoft.com/office/drawing/2015/10/21/chartex" xmlns:cx3="http://schemas.microsoft.com/office/drawing/2016/5/9/chartex" xmlns:cx4="http://schemas.microsoft.com/office/drawing/2016/5/10/chartex" xmlns:cx5="http://schemas.microsoft.com/office/drawing/2016/5/11/chartex" xmlns:cx6="http://schemas.microsoft.com/office/drawing/2016/5/12/chartex" xmlns:cx7="http://schemas.microsoft.com/office/drawing/2016/5/13/chartex" xmlns:cx8="http://schemas.microsoft.com/office/drawing/2016/5/14/chartex" xmlns:aink="http://schemas.microsoft.com/office/drawing/2016/ink" xmlns:am3d="http://schemas.microsoft.com/office/drawing/2017/model3d" xmlns:w16cex="http://schemas.microsoft.com/office/word/2018/wordml/cex" xmlns:w16cid="http://schemas.microsoft.com/office/word/2016/wordml/cid" xmlns:w16="http://schemas.microsoft.com/office/word/2018/wordml">
             <w:pict>
               <v:rect w14:anchorId="0CF9060A" id="Rectangle 12" o:spid="_x0000_s1026" style="position:absolute;margin-left:34.15pt;margin-top:257.8pt;width:476.55pt;height:8.65pt;z-index:251666432;visibility:visible;mso-wrap-style:square;mso-wrap-distance-left:9pt;mso-wrap-distance-top:0;mso-wrap-distance-right:9pt;mso-wrap-distance-bottom:0;mso-position-horizontal:absolute;mso-position-horizontal-relative:text;mso-position-vertical:absolute;mso-position-vertical-relative:text;v-text-anchor:middle" o:gfxdata="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" filled="f" strokecolor="red" strokeweight="2pt"/>
             </w:pict>
@@ -18578,31 +18578,21 @@
           <w:bCs/>
           <w:szCs w:val="20"/>
         </w:rPr>
-        <w:t xml:space="preserve"> </w:t>
-      </w:r>
-      <w:r>
-        <w:rPr>
-          <w:rFonts w:cs="Arial"/>
-          <w:bCs/>
-          <w:szCs w:val="20"/>
-        </w:rPr>
-        <w:t>(HH:MM)</w:t>
-      </w:r>
-      <w:bookmarkStart w:id="48" w:name="_GoBack"/>
+        <w:t xml:space="preserve"> (HH:MM)</w:t>
+      </w:r>
+    </w:p>
+    <w:p>
+      <w:pPr>
+        <w:pStyle w:val="Heading3"/>
+      </w:pPr>
+      <w:bookmarkStart w:id="48" w:name="_Toc65502090"/>
+      <w:r>
+        <w:t xml:space="preserve">Resource: </w:t>
+      </w:r>
+      <w:r>
+        <w:t>GradingPeriod</w:t>
+      </w:r>
       <w:bookmarkEnd w:id="48"/>
-    </w:p>
-    <w:p>
-      <w:pPr>
-        <w:pStyle w:val="Heading3"/>
-      </w:pPr>
-      <w:bookmarkStart w:id="49" w:name="_Toc65502090"/>
-      <w:r>
-        <w:t xml:space="preserve">Resource: </w:t>
-      </w:r>
-      <w:r>
-        <w:t>GradingPeriod</w:t>
-      </w:r>
-      <w:bookmarkEnd w:id="49"/>
     </w:p>
     <w:p>
       <w:pPr>
@@ -18901,14 +18891,14 @@
       <w:pPr>
         <w:pStyle w:val="Heading3"/>
       </w:pPr>
-      <w:bookmarkStart w:id="50" w:name="_Toc65502091"/>
+      <w:bookmarkStart w:id="49" w:name="_Toc65502091"/>
       <w:r>
         <w:t xml:space="preserve">Resource: </w:t>
       </w:r>
       <w:r>
         <w:t>Session</w:t>
       </w:r>
-      <w:bookmarkEnd w:id="50"/>
+      <w:bookmarkEnd w:id="49"/>
     </w:p>
     <w:p>
       <w:pPr>
@@ -19353,14 +19343,14 @@
           <w:tab w:val="center" w:pos="4968"/>
         </w:tabs>
       </w:pPr>
-      <w:bookmarkStart w:id="51" w:name="_Toc65502092"/>
+      <w:bookmarkStart w:id="50" w:name="_Toc65502092"/>
       <w:r>
         <w:t xml:space="preserve">Resource: </w:t>
       </w:r>
       <w:r>
         <w:t>Course</w:t>
       </w:r>
-      <w:bookmarkEnd w:id="51"/>
+      <w:bookmarkEnd w:id="50"/>
       <w:r>
         <w:tab/>
       </w:r>
@@ -22605,7 +22595,7 @@
           <w:b/>
           <w:szCs w:val="20"/>
         </w:rPr>
-        <w:t>Not applicable to SIS Vendors</w:t>
+        <w:t>Optional Scenario for Project-Based Student enrollment record</w:t>
       </w:r>
       <w:r>
         <w:rPr>
@@ -22613,44 +22603,14 @@
           <w:b/>
           <w:szCs w:val="20"/>
         </w:rPr>
-        <w:t xml:space="preserve"> </w:t>
-      </w:r>
+        <w:t>.</w:t>
+      </w:r>
+      <w:bookmarkStart w:id="51" w:name="_GoBack"/>
+      <w:bookmarkEnd w:id="51"/>
       <w:r>
         <w:rPr>
           <w:rFonts w:cs="Arial"/>
           <w:b/>
-          <w:szCs w:val="20"/>
-        </w:rPr>
-        <w:t xml:space="preserve">- </w:t>
-      </w:r>
-      <w:r>
-        <w:rPr>
-          <w:rFonts w:cs="Arial"/>
-          <w:b/>
-          <w:szCs w:val="20"/>
-        </w:rPr>
-        <w:t xml:space="preserve">Project Foundry </w:t>
-      </w:r>
-      <w:r>
-        <w:rPr>
-          <w:rFonts w:cs="Arial"/>
-          <w:b/>
-          <w:szCs w:val="20"/>
-        </w:rPr>
-        <w:t xml:space="preserve">Only </w:t>
-      </w:r>
-      <w:r>
-        <w:rPr>
-          <w:rFonts w:cs="Arial"/>
-          <w:b/>
-          <w:szCs w:val="20"/>
-        </w:rPr>
-        <w:t>-</w:t>
-      </w:r>
-      <w:r>
-        <w:rPr>
-          <w:rFonts w:cs="Arial"/>
-          <w:bCs/>
           <w:szCs w:val="20"/>
         </w:rPr>
         <w:t xml:space="preserve"> </w:t>
@@ -36274,7 +36234,7 @@
               </wp:anchor>
             </w:drawing>
           </mc:Choice>
-          <mc:Fallback xmlns:w16="http://schemas.microsoft.com/office/word/2018/wordml" xmlns:w16cid="http://schemas.microsoft.com/office/word/2016/wordml/cid" xmlns:w16cex="http://schemas.microsoft.com/office/word/2018/wordml/cex" xmlns:am3d="http://schemas.microsoft.com/office/drawing/2017/model3d" xmlns:aink="http://schemas.microsoft.com/office/drawing/2016/ink" xmlns:cx8="http://schemas.microsoft.com/office/drawing/2016/5/14/chartex" xmlns:cx7="http://schemas.microsoft.com/office/drawing/2016/5/13/chartex" xmlns:cx6="http://schemas.microsoft.com/office/drawing/2016/5/12/chartex" xmlns:cx5="http://schemas.microsoft.com/office/drawing/2016/5/11/chartex" xmlns:cx4="http://schemas.microsoft.com/office/drawing/2016/5/10/chartex" xmlns:cx3="http://schemas.microsoft.com/office/drawing/2016/5/9/chartex" xmlns:cx2="http://schemas.microsoft.com/office/drawing/2015/10/21/chartex">
+          <mc:Fallback xmlns:cx2="http://schemas.microsoft.com/office/drawing/2015/10/21/chartex" xmlns:cx3="http://schemas.microsoft.com/office/drawing/2016/5/9/chartex" xmlns:cx4="http://schemas.microsoft.com/office/drawing/2016/5/10/chartex" xmlns:cx5="http://schemas.microsoft.com/office/drawing/2016/5/11/chartex" xmlns:cx6="http://schemas.microsoft.com/office/drawing/2016/5/12/chartex" xmlns:cx7="http://schemas.microsoft.com/office/drawing/2016/5/13/chartex" xmlns:cx8="http://schemas.microsoft.com/office/drawing/2016/5/14/chartex" xmlns:aink="http://schemas.microsoft.com/office/drawing/2016/ink" xmlns:am3d="http://schemas.microsoft.com/office/drawing/2017/model3d" xmlns:w16cex="http://schemas.microsoft.com/office/word/2018/wordml/cex" xmlns:w16cid="http://schemas.microsoft.com/office/word/2016/wordml/cid" xmlns:w16="http://schemas.microsoft.com/office/word/2018/wordml">
             <w:pict>
               <v:line w14:anchorId="7CB6D58B" id="Straight Connector 27" o:spid="_x0000_s1026" style="position:absolute;z-index:251691008;visibility:visible;mso-wrap-style:square;mso-wrap-distance-left:9pt;mso-wrap-distance-top:0;mso-wrap-distance-right:9pt;mso-wrap-distance-bottom:0;mso-position-horizontal:absolute;mso-position-horizontal-relative:text;mso-position-vertical:absolute;mso-position-vertical-relative:text" from="133.6pt,6.95pt" to="133.6pt,24.1pt" o:gfxdata="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" strokecolor="#505150 [3200]" strokeweight="2pt">
                 <v:shadow on="t" color="black" opacity="24903f" origin=",.5" offset="0,.55556mm"/>
@@ -36353,7 +36313,7 @@
               </wp:anchor>
             </w:drawing>
           </mc:Choice>
-          <mc:Fallback xmlns:w16="http://schemas.microsoft.com/office/word/2018/wordml" xmlns:w16cid="http://schemas.microsoft.com/office/word/2016/wordml/cid" xmlns:w16cex="http://schemas.microsoft.com/office/word/2018/wordml/cex" xmlns:am3d="http://schemas.microsoft.com/office/drawing/2017/model3d" xmlns:aink="http://schemas.microsoft.com/office/drawing/2016/ink" xmlns:cx8="http://schemas.microsoft.com/office/drawing/2016/5/14/chartex" xmlns:cx7="http://schemas.microsoft.com/office/drawing/2016/5/13/chartex" xmlns:cx6="http://schemas.microsoft.com/office/drawing/2016/5/12/chartex" xmlns:cx5="http://schemas.microsoft.com/office/drawing/2016/5/11/chartex" xmlns:cx4="http://schemas.microsoft.com/office/drawing/2016/5/10/chartex" xmlns:cx3="http://schemas.microsoft.com/office/drawing/2016/5/9/chartex" xmlns:cx2="http://schemas.microsoft.com/office/drawing/2015/10/21/chartex">
+          <mc:Fallback xmlns:cx2="http://schemas.microsoft.com/office/drawing/2015/10/21/chartex" xmlns:cx3="http://schemas.microsoft.com/office/drawing/2016/5/9/chartex" xmlns:cx4="http://schemas.microsoft.com/office/drawing/2016/5/10/chartex" xmlns:cx5="http://schemas.microsoft.com/office/drawing/2016/5/11/chartex" xmlns:cx6="http://schemas.microsoft.com/office/drawing/2016/5/12/chartex" xmlns:cx7="http://schemas.microsoft.com/office/drawing/2016/5/13/chartex" xmlns:cx8="http://schemas.microsoft.com/office/drawing/2016/5/14/chartex" xmlns:aink="http://schemas.microsoft.com/office/drawing/2016/ink" xmlns:am3d="http://schemas.microsoft.com/office/drawing/2017/model3d" xmlns:w16cex="http://schemas.microsoft.com/office/word/2018/wordml/cex" xmlns:w16cid="http://schemas.microsoft.com/office/word/2016/wordml/cid" xmlns:w16="http://schemas.microsoft.com/office/word/2018/wordml">
             <w:pict>
               <v:shapetype w14:anchorId="25BE7399" id="_x0000_t34" coordsize="21600,21600" o:spt="34" o:oned="t" adj="10800" path="m,l@0,0@0,21600,21600,21600e" filled="f">
                 <v:stroke joinstyle="miter"/>
@@ -36436,7 +36396,7 @@
               </wp:anchor>
             </w:drawing>
           </mc:Choice>
-          <mc:Fallback xmlns:w16="http://schemas.microsoft.com/office/word/2018/wordml" xmlns:w16cid="http://schemas.microsoft.com/office/word/2016/wordml/cid" xmlns:w16cex="http://schemas.microsoft.com/office/word/2018/wordml/cex" xmlns:am3d="http://schemas.microsoft.com/office/drawing/2017/model3d" xmlns:aink="http://schemas.microsoft.com/office/drawing/2016/ink" xmlns:cx8="http://schemas.microsoft.com/office/drawing/2016/5/14/chartex" xmlns:cx7="http://schemas.microsoft.com/office/drawing/2016/5/13/chartex" xmlns:cx6="http://schemas.microsoft.com/office/drawing/2016/5/12/chartex" xmlns:cx5="http://schemas.microsoft.com/office/drawing/2016/5/11/chartex" xmlns:cx4="http://schemas.microsoft.com/office/drawing/2016/5/10/chartex" xmlns:cx3="http://schemas.microsoft.com/office/drawing/2016/5/9/chartex" xmlns:cx2="http://schemas.microsoft.com/office/drawing/2015/10/21/chartex">
+          <mc:Fallback xmlns:cx2="http://schemas.microsoft.com/office/drawing/2015/10/21/chartex" xmlns:cx3="http://schemas.microsoft.com/office/drawing/2016/5/9/chartex" xmlns:cx4="http://schemas.microsoft.com/office/drawing/2016/5/10/chartex" xmlns:cx5="http://schemas.microsoft.com/office/drawing/2016/5/11/chartex" xmlns:cx6="http://schemas.microsoft.com/office/drawing/2016/5/12/chartex" xmlns:cx7="http://schemas.microsoft.com/office/drawing/2016/5/13/chartex" xmlns:cx8="http://schemas.microsoft.com/office/drawing/2016/5/14/chartex" xmlns:aink="http://schemas.microsoft.com/office/drawing/2016/ink" xmlns:am3d="http://schemas.microsoft.com/office/drawing/2017/model3d" xmlns:w16cex="http://schemas.microsoft.com/office/word/2018/wordml/cex" xmlns:w16cid="http://schemas.microsoft.com/office/word/2016/wordml/cid" xmlns:w16="http://schemas.microsoft.com/office/word/2018/wordml">
             <w:pict>
               <v:shape w14:anchorId="401F4863" id="Connector: Elbow 25" o:spid="_x0000_s1026" type="#_x0000_t34" style="position:absolute;margin-left:69.7pt;margin-top:9.45pt;width:63.9pt;height:22.7pt;flip:x;z-index:251687936;visibility:visible;mso-wrap-style:square;mso-height-percent:0;mso-wrap-distance-left:9pt;mso-wrap-distance-top:0;mso-wrap-distance-right:9pt;mso-wrap-distance-bottom:0;mso-position-horizontal:absolute;mso-position-horizontal-relative:text;mso-position-vertical:absolute;mso-position-vertical-relative:text;mso-height-percent:0;mso-height-relative:margin" o:gfxdata="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" adj="21496" strokecolor="#505150 [3200]" strokeweight="2pt">
                 <v:stroke endarrow="block"/>
@@ -36815,7 +36775,7 @@
               </wp:anchor>
             </w:drawing>
           </mc:Choice>
-          <mc:Fallback xmlns:w16="http://schemas.microsoft.com/office/word/2018/wordml" xmlns:w16cid="http://schemas.microsoft.com/office/word/2016/wordml/cid" xmlns:w16cex="http://schemas.microsoft.com/office/word/2018/wordml/cex" xmlns:am3d="http://schemas.microsoft.com/office/drawing/2017/model3d" xmlns:aink="http://schemas.microsoft.com/office/drawing/2016/ink" xmlns:cx8="http://schemas.microsoft.com/office/drawing/2016/5/14/chartex" xmlns:cx7="http://schemas.microsoft.com/office/drawing/2016/5/13/chartex" xmlns:cx6="http://schemas.microsoft.com/office/drawing/2016/5/12/chartex" xmlns:cx5="http://schemas.microsoft.com/office/drawing/2016/5/11/chartex" xmlns:cx4="http://schemas.microsoft.com/office/drawing/2016/5/10/chartex" xmlns:cx3="http://schemas.microsoft.com/office/drawing/2016/5/9/chartex" xmlns:cx2="http://schemas.microsoft.com/office/drawing/2015/10/21/chartex">
+          <mc:Fallback xmlns:cx2="http://schemas.microsoft.com/office/drawing/2015/10/21/chartex" xmlns:cx3="http://schemas.microsoft.com/office/drawing/2016/5/9/chartex" xmlns:cx4="http://schemas.microsoft.com/office/drawing/2016/5/10/chartex" xmlns:cx5="http://schemas.microsoft.com/office/drawing/2016/5/11/chartex" xmlns:cx6="http://schemas.microsoft.com/office/drawing/2016/5/12/chartex" xmlns:cx7="http://schemas.microsoft.com/office/drawing/2016/5/13/chartex" xmlns:cx8="http://schemas.microsoft.com/office/drawing/2016/5/14/chartex" xmlns:aink="http://schemas.microsoft.com/office/drawing/2016/ink" xmlns:am3d="http://schemas.microsoft.com/office/drawing/2017/model3d" xmlns:w16cex="http://schemas.microsoft.com/office/word/2018/wordml/cex" xmlns:w16cid="http://schemas.microsoft.com/office/word/2016/wordml/cid" xmlns:w16="http://schemas.microsoft.com/office/word/2018/wordml">
             <w:pict>
               <v:shape w14:anchorId="6A4F3E8F" id="Straight Arrow Connector 385073581" o:spid="_x0000_s1026" type="#_x0000_t32" style="position:absolute;margin-left:240pt;margin-top:13.35pt;width:91.65pt;height:3.6pt;z-index:251707392;visibility:visible;mso-wrap-style:square;mso-width-percent:0;mso-height-percent:0;mso-wrap-distance-left:9pt;mso-wrap-distance-top:0;mso-wrap-distance-right:9pt;mso-wrap-distance-bottom:0;mso-position-horizontal:absolute;mso-position-horizontal-relative:text;mso-position-vertical:absolute;mso-position-vertical-relative:text;mso-width-percent:0;mso-height-percent:0;mso-width-relative:margin;mso-height-relative:margin" o:gfxdata="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" strokecolor="#505150 [3200]" strokeweight="2pt">
                 <v:stroke endarrow="block"/>
@@ -36897,7 +36857,7 @@
               </wp:anchor>
             </w:drawing>
           </mc:Choice>
-          <mc:Fallback xmlns:w16="http://schemas.microsoft.com/office/word/2018/wordml" xmlns:w16cid="http://schemas.microsoft.com/office/word/2016/wordml/cid" xmlns:w16cex="http://schemas.microsoft.com/office/word/2018/wordml/cex" xmlns:am3d="http://schemas.microsoft.com/office/drawing/2017/model3d" xmlns:aink="http://schemas.microsoft.com/office/drawing/2016/ink" xmlns:cx8="http://schemas.microsoft.com/office/drawing/2016/5/14/chartex" xmlns:cx7="http://schemas.microsoft.com/office/drawing/2016/5/13/chartex" xmlns:cx6="http://schemas.microsoft.com/office/drawing/2016/5/12/chartex" xmlns:cx5="http://schemas.microsoft.com/office/drawing/2016/5/11/chartex" xmlns:cx4="http://schemas.microsoft.com/office/drawing/2016/5/10/chartex" xmlns:cx3="http://schemas.microsoft.com/office/drawing/2016/5/9/chartex" xmlns:cx2="http://schemas.microsoft.com/office/drawing/2015/10/21/chartex">
+          <mc:Fallback xmlns:cx2="http://schemas.microsoft.com/office/drawing/2015/10/21/chartex" xmlns:cx3="http://schemas.microsoft.com/office/drawing/2016/5/9/chartex" xmlns:cx4="http://schemas.microsoft.com/office/drawing/2016/5/10/chartex" xmlns:cx5="http://schemas.microsoft.com/office/drawing/2016/5/11/chartex" xmlns:cx6="http://schemas.microsoft.com/office/drawing/2016/5/12/chartex" xmlns:cx7="http://schemas.microsoft.com/office/drawing/2016/5/13/chartex" xmlns:cx8="http://schemas.microsoft.com/office/drawing/2016/5/14/chartex" xmlns:aink="http://schemas.microsoft.com/office/drawing/2016/ink" xmlns:am3d="http://schemas.microsoft.com/office/drawing/2017/model3d" xmlns:w16cex="http://schemas.microsoft.com/office/word/2018/wordml/cex" xmlns:w16cid="http://schemas.microsoft.com/office/word/2016/wordml/cid" xmlns:w16="http://schemas.microsoft.com/office/word/2018/wordml">
             <w:pict>
               <v:shape w14:anchorId="17FA204C" id="Straight Arrow Connector 31" o:spid="_x0000_s1026" type="#_x0000_t32" style="position:absolute;margin-left:176.9pt;margin-top:3.55pt;width:0;height:79.4pt;z-index:251698176;visibility:visible;mso-wrap-style:square;mso-wrap-distance-left:9pt;mso-wrap-distance-top:0;mso-wrap-distance-right:9pt;mso-wrap-distance-bottom:0;mso-position-horizontal:absolute;mso-position-horizontal-relative:text;mso-position-vertical:absolute;mso-position-vertical-relative:text" o:gfxdata="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" strokecolor="#505150 [3200]" strokeweight="2pt">
                 <v:stroke endarrow="block"/>
@@ -36964,7 +36924,7 @@
               </wp:anchor>
             </w:drawing>
           </mc:Choice>
-          <mc:Fallback xmlns:w16="http://schemas.microsoft.com/office/word/2018/wordml" xmlns:w16cid="http://schemas.microsoft.com/office/word/2016/wordml/cid" xmlns:w16cex="http://schemas.microsoft.com/office/word/2018/wordml/cex" xmlns:am3d="http://schemas.microsoft.com/office/drawing/2017/model3d" xmlns:aink="http://schemas.microsoft.com/office/drawing/2016/ink" xmlns:cx8="http://schemas.microsoft.com/office/drawing/2016/5/14/chartex" xmlns:cx7="http://schemas.microsoft.com/office/drawing/2016/5/13/chartex" xmlns:cx6="http://schemas.microsoft.com/office/drawing/2016/5/12/chartex" xmlns:cx5="http://schemas.microsoft.com/office/drawing/2016/5/11/chartex" xmlns:cx4="http://schemas.microsoft.com/office/drawing/2016/5/10/chartex" xmlns:cx3="http://schemas.microsoft.com/office/drawing/2016/5/9/chartex" xmlns:cx2="http://schemas.microsoft.com/office/drawing/2015/10/21/chartex">
+          <mc:Fallback xmlns:cx2="http://schemas.microsoft.com/office/drawing/2015/10/21/chartex" xmlns:cx3="http://schemas.microsoft.com/office/drawing/2016/5/9/chartex" xmlns:cx4="http://schemas.microsoft.com/office/drawing/2016/5/10/chartex" xmlns:cx5="http://schemas.microsoft.com/office/drawing/2016/5/11/chartex" xmlns:cx6="http://schemas.microsoft.com/office/drawing/2016/5/12/chartex" xmlns:cx7="http://schemas.microsoft.com/office/drawing/2016/5/13/chartex" xmlns:cx8="http://schemas.microsoft.com/office/drawing/2016/5/14/chartex" xmlns:aink="http://schemas.microsoft.com/office/drawing/2016/ink" xmlns:am3d="http://schemas.microsoft.com/office/drawing/2017/model3d" xmlns:w16cex="http://schemas.microsoft.com/office/word/2018/wordml/cex" xmlns:w16cid="http://schemas.microsoft.com/office/word/2016/wordml/cid" xmlns:w16="http://schemas.microsoft.com/office/word/2018/wordml">
             <w:pict>
               <v:shape w14:anchorId="452EFDFD" id="Straight Arrow Connector 30" o:spid="_x0000_s1026" type="#_x0000_t32" style="position:absolute;margin-left:69.6pt;margin-top:3.65pt;width:0;height:79.4pt;z-index:251696128;visibility:visible;mso-wrap-style:square;mso-wrap-distance-left:9pt;mso-wrap-distance-top:0;mso-wrap-distance-right:9pt;mso-wrap-distance-bottom:0;mso-position-horizontal:absolute;mso-position-horizontal-relative:text;mso-position-vertical:absolute;mso-position-vertical-relative:text" o:gfxdata="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" strokecolor="#505150 [3200]" strokeweight="2pt">
                 <v:stroke endarrow="block"/>
@@ -37031,7 +36991,7 @@
               </wp:anchor>
             </w:drawing>
           </mc:Choice>
-          <mc:Fallback xmlns:w16="http://schemas.microsoft.com/office/word/2018/wordml" xmlns:w16cid="http://schemas.microsoft.com/office/word/2016/wordml/cid" xmlns:w16cex="http://schemas.microsoft.com/office/word/2018/wordml/cex" xmlns:am3d="http://schemas.microsoft.com/office/drawing/2017/model3d" xmlns:aink="http://schemas.microsoft.com/office/drawing/2016/ink" xmlns:cx8="http://schemas.microsoft.com/office/drawing/2016/5/14/chartex" xmlns:cx7="http://schemas.microsoft.com/office/drawing/2016/5/13/chartex" xmlns:cx6="http://schemas.microsoft.com/office/drawing/2016/5/12/chartex" xmlns:cx5="http://schemas.microsoft.com/office/drawing/2016/5/11/chartex" xmlns:cx4="http://schemas.microsoft.com/office/drawing/2016/5/10/chartex" xmlns:cx3="http://schemas.microsoft.com/office/drawing/2016/5/9/chartex" xmlns:cx2="http://schemas.microsoft.com/office/drawing/2015/10/21/chartex">
+          <mc:Fallback xmlns:cx2="http://schemas.microsoft.com/office/drawing/2015/10/21/chartex" xmlns:cx3="http://schemas.microsoft.com/office/drawing/2016/5/9/chartex" xmlns:cx4="http://schemas.microsoft.com/office/drawing/2016/5/10/chartex" xmlns:cx5="http://schemas.microsoft.com/office/drawing/2016/5/11/chartex" xmlns:cx6="http://schemas.microsoft.com/office/drawing/2016/5/12/chartex" xmlns:cx7="http://schemas.microsoft.com/office/drawing/2016/5/13/chartex" xmlns:cx8="http://schemas.microsoft.com/office/drawing/2016/5/14/chartex" xmlns:aink="http://schemas.microsoft.com/office/drawing/2016/ink" xmlns:am3d="http://schemas.microsoft.com/office/drawing/2017/model3d" xmlns:w16cex="http://schemas.microsoft.com/office/word/2018/wordml/cex" xmlns:w16cid="http://schemas.microsoft.com/office/word/2016/wordml/cid" xmlns:w16="http://schemas.microsoft.com/office/word/2018/wordml">
             <w:pict>
               <v:line w14:anchorId="1C5D9B40" id="Straight Connector 29" o:spid="_x0000_s1026" style="position:absolute;z-index:251695104;visibility:visible;mso-wrap-style:square;mso-height-percent:0;mso-wrap-distance-left:9pt;mso-wrap-distance-top:0;mso-wrap-distance-right:9pt;mso-wrap-distance-bottom:0;mso-position-horizontal:absolute;mso-position-horizontal-relative:text;mso-position-vertical:absolute;mso-position-vertical-relative:text;mso-height-percent:0;mso-height-relative:margin" from="200.35pt,3.55pt" to="200.35pt,43.05pt" o:gfxdata="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" strokecolor="#505150 [3200]" strokeweight="2pt">
                 <v:shadow on="t" color="black" opacity="24903f" origin=",.5" offset="0,.55556mm"/>
@@ -37120,7 +37080,7 @@
               </wp:anchor>
             </w:drawing>
           </mc:Choice>
-          <mc:Fallback xmlns:w16="http://schemas.microsoft.com/office/word/2018/wordml" xmlns:w16cid="http://schemas.microsoft.com/office/word/2016/wordml/cid" xmlns:w16cex="http://schemas.microsoft.com/office/word/2018/wordml/cex" xmlns:am3d="http://schemas.microsoft.com/office/drawing/2017/model3d" xmlns:aink="http://schemas.microsoft.com/office/drawing/2016/ink" xmlns:cx8="http://schemas.microsoft.com/office/drawing/2016/5/14/chartex" xmlns:cx7="http://schemas.microsoft.com/office/drawing/2016/5/13/chartex" xmlns:cx6="http://schemas.microsoft.com/office/drawing/2016/5/12/chartex" xmlns:cx5="http://schemas.microsoft.com/office/drawing/2016/5/11/chartex" xmlns:cx4="http://schemas.microsoft.com/office/drawing/2016/5/10/chartex" xmlns:cx3="http://schemas.microsoft.com/office/drawing/2016/5/9/chartex" xmlns:cx2="http://schemas.microsoft.com/office/drawing/2015/10/21/chartex">
+          <mc:Fallback xmlns:cx2="http://schemas.microsoft.com/office/drawing/2015/10/21/chartex" xmlns:cx3="http://schemas.microsoft.com/office/drawing/2016/5/9/chartex" xmlns:cx4="http://schemas.microsoft.com/office/drawing/2016/5/10/chartex" xmlns:cx5="http://schemas.microsoft.com/office/drawing/2016/5/11/chartex" xmlns:cx6="http://schemas.microsoft.com/office/drawing/2016/5/12/chartex" xmlns:cx7="http://schemas.microsoft.com/office/drawing/2016/5/13/chartex" xmlns:cx8="http://schemas.microsoft.com/office/drawing/2016/5/14/chartex" xmlns:aink="http://schemas.microsoft.com/office/drawing/2016/ink" xmlns:am3d="http://schemas.microsoft.com/office/drawing/2017/model3d" xmlns:w16cex="http://schemas.microsoft.com/office/word/2018/wordml/cex" xmlns:w16cid="http://schemas.microsoft.com/office/word/2016/wordml/cid" xmlns:w16="http://schemas.microsoft.com/office/word/2018/wordml">
             <w:pict>
               <v:shape w14:anchorId="7CF855AC" id="Connector: Elbow 28" o:spid="_x0000_s1026" type="#_x0000_t34" style="position:absolute;margin-left:196.45pt;margin-top:8.65pt;width:153.05pt;height:21pt;z-index:251693056;visibility:visible;mso-wrap-style:square;mso-width-percent:0;mso-height-percent:0;mso-wrap-distance-left:9pt;mso-wrap-distance-top:0;mso-wrap-distance-right:9pt;mso-wrap-distance-bottom:0;mso-position-horizontal:absolute;mso-position-horizontal-relative:text;mso-position-vertical:absolute;mso-position-vertical-relative:text;mso-width-percent:0;mso-height-percent:0;mso-width-relative:margin;mso-height-relative:margin" o:gfxdata="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" adj="21568" strokecolor="#505150 [3200]" strokeweight="2pt">
                 <v:stroke endarrow="block"/>
@@ -37427,7 +37387,7 @@
               </wp:anchor>
             </w:drawing>
           </mc:Choice>
-          <mc:Fallback xmlns:w16="http://schemas.microsoft.com/office/word/2018/wordml" xmlns:w16cid="http://schemas.microsoft.com/office/word/2016/wordml/cid" xmlns:w16cex="http://schemas.microsoft.com/office/word/2018/wordml/cex" xmlns:am3d="http://schemas.microsoft.com/office/drawing/2017/model3d" xmlns:aink="http://schemas.microsoft.com/office/drawing/2016/ink" xmlns:cx8="http://schemas.microsoft.com/office/drawing/2016/5/14/chartex" xmlns:cx7="http://schemas.microsoft.com/office/drawing/2016/5/13/chartex" xmlns:cx6="http://schemas.microsoft.com/office/drawing/2016/5/12/chartex" xmlns:cx5="http://schemas.microsoft.com/office/drawing/2016/5/11/chartex" xmlns:cx4="http://schemas.microsoft.com/office/drawing/2016/5/10/chartex" xmlns:cx3="http://schemas.microsoft.com/office/drawing/2016/5/9/chartex" xmlns:cx2="http://schemas.microsoft.com/office/drawing/2015/10/21/chartex">
+          <mc:Fallback xmlns:cx2="http://schemas.microsoft.com/office/drawing/2015/10/21/chartex" xmlns:cx3="http://schemas.microsoft.com/office/drawing/2016/5/9/chartex" xmlns:cx4="http://schemas.microsoft.com/office/drawing/2016/5/10/chartex" xmlns:cx5="http://schemas.microsoft.com/office/drawing/2016/5/11/chartex" xmlns:cx6="http://schemas.microsoft.com/office/drawing/2016/5/12/chartex" xmlns:cx7="http://schemas.microsoft.com/office/drawing/2016/5/13/chartex" xmlns:cx8="http://schemas.microsoft.com/office/drawing/2016/5/14/chartex" xmlns:aink="http://schemas.microsoft.com/office/drawing/2016/ink" xmlns:am3d="http://schemas.microsoft.com/office/drawing/2017/model3d" xmlns:w16cex="http://schemas.microsoft.com/office/word/2018/wordml/cex" xmlns:w16cid="http://schemas.microsoft.com/office/word/2016/wordml/cid" xmlns:w16="http://schemas.microsoft.com/office/word/2018/wordml">
             <w:pict>
               <v:shape w14:anchorId="4F101426" id="Straight Arrow Connector 385073573" o:spid="_x0000_s1026" type="#_x0000_t32" style="position:absolute;margin-left:401.1pt;margin-top:14.5pt;width:0;height:49.15pt;z-index:251704320;visibility:visible;mso-wrap-style:square;mso-width-percent:0;mso-height-percent:0;mso-wrap-distance-left:9pt;mso-wrap-distance-top:0;mso-wrap-distance-right:9pt;mso-wrap-distance-bottom:0;mso-position-horizontal:absolute;mso-position-horizontal-relative:text;mso-position-vertical:absolute;mso-position-vertical-relative:text;mso-width-percent:0;mso-height-percent:0;mso-width-relative:margin;mso-height-relative:margin" o:gfxdata="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" strokecolor="#505150 [3200]" strokeweight="2pt">
                 <v:stroke endarrow="block"/>
@@ -37505,7 +37465,7 @@
               </wp:anchor>
             </w:drawing>
           </mc:Choice>
-          <mc:Fallback xmlns:w16="http://schemas.microsoft.com/office/word/2018/wordml" xmlns:w16cid="http://schemas.microsoft.com/office/word/2016/wordml/cid" xmlns:w16cex="http://schemas.microsoft.com/office/word/2018/wordml/cex" xmlns:am3d="http://schemas.microsoft.com/office/drawing/2017/model3d" xmlns:aink="http://schemas.microsoft.com/office/drawing/2016/ink" xmlns:cx8="http://schemas.microsoft.com/office/drawing/2016/5/14/chartex" xmlns:cx7="http://schemas.microsoft.com/office/drawing/2016/5/13/chartex" xmlns:cx6="http://schemas.microsoft.com/office/drawing/2016/5/12/chartex" xmlns:cx5="http://schemas.microsoft.com/office/drawing/2016/5/11/chartex" xmlns:cx4="http://schemas.microsoft.com/office/drawing/2016/5/10/chartex" xmlns:cx3="http://schemas.microsoft.com/office/drawing/2016/5/9/chartex" xmlns:cx2="http://schemas.microsoft.com/office/drawing/2015/10/21/chartex">
+          <mc:Fallback xmlns:cx2="http://schemas.microsoft.com/office/drawing/2015/10/21/chartex" xmlns:cx3="http://schemas.microsoft.com/office/drawing/2016/5/9/chartex" xmlns:cx4="http://schemas.microsoft.com/office/drawing/2016/5/10/chartex" xmlns:cx5="http://schemas.microsoft.com/office/drawing/2016/5/11/chartex" xmlns:cx6="http://schemas.microsoft.com/office/drawing/2016/5/12/chartex" xmlns:cx7="http://schemas.microsoft.com/office/drawing/2016/5/13/chartex" xmlns:cx8="http://schemas.microsoft.com/office/drawing/2016/5/14/chartex" xmlns:aink="http://schemas.microsoft.com/office/drawing/2016/ink" xmlns:am3d="http://schemas.microsoft.com/office/drawing/2017/model3d" xmlns:w16cex="http://schemas.microsoft.com/office/word/2018/wordml/cex" xmlns:w16cid="http://schemas.microsoft.com/office/word/2016/wordml/cid" xmlns:w16="http://schemas.microsoft.com/office/word/2018/wordml">
             <w:pict>
               <v:shape w14:anchorId="57D3C9DE" id="Straight Arrow Connector 385073572" o:spid="_x0000_s1026" type="#_x0000_t32" style="position:absolute;margin-left:239.65pt;margin-top:10.65pt;width:129.2pt;height:37.1pt;z-index:251702272;visibility:visible;mso-wrap-style:square;mso-width-percent:0;mso-height-percent:0;mso-wrap-distance-left:9pt;mso-wrap-distance-top:0;mso-wrap-distance-right:9pt;mso-wrap-distance-bottom:0;mso-position-horizontal:absolute;mso-position-horizontal-relative:text;mso-position-vertical:absolute;mso-position-vertical-relative:text;mso-width-percent:0;mso-height-percent:0;mso-width-relative:margin;mso-height-relative:margin" o:gfxdata="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" strokecolor="#505150 [3200]" strokeweight="2pt">
                 <v:stroke endarrow="block"/>
@@ -37575,7 +37535,7 @@
               </wp:anchor>
             </w:drawing>
           </mc:Choice>
-          <mc:Fallback xmlns:w16="http://schemas.microsoft.com/office/word/2018/wordml" xmlns:w16cid="http://schemas.microsoft.com/office/word/2016/wordml/cid" xmlns:w16cex="http://schemas.microsoft.com/office/word/2018/wordml/cex" xmlns:am3d="http://schemas.microsoft.com/office/drawing/2017/model3d" xmlns:aink="http://schemas.microsoft.com/office/drawing/2016/ink" xmlns:cx8="http://schemas.microsoft.com/office/drawing/2016/5/14/chartex" xmlns:cx7="http://schemas.microsoft.com/office/drawing/2016/5/13/chartex" xmlns:cx6="http://schemas.microsoft.com/office/drawing/2016/5/12/chartex" xmlns:cx5="http://schemas.microsoft.com/office/drawing/2016/5/11/chartex" xmlns:cx4="http://schemas.microsoft.com/office/drawing/2016/5/10/chartex" xmlns:cx3="http://schemas.microsoft.com/office/drawing/2016/5/9/chartex" xmlns:cx2="http://schemas.microsoft.com/office/drawing/2015/10/21/chartex">
+          <mc:Fallback xmlns:cx2="http://schemas.microsoft.com/office/drawing/2015/10/21/chartex" xmlns:cx3="http://schemas.microsoft.com/office/drawing/2016/5/9/chartex" xmlns:cx4="http://schemas.microsoft.com/office/drawing/2016/5/10/chartex" xmlns:cx5="http://schemas.microsoft.com/office/drawing/2016/5/11/chartex" xmlns:cx6="http://schemas.microsoft.com/office/drawing/2016/5/12/chartex" xmlns:cx7="http://schemas.microsoft.com/office/drawing/2016/5/13/chartex" xmlns:cx8="http://schemas.microsoft.com/office/drawing/2016/5/14/chartex" xmlns:aink="http://schemas.microsoft.com/office/drawing/2016/ink" xmlns:am3d="http://schemas.microsoft.com/office/drawing/2017/model3d" xmlns:w16cex="http://schemas.microsoft.com/office/word/2018/wordml/cex" xmlns:w16cid="http://schemas.microsoft.com/office/word/2016/wordml/cid" xmlns:w16="http://schemas.microsoft.com/office/word/2018/wordml">
             <w:pict>
               <v:shape w14:anchorId="5ACB6AB3" id="Straight Arrow Connector 385073570" o:spid="_x0000_s1026" type="#_x0000_t32" style="position:absolute;margin-left:74.4pt;margin-top:11.15pt;width:0;height:36.95pt;z-index:251700224;visibility:visible;mso-wrap-style:square;mso-height-percent:0;mso-wrap-distance-left:9pt;mso-wrap-distance-top:0;mso-wrap-distance-right:9pt;mso-wrap-distance-bottom:0;mso-position-horizontal:absolute;mso-position-horizontal-relative:text;mso-position-vertical:absolute;mso-position-vertical-relative:text;mso-height-percent:0;mso-height-relative:margin" o:gfxdata="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" strokecolor="#505150 [3200]" strokeweight="2pt">
                 <v:stroke endarrow="block"/>
@@ -38172,7 +38132,7 @@
               </wp:anchor>
             </w:drawing>
           </mc:Choice>
-          <mc:Fallback xmlns:w16="http://schemas.microsoft.com/office/word/2018/wordml" xmlns:w16cid="http://schemas.microsoft.com/office/word/2016/wordml/cid" xmlns:w16cex="http://schemas.microsoft.com/office/word/2018/wordml/cex" xmlns:am3d="http://schemas.microsoft.com/office/drawing/2017/model3d" xmlns:aink="http://schemas.microsoft.com/office/drawing/2016/ink" xmlns:cx8="http://schemas.microsoft.com/office/drawing/2016/5/14/chartex" xmlns:cx7="http://schemas.microsoft.com/office/drawing/2016/5/13/chartex" xmlns:cx6="http://schemas.microsoft.com/office/drawing/2016/5/12/chartex" xmlns:cx5="http://schemas.microsoft.com/office/drawing/2016/5/11/chartex" xmlns:cx4="http://schemas.microsoft.com/office/drawing/2016/5/10/chartex" xmlns:cx3="http://schemas.microsoft.com/office/drawing/2016/5/9/chartex" xmlns:cx2="http://schemas.microsoft.com/office/drawing/2015/10/21/chartex">
+          <mc:Fallback xmlns:cx2="http://schemas.microsoft.com/office/drawing/2015/10/21/chartex" xmlns:cx3="http://schemas.microsoft.com/office/drawing/2016/5/9/chartex" xmlns:cx4="http://schemas.microsoft.com/office/drawing/2016/5/10/chartex" xmlns:cx5="http://schemas.microsoft.com/office/drawing/2016/5/11/chartex" xmlns:cx6="http://schemas.microsoft.com/office/drawing/2016/5/12/chartex" xmlns:cx7="http://schemas.microsoft.com/office/drawing/2016/5/13/chartex" xmlns:cx8="http://schemas.microsoft.com/office/drawing/2016/5/14/chartex" xmlns:aink="http://schemas.microsoft.com/office/drawing/2016/ink" xmlns:am3d="http://schemas.microsoft.com/office/drawing/2017/model3d" xmlns:w16cex="http://schemas.microsoft.com/office/word/2018/wordml/cex" xmlns:w16cid="http://schemas.microsoft.com/office/word/2016/wordml/cid" xmlns:w16="http://schemas.microsoft.com/office/word/2018/wordml">
             <w:pict>
               <v:line w14:anchorId="02221E65" id="Straight Connector 1054311648" o:spid="_x0000_s1026" style="position:absolute;z-index:251718656;visibility:visible;mso-wrap-style:square;mso-wrap-distance-left:9pt;mso-wrap-distance-top:0;mso-wrap-distance-right:9pt;mso-wrap-distance-bottom:0;mso-position-horizontal:absolute;mso-position-horizontal-relative:text;mso-position-vertical:absolute;mso-position-vertical-relative:text" from="133.6pt,6.95pt" to="133.6pt,24.1pt" o:gfxdata="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" strokecolor="#505150 [3200]" strokeweight="2pt">
                 <v:shadow on="t" color="black" opacity="24903f" origin=",.5" offset="0,.55556mm"/>
@@ -38357,7 +38317,7 @@
               </wp:anchor>
             </w:drawing>
           </mc:Choice>
-          <mc:Fallback xmlns:w16="http://schemas.microsoft.com/office/word/2018/wordml" xmlns:w16cid="http://schemas.microsoft.com/office/word/2016/wordml/cid" xmlns:w16cex="http://schemas.microsoft.com/office/word/2018/wordml/cex" xmlns:am3d="http://schemas.microsoft.com/office/drawing/2017/model3d" xmlns:aink="http://schemas.microsoft.com/office/drawing/2016/ink" xmlns:cx8="http://schemas.microsoft.com/office/drawing/2016/5/14/chartex" xmlns:cx7="http://schemas.microsoft.com/office/drawing/2016/5/13/chartex" xmlns:cx6="http://schemas.microsoft.com/office/drawing/2016/5/12/chartex" xmlns:cx5="http://schemas.microsoft.com/office/drawing/2016/5/11/chartex" xmlns:cx4="http://schemas.microsoft.com/office/drawing/2016/5/10/chartex" xmlns:cx3="http://schemas.microsoft.com/office/drawing/2016/5/9/chartex" xmlns:cx2="http://schemas.microsoft.com/office/drawing/2015/10/21/chartex">
+          <mc:Fallback xmlns:cx2="http://schemas.microsoft.com/office/drawing/2015/10/21/chartex" xmlns:cx3="http://schemas.microsoft.com/office/drawing/2016/5/9/chartex" xmlns:cx4="http://schemas.microsoft.com/office/drawing/2016/5/10/chartex" xmlns:cx5="http://schemas.microsoft.com/office/drawing/2016/5/11/chartex" xmlns:cx6="http://schemas.microsoft.com/office/drawing/2016/5/12/chartex" xmlns:cx7="http://schemas.microsoft.com/office/drawing/2016/5/13/chartex" xmlns:cx8="http://schemas.microsoft.com/office/drawing/2016/5/14/chartex" xmlns:aink="http://schemas.microsoft.com/office/drawing/2016/ink" xmlns:am3d="http://schemas.microsoft.com/office/drawing/2017/model3d" xmlns:w16cex="http://schemas.microsoft.com/office/word/2018/wordml/cex" xmlns:w16cid="http://schemas.microsoft.com/office/word/2016/wordml/cid" xmlns:w16="http://schemas.microsoft.com/office/word/2018/wordml">
             <w:pict>
               <v:shape w14:anchorId="01EAFE4D" id="Connector: Elbow 1054311649" o:spid="_x0000_s1026" type="#_x0000_t34" style="position:absolute;margin-left:133.75pt;margin-top:9.45pt;width:62.8pt;height:22.7pt;z-index:251717632;visibility:visible;mso-wrap-style:square;mso-width-percent:0;mso-height-percent:0;mso-wrap-distance-left:9pt;mso-wrap-distance-top:0;mso-wrap-distance-right:9pt;mso-wrap-distance-bottom:0;mso-position-horizontal:absolute;mso-position-horizontal-relative:text;mso-position-vertical:absolute;mso-position-vertical-relative:text;mso-width-percent:0;mso-height-percent:0;mso-width-relative:margin;mso-height-relative:margin" o:gfxdata="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" adj="21568" strokecolor="#505150 [3200]" strokeweight="2pt">
                 <v:stroke endarrow="block"/>
@@ -38430,7 +38390,7 @@
               </wp:anchor>
             </w:drawing>
           </mc:Choice>
-          <mc:Fallback xmlns:w16="http://schemas.microsoft.com/office/word/2018/wordml" xmlns:w16cid="http://schemas.microsoft.com/office/word/2016/wordml/cid" xmlns:w16cex="http://schemas.microsoft.com/office/word/2018/wordml/cex" xmlns:am3d="http://schemas.microsoft.com/office/drawing/2017/model3d" xmlns:aink="http://schemas.microsoft.com/office/drawing/2016/ink" xmlns:cx8="http://schemas.microsoft.com/office/drawing/2016/5/14/chartex" xmlns:cx7="http://schemas.microsoft.com/office/drawing/2016/5/13/chartex" xmlns:cx6="http://schemas.microsoft.com/office/drawing/2016/5/12/chartex" xmlns:cx5="http://schemas.microsoft.com/office/drawing/2016/5/11/chartex" xmlns:cx4="http://schemas.microsoft.com/office/drawing/2016/5/10/chartex" xmlns:cx3="http://schemas.microsoft.com/office/drawing/2016/5/9/chartex" xmlns:cx2="http://schemas.microsoft.com/office/drawing/2015/10/21/chartex">
+          <mc:Fallback xmlns:cx2="http://schemas.microsoft.com/office/drawing/2015/10/21/chartex" xmlns:cx3="http://schemas.microsoft.com/office/drawing/2016/5/9/chartex" xmlns:cx4="http://schemas.microsoft.com/office/drawing/2016/5/10/chartex" xmlns:cx5="http://schemas.microsoft.com/office/drawing/2016/5/11/chartex" xmlns:cx6="http://schemas.microsoft.com/office/drawing/2016/5/12/chartex" xmlns:cx7="http://schemas.microsoft.com/office/drawing/2016/5/13/chartex" xmlns:cx8="http://schemas.microsoft.com/office/drawing/2016/5/14/chartex" xmlns:aink="http://schemas.microsoft.com/office/drawing/2016/ink" xmlns:am3d="http://schemas.microsoft.com/office/drawing/2017/model3d" xmlns:w16cex="http://schemas.microsoft.com/office/word/2018/wordml/cex" xmlns:w16cid="http://schemas.microsoft.com/office/word/2016/wordml/cid" xmlns:w16="http://schemas.microsoft.com/office/word/2018/wordml">
             <w:pict>
               <v:shape w14:anchorId="3F28FE92" id="Connector: Elbow 1054311650" o:spid="_x0000_s1026" type="#_x0000_t34" style="position:absolute;margin-left:69.7pt;margin-top:9.45pt;width:63.9pt;height:22.7pt;flip:x;z-index:251716608;visibility:visible;mso-wrap-style:square;mso-height-percent:0;mso-wrap-distance-left:9pt;mso-wrap-distance-top:0;mso-wrap-distance-right:9pt;mso-wrap-distance-bottom:0;mso-position-horizontal:absolute;mso-position-horizontal-relative:text;mso-position-vertical:absolute;mso-position-vertical-relative:text;mso-height-percent:0;mso-height-relative:margin" o:gfxdata="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" adj="21496" strokecolor="#505150 [3200]" strokeweight="2pt">
                 <v:stroke endarrow="block"/>
@@ -38726,7 +38686,7 @@
               </wp:anchor>
             </w:drawing>
           </mc:Choice>
-          <mc:Fallback xmlns:w16="http://schemas.microsoft.com/office/word/2018/wordml" xmlns:w16cid="http://schemas.microsoft.com/office/word/2016/wordml/cid" xmlns:w16cex="http://schemas.microsoft.com/office/word/2018/wordml/cex" xmlns:am3d="http://schemas.microsoft.com/office/drawing/2017/model3d" xmlns:aink="http://schemas.microsoft.com/office/drawing/2016/ink" xmlns:cx8="http://schemas.microsoft.com/office/drawing/2016/5/14/chartex" xmlns:cx7="http://schemas.microsoft.com/office/drawing/2016/5/13/chartex" xmlns:cx6="http://schemas.microsoft.com/office/drawing/2016/5/12/chartex" xmlns:cx5="http://schemas.microsoft.com/office/drawing/2016/5/11/chartex" xmlns:cx4="http://schemas.microsoft.com/office/drawing/2016/5/10/chartex" xmlns:cx3="http://schemas.microsoft.com/office/drawing/2016/5/9/chartex" xmlns:cx2="http://schemas.microsoft.com/office/drawing/2015/10/21/chartex">
+          <mc:Fallback xmlns:cx2="http://schemas.microsoft.com/office/drawing/2015/10/21/chartex" xmlns:cx3="http://schemas.microsoft.com/office/drawing/2016/5/9/chartex" xmlns:cx4="http://schemas.microsoft.com/office/drawing/2016/5/10/chartex" xmlns:cx5="http://schemas.microsoft.com/office/drawing/2016/5/11/chartex" xmlns:cx6="http://schemas.microsoft.com/office/drawing/2016/5/12/chartex" xmlns:cx7="http://schemas.microsoft.com/office/drawing/2016/5/13/chartex" xmlns:cx8="http://schemas.microsoft.com/office/drawing/2016/5/14/chartex" xmlns:aink="http://schemas.microsoft.com/office/drawing/2016/ink" xmlns:am3d="http://schemas.microsoft.com/office/drawing/2017/model3d" xmlns:w16cex="http://schemas.microsoft.com/office/word/2018/wordml/cex" xmlns:w16cid="http://schemas.microsoft.com/office/word/2016/wordml/cid" xmlns:w16="http://schemas.microsoft.com/office/word/2018/wordml">
             <w:pict>
               <v:shape w14:anchorId="6CEF6B28" id="Straight Arrow Connector 1054311654" o:spid="_x0000_s1026" type="#_x0000_t32" style="position:absolute;margin-left:239.85pt;margin-top:5.55pt;width:91.75pt;height:7.85pt;flip:y;z-index:251727872;visibility:visible;mso-wrap-style:square;mso-width-percent:0;mso-height-percent:0;mso-wrap-distance-left:9pt;mso-wrap-distance-top:0;mso-wrap-distance-right:9pt;mso-wrap-distance-bottom:0;mso-position-horizontal:absolute;mso-position-horizontal-relative:text;mso-position-vertical:absolute;mso-position-vertical-relative:text;mso-width-percent:0;mso-height-percent:0;mso-width-relative:margin;mso-height-relative:margin" o:gfxdata="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" strokecolor="#505150 [3200]" strokeweight="2pt">
                 <v:stroke endarrow="block"/>
@@ -38824,7 +38784,7 @@
               </wp:anchor>
             </w:drawing>
           </mc:Choice>
-          <mc:Fallback xmlns:w16="http://schemas.microsoft.com/office/word/2018/wordml" xmlns:w16cid="http://schemas.microsoft.com/office/word/2016/wordml/cid" xmlns:w16cex="http://schemas.microsoft.com/office/word/2018/wordml/cex" xmlns:am3d="http://schemas.microsoft.com/office/drawing/2017/model3d" xmlns:aink="http://schemas.microsoft.com/office/drawing/2016/ink" xmlns:cx8="http://schemas.microsoft.com/office/drawing/2016/5/14/chartex" xmlns:cx7="http://schemas.microsoft.com/office/drawing/2016/5/13/chartex" xmlns:cx6="http://schemas.microsoft.com/office/drawing/2016/5/12/chartex" xmlns:cx5="http://schemas.microsoft.com/office/drawing/2016/5/11/chartex" xmlns:cx4="http://schemas.microsoft.com/office/drawing/2016/5/10/chartex" xmlns:cx3="http://schemas.microsoft.com/office/drawing/2016/5/9/chartex" xmlns:cx2="http://schemas.microsoft.com/office/drawing/2015/10/21/chartex">
+          <mc:Fallback xmlns:cx2="http://schemas.microsoft.com/office/drawing/2015/10/21/chartex" xmlns:cx3="http://schemas.microsoft.com/office/drawing/2016/5/9/chartex" xmlns:cx4="http://schemas.microsoft.com/office/drawing/2016/5/10/chartex" xmlns:cx5="http://schemas.microsoft.com/office/drawing/2016/5/11/chartex" xmlns:cx6="http://schemas.microsoft.com/office/drawing/2016/5/12/chartex" xmlns:cx7="http://schemas.microsoft.com/office/drawing/2016/5/13/chartex" xmlns:cx8="http://schemas.microsoft.com/office/drawing/2016/5/14/chartex" xmlns:aink="http://schemas.microsoft.com/office/drawing/2016/ink" xmlns:am3d="http://schemas.microsoft.com/office/drawing/2017/model3d" xmlns:w16cex="http://schemas.microsoft.com/office/word/2018/wordml/cex" xmlns:w16cid="http://schemas.microsoft.com/office/word/2016/wordml/cid" xmlns:w16="http://schemas.microsoft.com/office/word/2018/wordml">
             <w:pict>
               <v:shape w14:anchorId="0A777786" id="Straight Arrow Connector 1054311668" o:spid="_x0000_s1026" type="#_x0000_t32" style="position:absolute;margin-left:64.45pt;margin-top:8.85pt;width:0;height:205.35pt;z-index:251734016;visibility:visible;mso-wrap-style:square;mso-width-percent:0;mso-height-percent:0;mso-wrap-distance-left:9pt;mso-wrap-distance-top:0;mso-wrap-distance-right:9pt;mso-wrap-distance-bottom:0;mso-position-horizontal:absolute;mso-position-horizontal-relative:text;mso-position-vertical:absolute;mso-position-vertical-relative:text;mso-width-percent:0;mso-height-percent:0;mso-width-relative:margin;mso-height-relative:margin" o:gfxdata="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" strokecolor="#505150 [3200]" strokeweight="2pt">
                 <v:stroke endarrow="block"/>
@@ -39016,7 +38976,7 @@
               </wp:anchor>
             </w:drawing>
           </mc:Choice>
-          <mc:Fallback xmlns:w16="http://schemas.microsoft.com/office/word/2018/wordml" xmlns:w16cid="http://schemas.microsoft.com/office/word/2016/wordml/cid" xmlns:w16cex="http://schemas.microsoft.com/office/word/2018/wordml/cex" xmlns:am3d="http://schemas.microsoft.com/office/drawing/2017/model3d" xmlns:aink="http://schemas.microsoft.com/office/drawing/2016/ink" xmlns:cx8="http://schemas.microsoft.com/office/drawing/2016/5/14/chartex" xmlns:cx7="http://schemas.microsoft.com/office/drawing/2016/5/13/chartex" xmlns:cx6="http://schemas.microsoft.com/office/drawing/2016/5/12/chartex" xmlns:cx5="http://schemas.microsoft.com/office/drawing/2016/5/11/chartex" xmlns:cx4="http://schemas.microsoft.com/office/drawing/2016/5/10/chartex" xmlns:cx3="http://schemas.microsoft.com/office/drawing/2016/5/9/chartex" xmlns:cx2="http://schemas.microsoft.com/office/drawing/2015/10/21/chartex">
+          <mc:Fallback xmlns:cx2="http://schemas.microsoft.com/office/drawing/2015/10/21/chartex" xmlns:cx3="http://schemas.microsoft.com/office/drawing/2016/5/9/chartex" xmlns:cx4="http://schemas.microsoft.com/office/drawing/2016/5/10/chartex" xmlns:cx5="http://schemas.microsoft.com/office/drawing/2016/5/11/chartex" xmlns:cx6="http://schemas.microsoft.com/office/drawing/2016/5/12/chartex" xmlns:cx7="http://schemas.microsoft.com/office/drawing/2016/5/13/chartex" xmlns:cx8="http://schemas.microsoft.com/office/drawing/2016/5/14/chartex" xmlns:aink="http://schemas.microsoft.com/office/drawing/2016/ink" xmlns:am3d="http://schemas.microsoft.com/office/drawing/2017/model3d" xmlns:w16cex="http://schemas.microsoft.com/office/word/2018/wordml/cex" xmlns:w16cid="http://schemas.microsoft.com/office/word/2016/wordml/cid" xmlns:w16="http://schemas.microsoft.com/office/word/2018/wordml">
             <w:pict>
               <v:shape w14:anchorId="48A1F430" id="Straight Arrow Connector 1054311655" o:spid="_x0000_s1026" type="#_x0000_t32" style="position:absolute;margin-left:176.4pt;margin-top:6.15pt;width:3.6pt;height:31.15pt;flip:x;z-index:251722752;visibility:visible;mso-wrap-style:square;mso-width-percent:0;mso-height-percent:0;mso-wrap-distance-left:9pt;mso-wrap-distance-top:0;mso-wrap-distance-right:9pt;mso-wrap-distance-bottom:0;mso-position-horizontal:absolute;mso-position-horizontal-relative:text;mso-position-vertical:absolute;mso-position-vertical-relative:text;mso-width-percent:0;mso-height-percent:0;mso-width-relative:margin;mso-height-relative:margin" o:gfxdata="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" strokecolor="#505150 [3200]" strokeweight="2pt">
                 <v:stroke endarrow="block"/>
@@ -39237,7 +39197,7 @@
               </wp:anchor>
             </w:drawing>
           </mc:Choice>
-          <mc:Fallback xmlns:w16="http://schemas.microsoft.com/office/word/2018/wordml" xmlns:w16cid="http://schemas.microsoft.com/office/word/2016/wordml/cid" xmlns:w16cex="http://schemas.microsoft.com/office/word/2018/wordml/cex" xmlns:am3d="http://schemas.microsoft.com/office/drawing/2017/model3d" xmlns:aink="http://schemas.microsoft.com/office/drawing/2016/ink" xmlns:cx8="http://schemas.microsoft.com/office/drawing/2016/5/14/chartex" xmlns:cx7="http://schemas.microsoft.com/office/drawing/2016/5/13/chartex" xmlns:cx6="http://schemas.microsoft.com/office/drawing/2016/5/12/chartex" xmlns:cx5="http://schemas.microsoft.com/office/drawing/2016/5/11/chartex" xmlns:cx4="http://schemas.microsoft.com/office/drawing/2016/5/10/chartex" xmlns:cx3="http://schemas.microsoft.com/office/drawing/2016/5/9/chartex" xmlns:cx2="http://schemas.microsoft.com/office/drawing/2015/10/21/chartex">
+          <mc:Fallback xmlns:cx2="http://schemas.microsoft.com/office/drawing/2015/10/21/chartex" xmlns:cx3="http://schemas.microsoft.com/office/drawing/2016/5/9/chartex" xmlns:cx4="http://schemas.microsoft.com/office/drawing/2016/5/10/chartex" xmlns:cx5="http://schemas.microsoft.com/office/drawing/2016/5/11/chartex" xmlns:cx6="http://schemas.microsoft.com/office/drawing/2016/5/12/chartex" xmlns:cx7="http://schemas.microsoft.com/office/drawing/2016/5/13/chartex" xmlns:cx8="http://schemas.microsoft.com/office/drawing/2016/5/14/chartex" xmlns:aink="http://schemas.microsoft.com/office/drawing/2016/ink" xmlns:am3d="http://schemas.microsoft.com/office/drawing/2017/model3d" xmlns:w16cex="http://schemas.microsoft.com/office/word/2018/wordml/cex" xmlns:w16cid="http://schemas.microsoft.com/office/word/2016/wordml/cid" xmlns:w16="http://schemas.microsoft.com/office/word/2018/wordml">
             <w:pict>
               <v:shape w14:anchorId="7B3BE5D4" id="Straight Arrow Connector 1054311669" o:spid="_x0000_s1026" type="#_x0000_t32" style="position:absolute;margin-left:174.1pt;margin-top:1.05pt;width:0;height:33.6pt;z-index:251736064;visibility:visible;mso-wrap-style:square;mso-width-percent:0;mso-height-percent:0;mso-wrap-distance-left:9pt;mso-wrap-distance-top:0;mso-wrap-distance-right:9pt;mso-wrap-distance-bottom:0;mso-position-horizontal:absolute;mso-position-horizontal-relative:text;mso-position-vertical:absolute;mso-position-vertical-relative:text;mso-width-percent:0;mso-height-percent:0;mso-width-relative:margin;mso-height-relative:margin" o:gfxdata="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" strokecolor="#505150 [3200]" strokeweight="2pt">
                 <v:stroke endarrow="block"/>
@@ -39557,7 +39517,7 @@
               </wp:anchor>
             </w:drawing>
           </mc:Choice>
-          <mc:Fallback xmlns:w16="http://schemas.microsoft.com/office/word/2018/wordml" xmlns:w16cid="http://schemas.microsoft.com/office/word/2016/wordml/cid" xmlns:w16cex="http://schemas.microsoft.com/office/word/2018/wordml/cex" xmlns:am3d="http://schemas.microsoft.com/office/drawing/2017/model3d" xmlns:aink="http://schemas.microsoft.com/office/drawing/2016/ink" xmlns:cx8="http://schemas.microsoft.com/office/drawing/2016/5/14/chartex" xmlns:cx7="http://schemas.microsoft.com/office/drawing/2016/5/13/chartex" xmlns:cx6="http://schemas.microsoft.com/office/drawing/2016/5/12/chartex" xmlns:cx5="http://schemas.microsoft.com/office/drawing/2016/5/11/chartex" xmlns:cx4="http://schemas.microsoft.com/office/drawing/2016/5/10/chartex" xmlns:cx3="http://schemas.microsoft.com/office/drawing/2016/5/9/chartex" xmlns:cx2="http://schemas.microsoft.com/office/drawing/2015/10/21/chartex">
+          <mc:Fallback xmlns:cx2="http://schemas.microsoft.com/office/drawing/2015/10/21/chartex" xmlns:cx3="http://schemas.microsoft.com/office/drawing/2016/5/9/chartex" xmlns:cx4="http://schemas.microsoft.com/office/drawing/2016/5/10/chartex" xmlns:cx5="http://schemas.microsoft.com/office/drawing/2016/5/11/chartex" xmlns:cx6="http://schemas.microsoft.com/office/drawing/2016/5/12/chartex" xmlns:cx7="http://schemas.microsoft.com/office/drawing/2016/5/13/chartex" xmlns:cx8="http://schemas.microsoft.com/office/drawing/2016/5/14/chartex" xmlns:aink="http://schemas.microsoft.com/office/drawing/2016/ink" xmlns:am3d="http://schemas.microsoft.com/office/drawing/2017/model3d" xmlns:w16cex="http://schemas.microsoft.com/office/word/2018/wordml/cex" xmlns:w16cid="http://schemas.microsoft.com/office/word/2016/wordml/cid" xmlns:w16="http://schemas.microsoft.com/office/word/2018/wordml">
             <w:pict>
               <v:shape w14:anchorId="6F789BCE" id="Straight Arrow Connector 1054311670" o:spid="_x0000_s1026" type="#_x0000_t32" style="position:absolute;margin-left:164.85pt;margin-top:6.65pt;width:3.75pt;height:27.5pt;flip:x;z-index:251738112;visibility:visible;mso-wrap-style:square;mso-width-percent:0;mso-height-percent:0;mso-wrap-distance-left:9pt;mso-wrap-distance-top:0;mso-wrap-distance-right:9pt;mso-wrap-distance-bottom:0;mso-position-horizontal:absolute;mso-position-horizontal-relative:text;mso-position-vertical:absolute;mso-position-vertical-relative:text;mso-width-percent:0;mso-height-percent:0;mso-width-relative:margin;mso-height-relative:margin" o:gfxdata="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" strokecolor="#505150 [3200]" strokeweight="2pt">
                 <v:stroke endarrow="block"/>
@@ -39754,7 +39714,7 @@
               </wp:anchor>
             </w:drawing>
           </mc:Choice>
-          <mc:Fallback xmlns:w16="http://schemas.microsoft.com/office/word/2018/wordml" xmlns:w16cid="http://schemas.microsoft.com/office/word/2016/wordml/cid" xmlns:w16cex="http://schemas.microsoft.com/office/word/2018/wordml/cex" xmlns:am3d="http://schemas.microsoft.com/office/drawing/2017/model3d" xmlns:aink="http://schemas.microsoft.com/office/drawing/2016/ink" xmlns:cx8="http://schemas.microsoft.com/office/drawing/2016/5/14/chartex" xmlns:cx7="http://schemas.microsoft.com/office/drawing/2016/5/13/chartex" xmlns:cx6="http://schemas.microsoft.com/office/drawing/2016/5/12/chartex" xmlns:cx5="http://schemas.microsoft.com/office/drawing/2016/5/11/chartex" xmlns:cx4="http://schemas.microsoft.com/office/drawing/2016/5/10/chartex" xmlns:cx3="http://schemas.microsoft.com/office/drawing/2016/5/9/chartex" xmlns:cx2="http://schemas.microsoft.com/office/drawing/2015/10/21/chartex">
+          <mc:Fallback xmlns:cx2="http://schemas.microsoft.com/office/drawing/2015/10/21/chartex" xmlns:cx3="http://schemas.microsoft.com/office/drawing/2016/5/9/chartex" xmlns:cx4="http://schemas.microsoft.com/office/drawing/2016/5/10/chartex" xmlns:cx5="http://schemas.microsoft.com/office/drawing/2016/5/11/chartex" xmlns:cx6="http://schemas.microsoft.com/office/drawing/2016/5/12/chartex" xmlns:cx7="http://schemas.microsoft.com/office/drawing/2016/5/13/chartex" xmlns:cx8="http://schemas.microsoft.com/office/drawing/2016/5/14/chartex" xmlns:aink="http://schemas.microsoft.com/office/drawing/2016/ink" xmlns:am3d="http://schemas.microsoft.com/office/drawing/2017/model3d" xmlns:w16cex="http://schemas.microsoft.com/office/word/2018/wordml/cex" xmlns:w16cid="http://schemas.microsoft.com/office/word/2016/wordml/cid" xmlns:w16="http://schemas.microsoft.com/office/word/2018/wordml">
             <w:pict>
               <v:shape w14:anchorId="1BE730AB" id="Straight Arrow Connector 1054311671" o:spid="_x0000_s1026" type="#_x0000_t32" style="position:absolute;margin-left:114pt;margin-top:9.3pt;width:43pt;height:22pt;flip:x;z-index:251740160;visibility:visible;mso-wrap-style:square;mso-width-percent:0;mso-height-percent:0;mso-wrap-distance-left:9pt;mso-wrap-distance-top:0;mso-wrap-distance-right:9pt;mso-wrap-distance-bottom:0;mso-position-horizontal:absolute;mso-position-horizontal-relative:text;mso-position-vertical:absolute;mso-position-vertical-relative:text;mso-width-percent:0;mso-height-percent:0;mso-width-relative:margin;mso-height-relative:margin" o:gfxdata="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" strokecolor="#505150 [3200]" strokeweight="2pt">
                 <v:stroke endarrow="block"/>
@@ -39836,7 +39796,7 @@
               </wp:anchor>
             </w:drawing>
           </mc:Choice>
-          <mc:Fallback xmlns:w16="http://schemas.microsoft.com/office/word/2018/wordml" xmlns:w16cid="http://schemas.microsoft.com/office/word/2016/wordml/cid" xmlns:w16cex="http://schemas.microsoft.com/office/word/2018/wordml/cex" xmlns:am3d="http://schemas.microsoft.com/office/drawing/2017/model3d" xmlns:aink="http://schemas.microsoft.com/office/drawing/2016/ink" xmlns:cx8="http://schemas.microsoft.com/office/drawing/2016/5/14/chartex" xmlns:cx7="http://schemas.microsoft.com/office/drawing/2016/5/13/chartex" xmlns:cx6="http://schemas.microsoft.com/office/drawing/2016/5/12/chartex" xmlns:cx5="http://schemas.microsoft.com/office/drawing/2016/5/11/chartex" xmlns:cx4="http://schemas.microsoft.com/office/drawing/2016/5/10/chartex" xmlns:cx3="http://schemas.microsoft.com/office/drawing/2016/5/9/chartex" xmlns:cx2="http://schemas.microsoft.com/office/drawing/2015/10/21/chartex">
+          <mc:Fallback xmlns:cx2="http://schemas.microsoft.com/office/drawing/2015/10/21/chartex" xmlns:cx3="http://schemas.microsoft.com/office/drawing/2016/5/9/chartex" xmlns:cx4="http://schemas.microsoft.com/office/drawing/2016/5/10/chartex" xmlns:cx5="http://schemas.microsoft.com/office/drawing/2016/5/11/chartex" xmlns:cx6="http://schemas.microsoft.com/office/drawing/2016/5/12/chartex" xmlns:cx7="http://schemas.microsoft.com/office/drawing/2016/5/13/chartex" xmlns:cx8="http://schemas.microsoft.com/office/drawing/2016/5/14/chartex" xmlns:aink="http://schemas.microsoft.com/office/drawing/2016/ink" xmlns:am3d="http://schemas.microsoft.com/office/drawing/2017/model3d" xmlns:w16cex="http://schemas.microsoft.com/office/word/2018/wordml/cex" xmlns:w16cid="http://schemas.microsoft.com/office/word/2016/wordml/cid" xmlns:w16="http://schemas.microsoft.com/office/word/2018/wordml">
             <w:pict>
               <v:shape w14:anchorId="0320539D" id="Straight Arrow Connector 1054311677" o:spid="_x0000_s1026" type="#_x0000_t32" style="position:absolute;margin-left:57.15pt;margin-top:56.3pt;width:4pt;height:57.05pt;z-index:251752448;visibility:visible;mso-wrap-style:square;mso-width-percent:0;mso-height-percent:0;mso-wrap-distance-left:9pt;mso-wrap-distance-top:0;mso-wrap-distance-right:9pt;mso-wrap-distance-bottom:0;mso-position-horizontal:absolute;mso-position-horizontal-relative:text;mso-position-vertical:absolute;mso-position-vertical-relative:text;mso-width-percent:0;mso-height-percent:0;mso-width-relative:margin;mso-height-relative:margin" o:gfxdata="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" strokecolor="#505150 [3200]" strokeweight="2pt">
                 <v:stroke endarrow="block"/>
@@ -39910,7 +39870,7 @@
               </wp:anchor>
             </w:drawing>
           </mc:Choice>
-          <mc:Fallback xmlns:w16="http://schemas.microsoft.com/office/word/2018/wordml" xmlns:w16cid="http://schemas.microsoft.com/office/word/2016/wordml/cid" xmlns:w16cex="http://schemas.microsoft.com/office/word/2018/wordml/cex" xmlns:am3d="http://schemas.microsoft.com/office/drawing/2017/model3d" xmlns:aink="http://schemas.microsoft.com/office/drawing/2016/ink" xmlns:cx8="http://schemas.microsoft.com/office/drawing/2016/5/14/chartex" xmlns:cx7="http://schemas.microsoft.com/office/drawing/2016/5/13/chartex" xmlns:cx6="http://schemas.microsoft.com/office/drawing/2016/5/12/chartex" xmlns:cx5="http://schemas.microsoft.com/office/drawing/2016/5/11/chartex" xmlns:cx4="http://schemas.microsoft.com/office/drawing/2016/5/10/chartex" xmlns:cx3="http://schemas.microsoft.com/office/drawing/2016/5/9/chartex" xmlns:cx2="http://schemas.microsoft.com/office/drawing/2015/10/21/chartex">
+          <mc:Fallback xmlns:cx2="http://schemas.microsoft.com/office/drawing/2015/10/21/chartex" xmlns:cx3="http://schemas.microsoft.com/office/drawing/2016/5/9/chartex" xmlns:cx4="http://schemas.microsoft.com/office/drawing/2016/5/10/chartex" xmlns:cx5="http://schemas.microsoft.com/office/drawing/2016/5/11/chartex" xmlns:cx6="http://schemas.microsoft.com/office/drawing/2016/5/12/chartex" xmlns:cx7="http://schemas.microsoft.com/office/drawing/2016/5/13/chartex" xmlns:cx8="http://schemas.microsoft.com/office/drawing/2016/5/14/chartex" xmlns:aink="http://schemas.microsoft.com/office/drawing/2016/ink" xmlns:am3d="http://schemas.microsoft.com/office/drawing/2017/model3d" xmlns:w16cex="http://schemas.microsoft.com/office/word/2018/wordml/cex" xmlns:w16cid="http://schemas.microsoft.com/office/word/2016/wordml/cid" xmlns:w16="http://schemas.microsoft.com/office/word/2018/wordml">
             <w:pict>
               <v:shape w14:anchorId="79160216" id="Straight Arrow Connector 1054311678" o:spid="_x0000_s1026" type="#_x0000_t32" style="position:absolute;margin-left:87.7pt;margin-top:71.3pt;width:38.95pt;height:42pt;flip:x;z-index:251754496;visibility:visible;mso-wrap-style:square;mso-width-percent:0;mso-height-percent:0;mso-wrap-distance-left:9pt;mso-wrap-distance-top:0;mso-wrap-distance-right:9pt;mso-wrap-distance-bottom:0;mso-position-horizontal:absolute;mso-position-horizontal-relative:text;mso-position-vertical:absolute;mso-position-vertical-relative:text;mso-width-percent:0;mso-height-percent:0;mso-width-relative:margin;mso-height-relative:margin" o:gfxdata="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" strokecolor="#505150 [3200]" strokeweight="2pt">
                 <v:stroke endarrow="block"/>
@@ -40182,7 +40142,7 @@
               </wp:anchor>
             </w:drawing>
           </mc:Choice>
-          <mc:Fallback xmlns:w16="http://schemas.microsoft.com/office/word/2018/wordml" xmlns:w16cid="http://schemas.microsoft.com/office/word/2016/wordml/cid" xmlns:w16cex="http://schemas.microsoft.com/office/word/2018/wordml/cex" xmlns:am3d="http://schemas.microsoft.com/office/drawing/2017/model3d" xmlns:aink="http://schemas.microsoft.com/office/drawing/2016/ink" xmlns:cx8="http://schemas.microsoft.com/office/drawing/2016/5/14/chartex" xmlns:cx7="http://schemas.microsoft.com/office/drawing/2016/5/13/chartex" xmlns:cx6="http://schemas.microsoft.com/office/drawing/2016/5/12/chartex" xmlns:cx5="http://schemas.microsoft.com/office/drawing/2016/5/11/chartex" xmlns:cx4="http://schemas.microsoft.com/office/drawing/2016/5/10/chartex" xmlns:cx3="http://schemas.microsoft.com/office/drawing/2016/5/9/chartex" xmlns:cx2="http://schemas.microsoft.com/office/drawing/2015/10/21/chartex">
+          <mc:Fallback xmlns:cx2="http://schemas.microsoft.com/office/drawing/2015/10/21/chartex" xmlns:cx3="http://schemas.microsoft.com/office/drawing/2016/5/9/chartex" xmlns:cx4="http://schemas.microsoft.com/office/drawing/2016/5/10/chartex" xmlns:cx5="http://schemas.microsoft.com/office/drawing/2016/5/11/chartex" xmlns:cx6="http://schemas.microsoft.com/office/drawing/2016/5/12/chartex" xmlns:cx7="http://schemas.microsoft.com/office/drawing/2016/5/13/chartex" xmlns:cx8="http://schemas.microsoft.com/office/drawing/2016/5/14/chartex" xmlns:aink="http://schemas.microsoft.com/office/drawing/2016/ink" xmlns:am3d="http://schemas.microsoft.com/office/drawing/2017/model3d" xmlns:w16cex="http://schemas.microsoft.com/office/word/2018/wordml/cex" xmlns:w16cid="http://schemas.microsoft.com/office/word/2016/wordml/cid" xmlns:w16="http://schemas.microsoft.com/office/word/2018/wordml">
             <w:pict>
               <v:shape w14:anchorId="7480A440" id="Straight Arrow Connector 1054311674" o:spid="_x0000_s1026" type="#_x0000_t32" style="position:absolute;margin-left:294.75pt;margin-top:14.35pt;width:3.6pt;height:35.55pt;z-index:251746304;visibility:visible;mso-wrap-style:square;mso-width-percent:0;mso-height-percent:0;mso-wrap-distance-left:9pt;mso-wrap-distance-top:0;mso-wrap-distance-right:9pt;mso-wrap-distance-bottom:0;mso-position-horizontal:absolute;mso-position-horizontal-relative:text;mso-position-vertical:absolute;mso-position-vertical-relative:text;mso-width-percent:0;mso-height-percent:0;mso-width-relative:margin;mso-height-relative:margin" o:gfxdata="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" strokecolor="#505150 [3200]" strokeweight="2pt">
                 <v:stroke endarrow="block"/>
@@ -40256,7 +40216,7 @@
               </wp:anchor>
             </w:drawing>
           </mc:Choice>
-          <mc:Fallback xmlns:w16="http://schemas.microsoft.com/office/word/2018/wordml" xmlns:w16cid="http://schemas.microsoft.com/office/word/2016/wordml/cid" xmlns:w16cex="http://schemas.microsoft.com/office/word/2018/wordml/cex" xmlns:am3d="http://schemas.microsoft.com/office/drawing/2017/model3d" xmlns:aink="http://schemas.microsoft.com/office/drawing/2016/ink" xmlns:cx8="http://schemas.microsoft.com/office/drawing/2016/5/14/chartex" xmlns:cx7="http://schemas.microsoft.com/office/drawing/2016/5/13/chartex" xmlns:cx6="http://schemas.microsoft.com/office/drawing/2016/5/12/chartex" xmlns:cx5="http://schemas.microsoft.com/office/drawing/2016/5/11/chartex" xmlns:cx4="http://schemas.microsoft.com/office/drawing/2016/5/10/chartex" xmlns:cx3="http://schemas.microsoft.com/office/drawing/2016/5/9/chartex" xmlns:cx2="http://schemas.microsoft.com/office/drawing/2015/10/21/chartex">
+          <mc:Fallback xmlns:cx2="http://schemas.microsoft.com/office/drawing/2015/10/21/chartex" xmlns:cx3="http://schemas.microsoft.com/office/drawing/2016/5/9/chartex" xmlns:cx4="http://schemas.microsoft.com/office/drawing/2016/5/10/chartex" xmlns:cx5="http://schemas.microsoft.com/office/drawing/2016/5/11/chartex" xmlns:cx6="http://schemas.microsoft.com/office/drawing/2016/5/12/chartex" xmlns:cx7="http://schemas.microsoft.com/office/drawing/2016/5/13/chartex" xmlns:cx8="http://schemas.microsoft.com/office/drawing/2016/5/14/chartex" xmlns:aink="http://schemas.microsoft.com/office/drawing/2016/ink" xmlns:am3d="http://schemas.microsoft.com/office/drawing/2017/model3d" xmlns:w16cex="http://schemas.microsoft.com/office/word/2018/wordml/cex" xmlns:w16cid="http://schemas.microsoft.com/office/word/2016/wordml/cid" xmlns:w16="http://schemas.microsoft.com/office/word/2018/wordml">
             <w:pict>
               <v:shape w14:anchorId="52ACF2B8" id="Straight Arrow Connector 1054311673" o:spid="_x0000_s1026" type="#_x0000_t32" style="position:absolute;margin-left:223.4pt;margin-top:33.3pt;width:30.65pt;height:35.45pt;z-index:251744256;visibility:visible;mso-wrap-style:square;mso-width-percent:0;mso-height-percent:0;mso-wrap-distance-left:9pt;mso-wrap-distance-top:0;mso-wrap-distance-right:9pt;mso-wrap-distance-bottom:0;mso-position-horizontal:absolute;mso-position-horizontal-relative:text;mso-position-vertical:absolute;mso-position-vertical-relative:text;mso-width-percent:0;mso-height-percent:0;mso-width-relative:margin;mso-height-relative:margin" o:gfxdata="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" strokecolor="#505150 [3200]" strokeweight="2pt">
                 <v:stroke endarrow="block"/>
@@ -43129,7 +43089,7 @@
           <w:rPr>
             <w:noProof/>
           </w:rPr>
-          <w:t>29</w:t>
+          <w:t>22</w:t>
         </w:r>
         <w:r>
           <w:rPr>
@@ -53276,27 +53236,6 @@
 
 <file path=customXml/item2.xml><?xml version="1.0" encoding="utf-8"?>
 <?mso-contentType ?>
-<FormTemplates xmlns="http://schemas.microsoft.com/sharepoint/v3/contenttype/forms">
-  <Display>DocumentLibraryForm</Display>
-  <Edit>DocumentLibraryForm</Edit>
-  <New>DocumentLibraryForm</New>
-</FormTemplates>
-</file>
-
-<file path=customXml/item3.xml><?xml version="1.0" encoding="utf-8"?>
-<p:properties xmlns:p="http://schemas.microsoft.com/office/2006/metadata/properties" xmlns:xsi="http://www.w3.org/2001/XMLSchema-instance" xmlns:pc="http://schemas.microsoft.com/office/infopath/2007/PartnerControls">
-  <documentManagement>
-    <_dlc_DocId xmlns="51adfe52-6b67-47fa-a4b8-d920c8b69b06">3J5YSHVNQAZM-1106575984-237</_dlc_DocId>
-    <_dlc_DocIdUrl xmlns="51adfe52-6b67-47fa-a4b8-d920c8b69b06">
-      <Url>https://mn365.sharepoint.com/sites/MDE/IT/ASDCS/_layouts/15/DocIdRedir.aspx?ID=3J5YSHVNQAZM-1106575984-237</Url>
-      <Description>3J5YSHVNQAZM-1106575984-237</Description>
-    </_dlc_DocIdUrl>
-  </documentManagement>
-</p:properties>
-</file>
-
-<file path=customXml/item4.xml><?xml version="1.0" encoding="utf-8"?>
-<?mso-contentType ?>
 <spe:Receivers xmlns:spe="http://schemas.microsoft.com/sharepoint/events">
   <Receiver>
     <Name>Document ID Generator</Name>
@@ -53345,6 +53284,27 @@
 </spe:Receivers>
 </file>
 
+<file path=customXml/item3.xml><?xml version="1.0" encoding="utf-8"?>
+<p:properties xmlns:p="http://schemas.microsoft.com/office/2006/metadata/properties" xmlns:xsi="http://www.w3.org/2001/XMLSchema-instance" xmlns:pc="http://schemas.microsoft.com/office/infopath/2007/PartnerControls">
+  <documentManagement>
+    <_dlc_DocId xmlns="51adfe52-6b67-47fa-a4b8-d920c8b69b06">3J5YSHVNQAZM-1106575984-237</_dlc_DocId>
+    <_dlc_DocIdUrl xmlns="51adfe52-6b67-47fa-a4b8-d920c8b69b06">
+      <Url>https://mn365.sharepoint.com/sites/MDE/IT/ASDCS/_layouts/15/DocIdRedir.aspx?ID=3J5YSHVNQAZM-1106575984-237</Url>
+      <Description>3J5YSHVNQAZM-1106575984-237</Description>
+    </_dlc_DocIdUrl>
+  </documentManagement>
+</p:properties>
+</file>
+
+<file path=customXml/item4.xml><?xml version="1.0" encoding="utf-8"?>
+<?mso-contentType ?>
+<FormTemplates xmlns="http://schemas.microsoft.com/sharepoint/v3/contenttype/forms">
+  <Display>DocumentLibraryForm</Display>
+  <Edit>DocumentLibraryForm</Edit>
+  <New>DocumentLibraryForm</New>
+</FormTemplates>
+</file>
+
 <file path=customXml/item5.xml><?xml version="1.0" encoding="utf-8"?>
 <b:Sources xmlns:b="http://schemas.openxmlformats.org/officeDocument/2006/bibliography" xmlns="http://schemas.openxmlformats.org/officeDocument/2006/bibliography" SelectedStyle="\APASixthEditionOfficeOnline.xsl" StyleName="APA" Version="6"/>
 </file>
@@ -53370,9 +53330,9 @@
 </file>
 
 <file path=customXml/itemProps2.xml><?xml version="1.0" encoding="utf-8"?>
-<ds:datastoreItem xmlns:ds="http://schemas.openxmlformats.org/officeDocument/2006/customXml" ds:itemID="{99F7B3F0-EC91-4759-92DC-3CEC55588465}">
+<ds:datastoreItem xmlns:ds="http://schemas.openxmlformats.org/officeDocument/2006/customXml" ds:itemID="{0B4AAE1F-354C-4079-84CF-4DBB708D2142}">
   <ds:schemaRefs>
-    <ds:schemaRef ds:uri="http://schemas.microsoft.com/sharepoint/v3/contenttype/forms"/>
+    <ds:schemaRef ds:uri="http://schemas.microsoft.com/sharepoint/events"/>
   </ds:schemaRefs>
 </ds:datastoreItem>
 </file>
@@ -53388,15 +53348,15 @@
 </file>
 
 <file path=customXml/itemProps4.xml><?xml version="1.0" encoding="utf-8"?>
-<ds:datastoreItem xmlns:ds="http://schemas.openxmlformats.org/officeDocument/2006/customXml" ds:itemID="{0B4AAE1F-354C-4079-84CF-4DBB708D2142}">
+<ds:datastoreItem xmlns:ds="http://schemas.openxmlformats.org/officeDocument/2006/customXml" ds:itemID="{99F7B3F0-EC91-4759-92DC-3CEC55588465}">
   <ds:schemaRefs>
-    <ds:schemaRef ds:uri="http://schemas.microsoft.com/sharepoint/events"/>
+    <ds:schemaRef ds:uri="http://schemas.microsoft.com/sharepoint/v3/contenttype/forms"/>
   </ds:schemaRefs>
 </ds:datastoreItem>
 </file>
 
 <file path=customXml/itemProps5.xml><?xml version="1.0" encoding="utf-8"?>
-<ds:datastoreItem xmlns:ds="http://schemas.openxmlformats.org/officeDocument/2006/customXml" ds:itemID="{B24550EF-F4E4-4CF0-9C9C-AC184B95F414}">
+<ds:datastoreItem xmlns:ds="http://schemas.openxmlformats.org/officeDocument/2006/customXml" ds:itemID="{6BD451D1-F3FD-40F9-9102-8B94BD7EFBFF}">
   <ds:schemaRefs>
     <ds:schemaRef ds:uri="http://schemas.openxmlformats.org/officeDocument/2006/bibliography"/>
   </ds:schemaRefs>

</xml_diff>

<commit_message>
Updated guidance on 21st Century attendance
</commit_message>
<xml_diff>
--- a/2021-22 MDE Ed-Fi Documentation/2021-22 SIS Vendor and District Test Plan.docx
+++ b/2021-22 MDE Ed-Fi Documentation/2021-22 SIS Vendor and District Test Plan.docx
@@ -6690,6 +6690,91 @@
                 <w:szCs w:val="20"/>
               </w:rPr>
               <w:t>Removing Calendar elements specific to MCCC, adding details on MCCC dependency diagram.</w:t>
+            </w:r>
+          </w:p>
+        </w:tc>
+      </w:tr>
+      <w:tr>
+        <w:tc>
+          <w:tcPr>
+            <w:tcW w:w="2437" w:type="dxa"/>
+          </w:tcPr>
+          <w:p>
+            <w:pPr>
+              <w:rPr>
+                <w:rFonts w:cs="Arial"/>
+                <w:bCs/>
+                <w:szCs w:val="20"/>
+              </w:rPr>
+            </w:pPr>
+            <w:r>
+              <w:rPr>
+                <w:rFonts w:cs="Arial"/>
+                <w:bCs/>
+                <w:szCs w:val="20"/>
+              </w:rPr>
+              <w:t>V1.6.1</w:t>
+            </w:r>
+          </w:p>
+        </w:tc>
+        <w:tc>
+          <w:tcPr>
+            <w:tcW w:w="1428" w:type="dxa"/>
+          </w:tcPr>
+          <w:p>
+            <w:pPr>
+              <w:rPr>
+                <w:rFonts w:cs="Arial"/>
+                <w:bCs/>
+                <w:szCs w:val="20"/>
+              </w:rPr>
+            </w:pPr>
+            <w:r>
+              <w:rPr>
+                <w:rFonts w:cs="Arial"/>
+                <w:bCs/>
+                <w:szCs w:val="20"/>
+              </w:rPr>
+              <w:t>05/04/21</w:t>
+            </w:r>
+          </w:p>
+        </w:tc>
+        <w:tc>
+          <w:tcPr>
+            <w:tcW w:w="6061" w:type="dxa"/>
+          </w:tcPr>
+          <w:p>
+            <w:pPr>
+              <w:rPr>
+                <w:rFonts w:cs="Arial"/>
+                <w:bCs/>
+                <w:szCs w:val="20"/>
+              </w:rPr>
+            </w:pPr>
+            <w:r>
+              <w:rPr>
+                <w:rFonts w:cs="Arial"/>
+                <w:bCs/>
+                <w:szCs w:val="20"/>
+              </w:rPr>
+              <w:t>Minor update on attendance for 21</w:t>
+            </w:r>
+            <w:r>
+              <w:rPr>
+                <w:rFonts w:cs="Arial"/>
+                <w:bCs/>
+                <w:szCs w:val="20"/>
+                <w:vertAlign w:val="superscript"/>
+              </w:rPr>
+              <w:t>st</w:t>
+            </w:r>
+            <w:r>
+              <w:rPr>
+                <w:rFonts w:cs="Arial"/>
+                <w:bCs/>
+                <w:szCs w:val="20"/>
+              </w:rPr>
+              <w:t xml:space="preserve"> Century Learning</w:t>
             </w:r>
           </w:p>
         </w:tc>
@@ -9787,7 +9872,7 @@
               </wp:anchor>
             </w:drawing>
           </mc:Choice>
-          <mc:Fallback xmlns:cx2="http://schemas.microsoft.com/office/drawing/2015/10/21/chartex" xmlns:cx3="http://schemas.microsoft.com/office/drawing/2016/5/9/chartex" xmlns:cx4="http://schemas.microsoft.com/office/drawing/2016/5/10/chartex" xmlns:cx5="http://schemas.microsoft.com/office/drawing/2016/5/11/chartex" xmlns:cx6="http://schemas.microsoft.com/office/drawing/2016/5/12/chartex" xmlns:cx7="http://schemas.microsoft.com/office/drawing/2016/5/13/chartex" xmlns:cx8="http://schemas.microsoft.com/office/drawing/2016/5/14/chartex" xmlns:aink="http://schemas.microsoft.com/office/drawing/2016/ink" xmlns:am3d="http://schemas.microsoft.com/office/drawing/2017/model3d" xmlns:w16cex="http://schemas.microsoft.com/office/word/2018/wordml/cex" xmlns:w16cid="http://schemas.microsoft.com/office/word/2016/wordml/cid" xmlns:w16="http://schemas.microsoft.com/office/word/2018/wordml">
+          <mc:Fallback xmlns:w16="http://schemas.microsoft.com/office/word/2018/wordml" xmlns:w16cid="http://schemas.microsoft.com/office/word/2016/wordml/cid" xmlns:w16cex="http://schemas.microsoft.com/office/word/2018/wordml/cex" xmlns:am3d="http://schemas.microsoft.com/office/drawing/2017/model3d" xmlns:aink="http://schemas.microsoft.com/office/drawing/2016/ink" xmlns:cx8="http://schemas.microsoft.com/office/drawing/2016/5/14/chartex" xmlns:cx7="http://schemas.microsoft.com/office/drawing/2016/5/13/chartex" xmlns:cx6="http://schemas.microsoft.com/office/drawing/2016/5/12/chartex" xmlns:cx5="http://schemas.microsoft.com/office/drawing/2016/5/11/chartex" xmlns:cx4="http://schemas.microsoft.com/office/drawing/2016/5/10/chartex" xmlns:cx3="http://schemas.microsoft.com/office/drawing/2016/5/9/chartex" xmlns:cx2="http://schemas.microsoft.com/office/drawing/2015/10/21/chartex">
             <w:pict>
               <v:shapetype w14:anchorId="5AA9C00D" id="_x0000_t32" coordsize="21600,21600" o:spt="32" o:oned="t" path="m,l21600,21600e" filled="f">
                 <v:path arrowok="t" fillok="f" o:connecttype="none"/>
@@ -9939,7 +10024,7 @@
               </wp:anchor>
             </w:drawing>
           </mc:Choice>
-          <mc:Fallback xmlns:cx2="http://schemas.microsoft.com/office/drawing/2015/10/21/chartex" xmlns:cx3="http://schemas.microsoft.com/office/drawing/2016/5/9/chartex" xmlns:cx4="http://schemas.microsoft.com/office/drawing/2016/5/10/chartex" xmlns:cx5="http://schemas.microsoft.com/office/drawing/2016/5/11/chartex" xmlns:cx6="http://schemas.microsoft.com/office/drawing/2016/5/12/chartex" xmlns:cx7="http://schemas.microsoft.com/office/drawing/2016/5/13/chartex" xmlns:cx8="http://schemas.microsoft.com/office/drawing/2016/5/14/chartex" xmlns:aink="http://schemas.microsoft.com/office/drawing/2016/ink" xmlns:am3d="http://schemas.microsoft.com/office/drawing/2017/model3d" xmlns:w16cex="http://schemas.microsoft.com/office/word/2018/wordml/cex" xmlns:w16cid="http://schemas.microsoft.com/office/word/2016/wordml/cid" xmlns:w16="http://schemas.microsoft.com/office/word/2018/wordml">
+          <mc:Fallback xmlns:w16="http://schemas.microsoft.com/office/word/2018/wordml" xmlns:w16cid="http://schemas.microsoft.com/office/word/2016/wordml/cid" xmlns:w16cex="http://schemas.microsoft.com/office/word/2018/wordml/cex" xmlns:am3d="http://schemas.microsoft.com/office/drawing/2017/model3d" xmlns:aink="http://schemas.microsoft.com/office/drawing/2016/ink" xmlns:cx8="http://schemas.microsoft.com/office/drawing/2016/5/14/chartex" xmlns:cx7="http://schemas.microsoft.com/office/drawing/2016/5/13/chartex" xmlns:cx6="http://schemas.microsoft.com/office/drawing/2016/5/12/chartex" xmlns:cx5="http://schemas.microsoft.com/office/drawing/2016/5/11/chartex" xmlns:cx4="http://schemas.microsoft.com/office/drawing/2016/5/10/chartex" xmlns:cx3="http://schemas.microsoft.com/office/drawing/2016/5/9/chartex" xmlns:cx2="http://schemas.microsoft.com/office/drawing/2015/10/21/chartex">
             <w:pict>
               <v:rect w14:anchorId="18239118" id="Rectangle 8" o:spid="_x0000_s1026" style="position:absolute;margin-left:123pt;margin-top:58pt;width:32.3pt;height:8.65pt;z-index:251662336;visibility:visible;mso-wrap-style:square;mso-wrap-distance-left:9pt;mso-wrap-distance-top:0;mso-wrap-distance-right:9pt;mso-wrap-distance-bottom:0;mso-position-horizontal:absolute;mso-position-horizontal-relative:text;mso-position-vertical:absolute;mso-position-vertical-relative:text;v-text-anchor:middle" o:gfxdata="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" filled="f" strokecolor="red" strokeweight="2pt"/>
             </w:pict>
@@ -10082,7 +10167,7 @@
               </wp:anchor>
             </w:drawing>
           </mc:Choice>
-          <mc:Fallback xmlns:cx2="http://schemas.microsoft.com/office/drawing/2015/10/21/chartex" xmlns:cx3="http://schemas.microsoft.com/office/drawing/2016/5/9/chartex" xmlns:cx4="http://schemas.microsoft.com/office/drawing/2016/5/10/chartex" xmlns:cx5="http://schemas.microsoft.com/office/drawing/2016/5/11/chartex" xmlns:cx6="http://schemas.microsoft.com/office/drawing/2016/5/12/chartex" xmlns:cx7="http://schemas.microsoft.com/office/drawing/2016/5/13/chartex" xmlns:cx8="http://schemas.microsoft.com/office/drawing/2016/5/14/chartex" xmlns:aink="http://schemas.microsoft.com/office/drawing/2016/ink" xmlns:am3d="http://schemas.microsoft.com/office/drawing/2017/model3d" xmlns:w16cex="http://schemas.microsoft.com/office/word/2018/wordml/cex" xmlns:w16cid="http://schemas.microsoft.com/office/word/2016/wordml/cid" xmlns:w16="http://schemas.microsoft.com/office/word/2018/wordml">
+          <mc:Fallback xmlns:w16="http://schemas.microsoft.com/office/word/2018/wordml" xmlns:w16cid="http://schemas.microsoft.com/office/word/2016/wordml/cid" xmlns:w16cex="http://schemas.microsoft.com/office/word/2018/wordml/cex" xmlns:am3d="http://schemas.microsoft.com/office/drawing/2017/model3d" xmlns:aink="http://schemas.microsoft.com/office/drawing/2016/ink" xmlns:cx8="http://schemas.microsoft.com/office/drawing/2016/5/14/chartex" xmlns:cx7="http://schemas.microsoft.com/office/drawing/2016/5/13/chartex" xmlns:cx6="http://schemas.microsoft.com/office/drawing/2016/5/12/chartex" xmlns:cx5="http://schemas.microsoft.com/office/drawing/2016/5/11/chartex" xmlns:cx4="http://schemas.microsoft.com/office/drawing/2016/5/10/chartex" xmlns:cx3="http://schemas.microsoft.com/office/drawing/2016/5/9/chartex" xmlns:cx2="http://schemas.microsoft.com/office/drawing/2015/10/21/chartex">
             <w:pict>
               <v:rect w14:anchorId="0CBD8623" id="Rectangle 10" o:spid="_x0000_s1026" style="position:absolute;margin-left:118.1pt;margin-top:41.9pt;width:18.15pt;height:8.65pt;z-index:251664384;visibility:visible;mso-wrap-style:square;mso-width-percent:0;mso-wrap-distance-left:9pt;mso-wrap-distance-top:0;mso-wrap-distance-right:9pt;mso-wrap-distance-bottom:0;mso-position-horizontal:absolute;mso-position-horizontal-relative:text;mso-position-vertical:absolute;mso-position-vertical-relative:text;mso-width-percent:0;mso-width-relative:margin;v-text-anchor:middle" o:gfxdata="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" filled="f" strokecolor="red" strokeweight="2pt"/>
             </w:pict>
@@ -10323,7 +10408,7 @@
               </wp:anchor>
             </w:drawing>
           </mc:Choice>
-          <mc:Fallback xmlns:cx2="http://schemas.microsoft.com/office/drawing/2015/10/21/chartex" xmlns:cx3="http://schemas.microsoft.com/office/drawing/2016/5/9/chartex" xmlns:cx4="http://schemas.microsoft.com/office/drawing/2016/5/10/chartex" xmlns:cx5="http://schemas.microsoft.com/office/drawing/2016/5/11/chartex" xmlns:cx6="http://schemas.microsoft.com/office/drawing/2016/5/12/chartex" xmlns:cx7="http://schemas.microsoft.com/office/drawing/2016/5/13/chartex" xmlns:cx8="http://schemas.microsoft.com/office/drawing/2016/5/14/chartex" xmlns:aink="http://schemas.microsoft.com/office/drawing/2016/ink" xmlns:am3d="http://schemas.microsoft.com/office/drawing/2017/model3d" xmlns:w16cex="http://schemas.microsoft.com/office/word/2018/wordml/cex" xmlns:w16cid="http://schemas.microsoft.com/office/word/2016/wordml/cid" xmlns:w16="http://schemas.microsoft.com/office/word/2018/wordml">
+          <mc:Fallback xmlns:w16="http://schemas.microsoft.com/office/word/2018/wordml" xmlns:w16cid="http://schemas.microsoft.com/office/word/2016/wordml/cid" xmlns:w16cex="http://schemas.microsoft.com/office/word/2018/wordml/cex" xmlns:am3d="http://schemas.microsoft.com/office/drawing/2017/model3d" xmlns:aink="http://schemas.microsoft.com/office/drawing/2016/ink" xmlns:cx8="http://schemas.microsoft.com/office/drawing/2016/5/14/chartex" xmlns:cx7="http://schemas.microsoft.com/office/drawing/2016/5/13/chartex" xmlns:cx6="http://schemas.microsoft.com/office/drawing/2016/5/12/chartex" xmlns:cx5="http://schemas.microsoft.com/office/drawing/2016/5/11/chartex" xmlns:cx4="http://schemas.microsoft.com/office/drawing/2016/5/10/chartex" xmlns:cx3="http://schemas.microsoft.com/office/drawing/2016/5/9/chartex" xmlns:cx2="http://schemas.microsoft.com/office/drawing/2015/10/21/chartex">
             <w:pict>
               <v:shape w14:anchorId="2185BE52" id="Straight Arrow Connector 14" o:spid="_x0000_s1026" type="#_x0000_t32" style="position:absolute;margin-left:307.9pt;margin-top:274.55pt;width:3.6pt;height:16.15pt;flip:y;z-index:251669504;visibility:visible;mso-wrap-style:square;mso-width-percent:0;mso-height-percent:0;mso-wrap-distance-left:9pt;mso-wrap-distance-top:0;mso-wrap-distance-right:9pt;mso-wrap-distance-bottom:0;mso-position-horizontal:absolute;mso-position-horizontal-relative:text;mso-position-vertical:absolute;mso-position-vertical-relative:text;mso-width-percent:0;mso-height-percent:0;mso-width-relative:margin;mso-height-relative:margin" o:gfxdata="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" strokecolor="#8bc53f [3204]" strokeweight="2pt">
                 <v:stroke endarrow="block"/>
@@ -10396,7 +10481,7 @@
               </wp:anchor>
             </w:drawing>
           </mc:Choice>
-          <mc:Fallback xmlns:cx2="http://schemas.microsoft.com/office/drawing/2015/10/21/chartex" xmlns:cx3="http://schemas.microsoft.com/office/drawing/2016/5/9/chartex" xmlns:cx4="http://schemas.microsoft.com/office/drawing/2016/5/10/chartex" xmlns:cx5="http://schemas.microsoft.com/office/drawing/2016/5/11/chartex" xmlns:cx6="http://schemas.microsoft.com/office/drawing/2016/5/12/chartex" xmlns:cx7="http://schemas.microsoft.com/office/drawing/2016/5/13/chartex" xmlns:cx8="http://schemas.microsoft.com/office/drawing/2016/5/14/chartex" xmlns:aink="http://schemas.microsoft.com/office/drawing/2016/ink" xmlns:am3d="http://schemas.microsoft.com/office/drawing/2017/model3d" xmlns:w16cex="http://schemas.microsoft.com/office/word/2018/wordml/cex" xmlns:w16cid="http://schemas.microsoft.com/office/word/2016/wordml/cid" xmlns:w16="http://schemas.microsoft.com/office/word/2018/wordml">
+          <mc:Fallback xmlns:w16="http://schemas.microsoft.com/office/word/2018/wordml" xmlns:w16cid="http://schemas.microsoft.com/office/word/2016/wordml/cid" xmlns:w16cex="http://schemas.microsoft.com/office/word/2018/wordml/cex" xmlns:am3d="http://schemas.microsoft.com/office/drawing/2017/model3d" xmlns:aink="http://schemas.microsoft.com/office/drawing/2016/ink" xmlns:cx8="http://schemas.microsoft.com/office/drawing/2016/5/14/chartex" xmlns:cx7="http://schemas.microsoft.com/office/drawing/2016/5/13/chartex" xmlns:cx6="http://schemas.microsoft.com/office/drawing/2016/5/12/chartex" xmlns:cx5="http://schemas.microsoft.com/office/drawing/2016/5/11/chartex" xmlns:cx4="http://schemas.microsoft.com/office/drawing/2016/5/10/chartex" xmlns:cx3="http://schemas.microsoft.com/office/drawing/2016/5/9/chartex" xmlns:cx2="http://schemas.microsoft.com/office/drawing/2015/10/21/chartex">
             <w:pict>
               <v:shape w14:anchorId="49550540" id="Straight Arrow Connector 15" o:spid="_x0000_s1026" type="#_x0000_t32" style="position:absolute;margin-left:248.7pt;margin-top:271.6pt;width:38.4pt;height:19.1pt;flip:x y;z-index:251671552;visibility:visible;mso-wrap-style:square;mso-width-percent:0;mso-height-percent:0;mso-wrap-distance-left:9pt;mso-wrap-distance-top:0;mso-wrap-distance-right:9pt;mso-wrap-distance-bottom:0;mso-position-horizontal:absolute;mso-position-horizontal-relative:text;mso-position-vertical:absolute;mso-position-vertical-relative:text;mso-width-percent:0;mso-height-percent:0;mso-width-relative:margin;mso-height-relative:margin" o:gfxdata="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" strokecolor="#8bc53f [3204]" strokeweight="2pt">
                 <v:stroke endarrow="block"/>
@@ -10469,7 +10554,7 @@
               </wp:anchor>
             </w:drawing>
           </mc:Choice>
-          <mc:Fallback xmlns:cx2="http://schemas.microsoft.com/office/drawing/2015/10/21/chartex" xmlns:cx3="http://schemas.microsoft.com/office/drawing/2016/5/9/chartex" xmlns:cx4="http://schemas.microsoft.com/office/drawing/2016/5/10/chartex" xmlns:cx5="http://schemas.microsoft.com/office/drawing/2016/5/11/chartex" xmlns:cx6="http://schemas.microsoft.com/office/drawing/2016/5/12/chartex" xmlns:cx7="http://schemas.microsoft.com/office/drawing/2016/5/13/chartex" xmlns:cx8="http://schemas.microsoft.com/office/drawing/2016/5/14/chartex" xmlns:aink="http://schemas.microsoft.com/office/drawing/2016/ink" xmlns:am3d="http://schemas.microsoft.com/office/drawing/2017/model3d" xmlns:w16cex="http://schemas.microsoft.com/office/word/2018/wordml/cex" xmlns:w16cid="http://schemas.microsoft.com/office/word/2016/wordml/cid" xmlns:w16="http://schemas.microsoft.com/office/word/2018/wordml">
+          <mc:Fallback xmlns:w16="http://schemas.microsoft.com/office/word/2018/wordml" xmlns:w16cid="http://schemas.microsoft.com/office/word/2016/wordml/cid" xmlns:w16cex="http://schemas.microsoft.com/office/word/2018/wordml/cex" xmlns:am3d="http://schemas.microsoft.com/office/drawing/2017/model3d" xmlns:aink="http://schemas.microsoft.com/office/drawing/2016/ink" xmlns:cx8="http://schemas.microsoft.com/office/drawing/2016/5/14/chartex" xmlns:cx7="http://schemas.microsoft.com/office/drawing/2016/5/13/chartex" xmlns:cx6="http://schemas.microsoft.com/office/drawing/2016/5/12/chartex" xmlns:cx5="http://schemas.microsoft.com/office/drawing/2016/5/11/chartex" xmlns:cx4="http://schemas.microsoft.com/office/drawing/2016/5/10/chartex" xmlns:cx3="http://schemas.microsoft.com/office/drawing/2016/5/9/chartex" xmlns:cx2="http://schemas.microsoft.com/office/drawing/2015/10/21/chartex">
             <w:pict>
               <v:shape w14:anchorId="2F970499" id="Straight Arrow Connector 16" o:spid="_x0000_s1026" type="#_x0000_t32" style="position:absolute;margin-left:337pt;margin-top:271.6pt;width:25.35pt;height:22.1pt;flip:y;z-index:251673600;visibility:visible;mso-wrap-style:square;mso-width-percent:0;mso-height-percent:0;mso-wrap-distance-left:9pt;mso-wrap-distance-top:0;mso-wrap-distance-right:9pt;mso-wrap-distance-bottom:0;mso-position-horizontal:absolute;mso-position-horizontal-relative:text;mso-position-vertical:absolute;mso-position-vertical-relative:text;mso-width-percent:0;mso-height-percent:0;mso-width-relative:margin;mso-height-relative:margin" o:gfxdata="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" strokecolor="#8bc53f [3204]" strokeweight="2pt">
                 <v:stroke endarrow="block"/>
@@ -10542,7 +10627,7 @@
               </wp:anchor>
             </w:drawing>
           </mc:Choice>
-          <mc:Fallback xmlns:cx2="http://schemas.microsoft.com/office/drawing/2015/10/21/chartex" xmlns:cx3="http://schemas.microsoft.com/office/drawing/2016/5/9/chartex" xmlns:cx4="http://schemas.microsoft.com/office/drawing/2016/5/10/chartex" xmlns:cx5="http://schemas.microsoft.com/office/drawing/2016/5/11/chartex" xmlns:cx6="http://schemas.microsoft.com/office/drawing/2016/5/12/chartex" xmlns:cx7="http://schemas.microsoft.com/office/drawing/2016/5/13/chartex" xmlns:cx8="http://schemas.microsoft.com/office/drawing/2016/5/14/chartex" xmlns:aink="http://schemas.microsoft.com/office/drawing/2016/ink" xmlns:am3d="http://schemas.microsoft.com/office/drawing/2017/model3d" xmlns:w16cex="http://schemas.microsoft.com/office/word/2018/wordml/cex" xmlns:w16cid="http://schemas.microsoft.com/office/word/2016/wordml/cid" xmlns:w16="http://schemas.microsoft.com/office/word/2018/wordml">
+          <mc:Fallback xmlns:w16="http://schemas.microsoft.com/office/word/2018/wordml" xmlns:w16cid="http://schemas.microsoft.com/office/word/2016/wordml/cid" xmlns:w16cex="http://schemas.microsoft.com/office/word/2018/wordml/cex" xmlns:am3d="http://schemas.microsoft.com/office/drawing/2017/model3d" xmlns:aink="http://schemas.microsoft.com/office/drawing/2016/ink" xmlns:cx8="http://schemas.microsoft.com/office/drawing/2016/5/14/chartex" xmlns:cx7="http://schemas.microsoft.com/office/drawing/2016/5/13/chartex" xmlns:cx6="http://schemas.microsoft.com/office/drawing/2016/5/12/chartex" xmlns:cx5="http://schemas.microsoft.com/office/drawing/2016/5/11/chartex" xmlns:cx4="http://schemas.microsoft.com/office/drawing/2016/5/10/chartex" xmlns:cx3="http://schemas.microsoft.com/office/drawing/2016/5/9/chartex" xmlns:cx2="http://schemas.microsoft.com/office/drawing/2015/10/21/chartex">
             <w:pict>
               <v:shape w14:anchorId="196E9016" id="Straight Arrow Connector 13" o:spid="_x0000_s1026" type="#_x0000_t32" style="position:absolute;margin-left:16.1pt;margin-top:266.4pt;width:13.4pt;height:27.3pt;flip:x y;z-index:251667456;visibility:visible;mso-wrap-style:square;mso-width-percent:0;mso-height-percent:0;mso-wrap-distance-left:9pt;mso-wrap-distance-top:0;mso-wrap-distance-right:9pt;mso-wrap-distance-bottom:0;mso-position-horizontal:absolute;mso-position-horizontal-relative:text;mso-position-vertical:absolute;mso-position-vertical-relative:text;mso-width-percent:0;mso-height-percent:0;mso-width-relative:margin;mso-height-relative:margin" o:gfxdata="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" strokecolor="#8bc53f [3204]" strokeweight="2pt">
                 <v:stroke endarrow="block"/>
@@ -10617,7 +10702,7 @@
               </wp:anchor>
             </w:drawing>
           </mc:Choice>
-          <mc:Fallback xmlns:cx2="http://schemas.microsoft.com/office/drawing/2015/10/21/chartex" xmlns:cx3="http://schemas.microsoft.com/office/drawing/2016/5/9/chartex" xmlns:cx4="http://schemas.microsoft.com/office/drawing/2016/5/10/chartex" xmlns:cx5="http://schemas.microsoft.com/office/drawing/2016/5/11/chartex" xmlns:cx6="http://schemas.microsoft.com/office/drawing/2016/5/12/chartex" xmlns:cx7="http://schemas.microsoft.com/office/drawing/2016/5/13/chartex" xmlns:cx8="http://schemas.microsoft.com/office/drawing/2016/5/14/chartex" xmlns:aink="http://schemas.microsoft.com/office/drawing/2016/ink" xmlns:am3d="http://schemas.microsoft.com/office/drawing/2017/model3d" xmlns:w16cex="http://schemas.microsoft.com/office/word/2018/wordml/cex" xmlns:w16cid="http://schemas.microsoft.com/office/word/2016/wordml/cid" xmlns:w16="http://schemas.microsoft.com/office/word/2018/wordml">
+          <mc:Fallback xmlns:w16="http://schemas.microsoft.com/office/word/2018/wordml" xmlns:w16cid="http://schemas.microsoft.com/office/word/2016/wordml/cid" xmlns:w16cex="http://schemas.microsoft.com/office/word/2018/wordml/cex" xmlns:am3d="http://schemas.microsoft.com/office/drawing/2017/model3d" xmlns:aink="http://schemas.microsoft.com/office/drawing/2016/ink" xmlns:cx8="http://schemas.microsoft.com/office/drawing/2016/5/14/chartex" xmlns:cx7="http://schemas.microsoft.com/office/drawing/2016/5/13/chartex" xmlns:cx6="http://schemas.microsoft.com/office/drawing/2016/5/12/chartex" xmlns:cx5="http://schemas.microsoft.com/office/drawing/2016/5/11/chartex" xmlns:cx4="http://schemas.microsoft.com/office/drawing/2016/5/10/chartex" xmlns:cx3="http://schemas.microsoft.com/office/drawing/2016/5/9/chartex" xmlns:cx2="http://schemas.microsoft.com/office/drawing/2015/10/21/chartex">
             <w:pict>
               <v:rect w14:anchorId="0CF9060A" id="Rectangle 12" o:spid="_x0000_s1026" style="position:absolute;margin-left:34.15pt;margin-top:257.8pt;width:476.55pt;height:8.65pt;z-index:251666432;visibility:visible;mso-wrap-style:square;mso-wrap-distance-left:9pt;mso-wrap-distance-top:0;mso-wrap-distance-right:9pt;mso-wrap-distance-bottom:0;mso-position-horizontal:absolute;mso-position-horizontal-relative:text;mso-position-vertical:absolute;mso-position-vertical-relative:text;v-text-anchor:middle" o:gfxdata="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" filled="f" strokecolor="red" strokeweight="2pt"/>
             </w:pict>
@@ -14194,6 +14279,8 @@
       <w:r>
         <w:t>Scenarios</w:t>
       </w:r>
+      <w:bookmarkStart w:id="26" w:name="_GoBack"/>
+      <w:bookmarkEnd w:id="26"/>
     </w:p>
     <w:p>
       <w:pPr>
@@ -14274,7 +14361,70 @@
           <w:rFonts w:cs="Arial"/>
           <w:szCs w:val="20"/>
         </w:rPr>
-        <w:t>Attendance amounts should not exceed the number of days or hours in a year</w:t>
+        <w:t>For a school year, attendance days should be between 1-300.</w:t>
+      </w:r>
+    </w:p>
+    <w:p>
+      <w:pPr>
+        <w:numPr>
+          <w:ilvl w:val="1"/>
+          <w:numId w:val="15"/>
+        </w:numPr>
+        <w:shd w:val="clear" w:color="auto" w:fill="FFFFFF"/>
+        <w:spacing w:before="100" w:beforeAutospacing="1" w:after="0"/>
+        <w:rPr>
+          <w:rFonts w:cs="Arial"/>
+          <w:szCs w:val="20"/>
+        </w:rPr>
+      </w:pPr>
+      <w:r>
+        <w:rPr>
+          <w:rFonts w:cs="Arial"/>
+          <w:szCs w:val="20"/>
+        </w:rPr>
+        <w:t>Attendance amounts should not exceed the number of days (365) or hours in a year. (A reasonable maximum for attendance hours would be 2400.)</w:t>
+      </w:r>
+    </w:p>
+    <w:p>
+      <w:pPr>
+        <w:numPr>
+          <w:ilvl w:val="1"/>
+          <w:numId w:val="15"/>
+        </w:numPr>
+        <w:shd w:val="clear" w:color="auto" w:fill="FFFFFF"/>
+        <w:spacing w:before="100" w:beforeAutospacing="1" w:after="0"/>
+        <w:rPr>
+          <w:rFonts w:cs="Arial"/>
+          <w:szCs w:val="20"/>
+        </w:rPr>
+      </w:pPr>
+      <w:r>
+        <w:rPr>
+          <w:rFonts w:cs="Arial"/>
+          <w:szCs w:val="20"/>
+        </w:rPr>
+        <w:t>The minimum unit for attendance hours should be .25 hours</w:t>
+      </w:r>
+    </w:p>
+    <w:p>
+      <w:pPr>
+        <w:numPr>
+          <w:ilvl w:val="1"/>
+          <w:numId w:val="15"/>
+        </w:numPr>
+        <w:shd w:val="clear" w:color="auto" w:fill="FFFFFF"/>
+        <w:spacing w:before="100" w:beforeAutospacing="1" w:after="0"/>
+        <w:rPr>
+          <w:rFonts w:cs="Arial"/>
+          <w:szCs w:val="20"/>
+        </w:rPr>
+      </w:pPr>
+      <w:r>
+        <w:rPr>
+          <w:rFonts w:cs="Arial"/>
+          <w:szCs w:val="20"/>
+        </w:rPr>
+        <w:t>Attendance Hours divided by Attendance Days should never exceed 24</w:t>
       </w:r>
     </w:p>
     <w:p>
@@ -14302,11 +14452,11 @@
       <w:pPr>
         <w:pStyle w:val="Heading3"/>
       </w:pPr>
-      <w:bookmarkStart w:id="26" w:name="_Toc65502070"/>
+      <w:bookmarkStart w:id="27" w:name="_Toc65502070"/>
       <w:r>
         <w:t>Resource: StudentCEISProgramAssociation</w:t>
       </w:r>
-      <w:bookmarkEnd w:id="26"/>
+      <w:bookmarkEnd w:id="27"/>
     </w:p>
     <w:p>
       <w:pPr>
@@ -14515,7 +14665,7 @@
       <w:pPr>
         <w:pStyle w:val="Heading3"/>
       </w:pPr>
-      <w:bookmarkStart w:id="27" w:name="_Toc65502071"/>
+      <w:bookmarkStart w:id="28" w:name="_Toc65502071"/>
       <w:r>
         <w:lastRenderedPageBreak/>
         <w:t xml:space="preserve">Resource: </w:t>
@@ -14526,7 +14676,7 @@
       <w:r>
         <w:t>tudentEarlyChildhoodScreeningProgramAssociations</w:t>
       </w:r>
-      <w:bookmarkEnd w:id="27"/>
+      <w:bookmarkEnd w:id="28"/>
     </w:p>
     <w:p>
       <w:pPr>
@@ -14701,11 +14851,11 @@
       <w:pPr>
         <w:pStyle w:val="Heading3"/>
       </w:pPr>
-      <w:bookmarkStart w:id="28" w:name="_Toc65502072"/>
+      <w:bookmarkStart w:id="29" w:name="_Toc65502072"/>
       <w:r>
         <w:t>Resource: StudentGiftedTalentedProgramAssociation</w:t>
       </w:r>
-      <w:bookmarkEnd w:id="28"/>
+      <w:bookmarkEnd w:id="29"/>
     </w:p>
     <w:p>
       <w:pPr>
@@ -14852,11 +15002,11 @@
       <w:pPr>
         <w:pStyle w:val="Heading3"/>
       </w:pPr>
-      <w:bookmarkStart w:id="29" w:name="_Toc65502073"/>
+      <w:bookmarkStart w:id="30" w:name="_Toc65502073"/>
       <w:r>
         <w:t>Resource: StudentADSISProgramAssociation</w:t>
       </w:r>
-      <w:bookmarkEnd w:id="29"/>
+      <w:bookmarkEnd w:id="30"/>
     </w:p>
     <w:p>
       <w:pPr>
@@ -14997,12 +15147,12 @@
       <w:pPr>
         <w:pStyle w:val="Heading3"/>
       </w:pPr>
-      <w:bookmarkStart w:id="30" w:name="_Toc65502074"/>
+      <w:bookmarkStart w:id="31" w:name="_Toc65502074"/>
       <w:r>
         <w:lastRenderedPageBreak/>
         <w:t>Resource: StudentHomelessProgramAssociation</w:t>
       </w:r>
-      <w:bookmarkEnd w:id="30"/>
+      <w:bookmarkEnd w:id="31"/>
     </w:p>
     <w:p>
       <w:pPr>
@@ -15264,11 +15414,11 @@
       <w:pPr>
         <w:pStyle w:val="Heading3"/>
       </w:pPr>
-      <w:bookmarkStart w:id="31" w:name="_Toc65502075"/>
+      <w:bookmarkStart w:id="32" w:name="_Toc65502075"/>
       <w:r>
         <w:t>Resource: StudentLanguageInstructionProgramAssociation</w:t>
       </w:r>
-      <w:bookmarkEnd w:id="31"/>
+      <w:bookmarkEnd w:id="32"/>
     </w:p>
     <w:p>
       <w:pPr>
@@ -15505,7 +15655,7 @@
       <w:pPr>
         <w:pStyle w:val="Heading3"/>
       </w:pPr>
-      <w:bookmarkStart w:id="32" w:name="_Toc65502076"/>
+      <w:bookmarkStart w:id="33" w:name="_Toc65502076"/>
       <w:r>
         <w:t xml:space="preserve">Resource: </w:t>
       </w:r>
@@ -15515,7 +15665,7 @@
       <w:r>
         <w:t>tudentPSEOConcurrentProgramAssociation</w:t>
       </w:r>
-      <w:bookmarkEnd w:id="32"/>
+      <w:bookmarkEnd w:id="33"/>
     </w:p>
     <w:p>
       <w:pPr>
@@ -15643,7 +15793,7 @@
       <w:pPr>
         <w:pStyle w:val="Heading3"/>
       </w:pPr>
-      <w:bookmarkStart w:id="33" w:name="_Toc65502077"/>
+      <w:bookmarkStart w:id="34" w:name="_Toc65502077"/>
       <w:r>
         <w:t xml:space="preserve">Resource: </w:t>
       </w:r>
@@ -15653,7 +15803,7 @@
       <w:r>
         <w:t>tudentPSEOProgramAssociation</w:t>
       </w:r>
-      <w:bookmarkEnd w:id="33"/>
+      <w:bookmarkEnd w:id="34"/>
     </w:p>
     <w:p>
       <w:pPr>
@@ -15807,7 +15957,7 @@
       <w:pPr>
         <w:pStyle w:val="Heading3"/>
       </w:pPr>
-      <w:bookmarkStart w:id="34" w:name="_Toc65502078"/>
+      <w:bookmarkStart w:id="35" w:name="_Toc65502078"/>
       <w:r>
         <w:t xml:space="preserve">Resource: </w:t>
       </w:r>
@@ -15817,7 +15967,7 @@
       <w:r>
         <w:t>tudentSAAPProgramAssociation</w:t>
       </w:r>
-      <w:bookmarkEnd w:id="34"/>
+      <w:bookmarkEnd w:id="35"/>
     </w:p>
     <w:p>
       <w:pPr>
@@ -16041,7 +16191,7 @@
       <w:pPr>
         <w:pStyle w:val="Heading3"/>
       </w:pPr>
-      <w:bookmarkStart w:id="35" w:name="_Toc65502079"/>
+      <w:bookmarkStart w:id="36" w:name="_Toc65502079"/>
       <w:r>
         <w:t xml:space="preserve">Resource: </w:t>
       </w:r>
@@ -16051,7 +16201,7 @@
       <w:r>
         <w:t>tudentSchoolFoodServiceProgramAssociation</w:t>
       </w:r>
-      <w:bookmarkEnd w:id="35"/>
+      <w:bookmarkEnd w:id="36"/>
     </w:p>
     <w:p>
       <w:pPr>
@@ -16337,7 +16487,7 @@
       <w:pPr>
         <w:pStyle w:val="Heading3"/>
       </w:pPr>
-      <w:bookmarkStart w:id="36" w:name="_Toc65502080"/>
+      <w:bookmarkStart w:id="37" w:name="_Toc65502080"/>
       <w:r>
         <w:t xml:space="preserve">Resource: </w:t>
       </w:r>
@@ -16347,7 +16497,7 @@
       <w:r>
         <w:t>tudentSection504PlanProgramAssociation</w:t>
       </w:r>
-      <w:bookmarkEnd w:id="36"/>
+      <w:bookmarkEnd w:id="37"/>
     </w:p>
     <w:p>
       <w:pPr>
@@ -16474,14 +16624,14 @@
       <w:pPr>
         <w:pStyle w:val="Heading3"/>
       </w:pPr>
-      <w:bookmarkStart w:id="37" w:name="_Toc65502081"/>
+      <w:bookmarkStart w:id="38" w:name="_Toc65502081"/>
       <w:r>
         <w:t xml:space="preserve">Resource: </w:t>
       </w:r>
       <w:r>
         <w:t>StudentSpecialEducationProgramAssociation</w:t>
       </w:r>
-      <w:bookmarkEnd w:id="37"/>
+      <w:bookmarkEnd w:id="38"/>
     </w:p>
     <w:p>
       <w:pPr>
@@ -16807,7 +16957,7 @@
       <w:pPr>
         <w:pStyle w:val="Heading3"/>
       </w:pPr>
-      <w:bookmarkStart w:id="38" w:name="_Toc65502082"/>
+      <w:bookmarkStart w:id="39" w:name="_Toc65502082"/>
       <w:r>
         <w:lastRenderedPageBreak/>
         <w:t xml:space="preserve">Resource: </w:t>
@@ -16818,7 +16968,7 @@
       <w:r>
         <w:t>tudentTitleIPartAProgramAssociations</w:t>
       </w:r>
-      <w:bookmarkEnd w:id="38"/>
+      <w:bookmarkEnd w:id="39"/>
     </w:p>
     <w:p>
       <w:pPr>
@@ -16944,21 +17094,21 @@
       <w:pPr>
         <w:pStyle w:val="Heading2"/>
       </w:pPr>
-      <w:bookmarkStart w:id="39" w:name="_Toc65502083"/>
+      <w:bookmarkStart w:id="40" w:name="_Toc65502083"/>
       <w:r>
         <w:t>MCCC Certification Scenarios - API Resources</w:t>
       </w:r>
-      <w:bookmarkEnd w:id="39"/>
+      <w:bookmarkEnd w:id="40"/>
     </w:p>
     <w:p>
       <w:pPr>
         <w:pStyle w:val="Heading3"/>
       </w:pPr>
-      <w:bookmarkStart w:id="40" w:name="_Toc65502084"/>
+      <w:bookmarkStart w:id="41" w:name="_Toc65502084"/>
       <w:r>
         <w:t>Resource: Students</w:t>
       </w:r>
-      <w:bookmarkEnd w:id="40"/>
+      <w:bookmarkEnd w:id="41"/>
     </w:p>
     <w:p>
       <w:pPr>
@@ -17232,11 +17382,11 @@
       <w:pPr>
         <w:pStyle w:val="Heading3"/>
       </w:pPr>
-      <w:bookmarkStart w:id="41" w:name="_Toc65502085"/>
+      <w:bookmarkStart w:id="42" w:name="_Toc65502085"/>
       <w:r>
         <w:t>Resource: StudentSchoolAssociations</w:t>
       </w:r>
-      <w:bookmarkEnd w:id="41"/>
+      <w:bookmarkEnd w:id="42"/>
     </w:p>
     <w:p>
       <w:pPr>
@@ -17356,11 +17506,11 @@
       <w:pPr>
         <w:pStyle w:val="Heading3"/>
       </w:pPr>
-      <w:bookmarkStart w:id="42" w:name="_Toc65502086"/>
+      <w:bookmarkStart w:id="43" w:name="_Toc65502086"/>
       <w:r>
         <w:t>Resource: StudentEducationOrganizationAssociation</w:t>
       </w:r>
-      <w:bookmarkEnd w:id="42"/>
+      <w:bookmarkEnd w:id="43"/>
     </w:p>
     <w:p>
       <w:pPr>
@@ -17512,14 +17662,14 @@
       <w:pPr>
         <w:pStyle w:val="Heading3"/>
       </w:pPr>
-      <w:bookmarkStart w:id="43" w:name="_Toc65502089"/>
+      <w:bookmarkStart w:id="44" w:name="_Toc65502089"/>
       <w:r>
         <w:t xml:space="preserve">Resource: </w:t>
       </w:r>
       <w:r>
         <w:t>ClassPeriod</w:t>
       </w:r>
-      <w:bookmarkEnd w:id="43"/>
+      <w:bookmarkEnd w:id="44"/>
     </w:p>
     <w:p>
       <w:pPr>
@@ -17839,14 +17989,14 @@
       <w:pPr>
         <w:pStyle w:val="Heading3"/>
       </w:pPr>
-      <w:bookmarkStart w:id="44" w:name="_Toc65502090"/>
+      <w:bookmarkStart w:id="45" w:name="_Toc65502090"/>
       <w:r>
         <w:t xml:space="preserve">Resource: </w:t>
       </w:r>
       <w:r>
         <w:t>GradingPeriod</w:t>
       </w:r>
-      <w:bookmarkEnd w:id="44"/>
+      <w:bookmarkEnd w:id="45"/>
     </w:p>
     <w:p>
       <w:pPr>
@@ -18145,14 +18295,14 @@
       <w:pPr>
         <w:pStyle w:val="Heading3"/>
       </w:pPr>
-      <w:bookmarkStart w:id="45" w:name="_Toc65502091"/>
+      <w:bookmarkStart w:id="46" w:name="_Toc65502091"/>
       <w:r>
         <w:t xml:space="preserve">Resource: </w:t>
       </w:r>
       <w:r>
         <w:t>Session</w:t>
       </w:r>
-      <w:bookmarkEnd w:id="45"/>
+      <w:bookmarkEnd w:id="46"/>
     </w:p>
     <w:p>
       <w:pPr>
@@ -18597,14 +18747,14 @@
           <w:tab w:val="center" w:pos="4968"/>
         </w:tabs>
       </w:pPr>
-      <w:bookmarkStart w:id="46" w:name="_Toc65502092"/>
+      <w:bookmarkStart w:id="47" w:name="_Toc65502092"/>
       <w:r>
         <w:t xml:space="preserve">Resource: </w:t>
       </w:r>
       <w:r>
         <w:t>Course</w:t>
       </w:r>
-      <w:bookmarkEnd w:id="46"/>
+      <w:bookmarkEnd w:id="47"/>
       <w:r>
         <w:tab/>
       </w:r>
@@ -19320,8 +19470,6 @@
         </w:rPr>
         <w:t xml:space="preserve"> (when applicable)</w:t>
       </w:r>
-      <w:bookmarkStart w:id="47" w:name="_GoBack"/>
-      <w:bookmarkEnd w:id="47"/>
     </w:p>
     <w:p>
       <w:pPr>
@@ -35497,7 +35645,7 @@
               </wp:anchor>
             </w:drawing>
           </mc:Choice>
-          <mc:Fallback xmlns:cx2="http://schemas.microsoft.com/office/drawing/2015/10/21/chartex" xmlns:cx3="http://schemas.microsoft.com/office/drawing/2016/5/9/chartex" xmlns:cx4="http://schemas.microsoft.com/office/drawing/2016/5/10/chartex" xmlns:cx5="http://schemas.microsoft.com/office/drawing/2016/5/11/chartex" xmlns:cx6="http://schemas.microsoft.com/office/drawing/2016/5/12/chartex" xmlns:cx7="http://schemas.microsoft.com/office/drawing/2016/5/13/chartex" xmlns:cx8="http://schemas.microsoft.com/office/drawing/2016/5/14/chartex" xmlns:aink="http://schemas.microsoft.com/office/drawing/2016/ink" xmlns:am3d="http://schemas.microsoft.com/office/drawing/2017/model3d" xmlns:w16cex="http://schemas.microsoft.com/office/word/2018/wordml/cex" xmlns:w16cid="http://schemas.microsoft.com/office/word/2016/wordml/cid" xmlns:w16="http://schemas.microsoft.com/office/word/2018/wordml">
+          <mc:Fallback xmlns:w16="http://schemas.microsoft.com/office/word/2018/wordml" xmlns:w16cid="http://schemas.microsoft.com/office/word/2016/wordml/cid" xmlns:w16cex="http://schemas.microsoft.com/office/word/2018/wordml/cex" xmlns:am3d="http://schemas.microsoft.com/office/drawing/2017/model3d" xmlns:aink="http://schemas.microsoft.com/office/drawing/2016/ink" xmlns:cx8="http://schemas.microsoft.com/office/drawing/2016/5/14/chartex" xmlns:cx7="http://schemas.microsoft.com/office/drawing/2016/5/13/chartex" xmlns:cx6="http://schemas.microsoft.com/office/drawing/2016/5/12/chartex" xmlns:cx5="http://schemas.microsoft.com/office/drawing/2016/5/11/chartex" xmlns:cx4="http://schemas.microsoft.com/office/drawing/2016/5/10/chartex" xmlns:cx3="http://schemas.microsoft.com/office/drawing/2016/5/9/chartex" xmlns:cx2="http://schemas.microsoft.com/office/drawing/2015/10/21/chartex">
             <w:pict>
               <v:line w14:anchorId="7CB6D58B" id="Straight Connector 27" o:spid="_x0000_s1026" style="position:absolute;z-index:251691008;visibility:visible;mso-wrap-style:square;mso-wrap-distance-left:9pt;mso-wrap-distance-top:0;mso-wrap-distance-right:9pt;mso-wrap-distance-bottom:0;mso-position-horizontal:absolute;mso-position-horizontal-relative:text;mso-position-vertical:absolute;mso-position-vertical-relative:text" from="133.6pt,6.95pt" to="133.6pt,24.1pt" o:gfxdata="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" strokecolor="#505150 [3200]" strokeweight="2pt">
                 <v:shadow on="t" color="black" opacity="24903f" origin=",.5" offset="0,.55556mm"/>
@@ -35576,7 +35724,7 @@
               </wp:anchor>
             </w:drawing>
           </mc:Choice>
-          <mc:Fallback xmlns:cx2="http://schemas.microsoft.com/office/drawing/2015/10/21/chartex" xmlns:cx3="http://schemas.microsoft.com/office/drawing/2016/5/9/chartex" xmlns:cx4="http://schemas.microsoft.com/office/drawing/2016/5/10/chartex" xmlns:cx5="http://schemas.microsoft.com/office/drawing/2016/5/11/chartex" xmlns:cx6="http://schemas.microsoft.com/office/drawing/2016/5/12/chartex" xmlns:cx7="http://schemas.microsoft.com/office/drawing/2016/5/13/chartex" xmlns:cx8="http://schemas.microsoft.com/office/drawing/2016/5/14/chartex" xmlns:aink="http://schemas.microsoft.com/office/drawing/2016/ink" xmlns:am3d="http://schemas.microsoft.com/office/drawing/2017/model3d" xmlns:w16cex="http://schemas.microsoft.com/office/word/2018/wordml/cex" xmlns:w16cid="http://schemas.microsoft.com/office/word/2016/wordml/cid" xmlns:w16="http://schemas.microsoft.com/office/word/2018/wordml">
+          <mc:Fallback xmlns:w16="http://schemas.microsoft.com/office/word/2018/wordml" xmlns:w16cid="http://schemas.microsoft.com/office/word/2016/wordml/cid" xmlns:w16cex="http://schemas.microsoft.com/office/word/2018/wordml/cex" xmlns:am3d="http://schemas.microsoft.com/office/drawing/2017/model3d" xmlns:aink="http://schemas.microsoft.com/office/drawing/2016/ink" xmlns:cx8="http://schemas.microsoft.com/office/drawing/2016/5/14/chartex" xmlns:cx7="http://schemas.microsoft.com/office/drawing/2016/5/13/chartex" xmlns:cx6="http://schemas.microsoft.com/office/drawing/2016/5/12/chartex" xmlns:cx5="http://schemas.microsoft.com/office/drawing/2016/5/11/chartex" xmlns:cx4="http://schemas.microsoft.com/office/drawing/2016/5/10/chartex" xmlns:cx3="http://schemas.microsoft.com/office/drawing/2016/5/9/chartex" xmlns:cx2="http://schemas.microsoft.com/office/drawing/2015/10/21/chartex">
             <w:pict>
               <v:shapetype w14:anchorId="25BE7399" id="_x0000_t34" coordsize="21600,21600" o:spt="34" o:oned="t" adj="10800" path="m,l@0,0@0,21600,21600,21600e" filled="f">
                 <v:stroke joinstyle="miter"/>
@@ -35659,7 +35807,7 @@
               </wp:anchor>
             </w:drawing>
           </mc:Choice>
-          <mc:Fallback xmlns:cx2="http://schemas.microsoft.com/office/drawing/2015/10/21/chartex" xmlns:cx3="http://schemas.microsoft.com/office/drawing/2016/5/9/chartex" xmlns:cx4="http://schemas.microsoft.com/office/drawing/2016/5/10/chartex" xmlns:cx5="http://schemas.microsoft.com/office/drawing/2016/5/11/chartex" xmlns:cx6="http://schemas.microsoft.com/office/drawing/2016/5/12/chartex" xmlns:cx7="http://schemas.microsoft.com/office/drawing/2016/5/13/chartex" xmlns:cx8="http://schemas.microsoft.com/office/drawing/2016/5/14/chartex" xmlns:aink="http://schemas.microsoft.com/office/drawing/2016/ink" xmlns:am3d="http://schemas.microsoft.com/office/drawing/2017/model3d" xmlns:w16cex="http://schemas.microsoft.com/office/word/2018/wordml/cex" xmlns:w16cid="http://schemas.microsoft.com/office/word/2016/wordml/cid" xmlns:w16="http://schemas.microsoft.com/office/word/2018/wordml">
+          <mc:Fallback xmlns:w16="http://schemas.microsoft.com/office/word/2018/wordml" xmlns:w16cid="http://schemas.microsoft.com/office/word/2016/wordml/cid" xmlns:w16cex="http://schemas.microsoft.com/office/word/2018/wordml/cex" xmlns:am3d="http://schemas.microsoft.com/office/drawing/2017/model3d" xmlns:aink="http://schemas.microsoft.com/office/drawing/2016/ink" xmlns:cx8="http://schemas.microsoft.com/office/drawing/2016/5/14/chartex" xmlns:cx7="http://schemas.microsoft.com/office/drawing/2016/5/13/chartex" xmlns:cx6="http://schemas.microsoft.com/office/drawing/2016/5/12/chartex" xmlns:cx5="http://schemas.microsoft.com/office/drawing/2016/5/11/chartex" xmlns:cx4="http://schemas.microsoft.com/office/drawing/2016/5/10/chartex" xmlns:cx3="http://schemas.microsoft.com/office/drawing/2016/5/9/chartex" xmlns:cx2="http://schemas.microsoft.com/office/drawing/2015/10/21/chartex">
             <w:pict>
               <v:shape w14:anchorId="401F4863" id="Connector: Elbow 25" o:spid="_x0000_s1026" type="#_x0000_t34" style="position:absolute;margin-left:69.7pt;margin-top:9.45pt;width:63.9pt;height:22.7pt;flip:x;z-index:251687936;visibility:visible;mso-wrap-style:square;mso-height-percent:0;mso-wrap-distance-left:9pt;mso-wrap-distance-top:0;mso-wrap-distance-right:9pt;mso-wrap-distance-bottom:0;mso-position-horizontal:absolute;mso-position-horizontal-relative:text;mso-position-vertical:absolute;mso-position-vertical-relative:text;mso-height-percent:0;mso-height-relative:margin" o:gfxdata="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" adj="21496" strokecolor="#505150 [3200]" strokeweight="2pt">
                 <v:stroke endarrow="block"/>
@@ -36038,7 +36186,7 @@
               </wp:anchor>
             </w:drawing>
           </mc:Choice>
-          <mc:Fallback xmlns:cx2="http://schemas.microsoft.com/office/drawing/2015/10/21/chartex" xmlns:cx3="http://schemas.microsoft.com/office/drawing/2016/5/9/chartex" xmlns:cx4="http://schemas.microsoft.com/office/drawing/2016/5/10/chartex" xmlns:cx5="http://schemas.microsoft.com/office/drawing/2016/5/11/chartex" xmlns:cx6="http://schemas.microsoft.com/office/drawing/2016/5/12/chartex" xmlns:cx7="http://schemas.microsoft.com/office/drawing/2016/5/13/chartex" xmlns:cx8="http://schemas.microsoft.com/office/drawing/2016/5/14/chartex" xmlns:aink="http://schemas.microsoft.com/office/drawing/2016/ink" xmlns:am3d="http://schemas.microsoft.com/office/drawing/2017/model3d" xmlns:w16cex="http://schemas.microsoft.com/office/word/2018/wordml/cex" xmlns:w16cid="http://schemas.microsoft.com/office/word/2016/wordml/cid" xmlns:w16="http://schemas.microsoft.com/office/word/2018/wordml">
+          <mc:Fallback xmlns:w16="http://schemas.microsoft.com/office/word/2018/wordml" xmlns:w16cid="http://schemas.microsoft.com/office/word/2016/wordml/cid" xmlns:w16cex="http://schemas.microsoft.com/office/word/2018/wordml/cex" xmlns:am3d="http://schemas.microsoft.com/office/drawing/2017/model3d" xmlns:aink="http://schemas.microsoft.com/office/drawing/2016/ink" xmlns:cx8="http://schemas.microsoft.com/office/drawing/2016/5/14/chartex" xmlns:cx7="http://schemas.microsoft.com/office/drawing/2016/5/13/chartex" xmlns:cx6="http://schemas.microsoft.com/office/drawing/2016/5/12/chartex" xmlns:cx5="http://schemas.microsoft.com/office/drawing/2016/5/11/chartex" xmlns:cx4="http://schemas.microsoft.com/office/drawing/2016/5/10/chartex" xmlns:cx3="http://schemas.microsoft.com/office/drawing/2016/5/9/chartex" xmlns:cx2="http://schemas.microsoft.com/office/drawing/2015/10/21/chartex">
             <w:pict>
               <v:shape w14:anchorId="6A4F3E8F" id="Straight Arrow Connector 385073581" o:spid="_x0000_s1026" type="#_x0000_t32" style="position:absolute;margin-left:240pt;margin-top:13.35pt;width:91.65pt;height:3.6pt;z-index:251707392;visibility:visible;mso-wrap-style:square;mso-width-percent:0;mso-height-percent:0;mso-wrap-distance-left:9pt;mso-wrap-distance-top:0;mso-wrap-distance-right:9pt;mso-wrap-distance-bottom:0;mso-position-horizontal:absolute;mso-position-horizontal-relative:text;mso-position-vertical:absolute;mso-position-vertical-relative:text;mso-width-percent:0;mso-height-percent:0;mso-width-relative:margin;mso-height-relative:margin" o:gfxdata="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" strokecolor="#505150 [3200]" strokeweight="2pt">
                 <v:stroke endarrow="block"/>
@@ -36120,7 +36268,7 @@
               </wp:anchor>
             </w:drawing>
           </mc:Choice>
-          <mc:Fallback xmlns:cx2="http://schemas.microsoft.com/office/drawing/2015/10/21/chartex" xmlns:cx3="http://schemas.microsoft.com/office/drawing/2016/5/9/chartex" xmlns:cx4="http://schemas.microsoft.com/office/drawing/2016/5/10/chartex" xmlns:cx5="http://schemas.microsoft.com/office/drawing/2016/5/11/chartex" xmlns:cx6="http://schemas.microsoft.com/office/drawing/2016/5/12/chartex" xmlns:cx7="http://schemas.microsoft.com/office/drawing/2016/5/13/chartex" xmlns:cx8="http://schemas.microsoft.com/office/drawing/2016/5/14/chartex" xmlns:aink="http://schemas.microsoft.com/office/drawing/2016/ink" xmlns:am3d="http://schemas.microsoft.com/office/drawing/2017/model3d" xmlns:w16cex="http://schemas.microsoft.com/office/word/2018/wordml/cex" xmlns:w16cid="http://schemas.microsoft.com/office/word/2016/wordml/cid" xmlns:w16="http://schemas.microsoft.com/office/word/2018/wordml">
+          <mc:Fallback xmlns:w16="http://schemas.microsoft.com/office/word/2018/wordml" xmlns:w16cid="http://schemas.microsoft.com/office/word/2016/wordml/cid" xmlns:w16cex="http://schemas.microsoft.com/office/word/2018/wordml/cex" xmlns:am3d="http://schemas.microsoft.com/office/drawing/2017/model3d" xmlns:aink="http://schemas.microsoft.com/office/drawing/2016/ink" xmlns:cx8="http://schemas.microsoft.com/office/drawing/2016/5/14/chartex" xmlns:cx7="http://schemas.microsoft.com/office/drawing/2016/5/13/chartex" xmlns:cx6="http://schemas.microsoft.com/office/drawing/2016/5/12/chartex" xmlns:cx5="http://schemas.microsoft.com/office/drawing/2016/5/11/chartex" xmlns:cx4="http://schemas.microsoft.com/office/drawing/2016/5/10/chartex" xmlns:cx3="http://schemas.microsoft.com/office/drawing/2016/5/9/chartex" xmlns:cx2="http://schemas.microsoft.com/office/drawing/2015/10/21/chartex">
             <w:pict>
               <v:shape w14:anchorId="17FA204C" id="Straight Arrow Connector 31" o:spid="_x0000_s1026" type="#_x0000_t32" style="position:absolute;margin-left:176.9pt;margin-top:3.55pt;width:0;height:79.4pt;z-index:251698176;visibility:visible;mso-wrap-style:square;mso-wrap-distance-left:9pt;mso-wrap-distance-top:0;mso-wrap-distance-right:9pt;mso-wrap-distance-bottom:0;mso-position-horizontal:absolute;mso-position-horizontal-relative:text;mso-position-vertical:absolute;mso-position-vertical-relative:text" o:gfxdata="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" strokecolor="#505150 [3200]" strokeweight="2pt">
                 <v:stroke endarrow="block"/>
@@ -36187,7 +36335,7 @@
               </wp:anchor>
             </w:drawing>
           </mc:Choice>
-          <mc:Fallback xmlns:cx2="http://schemas.microsoft.com/office/drawing/2015/10/21/chartex" xmlns:cx3="http://schemas.microsoft.com/office/drawing/2016/5/9/chartex" xmlns:cx4="http://schemas.microsoft.com/office/drawing/2016/5/10/chartex" xmlns:cx5="http://schemas.microsoft.com/office/drawing/2016/5/11/chartex" xmlns:cx6="http://schemas.microsoft.com/office/drawing/2016/5/12/chartex" xmlns:cx7="http://schemas.microsoft.com/office/drawing/2016/5/13/chartex" xmlns:cx8="http://schemas.microsoft.com/office/drawing/2016/5/14/chartex" xmlns:aink="http://schemas.microsoft.com/office/drawing/2016/ink" xmlns:am3d="http://schemas.microsoft.com/office/drawing/2017/model3d" xmlns:w16cex="http://schemas.microsoft.com/office/word/2018/wordml/cex" xmlns:w16cid="http://schemas.microsoft.com/office/word/2016/wordml/cid" xmlns:w16="http://schemas.microsoft.com/office/word/2018/wordml">
+          <mc:Fallback xmlns:w16="http://schemas.microsoft.com/office/word/2018/wordml" xmlns:w16cid="http://schemas.microsoft.com/office/word/2016/wordml/cid" xmlns:w16cex="http://schemas.microsoft.com/office/word/2018/wordml/cex" xmlns:am3d="http://schemas.microsoft.com/office/drawing/2017/model3d" xmlns:aink="http://schemas.microsoft.com/office/drawing/2016/ink" xmlns:cx8="http://schemas.microsoft.com/office/drawing/2016/5/14/chartex" xmlns:cx7="http://schemas.microsoft.com/office/drawing/2016/5/13/chartex" xmlns:cx6="http://schemas.microsoft.com/office/drawing/2016/5/12/chartex" xmlns:cx5="http://schemas.microsoft.com/office/drawing/2016/5/11/chartex" xmlns:cx4="http://schemas.microsoft.com/office/drawing/2016/5/10/chartex" xmlns:cx3="http://schemas.microsoft.com/office/drawing/2016/5/9/chartex" xmlns:cx2="http://schemas.microsoft.com/office/drawing/2015/10/21/chartex">
             <w:pict>
               <v:shape w14:anchorId="452EFDFD" id="Straight Arrow Connector 30" o:spid="_x0000_s1026" type="#_x0000_t32" style="position:absolute;margin-left:69.6pt;margin-top:3.65pt;width:0;height:79.4pt;z-index:251696128;visibility:visible;mso-wrap-style:square;mso-wrap-distance-left:9pt;mso-wrap-distance-top:0;mso-wrap-distance-right:9pt;mso-wrap-distance-bottom:0;mso-position-horizontal:absolute;mso-position-horizontal-relative:text;mso-position-vertical:absolute;mso-position-vertical-relative:text" o:gfxdata="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" strokecolor="#505150 [3200]" strokeweight="2pt">
                 <v:stroke endarrow="block"/>
@@ -36254,7 +36402,7 @@
               </wp:anchor>
             </w:drawing>
           </mc:Choice>
-          <mc:Fallback xmlns:cx2="http://schemas.microsoft.com/office/drawing/2015/10/21/chartex" xmlns:cx3="http://schemas.microsoft.com/office/drawing/2016/5/9/chartex" xmlns:cx4="http://schemas.microsoft.com/office/drawing/2016/5/10/chartex" xmlns:cx5="http://schemas.microsoft.com/office/drawing/2016/5/11/chartex" xmlns:cx6="http://schemas.microsoft.com/office/drawing/2016/5/12/chartex" xmlns:cx7="http://schemas.microsoft.com/office/drawing/2016/5/13/chartex" xmlns:cx8="http://schemas.microsoft.com/office/drawing/2016/5/14/chartex" xmlns:aink="http://schemas.microsoft.com/office/drawing/2016/ink" xmlns:am3d="http://schemas.microsoft.com/office/drawing/2017/model3d" xmlns:w16cex="http://schemas.microsoft.com/office/word/2018/wordml/cex" xmlns:w16cid="http://schemas.microsoft.com/office/word/2016/wordml/cid" xmlns:w16="http://schemas.microsoft.com/office/word/2018/wordml">
+          <mc:Fallback xmlns:w16="http://schemas.microsoft.com/office/word/2018/wordml" xmlns:w16cid="http://schemas.microsoft.com/office/word/2016/wordml/cid" xmlns:w16cex="http://schemas.microsoft.com/office/word/2018/wordml/cex" xmlns:am3d="http://schemas.microsoft.com/office/drawing/2017/model3d" xmlns:aink="http://schemas.microsoft.com/office/drawing/2016/ink" xmlns:cx8="http://schemas.microsoft.com/office/drawing/2016/5/14/chartex" xmlns:cx7="http://schemas.microsoft.com/office/drawing/2016/5/13/chartex" xmlns:cx6="http://schemas.microsoft.com/office/drawing/2016/5/12/chartex" xmlns:cx5="http://schemas.microsoft.com/office/drawing/2016/5/11/chartex" xmlns:cx4="http://schemas.microsoft.com/office/drawing/2016/5/10/chartex" xmlns:cx3="http://schemas.microsoft.com/office/drawing/2016/5/9/chartex" xmlns:cx2="http://schemas.microsoft.com/office/drawing/2015/10/21/chartex">
             <w:pict>
               <v:line w14:anchorId="1C5D9B40" id="Straight Connector 29" o:spid="_x0000_s1026" style="position:absolute;z-index:251695104;visibility:visible;mso-wrap-style:square;mso-height-percent:0;mso-wrap-distance-left:9pt;mso-wrap-distance-top:0;mso-wrap-distance-right:9pt;mso-wrap-distance-bottom:0;mso-position-horizontal:absolute;mso-position-horizontal-relative:text;mso-position-vertical:absolute;mso-position-vertical-relative:text;mso-height-percent:0;mso-height-relative:margin" from="200.35pt,3.55pt" to="200.35pt,43.05pt" o:gfxdata="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" strokecolor="#505150 [3200]" strokeweight="2pt">
                 <v:shadow on="t" color="black" opacity="24903f" origin=",.5" offset="0,.55556mm"/>
@@ -36343,7 +36491,7 @@
               </wp:anchor>
             </w:drawing>
           </mc:Choice>
-          <mc:Fallback xmlns:cx2="http://schemas.microsoft.com/office/drawing/2015/10/21/chartex" xmlns:cx3="http://schemas.microsoft.com/office/drawing/2016/5/9/chartex" xmlns:cx4="http://schemas.microsoft.com/office/drawing/2016/5/10/chartex" xmlns:cx5="http://schemas.microsoft.com/office/drawing/2016/5/11/chartex" xmlns:cx6="http://schemas.microsoft.com/office/drawing/2016/5/12/chartex" xmlns:cx7="http://schemas.microsoft.com/office/drawing/2016/5/13/chartex" xmlns:cx8="http://schemas.microsoft.com/office/drawing/2016/5/14/chartex" xmlns:aink="http://schemas.microsoft.com/office/drawing/2016/ink" xmlns:am3d="http://schemas.microsoft.com/office/drawing/2017/model3d" xmlns:w16cex="http://schemas.microsoft.com/office/word/2018/wordml/cex" xmlns:w16cid="http://schemas.microsoft.com/office/word/2016/wordml/cid" xmlns:w16="http://schemas.microsoft.com/office/word/2018/wordml">
+          <mc:Fallback xmlns:w16="http://schemas.microsoft.com/office/word/2018/wordml" xmlns:w16cid="http://schemas.microsoft.com/office/word/2016/wordml/cid" xmlns:w16cex="http://schemas.microsoft.com/office/word/2018/wordml/cex" xmlns:am3d="http://schemas.microsoft.com/office/drawing/2017/model3d" xmlns:aink="http://schemas.microsoft.com/office/drawing/2016/ink" xmlns:cx8="http://schemas.microsoft.com/office/drawing/2016/5/14/chartex" xmlns:cx7="http://schemas.microsoft.com/office/drawing/2016/5/13/chartex" xmlns:cx6="http://schemas.microsoft.com/office/drawing/2016/5/12/chartex" xmlns:cx5="http://schemas.microsoft.com/office/drawing/2016/5/11/chartex" xmlns:cx4="http://schemas.microsoft.com/office/drawing/2016/5/10/chartex" xmlns:cx3="http://schemas.microsoft.com/office/drawing/2016/5/9/chartex" xmlns:cx2="http://schemas.microsoft.com/office/drawing/2015/10/21/chartex">
             <w:pict>
               <v:shape w14:anchorId="7CF855AC" id="Connector: Elbow 28" o:spid="_x0000_s1026" type="#_x0000_t34" style="position:absolute;margin-left:196.45pt;margin-top:8.65pt;width:153.05pt;height:21pt;z-index:251693056;visibility:visible;mso-wrap-style:square;mso-width-percent:0;mso-height-percent:0;mso-wrap-distance-left:9pt;mso-wrap-distance-top:0;mso-wrap-distance-right:9pt;mso-wrap-distance-bottom:0;mso-position-horizontal:absolute;mso-position-horizontal-relative:text;mso-position-vertical:absolute;mso-position-vertical-relative:text;mso-width-percent:0;mso-height-percent:0;mso-width-relative:margin;mso-height-relative:margin" o:gfxdata="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" adj="21568" strokecolor="#505150 [3200]" strokeweight="2pt">
                 <v:stroke endarrow="block"/>
@@ -36553,13 +36701,8 @@
                       <w:pPr>
                         <w:jc w:val="center"/>
                       </w:pPr>
-                      <w:proofErr w:type="spellStart"/>
                       <w:r>
-                        <w:t>StudentSchoolAssociation</w:t>
-                      </w:r>
-                      <w:proofErr w:type="spellEnd"/>
-                      <w:r>
-                        <w:t xml:space="preserve"> </w:t>
+                        <w:t xml:space="preserve">StudentSchoolAssociation </w:t>
                       </w:r>
                     </w:p>
                     <w:p>
@@ -36655,7 +36798,7 @@
               </wp:anchor>
             </w:drawing>
           </mc:Choice>
-          <mc:Fallback xmlns:cx2="http://schemas.microsoft.com/office/drawing/2015/10/21/chartex" xmlns:cx3="http://schemas.microsoft.com/office/drawing/2016/5/9/chartex" xmlns:cx4="http://schemas.microsoft.com/office/drawing/2016/5/10/chartex" xmlns:cx5="http://schemas.microsoft.com/office/drawing/2016/5/11/chartex" xmlns:cx6="http://schemas.microsoft.com/office/drawing/2016/5/12/chartex" xmlns:cx7="http://schemas.microsoft.com/office/drawing/2016/5/13/chartex" xmlns:cx8="http://schemas.microsoft.com/office/drawing/2016/5/14/chartex" xmlns:aink="http://schemas.microsoft.com/office/drawing/2016/ink" xmlns:am3d="http://schemas.microsoft.com/office/drawing/2017/model3d" xmlns:w16cex="http://schemas.microsoft.com/office/word/2018/wordml/cex" xmlns:w16cid="http://schemas.microsoft.com/office/word/2016/wordml/cid" xmlns:w16="http://schemas.microsoft.com/office/word/2018/wordml">
+          <mc:Fallback xmlns:w16="http://schemas.microsoft.com/office/word/2018/wordml" xmlns:w16cid="http://schemas.microsoft.com/office/word/2016/wordml/cid" xmlns:w16cex="http://schemas.microsoft.com/office/word/2018/wordml/cex" xmlns:am3d="http://schemas.microsoft.com/office/drawing/2017/model3d" xmlns:aink="http://schemas.microsoft.com/office/drawing/2016/ink" xmlns:cx8="http://schemas.microsoft.com/office/drawing/2016/5/14/chartex" xmlns:cx7="http://schemas.microsoft.com/office/drawing/2016/5/13/chartex" xmlns:cx6="http://schemas.microsoft.com/office/drawing/2016/5/12/chartex" xmlns:cx5="http://schemas.microsoft.com/office/drawing/2016/5/11/chartex" xmlns:cx4="http://schemas.microsoft.com/office/drawing/2016/5/10/chartex" xmlns:cx3="http://schemas.microsoft.com/office/drawing/2016/5/9/chartex" xmlns:cx2="http://schemas.microsoft.com/office/drawing/2015/10/21/chartex">
             <w:pict>
               <v:shape w14:anchorId="4F101426" id="Straight Arrow Connector 385073573" o:spid="_x0000_s1026" type="#_x0000_t32" style="position:absolute;margin-left:401.1pt;margin-top:14.5pt;width:0;height:49.15pt;z-index:251704320;visibility:visible;mso-wrap-style:square;mso-width-percent:0;mso-height-percent:0;mso-wrap-distance-left:9pt;mso-wrap-distance-top:0;mso-wrap-distance-right:9pt;mso-wrap-distance-bottom:0;mso-position-horizontal:absolute;mso-position-horizontal-relative:text;mso-position-vertical:absolute;mso-position-vertical-relative:text;mso-width-percent:0;mso-height-percent:0;mso-width-relative:margin;mso-height-relative:margin" o:gfxdata="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" strokecolor="#505150 [3200]" strokeweight="2pt">
                 <v:stroke endarrow="block"/>
@@ -36733,7 +36876,7 @@
               </wp:anchor>
             </w:drawing>
           </mc:Choice>
-          <mc:Fallback xmlns:cx2="http://schemas.microsoft.com/office/drawing/2015/10/21/chartex" xmlns:cx3="http://schemas.microsoft.com/office/drawing/2016/5/9/chartex" xmlns:cx4="http://schemas.microsoft.com/office/drawing/2016/5/10/chartex" xmlns:cx5="http://schemas.microsoft.com/office/drawing/2016/5/11/chartex" xmlns:cx6="http://schemas.microsoft.com/office/drawing/2016/5/12/chartex" xmlns:cx7="http://schemas.microsoft.com/office/drawing/2016/5/13/chartex" xmlns:cx8="http://schemas.microsoft.com/office/drawing/2016/5/14/chartex" xmlns:aink="http://schemas.microsoft.com/office/drawing/2016/ink" xmlns:am3d="http://schemas.microsoft.com/office/drawing/2017/model3d" xmlns:w16cex="http://schemas.microsoft.com/office/word/2018/wordml/cex" xmlns:w16cid="http://schemas.microsoft.com/office/word/2016/wordml/cid" xmlns:w16="http://schemas.microsoft.com/office/word/2018/wordml">
+          <mc:Fallback xmlns:w16="http://schemas.microsoft.com/office/word/2018/wordml" xmlns:w16cid="http://schemas.microsoft.com/office/word/2016/wordml/cid" xmlns:w16cex="http://schemas.microsoft.com/office/word/2018/wordml/cex" xmlns:am3d="http://schemas.microsoft.com/office/drawing/2017/model3d" xmlns:aink="http://schemas.microsoft.com/office/drawing/2016/ink" xmlns:cx8="http://schemas.microsoft.com/office/drawing/2016/5/14/chartex" xmlns:cx7="http://schemas.microsoft.com/office/drawing/2016/5/13/chartex" xmlns:cx6="http://schemas.microsoft.com/office/drawing/2016/5/12/chartex" xmlns:cx5="http://schemas.microsoft.com/office/drawing/2016/5/11/chartex" xmlns:cx4="http://schemas.microsoft.com/office/drawing/2016/5/10/chartex" xmlns:cx3="http://schemas.microsoft.com/office/drawing/2016/5/9/chartex" xmlns:cx2="http://schemas.microsoft.com/office/drawing/2015/10/21/chartex">
             <w:pict>
               <v:shape w14:anchorId="57D3C9DE" id="Straight Arrow Connector 385073572" o:spid="_x0000_s1026" type="#_x0000_t32" style="position:absolute;margin-left:239.65pt;margin-top:10.65pt;width:129.2pt;height:37.1pt;z-index:251702272;visibility:visible;mso-wrap-style:square;mso-width-percent:0;mso-height-percent:0;mso-wrap-distance-left:9pt;mso-wrap-distance-top:0;mso-wrap-distance-right:9pt;mso-wrap-distance-bottom:0;mso-position-horizontal:absolute;mso-position-horizontal-relative:text;mso-position-vertical:absolute;mso-position-vertical-relative:text;mso-width-percent:0;mso-height-percent:0;mso-width-relative:margin;mso-height-relative:margin" o:gfxdata="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" strokecolor="#505150 [3200]" strokeweight="2pt">
                 <v:stroke endarrow="block"/>
@@ -36803,7 +36946,7 @@
               </wp:anchor>
             </w:drawing>
           </mc:Choice>
-          <mc:Fallback xmlns:cx2="http://schemas.microsoft.com/office/drawing/2015/10/21/chartex" xmlns:cx3="http://schemas.microsoft.com/office/drawing/2016/5/9/chartex" xmlns:cx4="http://schemas.microsoft.com/office/drawing/2016/5/10/chartex" xmlns:cx5="http://schemas.microsoft.com/office/drawing/2016/5/11/chartex" xmlns:cx6="http://schemas.microsoft.com/office/drawing/2016/5/12/chartex" xmlns:cx7="http://schemas.microsoft.com/office/drawing/2016/5/13/chartex" xmlns:cx8="http://schemas.microsoft.com/office/drawing/2016/5/14/chartex" xmlns:aink="http://schemas.microsoft.com/office/drawing/2016/ink" xmlns:am3d="http://schemas.microsoft.com/office/drawing/2017/model3d" xmlns:w16cex="http://schemas.microsoft.com/office/word/2018/wordml/cex" xmlns:w16cid="http://schemas.microsoft.com/office/word/2016/wordml/cid" xmlns:w16="http://schemas.microsoft.com/office/word/2018/wordml">
+          <mc:Fallback xmlns:w16="http://schemas.microsoft.com/office/word/2018/wordml" xmlns:w16cid="http://schemas.microsoft.com/office/word/2016/wordml/cid" xmlns:w16cex="http://schemas.microsoft.com/office/word/2018/wordml/cex" xmlns:am3d="http://schemas.microsoft.com/office/drawing/2017/model3d" xmlns:aink="http://schemas.microsoft.com/office/drawing/2016/ink" xmlns:cx8="http://schemas.microsoft.com/office/drawing/2016/5/14/chartex" xmlns:cx7="http://schemas.microsoft.com/office/drawing/2016/5/13/chartex" xmlns:cx6="http://schemas.microsoft.com/office/drawing/2016/5/12/chartex" xmlns:cx5="http://schemas.microsoft.com/office/drawing/2016/5/11/chartex" xmlns:cx4="http://schemas.microsoft.com/office/drawing/2016/5/10/chartex" xmlns:cx3="http://schemas.microsoft.com/office/drawing/2016/5/9/chartex" xmlns:cx2="http://schemas.microsoft.com/office/drawing/2015/10/21/chartex">
             <w:pict>
               <v:shape w14:anchorId="5ACB6AB3" id="Straight Arrow Connector 385073570" o:spid="_x0000_s1026" type="#_x0000_t32" style="position:absolute;margin-left:74.4pt;margin-top:11.15pt;width:0;height:36.95pt;z-index:251700224;visibility:visible;mso-wrap-style:square;mso-height-percent:0;mso-wrap-distance-left:9pt;mso-wrap-distance-top:0;mso-wrap-distance-right:9pt;mso-wrap-distance-bottom:0;mso-position-horizontal:absolute;mso-position-horizontal-relative:text;mso-position-vertical:absolute;mso-position-vertical-relative:text;mso-height-percent:0;mso-height-relative:margin" o:gfxdata="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" strokecolor="#505150 [3200]" strokeweight="2pt">
                 <v:stroke endarrow="block"/>
@@ -37013,13 +37156,8 @@
                       <w:pPr>
                         <w:jc w:val="center"/>
                       </w:pPr>
-                      <w:proofErr w:type="spellStart"/>
                       <w:r>
-                        <w:t>StudentEducationOrganizationAssociation</w:t>
-                      </w:r>
-                      <w:proofErr w:type="spellEnd"/>
-                      <w:r>
-                        <w:t xml:space="preserve"> (Demographic Records)</w:t>
+                        <w:t>StudentEducationOrganizationAssociation (Demographic Records)</w:t>
                       </w:r>
                     </w:p>
                   </w:txbxContent>
@@ -37405,7 +37543,7 @@
               </wp:anchor>
             </w:drawing>
           </mc:Choice>
-          <mc:Fallback xmlns:cx2="http://schemas.microsoft.com/office/drawing/2015/10/21/chartex" xmlns:cx3="http://schemas.microsoft.com/office/drawing/2016/5/9/chartex" xmlns:cx4="http://schemas.microsoft.com/office/drawing/2016/5/10/chartex" xmlns:cx5="http://schemas.microsoft.com/office/drawing/2016/5/11/chartex" xmlns:cx6="http://schemas.microsoft.com/office/drawing/2016/5/12/chartex" xmlns:cx7="http://schemas.microsoft.com/office/drawing/2016/5/13/chartex" xmlns:cx8="http://schemas.microsoft.com/office/drawing/2016/5/14/chartex" xmlns:aink="http://schemas.microsoft.com/office/drawing/2016/ink" xmlns:am3d="http://schemas.microsoft.com/office/drawing/2017/model3d" xmlns:w16cex="http://schemas.microsoft.com/office/word/2018/wordml/cex" xmlns:w16cid="http://schemas.microsoft.com/office/word/2016/wordml/cid" xmlns:w16="http://schemas.microsoft.com/office/word/2018/wordml">
+          <mc:Fallback xmlns:w16="http://schemas.microsoft.com/office/word/2018/wordml" xmlns:w16cid="http://schemas.microsoft.com/office/word/2016/wordml/cid" xmlns:w16cex="http://schemas.microsoft.com/office/word/2018/wordml/cex" xmlns:am3d="http://schemas.microsoft.com/office/drawing/2017/model3d" xmlns:aink="http://schemas.microsoft.com/office/drawing/2016/ink" xmlns:cx8="http://schemas.microsoft.com/office/drawing/2016/5/14/chartex" xmlns:cx7="http://schemas.microsoft.com/office/drawing/2016/5/13/chartex" xmlns:cx6="http://schemas.microsoft.com/office/drawing/2016/5/12/chartex" xmlns:cx5="http://schemas.microsoft.com/office/drawing/2016/5/11/chartex" xmlns:cx4="http://schemas.microsoft.com/office/drawing/2016/5/10/chartex" xmlns:cx3="http://schemas.microsoft.com/office/drawing/2016/5/9/chartex" xmlns:cx2="http://schemas.microsoft.com/office/drawing/2015/10/21/chartex">
             <w:pict>
               <v:line w14:anchorId="02221E65" id="Straight Connector 1054311648" o:spid="_x0000_s1026" style="position:absolute;z-index:251718656;visibility:visible;mso-wrap-style:square;mso-wrap-distance-left:9pt;mso-wrap-distance-top:0;mso-wrap-distance-right:9pt;mso-wrap-distance-bottom:0;mso-position-horizontal:absolute;mso-position-horizontal-relative:text;mso-position-vertical:absolute;mso-position-vertical-relative:text" from="133.6pt,6.95pt" to="133.6pt,24.1pt" o:gfxdata="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" strokecolor="#505150 [3200]" strokeweight="2pt">
                 <v:shadow on="t" color="black" opacity="24903f" origin=",.5" offset="0,.55556mm"/>
@@ -37590,7 +37728,7 @@
               </wp:anchor>
             </w:drawing>
           </mc:Choice>
-          <mc:Fallback xmlns:cx2="http://schemas.microsoft.com/office/drawing/2015/10/21/chartex" xmlns:cx3="http://schemas.microsoft.com/office/drawing/2016/5/9/chartex" xmlns:cx4="http://schemas.microsoft.com/office/drawing/2016/5/10/chartex" xmlns:cx5="http://schemas.microsoft.com/office/drawing/2016/5/11/chartex" xmlns:cx6="http://schemas.microsoft.com/office/drawing/2016/5/12/chartex" xmlns:cx7="http://schemas.microsoft.com/office/drawing/2016/5/13/chartex" xmlns:cx8="http://schemas.microsoft.com/office/drawing/2016/5/14/chartex" xmlns:aink="http://schemas.microsoft.com/office/drawing/2016/ink" xmlns:am3d="http://schemas.microsoft.com/office/drawing/2017/model3d" xmlns:w16cex="http://schemas.microsoft.com/office/word/2018/wordml/cex" xmlns:w16cid="http://schemas.microsoft.com/office/word/2016/wordml/cid" xmlns:w16="http://schemas.microsoft.com/office/word/2018/wordml">
+          <mc:Fallback xmlns:w16="http://schemas.microsoft.com/office/word/2018/wordml" xmlns:w16cid="http://schemas.microsoft.com/office/word/2016/wordml/cid" xmlns:w16cex="http://schemas.microsoft.com/office/word/2018/wordml/cex" xmlns:am3d="http://schemas.microsoft.com/office/drawing/2017/model3d" xmlns:aink="http://schemas.microsoft.com/office/drawing/2016/ink" xmlns:cx8="http://schemas.microsoft.com/office/drawing/2016/5/14/chartex" xmlns:cx7="http://schemas.microsoft.com/office/drawing/2016/5/13/chartex" xmlns:cx6="http://schemas.microsoft.com/office/drawing/2016/5/12/chartex" xmlns:cx5="http://schemas.microsoft.com/office/drawing/2016/5/11/chartex" xmlns:cx4="http://schemas.microsoft.com/office/drawing/2016/5/10/chartex" xmlns:cx3="http://schemas.microsoft.com/office/drawing/2016/5/9/chartex" xmlns:cx2="http://schemas.microsoft.com/office/drawing/2015/10/21/chartex">
             <w:pict>
               <v:shape w14:anchorId="01EAFE4D" id="Connector: Elbow 1054311649" o:spid="_x0000_s1026" type="#_x0000_t34" style="position:absolute;margin-left:133.75pt;margin-top:9.45pt;width:62.8pt;height:22.7pt;z-index:251717632;visibility:visible;mso-wrap-style:square;mso-width-percent:0;mso-height-percent:0;mso-wrap-distance-left:9pt;mso-wrap-distance-top:0;mso-wrap-distance-right:9pt;mso-wrap-distance-bottom:0;mso-position-horizontal:absolute;mso-position-horizontal-relative:text;mso-position-vertical:absolute;mso-position-vertical-relative:text;mso-width-percent:0;mso-height-percent:0;mso-width-relative:margin;mso-height-relative:margin" o:gfxdata="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" adj="21568" strokecolor="#505150 [3200]" strokeweight="2pt">
                 <v:stroke endarrow="block"/>
@@ -37663,7 +37801,7 @@
               </wp:anchor>
             </w:drawing>
           </mc:Choice>
-          <mc:Fallback xmlns:cx2="http://schemas.microsoft.com/office/drawing/2015/10/21/chartex" xmlns:cx3="http://schemas.microsoft.com/office/drawing/2016/5/9/chartex" xmlns:cx4="http://schemas.microsoft.com/office/drawing/2016/5/10/chartex" xmlns:cx5="http://schemas.microsoft.com/office/drawing/2016/5/11/chartex" xmlns:cx6="http://schemas.microsoft.com/office/drawing/2016/5/12/chartex" xmlns:cx7="http://schemas.microsoft.com/office/drawing/2016/5/13/chartex" xmlns:cx8="http://schemas.microsoft.com/office/drawing/2016/5/14/chartex" xmlns:aink="http://schemas.microsoft.com/office/drawing/2016/ink" xmlns:am3d="http://schemas.microsoft.com/office/drawing/2017/model3d" xmlns:w16cex="http://schemas.microsoft.com/office/word/2018/wordml/cex" xmlns:w16cid="http://schemas.microsoft.com/office/word/2016/wordml/cid" xmlns:w16="http://schemas.microsoft.com/office/word/2018/wordml">
+          <mc:Fallback xmlns:w16="http://schemas.microsoft.com/office/word/2018/wordml" xmlns:w16cid="http://schemas.microsoft.com/office/word/2016/wordml/cid" xmlns:w16cex="http://schemas.microsoft.com/office/word/2018/wordml/cex" xmlns:am3d="http://schemas.microsoft.com/office/drawing/2017/model3d" xmlns:aink="http://schemas.microsoft.com/office/drawing/2016/ink" xmlns:cx8="http://schemas.microsoft.com/office/drawing/2016/5/14/chartex" xmlns:cx7="http://schemas.microsoft.com/office/drawing/2016/5/13/chartex" xmlns:cx6="http://schemas.microsoft.com/office/drawing/2016/5/12/chartex" xmlns:cx5="http://schemas.microsoft.com/office/drawing/2016/5/11/chartex" xmlns:cx4="http://schemas.microsoft.com/office/drawing/2016/5/10/chartex" xmlns:cx3="http://schemas.microsoft.com/office/drawing/2016/5/9/chartex" xmlns:cx2="http://schemas.microsoft.com/office/drawing/2015/10/21/chartex">
             <w:pict>
               <v:shape w14:anchorId="3F28FE92" id="Connector: Elbow 1054311650" o:spid="_x0000_s1026" type="#_x0000_t34" style="position:absolute;margin-left:69.7pt;margin-top:9.45pt;width:63.9pt;height:22.7pt;flip:x;z-index:251716608;visibility:visible;mso-wrap-style:square;mso-height-percent:0;mso-wrap-distance-left:9pt;mso-wrap-distance-top:0;mso-wrap-distance-right:9pt;mso-wrap-distance-bottom:0;mso-position-horizontal:absolute;mso-position-horizontal-relative:text;mso-position-vertical:absolute;mso-position-vertical-relative:text;mso-height-percent:0;mso-height-relative:margin" o:gfxdata="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" adj="21496" strokecolor="#505150 [3200]" strokeweight="2pt">
                 <v:stroke endarrow="block"/>
@@ -37959,7 +38097,7 @@
               </wp:anchor>
             </w:drawing>
           </mc:Choice>
-          <mc:Fallback xmlns:cx2="http://schemas.microsoft.com/office/drawing/2015/10/21/chartex" xmlns:cx3="http://schemas.microsoft.com/office/drawing/2016/5/9/chartex" xmlns:cx4="http://schemas.microsoft.com/office/drawing/2016/5/10/chartex" xmlns:cx5="http://schemas.microsoft.com/office/drawing/2016/5/11/chartex" xmlns:cx6="http://schemas.microsoft.com/office/drawing/2016/5/12/chartex" xmlns:cx7="http://schemas.microsoft.com/office/drawing/2016/5/13/chartex" xmlns:cx8="http://schemas.microsoft.com/office/drawing/2016/5/14/chartex" xmlns:aink="http://schemas.microsoft.com/office/drawing/2016/ink" xmlns:am3d="http://schemas.microsoft.com/office/drawing/2017/model3d" xmlns:w16cex="http://schemas.microsoft.com/office/word/2018/wordml/cex" xmlns:w16cid="http://schemas.microsoft.com/office/word/2016/wordml/cid" xmlns:w16="http://schemas.microsoft.com/office/word/2018/wordml">
+          <mc:Fallback xmlns:w16="http://schemas.microsoft.com/office/word/2018/wordml" xmlns:w16cid="http://schemas.microsoft.com/office/word/2016/wordml/cid" xmlns:w16cex="http://schemas.microsoft.com/office/word/2018/wordml/cex" xmlns:am3d="http://schemas.microsoft.com/office/drawing/2017/model3d" xmlns:aink="http://schemas.microsoft.com/office/drawing/2016/ink" xmlns:cx8="http://schemas.microsoft.com/office/drawing/2016/5/14/chartex" xmlns:cx7="http://schemas.microsoft.com/office/drawing/2016/5/13/chartex" xmlns:cx6="http://schemas.microsoft.com/office/drawing/2016/5/12/chartex" xmlns:cx5="http://schemas.microsoft.com/office/drawing/2016/5/11/chartex" xmlns:cx4="http://schemas.microsoft.com/office/drawing/2016/5/10/chartex" xmlns:cx3="http://schemas.microsoft.com/office/drawing/2016/5/9/chartex" xmlns:cx2="http://schemas.microsoft.com/office/drawing/2015/10/21/chartex">
             <w:pict>
               <v:shape w14:anchorId="6CEF6B28" id="Straight Arrow Connector 1054311654" o:spid="_x0000_s1026" type="#_x0000_t32" style="position:absolute;margin-left:239.85pt;margin-top:5.55pt;width:91.75pt;height:7.85pt;flip:y;z-index:251727872;visibility:visible;mso-wrap-style:square;mso-width-percent:0;mso-height-percent:0;mso-wrap-distance-left:9pt;mso-wrap-distance-top:0;mso-wrap-distance-right:9pt;mso-wrap-distance-bottom:0;mso-position-horizontal:absolute;mso-position-horizontal-relative:text;mso-position-vertical:absolute;mso-position-vertical-relative:text;mso-width-percent:0;mso-height-percent:0;mso-width-relative:margin;mso-height-relative:margin" o:gfxdata="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" strokecolor="#505150 [3200]" strokeweight="2pt">
                 <v:stroke endarrow="block"/>
@@ -38057,7 +38195,7 @@
               </wp:anchor>
             </w:drawing>
           </mc:Choice>
-          <mc:Fallback xmlns:cx2="http://schemas.microsoft.com/office/drawing/2015/10/21/chartex" xmlns:cx3="http://schemas.microsoft.com/office/drawing/2016/5/9/chartex" xmlns:cx4="http://schemas.microsoft.com/office/drawing/2016/5/10/chartex" xmlns:cx5="http://schemas.microsoft.com/office/drawing/2016/5/11/chartex" xmlns:cx6="http://schemas.microsoft.com/office/drawing/2016/5/12/chartex" xmlns:cx7="http://schemas.microsoft.com/office/drawing/2016/5/13/chartex" xmlns:cx8="http://schemas.microsoft.com/office/drawing/2016/5/14/chartex" xmlns:aink="http://schemas.microsoft.com/office/drawing/2016/ink" xmlns:am3d="http://schemas.microsoft.com/office/drawing/2017/model3d" xmlns:w16cex="http://schemas.microsoft.com/office/word/2018/wordml/cex" xmlns:w16cid="http://schemas.microsoft.com/office/word/2016/wordml/cid" xmlns:w16="http://schemas.microsoft.com/office/word/2018/wordml">
+          <mc:Fallback xmlns:w16="http://schemas.microsoft.com/office/word/2018/wordml" xmlns:w16cid="http://schemas.microsoft.com/office/word/2016/wordml/cid" xmlns:w16cex="http://schemas.microsoft.com/office/word/2018/wordml/cex" xmlns:am3d="http://schemas.microsoft.com/office/drawing/2017/model3d" xmlns:aink="http://schemas.microsoft.com/office/drawing/2016/ink" xmlns:cx8="http://schemas.microsoft.com/office/drawing/2016/5/14/chartex" xmlns:cx7="http://schemas.microsoft.com/office/drawing/2016/5/13/chartex" xmlns:cx6="http://schemas.microsoft.com/office/drawing/2016/5/12/chartex" xmlns:cx5="http://schemas.microsoft.com/office/drawing/2016/5/11/chartex" xmlns:cx4="http://schemas.microsoft.com/office/drawing/2016/5/10/chartex" xmlns:cx3="http://schemas.microsoft.com/office/drawing/2016/5/9/chartex" xmlns:cx2="http://schemas.microsoft.com/office/drawing/2015/10/21/chartex">
             <w:pict>
               <v:shape w14:anchorId="0A777786" id="Straight Arrow Connector 1054311668" o:spid="_x0000_s1026" type="#_x0000_t32" style="position:absolute;margin-left:64.45pt;margin-top:8.85pt;width:0;height:205.35pt;z-index:251734016;visibility:visible;mso-wrap-style:square;mso-width-percent:0;mso-height-percent:0;mso-wrap-distance-left:9pt;mso-wrap-distance-top:0;mso-wrap-distance-right:9pt;mso-wrap-distance-bottom:0;mso-position-horizontal:absolute;mso-position-horizontal-relative:text;mso-position-vertical:absolute;mso-position-vertical-relative:text;mso-width-percent:0;mso-height-percent:0;mso-width-relative:margin;mso-height-relative:margin" o:gfxdata="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" strokecolor="#505150 [3200]" strokeweight="2pt">
                 <v:stroke endarrow="block"/>
@@ -38166,11 +38304,9 @@
                       <w:pPr>
                         <w:jc w:val="center"/>
                       </w:pPr>
-                      <w:proofErr w:type="spellStart"/>
                       <w:r>
                         <w:t>ClassPeriod</w:t>
                       </w:r>
-                      <w:proofErr w:type="spellEnd"/>
                     </w:p>
                   </w:txbxContent>
                 </v:textbox>
@@ -38251,7 +38387,7 @@
               </wp:anchor>
             </w:drawing>
           </mc:Choice>
-          <mc:Fallback xmlns:cx2="http://schemas.microsoft.com/office/drawing/2015/10/21/chartex" xmlns:cx3="http://schemas.microsoft.com/office/drawing/2016/5/9/chartex" xmlns:cx4="http://schemas.microsoft.com/office/drawing/2016/5/10/chartex" xmlns:cx5="http://schemas.microsoft.com/office/drawing/2016/5/11/chartex" xmlns:cx6="http://schemas.microsoft.com/office/drawing/2016/5/12/chartex" xmlns:cx7="http://schemas.microsoft.com/office/drawing/2016/5/13/chartex" xmlns:cx8="http://schemas.microsoft.com/office/drawing/2016/5/14/chartex" xmlns:aink="http://schemas.microsoft.com/office/drawing/2016/ink" xmlns:am3d="http://schemas.microsoft.com/office/drawing/2017/model3d" xmlns:w16cex="http://schemas.microsoft.com/office/word/2018/wordml/cex" xmlns:w16cid="http://schemas.microsoft.com/office/word/2016/wordml/cid" xmlns:w16="http://schemas.microsoft.com/office/word/2018/wordml">
+          <mc:Fallback xmlns:w16="http://schemas.microsoft.com/office/word/2018/wordml" xmlns:w16cid="http://schemas.microsoft.com/office/word/2016/wordml/cid" xmlns:w16cex="http://schemas.microsoft.com/office/word/2018/wordml/cex" xmlns:am3d="http://schemas.microsoft.com/office/drawing/2017/model3d" xmlns:aink="http://schemas.microsoft.com/office/drawing/2016/ink" xmlns:cx8="http://schemas.microsoft.com/office/drawing/2016/5/14/chartex" xmlns:cx7="http://schemas.microsoft.com/office/drawing/2016/5/13/chartex" xmlns:cx6="http://schemas.microsoft.com/office/drawing/2016/5/12/chartex" xmlns:cx5="http://schemas.microsoft.com/office/drawing/2016/5/11/chartex" xmlns:cx4="http://schemas.microsoft.com/office/drawing/2016/5/10/chartex" xmlns:cx3="http://schemas.microsoft.com/office/drawing/2016/5/9/chartex" xmlns:cx2="http://schemas.microsoft.com/office/drawing/2015/10/21/chartex">
             <w:pict>
               <v:shape w14:anchorId="48A1F430" id="Straight Arrow Connector 1054311655" o:spid="_x0000_s1026" type="#_x0000_t32" style="position:absolute;margin-left:176.4pt;margin-top:6.15pt;width:3.6pt;height:31.15pt;flip:x;z-index:251722752;visibility:visible;mso-wrap-style:square;mso-width-percent:0;mso-height-percent:0;mso-wrap-distance-left:9pt;mso-wrap-distance-top:0;mso-wrap-distance-right:9pt;mso-wrap-distance-bottom:0;mso-position-horizontal:absolute;mso-position-horizontal-relative:text;mso-position-vertical:absolute;mso-position-vertical-relative:text;mso-width-percent:0;mso-height-percent:0;mso-width-relative:margin;mso-height-relative:margin" o:gfxdata="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" strokecolor="#505150 [3200]" strokeweight="2pt">
                 <v:stroke endarrow="block"/>
@@ -38472,7 +38608,7 @@
               </wp:anchor>
             </w:drawing>
           </mc:Choice>
-          <mc:Fallback xmlns:cx2="http://schemas.microsoft.com/office/drawing/2015/10/21/chartex" xmlns:cx3="http://schemas.microsoft.com/office/drawing/2016/5/9/chartex" xmlns:cx4="http://schemas.microsoft.com/office/drawing/2016/5/10/chartex" xmlns:cx5="http://schemas.microsoft.com/office/drawing/2016/5/11/chartex" xmlns:cx6="http://schemas.microsoft.com/office/drawing/2016/5/12/chartex" xmlns:cx7="http://schemas.microsoft.com/office/drawing/2016/5/13/chartex" xmlns:cx8="http://schemas.microsoft.com/office/drawing/2016/5/14/chartex" xmlns:aink="http://schemas.microsoft.com/office/drawing/2016/ink" xmlns:am3d="http://schemas.microsoft.com/office/drawing/2017/model3d" xmlns:w16cex="http://schemas.microsoft.com/office/word/2018/wordml/cex" xmlns:w16cid="http://schemas.microsoft.com/office/word/2016/wordml/cid" xmlns:w16="http://schemas.microsoft.com/office/word/2018/wordml">
+          <mc:Fallback xmlns:w16="http://schemas.microsoft.com/office/word/2018/wordml" xmlns:w16cid="http://schemas.microsoft.com/office/word/2016/wordml/cid" xmlns:w16cex="http://schemas.microsoft.com/office/word/2018/wordml/cex" xmlns:am3d="http://schemas.microsoft.com/office/drawing/2017/model3d" xmlns:aink="http://schemas.microsoft.com/office/drawing/2016/ink" xmlns:cx8="http://schemas.microsoft.com/office/drawing/2016/5/14/chartex" xmlns:cx7="http://schemas.microsoft.com/office/drawing/2016/5/13/chartex" xmlns:cx6="http://schemas.microsoft.com/office/drawing/2016/5/12/chartex" xmlns:cx5="http://schemas.microsoft.com/office/drawing/2016/5/11/chartex" xmlns:cx4="http://schemas.microsoft.com/office/drawing/2016/5/10/chartex" xmlns:cx3="http://schemas.microsoft.com/office/drawing/2016/5/9/chartex" xmlns:cx2="http://schemas.microsoft.com/office/drawing/2015/10/21/chartex">
             <w:pict>
               <v:shape w14:anchorId="7B3BE5D4" id="Straight Arrow Connector 1054311669" o:spid="_x0000_s1026" type="#_x0000_t32" style="position:absolute;margin-left:174.1pt;margin-top:1.05pt;width:0;height:33.6pt;z-index:251736064;visibility:visible;mso-wrap-style:square;mso-width-percent:0;mso-height-percent:0;mso-wrap-distance-left:9pt;mso-wrap-distance-top:0;mso-wrap-distance-right:9pt;mso-wrap-distance-bottom:0;mso-position-horizontal:absolute;mso-position-horizontal-relative:text;mso-position-vertical:absolute;mso-position-vertical-relative:text;mso-width-percent:0;mso-height-percent:0;mso-width-relative:margin;mso-height-relative:margin" o:gfxdata="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" strokecolor="#505150 [3200]" strokeweight="2pt">
                 <v:stroke endarrow="block"/>
@@ -38792,7 +38928,7 @@
               </wp:anchor>
             </w:drawing>
           </mc:Choice>
-          <mc:Fallback xmlns:cx2="http://schemas.microsoft.com/office/drawing/2015/10/21/chartex" xmlns:cx3="http://schemas.microsoft.com/office/drawing/2016/5/9/chartex" xmlns:cx4="http://schemas.microsoft.com/office/drawing/2016/5/10/chartex" xmlns:cx5="http://schemas.microsoft.com/office/drawing/2016/5/11/chartex" xmlns:cx6="http://schemas.microsoft.com/office/drawing/2016/5/12/chartex" xmlns:cx7="http://schemas.microsoft.com/office/drawing/2016/5/13/chartex" xmlns:cx8="http://schemas.microsoft.com/office/drawing/2016/5/14/chartex" xmlns:aink="http://schemas.microsoft.com/office/drawing/2016/ink" xmlns:am3d="http://schemas.microsoft.com/office/drawing/2017/model3d" xmlns:w16cex="http://schemas.microsoft.com/office/word/2018/wordml/cex" xmlns:w16cid="http://schemas.microsoft.com/office/word/2016/wordml/cid" xmlns:w16="http://schemas.microsoft.com/office/word/2018/wordml">
+          <mc:Fallback xmlns:w16="http://schemas.microsoft.com/office/word/2018/wordml" xmlns:w16cid="http://schemas.microsoft.com/office/word/2016/wordml/cid" xmlns:w16cex="http://schemas.microsoft.com/office/word/2018/wordml/cex" xmlns:am3d="http://schemas.microsoft.com/office/drawing/2017/model3d" xmlns:aink="http://schemas.microsoft.com/office/drawing/2016/ink" xmlns:cx8="http://schemas.microsoft.com/office/drawing/2016/5/14/chartex" xmlns:cx7="http://schemas.microsoft.com/office/drawing/2016/5/13/chartex" xmlns:cx6="http://schemas.microsoft.com/office/drawing/2016/5/12/chartex" xmlns:cx5="http://schemas.microsoft.com/office/drawing/2016/5/11/chartex" xmlns:cx4="http://schemas.microsoft.com/office/drawing/2016/5/10/chartex" xmlns:cx3="http://schemas.microsoft.com/office/drawing/2016/5/9/chartex" xmlns:cx2="http://schemas.microsoft.com/office/drawing/2015/10/21/chartex">
             <w:pict>
               <v:shape w14:anchorId="6F789BCE" id="Straight Arrow Connector 1054311670" o:spid="_x0000_s1026" type="#_x0000_t32" style="position:absolute;margin-left:164.85pt;margin-top:6.65pt;width:3.75pt;height:27.5pt;flip:x;z-index:251738112;visibility:visible;mso-wrap-style:square;mso-width-percent:0;mso-height-percent:0;mso-wrap-distance-left:9pt;mso-wrap-distance-top:0;mso-wrap-distance-right:9pt;mso-wrap-distance-bottom:0;mso-position-horizontal:absolute;mso-position-horizontal-relative:text;mso-position-vertical:absolute;mso-position-vertical-relative:text;mso-width-percent:0;mso-height-percent:0;mso-width-relative:margin;mso-height-relative:margin" o:gfxdata="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" strokecolor="#505150 [3200]" strokeweight="2pt">
                 <v:stroke endarrow="block"/>
@@ -38989,7 +39125,7 @@
               </wp:anchor>
             </w:drawing>
           </mc:Choice>
-          <mc:Fallback xmlns:cx2="http://schemas.microsoft.com/office/drawing/2015/10/21/chartex" xmlns:cx3="http://schemas.microsoft.com/office/drawing/2016/5/9/chartex" xmlns:cx4="http://schemas.microsoft.com/office/drawing/2016/5/10/chartex" xmlns:cx5="http://schemas.microsoft.com/office/drawing/2016/5/11/chartex" xmlns:cx6="http://schemas.microsoft.com/office/drawing/2016/5/12/chartex" xmlns:cx7="http://schemas.microsoft.com/office/drawing/2016/5/13/chartex" xmlns:cx8="http://schemas.microsoft.com/office/drawing/2016/5/14/chartex" xmlns:aink="http://schemas.microsoft.com/office/drawing/2016/ink" xmlns:am3d="http://schemas.microsoft.com/office/drawing/2017/model3d" xmlns:w16cex="http://schemas.microsoft.com/office/word/2018/wordml/cex" xmlns:w16cid="http://schemas.microsoft.com/office/word/2016/wordml/cid" xmlns:w16="http://schemas.microsoft.com/office/word/2018/wordml">
+          <mc:Fallback xmlns:w16="http://schemas.microsoft.com/office/word/2018/wordml" xmlns:w16cid="http://schemas.microsoft.com/office/word/2016/wordml/cid" xmlns:w16cex="http://schemas.microsoft.com/office/word/2018/wordml/cex" xmlns:am3d="http://schemas.microsoft.com/office/drawing/2017/model3d" xmlns:aink="http://schemas.microsoft.com/office/drawing/2016/ink" xmlns:cx8="http://schemas.microsoft.com/office/drawing/2016/5/14/chartex" xmlns:cx7="http://schemas.microsoft.com/office/drawing/2016/5/13/chartex" xmlns:cx6="http://schemas.microsoft.com/office/drawing/2016/5/12/chartex" xmlns:cx5="http://schemas.microsoft.com/office/drawing/2016/5/11/chartex" xmlns:cx4="http://schemas.microsoft.com/office/drawing/2016/5/10/chartex" xmlns:cx3="http://schemas.microsoft.com/office/drawing/2016/5/9/chartex" xmlns:cx2="http://schemas.microsoft.com/office/drawing/2015/10/21/chartex">
             <w:pict>
               <v:shape w14:anchorId="1BE730AB" id="Straight Arrow Connector 1054311671" o:spid="_x0000_s1026" type="#_x0000_t32" style="position:absolute;margin-left:114pt;margin-top:9.3pt;width:43pt;height:22pt;flip:x;z-index:251740160;visibility:visible;mso-wrap-style:square;mso-width-percent:0;mso-height-percent:0;mso-wrap-distance-left:9pt;mso-wrap-distance-top:0;mso-wrap-distance-right:9pt;mso-wrap-distance-bottom:0;mso-position-horizontal:absolute;mso-position-horizontal-relative:text;mso-position-vertical:absolute;mso-position-vertical-relative:text;mso-width-percent:0;mso-height-percent:0;mso-width-relative:margin;mso-height-relative:margin" o:gfxdata="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" strokecolor="#505150 [3200]" strokeweight="2pt">
                 <v:stroke endarrow="block"/>
@@ -39071,7 +39207,7 @@
               </wp:anchor>
             </w:drawing>
           </mc:Choice>
-          <mc:Fallback xmlns:cx2="http://schemas.microsoft.com/office/drawing/2015/10/21/chartex" xmlns:cx3="http://schemas.microsoft.com/office/drawing/2016/5/9/chartex" xmlns:cx4="http://schemas.microsoft.com/office/drawing/2016/5/10/chartex" xmlns:cx5="http://schemas.microsoft.com/office/drawing/2016/5/11/chartex" xmlns:cx6="http://schemas.microsoft.com/office/drawing/2016/5/12/chartex" xmlns:cx7="http://schemas.microsoft.com/office/drawing/2016/5/13/chartex" xmlns:cx8="http://schemas.microsoft.com/office/drawing/2016/5/14/chartex" xmlns:aink="http://schemas.microsoft.com/office/drawing/2016/ink" xmlns:am3d="http://schemas.microsoft.com/office/drawing/2017/model3d" xmlns:w16cex="http://schemas.microsoft.com/office/word/2018/wordml/cex" xmlns:w16cid="http://schemas.microsoft.com/office/word/2016/wordml/cid" xmlns:w16="http://schemas.microsoft.com/office/word/2018/wordml">
+          <mc:Fallback xmlns:w16="http://schemas.microsoft.com/office/word/2018/wordml" xmlns:w16cid="http://schemas.microsoft.com/office/word/2016/wordml/cid" xmlns:w16cex="http://schemas.microsoft.com/office/word/2018/wordml/cex" xmlns:am3d="http://schemas.microsoft.com/office/drawing/2017/model3d" xmlns:aink="http://schemas.microsoft.com/office/drawing/2016/ink" xmlns:cx8="http://schemas.microsoft.com/office/drawing/2016/5/14/chartex" xmlns:cx7="http://schemas.microsoft.com/office/drawing/2016/5/13/chartex" xmlns:cx6="http://schemas.microsoft.com/office/drawing/2016/5/12/chartex" xmlns:cx5="http://schemas.microsoft.com/office/drawing/2016/5/11/chartex" xmlns:cx4="http://schemas.microsoft.com/office/drawing/2016/5/10/chartex" xmlns:cx3="http://schemas.microsoft.com/office/drawing/2016/5/9/chartex" xmlns:cx2="http://schemas.microsoft.com/office/drawing/2015/10/21/chartex">
             <w:pict>
               <v:shape w14:anchorId="0320539D" id="Straight Arrow Connector 1054311677" o:spid="_x0000_s1026" type="#_x0000_t32" style="position:absolute;margin-left:57.15pt;margin-top:56.3pt;width:4pt;height:57.05pt;z-index:251752448;visibility:visible;mso-wrap-style:square;mso-width-percent:0;mso-height-percent:0;mso-wrap-distance-left:9pt;mso-wrap-distance-top:0;mso-wrap-distance-right:9pt;mso-wrap-distance-bottom:0;mso-position-horizontal:absolute;mso-position-horizontal-relative:text;mso-position-vertical:absolute;mso-position-vertical-relative:text;mso-width-percent:0;mso-height-percent:0;mso-width-relative:margin;mso-height-relative:margin" o:gfxdata="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" strokecolor="#505150 [3200]" strokeweight="2pt">
                 <v:stroke endarrow="block"/>
@@ -39145,7 +39281,7 @@
               </wp:anchor>
             </w:drawing>
           </mc:Choice>
-          <mc:Fallback xmlns:cx2="http://schemas.microsoft.com/office/drawing/2015/10/21/chartex" xmlns:cx3="http://schemas.microsoft.com/office/drawing/2016/5/9/chartex" xmlns:cx4="http://schemas.microsoft.com/office/drawing/2016/5/10/chartex" xmlns:cx5="http://schemas.microsoft.com/office/drawing/2016/5/11/chartex" xmlns:cx6="http://schemas.microsoft.com/office/drawing/2016/5/12/chartex" xmlns:cx7="http://schemas.microsoft.com/office/drawing/2016/5/13/chartex" xmlns:cx8="http://schemas.microsoft.com/office/drawing/2016/5/14/chartex" xmlns:aink="http://schemas.microsoft.com/office/drawing/2016/ink" xmlns:am3d="http://schemas.microsoft.com/office/drawing/2017/model3d" xmlns:w16cex="http://schemas.microsoft.com/office/word/2018/wordml/cex" xmlns:w16cid="http://schemas.microsoft.com/office/word/2016/wordml/cid" xmlns:w16="http://schemas.microsoft.com/office/word/2018/wordml">
+          <mc:Fallback xmlns:w16="http://schemas.microsoft.com/office/word/2018/wordml" xmlns:w16cid="http://schemas.microsoft.com/office/word/2016/wordml/cid" xmlns:w16cex="http://schemas.microsoft.com/office/word/2018/wordml/cex" xmlns:am3d="http://schemas.microsoft.com/office/drawing/2017/model3d" xmlns:aink="http://schemas.microsoft.com/office/drawing/2016/ink" xmlns:cx8="http://schemas.microsoft.com/office/drawing/2016/5/14/chartex" xmlns:cx7="http://schemas.microsoft.com/office/drawing/2016/5/13/chartex" xmlns:cx6="http://schemas.microsoft.com/office/drawing/2016/5/12/chartex" xmlns:cx5="http://schemas.microsoft.com/office/drawing/2016/5/11/chartex" xmlns:cx4="http://schemas.microsoft.com/office/drawing/2016/5/10/chartex" xmlns:cx3="http://schemas.microsoft.com/office/drawing/2016/5/9/chartex" xmlns:cx2="http://schemas.microsoft.com/office/drawing/2015/10/21/chartex">
             <w:pict>
               <v:shape w14:anchorId="79160216" id="Straight Arrow Connector 1054311678" o:spid="_x0000_s1026" type="#_x0000_t32" style="position:absolute;margin-left:87.7pt;margin-top:71.3pt;width:38.95pt;height:42pt;flip:x;z-index:251754496;visibility:visible;mso-wrap-style:square;mso-width-percent:0;mso-height-percent:0;mso-wrap-distance-left:9pt;mso-wrap-distance-top:0;mso-wrap-distance-right:9pt;mso-wrap-distance-bottom:0;mso-position-horizontal:absolute;mso-position-horizontal-relative:text;mso-position-vertical:absolute;mso-position-vertical-relative:text;mso-width-percent:0;mso-height-percent:0;mso-width-relative:margin;mso-height-relative:margin" o:gfxdata="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" strokecolor="#505150 [3200]" strokeweight="2pt">
                 <v:stroke endarrow="block"/>
@@ -39417,7 +39553,7 @@
               </wp:anchor>
             </w:drawing>
           </mc:Choice>
-          <mc:Fallback xmlns:cx2="http://schemas.microsoft.com/office/drawing/2015/10/21/chartex" xmlns:cx3="http://schemas.microsoft.com/office/drawing/2016/5/9/chartex" xmlns:cx4="http://schemas.microsoft.com/office/drawing/2016/5/10/chartex" xmlns:cx5="http://schemas.microsoft.com/office/drawing/2016/5/11/chartex" xmlns:cx6="http://schemas.microsoft.com/office/drawing/2016/5/12/chartex" xmlns:cx7="http://schemas.microsoft.com/office/drawing/2016/5/13/chartex" xmlns:cx8="http://schemas.microsoft.com/office/drawing/2016/5/14/chartex" xmlns:aink="http://schemas.microsoft.com/office/drawing/2016/ink" xmlns:am3d="http://schemas.microsoft.com/office/drawing/2017/model3d" xmlns:w16cex="http://schemas.microsoft.com/office/word/2018/wordml/cex" xmlns:w16cid="http://schemas.microsoft.com/office/word/2016/wordml/cid" xmlns:w16="http://schemas.microsoft.com/office/word/2018/wordml">
+          <mc:Fallback xmlns:w16="http://schemas.microsoft.com/office/word/2018/wordml" xmlns:w16cid="http://schemas.microsoft.com/office/word/2016/wordml/cid" xmlns:w16cex="http://schemas.microsoft.com/office/word/2018/wordml/cex" xmlns:am3d="http://schemas.microsoft.com/office/drawing/2017/model3d" xmlns:aink="http://schemas.microsoft.com/office/drawing/2016/ink" xmlns:cx8="http://schemas.microsoft.com/office/drawing/2016/5/14/chartex" xmlns:cx7="http://schemas.microsoft.com/office/drawing/2016/5/13/chartex" xmlns:cx6="http://schemas.microsoft.com/office/drawing/2016/5/12/chartex" xmlns:cx5="http://schemas.microsoft.com/office/drawing/2016/5/11/chartex" xmlns:cx4="http://schemas.microsoft.com/office/drawing/2016/5/10/chartex" xmlns:cx3="http://schemas.microsoft.com/office/drawing/2016/5/9/chartex" xmlns:cx2="http://schemas.microsoft.com/office/drawing/2015/10/21/chartex">
             <w:pict>
               <v:shape w14:anchorId="7480A440" id="Straight Arrow Connector 1054311674" o:spid="_x0000_s1026" type="#_x0000_t32" style="position:absolute;margin-left:294.75pt;margin-top:14.35pt;width:3.6pt;height:35.55pt;z-index:251746304;visibility:visible;mso-wrap-style:square;mso-width-percent:0;mso-height-percent:0;mso-wrap-distance-left:9pt;mso-wrap-distance-top:0;mso-wrap-distance-right:9pt;mso-wrap-distance-bottom:0;mso-position-horizontal:absolute;mso-position-horizontal-relative:text;mso-position-vertical:absolute;mso-position-vertical-relative:text;mso-width-percent:0;mso-height-percent:0;mso-width-relative:margin;mso-height-relative:margin" o:gfxdata="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" strokecolor="#505150 [3200]" strokeweight="2pt">
                 <v:stroke endarrow="block"/>
@@ -39491,7 +39627,7 @@
               </wp:anchor>
             </w:drawing>
           </mc:Choice>
-          <mc:Fallback xmlns:cx2="http://schemas.microsoft.com/office/drawing/2015/10/21/chartex" xmlns:cx3="http://schemas.microsoft.com/office/drawing/2016/5/9/chartex" xmlns:cx4="http://schemas.microsoft.com/office/drawing/2016/5/10/chartex" xmlns:cx5="http://schemas.microsoft.com/office/drawing/2016/5/11/chartex" xmlns:cx6="http://schemas.microsoft.com/office/drawing/2016/5/12/chartex" xmlns:cx7="http://schemas.microsoft.com/office/drawing/2016/5/13/chartex" xmlns:cx8="http://schemas.microsoft.com/office/drawing/2016/5/14/chartex" xmlns:aink="http://schemas.microsoft.com/office/drawing/2016/ink" xmlns:am3d="http://schemas.microsoft.com/office/drawing/2017/model3d" xmlns:w16cex="http://schemas.microsoft.com/office/word/2018/wordml/cex" xmlns:w16cid="http://schemas.microsoft.com/office/word/2016/wordml/cid" xmlns:w16="http://schemas.microsoft.com/office/word/2018/wordml">
+          <mc:Fallback xmlns:w16="http://schemas.microsoft.com/office/word/2018/wordml" xmlns:w16cid="http://schemas.microsoft.com/office/word/2016/wordml/cid" xmlns:w16cex="http://schemas.microsoft.com/office/word/2018/wordml/cex" xmlns:am3d="http://schemas.microsoft.com/office/drawing/2017/model3d" xmlns:aink="http://schemas.microsoft.com/office/drawing/2016/ink" xmlns:cx8="http://schemas.microsoft.com/office/drawing/2016/5/14/chartex" xmlns:cx7="http://schemas.microsoft.com/office/drawing/2016/5/13/chartex" xmlns:cx6="http://schemas.microsoft.com/office/drawing/2016/5/12/chartex" xmlns:cx5="http://schemas.microsoft.com/office/drawing/2016/5/11/chartex" xmlns:cx4="http://schemas.microsoft.com/office/drawing/2016/5/10/chartex" xmlns:cx3="http://schemas.microsoft.com/office/drawing/2016/5/9/chartex" xmlns:cx2="http://schemas.microsoft.com/office/drawing/2015/10/21/chartex">
             <w:pict>
               <v:shape w14:anchorId="52ACF2B8" id="Straight Arrow Connector 1054311673" o:spid="_x0000_s1026" type="#_x0000_t32" style="position:absolute;margin-left:223.4pt;margin-top:33.3pt;width:30.65pt;height:35.45pt;z-index:251744256;visibility:visible;mso-wrap-style:square;mso-width-percent:0;mso-height-percent:0;mso-wrap-distance-left:9pt;mso-wrap-distance-top:0;mso-wrap-distance-right:9pt;mso-wrap-distance-bottom:0;mso-position-horizontal:absolute;mso-position-horizontal-relative:text;mso-position-vertical:absolute;mso-position-vertical-relative:text;mso-width-percent:0;mso-height-percent:0;mso-width-relative:margin;mso-height-relative:margin" o:gfxdata="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" strokecolor="#505150 [3200]" strokeweight="2pt">
                 <v:stroke endarrow="block"/>
@@ -42526,7 +42662,7 @@
           <w:rPr>
             <w:noProof/>
           </w:rPr>
-          <w:t>20</w:t>
+          <w:t>22</w:t>
         </w:r>
         <w:r>
           <w:rPr>
@@ -52789,6 +52925,27 @@
 
 <file path=customXml/item2.xml><?xml version="1.0" encoding="utf-8"?>
 <?mso-contentType ?>
+<FormTemplates xmlns="http://schemas.microsoft.com/sharepoint/v3/contenttype/forms">
+  <Display>DocumentLibraryForm</Display>
+  <Edit>DocumentLibraryForm</Edit>
+  <New>DocumentLibraryForm</New>
+</FormTemplates>
+</file>
+
+<file path=customXml/item3.xml><?xml version="1.0" encoding="utf-8"?>
+<p:properties xmlns:p="http://schemas.microsoft.com/office/2006/metadata/properties" xmlns:xsi="http://www.w3.org/2001/XMLSchema-instance" xmlns:pc="http://schemas.microsoft.com/office/infopath/2007/PartnerControls">
+  <documentManagement>
+    <_dlc_DocId xmlns="51adfe52-6b67-47fa-a4b8-d920c8b69b06">3J5YSHVNQAZM-1106575984-237</_dlc_DocId>
+    <_dlc_DocIdUrl xmlns="51adfe52-6b67-47fa-a4b8-d920c8b69b06">
+      <Url>https://mn365.sharepoint.com/sites/MDE/IT/ASDCS/_layouts/15/DocIdRedir.aspx?ID=3J5YSHVNQAZM-1106575984-237</Url>
+      <Description>3J5YSHVNQAZM-1106575984-237</Description>
+    </_dlc_DocIdUrl>
+  </documentManagement>
+</p:properties>
+</file>
+
+<file path=customXml/item4.xml><?xml version="1.0" encoding="utf-8"?>
+<?mso-contentType ?>
 <spe:Receivers xmlns:spe="http://schemas.microsoft.com/sharepoint/events">
   <Receiver>
     <Name>Document ID Generator</Name>
@@ -52837,27 +52994,6 @@
 </spe:Receivers>
 </file>
 
-<file path=customXml/item3.xml><?xml version="1.0" encoding="utf-8"?>
-<p:properties xmlns:p="http://schemas.microsoft.com/office/2006/metadata/properties" xmlns:xsi="http://www.w3.org/2001/XMLSchema-instance" xmlns:pc="http://schemas.microsoft.com/office/infopath/2007/PartnerControls">
-  <documentManagement>
-    <_dlc_DocId xmlns="51adfe52-6b67-47fa-a4b8-d920c8b69b06">3J5YSHVNQAZM-1106575984-237</_dlc_DocId>
-    <_dlc_DocIdUrl xmlns="51adfe52-6b67-47fa-a4b8-d920c8b69b06">
-      <Url>https://mn365.sharepoint.com/sites/MDE/IT/ASDCS/_layouts/15/DocIdRedir.aspx?ID=3J5YSHVNQAZM-1106575984-237</Url>
-      <Description>3J5YSHVNQAZM-1106575984-237</Description>
-    </_dlc_DocIdUrl>
-  </documentManagement>
-</p:properties>
-</file>
-
-<file path=customXml/item4.xml><?xml version="1.0" encoding="utf-8"?>
-<?mso-contentType ?>
-<FormTemplates xmlns="http://schemas.microsoft.com/sharepoint/v3/contenttype/forms">
-  <Display>DocumentLibraryForm</Display>
-  <Edit>DocumentLibraryForm</Edit>
-  <New>DocumentLibraryForm</New>
-</FormTemplates>
-</file>
-
 <file path=customXml/item5.xml><?xml version="1.0" encoding="utf-8"?>
 <b:Sources xmlns:b="http://schemas.openxmlformats.org/officeDocument/2006/bibliography" xmlns="http://schemas.openxmlformats.org/officeDocument/2006/bibliography" SelectedStyle="\APASixthEditionOfficeOnline.xsl" StyleName="APA" Version="6"/>
 </file>
@@ -52883,9 +53019,9 @@
 </file>
 
 <file path=customXml/itemProps2.xml><?xml version="1.0" encoding="utf-8"?>
-<ds:datastoreItem xmlns:ds="http://schemas.openxmlformats.org/officeDocument/2006/customXml" ds:itemID="{0B4AAE1F-354C-4079-84CF-4DBB708D2142}">
+<ds:datastoreItem xmlns:ds="http://schemas.openxmlformats.org/officeDocument/2006/customXml" ds:itemID="{99F7B3F0-EC91-4759-92DC-3CEC55588465}">
   <ds:schemaRefs>
-    <ds:schemaRef ds:uri="http://schemas.microsoft.com/sharepoint/events"/>
+    <ds:schemaRef ds:uri="http://schemas.microsoft.com/sharepoint/v3/contenttype/forms"/>
   </ds:schemaRefs>
 </ds:datastoreItem>
 </file>
@@ -52901,15 +53037,15 @@
 </file>
 
 <file path=customXml/itemProps4.xml><?xml version="1.0" encoding="utf-8"?>
-<ds:datastoreItem xmlns:ds="http://schemas.openxmlformats.org/officeDocument/2006/customXml" ds:itemID="{99F7B3F0-EC91-4759-92DC-3CEC55588465}">
+<ds:datastoreItem xmlns:ds="http://schemas.openxmlformats.org/officeDocument/2006/customXml" ds:itemID="{0B4AAE1F-354C-4079-84CF-4DBB708D2142}">
   <ds:schemaRefs>
-    <ds:schemaRef ds:uri="http://schemas.microsoft.com/sharepoint/v3/contenttype/forms"/>
+    <ds:schemaRef ds:uri="http://schemas.microsoft.com/sharepoint/events"/>
   </ds:schemaRefs>
 </ds:datastoreItem>
 </file>
 
 <file path=customXml/itemProps5.xml><?xml version="1.0" encoding="utf-8"?>
-<ds:datastoreItem xmlns:ds="http://schemas.openxmlformats.org/officeDocument/2006/customXml" ds:itemID="{F79CBC47-8D57-4AF1-A23A-5E29FA59E3E4}">
+<ds:datastoreItem xmlns:ds="http://schemas.openxmlformats.org/officeDocument/2006/customXml" ds:itemID="{5AEAD76F-2D47-47A4-884E-B865B9D3EFDA}">
   <ds:schemaRefs>
     <ds:schemaRef ds:uri="http://schemas.openxmlformats.org/officeDocument/2006/bibliography"/>
   </ds:schemaRefs>

</xml_diff>

<commit_message>
updating Word test plan with NumberOfParts swap
</commit_message>
<xml_diff>
--- a/2021-22 MDE Ed-Fi Documentation/2021-22 SIS Vendor and District Test Plan.docx
+++ b/2021-22 MDE Ed-Fi Documentation/2021-22 SIS Vendor and District Test Plan.docx
@@ -244,7 +244,7 @@
           <w:sz w:val="28"/>
           <w:szCs w:val="28"/>
         </w:rPr>
-        <w:t>4/22</w:t>
+        <w:t>5/5</w:t>
       </w:r>
       <w:r>
         <w:rPr>
@@ -6779,6 +6779,74 @@
           </w:p>
         </w:tc>
       </w:tr>
+      <w:tr>
+        <w:tc>
+          <w:tcPr>
+            <w:tcW w:w="2437" w:type="dxa"/>
+          </w:tcPr>
+          <w:p>
+            <w:pPr>
+              <w:rPr>
+                <w:rFonts w:cs="Arial"/>
+                <w:bCs/>
+                <w:szCs w:val="20"/>
+              </w:rPr>
+            </w:pPr>
+            <w:r>
+              <w:rPr>
+                <w:rFonts w:cs="Arial"/>
+                <w:bCs/>
+                <w:szCs w:val="20"/>
+              </w:rPr>
+              <w:t>V1.6.2</w:t>
+            </w:r>
+          </w:p>
+        </w:tc>
+        <w:tc>
+          <w:tcPr>
+            <w:tcW w:w="1428" w:type="dxa"/>
+          </w:tcPr>
+          <w:p>
+            <w:pPr>
+              <w:rPr>
+                <w:rFonts w:cs="Arial"/>
+                <w:bCs/>
+                <w:szCs w:val="20"/>
+              </w:rPr>
+            </w:pPr>
+            <w:r>
+              <w:rPr>
+                <w:rFonts w:cs="Arial"/>
+                <w:bCs/>
+                <w:szCs w:val="20"/>
+              </w:rPr>
+              <w:t>05/05/21</w:t>
+            </w:r>
+          </w:p>
+        </w:tc>
+        <w:tc>
+          <w:tcPr>
+            <w:tcW w:w="6061" w:type="dxa"/>
+          </w:tcPr>
+          <w:p>
+            <w:pPr>
+              <w:rPr>
+                <w:rFonts w:cs="Arial"/>
+                <w:bCs/>
+                <w:szCs w:val="20"/>
+              </w:rPr>
+            </w:pPr>
+            <w:r>
+              <w:rPr>
+                <w:rFonts w:cs="Arial"/>
+                <w:bCs/>
+                <w:szCs w:val="20"/>
+              </w:rPr>
+              <w:t>Scrapping sequenceLimit on MCCC course in favor of numberOfParts</w:t>
+            </w:r>
+          </w:p>
+        </w:tc>
+      </w:tr>
     </w:tbl>
     <w:p>
       <w:pPr>
@@ -6797,12 +6865,14 @@
           <w:docGrid w:linePitch="360"/>
         </w:sectPr>
       </w:pPr>
+      <w:bookmarkStart w:id="1" w:name="_GoBack"/>
+      <w:bookmarkEnd w:id="1"/>
     </w:p>
     <w:p>
       <w:pPr>
         <w:pStyle w:val="Heading1"/>
       </w:pPr>
-      <w:bookmarkStart w:id="1" w:name="_Toc65502047"/>
+      <w:bookmarkStart w:id="2" w:name="_Toc65502047"/>
       <w:r>
         <w:lastRenderedPageBreak/>
         <w:t>O</w:t>
@@ -6810,7 +6880,7 @@
       <w:r>
         <w:t>verview</w:t>
       </w:r>
-      <w:bookmarkEnd w:id="1"/>
+      <w:bookmarkEnd w:id="2"/>
     </w:p>
     <w:p>
       <w:pPr>
@@ -7351,11 +7421,11 @@
       <w:pPr>
         <w:pStyle w:val="Heading1"/>
       </w:pPr>
-      <w:bookmarkStart w:id="2" w:name="_Toc65502048"/>
+      <w:bookmarkStart w:id="3" w:name="_Toc65502048"/>
       <w:r>
         <w:t>MN Sandbox Certification Testing</w:t>
       </w:r>
-      <w:bookmarkEnd w:id="2"/>
+      <w:bookmarkEnd w:id="3"/>
       <w:r>
         <w:t xml:space="preserve"> </w:t>
       </w:r>
@@ -7533,24 +7603,24 @@
       <w:pPr>
         <w:pStyle w:val="Heading2"/>
       </w:pPr>
-      <w:bookmarkStart w:id="3" w:name="_Toc65502049"/>
+      <w:bookmarkStart w:id="4" w:name="_Toc65502049"/>
       <w:r>
         <w:t>Test Sandbox</w:t>
       </w:r>
       <w:r>
         <w:t xml:space="preserve"> Environment URLs</w:t>
       </w:r>
-      <w:bookmarkEnd w:id="3"/>
+      <w:bookmarkEnd w:id="4"/>
     </w:p>
     <w:p>
       <w:pPr>
         <w:pStyle w:val="Heading3"/>
       </w:pPr>
-      <w:bookmarkStart w:id="4" w:name="_Toc65502050"/>
+      <w:bookmarkStart w:id="5" w:name="_Toc65502050"/>
       <w:r>
         <w:t>Swagger</w:t>
       </w:r>
-      <w:bookmarkEnd w:id="4"/>
+      <w:bookmarkEnd w:id="5"/>
     </w:p>
     <w:p>
       <w:hyperlink r:id="rId17" w:history="1">
@@ -7829,11 +7899,11 @@
       <w:pPr>
         <w:pStyle w:val="Heading3"/>
       </w:pPr>
-      <w:bookmarkStart w:id="5" w:name="_Toc65502051"/>
+      <w:bookmarkStart w:id="6" w:name="_Toc65502051"/>
       <w:r>
         <w:t>Ed-Fi Sandbox Admin Website</w:t>
       </w:r>
-      <w:bookmarkEnd w:id="5"/>
+      <w:bookmarkEnd w:id="6"/>
       <w:r>
         <w:t xml:space="preserve"> </w:t>
       </w:r>
@@ -7896,11 +7966,11 @@
       <w:pPr>
         <w:pStyle w:val="Heading3"/>
       </w:pPr>
-      <w:bookmarkStart w:id="6" w:name="_Toc65502052"/>
+      <w:bookmarkStart w:id="7" w:name="_Toc65502052"/>
       <w:r>
         <w:t>ODS/API base URL</w:t>
       </w:r>
-      <w:bookmarkEnd w:id="6"/>
+      <w:bookmarkEnd w:id="7"/>
     </w:p>
     <w:p>
       <w:pPr>
@@ -8283,7 +8353,7 @@
       <w:pPr>
         <w:pStyle w:val="Heading3"/>
       </w:pPr>
-      <w:bookmarkStart w:id="7" w:name="_Toc65502053"/>
+      <w:bookmarkStart w:id="8" w:name="_Toc65502053"/>
       <w:r>
         <w:t xml:space="preserve">ODS/API </w:t>
       </w:r>
@@ -8296,7 +8366,7 @@
       <w:r>
         <w:t xml:space="preserve"> URL</w:t>
       </w:r>
-      <w:bookmarkEnd w:id="7"/>
+      <w:bookmarkEnd w:id="8"/>
     </w:p>
     <w:p>
       <w:pPr>
@@ -8410,11 +8480,11 @@
       <w:pPr>
         <w:pStyle w:val="Heading2"/>
       </w:pPr>
-      <w:bookmarkStart w:id="8" w:name="_Toc65502054"/>
+      <w:bookmarkStart w:id="9" w:name="_Toc65502054"/>
       <w:r>
         <w:t>Sandbox Environment Helpful Tips</w:t>
       </w:r>
-      <w:bookmarkEnd w:id="8"/>
+      <w:bookmarkEnd w:id="9"/>
     </w:p>
     <w:p>
       <w:pPr>
@@ -9027,11 +9097,11 @@
       <w:pPr>
         <w:pStyle w:val="Heading2"/>
       </w:pPr>
-      <w:bookmarkStart w:id="9" w:name="_Toc65502055"/>
+      <w:bookmarkStart w:id="10" w:name="_Toc65502055"/>
       <w:r>
         <w:t>How LocalEducationAgencyId and SchoolId are derived from MDE stateOrganizationID</w:t>
       </w:r>
-      <w:bookmarkEnd w:id="9"/>
+      <w:bookmarkEnd w:id="10"/>
     </w:p>
     <w:p>
       <w:pPr>
@@ -9477,11 +9547,11 @@
       <w:pPr>
         <w:pStyle w:val="Heading2"/>
       </w:pPr>
-      <w:bookmarkStart w:id="10" w:name="_Toc65502056"/>
+      <w:bookmarkStart w:id="11" w:name="_Toc65502056"/>
       <w:r>
         <w:t>Identifiers: Schools vs. Buildings</w:t>
       </w:r>
-      <w:bookmarkEnd w:id="10"/>
+      <w:bookmarkEnd w:id="11"/>
     </w:p>
     <w:p>
       <w:pPr>
@@ -9723,7 +9793,7 @@
       <w:pPr>
         <w:pStyle w:val="Heading1"/>
       </w:pPr>
-      <w:bookmarkStart w:id="11" w:name="_Toc65502057"/>
+      <w:bookmarkStart w:id="12" w:name="_Toc65502057"/>
       <w:r>
         <w:t>202</w:t>
       </w:r>
@@ -9742,17 +9812,17 @@
       <w:r>
         <w:t>Data Requirements - API Resources</w:t>
       </w:r>
-      <w:bookmarkEnd w:id="11"/>
+      <w:bookmarkEnd w:id="12"/>
     </w:p>
     <w:p>
       <w:pPr>
         <w:pStyle w:val="Heading2"/>
       </w:pPr>
-      <w:bookmarkStart w:id="12" w:name="_Toc65502058"/>
+      <w:bookmarkStart w:id="13" w:name="_Toc65502058"/>
       <w:r>
         <w:t>API Documentation</w:t>
       </w:r>
-      <w:bookmarkEnd w:id="12"/>
+      <w:bookmarkEnd w:id="13"/>
     </w:p>
     <w:p>
       <w:pPr>
@@ -9872,7 +9942,7 @@
               </wp:anchor>
             </w:drawing>
           </mc:Choice>
-          <mc:Fallback xmlns:w16="http://schemas.microsoft.com/office/word/2018/wordml" xmlns:w16cid="http://schemas.microsoft.com/office/word/2016/wordml/cid" xmlns:w16cex="http://schemas.microsoft.com/office/word/2018/wordml/cex" xmlns:am3d="http://schemas.microsoft.com/office/drawing/2017/model3d" xmlns:aink="http://schemas.microsoft.com/office/drawing/2016/ink" xmlns:cx8="http://schemas.microsoft.com/office/drawing/2016/5/14/chartex" xmlns:cx7="http://schemas.microsoft.com/office/drawing/2016/5/13/chartex" xmlns:cx6="http://schemas.microsoft.com/office/drawing/2016/5/12/chartex" xmlns:cx5="http://schemas.microsoft.com/office/drawing/2016/5/11/chartex" xmlns:cx4="http://schemas.microsoft.com/office/drawing/2016/5/10/chartex" xmlns:cx3="http://schemas.microsoft.com/office/drawing/2016/5/9/chartex" xmlns:cx2="http://schemas.microsoft.com/office/drawing/2015/10/21/chartex">
+          <mc:Fallback xmlns:cx2="http://schemas.microsoft.com/office/drawing/2015/10/21/chartex" xmlns:cx3="http://schemas.microsoft.com/office/drawing/2016/5/9/chartex" xmlns:cx4="http://schemas.microsoft.com/office/drawing/2016/5/10/chartex" xmlns:cx5="http://schemas.microsoft.com/office/drawing/2016/5/11/chartex" xmlns:cx6="http://schemas.microsoft.com/office/drawing/2016/5/12/chartex" xmlns:cx7="http://schemas.microsoft.com/office/drawing/2016/5/13/chartex" xmlns:cx8="http://schemas.microsoft.com/office/drawing/2016/5/14/chartex" xmlns:aink="http://schemas.microsoft.com/office/drawing/2016/ink" xmlns:am3d="http://schemas.microsoft.com/office/drawing/2017/model3d" xmlns:w16cex="http://schemas.microsoft.com/office/word/2018/wordml/cex" xmlns:w16cid="http://schemas.microsoft.com/office/word/2016/wordml/cid" xmlns:w16="http://schemas.microsoft.com/office/word/2018/wordml">
             <w:pict>
               <v:shapetype w14:anchorId="5AA9C00D" id="_x0000_t32" coordsize="21600,21600" o:spt="32" o:oned="t" path="m,l21600,21600e" filled="f">
                 <v:path arrowok="t" fillok="f" o:connecttype="none"/>
@@ -10024,7 +10094,7 @@
               </wp:anchor>
             </w:drawing>
           </mc:Choice>
-          <mc:Fallback xmlns:w16="http://schemas.microsoft.com/office/word/2018/wordml" xmlns:w16cid="http://schemas.microsoft.com/office/word/2016/wordml/cid" xmlns:w16cex="http://schemas.microsoft.com/office/word/2018/wordml/cex" xmlns:am3d="http://schemas.microsoft.com/office/drawing/2017/model3d" xmlns:aink="http://schemas.microsoft.com/office/drawing/2016/ink" xmlns:cx8="http://schemas.microsoft.com/office/drawing/2016/5/14/chartex" xmlns:cx7="http://schemas.microsoft.com/office/drawing/2016/5/13/chartex" xmlns:cx6="http://schemas.microsoft.com/office/drawing/2016/5/12/chartex" xmlns:cx5="http://schemas.microsoft.com/office/drawing/2016/5/11/chartex" xmlns:cx4="http://schemas.microsoft.com/office/drawing/2016/5/10/chartex" xmlns:cx3="http://schemas.microsoft.com/office/drawing/2016/5/9/chartex" xmlns:cx2="http://schemas.microsoft.com/office/drawing/2015/10/21/chartex">
+          <mc:Fallback xmlns:cx2="http://schemas.microsoft.com/office/drawing/2015/10/21/chartex" xmlns:cx3="http://schemas.microsoft.com/office/drawing/2016/5/9/chartex" xmlns:cx4="http://schemas.microsoft.com/office/drawing/2016/5/10/chartex" xmlns:cx5="http://schemas.microsoft.com/office/drawing/2016/5/11/chartex" xmlns:cx6="http://schemas.microsoft.com/office/drawing/2016/5/12/chartex" xmlns:cx7="http://schemas.microsoft.com/office/drawing/2016/5/13/chartex" xmlns:cx8="http://schemas.microsoft.com/office/drawing/2016/5/14/chartex" xmlns:aink="http://schemas.microsoft.com/office/drawing/2016/ink" xmlns:am3d="http://schemas.microsoft.com/office/drawing/2017/model3d" xmlns:w16cex="http://schemas.microsoft.com/office/word/2018/wordml/cex" xmlns:w16cid="http://schemas.microsoft.com/office/word/2016/wordml/cid" xmlns:w16="http://schemas.microsoft.com/office/word/2018/wordml">
             <w:pict>
               <v:rect w14:anchorId="18239118" id="Rectangle 8" o:spid="_x0000_s1026" style="position:absolute;margin-left:123pt;margin-top:58pt;width:32.3pt;height:8.65pt;z-index:251662336;visibility:visible;mso-wrap-style:square;mso-wrap-distance-left:9pt;mso-wrap-distance-top:0;mso-wrap-distance-right:9pt;mso-wrap-distance-bottom:0;mso-position-horizontal:absolute;mso-position-horizontal-relative:text;mso-position-vertical:absolute;mso-position-vertical-relative:text;v-text-anchor:middle" o:gfxdata="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" filled="f" strokecolor="red" strokeweight="2pt"/>
             </w:pict>
@@ -10167,7 +10237,7 @@
               </wp:anchor>
             </w:drawing>
           </mc:Choice>
-          <mc:Fallback xmlns:w16="http://schemas.microsoft.com/office/word/2018/wordml" xmlns:w16cid="http://schemas.microsoft.com/office/word/2016/wordml/cid" xmlns:w16cex="http://schemas.microsoft.com/office/word/2018/wordml/cex" xmlns:am3d="http://schemas.microsoft.com/office/drawing/2017/model3d" xmlns:aink="http://schemas.microsoft.com/office/drawing/2016/ink" xmlns:cx8="http://schemas.microsoft.com/office/drawing/2016/5/14/chartex" xmlns:cx7="http://schemas.microsoft.com/office/drawing/2016/5/13/chartex" xmlns:cx6="http://schemas.microsoft.com/office/drawing/2016/5/12/chartex" xmlns:cx5="http://schemas.microsoft.com/office/drawing/2016/5/11/chartex" xmlns:cx4="http://schemas.microsoft.com/office/drawing/2016/5/10/chartex" xmlns:cx3="http://schemas.microsoft.com/office/drawing/2016/5/9/chartex" xmlns:cx2="http://schemas.microsoft.com/office/drawing/2015/10/21/chartex">
+          <mc:Fallback xmlns:cx2="http://schemas.microsoft.com/office/drawing/2015/10/21/chartex" xmlns:cx3="http://schemas.microsoft.com/office/drawing/2016/5/9/chartex" xmlns:cx4="http://schemas.microsoft.com/office/drawing/2016/5/10/chartex" xmlns:cx5="http://schemas.microsoft.com/office/drawing/2016/5/11/chartex" xmlns:cx6="http://schemas.microsoft.com/office/drawing/2016/5/12/chartex" xmlns:cx7="http://schemas.microsoft.com/office/drawing/2016/5/13/chartex" xmlns:cx8="http://schemas.microsoft.com/office/drawing/2016/5/14/chartex" xmlns:aink="http://schemas.microsoft.com/office/drawing/2016/ink" xmlns:am3d="http://schemas.microsoft.com/office/drawing/2017/model3d" xmlns:w16cex="http://schemas.microsoft.com/office/word/2018/wordml/cex" xmlns:w16cid="http://schemas.microsoft.com/office/word/2016/wordml/cid" xmlns:w16="http://schemas.microsoft.com/office/word/2018/wordml">
             <w:pict>
               <v:rect w14:anchorId="0CBD8623" id="Rectangle 10" o:spid="_x0000_s1026" style="position:absolute;margin-left:118.1pt;margin-top:41.9pt;width:18.15pt;height:8.65pt;z-index:251664384;visibility:visible;mso-wrap-style:square;mso-width-percent:0;mso-wrap-distance-left:9pt;mso-wrap-distance-top:0;mso-wrap-distance-right:9pt;mso-wrap-distance-bottom:0;mso-position-horizontal:absolute;mso-position-horizontal-relative:text;mso-position-vertical:absolute;mso-position-vertical-relative:text;mso-width-percent:0;mso-width-relative:margin;v-text-anchor:middle" o:gfxdata="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" filled="f" strokecolor="red" strokeweight="2pt"/>
             </w:pict>
@@ -10219,14 +10289,14 @@
       <w:pPr>
         <w:pStyle w:val="Heading2"/>
       </w:pPr>
-      <w:bookmarkStart w:id="13" w:name="_Toc65502059"/>
+      <w:bookmarkStart w:id="14" w:name="_Toc65502059"/>
       <w:r>
         <w:t xml:space="preserve">Mapping </w:t>
       </w:r>
       <w:r>
         <w:t>Documentation</w:t>
       </w:r>
-      <w:bookmarkEnd w:id="13"/>
+      <w:bookmarkEnd w:id="14"/>
     </w:p>
     <w:p>
       <w:r>
@@ -10244,11 +10314,11 @@
       <w:r>
         <w:t xml:space="preserve"> will introduce the Ed-Fi collection of </w:t>
       </w:r>
-      <w:bookmarkStart w:id="14" w:name="_Hlk26264136"/>
+      <w:bookmarkStart w:id="15" w:name="_Hlk26264136"/>
       <w:r>
         <w:t>Minnesota Common Course Catalogue</w:t>
       </w:r>
-      <w:bookmarkEnd w:id="14"/>
+      <w:bookmarkEnd w:id="15"/>
       <w:r>
         <w:t xml:space="preserve"> (MCCC)</w:t>
       </w:r>
@@ -10408,7 +10478,7 @@
               </wp:anchor>
             </w:drawing>
           </mc:Choice>
-          <mc:Fallback xmlns:w16="http://schemas.microsoft.com/office/word/2018/wordml" xmlns:w16cid="http://schemas.microsoft.com/office/word/2016/wordml/cid" xmlns:w16cex="http://schemas.microsoft.com/office/word/2018/wordml/cex" xmlns:am3d="http://schemas.microsoft.com/office/drawing/2017/model3d" xmlns:aink="http://schemas.microsoft.com/office/drawing/2016/ink" xmlns:cx8="http://schemas.microsoft.com/office/drawing/2016/5/14/chartex" xmlns:cx7="http://schemas.microsoft.com/office/drawing/2016/5/13/chartex" xmlns:cx6="http://schemas.microsoft.com/office/drawing/2016/5/12/chartex" xmlns:cx5="http://schemas.microsoft.com/office/drawing/2016/5/11/chartex" xmlns:cx4="http://schemas.microsoft.com/office/drawing/2016/5/10/chartex" xmlns:cx3="http://schemas.microsoft.com/office/drawing/2016/5/9/chartex" xmlns:cx2="http://schemas.microsoft.com/office/drawing/2015/10/21/chartex">
+          <mc:Fallback xmlns:cx2="http://schemas.microsoft.com/office/drawing/2015/10/21/chartex" xmlns:cx3="http://schemas.microsoft.com/office/drawing/2016/5/9/chartex" xmlns:cx4="http://schemas.microsoft.com/office/drawing/2016/5/10/chartex" xmlns:cx5="http://schemas.microsoft.com/office/drawing/2016/5/11/chartex" xmlns:cx6="http://schemas.microsoft.com/office/drawing/2016/5/12/chartex" xmlns:cx7="http://schemas.microsoft.com/office/drawing/2016/5/13/chartex" xmlns:cx8="http://schemas.microsoft.com/office/drawing/2016/5/14/chartex" xmlns:aink="http://schemas.microsoft.com/office/drawing/2016/ink" xmlns:am3d="http://schemas.microsoft.com/office/drawing/2017/model3d" xmlns:w16cex="http://schemas.microsoft.com/office/word/2018/wordml/cex" xmlns:w16cid="http://schemas.microsoft.com/office/word/2016/wordml/cid" xmlns:w16="http://schemas.microsoft.com/office/word/2018/wordml">
             <w:pict>
               <v:shape w14:anchorId="2185BE52" id="Straight Arrow Connector 14" o:spid="_x0000_s1026" type="#_x0000_t32" style="position:absolute;margin-left:307.9pt;margin-top:274.55pt;width:3.6pt;height:16.15pt;flip:y;z-index:251669504;visibility:visible;mso-wrap-style:square;mso-width-percent:0;mso-height-percent:0;mso-wrap-distance-left:9pt;mso-wrap-distance-top:0;mso-wrap-distance-right:9pt;mso-wrap-distance-bottom:0;mso-position-horizontal:absolute;mso-position-horizontal-relative:text;mso-position-vertical:absolute;mso-position-vertical-relative:text;mso-width-percent:0;mso-height-percent:0;mso-width-relative:margin;mso-height-relative:margin" o:gfxdata="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" strokecolor="#8bc53f [3204]" strokeweight="2pt">
                 <v:stroke endarrow="block"/>
@@ -10481,7 +10551,7 @@
               </wp:anchor>
             </w:drawing>
           </mc:Choice>
-          <mc:Fallback xmlns:w16="http://schemas.microsoft.com/office/word/2018/wordml" xmlns:w16cid="http://schemas.microsoft.com/office/word/2016/wordml/cid" xmlns:w16cex="http://schemas.microsoft.com/office/word/2018/wordml/cex" xmlns:am3d="http://schemas.microsoft.com/office/drawing/2017/model3d" xmlns:aink="http://schemas.microsoft.com/office/drawing/2016/ink" xmlns:cx8="http://schemas.microsoft.com/office/drawing/2016/5/14/chartex" xmlns:cx7="http://schemas.microsoft.com/office/drawing/2016/5/13/chartex" xmlns:cx6="http://schemas.microsoft.com/office/drawing/2016/5/12/chartex" xmlns:cx5="http://schemas.microsoft.com/office/drawing/2016/5/11/chartex" xmlns:cx4="http://schemas.microsoft.com/office/drawing/2016/5/10/chartex" xmlns:cx3="http://schemas.microsoft.com/office/drawing/2016/5/9/chartex" xmlns:cx2="http://schemas.microsoft.com/office/drawing/2015/10/21/chartex">
+          <mc:Fallback xmlns:cx2="http://schemas.microsoft.com/office/drawing/2015/10/21/chartex" xmlns:cx3="http://schemas.microsoft.com/office/drawing/2016/5/9/chartex" xmlns:cx4="http://schemas.microsoft.com/office/drawing/2016/5/10/chartex" xmlns:cx5="http://schemas.microsoft.com/office/drawing/2016/5/11/chartex" xmlns:cx6="http://schemas.microsoft.com/office/drawing/2016/5/12/chartex" xmlns:cx7="http://schemas.microsoft.com/office/drawing/2016/5/13/chartex" xmlns:cx8="http://schemas.microsoft.com/office/drawing/2016/5/14/chartex" xmlns:aink="http://schemas.microsoft.com/office/drawing/2016/ink" xmlns:am3d="http://schemas.microsoft.com/office/drawing/2017/model3d" xmlns:w16cex="http://schemas.microsoft.com/office/word/2018/wordml/cex" xmlns:w16cid="http://schemas.microsoft.com/office/word/2016/wordml/cid" xmlns:w16="http://schemas.microsoft.com/office/word/2018/wordml">
             <w:pict>
               <v:shape w14:anchorId="49550540" id="Straight Arrow Connector 15" o:spid="_x0000_s1026" type="#_x0000_t32" style="position:absolute;margin-left:248.7pt;margin-top:271.6pt;width:38.4pt;height:19.1pt;flip:x y;z-index:251671552;visibility:visible;mso-wrap-style:square;mso-width-percent:0;mso-height-percent:0;mso-wrap-distance-left:9pt;mso-wrap-distance-top:0;mso-wrap-distance-right:9pt;mso-wrap-distance-bottom:0;mso-position-horizontal:absolute;mso-position-horizontal-relative:text;mso-position-vertical:absolute;mso-position-vertical-relative:text;mso-width-percent:0;mso-height-percent:0;mso-width-relative:margin;mso-height-relative:margin" o:gfxdata="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" strokecolor="#8bc53f [3204]" strokeweight="2pt">
                 <v:stroke endarrow="block"/>
@@ -10554,7 +10624,7 @@
               </wp:anchor>
             </w:drawing>
           </mc:Choice>
-          <mc:Fallback xmlns:w16="http://schemas.microsoft.com/office/word/2018/wordml" xmlns:w16cid="http://schemas.microsoft.com/office/word/2016/wordml/cid" xmlns:w16cex="http://schemas.microsoft.com/office/word/2018/wordml/cex" xmlns:am3d="http://schemas.microsoft.com/office/drawing/2017/model3d" xmlns:aink="http://schemas.microsoft.com/office/drawing/2016/ink" xmlns:cx8="http://schemas.microsoft.com/office/drawing/2016/5/14/chartex" xmlns:cx7="http://schemas.microsoft.com/office/drawing/2016/5/13/chartex" xmlns:cx6="http://schemas.microsoft.com/office/drawing/2016/5/12/chartex" xmlns:cx5="http://schemas.microsoft.com/office/drawing/2016/5/11/chartex" xmlns:cx4="http://schemas.microsoft.com/office/drawing/2016/5/10/chartex" xmlns:cx3="http://schemas.microsoft.com/office/drawing/2016/5/9/chartex" xmlns:cx2="http://schemas.microsoft.com/office/drawing/2015/10/21/chartex">
+          <mc:Fallback xmlns:cx2="http://schemas.microsoft.com/office/drawing/2015/10/21/chartex" xmlns:cx3="http://schemas.microsoft.com/office/drawing/2016/5/9/chartex" xmlns:cx4="http://schemas.microsoft.com/office/drawing/2016/5/10/chartex" xmlns:cx5="http://schemas.microsoft.com/office/drawing/2016/5/11/chartex" xmlns:cx6="http://schemas.microsoft.com/office/drawing/2016/5/12/chartex" xmlns:cx7="http://schemas.microsoft.com/office/drawing/2016/5/13/chartex" xmlns:cx8="http://schemas.microsoft.com/office/drawing/2016/5/14/chartex" xmlns:aink="http://schemas.microsoft.com/office/drawing/2016/ink" xmlns:am3d="http://schemas.microsoft.com/office/drawing/2017/model3d" xmlns:w16cex="http://schemas.microsoft.com/office/word/2018/wordml/cex" xmlns:w16cid="http://schemas.microsoft.com/office/word/2016/wordml/cid" xmlns:w16="http://schemas.microsoft.com/office/word/2018/wordml">
             <w:pict>
               <v:shape w14:anchorId="2F970499" id="Straight Arrow Connector 16" o:spid="_x0000_s1026" type="#_x0000_t32" style="position:absolute;margin-left:337pt;margin-top:271.6pt;width:25.35pt;height:22.1pt;flip:y;z-index:251673600;visibility:visible;mso-wrap-style:square;mso-width-percent:0;mso-height-percent:0;mso-wrap-distance-left:9pt;mso-wrap-distance-top:0;mso-wrap-distance-right:9pt;mso-wrap-distance-bottom:0;mso-position-horizontal:absolute;mso-position-horizontal-relative:text;mso-position-vertical:absolute;mso-position-vertical-relative:text;mso-width-percent:0;mso-height-percent:0;mso-width-relative:margin;mso-height-relative:margin" o:gfxdata="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" strokecolor="#8bc53f [3204]" strokeweight="2pt">
                 <v:stroke endarrow="block"/>
@@ -10627,7 +10697,7 @@
               </wp:anchor>
             </w:drawing>
           </mc:Choice>
-          <mc:Fallback xmlns:w16="http://schemas.microsoft.com/office/word/2018/wordml" xmlns:w16cid="http://schemas.microsoft.com/office/word/2016/wordml/cid" xmlns:w16cex="http://schemas.microsoft.com/office/word/2018/wordml/cex" xmlns:am3d="http://schemas.microsoft.com/office/drawing/2017/model3d" xmlns:aink="http://schemas.microsoft.com/office/drawing/2016/ink" xmlns:cx8="http://schemas.microsoft.com/office/drawing/2016/5/14/chartex" xmlns:cx7="http://schemas.microsoft.com/office/drawing/2016/5/13/chartex" xmlns:cx6="http://schemas.microsoft.com/office/drawing/2016/5/12/chartex" xmlns:cx5="http://schemas.microsoft.com/office/drawing/2016/5/11/chartex" xmlns:cx4="http://schemas.microsoft.com/office/drawing/2016/5/10/chartex" xmlns:cx3="http://schemas.microsoft.com/office/drawing/2016/5/9/chartex" xmlns:cx2="http://schemas.microsoft.com/office/drawing/2015/10/21/chartex">
+          <mc:Fallback xmlns:cx2="http://schemas.microsoft.com/office/drawing/2015/10/21/chartex" xmlns:cx3="http://schemas.microsoft.com/office/drawing/2016/5/9/chartex" xmlns:cx4="http://schemas.microsoft.com/office/drawing/2016/5/10/chartex" xmlns:cx5="http://schemas.microsoft.com/office/drawing/2016/5/11/chartex" xmlns:cx6="http://schemas.microsoft.com/office/drawing/2016/5/12/chartex" xmlns:cx7="http://schemas.microsoft.com/office/drawing/2016/5/13/chartex" xmlns:cx8="http://schemas.microsoft.com/office/drawing/2016/5/14/chartex" xmlns:aink="http://schemas.microsoft.com/office/drawing/2016/ink" xmlns:am3d="http://schemas.microsoft.com/office/drawing/2017/model3d" xmlns:w16cex="http://schemas.microsoft.com/office/word/2018/wordml/cex" xmlns:w16cid="http://schemas.microsoft.com/office/word/2016/wordml/cid" xmlns:w16="http://schemas.microsoft.com/office/word/2018/wordml">
             <w:pict>
               <v:shape w14:anchorId="196E9016" id="Straight Arrow Connector 13" o:spid="_x0000_s1026" type="#_x0000_t32" style="position:absolute;margin-left:16.1pt;margin-top:266.4pt;width:13.4pt;height:27.3pt;flip:x y;z-index:251667456;visibility:visible;mso-wrap-style:square;mso-width-percent:0;mso-height-percent:0;mso-wrap-distance-left:9pt;mso-wrap-distance-top:0;mso-wrap-distance-right:9pt;mso-wrap-distance-bottom:0;mso-position-horizontal:absolute;mso-position-horizontal-relative:text;mso-position-vertical:absolute;mso-position-vertical-relative:text;mso-width-percent:0;mso-height-percent:0;mso-width-relative:margin;mso-height-relative:margin" o:gfxdata="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" strokecolor="#8bc53f [3204]" strokeweight="2pt">
                 <v:stroke endarrow="block"/>
@@ -10702,7 +10772,7 @@
               </wp:anchor>
             </w:drawing>
           </mc:Choice>
-          <mc:Fallback xmlns:w16="http://schemas.microsoft.com/office/word/2018/wordml" xmlns:w16cid="http://schemas.microsoft.com/office/word/2016/wordml/cid" xmlns:w16cex="http://schemas.microsoft.com/office/word/2018/wordml/cex" xmlns:am3d="http://schemas.microsoft.com/office/drawing/2017/model3d" xmlns:aink="http://schemas.microsoft.com/office/drawing/2016/ink" xmlns:cx8="http://schemas.microsoft.com/office/drawing/2016/5/14/chartex" xmlns:cx7="http://schemas.microsoft.com/office/drawing/2016/5/13/chartex" xmlns:cx6="http://schemas.microsoft.com/office/drawing/2016/5/12/chartex" xmlns:cx5="http://schemas.microsoft.com/office/drawing/2016/5/11/chartex" xmlns:cx4="http://schemas.microsoft.com/office/drawing/2016/5/10/chartex" xmlns:cx3="http://schemas.microsoft.com/office/drawing/2016/5/9/chartex" xmlns:cx2="http://schemas.microsoft.com/office/drawing/2015/10/21/chartex">
+          <mc:Fallback xmlns:cx2="http://schemas.microsoft.com/office/drawing/2015/10/21/chartex" xmlns:cx3="http://schemas.microsoft.com/office/drawing/2016/5/9/chartex" xmlns:cx4="http://schemas.microsoft.com/office/drawing/2016/5/10/chartex" xmlns:cx5="http://schemas.microsoft.com/office/drawing/2016/5/11/chartex" xmlns:cx6="http://schemas.microsoft.com/office/drawing/2016/5/12/chartex" xmlns:cx7="http://schemas.microsoft.com/office/drawing/2016/5/13/chartex" xmlns:cx8="http://schemas.microsoft.com/office/drawing/2016/5/14/chartex" xmlns:aink="http://schemas.microsoft.com/office/drawing/2016/ink" xmlns:am3d="http://schemas.microsoft.com/office/drawing/2017/model3d" xmlns:w16cex="http://schemas.microsoft.com/office/word/2018/wordml/cex" xmlns:w16cid="http://schemas.microsoft.com/office/word/2016/wordml/cid" xmlns:w16="http://schemas.microsoft.com/office/word/2018/wordml">
             <w:pict>
               <v:rect w14:anchorId="0CF9060A" id="Rectangle 12" o:spid="_x0000_s1026" style="position:absolute;margin-left:34.15pt;margin-top:257.8pt;width:476.55pt;height:8.65pt;z-index:251666432;visibility:visible;mso-wrap-style:square;mso-wrap-distance-left:9pt;mso-wrap-distance-top:0;mso-wrap-distance-right:9pt;mso-wrap-distance-bottom:0;mso-position-horizontal:absolute;mso-position-horizontal-relative:text;mso-position-vertical:absolute;mso-position-vertical-relative:text;v-text-anchor:middle" o:gfxdata="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" filled="f" strokecolor="red" strokeweight="2pt"/>
             </w:pict>
@@ -10895,7 +10965,7 @@
       <w:pPr>
         <w:pStyle w:val="Heading2"/>
       </w:pPr>
-      <w:bookmarkStart w:id="15" w:name="_Toc65502060"/>
+      <w:bookmarkStart w:id="16" w:name="_Toc65502060"/>
       <w:r>
         <w:lastRenderedPageBreak/>
         <w:t xml:space="preserve">Ed-FI </w:t>
@@ -10912,7 +10982,7 @@
       <w:r>
         <w:t xml:space="preserve"> for School Year 21-22</w:t>
       </w:r>
-      <w:bookmarkEnd w:id="15"/>
+      <w:bookmarkEnd w:id="16"/>
     </w:p>
     <w:p>
       <w:pPr>
@@ -10990,12 +11060,12 @@
       <w:pPr>
         <w:pStyle w:val="Heading2"/>
       </w:pPr>
-      <w:bookmarkStart w:id="16" w:name="_Toc65502061"/>
-      <w:bookmarkStart w:id="17" w:name="_Hlk21619322"/>
+      <w:bookmarkStart w:id="17" w:name="_Toc65502061"/>
+      <w:bookmarkStart w:id="18" w:name="_Hlk21619322"/>
       <w:r>
         <w:t>Education Organization Id usage by Resource</w:t>
       </w:r>
-      <w:bookmarkEnd w:id="16"/>
+      <w:bookmarkEnd w:id="17"/>
     </w:p>
     <w:p>
       <w:r>
@@ -12085,7 +12155,7 @@
       <w:pPr>
         <w:pStyle w:val="Heading2"/>
       </w:pPr>
-      <w:bookmarkStart w:id="18" w:name="_Toc65502062"/>
+      <w:bookmarkStart w:id="19" w:name="_Toc65502062"/>
       <w:r>
         <w:t>MARSS</w:t>
       </w:r>
@@ -12101,7 +12171,7 @@
       <w:r>
         <w:t xml:space="preserve"> API Resources</w:t>
       </w:r>
-      <w:bookmarkEnd w:id="18"/>
+      <w:bookmarkEnd w:id="19"/>
       <w:r>
         <w:t xml:space="preserve"> </w:t>
       </w:r>
@@ -12110,11 +12180,11 @@
       <w:pPr>
         <w:pStyle w:val="Heading3"/>
       </w:pPr>
-      <w:bookmarkStart w:id="19" w:name="_Toc65502063"/>
+      <w:bookmarkStart w:id="20" w:name="_Toc65502063"/>
       <w:r>
         <w:t>Resource: Students</w:t>
       </w:r>
-      <w:bookmarkEnd w:id="19"/>
+      <w:bookmarkEnd w:id="20"/>
     </w:p>
     <w:p>
       <w:pPr>
@@ -12353,11 +12423,11 @@
       <w:pPr>
         <w:pStyle w:val="Heading3"/>
       </w:pPr>
-      <w:bookmarkStart w:id="20" w:name="_Toc65502064"/>
+      <w:bookmarkStart w:id="21" w:name="_Toc65502064"/>
       <w:r>
         <w:t>Resource: StudentSchoolAssociations</w:t>
       </w:r>
-      <w:bookmarkEnd w:id="20"/>
+      <w:bookmarkEnd w:id="21"/>
     </w:p>
     <w:p>
       <w:pPr>
@@ -13029,11 +13099,11 @@
       <w:pPr>
         <w:pStyle w:val="Heading3"/>
       </w:pPr>
-      <w:bookmarkStart w:id="21" w:name="_Toc65502065"/>
+      <w:bookmarkStart w:id="22" w:name="_Toc65502065"/>
       <w:r>
         <w:t>Resource: StudentEducationOrganizationAssociation</w:t>
       </w:r>
-      <w:bookmarkEnd w:id="21"/>
+      <w:bookmarkEnd w:id="22"/>
     </w:p>
     <w:p>
       <w:pPr>
@@ -13589,11 +13659,11 @@
       <w:pPr>
         <w:pStyle w:val="Heading3"/>
       </w:pPr>
-      <w:bookmarkStart w:id="22" w:name="_Toc65502066"/>
+      <w:bookmarkStart w:id="23" w:name="_Toc65502066"/>
       <w:r>
         <w:t>Resource: Calendar</w:t>
       </w:r>
-      <w:bookmarkEnd w:id="22"/>
+      <w:bookmarkEnd w:id="23"/>
     </w:p>
     <w:p>
       <w:pPr>
@@ -13997,12 +14067,12 @@
       <w:pPr>
         <w:pStyle w:val="Heading3"/>
       </w:pPr>
-      <w:bookmarkStart w:id="23" w:name="_Toc65502067"/>
+      <w:bookmarkStart w:id="24" w:name="_Toc65502067"/>
       <w:r>
         <w:lastRenderedPageBreak/>
         <w:t>Resource: Programs</w:t>
       </w:r>
-      <w:bookmarkEnd w:id="23"/>
+      <w:bookmarkEnd w:id="24"/>
     </w:p>
     <w:p>
       <w:pPr>
@@ -14163,21 +14233,21 @@
       <w:pPr>
         <w:pStyle w:val="Heading2"/>
       </w:pPr>
-      <w:bookmarkStart w:id="24" w:name="_Toc65502068"/>
+      <w:bookmarkStart w:id="25" w:name="_Toc65502068"/>
       <w:r>
         <w:t>StudentProgramAssociations</w:t>
       </w:r>
-      <w:bookmarkEnd w:id="24"/>
+      <w:bookmarkEnd w:id="25"/>
     </w:p>
     <w:p>
       <w:pPr>
         <w:pStyle w:val="Heading3"/>
       </w:pPr>
-      <w:bookmarkStart w:id="25" w:name="_Toc65502069"/>
+      <w:bookmarkStart w:id="26" w:name="_Toc65502069"/>
       <w:r>
         <w:t>Resource: Student21stCenturyLearningCenterGrantProgramAssociation</w:t>
       </w:r>
-      <w:bookmarkEnd w:id="25"/>
+      <w:bookmarkEnd w:id="26"/>
     </w:p>
     <w:p>
       <w:pPr>
@@ -14279,8 +14349,6 @@
       <w:r>
         <w:t>Scenarios</w:t>
       </w:r>
-      <w:bookmarkStart w:id="26" w:name="_GoBack"/>
-      <w:bookmarkEnd w:id="26"/>
     </w:p>
     <w:p>
       <w:pPr>
@@ -19520,15 +19588,7 @@
           <w:bCs/>
           <w:szCs w:val="20"/>
         </w:rPr>
-        <w:t>S</w:t>
-      </w:r>
-      <w:r>
-        <w:rPr>
-          <w:rFonts w:cs="Arial"/>
-          <w:bCs/>
-          <w:szCs w:val="20"/>
-        </w:rPr>
-        <w:t>equenceLimit</w:t>
+        <w:t>Number of Parts</w:t>
       </w:r>
     </w:p>
     <w:p>
@@ -21532,15 +21592,7 @@
           <w:bCs/>
           <w:szCs w:val="20"/>
         </w:rPr>
-        <w:t>S</w:t>
-      </w:r>
-      <w:r>
-        <w:rPr>
-          <w:rFonts w:cs="Arial"/>
-          <w:bCs/>
-          <w:szCs w:val="20"/>
-        </w:rPr>
-        <w:t>equenceLimit</w:t>
+        <w:t>Number of Parts</w:t>
       </w:r>
     </w:p>
     <w:p>
@@ -34419,7 +34471,7 @@
         <w:pStyle w:val="Heading2"/>
       </w:pPr>
       <w:bookmarkStart w:id="77" w:name="_Toc65502109"/>
-      <w:bookmarkEnd w:id="17"/>
+      <w:bookmarkEnd w:id="18"/>
       <w:r>
         <w:t>20</w:t>
       </w:r>
@@ -35645,7 +35697,7 @@
               </wp:anchor>
             </w:drawing>
           </mc:Choice>
-          <mc:Fallback xmlns:w16="http://schemas.microsoft.com/office/word/2018/wordml" xmlns:w16cid="http://schemas.microsoft.com/office/word/2016/wordml/cid" xmlns:w16cex="http://schemas.microsoft.com/office/word/2018/wordml/cex" xmlns:am3d="http://schemas.microsoft.com/office/drawing/2017/model3d" xmlns:aink="http://schemas.microsoft.com/office/drawing/2016/ink" xmlns:cx8="http://schemas.microsoft.com/office/drawing/2016/5/14/chartex" xmlns:cx7="http://schemas.microsoft.com/office/drawing/2016/5/13/chartex" xmlns:cx6="http://schemas.microsoft.com/office/drawing/2016/5/12/chartex" xmlns:cx5="http://schemas.microsoft.com/office/drawing/2016/5/11/chartex" xmlns:cx4="http://schemas.microsoft.com/office/drawing/2016/5/10/chartex" xmlns:cx3="http://schemas.microsoft.com/office/drawing/2016/5/9/chartex" xmlns:cx2="http://schemas.microsoft.com/office/drawing/2015/10/21/chartex">
+          <mc:Fallback xmlns:cx2="http://schemas.microsoft.com/office/drawing/2015/10/21/chartex" xmlns:cx3="http://schemas.microsoft.com/office/drawing/2016/5/9/chartex" xmlns:cx4="http://schemas.microsoft.com/office/drawing/2016/5/10/chartex" xmlns:cx5="http://schemas.microsoft.com/office/drawing/2016/5/11/chartex" xmlns:cx6="http://schemas.microsoft.com/office/drawing/2016/5/12/chartex" xmlns:cx7="http://schemas.microsoft.com/office/drawing/2016/5/13/chartex" xmlns:cx8="http://schemas.microsoft.com/office/drawing/2016/5/14/chartex" xmlns:aink="http://schemas.microsoft.com/office/drawing/2016/ink" xmlns:am3d="http://schemas.microsoft.com/office/drawing/2017/model3d" xmlns:w16cex="http://schemas.microsoft.com/office/word/2018/wordml/cex" xmlns:w16cid="http://schemas.microsoft.com/office/word/2016/wordml/cid" xmlns:w16="http://schemas.microsoft.com/office/word/2018/wordml">
             <w:pict>
               <v:line w14:anchorId="7CB6D58B" id="Straight Connector 27" o:spid="_x0000_s1026" style="position:absolute;z-index:251691008;visibility:visible;mso-wrap-style:square;mso-wrap-distance-left:9pt;mso-wrap-distance-top:0;mso-wrap-distance-right:9pt;mso-wrap-distance-bottom:0;mso-position-horizontal:absolute;mso-position-horizontal-relative:text;mso-position-vertical:absolute;mso-position-vertical-relative:text" from="133.6pt,6.95pt" to="133.6pt,24.1pt" o:gfxdata="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" strokecolor="#505150 [3200]" strokeweight="2pt">
                 <v:shadow on="t" color="black" opacity="24903f" origin=",.5" offset="0,.55556mm"/>
@@ -35724,7 +35776,7 @@
               </wp:anchor>
             </w:drawing>
           </mc:Choice>
-          <mc:Fallback xmlns:w16="http://schemas.microsoft.com/office/word/2018/wordml" xmlns:w16cid="http://schemas.microsoft.com/office/word/2016/wordml/cid" xmlns:w16cex="http://schemas.microsoft.com/office/word/2018/wordml/cex" xmlns:am3d="http://schemas.microsoft.com/office/drawing/2017/model3d" xmlns:aink="http://schemas.microsoft.com/office/drawing/2016/ink" xmlns:cx8="http://schemas.microsoft.com/office/drawing/2016/5/14/chartex" xmlns:cx7="http://schemas.microsoft.com/office/drawing/2016/5/13/chartex" xmlns:cx6="http://schemas.microsoft.com/office/drawing/2016/5/12/chartex" xmlns:cx5="http://schemas.microsoft.com/office/drawing/2016/5/11/chartex" xmlns:cx4="http://schemas.microsoft.com/office/drawing/2016/5/10/chartex" xmlns:cx3="http://schemas.microsoft.com/office/drawing/2016/5/9/chartex" xmlns:cx2="http://schemas.microsoft.com/office/drawing/2015/10/21/chartex">
+          <mc:Fallback xmlns:cx2="http://schemas.microsoft.com/office/drawing/2015/10/21/chartex" xmlns:cx3="http://schemas.microsoft.com/office/drawing/2016/5/9/chartex" xmlns:cx4="http://schemas.microsoft.com/office/drawing/2016/5/10/chartex" xmlns:cx5="http://schemas.microsoft.com/office/drawing/2016/5/11/chartex" xmlns:cx6="http://schemas.microsoft.com/office/drawing/2016/5/12/chartex" xmlns:cx7="http://schemas.microsoft.com/office/drawing/2016/5/13/chartex" xmlns:cx8="http://schemas.microsoft.com/office/drawing/2016/5/14/chartex" xmlns:aink="http://schemas.microsoft.com/office/drawing/2016/ink" xmlns:am3d="http://schemas.microsoft.com/office/drawing/2017/model3d" xmlns:w16cex="http://schemas.microsoft.com/office/word/2018/wordml/cex" xmlns:w16cid="http://schemas.microsoft.com/office/word/2016/wordml/cid" xmlns:w16="http://schemas.microsoft.com/office/word/2018/wordml">
             <w:pict>
               <v:shapetype w14:anchorId="25BE7399" id="_x0000_t34" coordsize="21600,21600" o:spt="34" o:oned="t" adj="10800" path="m,l@0,0@0,21600,21600,21600e" filled="f">
                 <v:stroke joinstyle="miter"/>
@@ -35807,7 +35859,7 @@
               </wp:anchor>
             </w:drawing>
           </mc:Choice>
-          <mc:Fallback xmlns:w16="http://schemas.microsoft.com/office/word/2018/wordml" xmlns:w16cid="http://schemas.microsoft.com/office/word/2016/wordml/cid" xmlns:w16cex="http://schemas.microsoft.com/office/word/2018/wordml/cex" xmlns:am3d="http://schemas.microsoft.com/office/drawing/2017/model3d" xmlns:aink="http://schemas.microsoft.com/office/drawing/2016/ink" xmlns:cx8="http://schemas.microsoft.com/office/drawing/2016/5/14/chartex" xmlns:cx7="http://schemas.microsoft.com/office/drawing/2016/5/13/chartex" xmlns:cx6="http://schemas.microsoft.com/office/drawing/2016/5/12/chartex" xmlns:cx5="http://schemas.microsoft.com/office/drawing/2016/5/11/chartex" xmlns:cx4="http://schemas.microsoft.com/office/drawing/2016/5/10/chartex" xmlns:cx3="http://schemas.microsoft.com/office/drawing/2016/5/9/chartex" xmlns:cx2="http://schemas.microsoft.com/office/drawing/2015/10/21/chartex">
+          <mc:Fallback xmlns:cx2="http://schemas.microsoft.com/office/drawing/2015/10/21/chartex" xmlns:cx3="http://schemas.microsoft.com/office/drawing/2016/5/9/chartex" xmlns:cx4="http://schemas.microsoft.com/office/drawing/2016/5/10/chartex" xmlns:cx5="http://schemas.microsoft.com/office/drawing/2016/5/11/chartex" xmlns:cx6="http://schemas.microsoft.com/office/drawing/2016/5/12/chartex" xmlns:cx7="http://schemas.microsoft.com/office/drawing/2016/5/13/chartex" xmlns:cx8="http://schemas.microsoft.com/office/drawing/2016/5/14/chartex" xmlns:aink="http://schemas.microsoft.com/office/drawing/2016/ink" xmlns:am3d="http://schemas.microsoft.com/office/drawing/2017/model3d" xmlns:w16cex="http://schemas.microsoft.com/office/word/2018/wordml/cex" xmlns:w16cid="http://schemas.microsoft.com/office/word/2016/wordml/cid" xmlns:w16="http://schemas.microsoft.com/office/word/2018/wordml">
             <w:pict>
               <v:shape w14:anchorId="401F4863" id="Connector: Elbow 25" o:spid="_x0000_s1026" type="#_x0000_t34" style="position:absolute;margin-left:69.7pt;margin-top:9.45pt;width:63.9pt;height:22.7pt;flip:x;z-index:251687936;visibility:visible;mso-wrap-style:square;mso-height-percent:0;mso-wrap-distance-left:9pt;mso-wrap-distance-top:0;mso-wrap-distance-right:9pt;mso-wrap-distance-bottom:0;mso-position-horizontal:absolute;mso-position-horizontal-relative:text;mso-position-vertical:absolute;mso-position-vertical-relative:text;mso-height-percent:0;mso-height-relative:margin" o:gfxdata="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" adj="21496" strokecolor="#505150 [3200]" strokeweight="2pt">
                 <v:stroke endarrow="block"/>
@@ -36186,7 +36238,7 @@
               </wp:anchor>
             </w:drawing>
           </mc:Choice>
-          <mc:Fallback xmlns:w16="http://schemas.microsoft.com/office/word/2018/wordml" xmlns:w16cid="http://schemas.microsoft.com/office/word/2016/wordml/cid" xmlns:w16cex="http://schemas.microsoft.com/office/word/2018/wordml/cex" xmlns:am3d="http://schemas.microsoft.com/office/drawing/2017/model3d" xmlns:aink="http://schemas.microsoft.com/office/drawing/2016/ink" xmlns:cx8="http://schemas.microsoft.com/office/drawing/2016/5/14/chartex" xmlns:cx7="http://schemas.microsoft.com/office/drawing/2016/5/13/chartex" xmlns:cx6="http://schemas.microsoft.com/office/drawing/2016/5/12/chartex" xmlns:cx5="http://schemas.microsoft.com/office/drawing/2016/5/11/chartex" xmlns:cx4="http://schemas.microsoft.com/office/drawing/2016/5/10/chartex" xmlns:cx3="http://schemas.microsoft.com/office/drawing/2016/5/9/chartex" xmlns:cx2="http://schemas.microsoft.com/office/drawing/2015/10/21/chartex">
+          <mc:Fallback xmlns:cx2="http://schemas.microsoft.com/office/drawing/2015/10/21/chartex" xmlns:cx3="http://schemas.microsoft.com/office/drawing/2016/5/9/chartex" xmlns:cx4="http://schemas.microsoft.com/office/drawing/2016/5/10/chartex" xmlns:cx5="http://schemas.microsoft.com/office/drawing/2016/5/11/chartex" xmlns:cx6="http://schemas.microsoft.com/office/drawing/2016/5/12/chartex" xmlns:cx7="http://schemas.microsoft.com/office/drawing/2016/5/13/chartex" xmlns:cx8="http://schemas.microsoft.com/office/drawing/2016/5/14/chartex" xmlns:aink="http://schemas.microsoft.com/office/drawing/2016/ink" xmlns:am3d="http://schemas.microsoft.com/office/drawing/2017/model3d" xmlns:w16cex="http://schemas.microsoft.com/office/word/2018/wordml/cex" xmlns:w16cid="http://schemas.microsoft.com/office/word/2016/wordml/cid" xmlns:w16="http://schemas.microsoft.com/office/word/2018/wordml">
             <w:pict>
               <v:shape w14:anchorId="6A4F3E8F" id="Straight Arrow Connector 385073581" o:spid="_x0000_s1026" type="#_x0000_t32" style="position:absolute;margin-left:240pt;margin-top:13.35pt;width:91.65pt;height:3.6pt;z-index:251707392;visibility:visible;mso-wrap-style:square;mso-width-percent:0;mso-height-percent:0;mso-wrap-distance-left:9pt;mso-wrap-distance-top:0;mso-wrap-distance-right:9pt;mso-wrap-distance-bottom:0;mso-position-horizontal:absolute;mso-position-horizontal-relative:text;mso-position-vertical:absolute;mso-position-vertical-relative:text;mso-width-percent:0;mso-height-percent:0;mso-width-relative:margin;mso-height-relative:margin" o:gfxdata="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" strokecolor="#505150 [3200]" strokeweight="2pt">
                 <v:stroke endarrow="block"/>
@@ -36268,7 +36320,7 @@
               </wp:anchor>
             </w:drawing>
           </mc:Choice>
-          <mc:Fallback xmlns:w16="http://schemas.microsoft.com/office/word/2018/wordml" xmlns:w16cid="http://schemas.microsoft.com/office/word/2016/wordml/cid" xmlns:w16cex="http://schemas.microsoft.com/office/word/2018/wordml/cex" xmlns:am3d="http://schemas.microsoft.com/office/drawing/2017/model3d" xmlns:aink="http://schemas.microsoft.com/office/drawing/2016/ink" xmlns:cx8="http://schemas.microsoft.com/office/drawing/2016/5/14/chartex" xmlns:cx7="http://schemas.microsoft.com/office/drawing/2016/5/13/chartex" xmlns:cx6="http://schemas.microsoft.com/office/drawing/2016/5/12/chartex" xmlns:cx5="http://schemas.microsoft.com/office/drawing/2016/5/11/chartex" xmlns:cx4="http://schemas.microsoft.com/office/drawing/2016/5/10/chartex" xmlns:cx3="http://schemas.microsoft.com/office/drawing/2016/5/9/chartex" xmlns:cx2="http://schemas.microsoft.com/office/drawing/2015/10/21/chartex">
+          <mc:Fallback xmlns:cx2="http://schemas.microsoft.com/office/drawing/2015/10/21/chartex" xmlns:cx3="http://schemas.microsoft.com/office/drawing/2016/5/9/chartex" xmlns:cx4="http://schemas.microsoft.com/office/drawing/2016/5/10/chartex" xmlns:cx5="http://schemas.microsoft.com/office/drawing/2016/5/11/chartex" xmlns:cx6="http://schemas.microsoft.com/office/drawing/2016/5/12/chartex" xmlns:cx7="http://schemas.microsoft.com/office/drawing/2016/5/13/chartex" xmlns:cx8="http://schemas.microsoft.com/office/drawing/2016/5/14/chartex" xmlns:aink="http://schemas.microsoft.com/office/drawing/2016/ink" xmlns:am3d="http://schemas.microsoft.com/office/drawing/2017/model3d" xmlns:w16cex="http://schemas.microsoft.com/office/word/2018/wordml/cex" xmlns:w16cid="http://schemas.microsoft.com/office/word/2016/wordml/cid" xmlns:w16="http://schemas.microsoft.com/office/word/2018/wordml">
             <w:pict>
               <v:shape w14:anchorId="17FA204C" id="Straight Arrow Connector 31" o:spid="_x0000_s1026" type="#_x0000_t32" style="position:absolute;margin-left:176.9pt;margin-top:3.55pt;width:0;height:79.4pt;z-index:251698176;visibility:visible;mso-wrap-style:square;mso-wrap-distance-left:9pt;mso-wrap-distance-top:0;mso-wrap-distance-right:9pt;mso-wrap-distance-bottom:0;mso-position-horizontal:absolute;mso-position-horizontal-relative:text;mso-position-vertical:absolute;mso-position-vertical-relative:text" o:gfxdata="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" strokecolor="#505150 [3200]" strokeweight="2pt">
                 <v:stroke endarrow="block"/>
@@ -36335,7 +36387,7 @@
               </wp:anchor>
             </w:drawing>
           </mc:Choice>
-          <mc:Fallback xmlns:w16="http://schemas.microsoft.com/office/word/2018/wordml" xmlns:w16cid="http://schemas.microsoft.com/office/word/2016/wordml/cid" xmlns:w16cex="http://schemas.microsoft.com/office/word/2018/wordml/cex" xmlns:am3d="http://schemas.microsoft.com/office/drawing/2017/model3d" xmlns:aink="http://schemas.microsoft.com/office/drawing/2016/ink" xmlns:cx8="http://schemas.microsoft.com/office/drawing/2016/5/14/chartex" xmlns:cx7="http://schemas.microsoft.com/office/drawing/2016/5/13/chartex" xmlns:cx6="http://schemas.microsoft.com/office/drawing/2016/5/12/chartex" xmlns:cx5="http://schemas.microsoft.com/office/drawing/2016/5/11/chartex" xmlns:cx4="http://schemas.microsoft.com/office/drawing/2016/5/10/chartex" xmlns:cx3="http://schemas.microsoft.com/office/drawing/2016/5/9/chartex" xmlns:cx2="http://schemas.microsoft.com/office/drawing/2015/10/21/chartex">
+          <mc:Fallback xmlns:cx2="http://schemas.microsoft.com/office/drawing/2015/10/21/chartex" xmlns:cx3="http://schemas.microsoft.com/office/drawing/2016/5/9/chartex" xmlns:cx4="http://schemas.microsoft.com/office/drawing/2016/5/10/chartex" xmlns:cx5="http://schemas.microsoft.com/office/drawing/2016/5/11/chartex" xmlns:cx6="http://schemas.microsoft.com/office/drawing/2016/5/12/chartex" xmlns:cx7="http://schemas.microsoft.com/office/drawing/2016/5/13/chartex" xmlns:cx8="http://schemas.microsoft.com/office/drawing/2016/5/14/chartex" xmlns:aink="http://schemas.microsoft.com/office/drawing/2016/ink" xmlns:am3d="http://schemas.microsoft.com/office/drawing/2017/model3d" xmlns:w16cex="http://schemas.microsoft.com/office/word/2018/wordml/cex" xmlns:w16cid="http://schemas.microsoft.com/office/word/2016/wordml/cid" xmlns:w16="http://schemas.microsoft.com/office/word/2018/wordml">
             <w:pict>
               <v:shape w14:anchorId="452EFDFD" id="Straight Arrow Connector 30" o:spid="_x0000_s1026" type="#_x0000_t32" style="position:absolute;margin-left:69.6pt;margin-top:3.65pt;width:0;height:79.4pt;z-index:251696128;visibility:visible;mso-wrap-style:square;mso-wrap-distance-left:9pt;mso-wrap-distance-top:0;mso-wrap-distance-right:9pt;mso-wrap-distance-bottom:0;mso-position-horizontal:absolute;mso-position-horizontal-relative:text;mso-position-vertical:absolute;mso-position-vertical-relative:text" o:gfxdata="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" strokecolor="#505150 [3200]" strokeweight="2pt">
                 <v:stroke endarrow="block"/>
@@ -36402,7 +36454,7 @@
               </wp:anchor>
             </w:drawing>
           </mc:Choice>
-          <mc:Fallback xmlns:w16="http://schemas.microsoft.com/office/word/2018/wordml" xmlns:w16cid="http://schemas.microsoft.com/office/word/2016/wordml/cid" xmlns:w16cex="http://schemas.microsoft.com/office/word/2018/wordml/cex" xmlns:am3d="http://schemas.microsoft.com/office/drawing/2017/model3d" xmlns:aink="http://schemas.microsoft.com/office/drawing/2016/ink" xmlns:cx8="http://schemas.microsoft.com/office/drawing/2016/5/14/chartex" xmlns:cx7="http://schemas.microsoft.com/office/drawing/2016/5/13/chartex" xmlns:cx6="http://schemas.microsoft.com/office/drawing/2016/5/12/chartex" xmlns:cx5="http://schemas.microsoft.com/office/drawing/2016/5/11/chartex" xmlns:cx4="http://schemas.microsoft.com/office/drawing/2016/5/10/chartex" xmlns:cx3="http://schemas.microsoft.com/office/drawing/2016/5/9/chartex" xmlns:cx2="http://schemas.microsoft.com/office/drawing/2015/10/21/chartex">
+          <mc:Fallback xmlns:cx2="http://schemas.microsoft.com/office/drawing/2015/10/21/chartex" xmlns:cx3="http://schemas.microsoft.com/office/drawing/2016/5/9/chartex" xmlns:cx4="http://schemas.microsoft.com/office/drawing/2016/5/10/chartex" xmlns:cx5="http://schemas.microsoft.com/office/drawing/2016/5/11/chartex" xmlns:cx6="http://schemas.microsoft.com/office/drawing/2016/5/12/chartex" xmlns:cx7="http://schemas.microsoft.com/office/drawing/2016/5/13/chartex" xmlns:cx8="http://schemas.microsoft.com/office/drawing/2016/5/14/chartex" xmlns:aink="http://schemas.microsoft.com/office/drawing/2016/ink" xmlns:am3d="http://schemas.microsoft.com/office/drawing/2017/model3d" xmlns:w16cex="http://schemas.microsoft.com/office/word/2018/wordml/cex" xmlns:w16cid="http://schemas.microsoft.com/office/word/2016/wordml/cid" xmlns:w16="http://schemas.microsoft.com/office/word/2018/wordml">
             <w:pict>
               <v:line w14:anchorId="1C5D9B40" id="Straight Connector 29" o:spid="_x0000_s1026" style="position:absolute;z-index:251695104;visibility:visible;mso-wrap-style:square;mso-height-percent:0;mso-wrap-distance-left:9pt;mso-wrap-distance-top:0;mso-wrap-distance-right:9pt;mso-wrap-distance-bottom:0;mso-position-horizontal:absolute;mso-position-horizontal-relative:text;mso-position-vertical:absolute;mso-position-vertical-relative:text;mso-height-percent:0;mso-height-relative:margin" from="200.35pt,3.55pt" to="200.35pt,43.05pt" o:gfxdata="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" strokecolor="#505150 [3200]" strokeweight="2pt">
                 <v:shadow on="t" color="black" opacity="24903f" origin=",.5" offset="0,.55556mm"/>
@@ -36491,7 +36543,7 @@
               </wp:anchor>
             </w:drawing>
           </mc:Choice>
-          <mc:Fallback xmlns:w16="http://schemas.microsoft.com/office/word/2018/wordml" xmlns:w16cid="http://schemas.microsoft.com/office/word/2016/wordml/cid" xmlns:w16cex="http://schemas.microsoft.com/office/word/2018/wordml/cex" xmlns:am3d="http://schemas.microsoft.com/office/drawing/2017/model3d" xmlns:aink="http://schemas.microsoft.com/office/drawing/2016/ink" xmlns:cx8="http://schemas.microsoft.com/office/drawing/2016/5/14/chartex" xmlns:cx7="http://schemas.microsoft.com/office/drawing/2016/5/13/chartex" xmlns:cx6="http://schemas.microsoft.com/office/drawing/2016/5/12/chartex" xmlns:cx5="http://schemas.microsoft.com/office/drawing/2016/5/11/chartex" xmlns:cx4="http://schemas.microsoft.com/office/drawing/2016/5/10/chartex" xmlns:cx3="http://schemas.microsoft.com/office/drawing/2016/5/9/chartex" xmlns:cx2="http://schemas.microsoft.com/office/drawing/2015/10/21/chartex">
+          <mc:Fallback xmlns:cx2="http://schemas.microsoft.com/office/drawing/2015/10/21/chartex" xmlns:cx3="http://schemas.microsoft.com/office/drawing/2016/5/9/chartex" xmlns:cx4="http://schemas.microsoft.com/office/drawing/2016/5/10/chartex" xmlns:cx5="http://schemas.microsoft.com/office/drawing/2016/5/11/chartex" xmlns:cx6="http://schemas.microsoft.com/office/drawing/2016/5/12/chartex" xmlns:cx7="http://schemas.microsoft.com/office/drawing/2016/5/13/chartex" xmlns:cx8="http://schemas.microsoft.com/office/drawing/2016/5/14/chartex" xmlns:aink="http://schemas.microsoft.com/office/drawing/2016/ink" xmlns:am3d="http://schemas.microsoft.com/office/drawing/2017/model3d" xmlns:w16cex="http://schemas.microsoft.com/office/word/2018/wordml/cex" xmlns:w16cid="http://schemas.microsoft.com/office/word/2016/wordml/cid" xmlns:w16="http://schemas.microsoft.com/office/word/2018/wordml">
             <w:pict>
               <v:shape w14:anchorId="7CF855AC" id="Connector: Elbow 28" o:spid="_x0000_s1026" type="#_x0000_t34" style="position:absolute;margin-left:196.45pt;margin-top:8.65pt;width:153.05pt;height:21pt;z-index:251693056;visibility:visible;mso-wrap-style:square;mso-width-percent:0;mso-height-percent:0;mso-wrap-distance-left:9pt;mso-wrap-distance-top:0;mso-wrap-distance-right:9pt;mso-wrap-distance-bottom:0;mso-position-horizontal:absolute;mso-position-horizontal-relative:text;mso-position-vertical:absolute;mso-position-vertical-relative:text;mso-width-percent:0;mso-height-percent:0;mso-width-relative:margin;mso-height-relative:margin" o:gfxdata="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" adj="21568" strokecolor="#505150 [3200]" strokeweight="2pt">
                 <v:stroke endarrow="block"/>
@@ -36798,7 +36850,7 @@
               </wp:anchor>
             </w:drawing>
           </mc:Choice>
-          <mc:Fallback xmlns:w16="http://schemas.microsoft.com/office/word/2018/wordml" xmlns:w16cid="http://schemas.microsoft.com/office/word/2016/wordml/cid" xmlns:w16cex="http://schemas.microsoft.com/office/word/2018/wordml/cex" xmlns:am3d="http://schemas.microsoft.com/office/drawing/2017/model3d" xmlns:aink="http://schemas.microsoft.com/office/drawing/2016/ink" xmlns:cx8="http://schemas.microsoft.com/office/drawing/2016/5/14/chartex" xmlns:cx7="http://schemas.microsoft.com/office/drawing/2016/5/13/chartex" xmlns:cx6="http://schemas.microsoft.com/office/drawing/2016/5/12/chartex" xmlns:cx5="http://schemas.microsoft.com/office/drawing/2016/5/11/chartex" xmlns:cx4="http://schemas.microsoft.com/office/drawing/2016/5/10/chartex" xmlns:cx3="http://schemas.microsoft.com/office/drawing/2016/5/9/chartex" xmlns:cx2="http://schemas.microsoft.com/office/drawing/2015/10/21/chartex">
+          <mc:Fallback xmlns:cx2="http://schemas.microsoft.com/office/drawing/2015/10/21/chartex" xmlns:cx3="http://schemas.microsoft.com/office/drawing/2016/5/9/chartex" xmlns:cx4="http://schemas.microsoft.com/office/drawing/2016/5/10/chartex" xmlns:cx5="http://schemas.microsoft.com/office/drawing/2016/5/11/chartex" xmlns:cx6="http://schemas.microsoft.com/office/drawing/2016/5/12/chartex" xmlns:cx7="http://schemas.microsoft.com/office/drawing/2016/5/13/chartex" xmlns:cx8="http://schemas.microsoft.com/office/drawing/2016/5/14/chartex" xmlns:aink="http://schemas.microsoft.com/office/drawing/2016/ink" xmlns:am3d="http://schemas.microsoft.com/office/drawing/2017/model3d" xmlns:w16cex="http://schemas.microsoft.com/office/word/2018/wordml/cex" xmlns:w16cid="http://schemas.microsoft.com/office/word/2016/wordml/cid" xmlns:w16="http://schemas.microsoft.com/office/word/2018/wordml">
             <w:pict>
               <v:shape w14:anchorId="4F101426" id="Straight Arrow Connector 385073573" o:spid="_x0000_s1026" type="#_x0000_t32" style="position:absolute;margin-left:401.1pt;margin-top:14.5pt;width:0;height:49.15pt;z-index:251704320;visibility:visible;mso-wrap-style:square;mso-width-percent:0;mso-height-percent:0;mso-wrap-distance-left:9pt;mso-wrap-distance-top:0;mso-wrap-distance-right:9pt;mso-wrap-distance-bottom:0;mso-position-horizontal:absolute;mso-position-horizontal-relative:text;mso-position-vertical:absolute;mso-position-vertical-relative:text;mso-width-percent:0;mso-height-percent:0;mso-width-relative:margin;mso-height-relative:margin" o:gfxdata="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" strokecolor="#505150 [3200]" strokeweight="2pt">
                 <v:stroke endarrow="block"/>
@@ -36876,7 +36928,7 @@
               </wp:anchor>
             </w:drawing>
           </mc:Choice>
-          <mc:Fallback xmlns:w16="http://schemas.microsoft.com/office/word/2018/wordml" xmlns:w16cid="http://schemas.microsoft.com/office/word/2016/wordml/cid" xmlns:w16cex="http://schemas.microsoft.com/office/word/2018/wordml/cex" xmlns:am3d="http://schemas.microsoft.com/office/drawing/2017/model3d" xmlns:aink="http://schemas.microsoft.com/office/drawing/2016/ink" xmlns:cx8="http://schemas.microsoft.com/office/drawing/2016/5/14/chartex" xmlns:cx7="http://schemas.microsoft.com/office/drawing/2016/5/13/chartex" xmlns:cx6="http://schemas.microsoft.com/office/drawing/2016/5/12/chartex" xmlns:cx5="http://schemas.microsoft.com/office/drawing/2016/5/11/chartex" xmlns:cx4="http://schemas.microsoft.com/office/drawing/2016/5/10/chartex" xmlns:cx3="http://schemas.microsoft.com/office/drawing/2016/5/9/chartex" xmlns:cx2="http://schemas.microsoft.com/office/drawing/2015/10/21/chartex">
+          <mc:Fallback xmlns:cx2="http://schemas.microsoft.com/office/drawing/2015/10/21/chartex" xmlns:cx3="http://schemas.microsoft.com/office/drawing/2016/5/9/chartex" xmlns:cx4="http://schemas.microsoft.com/office/drawing/2016/5/10/chartex" xmlns:cx5="http://schemas.microsoft.com/office/drawing/2016/5/11/chartex" xmlns:cx6="http://schemas.microsoft.com/office/drawing/2016/5/12/chartex" xmlns:cx7="http://schemas.microsoft.com/office/drawing/2016/5/13/chartex" xmlns:cx8="http://schemas.microsoft.com/office/drawing/2016/5/14/chartex" xmlns:aink="http://schemas.microsoft.com/office/drawing/2016/ink" xmlns:am3d="http://schemas.microsoft.com/office/drawing/2017/model3d" xmlns:w16cex="http://schemas.microsoft.com/office/word/2018/wordml/cex" xmlns:w16cid="http://schemas.microsoft.com/office/word/2016/wordml/cid" xmlns:w16="http://schemas.microsoft.com/office/word/2018/wordml">
             <w:pict>
               <v:shape w14:anchorId="57D3C9DE" id="Straight Arrow Connector 385073572" o:spid="_x0000_s1026" type="#_x0000_t32" style="position:absolute;margin-left:239.65pt;margin-top:10.65pt;width:129.2pt;height:37.1pt;z-index:251702272;visibility:visible;mso-wrap-style:square;mso-width-percent:0;mso-height-percent:0;mso-wrap-distance-left:9pt;mso-wrap-distance-top:0;mso-wrap-distance-right:9pt;mso-wrap-distance-bottom:0;mso-position-horizontal:absolute;mso-position-horizontal-relative:text;mso-position-vertical:absolute;mso-position-vertical-relative:text;mso-width-percent:0;mso-height-percent:0;mso-width-relative:margin;mso-height-relative:margin" o:gfxdata="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" strokecolor="#505150 [3200]" strokeweight="2pt">
                 <v:stroke endarrow="block"/>
@@ -36946,7 +36998,7 @@
               </wp:anchor>
             </w:drawing>
           </mc:Choice>
-          <mc:Fallback xmlns:w16="http://schemas.microsoft.com/office/word/2018/wordml" xmlns:w16cid="http://schemas.microsoft.com/office/word/2016/wordml/cid" xmlns:w16cex="http://schemas.microsoft.com/office/word/2018/wordml/cex" xmlns:am3d="http://schemas.microsoft.com/office/drawing/2017/model3d" xmlns:aink="http://schemas.microsoft.com/office/drawing/2016/ink" xmlns:cx8="http://schemas.microsoft.com/office/drawing/2016/5/14/chartex" xmlns:cx7="http://schemas.microsoft.com/office/drawing/2016/5/13/chartex" xmlns:cx6="http://schemas.microsoft.com/office/drawing/2016/5/12/chartex" xmlns:cx5="http://schemas.microsoft.com/office/drawing/2016/5/11/chartex" xmlns:cx4="http://schemas.microsoft.com/office/drawing/2016/5/10/chartex" xmlns:cx3="http://schemas.microsoft.com/office/drawing/2016/5/9/chartex" xmlns:cx2="http://schemas.microsoft.com/office/drawing/2015/10/21/chartex">
+          <mc:Fallback xmlns:cx2="http://schemas.microsoft.com/office/drawing/2015/10/21/chartex" xmlns:cx3="http://schemas.microsoft.com/office/drawing/2016/5/9/chartex" xmlns:cx4="http://schemas.microsoft.com/office/drawing/2016/5/10/chartex" xmlns:cx5="http://schemas.microsoft.com/office/drawing/2016/5/11/chartex" xmlns:cx6="http://schemas.microsoft.com/office/drawing/2016/5/12/chartex" xmlns:cx7="http://schemas.microsoft.com/office/drawing/2016/5/13/chartex" xmlns:cx8="http://schemas.microsoft.com/office/drawing/2016/5/14/chartex" xmlns:aink="http://schemas.microsoft.com/office/drawing/2016/ink" xmlns:am3d="http://schemas.microsoft.com/office/drawing/2017/model3d" xmlns:w16cex="http://schemas.microsoft.com/office/word/2018/wordml/cex" xmlns:w16cid="http://schemas.microsoft.com/office/word/2016/wordml/cid" xmlns:w16="http://schemas.microsoft.com/office/word/2018/wordml">
             <w:pict>
               <v:shape w14:anchorId="5ACB6AB3" id="Straight Arrow Connector 385073570" o:spid="_x0000_s1026" type="#_x0000_t32" style="position:absolute;margin-left:74.4pt;margin-top:11.15pt;width:0;height:36.95pt;z-index:251700224;visibility:visible;mso-wrap-style:square;mso-height-percent:0;mso-wrap-distance-left:9pt;mso-wrap-distance-top:0;mso-wrap-distance-right:9pt;mso-wrap-distance-bottom:0;mso-position-horizontal:absolute;mso-position-horizontal-relative:text;mso-position-vertical:absolute;mso-position-vertical-relative:text;mso-height-percent:0;mso-height-relative:margin" o:gfxdata="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" strokecolor="#505150 [3200]" strokeweight="2pt">
                 <v:stroke endarrow="block"/>
@@ -37543,7 +37595,7 @@
               </wp:anchor>
             </w:drawing>
           </mc:Choice>
-          <mc:Fallback xmlns:w16="http://schemas.microsoft.com/office/word/2018/wordml" xmlns:w16cid="http://schemas.microsoft.com/office/word/2016/wordml/cid" xmlns:w16cex="http://schemas.microsoft.com/office/word/2018/wordml/cex" xmlns:am3d="http://schemas.microsoft.com/office/drawing/2017/model3d" xmlns:aink="http://schemas.microsoft.com/office/drawing/2016/ink" xmlns:cx8="http://schemas.microsoft.com/office/drawing/2016/5/14/chartex" xmlns:cx7="http://schemas.microsoft.com/office/drawing/2016/5/13/chartex" xmlns:cx6="http://schemas.microsoft.com/office/drawing/2016/5/12/chartex" xmlns:cx5="http://schemas.microsoft.com/office/drawing/2016/5/11/chartex" xmlns:cx4="http://schemas.microsoft.com/office/drawing/2016/5/10/chartex" xmlns:cx3="http://schemas.microsoft.com/office/drawing/2016/5/9/chartex" xmlns:cx2="http://schemas.microsoft.com/office/drawing/2015/10/21/chartex">
+          <mc:Fallback xmlns:cx2="http://schemas.microsoft.com/office/drawing/2015/10/21/chartex" xmlns:cx3="http://schemas.microsoft.com/office/drawing/2016/5/9/chartex" xmlns:cx4="http://schemas.microsoft.com/office/drawing/2016/5/10/chartex" xmlns:cx5="http://schemas.microsoft.com/office/drawing/2016/5/11/chartex" xmlns:cx6="http://schemas.microsoft.com/office/drawing/2016/5/12/chartex" xmlns:cx7="http://schemas.microsoft.com/office/drawing/2016/5/13/chartex" xmlns:cx8="http://schemas.microsoft.com/office/drawing/2016/5/14/chartex" xmlns:aink="http://schemas.microsoft.com/office/drawing/2016/ink" xmlns:am3d="http://schemas.microsoft.com/office/drawing/2017/model3d" xmlns:w16cex="http://schemas.microsoft.com/office/word/2018/wordml/cex" xmlns:w16cid="http://schemas.microsoft.com/office/word/2016/wordml/cid" xmlns:w16="http://schemas.microsoft.com/office/word/2018/wordml">
             <w:pict>
               <v:line w14:anchorId="02221E65" id="Straight Connector 1054311648" o:spid="_x0000_s1026" style="position:absolute;z-index:251718656;visibility:visible;mso-wrap-style:square;mso-wrap-distance-left:9pt;mso-wrap-distance-top:0;mso-wrap-distance-right:9pt;mso-wrap-distance-bottom:0;mso-position-horizontal:absolute;mso-position-horizontal-relative:text;mso-position-vertical:absolute;mso-position-vertical-relative:text" from="133.6pt,6.95pt" to="133.6pt,24.1pt" o:gfxdata="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" strokecolor="#505150 [3200]" strokeweight="2pt">
                 <v:shadow on="t" color="black" opacity="24903f" origin=",.5" offset="0,.55556mm"/>
@@ -37728,7 +37780,7 @@
               </wp:anchor>
             </w:drawing>
           </mc:Choice>
-          <mc:Fallback xmlns:w16="http://schemas.microsoft.com/office/word/2018/wordml" xmlns:w16cid="http://schemas.microsoft.com/office/word/2016/wordml/cid" xmlns:w16cex="http://schemas.microsoft.com/office/word/2018/wordml/cex" xmlns:am3d="http://schemas.microsoft.com/office/drawing/2017/model3d" xmlns:aink="http://schemas.microsoft.com/office/drawing/2016/ink" xmlns:cx8="http://schemas.microsoft.com/office/drawing/2016/5/14/chartex" xmlns:cx7="http://schemas.microsoft.com/office/drawing/2016/5/13/chartex" xmlns:cx6="http://schemas.microsoft.com/office/drawing/2016/5/12/chartex" xmlns:cx5="http://schemas.microsoft.com/office/drawing/2016/5/11/chartex" xmlns:cx4="http://schemas.microsoft.com/office/drawing/2016/5/10/chartex" xmlns:cx3="http://schemas.microsoft.com/office/drawing/2016/5/9/chartex" xmlns:cx2="http://schemas.microsoft.com/office/drawing/2015/10/21/chartex">
+          <mc:Fallback xmlns:cx2="http://schemas.microsoft.com/office/drawing/2015/10/21/chartex" xmlns:cx3="http://schemas.microsoft.com/office/drawing/2016/5/9/chartex" xmlns:cx4="http://schemas.microsoft.com/office/drawing/2016/5/10/chartex" xmlns:cx5="http://schemas.microsoft.com/office/drawing/2016/5/11/chartex" xmlns:cx6="http://schemas.microsoft.com/office/drawing/2016/5/12/chartex" xmlns:cx7="http://schemas.microsoft.com/office/drawing/2016/5/13/chartex" xmlns:cx8="http://schemas.microsoft.com/office/drawing/2016/5/14/chartex" xmlns:aink="http://schemas.microsoft.com/office/drawing/2016/ink" xmlns:am3d="http://schemas.microsoft.com/office/drawing/2017/model3d" xmlns:w16cex="http://schemas.microsoft.com/office/word/2018/wordml/cex" xmlns:w16cid="http://schemas.microsoft.com/office/word/2016/wordml/cid" xmlns:w16="http://schemas.microsoft.com/office/word/2018/wordml">
             <w:pict>
               <v:shape w14:anchorId="01EAFE4D" id="Connector: Elbow 1054311649" o:spid="_x0000_s1026" type="#_x0000_t34" style="position:absolute;margin-left:133.75pt;margin-top:9.45pt;width:62.8pt;height:22.7pt;z-index:251717632;visibility:visible;mso-wrap-style:square;mso-width-percent:0;mso-height-percent:0;mso-wrap-distance-left:9pt;mso-wrap-distance-top:0;mso-wrap-distance-right:9pt;mso-wrap-distance-bottom:0;mso-position-horizontal:absolute;mso-position-horizontal-relative:text;mso-position-vertical:absolute;mso-position-vertical-relative:text;mso-width-percent:0;mso-height-percent:0;mso-width-relative:margin;mso-height-relative:margin" o:gfxdata="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" adj="21568" strokecolor="#505150 [3200]" strokeweight="2pt">
                 <v:stroke endarrow="block"/>
@@ -37801,7 +37853,7 @@
               </wp:anchor>
             </w:drawing>
           </mc:Choice>
-          <mc:Fallback xmlns:w16="http://schemas.microsoft.com/office/word/2018/wordml" xmlns:w16cid="http://schemas.microsoft.com/office/word/2016/wordml/cid" xmlns:w16cex="http://schemas.microsoft.com/office/word/2018/wordml/cex" xmlns:am3d="http://schemas.microsoft.com/office/drawing/2017/model3d" xmlns:aink="http://schemas.microsoft.com/office/drawing/2016/ink" xmlns:cx8="http://schemas.microsoft.com/office/drawing/2016/5/14/chartex" xmlns:cx7="http://schemas.microsoft.com/office/drawing/2016/5/13/chartex" xmlns:cx6="http://schemas.microsoft.com/office/drawing/2016/5/12/chartex" xmlns:cx5="http://schemas.microsoft.com/office/drawing/2016/5/11/chartex" xmlns:cx4="http://schemas.microsoft.com/office/drawing/2016/5/10/chartex" xmlns:cx3="http://schemas.microsoft.com/office/drawing/2016/5/9/chartex" xmlns:cx2="http://schemas.microsoft.com/office/drawing/2015/10/21/chartex">
+          <mc:Fallback xmlns:cx2="http://schemas.microsoft.com/office/drawing/2015/10/21/chartex" xmlns:cx3="http://schemas.microsoft.com/office/drawing/2016/5/9/chartex" xmlns:cx4="http://schemas.microsoft.com/office/drawing/2016/5/10/chartex" xmlns:cx5="http://schemas.microsoft.com/office/drawing/2016/5/11/chartex" xmlns:cx6="http://schemas.microsoft.com/office/drawing/2016/5/12/chartex" xmlns:cx7="http://schemas.microsoft.com/office/drawing/2016/5/13/chartex" xmlns:cx8="http://schemas.microsoft.com/office/drawing/2016/5/14/chartex" xmlns:aink="http://schemas.microsoft.com/office/drawing/2016/ink" xmlns:am3d="http://schemas.microsoft.com/office/drawing/2017/model3d" xmlns:w16cex="http://schemas.microsoft.com/office/word/2018/wordml/cex" xmlns:w16cid="http://schemas.microsoft.com/office/word/2016/wordml/cid" xmlns:w16="http://schemas.microsoft.com/office/word/2018/wordml">
             <w:pict>
               <v:shape w14:anchorId="3F28FE92" id="Connector: Elbow 1054311650" o:spid="_x0000_s1026" type="#_x0000_t34" style="position:absolute;margin-left:69.7pt;margin-top:9.45pt;width:63.9pt;height:22.7pt;flip:x;z-index:251716608;visibility:visible;mso-wrap-style:square;mso-height-percent:0;mso-wrap-distance-left:9pt;mso-wrap-distance-top:0;mso-wrap-distance-right:9pt;mso-wrap-distance-bottom:0;mso-position-horizontal:absolute;mso-position-horizontal-relative:text;mso-position-vertical:absolute;mso-position-vertical-relative:text;mso-height-percent:0;mso-height-relative:margin" o:gfxdata="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" adj="21496" strokecolor="#505150 [3200]" strokeweight="2pt">
                 <v:stroke endarrow="block"/>
@@ -38097,7 +38149,7 @@
               </wp:anchor>
             </w:drawing>
           </mc:Choice>
-          <mc:Fallback xmlns:w16="http://schemas.microsoft.com/office/word/2018/wordml" xmlns:w16cid="http://schemas.microsoft.com/office/word/2016/wordml/cid" xmlns:w16cex="http://schemas.microsoft.com/office/word/2018/wordml/cex" xmlns:am3d="http://schemas.microsoft.com/office/drawing/2017/model3d" xmlns:aink="http://schemas.microsoft.com/office/drawing/2016/ink" xmlns:cx8="http://schemas.microsoft.com/office/drawing/2016/5/14/chartex" xmlns:cx7="http://schemas.microsoft.com/office/drawing/2016/5/13/chartex" xmlns:cx6="http://schemas.microsoft.com/office/drawing/2016/5/12/chartex" xmlns:cx5="http://schemas.microsoft.com/office/drawing/2016/5/11/chartex" xmlns:cx4="http://schemas.microsoft.com/office/drawing/2016/5/10/chartex" xmlns:cx3="http://schemas.microsoft.com/office/drawing/2016/5/9/chartex" xmlns:cx2="http://schemas.microsoft.com/office/drawing/2015/10/21/chartex">
+          <mc:Fallback xmlns:cx2="http://schemas.microsoft.com/office/drawing/2015/10/21/chartex" xmlns:cx3="http://schemas.microsoft.com/office/drawing/2016/5/9/chartex" xmlns:cx4="http://schemas.microsoft.com/office/drawing/2016/5/10/chartex" xmlns:cx5="http://schemas.microsoft.com/office/drawing/2016/5/11/chartex" xmlns:cx6="http://schemas.microsoft.com/office/drawing/2016/5/12/chartex" xmlns:cx7="http://schemas.microsoft.com/office/drawing/2016/5/13/chartex" xmlns:cx8="http://schemas.microsoft.com/office/drawing/2016/5/14/chartex" xmlns:aink="http://schemas.microsoft.com/office/drawing/2016/ink" xmlns:am3d="http://schemas.microsoft.com/office/drawing/2017/model3d" xmlns:w16cex="http://schemas.microsoft.com/office/word/2018/wordml/cex" xmlns:w16cid="http://schemas.microsoft.com/office/word/2016/wordml/cid" xmlns:w16="http://schemas.microsoft.com/office/word/2018/wordml">
             <w:pict>
               <v:shape w14:anchorId="6CEF6B28" id="Straight Arrow Connector 1054311654" o:spid="_x0000_s1026" type="#_x0000_t32" style="position:absolute;margin-left:239.85pt;margin-top:5.55pt;width:91.75pt;height:7.85pt;flip:y;z-index:251727872;visibility:visible;mso-wrap-style:square;mso-width-percent:0;mso-height-percent:0;mso-wrap-distance-left:9pt;mso-wrap-distance-top:0;mso-wrap-distance-right:9pt;mso-wrap-distance-bottom:0;mso-position-horizontal:absolute;mso-position-horizontal-relative:text;mso-position-vertical:absolute;mso-position-vertical-relative:text;mso-width-percent:0;mso-height-percent:0;mso-width-relative:margin;mso-height-relative:margin" o:gfxdata="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" strokecolor="#505150 [3200]" strokeweight="2pt">
                 <v:stroke endarrow="block"/>
@@ -38195,7 +38247,7 @@
               </wp:anchor>
             </w:drawing>
           </mc:Choice>
-          <mc:Fallback xmlns:w16="http://schemas.microsoft.com/office/word/2018/wordml" xmlns:w16cid="http://schemas.microsoft.com/office/word/2016/wordml/cid" xmlns:w16cex="http://schemas.microsoft.com/office/word/2018/wordml/cex" xmlns:am3d="http://schemas.microsoft.com/office/drawing/2017/model3d" xmlns:aink="http://schemas.microsoft.com/office/drawing/2016/ink" xmlns:cx8="http://schemas.microsoft.com/office/drawing/2016/5/14/chartex" xmlns:cx7="http://schemas.microsoft.com/office/drawing/2016/5/13/chartex" xmlns:cx6="http://schemas.microsoft.com/office/drawing/2016/5/12/chartex" xmlns:cx5="http://schemas.microsoft.com/office/drawing/2016/5/11/chartex" xmlns:cx4="http://schemas.microsoft.com/office/drawing/2016/5/10/chartex" xmlns:cx3="http://schemas.microsoft.com/office/drawing/2016/5/9/chartex" xmlns:cx2="http://schemas.microsoft.com/office/drawing/2015/10/21/chartex">
+          <mc:Fallback xmlns:cx2="http://schemas.microsoft.com/office/drawing/2015/10/21/chartex" xmlns:cx3="http://schemas.microsoft.com/office/drawing/2016/5/9/chartex" xmlns:cx4="http://schemas.microsoft.com/office/drawing/2016/5/10/chartex" xmlns:cx5="http://schemas.microsoft.com/office/drawing/2016/5/11/chartex" xmlns:cx6="http://schemas.microsoft.com/office/drawing/2016/5/12/chartex" xmlns:cx7="http://schemas.microsoft.com/office/drawing/2016/5/13/chartex" xmlns:cx8="http://schemas.microsoft.com/office/drawing/2016/5/14/chartex" xmlns:aink="http://schemas.microsoft.com/office/drawing/2016/ink" xmlns:am3d="http://schemas.microsoft.com/office/drawing/2017/model3d" xmlns:w16cex="http://schemas.microsoft.com/office/word/2018/wordml/cex" xmlns:w16cid="http://schemas.microsoft.com/office/word/2016/wordml/cid" xmlns:w16="http://schemas.microsoft.com/office/word/2018/wordml">
             <w:pict>
               <v:shape w14:anchorId="0A777786" id="Straight Arrow Connector 1054311668" o:spid="_x0000_s1026" type="#_x0000_t32" style="position:absolute;margin-left:64.45pt;margin-top:8.85pt;width:0;height:205.35pt;z-index:251734016;visibility:visible;mso-wrap-style:square;mso-width-percent:0;mso-height-percent:0;mso-wrap-distance-left:9pt;mso-wrap-distance-top:0;mso-wrap-distance-right:9pt;mso-wrap-distance-bottom:0;mso-position-horizontal:absolute;mso-position-horizontal-relative:text;mso-position-vertical:absolute;mso-position-vertical-relative:text;mso-width-percent:0;mso-height-percent:0;mso-width-relative:margin;mso-height-relative:margin" o:gfxdata="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" strokecolor="#505150 [3200]" strokeweight="2pt">
                 <v:stroke endarrow="block"/>
@@ -38387,7 +38439,7 @@
               </wp:anchor>
             </w:drawing>
           </mc:Choice>
-          <mc:Fallback xmlns:w16="http://schemas.microsoft.com/office/word/2018/wordml" xmlns:w16cid="http://schemas.microsoft.com/office/word/2016/wordml/cid" xmlns:w16cex="http://schemas.microsoft.com/office/word/2018/wordml/cex" xmlns:am3d="http://schemas.microsoft.com/office/drawing/2017/model3d" xmlns:aink="http://schemas.microsoft.com/office/drawing/2016/ink" xmlns:cx8="http://schemas.microsoft.com/office/drawing/2016/5/14/chartex" xmlns:cx7="http://schemas.microsoft.com/office/drawing/2016/5/13/chartex" xmlns:cx6="http://schemas.microsoft.com/office/drawing/2016/5/12/chartex" xmlns:cx5="http://schemas.microsoft.com/office/drawing/2016/5/11/chartex" xmlns:cx4="http://schemas.microsoft.com/office/drawing/2016/5/10/chartex" xmlns:cx3="http://schemas.microsoft.com/office/drawing/2016/5/9/chartex" xmlns:cx2="http://schemas.microsoft.com/office/drawing/2015/10/21/chartex">
+          <mc:Fallback xmlns:cx2="http://schemas.microsoft.com/office/drawing/2015/10/21/chartex" xmlns:cx3="http://schemas.microsoft.com/office/drawing/2016/5/9/chartex" xmlns:cx4="http://schemas.microsoft.com/office/drawing/2016/5/10/chartex" xmlns:cx5="http://schemas.microsoft.com/office/drawing/2016/5/11/chartex" xmlns:cx6="http://schemas.microsoft.com/office/drawing/2016/5/12/chartex" xmlns:cx7="http://schemas.microsoft.com/office/drawing/2016/5/13/chartex" xmlns:cx8="http://schemas.microsoft.com/office/drawing/2016/5/14/chartex" xmlns:aink="http://schemas.microsoft.com/office/drawing/2016/ink" xmlns:am3d="http://schemas.microsoft.com/office/drawing/2017/model3d" xmlns:w16cex="http://schemas.microsoft.com/office/word/2018/wordml/cex" xmlns:w16cid="http://schemas.microsoft.com/office/word/2016/wordml/cid" xmlns:w16="http://schemas.microsoft.com/office/word/2018/wordml">
             <w:pict>
               <v:shape w14:anchorId="48A1F430" id="Straight Arrow Connector 1054311655" o:spid="_x0000_s1026" type="#_x0000_t32" style="position:absolute;margin-left:176.4pt;margin-top:6.15pt;width:3.6pt;height:31.15pt;flip:x;z-index:251722752;visibility:visible;mso-wrap-style:square;mso-width-percent:0;mso-height-percent:0;mso-wrap-distance-left:9pt;mso-wrap-distance-top:0;mso-wrap-distance-right:9pt;mso-wrap-distance-bottom:0;mso-position-horizontal:absolute;mso-position-horizontal-relative:text;mso-position-vertical:absolute;mso-position-vertical-relative:text;mso-width-percent:0;mso-height-percent:0;mso-width-relative:margin;mso-height-relative:margin" o:gfxdata="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" strokecolor="#505150 [3200]" strokeweight="2pt">
                 <v:stroke endarrow="block"/>
@@ -38608,7 +38660,7 @@
               </wp:anchor>
             </w:drawing>
           </mc:Choice>
-          <mc:Fallback xmlns:w16="http://schemas.microsoft.com/office/word/2018/wordml" xmlns:w16cid="http://schemas.microsoft.com/office/word/2016/wordml/cid" xmlns:w16cex="http://schemas.microsoft.com/office/word/2018/wordml/cex" xmlns:am3d="http://schemas.microsoft.com/office/drawing/2017/model3d" xmlns:aink="http://schemas.microsoft.com/office/drawing/2016/ink" xmlns:cx8="http://schemas.microsoft.com/office/drawing/2016/5/14/chartex" xmlns:cx7="http://schemas.microsoft.com/office/drawing/2016/5/13/chartex" xmlns:cx6="http://schemas.microsoft.com/office/drawing/2016/5/12/chartex" xmlns:cx5="http://schemas.microsoft.com/office/drawing/2016/5/11/chartex" xmlns:cx4="http://schemas.microsoft.com/office/drawing/2016/5/10/chartex" xmlns:cx3="http://schemas.microsoft.com/office/drawing/2016/5/9/chartex" xmlns:cx2="http://schemas.microsoft.com/office/drawing/2015/10/21/chartex">
+          <mc:Fallback xmlns:cx2="http://schemas.microsoft.com/office/drawing/2015/10/21/chartex" xmlns:cx3="http://schemas.microsoft.com/office/drawing/2016/5/9/chartex" xmlns:cx4="http://schemas.microsoft.com/office/drawing/2016/5/10/chartex" xmlns:cx5="http://schemas.microsoft.com/office/drawing/2016/5/11/chartex" xmlns:cx6="http://schemas.microsoft.com/office/drawing/2016/5/12/chartex" xmlns:cx7="http://schemas.microsoft.com/office/drawing/2016/5/13/chartex" xmlns:cx8="http://schemas.microsoft.com/office/drawing/2016/5/14/chartex" xmlns:aink="http://schemas.microsoft.com/office/drawing/2016/ink" xmlns:am3d="http://schemas.microsoft.com/office/drawing/2017/model3d" xmlns:w16cex="http://schemas.microsoft.com/office/word/2018/wordml/cex" xmlns:w16cid="http://schemas.microsoft.com/office/word/2016/wordml/cid" xmlns:w16="http://schemas.microsoft.com/office/word/2018/wordml">
             <w:pict>
               <v:shape w14:anchorId="7B3BE5D4" id="Straight Arrow Connector 1054311669" o:spid="_x0000_s1026" type="#_x0000_t32" style="position:absolute;margin-left:174.1pt;margin-top:1.05pt;width:0;height:33.6pt;z-index:251736064;visibility:visible;mso-wrap-style:square;mso-width-percent:0;mso-height-percent:0;mso-wrap-distance-left:9pt;mso-wrap-distance-top:0;mso-wrap-distance-right:9pt;mso-wrap-distance-bottom:0;mso-position-horizontal:absolute;mso-position-horizontal-relative:text;mso-position-vertical:absolute;mso-position-vertical-relative:text;mso-width-percent:0;mso-height-percent:0;mso-width-relative:margin;mso-height-relative:margin" o:gfxdata="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" strokecolor="#505150 [3200]" strokeweight="2pt">
                 <v:stroke endarrow="block"/>
@@ -38928,7 +38980,7 @@
               </wp:anchor>
             </w:drawing>
           </mc:Choice>
-          <mc:Fallback xmlns:w16="http://schemas.microsoft.com/office/word/2018/wordml" xmlns:w16cid="http://schemas.microsoft.com/office/word/2016/wordml/cid" xmlns:w16cex="http://schemas.microsoft.com/office/word/2018/wordml/cex" xmlns:am3d="http://schemas.microsoft.com/office/drawing/2017/model3d" xmlns:aink="http://schemas.microsoft.com/office/drawing/2016/ink" xmlns:cx8="http://schemas.microsoft.com/office/drawing/2016/5/14/chartex" xmlns:cx7="http://schemas.microsoft.com/office/drawing/2016/5/13/chartex" xmlns:cx6="http://schemas.microsoft.com/office/drawing/2016/5/12/chartex" xmlns:cx5="http://schemas.microsoft.com/office/drawing/2016/5/11/chartex" xmlns:cx4="http://schemas.microsoft.com/office/drawing/2016/5/10/chartex" xmlns:cx3="http://schemas.microsoft.com/office/drawing/2016/5/9/chartex" xmlns:cx2="http://schemas.microsoft.com/office/drawing/2015/10/21/chartex">
+          <mc:Fallback xmlns:cx2="http://schemas.microsoft.com/office/drawing/2015/10/21/chartex" xmlns:cx3="http://schemas.microsoft.com/office/drawing/2016/5/9/chartex" xmlns:cx4="http://schemas.microsoft.com/office/drawing/2016/5/10/chartex" xmlns:cx5="http://schemas.microsoft.com/office/drawing/2016/5/11/chartex" xmlns:cx6="http://schemas.microsoft.com/office/drawing/2016/5/12/chartex" xmlns:cx7="http://schemas.microsoft.com/office/drawing/2016/5/13/chartex" xmlns:cx8="http://schemas.microsoft.com/office/drawing/2016/5/14/chartex" xmlns:aink="http://schemas.microsoft.com/office/drawing/2016/ink" xmlns:am3d="http://schemas.microsoft.com/office/drawing/2017/model3d" xmlns:w16cex="http://schemas.microsoft.com/office/word/2018/wordml/cex" xmlns:w16cid="http://schemas.microsoft.com/office/word/2016/wordml/cid" xmlns:w16="http://schemas.microsoft.com/office/word/2018/wordml">
             <w:pict>
               <v:shape w14:anchorId="6F789BCE" id="Straight Arrow Connector 1054311670" o:spid="_x0000_s1026" type="#_x0000_t32" style="position:absolute;margin-left:164.85pt;margin-top:6.65pt;width:3.75pt;height:27.5pt;flip:x;z-index:251738112;visibility:visible;mso-wrap-style:square;mso-width-percent:0;mso-height-percent:0;mso-wrap-distance-left:9pt;mso-wrap-distance-top:0;mso-wrap-distance-right:9pt;mso-wrap-distance-bottom:0;mso-position-horizontal:absolute;mso-position-horizontal-relative:text;mso-position-vertical:absolute;mso-position-vertical-relative:text;mso-width-percent:0;mso-height-percent:0;mso-width-relative:margin;mso-height-relative:margin" o:gfxdata="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" strokecolor="#505150 [3200]" strokeweight="2pt">
                 <v:stroke endarrow="block"/>
@@ -39125,7 +39177,7 @@
               </wp:anchor>
             </w:drawing>
           </mc:Choice>
-          <mc:Fallback xmlns:w16="http://schemas.microsoft.com/office/word/2018/wordml" xmlns:w16cid="http://schemas.microsoft.com/office/word/2016/wordml/cid" xmlns:w16cex="http://schemas.microsoft.com/office/word/2018/wordml/cex" xmlns:am3d="http://schemas.microsoft.com/office/drawing/2017/model3d" xmlns:aink="http://schemas.microsoft.com/office/drawing/2016/ink" xmlns:cx8="http://schemas.microsoft.com/office/drawing/2016/5/14/chartex" xmlns:cx7="http://schemas.microsoft.com/office/drawing/2016/5/13/chartex" xmlns:cx6="http://schemas.microsoft.com/office/drawing/2016/5/12/chartex" xmlns:cx5="http://schemas.microsoft.com/office/drawing/2016/5/11/chartex" xmlns:cx4="http://schemas.microsoft.com/office/drawing/2016/5/10/chartex" xmlns:cx3="http://schemas.microsoft.com/office/drawing/2016/5/9/chartex" xmlns:cx2="http://schemas.microsoft.com/office/drawing/2015/10/21/chartex">
+          <mc:Fallback xmlns:cx2="http://schemas.microsoft.com/office/drawing/2015/10/21/chartex" xmlns:cx3="http://schemas.microsoft.com/office/drawing/2016/5/9/chartex" xmlns:cx4="http://schemas.microsoft.com/office/drawing/2016/5/10/chartex" xmlns:cx5="http://schemas.microsoft.com/office/drawing/2016/5/11/chartex" xmlns:cx6="http://schemas.microsoft.com/office/drawing/2016/5/12/chartex" xmlns:cx7="http://schemas.microsoft.com/office/drawing/2016/5/13/chartex" xmlns:cx8="http://schemas.microsoft.com/office/drawing/2016/5/14/chartex" xmlns:aink="http://schemas.microsoft.com/office/drawing/2016/ink" xmlns:am3d="http://schemas.microsoft.com/office/drawing/2017/model3d" xmlns:w16cex="http://schemas.microsoft.com/office/word/2018/wordml/cex" xmlns:w16cid="http://schemas.microsoft.com/office/word/2016/wordml/cid" xmlns:w16="http://schemas.microsoft.com/office/word/2018/wordml">
             <w:pict>
               <v:shape w14:anchorId="1BE730AB" id="Straight Arrow Connector 1054311671" o:spid="_x0000_s1026" type="#_x0000_t32" style="position:absolute;margin-left:114pt;margin-top:9.3pt;width:43pt;height:22pt;flip:x;z-index:251740160;visibility:visible;mso-wrap-style:square;mso-width-percent:0;mso-height-percent:0;mso-wrap-distance-left:9pt;mso-wrap-distance-top:0;mso-wrap-distance-right:9pt;mso-wrap-distance-bottom:0;mso-position-horizontal:absolute;mso-position-horizontal-relative:text;mso-position-vertical:absolute;mso-position-vertical-relative:text;mso-width-percent:0;mso-height-percent:0;mso-width-relative:margin;mso-height-relative:margin" o:gfxdata="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" strokecolor="#505150 [3200]" strokeweight="2pt">
                 <v:stroke endarrow="block"/>
@@ -39207,7 +39259,7 @@
               </wp:anchor>
             </w:drawing>
           </mc:Choice>
-          <mc:Fallback xmlns:w16="http://schemas.microsoft.com/office/word/2018/wordml" xmlns:w16cid="http://schemas.microsoft.com/office/word/2016/wordml/cid" xmlns:w16cex="http://schemas.microsoft.com/office/word/2018/wordml/cex" xmlns:am3d="http://schemas.microsoft.com/office/drawing/2017/model3d" xmlns:aink="http://schemas.microsoft.com/office/drawing/2016/ink" xmlns:cx8="http://schemas.microsoft.com/office/drawing/2016/5/14/chartex" xmlns:cx7="http://schemas.microsoft.com/office/drawing/2016/5/13/chartex" xmlns:cx6="http://schemas.microsoft.com/office/drawing/2016/5/12/chartex" xmlns:cx5="http://schemas.microsoft.com/office/drawing/2016/5/11/chartex" xmlns:cx4="http://schemas.microsoft.com/office/drawing/2016/5/10/chartex" xmlns:cx3="http://schemas.microsoft.com/office/drawing/2016/5/9/chartex" xmlns:cx2="http://schemas.microsoft.com/office/drawing/2015/10/21/chartex">
+          <mc:Fallback xmlns:cx2="http://schemas.microsoft.com/office/drawing/2015/10/21/chartex" xmlns:cx3="http://schemas.microsoft.com/office/drawing/2016/5/9/chartex" xmlns:cx4="http://schemas.microsoft.com/office/drawing/2016/5/10/chartex" xmlns:cx5="http://schemas.microsoft.com/office/drawing/2016/5/11/chartex" xmlns:cx6="http://schemas.microsoft.com/office/drawing/2016/5/12/chartex" xmlns:cx7="http://schemas.microsoft.com/office/drawing/2016/5/13/chartex" xmlns:cx8="http://schemas.microsoft.com/office/drawing/2016/5/14/chartex" xmlns:aink="http://schemas.microsoft.com/office/drawing/2016/ink" xmlns:am3d="http://schemas.microsoft.com/office/drawing/2017/model3d" xmlns:w16cex="http://schemas.microsoft.com/office/word/2018/wordml/cex" xmlns:w16cid="http://schemas.microsoft.com/office/word/2016/wordml/cid" xmlns:w16="http://schemas.microsoft.com/office/word/2018/wordml">
             <w:pict>
               <v:shape w14:anchorId="0320539D" id="Straight Arrow Connector 1054311677" o:spid="_x0000_s1026" type="#_x0000_t32" style="position:absolute;margin-left:57.15pt;margin-top:56.3pt;width:4pt;height:57.05pt;z-index:251752448;visibility:visible;mso-wrap-style:square;mso-width-percent:0;mso-height-percent:0;mso-wrap-distance-left:9pt;mso-wrap-distance-top:0;mso-wrap-distance-right:9pt;mso-wrap-distance-bottom:0;mso-position-horizontal:absolute;mso-position-horizontal-relative:text;mso-position-vertical:absolute;mso-position-vertical-relative:text;mso-width-percent:0;mso-height-percent:0;mso-width-relative:margin;mso-height-relative:margin" o:gfxdata="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" strokecolor="#505150 [3200]" strokeweight="2pt">
                 <v:stroke endarrow="block"/>
@@ -39281,7 +39333,7 @@
               </wp:anchor>
             </w:drawing>
           </mc:Choice>
-          <mc:Fallback xmlns:w16="http://schemas.microsoft.com/office/word/2018/wordml" xmlns:w16cid="http://schemas.microsoft.com/office/word/2016/wordml/cid" xmlns:w16cex="http://schemas.microsoft.com/office/word/2018/wordml/cex" xmlns:am3d="http://schemas.microsoft.com/office/drawing/2017/model3d" xmlns:aink="http://schemas.microsoft.com/office/drawing/2016/ink" xmlns:cx8="http://schemas.microsoft.com/office/drawing/2016/5/14/chartex" xmlns:cx7="http://schemas.microsoft.com/office/drawing/2016/5/13/chartex" xmlns:cx6="http://schemas.microsoft.com/office/drawing/2016/5/12/chartex" xmlns:cx5="http://schemas.microsoft.com/office/drawing/2016/5/11/chartex" xmlns:cx4="http://schemas.microsoft.com/office/drawing/2016/5/10/chartex" xmlns:cx3="http://schemas.microsoft.com/office/drawing/2016/5/9/chartex" xmlns:cx2="http://schemas.microsoft.com/office/drawing/2015/10/21/chartex">
+          <mc:Fallback xmlns:cx2="http://schemas.microsoft.com/office/drawing/2015/10/21/chartex" xmlns:cx3="http://schemas.microsoft.com/office/drawing/2016/5/9/chartex" xmlns:cx4="http://schemas.microsoft.com/office/drawing/2016/5/10/chartex" xmlns:cx5="http://schemas.microsoft.com/office/drawing/2016/5/11/chartex" xmlns:cx6="http://schemas.microsoft.com/office/drawing/2016/5/12/chartex" xmlns:cx7="http://schemas.microsoft.com/office/drawing/2016/5/13/chartex" xmlns:cx8="http://schemas.microsoft.com/office/drawing/2016/5/14/chartex" xmlns:aink="http://schemas.microsoft.com/office/drawing/2016/ink" xmlns:am3d="http://schemas.microsoft.com/office/drawing/2017/model3d" xmlns:w16cex="http://schemas.microsoft.com/office/word/2018/wordml/cex" xmlns:w16cid="http://schemas.microsoft.com/office/word/2016/wordml/cid" xmlns:w16="http://schemas.microsoft.com/office/word/2018/wordml">
             <w:pict>
               <v:shape w14:anchorId="79160216" id="Straight Arrow Connector 1054311678" o:spid="_x0000_s1026" type="#_x0000_t32" style="position:absolute;margin-left:87.7pt;margin-top:71.3pt;width:38.95pt;height:42pt;flip:x;z-index:251754496;visibility:visible;mso-wrap-style:square;mso-width-percent:0;mso-height-percent:0;mso-wrap-distance-left:9pt;mso-wrap-distance-top:0;mso-wrap-distance-right:9pt;mso-wrap-distance-bottom:0;mso-position-horizontal:absolute;mso-position-horizontal-relative:text;mso-position-vertical:absolute;mso-position-vertical-relative:text;mso-width-percent:0;mso-height-percent:0;mso-width-relative:margin;mso-height-relative:margin" o:gfxdata="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" strokecolor="#505150 [3200]" strokeweight="2pt">
                 <v:stroke endarrow="block"/>
@@ -39553,7 +39605,7 @@
               </wp:anchor>
             </w:drawing>
           </mc:Choice>
-          <mc:Fallback xmlns:w16="http://schemas.microsoft.com/office/word/2018/wordml" xmlns:w16cid="http://schemas.microsoft.com/office/word/2016/wordml/cid" xmlns:w16cex="http://schemas.microsoft.com/office/word/2018/wordml/cex" xmlns:am3d="http://schemas.microsoft.com/office/drawing/2017/model3d" xmlns:aink="http://schemas.microsoft.com/office/drawing/2016/ink" xmlns:cx8="http://schemas.microsoft.com/office/drawing/2016/5/14/chartex" xmlns:cx7="http://schemas.microsoft.com/office/drawing/2016/5/13/chartex" xmlns:cx6="http://schemas.microsoft.com/office/drawing/2016/5/12/chartex" xmlns:cx5="http://schemas.microsoft.com/office/drawing/2016/5/11/chartex" xmlns:cx4="http://schemas.microsoft.com/office/drawing/2016/5/10/chartex" xmlns:cx3="http://schemas.microsoft.com/office/drawing/2016/5/9/chartex" xmlns:cx2="http://schemas.microsoft.com/office/drawing/2015/10/21/chartex">
+          <mc:Fallback xmlns:cx2="http://schemas.microsoft.com/office/drawing/2015/10/21/chartex" xmlns:cx3="http://schemas.microsoft.com/office/drawing/2016/5/9/chartex" xmlns:cx4="http://schemas.microsoft.com/office/drawing/2016/5/10/chartex" xmlns:cx5="http://schemas.microsoft.com/office/drawing/2016/5/11/chartex" xmlns:cx6="http://schemas.microsoft.com/office/drawing/2016/5/12/chartex" xmlns:cx7="http://schemas.microsoft.com/office/drawing/2016/5/13/chartex" xmlns:cx8="http://schemas.microsoft.com/office/drawing/2016/5/14/chartex" xmlns:aink="http://schemas.microsoft.com/office/drawing/2016/ink" xmlns:am3d="http://schemas.microsoft.com/office/drawing/2017/model3d" xmlns:w16cex="http://schemas.microsoft.com/office/word/2018/wordml/cex" xmlns:w16cid="http://schemas.microsoft.com/office/word/2016/wordml/cid" xmlns:w16="http://schemas.microsoft.com/office/word/2018/wordml">
             <w:pict>
               <v:shape w14:anchorId="7480A440" id="Straight Arrow Connector 1054311674" o:spid="_x0000_s1026" type="#_x0000_t32" style="position:absolute;margin-left:294.75pt;margin-top:14.35pt;width:3.6pt;height:35.55pt;z-index:251746304;visibility:visible;mso-wrap-style:square;mso-width-percent:0;mso-height-percent:0;mso-wrap-distance-left:9pt;mso-wrap-distance-top:0;mso-wrap-distance-right:9pt;mso-wrap-distance-bottom:0;mso-position-horizontal:absolute;mso-position-horizontal-relative:text;mso-position-vertical:absolute;mso-position-vertical-relative:text;mso-width-percent:0;mso-height-percent:0;mso-width-relative:margin;mso-height-relative:margin" o:gfxdata="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" strokecolor="#505150 [3200]" strokeweight="2pt">
                 <v:stroke endarrow="block"/>
@@ -39627,7 +39679,7 @@
               </wp:anchor>
             </w:drawing>
           </mc:Choice>
-          <mc:Fallback xmlns:w16="http://schemas.microsoft.com/office/word/2018/wordml" xmlns:w16cid="http://schemas.microsoft.com/office/word/2016/wordml/cid" xmlns:w16cex="http://schemas.microsoft.com/office/word/2018/wordml/cex" xmlns:am3d="http://schemas.microsoft.com/office/drawing/2017/model3d" xmlns:aink="http://schemas.microsoft.com/office/drawing/2016/ink" xmlns:cx8="http://schemas.microsoft.com/office/drawing/2016/5/14/chartex" xmlns:cx7="http://schemas.microsoft.com/office/drawing/2016/5/13/chartex" xmlns:cx6="http://schemas.microsoft.com/office/drawing/2016/5/12/chartex" xmlns:cx5="http://schemas.microsoft.com/office/drawing/2016/5/11/chartex" xmlns:cx4="http://schemas.microsoft.com/office/drawing/2016/5/10/chartex" xmlns:cx3="http://schemas.microsoft.com/office/drawing/2016/5/9/chartex" xmlns:cx2="http://schemas.microsoft.com/office/drawing/2015/10/21/chartex">
+          <mc:Fallback xmlns:cx2="http://schemas.microsoft.com/office/drawing/2015/10/21/chartex" xmlns:cx3="http://schemas.microsoft.com/office/drawing/2016/5/9/chartex" xmlns:cx4="http://schemas.microsoft.com/office/drawing/2016/5/10/chartex" xmlns:cx5="http://schemas.microsoft.com/office/drawing/2016/5/11/chartex" xmlns:cx6="http://schemas.microsoft.com/office/drawing/2016/5/12/chartex" xmlns:cx7="http://schemas.microsoft.com/office/drawing/2016/5/13/chartex" xmlns:cx8="http://schemas.microsoft.com/office/drawing/2016/5/14/chartex" xmlns:aink="http://schemas.microsoft.com/office/drawing/2016/ink" xmlns:am3d="http://schemas.microsoft.com/office/drawing/2017/model3d" xmlns:w16cex="http://schemas.microsoft.com/office/word/2018/wordml/cex" xmlns:w16cid="http://schemas.microsoft.com/office/word/2016/wordml/cid" xmlns:w16="http://schemas.microsoft.com/office/word/2018/wordml">
             <w:pict>
               <v:shape w14:anchorId="52ACF2B8" id="Straight Arrow Connector 1054311673" o:spid="_x0000_s1026" type="#_x0000_t32" style="position:absolute;margin-left:223.4pt;margin-top:33.3pt;width:30.65pt;height:35.45pt;z-index:251744256;visibility:visible;mso-wrap-style:square;mso-width-percent:0;mso-height-percent:0;mso-wrap-distance-left:9pt;mso-wrap-distance-top:0;mso-wrap-distance-right:9pt;mso-wrap-distance-bottom:0;mso-position-horizontal:absolute;mso-position-horizontal-relative:text;mso-position-vertical:absolute;mso-position-vertical-relative:text;mso-width-percent:0;mso-height-percent:0;mso-width-relative:margin;mso-height-relative:margin" o:gfxdata="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" strokecolor="#505150 [3200]" strokeweight="2pt">
                 <v:stroke endarrow="block"/>
@@ -42662,7 +42714,7 @@
           <w:rPr>
             <w:noProof/>
           </w:rPr>
-          <w:t>22</w:t>
+          <w:t>16</w:t>
         </w:r>
         <w:r>
           <w:rPr>
@@ -52689,6 +52741,27 @@
 </file>
 
 <file path=customXml/item1.xml><?xml version="1.0" encoding="utf-8"?>
+<p:properties xmlns:p="http://schemas.microsoft.com/office/2006/metadata/properties" xmlns:xsi="http://www.w3.org/2001/XMLSchema-instance" xmlns:pc="http://schemas.microsoft.com/office/infopath/2007/PartnerControls">
+  <documentManagement>
+    <_dlc_DocId xmlns="51adfe52-6b67-47fa-a4b8-d920c8b69b06">3J5YSHVNQAZM-1106575984-237</_dlc_DocId>
+    <_dlc_DocIdUrl xmlns="51adfe52-6b67-47fa-a4b8-d920c8b69b06">
+      <Url>https://mn365.sharepoint.com/sites/MDE/IT/ASDCS/_layouts/15/DocIdRedir.aspx?ID=3J5YSHVNQAZM-1106575984-237</Url>
+      <Description>3J5YSHVNQAZM-1106575984-237</Description>
+    </_dlc_DocIdUrl>
+  </documentManagement>
+</p:properties>
+</file>
+
+<file path=customXml/item2.xml><?xml version="1.0" encoding="utf-8"?>
+<?mso-contentType ?>
+<FormTemplates xmlns="http://schemas.microsoft.com/sharepoint/v3/contenttype/forms">
+  <Display>DocumentLibraryForm</Display>
+  <Edit>DocumentLibraryForm</Edit>
+  <New>DocumentLibraryForm</New>
+</FormTemplates>
+</file>
+
+<file path=customXml/item3.xml><?xml version="1.0" encoding="utf-8"?>
 <ct:contentTypeSchema xmlns:ct="http://schemas.microsoft.com/office/2006/metadata/contentType" xmlns:ma="http://schemas.microsoft.com/office/2006/metadata/properties/metaAttributes" ct:_="" ma:_="" ma:contentTypeName="Document" ma:contentTypeID="0x0101009543B3E6BEE98E45BCAA58D83782DCDE" ma:contentTypeVersion="502" ma:contentTypeDescription="Create a new document." ma:contentTypeScope="" ma:versionID="ae182763d0d8ef109c73fc8c14aec704">
   <xsd:schema xmlns:xsd="http://www.w3.org/2001/XMLSchema" xmlns:xs="http://www.w3.org/2001/XMLSchema" xmlns:p="http://schemas.microsoft.com/office/2006/metadata/properties" xmlns:ns2="51adfe52-6b67-47fa-a4b8-d920c8b69b06" xmlns:ns3="bf5ade8e-6e80-4d53-bb82-a7e24642084e" xmlns:ns4="c4ab3c5d-fd3d-453e-aba6-ec6fa01195d0" targetNamespace="http://schemas.microsoft.com/office/2006/metadata/properties" ma:root="true" ma:fieldsID="e627df8ac0b16e511ec3b271035efb1f" ns2:_="" ns3:_="" ns4:_="">
     <xsd:import namespace="51adfe52-6b67-47fa-a4b8-d920c8b69b06"/>
@@ -52923,27 +52996,6 @@
 </ct:contentTypeSchema>
 </file>
 
-<file path=customXml/item2.xml><?xml version="1.0" encoding="utf-8"?>
-<?mso-contentType ?>
-<FormTemplates xmlns="http://schemas.microsoft.com/sharepoint/v3/contenttype/forms">
-  <Display>DocumentLibraryForm</Display>
-  <Edit>DocumentLibraryForm</Edit>
-  <New>DocumentLibraryForm</New>
-</FormTemplates>
-</file>
-
-<file path=customXml/item3.xml><?xml version="1.0" encoding="utf-8"?>
-<p:properties xmlns:p="http://schemas.microsoft.com/office/2006/metadata/properties" xmlns:xsi="http://www.w3.org/2001/XMLSchema-instance" xmlns:pc="http://schemas.microsoft.com/office/infopath/2007/PartnerControls">
-  <documentManagement>
-    <_dlc_DocId xmlns="51adfe52-6b67-47fa-a4b8-d920c8b69b06">3J5YSHVNQAZM-1106575984-237</_dlc_DocId>
-    <_dlc_DocIdUrl xmlns="51adfe52-6b67-47fa-a4b8-d920c8b69b06">
-      <Url>https://mn365.sharepoint.com/sites/MDE/IT/ASDCS/_layouts/15/DocIdRedir.aspx?ID=3J5YSHVNQAZM-1106575984-237</Url>
-      <Description>3J5YSHVNQAZM-1106575984-237</Description>
-    </_dlc_DocIdUrl>
-  </documentManagement>
-</p:properties>
-</file>
-
 <file path=customXml/item4.xml><?xml version="1.0" encoding="utf-8"?>
 <?mso-contentType ?>
 <spe:Receivers xmlns:spe="http://schemas.microsoft.com/sharepoint/events">
@@ -52999,6 +53051,24 @@
 </file>
 
 <file path=customXml/itemProps1.xml><?xml version="1.0" encoding="utf-8"?>
+<ds:datastoreItem xmlns:ds="http://schemas.openxmlformats.org/officeDocument/2006/customXml" ds:itemID="{0CE70B59-3C87-4C7A-BA7E-B3139397A959}">
+  <ds:schemaRefs>
+    <ds:schemaRef ds:uri="http://schemas.microsoft.com/office/2006/metadata/properties"/>
+    <ds:schemaRef ds:uri="http://schemas.microsoft.com/office/infopath/2007/PartnerControls"/>
+    <ds:schemaRef ds:uri="51adfe52-6b67-47fa-a4b8-d920c8b69b06"/>
+  </ds:schemaRefs>
+</ds:datastoreItem>
+</file>
+
+<file path=customXml/itemProps2.xml><?xml version="1.0" encoding="utf-8"?>
+<ds:datastoreItem xmlns:ds="http://schemas.openxmlformats.org/officeDocument/2006/customXml" ds:itemID="{99F7B3F0-EC91-4759-92DC-3CEC55588465}">
+  <ds:schemaRefs>
+    <ds:schemaRef ds:uri="http://schemas.microsoft.com/sharepoint/v3/contenttype/forms"/>
+  </ds:schemaRefs>
+</ds:datastoreItem>
+</file>
+
+<file path=customXml/itemProps3.xml><?xml version="1.0" encoding="utf-8"?>
 <ds:datastoreItem xmlns:ds="http://schemas.openxmlformats.org/officeDocument/2006/customXml" ds:itemID="{806438FD-843D-4BC0-8BC0-319428506D84}">
   <ds:schemaRefs>
     <ds:schemaRef ds:uri="http://schemas.microsoft.com/office/2006/metadata/contentType"/>
@@ -53018,24 +53088,6 @@
 </ds:datastoreItem>
 </file>
 
-<file path=customXml/itemProps2.xml><?xml version="1.0" encoding="utf-8"?>
-<ds:datastoreItem xmlns:ds="http://schemas.openxmlformats.org/officeDocument/2006/customXml" ds:itemID="{99F7B3F0-EC91-4759-92DC-3CEC55588465}">
-  <ds:schemaRefs>
-    <ds:schemaRef ds:uri="http://schemas.microsoft.com/sharepoint/v3/contenttype/forms"/>
-  </ds:schemaRefs>
-</ds:datastoreItem>
-</file>
-
-<file path=customXml/itemProps3.xml><?xml version="1.0" encoding="utf-8"?>
-<ds:datastoreItem xmlns:ds="http://schemas.openxmlformats.org/officeDocument/2006/customXml" ds:itemID="{0CE70B59-3C87-4C7A-BA7E-B3139397A959}">
-  <ds:schemaRefs>
-    <ds:schemaRef ds:uri="http://schemas.microsoft.com/office/2006/metadata/properties"/>
-    <ds:schemaRef ds:uri="http://schemas.microsoft.com/office/infopath/2007/PartnerControls"/>
-    <ds:schemaRef ds:uri="51adfe52-6b67-47fa-a4b8-d920c8b69b06"/>
-  </ds:schemaRefs>
-</ds:datastoreItem>
-</file>
-
 <file path=customXml/itemProps4.xml><?xml version="1.0" encoding="utf-8"?>
 <ds:datastoreItem xmlns:ds="http://schemas.openxmlformats.org/officeDocument/2006/customXml" ds:itemID="{0B4AAE1F-354C-4079-84CF-4DBB708D2142}">
   <ds:schemaRefs>
@@ -53045,7 +53097,7 @@
 </file>
 
 <file path=customXml/itemProps5.xml><?xml version="1.0" encoding="utf-8"?>
-<ds:datastoreItem xmlns:ds="http://schemas.openxmlformats.org/officeDocument/2006/customXml" ds:itemID="{5AEAD76F-2D47-47A4-884E-B865B9D3EFDA}">
+<ds:datastoreItem xmlns:ds="http://schemas.openxmlformats.org/officeDocument/2006/customXml" ds:itemID="{DC58D3CC-0BED-4314-A115-F26CC565A4BA}">
   <ds:schemaRefs>
     <ds:schemaRef ds:uri="http://schemas.openxmlformats.org/officeDocument/2006/bibliography"/>
   </ds:schemaRefs>

</xml_diff>

<commit_message>
Changing scenario 3 in “Course” section to clarify that only one set of district courses for levels D & A are required to prepare for scenario 4.
</commit_message>
<xml_diff>
--- a/2021-22 MDE Ed-Fi Documentation/2021-22 SIS Vendor and District Test Plan.docx
+++ b/2021-22 MDE Ed-Fi Documentation/2021-22 SIS Vendor and District Test Plan.docx
@@ -244,7 +244,16 @@
           <w:sz w:val="28"/>
           <w:szCs w:val="28"/>
         </w:rPr>
-        <w:t>5/5</w:t>
+        <w:t>5/</w:t>
+      </w:r>
+      <w:r>
+        <w:rPr>
+          <w:rFonts w:asciiTheme="minorHAnsi" w:eastAsiaTheme="minorEastAsia" w:hAnsiTheme="minorHAnsi" w:cstheme="minorBidi"/>
+          <w:color w:val="auto"/>
+          <w:sz w:val="28"/>
+          <w:szCs w:val="28"/>
+        </w:rPr>
+        <w:t>14</w:t>
       </w:r>
       <w:r>
         <w:rPr>
@@ -6847,6 +6856,74 @@
           </w:p>
         </w:tc>
       </w:tr>
+      <w:tr>
+        <w:tc>
+          <w:tcPr>
+            <w:tcW w:w="2437" w:type="dxa"/>
+          </w:tcPr>
+          <w:p>
+            <w:pPr>
+              <w:rPr>
+                <w:rFonts w:cs="Arial"/>
+                <w:bCs/>
+                <w:szCs w:val="20"/>
+              </w:rPr>
+            </w:pPr>
+            <w:r>
+              <w:rPr>
+                <w:rFonts w:cs="Arial"/>
+                <w:bCs/>
+                <w:szCs w:val="20"/>
+              </w:rPr>
+              <w:t>V 1.6.3</w:t>
+            </w:r>
+          </w:p>
+        </w:tc>
+        <w:tc>
+          <w:tcPr>
+            <w:tcW w:w="1428" w:type="dxa"/>
+          </w:tcPr>
+          <w:p>
+            <w:pPr>
+              <w:rPr>
+                <w:rFonts w:cs="Arial"/>
+                <w:bCs/>
+                <w:szCs w:val="20"/>
+              </w:rPr>
+            </w:pPr>
+            <w:r>
+              <w:rPr>
+                <w:rFonts w:cs="Arial"/>
+                <w:bCs/>
+                <w:szCs w:val="20"/>
+              </w:rPr>
+              <w:t>05/04/21</w:t>
+            </w:r>
+          </w:p>
+        </w:tc>
+        <w:tc>
+          <w:tcPr>
+            <w:tcW w:w="6061" w:type="dxa"/>
+          </w:tcPr>
+          <w:p>
+            <w:pPr>
+              <w:rPr>
+                <w:rFonts w:cs="Arial"/>
+                <w:bCs/>
+                <w:szCs w:val="20"/>
+              </w:rPr>
+            </w:pPr>
+            <w:r>
+              <w:rPr>
+                <w:rFonts w:cs="Arial"/>
+                <w:bCs/>
+                <w:szCs w:val="20"/>
+              </w:rPr>
+              <w:t>Changing scenario 3 in “Course” section to clarify that only one set of district courses for levels D &amp; A are required to prepare for scenario 4.</w:t>
+            </w:r>
+          </w:p>
+        </w:tc>
+      </w:tr>
     </w:tbl>
     <w:p>
       <w:pPr>
@@ -6865,14 +6942,12 @@
           <w:docGrid w:linePitch="360"/>
         </w:sectPr>
       </w:pPr>
-      <w:bookmarkStart w:id="1" w:name="_GoBack"/>
-      <w:bookmarkEnd w:id="1"/>
     </w:p>
     <w:p>
       <w:pPr>
         <w:pStyle w:val="Heading1"/>
       </w:pPr>
-      <w:bookmarkStart w:id="2" w:name="_Toc65502047"/>
+      <w:bookmarkStart w:id="1" w:name="_Toc65502047"/>
       <w:r>
         <w:lastRenderedPageBreak/>
         <w:t>O</w:t>
@@ -6880,186 +6955,609 @@
       <w:r>
         <w:t>verview</w:t>
       </w:r>
+      <w:bookmarkEnd w:id="1"/>
+    </w:p>
+    <w:p>
+      <w:pPr>
+        <w:spacing w:line="259" w:lineRule="auto"/>
+        <w:rPr>
+          <w:szCs w:val="20"/>
+        </w:rPr>
+      </w:pPr>
+      <w:r>
+        <w:rPr>
+          <w:szCs w:val="20"/>
+        </w:rPr>
+        <w:t xml:space="preserve">Student Information Systems vendors integrating with the Minnesota Department of Education's </w:t>
+      </w:r>
+      <w:r>
+        <w:rPr>
+          <w:szCs w:val="20"/>
+        </w:rPr>
+        <w:t xml:space="preserve">(MDE) </w:t>
+      </w:r>
+      <w:r>
+        <w:rPr>
+          <w:szCs w:val="20"/>
+        </w:rPr>
+        <w:t xml:space="preserve">Ed-Fi Automated Student Data Collection system </w:t>
+      </w:r>
+      <w:r>
+        <w:rPr>
+          <w:szCs w:val="20"/>
+        </w:rPr>
+        <w:t>are</w:t>
+      </w:r>
+      <w:r>
+        <w:rPr>
+          <w:szCs w:val="20"/>
+        </w:rPr>
+        <w:t xml:space="preserve"> required to pass 2 levels of testing prior to being granted a district's API key and secret to the production environment.</w:t>
+      </w:r>
+      <w:r>
+        <w:rPr>
+          <w:szCs w:val="20"/>
+        </w:rPr>
+        <w:t xml:space="preserve"> </w:t>
+      </w:r>
+    </w:p>
+    <w:p>
+      <w:pPr>
+        <w:spacing w:line="259" w:lineRule="auto"/>
+        <w:rPr>
+          <w:szCs w:val="20"/>
+        </w:rPr>
+      </w:pPr>
+      <w:r>
+        <w:rPr>
+          <w:szCs w:val="20"/>
+        </w:rPr>
+        <w:t>As in School year 20-21, t</w:t>
+      </w:r>
+      <w:r>
+        <w:rPr>
+          <w:szCs w:val="20"/>
+        </w:rPr>
+        <w:t xml:space="preserve">he </w:t>
+      </w:r>
+      <w:r>
+        <w:rPr>
+          <w:szCs w:val="20"/>
+        </w:rPr>
+        <w:t>2</w:t>
+      </w:r>
+      <w:r>
+        <w:rPr>
+          <w:szCs w:val="20"/>
+        </w:rPr>
+        <w:t>1</w:t>
+      </w:r>
+      <w:r>
+        <w:rPr>
+          <w:szCs w:val="20"/>
+        </w:rPr>
+        <w:t>-2</w:t>
+      </w:r>
+      <w:r>
+        <w:rPr>
+          <w:szCs w:val="20"/>
+        </w:rPr>
+        <w:t>2</w:t>
+      </w:r>
+      <w:r>
+        <w:rPr>
+          <w:szCs w:val="20"/>
+        </w:rPr>
+        <w:t xml:space="preserve"> School Year Certification </w:t>
+      </w:r>
+      <w:r>
+        <w:rPr>
+          <w:szCs w:val="20"/>
+        </w:rPr>
+        <w:t xml:space="preserve">will also be against the </w:t>
+      </w:r>
+      <w:r>
+        <w:rPr>
+          <w:szCs w:val="20"/>
+        </w:rPr>
+        <w:t>Ed-Fi 3.1 Data Standard and ODS/API</w:t>
+      </w:r>
+      <w:r>
+        <w:rPr>
+          <w:szCs w:val="20"/>
+        </w:rPr>
+        <w:t>,</w:t>
+      </w:r>
+      <w:r>
+        <w:rPr>
+          <w:szCs w:val="20"/>
+        </w:rPr>
+        <w:t xml:space="preserve"> with extensions customized for MDE.</w:t>
+      </w:r>
+    </w:p>
+    <w:p>
+      <w:pPr>
+        <w:spacing w:line="259" w:lineRule="auto"/>
+        <w:rPr>
+          <w:szCs w:val="20"/>
+        </w:rPr>
+      </w:pPr>
+      <w:r>
+        <w:rPr>
+          <w:szCs w:val="20"/>
+        </w:rPr>
+        <w:t xml:space="preserve">First, vendors </w:t>
+      </w:r>
+      <w:r>
+        <w:rPr>
+          <w:szCs w:val="20"/>
+        </w:rPr>
+        <w:t xml:space="preserve">are </w:t>
+      </w:r>
+      <w:r>
+        <w:rPr>
+          <w:szCs w:val="20"/>
+        </w:rPr>
+        <w:t xml:space="preserve">required to demonstrate their ability to submit the specific API resources and elements encompassed within </w:t>
+      </w:r>
+      <w:r>
+        <w:rPr>
+          <w:szCs w:val="20"/>
+        </w:rPr>
+        <w:t xml:space="preserve">the </w:t>
+      </w:r>
+      <w:r>
+        <w:rPr>
+          <w:szCs w:val="20"/>
+        </w:rPr>
+        <w:t xml:space="preserve">MARSS Data elements. This first phase </w:t>
+      </w:r>
+      <w:r>
+        <w:rPr>
+          <w:szCs w:val="20"/>
+        </w:rPr>
+        <w:t>is</w:t>
+      </w:r>
+      <w:r>
+        <w:rPr>
+          <w:szCs w:val="20"/>
+        </w:rPr>
+        <w:t xml:space="preserve"> executed in the MNIT Ed-Fi </w:t>
+      </w:r>
+      <w:r>
+        <w:rPr>
+          <w:szCs w:val="20"/>
+        </w:rPr>
+        <w:t xml:space="preserve">Test </w:t>
+      </w:r>
+      <w:r>
+        <w:rPr>
+          <w:szCs w:val="20"/>
+        </w:rPr>
+        <w:t>Sandbox environment.</w:t>
+      </w:r>
+      <w:r>
+        <w:rPr>
+          <w:szCs w:val="20"/>
+        </w:rPr>
+        <w:t xml:space="preserve"> </w:t>
+      </w:r>
+    </w:p>
+    <w:p>
+      <w:pPr>
+        <w:spacing w:line="259" w:lineRule="auto"/>
+        <w:rPr>
+          <w:b/>
+          <w:szCs w:val="20"/>
+        </w:rPr>
+      </w:pPr>
+      <w:r>
+        <w:rPr>
+          <w:b/>
+          <w:szCs w:val="20"/>
+        </w:rPr>
+        <w:t>Th</w:t>
+      </w:r>
+      <w:r>
+        <w:rPr>
+          <w:b/>
+          <w:szCs w:val="20"/>
+        </w:rPr>
+        <w:t>e Test Sandbox</w:t>
+      </w:r>
+      <w:r>
+        <w:rPr>
+          <w:b/>
+          <w:szCs w:val="20"/>
+        </w:rPr>
+        <w:t xml:space="preserve"> environment </w:t>
+      </w:r>
+      <w:r>
+        <w:rPr>
+          <w:b/>
+          <w:szCs w:val="20"/>
+        </w:rPr>
+        <w:t>does</w:t>
+      </w:r>
+      <w:r>
+        <w:rPr>
+          <w:b/>
+          <w:szCs w:val="20"/>
+        </w:rPr>
+        <w:t xml:space="preserve"> not include integration with the Identities API endpoint.</w:t>
+      </w:r>
+    </w:p>
+    <w:p>
+      <w:pPr>
+        <w:spacing w:line="259" w:lineRule="auto"/>
+        <w:rPr>
+          <w:b/>
+          <w:szCs w:val="20"/>
+        </w:rPr>
+      </w:pPr>
+      <w:r>
+        <w:rPr>
+          <w:b/>
+          <w:szCs w:val="20"/>
+        </w:rPr>
+        <w:t xml:space="preserve">API profiles are not enforced in the Test Sandbox environment, however you may be required to demonstrate appropriate implementation of API profile use in your </w:t>
+      </w:r>
+      <w:r>
+        <w:rPr>
+          <w:b/>
+          <w:szCs w:val="20"/>
+        </w:rPr>
+        <w:t>API</w:t>
+      </w:r>
+      <w:r>
+        <w:rPr>
+          <w:b/>
+          <w:szCs w:val="20"/>
+        </w:rPr>
+        <w:t xml:space="preserve"> transactions.</w:t>
+      </w:r>
+    </w:p>
+    <w:p>
+      <w:pPr>
+        <w:spacing w:line="259" w:lineRule="auto"/>
+        <w:rPr>
+          <w:szCs w:val="20"/>
+        </w:rPr>
+      </w:pPr>
+      <w:r>
+        <w:rPr>
+          <w:szCs w:val="20"/>
+        </w:rPr>
+        <w:t xml:space="preserve">When all scenarios </w:t>
+      </w:r>
+      <w:r>
+        <w:rPr>
+          <w:szCs w:val="20"/>
+        </w:rPr>
+        <w:t xml:space="preserve">are verified in the </w:t>
+      </w:r>
+      <w:r>
+        <w:rPr>
+          <w:szCs w:val="20"/>
+        </w:rPr>
+        <w:t>Sandbox test</w:t>
+      </w:r>
+      <w:r>
+        <w:rPr>
+          <w:szCs w:val="20"/>
+        </w:rPr>
+        <w:t>ing</w:t>
+      </w:r>
+      <w:r>
+        <w:rPr>
+          <w:szCs w:val="20"/>
+        </w:rPr>
+        <w:t xml:space="preserve"> environment, the SIS vendor </w:t>
+      </w:r>
+      <w:r>
+        <w:rPr>
+          <w:szCs w:val="20"/>
+        </w:rPr>
+        <w:t>is</w:t>
+      </w:r>
+      <w:r>
+        <w:rPr>
+          <w:szCs w:val="20"/>
+        </w:rPr>
+        <w:t xml:space="preserve"> granted access to the Staging Environment.</w:t>
+      </w:r>
+      <w:r>
+        <w:rPr>
+          <w:szCs w:val="20"/>
+        </w:rPr>
+        <w:t xml:space="preserve"> </w:t>
+      </w:r>
+      <w:r>
+        <w:rPr>
+          <w:szCs w:val="20"/>
+        </w:rPr>
+        <w:t>Vendors must perform a test load of their district's real student demographic data in the Staging environment.</w:t>
+      </w:r>
+      <w:r>
+        <w:rPr>
+          <w:szCs w:val="20"/>
+        </w:rPr>
+        <w:t xml:space="preserve"> </w:t>
+      </w:r>
+      <w:r>
+        <w:rPr>
+          <w:szCs w:val="20"/>
+        </w:rPr>
+        <w:t>During this test</w:t>
+      </w:r>
+      <w:r>
+        <w:rPr>
+          <w:szCs w:val="20"/>
+        </w:rPr>
+        <w:t>,</w:t>
+      </w:r>
+      <w:r>
+        <w:rPr>
+          <w:szCs w:val="20"/>
+        </w:rPr>
+        <w:t xml:space="preserve"> Student IDs will be validated against the Ed-Fi Identities Service to ensure valid ids are being inserted to the Ed-Fi ODS.</w:t>
+      </w:r>
+      <w:r>
+        <w:rPr>
+          <w:szCs w:val="20"/>
+        </w:rPr>
+        <w:t xml:space="preserve"> </w:t>
+      </w:r>
+      <w:r>
+        <w:rPr>
+          <w:szCs w:val="20"/>
+        </w:rPr>
+        <w:t>MARSS comparison checks and additional data quality verifications</w:t>
+      </w:r>
+      <w:r>
+        <w:rPr>
+          <w:szCs w:val="20"/>
+        </w:rPr>
+        <w:t xml:space="preserve"> </w:t>
+      </w:r>
+      <w:r>
+        <w:rPr>
+          <w:szCs w:val="20"/>
+        </w:rPr>
+        <w:t>are</w:t>
+      </w:r>
+      <w:r>
+        <w:rPr>
+          <w:szCs w:val="20"/>
+        </w:rPr>
+        <w:t xml:space="preserve"> executed in the Staging Environment. </w:t>
+      </w:r>
+    </w:p>
+    <w:p>
+      <w:pPr>
+        <w:spacing w:line="259" w:lineRule="auto"/>
+        <w:rPr>
+          <w:szCs w:val="20"/>
+        </w:rPr>
+      </w:pPr>
+      <w:r>
+        <w:rPr>
+          <w:szCs w:val="20"/>
+        </w:rPr>
+        <w:t xml:space="preserve">Once the Staging data </w:t>
+      </w:r>
+      <w:r>
+        <w:rPr>
+          <w:szCs w:val="20"/>
+        </w:rPr>
+        <w:t>reaches</w:t>
+      </w:r>
+      <w:r>
+        <w:rPr>
+          <w:szCs w:val="20"/>
+        </w:rPr>
+        <w:t xml:space="preserve"> a satisfactory level of quality as determined by MDE, MNIT, and </w:t>
+      </w:r>
+      <w:r>
+        <w:rPr>
+          <w:szCs w:val="20"/>
+        </w:rPr>
+        <w:t>the District</w:t>
+      </w:r>
+      <w:r>
+        <w:rPr>
+          <w:szCs w:val="20"/>
+        </w:rPr>
+        <w:t xml:space="preserve">, MNIT will </w:t>
+      </w:r>
+      <w:r>
+        <w:rPr>
+          <w:szCs w:val="20"/>
+        </w:rPr>
+        <w:t>enable</w:t>
+      </w:r>
+      <w:r>
+        <w:rPr>
+          <w:szCs w:val="20"/>
+        </w:rPr>
+        <w:t xml:space="preserve"> the vendor </w:t>
+      </w:r>
+      <w:r>
+        <w:rPr>
+          <w:szCs w:val="20"/>
+        </w:rPr>
+        <w:t xml:space="preserve">to obtain </w:t>
+      </w:r>
+      <w:r>
+        <w:rPr>
+          <w:szCs w:val="20"/>
+        </w:rPr>
+        <w:t xml:space="preserve">a key and secret </w:t>
+      </w:r>
+      <w:r>
+        <w:rPr>
+          <w:szCs w:val="20"/>
+        </w:rPr>
+        <w:t>for</w:t>
+      </w:r>
+      <w:r>
+        <w:rPr>
+          <w:szCs w:val="20"/>
+        </w:rPr>
+        <w:t xml:space="preserve"> the production environment.</w:t>
+      </w:r>
+    </w:p>
+    <w:p>
+      <w:pPr>
+        <w:spacing w:line="259" w:lineRule="auto"/>
+        <w:rPr>
+          <w:szCs w:val="20"/>
+        </w:rPr>
+      </w:pPr>
+      <w:r>
+        <w:rPr>
+          <w:szCs w:val="20"/>
+        </w:rPr>
+        <w:t xml:space="preserve">This document includes the Certification Requirements for both the </w:t>
+      </w:r>
+      <w:r>
+        <w:rPr>
+          <w:szCs w:val="20"/>
+        </w:rPr>
+        <w:t>scenario-based</w:t>
+      </w:r>
+      <w:r>
+        <w:rPr>
+          <w:szCs w:val="20"/>
+        </w:rPr>
+        <w:t xml:space="preserve"> sandbox testing and staging environment </w:t>
+      </w:r>
+      <w:r>
+        <w:rPr>
+          <w:szCs w:val="20"/>
+        </w:rPr>
+        <w:t xml:space="preserve">data </w:t>
+      </w:r>
+      <w:r>
+        <w:rPr>
+          <w:szCs w:val="20"/>
+        </w:rPr>
+        <w:t>loading.</w:t>
+      </w:r>
+    </w:p>
+    <w:p>
+      <w:pPr>
+        <w:rPr>
+          <w:i/>
+          <w:szCs w:val="20"/>
+        </w:rPr>
+      </w:pPr>
+      <w:r>
+        <w:rPr>
+          <w:i/>
+          <w:szCs w:val="20"/>
+        </w:rPr>
+        <w:t>Note: many URLs in this document are not yet active, and thus marked with:</w:t>
+      </w:r>
+    </w:p>
+    <w:p>
+      <w:pPr>
+        <w:ind w:firstLine="720"/>
+        <w:rPr>
+          <w:color w:val="FF0000"/>
+          <w:szCs w:val="20"/>
+        </w:rPr>
+      </w:pPr>
+      <w:r>
+        <w:rPr>
+          <w:color w:val="FF0000"/>
+          <w:szCs w:val="20"/>
+        </w:rPr>
+        <w:t>Not currently active</w:t>
+      </w:r>
+    </w:p>
+    <w:p>
+      <w:pPr>
+        <w:spacing w:line="259" w:lineRule="auto"/>
+        <w:rPr>
+          <w:i/>
+          <w:szCs w:val="20"/>
+        </w:rPr>
+      </w:pPr>
+      <w:r>
+        <w:rPr>
+          <w:i/>
+          <w:szCs w:val="20"/>
+        </w:rPr>
+        <w:t>Please note that these URLs are also subject to change upon actual Ed-Fi implementation for the 2021-2022 school year.</w:t>
+      </w:r>
+    </w:p>
+    <w:p>
+      <w:pPr>
+        <w:pStyle w:val="Heading1"/>
+      </w:pPr>
+      <w:bookmarkStart w:id="2" w:name="_Toc65502048"/>
+      <w:r>
+        <w:t>MN Sandbox Certification Testing</w:t>
+      </w:r>
       <w:bookmarkEnd w:id="2"/>
-    </w:p>
-    <w:p>
-      <w:pPr>
-        <w:spacing w:line="259" w:lineRule="auto"/>
-        <w:rPr>
-          <w:szCs w:val="20"/>
-        </w:rPr>
-      </w:pPr>
-      <w:r>
-        <w:rPr>
-          <w:szCs w:val="20"/>
-        </w:rPr>
-        <w:t xml:space="preserve">Student Information Systems vendors integrating with the Minnesota Department of Education's </w:t>
-      </w:r>
-      <w:r>
-        <w:rPr>
-          <w:szCs w:val="20"/>
-        </w:rPr>
-        <w:t xml:space="preserve">(MDE) </w:t>
-      </w:r>
-      <w:r>
-        <w:rPr>
-          <w:szCs w:val="20"/>
-        </w:rPr>
-        <w:t xml:space="preserve">Ed-Fi Automated Student Data Collection system </w:t>
-      </w:r>
-      <w:r>
-        <w:rPr>
-          <w:szCs w:val="20"/>
-        </w:rPr>
-        <w:t>are</w:t>
-      </w:r>
-      <w:r>
-        <w:rPr>
-          <w:szCs w:val="20"/>
-        </w:rPr>
-        <w:t xml:space="preserve"> required to pass 2 levels of testing prior to being granted a district's API key and secret to the production environment.</w:t>
-      </w:r>
-      <w:r>
-        <w:rPr>
-          <w:szCs w:val="20"/>
-        </w:rPr>
+      <w:r>
         <w:t xml:space="preserve"> </w:t>
       </w:r>
     </w:p>
     <w:p>
       <w:pPr>
-        <w:spacing w:line="259" w:lineRule="auto"/>
-        <w:rPr>
-          <w:szCs w:val="20"/>
-        </w:rPr>
-      </w:pPr>
-      <w:r>
-        <w:rPr>
-          <w:szCs w:val="20"/>
-        </w:rPr>
-        <w:t>As in School year 20-21, t</w:t>
-      </w:r>
-      <w:r>
-        <w:rPr>
-          <w:szCs w:val="20"/>
-        </w:rPr>
-        <w:t xml:space="preserve">he </w:t>
-      </w:r>
-      <w:r>
-        <w:rPr>
-          <w:szCs w:val="20"/>
-        </w:rPr>
-        <w:t>2</w:t>
-      </w:r>
-      <w:r>
-        <w:rPr>
-          <w:szCs w:val="20"/>
-        </w:rPr>
-        <w:t>1</w:t>
-      </w:r>
-      <w:r>
-        <w:rPr>
-          <w:szCs w:val="20"/>
-        </w:rPr>
-        <w:t>-2</w:t>
-      </w:r>
-      <w:r>
-        <w:rPr>
-          <w:szCs w:val="20"/>
-        </w:rPr>
-        <w:t>2</w:t>
-      </w:r>
-      <w:r>
-        <w:rPr>
-          <w:szCs w:val="20"/>
-        </w:rPr>
-        <w:t xml:space="preserve"> School Year Certification </w:t>
-      </w:r>
-      <w:r>
-        <w:rPr>
-          <w:szCs w:val="20"/>
-        </w:rPr>
-        <w:t xml:space="preserve">will also be against the </w:t>
-      </w:r>
-      <w:r>
-        <w:rPr>
-          <w:szCs w:val="20"/>
-        </w:rPr>
-        <w:t>Ed-Fi 3.1 Data Standard and ODS/API</w:t>
-      </w:r>
-      <w:r>
-        <w:rPr>
-          <w:szCs w:val="20"/>
-        </w:rPr>
-        <w:t>,</w:t>
-      </w:r>
-      <w:r>
-        <w:rPr>
-          <w:szCs w:val="20"/>
-        </w:rPr>
-        <w:t xml:space="preserve"> with extensions customized for MDE.</w:t>
-      </w:r>
-    </w:p>
-    <w:p>
-      <w:pPr>
-        <w:spacing w:line="259" w:lineRule="auto"/>
-        <w:rPr>
-          <w:szCs w:val="20"/>
-        </w:rPr>
-      </w:pPr>
-      <w:r>
-        <w:rPr>
-          <w:szCs w:val="20"/>
-        </w:rPr>
-        <w:t xml:space="preserve">First, vendors </w:t>
-      </w:r>
-      <w:r>
-        <w:rPr>
-          <w:szCs w:val="20"/>
-        </w:rPr>
-        <w:t xml:space="preserve">are </w:t>
-      </w:r>
-      <w:r>
-        <w:rPr>
-          <w:szCs w:val="20"/>
-        </w:rPr>
-        <w:t xml:space="preserve">required to demonstrate their ability to submit the specific API resources and elements encompassed within </w:t>
-      </w:r>
-      <w:r>
-        <w:rPr>
-          <w:szCs w:val="20"/>
-        </w:rPr>
-        <w:t xml:space="preserve">the </w:t>
-      </w:r>
-      <w:r>
-        <w:rPr>
-          <w:szCs w:val="20"/>
-        </w:rPr>
-        <w:t xml:space="preserve">MARSS Data elements. This first phase </w:t>
-      </w:r>
-      <w:r>
-        <w:rPr>
-          <w:szCs w:val="20"/>
-        </w:rPr>
-        <w:t>is</w:t>
-      </w:r>
-      <w:r>
-        <w:rPr>
-          <w:szCs w:val="20"/>
-        </w:rPr>
-        <w:t xml:space="preserve"> executed in the MNIT Ed-Fi </w:t>
-      </w:r>
-      <w:r>
-        <w:rPr>
-          <w:szCs w:val="20"/>
-        </w:rPr>
-        <w:t xml:space="preserve">Test </w:t>
-      </w:r>
-      <w:r>
-        <w:rPr>
-          <w:szCs w:val="20"/>
-        </w:rPr>
-        <w:t>Sandbox environment.</w:t>
+        <w:rPr>
+          <w:szCs w:val="20"/>
+        </w:rPr>
+      </w:pPr>
+      <w:r>
+        <w:rPr>
+          <w:szCs w:val="20"/>
+        </w:rPr>
+        <w:t xml:space="preserve">When certification begins, </w:t>
+      </w:r>
+      <w:r>
+        <w:rPr>
+          <w:szCs w:val="20"/>
+        </w:rPr>
+        <w:t xml:space="preserve">vendors </w:t>
+      </w:r>
+      <w:r>
+        <w:rPr>
+          <w:szCs w:val="20"/>
+        </w:rPr>
+        <w:t xml:space="preserve">will be provided </w:t>
+      </w:r>
+      <w:r>
+        <w:rPr>
+          <w:szCs w:val="20"/>
+        </w:rPr>
+        <w:t xml:space="preserve">a </w:t>
+      </w:r>
+      <w:r>
+        <w:rPr>
+          <w:szCs w:val="20"/>
+        </w:rPr>
+        <w:t xml:space="preserve">key and secret to a </w:t>
+      </w:r>
+      <w:r>
+        <w:rPr>
+          <w:szCs w:val="20"/>
+        </w:rPr>
+        <w:t>sandbox ODS/API with</w:t>
+      </w:r>
+      <w:r>
+        <w:rPr>
+          <w:szCs w:val="20"/>
+        </w:rPr>
+        <w:t xml:space="preserve"> no </w:t>
+      </w:r>
+      <w:r>
+        <w:rPr>
+          <w:szCs w:val="20"/>
+        </w:rPr>
+        <w:t>sample data pre-loaded.</w:t>
       </w:r>
       <w:r>
         <w:rPr>
@@ -7067,129 +7565,59 @@
         </w:rPr>
         <w:t xml:space="preserve"> </w:t>
       </w:r>
-    </w:p>
-    <w:p>
-      <w:pPr>
-        <w:spacing w:line="259" w:lineRule="auto"/>
-        <w:rPr>
-          <w:b/>
-          <w:szCs w:val="20"/>
-        </w:rPr>
-      </w:pPr>
-      <w:r>
-        <w:rPr>
-          <w:b/>
-          <w:szCs w:val="20"/>
-        </w:rPr>
-        <w:t>Th</w:t>
-      </w:r>
-      <w:r>
-        <w:rPr>
-          <w:b/>
-          <w:szCs w:val="20"/>
-        </w:rPr>
-        <w:t>e Test Sandbox</w:t>
-      </w:r>
-      <w:r>
-        <w:rPr>
-          <w:b/>
-          <w:szCs w:val="20"/>
-        </w:rPr>
-        <w:t xml:space="preserve"> environment </w:t>
-      </w:r>
-      <w:r>
-        <w:rPr>
-          <w:b/>
-          <w:szCs w:val="20"/>
-        </w:rPr>
-        <w:t>does</w:t>
-      </w:r>
-      <w:r>
-        <w:rPr>
-          <w:b/>
-          <w:szCs w:val="20"/>
-        </w:rPr>
-        <w:t xml:space="preserve"> not include integration with the Identities API endpoint.</w:t>
-      </w:r>
-    </w:p>
-    <w:p>
-      <w:pPr>
-        <w:spacing w:line="259" w:lineRule="auto"/>
-        <w:rPr>
-          <w:b/>
-          <w:szCs w:val="20"/>
-        </w:rPr>
-      </w:pPr>
-      <w:r>
-        <w:rPr>
-          <w:b/>
-          <w:szCs w:val="20"/>
-        </w:rPr>
-        <w:t xml:space="preserve">API profiles are not enforced in the Test Sandbox environment, however you may be required to demonstrate appropriate implementation of API profile use in your </w:t>
-      </w:r>
-      <w:r>
-        <w:rPr>
-          <w:b/>
-          <w:szCs w:val="20"/>
-        </w:rPr>
-        <w:t>API</w:t>
-      </w:r>
-      <w:r>
-        <w:rPr>
-          <w:b/>
-          <w:szCs w:val="20"/>
-        </w:rPr>
-        <w:t xml:space="preserve"> transactions.</w:t>
-      </w:r>
-    </w:p>
-    <w:p>
-      <w:pPr>
-        <w:spacing w:line="259" w:lineRule="auto"/>
-        <w:rPr>
-          <w:szCs w:val="20"/>
-        </w:rPr>
-      </w:pPr>
-      <w:r>
-        <w:rPr>
-          <w:szCs w:val="20"/>
-        </w:rPr>
-        <w:t xml:space="preserve">When all scenarios </w:t>
-      </w:r>
-      <w:r>
-        <w:rPr>
-          <w:szCs w:val="20"/>
-        </w:rPr>
-        <w:t xml:space="preserve">are verified in the </w:t>
-      </w:r>
-      <w:r>
-        <w:rPr>
-          <w:szCs w:val="20"/>
-        </w:rPr>
-        <w:t>Sandbox test</w:t>
-      </w:r>
-      <w:r>
-        <w:rPr>
-          <w:szCs w:val="20"/>
-        </w:rPr>
-        <w:t>ing</w:t>
-      </w:r>
-      <w:r>
-        <w:rPr>
-          <w:szCs w:val="20"/>
-        </w:rPr>
-        <w:t xml:space="preserve"> environment, the SIS vendor </w:t>
-      </w:r>
-      <w:r>
-        <w:rPr>
-          <w:szCs w:val="20"/>
-        </w:rPr>
-        <w:t>is</w:t>
-      </w:r>
-      <w:r>
-        <w:rPr>
-          <w:szCs w:val="20"/>
-        </w:rPr>
-        <w:t xml:space="preserve"> granted access to the Staging Environment.</w:t>
+      <w:r>
+        <w:rPr>
+          <w:szCs w:val="20"/>
+        </w:rPr>
+        <w:t xml:space="preserve">This ODS </w:t>
+      </w:r>
+      <w:r>
+        <w:rPr>
+          <w:szCs w:val="20"/>
+        </w:rPr>
+        <w:t xml:space="preserve">will </w:t>
+      </w:r>
+      <w:r>
+        <w:rPr>
+          <w:szCs w:val="20"/>
+        </w:rPr>
+        <w:t xml:space="preserve">contain the Minnesota Education </w:t>
+      </w:r>
+      <w:r>
+        <w:rPr>
+          <w:szCs w:val="20"/>
+        </w:rPr>
+        <w:t>School and District</w:t>
+      </w:r>
+      <w:r>
+        <w:rPr>
+          <w:szCs w:val="20"/>
+        </w:rPr>
+        <w:t xml:space="preserve"> records </w:t>
+      </w:r>
+      <w:r>
+        <w:rPr>
+          <w:szCs w:val="20"/>
+        </w:rPr>
+        <w:t xml:space="preserve">synchronized with </w:t>
+      </w:r>
+      <w:r>
+        <w:rPr>
+          <w:szCs w:val="20"/>
+        </w:rPr>
+        <w:t xml:space="preserve">MDE-ORG, as well as the MN </w:t>
+      </w:r>
+      <w:r>
+        <w:rPr>
+          <w:szCs w:val="20"/>
+        </w:rPr>
+        <w:t xml:space="preserve">specific </w:t>
+      </w:r>
+      <w:r>
+        <w:rPr>
+          <w:szCs w:val="20"/>
+        </w:rPr>
+        <w:t>descriptors listed below in this document.</w:t>
       </w:r>
       <w:r>
         <w:rPr>
@@ -7201,7 +7629,43 @@
         <w:rPr>
           <w:szCs w:val="20"/>
         </w:rPr>
-        <w:t>Vendors must perform a test load of their district's real student demographic data in the Staging environment.</w:t>
+        <w:t xml:space="preserve">When submitting data for each of the Certification scenarios, we ask that you use </w:t>
+      </w:r>
+      <w:r>
+        <w:rPr>
+          <w:szCs w:val="20"/>
+        </w:rPr>
+        <w:t>a</w:t>
+      </w:r>
+      <w:r>
+        <w:rPr>
+          <w:szCs w:val="20"/>
+        </w:rPr>
+        <w:t xml:space="preserve"> district</w:t>
+      </w:r>
+      <w:r>
+        <w:rPr>
+          <w:szCs w:val="20"/>
+        </w:rPr>
+        <w:t xml:space="preserve"> you have access to</w:t>
+      </w:r>
+      <w:r>
+        <w:rPr>
+          <w:szCs w:val="20"/>
+        </w:rPr>
+        <w:t>, and schools within th</w:t>
+      </w:r>
+      <w:r>
+        <w:rPr>
+          <w:szCs w:val="20"/>
+        </w:rPr>
+        <w:t>e</w:t>
+      </w:r>
+      <w:r>
+        <w:rPr>
+          <w:szCs w:val="20"/>
+        </w:rPr>
+        <w:t xml:space="preserve"> district.</w:t>
       </w:r>
       <w:r>
         <w:rPr>
@@ -7209,418 +7673,29 @@
         </w:rPr>
         <w:t xml:space="preserve"> </w:t>
       </w:r>
-      <w:r>
-        <w:rPr>
-          <w:szCs w:val="20"/>
-        </w:rPr>
-        <w:t>During this test</w:t>
-      </w:r>
-      <w:r>
-        <w:rPr>
-          <w:szCs w:val="20"/>
-        </w:rPr>
-        <w:t>,</w:t>
-      </w:r>
-      <w:r>
-        <w:rPr>
-          <w:szCs w:val="20"/>
-        </w:rPr>
-        <w:t xml:space="preserve"> Student IDs will be validated against the Ed-Fi Identities Service to ensure valid ids are being inserted to the Ed-Fi ODS.</w:t>
-      </w:r>
-      <w:r>
-        <w:rPr>
-          <w:szCs w:val="20"/>
-        </w:rPr>
-        <w:t xml:space="preserve"> </w:t>
-      </w:r>
-      <w:r>
-        <w:rPr>
-          <w:szCs w:val="20"/>
-        </w:rPr>
-        <w:t>MARSS comparison checks and additional data quality verifications</w:t>
-      </w:r>
-      <w:r>
-        <w:rPr>
-          <w:szCs w:val="20"/>
-        </w:rPr>
-        <w:t xml:space="preserve"> </w:t>
-      </w:r>
-      <w:r>
-        <w:rPr>
-          <w:szCs w:val="20"/>
-        </w:rPr>
-        <w:t>are</w:t>
-      </w:r>
-      <w:r>
-        <w:rPr>
-          <w:szCs w:val="20"/>
-        </w:rPr>
-        <w:t xml:space="preserve"> executed in the Staging Environment. </w:t>
-      </w:r>
-    </w:p>
-    <w:p>
-      <w:pPr>
-        <w:spacing w:line="259" w:lineRule="auto"/>
-        <w:rPr>
-          <w:szCs w:val="20"/>
-        </w:rPr>
-      </w:pPr>
-      <w:r>
-        <w:rPr>
-          <w:szCs w:val="20"/>
-        </w:rPr>
-        <w:t xml:space="preserve">Once the Staging data </w:t>
-      </w:r>
-      <w:r>
-        <w:rPr>
-          <w:szCs w:val="20"/>
-        </w:rPr>
-        <w:t>reaches</w:t>
-      </w:r>
-      <w:r>
-        <w:rPr>
-          <w:szCs w:val="20"/>
-        </w:rPr>
-        <w:t xml:space="preserve"> a satisfactory level of quality as determined by MDE, MNIT, and </w:t>
-      </w:r>
-      <w:r>
-        <w:rPr>
-          <w:szCs w:val="20"/>
-        </w:rPr>
-        <w:t>the District</w:t>
-      </w:r>
-      <w:r>
-        <w:rPr>
-          <w:szCs w:val="20"/>
-        </w:rPr>
-        <w:t xml:space="preserve">, MNIT will </w:t>
-      </w:r>
-      <w:r>
-        <w:rPr>
-          <w:szCs w:val="20"/>
-        </w:rPr>
-        <w:t>enable</w:t>
-      </w:r>
-      <w:r>
-        <w:rPr>
-          <w:szCs w:val="20"/>
-        </w:rPr>
-        <w:t xml:space="preserve"> the vendor </w:t>
-      </w:r>
-      <w:r>
-        <w:rPr>
-          <w:szCs w:val="20"/>
-        </w:rPr>
-        <w:t xml:space="preserve">to obtain </w:t>
-      </w:r>
-      <w:r>
-        <w:rPr>
-          <w:szCs w:val="20"/>
-        </w:rPr>
-        <w:t xml:space="preserve">a key and secret </w:t>
-      </w:r>
-      <w:r>
-        <w:rPr>
-          <w:szCs w:val="20"/>
-        </w:rPr>
-        <w:t>for</w:t>
-      </w:r>
-      <w:r>
-        <w:rPr>
-          <w:szCs w:val="20"/>
-        </w:rPr>
-        <w:t xml:space="preserve"> the production environment.</w:t>
-      </w:r>
-    </w:p>
-    <w:p>
-      <w:pPr>
-        <w:spacing w:line="259" w:lineRule="auto"/>
-        <w:rPr>
-          <w:szCs w:val="20"/>
-        </w:rPr>
-      </w:pPr>
-      <w:r>
-        <w:rPr>
-          <w:szCs w:val="20"/>
-        </w:rPr>
-        <w:t xml:space="preserve">This document includes the Certification Requirements for both the </w:t>
-      </w:r>
-      <w:r>
-        <w:rPr>
-          <w:szCs w:val="20"/>
-        </w:rPr>
-        <w:t>scenario-based</w:t>
-      </w:r>
-      <w:r>
-        <w:rPr>
-          <w:szCs w:val="20"/>
-        </w:rPr>
-        <w:t xml:space="preserve"> sandbox testing and staging environment </w:t>
-      </w:r>
-      <w:r>
-        <w:rPr>
-          <w:szCs w:val="20"/>
-        </w:rPr>
-        <w:t xml:space="preserve">data </w:t>
-      </w:r>
-      <w:r>
-        <w:rPr>
-          <w:szCs w:val="20"/>
-        </w:rPr>
-        <w:t>loading.</w:t>
-      </w:r>
-    </w:p>
-    <w:p>
-      <w:pPr>
-        <w:rPr>
-          <w:i/>
-          <w:szCs w:val="20"/>
-        </w:rPr>
-      </w:pPr>
-      <w:r>
-        <w:rPr>
-          <w:i/>
-          <w:szCs w:val="20"/>
-        </w:rPr>
-        <w:t>Note: many URLs in this document are not yet active, and thus marked with:</w:t>
-      </w:r>
-    </w:p>
-    <w:p>
-      <w:pPr>
-        <w:ind w:firstLine="720"/>
-        <w:rPr>
-          <w:color w:val="FF0000"/>
-          <w:szCs w:val="20"/>
-        </w:rPr>
-      </w:pPr>
-      <w:r>
-        <w:rPr>
-          <w:color w:val="FF0000"/>
-          <w:szCs w:val="20"/>
-        </w:rPr>
-        <w:t>Not currently active</w:t>
-      </w:r>
-    </w:p>
-    <w:p>
-      <w:pPr>
-        <w:spacing w:line="259" w:lineRule="auto"/>
-        <w:rPr>
-          <w:i/>
-          <w:szCs w:val="20"/>
-        </w:rPr>
-      </w:pPr>
-      <w:r>
-        <w:rPr>
-          <w:i/>
-          <w:szCs w:val="20"/>
-        </w:rPr>
-        <w:t>Please note that these URLs are also subject to change upon actual Ed-Fi implementation for the 2021-2022 school year.</w:t>
-      </w:r>
-    </w:p>
-    <w:p>
-      <w:pPr>
-        <w:pStyle w:val="Heading1"/>
-      </w:pPr>
-      <w:bookmarkStart w:id="3" w:name="_Toc65502048"/>
-      <w:r>
-        <w:t>MN Sandbox Certification Testing</w:t>
+    </w:p>
+    <w:p>
+      <w:pPr>
+        <w:pStyle w:val="Heading2"/>
+      </w:pPr>
+      <w:bookmarkStart w:id="3" w:name="_Toc65502049"/>
+      <w:r>
+        <w:t>Test Sandbox</w:t>
+      </w:r>
+      <w:r>
+        <w:t xml:space="preserve"> Environment URLs</w:t>
       </w:r>
       <w:bookmarkEnd w:id="3"/>
-      <w:r>
-        <w:t xml:space="preserve"> </w:t>
-      </w:r>
-    </w:p>
-    <w:p>
-      <w:pPr>
-        <w:rPr>
-          <w:szCs w:val="20"/>
-        </w:rPr>
-      </w:pPr>
-      <w:r>
-        <w:rPr>
-          <w:szCs w:val="20"/>
-        </w:rPr>
-        <w:t xml:space="preserve">When certification begins, </w:t>
-      </w:r>
-      <w:r>
-        <w:rPr>
-          <w:szCs w:val="20"/>
-        </w:rPr>
-        <w:t xml:space="preserve">vendors </w:t>
-      </w:r>
-      <w:r>
-        <w:rPr>
-          <w:szCs w:val="20"/>
-        </w:rPr>
-        <w:t xml:space="preserve">will be provided </w:t>
-      </w:r>
-      <w:r>
-        <w:rPr>
-          <w:szCs w:val="20"/>
-        </w:rPr>
-        <w:t xml:space="preserve">a </w:t>
-      </w:r>
-      <w:r>
-        <w:rPr>
-          <w:szCs w:val="20"/>
-        </w:rPr>
-        <w:t xml:space="preserve">key and secret to a </w:t>
-      </w:r>
-      <w:r>
-        <w:rPr>
-          <w:szCs w:val="20"/>
-        </w:rPr>
-        <w:t>sandbox ODS/API with</w:t>
-      </w:r>
-      <w:r>
-        <w:rPr>
-          <w:szCs w:val="20"/>
-        </w:rPr>
-        <w:t xml:space="preserve"> no </w:t>
-      </w:r>
-      <w:r>
-        <w:rPr>
-          <w:szCs w:val="20"/>
-        </w:rPr>
-        <w:t>sample data pre-loaded.</w:t>
-      </w:r>
-      <w:r>
-        <w:rPr>
-          <w:szCs w:val="20"/>
-        </w:rPr>
-        <w:t xml:space="preserve"> </w:t>
-      </w:r>
-      <w:r>
-        <w:rPr>
-          <w:szCs w:val="20"/>
-        </w:rPr>
-        <w:t xml:space="preserve">This ODS </w:t>
-      </w:r>
-      <w:r>
-        <w:rPr>
-          <w:szCs w:val="20"/>
-        </w:rPr>
-        <w:t xml:space="preserve">will </w:t>
-      </w:r>
-      <w:r>
-        <w:rPr>
-          <w:szCs w:val="20"/>
-        </w:rPr>
-        <w:t xml:space="preserve">contain the Minnesota Education </w:t>
-      </w:r>
-      <w:r>
-        <w:rPr>
-          <w:szCs w:val="20"/>
-        </w:rPr>
-        <w:t>School and District</w:t>
-      </w:r>
-      <w:r>
-        <w:rPr>
-          <w:szCs w:val="20"/>
-        </w:rPr>
-        <w:t xml:space="preserve"> records </w:t>
-      </w:r>
-      <w:r>
-        <w:rPr>
-          <w:szCs w:val="20"/>
-        </w:rPr>
-        <w:t xml:space="preserve">synchronized with </w:t>
-      </w:r>
-      <w:r>
-        <w:rPr>
-          <w:szCs w:val="20"/>
-        </w:rPr>
-        <w:t xml:space="preserve">MDE-ORG, as well as the MN </w:t>
-      </w:r>
-      <w:r>
-        <w:rPr>
-          <w:szCs w:val="20"/>
-        </w:rPr>
-        <w:t xml:space="preserve">specific </w:t>
-      </w:r>
-      <w:r>
-        <w:rPr>
-          <w:szCs w:val="20"/>
-        </w:rPr>
-        <w:t>descriptors listed below in this document.</w:t>
-      </w:r>
-      <w:r>
-        <w:rPr>
-          <w:szCs w:val="20"/>
-        </w:rPr>
-        <w:t xml:space="preserve"> </w:t>
-      </w:r>
-      <w:r>
-        <w:rPr>
-          <w:szCs w:val="20"/>
-        </w:rPr>
-        <w:t xml:space="preserve">When submitting data for each of the Certification scenarios, we ask that you use </w:t>
-      </w:r>
-      <w:r>
-        <w:rPr>
-          <w:szCs w:val="20"/>
-        </w:rPr>
-        <w:t>a</w:t>
-      </w:r>
-      <w:r>
-        <w:rPr>
-          <w:szCs w:val="20"/>
-        </w:rPr>
-        <w:t xml:space="preserve"> district</w:t>
-      </w:r>
-      <w:r>
-        <w:rPr>
-          <w:szCs w:val="20"/>
-        </w:rPr>
-        <w:t xml:space="preserve"> you have access to</w:t>
-      </w:r>
-      <w:r>
-        <w:rPr>
-          <w:szCs w:val="20"/>
-        </w:rPr>
-        <w:t>, and schools within th</w:t>
-      </w:r>
-      <w:r>
-        <w:rPr>
-          <w:szCs w:val="20"/>
-        </w:rPr>
-        <w:t>e</w:t>
-      </w:r>
-      <w:r>
-        <w:rPr>
-          <w:szCs w:val="20"/>
-        </w:rPr>
-        <w:t xml:space="preserve"> district.</w:t>
-      </w:r>
-      <w:r>
-        <w:rPr>
-          <w:szCs w:val="20"/>
-        </w:rPr>
-        <w:t xml:space="preserve"> </w:t>
-      </w:r>
-    </w:p>
-    <w:p>
-      <w:pPr>
-        <w:pStyle w:val="Heading2"/>
-      </w:pPr>
-      <w:bookmarkStart w:id="4" w:name="_Toc65502049"/>
-      <w:r>
-        <w:t>Test Sandbox</w:t>
-      </w:r>
-      <w:r>
-        <w:t xml:space="preserve"> Environment URLs</w:t>
+    </w:p>
+    <w:p>
+      <w:pPr>
+        <w:pStyle w:val="Heading3"/>
+      </w:pPr>
+      <w:bookmarkStart w:id="4" w:name="_Toc65502050"/>
+      <w:r>
+        <w:t>Swagger</w:t>
       </w:r>
       <w:bookmarkEnd w:id="4"/>
-    </w:p>
-    <w:p>
-      <w:pPr>
-        <w:pStyle w:val="Heading3"/>
-      </w:pPr>
-      <w:bookmarkStart w:id="5" w:name="_Toc65502050"/>
-      <w:r>
-        <w:t>Swagger</w:t>
-      </w:r>
-      <w:bookmarkEnd w:id="5"/>
     </w:p>
     <w:p>
       <w:hyperlink r:id="rId17" w:history="1">
@@ -7899,11 +7974,11 @@
       <w:pPr>
         <w:pStyle w:val="Heading3"/>
       </w:pPr>
-      <w:bookmarkStart w:id="6" w:name="_Toc65502051"/>
+      <w:bookmarkStart w:id="5" w:name="_Toc65502051"/>
       <w:r>
         <w:t>Ed-Fi Sandbox Admin Website</w:t>
       </w:r>
-      <w:bookmarkEnd w:id="6"/>
+      <w:bookmarkEnd w:id="5"/>
       <w:r>
         <w:t xml:space="preserve"> </w:t>
       </w:r>
@@ -7966,11 +8041,11 @@
       <w:pPr>
         <w:pStyle w:val="Heading3"/>
       </w:pPr>
-      <w:bookmarkStart w:id="7" w:name="_Toc65502052"/>
+      <w:bookmarkStart w:id="6" w:name="_Toc65502052"/>
       <w:r>
         <w:t>ODS/API base URL</w:t>
       </w:r>
-      <w:bookmarkEnd w:id="7"/>
+      <w:bookmarkEnd w:id="6"/>
     </w:p>
     <w:p>
       <w:pPr>
@@ -8353,7 +8428,7 @@
       <w:pPr>
         <w:pStyle w:val="Heading3"/>
       </w:pPr>
-      <w:bookmarkStart w:id="8" w:name="_Toc65502053"/>
+      <w:bookmarkStart w:id="7" w:name="_Toc65502053"/>
       <w:r>
         <w:t xml:space="preserve">ODS/API </w:t>
       </w:r>
@@ -8366,7 +8441,7 @@
       <w:r>
         <w:t xml:space="preserve"> URL</w:t>
       </w:r>
-      <w:bookmarkEnd w:id="8"/>
+      <w:bookmarkEnd w:id="7"/>
     </w:p>
     <w:p>
       <w:pPr>
@@ -8480,11 +8555,11 @@
       <w:pPr>
         <w:pStyle w:val="Heading2"/>
       </w:pPr>
-      <w:bookmarkStart w:id="9" w:name="_Toc65502054"/>
+      <w:bookmarkStart w:id="8" w:name="_Toc65502054"/>
       <w:r>
         <w:t>Sandbox Environment Helpful Tips</w:t>
       </w:r>
-      <w:bookmarkEnd w:id="9"/>
+      <w:bookmarkEnd w:id="8"/>
     </w:p>
     <w:p>
       <w:pPr>
@@ -9097,11 +9172,11 @@
       <w:pPr>
         <w:pStyle w:val="Heading2"/>
       </w:pPr>
-      <w:bookmarkStart w:id="10" w:name="_Toc65502055"/>
+      <w:bookmarkStart w:id="9" w:name="_Toc65502055"/>
       <w:r>
         <w:t>How LocalEducationAgencyId and SchoolId are derived from MDE stateOrganizationID</w:t>
       </w:r>
-      <w:bookmarkEnd w:id="10"/>
+      <w:bookmarkEnd w:id="9"/>
     </w:p>
     <w:p>
       <w:pPr>
@@ -9547,11 +9622,11 @@
       <w:pPr>
         <w:pStyle w:val="Heading2"/>
       </w:pPr>
-      <w:bookmarkStart w:id="11" w:name="_Toc65502056"/>
+      <w:bookmarkStart w:id="10" w:name="_Toc65502056"/>
       <w:r>
         <w:t>Identifiers: Schools vs. Buildings</w:t>
       </w:r>
-      <w:bookmarkEnd w:id="11"/>
+      <w:bookmarkEnd w:id="10"/>
     </w:p>
     <w:p>
       <w:pPr>
@@ -9793,7 +9868,7 @@
       <w:pPr>
         <w:pStyle w:val="Heading1"/>
       </w:pPr>
-      <w:bookmarkStart w:id="12" w:name="_Toc65502057"/>
+      <w:bookmarkStart w:id="11" w:name="_Toc65502057"/>
       <w:r>
         <w:t>202</w:t>
       </w:r>
@@ -9812,17 +9887,17 @@
       <w:r>
         <w:t>Data Requirements - API Resources</w:t>
       </w:r>
+      <w:bookmarkEnd w:id="11"/>
+    </w:p>
+    <w:p>
+      <w:pPr>
+        <w:pStyle w:val="Heading2"/>
+      </w:pPr>
+      <w:bookmarkStart w:id="12" w:name="_Toc65502058"/>
+      <w:r>
+        <w:t>API Documentation</w:t>
+      </w:r>
       <w:bookmarkEnd w:id="12"/>
-    </w:p>
-    <w:p>
-      <w:pPr>
-        <w:pStyle w:val="Heading2"/>
-      </w:pPr>
-      <w:bookmarkStart w:id="13" w:name="_Toc65502058"/>
-      <w:r>
-        <w:t>API Documentation</w:t>
-      </w:r>
-      <w:bookmarkEnd w:id="13"/>
     </w:p>
     <w:p>
       <w:pPr>
@@ -9942,7 +10017,7 @@
               </wp:anchor>
             </w:drawing>
           </mc:Choice>
-          <mc:Fallback xmlns:cx2="http://schemas.microsoft.com/office/drawing/2015/10/21/chartex" xmlns:cx3="http://schemas.microsoft.com/office/drawing/2016/5/9/chartex" xmlns:cx4="http://schemas.microsoft.com/office/drawing/2016/5/10/chartex" xmlns:cx5="http://schemas.microsoft.com/office/drawing/2016/5/11/chartex" xmlns:cx6="http://schemas.microsoft.com/office/drawing/2016/5/12/chartex" xmlns:cx7="http://schemas.microsoft.com/office/drawing/2016/5/13/chartex" xmlns:cx8="http://schemas.microsoft.com/office/drawing/2016/5/14/chartex" xmlns:aink="http://schemas.microsoft.com/office/drawing/2016/ink" xmlns:am3d="http://schemas.microsoft.com/office/drawing/2017/model3d" xmlns:w16cex="http://schemas.microsoft.com/office/word/2018/wordml/cex" xmlns:w16cid="http://schemas.microsoft.com/office/word/2016/wordml/cid" xmlns:w16="http://schemas.microsoft.com/office/word/2018/wordml">
+          <mc:Fallback xmlns:w16="http://schemas.microsoft.com/office/word/2018/wordml" xmlns:w16cid="http://schemas.microsoft.com/office/word/2016/wordml/cid" xmlns:w16cex="http://schemas.microsoft.com/office/word/2018/wordml/cex" xmlns:am3d="http://schemas.microsoft.com/office/drawing/2017/model3d" xmlns:aink="http://schemas.microsoft.com/office/drawing/2016/ink" xmlns:cx8="http://schemas.microsoft.com/office/drawing/2016/5/14/chartex" xmlns:cx7="http://schemas.microsoft.com/office/drawing/2016/5/13/chartex" xmlns:cx6="http://schemas.microsoft.com/office/drawing/2016/5/12/chartex" xmlns:cx5="http://schemas.microsoft.com/office/drawing/2016/5/11/chartex" xmlns:cx4="http://schemas.microsoft.com/office/drawing/2016/5/10/chartex" xmlns:cx3="http://schemas.microsoft.com/office/drawing/2016/5/9/chartex" xmlns:cx2="http://schemas.microsoft.com/office/drawing/2015/10/21/chartex">
             <w:pict>
               <v:shapetype w14:anchorId="5AA9C00D" id="_x0000_t32" coordsize="21600,21600" o:spt="32" o:oned="t" path="m,l21600,21600e" filled="f">
                 <v:path arrowok="t" fillok="f" o:connecttype="none"/>
@@ -10094,7 +10169,7 @@
               </wp:anchor>
             </w:drawing>
           </mc:Choice>
-          <mc:Fallback xmlns:cx2="http://schemas.microsoft.com/office/drawing/2015/10/21/chartex" xmlns:cx3="http://schemas.microsoft.com/office/drawing/2016/5/9/chartex" xmlns:cx4="http://schemas.microsoft.com/office/drawing/2016/5/10/chartex" xmlns:cx5="http://schemas.microsoft.com/office/drawing/2016/5/11/chartex" xmlns:cx6="http://schemas.microsoft.com/office/drawing/2016/5/12/chartex" xmlns:cx7="http://schemas.microsoft.com/office/drawing/2016/5/13/chartex" xmlns:cx8="http://schemas.microsoft.com/office/drawing/2016/5/14/chartex" xmlns:aink="http://schemas.microsoft.com/office/drawing/2016/ink" xmlns:am3d="http://schemas.microsoft.com/office/drawing/2017/model3d" xmlns:w16cex="http://schemas.microsoft.com/office/word/2018/wordml/cex" xmlns:w16cid="http://schemas.microsoft.com/office/word/2016/wordml/cid" xmlns:w16="http://schemas.microsoft.com/office/word/2018/wordml">
+          <mc:Fallback xmlns:w16="http://schemas.microsoft.com/office/word/2018/wordml" xmlns:w16cid="http://schemas.microsoft.com/office/word/2016/wordml/cid" xmlns:w16cex="http://schemas.microsoft.com/office/word/2018/wordml/cex" xmlns:am3d="http://schemas.microsoft.com/office/drawing/2017/model3d" xmlns:aink="http://schemas.microsoft.com/office/drawing/2016/ink" xmlns:cx8="http://schemas.microsoft.com/office/drawing/2016/5/14/chartex" xmlns:cx7="http://schemas.microsoft.com/office/drawing/2016/5/13/chartex" xmlns:cx6="http://schemas.microsoft.com/office/drawing/2016/5/12/chartex" xmlns:cx5="http://schemas.microsoft.com/office/drawing/2016/5/11/chartex" xmlns:cx4="http://schemas.microsoft.com/office/drawing/2016/5/10/chartex" xmlns:cx3="http://schemas.microsoft.com/office/drawing/2016/5/9/chartex" xmlns:cx2="http://schemas.microsoft.com/office/drawing/2015/10/21/chartex">
             <w:pict>
               <v:rect w14:anchorId="18239118" id="Rectangle 8" o:spid="_x0000_s1026" style="position:absolute;margin-left:123pt;margin-top:58pt;width:32.3pt;height:8.65pt;z-index:251662336;visibility:visible;mso-wrap-style:square;mso-wrap-distance-left:9pt;mso-wrap-distance-top:0;mso-wrap-distance-right:9pt;mso-wrap-distance-bottom:0;mso-position-horizontal:absolute;mso-position-horizontal-relative:text;mso-position-vertical:absolute;mso-position-vertical-relative:text;v-text-anchor:middle" o:gfxdata="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" filled="f" strokecolor="red" strokeweight="2pt"/>
             </w:pict>
@@ -10237,7 +10312,7 @@
               </wp:anchor>
             </w:drawing>
           </mc:Choice>
-          <mc:Fallback xmlns:cx2="http://schemas.microsoft.com/office/drawing/2015/10/21/chartex" xmlns:cx3="http://schemas.microsoft.com/office/drawing/2016/5/9/chartex" xmlns:cx4="http://schemas.microsoft.com/office/drawing/2016/5/10/chartex" xmlns:cx5="http://schemas.microsoft.com/office/drawing/2016/5/11/chartex" xmlns:cx6="http://schemas.microsoft.com/office/drawing/2016/5/12/chartex" xmlns:cx7="http://schemas.microsoft.com/office/drawing/2016/5/13/chartex" xmlns:cx8="http://schemas.microsoft.com/office/drawing/2016/5/14/chartex" xmlns:aink="http://schemas.microsoft.com/office/drawing/2016/ink" xmlns:am3d="http://schemas.microsoft.com/office/drawing/2017/model3d" xmlns:w16cex="http://schemas.microsoft.com/office/word/2018/wordml/cex" xmlns:w16cid="http://schemas.microsoft.com/office/word/2016/wordml/cid" xmlns:w16="http://schemas.microsoft.com/office/word/2018/wordml">
+          <mc:Fallback xmlns:w16="http://schemas.microsoft.com/office/word/2018/wordml" xmlns:w16cid="http://schemas.microsoft.com/office/word/2016/wordml/cid" xmlns:w16cex="http://schemas.microsoft.com/office/word/2018/wordml/cex" xmlns:am3d="http://schemas.microsoft.com/office/drawing/2017/model3d" xmlns:aink="http://schemas.microsoft.com/office/drawing/2016/ink" xmlns:cx8="http://schemas.microsoft.com/office/drawing/2016/5/14/chartex" xmlns:cx7="http://schemas.microsoft.com/office/drawing/2016/5/13/chartex" xmlns:cx6="http://schemas.microsoft.com/office/drawing/2016/5/12/chartex" xmlns:cx5="http://schemas.microsoft.com/office/drawing/2016/5/11/chartex" xmlns:cx4="http://schemas.microsoft.com/office/drawing/2016/5/10/chartex" xmlns:cx3="http://schemas.microsoft.com/office/drawing/2016/5/9/chartex" xmlns:cx2="http://schemas.microsoft.com/office/drawing/2015/10/21/chartex">
             <w:pict>
               <v:rect w14:anchorId="0CBD8623" id="Rectangle 10" o:spid="_x0000_s1026" style="position:absolute;margin-left:118.1pt;margin-top:41.9pt;width:18.15pt;height:8.65pt;z-index:251664384;visibility:visible;mso-wrap-style:square;mso-width-percent:0;mso-wrap-distance-left:9pt;mso-wrap-distance-top:0;mso-wrap-distance-right:9pt;mso-wrap-distance-bottom:0;mso-position-horizontal:absolute;mso-position-horizontal-relative:text;mso-position-vertical:absolute;mso-position-vertical-relative:text;mso-width-percent:0;mso-width-relative:margin;v-text-anchor:middle" o:gfxdata="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" filled="f" strokecolor="red" strokeweight="2pt"/>
             </w:pict>
@@ -10289,36 +10364,36 @@
       <w:pPr>
         <w:pStyle w:val="Heading2"/>
       </w:pPr>
-      <w:bookmarkStart w:id="14" w:name="_Toc65502059"/>
+      <w:bookmarkStart w:id="13" w:name="_Toc65502059"/>
       <w:r>
         <w:t xml:space="preserve">Mapping </w:t>
       </w:r>
       <w:r>
         <w:t>Documentation</w:t>
       </w:r>
+      <w:bookmarkEnd w:id="13"/>
+    </w:p>
+    <w:p>
+      <w:r>
+        <w:t>School Year 2</w:t>
+      </w:r>
+      <w:r>
+        <w:t>1</w:t>
+      </w:r>
+      <w:r>
+        <w:t>-2</w:t>
+      </w:r>
+      <w:r>
+        <w:t>2</w:t>
+      </w:r>
+      <w:r>
+        <w:t xml:space="preserve"> will introduce the Ed-Fi collection of </w:t>
+      </w:r>
+      <w:bookmarkStart w:id="14" w:name="_Hlk26264136"/>
+      <w:r>
+        <w:t>Minnesota Common Course Catalogue</w:t>
+      </w:r>
       <w:bookmarkEnd w:id="14"/>
-    </w:p>
-    <w:p>
-      <w:r>
-        <w:t>School Year 2</w:t>
-      </w:r>
-      <w:r>
-        <w:t>1</w:t>
-      </w:r>
-      <w:r>
-        <w:t>-2</w:t>
-      </w:r>
-      <w:r>
-        <w:t>2</w:t>
-      </w:r>
-      <w:r>
-        <w:t xml:space="preserve"> will introduce the Ed-Fi collection of </w:t>
-      </w:r>
-      <w:bookmarkStart w:id="15" w:name="_Hlk26264136"/>
-      <w:r>
-        <w:t>Minnesota Common Course Catalogue</w:t>
-      </w:r>
-      <w:bookmarkEnd w:id="15"/>
       <w:r>
         <w:t xml:space="preserve"> (MCCC)</w:t>
       </w:r>
@@ -10478,7 +10553,7 @@
               </wp:anchor>
             </w:drawing>
           </mc:Choice>
-          <mc:Fallback xmlns:cx2="http://schemas.microsoft.com/office/drawing/2015/10/21/chartex" xmlns:cx3="http://schemas.microsoft.com/office/drawing/2016/5/9/chartex" xmlns:cx4="http://schemas.microsoft.com/office/drawing/2016/5/10/chartex" xmlns:cx5="http://schemas.microsoft.com/office/drawing/2016/5/11/chartex" xmlns:cx6="http://schemas.microsoft.com/office/drawing/2016/5/12/chartex" xmlns:cx7="http://schemas.microsoft.com/office/drawing/2016/5/13/chartex" xmlns:cx8="http://schemas.microsoft.com/office/drawing/2016/5/14/chartex" xmlns:aink="http://schemas.microsoft.com/office/drawing/2016/ink" xmlns:am3d="http://schemas.microsoft.com/office/drawing/2017/model3d" xmlns:w16cex="http://schemas.microsoft.com/office/word/2018/wordml/cex" xmlns:w16cid="http://schemas.microsoft.com/office/word/2016/wordml/cid" xmlns:w16="http://schemas.microsoft.com/office/word/2018/wordml">
+          <mc:Fallback xmlns:w16="http://schemas.microsoft.com/office/word/2018/wordml" xmlns:w16cid="http://schemas.microsoft.com/office/word/2016/wordml/cid" xmlns:w16cex="http://schemas.microsoft.com/office/word/2018/wordml/cex" xmlns:am3d="http://schemas.microsoft.com/office/drawing/2017/model3d" xmlns:aink="http://schemas.microsoft.com/office/drawing/2016/ink" xmlns:cx8="http://schemas.microsoft.com/office/drawing/2016/5/14/chartex" xmlns:cx7="http://schemas.microsoft.com/office/drawing/2016/5/13/chartex" xmlns:cx6="http://schemas.microsoft.com/office/drawing/2016/5/12/chartex" xmlns:cx5="http://schemas.microsoft.com/office/drawing/2016/5/11/chartex" xmlns:cx4="http://schemas.microsoft.com/office/drawing/2016/5/10/chartex" xmlns:cx3="http://schemas.microsoft.com/office/drawing/2016/5/9/chartex" xmlns:cx2="http://schemas.microsoft.com/office/drawing/2015/10/21/chartex">
             <w:pict>
               <v:shape w14:anchorId="2185BE52" id="Straight Arrow Connector 14" o:spid="_x0000_s1026" type="#_x0000_t32" style="position:absolute;margin-left:307.9pt;margin-top:274.55pt;width:3.6pt;height:16.15pt;flip:y;z-index:251669504;visibility:visible;mso-wrap-style:square;mso-width-percent:0;mso-height-percent:0;mso-wrap-distance-left:9pt;mso-wrap-distance-top:0;mso-wrap-distance-right:9pt;mso-wrap-distance-bottom:0;mso-position-horizontal:absolute;mso-position-horizontal-relative:text;mso-position-vertical:absolute;mso-position-vertical-relative:text;mso-width-percent:0;mso-height-percent:0;mso-width-relative:margin;mso-height-relative:margin" o:gfxdata="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" strokecolor="#8bc53f [3204]" strokeweight="2pt">
                 <v:stroke endarrow="block"/>
@@ -10551,7 +10626,7 @@
               </wp:anchor>
             </w:drawing>
           </mc:Choice>
-          <mc:Fallback xmlns:cx2="http://schemas.microsoft.com/office/drawing/2015/10/21/chartex" xmlns:cx3="http://schemas.microsoft.com/office/drawing/2016/5/9/chartex" xmlns:cx4="http://schemas.microsoft.com/office/drawing/2016/5/10/chartex" xmlns:cx5="http://schemas.microsoft.com/office/drawing/2016/5/11/chartex" xmlns:cx6="http://schemas.microsoft.com/office/drawing/2016/5/12/chartex" xmlns:cx7="http://schemas.microsoft.com/office/drawing/2016/5/13/chartex" xmlns:cx8="http://schemas.microsoft.com/office/drawing/2016/5/14/chartex" xmlns:aink="http://schemas.microsoft.com/office/drawing/2016/ink" xmlns:am3d="http://schemas.microsoft.com/office/drawing/2017/model3d" xmlns:w16cex="http://schemas.microsoft.com/office/word/2018/wordml/cex" xmlns:w16cid="http://schemas.microsoft.com/office/word/2016/wordml/cid" xmlns:w16="http://schemas.microsoft.com/office/word/2018/wordml">
+          <mc:Fallback xmlns:w16="http://schemas.microsoft.com/office/word/2018/wordml" xmlns:w16cid="http://schemas.microsoft.com/office/word/2016/wordml/cid" xmlns:w16cex="http://schemas.microsoft.com/office/word/2018/wordml/cex" xmlns:am3d="http://schemas.microsoft.com/office/drawing/2017/model3d" xmlns:aink="http://schemas.microsoft.com/office/drawing/2016/ink" xmlns:cx8="http://schemas.microsoft.com/office/drawing/2016/5/14/chartex" xmlns:cx7="http://schemas.microsoft.com/office/drawing/2016/5/13/chartex" xmlns:cx6="http://schemas.microsoft.com/office/drawing/2016/5/12/chartex" xmlns:cx5="http://schemas.microsoft.com/office/drawing/2016/5/11/chartex" xmlns:cx4="http://schemas.microsoft.com/office/drawing/2016/5/10/chartex" xmlns:cx3="http://schemas.microsoft.com/office/drawing/2016/5/9/chartex" xmlns:cx2="http://schemas.microsoft.com/office/drawing/2015/10/21/chartex">
             <w:pict>
               <v:shape w14:anchorId="49550540" id="Straight Arrow Connector 15" o:spid="_x0000_s1026" type="#_x0000_t32" style="position:absolute;margin-left:248.7pt;margin-top:271.6pt;width:38.4pt;height:19.1pt;flip:x y;z-index:251671552;visibility:visible;mso-wrap-style:square;mso-width-percent:0;mso-height-percent:0;mso-wrap-distance-left:9pt;mso-wrap-distance-top:0;mso-wrap-distance-right:9pt;mso-wrap-distance-bottom:0;mso-position-horizontal:absolute;mso-position-horizontal-relative:text;mso-position-vertical:absolute;mso-position-vertical-relative:text;mso-width-percent:0;mso-height-percent:0;mso-width-relative:margin;mso-height-relative:margin" o:gfxdata="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" strokecolor="#8bc53f [3204]" strokeweight="2pt">
                 <v:stroke endarrow="block"/>
@@ -10624,7 +10699,7 @@
               </wp:anchor>
             </w:drawing>
           </mc:Choice>
-          <mc:Fallback xmlns:cx2="http://schemas.microsoft.com/office/drawing/2015/10/21/chartex" xmlns:cx3="http://schemas.microsoft.com/office/drawing/2016/5/9/chartex" xmlns:cx4="http://schemas.microsoft.com/office/drawing/2016/5/10/chartex" xmlns:cx5="http://schemas.microsoft.com/office/drawing/2016/5/11/chartex" xmlns:cx6="http://schemas.microsoft.com/office/drawing/2016/5/12/chartex" xmlns:cx7="http://schemas.microsoft.com/office/drawing/2016/5/13/chartex" xmlns:cx8="http://schemas.microsoft.com/office/drawing/2016/5/14/chartex" xmlns:aink="http://schemas.microsoft.com/office/drawing/2016/ink" xmlns:am3d="http://schemas.microsoft.com/office/drawing/2017/model3d" xmlns:w16cex="http://schemas.microsoft.com/office/word/2018/wordml/cex" xmlns:w16cid="http://schemas.microsoft.com/office/word/2016/wordml/cid" xmlns:w16="http://schemas.microsoft.com/office/word/2018/wordml">
+          <mc:Fallback xmlns:w16="http://schemas.microsoft.com/office/word/2018/wordml" xmlns:w16cid="http://schemas.microsoft.com/office/word/2016/wordml/cid" xmlns:w16cex="http://schemas.microsoft.com/office/word/2018/wordml/cex" xmlns:am3d="http://schemas.microsoft.com/office/drawing/2017/model3d" xmlns:aink="http://schemas.microsoft.com/office/drawing/2016/ink" xmlns:cx8="http://schemas.microsoft.com/office/drawing/2016/5/14/chartex" xmlns:cx7="http://schemas.microsoft.com/office/drawing/2016/5/13/chartex" xmlns:cx6="http://schemas.microsoft.com/office/drawing/2016/5/12/chartex" xmlns:cx5="http://schemas.microsoft.com/office/drawing/2016/5/11/chartex" xmlns:cx4="http://schemas.microsoft.com/office/drawing/2016/5/10/chartex" xmlns:cx3="http://schemas.microsoft.com/office/drawing/2016/5/9/chartex" xmlns:cx2="http://schemas.microsoft.com/office/drawing/2015/10/21/chartex">
             <w:pict>
               <v:shape w14:anchorId="2F970499" id="Straight Arrow Connector 16" o:spid="_x0000_s1026" type="#_x0000_t32" style="position:absolute;margin-left:337pt;margin-top:271.6pt;width:25.35pt;height:22.1pt;flip:y;z-index:251673600;visibility:visible;mso-wrap-style:square;mso-width-percent:0;mso-height-percent:0;mso-wrap-distance-left:9pt;mso-wrap-distance-top:0;mso-wrap-distance-right:9pt;mso-wrap-distance-bottom:0;mso-position-horizontal:absolute;mso-position-horizontal-relative:text;mso-position-vertical:absolute;mso-position-vertical-relative:text;mso-width-percent:0;mso-height-percent:0;mso-width-relative:margin;mso-height-relative:margin" o:gfxdata="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" strokecolor="#8bc53f [3204]" strokeweight="2pt">
                 <v:stroke endarrow="block"/>
@@ -10697,7 +10772,7 @@
               </wp:anchor>
             </w:drawing>
           </mc:Choice>
-          <mc:Fallback xmlns:cx2="http://schemas.microsoft.com/office/drawing/2015/10/21/chartex" xmlns:cx3="http://schemas.microsoft.com/office/drawing/2016/5/9/chartex" xmlns:cx4="http://schemas.microsoft.com/office/drawing/2016/5/10/chartex" xmlns:cx5="http://schemas.microsoft.com/office/drawing/2016/5/11/chartex" xmlns:cx6="http://schemas.microsoft.com/office/drawing/2016/5/12/chartex" xmlns:cx7="http://schemas.microsoft.com/office/drawing/2016/5/13/chartex" xmlns:cx8="http://schemas.microsoft.com/office/drawing/2016/5/14/chartex" xmlns:aink="http://schemas.microsoft.com/office/drawing/2016/ink" xmlns:am3d="http://schemas.microsoft.com/office/drawing/2017/model3d" xmlns:w16cex="http://schemas.microsoft.com/office/word/2018/wordml/cex" xmlns:w16cid="http://schemas.microsoft.com/office/word/2016/wordml/cid" xmlns:w16="http://schemas.microsoft.com/office/word/2018/wordml">
+          <mc:Fallback xmlns:w16="http://schemas.microsoft.com/office/word/2018/wordml" xmlns:w16cid="http://schemas.microsoft.com/office/word/2016/wordml/cid" xmlns:w16cex="http://schemas.microsoft.com/office/word/2018/wordml/cex" xmlns:am3d="http://schemas.microsoft.com/office/drawing/2017/model3d" xmlns:aink="http://schemas.microsoft.com/office/drawing/2016/ink" xmlns:cx8="http://schemas.microsoft.com/office/drawing/2016/5/14/chartex" xmlns:cx7="http://schemas.microsoft.com/office/drawing/2016/5/13/chartex" xmlns:cx6="http://schemas.microsoft.com/office/drawing/2016/5/12/chartex" xmlns:cx5="http://schemas.microsoft.com/office/drawing/2016/5/11/chartex" xmlns:cx4="http://schemas.microsoft.com/office/drawing/2016/5/10/chartex" xmlns:cx3="http://schemas.microsoft.com/office/drawing/2016/5/9/chartex" xmlns:cx2="http://schemas.microsoft.com/office/drawing/2015/10/21/chartex">
             <w:pict>
               <v:shape w14:anchorId="196E9016" id="Straight Arrow Connector 13" o:spid="_x0000_s1026" type="#_x0000_t32" style="position:absolute;margin-left:16.1pt;margin-top:266.4pt;width:13.4pt;height:27.3pt;flip:x y;z-index:251667456;visibility:visible;mso-wrap-style:square;mso-width-percent:0;mso-height-percent:0;mso-wrap-distance-left:9pt;mso-wrap-distance-top:0;mso-wrap-distance-right:9pt;mso-wrap-distance-bottom:0;mso-position-horizontal:absolute;mso-position-horizontal-relative:text;mso-position-vertical:absolute;mso-position-vertical-relative:text;mso-width-percent:0;mso-height-percent:0;mso-width-relative:margin;mso-height-relative:margin" o:gfxdata="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" strokecolor="#8bc53f [3204]" strokeweight="2pt">
                 <v:stroke endarrow="block"/>
@@ -10772,7 +10847,7 @@
               </wp:anchor>
             </w:drawing>
           </mc:Choice>
-          <mc:Fallback xmlns:cx2="http://schemas.microsoft.com/office/drawing/2015/10/21/chartex" xmlns:cx3="http://schemas.microsoft.com/office/drawing/2016/5/9/chartex" xmlns:cx4="http://schemas.microsoft.com/office/drawing/2016/5/10/chartex" xmlns:cx5="http://schemas.microsoft.com/office/drawing/2016/5/11/chartex" xmlns:cx6="http://schemas.microsoft.com/office/drawing/2016/5/12/chartex" xmlns:cx7="http://schemas.microsoft.com/office/drawing/2016/5/13/chartex" xmlns:cx8="http://schemas.microsoft.com/office/drawing/2016/5/14/chartex" xmlns:aink="http://schemas.microsoft.com/office/drawing/2016/ink" xmlns:am3d="http://schemas.microsoft.com/office/drawing/2017/model3d" xmlns:w16cex="http://schemas.microsoft.com/office/word/2018/wordml/cex" xmlns:w16cid="http://schemas.microsoft.com/office/word/2016/wordml/cid" xmlns:w16="http://schemas.microsoft.com/office/word/2018/wordml">
+          <mc:Fallback xmlns:w16="http://schemas.microsoft.com/office/word/2018/wordml" xmlns:w16cid="http://schemas.microsoft.com/office/word/2016/wordml/cid" xmlns:w16cex="http://schemas.microsoft.com/office/word/2018/wordml/cex" xmlns:am3d="http://schemas.microsoft.com/office/drawing/2017/model3d" xmlns:aink="http://schemas.microsoft.com/office/drawing/2016/ink" xmlns:cx8="http://schemas.microsoft.com/office/drawing/2016/5/14/chartex" xmlns:cx7="http://schemas.microsoft.com/office/drawing/2016/5/13/chartex" xmlns:cx6="http://schemas.microsoft.com/office/drawing/2016/5/12/chartex" xmlns:cx5="http://schemas.microsoft.com/office/drawing/2016/5/11/chartex" xmlns:cx4="http://schemas.microsoft.com/office/drawing/2016/5/10/chartex" xmlns:cx3="http://schemas.microsoft.com/office/drawing/2016/5/9/chartex" xmlns:cx2="http://schemas.microsoft.com/office/drawing/2015/10/21/chartex">
             <w:pict>
               <v:rect w14:anchorId="0CF9060A" id="Rectangle 12" o:spid="_x0000_s1026" style="position:absolute;margin-left:34.15pt;margin-top:257.8pt;width:476.55pt;height:8.65pt;z-index:251666432;visibility:visible;mso-wrap-style:square;mso-wrap-distance-left:9pt;mso-wrap-distance-top:0;mso-wrap-distance-right:9pt;mso-wrap-distance-bottom:0;mso-position-horizontal:absolute;mso-position-horizontal-relative:text;mso-position-vertical:absolute;mso-position-vertical-relative:text;v-text-anchor:middle" o:gfxdata="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" filled="f" strokecolor="red" strokeweight="2pt"/>
             </w:pict>
@@ -10965,7 +11040,7 @@
       <w:pPr>
         <w:pStyle w:val="Heading2"/>
       </w:pPr>
-      <w:bookmarkStart w:id="16" w:name="_Toc65502060"/>
+      <w:bookmarkStart w:id="15" w:name="_Toc65502060"/>
       <w:r>
         <w:lastRenderedPageBreak/>
         <w:t xml:space="preserve">Ed-FI </w:t>
@@ -10982,7 +11057,7 @@
       <w:r>
         <w:t xml:space="preserve"> for School Year 21-22</w:t>
       </w:r>
-      <w:bookmarkEnd w:id="16"/>
+      <w:bookmarkEnd w:id="15"/>
     </w:p>
     <w:p>
       <w:pPr>
@@ -11060,12 +11135,12 @@
       <w:pPr>
         <w:pStyle w:val="Heading2"/>
       </w:pPr>
-      <w:bookmarkStart w:id="17" w:name="_Toc65502061"/>
-      <w:bookmarkStart w:id="18" w:name="_Hlk21619322"/>
+      <w:bookmarkStart w:id="16" w:name="_Toc65502061"/>
+      <w:bookmarkStart w:id="17" w:name="_Hlk21619322"/>
       <w:r>
         <w:t>Education Organization Id usage by Resource</w:t>
       </w:r>
-      <w:bookmarkEnd w:id="17"/>
+      <w:bookmarkEnd w:id="16"/>
     </w:p>
     <w:p>
       <w:r>
@@ -12155,7 +12230,7 @@
       <w:pPr>
         <w:pStyle w:val="Heading2"/>
       </w:pPr>
-      <w:bookmarkStart w:id="19" w:name="_Toc65502062"/>
+      <w:bookmarkStart w:id="18" w:name="_Toc65502062"/>
       <w:r>
         <w:t>MARSS</w:t>
       </w:r>
@@ -12171,20 +12246,20 @@
       <w:r>
         <w:t xml:space="preserve"> API Resources</w:t>
       </w:r>
+      <w:bookmarkEnd w:id="18"/>
+      <w:r>
+        <w:t xml:space="preserve"> </w:t>
+      </w:r>
+    </w:p>
+    <w:p>
+      <w:pPr>
+        <w:pStyle w:val="Heading3"/>
+      </w:pPr>
+      <w:bookmarkStart w:id="19" w:name="_Toc65502063"/>
+      <w:r>
+        <w:t>Resource: Students</w:t>
+      </w:r>
       <w:bookmarkEnd w:id="19"/>
-      <w:r>
-        <w:t xml:space="preserve"> </w:t>
-      </w:r>
-    </w:p>
-    <w:p>
-      <w:pPr>
-        <w:pStyle w:val="Heading3"/>
-      </w:pPr>
-      <w:bookmarkStart w:id="20" w:name="_Toc65502063"/>
-      <w:r>
-        <w:t>Resource: Students</w:t>
-      </w:r>
-      <w:bookmarkEnd w:id="20"/>
     </w:p>
     <w:p>
       <w:pPr>
@@ -12423,11 +12498,11 @@
       <w:pPr>
         <w:pStyle w:val="Heading3"/>
       </w:pPr>
-      <w:bookmarkStart w:id="21" w:name="_Toc65502064"/>
+      <w:bookmarkStart w:id="20" w:name="_Toc65502064"/>
       <w:r>
         <w:t>Resource: StudentSchoolAssociations</w:t>
       </w:r>
-      <w:bookmarkEnd w:id="21"/>
+      <w:bookmarkEnd w:id="20"/>
     </w:p>
     <w:p>
       <w:pPr>
@@ -13099,11 +13174,11 @@
       <w:pPr>
         <w:pStyle w:val="Heading3"/>
       </w:pPr>
-      <w:bookmarkStart w:id="22" w:name="_Toc65502065"/>
+      <w:bookmarkStart w:id="21" w:name="_Toc65502065"/>
       <w:r>
         <w:t>Resource: StudentEducationOrganizationAssociation</w:t>
       </w:r>
-      <w:bookmarkEnd w:id="22"/>
+      <w:bookmarkEnd w:id="21"/>
     </w:p>
     <w:p>
       <w:pPr>
@@ -13659,11 +13734,11 @@
       <w:pPr>
         <w:pStyle w:val="Heading3"/>
       </w:pPr>
-      <w:bookmarkStart w:id="23" w:name="_Toc65502066"/>
+      <w:bookmarkStart w:id="22" w:name="_Toc65502066"/>
       <w:r>
         <w:t>Resource: Calendar</w:t>
       </w:r>
-      <w:bookmarkEnd w:id="23"/>
+      <w:bookmarkEnd w:id="22"/>
     </w:p>
     <w:p>
       <w:pPr>
@@ -14067,12 +14142,12 @@
       <w:pPr>
         <w:pStyle w:val="Heading3"/>
       </w:pPr>
-      <w:bookmarkStart w:id="24" w:name="_Toc65502067"/>
+      <w:bookmarkStart w:id="23" w:name="_Toc65502067"/>
       <w:r>
         <w:lastRenderedPageBreak/>
         <w:t>Resource: Programs</w:t>
       </w:r>
-      <w:bookmarkEnd w:id="24"/>
+      <w:bookmarkEnd w:id="23"/>
     </w:p>
     <w:p>
       <w:pPr>
@@ -14233,21 +14308,21 @@
       <w:pPr>
         <w:pStyle w:val="Heading2"/>
       </w:pPr>
-      <w:bookmarkStart w:id="25" w:name="_Toc65502068"/>
+      <w:bookmarkStart w:id="24" w:name="_Toc65502068"/>
       <w:r>
         <w:t>StudentProgramAssociations</w:t>
       </w:r>
+      <w:bookmarkEnd w:id="24"/>
+    </w:p>
+    <w:p>
+      <w:pPr>
+        <w:pStyle w:val="Heading3"/>
+      </w:pPr>
+      <w:bookmarkStart w:id="25" w:name="_Toc65502069"/>
+      <w:r>
+        <w:t>Resource: Student21stCenturyLearningCenterGrantProgramAssociation</w:t>
+      </w:r>
       <w:bookmarkEnd w:id="25"/>
-    </w:p>
-    <w:p>
-      <w:pPr>
-        <w:pStyle w:val="Heading3"/>
-      </w:pPr>
-      <w:bookmarkStart w:id="26" w:name="_Toc65502069"/>
-      <w:r>
-        <w:t>Resource: Student21stCenturyLearningCenterGrantProgramAssociation</w:t>
-      </w:r>
-      <w:bookmarkEnd w:id="26"/>
     </w:p>
     <w:p>
       <w:pPr>
@@ -14520,11 +14595,11 @@
       <w:pPr>
         <w:pStyle w:val="Heading3"/>
       </w:pPr>
-      <w:bookmarkStart w:id="27" w:name="_Toc65502070"/>
+      <w:bookmarkStart w:id="26" w:name="_Toc65502070"/>
       <w:r>
         <w:t>Resource: StudentCEISProgramAssociation</w:t>
       </w:r>
-      <w:bookmarkEnd w:id="27"/>
+      <w:bookmarkEnd w:id="26"/>
     </w:p>
     <w:p>
       <w:pPr>
@@ -14733,7 +14808,7 @@
       <w:pPr>
         <w:pStyle w:val="Heading3"/>
       </w:pPr>
-      <w:bookmarkStart w:id="28" w:name="_Toc65502071"/>
+      <w:bookmarkStart w:id="27" w:name="_Toc65502071"/>
       <w:r>
         <w:lastRenderedPageBreak/>
         <w:t xml:space="preserve">Resource: </w:t>
@@ -14744,7 +14819,7 @@
       <w:r>
         <w:t>tudentEarlyChildhoodScreeningProgramAssociations</w:t>
       </w:r>
-      <w:bookmarkEnd w:id="28"/>
+      <w:bookmarkEnd w:id="27"/>
     </w:p>
     <w:p>
       <w:pPr>
@@ -14919,11 +14994,11 @@
       <w:pPr>
         <w:pStyle w:val="Heading3"/>
       </w:pPr>
-      <w:bookmarkStart w:id="29" w:name="_Toc65502072"/>
+      <w:bookmarkStart w:id="28" w:name="_Toc65502072"/>
       <w:r>
         <w:t>Resource: StudentGiftedTalentedProgramAssociation</w:t>
       </w:r>
-      <w:bookmarkEnd w:id="29"/>
+      <w:bookmarkEnd w:id="28"/>
     </w:p>
     <w:p>
       <w:pPr>
@@ -15070,11 +15145,11 @@
       <w:pPr>
         <w:pStyle w:val="Heading3"/>
       </w:pPr>
-      <w:bookmarkStart w:id="30" w:name="_Toc65502073"/>
+      <w:bookmarkStart w:id="29" w:name="_Toc65502073"/>
       <w:r>
         <w:t>Resource: StudentADSISProgramAssociation</w:t>
       </w:r>
-      <w:bookmarkEnd w:id="30"/>
+      <w:bookmarkEnd w:id="29"/>
     </w:p>
     <w:p>
       <w:pPr>
@@ -15215,12 +15290,12 @@
       <w:pPr>
         <w:pStyle w:val="Heading3"/>
       </w:pPr>
-      <w:bookmarkStart w:id="31" w:name="_Toc65502074"/>
+      <w:bookmarkStart w:id="30" w:name="_Toc65502074"/>
       <w:r>
         <w:lastRenderedPageBreak/>
         <w:t>Resource: StudentHomelessProgramAssociation</w:t>
       </w:r>
-      <w:bookmarkEnd w:id="31"/>
+      <w:bookmarkEnd w:id="30"/>
     </w:p>
     <w:p>
       <w:pPr>
@@ -15482,11 +15557,11 @@
       <w:pPr>
         <w:pStyle w:val="Heading3"/>
       </w:pPr>
-      <w:bookmarkStart w:id="32" w:name="_Toc65502075"/>
+      <w:bookmarkStart w:id="31" w:name="_Toc65502075"/>
       <w:r>
         <w:t>Resource: StudentLanguageInstructionProgramAssociation</w:t>
       </w:r>
-      <w:bookmarkEnd w:id="32"/>
+      <w:bookmarkEnd w:id="31"/>
     </w:p>
     <w:p>
       <w:pPr>
@@ -15723,7 +15798,7 @@
       <w:pPr>
         <w:pStyle w:val="Heading3"/>
       </w:pPr>
-      <w:bookmarkStart w:id="33" w:name="_Toc65502076"/>
+      <w:bookmarkStart w:id="32" w:name="_Toc65502076"/>
       <w:r>
         <w:t xml:space="preserve">Resource: </w:t>
       </w:r>
@@ -15733,7 +15808,7 @@
       <w:r>
         <w:t>tudentPSEOConcurrentProgramAssociation</w:t>
       </w:r>
-      <w:bookmarkEnd w:id="33"/>
+      <w:bookmarkEnd w:id="32"/>
     </w:p>
     <w:p>
       <w:pPr>
@@ -15861,7 +15936,7 @@
       <w:pPr>
         <w:pStyle w:val="Heading3"/>
       </w:pPr>
-      <w:bookmarkStart w:id="34" w:name="_Toc65502077"/>
+      <w:bookmarkStart w:id="33" w:name="_Toc65502077"/>
       <w:r>
         <w:t xml:space="preserve">Resource: </w:t>
       </w:r>
@@ -15871,7 +15946,7 @@
       <w:r>
         <w:t>tudentPSEOProgramAssociation</w:t>
       </w:r>
-      <w:bookmarkEnd w:id="34"/>
+      <w:bookmarkEnd w:id="33"/>
     </w:p>
     <w:p>
       <w:pPr>
@@ -16025,7 +16100,7 @@
       <w:pPr>
         <w:pStyle w:val="Heading3"/>
       </w:pPr>
-      <w:bookmarkStart w:id="35" w:name="_Toc65502078"/>
+      <w:bookmarkStart w:id="34" w:name="_Toc65502078"/>
       <w:r>
         <w:t xml:space="preserve">Resource: </w:t>
       </w:r>
@@ -16035,7 +16110,7 @@
       <w:r>
         <w:t>tudentSAAPProgramAssociation</w:t>
       </w:r>
-      <w:bookmarkEnd w:id="35"/>
+      <w:bookmarkEnd w:id="34"/>
     </w:p>
     <w:p>
       <w:pPr>
@@ -16259,7 +16334,7 @@
       <w:pPr>
         <w:pStyle w:val="Heading3"/>
       </w:pPr>
-      <w:bookmarkStart w:id="36" w:name="_Toc65502079"/>
+      <w:bookmarkStart w:id="35" w:name="_Toc65502079"/>
       <w:r>
         <w:t xml:space="preserve">Resource: </w:t>
       </w:r>
@@ -16269,7 +16344,7 @@
       <w:r>
         <w:t>tudentSchoolFoodServiceProgramAssociation</w:t>
       </w:r>
-      <w:bookmarkEnd w:id="36"/>
+      <w:bookmarkEnd w:id="35"/>
     </w:p>
     <w:p>
       <w:pPr>
@@ -16555,7 +16630,7 @@
       <w:pPr>
         <w:pStyle w:val="Heading3"/>
       </w:pPr>
-      <w:bookmarkStart w:id="37" w:name="_Toc65502080"/>
+      <w:bookmarkStart w:id="36" w:name="_Toc65502080"/>
       <w:r>
         <w:t xml:space="preserve">Resource: </w:t>
       </w:r>
@@ -16565,7 +16640,7 @@
       <w:r>
         <w:t>tudentSection504PlanProgramAssociation</w:t>
       </w:r>
-      <w:bookmarkEnd w:id="37"/>
+      <w:bookmarkEnd w:id="36"/>
     </w:p>
     <w:p>
       <w:pPr>
@@ -16692,14 +16767,14 @@
       <w:pPr>
         <w:pStyle w:val="Heading3"/>
       </w:pPr>
-      <w:bookmarkStart w:id="38" w:name="_Toc65502081"/>
+      <w:bookmarkStart w:id="37" w:name="_Toc65502081"/>
       <w:r>
         <w:t xml:space="preserve">Resource: </w:t>
       </w:r>
       <w:r>
         <w:t>StudentSpecialEducationProgramAssociation</w:t>
       </w:r>
-      <w:bookmarkEnd w:id="38"/>
+      <w:bookmarkEnd w:id="37"/>
     </w:p>
     <w:p>
       <w:pPr>
@@ -17025,7 +17100,7 @@
       <w:pPr>
         <w:pStyle w:val="Heading3"/>
       </w:pPr>
-      <w:bookmarkStart w:id="39" w:name="_Toc65502082"/>
+      <w:bookmarkStart w:id="38" w:name="_Toc65502082"/>
       <w:r>
         <w:lastRenderedPageBreak/>
         <w:t xml:space="preserve">Resource: </w:t>
@@ -17036,7 +17111,7 @@
       <w:r>
         <w:t>tudentTitleIPartAProgramAssociations</w:t>
       </w:r>
-      <w:bookmarkEnd w:id="39"/>
+      <w:bookmarkEnd w:id="38"/>
     </w:p>
     <w:p>
       <w:pPr>
@@ -17162,21 +17237,21 @@
       <w:pPr>
         <w:pStyle w:val="Heading2"/>
       </w:pPr>
-      <w:bookmarkStart w:id="40" w:name="_Toc65502083"/>
+      <w:bookmarkStart w:id="39" w:name="_Toc65502083"/>
       <w:r>
         <w:t>MCCC Certification Scenarios - API Resources</w:t>
       </w:r>
+      <w:bookmarkEnd w:id="39"/>
+    </w:p>
+    <w:p>
+      <w:pPr>
+        <w:pStyle w:val="Heading3"/>
+      </w:pPr>
+      <w:bookmarkStart w:id="40" w:name="_Toc65502084"/>
+      <w:r>
+        <w:t>Resource: Students</w:t>
+      </w:r>
       <w:bookmarkEnd w:id="40"/>
-    </w:p>
-    <w:p>
-      <w:pPr>
-        <w:pStyle w:val="Heading3"/>
-      </w:pPr>
-      <w:bookmarkStart w:id="41" w:name="_Toc65502084"/>
-      <w:r>
-        <w:t>Resource: Students</w:t>
-      </w:r>
-      <w:bookmarkEnd w:id="41"/>
     </w:p>
     <w:p>
       <w:pPr>
@@ -17450,11 +17525,11 @@
       <w:pPr>
         <w:pStyle w:val="Heading3"/>
       </w:pPr>
-      <w:bookmarkStart w:id="42" w:name="_Toc65502085"/>
+      <w:bookmarkStart w:id="41" w:name="_Toc65502085"/>
       <w:r>
         <w:t>Resource: StudentSchoolAssociations</w:t>
       </w:r>
-      <w:bookmarkEnd w:id="42"/>
+      <w:bookmarkEnd w:id="41"/>
     </w:p>
     <w:p>
       <w:pPr>
@@ -17574,11 +17649,11 @@
       <w:pPr>
         <w:pStyle w:val="Heading3"/>
       </w:pPr>
-      <w:bookmarkStart w:id="43" w:name="_Toc65502086"/>
+      <w:bookmarkStart w:id="42" w:name="_Toc65502086"/>
       <w:r>
         <w:t>Resource: StudentEducationOrganizationAssociation</w:t>
       </w:r>
-      <w:bookmarkEnd w:id="43"/>
+      <w:bookmarkEnd w:id="42"/>
     </w:p>
     <w:p>
       <w:pPr>
@@ -17730,14 +17805,14 @@
       <w:pPr>
         <w:pStyle w:val="Heading3"/>
       </w:pPr>
-      <w:bookmarkStart w:id="44" w:name="_Toc65502089"/>
+      <w:bookmarkStart w:id="43" w:name="_Toc65502089"/>
       <w:r>
         <w:t xml:space="preserve">Resource: </w:t>
       </w:r>
       <w:r>
         <w:t>ClassPeriod</w:t>
       </w:r>
-      <w:bookmarkEnd w:id="44"/>
+      <w:bookmarkEnd w:id="43"/>
     </w:p>
     <w:p>
       <w:pPr>
@@ -18057,14 +18132,14 @@
       <w:pPr>
         <w:pStyle w:val="Heading3"/>
       </w:pPr>
-      <w:bookmarkStart w:id="45" w:name="_Toc65502090"/>
+      <w:bookmarkStart w:id="44" w:name="_Toc65502090"/>
       <w:r>
         <w:t xml:space="preserve">Resource: </w:t>
       </w:r>
       <w:r>
         <w:t>GradingPeriod</w:t>
       </w:r>
-      <w:bookmarkEnd w:id="45"/>
+      <w:bookmarkEnd w:id="44"/>
     </w:p>
     <w:p>
       <w:pPr>
@@ -18363,14 +18438,14 @@
       <w:pPr>
         <w:pStyle w:val="Heading3"/>
       </w:pPr>
-      <w:bookmarkStart w:id="46" w:name="_Toc65502091"/>
+      <w:bookmarkStart w:id="45" w:name="_Toc65502091"/>
       <w:r>
         <w:t xml:space="preserve">Resource: </w:t>
       </w:r>
       <w:r>
         <w:t>Session</w:t>
       </w:r>
-      <w:bookmarkEnd w:id="46"/>
+      <w:bookmarkEnd w:id="45"/>
     </w:p>
     <w:p>
       <w:pPr>
@@ -18815,14 +18890,14 @@
           <w:tab w:val="center" w:pos="4968"/>
         </w:tabs>
       </w:pPr>
-      <w:bookmarkStart w:id="47" w:name="_Toc65502092"/>
+      <w:bookmarkStart w:id="46" w:name="_Toc65502092"/>
       <w:r>
         <w:t xml:space="preserve">Resource: </w:t>
       </w:r>
       <w:r>
         <w:t>Course</w:t>
       </w:r>
-      <w:bookmarkEnd w:id="47"/>
+      <w:bookmarkEnd w:id="46"/>
       <w:r>
         <w:tab/>
       </w:r>
@@ -20613,7 +20688,31 @@
           <w:bCs/>
           <w:szCs w:val="20"/>
         </w:rPr>
-        <w:t>District Courses to associate with College courses</w:t>
+        <w:t xml:space="preserve">Prepare </w:t>
+      </w:r>
+      <w:r>
+        <w:rPr>
+          <w:rFonts w:cs="Arial"/>
+          <w:bCs/>
+          <w:szCs w:val="20"/>
+        </w:rPr>
+        <w:t>District Courses</w:t>
+      </w:r>
+      <w:r>
+        <w:rPr>
+          <w:rFonts w:cs="Arial"/>
+          <w:bCs/>
+          <w:szCs w:val="20"/>
+        </w:rPr>
+        <w:t xml:space="preserve"> 4 &amp; 5</w:t>
+      </w:r>
+      <w:r>
+        <w:rPr>
+          <w:rFonts w:cs="Arial"/>
+          <w:bCs/>
+          <w:szCs w:val="20"/>
+        </w:rPr>
+        <w:t xml:space="preserve"> to associate with College courses</w:t>
       </w:r>
     </w:p>
     <w:p>
@@ -20635,15 +20734,41 @@
           <w:bCs/>
           <w:szCs w:val="20"/>
         </w:rPr>
-        <w:t>Create additional District courses to be associated with college course</w:t>
-      </w:r>
-      <w:r>
-        <w:rPr>
-          <w:rFonts w:cs="Arial"/>
-          <w:bCs/>
-          <w:szCs w:val="20"/>
-        </w:rPr>
-        <w:t xml:space="preserve"> levels D and A </w:t>
+        <w:t>Review</w:t>
+      </w:r>
+      <w:r>
+        <w:rPr>
+          <w:rFonts w:cs="Arial"/>
+          <w:bCs/>
+          <w:szCs w:val="20"/>
+        </w:rPr>
+        <w:t xml:space="preserve"> data for District Courses 4 &amp; 5 (levels D and A) </w:t>
+      </w:r>
+      <w:r>
+        <w:rPr>
+          <w:rFonts w:cs="Arial"/>
+          <w:bCs/>
+          <w:szCs w:val="20"/>
+        </w:rPr>
+        <w:t xml:space="preserve">to prepare </w:t>
+      </w:r>
+      <w:bookmarkStart w:id="47" w:name="_GoBack"/>
+      <w:bookmarkEnd w:id="47"/>
+      <w:r>
+        <w:rPr>
+          <w:rFonts w:cs="Arial"/>
+          <w:bCs/>
+          <w:szCs w:val="20"/>
+        </w:rPr>
+        <w:t>for the next section (and CourseCourseAssociation records in Scenario step 9).</w:t>
+      </w:r>
+      <w:r>
+        <w:rPr>
+          <w:rFonts w:cs="Arial"/>
+          <w:bCs/>
+          <w:szCs w:val="20"/>
+        </w:rPr>
+        <w:t xml:space="preserve"> </w:t>
       </w:r>
     </w:p>
     <w:p>
@@ -22037,6 +22162,7 @@
           <w:bCs/>
           <w:szCs w:val="20"/>
         </w:rPr>
+        <w:lastRenderedPageBreak/>
         <w:t>CourseDefinedByDescriptor = “LEA’</w:t>
       </w:r>
     </w:p>
@@ -22059,7 +22185,6 @@
           <w:b/>
           <w:szCs w:val="20"/>
         </w:rPr>
-        <w:lastRenderedPageBreak/>
         <w:t>Optional Scenario for Project-Based Student enrollment record</w:t>
       </w:r>
       <w:r>
@@ -22967,6 +23092,7 @@
           <w:rFonts w:cs="Arial"/>
           <w:szCs w:val="20"/>
         </w:rPr>
+        <w:lastRenderedPageBreak/>
         <w:t>Sessions</w:t>
       </w:r>
     </w:p>
@@ -22975,7 +23101,6 @@
         <w:pStyle w:val="Heading4"/>
       </w:pPr>
       <w:r>
-        <w:lastRenderedPageBreak/>
         <w:t>Scenarios</w:t>
       </w:r>
     </w:p>
@@ -24281,6 +24406,7 @@
           <w:bCs/>
           <w:szCs w:val="20"/>
         </w:rPr>
+        <w:lastRenderedPageBreak/>
         <w:t>I</w:t>
       </w:r>
       <w:r>
@@ -24350,7 +24476,6 @@
           <w:bCs/>
           <w:szCs w:val="20"/>
         </w:rPr>
-        <w:lastRenderedPageBreak/>
         <w:t>CourseReference</w:t>
       </w:r>
     </w:p>
@@ -25559,6 +25684,7 @@
           <w:rFonts w:cs="Arial"/>
           <w:szCs w:val="20"/>
         </w:rPr>
+        <w:lastRenderedPageBreak/>
         <w:t xml:space="preserve">Districts </w:t>
       </w:r>
       <w:r>
@@ -25586,7 +25712,6 @@
           <w:rFonts w:cs="Arial"/>
           <w:szCs w:val="20"/>
         </w:rPr>
-        <w:lastRenderedPageBreak/>
         <w:t xml:space="preserve">State, College and District Courses </w:t>
       </w:r>
       <w:r>
@@ -34471,7 +34596,7 @@
         <w:pStyle w:val="Heading2"/>
       </w:pPr>
       <w:bookmarkStart w:id="77" w:name="_Toc65502109"/>
-      <w:bookmarkEnd w:id="18"/>
+      <w:bookmarkEnd w:id="17"/>
       <w:r>
         <w:t>20</w:t>
       </w:r>
@@ -35697,7 +35822,7 @@
               </wp:anchor>
             </w:drawing>
           </mc:Choice>
-          <mc:Fallback xmlns:cx2="http://schemas.microsoft.com/office/drawing/2015/10/21/chartex" xmlns:cx3="http://schemas.microsoft.com/office/drawing/2016/5/9/chartex" xmlns:cx4="http://schemas.microsoft.com/office/drawing/2016/5/10/chartex" xmlns:cx5="http://schemas.microsoft.com/office/drawing/2016/5/11/chartex" xmlns:cx6="http://schemas.microsoft.com/office/drawing/2016/5/12/chartex" xmlns:cx7="http://schemas.microsoft.com/office/drawing/2016/5/13/chartex" xmlns:cx8="http://schemas.microsoft.com/office/drawing/2016/5/14/chartex" xmlns:aink="http://schemas.microsoft.com/office/drawing/2016/ink" xmlns:am3d="http://schemas.microsoft.com/office/drawing/2017/model3d" xmlns:w16cex="http://schemas.microsoft.com/office/word/2018/wordml/cex" xmlns:w16cid="http://schemas.microsoft.com/office/word/2016/wordml/cid" xmlns:w16="http://schemas.microsoft.com/office/word/2018/wordml">
+          <mc:Fallback xmlns:w16="http://schemas.microsoft.com/office/word/2018/wordml" xmlns:w16cid="http://schemas.microsoft.com/office/word/2016/wordml/cid" xmlns:w16cex="http://schemas.microsoft.com/office/word/2018/wordml/cex" xmlns:am3d="http://schemas.microsoft.com/office/drawing/2017/model3d" xmlns:aink="http://schemas.microsoft.com/office/drawing/2016/ink" xmlns:cx8="http://schemas.microsoft.com/office/drawing/2016/5/14/chartex" xmlns:cx7="http://schemas.microsoft.com/office/drawing/2016/5/13/chartex" xmlns:cx6="http://schemas.microsoft.com/office/drawing/2016/5/12/chartex" xmlns:cx5="http://schemas.microsoft.com/office/drawing/2016/5/11/chartex" xmlns:cx4="http://schemas.microsoft.com/office/drawing/2016/5/10/chartex" xmlns:cx3="http://schemas.microsoft.com/office/drawing/2016/5/9/chartex" xmlns:cx2="http://schemas.microsoft.com/office/drawing/2015/10/21/chartex">
             <w:pict>
               <v:line w14:anchorId="7CB6D58B" id="Straight Connector 27" o:spid="_x0000_s1026" style="position:absolute;z-index:251691008;visibility:visible;mso-wrap-style:square;mso-wrap-distance-left:9pt;mso-wrap-distance-top:0;mso-wrap-distance-right:9pt;mso-wrap-distance-bottom:0;mso-position-horizontal:absolute;mso-position-horizontal-relative:text;mso-position-vertical:absolute;mso-position-vertical-relative:text" from="133.6pt,6.95pt" to="133.6pt,24.1pt" o:gfxdata="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" strokecolor="#505150 [3200]" strokeweight="2pt">
                 <v:shadow on="t" color="black" opacity="24903f" origin=",.5" offset="0,.55556mm"/>
@@ -35776,7 +35901,7 @@
               </wp:anchor>
             </w:drawing>
           </mc:Choice>
-          <mc:Fallback xmlns:cx2="http://schemas.microsoft.com/office/drawing/2015/10/21/chartex" xmlns:cx3="http://schemas.microsoft.com/office/drawing/2016/5/9/chartex" xmlns:cx4="http://schemas.microsoft.com/office/drawing/2016/5/10/chartex" xmlns:cx5="http://schemas.microsoft.com/office/drawing/2016/5/11/chartex" xmlns:cx6="http://schemas.microsoft.com/office/drawing/2016/5/12/chartex" xmlns:cx7="http://schemas.microsoft.com/office/drawing/2016/5/13/chartex" xmlns:cx8="http://schemas.microsoft.com/office/drawing/2016/5/14/chartex" xmlns:aink="http://schemas.microsoft.com/office/drawing/2016/ink" xmlns:am3d="http://schemas.microsoft.com/office/drawing/2017/model3d" xmlns:w16cex="http://schemas.microsoft.com/office/word/2018/wordml/cex" xmlns:w16cid="http://schemas.microsoft.com/office/word/2016/wordml/cid" xmlns:w16="http://schemas.microsoft.com/office/word/2018/wordml">
+          <mc:Fallback xmlns:w16="http://schemas.microsoft.com/office/word/2018/wordml" xmlns:w16cid="http://schemas.microsoft.com/office/word/2016/wordml/cid" xmlns:w16cex="http://schemas.microsoft.com/office/word/2018/wordml/cex" xmlns:am3d="http://schemas.microsoft.com/office/drawing/2017/model3d" xmlns:aink="http://schemas.microsoft.com/office/drawing/2016/ink" xmlns:cx8="http://schemas.microsoft.com/office/drawing/2016/5/14/chartex" xmlns:cx7="http://schemas.microsoft.com/office/drawing/2016/5/13/chartex" xmlns:cx6="http://schemas.microsoft.com/office/drawing/2016/5/12/chartex" xmlns:cx5="http://schemas.microsoft.com/office/drawing/2016/5/11/chartex" xmlns:cx4="http://schemas.microsoft.com/office/drawing/2016/5/10/chartex" xmlns:cx3="http://schemas.microsoft.com/office/drawing/2016/5/9/chartex" xmlns:cx2="http://schemas.microsoft.com/office/drawing/2015/10/21/chartex">
             <w:pict>
               <v:shapetype w14:anchorId="25BE7399" id="_x0000_t34" coordsize="21600,21600" o:spt="34" o:oned="t" adj="10800" path="m,l@0,0@0,21600,21600,21600e" filled="f">
                 <v:stroke joinstyle="miter"/>
@@ -35859,7 +35984,7 @@
               </wp:anchor>
             </w:drawing>
           </mc:Choice>
-          <mc:Fallback xmlns:cx2="http://schemas.microsoft.com/office/drawing/2015/10/21/chartex" xmlns:cx3="http://schemas.microsoft.com/office/drawing/2016/5/9/chartex" xmlns:cx4="http://schemas.microsoft.com/office/drawing/2016/5/10/chartex" xmlns:cx5="http://schemas.microsoft.com/office/drawing/2016/5/11/chartex" xmlns:cx6="http://schemas.microsoft.com/office/drawing/2016/5/12/chartex" xmlns:cx7="http://schemas.microsoft.com/office/drawing/2016/5/13/chartex" xmlns:cx8="http://schemas.microsoft.com/office/drawing/2016/5/14/chartex" xmlns:aink="http://schemas.microsoft.com/office/drawing/2016/ink" xmlns:am3d="http://schemas.microsoft.com/office/drawing/2017/model3d" xmlns:w16cex="http://schemas.microsoft.com/office/word/2018/wordml/cex" xmlns:w16cid="http://schemas.microsoft.com/office/word/2016/wordml/cid" xmlns:w16="http://schemas.microsoft.com/office/word/2018/wordml">
+          <mc:Fallback xmlns:w16="http://schemas.microsoft.com/office/word/2018/wordml" xmlns:w16cid="http://schemas.microsoft.com/office/word/2016/wordml/cid" xmlns:w16cex="http://schemas.microsoft.com/office/word/2018/wordml/cex" xmlns:am3d="http://schemas.microsoft.com/office/drawing/2017/model3d" xmlns:aink="http://schemas.microsoft.com/office/drawing/2016/ink" xmlns:cx8="http://schemas.microsoft.com/office/drawing/2016/5/14/chartex" xmlns:cx7="http://schemas.microsoft.com/office/drawing/2016/5/13/chartex" xmlns:cx6="http://schemas.microsoft.com/office/drawing/2016/5/12/chartex" xmlns:cx5="http://schemas.microsoft.com/office/drawing/2016/5/11/chartex" xmlns:cx4="http://schemas.microsoft.com/office/drawing/2016/5/10/chartex" xmlns:cx3="http://schemas.microsoft.com/office/drawing/2016/5/9/chartex" xmlns:cx2="http://schemas.microsoft.com/office/drawing/2015/10/21/chartex">
             <w:pict>
               <v:shape w14:anchorId="401F4863" id="Connector: Elbow 25" o:spid="_x0000_s1026" type="#_x0000_t34" style="position:absolute;margin-left:69.7pt;margin-top:9.45pt;width:63.9pt;height:22.7pt;flip:x;z-index:251687936;visibility:visible;mso-wrap-style:square;mso-height-percent:0;mso-wrap-distance-left:9pt;mso-wrap-distance-top:0;mso-wrap-distance-right:9pt;mso-wrap-distance-bottom:0;mso-position-horizontal:absolute;mso-position-horizontal-relative:text;mso-position-vertical:absolute;mso-position-vertical-relative:text;mso-height-percent:0;mso-height-relative:margin" o:gfxdata="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" adj="21496" strokecolor="#505150 [3200]" strokeweight="2pt">
                 <v:stroke endarrow="block"/>
@@ -36238,7 +36363,7 @@
               </wp:anchor>
             </w:drawing>
           </mc:Choice>
-          <mc:Fallback xmlns:cx2="http://schemas.microsoft.com/office/drawing/2015/10/21/chartex" xmlns:cx3="http://schemas.microsoft.com/office/drawing/2016/5/9/chartex" xmlns:cx4="http://schemas.microsoft.com/office/drawing/2016/5/10/chartex" xmlns:cx5="http://schemas.microsoft.com/office/drawing/2016/5/11/chartex" xmlns:cx6="http://schemas.microsoft.com/office/drawing/2016/5/12/chartex" xmlns:cx7="http://schemas.microsoft.com/office/drawing/2016/5/13/chartex" xmlns:cx8="http://schemas.microsoft.com/office/drawing/2016/5/14/chartex" xmlns:aink="http://schemas.microsoft.com/office/drawing/2016/ink" xmlns:am3d="http://schemas.microsoft.com/office/drawing/2017/model3d" xmlns:w16cex="http://schemas.microsoft.com/office/word/2018/wordml/cex" xmlns:w16cid="http://schemas.microsoft.com/office/word/2016/wordml/cid" xmlns:w16="http://schemas.microsoft.com/office/word/2018/wordml">
+          <mc:Fallback xmlns:w16="http://schemas.microsoft.com/office/word/2018/wordml" xmlns:w16cid="http://schemas.microsoft.com/office/word/2016/wordml/cid" xmlns:w16cex="http://schemas.microsoft.com/office/word/2018/wordml/cex" xmlns:am3d="http://schemas.microsoft.com/office/drawing/2017/model3d" xmlns:aink="http://schemas.microsoft.com/office/drawing/2016/ink" xmlns:cx8="http://schemas.microsoft.com/office/drawing/2016/5/14/chartex" xmlns:cx7="http://schemas.microsoft.com/office/drawing/2016/5/13/chartex" xmlns:cx6="http://schemas.microsoft.com/office/drawing/2016/5/12/chartex" xmlns:cx5="http://schemas.microsoft.com/office/drawing/2016/5/11/chartex" xmlns:cx4="http://schemas.microsoft.com/office/drawing/2016/5/10/chartex" xmlns:cx3="http://schemas.microsoft.com/office/drawing/2016/5/9/chartex" xmlns:cx2="http://schemas.microsoft.com/office/drawing/2015/10/21/chartex">
             <w:pict>
               <v:shape w14:anchorId="6A4F3E8F" id="Straight Arrow Connector 385073581" o:spid="_x0000_s1026" type="#_x0000_t32" style="position:absolute;margin-left:240pt;margin-top:13.35pt;width:91.65pt;height:3.6pt;z-index:251707392;visibility:visible;mso-wrap-style:square;mso-width-percent:0;mso-height-percent:0;mso-wrap-distance-left:9pt;mso-wrap-distance-top:0;mso-wrap-distance-right:9pt;mso-wrap-distance-bottom:0;mso-position-horizontal:absolute;mso-position-horizontal-relative:text;mso-position-vertical:absolute;mso-position-vertical-relative:text;mso-width-percent:0;mso-height-percent:0;mso-width-relative:margin;mso-height-relative:margin" o:gfxdata="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" strokecolor="#505150 [3200]" strokeweight="2pt">
                 <v:stroke endarrow="block"/>
@@ -36320,7 +36445,7 @@
               </wp:anchor>
             </w:drawing>
           </mc:Choice>
-          <mc:Fallback xmlns:cx2="http://schemas.microsoft.com/office/drawing/2015/10/21/chartex" xmlns:cx3="http://schemas.microsoft.com/office/drawing/2016/5/9/chartex" xmlns:cx4="http://schemas.microsoft.com/office/drawing/2016/5/10/chartex" xmlns:cx5="http://schemas.microsoft.com/office/drawing/2016/5/11/chartex" xmlns:cx6="http://schemas.microsoft.com/office/drawing/2016/5/12/chartex" xmlns:cx7="http://schemas.microsoft.com/office/drawing/2016/5/13/chartex" xmlns:cx8="http://schemas.microsoft.com/office/drawing/2016/5/14/chartex" xmlns:aink="http://schemas.microsoft.com/office/drawing/2016/ink" xmlns:am3d="http://schemas.microsoft.com/office/drawing/2017/model3d" xmlns:w16cex="http://schemas.microsoft.com/office/word/2018/wordml/cex" xmlns:w16cid="http://schemas.microsoft.com/office/word/2016/wordml/cid" xmlns:w16="http://schemas.microsoft.com/office/word/2018/wordml">
+          <mc:Fallback xmlns:w16="http://schemas.microsoft.com/office/word/2018/wordml" xmlns:w16cid="http://schemas.microsoft.com/office/word/2016/wordml/cid" xmlns:w16cex="http://schemas.microsoft.com/office/word/2018/wordml/cex" xmlns:am3d="http://schemas.microsoft.com/office/drawing/2017/model3d" xmlns:aink="http://schemas.microsoft.com/office/drawing/2016/ink" xmlns:cx8="http://schemas.microsoft.com/office/drawing/2016/5/14/chartex" xmlns:cx7="http://schemas.microsoft.com/office/drawing/2016/5/13/chartex" xmlns:cx6="http://schemas.microsoft.com/office/drawing/2016/5/12/chartex" xmlns:cx5="http://schemas.microsoft.com/office/drawing/2016/5/11/chartex" xmlns:cx4="http://schemas.microsoft.com/office/drawing/2016/5/10/chartex" xmlns:cx3="http://schemas.microsoft.com/office/drawing/2016/5/9/chartex" xmlns:cx2="http://schemas.microsoft.com/office/drawing/2015/10/21/chartex">
             <w:pict>
               <v:shape w14:anchorId="17FA204C" id="Straight Arrow Connector 31" o:spid="_x0000_s1026" type="#_x0000_t32" style="position:absolute;margin-left:176.9pt;margin-top:3.55pt;width:0;height:79.4pt;z-index:251698176;visibility:visible;mso-wrap-style:square;mso-wrap-distance-left:9pt;mso-wrap-distance-top:0;mso-wrap-distance-right:9pt;mso-wrap-distance-bottom:0;mso-position-horizontal:absolute;mso-position-horizontal-relative:text;mso-position-vertical:absolute;mso-position-vertical-relative:text" o:gfxdata="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" strokecolor="#505150 [3200]" strokeweight="2pt">
                 <v:stroke endarrow="block"/>
@@ -36387,7 +36512,7 @@
               </wp:anchor>
             </w:drawing>
           </mc:Choice>
-          <mc:Fallback xmlns:cx2="http://schemas.microsoft.com/office/drawing/2015/10/21/chartex" xmlns:cx3="http://schemas.microsoft.com/office/drawing/2016/5/9/chartex" xmlns:cx4="http://schemas.microsoft.com/office/drawing/2016/5/10/chartex" xmlns:cx5="http://schemas.microsoft.com/office/drawing/2016/5/11/chartex" xmlns:cx6="http://schemas.microsoft.com/office/drawing/2016/5/12/chartex" xmlns:cx7="http://schemas.microsoft.com/office/drawing/2016/5/13/chartex" xmlns:cx8="http://schemas.microsoft.com/office/drawing/2016/5/14/chartex" xmlns:aink="http://schemas.microsoft.com/office/drawing/2016/ink" xmlns:am3d="http://schemas.microsoft.com/office/drawing/2017/model3d" xmlns:w16cex="http://schemas.microsoft.com/office/word/2018/wordml/cex" xmlns:w16cid="http://schemas.microsoft.com/office/word/2016/wordml/cid" xmlns:w16="http://schemas.microsoft.com/office/word/2018/wordml">
+          <mc:Fallback xmlns:w16="http://schemas.microsoft.com/office/word/2018/wordml" xmlns:w16cid="http://schemas.microsoft.com/office/word/2016/wordml/cid" xmlns:w16cex="http://schemas.microsoft.com/office/word/2018/wordml/cex" xmlns:am3d="http://schemas.microsoft.com/office/drawing/2017/model3d" xmlns:aink="http://schemas.microsoft.com/office/drawing/2016/ink" xmlns:cx8="http://schemas.microsoft.com/office/drawing/2016/5/14/chartex" xmlns:cx7="http://schemas.microsoft.com/office/drawing/2016/5/13/chartex" xmlns:cx6="http://schemas.microsoft.com/office/drawing/2016/5/12/chartex" xmlns:cx5="http://schemas.microsoft.com/office/drawing/2016/5/11/chartex" xmlns:cx4="http://schemas.microsoft.com/office/drawing/2016/5/10/chartex" xmlns:cx3="http://schemas.microsoft.com/office/drawing/2016/5/9/chartex" xmlns:cx2="http://schemas.microsoft.com/office/drawing/2015/10/21/chartex">
             <w:pict>
               <v:shape w14:anchorId="452EFDFD" id="Straight Arrow Connector 30" o:spid="_x0000_s1026" type="#_x0000_t32" style="position:absolute;margin-left:69.6pt;margin-top:3.65pt;width:0;height:79.4pt;z-index:251696128;visibility:visible;mso-wrap-style:square;mso-wrap-distance-left:9pt;mso-wrap-distance-top:0;mso-wrap-distance-right:9pt;mso-wrap-distance-bottom:0;mso-position-horizontal:absolute;mso-position-horizontal-relative:text;mso-position-vertical:absolute;mso-position-vertical-relative:text" o:gfxdata="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" strokecolor="#505150 [3200]" strokeweight="2pt">
                 <v:stroke endarrow="block"/>
@@ -36454,7 +36579,7 @@
               </wp:anchor>
             </w:drawing>
           </mc:Choice>
-          <mc:Fallback xmlns:cx2="http://schemas.microsoft.com/office/drawing/2015/10/21/chartex" xmlns:cx3="http://schemas.microsoft.com/office/drawing/2016/5/9/chartex" xmlns:cx4="http://schemas.microsoft.com/office/drawing/2016/5/10/chartex" xmlns:cx5="http://schemas.microsoft.com/office/drawing/2016/5/11/chartex" xmlns:cx6="http://schemas.microsoft.com/office/drawing/2016/5/12/chartex" xmlns:cx7="http://schemas.microsoft.com/office/drawing/2016/5/13/chartex" xmlns:cx8="http://schemas.microsoft.com/office/drawing/2016/5/14/chartex" xmlns:aink="http://schemas.microsoft.com/office/drawing/2016/ink" xmlns:am3d="http://schemas.microsoft.com/office/drawing/2017/model3d" xmlns:w16cex="http://schemas.microsoft.com/office/word/2018/wordml/cex" xmlns:w16cid="http://schemas.microsoft.com/office/word/2016/wordml/cid" xmlns:w16="http://schemas.microsoft.com/office/word/2018/wordml">
+          <mc:Fallback xmlns:w16="http://schemas.microsoft.com/office/word/2018/wordml" xmlns:w16cid="http://schemas.microsoft.com/office/word/2016/wordml/cid" xmlns:w16cex="http://schemas.microsoft.com/office/word/2018/wordml/cex" xmlns:am3d="http://schemas.microsoft.com/office/drawing/2017/model3d" xmlns:aink="http://schemas.microsoft.com/office/drawing/2016/ink" xmlns:cx8="http://schemas.microsoft.com/office/drawing/2016/5/14/chartex" xmlns:cx7="http://schemas.microsoft.com/office/drawing/2016/5/13/chartex" xmlns:cx6="http://schemas.microsoft.com/office/drawing/2016/5/12/chartex" xmlns:cx5="http://schemas.microsoft.com/office/drawing/2016/5/11/chartex" xmlns:cx4="http://schemas.microsoft.com/office/drawing/2016/5/10/chartex" xmlns:cx3="http://schemas.microsoft.com/office/drawing/2016/5/9/chartex" xmlns:cx2="http://schemas.microsoft.com/office/drawing/2015/10/21/chartex">
             <w:pict>
               <v:line w14:anchorId="1C5D9B40" id="Straight Connector 29" o:spid="_x0000_s1026" style="position:absolute;z-index:251695104;visibility:visible;mso-wrap-style:square;mso-height-percent:0;mso-wrap-distance-left:9pt;mso-wrap-distance-top:0;mso-wrap-distance-right:9pt;mso-wrap-distance-bottom:0;mso-position-horizontal:absolute;mso-position-horizontal-relative:text;mso-position-vertical:absolute;mso-position-vertical-relative:text;mso-height-percent:0;mso-height-relative:margin" from="200.35pt,3.55pt" to="200.35pt,43.05pt" o:gfxdata="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" strokecolor="#505150 [3200]" strokeweight="2pt">
                 <v:shadow on="t" color="black" opacity="24903f" origin=",.5" offset="0,.55556mm"/>
@@ -36543,7 +36668,7 @@
               </wp:anchor>
             </w:drawing>
           </mc:Choice>
-          <mc:Fallback xmlns:cx2="http://schemas.microsoft.com/office/drawing/2015/10/21/chartex" xmlns:cx3="http://schemas.microsoft.com/office/drawing/2016/5/9/chartex" xmlns:cx4="http://schemas.microsoft.com/office/drawing/2016/5/10/chartex" xmlns:cx5="http://schemas.microsoft.com/office/drawing/2016/5/11/chartex" xmlns:cx6="http://schemas.microsoft.com/office/drawing/2016/5/12/chartex" xmlns:cx7="http://schemas.microsoft.com/office/drawing/2016/5/13/chartex" xmlns:cx8="http://schemas.microsoft.com/office/drawing/2016/5/14/chartex" xmlns:aink="http://schemas.microsoft.com/office/drawing/2016/ink" xmlns:am3d="http://schemas.microsoft.com/office/drawing/2017/model3d" xmlns:w16cex="http://schemas.microsoft.com/office/word/2018/wordml/cex" xmlns:w16cid="http://schemas.microsoft.com/office/word/2016/wordml/cid" xmlns:w16="http://schemas.microsoft.com/office/word/2018/wordml">
+          <mc:Fallback xmlns:w16="http://schemas.microsoft.com/office/word/2018/wordml" xmlns:w16cid="http://schemas.microsoft.com/office/word/2016/wordml/cid" xmlns:w16cex="http://schemas.microsoft.com/office/word/2018/wordml/cex" xmlns:am3d="http://schemas.microsoft.com/office/drawing/2017/model3d" xmlns:aink="http://schemas.microsoft.com/office/drawing/2016/ink" xmlns:cx8="http://schemas.microsoft.com/office/drawing/2016/5/14/chartex" xmlns:cx7="http://schemas.microsoft.com/office/drawing/2016/5/13/chartex" xmlns:cx6="http://schemas.microsoft.com/office/drawing/2016/5/12/chartex" xmlns:cx5="http://schemas.microsoft.com/office/drawing/2016/5/11/chartex" xmlns:cx4="http://schemas.microsoft.com/office/drawing/2016/5/10/chartex" xmlns:cx3="http://schemas.microsoft.com/office/drawing/2016/5/9/chartex" xmlns:cx2="http://schemas.microsoft.com/office/drawing/2015/10/21/chartex">
             <w:pict>
               <v:shape w14:anchorId="7CF855AC" id="Connector: Elbow 28" o:spid="_x0000_s1026" type="#_x0000_t34" style="position:absolute;margin-left:196.45pt;margin-top:8.65pt;width:153.05pt;height:21pt;z-index:251693056;visibility:visible;mso-wrap-style:square;mso-width-percent:0;mso-height-percent:0;mso-wrap-distance-left:9pt;mso-wrap-distance-top:0;mso-wrap-distance-right:9pt;mso-wrap-distance-bottom:0;mso-position-horizontal:absolute;mso-position-horizontal-relative:text;mso-position-vertical:absolute;mso-position-vertical-relative:text;mso-width-percent:0;mso-height-percent:0;mso-width-relative:margin;mso-height-relative:margin" o:gfxdata="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" adj="21568" strokecolor="#505150 [3200]" strokeweight="2pt">
                 <v:stroke endarrow="block"/>
@@ -36850,7 +36975,7 @@
               </wp:anchor>
             </w:drawing>
           </mc:Choice>
-          <mc:Fallback xmlns:cx2="http://schemas.microsoft.com/office/drawing/2015/10/21/chartex" xmlns:cx3="http://schemas.microsoft.com/office/drawing/2016/5/9/chartex" xmlns:cx4="http://schemas.microsoft.com/office/drawing/2016/5/10/chartex" xmlns:cx5="http://schemas.microsoft.com/office/drawing/2016/5/11/chartex" xmlns:cx6="http://schemas.microsoft.com/office/drawing/2016/5/12/chartex" xmlns:cx7="http://schemas.microsoft.com/office/drawing/2016/5/13/chartex" xmlns:cx8="http://schemas.microsoft.com/office/drawing/2016/5/14/chartex" xmlns:aink="http://schemas.microsoft.com/office/drawing/2016/ink" xmlns:am3d="http://schemas.microsoft.com/office/drawing/2017/model3d" xmlns:w16cex="http://schemas.microsoft.com/office/word/2018/wordml/cex" xmlns:w16cid="http://schemas.microsoft.com/office/word/2016/wordml/cid" xmlns:w16="http://schemas.microsoft.com/office/word/2018/wordml">
+          <mc:Fallback xmlns:w16="http://schemas.microsoft.com/office/word/2018/wordml" xmlns:w16cid="http://schemas.microsoft.com/office/word/2016/wordml/cid" xmlns:w16cex="http://schemas.microsoft.com/office/word/2018/wordml/cex" xmlns:am3d="http://schemas.microsoft.com/office/drawing/2017/model3d" xmlns:aink="http://schemas.microsoft.com/office/drawing/2016/ink" xmlns:cx8="http://schemas.microsoft.com/office/drawing/2016/5/14/chartex" xmlns:cx7="http://schemas.microsoft.com/office/drawing/2016/5/13/chartex" xmlns:cx6="http://schemas.microsoft.com/office/drawing/2016/5/12/chartex" xmlns:cx5="http://schemas.microsoft.com/office/drawing/2016/5/11/chartex" xmlns:cx4="http://schemas.microsoft.com/office/drawing/2016/5/10/chartex" xmlns:cx3="http://schemas.microsoft.com/office/drawing/2016/5/9/chartex" xmlns:cx2="http://schemas.microsoft.com/office/drawing/2015/10/21/chartex">
             <w:pict>
               <v:shape w14:anchorId="4F101426" id="Straight Arrow Connector 385073573" o:spid="_x0000_s1026" type="#_x0000_t32" style="position:absolute;margin-left:401.1pt;margin-top:14.5pt;width:0;height:49.15pt;z-index:251704320;visibility:visible;mso-wrap-style:square;mso-width-percent:0;mso-height-percent:0;mso-wrap-distance-left:9pt;mso-wrap-distance-top:0;mso-wrap-distance-right:9pt;mso-wrap-distance-bottom:0;mso-position-horizontal:absolute;mso-position-horizontal-relative:text;mso-position-vertical:absolute;mso-position-vertical-relative:text;mso-width-percent:0;mso-height-percent:0;mso-width-relative:margin;mso-height-relative:margin" o:gfxdata="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" strokecolor="#505150 [3200]" strokeweight="2pt">
                 <v:stroke endarrow="block"/>
@@ -36928,7 +37053,7 @@
               </wp:anchor>
             </w:drawing>
           </mc:Choice>
-          <mc:Fallback xmlns:cx2="http://schemas.microsoft.com/office/drawing/2015/10/21/chartex" xmlns:cx3="http://schemas.microsoft.com/office/drawing/2016/5/9/chartex" xmlns:cx4="http://schemas.microsoft.com/office/drawing/2016/5/10/chartex" xmlns:cx5="http://schemas.microsoft.com/office/drawing/2016/5/11/chartex" xmlns:cx6="http://schemas.microsoft.com/office/drawing/2016/5/12/chartex" xmlns:cx7="http://schemas.microsoft.com/office/drawing/2016/5/13/chartex" xmlns:cx8="http://schemas.microsoft.com/office/drawing/2016/5/14/chartex" xmlns:aink="http://schemas.microsoft.com/office/drawing/2016/ink" xmlns:am3d="http://schemas.microsoft.com/office/drawing/2017/model3d" xmlns:w16cex="http://schemas.microsoft.com/office/word/2018/wordml/cex" xmlns:w16cid="http://schemas.microsoft.com/office/word/2016/wordml/cid" xmlns:w16="http://schemas.microsoft.com/office/word/2018/wordml">
+          <mc:Fallback xmlns:w16="http://schemas.microsoft.com/office/word/2018/wordml" xmlns:w16cid="http://schemas.microsoft.com/office/word/2016/wordml/cid" xmlns:w16cex="http://schemas.microsoft.com/office/word/2018/wordml/cex" xmlns:am3d="http://schemas.microsoft.com/office/drawing/2017/model3d" xmlns:aink="http://schemas.microsoft.com/office/drawing/2016/ink" xmlns:cx8="http://schemas.microsoft.com/office/drawing/2016/5/14/chartex" xmlns:cx7="http://schemas.microsoft.com/office/drawing/2016/5/13/chartex" xmlns:cx6="http://schemas.microsoft.com/office/drawing/2016/5/12/chartex" xmlns:cx5="http://schemas.microsoft.com/office/drawing/2016/5/11/chartex" xmlns:cx4="http://schemas.microsoft.com/office/drawing/2016/5/10/chartex" xmlns:cx3="http://schemas.microsoft.com/office/drawing/2016/5/9/chartex" xmlns:cx2="http://schemas.microsoft.com/office/drawing/2015/10/21/chartex">
             <w:pict>
               <v:shape w14:anchorId="57D3C9DE" id="Straight Arrow Connector 385073572" o:spid="_x0000_s1026" type="#_x0000_t32" style="position:absolute;margin-left:239.65pt;margin-top:10.65pt;width:129.2pt;height:37.1pt;z-index:251702272;visibility:visible;mso-wrap-style:square;mso-width-percent:0;mso-height-percent:0;mso-wrap-distance-left:9pt;mso-wrap-distance-top:0;mso-wrap-distance-right:9pt;mso-wrap-distance-bottom:0;mso-position-horizontal:absolute;mso-position-horizontal-relative:text;mso-position-vertical:absolute;mso-position-vertical-relative:text;mso-width-percent:0;mso-height-percent:0;mso-width-relative:margin;mso-height-relative:margin" o:gfxdata="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" strokecolor="#505150 [3200]" strokeweight="2pt">
                 <v:stroke endarrow="block"/>
@@ -36998,7 +37123,7 @@
               </wp:anchor>
             </w:drawing>
           </mc:Choice>
-          <mc:Fallback xmlns:cx2="http://schemas.microsoft.com/office/drawing/2015/10/21/chartex" xmlns:cx3="http://schemas.microsoft.com/office/drawing/2016/5/9/chartex" xmlns:cx4="http://schemas.microsoft.com/office/drawing/2016/5/10/chartex" xmlns:cx5="http://schemas.microsoft.com/office/drawing/2016/5/11/chartex" xmlns:cx6="http://schemas.microsoft.com/office/drawing/2016/5/12/chartex" xmlns:cx7="http://schemas.microsoft.com/office/drawing/2016/5/13/chartex" xmlns:cx8="http://schemas.microsoft.com/office/drawing/2016/5/14/chartex" xmlns:aink="http://schemas.microsoft.com/office/drawing/2016/ink" xmlns:am3d="http://schemas.microsoft.com/office/drawing/2017/model3d" xmlns:w16cex="http://schemas.microsoft.com/office/word/2018/wordml/cex" xmlns:w16cid="http://schemas.microsoft.com/office/word/2016/wordml/cid" xmlns:w16="http://schemas.microsoft.com/office/word/2018/wordml">
+          <mc:Fallback xmlns:w16="http://schemas.microsoft.com/office/word/2018/wordml" xmlns:w16cid="http://schemas.microsoft.com/office/word/2016/wordml/cid" xmlns:w16cex="http://schemas.microsoft.com/office/word/2018/wordml/cex" xmlns:am3d="http://schemas.microsoft.com/office/drawing/2017/model3d" xmlns:aink="http://schemas.microsoft.com/office/drawing/2016/ink" xmlns:cx8="http://schemas.microsoft.com/office/drawing/2016/5/14/chartex" xmlns:cx7="http://schemas.microsoft.com/office/drawing/2016/5/13/chartex" xmlns:cx6="http://schemas.microsoft.com/office/drawing/2016/5/12/chartex" xmlns:cx5="http://schemas.microsoft.com/office/drawing/2016/5/11/chartex" xmlns:cx4="http://schemas.microsoft.com/office/drawing/2016/5/10/chartex" xmlns:cx3="http://schemas.microsoft.com/office/drawing/2016/5/9/chartex" xmlns:cx2="http://schemas.microsoft.com/office/drawing/2015/10/21/chartex">
             <w:pict>
               <v:shape w14:anchorId="5ACB6AB3" id="Straight Arrow Connector 385073570" o:spid="_x0000_s1026" type="#_x0000_t32" style="position:absolute;margin-left:74.4pt;margin-top:11.15pt;width:0;height:36.95pt;z-index:251700224;visibility:visible;mso-wrap-style:square;mso-height-percent:0;mso-wrap-distance-left:9pt;mso-wrap-distance-top:0;mso-wrap-distance-right:9pt;mso-wrap-distance-bottom:0;mso-position-horizontal:absolute;mso-position-horizontal-relative:text;mso-position-vertical:absolute;mso-position-vertical-relative:text;mso-height-percent:0;mso-height-relative:margin" o:gfxdata="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" strokecolor="#505150 [3200]" strokeweight="2pt">
                 <v:stroke endarrow="block"/>
@@ -37595,7 +37720,7 @@
               </wp:anchor>
             </w:drawing>
           </mc:Choice>
-          <mc:Fallback xmlns:cx2="http://schemas.microsoft.com/office/drawing/2015/10/21/chartex" xmlns:cx3="http://schemas.microsoft.com/office/drawing/2016/5/9/chartex" xmlns:cx4="http://schemas.microsoft.com/office/drawing/2016/5/10/chartex" xmlns:cx5="http://schemas.microsoft.com/office/drawing/2016/5/11/chartex" xmlns:cx6="http://schemas.microsoft.com/office/drawing/2016/5/12/chartex" xmlns:cx7="http://schemas.microsoft.com/office/drawing/2016/5/13/chartex" xmlns:cx8="http://schemas.microsoft.com/office/drawing/2016/5/14/chartex" xmlns:aink="http://schemas.microsoft.com/office/drawing/2016/ink" xmlns:am3d="http://schemas.microsoft.com/office/drawing/2017/model3d" xmlns:w16cex="http://schemas.microsoft.com/office/word/2018/wordml/cex" xmlns:w16cid="http://schemas.microsoft.com/office/word/2016/wordml/cid" xmlns:w16="http://schemas.microsoft.com/office/word/2018/wordml">
+          <mc:Fallback xmlns:w16="http://schemas.microsoft.com/office/word/2018/wordml" xmlns:w16cid="http://schemas.microsoft.com/office/word/2016/wordml/cid" xmlns:w16cex="http://schemas.microsoft.com/office/word/2018/wordml/cex" xmlns:am3d="http://schemas.microsoft.com/office/drawing/2017/model3d" xmlns:aink="http://schemas.microsoft.com/office/drawing/2016/ink" xmlns:cx8="http://schemas.microsoft.com/office/drawing/2016/5/14/chartex" xmlns:cx7="http://schemas.microsoft.com/office/drawing/2016/5/13/chartex" xmlns:cx6="http://schemas.microsoft.com/office/drawing/2016/5/12/chartex" xmlns:cx5="http://schemas.microsoft.com/office/drawing/2016/5/11/chartex" xmlns:cx4="http://schemas.microsoft.com/office/drawing/2016/5/10/chartex" xmlns:cx3="http://schemas.microsoft.com/office/drawing/2016/5/9/chartex" xmlns:cx2="http://schemas.microsoft.com/office/drawing/2015/10/21/chartex">
             <w:pict>
               <v:line w14:anchorId="02221E65" id="Straight Connector 1054311648" o:spid="_x0000_s1026" style="position:absolute;z-index:251718656;visibility:visible;mso-wrap-style:square;mso-wrap-distance-left:9pt;mso-wrap-distance-top:0;mso-wrap-distance-right:9pt;mso-wrap-distance-bottom:0;mso-position-horizontal:absolute;mso-position-horizontal-relative:text;mso-position-vertical:absolute;mso-position-vertical-relative:text" from="133.6pt,6.95pt" to="133.6pt,24.1pt" o:gfxdata="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" strokecolor="#505150 [3200]" strokeweight="2pt">
                 <v:shadow on="t" color="black" opacity="24903f" origin=",.5" offset="0,.55556mm"/>
@@ -37780,7 +37905,7 @@
               </wp:anchor>
             </w:drawing>
           </mc:Choice>
-          <mc:Fallback xmlns:cx2="http://schemas.microsoft.com/office/drawing/2015/10/21/chartex" xmlns:cx3="http://schemas.microsoft.com/office/drawing/2016/5/9/chartex" xmlns:cx4="http://schemas.microsoft.com/office/drawing/2016/5/10/chartex" xmlns:cx5="http://schemas.microsoft.com/office/drawing/2016/5/11/chartex" xmlns:cx6="http://schemas.microsoft.com/office/drawing/2016/5/12/chartex" xmlns:cx7="http://schemas.microsoft.com/office/drawing/2016/5/13/chartex" xmlns:cx8="http://schemas.microsoft.com/office/drawing/2016/5/14/chartex" xmlns:aink="http://schemas.microsoft.com/office/drawing/2016/ink" xmlns:am3d="http://schemas.microsoft.com/office/drawing/2017/model3d" xmlns:w16cex="http://schemas.microsoft.com/office/word/2018/wordml/cex" xmlns:w16cid="http://schemas.microsoft.com/office/word/2016/wordml/cid" xmlns:w16="http://schemas.microsoft.com/office/word/2018/wordml">
+          <mc:Fallback xmlns:w16="http://schemas.microsoft.com/office/word/2018/wordml" xmlns:w16cid="http://schemas.microsoft.com/office/word/2016/wordml/cid" xmlns:w16cex="http://schemas.microsoft.com/office/word/2018/wordml/cex" xmlns:am3d="http://schemas.microsoft.com/office/drawing/2017/model3d" xmlns:aink="http://schemas.microsoft.com/office/drawing/2016/ink" xmlns:cx8="http://schemas.microsoft.com/office/drawing/2016/5/14/chartex" xmlns:cx7="http://schemas.microsoft.com/office/drawing/2016/5/13/chartex" xmlns:cx6="http://schemas.microsoft.com/office/drawing/2016/5/12/chartex" xmlns:cx5="http://schemas.microsoft.com/office/drawing/2016/5/11/chartex" xmlns:cx4="http://schemas.microsoft.com/office/drawing/2016/5/10/chartex" xmlns:cx3="http://schemas.microsoft.com/office/drawing/2016/5/9/chartex" xmlns:cx2="http://schemas.microsoft.com/office/drawing/2015/10/21/chartex">
             <w:pict>
               <v:shape w14:anchorId="01EAFE4D" id="Connector: Elbow 1054311649" o:spid="_x0000_s1026" type="#_x0000_t34" style="position:absolute;margin-left:133.75pt;margin-top:9.45pt;width:62.8pt;height:22.7pt;z-index:251717632;visibility:visible;mso-wrap-style:square;mso-width-percent:0;mso-height-percent:0;mso-wrap-distance-left:9pt;mso-wrap-distance-top:0;mso-wrap-distance-right:9pt;mso-wrap-distance-bottom:0;mso-position-horizontal:absolute;mso-position-horizontal-relative:text;mso-position-vertical:absolute;mso-position-vertical-relative:text;mso-width-percent:0;mso-height-percent:0;mso-width-relative:margin;mso-height-relative:margin" o:gfxdata="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" adj="21568" strokecolor="#505150 [3200]" strokeweight="2pt">
                 <v:stroke endarrow="block"/>
@@ -37853,7 +37978,7 @@
               </wp:anchor>
             </w:drawing>
           </mc:Choice>
-          <mc:Fallback xmlns:cx2="http://schemas.microsoft.com/office/drawing/2015/10/21/chartex" xmlns:cx3="http://schemas.microsoft.com/office/drawing/2016/5/9/chartex" xmlns:cx4="http://schemas.microsoft.com/office/drawing/2016/5/10/chartex" xmlns:cx5="http://schemas.microsoft.com/office/drawing/2016/5/11/chartex" xmlns:cx6="http://schemas.microsoft.com/office/drawing/2016/5/12/chartex" xmlns:cx7="http://schemas.microsoft.com/office/drawing/2016/5/13/chartex" xmlns:cx8="http://schemas.microsoft.com/office/drawing/2016/5/14/chartex" xmlns:aink="http://schemas.microsoft.com/office/drawing/2016/ink" xmlns:am3d="http://schemas.microsoft.com/office/drawing/2017/model3d" xmlns:w16cex="http://schemas.microsoft.com/office/word/2018/wordml/cex" xmlns:w16cid="http://schemas.microsoft.com/office/word/2016/wordml/cid" xmlns:w16="http://schemas.microsoft.com/office/word/2018/wordml">
+          <mc:Fallback xmlns:w16="http://schemas.microsoft.com/office/word/2018/wordml" xmlns:w16cid="http://schemas.microsoft.com/office/word/2016/wordml/cid" xmlns:w16cex="http://schemas.microsoft.com/office/word/2018/wordml/cex" xmlns:am3d="http://schemas.microsoft.com/office/drawing/2017/model3d" xmlns:aink="http://schemas.microsoft.com/office/drawing/2016/ink" xmlns:cx8="http://schemas.microsoft.com/office/drawing/2016/5/14/chartex" xmlns:cx7="http://schemas.microsoft.com/office/drawing/2016/5/13/chartex" xmlns:cx6="http://schemas.microsoft.com/office/drawing/2016/5/12/chartex" xmlns:cx5="http://schemas.microsoft.com/office/drawing/2016/5/11/chartex" xmlns:cx4="http://schemas.microsoft.com/office/drawing/2016/5/10/chartex" xmlns:cx3="http://schemas.microsoft.com/office/drawing/2016/5/9/chartex" xmlns:cx2="http://schemas.microsoft.com/office/drawing/2015/10/21/chartex">
             <w:pict>
               <v:shape w14:anchorId="3F28FE92" id="Connector: Elbow 1054311650" o:spid="_x0000_s1026" type="#_x0000_t34" style="position:absolute;margin-left:69.7pt;margin-top:9.45pt;width:63.9pt;height:22.7pt;flip:x;z-index:251716608;visibility:visible;mso-wrap-style:square;mso-height-percent:0;mso-wrap-distance-left:9pt;mso-wrap-distance-top:0;mso-wrap-distance-right:9pt;mso-wrap-distance-bottom:0;mso-position-horizontal:absolute;mso-position-horizontal-relative:text;mso-position-vertical:absolute;mso-position-vertical-relative:text;mso-height-percent:0;mso-height-relative:margin" o:gfxdata="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" adj="21496" strokecolor="#505150 [3200]" strokeweight="2pt">
                 <v:stroke endarrow="block"/>
@@ -38149,7 +38274,7 @@
               </wp:anchor>
             </w:drawing>
           </mc:Choice>
-          <mc:Fallback xmlns:cx2="http://schemas.microsoft.com/office/drawing/2015/10/21/chartex" xmlns:cx3="http://schemas.microsoft.com/office/drawing/2016/5/9/chartex" xmlns:cx4="http://schemas.microsoft.com/office/drawing/2016/5/10/chartex" xmlns:cx5="http://schemas.microsoft.com/office/drawing/2016/5/11/chartex" xmlns:cx6="http://schemas.microsoft.com/office/drawing/2016/5/12/chartex" xmlns:cx7="http://schemas.microsoft.com/office/drawing/2016/5/13/chartex" xmlns:cx8="http://schemas.microsoft.com/office/drawing/2016/5/14/chartex" xmlns:aink="http://schemas.microsoft.com/office/drawing/2016/ink" xmlns:am3d="http://schemas.microsoft.com/office/drawing/2017/model3d" xmlns:w16cex="http://schemas.microsoft.com/office/word/2018/wordml/cex" xmlns:w16cid="http://schemas.microsoft.com/office/word/2016/wordml/cid" xmlns:w16="http://schemas.microsoft.com/office/word/2018/wordml">
+          <mc:Fallback xmlns:w16="http://schemas.microsoft.com/office/word/2018/wordml" xmlns:w16cid="http://schemas.microsoft.com/office/word/2016/wordml/cid" xmlns:w16cex="http://schemas.microsoft.com/office/word/2018/wordml/cex" xmlns:am3d="http://schemas.microsoft.com/office/drawing/2017/model3d" xmlns:aink="http://schemas.microsoft.com/office/drawing/2016/ink" xmlns:cx8="http://schemas.microsoft.com/office/drawing/2016/5/14/chartex" xmlns:cx7="http://schemas.microsoft.com/office/drawing/2016/5/13/chartex" xmlns:cx6="http://schemas.microsoft.com/office/drawing/2016/5/12/chartex" xmlns:cx5="http://schemas.microsoft.com/office/drawing/2016/5/11/chartex" xmlns:cx4="http://schemas.microsoft.com/office/drawing/2016/5/10/chartex" xmlns:cx3="http://schemas.microsoft.com/office/drawing/2016/5/9/chartex" xmlns:cx2="http://schemas.microsoft.com/office/drawing/2015/10/21/chartex">
             <w:pict>
               <v:shape w14:anchorId="6CEF6B28" id="Straight Arrow Connector 1054311654" o:spid="_x0000_s1026" type="#_x0000_t32" style="position:absolute;margin-left:239.85pt;margin-top:5.55pt;width:91.75pt;height:7.85pt;flip:y;z-index:251727872;visibility:visible;mso-wrap-style:square;mso-width-percent:0;mso-height-percent:0;mso-wrap-distance-left:9pt;mso-wrap-distance-top:0;mso-wrap-distance-right:9pt;mso-wrap-distance-bottom:0;mso-position-horizontal:absolute;mso-position-horizontal-relative:text;mso-position-vertical:absolute;mso-position-vertical-relative:text;mso-width-percent:0;mso-height-percent:0;mso-width-relative:margin;mso-height-relative:margin" o:gfxdata="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" strokecolor="#505150 [3200]" strokeweight="2pt">
                 <v:stroke endarrow="block"/>
@@ -38247,7 +38372,7 @@
               </wp:anchor>
             </w:drawing>
           </mc:Choice>
-          <mc:Fallback xmlns:cx2="http://schemas.microsoft.com/office/drawing/2015/10/21/chartex" xmlns:cx3="http://schemas.microsoft.com/office/drawing/2016/5/9/chartex" xmlns:cx4="http://schemas.microsoft.com/office/drawing/2016/5/10/chartex" xmlns:cx5="http://schemas.microsoft.com/office/drawing/2016/5/11/chartex" xmlns:cx6="http://schemas.microsoft.com/office/drawing/2016/5/12/chartex" xmlns:cx7="http://schemas.microsoft.com/office/drawing/2016/5/13/chartex" xmlns:cx8="http://schemas.microsoft.com/office/drawing/2016/5/14/chartex" xmlns:aink="http://schemas.microsoft.com/office/drawing/2016/ink" xmlns:am3d="http://schemas.microsoft.com/office/drawing/2017/model3d" xmlns:w16cex="http://schemas.microsoft.com/office/word/2018/wordml/cex" xmlns:w16cid="http://schemas.microsoft.com/office/word/2016/wordml/cid" xmlns:w16="http://schemas.microsoft.com/office/word/2018/wordml">
+          <mc:Fallback xmlns:w16="http://schemas.microsoft.com/office/word/2018/wordml" xmlns:w16cid="http://schemas.microsoft.com/office/word/2016/wordml/cid" xmlns:w16cex="http://schemas.microsoft.com/office/word/2018/wordml/cex" xmlns:am3d="http://schemas.microsoft.com/office/drawing/2017/model3d" xmlns:aink="http://schemas.microsoft.com/office/drawing/2016/ink" xmlns:cx8="http://schemas.microsoft.com/office/drawing/2016/5/14/chartex" xmlns:cx7="http://schemas.microsoft.com/office/drawing/2016/5/13/chartex" xmlns:cx6="http://schemas.microsoft.com/office/drawing/2016/5/12/chartex" xmlns:cx5="http://schemas.microsoft.com/office/drawing/2016/5/11/chartex" xmlns:cx4="http://schemas.microsoft.com/office/drawing/2016/5/10/chartex" xmlns:cx3="http://schemas.microsoft.com/office/drawing/2016/5/9/chartex" xmlns:cx2="http://schemas.microsoft.com/office/drawing/2015/10/21/chartex">
             <w:pict>
               <v:shape w14:anchorId="0A777786" id="Straight Arrow Connector 1054311668" o:spid="_x0000_s1026" type="#_x0000_t32" style="position:absolute;margin-left:64.45pt;margin-top:8.85pt;width:0;height:205.35pt;z-index:251734016;visibility:visible;mso-wrap-style:square;mso-width-percent:0;mso-height-percent:0;mso-wrap-distance-left:9pt;mso-wrap-distance-top:0;mso-wrap-distance-right:9pt;mso-wrap-distance-bottom:0;mso-position-horizontal:absolute;mso-position-horizontal-relative:text;mso-position-vertical:absolute;mso-position-vertical-relative:text;mso-width-percent:0;mso-height-percent:0;mso-width-relative:margin;mso-height-relative:margin" o:gfxdata="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" strokecolor="#505150 [3200]" strokeweight="2pt">
                 <v:stroke endarrow="block"/>
@@ -38439,7 +38564,7 @@
               </wp:anchor>
             </w:drawing>
           </mc:Choice>
-          <mc:Fallback xmlns:cx2="http://schemas.microsoft.com/office/drawing/2015/10/21/chartex" xmlns:cx3="http://schemas.microsoft.com/office/drawing/2016/5/9/chartex" xmlns:cx4="http://schemas.microsoft.com/office/drawing/2016/5/10/chartex" xmlns:cx5="http://schemas.microsoft.com/office/drawing/2016/5/11/chartex" xmlns:cx6="http://schemas.microsoft.com/office/drawing/2016/5/12/chartex" xmlns:cx7="http://schemas.microsoft.com/office/drawing/2016/5/13/chartex" xmlns:cx8="http://schemas.microsoft.com/office/drawing/2016/5/14/chartex" xmlns:aink="http://schemas.microsoft.com/office/drawing/2016/ink" xmlns:am3d="http://schemas.microsoft.com/office/drawing/2017/model3d" xmlns:w16cex="http://schemas.microsoft.com/office/word/2018/wordml/cex" xmlns:w16cid="http://schemas.microsoft.com/office/word/2016/wordml/cid" xmlns:w16="http://schemas.microsoft.com/office/word/2018/wordml">
+          <mc:Fallback xmlns:w16="http://schemas.microsoft.com/office/word/2018/wordml" xmlns:w16cid="http://schemas.microsoft.com/office/word/2016/wordml/cid" xmlns:w16cex="http://schemas.microsoft.com/office/word/2018/wordml/cex" xmlns:am3d="http://schemas.microsoft.com/office/drawing/2017/model3d" xmlns:aink="http://schemas.microsoft.com/office/drawing/2016/ink" xmlns:cx8="http://schemas.microsoft.com/office/drawing/2016/5/14/chartex" xmlns:cx7="http://schemas.microsoft.com/office/drawing/2016/5/13/chartex" xmlns:cx6="http://schemas.microsoft.com/office/drawing/2016/5/12/chartex" xmlns:cx5="http://schemas.microsoft.com/office/drawing/2016/5/11/chartex" xmlns:cx4="http://schemas.microsoft.com/office/drawing/2016/5/10/chartex" xmlns:cx3="http://schemas.microsoft.com/office/drawing/2016/5/9/chartex" xmlns:cx2="http://schemas.microsoft.com/office/drawing/2015/10/21/chartex">
             <w:pict>
               <v:shape w14:anchorId="48A1F430" id="Straight Arrow Connector 1054311655" o:spid="_x0000_s1026" type="#_x0000_t32" style="position:absolute;margin-left:176.4pt;margin-top:6.15pt;width:3.6pt;height:31.15pt;flip:x;z-index:251722752;visibility:visible;mso-wrap-style:square;mso-width-percent:0;mso-height-percent:0;mso-wrap-distance-left:9pt;mso-wrap-distance-top:0;mso-wrap-distance-right:9pt;mso-wrap-distance-bottom:0;mso-position-horizontal:absolute;mso-position-horizontal-relative:text;mso-position-vertical:absolute;mso-position-vertical-relative:text;mso-width-percent:0;mso-height-percent:0;mso-width-relative:margin;mso-height-relative:margin" o:gfxdata="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" strokecolor="#505150 [3200]" strokeweight="2pt">
                 <v:stroke endarrow="block"/>
@@ -38660,7 +38785,7 @@
               </wp:anchor>
             </w:drawing>
           </mc:Choice>
-          <mc:Fallback xmlns:cx2="http://schemas.microsoft.com/office/drawing/2015/10/21/chartex" xmlns:cx3="http://schemas.microsoft.com/office/drawing/2016/5/9/chartex" xmlns:cx4="http://schemas.microsoft.com/office/drawing/2016/5/10/chartex" xmlns:cx5="http://schemas.microsoft.com/office/drawing/2016/5/11/chartex" xmlns:cx6="http://schemas.microsoft.com/office/drawing/2016/5/12/chartex" xmlns:cx7="http://schemas.microsoft.com/office/drawing/2016/5/13/chartex" xmlns:cx8="http://schemas.microsoft.com/office/drawing/2016/5/14/chartex" xmlns:aink="http://schemas.microsoft.com/office/drawing/2016/ink" xmlns:am3d="http://schemas.microsoft.com/office/drawing/2017/model3d" xmlns:w16cex="http://schemas.microsoft.com/office/word/2018/wordml/cex" xmlns:w16cid="http://schemas.microsoft.com/office/word/2016/wordml/cid" xmlns:w16="http://schemas.microsoft.com/office/word/2018/wordml">
+          <mc:Fallback xmlns:w16="http://schemas.microsoft.com/office/word/2018/wordml" xmlns:w16cid="http://schemas.microsoft.com/office/word/2016/wordml/cid" xmlns:w16cex="http://schemas.microsoft.com/office/word/2018/wordml/cex" xmlns:am3d="http://schemas.microsoft.com/office/drawing/2017/model3d" xmlns:aink="http://schemas.microsoft.com/office/drawing/2016/ink" xmlns:cx8="http://schemas.microsoft.com/office/drawing/2016/5/14/chartex" xmlns:cx7="http://schemas.microsoft.com/office/drawing/2016/5/13/chartex" xmlns:cx6="http://schemas.microsoft.com/office/drawing/2016/5/12/chartex" xmlns:cx5="http://schemas.microsoft.com/office/drawing/2016/5/11/chartex" xmlns:cx4="http://schemas.microsoft.com/office/drawing/2016/5/10/chartex" xmlns:cx3="http://schemas.microsoft.com/office/drawing/2016/5/9/chartex" xmlns:cx2="http://schemas.microsoft.com/office/drawing/2015/10/21/chartex">
             <w:pict>
               <v:shape w14:anchorId="7B3BE5D4" id="Straight Arrow Connector 1054311669" o:spid="_x0000_s1026" type="#_x0000_t32" style="position:absolute;margin-left:174.1pt;margin-top:1.05pt;width:0;height:33.6pt;z-index:251736064;visibility:visible;mso-wrap-style:square;mso-width-percent:0;mso-height-percent:0;mso-wrap-distance-left:9pt;mso-wrap-distance-top:0;mso-wrap-distance-right:9pt;mso-wrap-distance-bottom:0;mso-position-horizontal:absolute;mso-position-horizontal-relative:text;mso-position-vertical:absolute;mso-position-vertical-relative:text;mso-width-percent:0;mso-height-percent:0;mso-width-relative:margin;mso-height-relative:margin" o:gfxdata="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" strokecolor="#505150 [3200]" strokeweight="2pt">
                 <v:stroke endarrow="block"/>
@@ -38980,7 +39105,7 @@
               </wp:anchor>
             </w:drawing>
           </mc:Choice>
-          <mc:Fallback xmlns:cx2="http://schemas.microsoft.com/office/drawing/2015/10/21/chartex" xmlns:cx3="http://schemas.microsoft.com/office/drawing/2016/5/9/chartex" xmlns:cx4="http://schemas.microsoft.com/office/drawing/2016/5/10/chartex" xmlns:cx5="http://schemas.microsoft.com/office/drawing/2016/5/11/chartex" xmlns:cx6="http://schemas.microsoft.com/office/drawing/2016/5/12/chartex" xmlns:cx7="http://schemas.microsoft.com/office/drawing/2016/5/13/chartex" xmlns:cx8="http://schemas.microsoft.com/office/drawing/2016/5/14/chartex" xmlns:aink="http://schemas.microsoft.com/office/drawing/2016/ink" xmlns:am3d="http://schemas.microsoft.com/office/drawing/2017/model3d" xmlns:w16cex="http://schemas.microsoft.com/office/word/2018/wordml/cex" xmlns:w16cid="http://schemas.microsoft.com/office/word/2016/wordml/cid" xmlns:w16="http://schemas.microsoft.com/office/word/2018/wordml">
+          <mc:Fallback xmlns:w16="http://schemas.microsoft.com/office/word/2018/wordml" xmlns:w16cid="http://schemas.microsoft.com/office/word/2016/wordml/cid" xmlns:w16cex="http://schemas.microsoft.com/office/word/2018/wordml/cex" xmlns:am3d="http://schemas.microsoft.com/office/drawing/2017/model3d" xmlns:aink="http://schemas.microsoft.com/office/drawing/2016/ink" xmlns:cx8="http://schemas.microsoft.com/office/drawing/2016/5/14/chartex" xmlns:cx7="http://schemas.microsoft.com/office/drawing/2016/5/13/chartex" xmlns:cx6="http://schemas.microsoft.com/office/drawing/2016/5/12/chartex" xmlns:cx5="http://schemas.microsoft.com/office/drawing/2016/5/11/chartex" xmlns:cx4="http://schemas.microsoft.com/office/drawing/2016/5/10/chartex" xmlns:cx3="http://schemas.microsoft.com/office/drawing/2016/5/9/chartex" xmlns:cx2="http://schemas.microsoft.com/office/drawing/2015/10/21/chartex">
             <w:pict>
               <v:shape w14:anchorId="6F789BCE" id="Straight Arrow Connector 1054311670" o:spid="_x0000_s1026" type="#_x0000_t32" style="position:absolute;margin-left:164.85pt;margin-top:6.65pt;width:3.75pt;height:27.5pt;flip:x;z-index:251738112;visibility:visible;mso-wrap-style:square;mso-width-percent:0;mso-height-percent:0;mso-wrap-distance-left:9pt;mso-wrap-distance-top:0;mso-wrap-distance-right:9pt;mso-wrap-distance-bottom:0;mso-position-horizontal:absolute;mso-position-horizontal-relative:text;mso-position-vertical:absolute;mso-position-vertical-relative:text;mso-width-percent:0;mso-height-percent:0;mso-width-relative:margin;mso-height-relative:margin" o:gfxdata="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" strokecolor="#505150 [3200]" strokeweight="2pt">
                 <v:stroke endarrow="block"/>
@@ -39177,7 +39302,7 @@
               </wp:anchor>
             </w:drawing>
           </mc:Choice>
-          <mc:Fallback xmlns:cx2="http://schemas.microsoft.com/office/drawing/2015/10/21/chartex" xmlns:cx3="http://schemas.microsoft.com/office/drawing/2016/5/9/chartex" xmlns:cx4="http://schemas.microsoft.com/office/drawing/2016/5/10/chartex" xmlns:cx5="http://schemas.microsoft.com/office/drawing/2016/5/11/chartex" xmlns:cx6="http://schemas.microsoft.com/office/drawing/2016/5/12/chartex" xmlns:cx7="http://schemas.microsoft.com/office/drawing/2016/5/13/chartex" xmlns:cx8="http://schemas.microsoft.com/office/drawing/2016/5/14/chartex" xmlns:aink="http://schemas.microsoft.com/office/drawing/2016/ink" xmlns:am3d="http://schemas.microsoft.com/office/drawing/2017/model3d" xmlns:w16cex="http://schemas.microsoft.com/office/word/2018/wordml/cex" xmlns:w16cid="http://schemas.microsoft.com/office/word/2016/wordml/cid" xmlns:w16="http://schemas.microsoft.com/office/word/2018/wordml">
+          <mc:Fallback xmlns:w16="http://schemas.microsoft.com/office/word/2018/wordml" xmlns:w16cid="http://schemas.microsoft.com/office/word/2016/wordml/cid" xmlns:w16cex="http://schemas.microsoft.com/office/word/2018/wordml/cex" xmlns:am3d="http://schemas.microsoft.com/office/drawing/2017/model3d" xmlns:aink="http://schemas.microsoft.com/office/drawing/2016/ink" xmlns:cx8="http://schemas.microsoft.com/office/drawing/2016/5/14/chartex" xmlns:cx7="http://schemas.microsoft.com/office/drawing/2016/5/13/chartex" xmlns:cx6="http://schemas.microsoft.com/office/drawing/2016/5/12/chartex" xmlns:cx5="http://schemas.microsoft.com/office/drawing/2016/5/11/chartex" xmlns:cx4="http://schemas.microsoft.com/office/drawing/2016/5/10/chartex" xmlns:cx3="http://schemas.microsoft.com/office/drawing/2016/5/9/chartex" xmlns:cx2="http://schemas.microsoft.com/office/drawing/2015/10/21/chartex">
             <w:pict>
               <v:shape w14:anchorId="1BE730AB" id="Straight Arrow Connector 1054311671" o:spid="_x0000_s1026" type="#_x0000_t32" style="position:absolute;margin-left:114pt;margin-top:9.3pt;width:43pt;height:22pt;flip:x;z-index:251740160;visibility:visible;mso-wrap-style:square;mso-width-percent:0;mso-height-percent:0;mso-wrap-distance-left:9pt;mso-wrap-distance-top:0;mso-wrap-distance-right:9pt;mso-wrap-distance-bottom:0;mso-position-horizontal:absolute;mso-position-horizontal-relative:text;mso-position-vertical:absolute;mso-position-vertical-relative:text;mso-width-percent:0;mso-height-percent:0;mso-width-relative:margin;mso-height-relative:margin" o:gfxdata="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" strokecolor="#505150 [3200]" strokeweight="2pt">
                 <v:stroke endarrow="block"/>
@@ -39259,7 +39384,7 @@
               </wp:anchor>
             </w:drawing>
           </mc:Choice>
-          <mc:Fallback xmlns:cx2="http://schemas.microsoft.com/office/drawing/2015/10/21/chartex" xmlns:cx3="http://schemas.microsoft.com/office/drawing/2016/5/9/chartex" xmlns:cx4="http://schemas.microsoft.com/office/drawing/2016/5/10/chartex" xmlns:cx5="http://schemas.microsoft.com/office/drawing/2016/5/11/chartex" xmlns:cx6="http://schemas.microsoft.com/office/drawing/2016/5/12/chartex" xmlns:cx7="http://schemas.microsoft.com/office/drawing/2016/5/13/chartex" xmlns:cx8="http://schemas.microsoft.com/office/drawing/2016/5/14/chartex" xmlns:aink="http://schemas.microsoft.com/office/drawing/2016/ink" xmlns:am3d="http://schemas.microsoft.com/office/drawing/2017/model3d" xmlns:w16cex="http://schemas.microsoft.com/office/word/2018/wordml/cex" xmlns:w16cid="http://schemas.microsoft.com/office/word/2016/wordml/cid" xmlns:w16="http://schemas.microsoft.com/office/word/2018/wordml">
+          <mc:Fallback xmlns:w16="http://schemas.microsoft.com/office/word/2018/wordml" xmlns:w16cid="http://schemas.microsoft.com/office/word/2016/wordml/cid" xmlns:w16cex="http://schemas.microsoft.com/office/word/2018/wordml/cex" xmlns:am3d="http://schemas.microsoft.com/office/drawing/2017/model3d" xmlns:aink="http://schemas.microsoft.com/office/drawing/2016/ink" xmlns:cx8="http://schemas.microsoft.com/office/drawing/2016/5/14/chartex" xmlns:cx7="http://schemas.microsoft.com/office/drawing/2016/5/13/chartex" xmlns:cx6="http://schemas.microsoft.com/office/drawing/2016/5/12/chartex" xmlns:cx5="http://schemas.microsoft.com/office/drawing/2016/5/11/chartex" xmlns:cx4="http://schemas.microsoft.com/office/drawing/2016/5/10/chartex" xmlns:cx3="http://schemas.microsoft.com/office/drawing/2016/5/9/chartex" xmlns:cx2="http://schemas.microsoft.com/office/drawing/2015/10/21/chartex">
             <w:pict>
               <v:shape w14:anchorId="0320539D" id="Straight Arrow Connector 1054311677" o:spid="_x0000_s1026" type="#_x0000_t32" style="position:absolute;margin-left:57.15pt;margin-top:56.3pt;width:4pt;height:57.05pt;z-index:251752448;visibility:visible;mso-wrap-style:square;mso-width-percent:0;mso-height-percent:0;mso-wrap-distance-left:9pt;mso-wrap-distance-top:0;mso-wrap-distance-right:9pt;mso-wrap-distance-bottom:0;mso-position-horizontal:absolute;mso-position-horizontal-relative:text;mso-position-vertical:absolute;mso-position-vertical-relative:text;mso-width-percent:0;mso-height-percent:0;mso-width-relative:margin;mso-height-relative:margin" o:gfxdata="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" strokecolor="#505150 [3200]" strokeweight="2pt">
                 <v:stroke endarrow="block"/>
@@ -39333,7 +39458,7 @@
               </wp:anchor>
             </w:drawing>
           </mc:Choice>
-          <mc:Fallback xmlns:cx2="http://schemas.microsoft.com/office/drawing/2015/10/21/chartex" xmlns:cx3="http://schemas.microsoft.com/office/drawing/2016/5/9/chartex" xmlns:cx4="http://schemas.microsoft.com/office/drawing/2016/5/10/chartex" xmlns:cx5="http://schemas.microsoft.com/office/drawing/2016/5/11/chartex" xmlns:cx6="http://schemas.microsoft.com/office/drawing/2016/5/12/chartex" xmlns:cx7="http://schemas.microsoft.com/office/drawing/2016/5/13/chartex" xmlns:cx8="http://schemas.microsoft.com/office/drawing/2016/5/14/chartex" xmlns:aink="http://schemas.microsoft.com/office/drawing/2016/ink" xmlns:am3d="http://schemas.microsoft.com/office/drawing/2017/model3d" xmlns:w16cex="http://schemas.microsoft.com/office/word/2018/wordml/cex" xmlns:w16cid="http://schemas.microsoft.com/office/word/2016/wordml/cid" xmlns:w16="http://schemas.microsoft.com/office/word/2018/wordml">
+          <mc:Fallback xmlns:w16="http://schemas.microsoft.com/office/word/2018/wordml" xmlns:w16cid="http://schemas.microsoft.com/office/word/2016/wordml/cid" xmlns:w16cex="http://schemas.microsoft.com/office/word/2018/wordml/cex" xmlns:am3d="http://schemas.microsoft.com/office/drawing/2017/model3d" xmlns:aink="http://schemas.microsoft.com/office/drawing/2016/ink" xmlns:cx8="http://schemas.microsoft.com/office/drawing/2016/5/14/chartex" xmlns:cx7="http://schemas.microsoft.com/office/drawing/2016/5/13/chartex" xmlns:cx6="http://schemas.microsoft.com/office/drawing/2016/5/12/chartex" xmlns:cx5="http://schemas.microsoft.com/office/drawing/2016/5/11/chartex" xmlns:cx4="http://schemas.microsoft.com/office/drawing/2016/5/10/chartex" xmlns:cx3="http://schemas.microsoft.com/office/drawing/2016/5/9/chartex" xmlns:cx2="http://schemas.microsoft.com/office/drawing/2015/10/21/chartex">
             <w:pict>
               <v:shape w14:anchorId="79160216" id="Straight Arrow Connector 1054311678" o:spid="_x0000_s1026" type="#_x0000_t32" style="position:absolute;margin-left:87.7pt;margin-top:71.3pt;width:38.95pt;height:42pt;flip:x;z-index:251754496;visibility:visible;mso-wrap-style:square;mso-width-percent:0;mso-height-percent:0;mso-wrap-distance-left:9pt;mso-wrap-distance-top:0;mso-wrap-distance-right:9pt;mso-wrap-distance-bottom:0;mso-position-horizontal:absolute;mso-position-horizontal-relative:text;mso-position-vertical:absolute;mso-position-vertical-relative:text;mso-width-percent:0;mso-height-percent:0;mso-width-relative:margin;mso-height-relative:margin" o:gfxdata="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" strokecolor="#505150 [3200]" strokeweight="2pt">
                 <v:stroke endarrow="block"/>
@@ -39605,7 +39730,7 @@
               </wp:anchor>
             </w:drawing>
           </mc:Choice>
-          <mc:Fallback xmlns:cx2="http://schemas.microsoft.com/office/drawing/2015/10/21/chartex" xmlns:cx3="http://schemas.microsoft.com/office/drawing/2016/5/9/chartex" xmlns:cx4="http://schemas.microsoft.com/office/drawing/2016/5/10/chartex" xmlns:cx5="http://schemas.microsoft.com/office/drawing/2016/5/11/chartex" xmlns:cx6="http://schemas.microsoft.com/office/drawing/2016/5/12/chartex" xmlns:cx7="http://schemas.microsoft.com/office/drawing/2016/5/13/chartex" xmlns:cx8="http://schemas.microsoft.com/office/drawing/2016/5/14/chartex" xmlns:aink="http://schemas.microsoft.com/office/drawing/2016/ink" xmlns:am3d="http://schemas.microsoft.com/office/drawing/2017/model3d" xmlns:w16cex="http://schemas.microsoft.com/office/word/2018/wordml/cex" xmlns:w16cid="http://schemas.microsoft.com/office/word/2016/wordml/cid" xmlns:w16="http://schemas.microsoft.com/office/word/2018/wordml">
+          <mc:Fallback xmlns:w16="http://schemas.microsoft.com/office/word/2018/wordml" xmlns:w16cid="http://schemas.microsoft.com/office/word/2016/wordml/cid" xmlns:w16cex="http://schemas.microsoft.com/office/word/2018/wordml/cex" xmlns:am3d="http://schemas.microsoft.com/office/drawing/2017/model3d" xmlns:aink="http://schemas.microsoft.com/office/drawing/2016/ink" xmlns:cx8="http://schemas.microsoft.com/office/drawing/2016/5/14/chartex" xmlns:cx7="http://schemas.microsoft.com/office/drawing/2016/5/13/chartex" xmlns:cx6="http://schemas.microsoft.com/office/drawing/2016/5/12/chartex" xmlns:cx5="http://schemas.microsoft.com/office/drawing/2016/5/11/chartex" xmlns:cx4="http://schemas.microsoft.com/office/drawing/2016/5/10/chartex" xmlns:cx3="http://schemas.microsoft.com/office/drawing/2016/5/9/chartex" xmlns:cx2="http://schemas.microsoft.com/office/drawing/2015/10/21/chartex">
             <w:pict>
               <v:shape w14:anchorId="7480A440" id="Straight Arrow Connector 1054311674" o:spid="_x0000_s1026" type="#_x0000_t32" style="position:absolute;margin-left:294.75pt;margin-top:14.35pt;width:3.6pt;height:35.55pt;z-index:251746304;visibility:visible;mso-wrap-style:square;mso-width-percent:0;mso-height-percent:0;mso-wrap-distance-left:9pt;mso-wrap-distance-top:0;mso-wrap-distance-right:9pt;mso-wrap-distance-bottom:0;mso-position-horizontal:absolute;mso-position-horizontal-relative:text;mso-position-vertical:absolute;mso-position-vertical-relative:text;mso-width-percent:0;mso-height-percent:0;mso-width-relative:margin;mso-height-relative:margin" o:gfxdata="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" strokecolor="#505150 [3200]" strokeweight="2pt">
                 <v:stroke endarrow="block"/>
@@ -39679,7 +39804,7 @@
               </wp:anchor>
             </w:drawing>
           </mc:Choice>
-          <mc:Fallback xmlns:cx2="http://schemas.microsoft.com/office/drawing/2015/10/21/chartex" xmlns:cx3="http://schemas.microsoft.com/office/drawing/2016/5/9/chartex" xmlns:cx4="http://schemas.microsoft.com/office/drawing/2016/5/10/chartex" xmlns:cx5="http://schemas.microsoft.com/office/drawing/2016/5/11/chartex" xmlns:cx6="http://schemas.microsoft.com/office/drawing/2016/5/12/chartex" xmlns:cx7="http://schemas.microsoft.com/office/drawing/2016/5/13/chartex" xmlns:cx8="http://schemas.microsoft.com/office/drawing/2016/5/14/chartex" xmlns:aink="http://schemas.microsoft.com/office/drawing/2016/ink" xmlns:am3d="http://schemas.microsoft.com/office/drawing/2017/model3d" xmlns:w16cex="http://schemas.microsoft.com/office/word/2018/wordml/cex" xmlns:w16cid="http://schemas.microsoft.com/office/word/2016/wordml/cid" xmlns:w16="http://schemas.microsoft.com/office/word/2018/wordml">
+          <mc:Fallback xmlns:w16="http://schemas.microsoft.com/office/word/2018/wordml" xmlns:w16cid="http://schemas.microsoft.com/office/word/2016/wordml/cid" xmlns:w16cex="http://schemas.microsoft.com/office/word/2018/wordml/cex" xmlns:am3d="http://schemas.microsoft.com/office/drawing/2017/model3d" xmlns:aink="http://schemas.microsoft.com/office/drawing/2016/ink" xmlns:cx8="http://schemas.microsoft.com/office/drawing/2016/5/14/chartex" xmlns:cx7="http://schemas.microsoft.com/office/drawing/2016/5/13/chartex" xmlns:cx6="http://schemas.microsoft.com/office/drawing/2016/5/12/chartex" xmlns:cx5="http://schemas.microsoft.com/office/drawing/2016/5/11/chartex" xmlns:cx4="http://schemas.microsoft.com/office/drawing/2016/5/10/chartex" xmlns:cx3="http://schemas.microsoft.com/office/drawing/2016/5/9/chartex" xmlns:cx2="http://schemas.microsoft.com/office/drawing/2015/10/21/chartex">
             <w:pict>
               <v:shape w14:anchorId="52ACF2B8" id="Straight Arrow Connector 1054311673" o:spid="_x0000_s1026" type="#_x0000_t32" style="position:absolute;margin-left:223.4pt;margin-top:33.3pt;width:30.65pt;height:35.45pt;z-index:251744256;visibility:visible;mso-wrap-style:square;mso-width-percent:0;mso-height-percent:0;mso-wrap-distance-left:9pt;mso-wrap-distance-top:0;mso-wrap-distance-right:9pt;mso-wrap-distance-bottom:0;mso-position-horizontal:absolute;mso-position-horizontal-relative:text;mso-position-vertical:absolute;mso-position-vertical-relative:text;mso-width-percent:0;mso-height-percent:0;mso-width-relative:margin;mso-height-relative:margin" o:gfxdata="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" strokecolor="#505150 [3200]" strokeweight="2pt">
                 <v:stroke endarrow="block"/>
@@ -42714,7 +42839,7 @@
           <w:rPr>
             <w:noProof/>
           </w:rPr>
-          <w:t>16</w:t>
+          <w:t>30</w:t>
         </w:r>
         <w:r>
           <w:rPr>
@@ -52754,11 +52879,52 @@
 
 <file path=customXml/item2.xml><?xml version="1.0" encoding="utf-8"?>
 <?mso-contentType ?>
-<FormTemplates xmlns="http://schemas.microsoft.com/sharepoint/v3/contenttype/forms">
-  <Display>DocumentLibraryForm</Display>
-  <Edit>DocumentLibraryForm</Edit>
-  <New>DocumentLibraryForm</New>
-</FormTemplates>
+<spe:Receivers xmlns:spe="http://schemas.microsoft.com/sharepoint/events">
+  <Receiver>
+    <Name>Document ID Generator</Name>
+    <Synchronization>Synchronous</Synchronization>
+    <Type>10001</Type>
+    <SequenceNumber>1000</SequenceNumber>
+    <Url/>
+    <Assembly>Microsoft.Office.DocumentManagement, Version=16.0.0.0, Culture=neutral, PublicKeyToken=71e9bce111e9429c</Assembly>
+    <Class>Microsoft.Office.DocumentManagement.Internal.DocIdHandler</Class>
+    <Data/>
+    <Filter/>
+  </Receiver>
+  <Receiver>
+    <Name>Document ID Generator</Name>
+    <Synchronization>Synchronous</Synchronization>
+    <Type>10002</Type>
+    <SequenceNumber>1001</SequenceNumber>
+    <Url/>
+    <Assembly>Microsoft.Office.DocumentManagement, Version=16.0.0.0, Culture=neutral, PublicKeyToken=71e9bce111e9429c</Assembly>
+    <Class>Microsoft.Office.DocumentManagement.Internal.DocIdHandler</Class>
+    <Data/>
+    <Filter/>
+  </Receiver>
+  <Receiver>
+    <Name>Document ID Generator</Name>
+    <Synchronization>Synchronous</Synchronization>
+    <Type>10004</Type>
+    <SequenceNumber>1002</SequenceNumber>
+    <Url/>
+    <Assembly>Microsoft.Office.DocumentManagement, Version=16.0.0.0, Culture=neutral, PublicKeyToken=71e9bce111e9429c</Assembly>
+    <Class>Microsoft.Office.DocumentManagement.Internal.DocIdHandler</Class>
+    <Data/>
+    <Filter/>
+  </Receiver>
+  <Receiver>
+    <Name>Document ID Generator</Name>
+    <Synchronization>Synchronous</Synchronization>
+    <Type>10006</Type>
+    <SequenceNumber>1003</SequenceNumber>
+    <Url/>
+    <Assembly>Microsoft.Office.DocumentManagement, Version=16.0.0.0, Culture=neutral, PublicKeyToken=71e9bce111e9429c</Assembly>
+    <Class>Microsoft.Office.DocumentManagement.Internal.DocIdHandler</Class>
+    <Data/>
+    <Filter/>
+  </Receiver>
+</spe:Receivers>
 </file>
 
 <file path=customXml/item3.xml><?xml version="1.0" encoding="utf-8"?>
@@ -52998,52 +53164,11 @@
 
 <file path=customXml/item4.xml><?xml version="1.0" encoding="utf-8"?>
 <?mso-contentType ?>
-<spe:Receivers xmlns:spe="http://schemas.microsoft.com/sharepoint/events">
-  <Receiver>
-    <Name>Document ID Generator</Name>
-    <Synchronization>Synchronous</Synchronization>
-    <Type>10001</Type>
-    <SequenceNumber>1000</SequenceNumber>
-    <Url/>
-    <Assembly>Microsoft.Office.DocumentManagement, Version=16.0.0.0, Culture=neutral, PublicKeyToken=71e9bce111e9429c</Assembly>
-    <Class>Microsoft.Office.DocumentManagement.Internal.DocIdHandler</Class>
-    <Data/>
-    <Filter/>
-  </Receiver>
-  <Receiver>
-    <Name>Document ID Generator</Name>
-    <Synchronization>Synchronous</Synchronization>
-    <Type>10002</Type>
-    <SequenceNumber>1001</SequenceNumber>
-    <Url/>
-    <Assembly>Microsoft.Office.DocumentManagement, Version=16.0.0.0, Culture=neutral, PublicKeyToken=71e9bce111e9429c</Assembly>
-    <Class>Microsoft.Office.DocumentManagement.Internal.DocIdHandler</Class>
-    <Data/>
-    <Filter/>
-  </Receiver>
-  <Receiver>
-    <Name>Document ID Generator</Name>
-    <Synchronization>Synchronous</Synchronization>
-    <Type>10004</Type>
-    <SequenceNumber>1002</SequenceNumber>
-    <Url/>
-    <Assembly>Microsoft.Office.DocumentManagement, Version=16.0.0.0, Culture=neutral, PublicKeyToken=71e9bce111e9429c</Assembly>
-    <Class>Microsoft.Office.DocumentManagement.Internal.DocIdHandler</Class>
-    <Data/>
-    <Filter/>
-  </Receiver>
-  <Receiver>
-    <Name>Document ID Generator</Name>
-    <Synchronization>Synchronous</Synchronization>
-    <Type>10006</Type>
-    <SequenceNumber>1003</SequenceNumber>
-    <Url/>
-    <Assembly>Microsoft.Office.DocumentManagement, Version=16.0.0.0, Culture=neutral, PublicKeyToken=71e9bce111e9429c</Assembly>
-    <Class>Microsoft.Office.DocumentManagement.Internal.DocIdHandler</Class>
-    <Data/>
-    <Filter/>
-  </Receiver>
-</spe:Receivers>
+<FormTemplates xmlns="http://schemas.microsoft.com/sharepoint/v3/contenttype/forms">
+  <Display>DocumentLibraryForm</Display>
+  <Edit>DocumentLibraryForm</Edit>
+  <New>DocumentLibraryForm</New>
+</FormTemplates>
 </file>
 
 <file path=customXml/item5.xml><?xml version="1.0" encoding="utf-8"?>
@@ -53061,9 +53186,9 @@
 </file>
 
 <file path=customXml/itemProps2.xml><?xml version="1.0" encoding="utf-8"?>
-<ds:datastoreItem xmlns:ds="http://schemas.openxmlformats.org/officeDocument/2006/customXml" ds:itemID="{99F7B3F0-EC91-4759-92DC-3CEC55588465}">
+<ds:datastoreItem xmlns:ds="http://schemas.openxmlformats.org/officeDocument/2006/customXml" ds:itemID="{0B4AAE1F-354C-4079-84CF-4DBB708D2142}">
   <ds:schemaRefs>
-    <ds:schemaRef ds:uri="http://schemas.microsoft.com/sharepoint/v3/contenttype/forms"/>
+    <ds:schemaRef ds:uri="http://schemas.microsoft.com/sharepoint/events"/>
   </ds:schemaRefs>
 </ds:datastoreItem>
 </file>
@@ -53089,15 +53214,15 @@
 </file>
 
 <file path=customXml/itemProps4.xml><?xml version="1.0" encoding="utf-8"?>
-<ds:datastoreItem xmlns:ds="http://schemas.openxmlformats.org/officeDocument/2006/customXml" ds:itemID="{0B4AAE1F-354C-4079-84CF-4DBB708D2142}">
+<ds:datastoreItem xmlns:ds="http://schemas.openxmlformats.org/officeDocument/2006/customXml" ds:itemID="{99F7B3F0-EC91-4759-92DC-3CEC55588465}">
   <ds:schemaRefs>
-    <ds:schemaRef ds:uri="http://schemas.microsoft.com/sharepoint/events"/>
+    <ds:schemaRef ds:uri="http://schemas.microsoft.com/sharepoint/v3/contenttype/forms"/>
   </ds:schemaRefs>
 </ds:datastoreItem>
 </file>
 
 <file path=customXml/itemProps5.xml><?xml version="1.0" encoding="utf-8"?>
-<ds:datastoreItem xmlns:ds="http://schemas.openxmlformats.org/officeDocument/2006/customXml" ds:itemID="{DC58D3CC-0BED-4314-A115-F26CC565A4BA}">
+<ds:datastoreItem xmlns:ds="http://schemas.openxmlformats.org/officeDocument/2006/customXml" ds:itemID="{EB9B5ECA-4A8B-4A05-BF7E-A9DB008E035A}">
   <ds:schemaRefs>
     <ds:schemaRef ds:uri="http://schemas.openxmlformats.org/officeDocument/2006/bibliography"/>
   </ds:schemaRefs>

</xml_diff>

<commit_message>
cleaning up leftover sequence limit references
</commit_message>
<xml_diff>
--- a/2021-22 MDE Ed-Fi Documentation/2021-22 SIS Vendor and District Test Plan.docx
+++ b/2021-22 MDE Ed-Fi Documentation/2021-22 SIS Vendor and District Test Plan.docx
@@ -244,7 +244,7 @@
           <w:sz w:val="28"/>
           <w:szCs w:val="28"/>
         </w:rPr>
-        <w:t>5/</w:t>
+        <w:fldChar w:fldCharType="begin"/>
       </w:r>
       <w:r>
         <w:rPr>
@@ -253,7 +253,7 @@
           <w:sz w:val="28"/>
           <w:szCs w:val="28"/>
         </w:rPr>
-        <w:t>14</w:t>
+        <w:instrText xml:space="preserve"> SAVEDATE  \@ "M/d/yyyy"  \* MERGEFORMAT </w:instrText>
       </w:r>
       <w:r>
         <w:rPr>
@@ -262,7 +262,17 @@
           <w:sz w:val="28"/>
           <w:szCs w:val="28"/>
         </w:rPr>
-        <w:t>/202</w:t>
+        <w:fldChar w:fldCharType="separate"/>
+      </w:r>
+      <w:r>
+        <w:rPr>
+          <w:rFonts w:asciiTheme="minorHAnsi" w:eastAsiaTheme="minorEastAsia" w:hAnsiTheme="minorHAnsi" w:cstheme="minorBidi"/>
+          <w:noProof/>
+          <w:color w:val="auto"/>
+          <w:sz w:val="28"/>
+          <w:szCs w:val="28"/>
+        </w:rPr>
+        <w:t>5/14/2021</w:t>
       </w:r>
       <w:r>
         <w:rPr>
@@ -271,8 +281,10 @@
           <w:sz w:val="28"/>
           <w:szCs w:val="28"/>
         </w:rPr>
-        <w:t>1</w:t>
-      </w:r>
+        <w:fldChar w:fldCharType="end"/>
+      </w:r>
+      <w:bookmarkStart w:id="0" w:name="_GoBack"/>
+      <w:bookmarkEnd w:id="0"/>
     </w:p>
     <w:p/>
     <w:p/>
@@ -6011,11 +6023,11 @@
       <w:pPr>
         <w:pStyle w:val="Heading1"/>
       </w:pPr>
-      <w:bookmarkStart w:id="0" w:name="_Toc65502046"/>
+      <w:bookmarkStart w:id="1" w:name="_Toc65502046"/>
       <w:r>
         <w:t>Change Log</w:t>
       </w:r>
-      <w:bookmarkEnd w:id="0"/>
+      <w:bookmarkEnd w:id="1"/>
     </w:p>
     <w:tbl>
       <w:tblPr>
@@ -6924,6 +6936,74 @@
           </w:p>
         </w:tc>
       </w:tr>
+      <w:tr>
+        <w:tc>
+          <w:tcPr>
+            <w:tcW w:w="2437" w:type="dxa"/>
+          </w:tcPr>
+          <w:p>
+            <w:pPr>
+              <w:rPr>
+                <w:rFonts w:cs="Arial"/>
+                <w:bCs/>
+                <w:szCs w:val="20"/>
+              </w:rPr>
+            </w:pPr>
+            <w:r>
+              <w:rPr>
+                <w:rFonts w:cs="Arial"/>
+                <w:bCs/>
+                <w:szCs w:val="20"/>
+              </w:rPr>
+              <w:t>V 1.6.4</w:t>
+            </w:r>
+          </w:p>
+        </w:tc>
+        <w:tc>
+          <w:tcPr>
+            <w:tcW w:w="1428" w:type="dxa"/>
+          </w:tcPr>
+          <w:p>
+            <w:pPr>
+              <w:rPr>
+                <w:rFonts w:cs="Arial"/>
+                <w:bCs/>
+                <w:szCs w:val="20"/>
+              </w:rPr>
+            </w:pPr>
+            <w:r>
+              <w:rPr>
+                <w:rFonts w:cs="Arial"/>
+                <w:bCs/>
+                <w:szCs w:val="20"/>
+              </w:rPr>
+              <w:t>05/20/21</w:t>
+            </w:r>
+          </w:p>
+        </w:tc>
+        <w:tc>
+          <w:tcPr>
+            <w:tcW w:w="6061" w:type="dxa"/>
+          </w:tcPr>
+          <w:p>
+            <w:pPr>
+              <w:rPr>
+                <w:rFonts w:cs="Arial"/>
+                <w:bCs/>
+                <w:szCs w:val="20"/>
+              </w:rPr>
+            </w:pPr>
+            <w:r>
+              <w:rPr>
+                <w:rFonts w:cs="Arial"/>
+                <w:bCs/>
+                <w:szCs w:val="20"/>
+              </w:rPr>
+              <w:t>Cleaning up leftover sequence Limit references</w:t>
+            </w:r>
+          </w:p>
+        </w:tc>
+      </w:tr>
     </w:tbl>
     <w:p>
       <w:pPr>
@@ -6947,7 +7027,7 @@
       <w:pPr>
         <w:pStyle w:val="Heading1"/>
       </w:pPr>
-      <w:bookmarkStart w:id="1" w:name="_Toc65502047"/>
+      <w:bookmarkStart w:id="2" w:name="_Toc65502047"/>
       <w:r>
         <w:lastRenderedPageBreak/>
         <w:t>O</w:t>
@@ -6955,7 +7035,7 @@
       <w:r>
         <w:t>verview</w:t>
       </w:r>
-      <w:bookmarkEnd w:id="1"/>
+      <w:bookmarkEnd w:id="2"/>
     </w:p>
     <w:p>
       <w:pPr>
@@ -7496,11 +7576,11 @@
       <w:pPr>
         <w:pStyle w:val="Heading1"/>
       </w:pPr>
-      <w:bookmarkStart w:id="2" w:name="_Toc65502048"/>
+      <w:bookmarkStart w:id="3" w:name="_Toc65502048"/>
       <w:r>
         <w:t>MN Sandbox Certification Testing</w:t>
       </w:r>
-      <w:bookmarkEnd w:id="2"/>
+      <w:bookmarkEnd w:id="3"/>
       <w:r>
         <w:t xml:space="preserve"> </w:t>
       </w:r>
@@ -7678,24 +7758,24 @@
       <w:pPr>
         <w:pStyle w:val="Heading2"/>
       </w:pPr>
-      <w:bookmarkStart w:id="3" w:name="_Toc65502049"/>
+      <w:bookmarkStart w:id="4" w:name="_Toc65502049"/>
       <w:r>
         <w:t>Test Sandbox</w:t>
       </w:r>
       <w:r>
         <w:t xml:space="preserve"> Environment URLs</w:t>
       </w:r>
-      <w:bookmarkEnd w:id="3"/>
+      <w:bookmarkEnd w:id="4"/>
     </w:p>
     <w:p>
       <w:pPr>
         <w:pStyle w:val="Heading3"/>
       </w:pPr>
-      <w:bookmarkStart w:id="4" w:name="_Toc65502050"/>
+      <w:bookmarkStart w:id="5" w:name="_Toc65502050"/>
       <w:r>
         <w:t>Swagger</w:t>
       </w:r>
-      <w:bookmarkEnd w:id="4"/>
+      <w:bookmarkEnd w:id="5"/>
     </w:p>
     <w:p>
       <w:hyperlink r:id="rId17" w:history="1">
@@ -7974,11 +8054,11 @@
       <w:pPr>
         <w:pStyle w:val="Heading3"/>
       </w:pPr>
-      <w:bookmarkStart w:id="5" w:name="_Toc65502051"/>
+      <w:bookmarkStart w:id="6" w:name="_Toc65502051"/>
       <w:r>
         <w:t>Ed-Fi Sandbox Admin Website</w:t>
       </w:r>
-      <w:bookmarkEnd w:id="5"/>
+      <w:bookmarkEnd w:id="6"/>
       <w:r>
         <w:t xml:space="preserve"> </w:t>
       </w:r>
@@ -8041,11 +8121,11 @@
       <w:pPr>
         <w:pStyle w:val="Heading3"/>
       </w:pPr>
-      <w:bookmarkStart w:id="6" w:name="_Toc65502052"/>
+      <w:bookmarkStart w:id="7" w:name="_Toc65502052"/>
       <w:r>
         <w:t>ODS/API base URL</w:t>
       </w:r>
-      <w:bookmarkEnd w:id="6"/>
+      <w:bookmarkEnd w:id="7"/>
     </w:p>
     <w:p>
       <w:pPr>
@@ -8428,7 +8508,7 @@
       <w:pPr>
         <w:pStyle w:val="Heading3"/>
       </w:pPr>
-      <w:bookmarkStart w:id="7" w:name="_Toc65502053"/>
+      <w:bookmarkStart w:id="8" w:name="_Toc65502053"/>
       <w:r>
         <w:t xml:space="preserve">ODS/API </w:t>
       </w:r>
@@ -8441,7 +8521,7 @@
       <w:r>
         <w:t xml:space="preserve"> URL</w:t>
       </w:r>
-      <w:bookmarkEnd w:id="7"/>
+      <w:bookmarkEnd w:id="8"/>
     </w:p>
     <w:p>
       <w:pPr>
@@ -8555,11 +8635,11 @@
       <w:pPr>
         <w:pStyle w:val="Heading2"/>
       </w:pPr>
-      <w:bookmarkStart w:id="8" w:name="_Toc65502054"/>
+      <w:bookmarkStart w:id="9" w:name="_Toc65502054"/>
       <w:r>
         <w:t>Sandbox Environment Helpful Tips</w:t>
       </w:r>
-      <w:bookmarkEnd w:id="8"/>
+      <w:bookmarkEnd w:id="9"/>
     </w:p>
     <w:p>
       <w:pPr>
@@ -9172,11 +9252,11 @@
       <w:pPr>
         <w:pStyle w:val="Heading2"/>
       </w:pPr>
-      <w:bookmarkStart w:id="9" w:name="_Toc65502055"/>
+      <w:bookmarkStart w:id="10" w:name="_Toc65502055"/>
       <w:r>
         <w:t>How LocalEducationAgencyId and SchoolId are derived from MDE stateOrganizationID</w:t>
       </w:r>
-      <w:bookmarkEnd w:id="9"/>
+      <w:bookmarkEnd w:id="10"/>
     </w:p>
     <w:p>
       <w:pPr>
@@ -9622,11 +9702,11 @@
       <w:pPr>
         <w:pStyle w:val="Heading2"/>
       </w:pPr>
-      <w:bookmarkStart w:id="10" w:name="_Toc65502056"/>
+      <w:bookmarkStart w:id="11" w:name="_Toc65502056"/>
       <w:r>
         <w:t>Identifiers: Schools vs. Buildings</w:t>
       </w:r>
-      <w:bookmarkEnd w:id="10"/>
+      <w:bookmarkEnd w:id="11"/>
     </w:p>
     <w:p>
       <w:pPr>
@@ -9868,7 +9948,7 @@
       <w:pPr>
         <w:pStyle w:val="Heading1"/>
       </w:pPr>
-      <w:bookmarkStart w:id="11" w:name="_Toc65502057"/>
+      <w:bookmarkStart w:id="12" w:name="_Toc65502057"/>
       <w:r>
         <w:t>202</w:t>
       </w:r>
@@ -9887,17 +9967,17 @@
       <w:r>
         <w:t>Data Requirements - API Resources</w:t>
       </w:r>
-      <w:bookmarkEnd w:id="11"/>
+      <w:bookmarkEnd w:id="12"/>
     </w:p>
     <w:p>
       <w:pPr>
         <w:pStyle w:val="Heading2"/>
       </w:pPr>
-      <w:bookmarkStart w:id="12" w:name="_Toc65502058"/>
+      <w:bookmarkStart w:id="13" w:name="_Toc65502058"/>
       <w:r>
         <w:t>API Documentation</w:t>
       </w:r>
-      <w:bookmarkEnd w:id="12"/>
+      <w:bookmarkEnd w:id="13"/>
     </w:p>
     <w:p>
       <w:pPr>
@@ -10017,7 +10097,7 @@
               </wp:anchor>
             </w:drawing>
           </mc:Choice>
-          <mc:Fallback xmlns:w16="http://schemas.microsoft.com/office/word/2018/wordml" xmlns:w16cid="http://schemas.microsoft.com/office/word/2016/wordml/cid" xmlns:w16cex="http://schemas.microsoft.com/office/word/2018/wordml/cex" xmlns:am3d="http://schemas.microsoft.com/office/drawing/2017/model3d" xmlns:aink="http://schemas.microsoft.com/office/drawing/2016/ink" xmlns:cx8="http://schemas.microsoft.com/office/drawing/2016/5/14/chartex" xmlns:cx7="http://schemas.microsoft.com/office/drawing/2016/5/13/chartex" xmlns:cx6="http://schemas.microsoft.com/office/drawing/2016/5/12/chartex" xmlns:cx5="http://schemas.microsoft.com/office/drawing/2016/5/11/chartex" xmlns:cx4="http://schemas.microsoft.com/office/drawing/2016/5/10/chartex" xmlns:cx3="http://schemas.microsoft.com/office/drawing/2016/5/9/chartex" xmlns:cx2="http://schemas.microsoft.com/office/drawing/2015/10/21/chartex">
+          <mc:Fallback xmlns:cx2="http://schemas.microsoft.com/office/drawing/2015/10/21/chartex" xmlns:cx3="http://schemas.microsoft.com/office/drawing/2016/5/9/chartex" xmlns:cx4="http://schemas.microsoft.com/office/drawing/2016/5/10/chartex" xmlns:cx5="http://schemas.microsoft.com/office/drawing/2016/5/11/chartex" xmlns:cx6="http://schemas.microsoft.com/office/drawing/2016/5/12/chartex" xmlns:cx7="http://schemas.microsoft.com/office/drawing/2016/5/13/chartex" xmlns:cx8="http://schemas.microsoft.com/office/drawing/2016/5/14/chartex" xmlns:aink="http://schemas.microsoft.com/office/drawing/2016/ink" xmlns:am3d="http://schemas.microsoft.com/office/drawing/2017/model3d" xmlns:w16cex="http://schemas.microsoft.com/office/word/2018/wordml/cex" xmlns:w16cid="http://schemas.microsoft.com/office/word/2016/wordml/cid" xmlns:w16="http://schemas.microsoft.com/office/word/2018/wordml">
             <w:pict>
               <v:shapetype w14:anchorId="5AA9C00D" id="_x0000_t32" coordsize="21600,21600" o:spt="32" o:oned="t" path="m,l21600,21600e" filled="f">
                 <v:path arrowok="t" fillok="f" o:connecttype="none"/>
@@ -10169,7 +10249,7 @@
               </wp:anchor>
             </w:drawing>
           </mc:Choice>
-          <mc:Fallback xmlns:w16="http://schemas.microsoft.com/office/word/2018/wordml" xmlns:w16cid="http://schemas.microsoft.com/office/word/2016/wordml/cid" xmlns:w16cex="http://schemas.microsoft.com/office/word/2018/wordml/cex" xmlns:am3d="http://schemas.microsoft.com/office/drawing/2017/model3d" xmlns:aink="http://schemas.microsoft.com/office/drawing/2016/ink" xmlns:cx8="http://schemas.microsoft.com/office/drawing/2016/5/14/chartex" xmlns:cx7="http://schemas.microsoft.com/office/drawing/2016/5/13/chartex" xmlns:cx6="http://schemas.microsoft.com/office/drawing/2016/5/12/chartex" xmlns:cx5="http://schemas.microsoft.com/office/drawing/2016/5/11/chartex" xmlns:cx4="http://schemas.microsoft.com/office/drawing/2016/5/10/chartex" xmlns:cx3="http://schemas.microsoft.com/office/drawing/2016/5/9/chartex" xmlns:cx2="http://schemas.microsoft.com/office/drawing/2015/10/21/chartex">
+          <mc:Fallback xmlns:cx2="http://schemas.microsoft.com/office/drawing/2015/10/21/chartex" xmlns:cx3="http://schemas.microsoft.com/office/drawing/2016/5/9/chartex" xmlns:cx4="http://schemas.microsoft.com/office/drawing/2016/5/10/chartex" xmlns:cx5="http://schemas.microsoft.com/office/drawing/2016/5/11/chartex" xmlns:cx6="http://schemas.microsoft.com/office/drawing/2016/5/12/chartex" xmlns:cx7="http://schemas.microsoft.com/office/drawing/2016/5/13/chartex" xmlns:cx8="http://schemas.microsoft.com/office/drawing/2016/5/14/chartex" xmlns:aink="http://schemas.microsoft.com/office/drawing/2016/ink" xmlns:am3d="http://schemas.microsoft.com/office/drawing/2017/model3d" xmlns:w16cex="http://schemas.microsoft.com/office/word/2018/wordml/cex" xmlns:w16cid="http://schemas.microsoft.com/office/word/2016/wordml/cid" xmlns:w16="http://schemas.microsoft.com/office/word/2018/wordml">
             <w:pict>
               <v:rect w14:anchorId="18239118" id="Rectangle 8" o:spid="_x0000_s1026" style="position:absolute;margin-left:123pt;margin-top:58pt;width:32.3pt;height:8.65pt;z-index:251662336;visibility:visible;mso-wrap-style:square;mso-wrap-distance-left:9pt;mso-wrap-distance-top:0;mso-wrap-distance-right:9pt;mso-wrap-distance-bottom:0;mso-position-horizontal:absolute;mso-position-horizontal-relative:text;mso-position-vertical:absolute;mso-position-vertical-relative:text;v-text-anchor:middle" o:gfxdata="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" filled="f" strokecolor="red" strokeweight="2pt"/>
             </w:pict>
@@ -10312,7 +10392,7 @@
               </wp:anchor>
             </w:drawing>
           </mc:Choice>
-          <mc:Fallback xmlns:w16="http://schemas.microsoft.com/office/word/2018/wordml" xmlns:w16cid="http://schemas.microsoft.com/office/word/2016/wordml/cid" xmlns:w16cex="http://schemas.microsoft.com/office/word/2018/wordml/cex" xmlns:am3d="http://schemas.microsoft.com/office/drawing/2017/model3d" xmlns:aink="http://schemas.microsoft.com/office/drawing/2016/ink" xmlns:cx8="http://schemas.microsoft.com/office/drawing/2016/5/14/chartex" xmlns:cx7="http://schemas.microsoft.com/office/drawing/2016/5/13/chartex" xmlns:cx6="http://schemas.microsoft.com/office/drawing/2016/5/12/chartex" xmlns:cx5="http://schemas.microsoft.com/office/drawing/2016/5/11/chartex" xmlns:cx4="http://schemas.microsoft.com/office/drawing/2016/5/10/chartex" xmlns:cx3="http://schemas.microsoft.com/office/drawing/2016/5/9/chartex" xmlns:cx2="http://schemas.microsoft.com/office/drawing/2015/10/21/chartex">
+          <mc:Fallback xmlns:cx2="http://schemas.microsoft.com/office/drawing/2015/10/21/chartex" xmlns:cx3="http://schemas.microsoft.com/office/drawing/2016/5/9/chartex" xmlns:cx4="http://schemas.microsoft.com/office/drawing/2016/5/10/chartex" xmlns:cx5="http://schemas.microsoft.com/office/drawing/2016/5/11/chartex" xmlns:cx6="http://schemas.microsoft.com/office/drawing/2016/5/12/chartex" xmlns:cx7="http://schemas.microsoft.com/office/drawing/2016/5/13/chartex" xmlns:cx8="http://schemas.microsoft.com/office/drawing/2016/5/14/chartex" xmlns:aink="http://schemas.microsoft.com/office/drawing/2016/ink" xmlns:am3d="http://schemas.microsoft.com/office/drawing/2017/model3d" xmlns:w16cex="http://schemas.microsoft.com/office/word/2018/wordml/cex" xmlns:w16cid="http://schemas.microsoft.com/office/word/2016/wordml/cid" xmlns:w16="http://schemas.microsoft.com/office/word/2018/wordml">
             <w:pict>
               <v:rect w14:anchorId="0CBD8623" id="Rectangle 10" o:spid="_x0000_s1026" style="position:absolute;margin-left:118.1pt;margin-top:41.9pt;width:18.15pt;height:8.65pt;z-index:251664384;visibility:visible;mso-wrap-style:square;mso-width-percent:0;mso-wrap-distance-left:9pt;mso-wrap-distance-top:0;mso-wrap-distance-right:9pt;mso-wrap-distance-bottom:0;mso-position-horizontal:absolute;mso-position-horizontal-relative:text;mso-position-vertical:absolute;mso-position-vertical-relative:text;mso-width-percent:0;mso-width-relative:margin;v-text-anchor:middle" o:gfxdata="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" filled="f" strokecolor="red" strokeweight="2pt"/>
             </w:pict>
@@ -10364,14 +10444,14 @@
       <w:pPr>
         <w:pStyle w:val="Heading2"/>
       </w:pPr>
-      <w:bookmarkStart w:id="13" w:name="_Toc65502059"/>
+      <w:bookmarkStart w:id="14" w:name="_Toc65502059"/>
       <w:r>
         <w:t xml:space="preserve">Mapping </w:t>
       </w:r>
       <w:r>
         <w:t>Documentation</w:t>
       </w:r>
-      <w:bookmarkEnd w:id="13"/>
+      <w:bookmarkEnd w:id="14"/>
     </w:p>
     <w:p>
       <w:r>
@@ -10389,11 +10469,11 @@
       <w:r>
         <w:t xml:space="preserve"> will introduce the Ed-Fi collection of </w:t>
       </w:r>
-      <w:bookmarkStart w:id="14" w:name="_Hlk26264136"/>
+      <w:bookmarkStart w:id="15" w:name="_Hlk26264136"/>
       <w:r>
         <w:t>Minnesota Common Course Catalogue</w:t>
       </w:r>
-      <w:bookmarkEnd w:id="14"/>
+      <w:bookmarkEnd w:id="15"/>
       <w:r>
         <w:t xml:space="preserve"> (MCCC)</w:t>
       </w:r>
@@ -10553,7 +10633,7 @@
               </wp:anchor>
             </w:drawing>
           </mc:Choice>
-          <mc:Fallback xmlns:w16="http://schemas.microsoft.com/office/word/2018/wordml" xmlns:w16cid="http://schemas.microsoft.com/office/word/2016/wordml/cid" xmlns:w16cex="http://schemas.microsoft.com/office/word/2018/wordml/cex" xmlns:am3d="http://schemas.microsoft.com/office/drawing/2017/model3d" xmlns:aink="http://schemas.microsoft.com/office/drawing/2016/ink" xmlns:cx8="http://schemas.microsoft.com/office/drawing/2016/5/14/chartex" xmlns:cx7="http://schemas.microsoft.com/office/drawing/2016/5/13/chartex" xmlns:cx6="http://schemas.microsoft.com/office/drawing/2016/5/12/chartex" xmlns:cx5="http://schemas.microsoft.com/office/drawing/2016/5/11/chartex" xmlns:cx4="http://schemas.microsoft.com/office/drawing/2016/5/10/chartex" xmlns:cx3="http://schemas.microsoft.com/office/drawing/2016/5/9/chartex" xmlns:cx2="http://schemas.microsoft.com/office/drawing/2015/10/21/chartex">
+          <mc:Fallback xmlns:cx2="http://schemas.microsoft.com/office/drawing/2015/10/21/chartex" xmlns:cx3="http://schemas.microsoft.com/office/drawing/2016/5/9/chartex" xmlns:cx4="http://schemas.microsoft.com/office/drawing/2016/5/10/chartex" xmlns:cx5="http://schemas.microsoft.com/office/drawing/2016/5/11/chartex" xmlns:cx6="http://schemas.microsoft.com/office/drawing/2016/5/12/chartex" xmlns:cx7="http://schemas.microsoft.com/office/drawing/2016/5/13/chartex" xmlns:cx8="http://schemas.microsoft.com/office/drawing/2016/5/14/chartex" xmlns:aink="http://schemas.microsoft.com/office/drawing/2016/ink" xmlns:am3d="http://schemas.microsoft.com/office/drawing/2017/model3d" xmlns:w16cex="http://schemas.microsoft.com/office/word/2018/wordml/cex" xmlns:w16cid="http://schemas.microsoft.com/office/word/2016/wordml/cid" xmlns:w16="http://schemas.microsoft.com/office/word/2018/wordml">
             <w:pict>
               <v:shape w14:anchorId="2185BE52" id="Straight Arrow Connector 14" o:spid="_x0000_s1026" type="#_x0000_t32" style="position:absolute;margin-left:307.9pt;margin-top:274.55pt;width:3.6pt;height:16.15pt;flip:y;z-index:251669504;visibility:visible;mso-wrap-style:square;mso-width-percent:0;mso-height-percent:0;mso-wrap-distance-left:9pt;mso-wrap-distance-top:0;mso-wrap-distance-right:9pt;mso-wrap-distance-bottom:0;mso-position-horizontal:absolute;mso-position-horizontal-relative:text;mso-position-vertical:absolute;mso-position-vertical-relative:text;mso-width-percent:0;mso-height-percent:0;mso-width-relative:margin;mso-height-relative:margin" o:gfxdata="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" strokecolor="#8bc53f [3204]" strokeweight="2pt">
                 <v:stroke endarrow="block"/>
@@ -10626,7 +10706,7 @@
               </wp:anchor>
             </w:drawing>
           </mc:Choice>
-          <mc:Fallback xmlns:w16="http://schemas.microsoft.com/office/word/2018/wordml" xmlns:w16cid="http://schemas.microsoft.com/office/word/2016/wordml/cid" xmlns:w16cex="http://schemas.microsoft.com/office/word/2018/wordml/cex" xmlns:am3d="http://schemas.microsoft.com/office/drawing/2017/model3d" xmlns:aink="http://schemas.microsoft.com/office/drawing/2016/ink" xmlns:cx8="http://schemas.microsoft.com/office/drawing/2016/5/14/chartex" xmlns:cx7="http://schemas.microsoft.com/office/drawing/2016/5/13/chartex" xmlns:cx6="http://schemas.microsoft.com/office/drawing/2016/5/12/chartex" xmlns:cx5="http://schemas.microsoft.com/office/drawing/2016/5/11/chartex" xmlns:cx4="http://schemas.microsoft.com/office/drawing/2016/5/10/chartex" xmlns:cx3="http://schemas.microsoft.com/office/drawing/2016/5/9/chartex" xmlns:cx2="http://schemas.microsoft.com/office/drawing/2015/10/21/chartex">
+          <mc:Fallback xmlns:cx2="http://schemas.microsoft.com/office/drawing/2015/10/21/chartex" xmlns:cx3="http://schemas.microsoft.com/office/drawing/2016/5/9/chartex" xmlns:cx4="http://schemas.microsoft.com/office/drawing/2016/5/10/chartex" xmlns:cx5="http://schemas.microsoft.com/office/drawing/2016/5/11/chartex" xmlns:cx6="http://schemas.microsoft.com/office/drawing/2016/5/12/chartex" xmlns:cx7="http://schemas.microsoft.com/office/drawing/2016/5/13/chartex" xmlns:cx8="http://schemas.microsoft.com/office/drawing/2016/5/14/chartex" xmlns:aink="http://schemas.microsoft.com/office/drawing/2016/ink" xmlns:am3d="http://schemas.microsoft.com/office/drawing/2017/model3d" xmlns:w16cex="http://schemas.microsoft.com/office/word/2018/wordml/cex" xmlns:w16cid="http://schemas.microsoft.com/office/word/2016/wordml/cid" xmlns:w16="http://schemas.microsoft.com/office/word/2018/wordml">
             <w:pict>
               <v:shape w14:anchorId="49550540" id="Straight Arrow Connector 15" o:spid="_x0000_s1026" type="#_x0000_t32" style="position:absolute;margin-left:248.7pt;margin-top:271.6pt;width:38.4pt;height:19.1pt;flip:x y;z-index:251671552;visibility:visible;mso-wrap-style:square;mso-width-percent:0;mso-height-percent:0;mso-wrap-distance-left:9pt;mso-wrap-distance-top:0;mso-wrap-distance-right:9pt;mso-wrap-distance-bottom:0;mso-position-horizontal:absolute;mso-position-horizontal-relative:text;mso-position-vertical:absolute;mso-position-vertical-relative:text;mso-width-percent:0;mso-height-percent:0;mso-width-relative:margin;mso-height-relative:margin" o:gfxdata="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" strokecolor="#8bc53f [3204]" strokeweight="2pt">
                 <v:stroke endarrow="block"/>
@@ -10699,7 +10779,7 @@
               </wp:anchor>
             </w:drawing>
           </mc:Choice>
-          <mc:Fallback xmlns:w16="http://schemas.microsoft.com/office/word/2018/wordml" xmlns:w16cid="http://schemas.microsoft.com/office/word/2016/wordml/cid" xmlns:w16cex="http://schemas.microsoft.com/office/word/2018/wordml/cex" xmlns:am3d="http://schemas.microsoft.com/office/drawing/2017/model3d" xmlns:aink="http://schemas.microsoft.com/office/drawing/2016/ink" xmlns:cx8="http://schemas.microsoft.com/office/drawing/2016/5/14/chartex" xmlns:cx7="http://schemas.microsoft.com/office/drawing/2016/5/13/chartex" xmlns:cx6="http://schemas.microsoft.com/office/drawing/2016/5/12/chartex" xmlns:cx5="http://schemas.microsoft.com/office/drawing/2016/5/11/chartex" xmlns:cx4="http://schemas.microsoft.com/office/drawing/2016/5/10/chartex" xmlns:cx3="http://schemas.microsoft.com/office/drawing/2016/5/9/chartex" xmlns:cx2="http://schemas.microsoft.com/office/drawing/2015/10/21/chartex">
+          <mc:Fallback xmlns:cx2="http://schemas.microsoft.com/office/drawing/2015/10/21/chartex" xmlns:cx3="http://schemas.microsoft.com/office/drawing/2016/5/9/chartex" xmlns:cx4="http://schemas.microsoft.com/office/drawing/2016/5/10/chartex" xmlns:cx5="http://schemas.microsoft.com/office/drawing/2016/5/11/chartex" xmlns:cx6="http://schemas.microsoft.com/office/drawing/2016/5/12/chartex" xmlns:cx7="http://schemas.microsoft.com/office/drawing/2016/5/13/chartex" xmlns:cx8="http://schemas.microsoft.com/office/drawing/2016/5/14/chartex" xmlns:aink="http://schemas.microsoft.com/office/drawing/2016/ink" xmlns:am3d="http://schemas.microsoft.com/office/drawing/2017/model3d" xmlns:w16cex="http://schemas.microsoft.com/office/word/2018/wordml/cex" xmlns:w16cid="http://schemas.microsoft.com/office/word/2016/wordml/cid" xmlns:w16="http://schemas.microsoft.com/office/word/2018/wordml">
             <w:pict>
               <v:shape w14:anchorId="2F970499" id="Straight Arrow Connector 16" o:spid="_x0000_s1026" type="#_x0000_t32" style="position:absolute;margin-left:337pt;margin-top:271.6pt;width:25.35pt;height:22.1pt;flip:y;z-index:251673600;visibility:visible;mso-wrap-style:square;mso-width-percent:0;mso-height-percent:0;mso-wrap-distance-left:9pt;mso-wrap-distance-top:0;mso-wrap-distance-right:9pt;mso-wrap-distance-bottom:0;mso-position-horizontal:absolute;mso-position-horizontal-relative:text;mso-position-vertical:absolute;mso-position-vertical-relative:text;mso-width-percent:0;mso-height-percent:0;mso-width-relative:margin;mso-height-relative:margin" o:gfxdata="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" strokecolor="#8bc53f [3204]" strokeweight="2pt">
                 <v:stroke endarrow="block"/>
@@ -10772,7 +10852,7 @@
               </wp:anchor>
             </w:drawing>
           </mc:Choice>
-          <mc:Fallback xmlns:w16="http://schemas.microsoft.com/office/word/2018/wordml" xmlns:w16cid="http://schemas.microsoft.com/office/word/2016/wordml/cid" xmlns:w16cex="http://schemas.microsoft.com/office/word/2018/wordml/cex" xmlns:am3d="http://schemas.microsoft.com/office/drawing/2017/model3d" xmlns:aink="http://schemas.microsoft.com/office/drawing/2016/ink" xmlns:cx8="http://schemas.microsoft.com/office/drawing/2016/5/14/chartex" xmlns:cx7="http://schemas.microsoft.com/office/drawing/2016/5/13/chartex" xmlns:cx6="http://schemas.microsoft.com/office/drawing/2016/5/12/chartex" xmlns:cx5="http://schemas.microsoft.com/office/drawing/2016/5/11/chartex" xmlns:cx4="http://schemas.microsoft.com/office/drawing/2016/5/10/chartex" xmlns:cx3="http://schemas.microsoft.com/office/drawing/2016/5/9/chartex" xmlns:cx2="http://schemas.microsoft.com/office/drawing/2015/10/21/chartex">
+          <mc:Fallback xmlns:cx2="http://schemas.microsoft.com/office/drawing/2015/10/21/chartex" xmlns:cx3="http://schemas.microsoft.com/office/drawing/2016/5/9/chartex" xmlns:cx4="http://schemas.microsoft.com/office/drawing/2016/5/10/chartex" xmlns:cx5="http://schemas.microsoft.com/office/drawing/2016/5/11/chartex" xmlns:cx6="http://schemas.microsoft.com/office/drawing/2016/5/12/chartex" xmlns:cx7="http://schemas.microsoft.com/office/drawing/2016/5/13/chartex" xmlns:cx8="http://schemas.microsoft.com/office/drawing/2016/5/14/chartex" xmlns:aink="http://schemas.microsoft.com/office/drawing/2016/ink" xmlns:am3d="http://schemas.microsoft.com/office/drawing/2017/model3d" xmlns:w16cex="http://schemas.microsoft.com/office/word/2018/wordml/cex" xmlns:w16cid="http://schemas.microsoft.com/office/word/2016/wordml/cid" xmlns:w16="http://schemas.microsoft.com/office/word/2018/wordml">
             <w:pict>
               <v:shape w14:anchorId="196E9016" id="Straight Arrow Connector 13" o:spid="_x0000_s1026" type="#_x0000_t32" style="position:absolute;margin-left:16.1pt;margin-top:266.4pt;width:13.4pt;height:27.3pt;flip:x y;z-index:251667456;visibility:visible;mso-wrap-style:square;mso-width-percent:0;mso-height-percent:0;mso-wrap-distance-left:9pt;mso-wrap-distance-top:0;mso-wrap-distance-right:9pt;mso-wrap-distance-bottom:0;mso-position-horizontal:absolute;mso-position-horizontal-relative:text;mso-position-vertical:absolute;mso-position-vertical-relative:text;mso-width-percent:0;mso-height-percent:0;mso-width-relative:margin;mso-height-relative:margin" o:gfxdata="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" strokecolor="#8bc53f [3204]" strokeweight="2pt">
                 <v:stroke endarrow="block"/>
@@ -10847,7 +10927,7 @@
               </wp:anchor>
             </w:drawing>
           </mc:Choice>
-          <mc:Fallback xmlns:w16="http://schemas.microsoft.com/office/word/2018/wordml" xmlns:w16cid="http://schemas.microsoft.com/office/word/2016/wordml/cid" xmlns:w16cex="http://schemas.microsoft.com/office/word/2018/wordml/cex" xmlns:am3d="http://schemas.microsoft.com/office/drawing/2017/model3d" xmlns:aink="http://schemas.microsoft.com/office/drawing/2016/ink" xmlns:cx8="http://schemas.microsoft.com/office/drawing/2016/5/14/chartex" xmlns:cx7="http://schemas.microsoft.com/office/drawing/2016/5/13/chartex" xmlns:cx6="http://schemas.microsoft.com/office/drawing/2016/5/12/chartex" xmlns:cx5="http://schemas.microsoft.com/office/drawing/2016/5/11/chartex" xmlns:cx4="http://schemas.microsoft.com/office/drawing/2016/5/10/chartex" xmlns:cx3="http://schemas.microsoft.com/office/drawing/2016/5/9/chartex" xmlns:cx2="http://schemas.microsoft.com/office/drawing/2015/10/21/chartex">
+          <mc:Fallback xmlns:cx2="http://schemas.microsoft.com/office/drawing/2015/10/21/chartex" xmlns:cx3="http://schemas.microsoft.com/office/drawing/2016/5/9/chartex" xmlns:cx4="http://schemas.microsoft.com/office/drawing/2016/5/10/chartex" xmlns:cx5="http://schemas.microsoft.com/office/drawing/2016/5/11/chartex" xmlns:cx6="http://schemas.microsoft.com/office/drawing/2016/5/12/chartex" xmlns:cx7="http://schemas.microsoft.com/office/drawing/2016/5/13/chartex" xmlns:cx8="http://schemas.microsoft.com/office/drawing/2016/5/14/chartex" xmlns:aink="http://schemas.microsoft.com/office/drawing/2016/ink" xmlns:am3d="http://schemas.microsoft.com/office/drawing/2017/model3d" xmlns:w16cex="http://schemas.microsoft.com/office/word/2018/wordml/cex" xmlns:w16cid="http://schemas.microsoft.com/office/word/2016/wordml/cid" xmlns:w16="http://schemas.microsoft.com/office/word/2018/wordml">
             <w:pict>
               <v:rect w14:anchorId="0CF9060A" id="Rectangle 12" o:spid="_x0000_s1026" style="position:absolute;margin-left:34.15pt;margin-top:257.8pt;width:476.55pt;height:8.65pt;z-index:251666432;visibility:visible;mso-wrap-style:square;mso-wrap-distance-left:9pt;mso-wrap-distance-top:0;mso-wrap-distance-right:9pt;mso-wrap-distance-bottom:0;mso-position-horizontal:absolute;mso-position-horizontal-relative:text;mso-position-vertical:absolute;mso-position-vertical-relative:text;v-text-anchor:middle" o:gfxdata="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" filled="f" strokecolor="red" strokeweight="2pt"/>
             </w:pict>
@@ -11040,7 +11120,7 @@
       <w:pPr>
         <w:pStyle w:val="Heading2"/>
       </w:pPr>
-      <w:bookmarkStart w:id="15" w:name="_Toc65502060"/>
+      <w:bookmarkStart w:id="16" w:name="_Toc65502060"/>
       <w:r>
         <w:lastRenderedPageBreak/>
         <w:t xml:space="preserve">Ed-FI </w:t>
@@ -11057,7 +11137,7 @@
       <w:r>
         <w:t xml:space="preserve"> for School Year 21-22</w:t>
       </w:r>
-      <w:bookmarkEnd w:id="15"/>
+      <w:bookmarkEnd w:id="16"/>
     </w:p>
     <w:p>
       <w:pPr>
@@ -11135,12 +11215,12 @@
       <w:pPr>
         <w:pStyle w:val="Heading2"/>
       </w:pPr>
-      <w:bookmarkStart w:id="16" w:name="_Toc65502061"/>
-      <w:bookmarkStart w:id="17" w:name="_Hlk21619322"/>
+      <w:bookmarkStart w:id="17" w:name="_Toc65502061"/>
+      <w:bookmarkStart w:id="18" w:name="_Hlk21619322"/>
       <w:r>
         <w:t>Education Organization Id usage by Resource</w:t>
       </w:r>
-      <w:bookmarkEnd w:id="16"/>
+      <w:bookmarkEnd w:id="17"/>
     </w:p>
     <w:p>
       <w:r>
@@ -12230,7 +12310,7 @@
       <w:pPr>
         <w:pStyle w:val="Heading2"/>
       </w:pPr>
-      <w:bookmarkStart w:id="18" w:name="_Toc65502062"/>
+      <w:bookmarkStart w:id="19" w:name="_Toc65502062"/>
       <w:r>
         <w:t>MARSS</w:t>
       </w:r>
@@ -12246,7 +12326,7 @@
       <w:r>
         <w:t xml:space="preserve"> API Resources</w:t>
       </w:r>
-      <w:bookmarkEnd w:id="18"/>
+      <w:bookmarkEnd w:id="19"/>
       <w:r>
         <w:t xml:space="preserve"> </w:t>
       </w:r>
@@ -12255,11 +12335,11 @@
       <w:pPr>
         <w:pStyle w:val="Heading3"/>
       </w:pPr>
-      <w:bookmarkStart w:id="19" w:name="_Toc65502063"/>
+      <w:bookmarkStart w:id="20" w:name="_Toc65502063"/>
       <w:r>
         <w:t>Resource: Students</w:t>
       </w:r>
-      <w:bookmarkEnd w:id="19"/>
+      <w:bookmarkEnd w:id="20"/>
     </w:p>
     <w:p>
       <w:pPr>
@@ -12498,11 +12578,11 @@
       <w:pPr>
         <w:pStyle w:val="Heading3"/>
       </w:pPr>
-      <w:bookmarkStart w:id="20" w:name="_Toc65502064"/>
+      <w:bookmarkStart w:id="21" w:name="_Toc65502064"/>
       <w:r>
         <w:t>Resource: StudentSchoolAssociations</w:t>
       </w:r>
-      <w:bookmarkEnd w:id="20"/>
+      <w:bookmarkEnd w:id="21"/>
     </w:p>
     <w:p>
       <w:pPr>
@@ -13174,11 +13254,11 @@
       <w:pPr>
         <w:pStyle w:val="Heading3"/>
       </w:pPr>
-      <w:bookmarkStart w:id="21" w:name="_Toc65502065"/>
+      <w:bookmarkStart w:id="22" w:name="_Toc65502065"/>
       <w:r>
         <w:t>Resource: StudentEducationOrganizationAssociation</w:t>
       </w:r>
-      <w:bookmarkEnd w:id="21"/>
+      <w:bookmarkEnd w:id="22"/>
     </w:p>
     <w:p>
       <w:pPr>
@@ -13734,11 +13814,11 @@
       <w:pPr>
         <w:pStyle w:val="Heading3"/>
       </w:pPr>
-      <w:bookmarkStart w:id="22" w:name="_Toc65502066"/>
+      <w:bookmarkStart w:id="23" w:name="_Toc65502066"/>
       <w:r>
         <w:t>Resource: Calendar</w:t>
       </w:r>
-      <w:bookmarkEnd w:id="22"/>
+      <w:bookmarkEnd w:id="23"/>
     </w:p>
     <w:p>
       <w:pPr>
@@ -14142,12 +14222,12 @@
       <w:pPr>
         <w:pStyle w:val="Heading3"/>
       </w:pPr>
-      <w:bookmarkStart w:id="23" w:name="_Toc65502067"/>
+      <w:bookmarkStart w:id="24" w:name="_Toc65502067"/>
       <w:r>
         <w:lastRenderedPageBreak/>
         <w:t>Resource: Programs</w:t>
       </w:r>
-      <w:bookmarkEnd w:id="23"/>
+      <w:bookmarkEnd w:id="24"/>
     </w:p>
     <w:p>
       <w:pPr>
@@ -14308,21 +14388,21 @@
       <w:pPr>
         <w:pStyle w:val="Heading2"/>
       </w:pPr>
-      <w:bookmarkStart w:id="24" w:name="_Toc65502068"/>
+      <w:bookmarkStart w:id="25" w:name="_Toc65502068"/>
       <w:r>
         <w:t>StudentProgramAssociations</w:t>
       </w:r>
-      <w:bookmarkEnd w:id="24"/>
+      <w:bookmarkEnd w:id="25"/>
     </w:p>
     <w:p>
       <w:pPr>
         <w:pStyle w:val="Heading3"/>
       </w:pPr>
-      <w:bookmarkStart w:id="25" w:name="_Toc65502069"/>
+      <w:bookmarkStart w:id="26" w:name="_Toc65502069"/>
       <w:r>
         <w:t>Resource: Student21stCenturyLearningCenterGrantProgramAssociation</w:t>
       </w:r>
-      <w:bookmarkEnd w:id="25"/>
+      <w:bookmarkEnd w:id="26"/>
     </w:p>
     <w:p>
       <w:pPr>
@@ -14595,11 +14675,11 @@
       <w:pPr>
         <w:pStyle w:val="Heading3"/>
       </w:pPr>
-      <w:bookmarkStart w:id="26" w:name="_Toc65502070"/>
+      <w:bookmarkStart w:id="27" w:name="_Toc65502070"/>
       <w:r>
         <w:t>Resource: StudentCEISProgramAssociation</w:t>
       </w:r>
-      <w:bookmarkEnd w:id="26"/>
+      <w:bookmarkEnd w:id="27"/>
     </w:p>
     <w:p>
       <w:pPr>
@@ -14808,7 +14888,7 @@
       <w:pPr>
         <w:pStyle w:val="Heading3"/>
       </w:pPr>
-      <w:bookmarkStart w:id="27" w:name="_Toc65502071"/>
+      <w:bookmarkStart w:id="28" w:name="_Toc65502071"/>
       <w:r>
         <w:lastRenderedPageBreak/>
         <w:t xml:space="preserve">Resource: </w:t>
@@ -14819,7 +14899,7 @@
       <w:r>
         <w:t>tudentEarlyChildhoodScreeningProgramAssociations</w:t>
       </w:r>
-      <w:bookmarkEnd w:id="27"/>
+      <w:bookmarkEnd w:id="28"/>
     </w:p>
     <w:p>
       <w:pPr>
@@ -14994,11 +15074,11 @@
       <w:pPr>
         <w:pStyle w:val="Heading3"/>
       </w:pPr>
-      <w:bookmarkStart w:id="28" w:name="_Toc65502072"/>
+      <w:bookmarkStart w:id="29" w:name="_Toc65502072"/>
       <w:r>
         <w:t>Resource: StudentGiftedTalentedProgramAssociation</w:t>
       </w:r>
-      <w:bookmarkEnd w:id="28"/>
+      <w:bookmarkEnd w:id="29"/>
     </w:p>
     <w:p>
       <w:pPr>
@@ -15145,11 +15225,11 @@
       <w:pPr>
         <w:pStyle w:val="Heading3"/>
       </w:pPr>
-      <w:bookmarkStart w:id="29" w:name="_Toc65502073"/>
+      <w:bookmarkStart w:id="30" w:name="_Toc65502073"/>
       <w:r>
         <w:t>Resource: StudentADSISProgramAssociation</w:t>
       </w:r>
-      <w:bookmarkEnd w:id="29"/>
+      <w:bookmarkEnd w:id="30"/>
     </w:p>
     <w:p>
       <w:pPr>
@@ -15290,12 +15370,12 @@
       <w:pPr>
         <w:pStyle w:val="Heading3"/>
       </w:pPr>
-      <w:bookmarkStart w:id="30" w:name="_Toc65502074"/>
+      <w:bookmarkStart w:id="31" w:name="_Toc65502074"/>
       <w:r>
         <w:lastRenderedPageBreak/>
         <w:t>Resource: StudentHomelessProgramAssociation</w:t>
       </w:r>
-      <w:bookmarkEnd w:id="30"/>
+      <w:bookmarkEnd w:id="31"/>
     </w:p>
     <w:p>
       <w:pPr>
@@ -15557,11 +15637,11 @@
       <w:pPr>
         <w:pStyle w:val="Heading3"/>
       </w:pPr>
-      <w:bookmarkStart w:id="31" w:name="_Toc65502075"/>
+      <w:bookmarkStart w:id="32" w:name="_Toc65502075"/>
       <w:r>
         <w:t>Resource: StudentLanguageInstructionProgramAssociation</w:t>
       </w:r>
-      <w:bookmarkEnd w:id="31"/>
+      <w:bookmarkEnd w:id="32"/>
     </w:p>
     <w:p>
       <w:pPr>
@@ -15798,7 +15878,7 @@
       <w:pPr>
         <w:pStyle w:val="Heading3"/>
       </w:pPr>
-      <w:bookmarkStart w:id="32" w:name="_Toc65502076"/>
+      <w:bookmarkStart w:id="33" w:name="_Toc65502076"/>
       <w:r>
         <w:t xml:space="preserve">Resource: </w:t>
       </w:r>
@@ -15808,7 +15888,7 @@
       <w:r>
         <w:t>tudentPSEOConcurrentProgramAssociation</w:t>
       </w:r>
-      <w:bookmarkEnd w:id="32"/>
+      <w:bookmarkEnd w:id="33"/>
     </w:p>
     <w:p>
       <w:pPr>
@@ -15936,7 +16016,7 @@
       <w:pPr>
         <w:pStyle w:val="Heading3"/>
       </w:pPr>
-      <w:bookmarkStart w:id="33" w:name="_Toc65502077"/>
+      <w:bookmarkStart w:id="34" w:name="_Toc65502077"/>
       <w:r>
         <w:t xml:space="preserve">Resource: </w:t>
       </w:r>
@@ -15946,7 +16026,7 @@
       <w:r>
         <w:t>tudentPSEOProgramAssociation</w:t>
       </w:r>
-      <w:bookmarkEnd w:id="33"/>
+      <w:bookmarkEnd w:id="34"/>
     </w:p>
     <w:p>
       <w:pPr>
@@ -16100,7 +16180,7 @@
       <w:pPr>
         <w:pStyle w:val="Heading3"/>
       </w:pPr>
-      <w:bookmarkStart w:id="34" w:name="_Toc65502078"/>
+      <w:bookmarkStart w:id="35" w:name="_Toc65502078"/>
       <w:r>
         <w:t xml:space="preserve">Resource: </w:t>
       </w:r>
@@ -16110,7 +16190,7 @@
       <w:r>
         <w:t>tudentSAAPProgramAssociation</w:t>
       </w:r>
-      <w:bookmarkEnd w:id="34"/>
+      <w:bookmarkEnd w:id="35"/>
     </w:p>
     <w:p>
       <w:pPr>
@@ -16334,7 +16414,7 @@
       <w:pPr>
         <w:pStyle w:val="Heading3"/>
       </w:pPr>
-      <w:bookmarkStart w:id="35" w:name="_Toc65502079"/>
+      <w:bookmarkStart w:id="36" w:name="_Toc65502079"/>
       <w:r>
         <w:t xml:space="preserve">Resource: </w:t>
       </w:r>
@@ -16344,7 +16424,7 @@
       <w:r>
         <w:t>tudentSchoolFoodServiceProgramAssociation</w:t>
       </w:r>
-      <w:bookmarkEnd w:id="35"/>
+      <w:bookmarkEnd w:id="36"/>
     </w:p>
     <w:p>
       <w:pPr>
@@ -16630,7 +16710,7 @@
       <w:pPr>
         <w:pStyle w:val="Heading3"/>
       </w:pPr>
-      <w:bookmarkStart w:id="36" w:name="_Toc65502080"/>
+      <w:bookmarkStart w:id="37" w:name="_Toc65502080"/>
       <w:r>
         <w:t xml:space="preserve">Resource: </w:t>
       </w:r>
@@ -16640,7 +16720,7 @@
       <w:r>
         <w:t>tudentSection504PlanProgramAssociation</w:t>
       </w:r>
-      <w:bookmarkEnd w:id="36"/>
+      <w:bookmarkEnd w:id="37"/>
     </w:p>
     <w:p>
       <w:pPr>
@@ -16767,14 +16847,14 @@
       <w:pPr>
         <w:pStyle w:val="Heading3"/>
       </w:pPr>
-      <w:bookmarkStart w:id="37" w:name="_Toc65502081"/>
+      <w:bookmarkStart w:id="38" w:name="_Toc65502081"/>
       <w:r>
         <w:t xml:space="preserve">Resource: </w:t>
       </w:r>
       <w:r>
         <w:t>StudentSpecialEducationProgramAssociation</w:t>
       </w:r>
-      <w:bookmarkEnd w:id="37"/>
+      <w:bookmarkEnd w:id="38"/>
     </w:p>
     <w:p>
       <w:pPr>
@@ -17100,7 +17180,7 @@
       <w:pPr>
         <w:pStyle w:val="Heading3"/>
       </w:pPr>
-      <w:bookmarkStart w:id="38" w:name="_Toc65502082"/>
+      <w:bookmarkStart w:id="39" w:name="_Toc65502082"/>
       <w:r>
         <w:lastRenderedPageBreak/>
         <w:t xml:space="preserve">Resource: </w:t>
@@ -17111,7 +17191,7 @@
       <w:r>
         <w:t>tudentTitleIPartAProgramAssociations</w:t>
       </w:r>
-      <w:bookmarkEnd w:id="38"/>
+      <w:bookmarkEnd w:id="39"/>
     </w:p>
     <w:p>
       <w:pPr>
@@ -17237,21 +17317,21 @@
       <w:pPr>
         <w:pStyle w:val="Heading2"/>
       </w:pPr>
-      <w:bookmarkStart w:id="39" w:name="_Toc65502083"/>
+      <w:bookmarkStart w:id="40" w:name="_Toc65502083"/>
       <w:r>
         <w:t>MCCC Certification Scenarios - API Resources</w:t>
       </w:r>
-      <w:bookmarkEnd w:id="39"/>
+      <w:bookmarkEnd w:id="40"/>
     </w:p>
     <w:p>
       <w:pPr>
         <w:pStyle w:val="Heading3"/>
       </w:pPr>
-      <w:bookmarkStart w:id="40" w:name="_Toc65502084"/>
+      <w:bookmarkStart w:id="41" w:name="_Toc65502084"/>
       <w:r>
         <w:t>Resource: Students</w:t>
       </w:r>
-      <w:bookmarkEnd w:id="40"/>
+      <w:bookmarkEnd w:id="41"/>
     </w:p>
     <w:p>
       <w:pPr>
@@ -17525,11 +17605,11 @@
       <w:pPr>
         <w:pStyle w:val="Heading3"/>
       </w:pPr>
-      <w:bookmarkStart w:id="41" w:name="_Toc65502085"/>
+      <w:bookmarkStart w:id="42" w:name="_Toc65502085"/>
       <w:r>
         <w:t>Resource: StudentSchoolAssociations</w:t>
       </w:r>
-      <w:bookmarkEnd w:id="41"/>
+      <w:bookmarkEnd w:id="42"/>
     </w:p>
     <w:p>
       <w:pPr>
@@ -17649,11 +17729,11 @@
       <w:pPr>
         <w:pStyle w:val="Heading3"/>
       </w:pPr>
-      <w:bookmarkStart w:id="42" w:name="_Toc65502086"/>
+      <w:bookmarkStart w:id="43" w:name="_Toc65502086"/>
       <w:r>
         <w:t>Resource: StudentEducationOrganizationAssociation</w:t>
       </w:r>
-      <w:bookmarkEnd w:id="42"/>
+      <w:bookmarkEnd w:id="43"/>
     </w:p>
     <w:p>
       <w:pPr>
@@ -17805,14 +17885,14 @@
       <w:pPr>
         <w:pStyle w:val="Heading3"/>
       </w:pPr>
-      <w:bookmarkStart w:id="43" w:name="_Toc65502089"/>
+      <w:bookmarkStart w:id="44" w:name="_Toc65502089"/>
       <w:r>
         <w:t xml:space="preserve">Resource: </w:t>
       </w:r>
       <w:r>
         <w:t>ClassPeriod</w:t>
       </w:r>
-      <w:bookmarkEnd w:id="43"/>
+      <w:bookmarkEnd w:id="44"/>
     </w:p>
     <w:p>
       <w:pPr>
@@ -18132,14 +18212,14 @@
       <w:pPr>
         <w:pStyle w:val="Heading3"/>
       </w:pPr>
-      <w:bookmarkStart w:id="44" w:name="_Toc65502090"/>
+      <w:bookmarkStart w:id="45" w:name="_Toc65502090"/>
       <w:r>
         <w:t xml:space="preserve">Resource: </w:t>
       </w:r>
       <w:r>
         <w:t>GradingPeriod</w:t>
       </w:r>
-      <w:bookmarkEnd w:id="44"/>
+      <w:bookmarkEnd w:id="45"/>
     </w:p>
     <w:p>
       <w:pPr>
@@ -18438,14 +18518,14 @@
       <w:pPr>
         <w:pStyle w:val="Heading3"/>
       </w:pPr>
-      <w:bookmarkStart w:id="45" w:name="_Toc65502091"/>
+      <w:bookmarkStart w:id="46" w:name="_Toc65502091"/>
       <w:r>
         <w:t xml:space="preserve">Resource: </w:t>
       </w:r>
       <w:r>
         <w:t>Session</w:t>
       </w:r>
-      <w:bookmarkEnd w:id="45"/>
+      <w:bookmarkEnd w:id="46"/>
     </w:p>
     <w:p>
       <w:pPr>
@@ -18890,14 +18970,14 @@
           <w:tab w:val="center" w:pos="4968"/>
         </w:tabs>
       </w:pPr>
-      <w:bookmarkStart w:id="46" w:name="_Toc65502092"/>
+      <w:bookmarkStart w:id="47" w:name="_Toc65502092"/>
       <w:r>
         <w:t xml:space="preserve">Resource: </w:t>
       </w:r>
       <w:r>
         <w:t>Course</w:t>
       </w:r>
-      <w:bookmarkEnd w:id="46"/>
+      <w:bookmarkEnd w:id="47"/>
       <w:r>
         <w:tab/>
       </w:r>
@@ -20091,7 +20171,15 @@
           <w:bCs/>
           <w:szCs w:val="20"/>
         </w:rPr>
-        <w:t>Sequence Limit (1)</w:t>
+        <w:t>Number of Parts</w:t>
+      </w:r>
+      <w:r>
+        <w:rPr>
+          <w:rFonts w:cs="Arial"/>
+          <w:bCs/>
+          <w:szCs w:val="20"/>
+        </w:rPr>
+        <w:t xml:space="preserve"> (1)</w:t>
       </w:r>
     </w:p>
     <w:p>
@@ -20752,8 +20840,6 @@
         </w:rPr>
         <w:t xml:space="preserve">to prepare </w:t>
       </w:r>
-      <w:bookmarkStart w:id="47" w:name="_GoBack"/>
-      <w:bookmarkEnd w:id="47"/>
       <w:r>
         <w:rPr>
           <w:rFonts w:cs="Arial"/>
@@ -26149,7 +26235,23 @@
           <w:bCs/>
           <w:szCs w:val="20"/>
         </w:rPr>
-        <w:t xml:space="preserve"> (must be less than or equal to Section Limit of course referenced)</w:t>
+        <w:t xml:space="preserve"> (must be less than or equal to </w:t>
+      </w:r>
+      <w:r>
+        <w:rPr>
+          <w:rFonts w:cs="Arial"/>
+          <w:bCs/>
+          <w:szCs w:val="20"/>
+        </w:rPr>
+        <w:t>‘Number of Parts’</w:t>
+      </w:r>
+      <w:r>
+        <w:rPr>
+          <w:rFonts w:cs="Arial"/>
+          <w:bCs/>
+          <w:szCs w:val="20"/>
+        </w:rPr>
+        <w:t xml:space="preserve"> of course referenced)</w:t>
       </w:r>
     </w:p>
     <w:p>
@@ -26769,6 +26871,7 @@
           <w:bCs/>
           <w:szCs w:val="20"/>
         </w:rPr>
+        <w:lastRenderedPageBreak/>
         <w:t xml:space="preserve">SectionReference </w:t>
       </w:r>
     </w:p>
@@ -26778,7 +26881,6 @@
       </w:pPr>
       <w:bookmarkStart w:id="51" w:name="_Toc65502096"/>
       <w:r>
-        <w:lastRenderedPageBreak/>
         <w:t xml:space="preserve">Resource: </w:t>
       </w:r>
       <w:r>
@@ -27539,6 +27641,7 @@
         <w:pStyle w:val="Heading4"/>
       </w:pPr>
       <w:r>
+        <w:lastRenderedPageBreak/>
         <w:t>Scenarios</w:t>
       </w:r>
     </w:p>
@@ -27583,7 +27686,6 @@
           <w:bCs/>
           <w:szCs w:val="20"/>
         </w:rPr>
-        <w:lastRenderedPageBreak/>
         <w:t>Include the following elements:</w:t>
       </w:r>
     </w:p>
@@ -28323,6 +28425,7 @@
           <w:rFonts w:cs="Arial"/>
           <w:szCs w:val="20"/>
         </w:rPr>
+        <w:lastRenderedPageBreak/>
         <w:t>Student Unique Id</w:t>
       </w:r>
     </w:p>
@@ -28363,7 +28466,6 @@
           <w:rFonts w:cs="Arial"/>
           <w:szCs w:val="20"/>
         </w:rPr>
-        <w:lastRenderedPageBreak/>
         <w:t>Entry Type (Last Location Code) = 4</w:t>
       </w:r>
     </w:p>
@@ -34596,7 +34698,7 @@
         <w:pStyle w:val="Heading2"/>
       </w:pPr>
       <w:bookmarkStart w:id="77" w:name="_Toc65502109"/>
-      <w:bookmarkEnd w:id="17"/>
+      <w:bookmarkEnd w:id="18"/>
       <w:r>
         <w:t>20</w:t>
       </w:r>
@@ -35822,7 +35924,7 @@
               </wp:anchor>
             </w:drawing>
           </mc:Choice>
-          <mc:Fallback xmlns:w16="http://schemas.microsoft.com/office/word/2018/wordml" xmlns:w16cid="http://schemas.microsoft.com/office/word/2016/wordml/cid" xmlns:w16cex="http://schemas.microsoft.com/office/word/2018/wordml/cex" xmlns:am3d="http://schemas.microsoft.com/office/drawing/2017/model3d" xmlns:aink="http://schemas.microsoft.com/office/drawing/2016/ink" xmlns:cx8="http://schemas.microsoft.com/office/drawing/2016/5/14/chartex" xmlns:cx7="http://schemas.microsoft.com/office/drawing/2016/5/13/chartex" xmlns:cx6="http://schemas.microsoft.com/office/drawing/2016/5/12/chartex" xmlns:cx5="http://schemas.microsoft.com/office/drawing/2016/5/11/chartex" xmlns:cx4="http://schemas.microsoft.com/office/drawing/2016/5/10/chartex" xmlns:cx3="http://schemas.microsoft.com/office/drawing/2016/5/9/chartex" xmlns:cx2="http://schemas.microsoft.com/office/drawing/2015/10/21/chartex">
+          <mc:Fallback xmlns:cx2="http://schemas.microsoft.com/office/drawing/2015/10/21/chartex" xmlns:cx3="http://schemas.microsoft.com/office/drawing/2016/5/9/chartex" xmlns:cx4="http://schemas.microsoft.com/office/drawing/2016/5/10/chartex" xmlns:cx5="http://schemas.microsoft.com/office/drawing/2016/5/11/chartex" xmlns:cx6="http://schemas.microsoft.com/office/drawing/2016/5/12/chartex" xmlns:cx7="http://schemas.microsoft.com/office/drawing/2016/5/13/chartex" xmlns:cx8="http://schemas.microsoft.com/office/drawing/2016/5/14/chartex" xmlns:aink="http://schemas.microsoft.com/office/drawing/2016/ink" xmlns:am3d="http://schemas.microsoft.com/office/drawing/2017/model3d" xmlns:w16cex="http://schemas.microsoft.com/office/word/2018/wordml/cex" xmlns:w16cid="http://schemas.microsoft.com/office/word/2016/wordml/cid" xmlns:w16="http://schemas.microsoft.com/office/word/2018/wordml">
             <w:pict>
               <v:line w14:anchorId="7CB6D58B" id="Straight Connector 27" o:spid="_x0000_s1026" style="position:absolute;z-index:251691008;visibility:visible;mso-wrap-style:square;mso-wrap-distance-left:9pt;mso-wrap-distance-top:0;mso-wrap-distance-right:9pt;mso-wrap-distance-bottom:0;mso-position-horizontal:absolute;mso-position-horizontal-relative:text;mso-position-vertical:absolute;mso-position-vertical-relative:text" from="133.6pt,6.95pt" to="133.6pt,24.1pt" o:gfxdata="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" strokecolor="#505150 [3200]" strokeweight="2pt">
                 <v:shadow on="t" color="black" opacity="24903f" origin=",.5" offset="0,.55556mm"/>
@@ -35901,7 +36003,7 @@
               </wp:anchor>
             </w:drawing>
           </mc:Choice>
-          <mc:Fallback xmlns:w16="http://schemas.microsoft.com/office/word/2018/wordml" xmlns:w16cid="http://schemas.microsoft.com/office/word/2016/wordml/cid" xmlns:w16cex="http://schemas.microsoft.com/office/word/2018/wordml/cex" xmlns:am3d="http://schemas.microsoft.com/office/drawing/2017/model3d" xmlns:aink="http://schemas.microsoft.com/office/drawing/2016/ink" xmlns:cx8="http://schemas.microsoft.com/office/drawing/2016/5/14/chartex" xmlns:cx7="http://schemas.microsoft.com/office/drawing/2016/5/13/chartex" xmlns:cx6="http://schemas.microsoft.com/office/drawing/2016/5/12/chartex" xmlns:cx5="http://schemas.microsoft.com/office/drawing/2016/5/11/chartex" xmlns:cx4="http://schemas.microsoft.com/office/drawing/2016/5/10/chartex" xmlns:cx3="http://schemas.microsoft.com/office/drawing/2016/5/9/chartex" xmlns:cx2="http://schemas.microsoft.com/office/drawing/2015/10/21/chartex">
+          <mc:Fallback xmlns:cx2="http://schemas.microsoft.com/office/drawing/2015/10/21/chartex" xmlns:cx3="http://schemas.microsoft.com/office/drawing/2016/5/9/chartex" xmlns:cx4="http://schemas.microsoft.com/office/drawing/2016/5/10/chartex" xmlns:cx5="http://schemas.microsoft.com/office/drawing/2016/5/11/chartex" xmlns:cx6="http://schemas.microsoft.com/office/drawing/2016/5/12/chartex" xmlns:cx7="http://schemas.microsoft.com/office/drawing/2016/5/13/chartex" xmlns:cx8="http://schemas.microsoft.com/office/drawing/2016/5/14/chartex" xmlns:aink="http://schemas.microsoft.com/office/drawing/2016/ink" xmlns:am3d="http://schemas.microsoft.com/office/drawing/2017/model3d" xmlns:w16cex="http://schemas.microsoft.com/office/word/2018/wordml/cex" xmlns:w16cid="http://schemas.microsoft.com/office/word/2016/wordml/cid" xmlns:w16="http://schemas.microsoft.com/office/word/2018/wordml">
             <w:pict>
               <v:shapetype w14:anchorId="25BE7399" id="_x0000_t34" coordsize="21600,21600" o:spt="34" o:oned="t" adj="10800" path="m,l@0,0@0,21600,21600,21600e" filled="f">
                 <v:stroke joinstyle="miter"/>
@@ -35984,7 +36086,7 @@
               </wp:anchor>
             </w:drawing>
           </mc:Choice>
-          <mc:Fallback xmlns:w16="http://schemas.microsoft.com/office/word/2018/wordml" xmlns:w16cid="http://schemas.microsoft.com/office/word/2016/wordml/cid" xmlns:w16cex="http://schemas.microsoft.com/office/word/2018/wordml/cex" xmlns:am3d="http://schemas.microsoft.com/office/drawing/2017/model3d" xmlns:aink="http://schemas.microsoft.com/office/drawing/2016/ink" xmlns:cx8="http://schemas.microsoft.com/office/drawing/2016/5/14/chartex" xmlns:cx7="http://schemas.microsoft.com/office/drawing/2016/5/13/chartex" xmlns:cx6="http://schemas.microsoft.com/office/drawing/2016/5/12/chartex" xmlns:cx5="http://schemas.microsoft.com/office/drawing/2016/5/11/chartex" xmlns:cx4="http://schemas.microsoft.com/office/drawing/2016/5/10/chartex" xmlns:cx3="http://schemas.microsoft.com/office/drawing/2016/5/9/chartex" xmlns:cx2="http://schemas.microsoft.com/office/drawing/2015/10/21/chartex">
+          <mc:Fallback xmlns:cx2="http://schemas.microsoft.com/office/drawing/2015/10/21/chartex" xmlns:cx3="http://schemas.microsoft.com/office/drawing/2016/5/9/chartex" xmlns:cx4="http://schemas.microsoft.com/office/drawing/2016/5/10/chartex" xmlns:cx5="http://schemas.microsoft.com/office/drawing/2016/5/11/chartex" xmlns:cx6="http://schemas.microsoft.com/office/drawing/2016/5/12/chartex" xmlns:cx7="http://schemas.microsoft.com/office/drawing/2016/5/13/chartex" xmlns:cx8="http://schemas.microsoft.com/office/drawing/2016/5/14/chartex" xmlns:aink="http://schemas.microsoft.com/office/drawing/2016/ink" xmlns:am3d="http://schemas.microsoft.com/office/drawing/2017/model3d" xmlns:w16cex="http://schemas.microsoft.com/office/word/2018/wordml/cex" xmlns:w16cid="http://schemas.microsoft.com/office/word/2016/wordml/cid" xmlns:w16="http://schemas.microsoft.com/office/word/2018/wordml">
             <w:pict>
               <v:shape w14:anchorId="401F4863" id="Connector: Elbow 25" o:spid="_x0000_s1026" type="#_x0000_t34" style="position:absolute;margin-left:69.7pt;margin-top:9.45pt;width:63.9pt;height:22.7pt;flip:x;z-index:251687936;visibility:visible;mso-wrap-style:square;mso-height-percent:0;mso-wrap-distance-left:9pt;mso-wrap-distance-top:0;mso-wrap-distance-right:9pt;mso-wrap-distance-bottom:0;mso-position-horizontal:absolute;mso-position-horizontal-relative:text;mso-position-vertical:absolute;mso-position-vertical-relative:text;mso-height-percent:0;mso-height-relative:margin" o:gfxdata="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" adj="21496" strokecolor="#505150 [3200]" strokeweight="2pt">
                 <v:stroke endarrow="block"/>
@@ -36363,7 +36465,7 @@
               </wp:anchor>
             </w:drawing>
           </mc:Choice>
-          <mc:Fallback xmlns:w16="http://schemas.microsoft.com/office/word/2018/wordml" xmlns:w16cid="http://schemas.microsoft.com/office/word/2016/wordml/cid" xmlns:w16cex="http://schemas.microsoft.com/office/word/2018/wordml/cex" xmlns:am3d="http://schemas.microsoft.com/office/drawing/2017/model3d" xmlns:aink="http://schemas.microsoft.com/office/drawing/2016/ink" xmlns:cx8="http://schemas.microsoft.com/office/drawing/2016/5/14/chartex" xmlns:cx7="http://schemas.microsoft.com/office/drawing/2016/5/13/chartex" xmlns:cx6="http://schemas.microsoft.com/office/drawing/2016/5/12/chartex" xmlns:cx5="http://schemas.microsoft.com/office/drawing/2016/5/11/chartex" xmlns:cx4="http://schemas.microsoft.com/office/drawing/2016/5/10/chartex" xmlns:cx3="http://schemas.microsoft.com/office/drawing/2016/5/9/chartex" xmlns:cx2="http://schemas.microsoft.com/office/drawing/2015/10/21/chartex">
+          <mc:Fallback xmlns:cx2="http://schemas.microsoft.com/office/drawing/2015/10/21/chartex" xmlns:cx3="http://schemas.microsoft.com/office/drawing/2016/5/9/chartex" xmlns:cx4="http://schemas.microsoft.com/office/drawing/2016/5/10/chartex" xmlns:cx5="http://schemas.microsoft.com/office/drawing/2016/5/11/chartex" xmlns:cx6="http://schemas.microsoft.com/office/drawing/2016/5/12/chartex" xmlns:cx7="http://schemas.microsoft.com/office/drawing/2016/5/13/chartex" xmlns:cx8="http://schemas.microsoft.com/office/drawing/2016/5/14/chartex" xmlns:aink="http://schemas.microsoft.com/office/drawing/2016/ink" xmlns:am3d="http://schemas.microsoft.com/office/drawing/2017/model3d" xmlns:w16cex="http://schemas.microsoft.com/office/word/2018/wordml/cex" xmlns:w16cid="http://schemas.microsoft.com/office/word/2016/wordml/cid" xmlns:w16="http://schemas.microsoft.com/office/word/2018/wordml">
             <w:pict>
               <v:shape w14:anchorId="6A4F3E8F" id="Straight Arrow Connector 385073581" o:spid="_x0000_s1026" type="#_x0000_t32" style="position:absolute;margin-left:240pt;margin-top:13.35pt;width:91.65pt;height:3.6pt;z-index:251707392;visibility:visible;mso-wrap-style:square;mso-width-percent:0;mso-height-percent:0;mso-wrap-distance-left:9pt;mso-wrap-distance-top:0;mso-wrap-distance-right:9pt;mso-wrap-distance-bottom:0;mso-position-horizontal:absolute;mso-position-horizontal-relative:text;mso-position-vertical:absolute;mso-position-vertical-relative:text;mso-width-percent:0;mso-height-percent:0;mso-width-relative:margin;mso-height-relative:margin" o:gfxdata="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" strokecolor="#505150 [3200]" strokeweight="2pt">
                 <v:stroke endarrow="block"/>
@@ -36445,7 +36547,7 @@
               </wp:anchor>
             </w:drawing>
           </mc:Choice>
-          <mc:Fallback xmlns:w16="http://schemas.microsoft.com/office/word/2018/wordml" xmlns:w16cid="http://schemas.microsoft.com/office/word/2016/wordml/cid" xmlns:w16cex="http://schemas.microsoft.com/office/word/2018/wordml/cex" xmlns:am3d="http://schemas.microsoft.com/office/drawing/2017/model3d" xmlns:aink="http://schemas.microsoft.com/office/drawing/2016/ink" xmlns:cx8="http://schemas.microsoft.com/office/drawing/2016/5/14/chartex" xmlns:cx7="http://schemas.microsoft.com/office/drawing/2016/5/13/chartex" xmlns:cx6="http://schemas.microsoft.com/office/drawing/2016/5/12/chartex" xmlns:cx5="http://schemas.microsoft.com/office/drawing/2016/5/11/chartex" xmlns:cx4="http://schemas.microsoft.com/office/drawing/2016/5/10/chartex" xmlns:cx3="http://schemas.microsoft.com/office/drawing/2016/5/9/chartex" xmlns:cx2="http://schemas.microsoft.com/office/drawing/2015/10/21/chartex">
+          <mc:Fallback xmlns:cx2="http://schemas.microsoft.com/office/drawing/2015/10/21/chartex" xmlns:cx3="http://schemas.microsoft.com/office/drawing/2016/5/9/chartex" xmlns:cx4="http://schemas.microsoft.com/office/drawing/2016/5/10/chartex" xmlns:cx5="http://schemas.microsoft.com/office/drawing/2016/5/11/chartex" xmlns:cx6="http://schemas.microsoft.com/office/drawing/2016/5/12/chartex" xmlns:cx7="http://schemas.microsoft.com/office/drawing/2016/5/13/chartex" xmlns:cx8="http://schemas.microsoft.com/office/drawing/2016/5/14/chartex" xmlns:aink="http://schemas.microsoft.com/office/drawing/2016/ink" xmlns:am3d="http://schemas.microsoft.com/office/drawing/2017/model3d" xmlns:w16cex="http://schemas.microsoft.com/office/word/2018/wordml/cex" xmlns:w16cid="http://schemas.microsoft.com/office/word/2016/wordml/cid" xmlns:w16="http://schemas.microsoft.com/office/word/2018/wordml">
             <w:pict>
               <v:shape w14:anchorId="17FA204C" id="Straight Arrow Connector 31" o:spid="_x0000_s1026" type="#_x0000_t32" style="position:absolute;margin-left:176.9pt;margin-top:3.55pt;width:0;height:79.4pt;z-index:251698176;visibility:visible;mso-wrap-style:square;mso-wrap-distance-left:9pt;mso-wrap-distance-top:0;mso-wrap-distance-right:9pt;mso-wrap-distance-bottom:0;mso-position-horizontal:absolute;mso-position-horizontal-relative:text;mso-position-vertical:absolute;mso-position-vertical-relative:text" o:gfxdata="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" strokecolor="#505150 [3200]" strokeweight="2pt">
                 <v:stroke endarrow="block"/>
@@ -36512,7 +36614,7 @@
               </wp:anchor>
             </w:drawing>
           </mc:Choice>
-          <mc:Fallback xmlns:w16="http://schemas.microsoft.com/office/word/2018/wordml" xmlns:w16cid="http://schemas.microsoft.com/office/word/2016/wordml/cid" xmlns:w16cex="http://schemas.microsoft.com/office/word/2018/wordml/cex" xmlns:am3d="http://schemas.microsoft.com/office/drawing/2017/model3d" xmlns:aink="http://schemas.microsoft.com/office/drawing/2016/ink" xmlns:cx8="http://schemas.microsoft.com/office/drawing/2016/5/14/chartex" xmlns:cx7="http://schemas.microsoft.com/office/drawing/2016/5/13/chartex" xmlns:cx6="http://schemas.microsoft.com/office/drawing/2016/5/12/chartex" xmlns:cx5="http://schemas.microsoft.com/office/drawing/2016/5/11/chartex" xmlns:cx4="http://schemas.microsoft.com/office/drawing/2016/5/10/chartex" xmlns:cx3="http://schemas.microsoft.com/office/drawing/2016/5/9/chartex" xmlns:cx2="http://schemas.microsoft.com/office/drawing/2015/10/21/chartex">
+          <mc:Fallback xmlns:cx2="http://schemas.microsoft.com/office/drawing/2015/10/21/chartex" xmlns:cx3="http://schemas.microsoft.com/office/drawing/2016/5/9/chartex" xmlns:cx4="http://schemas.microsoft.com/office/drawing/2016/5/10/chartex" xmlns:cx5="http://schemas.microsoft.com/office/drawing/2016/5/11/chartex" xmlns:cx6="http://schemas.microsoft.com/office/drawing/2016/5/12/chartex" xmlns:cx7="http://schemas.microsoft.com/office/drawing/2016/5/13/chartex" xmlns:cx8="http://schemas.microsoft.com/office/drawing/2016/5/14/chartex" xmlns:aink="http://schemas.microsoft.com/office/drawing/2016/ink" xmlns:am3d="http://schemas.microsoft.com/office/drawing/2017/model3d" xmlns:w16cex="http://schemas.microsoft.com/office/word/2018/wordml/cex" xmlns:w16cid="http://schemas.microsoft.com/office/word/2016/wordml/cid" xmlns:w16="http://schemas.microsoft.com/office/word/2018/wordml">
             <w:pict>
               <v:shape w14:anchorId="452EFDFD" id="Straight Arrow Connector 30" o:spid="_x0000_s1026" type="#_x0000_t32" style="position:absolute;margin-left:69.6pt;margin-top:3.65pt;width:0;height:79.4pt;z-index:251696128;visibility:visible;mso-wrap-style:square;mso-wrap-distance-left:9pt;mso-wrap-distance-top:0;mso-wrap-distance-right:9pt;mso-wrap-distance-bottom:0;mso-position-horizontal:absolute;mso-position-horizontal-relative:text;mso-position-vertical:absolute;mso-position-vertical-relative:text" o:gfxdata="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" strokecolor="#505150 [3200]" strokeweight="2pt">
                 <v:stroke endarrow="block"/>
@@ -36579,7 +36681,7 @@
               </wp:anchor>
             </w:drawing>
           </mc:Choice>
-          <mc:Fallback xmlns:w16="http://schemas.microsoft.com/office/word/2018/wordml" xmlns:w16cid="http://schemas.microsoft.com/office/word/2016/wordml/cid" xmlns:w16cex="http://schemas.microsoft.com/office/word/2018/wordml/cex" xmlns:am3d="http://schemas.microsoft.com/office/drawing/2017/model3d" xmlns:aink="http://schemas.microsoft.com/office/drawing/2016/ink" xmlns:cx8="http://schemas.microsoft.com/office/drawing/2016/5/14/chartex" xmlns:cx7="http://schemas.microsoft.com/office/drawing/2016/5/13/chartex" xmlns:cx6="http://schemas.microsoft.com/office/drawing/2016/5/12/chartex" xmlns:cx5="http://schemas.microsoft.com/office/drawing/2016/5/11/chartex" xmlns:cx4="http://schemas.microsoft.com/office/drawing/2016/5/10/chartex" xmlns:cx3="http://schemas.microsoft.com/office/drawing/2016/5/9/chartex" xmlns:cx2="http://schemas.microsoft.com/office/drawing/2015/10/21/chartex">
+          <mc:Fallback xmlns:cx2="http://schemas.microsoft.com/office/drawing/2015/10/21/chartex" xmlns:cx3="http://schemas.microsoft.com/office/drawing/2016/5/9/chartex" xmlns:cx4="http://schemas.microsoft.com/office/drawing/2016/5/10/chartex" xmlns:cx5="http://schemas.microsoft.com/office/drawing/2016/5/11/chartex" xmlns:cx6="http://schemas.microsoft.com/office/drawing/2016/5/12/chartex" xmlns:cx7="http://schemas.microsoft.com/office/drawing/2016/5/13/chartex" xmlns:cx8="http://schemas.microsoft.com/office/drawing/2016/5/14/chartex" xmlns:aink="http://schemas.microsoft.com/office/drawing/2016/ink" xmlns:am3d="http://schemas.microsoft.com/office/drawing/2017/model3d" xmlns:w16cex="http://schemas.microsoft.com/office/word/2018/wordml/cex" xmlns:w16cid="http://schemas.microsoft.com/office/word/2016/wordml/cid" xmlns:w16="http://schemas.microsoft.com/office/word/2018/wordml">
             <w:pict>
               <v:line w14:anchorId="1C5D9B40" id="Straight Connector 29" o:spid="_x0000_s1026" style="position:absolute;z-index:251695104;visibility:visible;mso-wrap-style:square;mso-height-percent:0;mso-wrap-distance-left:9pt;mso-wrap-distance-top:0;mso-wrap-distance-right:9pt;mso-wrap-distance-bottom:0;mso-position-horizontal:absolute;mso-position-horizontal-relative:text;mso-position-vertical:absolute;mso-position-vertical-relative:text;mso-height-percent:0;mso-height-relative:margin" from="200.35pt,3.55pt" to="200.35pt,43.05pt" o:gfxdata="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" strokecolor="#505150 [3200]" strokeweight="2pt">
                 <v:shadow on="t" color="black" opacity="24903f" origin=",.5" offset="0,.55556mm"/>
@@ -36668,7 +36770,7 @@
               </wp:anchor>
             </w:drawing>
           </mc:Choice>
-          <mc:Fallback xmlns:w16="http://schemas.microsoft.com/office/word/2018/wordml" xmlns:w16cid="http://schemas.microsoft.com/office/word/2016/wordml/cid" xmlns:w16cex="http://schemas.microsoft.com/office/word/2018/wordml/cex" xmlns:am3d="http://schemas.microsoft.com/office/drawing/2017/model3d" xmlns:aink="http://schemas.microsoft.com/office/drawing/2016/ink" xmlns:cx8="http://schemas.microsoft.com/office/drawing/2016/5/14/chartex" xmlns:cx7="http://schemas.microsoft.com/office/drawing/2016/5/13/chartex" xmlns:cx6="http://schemas.microsoft.com/office/drawing/2016/5/12/chartex" xmlns:cx5="http://schemas.microsoft.com/office/drawing/2016/5/11/chartex" xmlns:cx4="http://schemas.microsoft.com/office/drawing/2016/5/10/chartex" xmlns:cx3="http://schemas.microsoft.com/office/drawing/2016/5/9/chartex" xmlns:cx2="http://schemas.microsoft.com/office/drawing/2015/10/21/chartex">
+          <mc:Fallback xmlns:cx2="http://schemas.microsoft.com/office/drawing/2015/10/21/chartex" xmlns:cx3="http://schemas.microsoft.com/office/drawing/2016/5/9/chartex" xmlns:cx4="http://schemas.microsoft.com/office/drawing/2016/5/10/chartex" xmlns:cx5="http://schemas.microsoft.com/office/drawing/2016/5/11/chartex" xmlns:cx6="http://schemas.microsoft.com/office/drawing/2016/5/12/chartex" xmlns:cx7="http://schemas.microsoft.com/office/drawing/2016/5/13/chartex" xmlns:cx8="http://schemas.microsoft.com/office/drawing/2016/5/14/chartex" xmlns:aink="http://schemas.microsoft.com/office/drawing/2016/ink" xmlns:am3d="http://schemas.microsoft.com/office/drawing/2017/model3d" xmlns:w16cex="http://schemas.microsoft.com/office/word/2018/wordml/cex" xmlns:w16cid="http://schemas.microsoft.com/office/word/2016/wordml/cid" xmlns:w16="http://schemas.microsoft.com/office/word/2018/wordml">
             <w:pict>
               <v:shape w14:anchorId="7CF855AC" id="Connector: Elbow 28" o:spid="_x0000_s1026" type="#_x0000_t34" style="position:absolute;margin-left:196.45pt;margin-top:8.65pt;width:153.05pt;height:21pt;z-index:251693056;visibility:visible;mso-wrap-style:square;mso-width-percent:0;mso-height-percent:0;mso-wrap-distance-left:9pt;mso-wrap-distance-top:0;mso-wrap-distance-right:9pt;mso-wrap-distance-bottom:0;mso-position-horizontal:absolute;mso-position-horizontal-relative:text;mso-position-vertical:absolute;mso-position-vertical-relative:text;mso-width-percent:0;mso-height-percent:0;mso-width-relative:margin;mso-height-relative:margin" o:gfxdata="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" adj="21568" strokecolor="#505150 [3200]" strokeweight="2pt">
                 <v:stroke endarrow="block"/>
@@ -36975,7 +37077,7 @@
               </wp:anchor>
             </w:drawing>
           </mc:Choice>
-          <mc:Fallback xmlns:w16="http://schemas.microsoft.com/office/word/2018/wordml" xmlns:w16cid="http://schemas.microsoft.com/office/word/2016/wordml/cid" xmlns:w16cex="http://schemas.microsoft.com/office/word/2018/wordml/cex" xmlns:am3d="http://schemas.microsoft.com/office/drawing/2017/model3d" xmlns:aink="http://schemas.microsoft.com/office/drawing/2016/ink" xmlns:cx8="http://schemas.microsoft.com/office/drawing/2016/5/14/chartex" xmlns:cx7="http://schemas.microsoft.com/office/drawing/2016/5/13/chartex" xmlns:cx6="http://schemas.microsoft.com/office/drawing/2016/5/12/chartex" xmlns:cx5="http://schemas.microsoft.com/office/drawing/2016/5/11/chartex" xmlns:cx4="http://schemas.microsoft.com/office/drawing/2016/5/10/chartex" xmlns:cx3="http://schemas.microsoft.com/office/drawing/2016/5/9/chartex" xmlns:cx2="http://schemas.microsoft.com/office/drawing/2015/10/21/chartex">
+          <mc:Fallback xmlns:cx2="http://schemas.microsoft.com/office/drawing/2015/10/21/chartex" xmlns:cx3="http://schemas.microsoft.com/office/drawing/2016/5/9/chartex" xmlns:cx4="http://schemas.microsoft.com/office/drawing/2016/5/10/chartex" xmlns:cx5="http://schemas.microsoft.com/office/drawing/2016/5/11/chartex" xmlns:cx6="http://schemas.microsoft.com/office/drawing/2016/5/12/chartex" xmlns:cx7="http://schemas.microsoft.com/office/drawing/2016/5/13/chartex" xmlns:cx8="http://schemas.microsoft.com/office/drawing/2016/5/14/chartex" xmlns:aink="http://schemas.microsoft.com/office/drawing/2016/ink" xmlns:am3d="http://schemas.microsoft.com/office/drawing/2017/model3d" xmlns:w16cex="http://schemas.microsoft.com/office/word/2018/wordml/cex" xmlns:w16cid="http://schemas.microsoft.com/office/word/2016/wordml/cid" xmlns:w16="http://schemas.microsoft.com/office/word/2018/wordml">
             <w:pict>
               <v:shape w14:anchorId="4F101426" id="Straight Arrow Connector 385073573" o:spid="_x0000_s1026" type="#_x0000_t32" style="position:absolute;margin-left:401.1pt;margin-top:14.5pt;width:0;height:49.15pt;z-index:251704320;visibility:visible;mso-wrap-style:square;mso-width-percent:0;mso-height-percent:0;mso-wrap-distance-left:9pt;mso-wrap-distance-top:0;mso-wrap-distance-right:9pt;mso-wrap-distance-bottom:0;mso-position-horizontal:absolute;mso-position-horizontal-relative:text;mso-position-vertical:absolute;mso-position-vertical-relative:text;mso-width-percent:0;mso-height-percent:0;mso-width-relative:margin;mso-height-relative:margin" o:gfxdata="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" strokecolor="#505150 [3200]" strokeweight="2pt">
                 <v:stroke endarrow="block"/>
@@ -37053,7 +37155,7 @@
               </wp:anchor>
             </w:drawing>
           </mc:Choice>
-          <mc:Fallback xmlns:w16="http://schemas.microsoft.com/office/word/2018/wordml" xmlns:w16cid="http://schemas.microsoft.com/office/word/2016/wordml/cid" xmlns:w16cex="http://schemas.microsoft.com/office/word/2018/wordml/cex" xmlns:am3d="http://schemas.microsoft.com/office/drawing/2017/model3d" xmlns:aink="http://schemas.microsoft.com/office/drawing/2016/ink" xmlns:cx8="http://schemas.microsoft.com/office/drawing/2016/5/14/chartex" xmlns:cx7="http://schemas.microsoft.com/office/drawing/2016/5/13/chartex" xmlns:cx6="http://schemas.microsoft.com/office/drawing/2016/5/12/chartex" xmlns:cx5="http://schemas.microsoft.com/office/drawing/2016/5/11/chartex" xmlns:cx4="http://schemas.microsoft.com/office/drawing/2016/5/10/chartex" xmlns:cx3="http://schemas.microsoft.com/office/drawing/2016/5/9/chartex" xmlns:cx2="http://schemas.microsoft.com/office/drawing/2015/10/21/chartex">
+          <mc:Fallback xmlns:cx2="http://schemas.microsoft.com/office/drawing/2015/10/21/chartex" xmlns:cx3="http://schemas.microsoft.com/office/drawing/2016/5/9/chartex" xmlns:cx4="http://schemas.microsoft.com/office/drawing/2016/5/10/chartex" xmlns:cx5="http://schemas.microsoft.com/office/drawing/2016/5/11/chartex" xmlns:cx6="http://schemas.microsoft.com/office/drawing/2016/5/12/chartex" xmlns:cx7="http://schemas.microsoft.com/office/drawing/2016/5/13/chartex" xmlns:cx8="http://schemas.microsoft.com/office/drawing/2016/5/14/chartex" xmlns:aink="http://schemas.microsoft.com/office/drawing/2016/ink" xmlns:am3d="http://schemas.microsoft.com/office/drawing/2017/model3d" xmlns:w16cex="http://schemas.microsoft.com/office/word/2018/wordml/cex" xmlns:w16cid="http://schemas.microsoft.com/office/word/2016/wordml/cid" xmlns:w16="http://schemas.microsoft.com/office/word/2018/wordml">
             <w:pict>
               <v:shape w14:anchorId="57D3C9DE" id="Straight Arrow Connector 385073572" o:spid="_x0000_s1026" type="#_x0000_t32" style="position:absolute;margin-left:239.65pt;margin-top:10.65pt;width:129.2pt;height:37.1pt;z-index:251702272;visibility:visible;mso-wrap-style:square;mso-width-percent:0;mso-height-percent:0;mso-wrap-distance-left:9pt;mso-wrap-distance-top:0;mso-wrap-distance-right:9pt;mso-wrap-distance-bottom:0;mso-position-horizontal:absolute;mso-position-horizontal-relative:text;mso-position-vertical:absolute;mso-position-vertical-relative:text;mso-width-percent:0;mso-height-percent:0;mso-width-relative:margin;mso-height-relative:margin" o:gfxdata="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" strokecolor="#505150 [3200]" strokeweight="2pt">
                 <v:stroke endarrow="block"/>
@@ -37123,7 +37225,7 @@
               </wp:anchor>
             </w:drawing>
           </mc:Choice>
-          <mc:Fallback xmlns:w16="http://schemas.microsoft.com/office/word/2018/wordml" xmlns:w16cid="http://schemas.microsoft.com/office/word/2016/wordml/cid" xmlns:w16cex="http://schemas.microsoft.com/office/word/2018/wordml/cex" xmlns:am3d="http://schemas.microsoft.com/office/drawing/2017/model3d" xmlns:aink="http://schemas.microsoft.com/office/drawing/2016/ink" xmlns:cx8="http://schemas.microsoft.com/office/drawing/2016/5/14/chartex" xmlns:cx7="http://schemas.microsoft.com/office/drawing/2016/5/13/chartex" xmlns:cx6="http://schemas.microsoft.com/office/drawing/2016/5/12/chartex" xmlns:cx5="http://schemas.microsoft.com/office/drawing/2016/5/11/chartex" xmlns:cx4="http://schemas.microsoft.com/office/drawing/2016/5/10/chartex" xmlns:cx3="http://schemas.microsoft.com/office/drawing/2016/5/9/chartex" xmlns:cx2="http://schemas.microsoft.com/office/drawing/2015/10/21/chartex">
+          <mc:Fallback xmlns:cx2="http://schemas.microsoft.com/office/drawing/2015/10/21/chartex" xmlns:cx3="http://schemas.microsoft.com/office/drawing/2016/5/9/chartex" xmlns:cx4="http://schemas.microsoft.com/office/drawing/2016/5/10/chartex" xmlns:cx5="http://schemas.microsoft.com/office/drawing/2016/5/11/chartex" xmlns:cx6="http://schemas.microsoft.com/office/drawing/2016/5/12/chartex" xmlns:cx7="http://schemas.microsoft.com/office/drawing/2016/5/13/chartex" xmlns:cx8="http://schemas.microsoft.com/office/drawing/2016/5/14/chartex" xmlns:aink="http://schemas.microsoft.com/office/drawing/2016/ink" xmlns:am3d="http://schemas.microsoft.com/office/drawing/2017/model3d" xmlns:w16cex="http://schemas.microsoft.com/office/word/2018/wordml/cex" xmlns:w16cid="http://schemas.microsoft.com/office/word/2016/wordml/cid" xmlns:w16="http://schemas.microsoft.com/office/word/2018/wordml">
             <w:pict>
               <v:shape w14:anchorId="5ACB6AB3" id="Straight Arrow Connector 385073570" o:spid="_x0000_s1026" type="#_x0000_t32" style="position:absolute;margin-left:74.4pt;margin-top:11.15pt;width:0;height:36.95pt;z-index:251700224;visibility:visible;mso-wrap-style:square;mso-height-percent:0;mso-wrap-distance-left:9pt;mso-wrap-distance-top:0;mso-wrap-distance-right:9pt;mso-wrap-distance-bottom:0;mso-position-horizontal:absolute;mso-position-horizontal-relative:text;mso-position-vertical:absolute;mso-position-vertical-relative:text;mso-height-percent:0;mso-height-relative:margin" o:gfxdata="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" strokecolor="#505150 [3200]" strokeweight="2pt">
                 <v:stroke endarrow="block"/>
@@ -37720,7 +37822,7 @@
               </wp:anchor>
             </w:drawing>
           </mc:Choice>
-          <mc:Fallback xmlns:w16="http://schemas.microsoft.com/office/word/2018/wordml" xmlns:w16cid="http://schemas.microsoft.com/office/word/2016/wordml/cid" xmlns:w16cex="http://schemas.microsoft.com/office/word/2018/wordml/cex" xmlns:am3d="http://schemas.microsoft.com/office/drawing/2017/model3d" xmlns:aink="http://schemas.microsoft.com/office/drawing/2016/ink" xmlns:cx8="http://schemas.microsoft.com/office/drawing/2016/5/14/chartex" xmlns:cx7="http://schemas.microsoft.com/office/drawing/2016/5/13/chartex" xmlns:cx6="http://schemas.microsoft.com/office/drawing/2016/5/12/chartex" xmlns:cx5="http://schemas.microsoft.com/office/drawing/2016/5/11/chartex" xmlns:cx4="http://schemas.microsoft.com/office/drawing/2016/5/10/chartex" xmlns:cx3="http://schemas.microsoft.com/office/drawing/2016/5/9/chartex" xmlns:cx2="http://schemas.microsoft.com/office/drawing/2015/10/21/chartex">
+          <mc:Fallback xmlns:cx2="http://schemas.microsoft.com/office/drawing/2015/10/21/chartex" xmlns:cx3="http://schemas.microsoft.com/office/drawing/2016/5/9/chartex" xmlns:cx4="http://schemas.microsoft.com/office/drawing/2016/5/10/chartex" xmlns:cx5="http://schemas.microsoft.com/office/drawing/2016/5/11/chartex" xmlns:cx6="http://schemas.microsoft.com/office/drawing/2016/5/12/chartex" xmlns:cx7="http://schemas.microsoft.com/office/drawing/2016/5/13/chartex" xmlns:cx8="http://schemas.microsoft.com/office/drawing/2016/5/14/chartex" xmlns:aink="http://schemas.microsoft.com/office/drawing/2016/ink" xmlns:am3d="http://schemas.microsoft.com/office/drawing/2017/model3d" xmlns:w16cex="http://schemas.microsoft.com/office/word/2018/wordml/cex" xmlns:w16cid="http://schemas.microsoft.com/office/word/2016/wordml/cid" xmlns:w16="http://schemas.microsoft.com/office/word/2018/wordml">
             <w:pict>
               <v:line w14:anchorId="02221E65" id="Straight Connector 1054311648" o:spid="_x0000_s1026" style="position:absolute;z-index:251718656;visibility:visible;mso-wrap-style:square;mso-wrap-distance-left:9pt;mso-wrap-distance-top:0;mso-wrap-distance-right:9pt;mso-wrap-distance-bottom:0;mso-position-horizontal:absolute;mso-position-horizontal-relative:text;mso-position-vertical:absolute;mso-position-vertical-relative:text" from="133.6pt,6.95pt" to="133.6pt,24.1pt" o:gfxdata="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" strokecolor="#505150 [3200]" strokeweight="2pt">
                 <v:shadow on="t" color="black" opacity="24903f" origin=",.5" offset="0,.55556mm"/>
@@ -37905,7 +38007,7 @@
               </wp:anchor>
             </w:drawing>
           </mc:Choice>
-          <mc:Fallback xmlns:w16="http://schemas.microsoft.com/office/word/2018/wordml" xmlns:w16cid="http://schemas.microsoft.com/office/word/2016/wordml/cid" xmlns:w16cex="http://schemas.microsoft.com/office/word/2018/wordml/cex" xmlns:am3d="http://schemas.microsoft.com/office/drawing/2017/model3d" xmlns:aink="http://schemas.microsoft.com/office/drawing/2016/ink" xmlns:cx8="http://schemas.microsoft.com/office/drawing/2016/5/14/chartex" xmlns:cx7="http://schemas.microsoft.com/office/drawing/2016/5/13/chartex" xmlns:cx6="http://schemas.microsoft.com/office/drawing/2016/5/12/chartex" xmlns:cx5="http://schemas.microsoft.com/office/drawing/2016/5/11/chartex" xmlns:cx4="http://schemas.microsoft.com/office/drawing/2016/5/10/chartex" xmlns:cx3="http://schemas.microsoft.com/office/drawing/2016/5/9/chartex" xmlns:cx2="http://schemas.microsoft.com/office/drawing/2015/10/21/chartex">
+          <mc:Fallback xmlns:cx2="http://schemas.microsoft.com/office/drawing/2015/10/21/chartex" xmlns:cx3="http://schemas.microsoft.com/office/drawing/2016/5/9/chartex" xmlns:cx4="http://schemas.microsoft.com/office/drawing/2016/5/10/chartex" xmlns:cx5="http://schemas.microsoft.com/office/drawing/2016/5/11/chartex" xmlns:cx6="http://schemas.microsoft.com/office/drawing/2016/5/12/chartex" xmlns:cx7="http://schemas.microsoft.com/office/drawing/2016/5/13/chartex" xmlns:cx8="http://schemas.microsoft.com/office/drawing/2016/5/14/chartex" xmlns:aink="http://schemas.microsoft.com/office/drawing/2016/ink" xmlns:am3d="http://schemas.microsoft.com/office/drawing/2017/model3d" xmlns:w16cex="http://schemas.microsoft.com/office/word/2018/wordml/cex" xmlns:w16cid="http://schemas.microsoft.com/office/word/2016/wordml/cid" xmlns:w16="http://schemas.microsoft.com/office/word/2018/wordml">
             <w:pict>
               <v:shape w14:anchorId="01EAFE4D" id="Connector: Elbow 1054311649" o:spid="_x0000_s1026" type="#_x0000_t34" style="position:absolute;margin-left:133.75pt;margin-top:9.45pt;width:62.8pt;height:22.7pt;z-index:251717632;visibility:visible;mso-wrap-style:square;mso-width-percent:0;mso-height-percent:0;mso-wrap-distance-left:9pt;mso-wrap-distance-top:0;mso-wrap-distance-right:9pt;mso-wrap-distance-bottom:0;mso-position-horizontal:absolute;mso-position-horizontal-relative:text;mso-position-vertical:absolute;mso-position-vertical-relative:text;mso-width-percent:0;mso-height-percent:0;mso-width-relative:margin;mso-height-relative:margin" o:gfxdata="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" adj="21568" strokecolor="#505150 [3200]" strokeweight="2pt">
                 <v:stroke endarrow="block"/>
@@ -37978,7 +38080,7 @@
               </wp:anchor>
             </w:drawing>
           </mc:Choice>
-          <mc:Fallback xmlns:w16="http://schemas.microsoft.com/office/word/2018/wordml" xmlns:w16cid="http://schemas.microsoft.com/office/word/2016/wordml/cid" xmlns:w16cex="http://schemas.microsoft.com/office/word/2018/wordml/cex" xmlns:am3d="http://schemas.microsoft.com/office/drawing/2017/model3d" xmlns:aink="http://schemas.microsoft.com/office/drawing/2016/ink" xmlns:cx8="http://schemas.microsoft.com/office/drawing/2016/5/14/chartex" xmlns:cx7="http://schemas.microsoft.com/office/drawing/2016/5/13/chartex" xmlns:cx6="http://schemas.microsoft.com/office/drawing/2016/5/12/chartex" xmlns:cx5="http://schemas.microsoft.com/office/drawing/2016/5/11/chartex" xmlns:cx4="http://schemas.microsoft.com/office/drawing/2016/5/10/chartex" xmlns:cx3="http://schemas.microsoft.com/office/drawing/2016/5/9/chartex" xmlns:cx2="http://schemas.microsoft.com/office/drawing/2015/10/21/chartex">
+          <mc:Fallback xmlns:cx2="http://schemas.microsoft.com/office/drawing/2015/10/21/chartex" xmlns:cx3="http://schemas.microsoft.com/office/drawing/2016/5/9/chartex" xmlns:cx4="http://schemas.microsoft.com/office/drawing/2016/5/10/chartex" xmlns:cx5="http://schemas.microsoft.com/office/drawing/2016/5/11/chartex" xmlns:cx6="http://schemas.microsoft.com/office/drawing/2016/5/12/chartex" xmlns:cx7="http://schemas.microsoft.com/office/drawing/2016/5/13/chartex" xmlns:cx8="http://schemas.microsoft.com/office/drawing/2016/5/14/chartex" xmlns:aink="http://schemas.microsoft.com/office/drawing/2016/ink" xmlns:am3d="http://schemas.microsoft.com/office/drawing/2017/model3d" xmlns:w16cex="http://schemas.microsoft.com/office/word/2018/wordml/cex" xmlns:w16cid="http://schemas.microsoft.com/office/word/2016/wordml/cid" xmlns:w16="http://schemas.microsoft.com/office/word/2018/wordml">
             <w:pict>
               <v:shape w14:anchorId="3F28FE92" id="Connector: Elbow 1054311650" o:spid="_x0000_s1026" type="#_x0000_t34" style="position:absolute;margin-left:69.7pt;margin-top:9.45pt;width:63.9pt;height:22.7pt;flip:x;z-index:251716608;visibility:visible;mso-wrap-style:square;mso-height-percent:0;mso-wrap-distance-left:9pt;mso-wrap-distance-top:0;mso-wrap-distance-right:9pt;mso-wrap-distance-bottom:0;mso-position-horizontal:absolute;mso-position-horizontal-relative:text;mso-position-vertical:absolute;mso-position-vertical-relative:text;mso-height-percent:0;mso-height-relative:margin" o:gfxdata="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" adj="21496" strokecolor="#505150 [3200]" strokeweight="2pt">
                 <v:stroke endarrow="block"/>
@@ -38274,7 +38376,7 @@
               </wp:anchor>
             </w:drawing>
           </mc:Choice>
-          <mc:Fallback xmlns:w16="http://schemas.microsoft.com/office/word/2018/wordml" xmlns:w16cid="http://schemas.microsoft.com/office/word/2016/wordml/cid" xmlns:w16cex="http://schemas.microsoft.com/office/word/2018/wordml/cex" xmlns:am3d="http://schemas.microsoft.com/office/drawing/2017/model3d" xmlns:aink="http://schemas.microsoft.com/office/drawing/2016/ink" xmlns:cx8="http://schemas.microsoft.com/office/drawing/2016/5/14/chartex" xmlns:cx7="http://schemas.microsoft.com/office/drawing/2016/5/13/chartex" xmlns:cx6="http://schemas.microsoft.com/office/drawing/2016/5/12/chartex" xmlns:cx5="http://schemas.microsoft.com/office/drawing/2016/5/11/chartex" xmlns:cx4="http://schemas.microsoft.com/office/drawing/2016/5/10/chartex" xmlns:cx3="http://schemas.microsoft.com/office/drawing/2016/5/9/chartex" xmlns:cx2="http://schemas.microsoft.com/office/drawing/2015/10/21/chartex">
+          <mc:Fallback xmlns:cx2="http://schemas.microsoft.com/office/drawing/2015/10/21/chartex" xmlns:cx3="http://schemas.microsoft.com/office/drawing/2016/5/9/chartex" xmlns:cx4="http://schemas.microsoft.com/office/drawing/2016/5/10/chartex" xmlns:cx5="http://schemas.microsoft.com/office/drawing/2016/5/11/chartex" xmlns:cx6="http://schemas.microsoft.com/office/drawing/2016/5/12/chartex" xmlns:cx7="http://schemas.microsoft.com/office/drawing/2016/5/13/chartex" xmlns:cx8="http://schemas.microsoft.com/office/drawing/2016/5/14/chartex" xmlns:aink="http://schemas.microsoft.com/office/drawing/2016/ink" xmlns:am3d="http://schemas.microsoft.com/office/drawing/2017/model3d" xmlns:w16cex="http://schemas.microsoft.com/office/word/2018/wordml/cex" xmlns:w16cid="http://schemas.microsoft.com/office/word/2016/wordml/cid" xmlns:w16="http://schemas.microsoft.com/office/word/2018/wordml">
             <w:pict>
               <v:shape w14:anchorId="6CEF6B28" id="Straight Arrow Connector 1054311654" o:spid="_x0000_s1026" type="#_x0000_t32" style="position:absolute;margin-left:239.85pt;margin-top:5.55pt;width:91.75pt;height:7.85pt;flip:y;z-index:251727872;visibility:visible;mso-wrap-style:square;mso-width-percent:0;mso-height-percent:0;mso-wrap-distance-left:9pt;mso-wrap-distance-top:0;mso-wrap-distance-right:9pt;mso-wrap-distance-bottom:0;mso-position-horizontal:absolute;mso-position-horizontal-relative:text;mso-position-vertical:absolute;mso-position-vertical-relative:text;mso-width-percent:0;mso-height-percent:0;mso-width-relative:margin;mso-height-relative:margin" o:gfxdata="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" strokecolor="#505150 [3200]" strokeweight="2pt">
                 <v:stroke endarrow="block"/>
@@ -38372,7 +38474,7 @@
               </wp:anchor>
             </w:drawing>
           </mc:Choice>
-          <mc:Fallback xmlns:w16="http://schemas.microsoft.com/office/word/2018/wordml" xmlns:w16cid="http://schemas.microsoft.com/office/word/2016/wordml/cid" xmlns:w16cex="http://schemas.microsoft.com/office/word/2018/wordml/cex" xmlns:am3d="http://schemas.microsoft.com/office/drawing/2017/model3d" xmlns:aink="http://schemas.microsoft.com/office/drawing/2016/ink" xmlns:cx8="http://schemas.microsoft.com/office/drawing/2016/5/14/chartex" xmlns:cx7="http://schemas.microsoft.com/office/drawing/2016/5/13/chartex" xmlns:cx6="http://schemas.microsoft.com/office/drawing/2016/5/12/chartex" xmlns:cx5="http://schemas.microsoft.com/office/drawing/2016/5/11/chartex" xmlns:cx4="http://schemas.microsoft.com/office/drawing/2016/5/10/chartex" xmlns:cx3="http://schemas.microsoft.com/office/drawing/2016/5/9/chartex" xmlns:cx2="http://schemas.microsoft.com/office/drawing/2015/10/21/chartex">
+          <mc:Fallback xmlns:cx2="http://schemas.microsoft.com/office/drawing/2015/10/21/chartex" xmlns:cx3="http://schemas.microsoft.com/office/drawing/2016/5/9/chartex" xmlns:cx4="http://schemas.microsoft.com/office/drawing/2016/5/10/chartex" xmlns:cx5="http://schemas.microsoft.com/office/drawing/2016/5/11/chartex" xmlns:cx6="http://schemas.microsoft.com/office/drawing/2016/5/12/chartex" xmlns:cx7="http://schemas.microsoft.com/office/drawing/2016/5/13/chartex" xmlns:cx8="http://schemas.microsoft.com/office/drawing/2016/5/14/chartex" xmlns:aink="http://schemas.microsoft.com/office/drawing/2016/ink" xmlns:am3d="http://schemas.microsoft.com/office/drawing/2017/model3d" xmlns:w16cex="http://schemas.microsoft.com/office/word/2018/wordml/cex" xmlns:w16cid="http://schemas.microsoft.com/office/word/2016/wordml/cid" xmlns:w16="http://schemas.microsoft.com/office/word/2018/wordml">
             <w:pict>
               <v:shape w14:anchorId="0A777786" id="Straight Arrow Connector 1054311668" o:spid="_x0000_s1026" type="#_x0000_t32" style="position:absolute;margin-left:64.45pt;margin-top:8.85pt;width:0;height:205.35pt;z-index:251734016;visibility:visible;mso-wrap-style:square;mso-width-percent:0;mso-height-percent:0;mso-wrap-distance-left:9pt;mso-wrap-distance-top:0;mso-wrap-distance-right:9pt;mso-wrap-distance-bottom:0;mso-position-horizontal:absolute;mso-position-horizontal-relative:text;mso-position-vertical:absolute;mso-position-vertical-relative:text;mso-width-percent:0;mso-height-percent:0;mso-width-relative:margin;mso-height-relative:margin" o:gfxdata="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" strokecolor="#505150 [3200]" strokeweight="2pt">
                 <v:stroke endarrow="block"/>
@@ -38564,7 +38666,7 @@
               </wp:anchor>
             </w:drawing>
           </mc:Choice>
-          <mc:Fallback xmlns:w16="http://schemas.microsoft.com/office/word/2018/wordml" xmlns:w16cid="http://schemas.microsoft.com/office/word/2016/wordml/cid" xmlns:w16cex="http://schemas.microsoft.com/office/word/2018/wordml/cex" xmlns:am3d="http://schemas.microsoft.com/office/drawing/2017/model3d" xmlns:aink="http://schemas.microsoft.com/office/drawing/2016/ink" xmlns:cx8="http://schemas.microsoft.com/office/drawing/2016/5/14/chartex" xmlns:cx7="http://schemas.microsoft.com/office/drawing/2016/5/13/chartex" xmlns:cx6="http://schemas.microsoft.com/office/drawing/2016/5/12/chartex" xmlns:cx5="http://schemas.microsoft.com/office/drawing/2016/5/11/chartex" xmlns:cx4="http://schemas.microsoft.com/office/drawing/2016/5/10/chartex" xmlns:cx3="http://schemas.microsoft.com/office/drawing/2016/5/9/chartex" xmlns:cx2="http://schemas.microsoft.com/office/drawing/2015/10/21/chartex">
+          <mc:Fallback xmlns:cx2="http://schemas.microsoft.com/office/drawing/2015/10/21/chartex" xmlns:cx3="http://schemas.microsoft.com/office/drawing/2016/5/9/chartex" xmlns:cx4="http://schemas.microsoft.com/office/drawing/2016/5/10/chartex" xmlns:cx5="http://schemas.microsoft.com/office/drawing/2016/5/11/chartex" xmlns:cx6="http://schemas.microsoft.com/office/drawing/2016/5/12/chartex" xmlns:cx7="http://schemas.microsoft.com/office/drawing/2016/5/13/chartex" xmlns:cx8="http://schemas.microsoft.com/office/drawing/2016/5/14/chartex" xmlns:aink="http://schemas.microsoft.com/office/drawing/2016/ink" xmlns:am3d="http://schemas.microsoft.com/office/drawing/2017/model3d" xmlns:w16cex="http://schemas.microsoft.com/office/word/2018/wordml/cex" xmlns:w16cid="http://schemas.microsoft.com/office/word/2016/wordml/cid" xmlns:w16="http://schemas.microsoft.com/office/word/2018/wordml">
             <w:pict>
               <v:shape w14:anchorId="48A1F430" id="Straight Arrow Connector 1054311655" o:spid="_x0000_s1026" type="#_x0000_t32" style="position:absolute;margin-left:176.4pt;margin-top:6.15pt;width:3.6pt;height:31.15pt;flip:x;z-index:251722752;visibility:visible;mso-wrap-style:square;mso-width-percent:0;mso-height-percent:0;mso-wrap-distance-left:9pt;mso-wrap-distance-top:0;mso-wrap-distance-right:9pt;mso-wrap-distance-bottom:0;mso-position-horizontal:absolute;mso-position-horizontal-relative:text;mso-position-vertical:absolute;mso-position-vertical-relative:text;mso-width-percent:0;mso-height-percent:0;mso-width-relative:margin;mso-height-relative:margin" o:gfxdata="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" strokecolor="#505150 [3200]" strokeweight="2pt">
                 <v:stroke endarrow="block"/>
@@ -38785,7 +38887,7 @@
               </wp:anchor>
             </w:drawing>
           </mc:Choice>
-          <mc:Fallback xmlns:w16="http://schemas.microsoft.com/office/word/2018/wordml" xmlns:w16cid="http://schemas.microsoft.com/office/word/2016/wordml/cid" xmlns:w16cex="http://schemas.microsoft.com/office/word/2018/wordml/cex" xmlns:am3d="http://schemas.microsoft.com/office/drawing/2017/model3d" xmlns:aink="http://schemas.microsoft.com/office/drawing/2016/ink" xmlns:cx8="http://schemas.microsoft.com/office/drawing/2016/5/14/chartex" xmlns:cx7="http://schemas.microsoft.com/office/drawing/2016/5/13/chartex" xmlns:cx6="http://schemas.microsoft.com/office/drawing/2016/5/12/chartex" xmlns:cx5="http://schemas.microsoft.com/office/drawing/2016/5/11/chartex" xmlns:cx4="http://schemas.microsoft.com/office/drawing/2016/5/10/chartex" xmlns:cx3="http://schemas.microsoft.com/office/drawing/2016/5/9/chartex" xmlns:cx2="http://schemas.microsoft.com/office/drawing/2015/10/21/chartex">
+          <mc:Fallback xmlns:cx2="http://schemas.microsoft.com/office/drawing/2015/10/21/chartex" xmlns:cx3="http://schemas.microsoft.com/office/drawing/2016/5/9/chartex" xmlns:cx4="http://schemas.microsoft.com/office/drawing/2016/5/10/chartex" xmlns:cx5="http://schemas.microsoft.com/office/drawing/2016/5/11/chartex" xmlns:cx6="http://schemas.microsoft.com/office/drawing/2016/5/12/chartex" xmlns:cx7="http://schemas.microsoft.com/office/drawing/2016/5/13/chartex" xmlns:cx8="http://schemas.microsoft.com/office/drawing/2016/5/14/chartex" xmlns:aink="http://schemas.microsoft.com/office/drawing/2016/ink" xmlns:am3d="http://schemas.microsoft.com/office/drawing/2017/model3d" xmlns:w16cex="http://schemas.microsoft.com/office/word/2018/wordml/cex" xmlns:w16cid="http://schemas.microsoft.com/office/word/2016/wordml/cid" xmlns:w16="http://schemas.microsoft.com/office/word/2018/wordml">
             <w:pict>
               <v:shape w14:anchorId="7B3BE5D4" id="Straight Arrow Connector 1054311669" o:spid="_x0000_s1026" type="#_x0000_t32" style="position:absolute;margin-left:174.1pt;margin-top:1.05pt;width:0;height:33.6pt;z-index:251736064;visibility:visible;mso-wrap-style:square;mso-width-percent:0;mso-height-percent:0;mso-wrap-distance-left:9pt;mso-wrap-distance-top:0;mso-wrap-distance-right:9pt;mso-wrap-distance-bottom:0;mso-position-horizontal:absolute;mso-position-horizontal-relative:text;mso-position-vertical:absolute;mso-position-vertical-relative:text;mso-width-percent:0;mso-height-percent:0;mso-width-relative:margin;mso-height-relative:margin" o:gfxdata="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" strokecolor="#505150 [3200]" strokeweight="2pt">
                 <v:stroke endarrow="block"/>
@@ -39105,7 +39207,7 @@
               </wp:anchor>
             </w:drawing>
           </mc:Choice>
-          <mc:Fallback xmlns:w16="http://schemas.microsoft.com/office/word/2018/wordml" xmlns:w16cid="http://schemas.microsoft.com/office/word/2016/wordml/cid" xmlns:w16cex="http://schemas.microsoft.com/office/word/2018/wordml/cex" xmlns:am3d="http://schemas.microsoft.com/office/drawing/2017/model3d" xmlns:aink="http://schemas.microsoft.com/office/drawing/2016/ink" xmlns:cx8="http://schemas.microsoft.com/office/drawing/2016/5/14/chartex" xmlns:cx7="http://schemas.microsoft.com/office/drawing/2016/5/13/chartex" xmlns:cx6="http://schemas.microsoft.com/office/drawing/2016/5/12/chartex" xmlns:cx5="http://schemas.microsoft.com/office/drawing/2016/5/11/chartex" xmlns:cx4="http://schemas.microsoft.com/office/drawing/2016/5/10/chartex" xmlns:cx3="http://schemas.microsoft.com/office/drawing/2016/5/9/chartex" xmlns:cx2="http://schemas.microsoft.com/office/drawing/2015/10/21/chartex">
+          <mc:Fallback xmlns:cx2="http://schemas.microsoft.com/office/drawing/2015/10/21/chartex" xmlns:cx3="http://schemas.microsoft.com/office/drawing/2016/5/9/chartex" xmlns:cx4="http://schemas.microsoft.com/office/drawing/2016/5/10/chartex" xmlns:cx5="http://schemas.microsoft.com/office/drawing/2016/5/11/chartex" xmlns:cx6="http://schemas.microsoft.com/office/drawing/2016/5/12/chartex" xmlns:cx7="http://schemas.microsoft.com/office/drawing/2016/5/13/chartex" xmlns:cx8="http://schemas.microsoft.com/office/drawing/2016/5/14/chartex" xmlns:aink="http://schemas.microsoft.com/office/drawing/2016/ink" xmlns:am3d="http://schemas.microsoft.com/office/drawing/2017/model3d" xmlns:w16cex="http://schemas.microsoft.com/office/word/2018/wordml/cex" xmlns:w16cid="http://schemas.microsoft.com/office/word/2016/wordml/cid" xmlns:w16="http://schemas.microsoft.com/office/word/2018/wordml">
             <w:pict>
               <v:shape w14:anchorId="6F789BCE" id="Straight Arrow Connector 1054311670" o:spid="_x0000_s1026" type="#_x0000_t32" style="position:absolute;margin-left:164.85pt;margin-top:6.65pt;width:3.75pt;height:27.5pt;flip:x;z-index:251738112;visibility:visible;mso-wrap-style:square;mso-width-percent:0;mso-height-percent:0;mso-wrap-distance-left:9pt;mso-wrap-distance-top:0;mso-wrap-distance-right:9pt;mso-wrap-distance-bottom:0;mso-position-horizontal:absolute;mso-position-horizontal-relative:text;mso-position-vertical:absolute;mso-position-vertical-relative:text;mso-width-percent:0;mso-height-percent:0;mso-width-relative:margin;mso-height-relative:margin" o:gfxdata="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" strokecolor="#505150 [3200]" strokeweight="2pt">
                 <v:stroke endarrow="block"/>
@@ -39302,7 +39404,7 @@
               </wp:anchor>
             </w:drawing>
           </mc:Choice>
-          <mc:Fallback xmlns:w16="http://schemas.microsoft.com/office/word/2018/wordml" xmlns:w16cid="http://schemas.microsoft.com/office/word/2016/wordml/cid" xmlns:w16cex="http://schemas.microsoft.com/office/word/2018/wordml/cex" xmlns:am3d="http://schemas.microsoft.com/office/drawing/2017/model3d" xmlns:aink="http://schemas.microsoft.com/office/drawing/2016/ink" xmlns:cx8="http://schemas.microsoft.com/office/drawing/2016/5/14/chartex" xmlns:cx7="http://schemas.microsoft.com/office/drawing/2016/5/13/chartex" xmlns:cx6="http://schemas.microsoft.com/office/drawing/2016/5/12/chartex" xmlns:cx5="http://schemas.microsoft.com/office/drawing/2016/5/11/chartex" xmlns:cx4="http://schemas.microsoft.com/office/drawing/2016/5/10/chartex" xmlns:cx3="http://schemas.microsoft.com/office/drawing/2016/5/9/chartex" xmlns:cx2="http://schemas.microsoft.com/office/drawing/2015/10/21/chartex">
+          <mc:Fallback xmlns:cx2="http://schemas.microsoft.com/office/drawing/2015/10/21/chartex" xmlns:cx3="http://schemas.microsoft.com/office/drawing/2016/5/9/chartex" xmlns:cx4="http://schemas.microsoft.com/office/drawing/2016/5/10/chartex" xmlns:cx5="http://schemas.microsoft.com/office/drawing/2016/5/11/chartex" xmlns:cx6="http://schemas.microsoft.com/office/drawing/2016/5/12/chartex" xmlns:cx7="http://schemas.microsoft.com/office/drawing/2016/5/13/chartex" xmlns:cx8="http://schemas.microsoft.com/office/drawing/2016/5/14/chartex" xmlns:aink="http://schemas.microsoft.com/office/drawing/2016/ink" xmlns:am3d="http://schemas.microsoft.com/office/drawing/2017/model3d" xmlns:w16cex="http://schemas.microsoft.com/office/word/2018/wordml/cex" xmlns:w16cid="http://schemas.microsoft.com/office/word/2016/wordml/cid" xmlns:w16="http://schemas.microsoft.com/office/word/2018/wordml">
             <w:pict>
               <v:shape w14:anchorId="1BE730AB" id="Straight Arrow Connector 1054311671" o:spid="_x0000_s1026" type="#_x0000_t32" style="position:absolute;margin-left:114pt;margin-top:9.3pt;width:43pt;height:22pt;flip:x;z-index:251740160;visibility:visible;mso-wrap-style:square;mso-width-percent:0;mso-height-percent:0;mso-wrap-distance-left:9pt;mso-wrap-distance-top:0;mso-wrap-distance-right:9pt;mso-wrap-distance-bottom:0;mso-position-horizontal:absolute;mso-position-horizontal-relative:text;mso-position-vertical:absolute;mso-position-vertical-relative:text;mso-width-percent:0;mso-height-percent:0;mso-width-relative:margin;mso-height-relative:margin" o:gfxdata="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" strokecolor="#505150 [3200]" strokeweight="2pt">
                 <v:stroke endarrow="block"/>
@@ -39384,7 +39486,7 @@
               </wp:anchor>
             </w:drawing>
           </mc:Choice>
-          <mc:Fallback xmlns:w16="http://schemas.microsoft.com/office/word/2018/wordml" xmlns:w16cid="http://schemas.microsoft.com/office/word/2016/wordml/cid" xmlns:w16cex="http://schemas.microsoft.com/office/word/2018/wordml/cex" xmlns:am3d="http://schemas.microsoft.com/office/drawing/2017/model3d" xmlns:aink="http://schemas.microsoft.com/office/drawing/2016/ink" xmlns:cx8="http://schemas.microsoft.com/office/drawing/2016/5/14/chartex" xmlns:cx7="http://schemas.microsoft.com/office/drawing/2016/5/13/chartex" xmlns:cx6="http://schemas.microsoft.com/office/drawing/2016/5/12/chartex" xmlns:cx5="http://schemas.microsoft.com/office/drawing/2016/5/11/chartex" xmlns:cx4="http://schemas.microsoft.com/office/drawing/2016/5/10/chartex" xmlns:cx3="http://schemas.microsoft.com/office/drawing/2016/5/9/chartex" xmlns:cx2="http://schemas.microsoft.com/office/drawing/2015/10/21/chartex">
+          <mc:Fallback xmlns:cx2="http://schemas.microsoft.com/office/drawing/2015/10/21/chartex" xmlns:cx3="http://schemas.microsoft.com/office/drawing/2016/5/9/chartex" xmlns:cx4="http://schemas.microsoft.com/office/drawing/2016/5/10/chartex" xmlns:cx5="http://schemas.microsoft.com/office/drawing/2016/5/11/chartex" xmlns:cx6="http://schemas.microsoft.com/office/drawing/2016/5/12/chartex" xmlns:cx7="http://schemas.microsoft.com/office/drawing/2016/5/13/chartex" xmlns:cx8="http://schemas.microsoft.com/office/drawing/2016/5/14/chartex" xmlns:aink="http://schemas.microsoft.com/office/drawing/2016/ink" xmlns:am3d="http://schemas.microsoft.com/office/drawing/2017/model3d" xmlns:w16cex="http://schemas.microsoft.com/office/word/2018/wordml/cex" xmlns:w16cid="http://schemas.microsoft.com/office/word/2016/wordml/cid" xmlns:w16="http://schemas.microsoft.com/office/word/2018/wordml">
             <w:pict>
               <v:shape w14:anchorId="0320539D" id="Straight Arrow Connector 1054311677" o:spid="_x0000_s1026" type="#_x0000_t32" style="position:absolute;margin-left:57.15pt;margin-top:56.3pt;width:4pt;height:57.05pt;z-index:251752448;visibility:visible;mso-wrap-style:square;mso-width-percent:0;mso-height-percent:0;mso-wrap-distance-left:9pt;mso-wrap-distance-top:0;mso-wrap-distance-right:9pt;mso-wrap-distance-bottom:0;mso-position-horizontal:absolute;mso-position-horizontal-relative:text;mso-position-vertical:absolute;mso-position-vertical-relative:text;mso-width-percent:0;mso-height-percent:0;mso-width-relative:margin;mso-height-relative:margin" o:gfxdata="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" strokecolor="#505150 [3200]" strokeweight="2pt">
                 <v:stroke endarrow="block"/>
@@ -39458,7 +39560,7 @@
               </wp:anchor>
             </w:drawing>
           </mc:Choice>
-          <mc:Fallback xmlns:w16="http://schemas.microsoft.com/office/word/2018/wordml" xmlns:w16cid="http://schemas.microsoft.com/office/word/2016/wordml/cid" xmlns:w16cex="http://schemas.microsoft.com/office/word/2018/wordml/cex" xmlns:am3d="http://schemas.microsoft.com/office/drawing/2017/model3d" xmlns:aink="http://schemas.microsoft.com/office/drawing/2016/ink" xmlns:cx8="http://schemas.microsoft.com/office/drawing/2016/5/14/chartex" xmlns:cx7="http://schemas.microsoft.com/office/drawing/2016/5/13/chartex" xmlns:cx6="http://schemas.microsoft.com/office/drawing/2016/5/12/chartex" xmlns:cx5="http://schemas.microsoft.com/office/drawing/2016/5/11/chartex" xmlns:cx4="http://schemas.microsoft.com/office/drawing/2016/5/10/chartex" xmlns:cx3="http://schemas.microsoft.com/office/drawing/2016/5/9/chartex" xmlns:cx2="http://schemas.microsoft.com/office/drawing/2015/10/21/chartex">
+          <mc:Fallback xmlns:cx2="http://schemas.microsoft.com/office/drawing/2015/10/21/chartex" xmlns:cx3="http://schemas.microsoft.com/office/drawing/2016/5/9/chartex" xmlns:cx4="http://schemas.microsoft.com/office/drawing/2016/5/10/chartex" xmlns:cx5="http://schemas.microsoft.com/office/drawing/2016/5/11/chartex" xmlns:cx6="http://schemas.microsoft.com/office/drawing/2016/5/12/chartex" xmlns:cx7="http://schemas.microsoft.com/office/drawing/2016/5/13/chartex" xmlns:cx8="http://schemas.microsoft.com/office/drawing/2016/5/14/chartex" xmlns:aink="http://schemas.microsoft.com/office/drawing/2016/ink" xmlns:am3d="http://schemas.microsoft.com/office/drawing/2017/model3d" xmlns:w16cex="http://schemas.microsoft.com/office/word/2018/wordml/cex" xmlns:w16cid="http://schemas.microsoft.com/office/word/2016/wordml/cid" xmlns:w16="http://schemas.microsoft.com/office/word/2018/wordml">
             <w:pict>
               <v:shape w14:anchorId="79160216" id="Straight Arrow Connector 1054311678" o:spid="_x0000_s1026" type="#_x0000_t32" style="position:absolute;margin-left:87.7pt;margin-top:71.3pt;width:38.95pt;height:42pt;flip:x;z-index:251754496;visibility:visible;mso-wrap-style:square;mso-width-percent:0;mso-height-percent:0;mso-wrap-distance-left:9pt;mso-wrap-distance-top:0;mso-wrap-distance-right:9pt;mso-wrap-distance-bottom:0;mso-position-horizontal:absolute;mso-position-horizontal-relative:text;mso-position-vertical:absolute;mso-position-vertical-relative:text;mso-width-percent:0;mso-height-percent:0;mso-width-relative:margin;mso-height-relative:margin" o:gfxdata="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" strokecolor="#505150 [3200]" strokeweight="2pt">
                 <v:stroke endarrow="block"/>
@@ -39730,7 +39832,7 @@
               </wp:anchor>
             </w:drawing>
           </mc:Choice>
-          <mc:Fallback xmlns:w16="http://schemas.microsoft.com/office/word/2018/wordml" xmlns:w16cid="http://schemas.microsoft.com/office/word/2016/wordml/cid" xmlns:w16cex="http://schemas.microsoft.com/office/word/2018/wordml/cex" xmlns:am3d="http://schemas.microsoft.com/office/drawing/2017/model3d" xmlns:aink="http://schemas.microsoft.com/office/drawing/2016/ink" xmlns:cx8="http://schemas.microsoft.com/office/drawing/2016/5/14/chartex" xmlns:cx7="http://schemas.microsoft.com/office/drawing/2016/5/13/chartex" xmlns:cx6="http://schemas.microsoft.com/office/drawing/2016/5/12/chartex" xmlns:cx5="http://schemas.microsoft.com/office/drawing/2016/5/11/chartex" xmlns:cx4="http://schemas.microsoft.com/office/drawing/2016/5/10/chartex" xmlns:cx3="http://schemas.microsoft.com/office/drawing/2016/5/9/chartex" xmlns:cx2="http://schemas.microsoft.com/office/drawing/2015/10/21/chartex">
+          <mc:Fallback xmlns:cx2="http://schemas.microsoft.com/office/drawing/2015/10/21/chartex" xmlns:cx3="http://schemas.microsoft.com/office/drawing/2016/5/9/chartex" xmlns:cx4="http://schemas.microsoft.com/office/drawing/2016/5/10/chartex" xmlns:cx5="http://schemas.microsoft.com/office/drawing/2016/5/11/chartex" xmlns:cx6="http://schemas.microsoft.com/office/drawing/2016/5/12/chartex" xmlns:cx7="http://schemas.microsoft.com/office/drawing/2016/5/13/chartex" xmlns:cx8="http://schemas.microsoft.com/office/drawing/2016/5/14/chartex" xmlns:aink="http://schemas.microsoft.com/office/drawing/2016/ink" xmlns:am3d="http://schemas.microsoft.com/office/drawing/2017/model3d" xmlns:w16cex="http://schemas.microsoft.com/office/word/2018/wordml/cex" xmlns:w16cid="http://schemas.microsoft.com/office/word/2016/wordml/cid" xmlns:w16="http://schemas.microsoft.com/office/word/2018/wordml">
             <w:pict>
               <v:shape w14:anchorId="7480A440" id="Straight Arrow Connector 1054311674" o:spid="_x0000_s1026" type="#_x0000_t32" style="position:absolute;margin-left:294.75pt;margin-top:14.35pt;width:3.6pt;height:35.55pt;z-index:251746304;visibility:visible;mso-wrap-style:square;mso-width-percent:0;mso-height-percent:0;mso-wrap-distance-left:9pt;mso-wrap-distance-top:0;mso-wrap-distance-right:9pt;mso-wrap-distance-bottom:0;mso-position-horizontal:absolute;mso-position-horizontal-relative:text;mso-position-vertical:absolute;mso-position-vertical-relative:text;mso-width-percent:0;mso-height-percent:0;mso-width-relative:margin;mso-height-relative:margin" o:gfxdata="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" strokecolor="#505150 [3200]" strokeweight="2pt">
                 <v:stroke endarrow="block"/>
@@ -39804,7 +39906,7 @@
               </wp:anchor>
             </w:drawing>
           </mc:Choice>
-          <mc:Fallback xmlns:w16="http://schemas.microsoft.com/office/word/2018/wordml" xmlns:w16cid="http://schemas.microsoft.com/office/word/2016/wordml/cid" xmlns:w16cex="http://schemas.microsoft.com/office/word/2018/wordml/cex" xmlns:am3d="http://schemas.microsoft.com/office/drawing/2017/model3d" xmlns:aink="http://schemas.microsoft.com/office/drawing/2016/ink" xmlns:cx8="http://schemas.microsoft.com/office/drawing/2016/5/14/chartex" xmlns:cx7="http://schemas.microsoft.com/office/drawing/2016/5/13/chartex" xmlns:cx6="http://schemas.microsoft.com/office/drawing/2016/5/12/chartex" xmlns:cx5="http://schemas.microsoft.com/office/drawing/2016/5/11/chartex" xmlns:cx4="http://schemas.microsoft.com/office/drawing/2016/5/10/chartex" xmlns:cx3="http://schemas.microsoft.com/office/drawing/2016/5/9/chartex" xmlns:cx2="http://schemas.microsoft.com/office/drawing/2015/10/21/chartex">
+          <mc:Fallback xmlns:cx2="http://schemas.microsoft.com/office/drawing/2015/10/21/chartex" xmlns:cx3="http://schemas.microsoft.com/office/drawing/2016/5/9/chartex" xmlns:cx4="http://schemas.microsoft.com/office/drawing/2016/5/10/chartex" xmlns:cx5="http://schemas.microsoft.com/office/drawing/2016/5/11/chartex" xmlns:cx6="http://schemas.microsoft.com/office/drawing/2016/5/12/chartex" xmlns:cx7="http://schemas.microsoft.com/office/drawing/2016/5/13/chartex" xmlns:cx8="http://schemas.microsoft.com/office/drawing/2016/5/14/chartex" xmlns:aink="http://schemas.microsoft.com/office/drawing/2016/ink" xmlns:am3d="http://schemas.microsoft.com/office/drawing/2017/model3d" xmlns:w16cex="http://schemas.microsoft.com/office/word/2018/wordml/cex" xmlns:w16cid="http://schemas.microsoft.com/office/word/2016/wordml/cid" xmlns:w16="http://schemas.microsoft.com/office/word/2018/wordml">
             <w:pict>
               <v:shape w14:anchorId="52ACF2B8" id="Straight Arrow Connector 1054311673" o:spid="_x0000_s1026" type="#_x0000_t32" style="position:absolute;margin-left:223.4pt;margin-top:33.3pt;width:30.65pt;height:35.45pt;z-index:251744256;visibility:visible;mso-wrap-style:square;mso-width-percent:0;mso-height-percent:0;mso-wrap-distance-left:9pt;mso-wrap-distance-top:0;mso-wrap-distance-right:9pt;mso-wrap-distance-bottom:0;mso-position-horizontal:absolute;mso-position-horizontal-relative:text;mso-position-vertical:absolute;mso-position-vertical-relative:text;mso-width-percent:0;mso-height-percent:0;mso-width-relative:margin;mso-height-relative:margin" o:gfxdata="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" strokecolor="#505150 [3200]" strokeweight="2pt">
                 <v:stroke endarrow="block"/>
@@ -42839,7 +42941,7 @@
           <w:rPr>
             <w:noProof/>
           </w:rPr>
-          <w:t>30</w:t>
+          <w:t>16</w:t>
         </w:r>
         <w:r>
           <w:rPr>
@@ -52537,7 +52639,589 @@
       <w:iCs/>
     </w:rPr>
   </w:style>
+  <w:style w:type="character" w:styleId="PlaceholderText">
+    <w:name w:val="Placeholder Text"/>
+    <w:basedOn w:val="DefaultParagraphFont"/>
+    <w:uiPriority w:val="99"/>
+    <w:semiHidden/>
+    <w:rsid w:val="00257AE3"/>
+    <w:rPr>
+      <w:color w:val="808080"/>
+    </w:rPr>
+  </w:style>
 </w:styles>
+</file>
+
+<file path=word/glossary/document.xml><?xml version="1.0" encoding="utf-8"?>
+<w:glossaryDocument xmlns:wpc="http://schemas.microsoft.com/office/word/2010/wordprocessingCanvas" xmlns:cx="http://schemas.microsoft.com/office/drawing/2014/chartex" xmlns:cx1="http://schemas.microsoft.com/office/drawing/2015/9/8/chartex" xmlns:mc="http://schemas.openxmlformats.org/markup-compatibility/2006" xmlns:o="urn:schemas-microsoft-com:office:office" xmlns:r="http://schemas.openxmlformats.org/officeDocument/2006/relationships" xmlns:m="http://schemas.openxmlformats.org/officeDocument/2006/math" xmlns:v="urn:schemas-microsoft-com:vml" xmlns:wp14="http://schemas.microsoft.com/office/word/2010/wordprocessingDrawing" xmlns:wp="http://schemas.openxmlformats.org/drawingml/2006/wordprocessingDrawing" xmlns:w10="urn:schemas-microsoft-com:office:word" xmlns:w="http://schemas.openxmlformats.org/wordprocessingml/2006/main" xmlns:w14="http://schemas.microsoft.com/office/word/2010/wordml" xmlns:w15="http://schemas.microsoft.com/office/word/2012/wordml" xmlns:w16se="http://schemas.microsoft.com/office/word/2015/wordml/symex" xmlns:wpg="http://schemas.microsoft.com/office/word/2010/wordprocessingGroup" xmlns:wpi="http://schemas.microsoft.com/office/word/2010/wordprocessingInk" xmlns:wne="http://schemas.microsoft.com/office/word/2006/wordml" xmlns:wps="http://schemas.microsoft.com/office/word/2010/wordprocessingShape" mc:Ignorable="w14 w15 w16se wp14"/>
+</file>
+
+<file path=word/glossary/fontTable.xml><?xml version="1.0" encoding="utf-8"?>
+<w:fonts xmlns:mc="http://schemas.openxmlformats.org/markup-compatibility/2006" xmlns:r="http://schemas.openxmlformats.org/officeDocument/2006/relationships" xmlns:w="http://schemas.openxmlformats.org/wordprocessingml/2006/main" xmlns:w14="http://schemas.microsoft.com/office/word/2010/wordml" xmlns:w15="http://schemas.microsoft.com/office/word/2012/wordml" xmlns:w16se="http://schemas.microsoft.com/office/word/2015/wordml/symex" mc:Ignorable="w14 w15 w16se">
+  <w:font w:name="Times New Roman">
+    <w:panose1 w:val="02020603050405020304"/>
+    <w:charset w:val="00"/>
+    <w:family w:val="roman"/>
+    <w:pitch w:val="variable"/>
+    <w:sig w:usb0="E0002EFF" w:usb1="C000785B" w:usb2="00000009" w:usb3="00000000" w:csb0="000001FF" w:csb1="00000000"/>
+  </w:font>
+  <w:font w:name="Symbol">
+    <w:panose1 w:val="05050102010706020507"/>
+    <w:charset w:val="02"/>
+    <w:family w:val="roman"/>
+    <w:pitch w:val="variable"/>
+    <w:sig w:usb0="00000000" w:usb1="10000000" w:usb2="00000000" w:usb3="00000000" w:csb0="80000000" w:csb1="00000000"/>
+  </w:font>
+  <w:font w:name="Courier New">
+    <w:panose1 w:val="02070309020205020404"/>
+    <w:charset w:val="00"/>
+    <w:family w:val="modern"/>
+    <w:pitch w:val="fixed"/>
+    <w:sig w:usb0="E0002EFF" w:usb1="C0007843" w:usb2="00000009" w:usb3="00000000" w:csb0="000001FF" w:csb1="00000000"/>
+  </w:font>
+  <w:font w:name="Wingdings">
+    <w:panose1 w:val="05000000000000000000"/>
+    <w:charset w:val="02"/>
+    <w:family w:val="auto"/>
+    <w:pitch w:val="variable"/>
+    <w:sig w:usb0="00000000" w:usb1="10000000" w:usb2="00000000" w:usb3="00000000" w:csb0="80000000" w:csb1="00000000"/>
+  </w:font>
+  <w:font w:name="Arial">
+    <w:panose1 w:val="020B0604020202020204"/>
+    <w:charset w:val="00"/>
+    <w:family w:val="swiss"/>
+    <w:pitch w:val="variable"/>
+    <w:sig w:usb0="E0002EFF" w:usb1="C000785B" w:usb2="00000009" w:usb3="00000000" w:csb0="000001FF" w:csb1="00000000"/>
+  </w:font>
+  <w:font w:name="MS PGothic">
+    <w:panose1 w:val="020B0600070205080204"/>
+    <w:charset w:val="80"/>
+    <w:family w:val="swiss"/>
+    <w:pitch w:val="variable"/>
+    <w:sig w:usb0="E00002FF" w:usb1="6AC7FDFB" w:usb2="08000012" w:usb3="00000000" w:csb0="0002009F" w:csb1="00000000"/>
+  </w:font>
+  <w:font w:name="Calibri">
+    <w:panose1 w:val="020F0502020204030204"/>
+    <w:charset w:val="00"/>
+    <w:family w:val="swiss"/>
+    <w:pitch w:val="variable"/>
+    <w:sig w:usb0="E0002EFF" w:usb1="C000247B" w:usb2="00000009" w:usb3="00000000" w:csb0="000001FF" w:csb1="00000000"/>
+  </w:font>
+  <w:font w:name="Lucida Grande">
+    <w:altName w:val="Arial"/>
+    <w:charset w:val="00"/>
+    <w:family w:val="auto"/>
+    <w:pitch w:val="variable"/>
+    <w:sig w:usb0="00000003" w:usb1="00000000" w:usb2="00000000" w:usb3="00000000" w:csb0="00000001" w:csb1="00000000"/>
+  </w:font>
+  <w:font w:name="Roboto">
+    <w:altName w:val="Arial"/>
+    <w:charset w:val="00"/>
+    <w:family w:val="auto"/>
+    <w:pitch w:val="variable"/>
+    <w:sig w:usb0="E0000AFF" w:usb1="5000217F" w:usb2="00000021" w:usb3="00000000" w:csb0="0000019F" w:csb1="00000000"/>
+  </w:font>
+  <w:font w:name="Roboto Mono">
+    <w:altName w:val="Arial"/>
+    <w:charset w:val="00"/>
+    <w:family w:val="auto"/>
+    <w:pitch w:val="default"/>
+  </w:font>
+  <w:font w:name="Helvetica">
+    <w:panose1 w:val="020B0604020202020204"/>
+    <w:charset w:val="00"/>
+    <w:family w:val="swiss"/>
+    <w:pitch w:val="variable"/>
+    <w:sig w:usb0="E0002EFF" w:usb1="C000785B" w:usb2="00000009" w:usb3="00000000" w:csb0="000001FF" w:csb1="00000000"/>
+  </w:font>
+  <w:font w:name="Calibri Light">
+    <w:panose1 w:val="020F0302020204030204"/>
+    <w:charset w:val="00"/>
+    <w:family w:val="swiss"/>
+    <w:pitch w:val="variable"/>
+    <w:sig w:usb0="E0002AFF" w:usb1="C000247B" w:usb2="00000009" w:usb3="00000000" w:csb0="000001FF" w:csb1="00000000"/>
+  </w:font>
+</w:fonts>
+</file>
+
+<file path=word/glossary/settings.xml><?xml version="1.0" encoding="utf-8"?>
+<w:settings xmlns:mc="http://schemas.openxmlformats.org/markup-compatibility/2006" xmlns:o="urn:schemas-microsoft-com:office:office" xmlns:r="http://schemas.openxmlformats.org/officeDocument/2006/relationships" xmlns:m="http://schemas.openxmlformats.org/officeDocument/2006/math" xmlns:v="urn:schemas-microsoft-com:vml" xmlns:w10="urn:schemas-microsoft-com:office:word" xmlns:w="http://schemas.openxmlformats.org/wordprocessingml/2006/main" xmlns:w14="http://schemas.microsoft.com/office/word/2010/wordml" xmlns:w15="http://schemas.microsoft.com/office/word/2012/wordml" xmlns:w16se="http://schemas.microsoft.com/office/word/2015/wordml/symex" xmlns:sl="http://schemas.openxmlformats.org/schemaLibrary/2006/main" mc:Ignorable="w14 w15 w16se">
+  <w:view w:val="normal"/>
+  <w:defaultTabStop w:val="720"/>
+  <w:characterSpacingControl w:val="doNotCompress"/>
+  <w:compat>
+    <w:useFELayout/>
+    <w:compatSetting w:name="compatibilityMode" w:uri="http://schemas.microsoft.com/office/word" w:val="15"/>
+    <w:compatSetting w:name="overrideTableStyleFontSizeAndJustification" w:uri="http://schemas.microsoft.com/office/word" w:val="1"/>
+    <w:compatSetting w:name="enableOpenTypeFeatures" w:uri="http://schemas.microsoft.com/office/word" w:val="1"/>
+    <w:compatSetting w:name="doNotFlipMirrorIndents" w:uri="http://schemas.microsoft.com/office/word" w:val="1"/>
+    <w:compatSetting w:name="differentiateMultirowTableHeaders" w:uri="http://schemas.microsoft.com/office/word" w:val="1"/>
+  </w:compat>
+  <w:rsids>
+    <w:rsidRoot w:val="00145448"/>
+    <w:rsid w:val="00145448"/>
+    <w:rsid w:val="00BD7C6B"/>
+  </w:rsids>
+  <m:mathPr>
+    <m:mathFont m:val="Cambria Math"/>
+    <m:brkBin m:val="before"/>
+    <m:brkBinSub m:val="--"/>
+    <m:smallFrac m:val="0"/>
+    <m:dispDef/>
+    <m:lMargin m:val="0"/>
+    <m:rMargin m:val="0"/>
+    <m:defJc m:val="centerGroup"/>
+    <m:wrapIndent m:val="1440"/>
+    <m:intLim m:val="subSup"/>
+    <m:naryLim m:val="undOvr"/>
+  </m:mathPr>
+  <w:themeFontLang w:val="en-US"/>
+  <w:clrSchemeMapping w:bg1="light1" w:t1="dark1" w:bg2="light2" w:t2="dark2" w:accent1="accent1" w:accent2="accent2" w:accent3="accent3" w:accent4="accent4" w:accent5="accent5" w:accent6="accent6" w:hyperlink="hyperlink" w:followedHyperlink="followedHyperlink"/>
+  <w:decimalSymbol w:val="."/>
+  <w:listSeparator w:val=","/>
+  <w15:chartTrackingRefBased/>
+</w:settings>
+</file>
+
+<file path=word/glossary/styles.xml><?xml version="1.0" encoding="utf-8"?>
+<w:styles xmlns:mc="http://schemas.openxmlformats.org/markup-compatibility/2006" xmlns:r="http://schemas.openxmlformats.org/officeDocument/2006/relationships" xmlns:w="http://schemas.openxmlformats.org/wordprocessingml/2006/main" xmlns:w14="http://schemas.microsoft.com/office/word/2010/wordml" xmlns:w15="http://schemas.microsoft.com/office/word/2012/wordml" xmlns:w16se="http://schemas.microsoft.com/office/word/2015/wordml/symex" mc:Ignorable="w14 w15 w16se">
+  <w:docDefaults>
+    <w:rPrDefault>
+      <w:rPr>
+        <w:rFonts w:asciiTheme="minorHAnsi" w:eastAsiaTheme="minorEastAsia" w:hAnsiTheme="minorHAnsi" w:cstheme="minorBidi"/>
+        <w:sz w:val="22"/>
+        <w:szCs w:val="22"/>
+        <w:lang w:val="en-US" w:eastAsia="en-US" w:bidi="ar-SA"/>
+      </w:rPr>
+    </w:rPrDefault>
+    <w:pPrDefault>
+      <w:pPr>
+        <w:spacing w:after="160" w:line="259" w:lineRule="auto"/>
+      </w:pPr>
+    </w:pPrDefault>
+  </w:docDefaults>
+  <w:latentStyles w:defLockedState="0" w:defUIPriority="99" w:defSemiHidden="0" w:defUnhideWhenUsed="0" w:defQFormat="0" w:count="371">
+    <w:lsdException w:name="Normal" w:uiPriority="0" w:qFormat="1"/>
+    <w:lsdException w:name="heading 1" w:uiPriority="9" w:qFormat="1"/>
+    <w:lsdException w:name="heading 2" w:semiHidden="1" w:uiPriority="9" w:unhideWhenUsed="1" w:qFormat="1"/>
+    <w:lsdException w:name="heading 3" w:semiHidden="1" w:uiPriority="9" w:unhideWhenUsed="1" w:qFormat="1"/>
+    <w:lsdException w:name="heading 4" w:semiHidden="1" w:uiPriority="9" w:unhideWhenUsed="1" w:qFormat="1"/>
+    <w:lsdException w:name="heading 5" w:semiHidden="1" w:uiPriority="9" w:unhideWhenUsed="1" w:qFormat="1"/>
+    <w:lsdException w:name="heading 6" w:semiHidden="1" w:uiPriority="9" w:unhideWhenUsed="1" w:qFormat="1"/>
+    <w:lsdException w:name="heading 7" w:semiHidden="1" w:uiPriority="9" w:unhideWhenUsed="1" w:qFormat="1"/>
+    <w:lsdException w:name="heading 8" w:semiHidden="1" w:uiPriority="9" w:unhideWhenUsed="1" w:qFormat="1"/>
+    <w:lsdException w:name="heading 9" w:semiHidden="1" w:uiPriority="9" w:unhideWhenUsed="1" w:qFormat="1"/>
+    <w:lsdException w:name="index 1" w:semiHidden="1" w:unhideWhenUsed="1"/>
+    <w:lsdException w:name="index 2" w:semiHidden="1" w:unhideWhenUsed="1"/>
+    <w:lsdException w:name="index 3" w:semiHidden="1" w:unhideWhenUsed="1"/>
+    <w:lsdException w:name="index 4" w:semiHidden="1" w:unhideWhenUsed="1"/>
+    <w:lsdException w:name="index 5" w:semiHidden="1" w:unhideWhenUsed="1"/>
+    <w:lsdException w:name="index 6" w:semiHidden="1" w:unhideWhenUsed="1"/>
+    <w:lsdException w:name="index 7" w:semiHidden="1" w:unhideWhenUsed="1"/>
+    <w:lsdException w:name="index 8" w:semiHidden="1" w:unhideWhenUsed="1"/>
+    <w:lsdException w:name="index 9" w:semiHidden="1" w:unhideWhenUsed="1"/>
+    <w:lsdException w:name="toc 1" w:semiHidden="1" w:uiPriority="39" w:unhideWhenUsed="1"/>
+    <w:lsdException w:name="toc 2" w:semiHidden="1" w:uiPriority="39" w:unhideWhenUsed="1"/>
+    <w:lsdException w:name="toc 3" w:semiHidden="1" w:uiPriority="39" w:unhideWhenUsed="1"/>
+    <w:lsdException w:name="toc 4" w:semiHidden="1" w:uiPriority="39" w:unhideWhenUsed="1"/>
+    <w:lsdException w:name="toc 5" w:semiHidden="1" w:uiPriority="39" w:unhideWhenUsed="1"/>
+    <w:lsdException w:name="toc 6" w:semiHidden="1" w:uiPriority="39" w:unhideWhenUsed="1"/>
+    <w:lsdException w:name="toc 7" w:semiHidden="1" w:uiPriority="39" w:unhideWhenUsed="1"/>
+    <w:lsdException w:name="toc 8" w:semiHidden="1" w:uiPriority="39" w:unhideWhenUsed="1"/>
+    <w:lsdException w:name="toc 9" w:semiHidden="1" w:uiPriority="39" w:unhideWhenUsed="1"/>
+    <w:lsdException w:name="Normal Indent" w:semiHidden="1" w:unhideWhenUsed="1"/>
+    <w:lsdException w:name="footnote text" w:semiHidden="1" w:unhideWhenUsed="1"/>
+    <w:lsdException w:name="annotation text" w:semiHidden="1" w:unhideWhenUsed="1"/>
+    <w:lsdException w:name="header" w:semiHidden="1" w:unhideWhenUsed="1"/>
+    <w:lsdException w:name="footer" w:semiHidden="1" w:unhideWhenUsed="1"/>
+    <w:lsdException w:name="index heading" w:semiHidden="1" w:unhideWhenUsed="1"/>
+    <w:lsdException w:name="caption" w:semiHidden="1" w:uiPriority="35" w:unhideWhenUsed="1" w:qFormat="1"/>
+    <w:lsdException w:name="table of figures" w:semiHidden="1" w:unhideWhenUsed="1"/>
+    <w:lsdException w:name="envelope address" w:semiHidden="1" w:unhideWhenUsed="1"/>
+    <w:lsdException w:name="envelope return" w:semiHidden="1" w:unhideWhenUsed="1"/>
+    <w:lsdException w:name="footnote reference" w:semiHidden="1" w:unhideWhenUsed="1"/>
+    <w:lsdException w:name="annotation reference" w:semiHidden="1" w:unhideWhenUsed="1"/>
+    <w:lsdException w:name="line number" w:semiHidden="1" w:unhideWhenUsed="1"/>
+    <w:lsdException w:name="page number" w:semiHidden="1" w:unhideWhenUsed="1"/>
+    <w:lsdException w:name="endnote reference" w:semiHidden="1" w:unhideWhenUsed="1"/>
+    <w:lsdException w:name="endnote text" w:semiHidden="1" w:unhideWhenUsed="1"/>
+    <w:lsdException w:name="table of authorities" w:semiHidden="1" w:unhideWhenUsed="1"/>
+    <w:lsdException w:name="macro" w:semiHidden="1" w:unhideWhenUsed="1"/>
+    <w:lsdException w:name="toa heading" w:semiHidden="1" w:unhideWhenUsed="1"/>
+    <w:lsdException w:name="List" w:semiHidden="1" w:unhideWhenUsed="1"/>
+    <w:lsdException w:name="List Bullet" w:semiHidden="1" w:unhideWhenUsed="1"/>
+    <w:lsdException w:name="List Number" w:semiHidden="1" w:unhideWhenUsed="1"/>
+    <w:lsdException w:name="List 2" w:semiHidden="1" w:unhideWhenUsed="1"/>
+    <w:lsdException w:name="List 3" w:semiHidden="1" w:unhideWhenUsed="1"/>
+    <w:lsdException w:name="List 4" w:semiHidden="1" w:unhideWhenUsed="1"/>
+    <w:lsdException w:name="List 5" w:semiHidden="1" w:unhideWhenUsed="1"/>
+    <w:lsdException w:name="List Bullet 2" w:semiHidden="1" w:unhideWhenUsed="1"/>
+    <w:lsdException w:name="List Bullet 3" w:semiHidden="1" w:unhideWhenUsed="1"/>
+    <w:lsdException w:name="List Bullet 4" w:semiHidden="1" w:unhideWhenUsed="1"/>
+    <w:lsdException w:name="List Bullet 5" w:semiHidden="1" w:unhideWhenUsed="1"/>
+    <w:lsdException w:name="List Number 2" w:semiHidden="1" w:unhideWhenUsed="1"/>
+    <w:lsdException w:name="List Number 3" w:semiHidden="1" w:unhideWhenUsed="1"/>
+    <w:lsdException w:name="List Number 4" w:semiHidden="1" w:unhideWhenUsed="1"/>
+    <w:lsdException w:name="List Number 5" w:semiHidden="1" w:unhideWhenUsed="1"/>
+    <w:lsdException w:name="Title" w:uiPriority="10" w:qFormat="1"/>
+    <w:lsdException w:name="Closing" w:semiHidden="1" w:unhideWhenUsed="1"/>
+    <w:lsdException w:name="Signature" w:semiHidden="1" w:unhideWhenUsed="1"/>
+    <w:lsdException w:name="Default Paragraph Font" w:semiHidden="1" w:uiPriority="1" w:unhideWhenUsed="1"/>
+    <w:lsdException w:name="Body Text" w:semiHidden="1" w:unhideWhenUsed="1"/>
+    <w:lsdException w:name="Body Text Indent" w:semiHidden="1" w:unhideWhenUsed="1"/>
+    <w:lsdException w:name="List Continue" w:semiHidden="1" w:unhideWhenUsed="1"/>
+    <w:lsdException w:name="List Continue 2" w:semiHidden="1" w:unhideWhenUsed="1"/>
+    <w:lsdException w:name="List Continue 3" w:semiHidden="1" w:unhideWhenUsed="1"/>
+    <w:lsdException w:name="List Continue 4" w:semiHidden="1" w:unhideWhenUsed="1"/>
+    <w:lsdException w:name="List Continue 5" w:semiHidden="1" w:unhideWhenUsed="1"/>
+    <w:lsdException w:name="Message Header" w:semiHidden="1" w:unhideWhenUsed="1"/>
+    <w:lsdException w:name="Subtitle" w:uiPriority="11" w:qFormat="1"/>
+    <w:lsdException w:name="Salutation" w:semiHidden="1" w:unhideWhenUsed="1"/>
+    <w:lsdException w:name="Date" w:semiHidden="1" w:unhideWhenUsed="1"/>
+    <w:lsdException w:name="Body Text First Indent" w:semiHidden="1" w:unhideWhenUsed="1"/>
+    <w:lsdException w:name="Body Text First Indent 2" w:semiHidden="1" w:unhideWhenUsed="1"/>
+    <w:lsdException w:name="Note Heading" w:semiHidden="1" w:unhideWhenUsed="1"/>
+    <w:lsdException w:name="Body Text 2" w:semiHidden="1" w:unhideWhenUsed="1"/>
+    <w:lsdException w:name="Body Text 3" w:semiHidden="1" w:unhideWhenUsed="1"/>
+    <w:lsdException w:name="Body Text Indent 2" w:semiHidden="1" w:unhideWhenUsed="1"/>
+    <w:lsdException w:name="Body Text Indent 3" w:semiHidden="1" w:unhideWhenUsed="1"/>
+    <w:lsdException w:name="Block Text" w:semiHidden="1" w:unhideWhenUsed="1"/>
+    <w:lsdException w:name="Hyperlink" w:semiHidden="1" w:unhideWhenUsed="1"/>
+    <w:lsdException w:name="FollowedHyperlink" w:semiHidden="1" w:unhideWhenUsed="1"/>
+    <w:lsdException w:name="Strong" w:uiPriority="22" w:qFormat="1"/>
+    <w:lsdException w:name="Emphasis" w:uiPriority="20" w:qFormat="1"/>
+    <w:lsdException w:name="Document Map" w:semiHidden="1" w:unhideWhenUsed="1"/>
+    <w:lsdException w:name="Plain Text" w:semiHidden="1" w:unhideWhenUsed="1"/>
+    <w:lsdException w:name="E-mail Signature" w:semiHidden="1" w:unhideWhenUsed="1"/>
+    <w:lsdException w:name="HTML Top of Form" w:semiHidden="1" w:unhideWhenUsed="1"/>
+    <w:lsdException w:name="HTML Bottom of Form" w:semiHidden="1" w:unhideWhenUsed="1"/>
+    <w:lsdException w:name="Normal (Web)" w:semiHidden="1" w:unhideWhenUsed="1"/>
+    <w:lsdException w:name="HTML Acronym" w:semiHidden="1" w:unhideWhenUsed="1"/>
+    <w:lsdException w:name="HTML Address" w:semiHidden="1" w:unhideWhenUsed="1"/>
+    <w:lsdException w:name="HTML Cite" w:semiHidden="1" w:unhideWhenUsed="1"/>
+    <w:lsdException w:name="HTML Code" w:semiHidden="1" w:unhideWhenUsed="1"/>
+    <w:lsdException w:name="HTML Definition" w:semiHidden="1" w:unhideWhenUsed="1"/>
+    <w:lsdException w:name="HTML Keyboard" w:semiHidden="1" w:unhideWhenUsed="1"/>
+    <w:lsdException w:name="HTML Preformatted" w:semiHidden="1" w:unhideWhenUsed="1"/>
+    <w:lsdException w:name="HTML Sample" w:semiHidden="1" w:unhideWhenUsed="1"/>
+    <w:lsdException w:name="HTML Typewriter" w:semiHidden="1" w:unhideWhenUsed="1"/>
+    <w:lsdException w:name="HTML Variable" w:semiHidden="1" w:unhideWhenUsed="1"/>
+    <w:lsdException w:name="Normal Table" w:semiHidden="1" w:unhideWhenUsed="1"/>
+    <w:lsdException w:name="annotation subject" w:semiHidden="1" w:unhideWhenUsed="1"/>
+    <w:lsdException w:name="No List" w:semiHidden="1" w:unhideWhenUsed="1"/>
+    <w:lsdException w:name="Outline List 1" w:semiHidden="1" w:unhideWhenUsed="1"/>
+    <w:lsdException w:name="Outline List 2" w:semiHidden="1" w:unhideWhenUsed="1"/>
+    <w:lsdException w:name="Outline List 3" w:semiHidden="1" w:unhideWhenUsed="1"/>
+    <w:lsdException w:name="Table Simple 1" w:semiHidden="1" w:unhideWhenUsed="1"/>
+    <w:lsdException w:name="Table Simple 2" w:semiHidden="1" w:unhideWhenUsed="1"/>
+    <w:lsdException w:name="Table Simple 3" w:semiHidden="1" w:unhideWhenUsed="1"/>
+    <w:lsdException w:name="Table Classic 1" w:semiHidden="1" w:unhideWhenUsed="1"/>
+    <w:lsdException w:name="Table Classic 2" w:semiHidden="1" w:unhideWhenUsed="1"/>
+    <w:lsdException w:name="Table Classic 3" w:semiHidden="1" w:unhideWhenUsed="1"/>
+    <w:lsdException w:name="Table Classic 4" w:semiHidden="1" w:unhideWhenUsed="1"/>
+    <w:lsdException w:name="Table Colorful 1" w:semiHidden="1" w:unhideWhenUsed="1"/>
+    <w:lsdException w:name="Table Colorful 2" w:semiHidden="1" w:unhideWhenUsed="1"/>
+    <w:lsdException w:name="Table Colorful 3" w:semiHidden="1" w:unhideWhenUsed="1"/>
+    <w:lsdException w:name="Table Columns 1" w:semiHidden="1" w:unhideWhenUsed="1"/>
+    <w:lsdException w:name="Table Columns 2" w:semiHidden="1" w:unhideWhenUsed="1"/>
+    <w:lsdException w:name="Table Columns 3" w:semiHidden="1" w:unhideWhenUsed="1"/>
+    <w:lsdException w:name="Table Columns 4" w:semiHidden="1" w:unhideWhenUsed="1"/>
+    <w:lsdException w:name="Table Columns 5" w:semiHidden="1" w:unhideWhenUsed="1"/>
+    <w:lsdException w:name="Table Grid 1" w:semiHidden="1" w:unhideWhenUsed="1"/>
+    <w:lsdException w:name="Table Grid 2" w:semiHidden="1" w:unhideWhenUsed="1"/>
+    <w:lsdException w:name="Table Grid 3" w:semiHidden="1" w:unhideWhenUsed="1"/>
+    <w:lsdException w:name="Table Grid 4" w:semiHidden="1" w:unhideWhenUsed="1"/>
+    <w:lsdException w:name="Table Grid 5" w:semiHidden="1" w:unhideWhenUsed="1"/>
+    <w:lsdException w:name="Table Grid 6" w:semiHidden="1" w:unhideWhenUsed="1"/>
+    <w:lsdException w:name="Table Grid 7" w:semiHidden="1" w:unhideWhenUsed="1"/>
+    <w:lsdException w:name="Table Grid 8" w:semiHidden="1" w:unhideWhenUsed="1"/>
+    <w:lsdException w:name="Table List 1" w:semiHidden="1" w:unhideWhenUsed="1"/>
+    <w:lsdException w:name="Table List 2" w:semiHidden="1" w:unhideWhenUsed="1"/>
+    <w:lsdException w:name="Table List 3" w:semiHidden="1" w:unhideWhenUsed="1"/>
+    <w:lsdException w:name="Table List 4" w:semiHidden="1" w:unhideWhenUsed="1"/>
+    <w:lsdException w:name="Table List 5" w:semiHidden="1" w:unhideWhenUsed="1"/>
+    <w:lsdException w:name="Table List 6" w:semiHidden="1" w:unhideWhenUsed="1"/>
+    <w:lsdException w:name="Table List 7" w:semiHidden="1" w:unhideWhenUsed="1"/>
+    <w:lsdException w:name="Table List 8" w:semiHidden="1" w:unhideWhenUsed="1"/>
+    <w:lsdException w:name="Table 3D effects 1" w:semiHidden="1" w:unhideWhenUsed="1"/>
+    <w:lsdException w:name="Table 3D effects 2" w:semiHidden="1" w:unhideWhenUsed="1"/>
+    <w:lsdException w:name="Table 3D effects 3" w:semiHidden="1" w:unhideWhenUsed="1"/>
+    <w:lsdException w:name="Table Contemporary" w:semiHidden="1" w:unhideWhenUsed="1"/>
+    <w:lsdException w:name="Table Elegant" w:semiHidden="1" w:unhideWhenUsed="1"/>
+    <w:lsdException w:name="Table Professional" w:semiHidden="1" w:unhideWhenUsed="1"/>
+    <w:lsdException w:name="Table Subtle 1" w:semiHidden="1" w:unhideWhenUsed="1"/>
+    <w:lsdException w:name="Table Subtle 2" w:semiHidden="1" w:unhideWhenUsed="1"/>
+    <w:lsdException w:name="Table Web 1" w:semiHidden="1" w:unhideWhenUsed="1"/>
+    <w:lsdException w:name="Table Web 2" w:semiHidden="1" w:unhideWhenUsed="1"/>
+    <w:lsdException w:name="Table Web 3" w:semiHidden="1" w:unhideWhenUsed="1"/>
+    <w:lsdException w:name="Balloon Text" w:semiHidden="1" w:unhideWhenUsed="1"/>
+    <w:lsdException w:name="Table Grid" w:uiPriority="39"/>
+    <w:lsdException w:name="Table Theme" w:semiHidden="1" w:unhideWhenUsed="1"/>
+    <w:lsdException w:name="Placeholder Text" w:semiHidden="1"/>
+    <w:lsdException w:name="No Spacing" w:uiPriority="1" w:qFormat="1"/>
+    <w:lsdException w:name="Light Shading" w:uiPriority="60"/>
+    <w:lsdException w:name="Light List" w:uiPriority="61"/>
+    <w:lsdException w:name="Light Grid" w:uiPriority="62"/>
+    <w:lsdException w:name="Medium Shading 1" w:uiPriority="63"/>
+    <w:lsdException w:name="Medium Shading 2" w:uiPriority="64"/>
+    <w:lsdException w:name="Medium List 1" w:uiPriority="65"/>
+    <w:lsdException w:name="Medium List 2" w:uiPriority="66"/>
+    <w:lsdException w:name="Medium Grid 1" w:uiPriority="67"/>
+    <w:lsdException w:name="Medium Grid 2" w:uiPriority="68"/>
+    <w:lsdException w:name="Medium Grid 3" w:uiPriority="69"/>
+    <w:lsdException w:name="Dark List" w:uiPriority="70"/>
+    <w:lsdException w:name="Colorful Shading" w:uiPriority="71"/>
+    <w:lsdException w:name="Colorful List" w:uiPriority="72"/>
+    <w:lsdException w:name="Colorful Grid" w:uiPriority="73"/>
+    <w:lsdException w:name="Light Shading Accent 1" w:uiPriority="60"/>
+    <w:lsdException w:name="Light List Accent 1" w:uiPriority="61"/>
+    <w:lsdException w:name="Light Grid Accent 1" w:uiPriority="62"/>
+    <w:lsdException w:name="Medium Shading 1 Accent 1" w:uiPriority="63"/>
+    <w:lsdException w:name="Medium Shading 2 Accent 1" w:uiPriority="64"/>
+    <w:lsdException w:name="Medium List 1 Accent 1" w:uiPriority="65"/>
+    <w:lsdException w:name="Revision" w:semiHidden="1"/>
+    <w:lsdException w:name="List Paragraph" w:uiPriority="34" w:qFormat="1"/>
+    <w:lsdException w:name="Quote" w:uiPriority="29" w:qFormat="1"/>
+    <w:lsdException w:name="Intense Quote" w:uiPriority="30" w:qFormat="1"/>
+    <w:lsdException w:name="Medium List 2 Accent 1" w:uiPriority="66"/>
+    <w:lsdException w:name="Medium Grid 1 Accent 1" w:uiPriority="67"/>
+    <w:lsdException w:name="Medium Grid 2 Accent 1" w:uiPriority="68"/>
+    <w:lsdException w:name="Medium Grid 3 Accent 1" w:uiPriority="69"/>
+    <w:lsdException w:name="Dark List Accent 1" w:uiPriority="70"/>
+    <w:lsdException w:name="Colorful Shading Accent 1" w:uiPriority="71"/>
+    <w:lsdException w:name="Colorful List Accent 1" w:uiPriority="72"/>
+    <w:lsdException w:name="Colorful Grid Accent 1" w:uiPriority="73"/>
+    <w:lsdException w:name="Light Shading Accent 2" w:uiPriority="60"/>
+    <w:lsdException w:name="Light List Accent 2" w:uiPriority="61"/>
+    <w:lsdException w:name="Light Grid Accent 2" w:uiPriority="62"/>
+    <w:lsdException w:name="Medium Shading 1 Accent 2" w:uiPriority="63"/>
+    <w:lsdException w:name="Medium Shading 2 Accent 2" w:uiPriority="64"/>
+    <w:lsdException w:name="Medium List 1 Accent 2" w:uiPriority="65"/>
+    <w:lsdException w:name="Medium List 2 Accent 2" w:uiPriority="66"/>
+    <w:lsdException w:name="Medium Grid 1 Accent 2" w:uiPriority="67"/>
+    <w:lsdException w:name="Medium Grid 2 Accent 2" w:uiPriority="68"/>
+    <w:lsdException w:name="Medium Grid 3 Accent 2" w:uiPriority="69"/>
+    <w:lsdException w:name="Dark List Accent 2" w:uiPriority="70"/>
+    <w:lsdException w:name="Colorful Shading Accent 2" w:uiPriority="71"/>
+    <w:lsdException w:name="Colorful List Accent 2" w:uiPriority="72"/>
+    <w:lsdException w:name="Colorful Grid Accent 2" w:uiPriority="73"/>
+    <w:lsdException w:name="Light Shading Accent 3" w:uiPriority="60"/>
+    <w:lsdException w:name="Light List Accent 3" w:uiPriority="61"/>
+    <w:lsdException w:name="Light Grid Accent 3" w:uiPriority="62"/>
+    <w:lsdException w:name="Medium Shading 1 Accent 3" w:uiPriority="63"/>
+    <w:lsdException w:name="Medium Shading 2 Accent 3" w:uiPriority="64"/>
+    <w:lsdException w:name="Medium List 1 Accent 3" w:uiPriority="65"/>
+    <w:lsdException w:name="Medium List 2 Accent 3" w:uiPriority="66"/>
+    <w:lsdException w:name="Medium Grid 1 Accent 3" w:uiPriority="67"/>
+    <w:lsdException w:name="Medium Grid 2 Accent 3" w:uiPriority="68"/>
+    <w:lsdException w:name="Medium Grid 3 Accent 3" w:uiPriority="69"/>
+    <w:lsdException w:name="Dark List Accent 3" w:uiPriority="70"/>
+    <w:lsdException w:name="Colorful Shading Accent 3" w:uiPriority="71"/>
+    <w:lsdException w:name="Colorful List Accent 3" w:uiPriority="72"/>
+    <w:lsdException w:name="Colorful Grid Accent 3" w:uiPriority="73"/>
+    <w:lsdException w:name="Light Shading Accent 4" w:uiPriority="60"/>
+    <w:lsdException w:name="Light List Accent 4" w:uiPriority="61"/>
+    <w:lsdException w:name="Light Grid Accent 4" w:uiPriority="62"/>
+    <w:lsdException w:name="Medium Shading 1 Accent 4" w:uiPriority="63"/>
+    <w:lsdException w:name="Medium Shading 2 Accent 4" w:uiPriority="64"/>
+    <w:lsdException w:name="Medium List 1 Accent 4" w:uiPriority="65"/>
+    <w:lsdException w:name="Medium List 2 Accent 4" w:uiPriority="66"/>
+    <w:lsdException w:name="Medium Grid 1 Accent 4" w:uiPriority="67"/>
+    <w:lsdException w:name="Medium Grid 2 Accent 4" w:uiPriority="68"/>
+    <w:lsdException w:name="Medium Grid 3 Accent 4" w:uiPriority="69"/>
+    <w:lsdException w:name="Dark List Accent 4" w:uiPriority="70"/>
+    <w:lsdException w:name="Colorful Shading Accent 4" w:uiPriority="71"/>
+    <w:lsdException w:name="Colorful List Accent 4" w:uiPriority="72"/>
+    <w:lsdException w:name="Colorful Grid Accent 4" w:uiPriority="73"/>
+    <w:lsdException w:name="Light Shading Accent 5" w:uiPriority="60"/>
+    <w:lsdException w:name="Light List Accent 5" w:uiPriority="61"/>
+    <w:lsdException w:name="Light Grid Accent 5" w:uiPriority="62"/>
+    <w:lsdException w:name="Medium Shading 1 Accent 5" w:uiPriority="63"/>
+    <w:lsdException w:name="Medium Shading 2 Accent 5" w:uiPriority="64"/>
+    <w:lsdException w:name="Medium List 1 Accent 5" w:uiPriority="65"/>
+    <w:lsdException w:name="Medium List 2 Accent 5" w:uiPriority="66"/>
+    <w:lsdException w:name="Medium Grid 1 Accent 5" w:uiPriority="67"/>
+    <w:lsdException w:name="Medium Grid 2 Accent 5" w:uiPriority="68"/>
+    <w:lsdException w:name="Medium Grid 3 Accent 5" w:uiPriority="69"/>
+    <w:lsdException w:name="Dark List Accent 5" w:uiPriority="70"/>
+    <w:lsdException w:name="Colorful Shading Accent 5" w:uiPriority="71"/>
+    <w:lsdException w:name="Colorful List Accent 5" w:uiPriority="72"/>
+    <w:lsdException w:name="Colorful Grid Accent 5" w:uiPriority="73"/>
+    <w:lsdException w:name="Light Shading Accent 6" w:uiPriority="60"/>
+    <w:lsdException w:name="Light List Accent 6" w:uiPriority="61"/>
+    <w:lsdException w:name="Light Grid Accent 6" w:uiPriority="62"/>
+    <w:lsdException w:name="Medium Shading 1 Accent 6" w:uiPriority="63"/>
+    <w:lsdException w:name="Medium Shading 2 Accent 6" w:uiPriority="64"/>
+    <w:lsdException w:name="Medium List 1 Accent 6" w:uiPriority="65"/>
+    <w:lsdException w:name="Medium List 2 Accent 6" w:uiPriority="66"/>
+    <w:lsdException w:name="Medium Grid 1 Accent 6" w:uiPriority="67"/>
+    <w:lsdException w:name="Medium Grid 2 Accent 6" w:uiPriority="68"/>
+    <w:lsdException w:name="Medium Grid 3 Accent 6" w:uiPriority="69"/>
+    <w:lsdException w:name="Dark List Accent 6" w:uiPriority="70"/>
+    <w:lsdException w:name="Colorful Shading Accent 6" w:uiPriority="71"/>
+    <w:lsdException w:name="Colorful List Accent 6" w:uiPriority="72"/>
+    <w:lsdException w:name="Colorful Grid Accent 6" w:uiPriority="73"/>
+    <w:lsdException w:name="Subtle Emphasis" w:uiPriority="19" w:qFormat="1"/>
+    <w:lsdException w:name="Intense Emphasis" w:uiPriority="21" w:qFormat="1"/>
+    <w:lsdException w:name="Subtle Reference" w:uiPriority="31" w:qFormat="1"/>
+    <w:lsdException w:name="Intense Reference" w:uiPriority="32" w:qFormat="1"/>
+    <w:lsdException w:name="Book Title" w:uiPriority="33" w:qFormat="1"/>
+    <w:lsdException w:name="Bibliography" w:semiHidden="1" w:uiPriority="37" w:unhideWhenUsed="1"/>
+    <w:lsdException w:name="TOC Heading" w:semiHidden="1" w:uiPriority="39" w:unhideWhenUsed="1" w:qFormat="1"/>
+    <w:lsdException w:name="Plain Table 1" w:uiPriority="41"/>
+    <w:lsdException w:name="Plain Table 2" w:uiPriority="42"/>
+    <w:lsdException w:name="Plain Table 3" w:uiPriority="43"/>
+    <w:lsdException w:name="Plain Table 4" w:uiPriority="44"/>
+    <w:lsdException w:name="Plain Table 5" w:uiPriority="45"/>
+    <w:lsdException w:name="Grid Table Light" w:uiPriority="40"/>
+    <w:lsdException w:name="Grid Table 1 Light" w:uiPriority="46"/>
+    <w:lsdException w:name="Grid Table 2" w:uiPriority="47"/>
+    <w:lsdException w:name="Grid Table 3" w:uiPriority="48"/>
+    <w:lsdException w:name="Grid Table 4" w:uiPriority="49"/>
+    <w:lsdException w:name="Grid Table 5 Dark" w:uiPriority="50"/>
+    <w:lsdException w:name="Grid Table 6 Colorful" w:uiPriority="51"/>
+    <w:lsdException w:name="Grid Table 7 Colorful" w:uiPriority="52"/>
+    <w:lsdException w:name="Grid Table 1 Light Accent 1" w:uiPriority="46"/>
+    <w:lsdException w:name="Grid Table 2 Accent 1" w:uiPriority="47"/>
+    <w:lsdException w:name="Grid Table 3 Accent 1" w:uiPriority="48"/>
+    <w:lsdException w:name="Grid Table 4 Accent 1" w:uiPriority="49"/>
+    <w:lsdException w:name="Grid Table 5 Dark Accent 1" w:uiPriority="50"/>
+    <w:lsdException w:name="Grid Table 6 Colorful Accent 1" w:uiPriority="51"/>
+    <w:lsdException w:name="Grid Table 7 Colorful Accent 1" w:uiPriority="52"/>
+    <w:lsdException w:name="Grid Table 1 Light Accent 2" w:uiPriority="46"/>
+    <w:lsdException w:name="Grid Table 2 Accent 2" w:uiPriority="47"/>
+    <w:lsdException w:name="Grid Table 3 Accent 2" w:uiPriority="48"/>
+    <w:lsdException w:name="Grid Table 4 Accent 2" w:uiPriority="49"/>
+    <w:lsdException w:name="Grid Table 5 Dark Accent 2" w:uiPriority="50"/>
+    <w:lsdException w:name="Grid Table 6 Colorful Accent 2" w:uiPriority="51"/>
+    <w:lsdException w:name="Grid Table 7 Colorful Accent 2" w:uiPriority="52"/>
+    <w:lsdException w:name="Grid Table 1 Light Accent 3" w:uiPriority="46"/>
+    <w:lsdException w:name="Grid Table 2 Accent 3" w:uiPriority="47"/>
+    <w:lsdException w:name="Grid Table 3 Accent 3" w:uiPriority="48"/>
+    <w:lsdException w:name="Grid Table 4 Accent 3" w:uiPriority="49"/>
+    <w:lsdException w:name="Grid Table 5 Dark Accent 3" w:uiPriority="50"/>
+    <w:lsdException w:name="Grid Table 6 Colorful Accent 3" w:uiPriority="51"/>
+    <w:lsdException w:name="Grid Table 7 Colorful Accent 3" w:uiPriority="52"/>
+    <w:lsdException w:name="Grid Table 1 Light Accent 4" w:uiPriority="46"/>
+    <w:lsdException w:name="Grid Table 2 Accent 4" w:uiPriority="47"/>
+    <w:lsdException w:name="Grid Table 3 Accent 4" w:uiPriority="48"/>
+    <w:lsdException w:name="Grid Table 4 Accent 4" w:uiPriority="49"/>
+    <w:lsdException w:name="Grid Table 5 Dark Accent 4" w:uiPriority="50"/>
+    <w:lsdException w:name="Grid Table 6 Colorful Accent 4" w:uiPriority="51"/>
+    <w:lsdException w:name="Grid Table 7 Colorful Accent 4" w:uiPriority="52"/>
+    <w:lsdException w:name="Grid Table 1 Light Accent 5" w:uiPriority="46"/>
+    <w:lsdException w:name="Grid Table 2 Accent 5" w:uiPriority="47"/>
+    <w:lsdException w:name="Grid Table 3 Accent 5" w:uiPriority="48"/>
+    <w:lsdException w:name="Grid Table 4 Accent 5" w:uiPriority="49"/>
+    <w:lsdException w:name="Grid Table 5 Dark Accent 5" w:uiPriority="50"/>
+    <w:lsdException w:name="Grid Table 6 Colorful Accent 5" w:uiPriority="51"/>
+    <w:lsdException w:name="Grid Table 7 Colorful Accent 5" w:uiPriority="52"/>
+    <w:lsdException w:name="Grid Table 1 Light Accent 6" w:uiPriority="46"/>
+    <w:lsdException w:name="Grid Table 2 Accent 6" w:uiPriority="47"/>
+    <w:lsdException w:name="Grid Table 3 Accent 6" w:uiPriority="48"/>
+    <w:lsdException w:name="Grid Table 4 Accent 6" w:uiPriority="49"/>
+    <w:lsdException w:name="Grid Table 5 Dark Accent 6" w:uiPriority="50"/>
+    <w:lsdException w:name="Grid Table 6 Colorful Accent 6" w:uiPriority="51"/>
+    <w:lsdException w:name="Grid Table 7 Colorful Accent 6" w:uiPriority="52"/>
+    <w:lsdException w:name="List Table 1 Light" w:uiPriority="46"/>
+    <w:lsdException w:name="List Table 2" w:uiPriority="47"/>
+    <w:lsdException w:name="List Table 3" w:uiPriority="48"/>
+    <w:lsdException w:name="List Table 4" w:uiPriority="49"/>
+    <w:lsdException w:name="List Table 5 Dark" w:uiPriority="50"/>
+    <w:lsdException w:name="List Table 6 Colorful" w:uiPriority="51"/>
+    <w:lsdException w:name="List Table 7 Colorful" w:uiPriority="52"/>
+    <w:lsdException w:name="List Table 1 Light Accent 1" w:uiPriority="46"/>
+    <w:lsdException w:name="List Table 2 Accent 1" w:uiPriority="47"/>
+    <w:lsdException w:name="List Table 3 Accent 1" w:uiPriority="48"/>
+    <w:lsdException w:name="List Table 4 Accent 1" w:uiPriority="49"/>
+    <w:lsdException w:name="List Table 5 Dark Accent 1" w:uiPriority="50"/>
+    <w:lsdException w:name="List Table 6 Colorful Accent 1" w:uiPriority="51"/>
+    <w:lsdException w:name="List Table 7 Colorful Accent 1" w:uiPriority="52"/>
+    <w:lsdException w:name="List Table 1 Light Accent 2" w:uiPriority="46"/>
+    <w:lsdException w:name="List Table 2 Accent 2" w:uiPriority="47"/>
+    <w:lsdException w:name="List Table 3 Accent 2" w:uiPriority="48"/>
+    <w:lsdException w:name="List Table 4 Accent 2" w:uiPriority="49"/>
+    <w:lsdException w:name="List Table 5 Dark Accent 2" w:uiPriority="50"/>
+    <w:lsdException w:name="List Table 6 Colorful Accent 2" w:uiPriority="51"/>
+    <w:lsdException w:name="List Table 7 Colorful Accent 2" w:uiPriority="52"/>
+    <w:lsdException w:name="List Table 1 Light Accent 3" w:uiPriority="46"/>
+    <w:lsdException w:name="List Table 2 Accent 3" w:uiPriority="47"/>
+    <w:lsdException w:name="List Table 3 Accent 3" w:uiPriority="48"/>
+    <w:lsdException w:name="List Table 4 Accent 3" w:uiPriority="49"/>
+    <w:lsdException w:name="List Table 5 Dark Accent 3" w:uiPriority="50"/>
+    <w:lsdException w:name="List Table 6 Colorful Accent 3" w:uiPriority="51"/>
+    <w:lsdException w:name="List Table 7 Colorful Accent 3" w:uiPriority="52"/>
+    <w:lsdException w:name="List Table 1 Light Accent 4" w:uiPriority="46"/>
+    <w:lsdException w:name="List Table 2 Accent 4" w:uiPriority="47"/>
+    <w:lsdException w:name="List Table 3 Accent 4" w:uiPriority="48"/>
+    <w:lsdException w:name="List Table 4 Accent 4" w:uiPriority="49"/>
+    <w:lsdException w:name="List Table 5 Dark Accent 4" w:uiPriority="50"/>
+    <w:lsdException w:name="List Table 6 Colorful Accent 4" w:uiPriority="51"/>
+    <w:lsdException w:name="List Table 7 Colorful Accent 4" w:uiPriority="52"/>
+    <w:lsdException w:name="List Table 1 Light Accent 5" w:uiPriority="46"/>
+    <w:lsdException w:name="List Table 2 Accent 5" w:uiPriority="47"/>
+    <w:lsdException w:name="List Table 3 Accent 5" w:uiPriority="48"/>
+    <w:lsdException w:name="List Table 4 Accent 5" w:uiPriority="49"/>
+    <w:lsdException w:name="List Table 5 Dark Accent 5" w:uiPriority="50"/>
+    <w:lsdException w:name="List Table 6 Colorful Accent 5" w:uiPriority="51"/>
+    <w:lsdException w:name="List Table 7 Colorful Accent 5" w:uiPriority="52"/>
+    <w:lsdException w:name="List Table 1 Light Accent 6" w:uiPriority="46"/>
+    <w:lsdException w:name="List Table 2 Accent 6" w:uiPriority="47"/>
+    <w:lsdException w:name="List Table 3 Accent 6" w:uiPriority="48"/>
+    <w:lsdException w:name="List Table 4 Accent 6" w:uiPriority="49"/>
+    <w:lsdException w:name="List Table 5 Dark Accent 6" w:uiPriority="50"/>
+    <w:lsdException w:name="List Table 6 Colorful Accent 6" w:uiPriority="51"/>
+    <w:lsdException w:name="List Table 7 Colorful Accent 6" w:uiPriority="52"/>
+  </w:latentStyles>
+  <w:style w:type="paragraph" w:default="1" w:styleId="Normal">
+    <w:name w:val="Normal"/>
+    <w:qFormat/>
+  </w:style>
+  <w:style w:type="character" w:default="1" w:styleId="DefaultParagraphFont">
+    <w:name w:val="Default Paragraph Font"/>
+    <w:uiPriority w:val="1"/>
+    <w:semiHidden/>
+    <w:unhideWhenUsed/>
+  </w:style>
+  <w:style w:type="table" w:default="1" w:styleId="TableNormal">
+    <w:name w:val="Normal Table"/>
+    <w:uiPriority w:val="99"/>
+    <w:semiHidden/>
+    <w:unhideWhenUsed/>
+    <w:tblPr>
+      <w:tblInd w:w="0" w:type="dxa"/>
+      <w:tblCellMar>
+        <w:top w:w="0" w:type="dxa"/>
+        <w:left w:w="108" w:type="dxa"/>
+        <w:bottom w:w="0" w:type="dxa"/>
+        <w:right w:w="108" w:type="dxa"/>
+      </w:tblCellMar>
+    </w:tblPr>
+  </w:style>
+  <w:style w:type="numbering" w:default="1" w:styleId="NoList">
+    <w:name w:val="No List"/>
+    <w:uiPriority w:val="99"/>
+    <w:semiHidden/>
+    <w:unhideWhenUsed/>
+  </w:style>
+  <w:style w:type="character" w:styleId="PlaceholderText">
+    <w:name w:val="Placeholder Text"/>
+    <w:basedOn w:val="DefaultParagraphFont"/>
+    <w:uiPriority w:val="99"/>
+    <w:semiHidden/>
+    <w:rsid w:val="00145448"/>
+    <w:rPr>
+      <w:color w:val="808080"/>
+    </w:rPr>
+  </w:style>
+</w:styles>
+</file>
+
+<file path=word/glossary/webSettings.xml><?xml version="1.0" encoding="utf-8"?>
+<w:webSettings xmlns:mc="http://schemas.openxmlformats.org/markup-compatibility/2006" xmlns:r="http://schemas.openxmlformats.org/officeDocument/2006/relationships" xmlns:w="http://schemas.openxmlformats.org/wordprocessingml/2006/main" xmlns:w14="http://schemas.microsoft.com/office/word/2010/wordml" xmlns:w15="http://schemas.microsoft.com/office/word/2012/wordml" xmlns:w16se="http://schemas.microsoft.com/office/word/2015/wordml/symex" mc:Ignorable="w14 w15 w16se">
+  <w:optimizeForBrowser/>
+  <w:allowPNG/>
+</w:webSettings>
 </file>
 
 <file path=word/theme/theme1.xml><?xml version="1.0" encoding="utf-8"?>
@@ -52879,52 +53563,11 @@
 
 <file path=customXml/item2.xml><?xml version="1.0" encoding="utf-8"?>
 <?mso-contentType ?>
-<spe:Receivers xmlns:spe="http://schemas.microsoft.com/sharepoint/events">
-  <Receiver>
-    <Name>Document ID Generator</Name>
-    <Synchronization>Synchronous</Synchronization>
-    <Type>10001</Type>
-    <SequenceNumber>1000</SequenceNumber>
-    <Url/>
-    <Assembly>Microsoft.Office.DocumentManagement, Version=16.0.0.0, Culture=neutral, PublicKeyToken=71e9bce111e9429c</Assembly>
-    <Class>Microsoft.Office.DocumentManagement.Internal.DocIdHandler</Class>
-    <Data/>
-    <Filter/>
-  </Receiver>
-  <Receiver>
-    <Name>Document ID Generator</Name>
-    <Synchronization>Synchronous</Synchronization>
-    <Type>10002</Type>
-    <SequenceNumber>1001</SequenceNumber>
-    <Url/>
-    <Assembly>Microsoft.Office.DocumentManagement, Version=16.0.0.0, Culture=neutral, PublicKeyToken=71e9bce111e9429c</Assembly>
-    <Class>Microsoft.Office.DocumentManagement.Internal.DocIdHandler</Class>
-    <Data/>
-    <Filter/>
-  </Receiver>
-  <Receiver>
-    <Name>Document ID Generator</Name>
-    <Synchronization>Synchronous</Synchronization>
-    <Type>10004</Type>
-    <SequenceNumber>1002</SequenceNumber>
-    <Url/>
-    <Assembly>Microsoft.Office.DocumentManagement, Version=16.0.0.0, Culture=neutral, PublicKeyToken=71e9bce111e9429c</Assembly>
-    <Class>Microsoft.Office.DocumentManagement.Internal.DocIdHandler</Class>
-    <Data/>
-    <Filter/>
-  </Receiver>
-  <Receiver>
-    <Name>Document ID Generator</Name>
-    <Synchronization>Synchronous</Synchronization>
-    <Type>10006</Type>
-    <SequenceNumber>1003</SequenceNumber>
-    <Url/>
-    <Assembly>Microsoft.Office.DocumentManagement, Version=16.0.0.0, Culture=neutral, PublicKeyToken=71e9bce111e9429c</Assembly>
-    <Class>Microsoft.Office.DocumentManagement.Internal.DocIdHandler</Class>
-    <Data/>
-    <Filter/>
-  </Receiver>
-</spe:Receivers>
+<FormTemplates xmlns="http://schemas.microsoft.com/sharepoint/v3/contenttype/forms">
+  <Display>DocumentLibraryForm</Display>
+  <Edit>DocumentLibraryForm</Edit>
+  <New>DocumentLibraryForm</New>
+</FormTemplates>
 </file>
 
 <file path=customXml/item3.xml><?xml version="1.0" encoding="utf-8"?>
@@ -53164,11 +53807,52 @@
 
 <file path=customXml/item4.xml><?xml version="1.0" encoding="utf-8"?>
 <?mso-contentType ?>
-<FormTemplates xmlns="http://schemas.microsoft.com/sharepoint/v3/contenttype/forms">
-  <Display>DocumentLibraryForm</Display>
-  <Edit>DocumentLibraryForm</Edit>
-  <New>DocumentLibraryForm</New>
-</FormTemplates>
+<spe:Receivers xmlns:spe="http://schemas.microsoft.com/sharepoint/events">
+  <Receiver>
+    <Name>Document ID Generator</Name>
+    <Synchronization>Synchronous</Synchronization>
+    <Type>10001</Type>
+    <SequenceNumber>1000</SequenceNumber>
+    <Url/>
+    <Assembly>Microsoft.Office.DocumentManagement, Version=16.0.0.0, Culture=neutral, PublicKeyToken=71e9bce111e9429c</Assembly>
+    <Class>Microsoft.Office.DocumentManagement.Internal.DocIdHandler</Class>
+    <Data/>
+    <Filter/>
+  </Receiver>
+  <Receiver>
+    <Name>Document ID Generator</Name>
+    <Synchronization>Synchronous</Synchronization>
+    <Type>10002</Type>
+    <SequenceNumber>1001</SequenceNumber>
+    <Url/>
+    <Assembly>Microsoft.Office.DocumentManagement, Version=16.0.0.0, Culture=neutral, PublicKeyToken=71e9bce111e9429c</Assembly>
+    <Class>Microsoft.Office.DocumentManagement.Internal.DocIdHandler</Class>
+    <Data/>
+    <Filter/>
+  </Receiver>
+  <Receiver>
+    <Name>Document ID Generator</Name>
+    <Synchronization>Synchronous</Synchronization>
+    <Type>10004</Type>
+    <SequenceNumber>1002</SequenceNumber>
+    <Url/>
+    <Assembly>Microsoft.Office.DocumentManagement, Version=16.0.0.0, Culture=neutral, PublicKeyToken=71e9bce111e9429c</Assembly>
+    <Class>Microsoft.Office.DocumentManagement.Internal.DocIdHandler</Class>
+    <Data/>
+    <Filter/>
+  </Receiver>
+  <Receiver>
+    <Name>Document ID Generator</Name>
+    <Synchronization>Synchronous</Synchronization>
+    <Type>10006</Type>
+    <SequenceNumber>1003</SequenceNumber>
+    <Url/>
+    <Assembly>Microsoft.Office.DocumentManagement, Version=16.0.0.0, Culture=neutral, PublicKeyToken=71e9bce111e9429c</Assembly>
+    <Class>Microsoft.Office.DocumentManagement.Internal.DocIdHandler</Class>
+    <Data/>
+    <Filter/>
+  </Receiver>
+</spe:Receivers>
 </file>
 
 <file path=customXml/item5.xml><?xml version="1.0" encoding="utf-8"?>
@@ -53186,9 +53870,9 @@
 </file>
 
 <file path=customXml/itemProps2.xml><?xml version="1.0" encoding="utf-8"?>
-<ds:datastoreItem xmlns:ds="http://schemas.openxmlformats.org/officeDocument/2006/customXml" ds:itemID="{0B4AAE1F-354C-4079-84CF-4DBB708D2142}">
+<ds:datastoreItem xmlns:ds="http://schemas.openxmlformats.org/officeDocument/2006/customXml" ds:itemID="{99F7B3F0-EC91-4759-92DC-3CEC55588465}">
   <ds:schemaRefs>
-    <ds:schemaRef ds:uri="http://schemas.microsoft.com/sharepoint/events"/>
+    <ds:schemaRef ds:uri="http://schemas.microsoft.com/sharepoint/v3/contenttype/forms"/>
   </ds:schemaRefs>
 </ds:datastoreItem>
 </file>
@@ -53214,15 +53898,15 @@
 </file>
 
 <file path=customXml/itemProps4.xml><?xml version="1.0" encoding="utf-8"?>
-<ds:datastoreItem xmlns:ds="http://schemas.openxmlformats.org/officeDocument/2006/customXml" ds:itemID="{99F7B3F0-EC91-4759-92DC-3CEC55588465}">
+<ds:datastoreItem xmlns:ds="http://schemas.openxmlformats.org/officeDocument/2006/customXml" ds:itemID="{0B4AAE1F-354C-4079-84CF-4DBB708D2142}">
   <ds:schemaRefs>
-    <ds:schemaRef ds:uri="http://schemas.microsoft.com/sharepoint/v3/contenttype/forms"/>
+    <ds:schemaRef ds:uri="http://schemas.microsoft.com/sharepoint/events"/>
   </ds:schemaRefs>
 </ds:datastoreItem>
 </file>
 
 <file path=customXml/itemProps5.xml><?xml version="1.0" encoding="utf-8"?>
-<ds:datastoreItem xmlns:ds="http://schemas.openxmlformats.org/officeDocument/2006/customXml" ds:itemID="{EB9B5ECA-4A8B-4A05-BF7E-A9DB008E035A}">
+<ds:datastoreItem xmlns:ds="http://schemas.openxmlformats.org/officeDocument/2006/customXml" ds:itemID="{FE0BA055-6EC2-44E7-9D6F-ACA735C2C516}">
   <ds:schemaRefs>
     <ds:schemaRef ds:uri="http://schemas.openxmlformats.org/officeDocument/2006/bibliography"/>
   </ds:schemaRefs>

</xml_diff>

<commit_message>
Matching Word doc with markdown with respect to grade records
</commit_message>
<xml_diff>
--- a/2021-22 MDE Ed-Fi Documentation/2021-22 SIS Vendor and District Test Plan.docx
+++ b/2021-22 MDE Ed-Fi Documentation/2021-22 SIS Vendor and District Test Plan.docx
@@ -272,7 +272,7 @@
           <w:sz w:val="28"/>
           <w:szCs w:val="28"/>
         </w:rPr>
-        <w:t>5/14/2021</w:t>
+        <w:t>5/20/2021</w:t>
       </w:r>
       <w:r>
         <w:rPr>
@@ -283,8 +283,6 @@
         </w:rPr>
         <w:fldChar w:fldCharType="end"/>
       </w:r>
-      <w:bookmarkStart w:id="0" w:name="_GoBack"/>
-      <w:bookmarkEnd w:id="0"/>
     </w:p>
     <w:p/>
     <w:p/>
@@ -6023,11 +6021,11 @@
       <w:pPr>
         <w:pStyle w:val="Heading1"/>
       </w:pPr>
-      <w:bookmarkStart w:id="1" w:name="_Toc65502046"/>
+      <w:bookmarkStart w:id="0" w:name="_Toc65502046"/>
       <w:r>
         <w:t>Change Log</w:t>
       </w:r>
-      <w:bookmarkEnd w:id="1"/>
+      <w:bookmarkEnd w:id="0"/>
     </w:p>
     <w:tbl>
       <w:tblPr>
@@ -7004,6 +7002,74 @@
           </w:p>
         </w:tc>
       </w:tr>
+      <w:tr>
+        <w:tc>
+          <w:tcPr>
+            <w:tcW w:w="2437" w:type="dxa"/>
+          </w:tcPr>
+          <w:p>
+            <w:pPr>
+              <w:rPr>
+                <w:rFonts w:cs="Arial"/>
+                <w:bCs/>
+                <w:szCs w:val="20"/>
+              </w:rPr>
+            </w:pPr>
+            <w:r>
+              <w:rPr>
+                <w:rFonts w:cs="Arial"/>
+                <w:bCs/>
+                <w:szCs w:val="20"/>
+              </w:rPr>
+              <w:t>V 1.6.5</w:t>
+            </w:r>
+          </w:p>
+        </w:tc>
+        <w:tc>
+          <w:tcPr>
+            <w:tcW w:w="1428" w:type="dxa"/>
+          </w:tcPr>
+          <w:p>
+            <w:pPr>
+              <w:rPr>
+                <w:rFonts w:cs="Arial"/>
+                <w:bCs/>
+                <w:szCs w:val="20"/>
+              </w:rPr>
+            </w:pPr>
+            <w:r>
+              <w:rPr>
+                <w:rFonts w:cs="Arial"/>
+                <w:bCs/>
+                <w:szCs w:val="20"/>
+              </w:rPr>
+              <w:t>06/02/21</w:t>
+            </w:r>
+          </w:p>
+        </w:tc>
+        <w:tc>
+          <w:tcPr>
+            <w:tcW w:w="6061" w:type="dxa"/>
+          </w:tcPr>
+          <w:p>
+            <w:pPr>
+              <w:rPr>
+                <w:rFonts w:cs="Arial"/>
+                <w:bCs/>
+                <w:szCs w:val="20"/>
+              </w:rPr>
+            </w:pPr>
+            <w:r>
+              <w:rPr>
+                <w:rFonts w:cs="Arial"/>
+                <w:bCs/>
+                <w:szCs w:val="20"/>
+              </w:rPr>
+              <w:t>Clarifying guidance on grade record submissions</w:t>
+            </w:r>
+          </w:p>
+        </w:tc>
+      </w:tr>
     </w:tbl>
     <w:p>
       <w:pPr>
@@ -7027,7 +7093,7 @@
       <w:pPr>
         <w:pStyle w:val="Heading1"/>
       </w:pPr>
-      <w:bookmarkStart w:id="2" w:name="_Toc65502047"/>
+      <w:bookmarkStart w:id="1" w:name="_Toc65502047"/>
       <w:r>
         <w:lastRenderedPageBreak/>
         <w:t>O</w:t>
@@ -7035,186 +7101,609 @@
       <w:r>
         <w:t>verview</w:t>
       </w:r>
+      <w:bookmarkEnd w:id="1"/>
+    </w:p>
+    <w:p>
+      <w:pPr>
+        <w:spacing w:line="259" w:lineRule="auto"/>
+        <w:rPr>
+          <w:szCs w:val="20"/>
+        </w:rPr>
+      </w:pPr>
+      <w:r>
+        <w:rPr>
+          <w:szCs w:val="20"/>
+        </w:rPr>
+        <w:t xml:space="preserve">Student Information Systems vendors integrating with the Minnesota Department of Education's </w:t>
+      </w:r>
+      <w:r>
+        <w:rPr>
+          <w:szCs w:val="20"/>
+        </w:rPr>
+        <w:t xml:space="preserve">(MDE) </w:t>
+      </w:r>
+      <w:r>
+        <w:rPr>
+          <w:szCs w:val="20"/>
+        </w:rPr>
+        <w:t xml:space="preserve">Ed-Fi Automated Student Data Collection system </w:t>
+      </w:r>
+      <w:r>
+        <w:rPr>
+          <w:szCs w:val="20"/>
+        </w:rPr>
+        <w:t>are</w:t>
+      </w:r>
+      <w:r>
+        <w:rPr>
+          <w:szCs w:val="20"/>
+        </w:rPr>
+        <w:t xml:space="preserve"> required to pass 2 levels of testing prior to being granted a district's API key and secret to the production environment.</w:t>
+      </w:r>
+      <w:r>
+        <w:rPr>
+          <w:szCs w:val="20"/>
+        </w:rPr>
+        <w:t xml:space="preserve"> </w:t>
+      </w:r>
+    </w:p>
+    <w:p>
+      <w:pPr>
+        <w:spacing w:line="259" w:lineRule="auto"/>
+        <w:rPr>
+          <w:szCs w:val="20"/>
+        </w:rPr>
+      </w:pPr>
+      <w:r>
+        <w:rPr>
+          <w:szCs w:val="20"/>
+        </w:rPr>
+        <w:t>As in School year 20-21, t</w:t>
+      </w:r>
+      <w:r>
+        <w:rPr>
+          <w:szCs w:val="20"/>
+        </w:rPr>
+        <w:t xml:space="preserve">he </w:t>
+      </w:r>
+      <w:r>
+        <w:rPr>
+          <w:szCs w:val="20"/>
+        </w:rPr>
+        <w:t>2</w:t>
+      </w:r>
+      <w:r>
+        <w:rPr>
+          <w:szCs w:val="20"/>
+        </w:rPr>
+        <w:t>1</w:t>
+      </w:r>
+      <w:r>
+        <w:rPr>
+          <w:szCs w:val="20"/>
+        </w:rPr>
+        <w:t>-2</w:t>
+      </w:r>
+      <w:r>
+        <w:rPr>
+          <w:szCs w:val="20"/>
+        </w:rPr>
+        <w:t>2</w:t>
+      </w:r>
+      <w:r>
+        <w:rPr>
+          <w:szCs w:val="20"/>
+        </w:rPr>
+        <w:t xml:space="preserve"> School Year Certification </w:t>
+      </w:r>
+      <w:r>
+        <w:rPr>
+          <w:szCs w:val="20"/>
+        </w:rPr>
+        <w:t xml:space="preserve">will also be against the </w:t>
+      </w:r>
+      <w:r>
+        <w:rPr>
+          <w:szCs w:val="20"/>
+        </w:rPr>
+        <w:t>Ed-Fi 3.1 Data Standard and ODS/API</w:t>
+      </w:r>
+      <w:r>
+        <w:rPr>
+          <w:szCs w:val="20"/>
+        </w:rPr>
+        <w:t>,</w:t>
+      </w:r>
+      <w:r>
+        <w:rPr>
+          <w:szCs w:val="20"/>
+        </w:rPr>
+        <w:t xml:space="preserve"> with extensions customized for MDE.</w:t>
+      </w:r>
+    </w:p>
+    <w:p>
+      <w:pPr>
+        <w:spacing w:line="259" w:lineRule="auto"/>
+        <w:rPr>
+          <w:szCs w:val="20"/>
+        </w:rPr>
+      </w:pPr>
+      <w:r>
+        <w:rPr>
+          <w:szCs w:val="20"/>
+        </w:rPr>
+        <w:t xml:space="preserve">First, vendors </w:t>
+      </w:r>
+      <w:r>
+        <w:rPr>
+          <w:szCs w:val="20"/>
+        </w:rPr>
+        <w:t xml:space="preserve">are </w:t>
+      </w:r>
+      <w:r>
+        <w:rPr>
+          <w:szCs w:val="20"/>
+        </w:rPr>
+        <w:t xml:space="preserve">required to demonstrate their ability to submit the specific API resources and elements encompassed within </w:t>
+      </w:r>
+      <w:r>
+        <w:rPr>
+          <w:szCs w:val="20"/>
+        </w:rPr>
+        <w:t xml:space="preserve">the </w:t>
+      </w:r>
+      <w:r>
+        <w:rPr>
+          <w:szCs w:val="20"/>
+        </w:rPr>
+        <w:t xml:space="preserve">MARSS Data elements. This first phase </w:t>
+      </w:r>
+      <w:r>
+        <w:rPr>
+          <w:szCs w:val="20"/>
+        </w:rPr>
+        <w:t>is</w:t>
+      </w:r>
+      <w:r>
+        <w:rPr>
+          <w:szCs w:val="20"/>
+        </w:rPr>
+        <w:t xml:space="preserve"> executed in the MNIT Ed-Fi </w:t>
+      </w:r>
+      <w:r>
+        <w:rPr>
+          <w:szCs w:val="20"/>
+        </w:rPr>
+        <w:t xml:space="preserve">Test </w:t>
+      </w:r>
+      <w:r>
+        <w:rPr>
+          <w:szCs w:val="20"/>
+        </w:rPr>
+        <w:t>Sandbox environment.</w:t>
+      </w:r>
+      <w:r>
+        <w:rPr>
+          <w:szCs w:val="20"/>
+        </w:rPr>
+        <w:t xml:space="preserve"> </w:t>
+      </w:r>
+    </w:p>
+    <w:p>
+      <w:pPr>
+        <w:spacing w:line="259" w:lineRule="auto"/>
+        <w:rPr>
+          <w:b/>
+          <w:szCs w:val="20"/>
+        </w:rPr>
+      </w:pPr>
+      <w:r>
+        <w:rPr>
+          <w:b/>
+          <w:szCs w:val="20"/>
+        </w:rPr>
+        <w:t>Th</w:t>
+      </w:r>
+      <w:r>
+        <w:rPr>
+          <w:b/>
+          <w:szCs w:val="20"/>
+        </w:rPr>
+        <w:t>e Test Sandbox</w:t>
+      </w:r>
+      <w:r>
+        <w:rPr>
+          <w:b/>
+          <w:szCs w:val="20"/>
+        </w:rPr>
+        <w:t xml:space="preserve"> environment </w:t>
+      </w:r>
+      <w:r>
+        <w:rPr>
+          <w:b/>
+          <w:szCs w:val="20"/>
+        </w:rPr>
+        <w:t>does</w:t>
+      </w:r>
+      <w:r>
+        <w:rPr>
+          <w:b/>
+          <w:szCs w:val="20"/>
+        </w:rPr>
+        <w:t xml:space="preserve"> not include integration with the Identities API endpoint.</w:t>
+      </w:r>
+    </w:p>
+    <w:p>
+      <w:pPr>
+        <w:spacing w:line="259" w:lineRule="auto"/>
+        <w:rPr>
+          <w:b/>
+          <w:szCs w:val="20"/>
+        </w:rPr>
+      </w:pPr>
+      <w:r>
+        <w:rPr>
+          <w:b/>
+          <w:szCs w:val="20"/>
+        </w:rPr>
+        <w:t xml:space="preserve">API profiles are not enforced in the Test Sandbox environment, however you may be required to demonstrate appropriate implementation of API profile use in your </w:t>
+      </w:r>
+      <w:r>
+        <w:rPr>
+          <w:b/>
+          <w:szCs w:val="20"/>
+        </w:rPr>
+        <w:t>API</w:t>
+      </w:r>
+      <w:r>
+        <w:rPr>
+          <w:b/>
+          <w:szCs w:val="20"/>
+        </w:rPr>
+        <w:t xml:space="preserve"> transactions.</w:t>
+      </w:r>
+    </w:p>
+    <w:p>
+      <w:pPr>
+        <w:spacing w:line="259" w:lineRule="auto"/>
+        <w:rPr>
+          <w:szCs w:val="20"/>
+        </w:rPr>
+      </w:pPr>
+      <w:r>
+        <w:rPr>
+          <w:szCs w:val="20"/>
+        </w:rPr>
+        <w:t xml:space="preserve">When all scenarios </w:t>
+      </w:r>
+      <w:r>
+        <w:rPr>
+          <w:szCs w:val="20"/>
+        </w:rPr>
+        <w:t xml:space="preserve">are verified in the </w:t>
+      </w:r>
+      <w:r>
+        <w:rPr>
+          <w:szCs w:val="20"/>
+        </w:rPr>
+        <w:t>Sandbox test</w:t>
+      </w:r>
+      <w:r>
+        <w:rPr>
+          <w:szCs w:val="20"/>
+        </w:rPr>
+        <w:t>ing</w:t>
+      </w:r>
+      <w:r>
+        <w:rPr>
+          <w:szCs w:val="20"/>
+        </w:rPr>
+        <w:t xml:space="preserve"> environment, the SIS vendor </w:t>
+      </w:r>
+      <w:r>
+        <w:rPr>
+          <w:szCs w:val="20"/>
+        </w:rPr>
+        <w:t>is</w:t>
+      </w:r>
+      <w:r>
+        <w:rPr>
+          <w:szCs w:val="20"/>
+        </w:rPr>
+        <w:t xml:space="preserve"> granted access to the Staging Environment.</w:t>
+      </w:r>
+      <w:r>
+        <w:rPr>
+          <w:szCs w:val="20"/>
+        </w:rPr>
+        <w:t xml:space="preserve"> </w:t>
+      </w:r>
+      <w:r>
+        <w:rPr>
+          <w:szCs w:val="20"/>
+        </w:rPr>
+        <w:t>Vendors must perform a test load of their district's real student demographic data in the Staging environment.</w:t>
+      </w:r>
+      <w:r>
+        <w:rPr>
+          <w:szCs w:val="20"/>
+        </w:rPr>
+        <w:t xml:space="preserve"> </w:t>
+      </w:r>
+      <w:r>
+        <w:rPr>
+          <w:szCs w:val="20"/>
+        </w:rPr>
+        <w:t>During this test</w:t>
+      </w:r>
+      <w:r>
+        <w:rPr>
+          <w:szCs w:val="20"/>
+        </w:rPr>
+        <w:t>,</w:t>
+      </w:r>
+      <w:r>
+        <w:rPr>
+          <w:szCs w:val="20"/>
+        </w:rPr>
+        <w:t xml:space="preserve"> Student IDs will be validated against the Ed-Fi Identities Service to ensure valid ids are being inserted to the Ed-Fi ODS.</w:t>
+      </w:r>
+      <w:r>
+        <w:rPr>
+          <w:szCs w:val="20"/>
+        </w:rPr>
+        <w:t xml:space="preserve"> </w:t>
+      </w:r>
+      <w:r>
+        <w:rPr>
+          <w:szCs w:val="20"/>
+        </w:rPr>
+        <w:t>MARSS comparison checks and additional data quality verifications</w:t>
+      </w:r>
+      <w:r>
+        <w:rPr>
+          <w:szCs w:val="20"/>
+        </w:rPr>
+        <w:t xml:space="preserve"> </w:t>
+      </w:r>
+      <w:r>
+        <w:rPr>
+          <w:szCs w:val="20"/>
+        </w:rPr>
+        <w:t>are</w:t>
+      </w:r>
+      <w:r>
+        <w:rPr>
+          <w:szCs w:val="20"/>
+        </w:rPr>
+        <w:t xml:space="preserve"> executed in the Staging Environment. </w:t>
+      </w:r>
+    </w:p>
+    <w:p>
+      <w:pPr>
+        <w:spacing w:line="259" w:lineRule="auto"/>
+        <w:rPr>
+          <w:szCs w:val="20"/>
+        </w:rPr>
+      </w:pPr>
+      <w:r>
+        <w:rPr>
+          <w:szCs w:val="20"/>
+        </w:rPr>
+        <w:t xml:space="preserve">Once the Staging data </w:t>
+      </w:r>
+      <w:r>
+        <w:rPr>
+          <w:szCs w:val="20"/>
+        </w:rPr>
+        <w:t>reaches</w:t>
+      </w:r>
+      <w:r>
+        <w:rPr>
+          <w:szCs w:val="20"/>
+        </w:rPr>
+        <w:t xml:space="preserve"> a satisfactory level of quality as determined by MDE, MNIT, and </w:t>
+      </w:r>
+      <w:r>
+        <w:rPr>
+          <w:szCs w:val="20"/>
+        </w:rPr>
+        <w:t>the District</w:t>
+      </w:r>
+      <w:r>
+        <w:rPr>
+          <w:szCs w:val="20"/>
+        </w:rPr>
+        <w:t xml:space="preserve">, MNIT will </w:t>
+      </w:r>
+      <w:r>
+        <w:rPr>
+          <w:szCs w:val="20"/>
+        </w:rPr>
+        <w:t>enable</w:t>
+      </w:r>
+      <w:r>
+        <w:rPr>
+          <w:szCs w:val="20"/>
+        </w:rPr>
+        <w:t xml:space="preserve"> the vendor </w:t>
+      </w:r>
+      <w:r>
+        <w:rPr>
+          <w:szCs w:val="20"/>
+        </w:rPr>
+        <w:t xml:space="preserve">to obtain </w:t>
+      </w:r>
+      <w:r>
+        <w:rPr>
+          <w:szCs w:val="20"/>
+        </w:rPr>
+        <w:t xml:space="preserve">a key and secret </w:t>
+      </w:r>
+      <w:r>
+        <w:rPr>
+          <w:szCs w:val="20"/>
+        </w:rPr>
+        <w:t>for</w:t>
+      </w:r>
+      <w:r>
+        <w:rPr>
+          <w:szCs w:val="20"/>
+        </w:rPr>
+        <w:t xml:space="preserve"> the production environment.</w:t>
+      </w:r>
+    </w:p>
+    <w:p>
+      <w:pPr>
+        <w:spacing w:line="259" w:lineRule="auto"/>
+        <w:rPr>
+          <w:szCs w:val="20"/>
+        </w:rPr>
+      </w:pPr>
+      <w:r>
+        <w:rPr>
+          <w:szCs w:val="20"/>
+        </w:rPr>
+        <w:t xml:space="preserve">This document includes the Certification Requirements for both the </w:t>
+      </w:r>
+      <w:r>
+        <w:rPr>
+          <w:szCs w:val="20"/>
+        </w:rPr>
+        <w:t>scenario-based</w:t>
+      </w:r>
+      <w:r>
+        <w:rPr>
+          <w:szCs w:val="20"/>
+        </w:rPr>
+        <w:t xml:space="preserve"> sandbox testing and staging environment </w:t>
+      </w:r>
+      <w:r>
+        <w:rPr>
+          <w:szCs w:val="20"/>
+        </w:rPr>
+        <w:t xml:space="preserve">data </w:t>
+      </w:r>
+      <w:r>
+        <w:rPr>
+          <w:szCs w:val="20"/>
+        </w:rPr>
+        <w:t>loading.</w:t>
+      </w:r>
+    </w:p>
+    <w:p>
+      <w:pPr>
+        <w:rPr>
+          <w:i/>
+          <w:szCs w:val="20"/>
+        </w:rPr>
+      </w:pPr>
+      <w:r>
+        <w:rPr>
+          <w:i/>
+          <w:szCs w:val="20"/>
+        </w:rPr>
+        <w:t>Note: many URLs in this document are not yet active, and thus marked with:</w:t>
+      </w:r>
+    </w:p>
+    <w:p>
+      <w:pPr>
+        <w:ind w:firstLine="720"/>
+        <w:rPr>
+          <w:color w:val="FF0000"/>
+          <w:szCs w:val="20"/>
+        </w:rPr>
+      </w:pPr>
+      <w:r>
+        <w:rPr>
+          <w:color w:val="FF0000"/>
+          <w:szCs w:val="20"/>
+        </w:rPr>
+        <w:t>Not currently active</w:t>
+      </w:r>
+    </w:p>
+    <w:p>
+      <w:pPr>
+        <w:spacing w:line="259" w:lineRule="auto"/>
+        <w:rPr>
+          <w:i/>
+          <w:szCs w:val="20"/>
+        </w:rPr>
+      </w:pPr>
+      <w:r>
+        <w:rPr>
+          <w:i/>
+          <w:szCs w:val="20"/>
+        </w:rPr>
+        <w:t>Please note that these URLs are also subject to change upon actual Ed-Fi implementation for the 2021-2022 school year.</w:t>
+      </w:r>
+    </w:p>
+    <w:p>
+      <w:pPr>
+        <w:pStyle w:val="Heading1"/>
+      </w:pPr>
+      <w:bookmarkStart w:id="2" w:name="_Toc65502048"/>
+      <w:r>
+        <w:t>MN Sandbox Certification Testing</w:t>
+      </w:r>
       <w:bookmarkEnd w:id="2"/>
-    </w:p>
-    <w:p>
-      <w:pPr>
-        <w:spacing w:line="259" w:lineRule="auto"/>
-        <w:rPr>
-          <w:szCs w:val="20"/>
-        </w:rPr>
-      </w:pPr>
-      <w:r>
-        <w:rPr>
-          <w:szCs w:val="20"/>
-        </w:rPr>
-        <w:t xml:space="preserve">Student Information Systems vendors integrating with the Minnesota Department of Education's </w:t>
-      </w:r>
-      <w:r>
-        <w:rPr>
-          <w:szCs w:val="20"/>
-        </w:rPr>
-        <w:t xml:space="preserve">(MDE) </w:t>
-      </w:r>
-      <w:r>
-        <w:rPr>
-          <w:szCs w:val="20"/>
-        </w:rPr>
-        <w:t xml:space="preserve">Ed-Fi Automated Student Data Collection system </w:t>
-      </w:r>
-      <w:r>
-        <w:rPr>
-          <w:szCs w:val="20"/>
-        </w:rPr>
-        <w:t>are</w:t>
-      </w:r>
-      <w:r>
-        <w:rPr>
-          <w:szCs w:val="20"/>
-        </w:rPr>
-        <w:t xml:space="preserve"> required to pass 2 levels of testing prior to being granted a district's API key and secret to the production environment.</w:t>
-      </w:r>
-      <w:r>
-        <w:rPr>
-          <w:szCs w:val="20"/>
-        </w:rPr>
+      <w:r>
         <w:t xml:space="preserve"> </w:t>
       </w:r>
     </w:p>
     <w:p>
       <w:pPr>
-        <w:spacing w:line="259" w:lineRule="auto"/>
-        <w:rPr>
-          <w:szCs w:val="20"/>
-        </w:rPr>
-      </w:pPr>
-      <w:r>
-        <w:rPr>
-          <w:szCs w:val="20"/>
-        </w:rPr>
-        <w:t>As in School year 20-21, t</w:t>
-      </w:r>
-      <w:r>
-        <w:rPr>
-          <w:szCs w:val="20"/>
-        </w:rPr>
-        <w:t xml:space="preserve">he </w:t>
-      </w:r>
-      <w:r>
-        <w:rPr>
-          <w:szCs w:val="20"/>
-        </w:rPr>
-        <w:t>2</w:t>
-      </w:r>
-      <w:r>
-        <w:rPr>
-          <w:szCs w:val="20"/>
-        </w:rPr>
-        <w:t>1</w:t>
-      </w:r>
-      <w:r>
-        <w:rPr>
-          <w:szCs w:val="20"/>
-        </w:rPr>
-        <w:t>-2</w:t>
-      </w:r>
-      <w:r>
-        <w:rPr>
-          <w:szCs w:val="20"/>
-        </w:rPr>
-        <w:t>2</w:t>
-      </w:r>
-      <w:r>
-        <w:rPr>
-          <w:szCs w:val="20"/>
-        </w:rPr>
-        <w:t xml:space="preserve"> School Year Certification </w:t>
-      </w:r>
-      <w:r>
-        <w:rPr>
-          <w:szCs w:val="20"/>
-        </w:rPr>
-        <w:t xml:space="preserve">will also be against the </w:t>
-      </w:r>
-      <w:r>
-        <w:rPr>
-          <w:szCs w:val="20"/>
-        </w:rPr>
-        <w:t>Ed-Fi 3.1 Data Standard and ODS/API</w:t>
-      </w:r>
-      <w:r>
-        <w:rPr>
-          <w:szCs w:val="20"/>
-        </w:rPr>
-        <w:t>,</w:t>
-      </w:r>
-      <w:r>
-        <w:rPr>
-          <w:szCs w:val="20"/>
-        </w:rPr>
-        <w:t xml:space="preserve"> with extensions customized for MDE.</w:t>
-      </w:r>
-    </w:p>
-    <w:p>
-      <w:pPr>
-        <w:spacing w:line="259" w:lineRule="auto"/>
-        <w:rPr>
-          <w:szCs w:val="20"/>
-        </w:rPr>
-      </w:pPr>
-      <w:r>
-        <w:rPr>
-          <w:szCs w:val="20"/>
-        </w:rPr>
-        <w:t xml:space="preserve">First, vendors </w:t>
-      </w:r>
-      <w:r>
-        <w:rPr>
-          <w:szCs w:val="20"/>
-        </w:rPr>
-        <w:t xml:space="preserve">are </w:t>
-      </w:r>
-      <w:r>
-        <w:rPr>
-          <w:szCs w:val="20"/>
-        </w:rPr>
-        <w:t xml:space="preserve">required to demonstrate their ability to submit the specific API resources and elements encompassed within </w:t>
-      </w:r>
-      <w:r>
-        <w:rPr>
-          <w:szCs w:val="20"/>
-        </w:rPr>
-        <w:t xml:space="preserve">the </w:t>
-      </w:r>
-      <w:r>
-        <w:rPr>
-          <w:szCs w:val="20"/>
-        </w:rPr>
-        <w:t xml:space="preserve">MARSS Data elements. This first phase </w:t>
-      </w:r>
-      <w:r>
-        <w:rPr>
-          <w:szCs w:val="20"/>
-        </w:rPr>
-        <w:t>is</w:t>
-      </w:r>
-      <w:r>
-        <w:rPr>
-          <w:szCs w:val="20"/>
-        </w:rPr>
-        <w:t xml:space="preserve"> executed in the MNIT Ed-Fi </w:t>
-      </w:r>
-      <w:r>
-        <w:rPr>
-          <w:szCs w:val="20"/>
-        </w:rPr>
-        <w:t xml:space="preserve">Test </w:t>
-      </w:r>
-      <w:r>
-        <w:rPr>
-          <w:szCs w:val="20"/>
-        </w:rPr>
-        <w:t>Sandbox environment.</w:t>
+        <w:rPr>
+          <w:szCs w:val="20"/>
+        </w:rPr>
+      </w:pPr>
+      <w:r>
+        <w:rPr>
+          <w:szCs w:val="20"/>
+        </w:rPr>
+        <w:t xml:space="preserve">When certification begins, </w:t>
+      </w:r>
+      <w:r>
+        <w:rPr>
+          <w:szCs w:val="20"/>
+        </w:rPr>
+        <w:t xml:space="preserve">vendors </w:t>
+      </w:r>
+      <w:r>
+        <w:rPr>
+          <w:szCs w:val="20"/>
+        </w:rPr>
+        <w:t xml:space="preserve">will be provided </w:t>
+      </w:r>
+      <w:r>
+        <w:rPr>
+          <w:szCs w:val="20"/>
+        </w:rPr>
+        <w:t xml:space="preserve">a </w:t>
+      </w:r>
+      <w:r>
+        <w:rPr>
+          <w:szCs w:val="20"/>
+        </w:rPr>
+        <w:t xml:space="preserve">key and secret to a </w:t>
+      </w:r>
+      <w:r>
+        <w:rPr>
+          <w:szCs w:val="20"/>
+        </w:rPr>
+        <w:t>sandbox ODS/API with</w:t>
+      </w:r>
+      <w:r>
+        <w:rPr>
+          <w:szCs w:val="20"/>
+        </w:rPr>
+        <w:t xml:space="preserve"> no </w:t>
+      </w:r>
+      <w:r>
+        <w:rPr>
+          <w:szCs w:val="20"/>
+        </w:rPr>
+        <w:t>sample data pre-loaded.</w:t>
       </w:r>
       <w:r>
         <w:rPr>
@@ -7222,129 +7711,59 @@
         </w:rPr>
         <w:t xml:space="preserve"> </w:t>
       </w:r>
-    </w:p>
-    <w:p>
-      <w:pPr>
-        <w:spacing w:line="259" w:lineRule="auto"/>
-        <w:rPr>
-          <w:b/>
-          <w:szCs w:val="20"/>
-        </w:rPr>
-      </w:pPr>
-      <w:r>
-        <w:rPr>
-          <w:b/>
-          <w:szCs w:val="20"/>
-        </w:rPr>
-        <w:t>Th</w:t>
-      </w:r>
-      <w:r>
-        <w:rPr>
-          <w:b/>
-          <w:szCs w:val="20"/>
-        </w:rPr>
-        <w:t>e Test Sandbox</w:t>
-      </w:r>
-      <w:r>
-        <w:rPr>
-          <w:b/>
-          <w:szCs w:val="20"/>
-        </w:rPr>
-        <w:t xml:space="preserve"> environment </w:t>
-      </w:r>
-      <w:r>
-        <w:rPr>
-          <w:b/>
-          <w:szCs w:val="20"/>
-        </w:rPr>
-        <w:t>does</w:t>
-      </w:r>
-      <w:r>
-        <w:rPr>
-          <w:b/>
-          <w:szCs w:val="20"/>
-        </w:rPr>
-        <w:t xml:space="preserve"> not include integration with the Identities API endpoint.</w:t>
-      </w:r>
-    </w:p>
-    <w:p>
-      <w:pPr>
-        <w:spacing w:line="259" w:lineRule="auto"/>
-        <w:rPr>
-          <w:b/>
-          <w:szCs w:val="20"/>
-        </w:rPr>
-      </w:pPr>
-      <w:r>
-        <w:rPr>
-          <w:b/>
-          <w:szCs w:val="20"/>
-        </w:rPr>
-        <w:t xml:space="preserve">API profiles are not enforced in the Test Sandbox environment, however you may be required to demonstrate appropriate implementation of API profile use in your </w:t>
-      </w:r>
-      <w:r>
-        <w:rPr>
-          <w:b/>
-          <w:szCs w:val="20"/>
-        </w:rPr>
-        <w:t>API</w:t>
-      </w:r>
-      <w:r>
-        <w:rPr>
-          <w:b/>
-          <w:szCs w:val="20"/>
-        </w:rPr>
-        <w:t xml:space="preserve"> transactions.</w:t>
-      </w:r>
-    </w:p>
-    <w:p>
-      <w:pPr>
-        <w:spacing w:line="259" w:lineRule="auto"/>
-        <w:rPr>
-          <w:szCs w:val="20"/>
-        </w:rPr>
-      </w:pPr>
-      <w:r>
-        <w:rPr>
-          <w:szCs w:val="20"/>
-        </w:rPr>
-        <w:t xml:space="preserve">When all scenarios </w:t>
-      </w:r>
-      <w:r>
-        <w:rPr>
-          <w:szCs w:val="20"/>
-        </w:rPr>
-        <w:t xml:space="preserve">are verified in the </w:t>
-      </w:r>
-      <w:r>
-        <w:rPr>
-          <w:szCs w:val="20"/>
-        </w:rPr>
-        <w:t>Sandbox test</w:t>
-      </w:r>
-      <w:r>
-        <w:rPr>
-          <w:szCs w:val="20"/>
-        </w:rPr>
-        <w:t>ing</w:t>
-      </w:r>
-      <w:r>
-        <w:rPr>
-          <w:szCs w:val="20"/>
-        </w:rPr>
-        <w:t xml:space="preserve"> environment, the SIS vendor </w:t>
-      </w:r>
-      <w:r>
-        <w:rPr>
-          <w:szCs w:val="20"/>
-        </w:rPr>
-        <w:t>is</w:t>
-      </w:r>
-      <w:r>
-        <w:rPr>
-          <w:szCs w:val="20"/>
-        </w:rPr>
-        <w:t xml:space="preserve"> granted access to the Staging Environment.</w:t>
+      <w:r>
+        <w:rPr>
+          <w:szCs w:val="20"/>
+        </w:rPr>
+        <w:t xml:space="preserve">This ODS </w:t>
+      </w:r>
+      <w:r>
+        <w:rPr>
+          <w:szCs w:val="20"/>
+        </w:rPr>
+        <w:t xml:space="preserve">will </w:t>
+      </w:r>
+      <w:r>
+        <w:rPr>
+          <w:szCs w:val="20"/>
+        </w:rPr>
+        <w:t xml:space="preserve">contain the Minnesota Education </w:t>
+      </w:r>
+      <w:r>
+        <w:rPr>
+          <w:szCs w:val="20"/>
+        </w:rPr>
+        <w:t>School and District</w:t>
+      </w:r>
+      <w:r>
+        <w:rPr>
+          <w:szCs w:val="20"/>
+        </w:rPr>
+        <w:t xml:space="preserve"> records </w:t>
+      </w:r>
+      <w:r>
+        <w:rPr>
+          <w:szCs w:val="20"/>
+        </w:rPr>
+        <w:t xml:space="preserve">synchronized with </w:t>
+      </w:r>
+      <w:r>
+        <w:rPr>
+          <w:szCs w:val="20"/>
+        </w:rPr>
+        <w:t xml:space="preserve">MDE-ORG, as well as the MN </w:t>
+      </w:r>
+      <w:r>
+        <w:rPr>
+          <w:szCs w:val="20"/>
+        </w:rPr>
+        <w:t xml:space="preserve">specific </w:t>
+      </w:r>
+      <w:r>
+        <w:rPr>
+          <w:szCs w:val="20"/>
+        </w:rPr>
+        <w:t>descriptors listed below in this document.</w:t>
       </w:r>
       <w:r>
         <w:rPr>
@@ -7356,7 +7775,43 @@
         <w:rPr>
           <w:szCs w:val="20"/>
         </w:rPr>
-        <w:t>Vendors must perform a test load of their district's real student demographic data in the Staging environment.</w:t>
+        <w:t xml:space="preserve">When submitting data for each of the Certification scenarios, we ask that you use </w:t>
+      </w:r>
+      <w:r>
+        <w:rPr>
+          <w:szCs w:val="20"/>
+        </w:rPr>
+        <w:t>a</w:t>
+      </w:r>
+      <w:r>
+        <w:rPr>
+          <w:szCs w:val="20"/>
+        </w:rPr>
+        <w:t xml:space="preserve"> district</w:t>
+      </w:r>
+      <w:r>
+        <w:rPr>
+          <w:szCs w:val="20"/>
+        </w:rPr>
+        <w:t xml:space="preserve"> you have access to</w:t>
+      </w:r>
+      <w:r>
+        <w:rPr>
+          <w:szCs w:val="20"/>
+        </w:rPr>
+        <w:t>, and schools within th</w:t>
+      </w:r>
+      <w:r>
+        <w:rPr>
+          <w:szCs w:val="20"/>
+        </w:rPr>
+        <w:t>e</w:t>
+      </w:r>
+      <w:r>
+        <w:rPr>
+          <w:szCs w:val="20"/>
+        </w:rPr>
+        <w:t xml:space="preserve"> district.</w:t>
       </w:r>
       <w:r>
         <w:rPr>
@@ -7364,418 +7819,29 @@
         </w:rPr>
         <w:t xml:space="preserve"> </w:t>
       </w:r>
-      <w:r>
-        <w:rPr>
-          <w:szCs w:val="20"/>
-        </w:rPr>
-        <w:t>During this test</w:t>
-      </w:r>
-      <w:r>
-        <w:rPr>
-          <w:szCs w:val="20"/>
-        </w:rPr>
-        <w:t>,</w:t>
-      </w:r>
-      <w:r>
-        <w:rPr>
-          <w:szCs w:val="20"/>
-        </w:rPr>
-        <w:t xml:space="preserve"> Student IDs will be validated against the Ed-Fi Identities Service to ensure valid ids are being inserted to the Ed-Fi ODS.</w:t>
-      </w:r>
-      <w:r>
-        <w:rPr>
-          <w:szCs w:val="20"/>
-        </w:rPr>
-        <w:t xml:space="preserve"> </w:t>
-      </w:r>
-      <w:r>
-        <w:rPr>
-          <w:szCs w:val="20"/>
-        </w:rPr>
-        <w:t>MARSS comparison checks and additional data quality verifications</w:t>
-      </w:r>
-      <w:r>
-        <w:rPr>
-          <w:szCs w:val="20"/>
-        </w:rPr>
-        <w:t xml:space="preserve"> </w:t>
-      </w:r>
-      <w:r>
-        <w:rPr>
-          <w:szCs w:val="20"/>
-        </w:rPr>
-        <w:t>are</w:t>
-      </w:r>
-      <w:r>
-        <w:rPr>
-          <w:szCs w:val="20"/>
-        </w:rPr>
-        <w:t xml:space="preserve"> executed in the Staging Environment. </w:t>
-      </w:r>
-    </w:p>
-    <w:p>
-      <w:pPr>
-        <w:spacing w:line="259" w:lineRule="auto"/>
-        <w:rPr>
-          <w:szCs w:val="20"/>
-        </w:rPr>
-      </w:pPr>
-      <w:r>
-        <w:rPr>
-          <w:szCs w:val="20"/>
-        </w:rPr>
-        <w:t xml:space="preserve">Once the Staging data </w:t>
-      </w:r>
-      <w:r>
-        <w:rPr>
-          <w:szCs w:val="20"/>
-        </w:rPr>
-        <w:t>reaches</w:t>
-      </w:r>
-      <w:r>
-        <w:rPr>
-          <w:szCs w:val="20"/>
-        </w:rPr>
-        <w:t xml:space="preserve"> a satisfactory level of quality as determined by MDE, MNIT, and </w:t>
-      </w:r>
-      <w:r>
-        <w:rPr>
-          <w:szCs w:val="20"/>
-        </w:rPr>
-        <w:t>the District</w:t>
-      </w:r>
-      <w:r>
-        <w:rPr>
-          <w:szCs w:val="20"/>
-        </w:rPr>
-        <w:t xml:space="preserve">, MNIT will </w:t>
-      </w:r>
-      <w:r>
-        <w:rPr>
-          <w:szCs w:val="20"/>
-        </w:rPr>
-        <w:t>enable</w:t>
-      </w:r>
-      <w:r>
-        <w:rPr>
-          <w:szCs w:val="20"/>
-        </w:rPr>
-        <w:t xml:space="preserve"> the vendor </w:t>
-      </w:r>
-      <w:r>
-        <w:rPr>
-          <w:szCs w:val="20"/>
-        </w:rPr>
-        <w:t xml:space="preserve">to obtain </w:t>
-      </w:r>
-      <w:r>
-        <w:rPr>
-          <w:szCs w:val="20"/>
-        </w:rPr>
-        <w:t xml:space="preserve">a key and secret </w:t>
-      </w:r>
-      <w:r>
-        <w:rPr>
-          <w:szCs w:val="20"/>
-        </w:rPr>
-        <w:t>for</w:t>
-      </w:r>
-      <w:r>
-        <w:rPr>
-          <w:szCs w:val="20"/>
-        </w:rPr>
-        <w:t xml:space="preserve"> the production environment.</w:t>
-      </w:r>
-    </w:p>
-    <w:p>
-      <w:pPr>
-        <w:spacing w:line="259" w:lineRule="auto"/>
-        <w:rPr>
-          <w:szCs w:val="20"/>
-        </w:rPr>
-      </w:pPr>
-      <w:r>
-        <w:rPr>
-          <w:szCs w:val="20"/>
-        </w:rPr>
-        <w:t xml:space="preserve">This document includes the Certification Requirements for both the </w:t>
-      </w:r>
-      <w:r>
-        <w:rPr>
-          <w:szCs w:val="20"/>
-        </w:rPr>
-        <w:t>scenario-based</w:t>
-      </w:r>
-      <w:r>
-        <w:rPr>
-          <w:szCs w:val="20"/>
-        </w:rPr>
-        <w:t xml:space="preserve"> sandbox testing and staging environment </w:t>
-      </w:r>
-      <w:r>
-        <w:rPr>
-          <w:szCs w:val="20"/>
-        </w:rPr>
-        <w:t xml:space="preserve">data </w:t>
-      </w:r>
-      <w:r>
-        <w:rPr>
-          <w:szCs w:val="20"/>
-        </w:rPr>
-        <w:t>loading.</w:t>
-      </w:r>
-    </w:p>
-    <w:p>
-      <w:pPr>
-        <w:rPr>
-          <w:i/>
-          <w:szCs w:val="20"/>
-        </w:rPr>
-      </w:pPr>
-      <w:r>
-        <w:rPr>
-          <w:i/>
-          <w:szCs w:val="20"/>
-        </w:rPr>
-        <w:t>Note: many URLs in this document are not yet active, and thus marked with:</w:t>
-      </w:r>
-    </w:p>
-    <w:p>
-      <w:pPr>
-        <w:ind w:firstLine="720"/>
-        <w:rPr>
-          <w:color w:val="FF0000"/>
-          <w:szCs w:val="20"/>
-        </w:rPr>
-      </w:pPr>
-      <w:r>
-        <w:rPr>
-          <w:color w:val="FF0000"/>
-          <w:szCs w:val="20"/>
-        </w:rPr>
-        <w:t>Not currently active</w:t>
-      </w:r>
-    </w:p>
-    <w:p>
-      <w:pPr>
-        <w:spacing w:line="259" w:lineRule="auto"/>
-        <w:rPr>
-          <w:i/>
-          <w:szCs w:val="20"/>
-        </w:rPr>
-      </w:pPr>
-      <w:r>
-        <w:rPr>
-          <w:i/>
-          <w:szCs w:val="20"/>
-        </w:rPr>
-        <w:t>Please note that these URLs are also subject to change upon actual Ed-Fi implementation for the 2021-2022 school year.</w:t>
-      </w:r>
-    </w:p>
-    <w:p>
-      <w:pPr>
-        <w:pStyle w:val="Heading1"/>
-      </w:pPr>
-      <w:bookmarkStart w:id="3" w:name="_Toc65502048"/>
-      <w:r>
-        <w:t>MN Sandbox Certification Testing</w:t>
+    </w:p>
+    <w:p>
+      <w:pPr>
+        <w:pStyle w:val="Heading2"/>
+      </w:pPr>
+      <w:bookmarkStart w:id="3" w:name="_Toc65502049"/>
+      <w:r>
+        <w:t>Test Sandbox</w:t>
+      </w:r>
+      <w:r>
+        <w:t xml:space="preserve"> Environment URLs</w:t>
       </w:r>
       <w:bookmarkEnd w:id="3"/>
-      <w:r>
-        <w:t xml:space="preserve"> </w:t>
-      </w:r>
-    </w:p>
-    <w:p>
-      <w:pPr>
-        <w:rPr>
-          <w:szCs w:val="20"/>
-        </w:rPr>
-      </w:pPr>
-      <w:r>
-        <w:rPr>
-          <w:szCs w:val="20"/>
-        </w:rPr>
-        <w:t xml:space="preserve">When certification begins, </w:t>
-      </w:r>
-      <w:r>
-        <w:rPr>
-          <w:szCs w:val="20"/>
-        </w:rPr>
-        <w:t xml:space="preserve">vendors </w:t>
-      </w:r>
-      <w:r>
-        <w:rPr>
-          <w:szCs w:val="20"/>
-        </w:rPr>
-        <w:t xml:space="preserve">will be provided </w:t>
-      </w:r>
-      <w:r>
-        <w:rPr>
-          <w:szCs w:val="20"/>
-        </w:rPr>
-        <w:t xml:space="preserve">a </w:t>
-      </w:r>
-      <w:r>
-        <w:rPr>
-          <w:szCs w:val="20"/>
-        </w:rPr>
-        <w:t xml:space="preserve">key and secret to a </w:t>
-      </w:r>
-      <w:r>
-        <w:rPr>
-          <w:szCs w:val="20"/>
-        </w:rPr>
-        <w:t>sandbox ODS/API with</w:t>
-      </w:r>
-      <w:r>
-        <w:rPr>
-          <w:szCs w:val="20"/>
-        </w:rPr>
-        <w:t xml:space="preserve"> no </w:t>
-      </w:r>
-      <w:r>
-        <w:rPr>
-          <w:szCs w:val="20"/>
-        </w:rPr>
-        <w:t>sample data pre-loaded.</w:t>
-      </w:r>
-      <w:r>
-        <w:rPr>
-          <w:szCs w:val="20"/>
-        </w:rPr>
-        <w:t xml:space="preserve"> </w:t>
-      </w:r>
-      <w:r>
-        <w:rPr>
-          <w:szCs w:val="20"/>
-        </w:rPr>
-        <w:t xml:space="preserve">This ODS </w:t>
-      </w:r>
-      <w:r>
-        <w:rPr>
-          <w:szCs w:val="20"/>
-        </w:rPr>
-        <w:t xml:space="preserve">will </w:t>
-      </w:r>
-      <w:r>
-        <w:rPr>
-          <w:szCs w:val="20"/>
-        </w:rPr>
-        <w:t xml:space="preserve">contain the Minnesota Education </w:t>
-      </w:r>
-      <w:r>
-        <w:rPr>
-          <w:szCs w:val="20"/>
-        </w:rPr>
-        <w:t>School and District</w:t>
-      </w:r>
-      <w:r>
-        <w:rPr>
-          <w:szCs w:val="20"/>
-        </w:rPr>
-        <w:t xml:space="preserve"> records </w:t>
-      </w:r>
-      <w:r>
-        <w:rPr>
-          <w:szCs w:val="20"/>
-        </w:rPr>
-        <w:t xml:space="preserve">synchronized with </w:t>
-      </w:r>
-      <w:r>
-        <w:rPr>
-          <w:szCs w:val="20"/>
-        </w:rPr>
-        <w:t xml:space="preserve">MDE-ORG, as well as the MN </w:t>
-      </w:r>
-      <w:r>
-        <w:rPr>
-          <w:szCs w:val="20"/>
-        </w:rPr>
-        <w:t xml:space="preserve">specific </w:t>
-      </w:r>
-      <w:r>
-        <w:rPr>
-          <w:szCs w:val="20"/>
-        </w:rPr>
-        <w:t>descriptors listed below in this document.</w:t>
-      </w:r>
-      <w:r>
-        <w:rPr>
-          <w:szCs w:val="20"/>
-        </w:rPr>
-        <w:t xml:space="preserve"> </w:t>
-      </w:r>
-      <w:r>
-        <w:rPr>
-          <w:szCs w:val="20"/>
-        </w:rPr>
-        <w:t xml:space="preserve">When submitting data for each of the Certification scenarios, we ask that you use </w:t>
-      </w:r>
-      <w:r>
-        <w:rPr>
-          <w:szCs w:val="20"/>
-        </w:rPr>
-        <w:t>a</w:t>
-      </w:r>
-      <w:r>
-        <w:rPr>
-          <w:szCs w:val="20"/>
-        </w:rPr>
-        <w:t xml:space="preserve"> district</w:t>
-      </w:r>
-      <w:r>
-        <w:rPr>
-          <w:szCs w:val="20"/>
-        </w:rPr>
-        <w:t xml:space="preserve"> you have access to</w:t>
-      </w:r>
-      <w:r>
-        <w:rPr>
-          <w:szCs w:val="20"/>
-        </w:rPr>
-        <w:t>, and schools within th</w:t>
-      </w:r>
-      <w:r>
-        <w:rPr>
-          <w:szCs w:val="20"/>
-        </w:rPr>
-        <w:t>e</w:t>
-      </w:r>
-      <w:r>
-        <w:rPr>
-          <w:szCs w:val="20"/>
-        </w:rPr>
-        <w:t xml:space="preserve"> district.</w:t>
-      </w:r>
-      <w:r>
-        <w:rPr>
-          <w:szCs w:val="20"/>
-        </w:rPr>
-        <w:t xml:space="preserve"> </w:t>
-      </w:r>
-    </w:p>
-    <w:p>
-      <w:pPr>
-        <w:pStyle w:val="Heading2"/>
-      </w:pPr>
-      <w:bookmarkStart w:id="4" w:name="_Toc65502049"/>
-      <w:r>
-        <w:t>Test Sandbox</w:t>
-      </w:r>
-      <w:r>
-        <w:t xml:space="preserve"> Environment URLs</w:t>
+    </w:p>
+    <w:p>
+      <w:pPr>
+        <w:pStyle w:val="Heading3"/>
+      </w:pPr>
+      <w:bookmarkStart w:id="4" w:name="_Toc65502050"/>
+      <w:r>
+        <w:t>Swagger</w:t>
       </w:r>
       <w:bookmarkEnd w:id="4"/>
-    </w:p>
-    <w:p>
-      <w:pPr>
-        <w:pStyle w:val="Heading3"/>
-      </w:pPr>
-      <w:bookmarkStart w:id="5" w:name="_Toc65502050"/>
-      <w:r>
-        <w:t>Swagger</w:t>
-      </w:r>
-      <w:bookmarkEnd w:id="5"/>
     </w:p>
     <w:p>
       <w:hyperlink r:id="rId17" w:history="1">
@@ -8054,11 +8120,11 @@
       <w:pPr>
         <w:pStyle w:val="Heading3"/>
       </w:pPr>
-      <w:bookmarkStart w:id="6" w:name="_Toc65502051"/>
+      <w:bookmarkStart w:id="5" w:name="_Toc65502051"/>
       <w:r>
         <w:t>Ed-Fi Sandbox Admin Website</w:t>
       </w:r>
-      <w:bookmarkEnd w:id="6"/>
+      <w:bookmarkEnd w:id="5"/>
       <w:r>
         <w:t xml:space="preserve"> </w:t>
       </w:r>
@@ -8121,11 +8187,11 @@
       <w:pPr>
         <w:pStyle w:val="Heading3"/>
       </w:pPr>
-      <w:bookmarkStart w:id="7" w:name="_Toc65502052"/>
+      <w:bookmarkStart w:id="6" w:name="_Toc65502052"/>
       <w:r>
         <w:t>ODS/API base URL</w:t>
       </w:r>
-      <w:bookmarkEnd w:id="7"/>
+      <w:bookmarkEnd w:id="6"/>
     </w:p>
     <w:p>
       <w:pPr>
@@ -8508,7 +8574,7 @@
       <w:pPr>
         <w:pStyle w:val="Heading3"/>
       </w:pPr>
-      <w:bookmarkStart w:id="8" w:name="_Toc65502053"/>
+      <w:bookmarkStart w:id="7" w:name="_Toc65502053"/>
       <w:r>
         <w:t xml:space="preserve">ODS/API </w:t>
       </w:r>
@@ -8521,7 +8587,7 @@
       <w:r>
         <w:t xml:space="preserve"> URL</w:t>
       </w:r>
-      <w:bookmarkEnd w:id="8"/>
+      <w:bookmarkEnd w:id="7"/>
     </w:p>
     <w:p>
       <w:pPr>
@@ -8635,11 +8701,11 @@
       <w:pPr>
         <w:pStyle w:val="Heading2"/>
       </w:pPr>
-      <w:bookmarkStart w:id="9" w:name="_Toc65502054"/>
+      <w:bookmarkStart w:id="8" w:name="_Toc65502054"/>
       <w:r>
         <w:t>Sandbox Environment Helpful Tips</w:t>
       </w:r>
-      <w:bookmarkEnd w:id="9"/>
+      <w:bookmarkEnd w:id="8"/>
     </w:p>
     <w:p>
       <w:pPr>
@@ -9252,11 +9318,11 @@
       <w:pPr>
         <w:pStyle w:val="Heading2"/>
       </w:pPr>
-      <w:bookmarkStart w:id="10" w:name="_Toc65502055"/>
+      <w:bookmarkStart w:id="9" w:name="_Toc65502055"/>
       <w:r>
         <w:t>How LocalEducationAgencyId and SchoolId are derived from MDE stateOrganizationID</w:t>
       </w:r>
-      <w:bookmarkEnd w:id="10"/>
+      <w:bookmarkEnd w:id="9"/>
     </w:p>
     <w:p>
       <w:pPr>
@@ -9702,11 +9768,11 @@
       <w:pPr>
         <w:pStyle w:val="Heading2"/>
       </w:pPr>
-      <w:bookmarkStart w:id="11" w:name="_Toc65502056"/>
+      <w:bookmarkStart w:id="10" w:name="_Toc65502056"/>
       <w:r>
         <w:t>Identifiers: Schools vs. Buildings</w:t>
       </w:r>
-      <w:bookmarkEnd w:id="11"/>
+      <w:bookmarkEnd w:id="10"/>
     </w:p>
     <w:p>
       <w:pPr>
@@ -9948,7 +10014,7 @@
       <w:pPr>
         <w:pStyle w:val="Heading1"/>
       </w:pPr>
-      <w:bookmarkStart w:id="12" w:name="_Toc65502057"/>
+      <w:bookmarkStart w:id="11" w:name="_Toc65502057"/>
       <w:r>
         <w:t>202</w:t>
       </w:r>
@@ -9967,17 +10033,17 @@
       <w:r>
         <w:t>Data Requirements - API Resources</w:t>
       </w:r>
+      <w:bookmarkEnd w:id="11"/>
+    </w:p>
+    <w:p>
+      <w:pPr>
+        <w:pStyle w:val="Heading2"/>
+      </w:pPr>
+      <w:bookmarkStart w:id="12" w:name="_Toc65502058"/>
+      <w:r>
+        <w:t>API Documentation</w:t>
+      </w:r>
       <w:bookmarkEnd w:id="12"/>
-    </w:p>
-    <w:p>
-      <w:pPr>
-        <w:pStyle w:val="Heading2"/>
-      </w:pPr>
-      <w:bookmarkStart w:id="13" w:name="_Toc65502058"/>
-      <w:r>
-        <w:t>API Documentation</w:t>
-      </w:r>
-      <w:bookmarkEnd w:id="13"/>
     </w:p>
     <w:p>
       <w:pPr>
@@ -10097,7 +10163,7 @@
               </wp:anchor>
             </w:drawing>
           </mc:Choice>
-          <mc:Fallback xmlns:cx2="http://schemas.microsoft.com/office/drawing/2015/10/21/chartex" xmlns:cx3="http://schemas.microsoft.com/office/drawing/2016/5/9/chartex" xmlns:cx4="http://schemas.microsoft.com/office/drawing/2016/5/10/chartex" xmlns:cx5="http://schemas.microsoft.com/office/drawing/2016/5/11/chartex" xmlns:cx6="http://schemas.microsoft.com/office/drawing/2016/5/12/chartex" xmlns:cx7="http://schemas.microsoft.com/office/drawing/2016/5/13/chartex" xmlns:cx8="http://schemas.microsoft.com/office/drawing/2016/5/14/chartex" xmlns:aink="http://schemas.microsoft.com/office/drawing/2016/ink" xmlns:am3d="http://schemas.microsoft.com/office/drawing/2017/model3d" xmlns:w16cex="http://schemas.microsoft.com/office/word/2018/wordml/cex" xmlns:w16cid="http://schemas.microsoft.com/office/word/2016/wordml/cid" xmlns:w16="http://schemas.microsoft.com/office/word/2018/wordml">
+          <mc:Fallback xmlns:w16="http://schemas.microsoft.com/office/word/2018/wordml" xmlns:w16cid="http://schemas.microsoft.com/office/word/2016/wordml/cid" xmlns:w16cex="http://schemas.microsoft.com/office/word/2018/wordml/cex" xmlns:am3d="http://schemas.microsoft.com/office/drawing/2017/model3d" xmlns:aink="http://schemas.microsoft.com/office/drawing/2016/ink" xmlns:cx8="http://schemas.microsoft.com/office/drawing/2016/5/14/chartex" xmlns:cx7="http://schemas.microsoft.com/office/drawing/2016/5/13/chartex" xmlns:cx6="http://schemas.microsoft.com/office/drawing/2016/5/12/chartex" xmlns:cx5="http://schemas.microsoft.com/office/drawing/2016/5/11/chartex" xmlns:cx4="http://schemas.microsoft.com/office/drawing/2016/5/10/chartex" xmlns:cx3="http://schemas.microsoft.com/office/drawing/2016/5/9/chartex" xmlns:cx2="http://schemas.microsoft.com/office/drawing/2015/10/21/chartex">
             <w:pict>
               <v:shapetype w14:anchorId="5AA9C00D" id="_x0000_t32" coordsize="21600,21600" o:spt="32" o:oned="t" path="m,l21600,21600e" filled="f">
                 <v:path arrowok="t" fillok="f" o:connecttype="none"/>
@@ -10249,7 +10315,7 @@
               </wp:anchor>
             </w:drawing>
           </mc:Choice>
-          <mc:Fallback xmlns:cx2="http://schemas.microsoft.com/office/drawing/2015/10/21/chartex" xmlns:cx3="http://schemas.microsoft.com/office/drawing/2016/5/9/chartex" xmlns:cx4="http://schemas.microsoft.com/office/drawing/2016/5/10/chartex" xmlns:cx5="http://schemas.microsoft.com/office/drawing/2016/5/11/chartex" xmlns:cx6="http://schemas.microsoft.com/office/drawing/2016/5/12/chartex" xmlns:cx7="http://schemas.microsoft.com/office/drawing/2016/5/13/chartex" xmlns:cx8="http://schemas.microsoft.com/office/drawing/2016/5/14/chartex" xmlns:aink="http://schemas.microsoft.com/office/drawing/2016/ink" xmlns:am3d="http://schemas.microsoft.com/office/drawing/2017/model3d" xmlns:w16cex="http://schemas.microsoft.com/office/word/2018/wordml/cex" xmlns:w16cid="http://schemas.microsoft.com/office/word/2016/wordml/cid" xmlns:w16="http://schemas.microsoft.com/office/word/2018/wordml">
+          <mc:Fallback xmlns:w16="http://schemas.microsoft.com/office/word/2018/wordml" xmlns:w16cid="http://schemas.microsoft.com/office/word/2016/wordml/cid" xmlns:w16cex="http://schemas.microsoft.com/office/word/2018/wordml/cex" xmlns:am3d="http://schemas.microsoft.com/office/drawing/2017/model3d" xmlns:aink="http://schemas.microsoft.com/office/drawing/2016/ink" xmlns:cx8="http://schemas.microsoft.com/office/drawing/2016/5/14/chartex" xmlns:cx7="http://schemas.microsoft.com/office/drawing/2016/5/13/chartex" xmlns:cx6="http://schemas.microsoft.com/office/drawing/2016/5/12/chartex" xmlns:cx5="http://schemas.microsoft.com/office/drawing/2016/5/11/chartex" xmlns:cx4="http://schemas.microsoft.com/office/drawing/2016/5/10/chartex" xmlns:cx3="http://schemas.microsoft.com/office/drawing/2016/5/9/chartex" xmlns:cx2="http://schemas.microsoft.com/office/drawing/2015/10/21/chartex">
             <w:pict>
               <v:rect w14:anchorId="18239118" id="Rectangle 8" o:spid="_x0000_s1026" style="position:absolute;margin-left:123pt;margin-top:58pt;width:32.3pt;height:8.65pt;z-index:251662336;visibility:visible;mso-wrap-style:square;mso-wrap-distance-left:9pt;mso-wrap-distance-top:0;mso-wrap-distance-right:9pt;mso-wrap-distance-bottom:0;mso-position-horizontal:absolute;mso-position-horizontal-relative:text;mso-position-vertical:absolute;mso-position-vertical-relative:text;v-text-anchor:middle" o:gfxdata="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" filled="f" strokecolor="red" strokeweight="2pt"/>
             </w:pict>
@@ -10392,7 +10458,7 @@
               </wp:anchor>
             </w:drawing>
           </mc:Choice>
-          <mc:Fallback xmlns:cx2="http://schemas.microsoft.com/office/drawing/2015/10/21/chartex" xmlns:cx3="http://schemas.microsoft.com/office/drawing/2016/5/9/chartex" xmlns:cx4="http://schemas.microsoft.com/office/drawing/2016/5/10/chartex" xmlns:cx5="http://schemas.microsoft.com/office/drawing/2016/5/11/chartex" xmlns:cx6="http://schemas.microsoft.com/office/drawing/2016/5/12/chartex" xmlns:cx7="http://schemas.microsoft.com/office/drawing/2016/5/13/chartex" xmlns:cx8="http://schemas.microsoft.com/office/drawing/2016/5/14/chartex" xmlns:aink="http://schemas.microsoft.com/office/drawing/2016/ink" xmlns:am3d="http://schemas.microsoft.com/office/drawing/2017/model3d" xmlns:w16cex="http://schemas.microsoft.com/office/word/2018/wordml/cex" xmlns:w16cid="http://schemas.microsoft.com/office/word/2016/wordml/cid" xmlns:w16="http://schemas.microsoft.com/office/word/2018/wordml">
+          <mc:Fallback xmlns:w16="http://schemas.microsoft.com/office/word/2018/wordml" xmlns:w16cid="http://schemas.microsoft.com/office/word/2016/wordml/cid" xmlns:w16cex="http://schemas.microsoft.com/office/word/2018/wordml/cex" xmlns:am3d="http://schemas.microsoft.com/office/drawing/2017/model3d" xmlns:aink="http://schemas.microsoft.com/office/drawing/2016/ink" xmlns:cx8="http://schemas.microsoft.com/office/drawing/2016/5/14/chartex" xmlns:cx7="http://schemas.microsoft.com/office/drawing/2016/5/13/chartex" xmlns:cx6="http://schemas.microsoft.com/office/drawing/2016/5/12/chartex" xmlns:cx5="http://schemas.microsoft.com/office/drawing/2016/5/11/chartex" xmlns:cx4="http://schemas.microsoft.com/office/drawing/2016/5/10/chartex" xmlns:cx3="http://schemas.microsoft.com/office/drawing/2016/5/9/chartex" xmlns:cx2="http://schemas.microsoft.com/office/drawing/2015/10/21/chartex">
             <w:pict>
               <v:rect w14:anchorId="0CBD8623" id="Rectangle 10" o:spid="_x0000_s1026" style="position:absolute;margin-left:118.1pt;margin-top:41.9pt;width:18.15pt;height:8.65pt;z-index:251664384;visibility:visible;mso-wrap-style:square;mso-width-percent:0;mso-wrap-distance-left:9pt;mso-wrap-distance-top:0;mso-wrap-distance-right:9pt;mso-wrap-distance-bottom:0;mso-position-horizontal:absolute;mso-position-horizontal-relative:text;mso-position-vertical:absolute;mso-position-vertical-relative:text;mso-width-percent:0;mso-width-relative:margin;v-text-anchor:middle" o:gfxdata="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" filled="f" strokecolor="red" strokeweight="2pt"/>
             </w:pict>
@@ -10444,36 +10510,36 @@
       <w:pPr>
         <w:pStyle w:val="Heading2"/>
       </w:pPr>
-      <w:bookmarkStart w:id="14" w:name="_Toc65502059"/>
+      <w:bookmarkStart w:id="13" w:name="_Toc65502059"/>
       <w:r>
         <w:t xml:space="preserve">Mapping </w:t>
       </w:r>
       <w:r>
         <w:t>Documentation</w:t>
       </w:r>
+      <w:bookmarkEnd w:id="13"/>
+    </w:p>
+    <w:p>
+      <w:r>
+        <w:t>School Year 2</w:t>
+      </w:r>
+      <w:r>
+        <w:t>1</w:t>
+      </w:r>
+      <w:r>
+        <w:t>-2</w:t>
+      </w:r>
+      <w:r>
+        <w:t>2</w:t>
+      </w:r>
+      <w:r>
+        <w:t xml:space="preserve"> will introduce the Ed-Fi collection of </w:t>
+      </w:r>
+      <w:bookmarkStart w:id="14" w:name="_Hlk26264136"/>
+      <w:r>
+        <w:t>Minnesota Common Course Catalogue</w:t>
+      </w:r>
       <w:bookmarkEnd w:id="14"/>
-    </w:p>
-    <w:p>
-      <w:r>
-        <w:t>School Year 2</w:t>
-      </w:r>
-      <w:r>
-        <w:t>1</w:t>
-      </w:r>
-      <w:r>
-        <w:t>-2</w:t>
-      </w:r>
-      <w:r>
-        <w:t>2</w:t>
-      </w:r>
-      <w:r>
-        <w:t xml:space="preserve"> will introduce the Ed-Fi collection of </w:t>
-      </w:r>
-      <w:bookmarkStart w:id="15" w:name="_Hlk26264136"/>
-      <w:r>
-        <w:t>Minnesota Common Course Catalogue</w:t>
-      </w:r>
-      <w:bookmarkEnd w:id="15"/>
       <w:r>
         <w:t xml:space="preserve"> (MCCC)</w:t>
       </w:r>
@@ -10633,7 +10699,7 @@
               </wp:anchor>
             </w:drawing>
           </mc:Choice>
-          <mc:Fallback xmlns:cx2="http://schemas.microsoft.com/office/drawing/2015/10/21/chartex" xmlns:cx3="http://schemas.microsoft.com/office/drawing/2016/5/9/chartex" xmlns:cx4="http://schemas.microsoft.com/office/drawing/2016/5/10/chartex" xmlns:cx5="http://schemas.microsoft.com/office/drawing/2016/5/11/chartex" xmlns:cx6="http://schemas.microsoft.com/office/drawing/2016/5/12/chartex" xmlns:cx7="http://schemas.microsoft.com/office/drawing/2016/5/13/chartex" xmlns:cx8="http://schemas.microsoft.com/office/drawing/2016/5/14/chartex" xmlns:aink="http://schemas.microsoft.com/office/drawing/2016/ink" xmlns:am3d="http://schemas.microsoft.com/office/drawing/2017/model3d" xmlns:w16cex="http://schemas.microsoft.com/office/word/2018/wordml/cex" xmlns:w16cid="http://schemas.microsoft.com/office/word/2016/wordml/cid" xmlns:w16="http://schemas.microsoft.com/office/word/2018/wordml">
+          <mc:Fallback xmlns:w16="http://schemas.microsoft.com/office/word/2018/wordml" xmlns:w16cid="http://schemas.microsoft.com/office/word/2016/wordml/cid" xmlns:w16cex="http://schemas.microsoft.com/office/word/2018/wordml/cex" xmlns:am3d="http://schemas.microsoft.com/office/drawing/2017/model3d" xmlns:aink="http://schemas.microsoft.com/office/drawing/2016/ink" xmlns:cx8="http://schemas.microsoft.com/office/drawing/2016/5/14/chartex" xmlns:cx7="http://schemas.microsoft.com/office/drawing/2016/5/13/chartex" xmlns:cx6="http://schemas.microsoft.com/office/drawing/2016/5/12/chartex" xmlns:cx5="http://schemas.microsoft.com/office/drawing/2016/5/11/chartex" xmlns:cx4="http://schemas.microsoft.com/office/drawing/2016/5/10/chartex" xmlns:cx3="http://schemas.microsoft.com/office/drawing/2016/5/9/chartex" xmlns:cx2="http://schemas.microsoft.com/office/drawing/2015/10/21/chartex">
             <w:pict>
               <v:shape w14:anchorId="2185BE52" id="Straight Arrow Connector 14" o:spid="_x0000_s1026" type="#_x0000_t32" style="position:absolute;margin-left:307.9pt;margin-top:274.55pt;width:3.6pt;height:16.15pt;flip:y;z-index:251669504;visibility:visible;mso-wrap-style:square;mso-width-percent:0;mso-height-percent:0;mso-wrap-distance-left:9pt;mso-wrap-distance-top:0;mso-wrap-distance-right:9pt;mso-wrap-distance-bottom:0;mso-position-horizontal:absolute;mso-position-horizontal-relative:text;mso-position-vertical:absolute;mso-position-vertical-relative:text;mso-width-percent:0;mso-height-percent:0;mso-width-relative:margin;mso-height-relative:margin" o:gfxdata="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" strokecolor="#8bc53f [3204]" strokeweight="2pt">
                 <v:stroke endarrow="block"/>
@@ -10706,7 +10772,7 @@
               </wp:anchor>
             </w:drawing>
           </mc:Choice>
-          <mc:Fallback xmlns:cx2="http://schemas.microsoft.com/office/drawing/2015/10/21/chartex" xmlns:cx3="http://schemas.microsoft.com/office/drawing/2016/5/9/chartex" xmlns:cx4="http://schemas.microsoft.com/office/drawing/2016/5/10/chartex" xmlns:cx5="http://schemas.microsoft.com/office/drawing/2016/5/11/chartex" xmlns:cx6="http://schemas.microsoft.com/office/drawing/2016/5/12/chartex" xmlns:cx7="http://schemas.microsoft.com/office/drawing/2016/5/13/chartex" xmlns:cx8="http://schemas.microsoft.com/office/drawing/2016/5/14/chartex" xmlns:aink="http://schemas.microsoft.com/office/drawing/2016/ink" xmlns:am3d="http://schemas.microsoft.com/office/drawing/2017/model3d" xmlns:w16cex="http://schemas.microsoft.com/office/word/2018/wordml/cex" xmlns:w16cid="http://schemas.microsoft.com/office/word/2016/wordml/cid" xmlns:w16="http://schemas.microsoft.com/office/word/2018/wordml">
+          <mc:Fallback xmlns:w16="http://schemas.microsoft.com/office/word/2018/wordml" xmlns:w16cid="http://schemas.microsoft.com/office/word/2016/wordml/cid" xmlns:w16cex="http://schemas.microsoft.com/office/word/2018/wordml/cex" xmlns:am3d="http://schemas.microsoft.com/office/drawing/2017/model3d" xmlns:aink="http://schemas.microsoft.com/office/drawing/2016/ink" xmlns:cx8="http://schemas.microsoft.com/office/drawing/2016/5/14/chartex" xmlns:cx7="http://schemas.microsoft.com/office/drawing/2016/5/13/chartex" xmlns:cx6="http://schemas.microsoft.com/office/drawing/2016/5/12/chartex" xmlns:cx5="http://schemas.microsoft.com/office/drawing/2016/5/11/chartex" xmlns:cx4="http://schemas.microsoft.com/office/drawing/2016/5/10/chartex" xmlns:cx3="http://schemas.microsoft.com/office/drawing/2016/5/9/chartex" xmlns:cx2="http://schemas.microsoft.com/office/drawing/2015/10/21/chartex">
             <w:pict>
               <v:shape w14:anchorId="49550540" id="Straight Arrow Connector 15" o:spid="_x0000_s1026" type="#_x0000_t32" style="position:absolute;margin-left:248.7pt;margin-top:271.6pt;width:38.4pt;height:19.1pt;flip:x y;z-index:251671552;visibility:visible;mso-wrap-style:square;mso-width-percent:0;mso-height-percent:0;mso-wrap-distance-left:9pt;mso-wrap-distance-top:0;mso-wrap-distance-right:9pt;mso-wrap-distance-bottom:0;mso-position-horizontal:absolute;mso-position-horizontal-relative:text;mso-position-vertical:absolute;mso-position-vertical-relative:text;mso-width-percent:0;mso-height-percent:0;mso-width-relative:margin;mso-height-relative:margin" o:gfxdata="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" strokecolor="#8bc53f [3204]" strokeweight="2pt">
                 <v:stroke endarrow="block"/>
@@ -10779,7 +10845,7 @@
               </wp:anchor>
             </w:drawing>
           </mc:Choice>
-          <mc:Fallback xmlns:cx2="http://schemas.microsoft.com/office/drawing/2015/10/21/chartex" xmlns:cx3="http://schemas.microsoft.com/office/drawing/2016/5/9/chartex" xmlns:cx4="http://schemas.microsoft.com/office/drawing/2016/5/10/chartex" xmlns:cx5="http://schemas.microsoft.com/office/drawing/2016/5/11/chartex" xmlns:cx6="http://schemas.microsoft.com/office/drawing/2016/5/12/chartex" xmlns:cx7="http://schemas.microsoft.com/office/drawing/2016/5/13/chartex" xmlns:cx8="http://schemas.microsoft.com/office/drawing/2016/5/14/chartex" xmlns:aink="http://schemas.microsoft.com/office/drawing/2016/ink" xmlns:am3d="http://schemas.microsoft.com/office/drawing/2017/model3d" xmlns:w16cex="http://schemas.microsoft.com/office/word/2018/wordml/cex" xmlns:w16cid="http://schemas.microsoft.com/office/word/2016/wordml/cid" xmlns:w16="http://schemas.microsoft.com/office/word/2018/wordml">
+          <mc:Fallback xmlns:w16="http://schemas.microsoft.com/office/word/2018/wordml" xmlns:w16cid="http://schemas.microsoft.com/office/word/2016/wordml/cid" xmlns:w16cex="http://schemas.microsoft.com/office/word/2018/wordml/cex" xmlns:am3d="http://schemas.microsoft.com/office/drawing/2017/model3d" xmlns:aink="http://schemas.microsoft.com/office/drawing/2016/ink" xmlns:cx8="http://schemas.microsoft.com/office/drawing/2016/5/14/chartex" xmlns:cx7="http://schemas.microsoft.com/office/drawing/2016/5/13/chartex" xmlns:cx6="http://schemas.microsoft.com/office/drawing/2016/5/12/chartex" xmlns:cx5="http://schemas.microsoft.com/office/drawing/2016/5/11/chartex" xmlns:cx4="http://schemas.microsoft.com/office/drawing/2016/5/10/chartex" xmlns:cx3="http://schemas.microsoft.com/office/drawing/2016/5/9/chartex" xmlns:cx2="http://schemas.microsoft.com/office/drawing/2015/10/21/chartex">
             <w:pict>
               <v:shape w14:anchorId="2F970499" id="Straight Arrow Connector 16" o:spid="_x0000_s1026" type="#_x0000_t32" style="position:absolute;margin-left:337pt;margin-top:271.6pt;width:25.35pt;height:22.1pt;flip:y;z-index:251673600;visibility:visible;mso-wrap-style:square;mso-width-percent:0;mso-height-percent:0;mso-wrap-distance-left:9pt;mso-wrap-distance-top:0;mso-wrap-distance-right:9pt;mso-wrap-distance-bottom:0;mso-position-horizontal:absolute;mso-position-horizontal-relative:text;mso-position-vertical:absolute;mso-position-vertical-relative:text;mso-width-percent:0;mso-height-percent:0;mso-width-relative:margin;mso-height-relative:margin" o:gfxdata="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" strokecolor="#8bc53f [3204]" strokeweight="2pt">
                 <v:stroke endarrow="block"/>
@@ -10852,7 +10918,7 @@
               </wp:anchor>
             </w:drawing>
           </mc:Choice>
-          <mc:Fallback xmlns:cx2="http://schemas.microsoft.com/office/drawing/2015/10/21/chartex" xmlns:cx3="http://schemas.microsoft.com/office/drawing/2016/5/9/chartex" xmlns:cx4="http://schemas.microsoft.com/office/drawing/2016/5/10/chartex" xmlns:cx5="http://schemas.microsoft.com/office/drawing/2016/5/11/chartex" xmlns:cx6="http://schemas.microsoft.com/office/drawing/2016/5/12/chartex" xmlns:cx7="http://schemas.microsoft.com/office/drawing/2016/5/13/chartex" xmlns:cx8="http://schemas.microsoft.com/office/drawing/2016/5/14/chartex" xmlns:aink="http://schemas.microsoft.com/office/drawing/2016/ink" xmlns:am3d="http://schemas.microsoft.com/office/drawing/2017/model3d" xmlns:w16cex="http://schemas.microsoft.com/office/word/2018/wordml/cex" xmlns:w16cid="http://schemas.microsoft.com/office/word/2016/wordml/cid" xmlns:w16="http://schemas.microsoft.com/office/word/2018/wordml">
+          <mc:Fallback xmlns:w16="http://schemas.microsoft.com/office/word/2018/wordml" xmlns:w16cid="http://schemas.microsoft.com/office/word/2016/wordml/cid" xmlns:w16cex="http://schemas.microsoft.com/office/word/2018/wordml/cex" xmlns:am3d="http://schemas.microsoft.com/office/drawing/2017/model3d" xmlns:aink="http://schemas.microsoft.com/office/drawing/2016/ink" xmlns:cx8="http://schemas.microsoft.com/office/drawing/2016/5/14/chartex" xmlns:cx7="http://schemas.microsoft.com/office/drawing/2016/5/13/chartex" xmlns:cx6="http://schemas.microsoft.com/office/drawing/2016/5/12/chartex" xmlns:cx5="http://schemas.microsoft.com/office/drawing/2016/5/11/chartex" xmlns:cx4="http://schemas.microsoft.com/office/drawing/2016/5/10/chartex" xmlns:cx3="http://schemas.microsoft.com/office/drawing/2016/5/9/chartex" xmlns:cx2="http://schemas.microsoft.com/office/drawing/2015/10/21/chartex">
             <w:pict>
               <v:shape w14:anchorId="196E9016" id="Straight Arrow Connector 13" o:spid="_x0000_s1026" type="#_x0000_t32" style="position:absolute;margin-left:16.1pt;margin-top:266.4pt;width:13.4pt;height:27.3pt;flip:x y;z-index:251667456;visibility:visible;mso-wrap-style:square;mso-width-percent:0;mso-height-percent:0;mso-wrap-distance-left:9pt;mso-wrap-distance-top:0;mso-wrap-distance-right:9pt;mso-wrap-distance-bottom:0;mso-position-horizontal:absolute;mso-position-horizontal-relative:text;mso-position-vertical:absolute;mso-position-vertical-relative:text;mso-width-percent:0;mso-height-percent:0;mso-width-relative:margin;mso-height-relative:margin" o:gfxdata="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" strokecolor="#8bc53f [3204]" strokeweight="2pt">
                 <v:stroke endarrow="block"/>
@@ -10927,7 +10993,7 @@
               </wp:anchor>
             </w:drawing>
           </mc:Choice>
-          <mc:Fallback xmlns:cx2="http://schemas.microsoft.com/office/drawing/2015/10/21/chartex" xmlns:cx3="http://schemas.microsoft.com/office/drawing/2016/5/9/chartex" xmlns:cx4="http://schemas.microsoft.com/office/drawing/2016/5/10/chartex" xmlns:cx5="http://schemas.microsoft.com/office/drawing/2016/5/11/chartex" xmlns:cx6="http://schemas.microsoft.com/office/drawing/2016/5/12/chartex" xmlns:cx7="http://schemas.microsoft.com/office/drawing/2016/5/13/chartex" xmlns:cx8="http://schemas.microsoft.com/office/drawing/2016/5/14/chartex" xmlns:aink="http://schemas.microsoft.com/office/drawing/2016/ink" xmlns:am3d="http://schemas.microsoft.com/office/drawing/2017/model3d" xmlns:w16cex="http://schemas.microsoft.com/office/word/2018/wordml/cex" xmlns:w16cid="http://schemas.microsoft.com/office/word/2016/wordml/cid" xmlns:w16="http://schemas.microsoft.com/office/word/2018/wordml">
+          <mc:Fallback xmlns:w16="http://schemas.microsoft.com/office/word/2018/wordml" xmlns:w16cid="http://schemas.microsoft.com/office/word/2016/wordml/cid" xmlns:w16cex="http://schemas.microsoft.com/office/word/2018/wordml/cex" xmlns:am3d="http://schemas.microsoft.com/office/drawing/2017/model3d" xmlns:aink="http://schemas.microsoft.com/office/drawing/2016/ink" xmlns:cx8="http://schemas.microsoft.com/office/drawing/2016/5/14/chartex" xmlns:cx7="http://schemas.microsoft.com/office/drawing/2016/5/13/chartex" xmlns:cx6="http://schemas.microsoft.com/office/drawing/2016/5/12/chartex" xmlns:cx5="http://schemas.microsoft.com/office/drawing/2016/5/11/chartex" xmlns:cx4="http://schemas.microsoft.com/office/drawing/2016/5/10/chartex" xmlns:cx3="http://schemas.microsoft.com/office/drawing/2016/5/9/chartex" xmlns:cx2="http://schemas.microsoft.com/office/drawing/2015/10/21/chartex">
             <w:pict>
               <v:rect w14:anchorId="0CF9060A" id="Rectangle 12" o:spid="_x0000_s1026" style="position:absolute;margin-left:34.15pt;margin-top:257.8pt;width:476.55pt;height:8.65pt;z-index:251666432;visibility:visible;mso-wrap-style:square;mso-wrap-distance-left:9pt;mso-wrap-distance-top:0;mso-wrap-distance-right:9pt;mso-wrap-distance-bottom:0;mso-position-horizontal:absolute;mso-position-horizontal-relative:text;mso-position-vertical:absolute;mso-position-vertical-relative:text;v-text-anchor:middle" o:gfxdata="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" filled="f" strokecolor="red" strokeweight="2pt"/>
             </w:pict>
@@ -11120,7 +11186,7 @@
       <w:pPr>
         <w:pStyle w:val="Heading2"/>
       </w:pPr>
-      <w:bookmarkStart w:id="16" w:name="_Toc65502060"/>
+      <w:bookmarkStart w:id="15" w:name="_Toc65502060"/>
       <w:r>
         <w:lastRenderedPageBreak/>
         <w:t xml:space="preserve">Ed-FI </w:t>
@@ -11137,7 +11203,7 @@
       <w:r>
         <w:t xml:space="preserve"> for School Year 21-22</w:t>
       </w:r>
-      <w:bookmarkEnd w:id="16"/>
+      <w:bookmarkEnd w:id="15"/>
     </w:p>
     <w:p>
       <w:pPr>
@@ -11215,12 +11281,12 @@
       <w:pPr>
         <w:pStyle w:val="Heading2"/>
       </w:pPr>
-      <w:bookmarkStart w:id="17" w:name="_Toc65502061"/>
-      <w:bookmarkStart w:id="18" w:name="_Hlk21619322"/>
+      <w:bookmarkStart w:id="16" w:name="_Toc65502061"/>
+      <w:bookmarkStart w:id="17" w:name="_Hlk21619322"/>
       <w:r>
         <w:t>Education Organization Id usage by Resource</w:t>
       </w:r>
-      <w:bookmarkEnd w:id="17"/>
+      <w:bookmarkEnd w:id="16"/>
     </w:p>
     <w:p>
       <w:r>
@@ -12310,7 +12376,7 @@
       <w:pPr>
         <w:pStyle w:val="Heading2"/>
       </w:pPr>
-      <w:bookmarkStart w:id="19" w:name="_Toc65502062"/>
+      <w:bookmarkStart w:id="18" w:name="_Toc65502062"/>
       <w:r>
         <w:t>MARSS</w:t>
       </w:r>
@@ -12326,20 +12392,20 @@
       <w:r>
         <w:t xml:space="preserve"> API Resources</w:t>
       </w:r>
+      <w:bookmarkEnd w:id="18"/>
+      <w:r>
+        <w:t xml:space="preserve"> </w:t>
+      </w:r>
+    </w:p>
+    <w:p>
+      <w:pPr>
+        <w:pStyle w:val="Heading3"/>
+      </w:pPr>
+      <w:bookmarkStart w:id="19" w:name="_Toc65502063"/>
+      <w:r>
+        <w:t>Resource: Students</w:t>
+      </w:r>
       <w:bookmarkEnd w:id="19"/>
-      <w:r>
-        <w:t xml:space="preserve"> </w:t>
-      </w:r>
-    </w:p>
-    <w:p>
-      <w:pPr>
-        <w:pStyle w:val="Heading3"/>
-      </w:pPr>
-      <w:bookmarkStart w:id="20" w:name="_Toc65502063"/>
-      <w:r>
-        <w:t>Resource: Students</w:t>
-      </w:r>
-      <w:bookmarkEnd w:id="20"/>
     </w:p>
     <w:p>
       <w:pPr>
@@ -12578,11 +12644,11 @@
       <w:pPr>
         <w:pStyle w:val="Heading3"/>
       </w:pPr>
-      <w:bookmarkStart w:id="21" w:name="_Toc65502064"/>
+      <w:bookmarkStart w:id="20" w:name="_Toc65502064"/>
       <w:r>
         <w:t>Resource: StudentSchoolAssociations</w:t>
       </w:r>
-      <w:bookmarkEnd w:id="21"/>
+      <w:bookmarkEnd w:id="20"/>
     </w:p>
     <w:p>
       <w:pPr>
@@ -13254,11 +13320,11 @@
       <w:pPr>
         <w:pStyle w:val="Heading3"/>
       </w:pPr>
-      <w:bookmarkStart w:id="22" w:name="_Toc65502065"/>
+      <w:bookmarkStart w:id="21" w:name="_Toc65502065"/>
       <w:r>
         <w:t>Resource: StudentEducationOrganizationAssociation</w:t>
       </w:r>
-      <w:bookmarkEnd w:id="22"/>
+      <w:bookmarkEnd w:id="21"/>
     </w:p>
     <w:p>
       <w:pPr>
@@ -13814,11 +13880,11 @@
       <w:pPr>
         <w:pStyle w:val="Heading3"/>
       </w:pPr>
-      <w:bookmarkStart w:id="23" w:name="_Toc65502066"/>
+      <w:bookmarkStart w:id="22" w:name="_Toc65502066"/>
       <w:r>
         <w:t>Resource: Calendar</w:t>
       </w:r>
-      <w:bookmarkEnd w:id="23"/>
+      <w:bookmarkEnd w:id="22"/>
     </w:p>
     <w:p>
       <w:pPr>
@@ -14222,12 +14288,12 @@
       <w:pPr>
         <w:pStyle w:val="Heading3"/>
       </w:pPr>
-      <w:bookmarkStart w:id="24" w:name="_Toc65502067"/>
+      <w:bookmarkStart w:id="23" w:name="_Toc65502067"/>
       <w:r>
         <w:lastRenderedPageBreak/>
         <w:t>Resource: Programs</w:t>
       </w:r>
-      <w:bookmarkEnd w:id="24"/>
+      <w:bookmarkEnd w:id="23"/>
     </w:p>
     <w:p>
       <w:pPr>
@@ -14388,21 +14454,21 @@
       <w:pPr>
         <w:pStyle w:val="Heading2"/>
       </w:pPr>
-      <w:bookmarkStart w:id="25" w:name="_Toc65502068"/>
+      <w:bookmarkStart w:id="24" w:name="_Toc65502068"/>
       <w:r>
         <w:t>StudentProgramAssociations</w:t>
       </w:r>
+      <w:bookmarkEnd w:id="24"/>
+    </w:p>
+    <w:p>
+      <w:pPr>
+        <w:pStyle w:val="Heading3"/>
+      </w:pPr>
+      <w:bookmarkStart w:id="25" w:name="_Toc65502069"/>
+      <w:r>
+        <w:t>Resource: Student21stCenturyLearningCenterGrantProgramAssociation</w:t>
+      </w:r>
       <w:bookmarkEnd w:id="25"/>
-    </w:p>
-    <w:p>
-      <w:pPr>
-        <w:pStyle w:val="Heading3"/>
-      </w:pPr>
-      <w:bookmarkStart w:id="26" w:name="_Toc65502069"/>
-      <w:r>
-        <w:t>Resource: Student21stCenturyLearningCenterGrantProgramAssociation</w:t>
-      </w:r>
-      <w:bookmarkEnd w:id="26"/>
     </w:p>
     <w:p>
       <w:pPr>
@@ -14675,11 +14741,11 @@
       <w:pPr>
         <w:pStyle w:val="Heading3"/>
       </w:pPr>
-      <w:bookmarkStart w:id="27" w:name="_Toc65502070"/>
+      <w:bookmarkStart w:id="26" w:name="_Toc65502070"/>
       <w:r>
         <w:t>Resource: StudentCEISProgramAssociation</w:t>
       </w:r>
-      <w:bookmarkEnd w:id="27"/>
+      <w:bookmarkEnd w:id="26"/>
     </w:p>
     <w:p>
       <w:pPr>
@@ -14888,7 +14954,7 @@
       <w:pPr>
         <w:pStyle w:val="Heading3"/>
       </w:pPr>
-      <w:bookmarkStart w:id="28" w:name="_Toc65502071"/>
+      <w:bookmarkStart w:id="27" w:name="_Toc65502071"/>
       <w:r>
         <w:lastRenderedPageBreak/>
         <w:t xml:space="preserve">Resource: </w:t>
@@ -14899,7 +14965,7 @@
       <w:r>
         <w:t>tudentEarlyChildhoodScreeningProgramAssociations</w:t>
       </w:r>
-      <w:bookmarkEnd w:id="28"/>
+      <w:bookmarkEnd w:id="27"/>
     </w:p>
     <w:p>
       <w:pPr>
@@ -15074,11 +15140,11 @@
       <w:pPr>
         <w:pStyle w:val="Heading3"/>
       </w:pPr>
-      <w:bookmarkStart w:id="29" w:name="_Toc65502072"/>
+      <w:bookmarkStart w:id="28" w:name="_Toc65502072"/>
       <w:r>
         <w:t>Resource: StudentGiftedTalentedProgramAssociation</w:t>
       </w:r>
-      <w:bookmarkEnd w:id="29"/>
+      <w:bookmarkEnd w:id="28"/>
     </w:p>
     <w:p>
       <w:pPr>
@@ -15225,11 +15291,11 @@
       <w:pPr>
         <w:pStyle w:val="Heading3"/>
       </w:pPr>
-      <w:bookmarkStart w:id="30" w:name="_Toc65502073"/>
+      <w:bookmarkStart w:id="29" w:name="_Toc65502073"/>
       <w:r>
         <w:t>Resource: StudentADSISProgramAssociation</w:t>
       </w:r>
-      <w:bookmarkEnd w:id="30"/>
+      <w:bookmarkEnd w:id="29"/>
     </w:p>
     <w:p>
       <w:pPr>
@@ -15370,12 +15436,12 @@
       <w:pPr>
         <w:pStyle w:val="Heading3"/>
       </w:pPr>
-      <w:bookmarkStart w:id="31" w:name="_Toc65502074"/>
+      <w:bookmarkStart w:id="30" w:name="_Toc65502074"/>
       <w:r>
         <w:lastRenderedPageBreak/>
         <w:t>Resource: StudentHomelessProgramAssociation</w:t>
       </w:r>
-      <w:bookmarkEnd w:id="31"/>
+      <w:bookmarkEnd w:id="30"/>
     </w:p>
     <w:p>
       <w:pPr>
@@ -15637,11 +15703,11 @@
       <w:pPr>
         <w:pStyle w:val="Heading3"/>
       </w:pPr>
-      <w:bookmarkStart w:id="32" w:name="_Toc65502075"/>
+      <w:bookmarkStart w:id="31" w:name="_Toc65502075"/>
       <w:r>
         <w:t>Resource: StudentLanguageInstructionProgramAssociation</w:t>
       </w:r>
-      <w:bookmarkEnd w:id="32"/>
+      <w:bookmarkEnd w:id="31"/>
     </w:p>
     <w:p>
       <w:pPr>
@@ -15878,7 +15944,7 @@
       <w:pPr>
         <w:pStyle w:val="Heading3"/>
       </w:pPr>
-      <w:bookmarkStart w:id="33" w:name="_Toc65502076"/>
+      <w:bookmarkStart w:id="32" w:name="_Toc65502076"/>
       <w:r>
         <w:t xml:space="preserve">Resource: </w:t>
       </w:r>
@@ -15888,7 +15954,7 @@
       <w:r>
         <w:t>tudentPSEOConcurrentProgramAssociation</w:t>
       </w:r>
-      <w:bookmarkEnd w:id="33"/>
+      <w:bookmarkEnd w:id="32"/>
     </w:p>
     <w:p>
       <w:pPr>
@@ -16016,7 +16082,7 @@
       <w:pPr>
         <w:pStyle w:val="Heading3"/>
       </w:pPr>
-      <w:bookmarkStart w:id="34" w:name="_Toc65502077"/>
+      <w:bookmarkStart w:id="33" w:name="_Toc65502077"/>
       <w:r>
         <w:t xml:space="preserve">Resource: </w:t>
       </w:r>
@@ -16026,7 +16092,7 @@
       <w:r>
         <w:t>tudentPSEOProgramAssociation</w:t>
       </w:r>
-      <w:bookmarkEnd w:id="34"/>
+      <w:bookmarkEnd w:id="33"/>
     </w:p>
     <w:p>
       <w:pPr>
@@ -16180,7 +16246,7 @@
       <w:pPr>
         <w:pStyle w:val="Heading3"/>
       </w:pPr>
-      <w:bookmarkStart w:id="35" w:name="_Toc65502078"/>
+      <w:bookmarkStart w:id="34" w:name="_Toc65502078"/>
       <w:r>
         <w:t xml:space="preserve">Resource: </w:t>
       </w:r>
@@ -16190,7 +16256,7 @@
       <w:r>
         <w:t>tudentSAAPProgramAssociation</w:t>
       </w:r>
-      <w:bookmarkEnd w:id="35"/>
+      <w:bookmarkEnd w:id="34"/>
     </w:p>
     <w:p>
       <w:pPr>
@@ -16414,7 +16480,7 @@
       <w:pPr>
         <w:pStyle w:val="Heading3"/>
       </w:pPr>
-      <w:bookmarkStart w:id="36" w:name="_Toc65502079"/>
+      <w:bookmarkStart w:id="35" w:name="_Toc65502079"/>
       <w:r>
         <w:t xml:space="preserve">Resource: </w:t>
       </w:r>
@@ -16424,7 +16490,7 @@
       <w:r>
         <w:t>tudentSchoolFoodServiceProgramAssociation</w:t>
       </w:r>
-      <w:bookmarkEnd w:id="36"/>
+      <w:bookmarkEnd w:id="35"/>
     </w:p>
     <w:p>
       <w:pPr>
@@ -16710,7 +16776,7 @@
       <w:pPr>
         <w:pStyle w:val="Heading3"/>
       </w:pPr>
-      <w:bookmarkStart w:id="37" w:name="_Toc65502080"/>
+      <w:bookmarkStart w:id="36" w:name="_Toc65502080"/>
       <w:r>
         <w:t xml:space="preserve">Resource: </w:t>
       </w:r>
@@ -16720,7 +16786,7 @@
       <w:r>
         <w:t>tudentSection504PlanProgramAssociation</w:t>
       </w:r>
-      <w:bookmarkEnd w:id="37"/>
+      <w:bookmarkEnd w:id="36"/>
     </w:p>
     <w:p>
       <w:pPr>
@@ -16847,14 +16913,14 @@
       <w:pPr>
         <w:pStyle w:val="Heading3"/>
       </w:pPr>
-      <w:bookmarkStart w:id="38" w:name="_Toc65502081"/>
+      <w:bookmarkStart w:id="37" w:name="_Toc65502081"/>
       <w:r>
         <w:t xml:space="preserve">Resource: </w:t>
       </w:r>
       <w:r>
         <w:t>StudentSpecialEducationProgramAssociation</w:t>
       </w:r>
-      <w:bookmarkEnd w:id="38"/>
+      <w:bookmarkEnd w:id="37"/>
     </w:p>
     <w:p>
       <w:pPr>
@@ -17180,7 +17246,7 @@
       <w:pPr>
         <w:pStyle w:val="Heading3"/>
       </w:pPr>
-      <w:bookmarkStart w:id="39" w:name="_Toc65502082"/>
+      <w:bookmarkStart w:id="38" w:name="_Toc65502082"/>
       <w:r>
         <w:lastRenderedPageBreak/>
         <w:t xml:space="preserve">Resource: </w:t>
@@ -17191,7 +17257,7 @@
       <w:r>
         <w:t>tudentTitleIPartAProgramAssociations</w:t>
       </w:r>
-      <w:bookmarkEnd w:id="39"/>
+      <w:bookmarkEnd w:id="38"/>
     </w:p>
     <w:p>
       <w:pPr>
@@ -17317,21 +17383,21 @@
       <w:pPr>
         <w:pStyle w:val="Heading2"/>
       </w:pPr>
-      <w:bookmarkStart w:id="40" w:name="_Toc65502083"/>
+      <w:bookmarkStart w:id="39" w:name="_Toc65502083"/>
       <w:r>
         <w:t>MCCC Certification Scenarios - API Resources</w:t>
       </w:r>
+      <w:bookmarkEnd w:id="39"/>
+    </w:p>
+    <w:p>
+      <w:pPr>
+        <w:pStyle w:val="Heading3"/>
+      </w:pPr>
+      <w:bookmarkStart w:id="40" w:name="_Toc65502084"/>
+      <w:r>
+        <w:t>Resource: Students</w:t>
+      </w:r>
       <w:bookmarkEnd w:id="40"/>
-    </w:p>
-    <w:p>
-      <w:pPr>
-        <w:pStyle w:val="Heading3"/>
-      </w:pPr>
-      <w:bookmarkStart w:id="41" w:name="_Toc65502084"/>
-      <w:r>
-        <w:t>Resource: Students</w:t>
-      </w:r>
-      <w:bookmarkEnd w:id="41"/>
     </w:p>
     <w:p>
       <w:pPr>
@@ -17605,11 +17671,11 @@
       <w:pPr>
         <w:pStyle w:val="Heading3"/>
       </w:pPr>
-      <w:bookmarkStart w:id="42" w:name="_Toc65502085"/>
+      <w:bookmarkStart w:id="41" w:name="_Toc65502085"/>
       <w:r>
         <w:t>Resource: StudentSchoolAssociations</w:t>
       </w:r>
-      <w:bookmarkEnd w:id="42"/>
+      <w:bookmarkEnd w:id="41"/>
     </w:p>
     <w:p>
       <w:pPr>
@@ -17729,11 +17795,11 @@
       <w:pPr>
         <w:pStyle w:val="Heading3"/>
       </w:pPr>
-      <w:bookmarkStart w:id="43" w:name="_Toc65502086"/>
+      <w:bookmarkStart w:id="42" w:name="_Toc65502086"/>
       <w:r>
         <w:t>Resource: StudentEducationOrganizationAssociation</w:t>
       </w:r>
-      <w:bookmarkEnd w:id="43"/>
+      <w:bookmarkEnd w:id="42"/>
     </w:p>
     <w:p>
       <w:pPr>
@@ -17885,14 +17951,14 @@
       <w:pPr>
         <w:pStyle w:val="Heading3"/>
       </w:pPr>
-      <w:bookmarkStart w:id="44" w:name="_Toc65502089"/>
+      <w:bookmarkStart w:id="43" w:name="_Toc65502089"/>
       <w:r>
         <w:t xml:space="preserve">Resource: </w:t>
       </w:r>
       <w:r>
         <w:t>ClassPeriod</w:t>
       </w:r>
-      <w:bookmarkEnd w:id="44"/>
+      <w:bookmarkEnd w:id="43"/>
     </w:p>
     <w:p>
       <w:pPr>
@@ -18212,14 +18278,14 @@
       <w:pPr>
         <w:pStyle w:val="Heading3"/>
       </w:pPr>
-      <w:bookmarkStart w:id="45" w:name="_Toc65502090"/>
+      <w:bookmarkStart w:id="44" w:name="_Toc65502090"/>
       <w:r>
         <w:t xml:space="preserve">Resource: </w:t>
       </w:r>
       <w:r>
         <w:t>GradingPeriod</w:t>
       </w:r>
-      <w:bookmarkEnd w:id="45"/>
+      <w:bookmarkEnd w:id="44"/>
     </w:p>
     <w:p>
       <w:pPr>
@@ -18518,14 +18584,14 @@
       <w:pPr>
         <w:pStyle w:val="Heading3"/>
       </w:pPr>
-      <w:bookmarkStart w:id="46" w:name="_Toc65502091"/>
+      <w:bookmarkStart w:id="45" w:name="_Toc65502091"/>
       <w:r>
         <w:t xml:space="preserve">Resource: </w:t>
       </w:r>
       <w:r>
         <w:t>Session</w:t>
       </w:r>
-      <w:bookmarkEnd w:id="46"/>
+      <w:bookmarkEnd w:id="45"/>
     </w:p>
     <w:p>
       <w:pPr>
@@ -18970,14 +19036,14 @@
           <w:tab w:val="center" w:pos="4968"/>
         </w:tabs>
       </w:pPr>
-      <w:bookmarkStart w:id="47" w:name="_Toc65502092"/>
+      <w:bookmarkStart w:id="46" w:name="_Toc65502092"/>
       <w:r>
         <w:t xml:space="preserve">Resource: </w:t>
       </w:r>
       <w:r>
         <w:t>Course</w:t>
       </w:r>
-      <w:bookmarkEnd w:id="47"/>
+      <w:bookmarkEnd w:id="46"/>
       <w:r>
         <w:tab/>
       </w:r>
@@ -22983,14 +23049,14 @@
       <w:pPr>
         <w:pStyle w:val="Heading3"/>
       </w:pPr>
-      <w:bookmarkStart w:id="48" w:name="_Toc65502093"/>
+      <w:bookmarkStart w:id="47" w:name="_Toc65502093"/>
       <w:r>
         <w:t xml:space="preserve">Resource: </w:t>
       </w:r>
       <w:r>
         <w:t>CourseOffering</w:t>
       </w:r>
-      <w:bookmarkEnd w:id="48"/>
+      <w:bookmarkEnd w:id="47"/>
     </w:p>
     <w:p>
       <w:pPr>
@@ -25659,14 +25725,14 @@
       <w:pPr>
         <w:pStyle w:val="Heading3"/>
       </w:pPr>
-      <w:bookmarkStart w:id="49" w:name="_Toc65502094"/>
+      <w:bookmarkStart w:id="48" w:name="_Toc65502094"/>
       <w:r>
         <w:t xml:space="preserve">Resource: </w:t>
       </w:r>
       <w:r>
         <w:t>Section</w:t>
       </w:r>
-      <w:bookmarkEnd w:id="49"/>
+      <w:bookmarkEnd w:id="48"/>
     </w:p>
     <w:p>
       <w:pPr>
@@ -26550,14 +26616,14 @@
       <w:pPr>
         <w:pStyle w:val="Heading3"/>
       </w:pPr>
-      <w:bookmarkStart w:id="50" w:name="_Toc65502095"/>
+      <w:bookmarkStart w:id="49" w:name="_Toc65502095"/>
       <w:r>
         <w:t xml:space="preserve">Resource: </w:t>
       </w:r>
       <w:r>
         <w:t>StaffSectionAssociation</w:t>
       </w:r>
-      <w:bookmarkEnd w:id="50"/>
+      <w:bookmarkEnd w:id="49"/>
     </w:p>
     <w:p>
       <w:pPr>
@@ -26879,14 +26945,14 @@
       <w:pPr>
         <w:pStyle w:val="Heading3"/>
       </w:pPr>
-      <w:bookmarkStart w:id="51" w:name="_Toc65502096"/>
+      <w:bookmarkStart w:id="50" w:name="_Toc65502096"/>
       <w:r>
         <w:t xml:space="preserve">Resource: </w:t>
       </w:r>
       <w:r>
         <w:t>StudentSectionAssociation</w:t>
       </w:r>
-      <w:bookmarkEnd w:id="51"/>
+      <w:bookmarkEnd w:id="50"/>
     </w:p>
     <w:p>
       <w:pPr>
@@ -27457,14 +27523,14 @@
       <w:pPr>
         <w:pStyle w:val="Heading3"/>
       </w:pPr>
-      <w:bookmarkStart w:id="52" w:name="_Toc65502097"/>
+      <w:bookmarkStart w:id="51" w:name="_Toc65502097"/>
       <w:r>
         <w:t xml:space="preserve">Resource: </w:t>
       </w:r>
       <w:r>
         <w:t>Grade</w:t>
       </w:r>
-      <w:bookmarkEnd w:id="52"/>
+      <w:bookmarkEnd w:id="51"/>
     </w:p>
     <w:p>
       <w:pPr>
@@ -27776,6 +27842,14 @@
         </w:rPr>
         <w:t xml:space="preserve">CollegeCreditsEarned </w:t>
       </w:r>
+      <w:r>
+        <w:rPr>
+          <w:rFonts w:cs="Arial"/>
+          <w:bCs/>
+          <w:szCs w:val="20"/>
+        </w:rPr>
+        <w:t>(applicable only to Direct Pay PSEO Enrollments)</w:t>
+      </w:r>
     </w:p>
     <w:p>
       <w:pPr>
@@ -27806,6 +27880,22 @@
         </w:rPr>
         <w:t>ollegeGradeEarned</w:t>
       </w:r>
+      <w:r>
+        <w:rPr>
+          <w:rFonts w:cs="Arial"/>
+          <w:bCs/>
+          <w:szCs w:val="20"/>
+        </w:rPr>
+        <w:t xml:space="preserve"> </w:t>
+      </w:r>
+      <w:r>
+        <w:rPr>
+          <w:rFonts w:cs="Arial"/>
+          <w:bCs/>
+          <w:szCs w:val="20"/>
+        </w:rPr>
+        <w:t>(applicable only to Direct Pay PSEO Enrollments)</w:t>
+      </w:r>
     </w:p>
     <w:p>
       <w:pPr>
@@ -27848,36 +27938,6 @@
           <w:bCs/>
           <w:szCs w:val="20"/>
         </w:rPr>
-        <w:t>N</w:t>
-      </w:r>
-      <w:r>
-        <w:rPr>
-          <w:rFonts w:cs="Arial"/>
-          <w:bCs/>
-          <w:szCs w:val="20"/>
-        </w:rPr>
-        <w:t xml:space="preserve">umericGradeEarned </w:t>
-      </w:r>
-    </w:p>
-    <w:p>
-      <w:pPr>
-        <w:pStyle w:val="ListParagraph"/>
-        <w:numPr>
-          <w:ilvl w:val="2"/>
-          <w:numId w:val="70"/>
-        </w:numPr>
-        <w:rPr>
-          <w:rFonts w:cs="Arial"/>
-          <w:bCs/>
-          <w:szCs w:val="20"/>
-        </w:rPr>
-      </w:pPr>
-      <w:r>
-        <w:rPr>
-          <w:rFonts w:cs="Arial"/>
-          <w:bCs/>
-          <w:szCs w:val="20"/>
-        </w:rPr>
         <w:t>L</w:t>
       </w:r>
       <w:r>
@@ -27888,6 +27948,34 @@
         </w:rPr>
         <w:t>etterGradeEarned</w:t>
       </w:r>
+    </w:p>
+    <w:p>
+      <w:pPr>
+        <w:rPr>
+          <w:rFonts w:cs="Arial"/>
+          <w:bCs/>
+          <w:szCs w:val="20"/>
+        </w:rPr>
+      </w:pPr>
+      <w:r>
+        <w:rPr>
+          <w:rFonts w:cs="Arial"/>
+          <w:bCs/>
+          <w:i/>
+          <w:szCs w:val="20"/>
+        </w:rPr>
+        <w:t>Note:</w:t>
+      </w:r>
+      <w:r>
+        <w:rPr>
+          <w:rFonts w:cs="Arial"/>
+          <w:bCs/>
+          <w:szCs w:val="20"/>
+        </w:rPr>
+        <w:t xml:space="preserve"> Letter grade earned can contain numeric codes, such as those on a 0-4 (Failing-Outstanding) scale.</w:t>
+      </w:r>
+      <w:bookmarkStart w:id="52" w:name="_GoBack"/>
+      <w:bookmarkEnd w:id="52"/>
     </w:p>
     <w:p>
       <w:pPr>
@@ -28405,6 +28493,7 @@
           <w:rFonts w:cs="Arial"/>
           <w:szCs w:val="20"/>
         </w:rPr>
+        <w:lastRenderedPageBreak/>
         <w:t>School Id</w:t>
       </w:r>
     </w:p>
@@ -28425,7 +28514,6 @@
           <w:rFonts w:cs="Arial"/>
           <w:szCs w:val="20"/>
         </w:rPr>
-        <w:lastRenderedPageBreak/>
         <w:t>Student Unique Id</w:t>
       </w:r>
     </w:p>
@@ -29193,6 +29281,7 @@
           <w:rFonts w:cs="Arial"/>
           <w:szCs w:val="20"/>
         </w:rPr>
+        <w:lastRenderedPageBreak/>
         <w:t>Submit Parent Records for the following Early Ed Student in Gradelevel PA</w:t>
       </w:r>
     </w:p>
@@ -29203,7 +29292,6 @@
       <w:bookmarkStart w:id="59" w:name="_Toc38352802"/>
       <w:bookmarkStart w:id="60" w:name="_Toc65502101"/>
       <w:r>
-        <w:lastRenderedPageBreak/>
         <w:t>Resource: StudentParentAssociation</w:t>
       </w:r>
       <w:bookmarkEnd w:id="59"/>
@@ -34698,7 +34786,7 @@
         <w:pStyle w:val="Heading2"/>
       </w:pPr>
       <w:bookmarkStart w:id="77" w:name="_Toc65502109"/>
-      <w:bookmarkEnd w:id="18"/>
+      <w:bookmarkEnd w:id="17"/>
       <w:r>
         <w:t>20</w:t>
       </w:r>
@@ -35924,7 +36012,7 @@
               </wp:anchor>
             </w:drawing>
           </mc:Choice>
-          <mc:Fallback xmlns:cx2="http://schemas.microsoft.com/office/drawing/2015/10/21/chartex" xmlns:cx3="http://schemas.microsoft.com/office/drawing/2016/5/9/chartex" xmlns:cx4="http://schemas.microsoft.com/office/drawing/2016/5/10/chartex" xmlns:cx5="http://schemas.microsoft.com/office/drawing/2016/5/11/chartex" xmlns:cx6="http://schemas.microsoft.com/office/drawing/2016/5/12/chartex" xmlns:cx7="http://schemas.microsoft.com/office/drawing/2016/5/13/chartex" xmlns:cx8="http://schemas.microsoft.com/office/drawing/2016/5/14/chartex" xmlns:aink="http://schemas.microsoft.com/office/drawing/2016/ink" xmlns:am3d="http://schemas.microsoft.com/office/drawing/2017/model3d" xmlns:w16cex="http://schemas.microsoft.com/office/word/2018/wordml/cex" xmlns:w16cid="http://schemas.microsoft.com/office/word/2016/wordml/cid" xmlns:w16="http://schemas.microsoft.com/office/word/2018/wordml">
+          <mc:Fallback xmlns:w16="http://schemas.microsoft.com/office/word/2018/wordml" xmlns:w16cid="http://schemas.microsoft.com/office/word/2016/wordml/cid" xmlns:w16cex="http://schemas.microsoft.com/office/word/2018/wordml/cex" xmlns:am3d="http://schemas.microsoft.com/office/drawing/2017/model3d" xmlns:aink="http://schemas.microsoft.com/office/drawing/2016/ink" xmlns:cx8="http://schemas.microsoft.com/office/drawing/2016/5/14/chartex" xmlns:cx7="http://schemas.microsoft.com/office/drawing/2016/5/13/chartex" xmlns:cx6="http://schemas.microsoft.com/office/drawing/2016/5/12/chartex" xmlns:cx5="http://schemas.microsoft.com/office/drawing/2016/5/11/chartex" xmlns:cx4="http://schemas.microsoft.com/office/drawing/2016/5/10/chartex" xmlns:cx3="http://schemas.microsoft.com/office/drawing/2016/5/9/chartex" xmlns:cx2="http://schemas.microsoft.com/office/drawing/2015/10/21/chartex">
             <w:pict>
               <v:line w14:anchorId="7CB6D58B" id="Straight Connector 27" o:spid="_x0000_s1026" style="position:absolute;z-index:251691008;visibility:visible;mso-wrap-style:square;mso-wrap-distance-left:9pt;mso-wrap-distance-top:0;mso-wrap-distance-right:9pt;mso-wrap-distance-bottom:0;mso-position-horizontal:absolute;mso-position-horizontal-relative:text;mso-position-vertical:absolute;mso-position-vertical-relative:text" from="133.6pt,6.95pt" to="133.6pt,24.1pt" o:gfxdata="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" strokecolor="#505150 [3200]" strokeweight="2pt">
                 <v:shadow on="t" color="black" opacity="24903f" origin=",.5" offset="0,.55556mm"/>
@@ -36003,7 +36091,7 @@
               </wp:anchor>
             </w:drawing>
           </mc:Choice>
-          <mc:Fallback xmlns:cx2="http://schemas.microsoft.com/office/drawing/2015/10/21/chartex" xmlns:cx3="http://schemas.microsoft.com/office/drawing/2016/5/9/chartex" xmlns:cx4="http://schemas.microsoft.com/office/drawing/2016/5/10/chartex" xmlns:cx5="http://schemas.microsoft.com/office/drawing/2016/5/11/chartex" xmlns:cx6="http://schemas.microsoft.com/office/drawing/2016/5/12/chartex" xmlns:cx7="http://schemas.microsoft.com/office/drawing/2016/5/13/chartex" xmlns:cx8="http://schemas.microsoft.com/office/drawing/2016/5/14/chartex" xmlns:aink="http://schemas.microsoft.com/office/drawing/2016/ink" xmlns:am3d="http://schemas.microsoft.com/office/drawing/2017/model3d" xmlns:w16cex="http://schemas.microsoft.com/office/word/2018/wordml/cex" xmlns:w16cid="http://schemas.microsoft.com/office/word/2016/wordml/cid" xmlns:w16="http://schemas.microsoft.com/office/word/2018/wordml">
+          <mc:Fallback xmlns:w16="http://schemas.microsoft.com/office/word/2018/wordml" xmlns:w16cid="http://schemas.microsoft.com/office/word/2016/wordml/cid" xmlns:w16cex="http://schemas.microsoft.com/office/word/2018/wordml/cex" xmlns:am3d="http://schemas.microsoft.com/office/drawing/2017/model3d" xmlns:aink="http://schemas.microsoft.com/office/drawing/2016/ink" xmlns:cx8="http://schemas.microsoft.com/office/drawing/2016/5/14/chartex" xmlns:cx7="http://schemas.microsoft.com/office/drawing/2016/5/13/chartex" xmlns:cx6="http://schemas.microsoft.com/office/drawing/2016/5/12/chartex" xmlns:cx5="http://schemas.microsoft.com/office/drawing/2016/5/11/chartex" xmlns:cx4="http://schemas.microsoft.com/office/drawing/2016/5/10/chartex" xmlns:cx3="http://schemas.microsoft.com/office/drawing/2016/5/9/chartex" xmlns:cx2="http://schemas.microsoft.com/office/drawing/2015/10/21/chartex">
             <w:pict>
               <v:shapetype w14:anchorId="25BE7399" id="_x0000_t34" coordsize="21600,21600" o:spt="34" o:oned="t" adj="10800" path="m,l@0,0@0,21600,21600,21600e" filled="f">
                 <v:stroke joinstyle="miter"/>
@@ -36086,7 +36174,7 @@
               </wp:anchor>
             </w:drawing>
           </mc:Choice>
-          <mc:Fallback xmlns:cx2="http://schemas.microsoft.com/office/drawing/2015/10/21/chartex" xmlns:cx3="http://schemas.microsoft.com/office/drawing/2016/5/9/chartex" xmlns:cx4="http://schemas.microsoft.com/office/drawing/2016/5/10/chartex" xmlns:cx5="http://schemas.microsoft.com/office/drawing/2016/5/11/chartex" xmlns:cx6="http://schemas.microsoft.com/office/drawing/2016/5/12/chartex" xmlns:cx7="http://schemas.microsoft.com/office/drawing/2016/5/13/chartex" xmlns:cx8="http://schemas.microsoft.com/office/drawing/2016/5/14/chartex" xmlns:aink="http://schemas.microsoft.com/office/drawing/2016/ink" xmlns:am3d="http://schemas.microsoft.com/office/drawing/2017/model3d" xmlns:w16cex="http://schemas.microsoft.com/office/word/2018/wordml/cex" xmlns:w16cid="http://schemas.microsoft.com/office/word/2016/wordml/cid" xmlns:w16="http://schemas.microsoft.com/office/word/2018/wordml">
+          <mc:Fallback xmlns:w16="http://schemas.microsoft.com/office/word/2018/wordml" xmlns:w16cid="http://schemas.microsoft.com/office/word/2016/wordml/cid" xmlns:w16cex="http://schemas.microsoft.com/office/word/2018/wordml/cex" xmlns:am3d="http://schemas.microsoft.com/office/drawing/2017/model3d" xmlns:aink="http://schemas.microsoft.com/office/drawing/2016/ink" xmlns:cx8="http://schemas.microsoft.com/office/drawing/2016/5/14/chartex" xmlns:cx7="http://schemas.microsoft.com/office/drawing/2016/5/13/chartex" xmlns:cx6="http://schemas.microsoft.com/office/drawing/2016/5/12/chartex" xmlns:cx5="http://schemas.microsoft.com/office/drawing/2016/5/11/chartex" xmlns:cx4="http://schemas.microsoft.com/office/drawing/2016/5/10/chartex" xmlns:cx3="http://schemas.microsoft.com/office/drawing/2016/5/9/chartex" xmlns:cx2="http://schemas.microsoft.com/office/drawing/2015/10/21/chartex">
             <w:pict>
               <v:shape w14:anchorId="401F4863" id="Connector: Elbow 25" o:spid="_x0000_s1026" type="#_x0000_t34" style="position:absolute;margin-left:69.7pt;margin-top:9.45pt;width:63.9pt;height:22.7pt;flip:x;z-index:251687936;visibility:visible;mso-wrap-style:square;mso-height-percent:0;mso-wrap-distance-left:9pt;mso-wrap-distance-top:0;mso-wrap-distance-right:9pt;mso-wrap-distance-bottom:0;mso-position-horizontal:absolute;mso-position-horizontal-relative:text;mso-position-vertical:absolute;mso-position-vertical-relative:text;mso-height-percent:0;mso-height-relative:margin" o:gfxdata="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" adj="21496" strokecolor="#505150 [3200]" strokeweight="2pt">
                 <v:stroke endarrow="block"/>
@@ -36465,7 +36553,7 @@
               </wp:anchor>
             </w:drawing>
           </mc:Choice>
-          <mc:Fallback xmlns:cx2="http://schemas.microsoft.com/office/drawing/2015/10/21/chartex" xmlns:cx3="http://schemas.microsoft.com/office/drawing/2016/5/9/chartex" xmlns:cx4="http://schemas.microsoft.com/office/drawing/2016/5/10/chartex" xmlns:cx5="http://schemas.microsoft.com/office/drawing/2016/5/11/chartex" xmlns:cx6="http://schemas.microsoft.com/office/drawing/2016/5/12/chartex" xmlns:cx7="http://schemas.microsoft.com/office/drawing/2016/5/13/chartex" xmlns:cx8="http://schemas.microsoft.com/office/drawing/2016/5/14/chartex" xmlns:aink="http://schemas.microsoft.com/office/drawing/2016/ink" xmlns:am3d="http://schemas.microsoft.com/office/drawing/2017/model3d" xmlns:w16cex="http://schemas.microsoft.com/office/word/2018/wordml/cex" xmlns:w16cid="http://schemas.microsoft.com/office/word/2016/wordml/cid" xmlns:w16="http://schemas.microsoft.com/office/word/2018/wordml">
+          <mc:Fallback xmlns:w16="http://schemas.microsoft.com/office/word/2018/wordml" xmlns:w16cid="http://schemas.microsoft.com/office/word/2016/wordml/cid" xmlns:w16cex="http://schemas.microsoft.com/office/word/2018/wordml/cex" xmlns:am3d="http://schemas.microsoft.com/office/drawing/2017/model3d" xmlns:aink="http://schemas.microsoft.com/office/drawing/2016/ink" xmlns:cx8="http://schemas.microsoft.com/office/drawing/2016/5/14/chartex" xmlns:cx7="http://schemas.microsoft.com/office/drawing/2016/5/13/chartex" xmlns:cx6="http://schemas.microsoft.com/office/drawing/2016/5/12/chartex" xmlns:cx5="http://schemas.microsoft.com/office/drawing/2016/5/11/chartex" xmlns:cx4="http://schemas.microsoft.com/office/drawing/2016/5/10/chartex" xmlns:cx3="http://schemas.microsoft.com/office/drawing/2016/5/9/chartex" xmlns:cx2="http://schemas.microsoft.com/office/drawing/2015/10/21/chartex">
             <w:pict>
               <v:shape w14:anchorId="6A4F3E8F" id="Straight Arrow Connector 385073581" o:spid="_x0000_s1026" type="#_x0000_t32" style="position:absolute;margin-left:240pt;margin-top:13.35pt;width:91.65pt;height:3.6pt;z-index:251707392;visibility:visible;mso-wrap-style:square;mso-width-percent:0;mso-height-percent:0;mso-wrap-distance-left:9pt;mso-wrap-distance-top:0;mso-wrap-distance-right:9pt;mso-wrap-distance-bottom:0;mso-position-horizontal:absolute;mso-position-horizontal-relative:text;mso-position-vertical:absolute;mso-position-vertical-relative:text;mso-width-percent:0;mso-height-percent:0;mso-width-relative:margin;mso-height-relative:margin" o:gfxdata="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" strokecolor="#505150 [3200]" strokeweight="2pt">
                 <v:stroke endarrow="block"/>
@@ -36547,7 +36635,7 @@
               </wp:anchor>
             </w:drawing>
           </mc:Choice>
-          <mc:Fallback xmlns:cx2="http://schemas.microsoft.com/office/drawing/2015/10/21/chartex" xmlns:cx3="http://schemas.microsoft.com/office/drawing/2016/5/9/chartex" xmlns:cx4="http://schemas.microsoft.com/office/drawing/2016/5/10/chartex" xmlns:cx5="http://schemas.microsoft.com/office/drawing/2016/5/11/chartex" xmlns:cx6="http://schemas.microsoft.com/office/drawing/2016/5/12/chartex" xmlns:cx7="http://schemas.microsoft.com/office/drawing/2016/5/13/chartex" xmlns:cx8="http://schemas.microsoft.com/office/drawing/2016/5/14/chartex" xmlns:aink="http://schemas.microsoft.com/office/drawing/2016/ink" xmlns:am3d="http://schemas.microsoft.com/office/drawing/2017/model3d" xmlns:w16cex="http://schemas.microsoft.com/office/word/2018/wordml/cex" xmlns:w16cid="http://schemas.microsoft.com/office/word/2016/wordml/cid" xmlns:w16="http://schemas.microsoft.com/office/word/2018/wordml">
+          <mc:Fallback xmlns:w16="http://schemas.microsoft.com/office/word/2018/wordml" xmlns:w16cid="http://schemas.microsoft.com/office/word/2016/wordml/cid" xmlns:w16cex="http://schemas.microsoft.com/office/word/2018/wordml/cex" xmlns:am3d="http://schemas.microsoft.com/office/drawing/2017/model3d" xmlns:aink="http://schemas.microsoft.com/office/drawing/2016/ink" xmlns:cx8="http://schemas.microsoft.com/office/drawing/2016/5/14/chartex" xmlns:cx7="http://schemas.microsoft.com/office/drawing/2016/5/13/chartex" xmlns:cx6="http://schemas.microsoft.com/office/drawing/2016/5/12/chartex" xmlns:cx5="http://schemas.microsoft.com/office/drawing/2016/5/11/chartex" xmlns:cx4="http://schemas.microsoft.com/office/drawing/2016/5/10/chartex" xmlns:cx3="http://schemas.microsoft.com/office/drawing/2016/5/9/chartex" xmlns:cx2="http://schemas.microsoft.com/office/drawing/2015/10/21/chartex">
             <w:pict>
               <v:shape w14:anchorId="17FA204C" id="Straight Arrow Connector 31" o:spid="_x0000_s1026" type="#_x0000_t32" style="position:absolute;margin-left:176.9pt;margin-top:3.55pt;width:0;height:79.4pt;z-index:251698176;visibility:visible;mso-wrap-style:square;mso-wrap-distance-left:9pt;mso-wrap-distance-top:0;mso-wrap-distance-right:9pt;mso-wrap-distance-bottom:0;mso-position-horizontal:absolute;mso-position-horizontal-relative:text;mso-position-vertical:absolute;mso-position-vertical-relative:text" o:gfxdata="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" strokecolor="#505150 [3200]" strokeweight="2pt">
                 <v:stroke endarrow="block"/>
@@ -36614,7 +36702,7 @@
               </wp:anchor>
             </w:drawing>
           </mc:Choice>
-          <mc:Fallback xmlns:cx2="http://schemas.microsoft.com/office/drawing/2015/10/21/chartex" xmlns:cx3="http://schemas.microsoft.com/office/drawing/2016/5/9/chartex" xmlns:cx4="http://schemas.microsoft.com/office/drawing/2016/5/10/chartex" xmlns:cx5="http://schemas.microsoft.com/office/drawing/2016/5/11/chartex" xmlns:cx6="http://schemas.microsoft.com/office/drawing/2016/5/12/chartex" xmlns:cx7="http://schemas.microsoft.com/office/drawing/2016/5/13/chartex" xmlns:cx8="http://schemas.microsoft.com/office/drawing/2016/5/14/chartex" xmlns:aink="http://schemas.microsoft.com/office/drawing/2016/ink" xmlns:am3d="http://schemas.microsoft.com/office/drawing/2017/model3d" xmlns:w16cex="http://schemas.microsoft.com/office/word/2018/wordml/cex" xmlns:w16cid="http://schemas.microsoft.com/office/word/2016/wordml/cid" xmlns:w16="http://schemas.microsoft.com/office/word/2018/wordml">
+          <mc:Fallback xmlns:w16="http://schemas.microsoft.com/office/word/2018/wordml" xmlns:w16cid="http://schemas.microsoft.com/office/word/2016/wordml/cid" xmlns:w16cex="http://schemas.microsoft.com/office/word/2018/wordml/cex" xmlns:am3d="http://schemas.microsoft.com/office/drawing/2017/model3d" xmlns:aink="http://schemas.microsoft.com/office/drawing/2016/ink" xmlns:cx8="http://schemas.microsoft.com/office/drawing/2016/5/14/chartex" xmlns:cx7="http://schemas.microsoft.com/office/drawing/2016/5/13/chartex" xmlns:cx6="http://schemas.microsoft.com/office/drawing/2016/5/12/chartex" xmlns:cx5="http://schemas.microsoft.com/office/drawing/2016/5/11/chartex" xmlns:cx4="http://schemas.microsoft.com/office/drawing/2016/5/10/chartex" xmlns:cx3="http://schemas.microsoft.com/office/drawing/2016/5/9/chartex" xmlns:cx2="http://schemas.microsoft.com/office/drawing/2015/10/21/chartex">
             <w:pict>
               <v:shape w14:anchorId="452EFDFD" id="Straight Arrow Connector 30" o:spid="_x0000_s1026" type="#_x0000_t32" style="position:absolute;margin-left:69.6pt;margin-top:3.65pt;width:0;height:79.4pt;z-index:251696128;visibility:visible;mso-wrap-style:square;mso-wrap-distance-left:9pt;mso-wrap-distance-top:0;mso-wrap-distance-right:9pt;mso-wrap-distance-bottom:0;mso-position-horizontal:absolute;mso-position-horizontal-relative:text;mso-position-vertical:absolute;mso-position-vertical-relative:text" o:gfxdata="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" strokecolor="#505150 [3200]" strokeweight="2pt">
                 <v:stroke endarrow="block"/>
@@ -36681,7 +36769,7 @@
               </wp:anchor>
             </w:drawing>
           </mc:Choice>
-          <mc:Fallback xmlns:cx2="http://schemas.microsoft.com/office/drawing/2015/10/21/chartex" xmlns:cx3="http://schemas.microsoft.com/office/drawing/2016/5/9/chartex" xmlns:cx4="http://schemas.microsoft.com/office/drawing/2016/5/10/chartex" xmlns:cx5="http://schemas.microsoft.com/office/drawing/2016/5/11/chartex" xmlns:cx6="http://schemas.microsoft.com/office/drawing/2016/5/12/chartex" xmlns:cx7="http://schemas.microsoft.com/office/drawing/2016/5/13/chartex" xmlns:cx8="http://schemas.microsoft.com/office/drawing/2016/5/14/chartex" xmlns:aink="http://schemas.microsoft.com/office/drawing/2016/ink" xmlns:am3d="http://schemas.microsoft.com/office/drawing/2017/model3d" xmlns:w16cex="http://schemas.microsoft.com/office/word/2018/wordml/cex" xmlns:w16cid="http://schemas.microsoft.com/office/word/2016/wordml/cid" xmlns:w16="http://schemas.microsoft.com/office/word/2018/wordml">
+          <mc:Fallback xmlns:w16="http://schemas.microsoft.com/office/word/2018/wordml" xmlns:w16cid="http://schemas.microsoft.com/office/word/2016/wordml/cid" xmlns:w16cex="http://schemas.microsoft.com/office/word/2018/wordml/cex" xmlns:am3d="http://schemas.microsoft.com/office/drawing/2017/model3d" xmlns:aink="http://schemas.microsoft.com/office/drawing/2016/ink" xmlns:cx8="http://schemas.microsoft.com/office/drawing/2016/5/14/chartex" xmlns:cx7="http://schemas.microsoft.com/office/drawing/2016/5/13/chartex" xmlns:cx6="http://schemas.microsoft.com/office/drawing/2016/5/12/chartex" xmlns:cx5="http://schemas.microsoft.com/office/drawing/2016/5/11/chartex" xmlns:cx4="http://schemas.microsoft.com/office/drawing/2016/5/10/chartex" xmlns:cx3="http://schemas.microsoft.com/office/drawing/2016/5/9/chartex" xmlns:cx2="http://schemas.microsoft.com/office/drawing/2015/10/21/chartex">
             <w:pict>
               <v:line w14:anchorId="1C5D9B40" id="Straight Connector 29" o:spid="_x0000_s1026" style="position:absolute;z-index:251695104;visibility:visible;mso-wrap-style:square;mso-height-percent:0;mso-wrap-distance-left:9pt;mso-wrap-distance-top:0;mso-wrap-distance-right:9pt;mso-wrap-distance-bottom:0;mso-position-horizontal:absolute;mso-position-horizontal-relative:text;mso-position-vertical:absolute;mso-position-vertical-relative:text;mso-height-percent:0;mso-height-relative:margin" from="200.35pt,3.55pt" to="200.35pt,43.05pt" o:gfxdata="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" strokecolor="#505150 [3200]" strokeweight="2pt">
                 <v:shadow on="t" color="black" opacity="24903f" origin=",.5" offset="0,.55556mm"/>
@@ -36770,7 +36858,7 @@
               </wp:anchor>
             </w:drawing>
           </mc:Choice>
-          <mc:Fallback xmlns:cx2="http://schemas.microsoft.com/office/drawing/2015/10/21/chartex" xmlns:cx3="http://schemas.microsoft.com/office/drawing/2016/5/9/chartex" xmlns:cx4="http://schemas.microsoft.com/office/drawing/2016/5/10/chartex" xmlns:cx5="http://schemas.microsoft.com/office/drawing/2016/5/11/chartex" xmlns:cx6="http://schemas.microsoft.com/office/drawing/2016/5/12/chartex" xmlns:cx7="http://schemas.microsoft.com/office/drawing/2016/5/13/chartex" xmlns:cx8="http://schemas.microsoft.com/office/drawing/2016/5/14/chartex" xmlns:aink="http://schemas.microsoft.com/office/drawing/2016/ink" xmlns:am3d="http://schemas.microsoft.com/office/drawing/2017/model3d" xmlns:w16cex="http://schemas.microsoft.com/office/word/2018/wordml/cex" xmlns:w16cid="http://schemas.microsoft.com/office/word/2016/wordml/cid" xmlns:w16="http://schemas.microsoft.com/office/word/2018/wordml">
+          <mc:Fallback xmlns:w16="http://schemas.microsoft.com/office/word/2018/wordml" xmlns:w16cid="http://schemas.microsoft.com/office/word/2016/wordml/cid" xmlns:w16cex="http://schemas.microsoft.com/office/word/2018/wordml/cex" xmlns:am3d="http://schemas.microsoft.com/office/drawing/2017/model3d" xmlns:aink="http://schemas.microsoft.com/office/drawing/2016/ink" xmlns:cx8="http://schemas.microsoft.com/office/drawing/2016/5/14/chartex" xmlns:cx7="http://schemas.microsoft.com/office/drawing/2016/5/13/chartex" xmlns:cx6="http://schemas.microsoft.com/office/drawing/2016/5/12/chartex" xmlns:cx5="http://schemas.microsoft.com/office/drawing/2016/5/11/chartex" xmlns:cx4="http://schemas.microsoft.com/office/drawing/2016/5/10/chartex" xmlns:cx3="http://schemas.microsoft.com/office/drawing/2016/5/9/chartex" xmlns:cx2="http://schemas.microsoft.com/office/drawing/2015/10/21/chartex">
             <w:pict>
               <v:shape w14:anchorId="7CF855AC" id="Connector: Elbow 28" o:spid="_x0000_s1026" type="#_x0000_t34" style="position:absolute;margin-left:196.45pt;margin-top:8.65pt;width:153.05pt;height:21pt;z-index:251693056;visibility:visible;mso-wrap-style:square;mso-width-percent:0;mso-height-percent:0;mso-wrap-distance-left:9pt;mso-wrap-distance-top:0;mso-wrap-distance-right:9pt;mso-wrap-distance-bottom:0;mso-position-horizontal:absolute;mso-position-horizontal-relative:text;mso-position-vertical:absolute;mso-position-vertical-relative:text;mso-width-percent:0;mso-height-percent:0;mso-width-relative:margin;mso-height-relative:margin" o:gfxdata="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" adj="21568" strokecolor="#505150 [3200]" strokeweight="2pt">
                 <v:stroke endarrow="block"/>
@@ -37077,7 +37165,7 @@
               </wp:anchor>
             </w:drawing>
           </mc:Choice>
-          <mc:Fallback xmlns:cx2="http://schemas.microsoft.com/office/drawing/2015/10/21/chartex" xmlns:cx3="http://schemas.microsoft.com/office/drawing/2016/5/9/chartex" xmlns:cx4="http://schemas.microsoft.com/office/drawing/2016/5/10/chartex" xmlns:cx5="http://schemas.microsoft.com/office/drawing/2016/5/11/chartex" xmlns:cx6="http://schemas.microsoft.com/office/drawing/2016/5/12/chartex" xmlns:cx7="http://schemas.microsoft.com/office/drawing/2016/5/13/chartex" xmlns:cx8="http://schemas.microsoft.com/office/drawing/2016/5/14/chartex" xmlns:aink="http://schemas.microsoft.com/office/drawing/2016/ink" xmlns:am3d="http://schemas.microsoft.com/office/drawing/2017/model3d" xmlns:w16cex="http://schemas.microsoft.com/office/word/2018/wordml/cex" xmlns:w16cid="http://schemas.microsoft.com/office/word/2016/wordml/cid" xmlns:w16="http://schemas.microsoft.com/office/word/2018/wordml">
+          <mc:Fallback xmlns:w16="http://schemas.microsoft.com/office/word/2018/wordml" xmlns:w16cid="http://schemas.microsoft.com/office/word/2016/wordml/cid" xmlns:w16cex="http://schemas.microsoft.com/office/word/2018/wordml/cex" xmlns:am3d="http://schemas.microsoft.com/office/drawing/2017/model3d" xmlns:aink="http://schemas.microsoft.com/office/drawing/2016/ink" xmlns:cx8="http://schemas.microsoft.com/office/drawing/2016/5/14/chartex" xmlns:cx7="http://schemas.microsoft.com/office/drawing/2016/5/13/chartex" xmlns:cx6="http://schemas.microsoft.com/office/drawing/2016/5/12/chartex" xmlns:cx5="http://schemas.microsoft.com/office/drawing/2016/5/11/chartex" xmlns:cx4="http://schemas.microsoft.com/office/drawing/2016/5/10/chartex" xmlns:cx3="http://schemas.microsoft.com/office/drawing/2016/5/9/chartex" xmlns:cx2="http://schemas.microsoft.com/office/drawing/2015/10/21/chartex">
             <w:pict>
               <v:shape w14:anchorId="4F101426" id="Straight Arrow Connector 385073573" o:spid="_x0000_s1026" type="#_x0000_t32" style="position:absolute;margin-left:401.1pt;margin-top:14.5pt;width:0;height:49.15pt;z-index:251704320;visibility:visible;mso-wrap-style:square;mso-width-percent:0;mso-height-percent:0;mso-wrap-distance-left:9pt;mso-wrap-distance-top:0;mso-wrap-distance-right:9pt;mso-wrap-distance-bottom:0;mso-position-horizontal:absolute;mso-position-horizontal-relative:text;mso-position-vertical:absolute;mso-position-vertical-relative:text;mso-width-percent:0;mso-height-percent:0;mso-width-relative:margin;mso-height-relative:margin" o:gfxdata="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" strokecolor="#505150 [3200]" strokeweight="2pt">
                 <v:stroke endarrow="block"/>
@@ -37155,7 +37243,7 @@
               </wp:anchor>
             </w:drawing>
           </mc:Choice>
-          <mc:Fallback xmlns:cx2="http://schemas.microsoft.com/office/drawing/2015/10/21/chartex" xmlns:cx3="http://schemas.microsoft.com/office/drawing/2016/5/9/chartex" xmlns:cx4="http://schemas.microsoft.com/office/drawing/2016/5/10/chartex" xmlns:cx5="http://schemas.microsoft.com/office/drawing/2016/5/11/chartex" xmlns:cx6="http://schemas.microsoft.com/office/drawing/2016/5/12/chartex" xmlns:cx7="http://schemas.microsoft.com/office/drawing/2016/5/13/chartex" xmlns:cx8="http://schemas.microsoft.com/office/drawing/2016/5/14/chartex" xmlns:aink="http://schemas.microsoft.com/office/drawing/2016/ink" xmlns:am3d="http://schemas.microsoft.com/office/drawing/2017/model3d" xmlns:w16cex="http://schemas.microsoft.com/office/word/2018/wordml/cex" xmlns:w16cid="http://schemas.microsoft.com/office/word/2016/wordml/cid" xmlns:w16="http://schemas.microsoft.com/office/word/2018/wordml">
+          <mc:Fallback xmlns:w16="http://schemas.microsoft.com/office/word/2018/wordml" xmlns:w16cid="http://schemas.microsoft.com/office/word/2016/wordml/cid" xmlns:w16cex="http://schemas.microsoft.com/office/word/2018/wordml/cex" xmlns:am3d="http://schemas.microsoft.com/office/drawing/2017/model3d" xmlns:aink="http://schemas.microsoft.com/office/drawing/2016/ink" xmlns:cx8="http://schemas.microsoft.com/office/drawing/2016/5/14/chartex" xmlns:cx7="http://schemas.microsoft.com/office/drawing/2016/5/13/chartex" xmlns:cx6="http://schemas.microsoft.com/office/drawing/2016/5/12/chartex" xmlns:cx5="http://schemas.microsoft.com/office/drawing/2016/5/11/chartex" xmlns:cx4="http://schemas.microsoft.com/office/drawing/2016/5/10/chartex" xmlns:cx3="http://schemas.microsoft.com/office/drawing/2016/5/9/chartex" xmlns:cx2="http://schemas.microsoft.com/office/drawing/2015/10/21/chartex">
             <w:pict>
               <v:shape w14:anchorId="57D3C9DE" id="Straight Arrow Connector 385073572" o:spid="_x0000_s1026" type="#_x0000_t32" style="position:absolute;margin-left:239.65pt;margin-top:10.65pt;width:129.2pt;height:37.1pt;z-index:251702272;visibility:visible;mso-wrap-style:square;mso-width-percent:0;mso-height-percent:0;mso-wrap-distance-left:9pt;mso-wrap-distance-top:0;mso-wrap-distance-right:9pt;mso-wrap-distance-bottom:0;mso-position-horizontal:absolute;mso-position-horizontal-relative:text;mso-position-vertical:absolute;mso-position-vertical-relative:text;mso-width-percent:0;mso-height-percent:0;mso-width-relative:margin;mso-height-relative:margin" o:gfxdata="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" strokecolor="#505150 [3200]" strokeweight="2pt">
                 <v:stroke endarrow="block"/>
@@ -37225,7 +37313,7 @@
               </wp:anchor>
             </w:drawing>
           </mc:Choice>
-          <mc:Fallback xmlns:cx2="http://schemas.microsoft.com/office/drawing/2015/10/21/chartex" xmlns:cx3="http://schemas.microsoft.com/office/drawing/2016/5/9/chartex" xmlns:cx4="http://schemas.microsoft.com/office/drawing/2016/5/10/chartex" xmlns:cx5="http://schemas.microsoft.com/office/drawing/2016/5/11/chartex" xmlns:cx6="http://schemas.microsoft.com/office/drawing/2016/5/12/chartex" xmlns:cx7="http://schemas.microsoft.com/office/drawing/2016/5/13/chartex" xmlns:cx8="http://schemas.microsoft.com/office/drawing/2016/5/14/chartex" xmlns:aink="http://schemas.microsoft.com/office/drawing/2016/ink" xmlns:am3d="http://schemas.microsoft.com/office/drawing/2017/model3d" xmlns:w16cex="http://schemas.microsoft.com/office/word/2018/wordml/cex" xmlns:w16cid="http://schemas.microsoft.com/office/word/2016/wordml/cid" xmlns:w16="http://schemas.microsoft.com/office/word/2018/wordml">
+          <mc:Fallback xmlns:w16="http://schemas.microsoft.com/office/word/2018/wordml" xmlns:w16cid="http://schemas.microsoft.com/office/word/2016/wordml/cid" xmlns:w16cex="http://schemas.microsoft.com/office/word/2018/wordml/cex" xmlns:am3d="http://schemas.microsoft.com/office/drawing/2017/model3d" xmlns:aink="http://schemas.microsoft.com/office/drawing/2016/ink" xmlns:cx8="http://schemas.microsoft.com/office/drawing/2016/5/14/chartex" xmlns:cx7="http://schemas.microsoft.com/office/drawing/2016/5/13/chartex" xmlns:cx6="http://schemas.microsoft.com/office/drawing/2016/5/12/chartex" xmlns:cx5="http://schemas.microsoft.com/office/drawing/2016/5/11/chartex" xmlns:cx4="http://schemas.microsoft.com/office/drawing/2016/5/10/chartex" xmlns:cx3="http://schemas.microsoft.com/office/drawing/2016/5/9/chartex" xmlns:cx2="http://schemas.microsoft.com/office/drawing/2015/10/21/chartex">
             <w:pict>
               <v:shape w14:anchorId="5ACB6AB3" id="Straight Arrow Connector 385073570" o:spid="_x0000_s1026" type="#_x0000_t32" style="position:absolute;margin-left:74.4pt;margin-top:11.15pt;width:0;height:36.95pt;z-index:251700224;visibility:visible;mso-wrap-style:square;mso-height-percent:0;mso-wrap-distance-left:9pt;mso-wrap-distance-top:0;mso-wrap-distance-right:9pt;mso-wrap-distance-bottom:0;mso-position-horizontal:absolute;mso-position-horizontal-relative:text;mso-position-vertical:absolute;mso-position-vertical-relative:text;mso-height-percent:0;mso-height-relative:margin" o:gfxdata="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" strokecolor="#505150 [3200]" strokeweight="2pt">
                 <v:stroke endarrow="block"/>
@@ -37822,7 +37910,7 @@
               </wp:anchor>
             </w:drawing>
           </mc:Choice>
-          <mc:Fallback xmlns:cx2="http://schemas.microsoft.com/office/drawing/2015/10/21/chartex" xmlns:cx3="http://schemas.microsoft.com/office/drawing/2016/5/9/chartex" xmlns:cx4="http://schemas.microsoft.com/office/drawing/2016/5/10/chartex" xmlns:cx5="http://schemas.microsoft.com/office/drawing/2016/5/11/chartex" xmlns:cx6="http://schemas.microsoft.com/office/drawing/2016/5/12/chartex" xmlns:cx7="http://schemas.microsoft.com/office/drawing/2016/5/13/chartex" xmlns:cx8="http://schemas.microsoft.com/office/drawing/2016/5/14/chartex" xmlns:aink="http://schemas.microsoft.com/office/drawing/2016/ink" xmlns:am3d="http://schemas.microsoft.com/office/drawing/2017/model3d" xmlns:w16cex="http://schemas.microsoft.com/office/word/2018/wordml/cex" xmlns:w16cid="http://schemas.microsoft.com/office/word/2016/wordml/cid" xmlns:w16="http://schemas.microsoft.com/office/word/2018/wordml">
+          <mc:Fallback xmlns:w16="http://schemas.microsoft.com/office/word/2018/wordml" xmlns:w16cid="http://schemas.microsoft.com/office/word/2016/wordml/cid" xmlns:w16cex="http://schemas.microsoft.com/office/word/2018/wordml/cex" xmlns:am3d="http://schemas.microsoft.com/office/drawing/2017/model3d" xmlns:aink="http://schemas.microsoft.com/office/drawing/2016/ink" xmlns:cx8="http://schemas.microsoft.com/office/drawing/2016/5/14/chartex" xmlns:cx7="http://schemas.microsoft.com/office/drawing/2016/5/13/chartex" xmlns:cx6="http://schemas.microsoft.com/office/drawing/2016/5/12/chartex" xmlns:cx5="http://schemas.microsoft.com/office/drawing/2016/5/11/chartex" xmlns:cx4="http://schemas.microsoft.com/office/drawing/2016/5/10/chartex" xmlns:cx3="http://schemas.microsoft.com/office/drawing/2016/5/9/chartex" xmlns:cx2="http://schemas.microsoft.com/office/drawing/2015/10/21/chartex">
             <w:pict>
               <v:line w14:anchorId="02221E65" id="Straight Connector 1054311648" o:spid="_x0000_s1026" style="position:absolute;z-index:251718656;visibility:visible;mso-wrap-style:square;mso-wrap-distance-left:9pt;mso-wrap-distance-top:0;mso-wrap-distance-right:9pt;mso-wrap-distance-bottom:0;mso-position-horizontal:absolute;mso-position-horizontal-relative:text;mso-position-vertical:absolute;mso-position-vertical-relative:text" from="133.6pt,6.95pt" to="133.6pt,24.1pt" o:gfxdata="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" strokecolor="#505150 [3200]" strokeweight="2pt">
                 <v:shadow on="t" color="black" opacity="24903f" origin=",.5" offset="0,.55556mm"/>
@@ -38007,7 +38095,7 @@
               </wp:anchor>
             </w:drawing>
           </mc:Choice>
-          <mc:Fallback xmlns:cx2="http://schemas.microsoft.com/office/drawing/2015/10/21/chartex" xmlns:cx3="http://schemas.microsoft.com/office/drawing/2016/5/9/chartex" xmlns:cx4="http://schemas.microsoft.com/office/drawing/2016/5/10/chartex" xmlns:cx5="http://schemas.microsoft.com/office/drawing/2016/5/11/chartex" xmlns:cx6="http://schemas.microsoft.com/office/drawing/2016/5/12/chartex" xmlns:cx7="http://schemas.microsoft.com/office/drawing/2016/5/13/chartex" xmlns:cx8="http://schemas.microsoft.com/office/drawing/2016/5/14/chartex" xmlns:aink="http://schemas.microsoft.com/office/drawing/2016/ink" xmlns:am3d="http://schemas.microsoft.com/office/drawing/2017/model3d" xmlns:w16cex="http://schemas.microsoft.com/office/word/2018/wordml/cex" xmlns:w16cid="http://schemas.microsoft.com/office/word/2016/wordml/cid" xmlns:w16="http://schemas.microsoft.com/office/word/2018/wordml">
+          <mc:Fallback xmlns:w16="http://schemas.microsoft.com/office/word/2018/wordml" xmlns:w16cid="http://schemas.microsoft.com/office/word/2016/wordml/cid" xmlns:w16cex="http://schemas.microsoft.com/office/word/2018/wordml/cex" xmlns:am3d="http://schemas.microsoft.com/office/drawing/2017/model3d" xmlns:aink="http://schemas.microsoft.com/office/drawing/2016/ink" xmlns:cx8="http://schemas.microsoft.com/office/drawing/2016/5/14/chartex" xmlns:cx7="http://schemas.microsoft.com/office/drawing/2016/5/13/chartex" xmlns:cx6="http://schemas.microsoft.com/office/drawing/2016/5/12/chartex" xmlns:cx5="http://schemas.microsoft.com/office/drawing/2016/5/11/chartex" xmlns:cx4="http://schemas.microsoft.com/office/drawing/2016/5/10/chartex" xmlns:cx3="http://schemas.microsoft.com/office/drawing/2016/5/9/chartex" xmlns:cx2="http://schemas.microsoft.com/office/drawing/2015/10/21/chartex">
             <w:pict>
               <v:shape w14:anchorId="01EAFE4D" id="Connector: Elbow 1054311649" o:spid="_x0000_s1026" type="#_x0000_t34" style="position:absolute;margin-left:133.75pt;margin-top:9.45pt;width:62.8pt;height:22.7pt;z-index:251717632;visibility:visible;mso-wrap-style:square;mso-width-percent:0;mso-height-percent:0;mso-wrap-distance-left:9pt;mso-wrap-distance-top:0;mso-wrap-distance-right:9pt;mso-wrap-distance-bottom:0;mso-position-horizontal:absolute;mso-position-horizontal-relative:text;mso-position-vertical:absolute;mso-position-vertical-relative:text;mso-width-percent:0;mso-height-percent:0;mso-width-relative:margin;mso-height-relative:margin" o:gfxdata="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" adj="21568" strokecolor="#505150 [3200]" strokeweight="2pt">
                 <v:stroke endarrow="block"/>
@@ -38080,7 +38168,7 @@
               </wp:anchor>
             </w:drawing>
           </mc:Choice>
-          <mc:Fallback xmlns:cx2="http://schemas.microsoft.com/office/drawing/2015/10/21/chartex" xmlns:cx3="http://schemas.microsoft.com/office/drawing/2016/5/9/chartex" xmlns:cx4="http://schemas.microsoft.com/office/drawing/2016/5/10/chartex" xmlns:cx5="http://schemas.microsoft.com/office/drawing/2016/5/11/chartex" xmlns:cx6="http://schemas.microsoft.com/office/drawing/2016/5/12/chartex" xmlns:cx7="http://schemas.microsoft.com/office/drawing/2016/5/13/chartex" xmlns:cx8="http://schemas.microsoft.com/office/drawing/2016/5/14/chartex" xmlns:aink="http://schemas.microsoft.com/office/drawing/2016/ink" xmlns:am3d="http://schemas.microsoft.com/office/drawing/2017/model3d" xmlns:w16cex="http://schemas.microsoft.com/office/word/2018/wordml/cex" xmlns:w16cid="http://schemas.microsoft.com/office/word/2016/wordml/cid" xmlns:w16="http://schemas.microsoft.com/office/word/2018/wordml">
+          <mc:Fallback xmlns:w16="http://schemas.microsoft.com/office/word/2018/wordml" xmlns:w16cid="http://schemas.microsoft.com/office/word/2016/wordml/cid" xmlns:w16cex="http://schemas.microsoft.com/office/word/2018/wordml/cex" xmlns:am3d="http://schemas.microsoft.com/office/drawing/2017/model3d" xmlns:aink="http://schemas.microsoft.com/office/drawing/2016/ink" xmlns:cx8="http://schemas.microsoft.com/office/drawing/2016/5/14/chartex" xmlns:cx7="http://schemas.microsoft.com/office/drawing/2016/5/13/chartex" xmlns:cx6="http://schemas.microsoft.com/office/drawing/2016/5/12/chartex" xmlns:cx5="http://schemas.microsoft.com/office/drawing/2016/5/11/chartex" xmlns:cx4="http://schemas.microsoft.com/office/drawing/2016/5/10/chartex" xmlns:cx3="http://schemas.microsoft.com/office/drawing/2016/5/9/chartex" xmlns:cx2="http://schemas.microsoft.com/office/drawing/2015/10/21/chartex">
             <w:pict>
               <v:shape w14:anchorId="3F28FE92" id="Connector: Elbow 1054311650" o:spid="_x0000_s1026" type="#_x0000_t34" style="position:absolute;margin-left:69.7pt;margin-top:9.45pt;width:63.9pt;height:22.7pt;flip:x;z-index:251716608;visibility:visible;mso-wrap-style:square;mso-height-percent:0;mso-wrap-distance-left:9pt;mso-wrap-distance-top:0;mso-wrap-distance-right:9pt;mso-wrap-distance-bottom:0;mso-position-horizontal:absolute;mso-position-horizontal-relative:text;mso-position-vertical:absolute;mso-position-vertical-relative:text;mso-height-percent:0;mso-height-relative:margin" o:gfxdata="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" adj="21496" strokecolor="#505150 [3200]" strokeweight="2pt">
                 <v:stroke endarrow="block"/>
@@ -38376,7 +38464,7 @@
               </wp:anchor>
             </w:drawing>
           </mc:Choice>
-          <mc:Fallback xmlns:cx2="http://schemas.microsoft.com/office/drawing/2015/10/21/chartex" xmlns:cx3="http://schemas.microsoft.com/office/drawing/2016/5/9/chartex" xmlns:cx4="http://schemas.microsoft.com/office/drawing/2016/5/10/chartex" xmlns:cx5="http://schemas.microsoft.com/office/drawing/2016/5/11/chartex" xmlns:cx6="http://schemas.microsoft.com/office/drawing/2016/5/12/chartex" xmlns:cx7="http://schemas.microsoft.com/office/drawing/2016/5/13/chartex" xmlns:cx8="http://schemas.microsoft.com/office/drawing/2016/5/14/chartex" xmlns:aink="http://schemas.microsoft.com/office/drawing/2016/ink" xmlns:am3d="http://schemas.microsoft.com/office/drawing/2017/model3d" xmlns:w16cex="http://schemas.microsoft.com/office/word/2018/wordml/cex" xmlns:w16cid="http://schemas.microsoft.com/office/word/2016/wordml/cid" xmlns:w16="http://schemas.microsoft.com/office/word/2018/wordml">
+          <mc:Fallback xmlns:w16="http://schemas.microsoft.com/office/word/2018/wordml" xmlns:w16cid="http://schemas.microsoft.com/office/word/2016/wordml/cid" xmlns:w16cex="http://schemas.microsoft.com/office/word/2018/wordml/cex" xmlns:am3d="http://schemas.microsoft.com/office/drawing/2017/model3d" xmlns:aink="http://schemas.microsoft.com/office/drawing/2016/ink" xmlns:cx8="http://schemas.microsoft.com/office/drawing/2016/5/14/chartex" xmlns:cx7="http://schemas.microsoft.com/office/drawing/2016/5/13/chartex" xmlns:cx6="http://schemas.microsoft.com/office/drawing/2016/5/12/chartex" xmlns:cx5="http://schemas.microsoft.com/office/drawing/2016/5/11/chartex" xmlns:cx4="http://schemas.microsoft.com/office/drawing/2016/5/10/chartex" xmlns:cx3="http://schemas.microsoft.com/office/drawing/2016/5/9/chartex" xmlns:cx2="http://schemas.microsoft.com/office/drawing/2015/10/21/chartex">
             <w:pict>
               <v:shape w14:anchorId="6CEF6B28" id="Straight Arrow Connector 1054311654" o:spid="_x0000_s1026" type="#_x0000_t32" style="position:absolute;margin-left:239.85pt;margin-top:5.55pt;width:91.75pt;height:7.85pt;flip:y;z-index:251727872;visibility:visible;mso-wrap-style:square;mso-width-percent:0;mso-height-percent:0;mso-wrap-distance-left:9pt;mso-wrap-distance-top:0;mso-wrap-distance-right:9pt;mso-wrap-distance-bottom:0;mso-position-horizontal:absolute;mso-position-horizontal-relative:text;mso-position-vertical:absolute;mso-position-vertical-relative:text;mso-width-percent:0;mso-height-percent:0;mso-width-relative:margin;mso-height-relative:margin" o:gfxdata="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" strokecolor="#505150 [3200]" strokeweight="2pt">
                 <v:stroke endarrow="block"/>
@@ -38474,7 +38562,7 @@
               </wp:anchor>
             </w:drawing>
           </mc:Choice>
-          <mc:Fallback xmlns:cx2="http://schemas.microsoft.com/office/drawing/2015/10/21/chartex" xmlns:cx3="http://schemas.microsoft.com/office/drawing/2016/5/9/chartex" xmlns:cx4="http://schemas.microsoft.com/office/drawing/2016/5/10/chartex" xmlns:cx5="http://schemas.microsoft.com/office/drawing/2016/5/11/chartex" xmlns:cx6="http://schemas.microsoft.com/office/drawing/2016/5/12/chartex" xmlns:cx7="http://schemas.microsoft.com/office/drawing/2016/5/13/chartex" xmlns:cx8="http://schemas.microsoft.com/office/drawing/2016/5/14/chartex" xmlns:aink="http://schemas.microsoft.com/office/drawing/2016/ink" xmlns:am3d="http://schemas.microsoft.com/office/drawing/2017/model3d" xmlns:w16cex="http://schemas.microsoft.com/office/word/2018/wordml/cex" xmlns:w16cid="http://schemas.microsoft.com/office/word/2016/wordml/cid" xmlns:w16="http://schemas.microsoft.com/office/word/2018/wordml">
+          <mc:Fallback xmlns:w16="http://schemas.microsoft.com/office/word/2018/wordml" xmlns:w16cid="http://schemas.microsoft.com/office/word/2016/wordml/cid" xmlns:w16cex="http://schemas.microsoft.com/office/word/2018/wordml/cex" xmlns:am3d="http://schemas.microsoft.com/office/drawing/2017/model3d" xmlns:aink="http://schemas.microsoft.com/office/drawing/2016/ink" xmlns:cx8="http://schemas.microsoft.com/office/drawing/2016/5/14/chartex" xmlns:cx7="http://schemas.microsoft.com/office/drawing/2016/5/13/chartex" xmlns:cx6="http://schemas.microsoft.com/office/drawing/2016/5/12/chartex" xmlns:cx5="http://schemas.microsoft.com/office/drawing/2016/5/11/chartex" xmlns:cx4="http://schemas.microsoft.com/office/drawing/2016/5/10/chartex" xmlns:cx3="http://schemas.microsoft.com/office/drawing/2016/5/9/chartex" xmlns:cx2="http://schemas.microsoft.com/office/drawing/2015/10/21/chartex">
             <w:pict>
               <v:shape w14:anchorId="0A777786" id="Straight Arrow Connector 1054311668" o:spid="_x0000_s1026" type="#_x0000_t32" style="position:absolute;margin-left:64.45pt;margin-top:8.85pt;width:0;height:205.35pt;z-index:251734016;visibility:visible;mso-wrap-style:square;mso-width-percent:0;mso-height-percent:0;mso-wrap-distance-left:9pt;mso-wrap-distance-top:0;mso-wrap-distance-right:9pt;mso-wrap-distance-bottom:0;mso-position-horizontal:absolute;mso-position-horizontal-relative:text;mso-position-vertical:absolute;mso-position-vertical-relative:text;mso-width-percent:0;mso-height-percent:0;mso-width-relative:margin;mso-height-relative:margin" o:gfxdata="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" strokecolor="#505150 [3200]" strokeweight="2pt">
                 <v:stroke endarrow="block"/>
@@ -38666,7 +38754,7 @@
               </wp:anchor>
             </w:drawing>
           </mc:Choice>
-          <mc:Fallback xmlns:cx2="http://schemas.microsoft.com/office/drawing/2015/10/21/chartex" xmlns:cx3="http://schemas.microsoft.com/office/drawing/2016/5/9/chartex" xmlns:cx4="http://schemas.microsoft.com/office/drawing/2016/5/10/chartex" xmlns:cx5="http://schemas.microsoft.com/office/drawing/2016/5/11/chartex" xmlns:cx6="http://schemas.microsoft.com/office/drawing/2016/5/12/chartex" xmlns:cx7="http://schemas.microsoft.com/office/drawing/2016/5/13/chartex" xmlns:cx8="http://schemas.microsoft.com/office/drawing/2016/5/14/chartex" xmlns:aink="http://schemas.microsoft.com/office/drawing/2016/ink" xmlns:am3d="http://schemas.microsoft.com/office/drawing/2017/model3d" xmlns:w16cex="http://schemas.microsoft.com/office/word/2018/wordml/cex" xmlns:w16cid="http://schemas.microsoft.com/office/word/2016/wordml/cid" xmlns:w16="http://schemas.microsoft.com/office/word/2018/wordml">
+          <mc:Fallback xmlns:w16="http://schemas.microsoft.com/office/word/2018/wordml" xmlns:w16cid="http://schemas.microsoft.com/office/word/2016/wordml/cid" xmlns:w16cex="http://schemas.microsoft.com/office/word/2018/wordml/cex" xmlns:am3d="http://schemas.microsoft.com/office/drawing/2017/model3d" xmlns:aink="http://schemas.microsoft.com/office/drawing/2016/ink" xmlns:cx8="http://schemas.microsoft.com/office/drawing/2016/5/14/chartex" xmlns:cx7="http://schemas.microsoft.com/office/drawing/2016/5/13/chartex" xmlns:cx6="http://schemas.microsoft.com/office/drawing/2016/5/12/chartex" xmlns:cx5="http://schemas.microsoft.com/office/drawing/2016/5/11/chartex" xmlns:cx4="http://schemas.microsoft.com/office/drawing/2016/5/10/chartex" xmlns:cx3="http://schemas.microsoft.com/office/drawing/2016/5/9/chartex" xmlns:cx2="http://schemas.microsoft.com/office/drawing/2015/10/21/chartex">
             <w:pict>
               <v:shape w14:anchorId="48A1F430" id="Straight Arrow Connector 1054311655" o:spid="_x0000_s1026" type="#_x0000_t32" style="position:absolute;margin-left:176.4pt;margin-top:6.15pt;width:3.6pt;height:31.15pt;flip:x;z-index:251722752;visibility:visible;mso-wrap-style:square;mso-width-percent:0;mso-height-percent:0;mso-wrap-distance-left:9pt;mso-wrap-distance-top:0;mso-wrap-distance-right:9pt;mso-wrap-distance-bottom:0;mso-position-horizontal:absolute;mso-position-horizontal-relative:text;mso-position-vertical:absolute;mso-position-vertical-relative:text;mso-width-percent:0;mso-height-percent:0;mso-width-relative:margin;mso-height-relative:margin" o:gfxdata="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" strokecolor="#505150 [3200]" strokeweight="2pt">
                 <v:stroke endarrow="block"/>
@@ -38887,7 +38975,7 @@
               </wp:anchor>
             </w:drawing>
           </mc:Choice>
-          <mc:Fallback xmlns:cx2="http://schemas.microsoft.com/office/drawing/2015/10/21/chartex" xmlns:cx3="http://schemas.microsoft.com/office/drawing/2016/5/9/chartex" xmlns:cx4="http://schemas.microsoft.com/office/drawing/2016/5/10/chartex" xmlns:cx5="http://schemas.microsoft.com/office/drawing/2016/5/11/chartex" xmlns:cx6="http://schemas.microsoft.com/office/drawing/2016/5/12/chartex" xmlns:cx7="http://schemas.microsoft.com/office/drawing/2016/5/13/chartex" xmlns:cx8="http://schemas.microsoft.com/office/drawing/2016/5/14/chartex" xmlns:aink="http://schemas.microsoft.com/office/drawing/2016/ink" xmlns:am3d="http://schemas.microsoft.com/office/drawing/2017/model3d" xmlns:w16cex="http://schemas.microsoft.com/office/word/2018/wordml/cex" xmlns:w16cid="http://schemas.microsoft.com/office/word/2016/wordml/cid" xmlns:w16="http://schemas.microsoft.com/office/word/2018/wordml">
+          <mc:Fallback xmlns:w16="http://schemas.microsoft.com/office/word/2018/wordml" xmlns:w16cid="http://schemas.microsoft.com/office/word/2016/wordml/cid" xmlns:w16cex="http://schemas.microsoft.com/office/word/2018/wordml/cex" xmlns:am3d="http://schemas.microsoft.com/office/drawing/2017/model3d" xmlns:aink="http://schemas.microsoft.com/office/drawing/2016/ink" xmlns:cx8="http://schemas.microsoft.com/office/drawing/2016/5/14/chartex" xmlns:cx7="http://schemas.microsoft.com/office/drawing/2016/5/13/chartex" xmlns:cx6="http://schemas.microsoft.com/office/drawing/2016/5/12/chartex" xmlns:cx5="http://schemas.microsoft.com/office/drawing/2016/5/11/chartex" xmlns:cx4="http://schemas.microsoft.com/office/drawing/2016/5/10/chartex" xmlns:cx3="http://schemas.microsoft.com/office/drawing/2016/5/9/chartex" xmlns:cx2="http://schemas.microsoft.com/office/drawing/2015/10/21/chartex">
             <w:pict>
               <v:shape w14:anchorId="7B3BE5D4" id="Straight Arrow Connector 1054311669" o:spid="_x0000_s1026" type="#_x0000_t32" style="position:absolute;margin-left:174.1pt;margin-top:1.05pt;width:0;height:33.6pt;z-index:251736064;visibility:visible;mso-wrap-style:square;mso-width-percent:0;mso-height-percent:0;mso-wrap-distance-left:9pt;mso-wrap-distance-top:0;mso-wrap-distance-right:9pt;mso-wrap-distance-bottom:0;mso-position-horizontal:absolute;mso-position-horizontal-relative:text;mso-position-vertical:absolute;mso-position-vertical-relative:text;mso-width-percent:0;mso-height-percent:0;mso-width-relative:margin;mso-height-relative:margin" o:gfxdata="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" strokecolor="#505150 [3200]" strokeweight="2pt">
                 <v:stroke endarrow="block"/>
@@ -39207,7 +39295,7 @@
               </wp:anchor>
             </w:drawing>
           </mc:Choice>
-          <mc:Fallback xmlns:cx2="http://schemas.microsoft.com/office/drawing/2015/10/21/chartex" xmlns:cx3="http://schemas.microsoft.com/office/drawing/2016/5/9/chartex" xmlns:cx4="http://schemas.microsoft.com/office/drawing/2016/5/10/chartex" xmlns:cx5="http://schemas.microsoft.com/office/drawing/2016/5/11/chartex" xmlns:cx6="http://schemas.microsoft.com/office/drawing/2016/5/12/chartex" xmlns:cx7="http://schemas.microsoft.com/office/drawing/2016/5/13/chartex" xmlns:cx8="http://schemas.microsoft.com/office/drawing/2016/5/14/chartex" xmlns:aink="http://schemas.microsoft.com/office/drawing/2016/ink" xmlns:am3d="http://schemas.microsoft.com/office/drawing/2017/model3d" xmlns:w16cex="http://schemas.microsoft.com/office/word/2018/wordml/cex" xmlns:w16cid="http://schemas.microsoft.com/office/word/2016/wordml/cid" xmlns:w16="http://schemas.microsoft.com/office/word/2018/wordml">
+          <mc:Fallback xmlns:w16="http://schemas.microsoft.com/office/word/2018/wordml" xmlns:w16cid="http://schemas.microsoft.com/office/word/2016/wordml/cid" xmlns:w16cex="http://schemas.microsoft.com/office/word/2018/wordml/cex" xmlns:am3d="http://schemas.microsoft.com/office/drawing/2017/model3d" xmlns:aink="http://schemas.microsoft.com/office/drawing/2016/ink" xmlns:cx8="http://schemas.microsoft.com/office/drawing/2016/5/14/chartex" xmlns:cx7="http://schemas.microsoft.com/office/drawing/2016/5/13/chartex" xmlns:cx6="http://schemas.microsoft.com/office/drawing/2016/5/12/chartex" xmlns:cx5="http://schemas.microsoft.com/office/drawing/2016/5/11/chartex" xmlns:cx4="http://schemas.microsoft.com/office/drawing/2016/5/10/chartex" xmlns:cx3="http://schemas.microsoft.com/office/drawing/2016/5/9/chartex" xmlns:cx2="http://schemas.microsoft.com/office/drawing/2015/10/21/chartex">
             <w:pict>
               <v:shape w14:anchorId="6F789BCE" id="Straight Arrow Connector 1054311670" o:spid="_x0000_s1026" type="#_x0000_t32" style="position:absolute;margin-left:164.85pt;margin-top:6.65pt;width:3.75pt;height:27.5pt;flip:x;z-index:251738112;visibility:visible;mso-wrap-style:square;mso-width-percent:0;mso-height-percent:0;mso-wrap-distance-left:9pt;mso-wrap-distance-top:0;mso-wrap-distance-right:9pt;mso-wrap-distance-bottom:0;mso-position-horizontal:absolute;mso-position-horizontal-relative:text;mso-position-vertical:absolute;mso-position-vertical-relative:text;mso-width-percent:0;mso-height-percent:0;mso-width-relative:margin;mso-height-relative:margin" o:gfxdata="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" strokecolor="#505150 [3200]" strokeweight="2pt">
                 <v:stroke endarrow="block"/>
@@ -39404,7 +39492,7 @@
               </wp:anchor>
             </w:drawing>
           </mc:Choice>
-          <mc:Fallback xmlns:cx2="http://schemas.microsoft.com/office/drawing/2015/10/21/chartex" xmlns:cx3="http://schemas.microsoft.com/office/drawing/2016/5/9/chartex" xmlns:cx4="http://schemas.microsoft.com/office/drawing/2016/5/10/chartex" xmlns:cx5="http://schemas.microsoft.com/office/drawing/2016/5/11/chartex" xmlns:cx6="http://schemas.microsoft.com/office/drawing/2016/5/12/chartex" xmlns:cx7="http://schemas.microsoft.com/office/drawing/2016/5/13/chartex" xmlns:cx8="http://schemas.microsoft.com/office/drawing/2016/5/14/chartex" xmlns:aink="http://schemas.microsoft.com/office/drawing/2016/ink" xmlns:am3d="http://schemas.microsoft.com/office/drawing/2017/model3d" xmlns:w16cex="http://schemas.microsoft.com/office/word/2018/wordml/cex" xmlns:w16cid="http://schemas.microsoft.com/office/word/2016/wordml/cid" xmlns:w16="http://schemas.microsoft.com/office/word/2018/wordml">
+          <mc:Fallback xmlns:w16="http://schemas.microsoft.com/office/word/2018/wordml" xmlns:w16cid="http://schemas.microsoft.com/office/word/2016/wordml/cid" xmlns:w16cex="http://schemas.microsoft.com/office/word/2018/wordml/cex" xmlns:am3d="http://schemas.microsoft.com/office/drawing/2017/model3d" xmlns:aink="http://schemas.microsoft.com/office/drawing/2016/ink" xmlns:cx8="http://schemas.microsoft.com/office/drawing/2016/5/14/chartex" xmlns:cx7="http://schemas.microsoft.com/office/drawing/2016/5/13/chartex" xmlns:cx6="http://schemas.microsoft.com/office/drawing/2016/5/12/chartex" xmlns:cx5="http://schemas.microsoft.com/office/drawing/2016/5/11/chartex" xmlns:cx4="http://schemas.microsoft.com/office/drawing/2016/5/10/chartex" xmlns:cx3="http://schemas.microsoft.com/office/drawing/2016/5/9/chartex" xmlns:cx2="http://schemas.microsoft.com/office/drawing/2015/10/21/chartex">
             <w:pict>
               <v:shape w14:anchorId="1BE730AB" id="Straight Arrow Connector 1054311671" o:spid="_x0000_s1026" type="#_x0000_t32" style="position:absolute;margin-left:114pt;margin-top:9.3pt;width:43pt;height:22pt;flip:x;z-index:251740160;visibility:visible;mso-wrap-style:square;mso-width-percent:0;mso-height-percent:0;mso-wrap-distance-left:9pt;mso-wrap-distance-top:0;mso-wrap-distance-right:9pt;mso-wrap-distance-bottom:0;mso-position-horizontal:absolute;mso-position-horizontal-relative:text;mso-position-vertical:absolute;mso-position-vertical-relative:text;mso-width-percent:0;mso-height-percent:0;mso-width-relative:margin;mso-height-relative:margin" o:gfxdata="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" strokecolor="#505150 [3200]" strokeweight="2pt">
                 <v:stroke endarrow="block"/>
@@ -39486,7 +39574,7 @@
               </wp:anchor>
             </w:drawing>
           </mc:Choice>
-          <mc:Fallback xmlns:cx2="http://schemas.microsoft.com/office/drawing/2015/10/21/chartex" xmlns:cx3="http://schemas.microsoft.com/office/drawing/2016/5/9/chartex" xmlns:cx4="http://schemas.microsoft.com/office/drawing/2016/5/10/chartex" xmlns:cx5="http://schemas.microsoft.com/office/drawing/2016/5/11/chartex" xmlns:cx6="http://schemas.microsoft.com/office/drawing/2016/5/12/chartex" xmlns:cx7="http://schemas.microsoft.com/office/drawing/2016/5/13/chartex" xmlns:cx8="http://schemas.microsoft.com/office/drawing/2016/5/14/chartex" xmlns:aink="http://schemas.microsoft.com/office/drawing/2016/ink" xmlns:am3d="http://schemas.microsoft.com/office/drawing/2017/model3d" xmlns:w16cex="http://schemas.microsoft.com/office/word/2018/wordml/cex" xmlns:w16cid="http://schemas.microsoft.com/office/word/2016/wordml/cid" xmlns:w16="http://schemas.microsoft.com/office/word/2018/wordml">
+          <mc:Fallback xmlns:w16="http://schemas.microsoft.com/office/word/2018/wordml" xmlns:w16cid="http://schemas.microsoft.com/office/word/2016/wordml/cid" xmlns:w16cex="http://schemas.microsoft.com/office/word/2018/wordml/cex" xmlns:am3d="http://schemas.microsoft.com/office/drawing/2017/model3d" xmlns:aink="http://schemas.microsoft.com/office/drawing/2016/ink" xmlns:cx8="http://schemas.microsoft.com/office/drawing/2016/5/14/chartex" xmlns:cx7="http://schemas.microsoft.com/office/drawing/2016/5/13/chartex" xmlns:cx6="http://schemas.microsoft.com/office/drawing/2016/5/12/chartex" xmlns:cx5="http://schemas.microsoft.com/office/drawing/2016/5/11/chartex" xmlns:cx4="http://schemas.microsoft.com/office/drawing/2016/5/10/chartex" xmlns:cx3="http://schemas.microsoft.com/office/drawing/2016/5/9/chartex" xmlns:cx2="http://schemas.microsoft.com/office/drawing/2015/10/21/chartex">
             <w:pict>
               <v:shape w14:anchorId="0320539D" id="Straight Arrow Connector 1054311677" o:spid="_x0000_s1026" type="#_x0000_t32" style="position:absolute;margin-left:57.15pt;margin-top:56.3pt;width:4pt;height:57.05pt;z-index:251752448;visibility:visible;mso-wrap-style:square;mso-width-percent:0;mso-height-percent:0;mso-wrap-distance-left:9pt;mso-wrap-distance-top:0;mso-wrap-distance-right:9pt;mso-wrap-distance-bottom:0;mso-position-horizontal:absolute;mso-position-horizontal-relative:text;mso-position-vertical:absolute;mso-position-vertical-relative:text;mso-width-percent:0;mso-height-percent:0;mso-width-relative:margin;mso-height-relative:margin" o:gfxdata="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" strokecolor="#505150 [3200]" strokeweight="2pt">
                 <v:stroke endarrow="block"/>
@@ -39560,7 +39648,7 @@
               </wp:anchor>
             </w:drawing>
           </mc:Choice>
-          <mc:Fallback xmlns:cx2="http://schemas.microsoft.com/office/drawing/2015/10/21/chartex" xmlns:cx3="http://schemas.microsoft.com/office/drawing/2016/5/9/chartex" xmlns:cx4="http://schemas.microsoft.com/office/drawing/2016/5/10/chartex" xmlns:cx5="http://schemas.microsoft.com/office/drawing/2016/5/11/chartex" xmlns:cx6="http://schemas.microsoft.com/office/drawing/2016/5/12/chartex" xmlns:cx7="http://schemas.microsoft.com/office/drawing/2016/5/13/chartex" xmlns:cx8="http://schemas.microsoft.com/office/drawing/2016/5/14/chartex" xmlns:aink="http://schemas.microsoft.com/office/drawing/2016/ink" xmlns:am3d="http://schemas.microsoft.com/office/drawing/2017/model3d" xmlns:w16cex="http://schemas.microsoft.com/office/word/2018/wordml/cex" xmlns:w16cid="http://schemas.microsoft.com/office/word/2016/wordml/cid" xmlns:w16="http://schemas.microsoft.com/office/word/2018/wordml">
+          <mc:Fallback xmlns:w16="http://schemas.microsoft.com/office/word/2018/wordml" xmlns:w16cid="http://schemas.microsoft.com/office/word/2016/wordml/cid" xmlns:w16cex="http://schemas.microsoft.com/office/word/2018/wordml/cex" xmlns:am3d="http://schemas.microsoft.com/office/drawing/2017/model3d" xmlns:aink="http://schemas.microsoft.com/office/drawing/2016/ink" xmlns:cx8="http://schemas.microsoft.com/office/drawing/2016/5/14/chartex" xmlns:cx7="http://schemas.microsoft.com/office/drawing/2016/5/13/chartex" xmlns:cx6="http://schemas.microsoft.com/office/drawing/2016/5/12/chartex" xmlns:cx5="http://schemas.microsoft.com/office/drawing/2016/5/11/chartex" xmlns:cx4="http://schemas.microsoft.com/office/drawing/2016/5/10/chartex" xmlns:cx3="http://schemas.microsoft.com/office/drawing/2016/5/9/chartex" xmlns:cx2="http://schemas.microsoft.com/office/drawing/2015/10/21/chartex">
             <w:pict>
               <v:shape w14:anchorId="79160216" id="Straight Arrow Connector 1054311678" o:spid="_x0000_s1026" type="#_x0000_t32" style="position:absolute;margin-left:87.7pt;margin-top:71.3pt;width:38.95pt;height:42pt;flip:x;z-index:251754496;visibility:visible;mso-wrap-style:square;mso-width-percent:0;mso-height-percent:0;mso-wrap-distance-left:9pt;mso-wrap-distance-top:0;mso-wrap-distance-right:9pt;mso-wrap-distance-bottom:0;mso-position-horizontal:absolute;mso-position-horizontal-relative:text;mso-position-vertical:absolute;mso-position-vertical-relative:text;mso-width-percent:0;mso-height-percent:0;mso-width-relative:margin;mso-height-relative:margin" o:gfxdata="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" strokecolor="#505150 [3200]" strokeweight="2pt">
                 <v:stroke endarrow="block"/>
@@ -39832,7 +39920,7 @@
               </wp:anchor>
             </w:drawing>
           </mc:Choice>
-          <mc:Fallback xmlns:cx2="http://schemas.microsoft.com/office/drawing/2015/10/21/chartex" xmlns:cx3="http://schemas.microsoft.com/office/drawing/2016/5/9/chartex" xmlns:cx4="http://schemas.microsoft.com/office/drawing/2016/5/10/chartex" xmlns:cx5="http://schemas.microsoft.com/office/drawing/2016/5/11/chartex" xmlns:cx6="http://schemas.microsoft.com/office/drawing/2016/5/12/chartex" xmlns:cx7="http://schemas.microsoft.com/office/drawing/2016/5/13/chartex" xmlns:cx8="http://schemas.microsoft.com/office/drawing/2016/5/14/chartex" xmlns:aink="http://schemas.microsoft.com/office/drawing/2016/ink" xmlns:am3d="http://schemas.microsoft.com/office/drawing/2017/model3d" xmlns:w16cex="http://schemas.microsoft.com/office/word/2018/wordml/cex" xmlns:w16cid="http://schemas.microsoft.com/office/word/2016/wordml/cid" xmlns:w16="http://schemas.microsoft.com/office/word/2018/wordml">
+          <mc:Fallback xmlns:w16="http://schemas.microsoft.com/office/word/2018/wordml" xmlns:w16cid="http://schemas.microsoft.com/office/word/2016/wordml/cid" xmlns:w16cex="http://schemas.microsoft.com/office/word/2018/wordml/cex" xmlns:am3d="http://schemas.microsoft.com/office/drawing/2017/model3d" xmlns:aink="http://schemas.microsoft.com/office/drawing/2016/ink" xmlns:cx8="http://schemas.microsoft.com/office/drawing/2016/5/14/chartex" xmlns:cx7="http://schemas.microsoft.com/office/drawing/2016/5/13/chartex" xmlns:cx6="http://schemas.microsoft.com/office/drawing/2016/5/12/chartex" xmlns:cx5="http://schemas.microsoft.com/office/drawing/2016/5/11/chartex" xmlns:cx4="http://schemas.microsoft.com/office/drawing/2016/5/10/chartex" xmlns:cx3="http://schemas.microsoft.com/office/drawing/2016/5/9/chartex" xmlns:cx2="http://schemas.microsoft.com/office/drawing/2015/10/21/chartex">
             <w:pict>
               <v:shape w14:anchorId="7480A440" id="Straight Arrow Connector 1054311674" o:spid="_x0000_s1026" type="#_x0000_t32" style="position:absolute;margin-left:294.75pt;margin-top:14.35pt;width:3.6pt;height:35.55pt;z-index:251746304;visibility:visible;mso-wrap-style:square;mso-width-percent:0;mso-height-percent:0;mso-wrap-distance-left:9pt;mso-wrap-distance-top:0;mso-wrap-distance-right:9pt;mso-wrap-distance-bottom:0;mso-position-horizontal:absolute;mso-position-horizontal-relative:text;mso-position-vertical:absolute;mso-position-vertical-relative:text;mso-width-percent:0;mso-height-percent:0;mso-width-relative:margin;mso-height-relative:margin" o:gfxdata="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" strokecolor="#505150 [3200]" strokeweight="2pt">
                 <v:stroke endarrow="block"/>
@@ -39906,7 +39994,7 @@
               </wp:anchor>
             </w:drawing>
           </mc:Choice>
-          <mc:Fallback xmlns:cx2="http://schemas.microsoft.com/office/drawing/2015/10/21/chartex" xmlns:cx3="http://schemas.microsoft.com/office/drawing/2016/5/9/chartex" xmlns:cx4="http://schemas.microsoft.com/office/drawing/2016/5/10/chartex" xmlns:cx5="http://schemas.microsoft.com/office/drawing/2016/5/11/chartex" xmlns:cx6="http://schemas.microsoft.com/office/drawing/2016/5/12/chartex" xmlns:cx7="http://schemas.microsoft.com/office/drawing/2016/5/13/chartex" xmlns:cx8="http://schemas.microsoft.com/office/drawing/2016/5/14/chartex" xmlns:aink="http://schemas.microsoft.com/office/drawing/2016/ink" xmlns:am3d="http://schemas.microsoft.com/office/drawing/2017/model3d" xmlns:w16cex="http://schemas.microsoft.com/office/word/2018/wordml/cex" xmlns:w16cid="http://schemas.microsoft.com/office/word/2016/wordml/cid" xmlns:w16="http://schemas.microsoft.com/office/word/2018/wordml">
+          <mc:Fallback xmlns:w16="http://schemas.microsoft.com/office/word/2018/wordml" xmlns:w16cid="http://schemas.microsoft.com/office/word/2016/wordml/cid" xmlns:w16cex="http://schemas.microsoft.com/office/word/2018/wordml/cex" xmlns:am3d="http://schemas.microsoft.com/office/drawing/2017/model3d" xmlns:aink="http://schemas.microsoft.com/office/drawing/2016/ink" xmlns:cx8="http://schemas.microsoft.com/office/drawing/2016/5/14/chartex" xmlns:cx7="http://schemas.microsoft.com/office/drawing/2016/5/13/chartex" xmlns:cx6="http://schemas.microsoft.com/office/drawing/2016/5/12/chartex" xmlns:cx5="http://schemas.microsoft.com/office/drawing/2016/5/11/chartex" xmlns:cx4="http://schemas.microsoft.com/office/drawing/2016/5/10/chartex" xmlns:cx3="http://schemas.microsoft.com/office/drawing/2016/5/9/chartex" xmlns:cx2="http://schemas.microsoft.com/office/drawing/2015/10/21/chartex">
             <w:pict>
               <v:shape w14:anchorId="52ACF2B8" id="Straight Arrow Connector 1054311673" o:spid="_x0000_s1026" type="#_x0000_t32" style="position:absolute;margin-left:223.4pt;margin-top:33.3pt;width:30.65pt;height:35.45pt;z-index:251744256;visibility:visible;mso-wrap-style:square;mso-width-percent:0;mso-height-percent:0;mso-wrap-distance-left:9pt;mso-wrap-distance-top:0;mso-wrap-distance-right:9pt;mso-wrap-distance-bottom:0;mso-position-horizontal:absolute;mso-position-horizontal-relative:text;mso-position-vertical:absolute;mso-position-vertical-relative:text;mso-width-percent:0;mso-height-percent:0;mso-width-relative:margin;mso-height-relative:margin" o:gfxdata="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